<commit_message>
Added framework fig to manuscript
Full intro now drafted
</commit_message>
<xml_diff>
--- a/metaware_manuscript.docx
+++ b/metaware_manuscript.docx
@@ -258,7 +258,494 @@
         <w:t xml:space="preserve">A meta-analysis of the effects of demand characteristics</w:t>
       </w:r>
     </w:p>
-    <w:bookmarkStart w:id="22" w:name="references"/>
+    <w:p>
+      <w:pPr>
+        <w:pStyle w:val="Textkrper"/>
+      </w:pPr>
+      <w:r>
+        <w:t xml:space="preserve">Imagine that one day a mysterious man approaches you and begins telling you about a new method for understanding humans: Colesology. The man tells you that Colesology is an extremely effective method for estimating causal relationships. However, he adds that there’s a tiny issue: sometimes the method is thrown off by a</w:t>
+      </w:r>
+      <w:r>
+        <w:t xml:space="preserve"> </w:t>
+      </w:r>
+      <w:r>
+        <w:rPr>
+          <w:iCs/>
+          <w:i/>
+        </w:rPr>
+        <w:t xml:space="preserve">methodological artifact</w:t>
+      </w:r>
+      <w:r>
+        <w:t xml:space="preserve">.</w:t>
+      </w:r>
+    </w:p>
+    <w:p>
+      <w:pPr>
+        <w:pStyle w:val="Textkrper"/>
+      </w:pPr>
+      <w:r>
+        <w:t xml:space="preserve">When you ask the Colesologist about this artifact, he explains that it sometimes causes researchers to detect an effect that is not real; other times it causes them to miss an effect that is real. Sometimes it causes estimated relationships to be biased upward; other times it causes the estimates to be biased downward. And, in general, it means that the things researchers observe using this method don’t necessarily capture real-world human behavior. At this point, you might become skeptical and ask the Colesologist,</w:t>
+      </w:r>
+      <w:r>
+        <w:t xml:space="preserve"> </w:t>
+      </w:r>
+      <w:r>
+        <w:t xml:space="preserve">“</w:t>
+      </w:r>
+      <w:r>
+        <w:t xml:space="preserve">How does this methodological artifact work?</w:t>
+      </w:r>
+      <w:r>
+        <w:t xml:space="preserve">”</w:t>
+      </w:r>
+      <w:r>
+        <w:t xml:space="preserve"> </w:t>
+      </w:r>
+      <w:r>
+        <w:t xml:space="preserve">His response: they don’t know, because sometimes the artifact seems to matter and sometimes it does not.</w:t>
+      </w:r>
+    </w:p>
+    <w:p>
+      <w:pPr>
+        <w:pStyle w:val="Textkrper"/>
+      </w:pPr>
+      <w:r>
+        <w:t xml:space="preserve">In this scenario, you would reasonably question whether Colesology is a valid method of scientific inquiry. But here’s the thing: we are not describing Colesology, we are describing experimental psychology.</w:t>
+      </w:r>
+    </w:p>
+    <w:bookmarkStart w:id="21" w:name="Xb35259de9de200de9be09847f1988da89622006"/>
+    <w:p>
+      <w:pPr>
+        <w:pStyle w:val="berschrift2"/>
+      </w:pPr>
+      <w:r>
+        <w:t xml:space="preserve">Debates about demand characteristics as a methodological artifact</w:t>
+      </w:r>
+    </w:p>
+    <w:p>
+      <w:pPr>
+        <w:pStyle w:val="FirstParagraph"/>
+      </w:pPr>
+      <w:r>
+        <w:t xml:space="preserve">In 1962, Martin Orne published a seminal paper highlighting a view that challenged deeply-ingrained beliefs about the role of experiments in psychology. Rather than conceptualizing research participants as passive responders to the experimental context, Orne argued that participants actively navigate and try to make sense of the study context based on their assumptions, beliefs, and motivations. In particular, Orne emphasized that participants are perceptive to</w:t>
+      </w:r>
+      <w:r>
+        <w:t xml:space="preserve"> </w:t>
+      </w:r>
+      <w:r>
+        <w:rPr>
+          <w:iCs/>
+          <w:i/>
+        </w:rPr>
+        <w:t xml:space="preserve">demand characteristics:</w:t>
+      </w:r>
+      <w:r>
+        <w:t xml:space="preserve"> </w:t>
+      </w:r>
+      <w:r>
+        <w:t xml:space="preserve">“</w:t>
+      </w:r>
+      <w:r>
+        <w:t xml:space="preserve">cues which convey an experimental hypothesis to the subject</w:t>
+      </w:r>
+      <w:r>
+        <w:t xml:space="preserve">”</w:t>
+      </w:r>
+      <w:r>
+        <w:t xml:space="preserve"> </w:t>
+      </w:r>
+      <w:r>
+        <w:t xml:space="preserve">(p. 779).</w:t>
+      </w:r>
+    </w:p>
+    <w:p>
+      <w:pPr>
+        <w:pStyle w:val="Textkrper"/>
+      </w:pPr>
+      <w:r>
+        <w:t xml:space="preserve">In the 60 years since Orne published his seminal paper, demand characteristics have become a literal textbook methodological concern in human subjects research (Sharpe and Whelton, 2016). But textbook psychology often does not capture the reality of the discipline. In actuality, disagreements about the extent to which demand characteristics impact participants’ response persist; Uncertainty about how such effects work remains. For example, Mummolo and Peterson (2021) consistently failed to find that manipulations of their communicated hypothesis impacted participants’ responses in large replications of classic studies in behavioral economics. Based on these findings, some researchers have argued that the effects of demand characteristics are</w:t>
+      </w:r>
+      <w:r>
+        <w:t xml:space="preserve"> </w:t>
+      </w:r>
+      <w:r>
+        <w:t xml:space="preserve">“</w:t>
+      </w:r>
+      <w:r>
+        <w:t xml:space="preserve">rare</w:t>
+      </w:r>
+      <w:r>
+        <w:t xml:space="preserve">”</w:t>
+      </w:r>
+      <w:r>
+        <w:t xml:space="preserve"> </w:t>
+      </w:r>
+      <w:r>
+        <w:t xml:space="preserve">(Clayton et al., 2020, p. 1092), supported by</w:t>
+      </w:r>
+      <w:r>
+        <w:t xml:space="preserve"> </w:t>
+      </w:r>
+      <w:r>
+        <w:t xml:space="preserve">“</w:t>
+      </w:r>
+      <w:r>
+        <w:t xml:space="preserve">little evidence</w:t>
+      </w:r>
+      <w:r>
+        <w:t xml:space="preserve">”</w:t>
+      </w:r>
+      <w:r>
+        <w:t xml:space="preserve"> </w:t>
+      </w:r>
+      <w:r>
+        <w:t xml:space="preserve">(Guess &amp; Coppock, 2020, p. 1512), and/or</w:t>
+      </w:r>
+      <w:r>
+        <w:t xml:space="preserve"> </w:t>
+      </w:r>
+      <w:r>
+        <w:t xml:space="preserve">“</w:t>
+      </w:r>
+      <w:r>
+        <w:t xml:space="preserve">limited</w:t>
+      </w:r>
+      <w:r>
+        <w:t xml:space="preserve">”</w:t>
+      </w:r>
+      <w:r>
+        <w:t xml:space="preserve"> </w:t>
+      </w:r>
+      <w:r>
+        <w:t xml:space="preserve">(Vial, Brescoll, &amp; Dovidio, 2019, p. 94). Yet, there are some contexts where these effects are more reliable. For example, in three experiments, Coles et al. (2022) found that the effects of posed facial expressions on emotional experience were moderated by demand characteristics. These facial feedback effects were larger when participants were told that the purpose of the study was to demonstrate that the effects are real and smaller when told the purpose was to demonstrate the effects are not real. Nonetheless, Coles et al. were left with the following conclusion: it is still unclear</w:t>
+      </w:r>
+      <w:r>
+        <w:t xml:space="preserve"> </w:t>
+      </w:r>
+      <w:r>
+        <w:t xml:space="preserve">“</w:t>
+      </w:r>
+      <w:r>
+        <w:t xml:space="preserve">how and when demand characteristics impact behavior</w:t>
+      </w:r>
+      <w:r>
+        <w:t xml:space="preserve">”</w:t>
+      </w:r>
+      <w:r>
+        <w:t xml:space="preserve"> </w:t>
+      </w:r>
+      <w:r>
+        <w:t xml:space="preserve">(p. 61).</w:t>
+      </w:r>
+    </w:p>
+    <w:p>
+      <w:pPr>
+        <w:pStyle w:val="Textkrper"/>
+      </w:pPr>
+      <w:r>
+        <w:t xml:space="preserve">In this paper, we provide an overview of a comprehensive framework for conceptualizing the impact of demand characteristics on participants’ responses (Rosnow &amp; Rosenthal, 1997). We also review an alternative account that attempts to bridge the gap between research on demand characteristics and research on placebo effects (Coles et al., 2022). Next, we use meta-analysis to conduct the first quantitative synthesis of strict experimental tests of the effects of demand characteristics on participants’ responses. Through this meta-analysis, we not only estimate the overall impact of demand characteristics, but also use moderator analyses to provide preliminary tests of predictions made by Rosnow and Rosenthal (1997) and Coles et al., (2022). We end with a discussion of the steps required to transform frameworks about demand characteristics into formal theories—theories we believe might help distinguishing experimental psychology from the invalid methods of Colesology.</w:t>
+      </w:r>
+    </w:p>
+    <w:bookmarkEnd w:id="21"/>
+    <w:bookmarkStart w:id="28" w:name="X552b2e3dfdcbda6292388b2f904e406fc2b7eff"/>
+    <w:p>
+      <w:pPr>
+        <w:pStyle w:val="berschrift2"/>
+      </w:pPr>
+      <w:r>
+        <w:t xml:space="preserve">Rosnow and Rosenthal’s (1997) demand characteristics framework</w:t>
+      </w:r>
+    </w:p>
+    <w:p>
+      <w:pPr>
+        <w:pStyle w:val="FirstParagraph"/>
+      </w:pPr>
+      <w:r>
+        <w:t xml:space="preserve">Rosnow and Rosenthal (1997) proposed that there are three key moderators of the effects of demand characteristic: (1) receptivity to cues, (2) motivation to provide hypothesis-consistent responses, and (3) opportunity to alter their responses (Figure 1).</w:t>
+      </w:r>
+    </w:p>
+    <w:p>
+      <w:pPr>
+        <w:pStyle w:val="CaptionedFigure"/>
+      </w:pPr>
+      <w:r>
+        <w:drawing>
+          <wp:inline>
+            <wp:extent cx="5969000" cy="2812654"/>
+            <wp:effectExtent b="0" l="0" r="0" t="0"/>
+            <wp:docPr descr="Figure 1.  Rosnow and Rosenthal’s (1997) and Coles et al.’s (2022) frameworks for conceptualizing the impact of demand characteristics on participants’ responses." title="" id="23" name="Picture"/>
+            <a:graphic>
+              <a:graphicData uri="http://schemas.openxmlformats.org/drawingml/2006/picture">
+                <pic:pic>
+                  <pic:nvPicPr>
+                    <pic:cNvPr descr="images/metaware_framework.png" id="24" name="Picture"/>
+                    <pic:cNvPicPr>
+                      <a:picLocks noChangeArrowheads="1" noChangeAspect="1"/>
+                    </pic:cNvPicPr>
+                  </pic:nvPicPr>
+                  <pic:blipFill>
+                    <a:blip r:embed="rId22"/>
+                    <a:stretch>
+                      <a:fillRect/>
+                    </a:stretch>
+                  </pic:blipFill>
+                  <pic:spPr bwMode="auto">
+                    <a:xfrm>
+                      <a:off x="0" y="0"/>
+                      <a:ext cx="5969000" cy="2812654"/>
+                    </a:xfrm>
+                    <a:prstGeom prst="rect">
+                      <a:avLst/>
+                    </a:prstGeom>
+                    <a:noFill/>
+                    <a:ln w="9525">
+                      <a:noFill/>
+                      <a:headEnd/>
+                      <a:tailEnd/>
+                    </a:ln>
+                  </pic:spPr>
+                </pic:pic>
+              </a:graphicData>
+            </a:graphic>
+          </wp:inline>
+        </w:drawing>
+      </w:r>
+    </w:p>
+    <w:p>
+      <w:pPr>
+        <w:pStyle w:val="ImageCaption"/>
+      </w:pPr>
+      <w:r>
+        <w:rPr>
+          <w:iCs/>
+          <w:i/>
+        </w:rPr>
+        <w:t xml:space="preserve">Figure</w:t>
+      </w:r>
+      <w:r>
+        <w:t xml:space="preserve"> </w:t>
+      </w:r>
+      <w:r>
+        <w:rPr>
+          <w:iCs/>
+          <w:i/>
+        </w:rPr>
+        <w:t xml:space="preserve">1.</w:t>
+      </w:r>
+      <w:r>
+        <w:rPr>
+          <w:iCs/>
+          <w:i/>
+        </w:rPr>
+        <w:t xml:space="preserve"> </w:t>
+      </w:r>
+      <w:r>
+        <w:t xml:space="preserve"> </w:t>
+      </w:r>
+      <w:r>
+        <w:t xml:space="preserve">Rosnow and Rosenthal’s (1997) and Coles et al.’s (2022) frameworks for conceptualizing the impact of demand characteristics on participants’ responses.</w:t>
+      </w:r>
+    </w:p>
+    <w:bookmarkStart w:id="25" w:name="receptivity-to-the-cues"/>
+    <w:p>
+      <w:pPr>
+        <w:pStyle w:val="berschrift3"/>
+      </w:pPr>
+      <w:r>
+        <w:t xml:space="preserve">Receptivity to the cues.</w:t>
+      </w:r>
+    </w:p>
+    <w:p>
+      <w:pPr>
+        <w:pStyle w:val="FirstParagraph"/>
+      </w:pPr>
+      <w:r>
+        <w:t xml:space="preserve">Rosnow and Rosenthal (1997) argued that participants must be perceptive to demand characteristics in order for them to impact downstream responses (Rosnow and Aiken, 1973; Strohmetz, 2007). As an extreme example, imagine that a researcher hands an infant participant a sheet of paper that precisely explains the researcher’s hypothesis. Demand characteristics are certainly present—but they are not predicted to have an impact because the infant is not receptive to the cues (i.e., cannot read).</w:t>
+      </w:r>
+    </w:p>
+    <w:bookmarkEnd w:id="25"/>
+    <w:bookmarkStart w:id="26" w:name="X5ad9af2e1feefc56383e64a5aa27cd4a9f43a69"/>
+    <w:p>
+      <w:pPr>
+        <w:pStyle w:val="berschrift3"/>
+      </w:pPr>
+      <w:r>
+        <w:t xml:space="preserve">Motivation to provide hypothesis-consistent responses.</w:t>
+      </w:r>
+    </w:p>
+    <w:p>
+      <w:pPr>
+        <w:pStyle w:val="FirstParagraph"/>
+      </w:pPr>
+      <w:r>
+        <w:t xml:space="preserve">Early in the history of research on demand characteristics, researchers debated which motivational forces typically underlie response bias (for a review, see Rosnow and Rosenthal, 1997; Weber and Cook, 1972). Orne (1962) originally characterized participants as</w:t>
+      </w:r>
+      <w:r>
+        <w:t xml:space="preserve"> </w:t>
+      </w:r>
+      <w:r>
+        <w:t xml:space="preserve">“</w:t>
+      </w:r>
+      <w:r>
+        <w:t xml:space="preserve">good subjects</w:t>
+      </w:r>
+      <w:r>
+        <w:t xml:space="preserve">”</w:t>
+      </w:r>
+      <w:r>
+        <w:t xml:space="preserve"> </w:t>
+      </w:r>
+      <w:r>
+        <w:t xml:space="preserve">who change their responses because they are altruistically motivated to help the researcher confirm their hypothesis. Others characterized participants as</w:t>
+      </w:r>
+      <w:r>
+        <w:t xml:space="preserve"> </w:t>
+      </w:r>
+      <w:r>
+        <w:t xml:space="preserve">“</w:t>
+      </w:r>
+      <w:r>
+        <w:t xml:space="preserve">apprehensive subjects</w:t>
+      </w:r>
+      <w:r>
+        <w:t xml:space="preserve">”</w:t>
+      </w:r>
+      <w:r>
+        <w:t xml:space="preserve"> </w:t>
+      </w:r>
+      <w:r>
+        <w:t xml:space="preserve">who are motivated to respond in a manner that will cause them to be evaluated positively (Riecken, 1962; Rosenberg, 1969, 2009; Sigall, Aronson, and Van Hoose, 1970). Masling (1966) argued that participants sometimes interfere with the purpose of the study (</w:t>
+      </w:r>
+      <w:r>
+        <w:t xml:space="preserve">“</w:t>
+      </w:r>
+      <w:r>
+        <w:t xml:space="preserve">negativistic subjects</w:t>
+      </w:r>
+      <w:r>
+        <w:t xml:space="preserve">”</w:t>
+      </w:r>
+      <w:r>
+        <w:t xml:space="preserve">; see also Cook et al. 1970; Silverman, 1977), whereas Fillenbaum (1966) argued that participants attempt to respond as naturally as possible (</w:t>
+      </w:r>
+      <w:r>
+        <w:t xml:space="preserve">“</w:t>
+      </w:r>
+      <w:r>
+        <w:t xml:space="preserve">faithful subjects</w:t>
+      </w:r>
+      <w:r>
+        <w:t xml:space="preserve">”</w:t>
+      </w:r>
+      <w:r>
+        <w:t xml:space="preserve">). Although seemingly divided, these early theorists actually agreed on one overarching principle: that a key driver of the effects of demand characteristics is participants’ motivation to provide hypothesis-consistent responses.</w:t>
+      </w:r>
+    </w:p>
+    <w:p>
+      <w:pPr>
+        <w:pStyle w:val="Textkrper"/>
+      </w:pPr>
+      <w:r>
+        <w:t xml:space="preserve">Because early demand characteristic theorists often focused on a single predominant subject goal–such as the goal to help the experimenter, be evaluated positively, or respond faithfully–less attention was paid to the notion that participants may have multiple, sometimes competing motivations (Barbuto and Scholl, 1998; Boudreaux &amp; Ozer, 2013). Indeed, when the idea of multiple motivations was explored, it was often done so to highlight the more prominent role of a single goal (e.g., evaluation apprehension vs. motivation to help the experimenter; Sigall, Aronson, and Hoose, 1970). However, Rosnow and Rosenthal (1997) found that people have multiple goals in mind when they conceptualize their role as research participants. Participants describe their role as being similar to situations where one is being altruistic (e.g., giving to charity), being evaluated (e.g., being interviewed for a job), and obeying authority (e.g., obeying a no-smoking sign). All these goals may impact the extent to which participants are motivated to provide hypothesis-consistent responses. Furthermore, these goals can sometimes conflict. For example, imagine that an experimenter is friendly towards the participant–and that the participant is thus motivated to help the experimenter. Now imagine that the participant learns that the experimenter hypothesizes that they will show a race-based preference for job applicants. In this scenario, the motivation to help the experimenter may conflict with the participant’s desire to respond in a socially desirable manner.</w:t>
+      </w:r>
+    </w:p>
+    <w:p>
+      <w:pPr>
+        <w:pStyle w:val="Textkrper"/>
+      </w:pPr>
+      <w:r>
+        <w:t xml:space="preserve">Based on the above observations and reasoning, Rosnow and Rosenthal (1997) suggested that participants can be characterized as being motivated to either (a) non-acquiesce (i.e., not change their responses), (b) acquiesce (i.e., provide hypothesis-consistent responses), or (c) counter-acquiesce (i.e., provide hypothesis-inconsistent responses). Of course, as we later discuss, motivation can also be conceptualized on a continuum ranging from highly motivated to acquiesce to highly motivated to counter-acquiesce.</w:t>
+      </w:r>
+    </w:p>
+    <w:bookmarkEnd w:id="26"/>
+    <w:bookmarkStart w:id="27" w:name="opportunity-to-alter-responses"/>
+    <w:p>
+      <w:pPr>
+        <w:pStyle w:val="berschrift3"/>
+      </w:pPr>
+      <w:r>
+        <w:t xml:space="preserve">Opportunity to alter responses.</w:t>
+      </w:r>
+    </w:p>
+    <w:p>
+      <w:pPr>
+        <w:pStyle w:val="FirstParagraph"/>
+      </w:pPr>
+      <w:r>
+        <w:t xml:space="preserve">No matter how motivated they are to confirm the hypothesis, Rosnow and Rosenthal (1997) suggested that there is variability in the extent to which participants have the opportunity to alter the outcome-of-interest. Thus, they posited that demand characteristics can impact outcomes that participants can readily alter.</w:t>
+      </w:r>
+    </w:p>
+    <w:bookmarkEnd w:id="27"/>
+    <w:bookmarkEnd w:id="28"/>
+    <w:bookmarkStart w:id="29" w:name="coles-et-al.s-2022-framework"/>
+    <w:p>
+      <w:pPr>
+        <w:pStyle w:val="berschrift2"/>
+      </w:pPr>
+      <w:r>
+        <w:t xml:space="preserve">Coles et al.’s (2022) framework</w:t>
+      </w:r>
+    </w:p>
+    <w:p>
+      <w:pPr>
+        <w:pStyle w:val="FirstParagraph"/>
+      </w:pPr>
+      <w:r>
+        <w:t xml:space="preserve">Researchers have generally conceptualized the effects of demand characteristics on participants' responses as a</w:t>
+      </w:r>
+      <w:r>
+        <w:t xml:space="preserve"> </w:t>
+      </w:r>
+      <w:r>
+        <w:rPr>
+          <w:iCs/>
+          <w:i/>
+        </w:rPr>
+        <w:t xml:space="preserve">response bias</w:t>
+      </w:r>
+      <w:r>
+        <w:t xml:space="preserve"> </w:t>
+      </w:r>
+      <w:r>
+        <w:t xml:space="preserve">(Orne, 1962; Rosnow and Aiken, 1973; Strohmetz, 2007). For example, demand characteristics that indicate the researcher expects an intervention to boost mood is</w:t>
+      </w:r>
+      <w:r>
+        <w:t xml:space="preserve"> </w:t>
+      </w:r>
+      <w:r>
+        <w:rPr>
+          <w:iCs/>
+          <w:i/>
+        </w:rPr>
+        <w:t xml:space="preserve">not</w:t>
+      </w:r>
+      <w:r>
+        <w:t xml:space="preserve"> </w:t>
+      </w:r>
+      <w:r>
+        <w:t xml:space="preserve">posited to impact participants’ actual mood; Instead, the demand characteristics are posited to merely impact participants’ mood</w:t>
+      </w:r>
+      <w:r>
+        <w:t xml:space="preserve"> </w:t>
+      </w:r>
+      <w:r>
+        <w:rPr>
+          <w:iCs/>
+          <w:i/>
+        </w:rPr>
+        <w:t xml:space="preserve">reports.</w:t>
+      </w:r>
+    </w:p>
+    <w:p>
+      <w:pPr>
+        <w:pStyle w:val="Textkrper"/>
+      </w:pPr>
+      <w:r>
+        <w:t xml:space="preserve">Coles et al. (2022) argued that demand characteristics not only have the potential to lead to response biases–but also placebo biases (Figure 1). They defined (a) response biases as changes mediated by relatively deliberate changes that participants make to their responses, and (b) placebo effects as changes that are mediated by the relatively automatic activation of beliefs or pre-existing conditioned responses (Zion and Crum, 2018). Thus, unlike Rosnow and Rosenthal (1997), Coles and colleagues argued that demand characteristics can impact responses even when participants have neither the motivation nor opportunity to adjust their responses. Preliminary evidence for this assertion comes from Coles et al.’s observation that participants’ beliefs did not always match the demand characteristics manipulation. For example, some participants disclosed that they (a) did not personally believe that posed expressions impacted emotion, but (b) recognized that the experimenter did. Both the manipulation of demand characteristics and measures of participants’ beliefs independently moderated facial feedback effects, providing preliminary evidence of distinct psychological mechanisms.</w:t>
+      </w:r>
+    </w:p>
+    <w:bookmarkEnd w:id="29"/>
+    <w:bookmarkStart w:id="31" w:name="references"/>
     <w:p>
       <w:pPr>
         <w:pStyle w:val="berschrift1"/>
@@ -267,9 +754,9 @@
         <w:t xml:space="preserve">References</w:t>
       </w:r>
     </w:p>
-    <w:bookmarkStart w:id="21" w:name="refs"/>
-    <w:bookmarkEnd w:id="21"/>
-    <w:bookmarkEnd w:id="22"/>
+    <w:bookmarkStart w:id="30" w:name="refs"/>
+    <w:bookmarkEnd w:id="30"/>
+    <w:bookmarkEnd w:id="31"/>
     <w:sectPr>
       <w:headerReference r:id="rId10" w:type="even"/>
       <w:headerReference r:id="rId9" w:type="default"/>

</xml_diff>

<commit_message>
Added first half of methods
</commit_message>
<xml_diff>
--- a/metaware_manuscript.docx
+++ b/metaware_manuscript.docx
@@ -691,7 +691,7 @@
         <w:pStyle w:val="FirstParagraph"/>
       </w:pPr>
       <w:r>
-        <w:t xml:space="preserve">Researchers have generally conceptualized the effects of demand characteristics on participants' responses as a</w:t>
+        <w:t xml:space="preserve">Researchers have generally conceptualized the effects of demand characteristics on participants’ responses as a</w:t>
       </w:r>
       <w:r>
         <w:t xml:space="preserve"> </w:t>
@@ -745,18 +745,277 @@
       </w:r>
     </w:p>
     <w:bookmarkEnd w:id="29"/>
-    <w:bookmarkStart w:id="31" w:name="references"/>
+    <w:bookmarkStart w:id="32" w:name="methodology"/>
     <w:p>
       <w:pPr>
         <w:pStyle w:val="berschrift1"/>
       </w:pPr>
       <w:r>
+        <w:t xml:space="preserve">Methodology</w:t>
+      </w:r>
+    </w:p>
+    <w:p>
+      <w:pPr>
+        <w:pStyle w:val="FirstParagraph"/>
+      </w:pPr>
+      <w:r>
+        <w:t xml:space="preserve">We describe the scope of our meta-analysis using the Population, Intervention, Comparison, Outcome framework (Schardt et al. 2007). Our population-of-interest was human subjects participating in non-clinical research studies. We excluded clinical research studies so that we could focus on research that better isolated the mechanism most often discussed in the demand characteristics literature: response biases (as opposed to placebo effects). Given that there is a sizable literature on placebo effects, excluding clinical tests of demand characteristics also helped us improve the feasibility of the project.</w:t>
+      </w:r>
+    </w:p>
+    <w:p>
+      <w:pPr>
+        <w:pStyle w:val="Textkrper"/>
+      </w:pPr>
+      <w:r>
+        <w:t xml:space="preserve">The intervention-of-interest was manipulations of the hypothesis communicated to participants–i.e., scenarios where a researcher tells participants about the effect of an independent variable on a dependent variable. We focused on this intervention because it provides a relatively overt test of the impact of demand characteristics.</w:t>
+      </w:r>
+    </w:p>
+    <w:p>
+      <w:pPr>
+        <w:pStyle w:val="Textkrper"/>
+      </w:pPr>
+      <w:r>
+        <w:t xml:space="preserve">Our comparison-of-interest were conditions where either no hypothesis or a different hypothesis was communicated to participants. Our outcome-of-interest was the dependent variable described in the communicated hypothesis. For example, in a study that manipulated whether the intervention is described as</w:t>
+      </w:r>
+      <w:r>
+        <w:t xml:space="preserve"> </w:t>
+      </w:r>
+      <w:r>
+        <w:t xml:space="preserve">“</w:t>
+      </w:r>
+      <w:r>
+        <w:t xml:space="preserve">mood-boosting</w:t>
+      </w:r>
+      <w:r>
+        <w:t xml:space="preserve">”</w:t>
+      </w:r>
+      <w:r>
+        <w:t xml:space="preserve"> </w:t>
+      </w:r>
+      <w:r>
+        <w:t xml:space="preserve">or</w:t>
+      </w:r>
+      <w:r>
+        <w:t xml:space="preserve"> </w:t>
+      </w:r>
+      <w:r>
+        <w:t xml:space="preserve">“</w:t>
+      </w:r>
+      <w:r>
+        <w:t xml:space="preserve">mood-dampening</w:t>
+      </w:r>
+      <w:r>
+        <w:t xml:space="preserve">”</w:t>
+      </w:r>
+      <w:r>
+        <w:t xml:space="preserve">, the outcome-of-interest would be any measure of mood.</w:t>
+      </w:r>
+    </w:p>
+    <w:bookmarkStart w:id="30" w:name="literature-search"/>
+    <w:p>
+      <w:pPr>
+        <w:pStyle w:val="berschrift2"/>
+      </w:pPr>
+      <w:r>
+        <w:t xml:space="preserve">Literature search</w:t>
+      </w:r>
+    </w:p>
+    <w:p>
+      <w:pPr>
+        <w:pStyle w:val="FirstParagraph"/>
+      </w:pPr>
+      <w:r>
+        <w:t xml:space="preserve">Our literature search strategy was developed in consultation with a librarian at Stanford University. Given the broad nature of the demand characteristics construct, we determined that a truly comprehensive strategy was infeasible (see Limitations section). Thus, we sought to design a strategy that best balanced comprehensiveness and feasibility.</w:t>
+      </w:r>
+    </w:p>
+    <w:p>
+      <w:pPr>
+        <w:pStyle w:val="Textkrper"/>
+      </w:pPr>
+      <w:r>
+        <w:t xml:space="preserve">We searched APA PsycInfo using relatively broad search terms:</w:t>
+      </w:r>
+      <w:r>
+        <w:t xml:space="preserve"> </w:t>
+      </w:r>
+      <w:r>
+        <w:t xml:space="preserve">“</w:t>
+      </w:r>
+      <w:r>
+        <w:t xml:space="preserve">demand characteristics</w:t>
+      </w:r>
+      <w:r>
+        <w:t xml:space="preserve">”</w:t>
+      </w:r>
+      <w:r>
+        <w:t xml:space="preserve"> </w:t>
+      </w:r>
+      <w:r>
+        <w:t xml:space="preserve">OR</w:t>
+      </w:r>
+      <w:r>
+        <w:t xml:space="preserve"> </w:t>
+      </w:r>
+      <w:r>
+        <w:t xml:space="preserve">“</w:t>
+      </w:r>
+      <w:r>
+        <w:t xml:space="preserve">hypothesis awareness</w:t>
+      </w:r>
+      <w:r>
+        <w:t xml:space="preserve">”</w:t>
+      </w:r>
+      <w:r>
+        <w:t xml:space="preserve">. This yielded 850 records. We additionally released a call for unpublished studies on the Society for Personality and Social Psychology Open Forum; Twitter; Facebook Psychological Methods Discussion Group and PsychMAP groups. This yielded 3 additional records. In total, 97 of the records were unpublished.</w:t>
+      </w:r>
+    </w:p>
+    <w:bookmarkEnd w:id="30"/>
+    <w:bookmarkStart w:id="31" w:name="screening"/>
+    <w:p>
+      <w:pPr>
+        <w:pStyle w:val="berschrift2"/>
+      </w:pPr>
+      <w:r>
+        <w:t xml:space="preserve">Screening</w:t>
+      </w:r>
+    </w:p>
+    <w:p>
+      <w:pPr>
+        <w:pStyle w:val="FirstParagraph"/>
+      </w:pPr>
+      <w:r>
+        <w:t xml:space="preserve">To be eligible for inclusion in the meta-analysis, the following criteria must have been met:</w:t>
+      </w:r>
+    </w:p>
+    <w:p>
+      <w:pPr>
+        <w:numPr>
+          <w:ilvl w:val="0"/>
+          <w:numId w:val="1001"/>
+        </w:numPr>
+      </w:pPr>
+      <w:r>
+        <w:t xml:space="preserve">The researcher manipulated what participants were told about the effect of an independent variable on a dependent variable. This included both</w:t>
+      </w:r>
+      <w:r>
+        <w:t xml:space="preserve"> </w:t>
+      </w:r>
+      <w:r>
+        <w:rPr>
+          <w:iCs/>
+          <w:i/>
+        </w:rPr>
+        <w:t xml:space="preserve">positive demand</w:t>
+      </w:r>
+      <w:r>
+        <w:t xml:space="preserve"> </w:t>
+      </w:r>
+      <w:r>
+        <w:t xml:space="preserve">(participants told that the dependent variable will increase),</w:t>
+      </w:r>
+      <w:r>
+        <w:t xml:space="preserve"> </w:t>
+      </w:r>
+      <w:r>
+        <w:rPr>
+          <w:iCs/>
+          <w:i/>
+        </w:rPr>
+        <w:t xml:space="preserve">negative demand</w:t>
+      </w:r>
+      <w:r>
+        <w:t xml:space="preserve"> </w:t>
+      </w:r>
+      <w:r>
+        <w:t xml:space="preserve">(participants told that the dependent variable will decrease) and</w:t>
+      </w:r>
+      <w:r>
+        <w:t xml:space="preserve"> </w:t>
+      </w:r>
+      <w:r>
+        <w:rPr>
+          <w:iCs/>
+          <w:i/>
+        </w:rPr>
+        <w:t xml:space="preserve">nil demand</w:t>
+      </w:r>
+      <w:r>
+        <w:t xml:space="preserve"> </w:t>
+      </w:r>
+      <w:r>
+        <w:t xml:space="preserve">(participants told the dependent variable will be unaffected) conditions.</w:t>
+      </w:r>
+    </w:p>
+    <w:p>
+      <w:pPr>
+        <w:numPr>
+          <w:ilvl w:val="0"/>
+          <w:numId w:val="1000"/>
+        </w:numPr>
+      </w:pPr>
+      <w:r>
+        <w:t xml:space="preserve">We excluded scenarios where the researcher described an effect that was non-nil and non-directional. We did so because participants in these scenarios could not readily infer how to adjust their responses. For example, if participants were told that an independent variable would</w:t>
+      </w:r>
+      <w:r>
+        <w:t xml:space="preserve"> </w:t>
+      </w:r>
+      <w:r>
+        <w:t xml:space="preserve">“</w:t>
+      </w:r>
+      <w:r>
+        <w:t xml:space="preserve">impact mood</w:t>
+      </w:r>
+      <w:r>
+        <w:t xml:space="preserve">”</w:t>
+      </w:r>
+      <w:r>
+        <w:t xml:space="preserve">, it is not clear if participants should infer that the mood will be boosted (positive demand) or dampened (nil demand).</w:t>
+      </w:r>
+    </w:p>
+    <w:p>
+      <w:pPr>
+        <w:numPr>
+          <w:ilvl w:val="0"/>
+          <w:numId w:val="1001"/>
+        </w:numPr>
+      </w:pPr>
+      <w:r>
+        <w:t xml:space="preserve">The demand characteristics manipulation was not strongly confounded. For example, a study by Sigall and Adair (1974) was excluded because the manipulation of the stated hypothesis was confounded with a disclosure about the meaning of the behavior. Specifically, participants were either informed or not informed that the researcher expected them to copy a large quantity of numbers. When participants were informed about this hypothesis, they were also told that such behavior would be indicative of an undesirable personality trait.</w:t>
+      </w:r>
+    </w:p>
+    <w:p>
+      <w:pPr>
+        <w:numPr>
+          <w:ilvl w:val="0"/>
+          <w:numId w:val="1001"/>
+        </w:numPr>
+      </w:pPr>
+      <w:r>
+        <w:t xml:space="preserve">Information necessary for computing at least one effect size was included.</w:t>
+      </w:r>
+    </w:p>
+    <w:p>
+      <w:pPr>
+        <w:pStyle w:val="FirstParagraph"/>
+      </w:pPr>
+      <w:r>
+        <w:t xml:space="preserve">N. C. and M. W. screened records independently, reviewed potentially relevant records together, and coded the information for moderator analyses and effect size computations. Disagreements were resolved through discussion. It total, 41 studies from 30 records were eligible for inclusion.</w:t>
+      </w:r>
+    </w:p>
+    <w:bookmarkEnd w:id="31"/>
+    <w:bookmarkEnd w:id="32"/>
+    <w:bookmarkStart w:id="34" w:name="references"/>
+    <w:p>
+      <w:pPr>
+        <w:pStyle w:val="berschrift1"/>
+      </w:pPr>
+      <w:r>
         <w:t xml:space="preserve">References</w:t>
       </w:r>
     </w:p>
-    <w:bookmarkStart w:id="30" w:name="refs"/>
-    <w:bookmarkEnd w:id="30"/>
-    <w:bookmarkEnd w:id="31"/>
+    <w:bookmarkStart w:id="33" w:name="refs"/>
+    <w:bookmarkEnd w:id="33"/>
+    <w:bookmarkEnd w:id="34"/>
     <w:sectPr>
       <w:headerReference r:id="rId10" w:type="even"/>
       <w:headerReference r:id="rId9" w:type="default"/>
@@ -1576,6 +1835,82 @@
       </w:pPr>
     </w:lvl>
   </w:abstractNum>
+  <w:abstractNum w:abstractNumId="991">
+    <w:nsid w:val="A991"/>
+    <w:multiLevelType w:val="multilevel"/>
+    <w:lvl w:ilvl="0">
+      <w:numFmt w:val="bullet"/>
+      <w:lvlText w:val="•"/>
+      <w:lvlJc w:val="left"/>
+      <w:pPr>
+        <w:ind w:left="720" w:hanging="480"/>
+      </w:pPr>
+    </w:lvl>
+    <w:lvl w:ilvl="1">
+      <w:numFmt w:val="bullet"/>
+      <w:lvlText w:val="–"/>
+      <w:lvlJc w:val="left"/>
+      <w:pPr>
+        <w:ind w:left="1440" w:hanging="480"/>
+      </w:pPr>
+    </w:lvl>
+    <w:lvl w:ilvl="2">
+      <w:numFmt w:val="bullet"/>
+      <w:lvlText w:val="•"/>
+      <w:lvlJc w:val="left"/>
+      <w:pPr>
+        <w:ind w:left="2160" w:hanging="480"/>
+      </w:pPr>
+    </w:lvl>
+    <w:lvl w:ilvl="3">
+      <w:numFmt w:val="bullet"/>
+      <w:lvlText w:val="–"/>
+      <w:lvlJc w:val="left"/>
+      <w:pPr>
+        <w:ind w:left="2880" w:hanging="480"/>
+      </w:pPr>
+    </w:lvl>
+    <w:lvl w:ilvl="4">
+      <w:numFmt w:val="bullet"/>
+      <w:lvlText w:val="•"/>
+      <w:lvlJc w:val="left"/>
+      <w:pPr>
+        <w:ind w:left="3600" w:hanging="480"/>
+      </w:pPr>
+    </w:lvl>
+    <w:lvl w:ilvl="5">
+      <w:numFmt w:val="bullet"/>
+      <w:lvlText w:val="–"/>
+      <w:lvlJc w:val="left"/>
+      <w:pPr>
+        <w:ind w:left="4320" w:hanging="480"/>
+      </w:pPr>
+    </w:lvl>
+    <w:lvl w:ilvl="6">
+      <w:numFmt w:val="bullet"/>
+      <w:lvlText w:val="•"/>
+      <w:lvlJc w:val="left"/>
+      <w:pPr>
+        <w:ind w:left="5040" w:hanging="480"/>
+      </w:pPr>
+    </w:lvl>
+    <w:lvl w:ilvl="7">
+      <w:numFmt w:val="bullet"/>
+      <w:lvlText w:val="–"/>
+      <w:lvlJc w:val="left"/>
+      <w:pPr>
+        <w:ind w:left="5760" w:hanging="480"/>
+      </w:pPr>
+    </w:lvl>
+    <w:lvl w:ilvl="8">
+      <w:numFmt w:val="bullet"/>
+      <w:lvlText w:val="•"/>
+      <w:lvlJc w:val="left"/>
+      <w:pPr>
+        <w:ind w:left="6480" w:hanging="480"/>
+      </w:pPr>
+    </w:lvl>
+  </w:abstractNum>
   <w:num w:numId="1">
     <w:abstractNumId w:val="11"/>
   </w:num>
@@ -1626,6 +1961,9 @@
   </w:num>
   <w:num w:numId="1000">
     <w:abstractNumId w:val="990"/>
+  </w:num>
+  <w:num w:numId="1001">
+    <w:abstractNumId w:val="991"/>
   </w:num>
 </w:numbering>
 </file>

</xml_diff>

<commit_message>
Began adding in refs
</commit_message>
<xml_diff>
--- a/metaware_manuscript.docx
+++ b/metaware_manuscript.docx
@@ -211,7 +211,7 @@
         <w:pStyle w:val="Textkrper"/>
       </w:pPr>
       <w:r>
-        <w:t xml:space="preserve">TBD</w:t>
+        <w:t xml:space="preserve">MARS guidelines: The problem of relation(s) under investigation; Study eligibility criteria; Type(s) of participants included in primary studies; Meta‐analysis methods (indicating whether a fixed‐effects or random‐effects model was used); Main results (including the more important effect sizes and any important moderators of these effect sizes); Conclusion (including limitations); Implications for theory, policy, and/or practice</w:t>
       </w:r>
     </w:p>
     <w:p>
@@ -271,7 +271,7 @@
         <w:pStyle w:val="Textkrper"/>
       </w:pPr>
       <w:r>
-        <w:t xml:space="preserve">The person explains that Colesology in a new approach for estimating causal relationships. However, they adds that the method can sometimes be thrown off by a</w:t>
+        <w:t xml:space="preserve">The person explains that Colesology in a new approach for estimating causal relationships. However, they add that the method can sometimes be thrown off by a</w:t>
       </w:r>
       <w:r>
         <w:t xml:space="preserve"> </w:t>
@@ -303,7 +303,7 @@
         <w:t xml:space="preserve"> </w:t>
       </w:r>
       <w:r>
-        <w:t xml:space="preserve">real. They add that sometimes the artifact causes estimated relationships to be biased upward; other times, it causes the estimates to be biased downward. And, in general, they explain, it means that the things researchers observe using Colesology don’t necessarily capture real-world human behavior.</w:t>
+        <w:t xml:space="preserve">real. They add that sometimes the artifact causes estimates of relationships to be biased upward; other times, it causes the estimates to be biased downward. And, in general, they explain, it means that the things researchers observe using Colesology don’t necessarily capture real-world human behavior.</w:t>
       </w:r>
     </w:p>
     <w:p>
@@ -385,7 +385,25 @@
         <w:t xml:space="preserve"> </w:t>
       </w:r>
       <w:r>
-        <w:t xml:space="preserve">(p. 779). Not everybody agreed about the importance of these demand characteristics (e.g., Berkowitz, 1971; Milgram, 1972). Nonetheless, over the next 60 years, demand characteristics become recognized as a literal textbook methodological concern in experimental psychology (Sharpe and Whelton, 2016).</w:t>
+        <w:t xml:space="preserve">(p. 779). This idea was met with some controversy, as not everybody agreed about the importance of these demand characteristics</w:t>
+      </w:r>
+      <w:r>
+        <w:t xml:space="preserve"> </w:t>
+      </w:r>
+      <w:r>
+        <w:t xml:space="preserve">(e.g., Berkowitz, 1971; Milgram, 1972)</w:t>
+      </w:r>
+      <w:r>
+        <w:t xml:space="preserve">. Nonetheless, over the next 60 years, demand characteristics become recognized as a literal textbook methodological concern in experimental psychology</w:t>
+      </w:r>
+      <w:r>
+        <w:t xml:space="preserve"> </w:t>
+      </w:r>
+      <w:r>
+        <w:t xml:space="preserve">(Sharpe &amp; Whelton, 2016)</w:t>
+      </w:r>
+      <w:r>
+        <w:t xml:space="preserve">.</w:t>
       </w:r>
     </w:p>
     <w:p>
@@ -393,7 +411,40 @@
         <w:pStyle w:val="Textkrper"/>
       </w:pPr>
       <w:r>
-        <w:t xml:space="preserve">Orne initially focused on evidence that demand characteristics can lead to false positives—such as patients exhibiting sham symptoms of hypnosis (Orne, 1959). Follow-up research, though, indicated that demand characteristics can also lead to false negatives. For example, Hayes and King (1967) demosntrated that participants will ignore visual cues of depth when they believe that doing so is the purpose of the experiment. In addition to creating inferential errors, demand characteristics can also bias estimates of causal relationships. For example, Coles et al. (2022) found that the estimated effect of facial poses on self-reported emotion could be amplified</w:t>
+        <w:t xml:space="preserve">Orne initially focused on evidence that demand characteristics can lead to false positives—such as patients exhibiting sham symptoms of hypnosis</w:t>
+      </w:r>
+      <w:r>
+        <w:t xml:space="preserve"> </w:t>
+      </w:r>
+      <w:r>
+        <w:t xml:space="preserve">(Orne, 1959)</w:t>
+      </w:r>
+      <w:r>
+        <w:t xml:space="preserve">. Follow-up research, though, indicated that demand characteristics can also lead to false negatives. For example,</w:t>
+      </w:r>
+      <w:r>
+        <w:t xml:space="preserve"> </w:t>
+      </w:r>
+      <w:r>
+        <w:t xml:space="preserve">Hayes and King (1967)</w:t>
+      </w:r>
+      <w:r>
+        <w:t xml:space="preserve"> </w:t>
+      </w:r>
+      <w:r>
+        <w:t xml:space="preserve">demonstrated that participants will ignore visual cues of depth when they believe that doing so is the purpose of the experiment. In addition to creating inferential errors, demand characteristics can also bias estimates of causal relationships. For example,</w:t>
+      </w:r>
+      <w:r>
+        <w:t xml:space="preserve"> </w:t>
+      </w:r>
+      <w:r>
+        <w:t xml:space="preserve">Coles, Gaertner, Frohlich, Larsen, and Basnight-Brown (2022)</w:t>
+      </w:r>
+      <w:r>
+        <w:t xml:space="preserve"> </w:t>
+      </w:r>
+      <w:r>
+        <w:t xml:space="preserve">found that the estimated effect of facial poses on self-reported emotion could be amplified</w:t>
       </w:r>
       <w:r>
         <w:t xml:space="preserve"> </w:t>
@@ -409,7 +460,19 @@
         <w:t xml:space="preserve"> </w:t>
       </w:r>
       <w:r>
-        <w:t xml:space="preserve">attenuated based on the communicated purpose of the study. Yet, it’s still not clear when demand characteristics matter. For example, in large replications of classic studies in behavioral economics, Mummolo and Peterson (2021) consistently failed to find that manipulations of their communicated hypothesis impacted participants’ responses.</w:t>
+        <w:t xml:space="preserve">attenuated based on the communicated purpose of the study. Yet, it’s still not clear when demand characteristics matter. For example, in large replications of classic studies in behavioral economics,</w:t>
+      </w:r>
+      <w:r>
+        <w:t xml:space="preserve"> </w:t>
+      </w:r>
+      <w:r>
+        <w:t xml:space="preserve">Mummolo and Peterson (2019)</w:t>
+      </w:r>
+      <w:r>
+        <w:t xml:space="preserve"> </w:t>
+      </w:r>
+      <w:r>
+        <w:t xml:space="preserve">consistently failed to find that manipulations of their communicated hypothesis impacted participants’ responses.</w:t>
       </w:r>
     </w:p>
     <w:p>
@@ -425,7 +488,46 @@
         <w:pStyle w:val="Textkrper"/>
       </w:pPr>
       <w:r>
-        <w:t xml:space="preserve">We first provide an overview of a framework designed to accommodate the potentially varied effects of demand characteristics (Rosnow &amp; Rosenthal, 1997). We also review a complementary framework that attempts to bridge the gap between research on demand characteristics and research on placebo effects (Coles et al., 2022). We then use meta-analysis to conduct the first quantitative synthesis of strict experimental tests of the effects of demand characteristics. Through this meta-analysis, we not only estimate the overall impact of demand characteristics, but also use moderator analyses to provide preliminary tests of predictions made by Rosnow and Rosenthal (1997) and Coles et al. (2022). We end with a discussion of the steps we believe are required to transform vague frameworks about demand characteristics into formal theories—theories we believe might help distinguishing a valid experimental psychology from the invalid methods of Colesology.</w:t>
+        <w:t xml:space="preserve">We first provide an overview of a framework designed to accommodate the potentially heterogeneous effects of demand characteristics</w:t>
+      </w:r>
+      <w:r>
+        <w:t xml:space="preserve"> </w:t>
+      </w:r>
+      <w:r>
+        <w:t xml:space="preserve">(Rosnow &amp; Rosenthal, 1997)</w:t>
+      </w:r>
+      <w:r>
+        <w:t xml:space="preserve">. We also review a complementary framework that attempts to bridge the gap between research on demand characteristics and research on placebo effects</w:t>
+      </w:r>
+      <w:r>
+        <w:t xml:space="preserve"> </w:t>
+      </w:r>
+      <w:r>
+        <w:t xml:space="preserve">(Coles et al., 2022)</w:t>
+      </w:r>
+      <w:r>
+        <w:t xml:space="preserve">. We then use meta-analysis to conduct the first quantitative synthesis of strict experimental tests of the effects of demand characteristics. Through this meta-analysis, we not only estimate the overall impact of demand characteristics, but also use moderator analyses to provide preliminary tests of predictions made by</w:t>
+      </w:r>
+      <w:r>
+        <w:t xml:space="preserve"> </w:t>
+      </w:r>
+      <w:r>
+        <w:t xml:space="preserve">Rosnow and Rosenthal (1997)</w:t>
+      </w:r>
+      <w:r>
+        <w:t xml:space="preserve"> </w:t>
+      </w:r>
+      <w:r>
+        <w:t xml:space="preserve">and</w:t>
+      </w:r>
+      <w:r>
+        <w:t xml:space="preserve"> </w:t>
+      </w:r>
+      <w:r>
+        <w:t xml:space="preserve">Coles et al. (2022)</w:t>
+      </w:r>
+      <w:r>
+        <w:t xml:space="preserve">. We end with a discussion of the steps we believe are required to transform vague frameworks about demand characteristics into formal theories—theories we believe might help distinguish a valid experimental psychology from the invalid methods of Colesology.</w:t>
       </w:r>
     </w:p>
     <w:bookmarkEnd w:id="21"/>
@@ -443,7 +545,13 @@
         <w:pStyle w:val="FirstParagraph"/>
       </w:pPr>
       <w:r>
-        <w:t xml:space="preserve">Rosnow and Rosenthal (1997) proposed that there are three key moderators of the effects of demand characteristic: (1) receptivity to cues, (2) motivation to provide hypothesis-consistent responses, and (3) opportunity to alter their responses (Figure</w:t>
+        <w:t xml:space="preserve">Rosnow and Rosenthal (1997)</w:t>
+      </w:r>
+      <w:r>
+        <w:t xml:space="preserve"> </w:t>
+      </w:r>
+      <w:r>
+        <w:t xml:space="preserve">proposed that there are three key moderators of the effects of demand characteristic: (1) receptivity to cues, (2) motivation to provide hypothesis-consistent responses, and (3) opportunity to alter their responses (Figure</w:t>
       </w:r>
       <w:r>
         <w:t xml:space="preserve"> </w:t>
@@ -551,7 +659,13 @@
         <w:pStyle w:val="FirstParagraph"/>
       </w:pPr>
       <w:r>
-        <w:t xml:space="preserve">Rosnow and Rosenthal (1997) argued that participants must be perceptive to demand characteristics in order for them to impact downstream responses (Rosnow &amp; Aiken, 1973; Strohmetz, 2007). As an extreme example, imagine that a researcher hands an infant participant a sheet of paper that precisely explains the researcher’s hypothesis. Demand characteristics are certainly present—but they are not predicted to have an impact because the infant is not receptive to the cues (i.e., cannot read).</w:t>
+        <w:t xml:space="preserve">Rosnow and Rosenthal (1997)</w:t>
+      </w:r>
+      <w:r>
+        <w:t xml:space="preserve"> </w:t>
+      </w:r>
+      <w:r>
+        <w:t xml:space="preserve">argued that participants must be perceptive to demand characteristics in order for them to impact downstream responses (Rosnow &amp; Aiken, 1973; Strohmetz, 2007). As an extreme example, imagine that a researcher hands an infant participant a sheet of paper that precisely explains the researcher’s hypothesis. Demand characteristics are certainly present—but they are not predicted to have an impact because the infant is not receptive to the cues (i.e., cannot read).</w:t>
       </w:r>
     </w:p>
     <w:bookmarkEnd w:id="25"/>
@@ -569,7 +683,19 @@
         <w:pStyle w:val="FirstParagraph"/>
       </w:pPr>
       <w:r>
-        <w:t xml:space="preserve">Early in the history of research on demand characteristics, researchers debated which motivational forces typically underlie response bias (for a review, see Rosnow and Rosenthal, 1997; Weber and Cook, 1972). Orne (1962) originally characterized participants as</w:t>
+        <w:t xml:space="preserve">Early in the history of research on demand characteristics, researchers debated which motivational forces typically underlie the effects of demand characteristics (for a review, see Rosnow and Rosenthal, 1997; Weber and Cook, 1972).</w:t>
+      </w:r>
+      <w:r>
+        <w:t xml:space="preserve"> </w:t>
+      </w:r>
+      <w:r>
+        <w:t xml:space="preserve">Orne (1962)</w:t>
+      </w:r>
+      <w:r>
+        <w:t xml:space="preserve"> </w:t>
+      </w:r>
+      <w:r>
+        <w:t xml:space="preserve">originally characterized participants as</w:t>
       </w:r>
       <w:r>
         <w:t xml:space="preserve"> </w:t>
@@ -605,7 +731,7 @@
         <w:t xml:space="preserve"> </w:t>
       </w:r>
       <w:r>
-        <w:t xml:space="preserve">who are motivated to respond in a manner that will cause them to be evaluated positively (Riecken, 1962; Rosenberg, 1969, 2009; Sigall, Aronson, and Van Hoose, 1970). Masling (1966) argued that participants sometimes interfere with the purpose of the study (</w:t>
+        <w:t xml:space="preserve">who are motivated to respond in a manner that will lead them to be evaluated positively (Riecken, 1962; Rosenberg, 1969, 2009; Sigall, Aronson, and Van Hoose, 1970). Masling (1966) argued that participants sometimes interfere with the purpose of the study (</w:t>
       </w:r>
       <w:r>
         <w:t xml:space="preserve">“</w:t>
@@ -629,7 +755,7 @@
         <w:t xml:space="preserve">”</w:t>
       </w:r>
       <w:r>
-        <w:t xml:space="preserve">). Although seemingly divided, these early theorists actually agreed on one overarching principle: that a key driver of the effects of demand characteristics is participants’ motivation to provide hypothesis-consistent responses.</w:t>
+        <w:t xml:space="preserve">). Although seemingly divided, these early theorists actually agreed on one overarching principle: that participants’ motivation to provide hypothesis-consistent responses is a key driver of the effects of demand characteristics.</w:t>
       </w:r>
     </w:p>
     <w:p>
@@ -637,7 +763,23 @@
         <w:pStyle w:val="Textkrper"/>
       </w:pPr>
       <w:r>
-        <w:t xml:space="preserve">Because early demand characteristic theorists often focused on a single predominant subject goal–such as the goal to help the experimenter, be evaluated positively, or respond faithfully–less attention was paid to the notion that participants may have multiple, sometimes competing motivations (Barbuto and Scholl, 1998; Boudreaux &amp; Ozer, 2013). Indeed, when the idea of multiple motivations was explored, it was often done so to highlight the more prominent role of a single goal (e.g., evaluation apprehension vs. motivation to help the experimenter; Sigall, Aronson, and Hoose, 1970). However, Rosnow and Rosenthal (1997) found that people have multiple goals in mind when they conceptualize their role as research participants. Participants describe their role as being similar to situations where one is being altruistic (e.g., giving to charity), being evaluated (e.g., being interviewed for a job), and obeying authority (e.g., obeying a no-smoking sign). All these goals may impact the extent to which participants are motivated to provide hypothesis-consistent responses. Furthermore, these goals can sometimes conflict. For example, imagine that an experimenter is friendly towards the participant–and that the participant is thus motivated to help the experimenter. Now imagine that the participant learns that the experimenter hypothesizes that they will show a race-based preference for job applicants. In this scenario, the motivation to help the experimenter may conflict with the participant’s desire to respond in a socially desirable manner.</w:t>
+        <w:t xml:space="preserve">Because early demand characteristic theorists often focused on a single predominant subject goal–such as the goal to help the experimenter, be evaluated positively, or respond faithfully–less attention was paid to the notion that participants may have multiple, sometimes competing motivations (Barbuto and Scholl, 1998; Boudreaux &amp; Ozer, 2013). Indeed, when the idea of multiple motivations was explored, it was often done so to highlight the more prominent role of a single goal (e.g., evaluation apprehension vs. motivation to help the experimenter; Sigall, Aronson, and Hoose, 1970). However, Rosnow and Rosenthal (1997) found that people have multiple goals in mind when they conceptualize their role as research participants. Participants describe their role as being similar to situations where one is being altruistic (e.g., giving to charity), being evaluated (e.g., being interviewed for a job),</w:t>
+      </w:r>
+      <w:r>
+        <w:t xml:space="preserve"> </w:t>
+      </w:r>
+      <w:r>
+        <w:rPr>
+          <w:iCs/>
+          <w:i/>
+        </w:rPr>
+        <w:t xml:space="preserve">and</w:t>
+      </w:r>
+      <w:r>
+        <w:t xml:space="preserve"> </w:t>
+      </w:r>
+      <w:r>
+        <w:t xml:space="preserve">obeying authority (e.g., obeying a no-smoking sign). All these goals may impact the extent to which participants are motivated to provide hypothesis-consistent responses. Furthermore, these goals can sometimes conflict. For example, imagine that an experimenter is friendly towards the participant–and that the participant is thus motivated to help the experimenter. Now imagine that the participant learns that the experimenter hypothesizes that they will show a race-based preference for job applicants. In this scenario, the motivation to help the experimenter may conflict with the participant’s desire to respond in a socially desirable manner.</w:t>
       </w:r>
     </w:p>
     <w:p>
@@ -645,7 +787,7 @@
         <w:pStyle w:val="Textkrper"/>
       </w:pPr>
       <w:r>
-        <w:t xml:space="preserve">Based on the above observations and reasoning, Rosnow and Rosenthal (1997) suggested that participants can be characterized as being motivated to either (a) non-acquiesce (i.e., not change their responses), (b) acquiesce (i.e., provide hypothesis-consistent responses), or (c) counter-acquiesce (i.e., provide hypothesis-inconsistent responses). Of course, as we later discuss, motivation can also be conceptualized on a continuum ranging from highly motivated to acquiesce to highly motivated to counter-acquiesce.</w:t>
+        <w:t xml:space="preserve">Based on the above observations and reasoning, Rosnow and Rosenthal (1997) suggested that participants can be characterized as being motivated to either (a) non-acquiesce (i.e., not change their responses), (b) acquiesce (i.e., provide hypothesis-consistent responses), or (c) counter-acquiesce (i.e., provide hypothesis-inconsistent responses). Of course, as we later discuss, motivation can also be conceptualized on a continuum ranging from highly motivated counter-acquiesce to highly motivated to acquiesce.</w:t>
       </w:r>
     </w:p>
     <w:bookmarkEnd w:id="26"/>
@@ -663,7 +805,15 @@
         <w:pStyle w:val="FirstParagraph"/>
       </w:pPr>
       <w:r>
-        <w:t xml:space="preserve">No matter how motivated they are to confirm the hypothesis, Rosnow and Rosenthal (1997) suggested that there is variability in the extent to which participants have the opportunity to alter the outcome-of-interest. Thus, they posited that demand characteristics can impact outcomes that participants can readily alter.</w:t>
+        <w:t xml:space="preserve">No matter how motivated they are to confirm the hypothesis, Rosnow and Rosenthal (1997) suggested that there is variability in the extent to which participants have the opportunity to alter the outcome-of-interest. Thus, they posited that demand characteristics can only impact outcomes that participants can readily alter.</w:t>
+      </w:r>
+    </w:p>
+    <w:p>
+      <w:pPr>
+        <w:pStyle w:val="Textkrper"/>
+      </w:pPr>
+      <w:r>
+        <w:t xml:space="preserve">To summarize, Rosnow and Rosenthal (1997) posited that demand characteristics only bias participants responses when they (1) notice the cues, (2) are motivated to adjust their responses, and (3) are capable of adjusting their responses.</w:t>
       </w:r>
     </w:p>
     <w:bookmarkEnd w:id="27"/>
@@ -741,7 +891,7 @@
         <w:t xml:space="preserve">1</w:t>
       </w:r>
       <w:r>
-        <w:t xml:space="preserve">). They defined (a) response biases as changes mediated by relatively deliberate changes that participants make to their responses, and (b) placebo effects as changes that are mediated by the relatively automatic activation of beliefs or pre-existing conditioned responses (Zion and Crum, 2018). Thus, unlike Rosnow and Rosenthal (1997), Coles and colleagues argued that demand characteristics can impact responses even when participants have neither the motivation nor opportunity to adjust their responses. Preliminary evidence for this assertion comes from Coles et al.’s observation that participants’ beliefs did not always match the demand characteristics manipulation. For example, some participants disclosed that they (a) did not personally believe that posed expressions impacted emotion, but (b) recognized that the experimenter did. Both the manipulation of demand characteristics and measures of participants’ beliefs independently moderated facial feedback effects, providing preliminary evidence of distinct psychological mechanisms.</w:t>
+        <w:t xml:space="preserve">). They defined (a) response biases as changes mediated by relatively deliberate changes that participants make to their responses, and (b) placebo effects as changes that are mediated by relatively automatic activation of beliefs or pre-existing conditioned responses (Zion and Crum, 2018). Thus, unlike Rosnow and Rosenthal (1997), Coles and colleagues argued that demand characteristics can impact responses even when participants have neither the motivation nor opportunity to adjust their responses. Preliminary evidence for this assertion comes from Coles et al.’s observation that participants’ beliefs did not always match the demand characteristics manipulation. For example, some participants disclosed that they (a) did not personally believe that posed expressions impacted emotion, but (b) recognized that the experimenter did. In their studies, both the manipulations of demand characteristics and measures of participants’ beliefs independently moderated the effects of posed expressions on emotion—providing preliminary evidence of distinct psychological mechanisms.</w:t>
       </w:r>
     </w:p>
     <w:bookmarkEnd w:id="29"/>
@@ -759,7 +909,7 @@
         <w:pStyle w:val="FirstParagraph"/>
       </w:pPr>
       <w:r>
-        <w:t xml:space="preserve">We describe the scope of our meta-analysis using the Population, Intervention, Comparison, Outcome framework (Schardt et al. 2007). Our population-of-interest was human subjects participating in non-clinical research studies. We excluded clinical research studies so that we could focus on research that better isolated the mechanism most often discussed in the demand characteristics literature: response biases (as opposed to placebo effects). Given that there is a sizable literature on placebo effects, excluding clinical tests of demand characteristics also helped us improve the feasibility of the project.</w:t>
+        <w:t xml:space="preserve">The present meta-analysis was designed to (a) provide the first quantitative synthesis of strict experimental tests of demand effects, and (b) test predictions made by Rosnow and Rosenthal (1997) and Coles et al. (2022).</w:t>
       </w:r>
     </w:p>
     <w:p>
@@ -767,6 +917,14 @@
         <w:pStyle w:val="Textkrper"/>
       </w:pPr>
       <w:r>
+        <w:t xml:space="preserve">We defined the scope of the meta-analysis using the Population, Intervention, Comparison, Outcome framework (Schardt et al. 2007). Our population-of-interest was human subjects participating in non-clinical research studies. We excluded clinical research studies so that we could focus on research that better isolated the mechanism most often discussed in the demand characteristics literature: response biases (as opposed to placebo effects). Given that there is a sizable literature on placebo effects, excluding clinical tests of demand characteristics also helped us improve the feasibility of the project.</w:t>
+      </w:r>
+    </w:p>
+    <w:p>
+      <w:pPr>
+        <w:pStyle w:val="Textkrper"/>
+      </w:pPr>
+      <w:r>
         <w:t xml:space="preserve">The intervention-of-interest was explicit manipulations of the hypothesis communicated to participants–i.e., scenarios where a researcher tells participants about the effect of an independent variable on a dependent variable. We focused on this intervention because it provides a relatively overt test of the impact of demand characteristics.</w:t>
       </w:r>
     </w:p>
@@ -833,7 +991,7 @@
         <w:pStyle w:val="Textkrper"/>
       </w:pPr>
       <w:r>
-        <w:t xml:space="preserve">We searched APA PsycInfo using relatively broad search terms:</w:t>
+        <w:t xml:space="preserve">We searched APA PsycInfo using broad search terms:</w:t>
       </w:r>
       <w:r>
         <w:t xml:space="preserve"> </w:t>
@@ -954,7 +1112,20 @@
         </w:numPr>
       </w:pPr>
       <w:r>
-        <w:t xml:space="preserve">We excluded scenarios where the researcher described an effect that was non-nil and non-directional. We did so because participants in these scenarios could not readily infer how to adjust their responses. For example, if participants were told that an independent variable would</w:t>
+        <w:t xml:space="preserve">We excluded scenarios where the researcher described a non-nil effect that was</w:t>
+      </w:r>
+      <w:r>
+        <w:t xml:space="preserve"> </w:t>
+      </w:r>
+      <w:r>
+        <w:rPr>
+          <w:iCs/>
+          <w:i/>
+        </w:rPr>
+        <w:t xml:space="preserve">non-directional</w:t>
+      </w:r>
+      <w:r>
+        <w:t xml:space="preserve">. We did so because participants in these scenarios could not readily infer how to adjust their responses. For example, if participants were told that an independent variable would</w:t>
       </w:r>
       <w:r>
         <w:t xml:space="preserve"> </w:t>
@@ -969,7 +1140,7 @@
         <w:t xml:space="preserve">”</w:t>
       </w:r>
       <w:r>
-        <w:t xml:space="preserve">, it is not clear if participants should infer that the mood will be boosted (positive demand) or dampened (nil demand).</w:t>
+        <w:t xml:space="preserve">, it is not clear if participants should infer that the mood will be boosted (positive demand) or dampened (negative demand).</w:t>
       </w:r>
     </w:p>
     <w:p>
@@ -999,7 +1170,21 @@
         <w:pStyle w:val="FirstParagraph"/>
       </w:pPr>
       <w:r>
-        <w:t xml:space="preserve">N. C. and M. W. screened records independently, reviewed potentially relevant records together, and coded the information for moderator analyses and effect size computations. Disagreements were resolved through discussion. It total, 41 studies from 30 records were eligible for inclusion.</w:t>
+        <w:t xml:space="preserve">N. C. and M. W. screened records independently, reviewed potentially relevant records together, and coded the information for moderator analyses and effect size computations. Disagreements were resolved through discussion. It total, 42 studies from 31 records were eligible for inclusion. However, one record was removed because the information reported led to implausibly large effect size estimates (e.g.,</w:t>
+      </w:r>
+      <w:r>
+        <w:t xml:space="preserve"> </w:t>
+      </w:r>
+      <m:oMath>
+        <m:r>
+          <m:t>d</m:t>
+        </m:r>
+      </m:oMath>
+      <w:r>
+        <w:t xml:space="preserve"> </w:t>
+      </w:r>
+      <w:r>
+        <w:t xml:space="preserve">= -212.572536906983; Allen &amp; Smith, 2012).</w:t>
       </w:r>
     </w:p>
     <w:bookmarkEnd w:id="31"/>
@@ -1123,7 +1308,7 @@
         <w:t xml:space="preserve"> </w:t>
       </w:r>
       <w:r>
-        <w:t xml:space="preserve">= .10, .30, .50, .70, and .90.</w:t>
+        <w:t xml:space="preserve">= .10, .30, .50, .70, and .90. These sensitivity analyses only produced a 0.01 range in overall effect size estimates—so we do not discuss them further.</w:t>
       </w:r>
     </w:p>
     <w:p>
@@ -1131,7 +1316,7 @@
         <w:pStyle w:val="Textkrper"/>
       </w:pPr>
       <w:r>
-        <w:t xml:space="preserve">Often, studies contained multiple effect sizes of interest. For example, Coles et al. (2022) had a positive demand, nil demand, and control condition. Participants also completed several facial expression poses (happy, angry, and neutral) and self-reported several emotions (happiness and anger). To be comprehensive, we recorded all reported effect sizes and account for dependencies in our models (described later).</w:t>
+        <w:t xml:space="preserve">85 of studies contained multiple effect sizes of interest. For example, Coles et al. (2022) had a positive demand, nil demand, and control condition. Participants also completed several facial expression poses (happy, angry, and neutral) and self-reported several emotions (happiness and anger). To be comprehensive, we recorded all reported effect sizes and account for dependencies in our models (described later).</w:t>
       </w:r>
     </w:p>
     <w:bookmarkEnd w:id="32"/>
@@ -1163,7 +1348,7 @@
         <w:t xml:space="preserve"> </w:t>
       </w:r>
       <w:r>
-        <w:t xml:space="preserve">represents a standardized mean difference between two groups. Often, this comparison involved a single demand characteristic condition (positive, negative, or nil demand) compared to a control group. Sometimes, however, this comparison involved two demand characteristic comparisons (e.g., positive demand compared to negative demand). We coded whether the comparison involved one vs. two comparisons. In addition, we coded each type of comparison: positive vs. control, nil vs. control, negative vs. control, positive vs. nil, positive vs. negative, nil vs. negative.</w:t>
+        <w:t xml:space="preserve">represents a standardized mean difference between two groups. Often, this comparison involved a single demand characteristic condition (positive, negative, or nil demand) compared to a control group. Sometimes, however, this comparison involved two demand characteristic comparisons (e.g., positive demand vs. negative demand). We thus coded whether the comparison involved one vs. two types of demand characteristics. In addition, we coded each type of comparison: positive vs. control, nil vs. control, negative vs. control, positive vs. nil, positive vs. negative, nil vs. negative demand.</w:t>
       </w:r>
     </w:p>
     <w:bookmarkEnd w:id="33"/>
@@ -1215,7 +1400,7 @@
         <w:pStyle w:val="Textkrper"/>
       </w:pPr>
       <w:r>
-        <w:t xml:space="preserve">In total, there were 119 vignettes. We did not create vignettes for control conditions because participants were not given information about the experimenter’s hypothesis. We assumed that not communicating a hypothesis meant that participants (a) could not be motivated to confirm the hypothesis, and (b) would not have any pre-existing beliefs about the effect-of-interest activated. Thus, we assumed that motivation and belief scores in this condition were zero. We also assumed that opportunity ratings in the control condition were equivalent to the average ratings from non-control conditions.</w:t>
+        <w:t xml:space="preserve">In total, there were 119 vignettes. We did not create vignettes for control conditions because participants were not given information about the experimenter’s hypothesis. Because there were no explicit demand characteristics to act upon, we left motivation, belief, and opportunity values blank for this condition.</w:t>
       </w:r>
     </w:p>
     <w:p>
@@ -1305,7 +1490,7 @@
         <w:pStyle w:val="Textkrper"/>
       </w:pPr>
       <w:r>
-        <w:t xml:space="preserve">N undergraduates from Stanford University reviewed 20 randomly-selected vignettes in exchange for course credit. For each vignette, raters were asked to first identify the researcher’s hypothesis. Here, participants chose between four options that described a filler effect (usually involving a different dependent variable) or a positive, negative, or nil effect of the independent variable on the dependent variable. Afterwards, they rated the extent to which they would (1) be motivated to provide hypothesis-consistent responses (-3 =</w:t>
+        <w:t xml:space="preserve">252 undergraduates from Stanford University reviewed 20 randomly-selected vignettes in exchange for course credit. For each vignette, raters were asked to first identify the researcher’s hypothesis. Here, participants chose between four options that described a filler effect (usually involving a different dependent variable) or a positive, negative, or nil effect of the independent variable on the dependent variable. Afterwards, they rated the extent to which they would (1) be motivated to provide hypothesis-consistent responses (-3 =</w:t>
       </w:r>
       <w:r>
         <w:t xml:space="preserve"> </w:t>
@@ -1394,7 +1579,7 @@
         <w:pStyle w:val="Textkrper"/>
       </w:pPr>
       <w:r>
-        <w:t xml:space="preserve">For each vignette, ratings were removed if the rater did not correctly identify the communicated hypothesis. The remaining scores were averaged across rater to provide mean estimates of motivation, opportunity, and belief.</w:t>
+        <w:t xml:space="preserve">For each vignette, ratings were removed if the rater did not correctly identify the communicated hypothesis. The remaining scores were averaged across raters to provide mean estimates of motivation, opportunity, and belief.</w:t>
       </w:r>
     </w:p>
     <w:bookmarkStart w:id="40" w:name="X50ac5346a764638f68a9356056d1f2c3e87ad60"/>
@@ -1413,7 +1598,7 @@
       <w:r>
         <w:drawing>
           <wp:inline>
-            <wp:extent cx="5518484" cy="4675127"/>
+            <wp:extent cx="5518484" cy="4665960"/>
             <wp:effectExtent b="0" l="0" r="0" t="0"/>
             <wp:docPr descr="Figure 3.  Hypothetical data from a study where a procedure is either described as mood-boosting (positive demand), described as mood-dampening (negative demand), or not described at all (control). Data provides examples of how the effects of demand characteristics (d) on self-reported mood are moderating by participants’ reports of their motivation to confirm the stated hypothesis (m, Panel A), belief in the stated hypothesis (b, Panel B), and opportunity to adjust responses (c, Panel C). In each panel, separate examples are provided for scenarios where motivation is invariant (Column 1) and variant (Column 2) across levels of demand characteristics" title="" id="38" name="Picture"/>
             <a:graphic>
@@ -1434,7 +1619,7 @@
                   <pic:spPr bwMode="auto">
                     <a:xfrm>
                       <a:off x="0" y="0"/>
-                      <a:ext cx="5518484" cy="4675127"/>
+                      <a:ext cx="5518484" cy="4665960"/>
                     </a:xfrm>
                     <a:prstGeom prst="rect">
                       <a:avLst/>
@@ -1523,7 +1708,7 @@
         <w:t xml:space="preserve"> </w:t>
       </w:r>
       <w:r>
-        <w:t xml:space="preserve">groups. Thus, for each effect size, we summed the motivation and belief scores for the two groups being compared. Doing so allowed us to accommodate the fact that some comparisons involved two demand characteristics conditions. For example, imagine a study where a procedure is either described as mood-boosting (positive demand), described as mood-dampening (negative demand), or not described at all (control). If participants are equally motivated to confirm the hypothesis in both conditions, mood reports will be biased upward in the first condition and downward in the second condition (see Figure</w:t>
+        <w:t xml:space="preserve">groups. Thus, for each effect size, we summed the motivation, opportunity, and belief scores for the two groups being compared. Doing so allowed us to accommodate the fact that some comparisons involved two demand characteristics conditions. For example, imagine a study where a procedure is either described as mood-boosting (positive demand), described as mood-dampening (negative demand), or not described at all (control). Compared to a control condition, participants who are motivated to confirm the hypothesis will have upward-biased responses in the positive demand condition and downward-biased responses in the negative demand condition (see Figure</w:t>
       </w:r>
       <w:r>
         <w:t xml:space="preserve"> </w:t>
@@ -1532,7 +1717,7 @@
         <w:t xml:space="preserve">3</w:t>
       </w:r>
       <w:r>
-        <w:t xml:space="preserve">, Panel A, Column 1). In other words, the size of the demand effect is doubled because the motivational forces in the two conditions produce an additive effect. Similarly, these motivational forces could hypothetically cancel each other out. This would happen if participants were (a) motivated to confirm the hypothesis in the positive demand condition, and (b) motivated to disconfirm the hypothesis in the negative demand condition (see Figure</w:t>
+        <w:t xml:space="preserve">, Panel A, Column 1). When comparing the two demand conditions, the size of the demand effect should be doubled because the motivational forces in the two conditions produce an additive effect. Similarly, these motivational forces could hypothetically cancel each other out. This would happen if participants were (a) motivated to confirm the hypothesis in the positive demand condition, and (b) motivated to disconfirm the hypothesis in the negative demand condition (see Figure</w:t>
       </w:r>
       <w:r>
         <w:t xml:space="preserve"> </w:t>
@@ -1541,7 +1726,7 @@
         <w:t xml:space="preserve">3</w:t>
       </w:r>
       <w:r>
-        <w:t xml:space="preserve">, Panel A, Column 2). We used a similar approach for belief scores (Figure</w:t>
+        <w:t xml:space="preserve">, Panel A, Column 2). We used a similar approach for belief (Panel B) and opportunity scores (Figure</w:t>
       </w:r>
       <w:r>
         <w:t xml:space="preserve"> </w:t>
@@ -1550,7 +1735,7 @@
         <w:t xml:space="preserve">3</w:t>
       </w:r>
       <w:r>
-        <w:t xml:space="preserve">, Panel B).</w:t>
+        <w:t xml:space="preserve">, Panel C).</w:t>
       </w:r>
     </w:p>
     <w:p>
@@ -1558,24 +1743,7 @@
         <w:pStyle w:val="Textkrper"/>
       </w:pPr>
       <w:r>
-        <w:t xml:space="preserve">Theoretically, the opportunity to adjust responses should not differ between conditions. Thus, we averaged the opportunity ratings from the non-control conditions (see Figure</w:t>
-      </w:r>
-      <w:r>
-        <w:t xml:space="preserve"> </w:t>
-      </w:r>
-      <w:r>
-        <w:t xml:space="preserve">3</w:t>
-      </w:r>
-      <w:r>
-        <w:t xml:space="preserve">, Panel C).</w:t>
-      </w:r>
-    </w:p>
-    <w:p>
-      <w:pPr>
-        <w:pStyle w:val="Textkrper"/>
-      </w:pPr>
-      <w:r>
-        <w:t xml:space="preserve">We did not include nil-hypothesis comparisons in our analyses because our coding strategy could not accommodate the potential moderating role of motivation and belief in this condition. For example, imagine that a participant is (a) told that an intervention will not impact mood (nil-demand), and (b) is extremely motivated to disconfirm the hypothesis. Relative to a control condition, this participant could disconfirm the hypothesis by either increasing (negative effect direction)</w:t>
+        <w:t xml:space="preserve">We did not include nil-hypothesis comparisons in our analyses because our coding strategy could not accommodate the potential moderating role of motivation and belief in this condition. For example, imagine that a participant is (a) told that an intervention will not impact mood (nil demand), and (b) is extremely motivated to disconfirm the hypothesis. Relative to a control condition, this participant could disconfirm the hypothesis by either increasing</w:t>
       </w:r>
       <w:r>
         <w:t xml:space="preserve"> </w:t>
@@ -1591,7 +1759,7 @@
         <w:t xml:space="preserve"> </w:t>
       </w:r>
       <w:r>
-        <w:t xml:space="preserve">decreasing (positive effect direction) their mood report. Nonetheless, we discuss potential strategies in the Limitations sections for addressing this question in future primary research.</w:t>
+        <w:t xml:space="preserve">decreasing their mood report. Nonetheless, we discuss potential strategies in the Limitations sections for addressing this question in future research.</w:t>
       </w:r>
     </w:p>
     <w:bookmarkEnd w:id="40"/>
@@ -1610,7 +1778,7 @@
         <w:pStyle w:val="FirstParagraph"/>
       </w:pPr>
       <w:r>
-        <w:t xml:space="preserve">Even if researchers cannot necessarily explain how demand characteristics work, it might be valuable to be able to predict their effects (Yarkoni &amp; Westfall, 2017). Orne suggested that participants themselves may be able make such forecasts (1969, 1970). To examine this, raters who reviewed the vignettes also predicted whether other participants would confirm vs. disconfirm the researcher’s hypothesis (-3 =</w:t>
+        <w:t xml:space="preserve">Even if researchers cannot explain how demand characteristics work, it might be valuable to be able to predict their effects (Yarkoni &amp; Westfall, 2017). Orne suggested that one group that may be particularly good at predicting these effects is participants themselves (1969, 1970). To examine this, raters who reviewed the vignettes also predicted whether other participants would confirm vs. disconfirm the researcher’s hypothesis (-3 =</w:t>
       </w:r>
       <w:r>
         <w:t xml:space="preserve"> </w:t>
@@ -1643,7 +1811,7 @@
         <w:t xml:space="preserve">”</w:t>
       </w:r>
       <w:r>
-        <w:t xml:space="preserve">). These values were computed using the same approach as motivation and belief scores.</w:t>
+        <w:t xml:space="preserve">). We processed these data using the same approach as the motivation, opportunity, and belief scores (e.g., summed the scores when comparing two demand conditions).</w:t>
       </w:r>
     </w:p>
     <w:bookmarkEnd w:id="42"/>
@@ -1661,7 +1829,7 @@
         <w:pStyle w:val="FirstParagraph"/>
       </w:pPr>
       <w:r>
-        <w:t xml:space="preserve">We also coded several moderators for which we had no a-priori hypotheses. This included: (1) whether the study was published vs. unpublished, (2) whether the sample was student or non-student (e.g., MTurk), (3) whether participants were paid, (4) whether the study was conducted online, and (5) whether demand characteristics were manipulated within vs. between subjects.</w:t>
+        <w:t xml:space="preserve">We also coded several moderators for which we had no a-priori hypotheses. This included: (1) whether the study was published vs. unpublished, (2) whether the sample was student or non-student (e.g., MTurk), (3) whether participants were paid or unpapid, (4) whether the study was conducted online or in-person , and (5) whether demand characteristics were manipulated within- vs. between-subjects.</w:t>
       </w:r>
     </w:p>
     <w:bookmarkEnd w:id="43"/>
@@ -1683,7 +1851,7 @@
         <w:pStyle w:val="FirstParagraph"/>
       </w:pPr>
       <w:r>
-        <w:t xml:space="preserve">For estimating overall effects and moderators, we used random-effects meta-analysis with robust variance estimates (Hedges, Tipton, &amp; Johnson, 2010). We included random-effects because Rosnow and Rosenthal (1997) and Coles et al. (2022) posited that moderators create a distribution of true effects—as opposed to a single fixed-effect (Hedges &amp; Vevea, 1998). We used robust variance estimates because 85% of studies provided multiple effect sizes of interest, which violates the statistical assumption that effect sizes are independent. Like many meta-analysis procedures, meta-analysis with robust variance estimates uses an inverse-variance weighting scheme that adjusts for dependencies among effect sizes. For the present work, we used a heirarchical effects weighting scheme (Tanner-Smith &amp; Tipton, 2014).</w:t>
+        <w:t xml:space="preserve">For estimating overall effects and moderators, we used random-effects meta-analysis with robust variance estimates (Hedges, Tipton, &amp; Johnson, 2010). We included random-effects because Rosnow and Rosenthal (1997) and Coles et al. (2022) posited that moderators create a distribution of true effects—as opposed to a single fixed-effect (Hedges &amp; Vevea, 1998). We used robust variance estimates because 85% of studies provided multiple effect sizes of interest, which violates the statistical assumption that effect sizes are independent. Like many meta-analysis procedures, meta-analysis with robust variance estimates uses an inverse-variance weighting scheme that adjusts for dependencies among effect sizes. For the present work, we used a hierarchical effects weighting scheme (Tanner-Smith &amp; Tipton, 2014).</w:t>
       </w:r>
     </w:p>
     <w:p>
@@ -1691,7 +1859,7 @@
         <w:pStyle w:val="Textkrper"/>
       </w:pPr>
       <w:r>
-        <w:t xml:space="preserve">To estimate the overall effect size, we fit an intercept-only model. The intercept of this model can be interpreted as the precision-weighted overall effect size, adjusted for correlated-effect dependencies. We used the same approach to estimate subgroup overall effect sizes by subsetting the data by each level of each moderator. For moderator analyses, continuous and effect-coded categorical moderators were separately entered into the meta-regression model.</w:t>
+        <w:t xml:space="preserve">To estimate the overall effect size, we fit an intercept-only model. The intercept of this model can be interpreted as the precision-weighted overall effect size, adjusted for correlated-effect dependencies. We used the same approach to estimate subgroup overall effect sizes by subsetting the data by each level of each moderator. For moderator analyses, continuous and dummy-coded categorical moderators were separately entered into the meta-regression model.</w:t>
       </w:r>
     </w:p>
     <w:bookmarkStart w:id="44" w:name="publication-bias-analyses"/>
@@ -1721,7 +1889,7 @@
     <w:bookmarkEnd w:id="44"/>
     <w:bookmarkEnd w:id="45"/>
     <w:bookmarkEnd w:id="46"/>
-    <w:bookmarkStart w:id="48" w:name="results"/>
+    <w:bookmarkStart w:id="52" w:name="results"/>
     <w:p>
       <w:pPr>
         <w:pStyle w:val="berschrift1"/>
@@ -1735,7 +1903,7 @@
         <w:pStyle w:val="FirstParagraph"/>
       </w:pPr>
       <w:r>
-        <w:t xml:space="preserve">Results indicated that, overall, explicit manipulations of demand characteristics create a small acquiescence effect,</w:t>
+        <w:t xml:space="preserve">Results indicated that, overall, explicit manipulations of demand characteristics create a small-to-medium acquiescence effect,</w:t>
       </w:r>
       <w:r>
         <w:t xml:space="preserve"> </w:t>
@@ -1777,10 +1945,55 @@
         <w:t xml:space="preserve"> </w:t>
       </w:r>
       <w:r>
-        <w:t xml:space="preserve">= &lt; .001.</w:t>
-      </w:r>
-    </w:p>
-    <w:bookmarkStart w:id="47" w:name="moderator-analyses"/>
+        <w:t xml:space="preserve">&lt; .001. In other words, when explicitly told a hypothesis, participants responses tend to shift in a manner consistent with that hypothesis.</w:t>
+      </w:r>
+    </w:p>
+    <w:p>
+      <w:pPr>
+        <w:pStyle w:val="Textkrper"/>
+      </w:pPr>
+      <w:r>
+        <w:t xml:space="preserve">That being said, the observed effects of demand characteristics were highly heterogeneous. The standard deviation of the distribution of effects</w:t>
+      </w:r>
+      <w:r>
+        <w:t xml:space="preserve"> </w:t>
+      </w:r>
+      <m:oMath>
+        <m:r>
+          <m:t>τ</m:t>
+        </m:r>
+      </m:oMath>
+      <w:r>
+        <w:t xml:space="preserve"> </w:t>
+      </w:r>
+      <w:r>
+        <w:t xml:space="preserve">= 0.36 was larger than the overall effect—and 88.48% of variability appeared to be driven by heterogeneity (i.e.,</w:t>
+      </w:r>
+      <w:r>
+        <w:t xml:space="preserve"> </w:t>
+      </w:r>
+      <m:oMath>
+        <m:sSup>
+          <m:e>
+            <m:r>
+              <m:t>I</m:t>
+            </m:r>
+          </m:e>
+          <m:sup>
+            <m:r>
+              <m:t>2</m:t>
+            </m:r>
+          </m:sup>
+        </m:sSup>
+      </m:oMath>
+      <w:r>
+        <w:t xml:space="preserve"> </w:t>
+      </w:r>
+      <w:r>
+        <w:t xml:space="preserve">= 88.48).</w:t>
+      </w:r>
+    </w:p>
+    <w:bookmarkStart w:id="49" w:name="moderator-analyses"/>
     <w:p>
       <w:pPr>
         <w:pStyle w:val="berschrift3"/>
@@ -1789,22 +2002,98 @@
         <w:t xml:space="preserve">Moderator analyses.</w:t>
       </w:r>
     </w:p>
+    <w:bookmarkStart w:id="47" w:name="motivation-opportunity-and-belief"/>
+    <w:p>
+      <w:pPr>
+        <w:pStyle w:val="berschrift4"/>
+      </w:pPr>
+      <w:r>
+        <w:t xml:space="preserve">Motivation, opportunity, and belief.</w:t>
+      </w:r>
+    </w:p>
     <w:p>
       <w:pPr>
         <w:pStyle w:val="FirstParagraph"/>
       </w:pPr>
       <w:r>
-        <w:t xml:space="preserve">Heterogeneity</w:t>
+        <w:t xml:space="preserve">Run these without the z demand comparisons</w:t>
       </w:r>
     </w:p>
     <w:bookmarkEnd w:id="47"/>
+    <w:bookmarkStart w:id="48" w:name="other-moderators-1"/>
+    <w:p>
+      <w:pPr>
+        <w:pStyle w:val="berschrift4"/>
+      </w:pPr>
+      <w:r>
+        <w:t xml:space="preserve">Other moderators.</w:t>
+      </w:r>
+    </w:p>
     <w:bookmarkEnd w:id="48"/>
-    <w:bookmarkStart w:id="49" w:name="to-do"/>
+    <w:bookmarkEnd w:id="49"/>
+    <w:bookmarkStart w:id="50" w:name="forecasts"/>
+    <w:p>
+      <w:pPr>
+        <w:pStyle w:val="berschrift3"/>
+      </w:pPr>
+      <w:r>
+        <w:t xml:space="preserve">Forecasts.</w:t>
+      </w:r>
+    </w:p>
+    <w:bookmarkEnd w:id="50"/>
+    <w:bookmarkStart w:id="51" w:name="publication-bias-analyses-1"/>
+    <w:p>
+      <w:pPr>
+        <w:pStyle w:val="berschrift3"/>
+      </w:pPr>
+      <w:r>
+        <w:t xml:space="preserve">Publication bias analyses.</w:t>
+      </w:r>
+    </w:p>
+    <w:bookmarkEnd w:id="51"/>
+    <w:bookmarkEnd w:id="52"/>
+    <w:bookmarkStart w:id="53" w:name="discussion"/>
     <w:p>
       <w:pPr>
         <w:pStyle w:val="berschrift1"/>
       </w:pPr>
       <w:r>
+        <w:t xml:space="preserve">Discussion</w:t>
+      </w:r>
+    </w:p>
+    <w:bookmarkEnd w:id="53"/>
+    <w:bookmarkStart w:id="54" w:name="thoughts"/>
+    <w:p>
+      <w:pPr>
+        <w:pStyle w:val="berschrift1"/>
+      </w:pPr>
+      <w:r>
+        <w:t xml:space="preserve">Thoughts</w:t>
+      </w:r>
+    </w:p>
+    <w:p>
+      <w:pPr>
+        <w:pStyle w:val="FirstParagraph"/>
+      </w:pPr>
+      <w:r>
+        <w:t xml:space="preserve">Compare average effect of demand to average effect in psychology. It suggest that it’s plausible that these are driven by demand. When looking at the distribution, it’s clear that no effect is too big to rule out concerns about demand.</w:t>
+      </w:r>
+    </w:p>
+    <w:p>
+      <w:pPr>
+        <w:pStyle w:val="Textkrper"/>
+      </w:pPr>
+      <w:r>
+        <w:t xml:space="preserve">Might want to plot es distribution and identify proportion of (a) non-negligible acquiesence, (b) non-negligible counter-acquiesence, and (c) non-acquiesence.</w:t>
+      </w:r>
+    </w:p>
+    <w:bookmarkEnd w:id="54"/>
+    <w:bookmarkStart w:id="55" w:name="to-do"/>
+    <w:p>
+      <w:pPr>
+        <w:pStyle w:val="berschrift1"/>
+      </w:pPr>
+      <w:r>
         <w:t xml:space="preserve">To-do</w:t>
       </w:r>
     </w:p>
@@ -1813,7 +2102,7 @@
         <w:pStyle w:val="FirstParagraph"/>
       </w:pPr>
       <w:r>
-        <w:t xml:space="preserve">[] Start writing preliminary results</w:t>
+        <w:t xml:space="preserve">[] Clean up folder structure</w:t>
       </w:r>
     </w:p>
     <w:p>
@@ -1837,7 +2126,7 @@
         <w:pStyle w:val="Textkrper"/>
       </w:pPr>
       <w:r>
-        <w:t xml:space="preserve">[] Separate processing and analysis code</w:t>
+        <w:t xml:space="preserve">[] Have M.W. add refs</w:t>
       </w:r>
     </w:p>
     <w:p>
@@ -1845,7 +2134,7 @@
         <w:pStyle w:val="Textkrper"/>
       </w:pPr>
       <w:r>
-        <w:t xml:space="preserve">[] Clean up folder structure</w:t>
+        <w:t xml:space="preserve">[] Have M.W. build moderator table</w:t>
       </w:r>
     </w:p>
     <w:p>
@@ -1853,19 +2142,11 @@
         <w:pStyle w:val="Textkrper"/>
       </w:pPr>
       <w:r>
-        <w:t xml:space="preserve">[] Have M.W. add refs</w:t>
-      </w:r>
-    </w:p>
-    <w:p>
-      <w:pPr>
-        <w:pStyle w:val="Textkrper"/>
-      </w:pPr>
-      <w:r>
-        <w:t xml:space="preserve">[] Have M.W. build moderator table</w:t>
-      </w:r>
-    </w:p>
-    <w:bookmarkEnd w:id="49"/>
-    <w:bookmarkStart w:id="51" w:name="references"/>
+        <w:t xml:space="preserve">[] Have M.W. build codebooks</w:t>
+      </w:r>
+    </w:p>
+    <w:bookmarkEnd w:id="55"/>
+    <w:bookmarkStart w:id="66" w:name="references"/>
     <w:p>
       <w:pPr>
         <w:pStyle w:val="berschrift1"/>
@@ -1874,9 +2155,297 @@
         <w:t xml:space="preserve">References</w:t>
       </w:r>
     </w:p>
-    <w:bookmarkStart w:id="50" w:name="refs"/>
-    <w:bookmarkEnd w:id="50"/>
-    <w:bookmarkEnd w:id="51"/>
+    <w:bookmarkStart w:id="65" w:name="refs"/>
+    <w:bookmarkStart w:id="56" w:name="ref-berkowitz1971weapons"/>
+    <w:p>
+      <w:pPr>
+        <w:pStyle w:val="Literaturverzeichnis"/>
+      </w:pPr>
+      <w:r>
+        <w:t xml:space="preserve">Berkowitz, L. (1971). The" weapons effect," demand characteristics, and the myth of the compliant subject.</w:t>
+      </w:r>
+      <w:r>
+        <w:t xml:space="preserve"> </w:t>
+      </w:r>
+      <w:r>
+        <w:rPr>
+          <w:iCs/>
+          <w:i/>
+        </w:rPr>
+        <w:t xml:space="preserve">Journal of Personality and Social Psychology</w:t>
+      </w:r>
+      <w:r>
+        <w:t xml:space="preserve">,</w:t>
+      </w:r>
+      <w:r>
+        <w:t xml:space="preserve"> </w:t>
+      </w:r>
+      <w:r>
+        <w:rPr>
+          <w:iCs/>
+          <w:i/>
+        </w:rPr>
+        <w:t xml:space="preserve">20</w:t>
+      </w:r>
+      <w:r>
+        <w:t xml:space="preserve">.</w:t>
+      </w:r>
+    </w:p>
+    <w:bookmarkEnd w:id="56"/>
+    <w:bookmarkStart w:id="57" w:name="ref-coles2022fact"/>
+    <w:p>
+      <w:pPr>
+        <w:pStyle w:val="Literaturverzeichnis"/>
+      </w:pPr>
+      <w:r>
+        <w:t xml:space="preserve">Coles, N. A., Gaertner, L., Frohlich, B., Larsen, J. T., &amp; Basnight-Brown, D. M. (2022). Fact or artifact? Demand characteristics and participants’ beliefs can moderate, but do not fully account for, the effects of facial feedback on emotional experience.</w:t>
+      </w:r>
+      <w:r>
+        <w:t xml:space="preserve"> </w:t>
+      </w:r>
+      <w:r>
+        <w:rPr>
+          <w:iCs/>
+          <w:i/>
+        </w:rPr>
+        <w:t xml:space="preserve">Journal of Personality and Social Psychology</w:t>
+      </w:r>
+      <w:r>
+        <w:t xml:space="preserve">.</w:t>
+      </w:r>
+    </w:p>
+    <w:bookmarkEnd w:id="57"/>
+    <w:bookmarkStart w:id="58" w:name="ref-hayes1967two"/>
+    <w:p>
+      <w:pPr>
+        <w:pStyle w:val="Literaturverzeichnis"/>
+      </w:pPr>
+      <w:r>
+        <w:t xml:space="preserve">Hayes, C., &amp; King, W. (1967). Two types of phenomenal instructions for size and distance judgments of objects presented on a two-dimensional plane.</w:t>
+      </w:r>
+      <w:r>
+        <w:t xml:space="preserve"> </w:t>
+      </w:r>
+      <w:r>
+        <w:rPr>
+          <w:iCs/>
+          <w:i/>
+        </w:rPr>
+        <w:t xml:space="preserve">Perception &amp; Psychophysics</w:t>
+      </w:r>
+      <w:r>
+        <w:t xml:space="preserve">,</w:t>
+      </w:r>
+      <w:r>
+        <w:t xml:space="preserve"> </w:t>
+      </w:r>
+      <w:r>
+        <w:rPr>
+          <w:iCs/>
+          <w:i/>
+        </w:rPr>
+        <w:t xml:space="preserve">2</w:t>
+      </w:r>
+      <w:r>
+        <w:t xml:space="preserve">(11), 556–558.</w:t>
+      </w:r>
+    </w:p>
+    <w:bookmarkEnd w:id="58"/>
+    <w:bookmarkStart w:id="59" w:name="ref-milgram1972interpreting"/>
+    <w:p>
+      <w:pPr>
+        <w:pStyle w:val="Literaturverzeichnis"/>
+      </w:pPr>
+      <w:r>
+        <w:t xml:space="preserve">Milgram, S. (1972). Interpreting obedience: Error and evidence. A reply to orne and holland. In A. G. Miller (Ed.),</w:t>
+      </w:r>
+      <w:r>
+        <w:t xml:space="preserve"> </w:t>
+      </w:r>
+      <w:r>
+        <w:rPr>
+          <w:iCs/>
+          <w:i/>
+        </w:rPr>
+        <w:t xml:space="preserve">The social psychology of psychological research</w:t>
+      </w:r>
+      <w:r>
+        <w:t xml:space="preserve"> </w:t>
+      </w:r>
+      <w:r>
+        <w:t xml:space="preserve">(pp. 138–154). New York, NY: Free Press.</w:t>
+      </w:r>
+    </w:p>
+    <w:bookmarkEnd w:id="59"/>
+    <w:bookmarkStart w:id="60" w:name="ref-mummolo2019demand"/>
+    <w:p>
+      <w:pPr>
+        <w:pStyle w:val="Literaturverzeichnis"/>
+      </w:pPr>
+      <w:r>
+        <w:t xml:space="preserve">Mummolo, J., &amp; Peterson, E. (2019). Demand effects in survey experiments: An empirical assessment.</w:t>
+      </w:r>
+      <w:r>
+        <w:t xml:space="preserve"> </w:t>
+      </w:r>
+      <w:r>
+        <w:rPr>
+          <w:iCs/>
+          <w:i/>
+        </w:rPr>
+        <w:t xml:space="preserve">American Political Science Review</w:t>
+      </w:r>
+      <w:r>
+        <w:t xml:space="preserve">,</w:t>
+      </w:r>
+      <w:r>
+        <w:t xml:space="preserve"> </w:t>
+      </w:r>
+      <w:r>
+        <w:rPr>
+          <w:iCs/>
+          <w:i/>
+        </w:rPr>
+        <w:t xml:space="preserve">113</w:t>
+      </w:r>
+      <w:r>
+        <w:t xml:space="preserve">(2), 517–529.</w:t>
+      </w:r>
+    </w:p>
+    <w:bookmarkEnd w:id="60"/>
+    <w:bookmarkStart w:id="61" w:name="ref-orne1959nature"/>
+    <w:p>
+      <w:pPr>
+        <w:pStyle w:val="Literaturverzeichnis"/>
+      </w:pPr>
+      <w:r>
+        <w:t xml:space="preserve">Orne, M. T. (1959). The nature of hypnosis: Artifact and essence.</w:t>
+      </w:r>
+      <w:r>
+        <w:t xml:space="preserve"> </w:t>
+      </w:r>
+      <w:r>
+        <w:rPr>
+          <w:iCs/>
+          <w:i/>
+        </w:rPr>
+        <w:t xml:space="preserve">The Journal of Abnormal and Social Psychology</w:t>
+      </w:r>
+      <w:r>
+        <w:t xml:space="preserve">,</w:t>
+      </w:r>
+      <w:r>
+        <w:t xml:space="preserve"> </w:t>
+      </w:r>
+      <w:r>
+        <w:rPr>
+          <w:iCs/>
+          <w:i/>
+        </w:rPr>
+        <w:t xml:space="preserve">58</w:t>
+      </w:r>
+      <w:r>
+        <w:t xml:space="preserve">(3), 277–299.</w:t>
+      </w:r>
+    </w:p>
+    <w:bookmarkEnd w:id="61"/>
+    <w:bookmarkStart w:id="62" w:name="ref-orne1962social"/>
+    <w:p>
+      <w:pPr>
+        <w:pStyle w:val="Literaturverzeichnis"/>
+      </w:pPr>
+      <w:r>
+        <w:t xml:space="preserve">Orne, M. T. (1962). On the social psychology of the psychological experiment: With particular reference to demand characteristics and their implications.</w:t>
+      </w:r>
+      <w:r>
+        <w:t xml:space="preserve"> </w:t>
+      </w:r>
+      <w:r>
+        <w:rPr>
+          <w:iCs/>
+          <w:i/>
+        </w:rPr>
+        <w:t xml:space="preserve">American Psychologist</w:t>
+      </w:r>
+      <w:r>
+        <w:t xml:space="preserve">,</w:t>
+      </w:r>
+      <w:r>
+        <w:t xml:space="preserve"> </w:t>
+      </w:r>
+      <w:r>
+        <w:rPr>
+          <w:iCs/>
+          <w:i/>
+        </w:rPr>
+        <w:t xml:space="preserve">17</w:t>
+      </w:r>
+      <w:r>
+        <w:t xml:space="preserve">(11).</w:t>
+      </w:r>
+    </w:p>
+    <w:bookmarkEnd w:id="62"/>
+    <w:bookmarkStart w:id="63" w:name="ref-rosnow1997people"/>
+    <w:p>
+      <w:pPr>
+        <w:pStyle w:val="Literaturverzeichnis"/>
+      </w:pPr>
+      <w:r>
+        <w:t xml:space="preserve">Rosnow, R., &amp; Rosenthal, R. (1997).</w:t>
+      </w:r>
+      <w:r>
+        <w:t xml:space="preserve"> </w:t>
+      </w:r>
+      <w:r>
+        <w:rPr>
+          <w:iCs/>
+          <w:i/>
+        </w:rPr>
+        <w:t xml:space="preserve">People studying people: Artifacts and ethics in behavioral research</w:t>
+      </w:r>
+      <w:r>
+        <w:t xml:space="preserve">. WH Freeman.</w:t>
+      </w:r>
+    </w:p>
+    <w:bookmarkEnd w:id="63"/>
+    <w:bookmarkStart w:id="64" w:name="ref-sharpe2016frightened"/>
+    <w:p>
+      <w:pPr>
+        <w:pStyle w:val="Literaturverzeichnis"/>
+      </w:pPr>
+      <w:r>
+        <w:t xml:space="preserve">Sharpe, D., &amp; Whelton, W. J. (2016). Frightened by an old scarecrow: The remarkable resilience of demand characteristics.</w:t>
+      </w:r>
+      <w:r>
+        <w:t xml:space="preserve"> </w:t>
+      </w:r>
+      <w:r>
+        <w:rPr>
+          <w:iCs/>
+          <w:i/>
+        </w:rPr>
+        <w:t xml:space="preserve">Review of General Psychology</w:t>
+      </w:r>
+      <w:r>
+        <w:t xml:space="preserve">,</w:t>
+      </w:r>
+      <w:r>
+        <w:t xml:space="preserve"> </w:t>
+      </w:r>
+      <w:r>
+        <w:rPr>
+          <w:iCs/>
+          <w:i/>
+        </w:rPr>
+        <w:t xml:space="preserve">20</w:t>
+      </w:r>
+      <w:r>
+        <w:t xml:space="preserve">(4), 349–368.</w:t>
+      </w:r>
+    </w:p>
+    <w:bookmarkEnd w:id="64"/>
+    <w:bookmarkEnd w:id="65"/>
+    <w:bookmarkEnd w:id="66"/>
     <w:sectPr>
       <w:headerReference r:id="rId10" w:type="even"/>
       <w:headerReference r:id="rId9" w:type="default"/>

</xml_diff>

<commit_message>
More results and reformatted mod analysis fun
</commit_message>
<xml_diff>
--- a/metaware_manuscript.docx
+++ b/metaware_manuscript.docx
@@ -770,28 +770,31 @@
         <w:t xml:space="preserve"> </w:t>
       </w:r>
       <w:r>
-        <w:t xml:space="preserve">argued that participants sometimes interfere with the purpose of the study [</w:t>
+        <w:t xml:space="preserve">argued that participants sometimes interfere with the purpose of the study</w:t>
+      </w:r>
+      <w:r>
+        <w:t xml:space="preserve"> </w:t>
+      </w:r>
+      <w:r>
+        <w:t xml:space="preserve">(</w:t>
       </w:r>
       <w:r>
         <w:t xml:space="preserve">“</w:t>
       </w:r>
       <w:r>
-        <w:t xml:space="preserve">negativistic subjects</w:t>
+        <w:t xml:space="preserve">negativistic subjects,</w:t>
       </w:r>
       <w:r>
         <w:t xml:space="preserve">”</w:t>
       </w:r>
       <w:r>
-        <w:t xml:space="preserve">; see also</w:t>
-      </w:r>
-      <w:r>
-        <w:t xml:space="preserve"> </w:t>
-      </w:r>
-      <w:r>
-        <w:t xml:space="preserve">Cook et al. (1970)</w:t>
-      </w:r>
-      <w:r>
-        <w:t xml:space="preserve">], whereas</w:t>
+        <w:t xml:space="preserve"> </w:t>
+      </w:r>
+      <w:r>
+        <w:t xml:space="preserve">see also Cook et al., 1970)</w:t>
+      </w:r>
+      <w:r>
+        <w:t xml:space="preserve">, whereas</w:t>
       </w:r>
       <w:r>
         <w:t xml:space="preserve"> </w:t>
@@ -832,16 +835,16 @@
         <w:t xml:space="preserve">(Barbuto Jr &amp; Scholl, 1998; Boudreaux &amp; Ozer, 2013)</w:t>
       </w:r>
       <w:r>
-        <w:t xml:space="preserve">. Indeed, when the idea of multiple motivations was explored, it was often done so to highlight the more prominent role of a single goal [e.g., evaluation apprehension vs. motivation to help the experimenter;</w:t>
-      </w:r>
-      <w:r>
-        <w:t xml:space="preserve"> </w:t>
-      </w:r>
-      <w:r>
-        <w:t xml:space="preserve">Sigall et al. (1970)</w:t>
-      </w:r>
-      <w:r>
-        <w:t xml:space="preserve">]. However,</w:t>
+        <w:t xml:space="preserve">. Indeed, when the idea of multiple motivations was explored, it was often done so to highlight the more prominent role of a single goal</w:t>
+      </w:r>
+      <w:r>
+        <w:t xml:space="preserve"> </w:t>
+      </w:r>
+      <w:r>
+        <w:t xml:space="preserve">(e.g., evaluation apprehension vs. motivation to help the experimenter, Sigall et al., 1970)</w:t>
+      </w:r>
+      <w:r>
+        <w:t xml:space="preserve">. However,</w:t>
       </w:r>
       <w:r>
         <w:t xml:space="preserve"> </w:t>
@@ -1389,7 +1392,19 @@
         <w:pStyle w:val="FirstParagraph"/>
       </w:pPr>
       <w:r>
-        <w:t xml:space="preserve">N. C. and M. W. screened records independently, reviewed potentially relevant records together, and coded the information for moderator analyses and effect size computations. Disagreements were resolved through discussion. It total, 42 studies from 31 records were eligible for inclusion. However, one record was removed because the information reported led to implausibly large effect size estimates [e.g.,</w:t>
+        <w:t xml:space="preserve">N. C. and M. W. screened records independently, reviewed potentially relevant records together, and coded the information for moderator analyses and effect size computations. Disagreements were resolved through discussion. It total, 42 studies from 31 records were eligible for inclusion. However, one record</w:t>
+      </w:r>
+      <w:r>
+        <w:t xml:space="preserve"> </w:t>
+      </w:r>
+      <w:r>
+        <w:t xml:space="preserve">(Allen &amp; Smith, 2012)</w:t>
+      </w:r>
+      <w:r>
+        <w:t xml:space="preserve"> </w:t>
+      </w:r>
+      <w:r>
+        <w:t xml:space="preserve">was removed because the information reported led to implausibly large effect size estimates (e.g.,</w:t>
       </w:r>
       <w:r>
         <w:t xml:space="preserve"> </w:t>
@@ -1403,16 +1418,7 @@
         <w:t xml:space="preserve"> </w:t>
       </w:r>
       <w:r>
-        <w:t xml:space="preserve">= -212.57;</w:t>
-      </w:r>
-      <w:r>
-        <w:t xml:space="preserve"> </w:t>
-      </w:r>
-      <w:r>
-        <w:t xml:space="preserve">Allen and Smith (2012)</w:t>
-      </w:r>
-      <w:r>
-        <w:t xml:space="preserve">].</w:t>
+        <w:t xml:space="preserve">= -212.57).</w:t>
       </w:r>
     </w:p>
     <w:bookmarkEnd w:id="31"/>
@@ -1430,7 +1436,7 @@
         <w:pStyle w:val="FirstParagraph"/>
       </w:pPr>
       <w:r>
-        <w:t xml:space="preserve">We used standardized mean difference scores as our effect size index [Cohen’s</w:t>
+        <w:t xml:space="preserve">We used standardized mean difference scores (Cohen’s</w:t>
       </w:r>
       <w:r>
         <w:t xml:space="preserve"> </w:t>
@@ -1476,25 +1482,16 @@
         </m:sSub>
       </m:oMath>
       <w:r>
-        <w:t xml:space="preserve">;</w:t>
-      </w:r>
-      <w:r>
-        <w:t xml:space="preserve"> </w:t>
-      </w:r>
-      <w:r>
-        <w:t xml:space="preserve">Borenstein (2009)</w:t>
-      </w:r>
-      <w:r>
-        <w:t xml:space="preserve">;</w:t>
-      </w:r>
-      <w:r>
-        <w:t xml:space="preserve"> </w:t>
-      </w:r>
-      <w:r>
-        <w:t xml:space="preserve">Cohen (2013)</w:t>
-      </w:r>
-      <w:r>
-        <w:t xml:space="preserve">).</w:t>
+        <w:t xml:space="preserve">) as our effect size index</w:t>
+      </w:r>
+      <w:r>
+        <w:t xml:space="preserve"> </w:t>
+      </w:r>
+      <w:r>
+        <w:t xml:space="preserve">(Borenstein, 2009; Cohen, 2013)</w:t>
+      </w:r>
+      <w:r>
+        <w:t xml:space="preserve">.</w:t>
       </w:r>
     </w:p>
     <w:p>
@@ -2210,10 +2207,6 @@
         <w:pStyle w:val="berschrift2"/>
       </w:pPr>
       <w:r>
-        <w:rPr>
-          <w:bCs/>
-          <w:b/>
-        </w:rPr>
         <w:t xml:space="preserve">Meta-analytic approach</w:t>
       </w:r>
     </w:p>
@@ -2290,14 +2283,7 @@
         <w:pStyle w:val="berschrift3"/>
       </w:pPr>
       <w:r>
-        <w:rPr>
-          <w:bCs/>
-          <w:b/>
-        </w:rPr>
-        <w:t xml:space="preserve">Publication bias analyses</w:t>
-      </w:r>
-      <w:r>
-        <w:t xml:space="preserve">.</w:t>
+        <w:t xml:space="preserve">Publication bias analyses.</w:t>
       </w:r>
     </w:p>
     <w:p>
@@ -2305,16 +2291,19 @@
         <w:pStyle w:val="FirstParagraph"/>
       </w:pPr>
       <w:r>
-        <w:t xml:space="preserve">The most common way to assess publication bias with dependent structures is to aggregate the dependent effect sizes and perform standard publication bias analyses. Following this approach, we used the MAd R package to aggregate dependent effect sizes. We then used precision effect tests [i.e., PET-PEESE;</w:t>
-      </w:r>
-      <w:r>
-        <w:t xml:space="preserve"> </w:t>
-      </w:r>
-      <w:r>
-        <w:t xml:space="preserve">Stanley and Doucouliagos (2014)</w:t>
-      </w:r>
-      <w:r>
-        <w:t xml:space="preserve">] and weight-function modeling</w:t>
+        <w:t xml:space="preserve">The most common way to assess publication bias with dependent structures is to aggregate the dependent effect sizes and perform standard publication bias analyses. Following this approach, we used the MAd R package to aggregate dependent effect sizes. We then used precision effect tests</w:t>
+      </w:r>
+      <w:r>
+        <w:t xml:space="preserve"> </w:t>
+      </w:r>
+      <w:r>
+        <w:t xml:space="preserve">(i.e., PET-PEESE, Stanley &amp; Doucouliagos, 2014)</w:t>
+      </w:r>
+      <w:r>
+        <w:t xml:space="preserve"> </w:t>
+      </w:r>
+      <w:r>
+        <w:t xml:space="preserve">and weight-function modeling</w:t>
       </w:r>
       <w:r>
         <w:t xml:space="preserve"> </w:t>
@@ -2344,7 +2333,7 @@
     <w:bookmarkEnd w:id="44"/>
     <w:bookmarkEnd w:id="45"/>
     <w:bookmarkEnd w:id="46"/>
-    <w:bookmarkStart w:id="52" w:name="results"/>
+    <w:bookmarkStart w:id="53" w:name="results"/>
     <w:p>
       <w:pPr>
         <w:pStyle w:val="berschrift1"/>
@@ -2372,7 +2361,7 @@
         <w:t xml:space="preserve"> </w:t>
       </w:r>
       <w:r>
-        <w:t xml:space="preserve">= 0.28 , 95% CI [0.17, 0.39],</w:t>
+        <w:t xml:space="preserve">= 0.28, 95% CI [0.17, 0.39],</w:t>
       </w:r>
       <w:r>
         <w:t xml:space="preserve"> </w:t>
@@ -2448,7 +2437,7 @@
         <w:t xml:space="preserve">= 88.48).</w:t>
       </w:r>
     </w:p>
-    <w:bookmarkStart w:id="49" w:name="moderator-analyses"/>
+    <w:bookmarkStart w:id="50" w:name="moderator-analyses"/>
     <w:p>
       <w:pPr>
         <w:pStyle w:val="berschrift3"/>
@@ -2457,6 +2446,77 @@
         <w:t xml:space="preserve">Moderator analyses.</w:t>
       </w:r>
     </w:p>
+    <w:p>
+      <w:pPr>
+        <w:pStyle w:val="SourceCode"/>
+      </w:pPr>
+      <w:r>
+        <w:rPr>
+          <w:rStyle w:val="VerbatimChar"/>
+        </w:rPr>
+        <w:t xml:space="preserve">## Warning: Studies with NAs omitted from model fitting.</w:t>
+      </w:r>
+      <w:r>
+        <w:br/>
+      </w:r>
+      <w:r>
+        <w:br/>
+      </w:r>
+      <w:r>
+        <w:rPr>
+          <w:rStyle w:val="VerbatimChar"/>
+        </w:rPr>
+        <w:t xml:space="preserve">## Warning: Studies with NAs omitted from model fitting.</w:t>
+      </w:r>
+      <w:r>
+        <w:br/>
+      </w:r>
+      <w:r>
+        <w:br/>
+      </w:r>
+      <w:r>
+        <w:rPr>
+          <w:rStyle w:val="VerbatimChar"/>
+        </w:rPr>
+        <w:t xml:space="preserve">## Warning: Studies with NAs omitted from model fitting.</w:t>
+      </w:r>
+      <w:r>
+        <w:br/>
+      </w:r>
+      <w:r>
+        <w:br/>
+      </w:r>
+      <w:r>
+        <w:rPr>
+          <w:rStyle w:val="VerbatimChar"/>
+        </w:rPr>
+        <w:t xml:space="preserve">## Warning: Studies with NAs omitted from model fitting.</w:t>
+      </w:r>
+      <w:r>
+        <w:br/>
+      </w:r>
+      <w:r>
+        <w:br/>
+      </w:r>
+      <w:r>
+        <w:rPr>
+          <w:rStyle w:val="VerbatimChar"/>
+        </w:rPr>
+        <w:t xml:space="preserve">## Warning: Studies with NAs omitted from model fitting.</w:t>
+      </w:r>
+      <w:r>
+        <w:br/>
+      </w:r>
+      <w:r>
+        <w:br/>
+      </w:r>
+      <w:r>
+        <w:rPr>
+          <w:rStyle w:val="VerbatimChar"/>
+        </w:rPr>
+        <w:t xml:space="preserve">## Warning: Studies with NAs omitted from model fitting.</w:t>
+      </w:r>
+    </w:p>
     <w:bookmarkStart w:id="47" w:name="motivation-opportunity-and-belief"/>
     <w:p>
       <w:pPr>
@@ -2474,19 +2534,498 @@
         <w:t xml:space="preserve">Run these without the z demand comparisons</w:t>
       </w:r>
     </w:p>
+    <w:p>
+      <w:pPr>
+        <w:pStyle w:val="Textkrper"/>
+      </w:pPr>
+      <w:r>
+        <w:t xml:space="preserve">Mock text: The effects of demand characteristics were larger in studies where participants indicated they would be motivated to confirm the hypothesis, B = XX, F(df) = XX, p = XX, R2.</w:t>
+      </w:r>
+    </w:p>
+    <w:p>
+      <w:pPr>
+        <w:pStyle w:val="Textkrper"/>
+      </w:pPr>
+      <w:r>
+        <w:t xml:space="preserve">Figure idea: Different scatterplot panels for each moderator; ES on y-axis; moderator on x axis; jittered observations; linear trend line with CI</w:t>
+      </w:r>
+    </w:p>
     <w:bookmarkEnd w:id="47"/>
-    <w:bookmarkStart w:id="48" w:name="other-moderators-1"/>
+    <w:bookmarkStart w:id="48" w:name="rater-forecasts"/>
     <w:p>
       <w:pPr>
         <w:pStyle w:val="berschrift4"/>
       </w:pPr>
       <w:r>
+        <w:t xml:space="preserve">Rater forecasts.</w:t>
+      </w:r>
+    </w:p>
+    <w:p>
+      <w:pPr>
+        <w:pStyle w:val="FirstParagraph"/>
+      </w:pPr>
+      <w:r>
+        <w:t xml:space="preserve">Run this without the z demand comparisons</w:t>
+      </w:r>
+    </w:p>
+    <w:p>
+      <w:pPr>
+        <w:pStyle w:val="Textkrper"/>
+      </w:pPr>
+      <w:r>
+        <w:t xml:space="preserve">Mock text: The effects of demand characteristics were larger in studies where participants predicted that other would change their responses to confirm the hypothesis, B = XX, F(df) = XX, p = XX. However, overall accuracy was low, explaining R2 proportion of the observed heterogeneity.</w:t>
+      </w:r>
+    </w:p>
+    <w:p>
+      <w:pPr>
+        <w:pStyle w:val="Textkrper"/>
+      </w:pPr>
+      <w:r>
+        <w:t xml:space="preserve">Figure idea: Same scatterplot panel.</w:t>
+      </w:r>
+    </w:p>
+    <w:bookmarkEnd w:id="48"/>
+    <w:bookmarkStart w:id="49" w:name="other-moderators-1"/>
+    <w:p>
+      <w:pPr>
+        <w:pStyle w:val="berschrift4"/>
+      </w:pPr>
+      <w:r>
         <w:t xml:space="preserve">Other moderators.</w:t>
       </w:r>
     </w:p>
-    <w:bookmarkEnd w:id="48"/>
+    <w:p>
+      <w:pPr>
+        <w:pStyle w:val="FirstParagraph"/>
+      </w:pPr>
+      <w:r>
+        <w:t xml:space="preserve">Results indicated that the effects of demand characteristics were moderated by participant pool,</w:t>
+      </w:r>
+      <w:r>
+        <w:t xml:space="preserve"> </w:t>
+      </w:r>
+      <m:oMath>
+        <m:r>
+          <m:t>F</m:t>
+        </m:r>
+      </m:oMath>
+      <w:r>
+        <w:t xml:space="preserve">(2, 36) = 12.63,</w:t>
+      </w:r>
+      <w:r>
+        <w:t xml:space="preserve"> </w:t>
+      </w:r>
+      <m:oMath>
+        <m:r>
+          <m:t>p</m:t>
+        </m:r>
+      </m:oMath>
+      <w:r>
+        <w:t xml:space="preserve"> </w:t>
+      </w:r>
+      <w:r>
+        <w:t xml:space="preserve">= &lt; .001. The effects were medium-to-large in studies with studies with students (</w:t>
+      </w:r>
+      <m:oMath>
+        <m:r>
+          <m:t>d</m:t>
+        </m:r>
+      </m:oMath>
+      <w:r>
+        <w:t xml:space="preserve"> </w:t>
+      </w:r>
+      <w:r>
+        <w:t xml:space="preserve">= 0.37, 95% CI [0.23, 0.50],</w:t>
+      </w:r>
+      <w:r>
+        <w:t xml:space="preserve"> </w:t>
+      </w:r>
+      <m:oMath>
+        <m:r>
+          <m:t>p</m:t>
+        </m:r>
+      </m:oMath>
+      <w:r>
+        <w:t xml:space="preserve"> </w:t>
+      </w:r>
+      <w:r>
+        <w:t xml:space="preserve">&lt; .001), extremely small in studies with a mix of students and non-students (</w:t>
+      </w:r>
+      <m:oMath>
+        <m:r>
+          <m:t>d</m:t>
+        </m:r>
+      </m:oMath>
+      <w:r>
+        <w:t xml:space="preserve"> </w:t>
+      </w:r>
+      <w:r>
+        <w:t xml:space="preserve">= 0.09, 95% CI [0.04, 0.15],</w:t>
+      </w:r>
+      <w:r>
+        <w:t xml:space="preserve"> </w:t>
+      </w:r>
+      <m:oMath>
+        <m:r>
+          <m:t>p</m:t>
+        </m:r>
+      </m:oMath>
+      <w:r>
+        <w:t xml:space="preserve"> </w:t>
+      </w:r>
+      <w:r>
+        <w:t xml:space="preserve">.001), and near-zero in studies with non-students (</w:t>
+      </w:r>
+      <m:oMath>
+        <m:r>
+          <m:t>d</m:t>
+        </m:r>
+      </m:oMath>
+      <w:r>
+        <w:t xml:space="preserve"> </w:t>
+      </w:r>
+      <w:r>
+        <w:t xml:space="preserve">= 0.02, 95% CI [-0.03, 0.07],</w:t>
+      </w:r>
+      <w:r>
+        <w:t xml:space="preserve"> </w:t>
+      </w:r>
+      <m:oMath>
+        <m:r>
+          <m:t>p</m:t>
+        </m:r>
+      </m:oMath>
+      <w:r>
+        <w:t xml:space="preserve"> </w:t>
+      </w:r>
+      <w:r>
+        <w:t xml:space="preserve">.475).</w:t>
+      </w:r>
+    </w:p>
+    <w:p>
+      <w:pPr>
+        <w:pStyle w:val="Textkrper"/>
+      </w:pPr>
+      <w:r>
+        <w:t xml:space="preserve">The effects of demand characteristics also tended to be larger in in-person (</w:t>
+      </w:r>
+      <m:oMath>
+        <m:r>
+          <m:t>d</m:t>
+        </m:r>
+      </m:oMath>
+      <w:r>
+        <w:t xml:space="preserve"> </w:t>
+      </w:r>
+      <w:r>
+        <w:t xml:space="preserve">= 0.36, 95% CI [0.21, 0.51],</w:t>
+      </w:r>
+      <w:r>
+        <w:t xml:space="preserve"> </w:t>
+      </w:r>
+      <m:oMath>
+        <m:r>
+          <m:t>p</m:t>
+        </m:r>
+      </m:oMath>
+      <w:r>
+        <w:t xml:space="preserve"> </w:t>
+      </w:r>
+      <w:r>
+        <w:t xml:space="preserve">&lt; .001) vs. online (</w:t>
+      </w:r>
+      <m:oMath>
+        <m:r>
+          <m:t>d</m:t>
+        </m:r>
+      </m:oMath>
+      <w:r>
+        <w:t xml:space="preserve"> </w:t>
+      </w:r>
+      <w:r>
+        <w:t xml:space="preserve">= 0.15, 95% CI [0.05, 0.24],</w:t>
+      </w:r>
+      <w:r>
+        <w:t xml:space="preserve"> </w:t>
+      </w:r>
+      <m:oMath>
+        <m:r>
+          <m:t>p</m:t>
+        </m:r>
+      </m:oMath>
+      <w:r>
+        <w:t xml:space="preserve"> </w:t>
+      </w:r>
+      <w:r>
+        <w:t xml:space="preserve">.005) studies,</w:t>
+      </w:r>
+      <w:r>
+        <w:t xml:space="preserve"> </w:t>
+      </w:r>
+      <m:oMath>
+        <m:r>
+          <m:t>F</m:t>
+        </m:r>
+      </m:oMath>
+      <w:r>
+        <w:t xml:space="preserve">(1, 37) = 5.78,</w:t>
+      </w:r>
+      <w:r>
+        <w:t xml:space="preserve"> </w:t>
+      </w:r>
+      <m:oMath>
+        <m:r>
+          <m:t>p</m:t>
+        </m:r>
+      </m:oMath>
+      <w:r>
+        <w:t xml:space="preserve"> </w:t>
+      </w:r>
+      <w:r>
+        <w:t xml:space="preserve">= .021.</w:t>
+      </w:r>
+    </w:p>
+    <w:p>
+      <w:pPr>
+        <w:pStyle w:val="Textkrper"/>
+      </w:pPr>
+      <w:r>
+        <w:t xml:space="preserve">The effects of demand characteristics tended to be numerically larger in</w:t>
+      </w:r>
+      <w:r>
+        <w:t xml:space="preserve"> </w:t>
+      </w:r>
+      <w:r>
+        <w:t xml:space="preserve">unpaid</w:t>
+      </w:r>
+      <w:r>
+        <w:t xml:space="preserve"> </w:t>
+      </w:r>
+      <m:oMath>
+        <m:r>
+          <m:t>d</m:t>
+        </m:r>
+      </m:oMath>
+      <w:r>
+        <w:t xml:space="preserve"> </w:t>
+      </w:r>
+      <w:r>
+        <w:t xml:space="preserve">= 0.29, 95% CI [0.16, 0.42],</w:t>
+      </w:r>
+      <w:r>
+        <w:t xml:space="preserve"> </w:t>
+      </w:r>
+      <m:oMath>
+        <m:r>
+          <m:t>p</m:t>
+        </m:r>
+      </m:oMath>
+      <w:r>
+        <w:t xml:space="preserve"> </w:t>
+      </w:r>
+      <w:r>
+        <w:t xml:space="preserve">&lt; .001) vs. paid (</w:t>
+      </w:r>
+      <m:oMath>
+        <m:r>
+          <m:t>d</m:t>
+        </m:r>
+      </m:oMath>
+      <w:r>
+        <w:t xml:space="preserve"> </w:t>
+      </w:r>
+      <w:r>
+        <w:t xml:space="preserve">= 0.22, 95% CI [0.02, 0.42],</w:t>
+      </w:r>
+      <w:r>
+        <w:t xml:space="preserve"> </w:t>
+      </w:r>
+      <m:oMath>
+        <m:r>
+          <m:t>p</m:t>
+        </m:r>
+      </m:oMath>
+      <w:r>
+        <w:t xml:space="preserve"> </w:t>
+      </w:r>
+      <w:r>
+        <w:t xml:space="preserve">.034) studies—but this difference was not statistically significant,</w:t>
+      </w:r>
+      <w:r>
+        <w:t xml:space="preserve"> </w:t>
+      </w:r>
+      <m:oMath>
+        <m:r>
+          <m:t>F</m:t>
+        </m:r>
+      </m:oMath>
+      <w:r>
+        <w:t xml:space="preserve">(1, 38) = 0.37,</w:t>
+      </w:r>
+      <w:r>
+        <w:t xml:space="preserve"> </w:t>
+      </w:r>
+      <m:oMath>
+        <m:r>
+          <m:t>p</m:t>
+        </m:r>
+      </m:oMath>
+      <w:r>
+        <w:t xml:space="preserve"> </w:t>
+      </w:r>
+      <w:r>
+        <w:t xml:space="preserve">= .546.</w:t>
+      </w:r>
+    </w:p>
+    <w:p>
+      <w:pPr>
+        <w:pStyle w:val="Textkrper"/>
+      </w:pPr>
+      <w:r>
+        <w:t xml:space="preserve">We did not find that demand characteristics effects were larger in paid vs. unpaid studies,</w:t>
+      </w:r>
+    </w:p>
+    <w:p>
+      <w:pPr>
+        <w:pStyle w:val="Textkrper"/>
+      </w:pPr>
+      <w:r>
+        <w:t xml:space="preserve">We did not find that the effects of demand characteristics were moderated by whether the researchers manipulated demand characteristics within- (</w:t>
+      </w:r>
+      <m:oMath>
+        <m:r>
+          <m:t>d</m:t>
+        </m:r>
+      </m:oMath>
+      <w:r>
+        <w:t xml:space="preserve"> </w:t>
+      </w:r>
+      <w:r>
+        <w:t xml:space="preserve">= 0.28, 95% CI [0.16, 0.40],</w:t>
+      </w:r>
+      <w:r>
+        <w:t xml:space="preserve"> </w:t>
+      </w:r>
+      <m:oMath>
+        <m:r>
+          <m:t>p</m:t>
+        </m:r>
+      </m:oMath>
+      <w:r>
+        <w:t xml:space="preserve"> </w:t>
+      </w:r>
+      <w:r>
+        <w:t xml:space="preserve">&lt; .001) or between-subjects (</w:t>
+      </w:r>
+      <m:oMath>
+        <m:r>
+          <m:t>d</m:t>
+        </m:r>
+      </m:oMath>
+      <w:r>
+        <w:t xml:space="preserve"> </w:t>
+      </w:r>
+      <w:r>
+        <w:t xml:space="preserve">= 0.29, 95% CI [0.05, 0.53],</w:t>
+      </w:r>
+      <w:r>
+        <w:t xml:space="preserve"> </w:t>
+      </w:r>
+      <m:oMath>
+        <m:r>
+          <m:t>p</m:t>
+        </m:r>
+      </m:oMath>
+      <w:r>
+        <w:t xml:space="preserve"> </w:t>
+      </w:r>
+      <w:r>
+        <w:t xml:space="preserve">= .017),</w:t>
+      </w:r>
+      <w:r>
+        <w:t xml:space="preserve"> </w:t>
+      </w:r>
+      <m:oMath>
+        <m:r>
+          <m:t>F</m:t>
+        </m:r>
+      </m:oMath>
+      <w:r>
+        <w:t xml:space="preserve">(1, 39) = 0.01,</w:t>
+      </w:r>
+      <w:r>
+        <w:t xml:space="preserve"> </w:t>
+      </w:r>
+      <m:oMath>
+        <m:r>
+          <m:t>p</m:t>
+        </m:r>
+      </m:oMath>
+      <w:r>
+        <w:t xml:space="preserve"> </w:t>
+      </w:r>
+      <w:r>
+        <w:t xml:space="preserve">= .925.</w:t>
+      </w:r>
+    </w:p>
+    <w:p>
+      <w:pPr>
+        <w:pStyle w:val="Textkrper"/>
+      </w:pPr>
+      <w:r>
+        <w:t xml:space="preserve">We also did not find that the effects of demand characteristics were moderated by the year the study was published</w:t>
+      </w:r>
+      <w:r>
+        <w:t xml:space="preserve"> </w:t>
+      </w:r>
+      <m:oMath>
+        <m:r>
+          <m:t>β</m:t>
+        </m:r>
+      </m:oMath>
+      <w:r>
+        <w:t xml:space="preserve"> </w:t>
+      </w:r>
+      <w:r>
+        <w:t xml:space="preserve">= 0.00, 95% CI [-0.01, 0.00],</w:t>
+      </w:r>
+      <w:r>
+        <w:t xml:space="preserve"> </w:t>
+      </w:r>
+      <m:oMath>
+        <m:r>
+          <m:t>t</m:t>
+        </m:r>
+      </m:oMath>
+      <w:r>
+        <w:t xml:space="preserve">(40) = -0.62,</w:t>
+      </w:r>
+      <w:r>
+        <w:t xml:space="preserve"> </w:t>
+      </w:r>
+      <m:oMath>
+        <m:r>
+          <m:t>p</m:t>
+        </m:r>
+      </m:oMath>
+      <w:r>
+        <w:t xml:space="preserve"> </w:t>
+      </w:r>
+      <w:r>
+        <w:t xml:space="preserve">= .542.</w:t>
+      </w:r>
+    </w:p>
+    <w:p>
+      <w:pPr>
+        <w:pStyle w:val="Textkrper"/>
+      </w:pPr>
+      <w:r>
+        <w:t xml:space="preserve">We did, however, find that the the effects of demand characteristics were studies were completed in-person () vs. online</w:t>
+      </w:r>
+    </w:p>
     <w:bookmarkEnd w:id="49"/>
-    <w:bookmarkStart w:id="50" w:name="forecasts"/>
+    <w:bookmarkEnd w:id="50"/>
+    <w:bookmarkStart w:id="51" w:name="forecasts"/>
     <w:p>
       <w:pPr>
         <w:pStyle w:val="berschrift3"/>
@@ -2495,8 +3034,8 @@
         <w:t xml:space="preserve">Forecasts.</w:t>
       </w:r>
     </w:p>
-    <w:bookmarkEnd w:id="50"/>
-    <w:bookmarkStart w:id="51" w:name="publication-bias-analyses-1"/>
+    <w:bookmarkEnd w:id="51"/>
+    <w:bookmarkStart w:id="52" w:name="publication-bias-analyses-1"/>
     <w:p>
       <w:pPr>
         <w:pStyle w:val="berschrift3"/>
@@ -2505,9 +3044,92 @@
         <w:t xml:space="preserve">Publication bias analyses.</w:t>
       </w:r>
     </w:p>
-    <w:bookmarkEnd w:id="51"/>
+    <w:p>
+      <w:pPr>
+        <w:pStyle w:val="FirstParagraph"/>
+      </w:pPr>
+      <w:r>
+        <w:t xml:space="preserve">We did not find evidence of different effects among unpublished (</w:t>
+      </w:r>
+      <m:oMath>
+        <m:r>
+          <m:t>d</m:t>
+        </m:r>
+      </m:oMath>
+      <w:r>
+        <w:t xml:space="preserve"> </w:t>
+      </w:r>
+      <w:r>
+        <w:t xml:space="preserve">= 0.40, 95% CI [-0.48, 1.28],</w:t>
+      </w:r>
+      <w:r>
+        <w:t xml:space="preserve"> </w:t>
+      </w:r>
+      <m:oMath>
+        <m:r>
+          <m:t>p</m:t>
+        </m:r>
+      </m:oMath>
+      <w:r>
+        <w:t xml:space="preserve"> </w:t>
+      </w:r>
+      <w:r>
+        <w:t xml:space="preserve">= .362) and published (</w:t>
+      </w:r>
+      <m:oMath>
+        <m:r>
+          <m:t>d</m:t>
+        </m:r>
+      </m:oMath>
+      <w:r>
+        <w:t xml:space="preserve"> </w:t>
+      </w:r>
+      <w:r>
+        <w:t xml:space="preserve">= 0.28, 95% CI [0.17, 0.39],</w:t>
+      </w:r>
+      <w:r>
+        <w:t xml:space="preserve"> </w:t>
+      </w:r>
+      <m:oMath>
+        <m:r>
+          <m:t>p</m:t>
+        </m:r>
+      </m:oMath>
+      <w:r>
+        <w:t xml:space="preserve"> </w:t>
+      </w:r>
+      <w:r>
+        <w:t xml:space="preserve">&lt; .001) studies</w:t>
+      </w:r>
+      <w:r>
+        <w:t xml:space="preserve"> </w:t>
+      </w:r>
+      <m:oMath>
+        <m:r>
+          <m:t>F</m:t>
+        </m:r>
+      </m:oMath>
+      <w:r>
+        <w:t xml:space="preserve">(1, 39) = 0.08,</w:t>
+      </w:r>
+      <w:r>
+        <w:t xml:space="preserve"> </w:t>
+      </w:r>
+      <m:oMath>
+        <m:r>
+          <m:t>p</m:t>
+        </m:r>
+      </m:oMath>
+      <w:r>
+        <w:t xml:space="preserve"> </w:t>
+      </w:r>
+      <w:r>
+        <w:t xml:space="preserve">= .785.</w:t>
+      </w:r>
+    </w:p>
     <w:bookmarkEnd w:id="52"/>
-    <w:bookmarkStart w:id="53" w:name="discussion"/>
+    <w:bookmarkEnd w:id="53"/>
+    <w:bookmarkStart w:id="54" w:name="discussion"/>
     <w:p>
       <w:pPr>
         <w:pStyle w:val="berschrift1"/>
@@ -2516,8 +3138,8 @@
         <w:t xml:space="preserve">Discussion</w:t>
       </w:r>
     </w:p>
-    <w:bookmarkEnd w:id="53"/>
-    <w:bookmarkStart w:id="54" w:name="thoughts"/>
+    <w:bookmarkEnd w:id="54"/>
+    <w:bookmarkStart w:id="55" w:name="thoughts"/>
     <w:p>
       <w:pPr>
         <w:pStyle w:val="berschrift1"/>
@@ -2542,8 +3164,8 @@
         <w:t xml:space="preserve">Might want to plot es distribution and identify proportion of (a) non-negligible acquiesence, (b) non-negligible counter-acquiesence, and (c) non-acquiesence.</w:t>
       </w:r>
     </w:p>
-    <w:bookmarkEnd w:id="54"/>
-    <w:bookmarkStart w:id="55" w:name="to-do"/>
+    <w:bookmarkEnd w:id="55"/>
+    <w:bookmarkStart w:id="56" w:name="to-do"/>
     <w:p>
       <w:pPr>
         <w:pStyle w:val="berschrift1"/>
@@ -2557,6 +3179,14 @@
         <w:pStyle w:val="FirstParagraph"/>
       </w:pPr>
       <w:r>
+        <w:t xml:space="preserve">[] Add moderator analyses</w:t>
+      </w:r>
+    </w:p>
+    <w:p>
+      <w:pPr>
+        <w:pStyle w:val="Textkrper"/>
+      </w:pPr>
+      <w:r>
         <w:t xml:space="preserve">[] Clean up folder structure</w:t>
       </w:r>
     </w:p>
@@ -2581,7 +3211,7 @@
         <w:pStyle w:val="Textkrper"/>
       </w:pPr>
       <w:r>
-        <w:t xml:space="preserve">[] Have M.W. add refs</w:t>
+        <w:t xml:space="preserve">[] Have M.W. build moderator table</w:t>
       </w:r>
     </w:p>
     <w:p>
@@ -2589,19 +3219,11 @@
         <w:pStyle w:val="Textkrper"/>
       </w:pPr>
       <w:r>
-        <w:t xml:space="preserve">[] Have M.W. build moderator table</w:t>
-      </w:r>
-    </w:p>
-    <w:p>
-      <w:pPr>
-        <w:pStyle w:val="Textkrper"/>
-      </w:pPr>
-      <w:r>
         <w:t xml:space="preserve">[] Have M.W. build codebooks</w:t>
       </w:r>
     </w:p>
-    <w:bookmarkEnd w:id="55"/>
-    <w:bookmarkStart w:id="92" w:name="references"/>
+    <w:bookmarkEnd w:id="56"/>
+    <w:bookmarkStart w:id="93" w:name="references"/>
     <w:p>
       <w:pPr>
         <w:pStyle w:val="berschrift1"/>
@@ -2610,8 +3232,8 @@
         <w:t xml:space="preserve">References</w:t>
       </w:r>
     </w:p>
-    <w:bookmarkStart w:id="91" w:name="refs"/>
-    <w:bookmarkStart w:id="56" w:name="ref-allen2012demand"/>
+    <w:bookmarkStart w:id="92" w:name="refs"/>
+    <w:bookmarkStart w:id="57" w:name="ref-allen2012demand"/>
     <w:p>
       <w:pPr>
         <w:pStyle w:val="Literaturverzeichnis"/>
@@ -2646,8 +3268,8 @@
         <w:t xml:space="preserve">(2), 349–356.</w:t>
       </w:r>
     </w:p>
-    <w:bookmarkEnd w:id="56"/>
-    <w:bookmarkStart w:id="57" w:name="ref-barbuto1998motivation"/>
+    <w:bookmarkEnd w:id="57"/>
+    <w:bookmarkStart w:id="58" w:name="ref-barbuto1998motivation"/>
     <w:p>
       <w:pPr>
         <w:pStyle w:val="Literaturverzeichnis"/>
@@ -2682,8 +3304,8 @@
         <w:t xml:space="preserve">(3), 1011–1022.</w:t>
       </w:r>
     </w:p>
-    <w:bookmarkEnd w:id="57"/>
-    <w:bookmarkStart w:id="58" w:name="ref-berkowitz1971weapons"/>
+    <w:bookmarkEnd w:id="58"/>
+    <w:bookmarkStart w:id="59" w:name="ref-berkowitz1971weapons"/>
     <w:p>
       <w:pPr>
         <w:pStyle w:val="Literaturverzeichnis"/>
@@ -2718,8 +3340,8 @@
         <w:t xml:space="preserve">, 332–338.</w:t>
       </w:r>
     </w:p>
-    <w:bookmarkEnd w:id="58"/>
-    <w:bookmarkStart w:id="59" w:name="ref-borenstein2009effect"/>
+    <w:bookmarkEnd w:id="59"/>
+    <w:bookmarkStart w:id="60" w:name="ref-borenstein2009effect"/>
     <w:p>
       <w:pPr>
         <w:pStyle w:val="Literaturverzeichnis"/>
@@ -2744,8 +3366,8 @@
         <w:t xml:space="preserve">(pp. 221–235). New York, NY: Russell Sage Foundation.</w:t>
       </w:r>
     </w:p>
-    <w:bookmarkEnd w:id="59"/>
-    <w:bookmarkStart w:id="60" w:name="ref-boudreaux2013goal"/>
+    <w:bookmarkEnd w:id="60"/>
+    <w:bookmarkStart w:id="61" w:name="ref-boudreaux2013goal"/>
     <w:p>
       <w:pPr>
         <w:pStyle w:val="Literaturverzeichnis"/>
@@ -2780,8 +3402,8 @@
         <w:t xml:space="preserve">(3), 433–443.</w:t>
       </w:r>
     </w:p>
-    <w:bookmarkEnd w:id="60"/>
-    <w:bookmarkStart w:id="61" w:name="ref-cohen1988statistical"/>
+    <w:bookmarkEnd w:id="61"/>
+    <w:bookmarkStart w:id="62" w:name="ref-cohen1988statistical"/>
     <w:p>
       <w:pPr>
         <w:pStyle w:val="Literaturverzeichnis"/>
@@ -2806,8 +3428,8 @@
         <w:t xml:space="preserve">(Vol. 2). New York, NY: Lawrence Erlbaum Associates.</w:t>
       </w:r>
     </w:p>
-    <w:bookmarkEnd w:id="61"/>
-    <w:bookmarkStart w:id="62" w:name="ref-coles2022fact"/>
+    <w:bookmarkEnd w:id="62"/>
+    <w:bookmarkStart w:id="63" w:name="ref-coles2022fact"/>
     <w:p>
       <w:pPr>
         <w:pStyle w:val="Literaturverzeichnis"/>
@@ -2829,8 +3451,8 @@
         <w:t xml:space="preserve">.</w:t>
       </w:r>
     </w:p>
-    <w:bookmarkEnd w:id="62"/>
-    <w:bookmarkStart w:id="63" w:name="ref-cook1970demand"/>
+    <w:bookmarkEnd w:id="63"/>
+    <w:bookmarkStart w:id="64" w:name="ref-cook1970demand"/>
     <w:p>
       <w:pPr>
         <w:pStyle w:val="Literaturverzeichnis"/>
@@ -2865,8 +3487,8 @@
         <w:t xml:space="preserve">(3), 185–194.</w:t>
       </w:r>
     </w:p>
-    <w:bookmarkEnd w:id="63"/>
-    <w:bookmarkStart w:id="64" w:name="ref-fillenbaun1970more"/>
+    <w:bookmarkEnd w:id="64"/>
+    <w:bookmarkStart w:id="65" w:name="ref-fillenbaun1970more"/>
     <w:p>
       <w:pPr>
         <w:pStyle w:val="Literaturverzeichnis"/>
@@ -2901,8 +3523,8 @@
         <w:t xml:space="preserve">(1), 43–51.</w:t>
       </w:r>
     </w:p>
-    <w:bookmarkEnd w:id="64"/>
-    <w:bookmarkStart w:id="65" w:name="ref-hayes1967two"/>
+    <w:bookmarkEnd w:id="65"/>
+    <w:bookmarkStart w:id="66" w:name="ref-hayes1967two"/>
     <w:p>
       <w:pPr>
         <w:pStyle w:val="Literaturverzeichnis"/>
@@ -2937,8 +3559,8 @@
         <w:t xml:space="preserve">(11), 556–558.</w:t>
       </w:r>
     </w:p>
-    <w:bookmarkEnd w:id="65"/>
-    <w:bookmarkStart w:id="66" w:name="ref-hedges2010robust"/>
+    <w:bookmarkEnd w:id="66"/>
+    <w:bookmarkStart w:id="67" w:name="ref-hedges2010robust"/>
     <w:p>
       <w:pPr>
         <w:pStyle w:val="Literaturverzeichnis"/>
@@ -2973,8 +3595,8 @@
         <w:t xml:space="preserve">(1), 39–65.</w:t>
       </w:r>
     </w:p>
-    <w:bookmarkEnd w:id="66"/>
-    <w:bookmarkStart w:id="67" w:name="ref-hedges1998fixed"/>
+    <w:bookmarkEnd w:id="67"/>
+    <w:bookmarkStart w:id="68" w:name="ref-hedges1998fixed"/>
     <w:p>
       <w:pPr>
         <w:pStyle w:val="Literaturverzeichnis"/>
@@ -3009,8 +3631,8 @@
         <w:t xml:space="preserve">(4), 486–504.</w:t>
       </w:r>
     </w:p>
-    <w:bookmarkEnd w:id="67"/>
-    <w:bookmarkStart w:id="68" w:name="ref-kruglanski1975human"/>
+    <w:bookmarkEnd w:id="68"/>
+    <w:bookmarkStart w:id="69" w:name="ref-kruglanski1975human"/>
     <w:p>
       <w:pPr>
         <w:pStyle w:val="Literaturverzeichnis"/>
@@ -3045,8 +3667,8 @@
         <w:t xml:space="preserve">, 101–147.</w:t>
       </w:r>
     </w:p>
-    <w:bookmarkEnd w:id="68"/>
-    <w:bookmarkStart w:id="69" w:name="ref-masling1966role"/>
+    <w:bookmarkEnd w:id="69"/>
+    <w:bookmarkStart w:id="70" w:name="ref-masling1966role"/>
     <w:p>
       <w:pPr>
         <w:pStyle w:val="Literaturverzeichnis"/>
@@ -3081,8 +3703,8 @@
         <w:t xml:space="preserve">, 67–103.</w:t>
       </w:r>
     </w:p>
-    <w:bookmarkEnd w:id="69"/>
-    <w:bookmarkStart w:id="70" w:name="ref-mathur2020sensitivity"/>
+    <w:bookmarkEnd w:id="70"/>
+    <w:bookmarkStart w:id="71" w:name="ref-mathur2020sensitivity"/>
     <w:p>
       <w:pPr>
         <w:pStyle w:val="Literaturverzeichnis"/>
@@ -3117,8 +3739,8 @@
         <w:t xml:space="preserve">(5), 1091–1119.</w:t>
       </w:r>
     </w:p>
-    <w:bookmarkEnd w:id="70"/>
-    <w:bookmarkStart w:id="71" w:name="ref-milgram1972interpreting"/>
+    <w:bookmarkEnd w:id="71"/>
+    <w:bookmarkStart w:id="72" w:name="ref-milgram1972interpreting"/>
     <w:p>
       <w:pPr>
         <w:pStyle w:val="Literaturverzeichnis"/>
@@ -3143,8 +3765,8 @@
         <w:t xml:space="preserve">(pp. 138–154). New York, NY: Free Press.</w:t>
       </w:r>
     </w:p>
-    <w:bookmarkEnd w:id="71"/>
-    <w:bookmarkStart w:id="72" w:name="ref-mummolo2019demand"/>
+    <w:bookmarkEnd w:id="72"/>
+    <w:bookmarkStart w:id="73" w:name="ref-mummolo2019demand"/>
     <w:p>
       <w:pPr>
         <w:pStyle w:val="Literaturverzeichnis"/>
@@ -3179,8 +3801,8 @@
         <w:t xml:space="preserve">(2), 517–529.</w:t>
       </w:r>
     </w:p>
-    <w:bookmarkEnd w:id="72"/>
-    <w:bookmarkStart w:id="73" w:name="ref-orne1959nature"/>
+    <w:bookmarkEnd w:id="73"/>
+    <w:bookmarkStart w:id="74" w:name="ref-orne1959nature"/>
     <w:p>
       <w:pPr>
         <w:pStyle w:val="Literaturverzeichnis"/>
@@ -3215,8 +3837,8 @@
         <w:t xml:space="preserve">(3), 277–299.</w:t>
       </w:r>
     </w:p>
-    <w:bookmarkEnd w:id="73"/>
-    <w:bookmarkStart w:id="74" w:name="ref-orne1962social"/>
+    <w:bookmarkEnd w:id="74"/>
+    <w:bookmarkStart w:id="75" w:name="ref-orne1962social"/>
     <w:p>
       <w:pPr>
         <w:pStyle w:val="Literaturverzeichnis"/>
@@ -3251,8 +3873,8 @@
         <w:t xml:space="preserve">(11), 776–783.</w:t>
       </w:r>
     </w:p>
-    <w:bookmarkEnd w:id="74"/>
-    <w:bookmarkStart w:id="75" w:name="ref-orne1969demand"/>
+    <w:bookmarkEnd w:id="75"/>
+    <w:bookmarkStart w:id="76" w:name="ref-orne1969demand"/>
     <w:p>
       <w:pPr>
         <w:pStyle w:val="Literaturverzeichnis"/>
@@ -3277,8 +3899,8 @@
         <w:t xml:space="preserve">(pp. 143–179). New York, NY: Academic Press.</w:t>
       </w:r>
     </w:p>
-    <w:bookmarkEnd w:id="75"/>
-    <w:bookmarkStart w:id="76" w:name="ref-riecken1962program"/>
+    <w:bookmarkEnd w:id="76"/>
+    <w:bookmarkStart w:id="77" w:name="ref-riecken1962program"/>
     <w:p>
       <w:pPr>
         <w:pStyle w:val="Literaturverzeichnis"/>
@@ -3303,8 +3925,8 @@
         <w:t xml:space="preserve">(Vol. 2, pp. 25–41). New York, NY: Pergamon Press.</w:t>
       </w:r>
     </w:p>
-    <w:bookmarkEnd w:id="76"/>
-    <w:bookmarkStart w:id="77" w:name="ref-rosenberg1969conditions"/>
+    <w:bookmarkEnd w:id="77"/>
+    <w:bookmarkStart w:id="78" w:name="ref-rosenberg1969conditions"/>
     <w:p>
       <w:pPr>
         <w:pStyle w:val="Literaturverzeichnis"/>
@@ -3329,8 +3951,8 @@
         <w:t xml:space="preserve">(pp. 280–350). New York, NY: Academic Press.</w:t>
       </w:r>
     </w:p>
-    <w:bookmarkEnd w:id="77"/>
-    <w:bookmarkStart w:id="78" w:name="ref-rosnow1973mediation"/>
+    <w:bookmarkEnd w:id="78"/>
+    <w:bookmarkStart w:id="79" w:name="ref-rosnow1973mediation"/>
     <w:p>
       <w:pPr>
         <w:pStyle w:val="Literaturverzeichnis"/>
@@ -3365,8 +3987,8 @@
         <w:t xml:space="preserve">(3), 181–201.</w:t>
       </w:r>
     </w:p>
-    <w:bookmarkEnd w:id="78"/>
-    <w:bookmarkStart w:id="79" w:name="ref-rosnow1997people"/>
+    <w:bookmarkEnd w:id="79"/>
+    <w:bookmarkStart w:id="80" w:name="ref-rosnow1997people"/>
     <w:p>
       <w:pPr>
         <w:pStyle w:val="Literaturverzeichnis"/>
@@ -3388,8 +4010,8 @@
         <w:t xml:space="preserve">. New York, NY: Freeman.</w:t>
       </w:r>
     </w:p>
-    <w:bookmarkEnd w:id="79"/>
-    <w:bookmarkStart w:id="80" w:name="ref-schardt2007utilization"/>
+    <w:bookmarkEnd w:id="80"/>
+    <w:bookmarkStart w:id="81" w:name="ref-schardt2007utilization"/>
     <w:p>
       <w:pPr>
         <w:pStyle w:val="Literaturverzeichnis"/>
@@ -3424,8 +4046,8 @@
         <w:t xml:space="preserve">(1), 1–6.</w:t>
       </w:r>
     </w:p>
-    <w:bookmarkEnd w:id="80"/>
-    <w:bookmarkStart w:id="81" w:name="ref-sharpe2016frightened"/>
+    <w:bookmarkEnd w:id="81"/>
+    <w:bookmarkStart w:id="82" w:name="ref-sharpe2016frightened"/>
     <w:p>
       <w:pPr>
         <w:pStyle w:val="Literaturverzeichnis"/>
@@ -3460,8 +4082,8 @@
         <w:t xml:space="preserve">(4), 349–368.</w:t>
       </w:r>
     </w:p>
-    <w:bookmarkEnd w:id="81"/>
-    <w:bookmarkStart w:id="82" w:name="ref-sigall1970cooperative"/>
+    <w:bookmarkEnd w:id="82"/>
+    <w:bookmarkStart w:id="83" w:name="ref-sigall1970cooperative"/>
     <w:p>
       <w:pPr>
         <w:pStyle w:val="Literaturverzeichnis"/>
@@ -3496,8 +4118,8 @@
         <w:t xml:space="preserve">(1), 1–10.</w:t>
       </w:r>
     </w:p>
-    <w:bookmarkEnd w:id="82"/>
-    <w:bookmarkStart w:id="83" w:name="ref-standing2008demonstration"/>
+    <w:bookmarkEnd w:id="83"/>
+    <w:bookmarkStart w:id="84" w:name="ref-standing2008demonstration"/>
     <w:p>
       <w:pPr>
         <w:pStyle w:val="Literaturverzeichnis"/>
@@ -3532,8 +4154,8 @@
         <w:t xml:space="preserve">(3), 553–566.</w:t>
       </w:r>
     </w:p>
-    <w:bookmarkEnd w:id="83"/>
-    <w:bookmarkStart w:id="84" w:name="ref-stanley2014meta"/>
+    <w:bookmarkEnd w:id="84"/>
+    <w:bookmarkStart w:id="85" w:name="ref-stanley2014meta"/>
     <w:p>
       <w:pPr>
         <w:pStyle w:val="Literaturverzeichnis"/>
@@ -3568,8 +4190,8 @@
         <w:t xml:space="preserve">(1), 60–78.</w:t>
       </w:r>
     </w:p>
-    <w:bookmarkEnd w:id="84"/>
-    <w:bookmarkStart w:id="85" w:name="ref-strohmetz2008research"/>
+    <w:bookmarkEnd w:id="85"/>
+    <w:bookmarkStart w:id="86" w:name="ref-strohmetz2008research"/>
     <w:p>
       <w:pPr>
         <w:pStyle w:val="Literaturverzeichnis"/>
@@ -3604,8 +4226,8 @@
         <w:t xml:space="preserve">(2), 861–877.</w:t>
       </w:r>
     </w:p>
-    <w:bookmarkEnd w:id="85"/>
-    <w:bookmarkStart w:id="86" w:name="ref-tanner2014robust"/>
+    <w:bookmarkEnd w:id="86"/>
+    <w:bookmarkStart w:id="87" w:name="ref-tanner2014robust"/>
     <w:p>
       <w:pPr>
         <w:pStyle w:val="Literaturverzeichnis"/>
@@ -3640,8 +4262,8 @@
         <w:t xml:space="preserve">(1), 13–30.</w:t>
       </w:r>
     </w:p>
-    <w:bookmarkEnd w:id="86"/>
-    <w:bookmarkStart w:id="87" w:name="ref-vevea1995general"/>
+    <w:bookmarkEnd w:id="87"/>
+    <w:bookmarkStart w:id="88" w:name="ref-vevea1995general"/>
     <w:p>
       <w:pPr>
         <w:pStyle w:val="Literaturverzeichnis"/>
@@ -3676,8 +4298,8 @@
         <w:t xml:space="preserve">(3), 419–435.</w:t>
       </w:r>
     </w:p>
-    <w:bookmarkEnd w:id="87"/>
-    <w:bookmarkStart w:id="88" w:name="ref-weber1972subject"/>
+    <w:bookmarkEnd w:id="88"/>
+    <w:bookmarkStart w:id="89" w:name="ref-weber1972subject"/>
     <w:p>
       <w:pPr>
         <w:pStyle w:val="Literaturverzeichnis"/>
@@ -3712,8 +4334,8 @@
         <w:t xml:space="preserve">(4), 273–295.</w:t>
       </w:r>
     </w:p>
-    <w:bookmarkEnd w:id="88"/>
-    <w:bookmarkStart w:id="89" w:name="ref-yarkoni2017choosing"/>
+    <w:bookmarkEnd w:id="89"/>
+    <w:bookmarkStart w:id="90" w:name="ref-yarkoni2017choosing"/>
     <w:p>
       <w:pPr>
         <w:pStyle w:val="Literaturverzeichnis"/>
@@ -3748,8 +4370,8 @@
         <w:t xml:space="preserve">(6), 1100–1122.</w:t>
       </w:r>
     </w:p>
-    <w:bookmarkEnd w:id="89"/>
-    <w:bookmarkStart w:id="90" w:name="ref-zion2018mindsets"/>
+    <w:bookmarkEnd w:id="90"/>
+    <w:bookmarkStart w:id="91" w:name="ref-zion2018mindsets"/>
     <w:p>
       <w:pPr>
         <w:pStyle w:val="Literaturverzeichnis"/>
@@ -3784,9 +4406,9 @@
         <w:t xml:space="preserve">, 137–160.</w:t>
       </w:r>
     </w:p>
-    <w:bookmarkEnd w:id="90"/>
     <w:bookmarkEnd w:id="91"/>
     <w:bookmarkEnd w:id="92"/>
+    <w:bookmarkEnd w:id="93"/>
     <w:sectPr>
       <w:headerReference r:id="rId10" w:type="even"/>
       <w:headerReference r:id="rId9" w:type="default"/>

</xml_diff>

<commit_message>
Pub bias analyses drafted
</commit_message>
<xml_diff>
--- a/metaware_manuscript.docx
+++ b/metaware_manuscript.docx
@@ -263,7 +263,7 @@
         <w:pStyle w:val="Textkrper"/>
       </w:pPr>
       <w:r>
-        <w:t xml:space="preserve">Imagine that one day a mysterious person approaches you and begins telling you about a new method for understanding humans: Colesology. The person explains that Colesology is a new approach for estimating causal relationships. However, they add that the method can sometimes be thrown off by a</w:t>
+        <w:t xml:space="preserve">Imagine that one day a mysterious person approaches you and begins telling you about a new method for understanding humans: Colesology. The person explains that Colesology is useful for estimating causal relationships—but adds that it can sometimes be thrown off by a</w:t>
       </w:r>
       <w:r>
         <w:t xml:space="preserve"> </w:t>
@@ -279,23 +279,45 @@
         <w:t xml:space="preserve"> </w:t>
       </w:r>
       <w:r>
-        <w:t xml:space="preserve">When you ask the Colesologist about this artifact, they explain that, sometimes, it causes researchers to detect an effect that’s not real; other times, it causes researchers to miss an effect that</w:t>
-      </w:r>
-      <w:r>
-        <w:t xml:space="preserve"> </w:t>
-      </w:r>
-      <w:r>
-        <w:rPr>
-          <w:iCs/>
-          <w:i/>
-        </w:rPr>
-        <w:t xml:space="preserve">is</w:t>
-      </w:r>
-      <w:r>
-        <w:t xml:space="preserve"> </w:t>
-      </w:r>
-      <w:r>
-        <w:t xml:space="preserve">real. They add that, sometimes, the artifact causes estimates of relationships to be biased upward; other times, it causes the estimates to be biased downward. And, in general, they explain, it means that the things researchers observe using Colesology don’t necessarily capture real-world human behavior. Imagine that, at this point, you become skeptical and ask the Colesologist,</w:t>
+        <w:t xml:space="preserve">When you ask the Colesologist about this artifact, they explain that it sometimes causes researchers to detect an effect that’s not real, and other times causes them to miss an effect that is real. They explain that it sometimes causes relationships to be biased upward and other times causes them to be biased downward. And then they offer a confession: they don’t understand how the artifact works. Because sometimes the artifact seems to matter and other times it doesn’t.</w:t>
+      </w:r>
+    </w:p>
+    <w:p>
+      <w:pPr>
+        <w:pStyle w:val="Textkrper"/>
+      </w:pPr>
+      <w:r>
+        <w:t xml:space="preserve">If this scenario were real, you would reasonably question whether Colesology is a valid method of scientific inquiry. But here’s the thing: we’re not describing Colesology, we’re describing experimental psychology.</w:t>
+      </w:r>
+    </w:p>
+    <w:bookmarkStart w:id="21" w:name="X5beee25cffe20f5207d52e6917e92d9a050264d"/>
+    <w:p>
+      <w:pPr>
+        <w:pStyle w:val="berschrift2"/>
+      </w:pPr>
+      <w:r>
+        <w:t xml:space="preserve">Demand characteristics as a methodological artifact</w:t>
+      </w:r>
+    </w:p>
+    <w:p>
+      <w:pPr>
+        <w:pStyle w:val="FirstParagraph"/>
+      </w:pPr>
+      <w:r>
+        <w:t xml:space="preserve">In 1962, Martin Orne published a seminal paper highlighting a view that challenged deeply-ingrained beliefs about experimental psychology. Orne argued that research participants are not passive responders to the experimental context. Instead, he suggested that participants actively try to make sense of the situation based on their assumptions, beliefs, and motivations. One factor that Orne believed played a particularly powerful role was a methodological artifact called</w:t>
+      </w:r>
+      <w:r>
+        <w:t xml:space="preserve"> </w:t>
+      </w:r>
+      <w:r>
+        <w:rPr>
+          <w:iCs/>
+          <w:i/>
+        </w:rPr>
+        <w:t xml:space="preserve">demand characteristics</w:t>
+      </w:r>
+      <w:r>
+        <w:t xml:space="preserve">:</w:t>
       </w:r>
       <w:r>
         <w:t xml:space="preserve"> </w:t>
@@ -304,7 +326,7 @@
         <w:t xml:space="preserve">“</w:t>
       </w:r>
       <w:r>
-        <w:t xml:space="preserve">How does this methodological artifact work?</w:t>
+        <w:t xml:space="preserve">cues which convey an experimental hypothesis to the subject</w:t>
       </w:r>
       <w:r>
         <w:t xml:space="preserve">”</w:t>
@@ -313,7 +335,25 @@
         <w:t xml:space="preserve"> </w:t>
       </w:r>
       <w:r>
-        <w:t xml:space="preserve">And they respond that they don’t know—because sometimes the artifact seems to matter and other times it doesn’t.</w:t>
+        <w:t xml:space="preserve">(p. 779). This idea was controversial at first, with some researchers arguing that Orne’s claims about demand characteristics were vague and overblown</w:t>
+      </w:r>
+      <w:r>
+        <w:t xml:space="preserve"> </w:t>
+      </w:r>
+      <w:r>
+        <w:t xml:space="preserve">(e.g., Berkowitz, 1971; Kruglanski, 1975; Milgram, 1972)</w:t>
+      </w:r>
+      <w:r>
+        <w:t xml:space="preserve">. Nonetheless, over the next 60 years, demand characteristics would become recognized as a literal textbook methodological concern in experimental psychology</w:t>
+      </w:r>
+      <w:r>
+        <w:t xml:space="preserve"> </w:t>
+      </w:r>
+      <w:r>
+        <w:t xml:space="preserve">(Sharpe &amp; Whelton, 2016)</w:t>
+      </w:r>
+      <w:r>
+        <w:t xml:space="preserve">.</w:t>
       </w:r>
     </w:p>
     <w:p>
@@ -321,73 +361,68 @@
         <w:pStyle w:val="Textkrper"/>
       </w:pPr>
       <w:r>
-        <w:t xml:space="preserve">If this scenario were real, you would reasonably question whether Colesology is a valid method of scientific inquiry. But here’s the thing: we’re not describing Colesology, we’re describing experimental psychology.</w:t>
-      </w:r>
-    </w:p>
-    <w:bookmarkStart w:id="21" w:name="X5beee25cffe20f5207d52e6917e92d9a050264d"/>
-    <w:p>
-      <w:pPr>
-        <w:pStyle w:val="berschrift2"/>
-      </w:pPr>
-      <w:r>
-        <w:t xml:space="preserve">Demand characteristics as a methodological artifact</w:t>
-      </w:r>
-    </w:p>
-    <w:p>
-      <w:pPr>
-        <w:pStyle w:val="FirstParagraph"/>
-      </w:pPr>
-      <w:r>
-        <w:t xml:space="preserve">In 1962, Martin Orne published a seminal paper highlighting a view that challenged deeply-ingrained beliefs about experimental psychology. Orne argued that research participants are not passive responders to the experimental context. Instead, he suggested that participants actively try to make sense of the situation based on their assumptions, beliefs, and motivations. One factor that Orne believed played a particularly powerful role was</w:t>
-      </w:r>
-      <w:r>
-        <w:t xml:space="preserve"> </w:t>
-      </w:r>
-      <w:r>
-        <w:rPr>
-          <w:iCs/>
-          <w:i/>
-        </w:rPr>
-        <w:t xml:space="preserve">demand characteristics</w:t>
-      </w:r>
-      <w:r>
-        <w:t xml:space="preserve">:</w:t>
-      </w:r>
-      <w:r>
-        <w:t xml:space="preserve"> </w:t>
-      </w:r>
-      <w:r>
-        <w:t xml:space="preserve">“</w:t>
-      </w:r>
-      <w:r>
-        <w:t xml:space="preserve">cues which convey an experimental hypothesis to the subject</w:t>
-      </w:r>
-      <w:r>
-        <w:t xml:space="preserve">”</w:t>
-      </w:r>
-      <w:r>
-        <w:t xml:space="preserve"> </w:t>
-      </w:r>
-      <w:r>
-        <w:t xml:space="preserve">(p. 779). This idea was immediately controversial, with some researchers arguing that Orne’s claims about demand characteristics were vague and overblown</w:t>
-      </w:r>
-      <w:r>
-        <w:t xml:space="preserve"> </w:t>
-      </w:r>
-      <w:r>
-        <w:t xml:space="preserve">(e.g., Berkowitz, 1971; Kruglanski, 1975; Milgram, 1972)</w:t>
-      </w:r>
-      <w:r>
-        <w:t xml:space="preserve">. Nonetheless, over the next 60 years, demand characteristics would become recognized as a literal textbook methodological concern in experimental psychology</w:t>
-      </w:r>
-      <w:r>
-        <w:t xml:space="preserve"> </w:t>
-      </w:r>
-      <w:r>
-        <w:t xml:space="preserve">(Sharpe &amp; Whelton, 2016)</w:t>
-      </w:r>
-      <w:r>
-        <w:t xml:space="preserve">.</w:t>
+        <w:t xml:space="preserve">Orne initially focused on evidence that demand characteristics can lead to false positives—such as patients exhibiting sham symptoms of hypnosis</w:t>
+      </w:r>
+      <w:r>
+        <w:t xml:space="preserve"> </w:t>
+      </w:r>
+      <w:r>
+        <w:t xml:space="preserve">(Orne, 1959)</w:t>
+      </w:r>
+      <w:r>
+        <w:t xml:space="preserve">. Follow-up research, though, indicated that demand characteristics can also lead to false negatives. For example,</w:t>
+      </w:r>
+      <w:r>
+        <w:t xml:space="preserve"> </w:t>
+      </w:r>
+      <w:r>
+        <w:t xml:space="preserve">Hayes and King (1967)</w:t>
+      </w:r>
+      <w:r>
+        <w:t xml:space="preserve"> </w:t>
+      </w:r>
+      <w:r>
+        <w:t xml:space="preserve">demonstrated that participants will ignore visual cues of depth when they believe that doing so is the purpose of the experiment. In addition to creating inferential errors, demand characteristics can bias estimates of causal relationships. For example,</w:t>
+      </w:r>
+      <w:r>
+        <w:t xml:space="preserve"> </w:t>
+      </w:r>
+      <w:r>
+        <w:t xml:space="preserve">Coles, Gaertner, Frohlich, Larsen, and Basnight-Brown (2022)</w:t>
+      </w:r>
+      <w:r>
+        <w:t xml:space="preserve"> </w:t>
+      </w:r>
+      <w:r>
+        <w:t xml:space="preserve">found that the estimated effect of facial poses on self-reported emotion could be amplified</w:t>
+      </w:r>
+      <w:r>
+        <w:t xml:space="preserve"> </w:t>
+      </w:r>
+      <w:r>
+        <w:rPr>
+          <w:iCs/>
+          <w:i/>
+        </w:rPr>
+        <w:t xml:space="preserve">or</w:t>
+      </w:r>
+      <w:r>
+        <w:t xml:space="preserve"> </w:t>
+      </w:r>
+      <w:r>
+        <w:t xml:space="preserve">attenuated based on the communicated purpose of the study. However, not all researchers have found that demand characteristics matter. For example, in large replications of classic studies in behavioral economics,</w:t>
+      </w:r>
+      <w:r>
+        <w:t xml:space="preserve"> </w:t>
+      </w:r>
+      <w:r>
+        <w:t xml:space="preserve">Mummolo and Peterson (2019)</w:t>
+      </w:r>
+      <w:r>
+        <w:t xml:space="preserve"> </w:t>
+      </w:r>
+      <w:r>
+        <w:t xml:space="preserve">consistently failed to find that manipulations of the communicated hypothesis impacted participants’ responses.</w:t>
       </w:r>
     </w:p>
     <w:p>
@@ -395,76 +430,7 @@
         <w:pStyle w:val="Textkrper"/>
       </w:pPr>
       <w:r>
-        <w:t xml:space="preserve">Orne initially focused on evidence that demand characteristics can lead to false positives—such as patients exhibiting sham symptoms of hypnosis</w:t>
-      </w:r>
-      <w:r>
-        <w:t xml:space="preserve"> </w:t>
-      </w:r>
-      <w:r>
-        <w:t xml:space="preserve">(Orne, 1959)</w:t>
-      </w:r>
-      <w:r>
-        <w:t xml:space="preserve">. Follow-up research, though, indicated that demand characteristics can also lead to false negatives. For example,</w:t>
-      </w:r>
-      <w:r>
-        <w:t xml:space="preserve"> </w:t>
-      </w:r>
-      <w:r>
-        <w:t xml:space="preserve">Hayes and King (1967)</w:t>
-      </w:r>
-      <w:r>
-        <w:t xml:space="preserve"> </w:t>
-      </w:r>
-      <w:r>
-        <w:t xml:space="preserve">demonstrated that participants will ignore visual cues of depth when they believe that doing so is the purpose of the experiment. In addition to creating inferential errors, demand characteristics can bias estimates of causal relationships. For example,</w:t>
-      </w:r>
-      <w:r>
-        <w:t xml:space="preserve"> </w:t>
-      </w:r>
-      <w:r>
-        <w:t xml:space="preserve">Coles, Gaertner, Frohlich, Larsen, and Basnight-Brown (2022)</w:t>
-      </w:r>
-      <w:r>
-        <w:t xml:space="preserve"> </w:t>
-      </w:r>
-      <w:r>
-        <w:t xml:space="preserve">found that the estimated effect of facial poses on self-reported emotion could be amplified</w:t>
-      </w:r>
-      <w:r>
-        <w:t xml:space="preserve"> </w:t>
-      </w:r>
-      <w:r>
-        <w:rPr>
-          <w:iCs/>
-          <w:i/>
-        </w:rPr>
-        <w:t xml:space="preserve">or</w:t>
-      </w:r>
-      <w:r>
-        <w:t xml:space="preserve"> </w:t>
-      </w:r>
-      <w:r>
-        <w:t xml:space="preserve">attenuated based on the communicated purpose of the study. However, not all researchers have found that demand characteristics matter. For example, in large replications of classic studies in behavioral economics,</w:t>
-      </w:r>
-      <w:r>
-        <w:t xml:space="preserve"> </w:t>
-      </w:r>
-      <w:r>
-        <w:t xml:space="preserve">Mummolo and Peterson (2019)</w:t>
-      </w:r>
-      <w:r>
-        <w:t xml:space="preserve"> </w:t>
-      </w:r>
-      <w:r>
-        <w:t xml:space="preserve">consistently failed to find that manipulations of the communicated hypothesis impacted participants’ responses.</w:t>
-      </w:r>
-    </w:p>
-    <w:p>
-      <w:pPr>
-        <w:pStyle w:val="Textkrper"/>
-      </w:pPr>
-      <w:r>
-        <w:t xml:space="preserve">After over 60 years, experimental psychologists are left with an uncomfortable truth: demand characteristics are a literal textbook methodological concern, but it is not clear when and how their effects emerge. The goal of the current paper, thus, is to use meta-analysis to take stock of what we know—and what we don’t know—about demand characteristics. We first provide an overview of a framework designed to accommodate the potentially heterogeneous effects of demand characteristics</w:t>
+        <w:t xml:space="preserve">After over 60 years, experimental psychologists are left with an uncomfortable truth: demand characteristics are a literal textbook methodological concern, but it is not clear when and how their effects emerge. The goal of the current paper is to use meta-analysis to take stock of what we know—and what we don’t know—about this methodological artifact. We first provide an overview of a framework designed to accommodate the potentially heterogeneous effects of demand characteristics</w:t>
       </w:r>
       <w:r>
         <w:t xml:space="preserve"> </w:t>
@@ -848,7 +814,7 @@
         <w:t xml:space="preserve"> </w:t>
       </w:r>
       <w:r>
-        <w:t xml:space="preserve">obeying authority (e.g., obeying a no-smoking sign). All these goals may impact the extent to which participants are motivated to provide hypothesis-consistent responses. Furthermore, these goals can sometimes conflict. For example, imagine that an experimenter is friendly towards the participant–and that the participant is thus motivated to help the experimenter. Now imagine that the participant learns that the experimenter hypothesizes that they will show a race-based preference for job applicants. In this scenario, the motivation to help the experimenter may conflict with the participant’s desire to respond in a socially desirable manner.</w:t>
+        <w:t xml:space="preserve">obeying authority (e.g., obeying a no-smoking sign). All these goals may impact the extent to which participants are motivated to provide hypothesis-consistent responses. Furthermore, these goals can sometimes conflict. For example, imagine that an experimenter is friendly towards the participant and that the participant is thus motivated to help the experimenter. Now imagine that the participant learns that the experimenter hypothesizes that they will show a race-based preference for job applicants. In this scenario, the motivation to help the experimenter may conflict with the participant’s desire to respond in a socially desirable manner.</w:t>
       </w:r>
     </w:p>
     <w:p>
@@ -937,7 +903,7 @@
         <w:pStyle w:val="FirstParagraph"/>
       </w:pPr>
       <w:r>
-        <w:t xml:space="preserve">Researchers have traditionally conceptualized the effects of demand characteristics on participants’ responses as a</w:t>
+        <w:t xml:space="preserve">Demand characteristic theorists have traditionally conceptualized the effects of the methodological artifact as a</w:t>
       </w:r>
       <w:r>
         <w:t xml:space="preserve"> </w:t>
@@ -956,33 +922,20 @@
         <w:t xml:space="preserve">(Orne, 1962; Rosnow &amp; Aiken, 1973; Strohmetz, 2008)</w:t>
       </w:r>
       <w:r>
-        <w:t xml:space="preserve">. For example, demand characteristics that indicate the researcher expects an intervention to boost mood is</w:t>
-      </w:r>
-      <w:r>
-        <w:t xml:space="preserve"> </w:t>
-      </w:r>
-      <w:r>
-        <w:rPr>
-          <w:iCs/>
-          <w:i/>
-        </w:rPr>
-        <w:t xml:space="preserve">not</w:t>
-      </w:r>
-      <w:r>
-        <w:t xml:space="preserve"> </w:t>
-      </w:r>
-      <w:r>
-        <w:t xml:space="preserve">posited to impact participants’ actual mood; Instead, the demand characteristics are posited to merely impact participants’ mood</w:t>
-      </w:r>
-      <w:r>
-        <w:t xml:space="preserve"> </w:t>
-      </w:r>
-      <w:r>
-        <w:rPr>
-          <w:iCs/>
-          <w:i/>
-        </w:rPr>
-        <w:t xml:space="preserve">reports.</w:t>
+        <w:t xml:space="preserve">. For example, demand characteristics that indicate the researcher expects an intervention to boost mood is posited to impact participants’ mood</w:t>
+      </w:r>
+      <w:r>
+        <w:t xml:space="preserve"> </w:t>
+      </w:r>
+      <w:r>
+        <w:rPr>
+          <w:iCs/>
+          <w:i/>
+        </w:rPr>
+        <w:t xml:space="preserve">reports</w:t>
+      </w:r>
+      <w:r>
+        <w:t xml:space="preserve">–but not their actual mood.</w:t>
       </w:r>
     </w:p>
     <w:p>
@@ -1005,7 +958,7 @@
         <w:t xml:space="preserve">1</w:t>
       </w:r>
       <w:r>
-        <w:t xml:space="preserve">). They defined (a) response biases as changes mediated by relatively deliberate changes that participants make to their responses, and (b) placebo effects as changes that are mediated by relatively automatic activation of beliefs or pre-existing conditioned responses</w:t>
+        <w:t xml:space="preserve">). They defined (a) response biases as changes mediated by relatively deliberate changes that participants make to their responses, and (b) placebo effects as changes mediated by relatively automatic activation of beliefs or pre-existing conditioned responses</w:t>
       </w:r>
       <w:r>
         <w:t xml:space="preserve"> </w:t>
@@ -1035,7 +988,19 @@
         <w:t xml:space="preserve"> </w:t>
       </w:r>
       <w:r>
-        <w:t xml:space="preserve">argued that demand characteristics can impact responses even when participants have neither the motivation nor opportunity to adjust their responses. Preliminary evidence for this assertion comes from their observation that participants’ beliefs did not always match the demand characteristics manipulation. For example, some participants disclosed that they (a) did not personally believe that posed expressions impacted emotion, but (b) recognized that the experimenter did. In their studies, both the manipulations of demand characteristics and measures of participants’ beliefs independently moderated the effects of posed expressions on emotion—providing preliminary evidence of distinct psychological mechanisms.</w:t>
+        <w:t xml:space="preserve">argued that demand characteristics can impact responses when participants have neither the motivation nor the opportunity to adjust their responses.</w:t>
+      </w:r>
+      <w:r>
+        <w:t xml:space="preserve"> </w:t>
+      </w:r>
+      <w:r>
+        <w:t xml:space="preserve">Coles et al. (2022)</w:t>
+      </w:r>
+      <w:r>
+        <w:t xml:space="preserve"> </w:t>
+      </w:r>
+      <w:r>
+        <w:t xml:space="preserve">also provided preliminary evidence that demand characteristics and placebo effects have distinct mechanisms. They found that participants’ beliefs did not always match the demand characteristics manipulation–and that both the demand characteristics manipulations and measures of participants’ beliefs independently moderated the effects of posed expressions on emotion.</w:t>
       </w:r>
     </w:p>
     <w:bookmarkEnd w:id="29"/>
@@ -1053,7 +1018,7 @@
         <w:pStyle w:val="FirstParagraph"/>
       </w:pPr>
       <w:r>
-        <w:t xml:space="preserve">The present meta-analysis was designed to (a) provide the first quantitative synthesis of strict experimental tests of demand effects, and (b) test predictions made by</w:t>
+        <w:t xml:space="preserve">The present meta-analysis was designed to (1) provide the first quantitative synthesis of strict experimental tests of demand effects, and (2) test predictions made by</w:t>
       </w:r>
       <w:r>
         <w:t xml:space="preserve"> </w:t>
@@ -1099,7 +1064,7 @@
         <w:pStyle w:val="Textkrper"/>
       </w:pPr>
       <w:r>
-        <w:t xml:space="preserve">The intervention-of-interest was explicit manipulations of the hypothesis communicated to participants–i.e., scenarios where a researcher tells participants about the effect of an independent variable on a dependent variable. We focused on this intervention because it provides a relatively overt test of the impact of demand characteristics.</w:t>
+        <w:t xml:space="preserve">The intervention-of-interest was explicit manipulations of the hypothesis communicated to participants—i.e., scenarios where a researcher tells participants about the effect of an independent variable on a dependent variable. We focused on this intervention because it provides a relatively overt test of the impact of demand characteristics.</w:t>
       </w:r>
     </w:p>
     <w:p>
@@ -1157,7 +1122,7 @@
         <w:pStyle w:val="FirstParagraph"/>
       </w:pPr>
       <w:r>
-        <w:t xml:space="preserve">Our literature search strategy was developed in consultation with a librarian at Stanford University. Given the broad nature of the demand characteristics construct, we determined that a truly comprehensive strategy was infeasible (see Limitations section). Thus, we sought to design a strategy that best balanced comprehensiveness and feasibility.</w:t>
+        <w:t xml:space="preserve">Our literature search strategy was developed in consultation with a librarian at Stanford University. Given the broad nature of the demand characteristics construct, we determined that a truly comprehensive strategy was not feasible (see Limitations section). Thus, we sought to design a strategy that best balanced comprehensiveness and feasibility.</w:t>
       </w:r>
     </w:p>
     <w:p>
@@ -1198,7 +1163,7 @@
         <w:t xml:space="preserve">”</w:t>
       </w:r>
       <w:r>
-        <w:t xml:space="preserve">. This yielded 850 records. We additionally released a call for unpublished studies on the Society for Personality and Social Psychology Open Forum; Twitter; Facebook Psychological Methods Discussion Group and PsychMAP groups. This yielded 3 additional records. In total, 97 of the records were unpublished.</w:t>
+        <w:t xml:space="preserve">. This yielded 850 records. We additionally released a call for unpublished studies on the Society for Personality and Social Psychology Open Forum; Twitter; the Facebook Psychological Methods Discussion group; and the Facebook PsychMAP group. This yielded 3 additional records. In total, 97 of the records were unpublished.</w:t>
       </w:r>
     </w:p>
     <w:bookmarkEnd w:id="30"/>
@@ -1286,7 +1251,7 @@
         </w:numPr>
       </w:pPr>
       <w:r>
-        <w:t xml:space="preserve">We excluded scenarios where the researcher described a non-nil effect that was</w:t>
+        <w:t xml:space="preserve">We excluded scenarios where the researcher described an effect that was non-nil and</w:t>
       </w:r>
       <w:r>
         <w:t xml:space="preserve"> </w:t>
@@ -1299,7 +1264,7 @@
         <w:t xml:space="preserve">non-directional</w:t>
       </w:r>
       <w:r>
-        <w:t xml:space="preserve">. We did so because participants in these scenarios could not readily infer how to adjust their responses. For example, if participants were told that an independent variable would</w:t>
+        <w:t xml:space="preserve">. We did so because participants in these scenarios could not readily infer how their responses should change. For example, if participants were told that an independent variable would</w:t>
       </w:r>
       <w:r>
         <w:t xml:space="preserve"> </w:t>
@@ -1356,7 +1321,7 @@
         <w:pStyle w:val="FirstParagraph"/>
       </w:pPr>
       <w:r>
-        <w:t xml:space="preserve">N. C. and M. W. screened records independently, reviewed potentially relevant records together, and coded the information for moderator analyses and effect size computations. Disagreements were resolved through discussion. It total, 42 studies from 31 records were eligible for inclusion. However, one record</w:t>
+        <w:t xml:space="preserve">N. C. and M. W. screened records independently, reviewed potentially relevant records together, and worked together to code the information for moderator analyses and effect size computations. Disagreements and disrepancies were resolved through discussion. It total, 42 studies from 31 records were eligible for inclusion. However, one record</w:t>
       </w:r>
       <w:r>
         <w:t xml:space="preserve"> </w:t>
@@ -1495,23 +1460,30 @@
         <w:t xml:space="preserve"> </w:t>
       </w:r>
       <w:r>
-        <w:t xml:space="preserve">study, participants reported happiness both after smiling and scowling. Participants’ mood generally improved when smiling vs. scowling (i.e., there was a main effect of facial pose). However, the difference was more pronounced when participants were told about the mood-boosting effects of smiling. In other words, there was an interaction between facial pose and demand characteristics. In this scenario, the interactive effect of demand characteristics was computed by calculating a difference-in-differences score.</w:t>
-      </w:r>
-    </w:p>
-    <w:p>
-      <w:pPr>
-        <w:pStyle w:val="Textkrper"/>
-      </w:pPr>
-      <w:r>
-        <w:t xml:space="preserve">Effect sizes were calculated so that positive values indicated an effect consistent with the demand characteristics manipulation. For example, if participants were told that an intervention should increase mood, an increase in mood would be coded as a positive effect. If participants were told that an intervention should decrease mood, an increase in mood would be coded as a negative effect.</w:t>
-      </w:r>
-    </w:p>
-    <w:p>
-      <w:pPr>
-        <w:pStyle w:val="Textkrper"/>
-      </w:pPr>
-      <w:r>
-        <w:t xml:space="preserve">For repeated-measure comparisons, the correlation between the repeated measures is needed to calculate Cohen’s</w:t>
+        <w:t xml:space="preserve">study, participants provided happiness ratings both after smiling and scowling. Participants’ mood generally improved when smiling vs. scowling (i.e., there was a main effect of facial pose). However, the difference was more pronounced when participants were told about the mood-boosting effects of smiling. In other words, there was an interaction between facial pose and demand characteristics. In this scenario, the interactive effect of demand characteristics was computed by calculating a standardized difference-in-differences score. These scores were computed similar to Cohen’s</w:t>
+      </w:r>
+      <w:r>
+        <w:t xml:space="preserve"> </w:t>
+      </w:r>
+      <m:oMath>
+        <m:sSub>
+          <m:e>
+            <m:r>
+              <m:t>d</m:t>
+            </m:r>
+          </m:e>
+          <m:sub>
+            <m:r>
+              <m:t>s</m:t>
+            </m:r>
+          </m:sub>
+        </m:sSub>
+      </m:oMath>
+      <w:r>
+        <w:t xml:space="preserve"> </w:t>
+      </w:r>
+      <w:r>
+        <w:t xml:space="preserve">and</w:t>
       </w:r>
       <w:r>
         <w:t xml:space="preserve"> </w:t>
@@ -1534,6 +1506,45 @@
         </m:sSub>
       </m:oMath>
       <w:r>
+        <w:t xml:space="preserve">, but with mean-difference scores (as opposed to means).</w:t>
+      </w:r>
+    </w:p>
+    <w:p>
+      <w:pPr>
+        <w:pStyle w:val="Textkrper"/>
+      </w:pPr>
+      <w:r>
+        <w:t xml:space="preserve">Effect sizes were calculated so that positive values indicated an effect consistent with the demand characteristics manipulation. For example, if participants were told that an intervention should increase mood, an increase in mood would be coded as a positive effect. If participants were told that an intervention should decrease mood, an increase in mood would be coded as a negative effect.</w:t>
+      </w:r>
+    </w:p>
+    <w:p>
+      <w:pPr>
+        <w:pStyle w:val="Textkrper"/>
+      </w:pPr>
+      <w:r>
+        <w:t xml:space="preserve">For repeated-measure comparisons, the correlation between the repeated measures is needed to calculate Cohen’s</w:t>
+      </w:r>
+      <w:r>
+        <w:t xml:space="preserve"> </w:t>
+      </w:r>
+      <m:oMath>
+        <m:sSub>
+          <m:e>
+            <m:r>
+              <m:t>d</m:t>
+            </m:r>
+          </m:e>
+          <m:sub>
+            <m:r>
+              <m:t>r</m:t>
+            </m:r>
+            <m:r>
+              <m:t>m</m:t>
+            </m:r>
+          </m:sub>
+        </m:sSub>
+      </m:oMath>
+      <w:r>
         <w:t xml:space="preserve">. This correlation is rarely reported, so we followed a recommendation by</w:t>
       </w:r>
       <w:r>
@@ -1574,7 +1585,7 @@
         <w:t xml:space="preserve"> </w:t>
       </w:r>
       <w:r>
-        <w:t xml:space="preserve">= .10, .30, .50, .70, and .90. These sensitivity analyses only produced a 0.01 range in overall effect size estimates—so we do not discuss them further.</w:t>
+        <w:t xml:space="preserve">= .10, .30, .50, .70, and .90. These sensitivity analyses only produced a 0 range in overall effect size estimates—so we do not discuss them further.</w:t>
       </w:r>
     </w:p>
     <w:p>
@@ -1614,7 +1625,7 @@
         <w:t xml:space="preserve"> </w:t>
       </w:r>
       <w:r>
-        <w:t xml:space="preserve">represents a standardized mean difference between two groups. Often, this involved a single demand characteristic condition (positive, negative, or nil demand) compared to a control group. Sometimes, however, this comparison involved two demand characteristic conditions (e.g., positive demand vs. negative demand). We thus coded whether the comparison involved one vs. two demand characteristic conditions. In addition, we coded each type of comparison: positive vs. control, nil vs. control, negative vs. control, positive vs. nil, positive vs. negative, nil vs. negative demand.</w:t>
+        <w:t xml:space="preserve">represents a standardized mean difference between two groups. Often, this involved a single demand characteristic condition (positive, negative, or nil demand) compared to a control group. Sometimes, however, this comparison involved two demand characteristic conditions (e.g., positive demand vs. negative demand). We thus coded whether the comparison involved one vs. two demand characteristic conditions. In addition, we coded each type of comparison: positive demand vs. control, nil demand vs. control, negative demand vs. control, positive vs. nil demand , positive vs. negative demand, and nil vs. negative demand.</w:t>
       </w:r>
     </w:p>
     <w:bookmarkEnd w:id="33"/>
@@ -1677,7 +1688,7 @@
         <w:t xml:space="preserve"> </w:t>
       </w:r>
       <w:r>
-        <w:t xml:space="preserve">additionally predicted a third moderator: (3) participants’ belief in the hypothesized effect. Unfortunately, these variables were rarely measured in the studies included in the meta-analysis.</w:t>
+        <w:t xml:space="preserve">additionally predicted a third moderator: (3) participants’ belief in the hypothesized effect. Unfortunately, these variables were rarely estimated in the studies included in the meta-analysis.</w:t>
       </w:r>
     </w:p>
     <w:p>
@@ -1685,7 +1696,7 @@
         <w:pStyle w:val="Textkrper"/>
       </w:pPr>
       <w:r>
-        <w:t xml:space="preserve">As an indirect measure of these three moderators-of-interest, we estimated their values through a new set of participants. (See SI for construct validity analyses.) For each demand characteristic condition and dependent variable combination, we created vignettes that described key study details. For example,</w:t>
+        <w:t xml:space="preserve">As an indirect measure of these moderators-of-interest, we estimated their values through a new set of participants. (See SI for construct validity analyses.) For each demand characteristic condition and dependent variable combination, we created vignettes that described key study details. For example,</w:t>
       </w:r>
       <w:r>
         <w:t xml:space="preserve"> </w:t>
@@ -1697,7 +1708,7 @@
         <w:t xml:space="preserve"> </w:t>
       </w:r>
       <w:r>
-        <w:t xml:space="preserve">had two demand characteristics manipulations (positive demand and nil demand) and two dependent variables (measures of verbal and spatial reasoning). Thus, we created four vignettes for this study (see Figure</w:t>
+        <w:t xml:space="preserve">had two demand characteristics manipulations (positive and negative demand) and two dependent variables (measures of verbal and spatial reasoning). Thus, we created four vignettes for this study (see Figure</w:t>
       </w:r>
       <w:r>
         <w:t xml:space="preserve"> </w:t>
@@ -1885,7 +1896,7 @@
         <w:t xml:space="preserve">”</w:t>
       </w:r>
       <w:r>
-        <w:t xml:space="preserve">). (Raters also indicated whether they believed the actual participants would confirm the hypothesis, which we discuss later.) These questions were presented in random order.</w:t>
+        <w:t xml:space="preserve">). Raters also indicated whether they believed the actual participants would confirm the hypothesis, which we discuss later. These questions were presented in random order.</w:t>
       </w:r>
     </w:p>
     <w:p>
@@ -2022,7 +2033,7 @@
         <w:t xml:space="preserve"> </w:t>
       </w:r>
       <w:r>
-        <w:t xml:space="preserve">groups. Thus, for each effect size, we summed the motivation, opportunity, and belief ratings for the two groups being compared. Doing so allowed us to accommodate the fact that some comparisons involved two demand characteristics conditions. For example, imagine a study where a procedure is either described as mood-boosting (positive demand), described as mood-dampening (negative demand), or not described at all (control). Compared to a control condition, participants who are motivated to confirm the hypothesis will have upward-biased responses in the positive demand condition and downward-biased responses in the negative demand condition (see Figure</w:t>
+        <w:t xml:space="preserve">groups. Thus, for each effect size, we summed the motivation, opportunity, and belief ratings for the two groups being compared. Doing so allowed us to accommodate the fact that some comparisons involved two demand characteristics conditions. For example, imagine a study where participants are told a procedure will boost mood (positive demand), told a procedure will dampen mood (negative demand), or not told about an expected effect (control). Compared to a control condition, participants who are motivated to confirm the hypothesis will have upward-biased responses in the positive demand condition and downward-biased responses in the negative demand condition (see Figure</w:t>
       </w:r>
       <w:r>
         <w:t xml:space="preserve"> </w:t>
@@ -2073,7 +2084,7 @@
         <w:t xml:space="preserve"> </w:t>
       </w:r>
       <w:r>
-        <w:t xml:space="preserve">decreasing their mood report. Thus, even if motivation does moderate the effects of demand characteristics, we would not expect a systematic pattern to emerge with our approach to coding motivation. Nonetheless, we discuss potential strategies in the Limitations sections for addressing this question in future research.</w:t>
+        <w:t xml:space="preserve">decreasing their mood report. Thus, even if motivation does moderate the effects of demand characteristics, we would not expect a systematic pattern to emerge with our coding scheme. Nonetheless, we discuss potential strategies in the Limitations sections for addressing this question in future research.</w:t>
       </w:r>
     </w:p>
     <w:bookmarkEnd w:id="40"/>
@@ -2161,7 +2172,7 @@
         <w:pStyle w:val="FirstParagraph"/>
       </w:pPr>
       <w:r>
-        <w:t xml:space="preserve">We also coded several moderators for which we had no a-priori hypotheses. This included: (1) whether the sample was student, non-student (e.g., MTurk), or mixed, (2) whether the study was conducted online or in-person, (3) whether the comparison involved one (e.g., positive-demand vs. control) or two demand conditions (e.g., positive-demand vs. negative-demand), (4) in the former, whether a positive-, nil-, or negative-demand manipulation was used, (5) whether demand characteristics were manipulated within- vs. between-subjects, (6) the year the record was completed or published, and (7) whether participants were paid or unpaid.</w:t>
+        <w:t xml:space="preserve">We also coded several moderators that researchers have speculated may moderate demand effects but for which we personally had no a-priori hypotheses. This included: (1) whether the sample was student, non-student (e.g., MTurk), or mixed, (2) whether the study was conducted online or in-person, (3) whether the comparison involved one (e.g., positive demand vs. control) or two demand conditions (e.g., positive vs. negative-demand), (4) in the former, whether a positive, nil, or negative demand manipulation was used, (5) whether demand characteristics were manipulated within- vs. between-subjects, (6) the year the record was completed or published, and (7) whether participants were paid or unpaid.</w:t>
       </w:r>
     </w:p>
     <w:bookmarkEnd w:id="43"/>
@@ -2179,58 +2190,75 @@
         <w:pStyle w:val="FirstParagraph"/>
       </w:pPr>
       <w:r>
-        <w:t xml:space="preserve">For estimating overall effects and testing moderators, we used random-effects meta-analysis with robust variance estimates</w:t>
-      </w:r>
-      <w:r>
-        <w:t xml:space="preserve"> </w:t>
-      </w:r>
-      <w:r>
-        <w:t xml:space="preserve">(Hedges, Tipton, &amp; Johnson, 2010)</w:t>
-      </w:r>
-      <w:r>
-        <w:t xml:space="preserve">. We used random-effects because</w:t>
-      </w:r>
-      <w:r>
-        <w:t xml:space="preserve"> </w:t>
-      </w:r>
-      <w:r>
-        <w:t xml:space="preserve">Rosnow and Rosenthal (1997)</w:t>
-      </w:r>
-      <w:r>
-        <w:t xml:space="preserve"> </w:t>
-      </w:r>
-      <w:r>
-        <w:t xml:space="preserve">and</w:t>
-      </w:r>
-      <w:r>
-        <w:t xml:space="preserve"> </w:t>
-      </w:r>
-      <w:r>
-        <w:t xml:space="preserve">Coles et al. (2022)</w:t>
-      </w:r>
-      <w:r>
-        <w:t xml:space="preserve"> </w:t>
-      </w:r>
-      <w:r>
-        <w:t xml:space="preserve">posited that moderators create a distribution of true effects—as opposed to a single fixed-effect</w:t>
-      </w:r>
-      <w:r>
-        <w:t xml:space="preserve"> </w:t>
-      </w:r>
-      <w:r>
-        <w:t xml:space="preserve">(Hedges &amp; Vevea, 1998)</w:t>
-      </w:r>
-      <w:r>
-        <w:t xml:space="preserve">. We used robust variance estimates because 85% of studies provided multiple effect sizes of interest, which violates the statistical assumption that effect sizes are independent. Like many meta-analysis procedures, meta-analysis with robust variance estimates uses an inverse-variance weighting scheme that adjusts for dependencies among effect size</w:t>
-      </w:r>
-      <w:r>
-        <w:t xml:space="preserve"> </w:t>
-      </w:r>
-      <w:r>
-        <w:t xml:space="preserve">(Tanner-Smith &amp; Tipton, 2014)</w:t>
-      </w:r>
-      <w:r>
-        <w:t xml:space="preserve">.</w:t>
+        <w:t xml:space="preserve">85% of studies in our meta-analysis contained multiple effect sizes of interest. To model this nested structure, we used random-effect three-level meta-analysis (3LMA; also referred to as</w:t>
+      </w:r>
+      <w:r>
+        <w:t xml:space="preserve"> </w:t>
+      </w:r>
+      <w:r>
+        <w:t xml:space="preserve">“</w:t>
+      </w:r>
+      <w:r>
+        <w:t xml:space="preserve">multivariate</w:t>
+      </w:r>
+      <w:r>
+        <w:t xml:space="preserve">”</w:t>
+      </w:r>
+      <w:r>
+        <w:t xml:space="preserve"> </w:t>
+      </w:r>
+      <w:r>
+        <w:t xml:space="preserve">or</w:t>
+      </w:r>
+      <w:r>
+        <w:t xml:space="preserve"> </w:t>
+      </w:r>
+      <w:r>
+        <w:t xml:space="preserve">“</w:t>
+      </w:r>
+      <w:r>
+        <w:t xml:space="preserve">multilevel</w:t>
+      </w:r>
+      <w:r>
+        <w:t xml:space="preserve">”</w:t>
+      </w:r>
+      <w:r>
+        <w:t xml:space="preserve"> </w:t>
+      </w:r>
+      <w:r>
+        <w:t xml:space="preserve">meta-analysis). 3LMA accommodates nested effect sizes by modeling three sources of variability: the sampling error of individual studies (level 1), variability within studies (level 2), and variability between studies (level 3; often referred to as</w:t>
+      </w:r>
+      <w:r>
+        <w:t xml:space="preserve"> </w:t>
+      </w:r>
+      <w:r>
+        <w:t xml:space="preserve">“</w:t>
+      </w:r>
+      <w:r>
+        <w:t xml:space="preserve">random effect</w:t>
+      </w:r>
+      <w:r>
+        <w:t xml:space="preserve">”</w:t>
+      </w:r>
+      <w:r>
+        <w:t xml:space="preserve">). To estimate the overall effect size, we fit an intercept-only 3LMA model. For moderator analyses, continuous and dummy-coded categorical moderators were separately entered into the model. For categorical moderators, we used the models to estimate overall effect sizes within each subgroup of the moderator.</w:t>
+      </w:r>
+    </w:p>
+    <w:bookmarkStart w:id="44" w:name="publication-bias-analyses"/>
+    <w:p>
+      <w:pPr>
+        <w:pStyle w:val="berschrift3"/>
+      </w:pPr>
+      <w:r>
+        <w:t xml:space="preserve">Publication bias analyses.</w:t>
+      </w:r>
+    </w:p>
+    <w:p>
+      <w:pPr>
+        <w:pStyle w:val="FirstParagraph"/>
+      </w:pPr>
+      <w:r>
+        <w:t xml:space="preserve">Publication bias refers to the well-documented propensity for hypothesis-inconsistent findings to be disproportionately omitted from the published scientific record (Franco, Malhotra, &amp; Simonovits, 2014; Rothstein, Sutton, &amp; Borenstein, 2006). When present, publication bias can lead to inaccurate effect size estimates and inferential errors. Consequently, we used three main approaches for assessing and correcting for potential publication bias in our overall effect size model.</w:t>
       </w:r>
     </w:p>
     <w:p>
@@ -2238,36 +2266,55 @@
         <w:pStyle w:val="Textkrper"/>
       </w:pPr>
       <w:r>
-        <w:t xml:space="preserve">To estimate the overall effect size, we fit an intercept-only model. The intercept of this model can be interpreted as the precision-weighted overall effect size, adjusted for effect size dependencies. For moderator analyses, continuous and dummy-coded categorical moderators were separately entered into the meta-regression model. For categorical moderators, we used the models to additionally estimate subrgroup overall effect sizes.</w:t>
-      </w:r>
-    </w:p>
-    <w:bookmarkStart w:id="44" w:name="publication-bias-analyses"/>
-    <w:p>
-      <w:pPr>
-        <w:pStyle w:val="berschrift3"/>
-      </w:pPr>
-      <w:r>
-        <w:t xml:space="preserve">Publication bias analyses.</w:t>
-      </w:r>
-    </w:p>
-    <w:p>
-      <w:pPr>
-        <w:pStyle w:val="FirstParagraph"/>
-      </w:pPr>
-      <w:r>
-        <w:t xml:space="preserve">The most common way to assess publication bias with dependent structures is to aggregate the dependent effect sizes and perform standard publication bias analyses. Following this approach, we used the MAd R package to aggregate dependent effect sizes. We then used precision effect tests</w:t>
-      </w:r>
-      <w:r>
-        <w:t xml:space="preserve"> </w:t>
-      </w:r>
-      <w:r>
-        <w:t xml:space="preserve">(i.e., PET-PEESE, Stanley &amp; Doucouliagos, 2014)</w:t>
-      </w:r>
-      <w:r>
-        <w:t xml:space="preserve"> </w:t>
-      </w:r>
-      <w:r>
-        <w:t xml:space="preserve">and weight-function modeling</w:t>
+        <w:t xml:space="preserve">First, we visually examined</w:t>
+      </w:r>
+      <w:r>
+        <w:t xml:space="preserve"> </w:t>
+      </w:r>
+      <w:r>
+        <w:rPr>
+          <w:iCs/>
+          <w:i/>
+        </w:rPr>
+        <w:t xml:space="preserve">funnel plots,</w:t>
+      </w:r>
+      <w:r>
+        <w:t xml:space="preserve"> </w:t>
+      </w:r>
+      <w:r>
+        <w:t xml:space="preserve">wherein observed effect sizes are plotted against a measure of their precision (e.g., standard error). In the absence of publication bias, the distribution typically resembles a funnel; relatively large studies estimate the effect with high precision, and effect sizes fan out in</w:t>
+      </w:r>
+      <w:r>
+        <w:t xml:space="preserve"> </w:t>
+      </w:r>
+      <w:r>
+        <w:rPr>
+          <w:iCs/>
+          <w:i/>
+        </w:rPr>
+        <w:t xml:space="preserve">both</w:t>
+      </w:r>
+      <w:r>
+        <w:t xml:space="preserve"> </w:t>
+      </w:r>
+      <w:r>
+        <w:t xml:space="preserve">directions as the studies become smaller. If, however, non-significant findings are omitted from the scientific record (i.e., there is publication bias), the distribution is often asymmetric/sloped. Funnel plots traditionally contain one effect size per study. However, given that many of our studies produced multiple effect sizes, we also examined funnel plots where non-independent effect sizes were aggregated.</w:t>
+      </w:r>
+    </w:p>
+    <w:p>
+      <w:pPr>
+        <w:pStyle w:val="Textkrper"/>
+      </w:pPr>
+      <w:r>
+        <w:t xml:space="preserve">Second, we conducted precision-effect tests (citation). In precision-effect tests, the relationship between observed effect sizes and their precision—which would be absent when there is no publication bias—is estimated and controlled for in a meta-regression model. This subsequently produces estimates of publication bias and the bias-corrected overall effect. Precision-effect tests were developed and validated for meta-analyses with independent effect sizes. Nonetheless, Rodgers and Pustejovsky (2021) demonstrated that the method retains fairly good statistical properties when robust variance estimates or 3LMA is used. We used both approaches.</w:t>
+      </w:r>
+    </w:p>
+    <w:p>
+      <w:pPr>
+        <w:pStyle w:val="Textkrper"/>
+      </w:pPr>
+      <w:r>
+        <w:t xml:space="preserve">Third, we used weight-function modeling.</w:t>
       </w:r>
       <w:r>
         <w:t xml:space="preserve"> </w:t>
@@ -2276,10 +2323,15 @@
         <w:t xml:space="preserve">(Vevea &amp; Hedges, 1995)</w:t>
       </w:r>
       <w:r>
-        <w:t xml:space="preserve"> </w:t>
-      </w:r>
-      <w:r>
-        <w:t xml:space="preserve">to test for the presence of publication bias and estimate the bias-corrected overall effect size. As a further sensitivity analysis, we used an approach by</w:t>
+        <w:t xml:space="preserve">. In weight-function modeling, weighted distribution theory is used to model biased selection based on the significance of observed effects, which is then compared to an unadjusted model. If the adjusted model provides increased fit, publication bias is a concern and the model can be used to estimate the bias-corrected overall effect size. Once again, weight-function modeling was designed for meta-analyses with independent effect sizes. Nonetheless, Rodgers and Pustejovsky (2021) demonstrated that the method retains fairly good statistical properties when non-independent effect sizes are aggregated.</w:t>
+      </w:r>
+    </w:p>
+    <w:p>
+      <w:pPr>
+        <w:pStyle w:val="Textkrper"/>
+      </w:pPr>
+      <w:r>
+        <w:t xml:space="preserve">As a sensitivity analysis, we included publication status as a dummy-coded predictor to our overall-effect 3LMA. This allowed us to estimate the difference in the magnitude of published vs. unpublished effects. Furthermore, by contrast coding the predictor, this approach allowed us to estimate an overall effect that controls for publication status. Last, we used an approach by</w:t>
       </w:r>
       <w:r>
         <w:t xml:space="preserve"> </w:t>
@@ -2291,13 +2343,13 @@
         <w:t xml:space="preserve"> </w:t>
       </w:r>
       <w:r>
-        <w:t xml:space="preserve">to estimate the maximal publication bias required to shift the observed overall effect size estimate to zero.</w:t>
+        <w:t xml:space="preserve">to estimate the maximal publication bias required to shift the observed overall effect size estimate to zero. This approach has not yet been developed for 3LMA, so we used robust variance estimates.</w:t>
       </w:r>
     </w:p>
     <w:bookmarkEnd w:id="44"/>
     <w:bookmarkEnd w:id="45"/>
     <w:bookmarkEnd w:id="46"/>
-    <w:bookmarkStart w:id="53" w:name="results"/>
+    <w:bookmarkStart w:id="56" w:name="results"/>
     <w:p>
       <w:pPr>
         <w:pStyle w:val="berschrift1"/>
@@ -2332,7 +2384,7 @@
       </w:r>
       <m:oMath>
         <m:r>
-          <m:t>z</m:t>
+          <m:t>t</m:t>
         </m:r>
       </m:oMath>
       <w:r>
@@ -2375,7 +2427,7 @@
         <w:t xml:space="preserve"> </w:t>
       </w:r>
       <w:r>
-        <w:t xml:space="preserve">= 0.20) standard deviation of effects was approximately the same size of the overall effect. This suggests the presence of moderators.</w:t>
+        <w:t xml:space="preserve">= 0.20) effect standard deviation approximately the same size of the overall effect. This suggests that moderators (as opposed to mere sampling error) are producing meaningful shifts in the effects of demand characteristics.</w:t>
       </w:r>
     </w:p>
     <w:bookmarkStart w:id="50" w:name="moderator-analyses"/>
@@ -2727,7 +2779,7 @@
         <w:t xml:space="preserve"> </w:t>
       </w:r>
       <w:r>
-        <w:t xml:space="preserve">= &lt; .001. Instances where a demand characteristic condition was compared to a control group allowed us to explore whether participants respond more strongly to positive-, nil-, or negative-demand characteristics. Results did not indicate that they do,</w:t>
+        <w:t xml:space="preserve">= &lt; .001. Instances where a demand characteristic condition was compared to a control group allowed us to additional test whether participants respond more strongly to positive-, nil-, or negative-demand characteristics. Results indicated that they do,</w:t>
       </w:r>
       <w:r>
         <w:t xml:space="preserve"> </w:t>
@@ -2752,7 +2804,7 @@
         <w:t xml:space="preserve"> </w:t>
       </w:r>
       <w:r>
-        <w:t xml:space="preserve">= &lt; .001. In both the positive- (</w:t>
+        <w:t xml:space="preserve">= &lt; .001. The effect of demand characteristics was nearly twice as large in the nil (</w:t>
       </w:r>
       <m:oMath>
         <m:r>
@@ -2763,7 +2815,7 @@
         <w:t xml:space="preserve"> </w:t>
       </w:r>
       <w:r>
-        <w:t xml:space="preserve">= 0.14, 95% CI [0.02, 0.27],</w:t>
+        <w:t xml:space="preserve">= 0.33, 95% CI [0.14, 0.52],</w:t>
       </w:r>
       <w:r>
         <w:t xml:space="preserve"> </w:t>
@@ -2777,7 +2829,7 @@
         <w:t xml:space="preserve"> </w:t>
       </w:r>
       <w:r>
-        <w:t xml:space="preserve">= .026), nil- (</w:t>
+        <w:t xml:space="preserve">.001) vs. positive (</w:t>
       </w:r>
       <m:oMath>
         <m:r>
@@ -2788,7 +2840,7 @@
         <w:t xml:space="preserve"> </w:t>
       </w:r>
       <w:r>
-        <w:t xml:space="preserve">= 0.33, 95% CI [0.14, 0.52],</w:t>
+        <w:t xml:space="preserve">= 0.14, 95% CI [0.02, 0.27],</w:t>
       </w:r>
       <w:r>
         <w:t xml:space="preserve"> </w:t>
@@ -2802,7 +2854,7 @@
         <w:t xml:space="preserve"> </w:t>
       </w:r>
       <w:r>
-        <w:t xml:space="preserve">.001), and negative-demand conditions (</w:t>
+        <w:t xml:space="preserve">= .026), and negative demand conditions (</w:t>
       </w:r>
       <m:oMath>
         <m:r>
@@ -2827,7 +2879,7 @@
         <w:t xml:space="preserve"> </w:t>
       </w:r>
       <w:r>
-        <w:t xml:space="preserve">.095), demand characteristics produced a medium-to-large shift in participants’ responses.</w:t>
+        <w:t xml:space="preserve">.095).</w:t>
       </w:r>
     </w:p>
     <w:p>
@@ -2835,7 +2887,7 @@
         <w:pStyle w:val="Textkrper"/>
       </w:pPr>
       <w:r>
-        <w:t xml:space="preserve">We did not find that the effects of demand characteristics were moderated by whether the researchers manipulated demand characteristics within- (</w:t>
+        <w:t xml:space="preserve">We did not find that the effects of demand characteristics were moderated by whether researchers manipulated demand characteristics within- (</w:t>
       </w:r>
       <m:oMath>
         <m:r>
@@ -3039,7 +3091,7 @@
       </w:r>
     </w:p>
     <w:bookmarkEnd w:id="51"/>
-    <w:bookmarkStart w:id="52" w:name="publication-bias-analyses-1"/>
+    <w:bookmarkStart w:id="55" w:name="publication-bias-analyses-1"/>
     <w:p>
       <w:pPr>
         <w:pStyle w:val="berschrift3"/>
@@ -3053,7 +3105,7 @@
         <w:pStyle w:val="FirstParagraph"/>
       </w:pPr>
       <w:r>
-        <w:t xml:space="preserve">Performed publication bias analyses for our overall effect.</w:t>
+        <w:t xml:space="preserve">Overall, publication bias analyses were inconclusive. For example, a funnel plot containing all effect sizes appeared to indicate that publication bias favored acquiescence effects (i.e., effects where participants shifted responses to be consistent with the demand characteristics). However, a funnel plot where non-independent effect sizes were aggregated appeared to indicate the opposite: that publication bias favored non-significant or counter-acquiescence effects.</w:t>
       </w:r>
     </w:p>
     <w:p>
@@ -3061,15 +3113,50 @@
         <w:pStyle w:val="Textkrper"/>
       </w:pPr>
       <w:r>
-        <w:t xml:space="preserve">Started with a graphical diagnostic: an examination of the funnel plot</w:t>
-      </w:r>
-    </w:p>
-    <w:p>
-      <w:pPr>
-        <w:pStyle w:val="Textkrper"/>
-      </w:pPr>
-      <w:r>
-        <w:t xml:space="preserve">We did not find evidence of different effects among unpublished (</w:t>
+        <w:t xml:space="preserve">Precision-effect tests with 3LMA provided a non-significant estimate of publication bias that favored acquiescence effects,</w:t>
+      </w:r>
+      <w:r>
+        <w:t xml:space="preserve"> </w:t>
+      </w:r>
+      <m:oMath>
+        <m:r>
+          <m:t>β</m:t>
+        </m:r>
+      </m:oMath>
+      <w:r>
+        <w:t xml:space="preserve"> </w:t>
+      </w:r>
+      <w:r>
+        <w:t xml:space="preserve">= 0.68, 95% CI [-0.07,</w:t>
+      </w:r>
+      <w:r>
+        <w:t xml:space="preserve"> </w:t>
+      </w:r>
+      <w:r>
+        <w:rPr>
+          <w:rStyle w:val="VerbatimChar"/>
+        </w:rPr>
+        <w:t xml:space="preserve">pub.r$rho_0.5$pe.3l$ci.ub[2]</w:t>
+      </w:r>
+      <w:r>
+        <w:t xml:space="preserve">],</w:t>
+      </w:r>
+      <w:r>
+        <w:t xml:space="preserve"> </w:t>
+      </w:r>
+      <m:oMath>
+        <m:r>
+          <m:t>p</m:t>
+        </m:r>
+      </m:oMath>
+      <w:r>
+        <w:t xml:space="preserve"> </w:t>
+      </w:r>
+      <w:r>
+        <w:t xml:space="preserve">.076. The bias-corrected overall effect size estimate did not significantly differ from zero</w:t>
+      </w:r>
+      <w:r>
+        <w:t xml:space="preserve"> </w:t>
       </w:r>
       <m:oMath>
         <m:r>
@@ -3080,7 +3167,19 @@
         <w:t xml:space="preserve"> </w:t>
       </w:r>
       <w:r>
-        <w:t xml:space="preserve">= 0.46, 95% CI [0.00, 0.91],</w:t>
+        <w:t xml:space="preserve">= 0.06, 95% CI [-0.16,</w:t>
+      </w:r>
+      <w:r>
+        <w:t xml:space="preserve"> </w:t>
+      </w:r>
+      <w:r>
+        <w:rPr>
+          <w:rStyle w:val="VerbatimChar"/>
+        </w:rPr>
+        <w:t xml:space="preserve">pub.r$rho_0.5$pe.3l$ci.ub[1]</w:t>
+      </w:r>
+      <w:r>
+        <w:t xml:space="preserve">],</w:t>
       </w:r>
       <w:r>
         <w:t xml:space="preserve"> </w:t>
@@ -3094,7 +3193,50 @@
         <w:t xml:space="preserve"> </w:t>
       </w:r>
       <w:r>
-        <w:t xml:space="preserve">= .050) and published (</w:t>
+        <w:t xml:space="preserve">.606. Precision-effect tests with aggregated non-independent effect sizes, however, suggested the opposite: that publication bias favored non-significant or counter-acquiescence effects,</w:t>
+      </w:r>
+      <w:r>
+        <w:t xml:space="preserve"> </w:t>
+      </w:r>
+      <m:oMath>
+        <m:r>
+          <m:t>β</m:t>
+        </m:r>
+      </m:oMath>
+      <w:r>
+        <w:t xml:space="preserve"> </w:t>
+      </w:r>
+      <w:r>
+        <w:t xml:space="preserve">= -0.34, 95% CI [-1.39,</w:t>
+      </w:r>
+      <w:r>
+        <w:t xml:space="preserve"> </w:t>
+      </w:r>
+      <w:r>
+        <w:rPr>
+          <w:rStyle w:val="VerbatimChar"/>
+        </w:rPr>
+        <w:t xml:space="preserve">pub.r$rho_0.5$pe.a$ci.ub[2]</w:t>
+      </w:r>
+      <w:r>
+        <w:t xml:space="preserve">],</w:t>
+      </w:r>
+      <w:r>
+        <w:t xml:space="preserve"> </w:t>
+      </w:r>
+      <m:oMath>
+        <m:r>
+          <m:t>p</m:t>
+        </m:r>
+      </m:oMath>
+      <w:r>
+        <w:t xml:space="preserve"> </w:t>
+      </w:r>
+      <w:r>
+        <w:t xml:space="preserve">.519. The bias-corrected overall effect size estimate was thus upward-adjusted,</w:t>
+      </w:r>
+      <w:r>
+        <w:t xml:space="preserve"> </w:t>
       </w:r>
       <m:oMath>
         <m:r>
@@ -3105,7 +3247,19 @@
         <w:t xml:space="preserve"> </w:t>
       </w:r>
       <w:r>
-        <w:t xml:space="preserve">= 0.21, 95% CI [0.09, 0.32],</w:t>
+        <w:t xml:space="preserve">= 0.23, 95% CI [0.01,</w:t>
+      </w:r>
+      <w:r>
+        <w:t xml:space="preserve"> </w:t>
+      </w:r>
+      <w:r>
+        <w:rPr>
+          <w:rStyle w:val="VerbatimChar"/>
+        </w:rPr>
+        <w:t xml:space="preserve">pub.r$rho_0.5$pe.a$ci.ub[1]</w:t>
+      </w:r>
+      <w:r>
+        <w:t xml:space="preserve">],</w:t>
       </w:r>
       <w:r>
         <w:t xml:space="preserve"> </w:t>
@@ -3119,6 +3273,134 @@
         <w:t xml:space="preserve"> </w:t>
       </w:r>
       <w:r>
+        <w:t xml:space="preserve">.038.</w:t>
+      </w:r>
+    </w:p>
+    <w:p>
+      <w:pPr>
+        <w:pStyle w:val="Textkrper"/>
+      </w:pPr>
+      <w:r>
+        <w:t xml:space="preserve">The weight-function model suggested that better fit was achieved with a model indicating that publication bias favored non-significant or counter-acquiescence effects,</w:t>
+      </w:r>
+      <w:r>
+        <w:t xml:space="preserve"> </w:t>
+      </w:r>
+      <m:oMath>
+        <m:sSup>
+          <m:e>
+            <m:r>
+              <m:t>χ</m:t>
+            </m:r>
+          </m:e>
+          <m:sup>
+            <m:r>
+              <m:t>2</m:t>
+            </m:r>
+          </m:sup>
+        </m:sSup>
+      </m:oMath>
+      <w:r>
+        <w:t xml:space="preserve">(1) = 10.80,</w:t>
+      </w:r>
+      <w:r>
+        <w:t xml:space="preserve"> </w:t>
+      </w:r>
+      <m:oMath>
+        <m:r>
+          <m:t>p</m:t>
+        </m:r>
+      </m:oMath>
+      <w:r>
+        <w:t xml:space="preserve"> </w:t>
+      </w:r>
+      <w:r>
+        <w:t xml:space="preserve">= .001. The bias-corrected overall effect size was thus upward-adjusted,</w:t>
+      </w:r>
+      <w:r>
+        <w:t xml:space="preserve"> </w:t>
+      </w:r>
+      <m:oMath>
+        <m:r>
+          <m:t>d</m:t>
+        </m:r>
+      </m:oMath>
+      <w:r>
+        <w:t xml:space="preserve"> </w:t>
+      </w:r>
+      <w:r>
+        <w:t xml:space="preserve">= 0.41, 95% CI [0.19, 0.62],</w:t>
+      </w:r>
+      <w:r>
+        <w:t xml:space="preserve"> </w:t>
+      </w:r>
+      <m:oMath>
+        <m:r>
+          <m:t>p</m:t>
+        </m:r>
+      </m:oMath>
+      <w:r>
+        <w:t xml:space="preserve"> </w:t>
+      </w:r>
+      <w:r>
+        <w:t xml:space="preserve">&lt; .001.</w:t>
+      </w:r>
+    </w:p>
+    <w:p>
+      <w:pPr>
+        <w:pStyle w:val="Textkrper"/>
+      </w:pPr>
+      <w:r>
+        <w:t xml:space="preserve">We did not find evidence that effect sizes differed among unpublished (</w:t>
+      </w:r>
+      <m:oMath>
+        <m:r>
+          <m:t>d</m:t>
+        </m:r>
+      </m:oMath>
+      <w:r>
+        <w:t xml:space="preserve"> </w:t>
+      </w:r>
+      <w:r>
+        <w:t xml:space="preserve">= 0.46, 95% CI [0.00, 0.91],</w:t>
+      </w:r>
+      <w:r>
+        <w:t xml:space="preserve"> </w:t>
+      </w:r>
+      <m:oMath>
+        <m:r>
+          <m:t>p</m:t>
+        </m:r>
+      </m:oMath>
+      <w:r>
+        <w:t xml:space="preserve"> </w:t>
+      </w:r>
+      <w:r>
+        <w:t xml:space="preserve">= .050) and published (</w:t>
+      </w:r>
+      <m:oMath>
+        <m:r>
+          <m:t>d</m:t>
+        </m:r>
+      </m:oMath>
+      <w:r>
+        <w:t xml:space="preserve"> </w:t>
+      </w:r>
+      <w:r>
+        <w:t xml:space="preserve">= 0.21, 95% CI [0.09, 0.32],</w:t>
+      </w:r>
+      <w:r>
+        <w:t xml:space="preserve"> </w:t>
+      </w:r>
+      <m:oMath>
+        <m:r>
+          <m:t>p</m:t>
+        </m:r>
+      </m:oMath>
+      <w:r>
+        <w:t xml:space="preserve"> </w:t>
+      </w:r>
+      <w:r>
         <w:t xml:space="preserve">&lt; .001) studies</w:t>
       </w:r>
       <w:r>
@@ -3147,9 +3429,99 @@
         <w:t xml:space="preserve">= .301.</w:t>
       </w:r>
     </w:p>
-    <w:bookmarkEnd w:id="52"/>
-    <w:bookmarkEnd w:id="53"/>
-    <w:bookmarkStart w:id="54" w:name="discussion"/>
+    <w:p>
+      <w:pPr>
+        <w:pStyle w:val="Textkrper"/>
+      </w:pPr>
+      <w:r>
+        <w:t xml:space="preserve">(Not currently describing Mathur sensitivity analysis because of uncertainty around direction of bias, which must be specified in the analysis.)</w:t>
+      </w:r>
+    </w:p>
+    <w:p>
+      <w:pPr>
+        <w:pStyle w:val="CaptionedFigure"/>
+      </w:pPr>
+      <w:r>
+        <w:drawing>
+          <wp:inline>
+            <wp:extent cx="4587290" cy="3669832"/>
+            <wp:effectExtent b="0" l="0" r="0" t="0"/>
+            <wp:docPr descr="Figure 4.  Funnel plot of non-aggregated and aggregated effect sizes." title="" id="53" name="Picture"/>
+            <a:graphic>
+              <a:graphicData uri="http://schemas.openxmlformats.org/drawingml/2006/picture">
+                <pic:pic>
+                  <pic:nvPicPr>
+                    <pic:cNvPr descr="metaware_manuscript_files/figure-docx/funnel-1.png" id="54" name="Picture"/>
+                    <pic:cNvPicPr>
+                      <a:picLocks noChangeArrowheads="1" noChangeAspect="1"/>
+                    </pic:cNvPicPr>
+                  </pic:nvPicPr>
+                  <pic:blipFill>
+                    <a:blip r:embed="rId52"/>
+                    <a:stretch>
+                      <a:fillRect/>
+                    </a:stretch>
+                  </pic:blipFill>
+                  <pic:spPr bwMode="auto">
+                    <a:xfrm>
+                      <a:off x="0" y="0"/>
+                      <a:ext cx="4587290" cy="3669832"/>
+                    </a:xfrm>
+                    <a:prstGeom prst="rect">
+                      <a:avLst/>
+                    </a:prstGeom>
+                    <a:noFill/>
+                    <a:ln w="9525">
+                      <a:noFill/>
+                      <a:headEnd/>
+                      <a:tailEnd/>
+                    </a:ln>
+                  </pic:spPr>
+                </pic:pic>
+              </a:graphicData>
+            </a:graphic>
+          </wp:inline>
+        </w:drawing>
+      </w:r>
+    </w:p>
+    <w:p>
+      <w:pPr>
+        <w:pStyle w:val="ImageCaption"/>
+      </w:pPr>
+      <w:r>
+        <w:rPr>
+          <w:iCs/>
+          <w:i/>
+        </w:rPr>
+        <w:t xml:space="preserve">Figure</w:t>
+      </w:r>
+      <w:r>
+        <w:t xml:space="preserve"> </w:t>
+      </w:r>
+      <w:r>
+        <w:rPr>
+          <w:iCs/>
+          <w:i/>
+        </w:rPr>
+        <w:t xml:space="preserve">4.</w:t>
+      </w:r>
+      <w:r>
+        <w:rPr>
+          <w:iCs/>
+          <w:i/>
+        </w:rPr>
+        <w:t xml:space="preserve"> </w:t>
+      </w:r>
+      <w:r>
+        <w:t xml:space="preserve"> </w:t>
+      </w:r>
+      <w:r>
+        <w:t xml:space="preserve">Funnel plot of non-aggregated and aggregated effect sizes.</w:t>
+      </w:r>
+    </w:p>
+    <w:bookmarkEnd w:id="55"/>
+    <w:bookmarkEnd w:id="56"/>
+    <w:bookmarkStart w:id="57" w:name="discussion"/>
     <w:p>
       <w:pPr>
         <w:pStyle w:val="berschrift1"/>
@@ -3158,8 +3530,8 @@
         <w:t xml:space="preserve">Discussion</w:t>
       </w:r>
     </w:p>
-    <w:bookmarkEnd w:id="54"/>
-    <w:bookmarkStart w:id="55" w:name="thoughts"/>
+    <w:bookmarkEnd w:id="57"/>
+    <w:bookmarkStart w:id="58" w:name="thoughts"/>
     <w:p>
       <w:pPr>
         <w:pStyle w:val="berschrift1"/>
@@ -3184,8 +3556,8 @@
         <w:t xml:space="preserve">Might want to plot es distribution and identify proportion of (a) non-negligible acquiesence, (b) non-negligible counter-acquiesence, and (c) non-acquiesence.</w:t>
       </w:r>
     </w:p>
-    <w:bookmarkEnd w:id="55"/>
-    <w:bookmarkStart w:id="56" w:name="to-do"/>
+    <w:bookmarkEnd w:id="58"/>
+    <w:bookmarkStart w:id="59" w:name="to-do"/>
     <w:p>
       <w:pPr>
         <w:pStyle w:val="berschrift1"/>
@@ -3199,7 +3571,7 @@
         <w:pStyle w:val="FirstParagraph"/>
       </w:pPr>
       <w:r>
-        <w:t xml:space="preserve">[] Add moderator analyses</w:t>
+        <w:t xml:space="preserve">[] Need to add</w:t>
       </w:r>
     </w:p>
     <w:p>
@@ -3242,8 +3614,8 @@
         <w:t xml:space="preserve">[] Have M.W. build codebooks</w:t>
       </w:r>
     </w:p>
-    <w:bookmarkEnd w:id="56"/>
-    <w:bookmarkStart w:id="93" w:name="references"/>
+    <w:bookmarkEnd w:id="59"/>
+    <w:bookmarkStart w:id="92" w:name="references"/>
     <w:p>
       <w:pPr>
         <w:pStyle w:val="berschrift1"/>
@@ -3252,8 +3624,8 @@
         <w:t xml:space="preserve">References</w:t>
       </w:r>
     </w:p>
-    <w:bookmarkStart w:id="92" w:name="refs"/>
-    <w:bookmarkStart w:id="57" w:name="ref-allen2012demand"/>
+    <w:bookmarkStart w:id="91" w:name="refs"/>
+    <w:bookmarkStart w:id="60" w:name="ref-allen2012demand"/>
     <w:p>
       <w:pPr>
         <w:pStyle w:val="Literaturverzeichnis"/>
@@ -3288,8 +3660,8 @@
         <w:t xml:space="preserve">(2), 349–356.</w:t>
       </w:r>
     </w:p>
-    <w:bookmarkEnd w:id="57"/>
-    <w:bookmarkStart w:id="58" w:name="ref-barbuto1998motivation"/>
+    <w:bookmarkEnd w:id="60"/>
+    <w:bookmarkStart w:id="61" w:name="ref-barbuto1998motivation"/>
     <w:p>
       <w:pPr>
         <w:pStyle w:val="Literaturverzeichnis"/>
@@ -3324,8 +3696,8 @@
         <w:t xml:space="preserve">(3), 1011–1022.</w:t>
       </w:r>
     </w:p>
-    <w:bookmarkEnd w:id="58"/>
-    <w:bookmarkStart w:id="59" w:name="ref-berkowitz1971weapons"/>
+    <w:bookmarkEnd w:id="61"/>
+    <w:bookmarkStart w:id="62" w:name="ref-berkowitz1971weapons"/>
     <w:p>
       <w:pPr>
         <w:pStyle w:val="Literaturverzeichnis"/>
@@ -3360,8 +3732,8 @@
         <w:t xml:space="preserve">, 332–338.</w:t>
       </w:r>
     </w:p>
-    <w:bookmarkEnd w:id="59"/>
-    <w:bookmarkStart w:id="60" w:name="ref-borenstein2009effect"/>
+    <w:bookmarkEnd w:id="62"/>
+    <w:bookmarkStart w:id="63" w:name="ref-borenstein2009effect"/>
     <w:p>
       <w:pPr>
         <w:pStyle w:val="Literaturverzeichnis"/>
@@ -3386,8 +3758,8 @@
         <w:t xml:space="preserve">(pp. 221–235). New York, NY: Russell Sage Foundation.</w:t>
       </w:r>
     </w:p>
-    <w:bookmarkEnd w:id="60"/>
-    <w:bookmarkStart w:id="61" w:name="ref-boudreaux2013goal"/>
+    <w:bookmarkEnd w:id="63"/>
+    <w:bookmarkStart w:id="64" w:name="ref-boudreaux2013goal"/>
     <w:p>
       <w:pPr>
         <w:pStyle w:val="Literaturverzeichnis"/>
@@ -3422,8 +3794,8 @@
         <w:t xml:space="preserve">(3), 433–443.</w:t>
       </w:r>
     </w:p>
-    <w:bookmarkEnd w:id="61"/>
-    <w:bookmarkStart w:id="62" w:name="ref-cohen1988statistical"/>
+    <w:bookmarkEnd w:id="64"/>
+    <w:bookmarkStart w:id="65" w:name="ref-cohen1988statistical"/>
     <w:p>
       <w:pPr>
         <w:pStyle w:val="Literaturverzeichnis"/>
@@ -3448,8 +3820,8 @@
         <w:t xml:space="preserve">(Vol. 2). New York, NY: Lawrence Erlbaum Associates.</w:t>
       </w:r>
     </w:p>
-    <w:bookmarkEnd w:id="62"/>
-    <w:bookmarkStart w:id="63" w:name="ref-coles2022fact"/>
+    <w:bookmarkEnd w:id="65"/>
+    <w:bookmarkStart w:id="66" w:name="ref-coles2022fact"/>
     <w:p>
       <w:pPr>
         <w:pStyle w:val="Literaturverzeichnis"/>
@@ -3471,8 +3843,8 @@
         <w:t xml:space="preserve">.</w:t>
       </w:r>
     </w:p>
-    <w:bookmarkEnd w:id="63"/>
-    <w:bookmarkStart w:id="64" w:name="ref-cook1970demand"/>
+    <w:bookmarkEnd w:id="66"/>
+    <w:bookmarkStart w:id="67" w:name="ref-cook1970demand"/>
     <w:p>
       <w:pPr>
         <w:pStyle w:val="Literaturverzeichnis"/>
@@ -3507,8 +3879,8 @@
         <w:t xml:space="preserve">(3), 185–194.</w:t>
       </w:r>
     </w:p>
-    <w:bookmarkEnd w:id="64"/>
-    <w:bookmarkStart w:id="65" w:name="ref-fillenbaun1970more"/>
+    <w:bookmarkEnd w:id="67"/>
+    <w:bookmarkStart w:id="68" w:name="ref-fillenbaun1970more"/>
     <w:p>
       <w:pPr>
         <w:pStyle w:val="Literaturverzeichnis"/>
@@ -3543,8 +3915,8 @@
         <w:t xml:space="preserve">(1), 43–51.</w:t>
       </w:r>
     </w:p>
-    <w:bookmarkEnd w:id="65"/>
-    <w:bookmarkStart w:id="66" w:name="ref-hayes1967two"/>
+    <w:bookmarkEnd w:id="68"/>
+    <w:bookmarkStart w:id="69" w:name="ref-hayes1967two"/>
     <w:p>
       <w:pPr>
         <w:pStyle w:val="Literaturverzeichnis"/>
@@ -3579,24 +3951,24 @@
         <w:t xml:space="preserve">(11), 556–558.</w:t>
       </w:r>
     </w:p>
-    <w:bookmarkEnd w:id="66"/>
-    <w:bookmarkStart w:id="67" w:name="ref-hedges2010robust"/>
+    <w:bookmarkEnd w:id="69"/>
+    <w:bookmarkStart w:id="70" w:name="ref-kruglanski1975human"/>
     <w:p>
       <w:pPr>
         <w:pStyle w:val="Literaturverzeichnis"/>
       </w:pPr>
       <w:r>
-        <w:t xml:space="preserve">Hedges, L. V., Tipton, E., &amp; Johnson, M. C. (2010). Robust variance estimation in meta-regression with dependent effect size estimates.</w:t>
-      </w:r>
-      <w:r>
-        <w:t xml:space="preserve"> </w:t>
-      </w:r>
-      <w:r>
-        <w:rPr>
-          <w:iCs/>
-          <w:i/>
-        </w:rPr>
-        <w:t xml:space="preserve">Research Synthesis Methods</w:t>
+        <w:t xml:space="preserve">Kruglanski, A. W. (1975). The human subject in the psychology experiment: Fact and artifact.</w:t>
+      </w:r>
+      <w:r>
+        <w:t xml:space="preserve"> </w:t>
+      </w:r>
+      <w:r>
+        <w:rPr>
+          <w:iCs/>
+          <w:i/>
+        </w:rPr>
+        <w:t xml:space="preserve">Advances in Experimental Social Psychology</w:t>
       </w:r>
       <w:r>
         <w:t xml:space="preserve">,</w:t>
@@ -3609,30 +3981,30 @@
           <w:iCs/>
           <w:i/>
         </w:rPr>
-        <w:t xml:space="preserve">1</w:t>
-      </w:r>
-      <w:r>
-        <w:t xml:space="preserve">(1), 39–65.</w:t>
-      </w:r>
-    </w:p>
-    <w:bookmarkEnd w:id="67"/>
-    <w:bookmarkStart w:id="68" w:name="ref-hedges1998fixed"/>
+        <w:t xml:space="preserve">8</w:t>
+      </w:r>
+      <w:r>
+        <w:t xml:space="preserve">, 101–147.</w:t>
+      </w:r>
+    </w:p>
+    <w:bookmarkEnd w:id="70"/>
+    <w:bookmarkStart w:id="71" w:name="ref-masling1966role"/>
     <w:p>
       <w:pPr>
         <w:pStyle w:val="Literaturverzeichnis"/>
       </w:pPr>
       <w:r>
-        <w:t xml:space="preserve">Hedges, L. V., &amp; Vevea, J. L. (1998). Fixed-and random-effects models in meta-analysis.</w:t>
-      </w:r>
-      <w:r>
-        <w:t xml:space="preserve"> </w:t>
-      </w:r>
-      <w:r>
-        <w:rPr>
-          <w:iCs/>
-          <w:i/>
-        </w:rPr>
-        <w:t xml:space="preserve">Psychological Methods</w:t>
+        <w:t xml:space="preserve">Masling, J. (1966). Role-related behavior of the subject and psychologist and its effects upon psychological data.</w:t>
+      </w:r>
+      <w:r>
+        <w:t xml:space="preserve"> </w:t>
+      </w:r>
+      <w:r>
+        <w:rPr>
+          <w:iCs/>
+          <w:i/>
+        </w:rPr>
+        <w:t xml:space="preserve">Nebraska Symposium on Motivation</w:t>
       </w:r>
       <w:r>
         <w:t xml:space="preserve">,</w:t>
@@ -3645,30 +4017,30 @@
           <w:iCs/>
           <w:i/>
         </w:rPr>
-        <w:t xml:space="preserve">3</w:t>
-      </w:r>
-      <w:r>
-        <w:t xml:space="preserve">(4), 486–504.</w:t>
-      </w:r>
-    </w:p>
-    <w:bookmarkEnd w:id="68"/>
-    <w:bookmarkStart w:id="69" w:name="ref-kruglanski1975human"/>
+        <w:t xml:space="preserve">14</w:t>
+      </w:r>
+      <w:r>
+        <w:t xml:space="preserve">, 67–103.</w:t>
+      </w:r>
+    </w:p>
+    <w:bookmarkEnd w:id="71"/>
+    <w:bookmarkStart w:id="72" w:name="ref-mathur2020sensitivity"/>
     <w:p>
       <w:pPr>
         <w:pStyle w:val="Literaturverzeichnis"/>
       </w:pPr>
       <w:r>
-        <w:t xml:space="preserve">Kruglanski, A. W. (1975). The human subject in the psychology experiment: Fact and artifact.</w:t>
-      </w:r>
-      <w:r>
-        <w:t xml:space="preserve"> </w:t>
-      </w:r>
-      <w:r>
-        <w:rPr>
-          <w:iCs/>
-          <w:i/>
-        </w:rPr>
-        <w:t xml:space="preserve">Advances in Experimental Social Psychology</w:t>
+        <w:t xml:space="preserve">Mathur, M. B., &amp; VanderWeele, T. J. (2020). Sensitivity analysis for publication bias in meta-analyses.</w:t>
+      </w:r>
+      <w:r>
+        <w:t xml:space="preserve"> </w:t>
+      </w:r>
+      <w:r>
+        <w:rPr>
+          <w:iCs/>
+          <w:i/>
+        </w:rPr>
+        <w:t xml:space="preserve">Journal of the Royal Statistical Society: Series C (Applied Statistics)</w:t>
       </w:r>
       <w:r>
         <w:t xml:space="preserve">,</w:t>
@@ -3681,30 +4053,56 @@
           <w:iCs/>
           <w:i/>
         </w:rPr>
-        <w:t xml:space="preserve">8</w:t>
-      </w:r>
-      <w:r>
-        <w:t xml:space="preserve">, 101–147.</w:t>
-      </w:r>
-    </w:p>
-    <w:bookmarkEnd w:id="69"/>
-    <w:bookmarkStart w:id="70" w:name="ref-masling1966role"/>
+        <w:t xml:space="preserve">69</w:t>
+      </w:r>
+      <w:r>
+        <w:t xml:space="preserve">(5), 1091–1119.</w:t>
+      </w:r>
+    </w:p>
+    <w:bookmarkEnd w:id="72"/>
+    <w:bookmarkStart w:id="73" w:name="ref-milgram1972interpreting"/>
     <w:p>
       <w:pPr>
         <w:pStyle w:val="Literaturverzeichnis"/>
       </w:pPr>
       <w:r>
-        <w:t xml:space="preserve">Masling, J. (1966). Role-related behavior of the subject and psychologist and its effects upon psychological data.</w:t>
-      </w:r>
-      <w:r>
-        <w:t xml:space="preserve"> </w:t>
-      </w:r>
-      <w:r>
-        <w:rPr>
-          <w:iCs/>
-          <w:i/>
-        </w:rPr>
-        <w:t xml:space="preserve">Nebraska Symposium on Motivation</w:t>
+        <w:t xml:space="preserve">Milgram, S. (1972). Interpreting obedience: Error and evidence. A reply to orne and holland. In A. G. Miller (Ed.),</w:t>
+      </w:r>
+      <w:r>
+        <w:t xml:space="preserve"> </w:t>
+      </w:r>
+      <w:r>
+        <w:rPr>
+          <w:iCs/>
+          <w:i/>
+        </w:rPr>
+        <w:t xml:space="preserve">The social psychology of psychological research</w:t>
+      </w:r>
+      <w:r>
+        <w:t xml:space="preserve"> </w:t>
+      </w:r>
+      <w:r>
+        <w:t xml:space="preserve">(pp. 138–154). New York, NY: Free Press.</w:t>
+      </w:r>
+    </w:p>
+    <w:bookmarkEnd w:id="73"/>
+    <w:bookmarkStart w:id="74" w:name="ref-mummolo2019demand"/>
+    <w:p>
+      <w:pPr>
+        <w:pStyle w:val="Literaturverzeichnis"/>
+      </w:pPr>
+      <w:r>
+        <w:t xml:space="preserve">Mummolo, J., &amp; Peterson, E. (2019). Demand effects in survey experiments: An empirical assessment.</w:t>
+      </w:r>
+      <w:r>
+        <w:t xml:space="preserve"> </w:t>
+      </w:r>
+      <w:r>
+        <w:rPr>
+          <w:iCs/>
+          <w:i/>
+        </w:rPr>
+        <w:t xml:space="preserve">American Political Science Review</w:t>
       </w:r>
       <w:r>
         <w:t xml:space="preserve">,</w:t>
@@ -3717,30 +4115,30 @@
           <w:iCs/>
           <w:i/>
         </w:rPr>
-        <w:t xml:space="preserve">14</w:t>
-      </w:r>
-      <w:r>
-        <w:t xml:space="preserve">, 67–103.</w:t>
-      </w:r>
-    </w:p>
-    <w:bookmarkEnd w:id="70"/>
-    <w:bookmarkStart w:id="71" w:name="ref-mathur2020sensitivity"/>
+        <w:t xml:space="preserve">113</w:t>
+      </w:r>
+      <w:r>
+        <w:t xml:space="preserve">(2), 517–529.</w:t>
+      </w:r>
+    </w:p>
+    <w:bookmarkEnd w:id="74"/>
+    <w:bookmarkStart w:id="75" w:name="ref-orne1959nature"/>
     <w:p>
       <w:pPr>
         <w:pStyle w:val="Literaturverzeichnis"/>
       </w:pPr>
       <w:r>
-        <w:t xml:space="preserve">Mathur, M. B., &amp; VanderWeele, T. J. (2020). Sensitivity analysis for publication bias in meta-analyses.</w:t>
-      </w:r>
-      <w:r>
-        <w:t xml:space="preserve"> </w:t>
-      </w:r>
-      <w:r>
-        <w:rPr>
-          <w:iCs/>
-          <w:i/>
-        </w:rPr>
-        <w:t xml:space="preserve">Journal of the Royal Statistical Society: Series C (Applied Statistics)</w:t>
+        <w:t xml:space="preserve">Orne, M. T. (1959). The nature of hypnosis: Artifact and essence.</w:t>
+      </w:r>
+      <w:r>
+        <w:t xml:space="preserve"> </w:t>
+      </w:r>
+      <w:r>
+        <w:rPr>
+          <w:iCs/>
+          <w:i/>
+        </w:rPr>
+        <w:t xml:space="preserve">The Journal of Abnormal and Social Psychology</w:t>
       </w:r>
       <w:r>
         <w:t xml:space="preserve">,</w:t>
@@ -3753,56 +4151,144 @@
           <w:iCs/>
           <w:i/>
         </w:rPr>
-        <w:t xml:space="preserve">69</w:t>
-      </w:r>
-      <w:r>
-        <w:t xml:space="preserve">(5), 1091–1119.</w:t>
-      </w:r>
-    </w:p>
-    <w:bookmarkEnd w:id="71"/>
-    <w:bookmarkStart w:id="72" w:name="ref-milgram1972interpreting"/>
+        <w:t xml:space="preserve">58</w:t>
+      </w:r>
+      <w:r>
+        <w:t xml:space="preserve">(3), 277–299.</w:t>
+      </w:r>
+    </w:p>
+    <w:bookmarkEnd w:id="75"/>
+    <w:bookmarkStart w:id="76" w:name="ref-orne1962social"/>
     <w:p>
       <w:pPr>
         <w:pStyle w:val="Literaturverzeichnis"/>
       </w:pPr>
       <w:r>
-        <w:t xml:space="preserve">Milgram, S. (1972). Interpreting obedience: Error and evidence. A reply to orne and holland. In A. G. Miller (Ed.),</w:t>
-      </w:r>
-      <w:r>
-        <w:t xml:space="preserve"> </w:t>
-      </w:r>
-      <w:r>
-        <w:rPr>
-          <w:iCs/>
-          <w:i/>
-        </w:rPr>
-        <w:t xml:space="preserve">The social psychology of psychological research</w:t>
-      </w:r>
-      <w:r>
-        <w:t xml:space="preserve"> </w:t>
-      </w:r>
-      <w:r>
-        <w:t xml:space="preserve">(pp. 138–154). New York, NY: Free Press.</w:t>
-      </w:r>
-    </w:p>
-    <w:bookmarkEnd w:id="72"/>
-    <w:bookmarkStart w:id="73" w:name="ref-mummolo2019demand"/>
+        <w:t xml:space="preserve">Orne, M. T. (1962). On the social psychology of the psychological experiment: With particular reference to demand characteristics and their implications.</w:t>
+      </w:r>
+      <w:r>
+        <w:t xml:space="preserve"> </w:t>
+      </w:r>
+      <w:r>
+        <w:rPr>
+          <w:iCs/>
+          <w:i/>
+        </w:rPr>
+        <w:t xml:space="preserve">American Psychologist</w:t>
+      </w:r>
+      <w:r>
+        <w:t xml:space="preserve">,</w:t>
+      </w:r>
+      <w:r>
+        <w:t xml:space="preserve"> </w:t>
+      </w:r>
+      <w:r>
+        <w:rPr>
+          <w:iCs/>
+          <w:i/>
+        </w:rPr>
+        <w:t xml:space="preserve">17</w:t>
+      </w:r>
+      <w:r>
+        <w:t xml:space="preserve">(11), 776–783.</w:t>
+      </w:r>
+    </w:p>
+    <w:bookmarkEnd w:id="76"/>
+    <w:bookmarkStart w:id="77" w:name="ref-orne1969demand"/>
     <w:p>
       <w:pPr>
         <w:pStyle w:val="Literaturverzeichnis"/>
       </w:pPr>
       <w:r>
-        <w:t xml:space="preserve">Mummolo, J., &amp; Peterson, E. (2019). Demand effects in survey experiments: An empirical assessment.</w:t>
-      </w:r>
-      <w:r>
-        <w:t xml:space="preserve"> </w:t>
-      </w:r>
-      <w:r>
-        <w:rPr>
-          <w:iCs/>
-          <w:i/>
-        </w:rPr>
-        <w:t xml:space="preserve">American Political Science Review</w:t>
+        <w:t xml:space="preserve">Orne, M. T. (1969). Demand characteristics and the concept of quasi-controls. In R. Rosenthal &amp; R. L. Rosnow (Eds.),</w:t>
+      </w:r>
+      <w:r>
+        <w:t xml:space="preserve"> </w:t>
+      </w:r>
+      <w:r>
+        <w:rPr>
+          <w:iCs/>
+          <w:i/>
+        </w:rPr>
+        <w:t xml:space="preserve">Artifacts in behavioral research</w:t>
+      </w:r>
+      <w:r>
+        <w:t xml:space="preserve"> </w:t>
+      </w:r>
+      <w:r>
+        <w:t xml:space="preserve">(pp. 143–179). New York, NY: Academic Press.</w:t>
+      </w:r>
+    </w:p>
+    <w:bookmarkEnd w:id="77"/>
+    <w:bookmarkStart w:id="78" w:name="ref-riecken1962program"/>
+    <w:p>
+      <w:pPr>
+        <w:pStyle w:val="Literaturverzeichnis"/>
+      </w:pPr>
+      <w:r>
+        <w:t xml:space="preserve">Riecken, H. W. (1962). A program for research on experiments in social psychology. In N. W. Washburne (Ed.),</w:t>
+      </w:r>
+      <w:r>
+        <w:t xml:space="preserve"> </w:t>
+      </w:r>
+      <w:r>
+        <w:rPr>
+          <w:iCs/>
+          <w:i/>
+        </w:rPr>
+        <w:t xml:space="preserve">Decisions, values and groups</w:t>
+      </w:r>
+      <w:r>
+        <w:t xml:space="preserve"> </w:t>
+      </w:r>
+      <w:r>
+        <w:t xml:space="preserve">(Vol. 2, pp. 25–41). New York, NY: Pergamon Press.</w:t>
+      </w:r>
+    </w:p>
+    <w:bookmarkEnd w:id="78"/>
+    <w:bookmarkStart w:id="79" w:name="ref-rosenberg1969conditions"/>
+    <w:p>
+      <w:pPr>
+        <w:pStyle w:val="Literaturverzeichnis"/>
+      </w:pPr>
+      <w:r>
+        <w:t xml:space="preserve">Rosenberg, M. J. (1969). The conditions and consequences of evaluation apprehension. In R. Rosenthal &amp; R. L. Rosnow (Eds.),</w:t>
+      </w:r>
+      <w:r>
+        <w:t xml:space="preserve"> </w:t>
+      </w:r>
+      <w:r>
+        <w:rPr>
+          <w:iCs/>
+          <w:i/>
+        </w:rPr>
+        <w:t xml:space="preserve">Artifacts in behavioral research</w:t>
+      </w:r>
+      <w:r>
+        <w:t xml:space="preserve"> </w:t>
+      </w:r>
+      <w:r>
+        <w:t xml:space="preserve">(pp. 280–350). New York, NY: Academic Press.</w:t>
+      </w:r>
+    </w:p>
+    <w:bookmarkEnd w:id="79"/>
+    <w:bookmarkStart w:id="80" w:name="ref-rosnow1973mediation"/>
+    <w:p>
+      <w:pPr>
+        <w:pStyle w:val="Literaturverzeichnis"/>
+      </w:pPr>
+      <w:r>
+        <w:t xml:space="preserve">Rosnow, R. L., &amp; Aiken, L. S. (1973). Mediation of artifacts in behavioral research.</w:t>
+      </w:r>
+      <w:r>
+        <w:t xml:space="preserve"> </w:t>
+      </w:r>
+      <w:r>
+        <w:rPr>
+          <w:iCs/>
+          <w:i/>
+        </w:rPr>
+        <w:t xml:space="preserve">Journal of Experimental Social Psychology</w:t>
       </w:r>
       <w:r>
         <w:t xml:space="preserve">,</w:t>
@@ -3815,30 +4301,53 @@
           <w:iCs/>
           <w:i/>
         </w:rPr>
-        <w:t xml:space="preserve">113</w:t>
-      </w:r>
-      <w:r>
-        <w:t xml:space="preserve">(2), 517–529.</w:t>
-      </w:r>
-    </w:p>
-    <w:bookmarkEnd w:id="73"/>
-    <w:bookmarkStart w:id="74" w:name="ref-orne1959nature"/>
+        <w:t xml:space="preserve">9</w:t>
+      </w:r>
+      <w:r>
+        <w:t xml:space="preserve">(3), 181–201.</w:t>
+      </w:r>
+    </w:p>
+    <w:bookmarkEnd w:id="80"/>
+    <w:bookmarkStart w:id="81" w:name="ref-rosnow1997people"/>
     <w:p>
       <w:pPr>
         <w:pStyle w:val="Literaturverzeichnis"/>
       </w:pPr>
       <w:r>
-        <w:t xml:space="preserve">Orne, M. T. (1959). The nature of hypnosis: Artifact and essence.</w:t>
-      </w:r>
-      <w:r>
-        <w:t xml:space="preserve"> </w:t>
-      </w:r>
-      <w:r>
-        <w:rPr>
-          <w:iCs/>
-          <w:i/>
-        </w:rPr>
-        <w:t xml:space="preserve">The Journal of Abnormal and Social Psychology</w:t>
+        <w:t xml:space="preserve">Rosnow, R. L., &amp; Rosenthal, R. (1997).</w:t>
+      </w:r>
+      <w:r>
+        <w:t xml:space="preserve"> </w:t>
+      </w:r>
+      <w:r>
+        <w:rPr>
+          <w:iCs/>
+          <w:i/>
+        </w:rPr>
+        <w:t xml:space="preserve">People studying people: Artifacts and ethics in behavioral research</w:t>
+      </w:r>
+      <w:r>
+        <w:t xml:space="preserve">. New York, NY: Freeman.</w:t>
+      </w:r>
+    </w:p>
+    <w:bookmarkEnd w:id="81"/>
+    <w:bookmarkStart w:id="82" w:name="ref-schardt2007utilization"/>
+    <w:p>
+      <w:pPr>
+        <w:pStyle w:val="Literaturverzeichnis"/>
+      </w:pPr>
+      <w:r>
+        <w:t xml:space="preserve">Schardt, C., Adams, M. B., Owens, T., Keitz, S., &amp; Fontelo, P. (2007). Utilization of the PICO framework to improve searching PubMed for clinical questions.</w:t>
+      </w:r>
+      <w:r>
+        <w:t xml:space="preserve"> </w:t>
+      </w:r>
+      <w:r>
+        <w:rPr>
+          <w:iCs/>
+          <w:i/>
+        </w:rPr>
+        <w:t xml:space="preserve">BMC Medical Informatics and Decision Making</w:t>
       </w:r>
       <w:r>
         <w:t xml:space="preserve">,</w:t>
@@ -3851,30 +4360,30 @@
           <w:iCs/>
           <w:i/>
         </w:rPr>
-        <w:t xml:space="preserve">58</w:t>
-      </w:r>
-      <w:r>
-        <w:t xml:space="preserve">(3), 277–299.</w:t>
-      </w:r>
-    </w:p>
-    <w:bookmarkEnd w:id="74"/>
-    <w:bookmarkStart w:id="75" w:name="ref-orne1962social"/>
+        <w:t xml:space="preserve">7</w:t>
+      </w:r>
+      <w:r>
+        <w:t xml:space="preserve">(1), 1–6.</w:t>
+      </w:r>
+    </w:p>
+    <w:bookmarkEnd w:id="82"/>
+    <w:bookmarkStart w:id="83" w:name="ref-sharpe2016frightened"/>
     <w:p>
       <w:pPr>
         <w:pStyle w:val="Literaturverzeichnis"/>
       </w:pPr>
       <w:r>
-        <w:t xml:space="preserve">Orne, M. T. (1962). On the social psychology of the psychological experiment: With particular reference to demand characteristics and their implications.</w:t>
-      </w:r>
-      <w:r>
-        <w:t xml:space="preserve"> </w:t>
-      </w:r>
-      <w:r>
-        <w:rPr>
-          <w:iCs/>
-          <w:i/>
-        </w:rPr>
-        <w:t xml:space="preserve">American Psychologist</w:t>
+        <w:t xml:space="preserve">Sharpe, D., &amp; Whelton, W. J. (2016). Frightened by an old scarecrow: The remarkable resilience of demand characteristics.</w:t>
+      </w:r>
+      <w:r>
+        <w:t xml:space="preserve"> </w:t>
+      </w:r>
+      <w:r>
+        <w:rPr>
+          <w:iCs/>
+          <w:i/>
+        </w:rPr>
+        <w:t xml:space="preserve">Review of General Psychology</w:t>
       </w:r>
       <w:r>
         <w:t xml:space="preserve">,</w:t>
@@ -3887,108 +4396,66 @@
           <w:iCs/>
           <w:i/>
         </w:rPr>
-        <w:t xml:space="preserve">17</w:t>
-      </w:r>
-      <w:r>
-        <w:t xml:space="preserve">(11), 776–783.</w:t>
-      </w:r>
-    </w:p>
-    <w:bookmarkEnd w:id="75"/>
-    <w:bookmarkStart w:id="76" w:name="ref-orne1969demand"/>
+        <w:t xml:space="preserve">20</w:t>
+      </w:r>
+      <w:r>
+        <w:t xml:space="preserve">(4), 349–368.</w:t>
+      </w:r>
+    </w:p>
+    <w:bookmarkEnd w:id="83"/>
+    <w:bookmarkStart w:id="84" w:name="ref-sigall1970cooperative"/>
     <w:p>
       <w:pPr>
         <w:pStyle w:val="Literaturverzeichnis"/>
       </w:pPr>
       <w:r>
-        <w:t xml:space="preserve">Orne, M. T. (1969). Demand characteristics and the concept of quasi-controls. In R. Rosenthal &amp; R. L. Rosnow (Eds.),</w:t>
-      </w:r>
-      <w:r>
-        <w:t xml:space="preserve"> </w:t>
-      </w:r>
-      <w:r>
-        <w:rPr>
-          <w:iCs/>
-          <w:i/>
-        </w:rPr>
-        <w:t xml:space="preserve">Artifacts in behavioral research</w:t>
-      </w:r>
-      <w:r>
-        <w:t xml:space="preserve"> </w:t>
-      </w:r>
-      <w:r>
-        <w:t xml:space="preserve">(pp. 143–179). New York, NY: Academic Press.</w:t>
-      </w:r>
-    </w:p>
-    <w:bookmarkEnd w:id="76"/>
-    <w:bookmarkStart w:id="77" w:name="ref-riecken1962program"/>
+        <w:t xml:space="preserve">Sigall, H., Aronson, E., &amp; Van Hoose, T. (1970). The cooperative subject: Myth or reality?</w:t>
+      </w:r>
+      <w:r>
+        <w:t xml:space="preserve"> </w:t>
+      </w:r>
+      <w:r>
+        <w:rPr>
+          <w:iCs/>
+          <w:i/>
+        </w:rPr>
+        <w:t xml:space="preserve">Journal of Experimental Social Psychology</w:t>
+      </w:r>
+      <w:r>
+        <w:t xml:space="preserve">,</w:t>
+      </w:r>
+      <w:r>
+        <w:t xml:space="preserve"> </w:t>
+      </w:r>
+      <w:r>
+        <w:rPr>
+          <w:iCs/>
+          <w:i/>
+        </w:rPr>
+        <w:t xml:space="preserve">6</w:t>
+      </w:r>
+      <w:r>
+        <w:t xml:space="preserve">(1), 1–10.</w:t>
+      </w:r>
+    </w:p>
+    <w:bookmarkEnd w:id="84"/>
+    <w:bookmarkStart w:id="85" w:name="ref-standing2008demonstration"/>
     <w:p>
       <w:pPr>
         <w:pStyle w:val="Literaturverzeichnis"/>
       </w:pPr>
       <w:r>
-        <w:t xml:space="preserve">Riecken, H. W. (1962). A program for research on experiments in social psychology. In N. W. Washburne (Ed.),</w:t>
-      </w:r>
-      <w:r>
-        <w:t xml:space="preserve"> </w:t>
-      </w:r>
-      <w:r>
-        <w:rPr>
-          <w:iCs/>
-          <w:i/>
-        </w:rPr>
-        <w:t xml:space="preserve">Decisions, values and groups</w:t>
-      </w:r>
-      <w:r>
-        <w:t xml:space="preserve"> </w:t>
-      </w:r>
-      <w:r>
-        <w:t xml:space="preserve">(Vol. 2, pp. 25–41). New York, NY: Pergamon Press.</w:t>
-      </w:r>
-    </w:p>
-    <w:bookmarkEnd w:id="77"/>
-    <w:bookmarkStart w:id="78" w:name="ref-rosenberg1969conditions"/>
-    <w:p>
-      <w:pPr>
-        <w:pStyle w:val="Literaturverzeichnis"/>
-      </w:pPr>
-      <w:r>
-        <w:t xml:space="preserve">Rosenberg, M. J. (1969). The conditions and consequences of evaluation apprehension. In R. Rosenthal &amp; R. L. Rosnow (Eds.),</w:t>
-      </w:r>
-      <w:r>
-        <w:t xml:space="preserve"> </w:t>
-      </w:r>
-      <w:r>
-        <w:rPr>
-          <w:iCs/>
-          <w:i/>
-        </w:rPr>
-        <w:t xml:space="preserve">Artifacts in behavioral research</w:t>
-      </w:r>
-      <w:r>
-        <w:t xml:space="preserve"> </w:t>
-      </w:r>
-      <w:r>
-        <w:t xml:space="preserve">(pp. 280–350). New York, NY: Academic Press.</w:t>
-      </w:r>
-    </w:p>
-    <w:bookmarkEnd w:id="78"/>
-    <w:bookmarkStart w:id="79" w:name="ref-rosnow1973mediation"/>
-    <w:p>
-      <w:pPr>
-        <w:pStyle w:val="Literaturverzeichnis"/>
-      </w:pPr>
-      <w:r>
-        <w:t xml:space="preserve">Rosnow, R. L., &amp; Aiken, L. S. (1973). Mediation of artifacts in behavioral research.</w:t>
-      </w:r>
-      <w:r>
-        <w:t xml:space="preserve"> </w:t>
-      </w:r>
-      <w:r>
-        <w:rPr>
-          <w:iCs/>
-          <w:i/>
-        </w:rPr>
-        <w:t xml:space="preserve">Journal of Experimental Social Psychology</w:t>
+        <w:t xml:space="preserve">Standing, L. G., Verpaelst, C. C., &amp; Ulmer, B. K. (2008). A demonstration of nonlinear demand characteristics in the’mozart effect’experimental paradigm.</w:t>
+      </w:r>
+      <w:r>
+        <w:t xml:space="preserve"> </w:t>
+      </w:r>
+      <w:r>
+        <w:rPr>
+          <w:iCs/>
+          <w:i/>
+        </w:rPr>
+        <w:t xml:space="preserve">North American Journal of Psychology</w:t>
       </w:r>
       <w:r>
         <w:t xml:space="preserve">,</w:t>
@@ -4001,213 +4468,10 @@
           <w:iCs/>
           <w:i/>
         </w:rPr>
-        <w:t xml:space="preserve">9</w:t>
-      </w:r>
-      <w:r>
-        <w:t xml:space="preserve">(3), 181–201.</w:t>
-      </w:r>
-    </w:p>
-    <w:bookmarkEnd w:id="79"/>
-    <w:bookmarkStart w:id="80" w:name="ref-rosnow1997people"/>
-    <w:p>
-      <w:pPr>
-        <w:pStyle w:val="Literaturverzeichnis"/>
-      </w:pPr>
-      <w:r>
-        <w:t xml:space="preserve">Rosnow, R. L., &amp; Rosenthal, R. (1997).</w:t>
-      </w:r>
-      <w:r>
-        <w:t xml:space="preserve"> </w:t>
-      </w:r>
-      <w:r>
-        <w:rPr>
-          <w:iCs/>
-          <w:i/>
-        </w:rPr>
-        <w:t xml:space="preserve">People studying people: Artifacts and ethics in behavioral research</w:t>
-      </w:r>
-      <w:r>
-        <w:t xml:space="preserve">. New York, NY: Freeman.</w:t>
-      </w:r>
-    </w:p>
-    <w:bookmarkEnd w:id="80"/>
-    <w:bookmarkStart w:id="81" w:name="ref-schardt2007utilization"/>
-    <w:p>
-      <w:pPr>
-        <w:pStyle w:val="Literaturverzeichnis"/>
-      </w:pPr>
-      <w:r>
-        <w:t xml:space="preserve">Schardt, C., Adams, M. B., Owens, T., Keitz, S., &amp; Fontelo, P. (2007). Utilization of the PICO framework to improve searching PubMed for clinical questions.</w:t>
-      </w:r>
-      <w:r>
-        <w:t xml:space="preserve"> </w:t>
-      </w:r>
-      <w:r>
-        <w:rPr>
-          <w:iCs/>
-          <w:i/>
-        </w:rPr>
-        <w:t xml:space="preserve">BMC Medical Informatics and Decision Making</w:t>
-      </w:r>
-      <w:r>
-        <w:t xml:space="preserve">,</w:t>
-      </w:r>
-      <w:r>
-        <w:t xml:space="preserve"> </w:t>
-      </w:r>
-      <w:r>
-        <w:rPr>
-          <w:iCs/>
-          <w:i/>
-        </w:rPr>
-        <w:t xml:space="preserve">7</w:t>
-      </w:r>
-      <w:r>
-        <w:t xml:space="preserve">(1), 1–6.</w:t>
-      </w:r>
-    </w:p>
-    <w:bookmarkEnd w:id="81"/>
-    <w:bookmarkStart w:id="82" w:name="ref-sharpe2016frightened"/>
-    <w:p>
-      <w:pPr>
-        <w:pStyle w:val="Literaturverzeichnis"/>
-      </w:pPr>
-      <w:r>
-        <w:t xml:space="preserve">Sharpe, D., &amp; Whelton, W. J. (2016). Frightened by an old scarecrow: The remarkable resilience of demand characteristics.</w:t>
-      </w:r>
-      <w:r>
-        <w:t xml:space="preserve"> </w:t>
-      </w:r>
-      <w:r>
-        <w:rPr>
-          <w:iCs/>
-          <w:i/>
-        </w:rPr>
-        <w:t xml:space="preserve">Review of General Psychology</w:t>
-      </w:r>
-      <w:r>
-        <w:t xml:space="preserve">,</w:t>
-      </w:r>
-      <w:r>
-        <w:t xml:space="preserve"> </w:t>
-      </w:r>
-      <w:r>
-        <w:rPr>
-          <w:iCs/>
-          <w:i/>
-        </w:rPr>
-        <w:t xml:space="preserve">20</w:t>
-      </w:r>
-      <w:r>
-        <w:t xml:space="preserve">(4), 349–368.</w:t>
-      </w:r>
-    </w:p>
-    <w:bookmarkEnd w:id="82"/>
-    <w:bookmarkStart w:id="83" w:name="ref-sigall1970cooperative"/>
-    <w:p>
-      <w:pPr>
-        <w:pStyle w:val="Literaturverzeichnis"/>
-      </w:pPr>
-      <w:r>
-        <w:t xml:space="preserve">Sigall, H., Aronson, E., &amp; Van Hoose, T. (1970). The cooperative subject: Myth or reality?</w:t>
-      </w:r>
-      <w:r>
-        <w:t xml:space="preserve"> </w:t>
-      </w:r>
-      <w:r>
-        <w:rPr>
-          <w:iCs/>
-          <w:i/>
-        </w:rPr>
-        <w:t xml:space="preserve">Journal of Experimental Social Psychology</w:t>
-      </w:r>
-      <w:r>
-        <w:t xml:space="preserve">,</w:t>
-      </w:r>
-      <w:r>
-        <w:t xml:space="preserve"> </w:t>
-      </w:r>
-      <w:r>
-        <w:rPr>
-          <w:iCs/>
-          <w:i/>
-        </w:rPr>
-        <w:t xml:space="preserve">6</w:t>
-      </w:r>
-      <w:r>
-        <w:t xml:space="preserve">(1), 1–10.</w:t>
-      </w:r>
-    </w:p>
-    <w:bookmarkEnd w:id="83"/>
-    <w:bookmarkStart w:id="84" w:name="ref-standing2008demonstration"/>
-    <w:p>
-      <w:pPr>
-        <w:pStyle w:val="Literaturverzeichnis"/>
-      </w:pPr>
-      <w:r>
-        <w:t xml:space="preserve">Standing, L. G., Verpaelst, C. C., &amp; Ulmer, B. K. (2008). A demonstration of nonlinear demand characteristics in the’mozart effect’experimental paradigm.</w:t>
-      </w:r>
-      <w:r>
-        <w:t xml:space="preserve"> </w:t>
-      </w:r>
-      <w:r>
-        <w:rPr>
-          <w:iCs/>
-          <w:i/>
-        </w:rPr>
-        <w:t xml:space="preserve">North American Journal of Psychology</w:t>
-      </w:r>
-      <w:r>
-        <w:t xml:space="preserve">,</w:t>
-      </w:r>
-      <w:r>
-        <w:t xml:space="preserve"> </w:t>
-      </w:r>
-      <w:r>
-        <w:rPr>
-          <w:iCs/>
-          <w:i/>
-        </w:rPr>
         <w:t xml:space="preserve">10</w:t>
       </w:r>
       <w:r>
         <w:t xml:space="preserve">(3), 553–566.</w:t>
-      </w:r>
-    </w:p>
-    <w:bookmarkEnd w:id="84"/>
-    <w:bookmarkStart w:id="85" w:name="ref-stanley2014meta"/>
-    <w:p>
-      <w:pPr>
-        <w:pStyle w:val="Literaturverzeichnis"/>
-      </w:pPr>
-      <w:r>
-        <w:t xml:space="preserve">Stanley, T. D., &amp; Doucouliagos, H. (2014). Meta-regression approximations to reduce publication selection bias.</w:t>
-      </w:r>
-      <w:r>
-        <w:t xml:space="preserve"> </w:t>
-      </w:r>
-      <w:r>
-        <w:rPr>
-          <w:iCs/>
-          <w:i/>
-        </w:rPr>
-        <w:t xml:space="preserve">Research Synthesis Methods</w:t>
-      </w:r>
-      <w:r>
-        <w:t xml:space="preserve">,</w:t>
-      </w:r>
-      <w:r>
-        <w:t xml:space="preserve"> </w:t>
-      </w:r>
-      <w:r>
-        <w:rPr>
-          <w:iCs/>
-          <w:i/>
-        </w:rPr>
-        <w:t xml:space="preserve">5</w:t>
-      </w:r>
-      <w:r>
-        <w:t xml:space="preserve">(1), 60–78.</w:t>
       </w:r>
     </w:p>
     <w:bookmarkEnd w:id="85"/>
@@ -4247,23 +4511,23 @@
       </w:r>
     </w:p>
     <w:bookmarkEnd w:id="86"/>
-    <w:bookmarkStart w:id="87" w:name="ref-tanner2014robust"/>
+    <w:bookmarkStart w:id="87" w:name="ref-vevea1995general"/>
     <w:p>
       <w:pPr>
         <w:pStyle w:val="Literaturverzeichnis"/>
       </w:pPr>
       <w:r>
-        <w:t xml:space="preserve">Tanner-Smith, E. E., &amp; Tipton, E. (2014). Robust variance estimation with dependent effect sizes: Practical considerations including a software tutorial in stata and SPSS.</w:t>
-      </w:r>
-      <w:r>
-        <w:t xml:space="preserve"> </w:t>
-      </w:r>
-      <w:r>
-        <w:rPr>
-          <w:iCs/>
-          <w:i/>
-        </w:rPr>
-        <w:t xml:space="preserve">Research Synthesis Methods</w:t>
+        <w:t xml:space="preserve">Vevea, J. L., &amp; Hedges, L. V. (1995). A general linear model for estimating effect size in the presence of publication bias.</w:t>
+      </w:r>
+      <w:r>
+        <w:t xml:space="preserve"> </w:t>
+      </w:r>
+      <w:r>
+        <w:rPr>
+          <w:iCs/>
+          <w:i/>
+        </w:rPr>
+        <w:t xml:space="preserve">Psychometrika</w:t>
       </w:r>
       <w:r>
         <w:t xml:space="preserve">,</w:t>
@@ -4276,30 +4540,30 @@
           <w:iCs/>
           <w:i/>
         </w:rPr>
-        <w:t xml:space="preserve">5</w:t>
-      </w:r>
-      <w:r>
-        <w:t xml:space="preserve">(1), 13–30.</w:t>
+        <w:t xml:space="preserve">60</w:t>
+      </w:r>
+      <w:r>
+        <w:t xml:space="preserve">(3), 419–435.</w:t>
       </w:r>
     </w:p>
     <w:bookmarkEnd w:id="87"/>
-    <w:bookmarkStart w:id="88" w:name="ref-vevea1995general"/>
+    <w:bookmarkStart w:id="88" w:name="ref-weber1972subject"/>
     <w:p>
       <w:pPr>
         <w:pStyle w:val="Literaturverzeichnis"/>
       </w:pPr>
       <w:r>
-        <w:t xml:space="preserve">Vevea, J. L., &amp; Hedges, L. V. (1995). A general linear model for estimating effect size in the presence of publication bias.</w:t>
-      </w:r>
-      <w:r>
-        <w:t xml:space="preserve"> </w:t>
-      </w:r>
-      <w:r>
-        <w:rPr>
-          <w:iCs/>
-          <w:i/>
-        </w:rPr>
-        <w:t xml:space="preserve">Psychometrika</w:t>
+        <w:t xml:space="preserve">Weber, S. J., &amp; Cook, T. D. (1972). Subject effects in laboratory research: An examination of subject roles, demand characteristics, and valid inference.</w:t>
+      </w:r>
+      <w:r>
+        <w:t xml:space="preserve"> </w:t>
+      </w:r>
+      <w:r>
+        <w:rPr>
+          <w:iCs/>
+          <w:i/>
+        </w:rPr>
+        <w:t xml:space="preserve">Psychological Bulletin</w:t>
       </w:r>
       <w:r>
         <w:t xml:space="preserve">,</w:t>
@@ -4312,30 +4576,30 @@
           <w:iCs/>
           <w:i/>
         </w:rPr>
-        <w:t xml:space="preserve">60</w:t>
-      </w:r>
-      <w:r>
-        <w:t xml:space="preserve">(3), 419–435.</w:t>
+        <w:t xml:space="preserve">77</w:t>
+      </w:r>
+      <w:r>
+        <w:t xml:space="preserve">(4), 273–295.</w:t>
       </w:r>
     </w:p>
     <w:bookmarkEnd w:id="88"/>
-    <w:bookmarkStart w:id="89" w:name="ref-weber1972subject"/>
+    <w:bookmarkStart w:id="89" w:name="ref-yarkoni2017choosing"/>
     <w:p>
       <w:pPr>
         <w:pStyle w:val="Literaturverzeichnis"/>
       </w:pPr>
       <w:r>
-        <w:t xml:space="preserve">Weber, S. J., &amp; Cook, T. D. (1972). Subject effects in laboratory research: An examination of subject roles, demand characteristics, and valid inference.</w:t>
-      </w:r>
-      <w:r>
-        <w:t xml:space="preserve"> </w:t>
-      </w:r>
-      <w:r>
-        <w:rPr>
-          <w:iCs/>
-          <w:i/>
-        </w:rPr>
-        <w:t xml:space="preserve">Psychological Bulletin</w:t>
+        <w:t xml:space="preserve">Yarkoni, T., &amp; Westfall, J. (2017). Choosing prediction over explanation in psychology: Lessons from machine learning.</w:t>
+      </w:r>
+      <w:r>
+        <w:t xml:space="preserve"> </w:t>
+      </w:r>
+      <w:r>
+        <w:rPr>
+          <w:iCs/>
+          <w:i/>
+        </w:rPr>
+        <w:t xml:space="preserve">Perspectives on Psychological Science</w:t>
       </w:r>
       <w:r>
         <w:t xml:space="preserve">,</w:t>
@@ -4348,30 +4612,30 @@
           <w:iCs/>
           <w:i/>
         </w:rPr>
-        <w:t xml:space="preserve">77</w:t>
-      </w:r>
-      <w:r>
-        <w:t xml:space="preserve">(4), 273–295.</w:t>
+        <w:t xml:space="preserve">12</w:t>
+      </w:r>
+      <w:r>
+        <w:t xml:space="preserve">(6), 1100–1122.</w:t>
       </w:r>
     </w:p>
     <w:bookmarkEnd w:id="89"/>
-    <w:bookmarkStart w:id="90" w:name="ref-yarkoni2017choosing"/>
+    <w:bookmarkStart w:id="90" w:name="ref-zion2018mindsets"/>
     <w:p>
       <w:pPr>
         <w:pStyle w:val="Literaturverzeichnis"/>
       </w:pPr>
       <w:r>
-        <w:t xml:space="preserve">Yarkoni, T., &amp; Westfall, J. (2017). Choosing prediction over explanation in psychology: Lessons from machine learning.</w:t>
-      </w:r>
-      <w:r>
-        <w:t xml:space="preserve"> </w:t>
-      </w:r>
-      <w:r>
-        <w:rPr>
-          <w:iCs/>
-          <w:i/>
-        </w:rPr>
-        <w:t xml:space="preserve">Perspectives on Psychological Science</w:t>
+        <w:t xml:space="preserve">Zion, S. R., &amp; Crum, A. J. (2018). Mindsets matter: A new framework for harnessing the placebo effect in modern medicine.</w:t>
+      </w:r>
+      <w:r>
+        <w:t xml:space="preserve"> </w:t>
+      </w:r>
+      <w:r>
+        <w:rPr>
+          <w:iCs/>
+          <w:i/>
+        </w:rPr>
+        <w:t xml:space="preserve">International Review of Neurobiology</w:t>
       </w:r>
       <w:r>
         <w:t xml:space="preserve">,</w:t>
@@ -4384,51 +4648,15 @@
           <w:iCs/>
           <w:i/>
         </w:rPr>
-        <w:t xml:space="preserve">12</w:t>
-      </w:r>
-      <w:r>
-        <w:t xml:space="preserve">(6), 1100–1122.</w:t>
+        <w:t xml:space="preserve">138</w:t>
+      </w:r>
+      <w:r>
+        <w:t xml:space="preserve">, 137–160.</w:t>
       </w:r>
     </w:p>
     <w:bookmarkEnd w:id="90"/>
-    <w:bookmarkStart w:id="91" w:name="ref-zion2018mindsets"/>
-    <w:p>
-      <w:pPr>
-        <w:pStyle w:val="Literaturverzeichnis"/>
-      </w:pPr>
-      <w:r>
-        <w:t xml:space="preserve">Zion, S. R., &amp; Crum, A. J. (2018). Mindsets matter: A new framework for harnessing the placebo effect in modern medicine.</w:t>
-      </w:r>
-      <w:r>
-        <w:t xml:space="preserve"> </w:t>
-      </w:r>
-      <w:r>
-        <w:rPr>
-          <w:iCs/>
-          <w:i/>
-        </w:rPr>
-        <w:t xml:space="preserve">International Review of Neurobiology</w:t>
-      </w:r>
-      <w:r>
-        <w:t xml:space="preserve">,</w:t>
-      </w:r>
-      <w:r>
-        <w:t xml:space="preserve"> </w:t>
-      </w:r>
-      <w:r>
-        <w:rPr>
-          <w:iCs/>
-          <w:i/>
-        </w:rPr>
-        <w:t xml:space="preserve">138</w:t>
-      </w:r>
-      <w:r>
-        <w:t xml:space="preserve">, 137–160.</w:t>
-      </w:r>
-    </w:p>
     <w:bookmarkEnd w:id="91"/>
     <w:bookmarkEnd w:id="92"/>
-    <w:bookmarkEnd w:id="93"/>
     <w:sectPr>
       <w:headerReference r:id="rId10" w:type="even"/>
       <w:headerReference r:id="rId9" w:type="default"/>

</xml_diff>

<commit_message>
Updated text and bias description
</commit_message>
<xml_diff>
--- a/metaware_manuscript.docx
+++ b/metaware_manuscript.docx
@@ -1815,7 +1815,7 @@
         <w:pStyle w:val="Textkrper"/>
       </w:pPr>
       <w:r>
-        <w:t xml:space="preserve">252 undergraduates from Stanford University reviewed 20 randomly-selected vignettes in exchange for course credit. For each vignette, raters were asked to first identify the researcher’s hypothesis. Here, participants chose between four options that described a filler effect (usually involving a different dependent variable) or a positive, negative, or nil effect of the independent variable on the dependent variable. Afterwards, they rated the extent to which they would (1) be motivated to provide hypothesis-consistent responses (-3 =</w:t>
+        <w:t xml:space="preserve">77 undergraduates from Stanford University reviewed 20 randomly-selected vignettes in exchange for course credit. For each vignette, raters were asked to first identify the researcher’s hypothesis. Here, participants chose between four options that described a filler effect (usually involving a different dependent variable) or a positive, negative, or nil effect of the independent variable on the dependent variable. Afterwards, they rated the extent to which they would (1) be motivated to provide hypothesis-consistent responses (-3 =</w:t>
       </w:r>
       <w:r>
         <w:t xml:space="preserve"> </w:t>
@@ -2306,7 +2306,7 @@
         <w:pStyle w:val="Textkrper"/>
       </w:pPr>
       <w:r>
-        <w:t xml:space="preserve">Second, we conducted precision-effect tests (citation). In precision-effect tests, the relationship between observed effect sizes and their precision—which would be absent when there is no publication bias—is estimated and controlled for in a meta-regression model. This subsequently produces estimates of publication bias and the bias-corrected overall effect. Precision-effect tests were developed and validated for meta-analyses with independent effect sizes. Nonetheless, Rodgers and Pustejovsky (2021) demonstrated that the method retains fairly good statistical properties when robust variance estimates or 3LMA is used. We used both approaches.</w:t>
+        <w:t xml:space="preserve">Second, we conducted precision-effect tests (citation). In precision-effect tests, the relationship between observed effect sizes and their standard errors—which would be absent when there is no publication bias—is estimated and controlled for in a meta-regression model. This subsequently produces estimates of publication bias and the bias-corrected overall effect. Precision-effect tests were developed and validated for meta-analyses with independent effect sizes. Nonetheless, Rodgers and Pustejovsky (2021) demonstrated that the method retains fairly good statistical properties when 3LMA is used.</w:t>
       </w:r>
     </w:p>
     <w:p>
@@ -2314,7 +2314,7 @@
         <w:pStyle w:val="Textkrper"/>
       </w:pPr>
       <w:r>
-        <w:t xml:space="preserve">Third, we used weight-function modeling.</w:t>
+        <w:t xml:space="preserve">Third, we used weight-function modeling</w:t>
       </w:r>
       <w:r>
         <w:t xml:space="preserve"> </w:t>
@@ -2349,7 +2349,7 @@
     <w:bookmarkEnd w:id="44"/>
     <w:bookmarkEnd w:id="45"/>
     <w:bookmarkEnd w:id="46"/>
-    <w:bookmarkStart w:id="56" w:name="results"/>
+    <w:bookmarkStart w:id="55" w:name="results"/>
     <w:p>
       <w:pPr>
         <w:pStyle w:val="berschrift1"/>
@@ -2427,10 +2427,10 @@
         <w:t xml:space="preserve"> </w:t>
       </w:r>
       <w:r>
-        <w:t xml:space="preserve">= 0.20) effect standard deviation approximately the same size of the overall effect. This suggests that moderators (as opposed to mere sampling error) are producing meaningful shifts in the effects of demand characteristics.</w:t>
-      </w:r>
-    </w:p>
-    <w:bookmarkStart w:id="50" w:name="moderator-analyses"/>
+        <w:t xml:space="preserve">= 0.20) effect standard deviation was approximately the same size of the overall effect. This suggests that moderators (as opposed to mere sampling error) are producing meaningful shifts in the effects of demand characteristics.</w:t>
+      </w:r>
+    </w:p>
+    <w:bookmarkStart w:id="49" w:name="moderator-analyses"/>
     <w:p>
       <w:pPr>
         <w:pStyle w:val="berschrift3"/>
@@ -2453,7 +2453,347 @@
         <w:pStyle w:val="FirstParagraph"/>
       </w:pPr>
       <w:r>
-        <w:t xml:space="preserve">Run these without the z demand comparisons</w:t>
+        <w:t xml:space="preserve">Contrary to predictions made by</w:t>
+      </w:r>
+      <w:r>
+        <w:t xml:space="preserve"> </w:t>
+      </w:r>
+      <w:r>
+        <w:t xml:space="preserve">Rosnow and Rosenthal (1997)</w:t>
+      </w:r>
+      <w:r>
+        <w:t xml:space="preserve"> </w:t>
+      </w:r>
+      <w:r>
+        <w:t xml:space="preserve">and</w:t>
+      </w:r>
+      <w:r>
+        <w:t xml:space="preserve"> </w:t>
+      </w:r>
+      <w:r>
+        <w:t xml:space="preserve">Coles et al. (2022)</w:t>
+      </w:r>
+      <w:r>
+        <w:t xml:space="preserve">, we did not find that the effects of demand characteristics were moderated by ratings of the extent to which participants would be motivated to confirm the experimenter’s hypothesis,</w:t>
+      </w:r>
+      <w:r>
+        <w:t xml:space="preserve"> </w:t>
+      </w:r>
+      <m:oMath>
+        <m:r>
+          <m:t>β</m:t>
+        </m:r>
+      </m:oMath>
+      <w:r>
+        <w:t xml:space="preserve"> </w:t>
+      </w:r>
+      <w:r>
+        <w:t xml:space="preserve">= 0.01, 95% CI [-0.05, 0.07],</w:t>
+      </w:r>
+      <w:r>
+        <w:t xml:space="preserve"> </w:t>
+      </w:r>
+      <m:oMath>
+        <m:r>
+          <m:t>t</m:t>
+        </m:r>
+      </m:oMath>
+      <w:r>
+        <w:t xml:space="preserve">(192) = 0.35,</w:t>
+      </w:r>
+      <w:r>
+        <w:t xml:space="preserve"> </w:t>
+      </w:r>
+      <m:oMath>
+        <m:r>
+          <m:t>p</m:t>
+        </m:r>
+      </m:oMath>
+      <w:r>
+        <w:t xml:space="preserve"> </w:t>
+      </w:r>
+      <w:r>
+        <w:t xml:space="preserve">= .726. We did, however, find that demand characteristics tended to produce larger acquiescence effects when participants indicated that they had more control over the outcome of interest,</w:t>
+      </w:r>
+      <w:r>
+        <w:t xml:space="preserve"> </w:t>
+      </w:r>
+      <m:oMath>
+        <m:r>
+          <m:t>β</m:t>
+        </m:r>
+      </m:oMath>
+      <w:r>
+        <w:t xml:space="preserve"> </w:t>
+      </w:r>
+      <w:r>
+        <w:t xml:space="preserve">= 0.05, 95% CI [0.01, 0.09],</w:t>
+      </w:r>
+      <w:r>
+        <w:t xml:space="preserve"> </w:t>
+      </w:r>
+      <m:oMath>
+        <m:r>
+          <m:t>t</m:t>
+        </m:r>
+      </m:oMath>
+      <w:r>
+        <w:t xml:space="preserve">(192) = 2.73,</w:t>
+      </w:r>
+      <w:r>
+        <w:t xml:space="preserve"> </w:t>
+      </w:r>
+      <m:oMath>
+        <m:r>
+          <m:t>p</m:t>
+        </m:r>
+      </m:oMath>
+      <w:r>
+        <w:t xml:space="preserve"> </w:t>
+      </w:r>
+      <w:r>
+        <w:t xml:space="preserve">= .007. Consistent with</w:t>
+      </w:r>
+      <w:r>
+        <w:t xml:space="preserve"> </w:t>
+      </w:r>
+      <w:r>
+        <w:t xml:space="preserve">Coles et al. (2022)</w:t>
+      </w:r>
+      <w:r>
+        <w:t xml:space="preserve">, demand characteristics tended to produce larger acquiescence effects when raters indicated that they believed the experimenter’s hypothesis,</w:t>
+      </w:r>
+      <w:r>
+        <w:t xml:space="preserve"> </w:t>
+      </w:r>
+      <m:oMath>
+        <m:r>
+          <m:t>β</m:t>
+        </m:r>
+      </m:oMath>
+      <w:r>
+        <w:t xml:space="preserve"> </w:t>
+      </w:r>
+      <w:r>
+        <w:t xml:space="preserve">= 0.08, 95% CI [0.03, 0.14],</w:t>
+      </w:r>
+      <w:r>
+        <w:t xml:space="preserve"> </w:t>
+      </w:r>
+      <m:oMath>
+        <m:r>
+          <m:t>t</m:t>
+        </m:r>
+      </m:oMath>
+      <w:r>
+        <w:t xml:space="preserve">(192) = 2.90,</w:t>
+      </w:r>
+      <w:r>
+        <w:t xml:space="preserve"> </w:t>
+      </w:r>
+      <m:oMath>
+        <m:r>
+          <m:t>p</m:t>
+        </m:r>
+      </m:oMath>
+      <w:r>
+        <w:t xml:space="preserve"> </w:t>
+      </w:r>
+      <w:r>
+        <w:t xml:space="preserve">= .004.</w:t>
+      </w:r>
+    </w:p>
+    <w:bookmarkEnd w:id="47"/>
+    <w:bookmarkStart w:id="48" w:name="other-moderators-1"/>
+    <w:p>
+      <w:pPr>
+        <w:pStyle w:val="berschrift4"/>
+      </w:pPr>
+      <w:r>
+        <w:t xml:space="preserve">Other moderators.</w:t>
+      </w:r>
+    </w:p>
+    <w:p>
+      <w:pPr>
+        <w:pStyle w:val="FirstParagraph"/>
+      </w:pPr>
+      <w:r>
+        <w:t xml:space="preserve">Results indicated that the effects of demand characteristics were moderated by participant pool,</w:t>
+      </w:r>
+      <w:r>
+        <w:t xml:space="preserve"> </w:t>
+      </w:r>
+      <m:oMath>
+        <m:r>
+          <m:t>F</m:t>
+        </m:r>
+      </m:oMath>
+      <w:r>
+        <w:t xml:space="preserve">(2, 182) = 4.12,</w:t>
+      </w:r>
+      <w:r>
+        <w:t xml:space="preserve"> </w:t>
+      </w:r>
+      <m:oMath>
+        <m:r>
+          <m:t>p</m:t>
+        </m:r>
+      </m:oMath>
+      <w:r>
+        <w:t xml:space="preserve"> </w:t>
+      </w:r>
+      <w:r>
+        <w:t xml:space="preserve">= .018. The effects were medium-to-large in studies with students (</w:t>
+      </w:r>
+      <m:oMath>
+        <m:r>
+          <m:t>d</m:t>
+        </m:r>
+      </m:oMath>
+      <w:r>
+        <w:t xml:space="preserve"> </w:t>
+      </w:r>
+      <w:r>
+        <w:t xml:space="preserve">= 0.33, 95% CI [0.20, 0.46],</w:t>
+      </w:r>
+      <w:r>
+        <w:t xml:space="preserve"> </w:t>
+      </w:r>
+      <m:oMath>
+        <m:r>
+          <m:t>p</m:t>
+        </m:r>
+      </m:oMath>
+      <w:r>
+        <w:t xml:space="preserve"> </w:t>
+      </w:r>
+      <w:r>
+        <w:t xml:space="preserve">&lt; .001), extremely small in studies with a mix of students and non-students (</w:t>
+      </w:r>
+      <m:oMath>
+        <m:r>
+          <m:t>d</m:t>
+        </m:r>
+      </m:oMath>
+      <w:r>
+        <w:t xml:space="preserve"> </w:t>
+      </w:r>
+      <w:r>
+        <w:t xml:space="preserve">= 0.04, 95% CI [-0.38, 0.47],</w:t>
+      </w:r>
+      <w:r>
+        <w:t xml:space="preserve"> </w:t>
+      </w:r>
+      <m:oMath>
+        <m:r>
+          <m:t>p</m:t>
+        </m:r>
+      </m:oMath>
+      <w:r>
+        <w:t xml:space="preserve"> </w:t>
+      </w:r>
+      <w:r>
+        <w:t xml:space="preserve">= .838), and near-zero in studies with non-students (</w:t>
+      </w:r>
+      <m:oMath>
+        <m:r>
+          <m:t>d</m:t>
+        </m:r>
+      </m:oMath>
+      <w:r>
+        <w:t xml:space="preserve"> </w:t>
+      </w:r>
+      <w:r>
+        <w:t xml:space="preserve">= 0.00, 95% CI [-0.20, 0.20],</w:t>
+      </w:r>
+      <w:r>
+        <w:t xml:space="preserve"> </w:t>
+      </w:r>
+      <m:oMath>
+        <m:r>
+          <m:t>p</m:t>
+        </m:r>
+      </m:oMath>
+      <w:r>
+        <w:t xml:space="preserve"> </w:t>
+      </w:r>
+      <w:r>
+        <w:t xml:space="preserve">= .993). The effects of demand characteristics also tended to be larger for in-person (</w:t>
+      </w:r>
+      <m:oMath>
+        <m:r>
+          <m:t>d</m:t>
+        </m:r>
+      </m:oMath>
+      <w:r>
+        <w:t xml:space="preserve"> </w:t>
+      </w:r>
+      <w:r>
+        <w:t xml:space="preserve">= 0.31, 95% CI [0.18, 0.45],</w:t>
+      </w:r>
+      <w:r>
+        <w:t xml:space="preserve"> </w:t>
+      </w:r>
+      <m:oMath>
+        <m:r>
+          <m:t>p</m:t>
+        </m:r>
+      </m:oMath>
+      <w:r>
+        <w:t xml:space="preserve"> </w:t>
+      </w:r>
+      <w:r>
+        <w:t xml:space="preserve">&lt; .001) vs. online (</w:t>
+      </w:r>
+      <m:oMath>
+        <m:r>
+          <m:t>d</m:t>
+        </m:r>
+      </m:oMath>
+      <w:r>
+        <w:t xml:space="preserve"> </w:t>
+      </w:r>
+      <w:r>
+        <w:t xml:space="preserve">= 0.09, 95% CI [-0.10, 0.28],</w:t>
+      </w:r>
+      <w:r>
+        <w:t xml:space="preserve"> </w:t>
+      </w:r>
+      <m:oMath>
+        <m:r>
+          <m:t>p</m:t>
+        </m:r>
+      </m:oMath>
+      <w:r>
+        <w:t xml:space="preserve"> </w:t>
+      </w:r>
+      <w:r>
+        <w:t xml:space="preserve">= .373) studies,</w:t>
+      </w:r>
+      <w:r>
+        <w:t xml:space="preserve"> </w:t>
+      </w:r>
+      <m:oMath>
+        <m:r>
+          <m:t>F</m:t>
+        </m:r>
+      </m:oMath>
+      <w:r>
+        <w:t xml:space="preserve">(1, 189) = 3.61,</w:t>
+      </w:r>
+      <w:r>
+        <w:t xml:space="preserve"> </w:t>
+      </w:r>
+      <m:oMath>
+        <m:r>
+          <m:t>p</m:t>
+        </m:r>
+      </m:oMath>
+      <w:r>
+        <w:t xml:space="preserve"> </w:t>
+      </w:r>
+      <w:r>
+        <w:t xml:space="preserve">= .059.</w:t>
       </w:r>
     </w:p>
     <w:p>
@@ -2461,7 +2801,182 @@
         <w:pStyle w:val="Textkrper"/>
       </w:pPr>
       <w:r>
-        <w:t xml:space="preserve">Mock text: The effects of demand characteristics were larger in studies where participants indicated they would be motivated to confirm the hypothesis, B = XX, F(df) = XX, p = XX, R2.</w:t>
+        <w:t xml:space="preserve">The effects of demand characteristics appeared to be additive. Compared to instances where a demand characteristic condition was compared to a control group (</w:t>
+      </w:r>
+      <m:oMath>
+        <m:r>
+          <m:t>d</m:t>
+        </m:r>
+      </m:oMath>
+      <w:r>
+        <w:t xml:space="preserve"> </w:t>
+      </w:r>
+      <w:r>
+        <w:t xml:space="preserve">= 0.16, 95% CI [0.04, 0.28],</w:t>
+      </w:r>
+      <w:r>
+        <w:t xml:space="preserve"> </w:t>
+      </w:r>
+      <m:oMath>
+        <m:r>
+          <m:t>p</m:t>
+        </m:r>
+      </m:oMath>
+      <w:r>
+        <w:t xml:space="preserve"> </w:t>
+      </w:r>
+      <w:r>
+        <w:t xml:space="preserve">= .009), effect sizes were approximately twice as large when two demand characteristic conditions were compared (</w:t>
+      </w:r>
+      <m:oMath>
+        <m:r>
+          <m:t>d</m:t>
+        </m:r>
+      </m:oMath>
+      <w:r>
+        <w:t xml:space="preserve"> </w:t>
+      </w:r>
+      <w:r>
+        <w:t xml:space="preserve">= 0.37, 95% CI [0.24, 0.51],</w:t>
+      </w:r>
+      <w:r>
+        <w:t xml:space="preserve"> </w:t>
+      </w:r>
+      <m:oMath>
+        <m:r>
+          <m:t>p</m:t>
+        </m:r>
+      </m:oMath>
+      <w:r>
+        <w:t xml:space="preserve"> </w:t>
+      </w:r>
+      <w:r>
+        <w:t xml:space="preserve">&lt; .001),</w:t>
+      </w:r>
+      <w:r>
+        <w:t xml:space="preserve"> </w:t>
+      </w:r>
+      <m:oMath>
+        <m:r>
+          <m:t>F</m:t>
+        </m:r>
+      </m:oMath>
+      <w:r>
+        <w:t xml:space="preserve">(1, 193) = 19.26,</w:t>
+      </w:r>
+      <w:r>
+        <w:t xml:space="preserve"> </w:t>
+      </w:r>
+      <m:oMath>
+        <m:r>
+          <m:t>p</m:t>
+        </m:r>
+      </m:oMath>
+      <w:r>
+        <w:t xml:space="preserve"> </w:t>
+      </w:r>
+      <w:r>
+        <w:t xml:space="preserve">= &lt; .001. Instances where a demand characteristic condition was compared to a control group allowed us to additional test whether participants respond more strongly to positive, nil, or negative demand characteristics. Results indicated that they do,</w:t>
+      </w:r>
+      <w:r>
+        <w:t xml:space="preserve"> </w:t>
+      </w:r>
+      <m:oMath>
+        <m:r>
+          <m:t>F</m:t>
+        </m:r>
+      </m:oMath>
+      <w:r>
+        <w:t xml:space="preserve">(4, 190) = 6.74,</w:t>
+      </w:r>
+      <w:r>
+        <w:t xml:space="preserve"> </w:t>
+      </w:r>
+      <m:oMath>
+        <m:r>
+          <m:t>p</m:t>
+        </m:r>
+      </m:oMath>
+      <w:r>
+        <w:t xml:space="preserve"> </w:t>
+      </w:r>
+      <w:r>
+        <w:t xml:space="preserve">&lt; .001. The effect of demand characteristics was nearly twice as large in the nil (</w:t>
+      </w:r>
+      <m:oMath>
+        <m:r>
+          <m:t>d</m:t>
+        </m:r>
+      </m:oMath>
+      <w:r>
+        <w:t xml:space="preserve"> </w:t>
+      </w:r>
+      <w:r>
+        <w:t xml:space="preserve">= 0.33, 95% CI [0.14, 0.52],</w:t>
+      </w:r>
+      <w:r>
+        <w:t xml:space="preserve"> </w:t>
+      </w:r>
+      <m:oMath>
+        <m:r>
+          <m:t>p</m:t>
+        </m:r>
+      </m:oMath>
+      <w:r>
+        <w:t xml:space="preserve"> </w:t>
+      </w:r>
+      <w:r>
+        <w:t xml:space="preserve">.001) vs. positive (</w:t>
+      </w:r>
+      <m:oMath>
+        <m:r>
+          <m:t>d</m:t>
+        </m:r>
+      </m:oMath>
+      <w:r>
+        <w:t xml:space="preserve"> </w:t>
+      </w:r>
+      <w:r>
+        <w:t xml:space="preserve">= 0.14, 95% CI [0.02, 0.27],</w:t>
+      </w:r>
+      <w:r>
+        <w:t xml:space="preserve"> </w:t>
+      </w:r>
+      <m:oMath>
+        <m:r>
+          <m:t>p</m:t>
+        </m:r>
+      </m:oMath>
+      <w:r>
+        <w:t xml:space="preserve"> </w:t>
+      </w:r>
+      <w:r>
+        <w:t xml:space="preserve">= .026), and negative demand conditions (</w:t>
+      </w:r>
+      <m:oMath>
+        <m:r>
+          <m:t>d</m:t>
+        </m:r>
+      </m:oMath>
+      <w:r>
+        <w:t xml:space="preserve"> </w:t>
+      </w:r>
+      <w:r>
+        <w:t xml:space="preserve">= 0.14, 95% CI [-0.02, 0.30],</w:t>
+      </w:r>
+      <w:r>
+        <w:t xml:space="preserve"> </w:t>
+      </w:r>
+      <m:oMath>
+        <m:r>
+          <m:t>p</m:t>
+        </m:r>
+      </m:oMath>
+      <w:r>
+        <w:t xml:space="preserve"> </w:t>
+      </w:r>
+      <w:r>
+        <w:t xml:space="preserve">= .095).</w:t>
       </w:r>
     </w:p>
     <w:p>
@@ -2469,17 +2984,207 @@
         <w:pStyle w:val="Textkrper"/>
       </w:pPr>
       <w:r>
-        <w:t xml:space="preserve">Figure idea: Different scatterplot panels for each moderator; ES on y-axis; moderator on x axis; jittered observations; linear trend line with CI</w:t>
-      </w:r>
-    </w:p>
-    <w:bookmarkEnd w:id="47"/>
-    <w:bookmarkStart w:id="48" w:name="rater-forecasts"/>
-    <w:p>
-      <w:pPr>
-        <w:pStyle w:val="berschrift4"/>
-      </w:pPr>
-      <w:r>
-        <w:t xml:space="preserve">Rater forecasts.</w:t>
+        <w:t xml:space="preserve">We did not find that the effects of demand characteristics were moderated by whether researchers manipulated demand characteristics within- (</w:t>
+      </w:r>
+      <m:oMath>
+        <m:r>
+          <m:t>d</m:t>
+        </m:r>
+      </m:oMath>
+      <w:r>
+        <w:t xml:space="preserve"> </w:t>
+      </w:r>
+      <w:r>
+        <w:t xml:space="preserve">= 0.24, 95% CI [0.12, 0.36],</w:t>
+      </w:r>
+      <w:r>
+        <w:t xml:space="preserve"> </w:t>
+      </w:r>
+      <m:oMath>
+        <m:r>
+          <m:t>p</m:t>
+        </m:r>
+      </m:oMath>
+      <w:r>
+        <w:t xml:space="preserve"> </w:t>
+      </w:r>
+      <w:r>
+        <w:t xml:space="preserve">&lt; .001) vs. between-subjects (</w:t>
+      </w:r>
+      <m:oMath>
+        <m:r>
+          <m:t>d</m:t>
+        </m:r>
+      </m:oMath>
+      <w:r>
+        <w:t xml:space="preserve"> </w:t>
+      </w:r>
+      <w:r>
+        <w:t xml:space="preserve">= 0.09, 95% CI [-0.14, 0.32],</w:t>
+      </w:r>
+      <w:r>
+        <w:t xml:space="preserve"> </w:t>
+      </w:r>
+      <m:oMath>
+        <m:r>
+          <m:t>p</m:t>
+        </m:r>
+      </m:oMath>
+      <w:r>
+        <w:t xml:space="preserve"> </w:t>
+      </w:r>
+      <w:r>
+        <w:t xml:space="preserve">= .427),</w:t>
+      </w:r>
+      <w:r>
+        <w:t xml:space="preserve"> </w:t>
+      </w:r>
+      <m:oMath>
+        <m:r>
+          <m:t>F</m:t>
+        </m:r>
+      </m:oMath>
+      <w:r>
+        <w:t xml:space="preserve">(1, 193) = 1.66,</w:t>
+      </w:r>
+      <w:r>
+        <w:t xml:space="preserve"> </w:t>
+      </w:r>
+      <m:oMath>
+        <m:r>
+          <m:t>p</m:t>
+        </m:r>
+      </m:oMath>
+      <w:r>
+        <w:t xml:space="preserve"> </w:t>
+      </w:r>
+      <w:r>
+        <w:t xml:space="preserve">= .199. We also did not find that the effects of demand characteristics were moderated by the year the record was completed or published,</w:t>
+      </w:r>
+      <w:r>
+        <w:t xml:space="preserve"> </w:t>
+      </w:r>
+      <m:oMath>
+        <m:r>
+          <m:t>β</m:t>
+        </m:r>
+      </m:oMath>
+      <w:r>
+        <w:t xml:space="preserve"> </w:t>
+      </w:r>
+      <w:r>
+        <w:t xml:space="preserve">= 0.00, 95% CI [-0.01, 0.00],</w:t>
+      </w:r>
+      <w:r>
+        <w:t xml:space="preserve"> </w:t>
+      </w:r>
+      <m:oMath>
+        <m:r>
+          <m:t>t</m:t>
+        </m:r>
+      </m:oMath>
+      <w:r>
+        <w:t xml:space="preserve">(194) = -0.51,</w:t>
+      </w:r>
+      <w:r>
+        <w:t xml:space="preserve"> </w:t>
+      </w:r>
+      <m:oMath>
+        <m:r>
+          <m:t>p</m:t>
+        </m:r>
+      </m:oMath>
+      <w:r>
+        <w:t xml:space="preserve"> </w:t>
+      </w:r>
+      <w:r>
+        <w:t xml:space="preserve">= .612. The effects of demand characteristics tended to be numerically larger in unpaid (</w:t>
+      </w:r>
+      <m:oMath>
+        <m:r>
+          <m:t>d</m:t>
+        </m:r>
+      </m:oMath>
+      <w:r>
+        <w:t xml:space="preserve"> </w:t>
+      </w:r>
+      <w:r>
+        <w:t xml:space="preserve">= 0.23, 95% CI [0.11, 0.35],</w:t>
+      </w:r>
+      <w:r>
+        <w:t xml:space="preserve"> </w:t>
+      </w:r>
+      <m:oMath>
+        <m:r>
+          <m:t>p</m:t>
+        </m:r>
+      </m:oMath>
+      <w:r>
+        <w:t xml:space="preserve"> </w:t>
+      </w:r>
+      <w:r>
+        <w:t xml:space="preserve">&lt; .001) vs. paid (</w:t>
+      </w:r>
+      <m:oMath>
+        <m:r>
+          <m:t>d</m:t>
+        </m:r>
+      </m:oMath>
+      <w:r>
+        <w:t xml:space="preserve"> </w:t>
+      </w:r>
+      <w:r>
+        <w:t xml:space="preserve">= 0.13, 95% CI [-0.05, 0.31],</w:t>
+      </w:r>
+      <w:r>
+        <w:t xml:space="preserve"> </w:t>
+      </w:r>
+      <m:oMath>
+        <m:r>
+          <m:t>p</m:t>
+        </m:r>
+      </m:oMath>
+      <w:r>
+        <w:t xml:space="preserve"> </w:t>
+      </w:r>
+      <w:r>
+        <w:t xml:space="preserve">= .157) studies—but this difference was also not statistically significant,</w:t>
+      </w:r>
+      <w:r>
+        <w:t xml:space="preserve"> </w:t>
+      </w:r>
+      <m:oMath>
+        <m:r>
+          <m:t>F</m:t>
+        </m:r>
+      </m:oMath>
+      <w:r>
+        <w:t xml:space="preserve">(1, 192) = 0.87,</w:t>
+      </w:r>
+      <w:r>
+        <w:t xml:space="preserve"> </w:t>
+      </w:r>
+      <m:oMath>
+        <m:r>
+          <m:t>p</m:t>
+        </m:r>
+      </m:oMath>
+      <w:r>
+        <w:t xml:space="preserve"> </w:t>
+      </w:r>
+      <w:r>
+        <w:t xml:space="preserve">= .352.</w:t>
+      </w:r>
+    </w:p>
+    <w:bookmarkEnd w:id="48"/>
+    <w:bookmarkEnd w:id="49"/>
+    <w:bookmarkStart w:id="50" w:name="forecasts"/>
+    <w:p>
+      <w:pPr>
+        <w:pStyle w:val="berschrift3"/>
+      </w:pPr>
+      <w:r>
+        <w:t xml:space="preserve">Forecasts.</w:t>
       </w:r>
     </w:p>
     <w:p>
@@ -2487,7 +3192,46 @@
         <w:pStyle w:val="FirstParagraph"/>
       </w:pPr>
       <w:r>
-        <w:t xml:space="preserve">Run this without the z demand comparisons</w:t>
+        <w:t xml:space="preserve">Raters predictions about the effects of demand characteristics were associated with the observed effects, but this association was weak,</w:t>
+      </w:r>
+      <w:r>
+        <w:t xml:space="preserve"> </w:t>
+      </w:r>
+      <m:oMath>
+        <m:r>
+          <m:t>β</m:t>
+        </m:r>
+      </m:oMath>
+      <w:r>
+        <w:t xml:space="preserve"> </w:t>
+      </w:r>
+      <w:r>
+        <w:t xml:space="preserve">= 0.06, 95% CI [0.00, 0.12],</w:t>
+      </w:r>
+      <w:r>
+        <w:t xml:space="preserve"> </w:t>
+      </w:r>
+      <m:oMath>
+        <m:r>
+          <m:t>t</m:t>
+        </m:r>
+      </m:oMath>
+      <w:r>
+        <w:t xml:space="preserve">(192) = 2.15,</w:t>
+      </w:r>
+      <w:r>
+        <w:t xml:space="preserve"> </w:t>
+      </w:r>
+      <m:oMath>
+        <m:r>
+          <m:t>p</m:t>
+        </m:r>
+      </m:oMath>
+      <w:r>
+        <w:t xml:space="preserve"> </w:t>
+      </w:r>
+      <w:r>
+        <w:t xml:space="preserve">= .033.</w:t>
       </w:r>
     </w:p>
     <w:p>
@@ -2495,7 +3239,25 @@
         <w:pStyle w:val="Textkrper"/>
       </w:pPr>
       <w:r>
-        <w:t xml:space="preserve">Mock text: The effects of demand characteristics were larger in studies where participants predicted that other would change their responses to confirm the hypothesis, B = XX, F(df) = XX, p = XX. However, overall accuracy was low, explaining R2 proportion of the observed heterogeneity.</w:t>
+        <w:t xml:space="preserve">Would be nice to be able to explain how much heterogeneity is explained by this variable…</w:t>
+      </w:r>
+    </w:p>
+    <w:bookmarkEnd w:id="50"/>
+    <w:bookmarkStart w:id="54" w:name="publication-bias-analyses-1"/>
+    <w:p>
+      <w:pPr>
+        <w:pStyle w:val="berschrift3"/>
+      </w:pPr>
+      <w:r>
+        <w:t xml:space="preserve">Publication bias analyses.</w:t>
+      </w:r>
+    </w:p>
+    <w:p>
+      <w:pPr>
+        <w:pStyle w:val="FirstParagraph"/>
+      </w:pPr>
+      <w:r>
+        <w:t xml:space="preserve">Overall, publication bias analyses were inconclusive. For example, a funnel plot containing all effect sizes appeared to indicate that publication bias favored acquiescence effects (i.e., effects where participants shifted responses to be consistent with the demand characteristics). However, a funnel plot where non-independent effect sizes were aggregated appeared to indicate the opposite: that publication bias favored non-significant or counter-acquiescence effects.</w:t>
       </w:r>
     </w:p>
     <w:p>
@@ -2503,36 +3265,21 @@
         <w:pStyle w:val="Textkrper"/>
       </w:pPr>
       <w:r>
-        <w:t xml:space="preserve">Figure idea: Same scatterplot panel.</w:t>
-      </w:r>
-    </w:p>
-    <w:bookmarkEnd w:id="48"/>
-    <w:bookmarkStart w:id="49" w:name="other-moderators-1"/>
-    <w:p>
-      <w:pPr>
-        <w:pStyle w:val="berschrift4"/>
-      </w:pPr>
-      <w:r>
-        <w:t xml:space="preserve">Other moderators.</w:t>
-      </w:r>
-    </w:p>
-    <w:p>
-      <w:pPr>
-        <w:pStyle w:val="FirstParagraph"/>
-      </w:pPr>
-      <w:r>
-        <w:t xml:space="preserve">Results indicated that the effects of demand characteristics were moderated by participant pool,</w:t>
-      </w:r>
-      <w:r>
-        <w:t xml:space="preserve"> </w:t>
-      </w:r>
-      <m:oMath>
-        <m:r>
-          <m:t>F</m:t>
-        </m:r>
-      </m:oMath>
-      <w:r>
-        <w:t xml:space="preserve">(2, 182) = 4.12,</w:t>
+        <w:t xml:space="preserve">Precision-effect tests with 3LMA provided a non-significant estimate of publication bias that favored acquiescence effects,</w:t>
+      </w:r>
+      <w:r>
+        <w:t xml:space="preserve"> </w:t>
+      </w:r>
+      <m:oMath>
+        <m:r>
+          <m:t>β</m:t>
+        </m:r>
+      </m:oMath>
+      <w:r>
+        <w:t xml:space="preserve"> </w:t>
+      </w:r>
+      <w:r>
+        <w:t xml:space="preserve">= 0.68, 95% CI [-0.07, 1.44],</w:t>
       </w:r>
       <w:r>
         <w:t xml:space="preserve"> </w:t>
@@ -2546,7 +3293,10 @@
         <w:t xml:space="preserve"> </w:t>
       </w:r>
       <w:r>
-        <w:t xml:space="preserve">= .018. The effects were medium-to-large in studies with students (</w:t>
+        <w:t xml:space="preserve">= .076. The bias-corrected overall effect size estimate did not significantly differ from zero</w:t>
+      </w:r>
+      <w:r>
+        <w:t xml:space="preserve"> </w:t>
       </w:r>
       <m:oMath>
         <m:r>
@@ -2557,7 +3307,7 @@
         <w:t xml:space="preserve"> </w:t>
       </w:r>
       <w:r>
-        <w:t xml:space="preserve">= 0.33, 95% CI [0.20, 0.46],</w:t>
+        <w:t xml:space="preserve">= 0.06, 95% CI [-0.16, 0.27],</w:t>
       </w:r>
       <w:r>
         <w:t xml:space="preserve"> </w:t>
@@ -2571,7 +3321,38 @@
         <w:t xml:space="preserve"> </w:t>
       </w:r>
       <w:r>
-        <w:t xml:space="preserve">&lt; .001), extremely small in studies with a mix of students and non-students (</w:t>
+        <w:t xml:space="preserve">.606. Precision-effect tests with aggregated non-independent effect sizes, however, estimated the opposite: that there was a slightly (but not statistically significant) preference for non-significant or counter-acquiescence effects,</w:t>
+      </w:r>
+      <w:r>
+        <w:t xml:space="preserve"> </w:t>
+      </w:r>
+      <m:oMath>
+        <m:r>
+          <m:t>β</m:t>
+        </m:r>
+      </m:oMath>
+      <w:r>
+        <w:t xml:space="preserve"> </w:t>
+      </w:r>
+      <w:r>
+        <w:t xml:space="preserve">= -0.34, 95% CI [-1.39, 0.70],</w:t>
+      </w:r>
+      <w:r>
+        <w:t xml:space="preserve"> </w:t>
+      </w:r>
+      <m:oMath>
+        <m:r>
+          <m:t>p</m:t>
+        </m:r>
+      </m:oMath>
+      <w:r>
+        <w:t xml:space="preserve"> </w:t>
+      </w:r>
+      <w:r>
+        <w:t xml:space="preserve">= .519. The bias-corrected overall effect size estimate was thus slightly adjusted upward,</w:t>
+      </w:r>
+      <w:r>
+        <w:t xml:space="preserve"> </w:t>
       </w:r>
       <m:oMath>
         <m:r>
@@ -2582,7 +3363,7 @@
         <w:t xml:space="preserve"> </w:t>
       </w:r>
       <w:r>
-        <w:t xml:space="preserve">= 0.04, 95% CI [-0.38, 0.47],</w:t>
+        <w:t xml:space="preserve">= 0.23, 95% CI [0.01, 0.45],</w:t>
       </w:r>
       <w:r>
         <w:t xml:space="preserve"> </w:t>
@@ -2596,684 +3377,7 @@
         <w:t xml:space="preserve"> </w:t>
       </w:r>
       <w:r>
-        <w:t xml:space="preserve">= .838), and near-zero in studies with non-students (</w:t>
-      </w:r>
-      <m:oMath>
-        <m:r>
-          <m:t>d</m:t>
-        </m:r>
-      </m:oMath>
-      <w:r>
-        <w:t xml:space="preserve"> </w:t>
-      </w:r>
-      <w:r>
-        <w:t xml:space="preserve">= 0.00, 95% CI [-0.20, 0.20],</w:t>
-      </w:r>
-      <w:r>
-        <w:t xml:space="preserve"> </w:t>
-      </w:r>
-      <m:oMath>
-        <m:r>
-          <m:t>p</m:t>
-        </m:r>
-      </m:oMath>
-      <w:r>
-        <w:t xml:space="preserve"> </w:t>
-      </w:r>
-      <w:r>
-        <w:t xml:space="preserve">= .993). The effects of demand characteristics also tended to be larger for in-person (</w:t>
-      </w:r>
-      <m:oMath>
-        <m:r>
-          <m:t>d</m:t>
-        </m:r>
-      </m:oMath>
-      <w:r>
-        <w:t xml:space="preserve"> </w:t>
-      </w:r>
-      <w:r>
-        <w:t xml:space="preserve">= 0.31, 95% CI [0.18, 0.45],</w:t>
-      </w:r>
-      <w:r>
-        <w:t xml:space="preserve"> </w:t>
-      </w:r>
-      <m:oMath>
-        <m:r>
-          <m:t>p</m:t>
-        </m:r>
-      </m:oMath>
-      <w:r>
-        <w:t xml:space="preserve"> </w:t>
-      </w:r>
-      <w:r>
-        <w:t xml:space="preserve">&lt; .001) vs. online (</w:t>
-      </w:r>
-      <m:oMath>
-        <m:r>
-          <m:t>d</m:t>
-        </m:r>
-      </m:oMath>
-      <w:r>
-        <w:t xml:space="preserve"> </w:t>
-      </w:r>
-      <w:r>
-        <w:t xml:space="preserve">= 0.09, 95% CI [-0.10, 0.28],</w:t>
-      </w:r>
-      <w:r>
-        <w:t xml:space="preserve"> </w:t>
-      </w:r>
-      <m:oMath>
-        <m:r>
-          <m:t>p</m:t>
-        </m:r>
-      </m:oMath>
-      <w:r>
-        <w:t xml:space="preserve"> </w:t>
-      </w:r>
-      <w:r>
-        <w:t xml:space="preserve">= .373) studies,</w:t>
-      </w:r>
-      <w:r>
-        <w:t xml:space="preserve"> </w:t>
-      </w:r>
-      <m:oMath>
-        <m:r>
-          <m:t>F</m:t>
-        </m:r>
-      </m:oMath>
-      <w:r>
-        <w:t xml:space="preserve">(1, 189) = 3.61,</w:t>
-      </w:r>
-      <w:r>
-        <w:t xml:space="preserve"> </w:t>
-      </w:r>
-      <m:oMath>
-        <m:r>
-          <m:t>p</m:t>
-        </m:r>
-      </m:oMath>
-      <w:r>
-        <w:t xml:space="preserve"> </w:t>
-      </w:r>
-      <w:r>
-        <w:t xml:space="preserve">= .059.</w:t>
-      </w:r>
-    </w:p>
-    <w:p>
-      <w:pPr>
-        <w:pStyle w:val="Textkrper"/>
-      </w:pPr>
-      <w:r>
-        <w:t xml:space="preserve">The effects of demand characteristics appeared to be additive. Compared to instances where a demand characteristic condition was compared to a control group (</w:t>
-      </w:r>
-      <m:oMath>
-        <m:r>
-          <m:t>d</m:t>
-        </m:r>
-      </m:oMath>
-      <w:r>
-        <w:t xml:space="preserve"> </w:t>
-      </w:r>
-      <w:r>
-        <w:t xml:space="preserve">= 0.16, 95% CI [0.04, 0.28],</w:t>
-      </w:r>
-      <w:r>
-        <w:t xml:space="preserve"> </w:t>
-      </w:r>
-      <m:oMath>
-        <m:r>
-          <m:t>p</m:t>
-        </m:r>
-      </m:oMath>
-      <w:r>
-        <w:t xml:space="preserve"> </w:t>
-      </w:r>
-      <w:r>
-        <w:t xml:space="preserve">.009), effect sizes were approximately twice as large when two demand characteristic conditions were compared (</w:t>
-      </w:r>
-      <m:oMath>
-        <m:r>
-          <m:t>d</m:t>
-        </m:r>
-      </m:oMath>
-      <w:r>
-        <w:t xml:space="preserve"> </w:t>
-      </w:r>
-      <w:r>
-        <w:t xml:space="preserve">= 0.37, 95% CI [0.24, 0.51],</w:t>
-      </w:r>
-      <w:r>
-        <w:t xml:space="preserve"> </w:t>
-      </w:r>
-      <m:oMath>
-        <m:r>
-          <m:t>p</m:t>
-        </m:r>
-      </m:oMath>
-      <w:r>
-        <w:t xml:space="preserve"> </w:t>
-      </w:r>
-      <w:r>
-        <w:t xml:space="preserve">&lt; .001),</w:t>
-      </w:r>
-      <w:r>
-        <w:t xml:space="preserve"> </w:t>
-      </w:r>
-      <m:oMath>
-        <m:r>
-          <m:t>F</m:t>
-        </m:r>
-      </m:oMath>
-      <w:r>
-        <w:t xml:space="preserve">(1, 193) = 19.26,</w:t>
-      </w:r>
-      <w:r>
-        <w:t xml:space="preserve"> </w:t>
-      </w:r>
-      <m:oMath>
-        <m:r>
-          <m:t>p</m:t>
-        </m:r>
-      </m:oMath>
-      <w:r>
-        <w:t xml:space="preserve"> </w:t>
-      </w:r>
-      <w:r>
-        <w:t xml:space="preserve">= &lt; .001. Instances where a demand characteristic condition was compared to a control group allowed us to additional test whether participants respond more strongly to positive-, nil-, or negative-demand characteristics. Results indicated that they do,</w:t>
-      </w:r>
-      <w:r>
-        <w:t xml:space="preserve"> </w:t>
-      </w:r>
-      <m:oMath>
-        <m:r>
-          <m:t>F</m:t>
-        </m:r>
-      </m:oMath>
-      <w:r>
-        <w:t xml:space="preserve">(4, 190) = 6.74,</w:t>
-      </w:r>
-      <w:r>
-        <w:t xml:space="preserve"> </w:t>
-      </w:r>
-      <m:oMath>
-        <m:r>
-          <m:t>p</m:t>
-        </m:r>
-      </m:oMath>
-      <w:r>
-        <w:t xml:space="preserve"> </w:t>
-      </w:r>
-      <w:r>
-        <w:t xml:space="preserve">= &lt; .001. The effect of demand characteristics was nearly twice as large in the nil (</w:t>
-      </w:r>
-      <m:oMath>
-        <m:r>
-          <m:t>d</m:t>
-        </m:r>
-      </m:oMath>
-      <w:r>
-        <w:t xml:space="preserve"> </w:t>
-      </w:r>
-      <w:r>
-        <w:t xml:space="preserve">= 0.33, 95% CI [0.14, 0.52],</w:t>
-      </w:r>
-      <w:r>
-        <w:t xml:space="preserve"> </w:t>
-      </w:r>
-      <m:oMath>
-        <m:r>
-          <m:t>p</m:t>
-        </m:r>
-      </m:oMath>
-      <w:r>
-        <w:t xml:space="preserve"> </w:t>
-      </w:r>
-      <w:r>
-        <w:t xml:space="preserve">.001) vs. positive (</w:t>
-      </w:r>
-      <m:oMath>
-        <m:r>
-          <m:t>d</m:t>
-        </m:r>
-      </m:oMath>
-      <w:r>
-        <w:t xml:space="preserve"> </w:t>
-      </w:r>
-      <w:r>
-        <w:t xml:space="preserve">= 0.14, 95% CI [0.02, 0.27],</w:t>
-      </w:r>
-      <w:r>
-        <w:t xml:space="preserve"> </w:t>
-      </w:r>
-      <m:oMath>
-        <m:r>
-          <m:t>p</m:t>
-        </m:r>
-      </m:oMath>
-      <w:r>
-        <w:t xml:space="preserve"> </w:t>
-      </w:r>
-      <w:r>
-        <w:t xml:space="preserve">= .026), and negative demand conditions (</w:t>
-      </w:r>
-      <m:oMath>
-        <m:r>
-          <m:t>d</m:t>
-        </m:r>
-      </m:oMath>
-      <w:r>
-        <w:t xml:space="preserve"> </w:t>
-      </w:r>
-      <w:r>
-        <w:t xml:space="preserve">= 0.14, 95% CI [-0.02, 0.30],</w:t>
-      </w:r>
-      <w:r>
-        <w:t xml:space="preserve"> </w:t>
-      </w:r>
-      <m:oMath>
-        <m:r>
-          <m:t>p</m:t>
-        </m:r>
-      </m:oMath>
-      <w:r>
-        <w:t xml:space="preserve"> </w:t>
-      </w:r>
-      <w:r>
-        <w:t xml:space="preserve">.095).</w:t>
-      </w:r>
-    </w:p>
-    <w:p>
-      <w:pPr>
-        <w:pStyle w:val="Textkrper"/>
-      </w:pPr>
-      <w:r>
-        <w:t xml:space="preserve">We did not find that the effects of demand characteristics were moderated by whether researchers manipulated demand characteristics within- (</w:t>
-      </w:r>
-      <m:oMath>
-        <m:r>
-          <m:t>d</m:t>
-        </m:r>
-      </m:oMath>
-      <w:r>
-        <w:t xml:space="preserve"> </w:t>
-      </w:r>
-      <w:r>
-        <w:t xml:space="preserve">= 0.24, 95% CI [0.12, 0.36],</w:t>
-      </w:r>
-      <w:r>
-        <w:t xml:space="preserve"> </w:t>
-      </w:r>
-      <m:oMath>
-        <m:r>
-          <m:t>p</m:t>
-        </m:r>
-      </m:oMath>
-      <w:r>
-        <w:t xml:space="preserve"> </w:t>
-      </w:r>
-      <w:r>
-        <w:t xml:space="preserve">&lt; .001) vs. between-subjects (</w:t>
-      </w:r>
-      <m:oMath>
-        <m:r>
-          <m:t>d</m:t>
-        </m:r>
-      </m:oMath>
-      <w:r>
-        <w:t xml:space="preserve"> </w:t>
-      </w:r>
-      <w:r>
-        <w:t xml:space="preserve">= 0.09, 95% CI [-0.14, 0.32],</w:t>
-      </w:r>
-      <w:r>
-        <w:t xml:space="preserve"> </w:t>
-      </w:r>
-      <m:oMath>
-        <m:r>
-          <m:t>p</m:t>
-        </m:r>
-      </m:oMath>
-      <w:r>
-        <w:t xml:space="preserve"> </w:t>
-      </w:r>
-      <w:r>
-        <w:t xml:space="preserve">= .427),</w:t>
-      </w:r>
-      <w:r>
-        <w:t xml:space="preserve"> </w:t>
-      </w:r>
-      <m:oMath>
-        <m:r>
-          <m:t>F</m:t>
-        </m:r>
-      </m:oMath>
-      <w:r>
-        <w:t xml:space="preserve">(1, 193) = 1.66,</w:t>
-      </w:r>
-      <w:r>
-        <w:t xml:space="preserve"> </w:t>
-      </w:r>
-      <m:oMath>
-        <m:r>
-          <m:t>p</m:t>
-        </m:r>
-      </m:oMath>
-      <w:r>
-        <w:t xml:space="preserve"> </w:t>
-      </w:r>
-      <w:r>
-        <w:t xml:space="preserve">= .199. We also did not find that the effects of demand characteristics were moderated by the year the record was completed or published,</w:t>
-      </w:r>
-      <w:r>
-        <w:t xml:space="preserve"> </w:t>
-      </w:r>
-      <m:oMath>
-        <m:r>
-          <m:t>β</m:t>
-        </m:r>
-      </m:oMath>
-      <w:r>
-        <w:t xml:space="preserve"> </w:t>
-      </w:r>
-      <w:r>
-        <w:t xml:space="preserve">= 0.00, 95% CI [-0.01, 0.00],</w:t>
-      </w:r>
-      <w:r>
-        <w:t xml:space="preserve"> </w:t>
-      </w:r>
-      <m:oMath>
-        <m:r>
-          <m:t>t</m:t>
-        </m:r>
-      </m:oMath>
-      <w:r>
-        <w:t xml:space="preserve">(194) = -0.51,</w:t>
-      </w:r>
-      <w:r>
-        <w:t xml:space="preserve"> </w:t>
-      </w:r>
-      <m:oMath>
-        <m:r>
-          <m:t>p</m:t>
-        </m:r>
-      </m:oMath>
-      <w:r>
-        <w:t xml:space="preserve"> </w:t>
-      </w:r>
-      <w:r>
-        <w:t xml:space="preserve">= .612. The effects of demand characteristics tended to be numerically larger in unpaid (</w:t>
-      </w:r>
-      <m:oMath>
-        <m:r>
-          <m:t>d</m:t>
-        </m:r>
-      </m:oMath>
-      <w:r>
-        <w:t xml:space="preserve"> </w:t>
-      </w:r>
-      <w:r>
-        <w:t xml:space="preserve">= 0.23, 95% CI [0.11, 0.35],</w:t>
-      </w:r>
-      <w:r>
-        <w:t xml:space="preserve"> </w:t>
-      </w:r>
-      <m:oMath>
-        <m:r>
-          <m:t>p</m:t>
-        </m:r>
-      </m:oMath>
-      <w:r>
-        <w:t xml:space="preserve"> </w:t>
-      </w:r>
-      <w:r>
-        <w:t xml:space="preserve">&lt; .001) vs. paid (</w:t>
-      </w:r>
-      <m:oMath>
-        <m:r>
-          <m:t>d</m:t>
-        </m:r>
-      </m:oMath>
-      <w:r>
-        <w:t xml:space="preserve"> </w:t>
-      </w:r>
-      <w:r>
-        <w:t xml:space="preserve">= 0.13, 95% CI [-0.05, 0.31],</w:t>
-      </w:r>
-      <w:r>
-        <w:t xml:space="preserve"> </w:t>
-      </w:r>
-      <m:oMath>
-        <m:r>
-          <m:t>p</m:t>
-        </m:r>
-      </m:oMath>
-      <w:r>
-        <w:t xml:space="preserve"> </w:t>
-      </w:r>
-      <w:r>
-        <w:t xml:space="preserve">= .157) studies—but this difference was also not statistically significant,</w:t>
-      </w:r>
-      <w:r>
-        <w:t xml:space="preserve"> </w:t>
-      </w:r>
-      <m:oMath>
-        <m:r>
-          <m:t>F</m:t>
-        </m:r>
-      </m:oMath>
-      <w:r>
-        <w:t xml:space="preserve">(1, 192) = 0.87,</w:t>
-      </w:r>
-      <w:r>
-        <w:t xml:space="preserve"> </w:t>
-      </w:r>
-      <m:oMath>
-        <m:r>
-          <m:t>p</m:t>
-        </m:r>
-      </m:oMath>
-      <w:r>
-        <w:t xml:space="preserve"> </w:t>
-      </w:r>
-      <w:r>
-        <w:t xml:space="preserve">= .352.</w:t>
-      </w:r>
-    </w:p>
-    <w:bookmarkEnd w:id="49"/>
-    <w:bookmarkEnd w:id="50"/>
-    <w:bookmarkStart w:id="51" w:name="forecasts"/>
-    <w:p>
-      <w:pPr>
-        <w:pStyle w:val="berschrift3"/>
-      </w:pPr>
-      <w:r>
-        <w:t xml:space="preserve">Forecasts.</w:t>
-      </w:r>
-    </w:p>
-    <w:bookmarkEnd w:id="51"/>
-    <w:bookmarkStart w:id="55" w:name="publication-bias-analyses-1"/>
-    <w:p>
-      <w:pPr>
-        <w:pStyle w:val="berschrift3"/>
-      </w:pPr>
-      <w:r>
-        <w:t xml:space="preserve">Publication bias analyses.</w:t>
-      </w:r>
-    </w:p>
-    <w:p>
-      <w:pPr>
-        <w:pStyle w:val="FirstParagraph"/>
-      </w:pPr>
-      <w:r>
-        <w:t xml:space="preserve">Overall, publication bias analyses were inconclusive. For example, a funnel plot containing all effect sizes appeared to indicate that publication bias favored acquiescence effects (i.e., effects where participants shifted responses to be consistent with the demand characteristics). However, a funnel plot where non-independent effect sizes were aggregated appeared to indicate the opposite: that publication bias favored non-significant or counter-acquiescence effects.</w:t>
-      </w:r>
-    </w:p>
-    <w:p>
-      <w:pPr>
-        <w:pStyle w:val="Textkrper"/>
-      </w:pPr>
-      <w:r>
-        <w:t xml:space="preserve">Precision-effect tests with 3LMA provided a non-significant estimate of publication bias that favored acquiescence effects,</w:t>
-      </w:r>
-      <w:r>
-        <w:t xml:space="preserve"> </w:t>
-      </w:r>
-      <m:oMath>
-        <m:r>
-          <m:t>β</m:t>
-        </m:r>
-      </m:oMath>
-      <w:r>
-        <w:t xml:space="preserve"> </w:t>
-      </w:r>
-      <w:r>
-        <w:t xml:space="preserve">= 0.68, 95% CI [-0.07,</w:t>
-      </w:r>
-      <w:r>
-        <w:t xml:space="preserve"> </w:t>
-      </w:r>
-      <w:r>
-        <w:rPr>
-          <w:rStyle w:val="VerbatimChar"/>
-        </w:rPr>
-        <w:t xml:space="preserve">pub.r$rho_0.5$pe.3l$ci.ub[2]</w:t>
-      </w:r>
-      <w:r>
-        <w:t xml:space="preserve">],</w:t>
-      </w:r>
-      <w:r>
-        <w:t xml:space="preserve"> </w:t>
-      </w:r>
-      <m:oMath>
-        <m:r>
-          <m:t>p</m:t>
-        </m:r>
-      </m:oMath>
-      <w:r>
-        <w:t xml:space="preserve"> </w:t>
-      </w:r>
-      <w:r>
-        <w:t xml:space="preserve">.076. The bias-corrected overall effect size estimate did not significantly differ from zero</w:t>
-      </w:r>
-      <w:r>
-        <w:t xml:space="preserve"> </w:t>
-      </w:r>
-      <m:oMath>
-        <m:r>
-          <m:t>d</m:t>
-        </m:r>
-      </m:oMath>
-      <w:r>
-        <w:t xml:space="preserve"> </w:t>
-      </w:r>
-      <w:r>
-        <w:t xml:space="preserve">= 0.06, 95% CI [-0.16,</w:t>
-      </w:r>
-      <w:r>
-        <w:t xml:space="preserve"> </w:t>
-      </w:r>
-      <w:r>
-        <w:rPr>
-          <w:rStyle w:val="VerbatimChar"/>
-        </w:rPr>
-        <w:t xml:space="preserve">pub.r$rho_0.5$pe.3l$ci.ub[1]</w:t>
-      </w:r>
-      <w:r>
-        <w:t xml:space="preserve">],</w:t>
-      </w:r>
-      <w:r>
-        <w:t xml:space="preserve"> </w:t>
-      </w:r>
-      <m:oMath>
-        <m:r>
-          <m:t>p</m:t>
-        </m:r>
-      </m:oMath>
-      <w:r>
-        <w:t xml:space="preserve"> </w:t>
-      </w:r>
-      <w:r>
-        <w:t xml:space="preserve">.606. Precision-effect tests with aggregated non-independent effect sizes, however, suggested the opposite: that publication bias favored non-significant or counter-acquiescence effects,</w:t>
-      </w:r>
-      <w:r>
-        <w:t xml:space="preserve"> </w:t>
-      </w:r>
-      <m:oMath>
-        <m:r>
-          <m:t>β</m:t>
-        </m:r>
-      </m:oMath>
-      <w:r>
-        <w:t xml:space="preserve"> </w:t>
-      </w:r>
-      <w:r>
-        <w:t xml:space="preserve">= -0.34, 95% CI [-1.39,</w:t>
-      </w:r>
-      <w:r>
-        <w:t xml:space="preserve"> </w:t>
-      </w:r>
-      <w:r>
-        <w:rPr>
-          <w:rStyle w:val="VerbatimChar"/>
-        </w:rPr>
-        <w:t xml:space="preserve">pub.r$rho_0.5$pe.a$ci.ub[2]</w:t>
-      </w:r>
-      <w:r>
-        <w:t xml:space="preserve">],</w:t>
-      </w:r>
-      <w:r>
-        <w:t xml:space="preserve"> </w:t>
-      </w:r>
-      <m:oMath>
-        <m:r>
-          <m:t>p</m:t>
-        </m:r>
-      </m:oMath>
-      <w:r>
-        <w:t xml:space="preserve"> </w:t>
-      </w:r>
-      <w:r>
-        <w:t xml:space="preserve">.519. The bias-corrected overall effect size estimate was thus upward-adjusted,</w:t>
-      </w:r>
-      <w:r>
-        <w:t xml:space="preserve"> </w:t>
-      </w:r>
-      <m:oMath>
-        <m:r>
-          <m:t>d</m:t>
-        </m:r>
-      </m:oMath>
-      <w:r>
-        <w:t xml:space="preserve"> </w:t>
-      </w:r>
-      <w:r>
-        <w:t xml:space="preserve">= 0.23, 95% CI [0.01,</w:t>
-      </w:r>
-      <w:r>
-        <w:t xml:space="preserve"> </w:t>
-      </w:r>
-      <w:r>
-        <w:rPr>
-          <w:rStyle w:val="VerbatimChar"/>
-        </w:rPr>
-        <w:t xml:space="preserve">pub.r$rho_0.5$pe.a$ci.ub[1]</w:t>
-      </w:r>
-      <w:r>
-        <w:t xml:space="preserve">],</w:t>
-      </w:r>
-      <w:r>
-        <w:t xml:space="preserve"> </w:t>
-      </w:r>
-      <m:oMath>
-        <m:r>
-          <m:t>p</m:t>
-        </m:r>
-      </m:oMath>
-      <w:r>
-        <w:t xml:space="preserve"> </w:t>
-      </w:r>
-      <w:r>
-        <w:t xml:space="preserve">.038.</w:t>
+        <w:t xml:space="preserve">= .038.</w:t>
       </w:r>
     </w:p>
     <w:p>
@@ -3343,15 +3447,7 @@
         <w:t xml:space="preserve"> </w:t>
       </w:r>
       <w:r>
-        <w:t xml:space="preserve">&lt; .001.</w:t>
-      </w:r>
-    </w:p>
-    <w:p>
-      <w:pPr>
-        <w:pStyle w:val="Textkrper"/>
-      </w:pPr>
-      <w:r>
-        <w:t xml:space="preserve">We did not find evidence that effect sizes differed among unpublished (</w:t>
+        <w:t xml:space="preserve">&lt; .001. We did not, however, find evidence that effect sizes differed among unpublished (</w:t>
       </w:r>
       <m:oMath>
         <m:r>
@@ -3446,18 +3542,18 @@
           <wp:inline>
             <wp:extent cx="4587290" cy="3669832"/>
             <wp:effectExtent b="0" l="0" r="0" t="0"/>
-            <wp:docPr descr="Figure 4.  Funnel plot of non-aggregated and aggregated effect sizes." title="" id="53" name="Picture"/>
+            <wp:docPr descr="Figure 4.  Funnel plot of non-aggregated and aggregated effect sizes." title="" id="52" name="Picture"/>
             <a:graphic>
               <a:graphicData uri="http://schemas.openxmlformats.org/drawingml/2006/picture">
                 <pic:pic>
                   <pic:nvPicPr>
-                    <pic:cNvPr descr="metaware_manuscript_files/figure-docx/funnel-1.png" id="54" name="Picture"/>
+                    <pic:cNvPr descr="metaware_manuscript_files/figure-docx/funnel-1.png" id="53" name="Picture"/>
                     <pic:cNvPicPr>
                       <a:picLocks noChangeArrowheads="1" noChangeAspect="1"/>
                     </pic:cNvPicPr>
                   </pic:nvPicPr>
                   <pic:blipFill>
-                    <a:blip r:embed="rId52"/>
+                    <a:blip r:embed="rId51"/>
                     <a:stretch>
                       <a:fillRect/>
                     </a:stretch>
@@ -3519,25 +3615,141 @@
         <w:t xml:space="preserve">Funnel plot of non-aggregated and aggregated effect sizes.</w:t>
       </w:r>
     </w:p>
+    <w:bookmarkEnd w:id="54"/>
     <w:bookmarkEnd w:id="55"/>
+    <w:bookmarkStart w:id="56" w:name="discussion"/>
+    <w:p>
+      <w:pPr>
+        <w:pStyle w:val="berschrift1"/>
+      </w:pPr>
+      <w:r>
+        <w:t xml:space="preserve">Discussion</w:t>
+      </w:r>
+    </w:p>
+    <w:p>
+      <w:pPr>
+        <w:pStyle w:val="FirstParagraph"/>
+      </w:pPr>
+      <w:r>
+        <w:t xml:space="preserve">Compare average effect of demand to average effect in psychology. It suggest that it’s plausible that these are driven by demand. When looking at the distribution, it’s clear that no effect is too big to rule out concerns about demand.</w:t>
+      </w:r>
+    </w:p>
+    <w:p>
+      <w:pPr>
+        <w:pStyle w:val="Textkrper"/>
+      </w:pPr>
+      <w:r>
+        <w:t xml:space="preserve">Might want to plot es distribution and identify proportion of (a) non-negligible acquiescence, (b) non-negligible counter-acquiescence, and (c) non-acquiescence.</w:t>
+      </w:r>
+    </w:p>
     <w:bookmarkEnd w:id="56"/>
-    <w:bookmarkStart w:id="57" w:name="discussion"/>
+    <w:bookmarkStart w:id="57" w:name="limitations"/>
     <w:p>
       <w:pPr>
         <w:pStyle w:val="berschrift1"/>
       </w:pPr>
       <w:r>
-        <w:t xml:space="preserve">Discussion</w:t>
+        <w:t xml:space="preserve">Limitations</w:t>
+      </w:r>
+    </w:p>
+    <w:p>
+      <w:pPr>
+        <w:pStyle w:val="FirstParagraph"/>
+      </w:pPr>
+      <w:r>
+        <w:t xml:space="preserve">We had to rely on ratings of motivation, opportunity, and belief that were both (a) ad-hoc (unvalidated), and (b) post-hoc (estimated with a new group of participants).</w:t>
+      </w:r>
+    </w:p>
+    <w:p>
+      <w:pPr>
+        <w:numPr>
+          <w:ilvl w:val="0"/>
+          <w:numId w:val="1002"/>
+        </w:numPr>
+      </w:pPr>
+      <w:r>
+        <w:t xml:space="preserve">This is largely because researchers rarely have measured these proposed moderators.</w:t>
+      </w:r>
+    </w:p>
+    <w:p>
+      <w:pPr>
+        <w:numPr>
+          <w:ilvl w:val="0"/>
+          <w:numId w:val="1002"/>
+        </w:numPr>
+      </w:pPr>
+      <w:r>
+        <w:t xml:space="preserve">It’s possible that some of these measures may have been more valid than others. For example, participants who review descriptions of studies may be better able to estimate their beliefs about the hypothesized effect than their motivation to confirm the hypothesized effect.</w:t>
+      </w:r>
+    </w:p>
+    <w:p>
+      <w:pPr>
+        <w:numPr>
+          <w:ilvl w:val="0"/>
+          <w:numId w:val="1002"/>
+        </w:numPr>
+      </w:pPr>
+      <w:r>
+        <w:t xml:space="preserve">Future research can address this by more intentionally measuring and manipulating these constructs in experimental tests of the role of demand characteristics.</w:t>
+      </w:r>
+    </w:p>
+    <w:p>
+      <w:pPr>
+        <w:pStyle w:val="FirstParagraph"/>
+      </w:pPr>
+      <w:r>
+        <w:t xml:space="preserve">Our literature search was non-comprehensive.</w:t>
+      </w:r>
+    </w:p>
+    <w:p>
+      <w:pPr>
+        <w:numPr>
+          <w:ilvl w:val="0"/>
+          <w:numId w:val="1003"/>
+        </w:numPr>
+      </w:pPr>
+      <w:r>
+        <w:t xml:space="preserve">For our literature review, we focused on identifying a workable conceptual space, focusing on explicit experimental manipulations of the communicated hypothesis.</w:t>
+      </w:r>
+    </w:p>
+    <w:p>
+      <w:pPr>
+        <w:numPr>
+          <w:ilvl w:val="0"/>
+          <w:numId w:val="1003"/>
+        </w:numPr>
+      </w:pPr>
+      <w:r>
+        <w:t xml:space="preserve">But demand characteristics is a broad–and some might even argue vague–construct. Anything that potentially influences participants beliefs about the experimenter’s hypothesis can be considered demand characteristics, including the text in informed consents and study materials, the experimenter’s delivery, etc.</w:t>
+      </w:r>
+    </w:p>
+    <w:p>
+      <w:pPr>
+        <w:numPr>
+          <w:ilvl w:val="0"/>
+          <w:numId w:val="1003"/>
+        </w:numPr>
+      </w:pPr>
+      <w:r>
+        <w:t xml:space="preserve">Furthermore, Orne’s writings on demand characteristics often included discussions of even broader (but difficult to measure) aspects of the social situations, including social norms about participant behavior, pacts of ignorance about admitting awareness of the true purpose of the study, etc.</w:t>
+      </w:r>
+    </w:p>
+    <w:p>
+      <w:pPr>
+        <w:pStyle w:val="FirstParagraph"/>
+      </w:pPr>
+      <w:r>
+        <w:t xml:space="preserve">Publication bias analyses are problematic. Evidence of moderation is correlational. There may be confounding.</w:t>
       </w:r>
     </w:p>
     <w:bookmarkEnd w:id="57"/>
-    <w:bookmarkStart w:id="58" w:name="thoughts"/>
+    <w:bookmarkStart w:id="58" w:name="to-do"/>
     <w:p>
       <w:pPr>
         <w:pStyle w:val="berschrift1"/>
       </w:pPr>
       <w:r>
-        <w:t xml:space="preserve">Thoughts</w:t>
+        <w:t xml:space="preserve">To-do</w:t>
       </w:r>
     </w:p>
     <w:p>
@@ -3545,7 +3757,7 @@
         <w:pStyle w:val="FirstParagraph"/>
       </w:pPr>
       <w:r>
-        <w:t xml:space="preserve">Compare average effect of demand to average effect in psychology. It suggest that it’s plausible that these are driven by demand. When looking at the distribution, it’s clear that no effect is too big to rule out concerns about demand.</w:t>
+        <w:t xml:space="preserve">[] Add Figure 4 number</w:t>
       </w:r>
     </w:p>
     <w:p>
@@ -3553,95 +3765,141 @@
         <w:pStyle w:val="Textkrper"/>
       </w:pPr>
       <w:r>
-        <w:t xml:space="preserve">Might want to plot es distribution and identify proportion of (a) non-negligible acquiesence, (b) non-negligible counter-acquiesence, and (c) non-acquiesence.</w:t>
+        <w:t xml:space="preserve">[] Need to add refs</w:t>
+      </w:r>
+    </w:p>
+    <w:p>
+      <w:pPr>
+        <w:pStyle w:val="Textkrper"/>
+      </w:pPr>
+      <w:r>
+        <w:t xml:space="preserve">[] F-value looks off here</w:t>
+      </w:r>
+      <w:r>
+        <w:t xml:space="preserve"> </w:t>
+      </w:r>
+      <w:r>
+        <w:t xml:space="preserve">“</w:t>
+      </w:r>
+      <w:r>
+        <w:t xml:space="preserve">Instances where a demand characteristic condition was compared to a control group allowed us to additional test whether participants respond more strongly to positive, nil, or negative demand characteristics.</w:t>
+      </w:r>
+      <w:r>
+        <w:t xml:space="preserve">”</w:t>
+      </w:r>
+    </w:p>
+    <w:p>
+      <w:pPr>
+        <w:pStyle w:val="Textkrper"/>
+      </w:pPr>
+      <w:r>
+        <w:t xml:space="preserve">[] Clean up folder structure</w:t>
+      </w:r>
+    </w:p>
+    <w:p>
+      <w:pPr>
+        <w:pStyle w:val="Textkrper"/>
+      </w:pPr>
+      <w:r>
+        <w:t xml:space="preserve">[] Have Mike review again?</w:t>
+      </w:r>
+    </w:p>
+    <w:p>
+      <w:pPr>
+        <w:pStyle w:val="Textkrper"/>
+      </w:pPr>
+      <w:r>
+        <w:t xml:space="preserve">[] Update pre-registration</w:t>
+      </w:r>
+    </w:p>
+    <w:p>
+      <w:pPr>
+        <w:pStyle w:val="Textkrper"/>
+      </w:pPr>
+      <w:r>
+        <w:t xml:space="preserve">[] Have M.W. work on outcome type</w:t>
+      </w:r>
+    </w:p>
+    <w:p>
+      <w:pPr>
+        <w:pStyle w:val="Textkrper"/>
+      </w:pPr>
+      <w:r>
+        <w:t xml:space="preserve">[] Have M.W. build codebooks</w:t>
+      </w:r>
+    </w:p>
+    <w:p>
+      <w:pPr>
+        <w:pStyle w:val="Textkrper"/>
+      </w:pPr>
+      <w:r>
+        <w:t xml:space="preserve">[] Will have to update figures</w:t>
       </w:r>
     </w:p>
     <w:bookmarkEnd w:id="58"/>
-    <w:bookmarkStart w:id="59" w:name="to-do"/>
+    <w:bookmarkStart w:id="91" w:name="references"/>
     <w:p>
       <w:pPr>
         <w:pStyle w:val="berschrift1"/>
       </w:pPr>
       <w:r>
-        <w:t xml:space="preserve">To-do</w:t>
-      </w:r>
-    </w:p>
-    <w:p>
-      <w:pPr>
-        <w:pStyle w:val="FirstParagraph"/>
-      </w:pPr>
-      <w:r>
-        <w:t xml:space="preserve">[] Need to add</w:t>
-      </w:r>
-    </w:p>
-    <w:p>
-      <w:pPr>
-        <w:pStyle w:val="Textkrper"/>
-      </w:pPr>
-      <w:r>
-        <w:t xml:space="preserve">[] Clean up folder structure</w:t>
-      </w:r>
-    </w:p>
-    <w:p>
-      <w:pPr>
-        <w:pStyle w:val="Textkrper"/>
-      </w:pPr>
-      <w:r>
-        <w:t xml:space="preserve">[] Have Mike review again?</w:t>
-      </w:r>
-    </w:p>
-    <w:p>
-      <w:pPr>
-        <w:pStyle w:val="Textkrper"/>
-      </w:pPr>
-      <w:r>
-        <w:t xml:space="preserve">[] Update pre-registration</w:t>
-      </w:r>
-    </w:p>
-    <w:p>
-      <w:pPr>
-        <w:pStyle w:val="Textkrper"/>
-      </w:pPr>
-      <w:r>
-        <w:t xml:space="preserve">[] Have M.W. work on outcome type</w:t>
-      </w:r>
-    </w:p>
-    <w:p>
-      <w:pPr>
-        <w:pStyle w:val="Textkrper"/>
-      </w:pPr>
-      <w:r>
-        <w:t xml:space="preserve">[] Have M.W. build codebooks</w:t>
+        <w:t xml:space="preserve">References</w:t>
+      </w:r>
+    </w:p>
+    <w:bookmarkStart w:id="90" w:name="refs"/>
+    <w:bookmarkStart w:id="59" w:name="ref-allen2012demand"/>
+    <w:p>
+      <w:pPr>
+        <w:pStyle w:val="Literaturverzeichnis"/>
+      </w:pPr>
+      <w:r>
+        <w:t xml:space="preserve">Allen, A. P., &amp; Smith, A. P. (2012). Demand characteristics, pre-test attitudes and time-on-task trends in the effects of chewing gum on attention and reported mood in healthy volunteers.</w:t>
+      </w:r>
+      <w:r>
+        <w:t xml:space="preserve"> </w:t>
+      </w:r>
+      <w:r>
+        <w:rPr>
+          <w:iCs/>
+          <w:i/>
+        </w:rPr>
+        <w:t xml:space="preserve">Appetite</w:t>
+      </w:r>
+      <w:r>
+        <w:t xml:space="preserve">,</w:t>
+      </w:r>
+      <w:r>
+        <w:t xml:space="preserve"> </w:t>
+      </w:r>
+      <w:r>
+        <w:rPr>
+          <w:iCs/>
+          <w:i/>
+        </w:rPr>
+        <w:t xml:space="preserve">59</w:t>
+      </w:r>
+      <w:r>
+        <w:t xml:space="preserve">(2), 349–356.</w:t>
       </w:r>
     </w:p>
     <w:bookmarkEnd w:id="59"/>
-    <w:bookmarkStart w:id="92" w:name="references"/>
-    <w:p>
-      <w:pPr>
-        <w:pStyle w:val="berschrift1"/>
-      </w:pPr>
-      <w:r>
-        <w:t xml:space="preserve">References</w:t>
-      </w:r>
-    </w:p>
-    <w:bookmarkStart w:id="91" w:name="refs"/>
-    <w:bookmarkStart w:id="60" w:name="ref-allen2012demand"/>
+    <w:bookmarkStart w:id="60" w:name="ref-barbuto1998motivation"/>
     <w:p>
       <w:pPr>
         <w:pStyle w:val="Literaturverzeichnis"/>
       </w:pPr>
       <w:r>
-        <w:t xml:space="preserve">Allen, A. P., &amp; Smith, A. P. (2012). Demand characteristics, pre-test attitudes and time-on-task trends in the effects of chewing gum on attention and reported mood in healthy volunteers.</w:t>
-      </w:r>
-      <w:r>
-        <w:t xml:space="preserve"> </w:t>
-      </w:r>
-      <w:r>
-        <w:rPr>
-          <w:iCs/>
-          <w:i/>
-        </w:rPr>
-        <w:t xml:space="preserve">Appetite</w:t>
+        <w:t xml:space="preserve">Barbuto Jr, J. E., &amp; Scholl, R. W. (1998). Motivation sources inventory: Development and validation of new scales to measure an integrative taxonomy of motivation.</w:t>
+      </w:r>
+      <w:r>
+        <w:t xml:space="preserve"> </w:t>
+      </w:r>
+      <w:r>
+        <w:rPr>
+          <w:iCs/>
+          <w:i/>
+        </w:rPr>
+        <w:t xml:space="preserve">Psychological Reports</w:t>
       </w:r>
       <w:r>
         <w:t xml:space="preserve">,</w:t>
@@ -3654,30 +3912,30 @@
           <w:iCs/>
           <w:i/>
         </w:rPr>
-        <w:t xml:space="preserve">59</w:t>
-      </w:r>
-      <w:r>
-        <w:t xml:space="preserve">(2), 349–356.</w:t>
+        <w:t xml:space="preserve">82</w:t>
+      </w:r>
+      <w:r>
+        <w:t xml:space="preserve">(3), 1011–1022.</w:t>
       </w:r>
     </w:p>
     <w:bookmarkEnd w:id="60"/>
-    <w:bookmarkStart w:id="61" w:name="ref-barbuto1998motivation"/>
+    <w:bookmarkStart w:id="61" w:name="ref-berkowitz1971weapons"/>
     <w:p>
       <w:pPr>
         <w:pStyle w:val="Literaturverzeichnis"/>
       </w:pPr>
       <w:r>
-        <w:t xml:space="preserve">Barbuto Jr, J. E., &amp; Scholl, R. W. (1998). Motivation sources inventory: Development and validation of new scales to measure an integrative taxonomy of motivation.</w:t>
-      </w:r>
-      <w:r>
-        <w:t xml:space="preserve"> </w:t>
-      </w:r>
-      <w:r>
-        <w:rPr>
-          <w:iCs/>
-          <w:i/>
-        </w:rPr>
-        <w:t xml:space="preserve">Psychological Reports</w:t>
+        <w:t xml:space="preserve">Berkowitz, L. (1971). The" weapons effect," demand characteristics, and the myth of the compliant subject.</w:t>
+      </w:r>
+      <w:r>
+        <w:t xml:space="preserve"> </w:t>
+      </w:r>
+      <w:r>
+        <w:rPr>
+          <w:iCs/>
+          <w:i/>
+        </w:rPr>
+        <w:t xml:space="preserve">Journal of Personality and Social Psychology</w:t>
       </w:r>
       <w:r>
         <w:t xml:space="preserve">,</w:t>
@@ -3690,20 +3948,108 @@
           <w:iCs/>
           <w:i/>
         </w:rPr>
-        <w:t xml:space="preserve">82</w:t>
-      </w:r>
-      <w:r>
-        <w:t xml:space="preserve">(3), 1011–1022.</w:t>
+        <w:t xml:space="preserve">20</w:t>
+      </w:r>
+      <w:r>
+        <w:t xml:space="preserve">, 332–338.</w:t>
       </w:r>
     </w:p>
     <w:bookmarkEnd w:id="61"/>
-    <w:bookmarkStart w:id="62" w:name="ref-berkowitz1971weapons"/>
+    <w:bookmarkStart w:id="62" w:name="ref-borenstein2009effect"/>
     <w:p>
       <w:pPr>
         <w:pStyle w:val="Literaturverzeichnis"/>
       </w:pPr>
       <w:r>
-        <w:t xml:space="preserve">Berkowitz, L. (1971). The" weapons effect," demand characteristics, and the myth of the compliant subject.</w:t>
+        <w:t xml:space="preserve">Borenstein, M. (2009). Effect sizes for continuous data. In H. Cooper, L. V. Hedges, &amp; J. C. Valentine (Eds.),</w:t>
+      </w:r>
+      <w:r>
+        <w:t xml:space="preserve"> </w:t>
+      </w:r>
+      <w:r>
+        <w:rPr>
+          <w:iCs/>
+          <w:i/>
+        </w:rPr>
+        <w:t xml:space="preserve">The handbook of synthesis and meta-analysis</w:t>
+      </w:r>
+      <w:r>
+        <w:t xml:space="preserve"> </w:t>
+      </w:r>
+      <w:r>
+        <w:t xml:space="preserve">(pp. 221–235). New York, NY: Russell Sage Foundation.</w:t>
+      </w:r>
+    </w:p>
+    <w:bookmarkEnd w:id="62"/>
+    <w:bookmarkStart w:id="63" w:name="ref-boudreaux2013goal"/>
+    <w:p>
+      <w:pPr>
+        <w:pStyle w:val="Literaturverzeichnis"/>
+      </w:pPr>
+      <w:r>
+        <w:t xml:space="preserve">Boudreaux, M. J., &amp; Ozer, D. J. (2013). Goal conflict, goal striving, and psychological well-being.</w:t>
+      </w:r>
+      <w:r>
+        <w:t xml:space="preserve"> </w:t>
+      </w:r>
+      <w:r>
+        <w:rPr>
+          <w:iCs/>
+          <w:i/>
+        </w:rPr>
+        <w:t xml:space="preserve">Motivation and Emotion</w:t>
+      </w:r>
+      <w:r>
+        <w:t xml:space="preserve">,</w:t>
+      </w:r>
+      <w:r>
+        <w:t xml:space="preserve"> </w:t>
+      </w:r>
+      <w:r>
+        <w:rPr>
+          <w:iCs/>
+          <w:i/>
+        </w:rPr>
+        <w:t xml:space="preserve">37</w:t>
+      </w:r>
+      <w:r>
+        <w:t xml:space="preserve">(3), 433–443.</w:t>
+      </w:r>
+    </w:p>
+    <w:bookmarkEnd w:id="63"/>
+    <w:bookmarkStart w:id="64" w:name="ref-cohen1988statistical"/>
+    <w:p>
+      <w:pPr>
+        <w:pStyle w:val="Literaturverzeichnis"/>
+      </w:pPr>
+      <w:r>
+        <w:t xml:space="preserve">Cohen, J. (2013).</w:t>
+      </w:r>
+      <w:r>
+        <w:t xml:space="preserve"> </w:t>
+      </w:r>
+      <w:r>
+        <w:rPr>
+          <w:iCs/>
+          <w:i/>
+        </w:rPr>
+        <w:t xml:space="preserve">Statistical power analysis for the behavioral sciences</w:t>
+      </w:r>
+      <w:r>
+        <w:t xml:space="preserve"> </w:t>
+      </w:r>
+      <w:r>
+        <w:t xml:space="preserve">(Vol. 2). New York, NY: Lawrence Erlbaum Associates.</w:t>
+      </w:r>
+    </w:p>
+    <w:bookmarkEnd w:id="64"/>
+    <w:bookmarkStart w:id="65" w:name="ref-coles2022fact"/>
+    <w:p>
+      <w:pPr>
+        <w:pStyle w:val="Literaturverzeichnis"/>
+      </w:pPr>
+      <w:r>
+        <w:t xml:space="preserve">Coles, N. A., Gaertner, L., Frohlich, B., Larsen, J. T., &amp; Basnight-Brown, D. M. (2022). Fact or artifact? Demand characteristics and participants’ beliefs can moderate, but do not fully account for, the effects of facial feedback on emotional experience.</w:t>
       </w:r>
       <w:r>
         <w:t xml:space="preserve"> </w:t>
@@ -3716,6 +4062,29 @@
         <w:t xml:space="preserve">Journal of Personality and Social Psychology</w:t>
       </w:r>
       <w:r>
+        <w:t xml:space="preserve">.</w:t>
+      </w:r>
+    </w:p>
+    <w:bookmarkEnd w:id="65"/>
+    <w:bookmarkStart w:id="66" w:name="ref-cook1970demand"/>
+    <w:p>
+      <w:pPr>
+        <w:pStyle w:val="Literaturverzeichnis"/>
+      </w:pPr>
+      <w:r>
+        <w:t xml:space="preserve">Cook, T. D., Bean, J. R., Calder, B. J., Frey, R., Krovetz, M. L., &amp; Reisman, S. R. (1970). Demand characteristics and three conceptions of the frequently deceived subject.</w:t>
+      </w:r>
+      <w:r>
+        <w:t xml:space="preserve"> </w:t>
+      </w:r>
+      <w:r>
+        <w:rPr>
+          <w:iCs/>
+          <w:i/>
+        </w:rPr>
+        <w:t xml:space="preserve">Journal of Personality and Social Psychology</w:t>
+      </w:r>
+      <w:r>
         <w:t xml:space="preserve">,</w:t>
       </w:r>
       <w:r>
@@ -3726,56 +4095,589 @@
           <w:iCs/>
           <w:i/>
         </w:rPr>
+        <w:t xml:space="preserve">14</w:t>
+      </w:r>
+      <w:r>
+        <w:t xml:space="preserve">(3), 185–194.</w:t>
+      </w:r>
+    </w:p>
+    <w:bookmarkEnd w:id="66"/>
+    <w:bookmarkStart w:id="67" w:name="ref-fillenbaun1970more"/>
+    <w:p>
+      <w:pPr>
+        <w:pStyle w:val="Literaturverzeichnis"/>
+      </w:pPr>
+      <w:r>
+        <w:t xml:space="preserve">Fillenbaun, S., &amp; Frey, R. (1970). More on the" faithful" behavior of suspicious subjects.</w:t>
+      </w:r>
+      <w:r>
+        <w:t xml:space="preserve"> </w:t>
+      </w:r>
+      <w:r>
+        <w:rPr>
+          <w:iCs/>
+          <w:i/>
+        </w:rPr>
+        <w:t xml:space="preserve">Journal of Personality</w:t>
+      </w:r>
+      <w:r>
+        <w:t xml:space="preserve">,</w:t>
+      </w:r>
+      <w:r>
+        <w:t xml:space="preserve"> </w:t>
+      </w:r>
+      <w:r>
+        <w:rPr>
+          <w:iCs/>
+          <w:i/>
+        </w:rPr>
+        <w:t xml:space="preserve">38</w:t>
+      </w:r>
+      <w:r>
+        <w:t xml:space="preserve">(1), 43–51.</w:t>
+      </w:r>
+    </w:p>
+    <w:bookmarkEnd w:id="67"/>
+    <w:bookmarkStart w:id="68" w:name="ref-hayes1967two"/>
+    <w:p>
+      <w:pPr>
+        <w:pStyle w:val="Literaturverzeichnis"/>
+      </w:pPr>
+      <w:r>
+        <w:t xml:space="preserve">Hayes, C., &amp; King, W. (1967). Two types of phenomenal instructions for size and distance judgments of objects presented on a two-dimensional plane.</w:t>
+      </w:r>
+      <w:r>
+        <w:t xml:space="preserve"> </w:t>
+      </w:r>
+      <w:r>
+        <w:rPr>
+          <w:iCs/>
+          <w:i/>
+        </w:rPr>
+        <w:t xml:space="preserve">Perception &amp; Psychophysics</w:t>
+      </w:r>
+      <w:r>
+        <w:t xml:space="preserve">,</w:t>
+      </w:r>
+      <w:r>
+        <w:t xml:space="preserve"> </w:t>
+      </w:r>
+      <w:r>
+        <w:rPr>
+          <w:iCs/>
+          <w:i/>
+        </w:rPr>
+        <w:t xml:space="preserve">2</w:t>
+      </w:r>
+      <w:r>
+        <w:t xml:space="preserve">(11), 556–558.</w:t>
+      </w:r>
+    </w:p>
+    <w:bookmarkEnd w:id="68"/>
+    <w:bookmarkStart w:id="69" w:name="ref-kruglanski1975human"/>
+    <w:p>
+      <w:pPr>
+        <w:pStyle w:val="Literaturverzeichnis"/>
+      </w:pPr>
+      <w:r>
+        <w:t xml:space="preserve">Kruglanski, A. W. (1975). The human subject in the psychology experiment: Fact and artifact.</w:t>
+      </w:r>
+      <w:r>
+        <w:t xml:space="preserve"> </w:t>
+      </w:r>
+      <w:r>
+        <w:rPr>
+          <w:iCs/>
+          <w:i/>
+        </w:rPr>
+        <w:t xml:space="preserve">Advances in Experimental Social Psychology</w:t>
+      </w:r>
+      <w:r>
+        <w:t xml:space="preserve">,</w:t>
+      </w:r>
+      <w:r>
+        <w:t xml:space="preserve"> </w:t>
+      </w:r>
+      <w:r>
+        <w:rPr>
+          <w:iCs/>
+          <w:i/>
+        </w:rPr>
+        <w:t xml:space="preserve">8</w:t>
+      </w:r>
+      <w:r>
+        <w:t xml:space="preserve">, 101–147.</w:t>
+      </w:r>
+    </w:p>
+    <w:bookmarkEnd w:id="69"/>
+    <w:bookmarkStart w:id="70" w:name="ref-masling1966role"/>
+    <w:p>
+      <w:pPr>
+        <w:pStyle w:val="Literaturverzeichnis"/>
+      </w:pPr>
+      <w:r>
+        <w:t xml:space="preserve">Masling, J. (1966). Role-related behavior of the subject and psychologist and its effects upon psychological data.</w:t>
+      </w:r>
+      <w:r>
+        <w:t xml:space="preserve"> </w:t>
+      </w:r>
+      <w:r>
+        <w:rPr>
+          <w:iCs/>
+          <w:i/>
+        </w:rPr>
+        <w:t xml:space="preserve">Nebraska Symposium on Motivation</w:t>
+      </w:r>
+      <w:r>
+        <w:t xml:space="preserve">,</w:t>
+      </w:r>
+      <w:r>
+        <w:t xml:space="preserve"> </w:t>
+      </w:r>
+      <w:r>
+        <w:rPr>
+          <w:iCs/>
+          <w:i/>
+        </w:rPr>
+        <w:t xml:space="preserve">14</w:t>
+      </w:r>
+      <w:r>
+        <w:t xml:space="preserve">, 67–103.</w:t>
+      </w:r>
+    </w:p>
+    <w:bookmarkEnd w:id="70"/>
+    <w:bookmarkStart w:id="71" w:name="ref-mathur2020sensitivity"/>
+    <w:p>
+      <w:pPr>
+        <w:pStyle w:val="Literaturverzeichnis"/>
+      </w:pPr>
+      <w:r>
+        <w:t xml:space="preserve">Mathur, M. B., &amp; VanderWeele, T. J. (2020). Sensitivity analysis for publication bias in meta-analyses.</w:t>
+      </w:r>
+      <w:r>
+        <w:t xml:space="preserve"> </w:t>
+      </w:r>
+      <w:r>
+        <w:rPr>
+          <w:iCs/>
+          <w:i/>
+        </w:rPr>
+        <w:t xml:space="preserve">Journal of the Royal Statistical Society: Series C (Applied Statistics)</w:t>
+      </w:r>
+      <w:r>
+        <w:t xml:space="preserve">,</w:t>
+      </w:r>
+      <w:r>
+        <w:t xml:space="preserve"> </w:t>
+      </w:r>
+      <w:r>
+        <w:rPr>
+          <w:iCs/>
+          <w:i/>
+        </w:rPr>
+        <w:t xml:space="preserve">69</w:t>
+      </w:r>
+      <w:r>
+        <w:t xml:space="preserve">(5), 1091–1119.</w:t>
+      </w:r>
+    </w:p>
+    <w:bookmarkEnd w:id="71"/>
+    <w:bookmarkStart w:id="72" w:name="ref-milgram1972interpreting"/>
+    <w:p>
+      <w:pPr>
+        <w:pStyle w:val="Literaturverzeichnis"/>
+      </w:pPr>
+      <w:r>
+        <w:t xml:space="preserve">Milgram, S. (1972). Interpreting obedience: Error and evidence. A reply to orne and holland. In A. G. Miller (Ed.),</w:t>
+      </w:r>
+      <w:r>
+        <w:t xml:space="preserve"> </w:t>
+      </w:r>
+      <w:r>
+        <w:rPr>
+          <w:iCs/>
+          <w:i/>
+        </w:rPr>
+        <w:t xml:space="preserve">The social psychology of psychological research</w:t>
+      </w:r>
+      <w:r>
+        <w:t xml:space="preserve"> </w:t>
+      </w:r>
+      <w:r>
+        <w:t xml:space="preserve">(pp. 138–154). New York, NY: Free Press.</w:t>
+      </w:r>
+    </w:p>
+    <w:bookmarkEnd w:id="72"/>
+    <w:bookmarkStart w:id="73" w:name="ref-mummolo2019demand"/>
+    <w:p>
+      <w:pPr>
+        <w:pStyle w:val="Literaturverzeichnis"/>
+      </w:pPr>
+      <w:r>
+        <w:t xml:space="preserve">Mummolo, J., &amp; Peterson, E. (2019). Demand effects in survey experiments: An empirical assessment.</w:t>
+      </w:r>
+      <w:r>
+        <w:t xml:space="preserve"> </w:t>
+      </w:r>
+      <w:r>
+        <w:rPr>
+          <w:iCs/>
+          <w:i/>
+        </w:rPr>
+        <w:t xml:space="preserve">American Political Science Review</w:t>
+      </w:r>
+      <w:r>
+        <w:t xml:space="preserve">,</w:t>
+      </w:r>
+      <w:r>
+        <w:t xml:space="preserve"> </w:t>
+      </w:r>
+      <w:r>
+        <w:rPr>
+          <w:iCs/>
+          <w:i/>
+        </w:rPr>
+        <w:t xml:space="preserve">113</w:t>
+      </w:r>
+      <w:r>
+        <w:t xml:space="preserve">(2), 517–529.</w:t>
+      </w:r>
+    </w:p>
+    <w:bookmarkEnd w:id="73"/>
+    <w:bookmarkStart w:id="74" w:name="ref-orne1959nature"/>
+    <w:p>
+      <w:pPr>
+        <w:pStyle w:val="Literaturverzeichnis"/>
+      </w:pPr>
+      <w:r>
+        <w:t xml:space="preserve">Orne, M. T. (1959). The nature of hypnosis: Artifact and essence.</w:t>
+      </w:r>
+      <w:r>
+        <w:t xml:space="preserve"> </w:t>
+      </w:r>
+      <w:r>
+        <w:rPr>
+          <w:iCs/>
+          <w:i/>
+        </w:rPr>
+        <w:t xml:space="preserve">The Journal of Abnormal and Social Psychology</w:t>
+      </w:r>
+      <w:r>
+        <w:t xml:space="preserve">,</w:t>
+      </w:r>
+      <w:r>
+        <w:t xml:space="preserve"> </w:t>
+      </w:r>
+      <w:r>
+        <w:rPr>
+          <w:iCs/>
+          <w:i/>
+        </w:rPr>
+        <w:t xml:space="preserve">58</w:t>
+      </w:r>
+      <w:r>
+        <w:t xml:space="preserve">(3), 277–299.</w:t>
+      </w:r>
+    </w:p>
+    <w:bookmarkEnd w:id="74"/>
+    <w:bookmarkStart w:id="75" w:name="ref-orne1962social"/>
+    <w:p>
+      <w:pPr>
+        <w:pStyle w:val="Literaturverzeichnis"/>
+      </w:pPr>
+      <w:r>
+        <w:t xml:space="preserve">Orne, M. T. (1962). On the social psychology of the psychological experiment: With particular reference to demand characteristics and their implications.</w:t>
+      </w:r>
+      <w:r>
+        <w:t xml:space="preserve"> </w:t>
+      </w:r>
+      <w:r>
+        <w:rPr>
+          <w:iCs/>
+          <w:i/>
+        </w:rPr>
+        <w:t xml:space="preserve">American Psychologist</w:t>
+      </w:r>
+      <w:r>
+        <w:t xml:space="preserve">,</w:t>
+      </w:r>
+      <w:r>
+        <w:t xml:space="preserve"> </w:t>
+      </w:r>
+      <w:r>
+        <w:rPr>
+          <w:iCs/>
+          <w:i/>
+        </w:rPr>
+        <w:t xml:space="preserve">17</w:t>
+      </w:r>
+      <w:r>
+        <w:t xml:space="preserve">(11), 776–783.</w:t>
+      </w:r>
+    </w:p>
+    <w:bookmarkEnd w:id="75"/>
+    <w:bookmarkStart w:id="76" w:name="ref-orne1969demand"/>
+    <w:p>
+      <w:pPr>
+        <w:pStyle w:val="Literaturverzeichnis"/>
+      </w:pPr>
+      <w:r>
+        <w:t xml:space="preserve">Orne, M. T. (1969). Demand characteristics and the concept of quasi-controls. In R. Rosenthal &amp; R. L. Rosnow (Eds.),</w:t>
+      </w:r>
+      <w:r>
+        <w:t xml:space="preserve"> </w:t>
+      </w:r>
+      <w:r>
+        <w:rPr>
+          <w:iCs/>
+          <w:i/>
+        </w:rPr>
+        <w:t xml:space="preserve">Artifacts in behavioral research</w:t>
+      </w:r>
+      <w:r>
+        <w:t xml:space="preserve"> </w:t>
+      </w:r>
+      <w:r>
+        <w:t xml:space="preserve">(pp. 143–179). New York, NY: Academic Press.</w:t>
+      </w:r>
+    </w:p>
+    <w:bookmarkEnd w:id="76"/>
+    <w:bookmarkStart w:id="77" w:name="ref-riecken1962program"/>
+    <w:p>
+      <w:pPr>
+        <w:pStyle w:val="Literaturverzeichnis"/>
+      </w:pPr>
+      <w:r>
+        <w:t xml:space="preserve">Riecken, H. W. (1962). A program for research on experiments in social psychology. In N. W. Washburne (Ed.),</w:t>
+      </w:r>
+      <w:r>
+        <w:t xml:space="preserve"> </w:t>
+      </w:r>
+      <w:r>
+        <w:rPr>
+          <w:iCs/>
+          <w:i/>
+        </w:rPr>
+        <w:t xml:space="preserve">Decisions, values and groups</w:t>
+      </w:r>
+      <w:r>
+        <w:t xml:space="preserve"> </w:t>
+      </w:r>
+      <w:r>
+        <w:t xml:space="preserve">(Vol. 2, pp. 25–41). New York, NY: Pergamon Press.</w:t>
+      </w:r>
+    </w:p>
+    <w:bookmarkEnd w:id="77"/>
+    <w:bookmarkStart w:id="78" w:name="ref-rosenberg1969conditions"/>
+    <w:p>
+      <w:pPr>
+        <w:pStyle w:val="Literaturverzeichnis"/>
+      </w:pPr>
+      <w:r>
+        <w:t xml:space="preserve">Rosenberg, M. J. (1969). The conditions and consequences of evaluation apprehension. In R. Rosenthal &amp; R. L. Rosnow (Eds.),</w:t>
+      </w:r>
+      <w:r>
+        <w:t xml:space="preserve"> </w:t>
+      </w:r>
+      <w:r>
+        <w:rPr>
+          <w:iCs/>
+          <w:i/>
+        </w:rPr>
+        <w:t xml:space="preserve">Artifacts in behavioral research</w:t>
+      </w:r>
+      <w:r>
+        <w:t xml:space="preserve"> </w:t>
+      </w:r>
+      <w:r>
+        <w:t xml:space="preserve">(pp. 280–350). New York, NY: Academic Press.</w:t>
+      </w:r>
+    </w:p>
+    <w:bookmarkEnd w:id="78"/>
+    <w:bookmarkStart w:id="79" w:name="ref-rosnow1973mediation"/>
+    <w:p>
+      <w:pPr>
+        <w:pStyle w:val="Literaturverzeichnis"/>
+      </w:pPr>
+      <w:r>
+        <w:t xml:space="preserve">Rosnow, R. L., &amp; Aiken, L. S. (1973). Mediation of artifacts in behavioral research.</w:t>
+      </w:r>
+      <w:r>
+        <w:t xml:space="preserve"> </w:t>
+      </w:r>
+      <w:r>
+        <w:rPr>
+          <w:iCs/>
+          <w:i/>
+        </w:rPr>
+        <w:t xml:space="preserve">Journal of Experimental Social Psychology</w:t>
+      </w:r>
+      <w:r>
+        <w:t xml:space="preserve">,</w:t>
+      </w:r>
+      <w:r>
+        <w:t xml:space="preserve"> </w:t>
+      </w:r>
+      <w:r>
+        <w:rPr>
+          <w:iCs/>
+          <w:i/>
+        </w:rPr>
+        <w:t xml:space="preserve">9</w:t>
+      </w:r>
+      <w:r>
+        <w:t xml:space="preserve">(3), 181–201.</w:t>
+      </w:r>
+    </w:p>
+    <w:bookmarkEnd w:id="79"/>
+    <w:bookmarkStart w:id="80" w:name="ref-rosnow1997people"/>
+    <w:p>
+      <w:pPr>
+        <w:pStyle w:val="Literaturverzeichnis"/>
+      </w:pPr>
+      <w:r>
+        <w:t xml:space="preserve">Rosnow, R. L., &amp; Rosenthal, R. (1997).</w:t>
+      </w:r>
+      <w:r>
+        <w:t xml:space="preserve"> </w:t>
+      </w:r>
+      <w:r>
+        <w:rPr>
+          <w:iCs/>
+          <w:i/>
+        </w:rPr>
+        <w:t xml:space="preserve">People studying people: Artifacts and ethics in behavioral research</w:t>
+      </w:r>
+      <w:r>
+        <w:t xml:space="preserve">. New York, NY: Freeman.</w:t>
+      </w:r>
+    </w:p>
+    <w:bookmarkEnd w:id="80"/>
+    <w:bookmarkStart w:id="81" w:name="ref-schardt2007utilization"/>
+    <w:p>
+      <w:pPr>
+        <w:pStyle w:val="Literaturverzeichnis"/>
+      </w:pPr>
+      <w:r>
+        <w:t xml:space="preserve">Schardt, C., Adams, M. B., Owens, T., Keitz, S., &amp; Fontelo, P. (2007). Utilization of the PICO framework to improve searching PubMed for clinical questions.</w:t>
+      </w:r>
+      <w:r>
+        <w:t xml:space="preserve"> </w:t>
+      </w:r>
+      <w:r>
+        <w:rPr>
+          <w:iCs/>
+          <w:i/>
+        </w:rPr>
+        <w:t xml:space="preserve">BMC Medical Informatics and Decision Making</w:t>
+      </w:r>
+      <w:r>
+        <w:t xml:space="preserve">,</w:t>
+      </w:r>
+      <w:r>
+        <w:t xml:space="preserve"> </w:t>
+      </w:r>
+      <w:r>
+        <w:rPr>
+          <w:iCs/>
+          <w:i/>
+        </w:rPr>
+        <w:t xml:space="preserve">7</w:t>
+      </w:r>
+      <w:r>
+        <w:t xml:space="preserve">(1), 1–6.</w:t>
+      </w:r>
+    </w:p>
+    <w:bookmarkEnd w:id="81"/>
+    <w:bookmarkStart w:id="82" w:name="ref-sharpe2016frightened"/>
+    <w:p>
+      <w:pPr>
+        <w:pStyle w:val="Literaturverzeichnis"/>
+      </w:pPr>
+      <w:r>
+        <w:t xml:space="preserve">Sharpe, D., &amp; Whelton, W. J. (2016). Frightened by an old scarecrow: The remarkable resilience of demand characteristics.</w:t>
+      </w:r>
+      <w:r>
+        <w:t xml:space="preserve"> </w:t>
+      </w:r>
+      <w:r>
+        <w:rPr>
+          <w:iCs/>
+          <w:i/>
+        </w:rPr>
+        <w:t xml:space="preserve">Review of General Psychology</w:t>
+      </w:r>
+      <w:r>
+        <w:t xml:space="preserve">,</w:t>
+      </w:r>
+      <w:r>
+        <w:t xml:space="preserve"> </w:t>
+      </w:r>
+      <w:r>
+        <w:rPr>
+          <w:iCs/>
+          <w:i/>
+        </w:rPr>
         <w:t xml:space="preserve">20</w:t>
       </w:r>
       <w:r>
-        <w:t xml:space="preserve">, 332–338.</w:t>
-      </w:r>
-    </w:p>
-    <w:bookmarkEnd w:id="62"/>
-    <w:bookmarkStart w:id="63" w:name="ref-borenstein2009effect"/>
+        <w:t xml:space="preserve">(4), 349–368.</w:t>
+      </w:r>
+    </w:p>
+    <w:bookmarkEnd w:id="82"/>
+    <w:bookmarkStart w:id="83" w:name="ref-sigall1970cooperative"/>
     <w:p>
       <w:pPr>
         <w:pStyle w:val="Literaturverzeichnis"/>
       </w:pPr>
       <w:r>
-        <w:t xml:space="preserve">Borenstein, M. (2009). Effect sizes for continuous data. In H. Cooper, L. V. Hedges, &amp; J. C. Valentine (Eds.),</w:t>
-      </w:r>
-      <w:r>
-        <w:t xml:space="preserve"> </w:t>
-      </w:r>
-      <w:r>
-        <w:rPr>
-          <w:iCs/>
-          <w:i/>
-        </w:rPr>
-        <w:t xml:space="preserve">The handbook of synthesis and meta-analysis</w:t>
-      </w:r>
-      <w:r>
-        <w:t xml:space="preserve"> </w:t>
-      </w:r>
-      <w:r>
-        <w:t xml:space="preserve">(pp. 221–235). New York, NY: Russell Sage Foundation.</w:t>
-      </w:r>
-    </w:p>
-    <w:bookmarkEnd w:id="63"/>
-    <w:bookmarkStart w:id="64" w:name="ref-boudreaux2013goal"/>
+        <w:t xml:space="preserve">Sigall, H., Aronson, E., &amp; Van Hoose, T. (1970). The cooperative subject: Myth or reality?</w:t>
+      </w:r>
+      <w:r>
+        <w:t xml:space="preserve"> </w:t>
+      </w:r>
+      <w:r>
+        <w:rPr>
+          <w:iCs/>
+          <w:i/>
+        </w:rPr>
+        <w:t xml:space="preserve">Journal of Experimental Social Psychology</w:t>
+      </w:r>
+      <w:r>
+        <w:t xml:space="preserve">,</w:t>
+      </w:r>
+      <w:r>
+        <w:t xml:space="preserve"> </w:t>
+      </w:r>
+      <w:r>
+        <w:rPr>
+          <w:iCs/>
+          <w:i/>
+        </w:rPr>
+        <w:t xml:space="preserve">6</w:t>
+      </w:r>
+      <w:r>
+        <w:t xml:space="preserve">(1), 1–10.</w:t>
+      </w:r>
+    </w:p>
+    <w:bookmarkEnd w:id="83"/>
+    <w:bookmarkStart w:id="84" w:name="ref-standing2008demonstration"/>
     <w:p>
       <w:pPr>
         <w:pStyle w:val="Literaturverzeichnis"/>
       </w:pPr>
       <w:r>
-        <w:t xml:space="preserve">Boudreaux, M. J., &amp; Ozer, D. J. (2013). Goal conflict, goal striving, and psychological well-being.</w:t>
-      </w:r>
-      <w:r>
-        <w:t xml:space="preserve"> </w:t>
-      </w:r>
-      <w:r>
-        <w:rPr>
-          <w:iCs/>
-          <w:i/>
-        </w:rPr>
-        <w:t xml:space="preserve">Motivation and Emotion</w:t>
+        <w:t xml:space="preserve">Standing, L. G., Verpaelst, C. C., &amp; Ulmer, B. K. (2008). A demonstration of nonlinear demand characteristics in the’mozart effect’experimental paradigm.</w:t>
+      </w:r>
+      <w:r>
+        <w:t xml:space="preserve"> </w:t>
+      </w:r>
+      <w:r>
+        <w:rPr>
+          <w:iCs/>
+          <w:i/>
+        </w:rPr>
+        <w:t xml:space="preserve">North American Journal of Psychology</w:t>
       </w:r>
       <w:r>
         <w:t xml:space="preserve">,</w:t>
@@ -3788,79 +4690,102 @@
           <w:iCs/>
           <w:i/>
         </w:rPr>
-        <w:t xml:space="preserve">37</w:t>
-      </w:r>
-      <w:r>
-        <w:t xml:space="preserve">(3), 433–443.</w:t>
-      </w:r>
-    </w:p>
-    <w:bookmarkEnd w:id="64"/>
-    <w:bookmarkStart w:id="65" w:name="ref-cohen1988statistical"/>
+        <w:t xml:space="preserve">10</w:t>
+      </w:r>
+      <w:r>
+        <w:t xml:space="preserve">(3), 553–566.</w:t>
+      </w:r>
+    </w:p>
+    <w:bookmarkEnd w:id="84"/>
+    <w:bookmarkStart w:id="85" w:name="ref-strohmetz2008research"/>
     <w:p>
       <w:pPr>
         <w:pStyle w:val="Literaturverzeichnis"/>
       </w:pPr>
       <w:r>
-        <w:t xml:space="preserve">Cohen, J. (2013).</w:t>
-      </w:r>
-      <w:r>
-        <w:t xml:space="preserve"> </w:t>
-      </w:r>
-      <w:r>
-        <w:rPr>
-          <w:iCs/>
-          <w:i/>
-        </w:rPr>
-        <w:t xml:space="preserve">Statistical power analysis for the behavioral sciences</w:t>
-      </w:r>
-      <w:r>
-        <w:t xml:space="preserve"> </w:t>
-      </w:r>
-      <w:r>
-        <w:t xml:space="preserve">(Vol. 2). New York, NY: Lawrence Erlbaum Associates.</w:t>
-      </w:r>
-    </w:p>
-    <w:bookmarkEnd w:id="65"/>
-    <w:bookmarkStart w:id="66" w:name="ref-coles2022fact"/>
+        <w:t xml:space="preserve">Strohmetz, D. B. (2008). Research artifacts and the social psychology of psychological experiments.</w:t>
+      </w:r>
+      <w:r>
+        <w:t xml:space="preserve"> </w:t>
+      </w:r>
+      <w:r>
+        <w:rPr>
+          <w:iCs/>
+          <w:i/>
+        </w:rPr>
+        <w:t xml:space="preserve">Social and Personality Psychology Compass</w:t>
+      </w:r>
+      <w:r>
+        <w:t xml:space="preserve">,</w:t>
+      </w:r>
+      <w:r>
+        <w:t xml:space="preserve"> </w:t>
+      </w:r>
+      <w:r>
+        <w:rPr>
+          <w:iCs/>
+          <w:i/>
+        </w:rPr>
+        <w:t xml:space="preserve">2</w:t>
+      </w:r>
+      <w:r>
+        <w:t xml:space="preserve">(2), 861–877.</w:t>
+      </w:r>
+    </w:p>
+    <w:bookmarkEnd w:id="85"/>
+    <w:bookmarkStart w:id="86" w:name="ref-vevea1995general"/>
     <w:p>
       <w:pPr>
         <w:pStyle w:val="Literaturverzeichnis"/>
       </w:pPr>
       <w:r>
-        <w:t xml:space="preserve">Coles, N. A., Gaertner, L., Frohlich, B., Larsen, J. T., &amp; Basnight-Brown, D. M. (2022). Fact or artifact? Demand characteristics and participants’ beliefs can moderate, but do not fully account for, the effects of facial feedback on emotional experience.</w:t>
-      </w:r>
-      <w:r>
-        <w:t xml:space="preserve"> </w:t>
-      </w:r>
-      <w:r>
-        <w:rPr>
-          <w:iCs/>
-          <w:i/>
-        </w:rPr>
-        <w:t xml:space="preserve">Journal of Personality and Social Psychology</w:t>
-      </w:r>
-      <w:r>
-        <w:t xml:space="preserve">.</w:t>
-      </w:r>
-    </w:p>
-    <w:bookmarkEnd w:id="66"/>
-    <w:bookmarkStart w:id="67" w:name="ref-cook1970demand"/>
+        <w:t xml:space="preserve">Vevea, J. L., &amp; Hedges, L. V. (1995). A general linear model for estimating effect size in the presence of publication bias.</w:t>
+      </w:r>
+      <w:r>
+        <w:t xml:space="preserve"> </w:t>
+      </w:r>
+      <w:r>
+        <w:rPr>
+          <w:iCs/>
+          <w:i/>
+        </w:rPr>
+        <w:t xml:space="preserve">Psychometrika</w:t>
+      </w:r>
+      <w:r>
+        <w:t xml:space="preserve">,</w:t>
+      </w:r>
+      <w:r>
+        <w:t xml:space="preserve"> </w:t>
+      </w:r>
+      <w:r>
+        <w:rPr>
+          <w:iCs/>
+          <w:i/>
+        </w:rPr>
+        <w:t xml:space="preserve">60</w:t>
+      </w:r>
+      <w:r>
+        <w:t xml:space="preserve">(3), 419–435.</w:t>
+      </w:r>
+    </w:p>
+    <w:bookmarkEnd w:id="86"/>
+    <w:bookmarkStart w:id="87" w:name="ref-weber1972subject"/>
     <w:p>
       <w:pPr>
         <w:pStyle w:val="Literaturverzeichnis"/>
       </w:pPr>
       <w:r>
-        <w:t xml:space="preserve">Cook, T. D., Bean, J. R., Calder, B. J., Frey, R., Krovetz, M. L., &amp; Reisman, S. R. (1970). Demand characteristics and three conceptions of the frequently deceived subject.</w:t>
-      </w:r>
-      <w:r>
-        <w:t xml:space="preserve"> </w:t>
-      </w:r>
-      <w:r>
-        <w:rPr>
-          <w:iCs/>
-          <w:i/>
-        </w:rPr>
-        <w:t xml:space="preserve">Journal of Personality and Social Psychology</w:t>
+        <w:t xml:space="preserve">Weber, S. J., &amp; Cook, T. D. (1972). Subject effects in laboratory research: An examination of subject roles, demand characteristics, and valid inference.</w:t>
+      </w:r>
+      <w:r>
+        <w:t xml:space="preserve"> </w:t>
+      </w:r>
+      <w:r>
+        <w:rPr>
+          <w:iCs/>
+          <w:i/>
+        </w:rPr>
+        <w:t xml:space="preserve">Psychological Bulletin</w:t>
       </w:r>
       <w:r>
         <w:t xml:space="preserve">,</w:t>
@@ -3873,30 +4798,30 @@
           <w:iCs/>
           <w:i/>
         </w:rPr>
-        <w:t xml:space="preserve">14</w:t>
-      </w:r>
-      <w:r>
-        <w:t xml:space="preserve">(3), 185–194.</w:t>
-      </w:r>
-    </w:p>
-    <w:bookmarkEnd w:id="67"/>
-    <w:bookmarkStart w:id="68" w:name="ref-fillenbaun1970more"/>
+        <w:t xml:space="preserve">77</w:t>
+      </w:r>
+      <w:r>
+        <w:t xml:space="preserve">(4), 273–295.</w:t>
+      </w:r>
+    </w:p>
+    <w:bookmarkEnd w:id="87"/>
+    <w:bookmarkStart w:id="88" w:name="ref-yarkoni2017choosing"/>
     <w:p>
       <w:pPr>
         <w:pStyle w:val="Literaturverzeichnis"/>
       </w:pPr>
       <w:r>
-        <w:t xml:space="preserve">Fillenbaun, S., &amp; Frey, R. (1970). More on the" faithful" behavior of suspicious subjects.</w:t>
-      </w:r>
-      <w:r>
-        <w:t xml:space="preserve"> </w:t>
-      </w:r>
-      <w:r>
-        <w:rPr>
-          <w:iCs/>
-          <w:i/>
-        </w:rPr>
-        <w:t xml:space="preserve">Journal of Personality</w:t>
+        <w:t xml:space="preserve">Yarkoni, T., &amp; Westfall, J. (2017). Choosing prediction over explanation in psychology: Lessons from machine learning.</w:t>
+      </w:r>
+      <w:r>
+        <w:t xml:space="preserve"> </w:t>
+      </w:r>
+      <w:r>
+        <w:rPr>
+          <w:iCs/>
+          <w:i/>
+        </w:rPr>
+        <w:t xml:space="preserve">Perspectives on Psychological Science</w:t>
       </w:r>
       <w:r>
         <w:t xml:space="preserve">,</w:t>
@@ -3909,30 +4834,30 @@
           <w:iCs/>
           <w:i/>
         </w:rPr>
-        <w:t xml:space="preserve">38</w:t>
-      </w:r>
-      <w:r>
-        <w:t xml:space="preserve">(1), 43–51.</w:t>
-      </w:r>
-    </w:p>
-    <w:bookmarkEnd w:id="68"/>
-    <w:bookmarkStart w:id="69" w:name="ref-hayes1967two"/>
+        <w:t xml:space="preserve">12</w:t>
+      </w:r>
+      <w:r>
+        <w:t xml:space="preserve">(6), 1100–1122.</w:t>
+      </w:r>
+    </w:p>
+    <w:bookmarkEnd w:id="88"/>
+    <w:bookmarkStart w:id="89" w:name="ref-zion2018mindsets"/>
     <w:p>
       <w:pPr>
         <w:pStyle w:val="Literaturverzeichnis"/>
       </w:pPr>
       <w:r>
-        <w:t xml:space="preserve">Hayes, C., &amp; King, W. (1967). Two types of phenomenal instructions for size and distance judgments of objects presented on a two-dimensional plane.</w:t>
-      </w:r>
-      <w:r>
-        <w:t xml:space="preserve"> </w:t>
-      </w:r>
-      <w:r>
-        <w:rPr>
-          <w:iCs/>
-          <w:i/>
-        </w:rPr>
-        <w:t xml:space="preserve">Perception &amp; Psychophysics</w:t>
+        <w:t xml:space="preserve">Zion, S. R., &amp; Crum, A. J. (2018). Mindsets matter: A new framework for harnessing the placebo effect in modern medicine.</w:t>
+      </w:r>
+      <w:r>
+        <w:t xml:space="preserve"> </w:t>
+      </w:r>
+      <w:r>
+        <w:rPr>
+          <w:iCs/>
+          <w:i/>
+        </w:rPr>
+        <w:t xml:space="preserve">International Review of Neurobiology</w:t>
       </w:r>
       <w:r>
         <w:t xml:space="preserve">,</w:t>
@@ -3945,718 +4870,15 @@
           <w:iCs/>
           <w:i/>
         </w:rPr>
-        <w:t xml:space="preserve">2</w:t>
-      </w:r>
-      <w:r>
-        <w:t xml:space="preserve">(11), 556–558.</w:t>
-      </w:r>
-    </w:p>
-    <w:bookmarkEnd w:id="69"/>
-    <w:bookmarkStart w:id="70" w:name="ref-kruglanski1975human"/>
-    <w:p>
-      <w:pPr>
-        <w:pStyle w:val="Literaturverzeichnis"/>
-      </w:pPr>
-      <w:r>
-        <w:t xml:space="preserve">Kruglanski, A. W. (1975). The human subject in the psychology experiment: Fact and artifact.</w:t>
-      </w:r>
-      <w:r>
-        <w:t xml:space="preserve"> </w:t>
-      </w:r>
-      <w:r>
-        <w:rPr>
-          <w:iCs/>
-          <w:i/>
-        </w:rPr>
-        <w:t xml:space="preserve">Advances in Experimental Social Psychology</w:t>
-      </w:r>
-      <w:r>
-        <w:t xml:space="preserve">,</w:t>
-      </w:r>
-      <w:r>
-        <w:t xml:space="preserve"> </w:t>
-      </w:r>
-      <w:r>
-        <w:rPr>
-          <w:iCs/>
-          <w:i/>
-        </w:rPr>
-        <w:t xml:space="preserve">8</w:t>
-      </w:r>
-      <w:r>
-        <w:t xml:space="preserve">, 101–147.</w:t>
-      </w:r>
-    </w:p>
-    <w:bookmarkEnd w:id="70"/>
-    <w:bookmarkStart w:id="71" w:name="ref-masling1966role"/>
-    <w:p>
-      <w:pPr>
-        <w:pStyle w:val="Literaturverzeichnis"/>
-      </w:pPr>
-      <w:r>
-        <w:t xml:space="preserve">Masling, J. (1966). Role-related behavior of the subject and psychologist and its effects upon psychological data.</w:t>
-      </w:r>
-      <w:r>
-        <w:t xml:space="preserve"> </w:t>
-      </w:r>
-      <w:r>
-        <w:rPr>
-          <w:iCs/>
-          <w:i/>
-        </w:rPr>
-        <w:t xml:space="preserve">Nebraska Symposium on Motivation</w:t>
-      </w:r>
-      <w:r>
-        <w:t xml:space="preserve">,</w:t>
-      </w:r>
-      <w:r>
-        <w:t xml:space="preserve"> </w:t>
-      </w:r>
-      <w:r>
-        <w:rPr>
-          <w:iCs/>
-          <w:i/>
-        </w:rPr>
-        <w:t xml:space="preserve">14</w:t>
-      </w:r>
-      <w:r>
-        <w:t xml:space="preserve">, 67–103.</w:t>
-      </w:r>
-    </w:p>
-    <w:bookmarkEnd w:id="71"/>
-    <w:bookmarkStart w:id="72" w:name="ref-mathur2020sensitivity"/>
-    <w:p>
-      <w:pPr>
-        <w:pStyle w:val="Literaturverzeichnis"/>
-      </w:pPr>
-      <w:r>
-        <w:t xml:space="preserve">Mathur, M. B., &amp; VanderWeele, T. J. (2020). Sensitivity analysis for publication bias in meta-analyses.</w:t>
-      </w:r>
-      <w:r>
-        <w:t xml:space="preserve"> </w:t>
-      </w:r>
-      <w:r>
-        <w:rPr>
-          <w:iCs/>
-          <w:i/>
-        </w:rPr>
-        <w:t xml:space="preserve">Journal of the Royal Statistical Society: Series C (Applied Statistics)</w:t>
-      </w:r>
-      <w:r>
-        <w:t xml:space="preserve">,</w:t>
-      </w:r>
-      <w:r>
-        <w:t xml:space="preserve"> </w:t>
-      </w:r>
-      <w:r>
-        <w:rPr>
-          <w:iCs/>
-          <w:i/>
-        </w:rPr>
-        <w:t xml:space="preserve">69</w:t>
-      </w:r>
-      <w:r>
-        <w:t xml:space="preserve">(5), 1091–1119.</w:t>
-      </w:r>
-    </w:p>
-    <w:bookmarkEnd w:id="72"/>
-    <w:bookmarkStart w:id="73" w:name="ref-milgram1972interpreting"/>
-    <w:p>
-      <w:pPr>
-        <w:pStyle w:val="Literaturverzeichnis"/>
-      </w:pPr>
-      <w:r>
-        <w:t xml:space="preserve">Milgram, S. (1972). Interpreting obedience: Error and evidence. A reply to orne and holland. In A. G. Miller (Ed.),</w:t>
-      </w:r>
-      <w:r>
-        <w:t xml:space="preserve"> </w:t>
-      </w:r>
-      <w:r>
-        <w:rPr>
-          <w:iCs/>
-          <w:i/>
-        </w:rPr>
-        <w:t xml:space="preserve">The social psychology of psychological research</w:t>
-      </w:r>
-      <w:r>
-        <w:t xml:space="preserve"> </w:t>
-      </w:r>
-      <w:r>
-        <w:t xml:space="preserve">(pp. 138–154). New York, NY: Free Press.</w:t>
-      </w:r>
-    </w:p>
-    <w:bookmarkEnd w:id="73"/>
-    <w:bookmarkStart w:id="74" w:name="ref-mummolo2019demand"/>
-    <w:p>
-      <w:pPr>
-        <w:pStyle w:val="Literaturverzeichnis"/>
-      </w:pPr>
-      <w:r>
-        <w:t xml:space="preserve">Mummolo, J., &amp; Peterson, E. (2019). Demand effects in survey experiments: An empirical assessment.</w:t>
-      </w:r>
-      <w:r>
-        <w:t xml:space="preserve"> </w:t>
-      </w:r>
-      <w:r>
-        <w:rPr>
-          <w:iCs/>
-          <w:i/>
-        </w:rPr>
-        <w:t xml:space="preserve">American Political Science Review</w:t>
-      </w:r>
-      <w:r>
-        <w:t xml:space="preserve">,</w:t>
-      </w:r>
-      <w:r>
-        <w:t xml:space="preserve"> </w:t>
-      </w:r>
-      <w:r>
-        <w:rPr>
-          <w:iCs/>
-          <w:i/>
-        </w:rPr>
-        <w:t xml:space="preserve">113</w:t>
-      </w:r>
-      <w:r>
-        <w:t xml:space="preserve">(2), 517–529.</w:t>
-      </w:r>
-    </w:p>
-    <w:bookmarkEnd w:id="74"/>
-    <w:bookmarkStart w:id="75" w:name="ref-orne1959nature"/>
-    <w:p>
-      <w:pPr>
-        <w:pStyle w:val="Literaturverzeichnis"/>
-      </w:pPr>
-      <w:r>
-        <w:t xml:space="preserve">Orne, M. T. (1959). The nature of hypnosis: Artifact and essence.</w:t>
-      </w:r>
-      <w:r>
-        <w:t xml:space="preserve"> </w:t>
-      </w:r>
-      <w:r>
-        <w:rPr>
-          <w:iCs/>
-          <w:i/>
-        </w:rPr>
-        <w:t xml:space="preserve">The Journal of Abnormal and Social Psychology</w:t>
-      </w:r>
-      <w:r>
-        <w:t xml:space="preserve">,</w:t>
-      </w:r>
-      <w:r>
-        <w:t xml:space="preserve"> </w:t>
-      </w:r>
-      <w:r>
-        <w:rPr>
-          <w:iCs/>
-          <w:i/>
-        </w:rPr>
-        <w:t xml:space="preserve">58</w:t>
-      </w:r>
-      <w:r>
-        <w:t xml:space="preserve">(3), 277–299.</w:t>
-      </w:r>
-    </w:p>
-    <w:bookmarkEnd w:id="75"/>
-    <w:bookmarkStart w:id="76" w:name="ref-orne1962social"/>
-    <w:p>
-      <w:pPr>
-        <w:pStyle w:val="Literaturverzeichnis"/>
-      </w:pPr>
-      <w:r>
-        <w:t xml:space="preserve">Orne, M. T. (1962). On the social psychology of the psychological experiment: With particular reference to demand characteristics and their implications.</w:t>
-      </w:r>
-      <w:r>
-        <w:t xml:space="preserve"> </w:t>
-      </w:r>
-      <w:r>
-        <w:rPr>
-          <w:iCs/>
-          <w:i/>
-        </w:rPr>
-        <w:t xml:space="preserve">American Psychologist</w:t>
-      </w:r>
-      <w:r>
-        <w:t xml:space="preserve">,</w:t>
-      </w:r>
-      <w:r>
-        <w:t xml:space="preserve"> </w:t>
-      </w:r>
-      <w:r>
-        <w:rPr>
-          <w:iCs/>
-          <w:i/>
-        </w:rPr>
-        <w:t xml:space="preserve">17</w:t>
-      </w:r>
-      <w:r>
-        <w:t xml:space="preserve">(11), 776–783.</w:t>
-      </w:r>
-    </w:p>
-    <w:bookmarkEnd w:id="76"/>
-    <w:bookmarkStart w:id="77" w:name="ref-orne1969demand"/>
-    <w:p>
-      <w:pPr>
-        <w:pStyle w:val="Literaturverzeichnis"/>
-      </w:pPr>
-      <w:r>
-        <w:t xml:space="preserve">Orne, M. T. (1969). Demand characteristics and the concept of quasi-controls. In R. Rosenthal &amp; R. L. Rosnow (Eds.),</w:t>
-      </w:r>
-      <w:r>
-        <w:t xml:space="preserve"> </w:t>
-      </w:r>
-      <w:r>
-        <w:rPr>
-          <w:iCs/>
-          <w:i/>
-        </w:rPr>
-        <w:t xml:space="preserve">Artifacts in behavioral research</w:t>
-      </w:r>
-      <w:r>
-        <w:t xml:space="preserve"> </w:t>
-      </w:r>
-      <w:r>
-        <w:t xml:space="preserve">(pp. 143–179). New York, NY: Academic Press.</w:t>
-      </w:r>
-    </w:p>
-    <w:bookmarkEnd w:id="77"/>
-    <w:bookmarkStart w:id="78" w:name="ref-riecken1962program"/>
-    <w:p>
-      <w:pPr>
-        <w:pStyle w:val="Literaturverzeichnis"/>
-      </w:pPr>
-      <w:r>
-        <w:t xml:space="preserve">Riecken, H. W. (1962). A program for research on experiments in social psychology. In N. W. Washburne (Ed.),</w:t>
-      </w:r>
-      <w:r>
-        <w:t xml:space="preserve"> </w:t>
-      </w:r>
-      <w:r>
-        <w:rPr>
-          <w:iCs/>
-          <w:i/>
-        </w:rPr>
-        <w:t xml:space="preserve">Decisions, values and groups</w:t>
-      </w:r>
-      <w:r>
-        <w:t xml:space="preserve"> </w:t>
-      </w:r>
-      <w:r>
-        <w:t xml:space="preserve">(Vol. 2, pp. 25–41). New York, NY: Pergamon Press.</w:t>
-      </w:r>
-    </w:p>
-    <w:bookmarkEnd w:id="78"/>
-    <w:bookmarkStart w:id="79" w:name="ref-rosenberg1969conditions"/>
-    <w:p>
-      <w:pPr>
-        <w:pStyle w:val="Literaturverzeichnis"/>
-      </w:pPr>
-      <w:r>
-        <w:t xml:space="preserve">Rosenberg, M. J. (1969). The conditions and consequences of evaluation apprehension. In R. Rosenthal &amp; R. L. Rosnow (Eds.),</w:t>
-      </w:r>
-      <w:r>
-        <w:t xml:space="preserve"> </w:t>
-      </w:r>
-      <w:r>
-        <w:rPr>
-          <w:iCs/>
-          <w:i/>
-        </w:rPr>
-        <w:t xml:space="preserve">Artifacts in behavioral research</w:t>
-      </w:r>
-      <w:r>
-        <w:t xml:space="preserve"> </w:t>
-      </w:r>
-      <w:r>
-        <w:t xml:space="preserve">(pp. 280–350). New York, NY: Academic Press.</w:t>
-      </w:r>
-    </w:p>
-    <w:bookmarkEnd w:id="79"/>
-    <w:bookmarkStart w:id="80" w:name="ref-rosnow1973mediation"/>
-    <w:p>
-      <w:pPr>
-        <w:pStyle w:val="Literaturverzeichnis"/>
-      </w:pPr>
-      <w:r>
-        <w:t xml:space="preserve">Rosnow, R. L., &amp; Aiken, L. S. (1973). Mediation of artifacts in behavioral research.</w:t>
-      </w:r>
-      <w:r>
-        <w:t xml:space="preserve"> </w:t>
-      </w:r>
-      <w:r>
-        <w:rPr>
-          <w:iCs/>
-          <w:i/>
-        </w:rPr>
-        <w:t xml:space="preserve">Journal of Experimental Social Psychology</w:t>
-      </w:r>
-      <w:r>
-        <w:t xml:space="preserve">,</w:t>
-      </w:r>
-      <w:r>
-        <w:t xml:space="preserve"> </w:t>
-      </w:r>
-      <w:r>
-        <w:rPr>
-          <w:iCs/>
-          <w:i/>
-        </w:rPr>
-        <w:t xml:space="preserve">9</w:t>
-      </w:r>
-      <w:r>
-        <w:t xml:space="preserve">(3), 181–201.</w:t>
-      </w:r>
-    </w:p>
-    <w:bookmarkEnd w:id="80"/>
-    <w:bookmarkStart w:id="81" w:name="ref-rosnow1997people"/>
-    <w:p>
-      <w:pPr>
-        <w:pStyle w:val="Literaturverzeichnis"/>
-      </w:pPr>
-      <w:r>
-        <w:t xml:space="preserve">Rosnow, R. L., &amp; Rosenthal, R. (1997).</w:t>
-      </w:r>
-      <w:r>
-        <w:t xml:space="preserve"> </w:t>
-      </w:r>
-      <w:r>
-        <w:rPr>
-          <w:iCs/>
-          <w:i/>
-        </w:rPr>
-        <w:t xml:space="preserve">People studying people: Artifacts and ethics in behavioral research</w:t>
-      </w:r>
-      <w:r>
-        <w:t xml:space="preserve">. New York, NY: Freeman.</w:t>
-      </w:r>
-    </w:p>
-    <w:bookmarkEnd w:id="81"/>
-    <w:bookmarkStart w:id="82" w:name="ref-schardt2007utilization"/>
-    <w:p>
-      <w:pPr>
-        <w:pStyle w:val="Literaturverzeichnis"/>
-      </w:pPr>
-      <w:r>
-        <w:t xml:space="preserve">Schardt, C., Adams, M. B., Owens, T., Keitz, S., &amp; Fontelo, P. (2007). Utilization of the PICO framework to improve searching PubMed for clinical questions.</w:t>
-      </w:r>
-      <w:r>
-        <w:t xml:space="preserve"> </w:t>
-      </w:r>
-      <w:r>
-        <w:rPr>
-          <w:iCs/>
-          <w:i/>
-        </w:rPr>
-        <w:t xml:space="preserve">BMC Medical Informatics and Decision Making</w:t>
-      </w:r>
-      <w:r>
-        <w:t xml:space="preserve">,</w:t>
-      </w:r>
-      <w:r>
-        <w:t xml:space="preserve"> </w:t>
-      </w:r>
-      <w:r>
-        <w:rPr>
-          <w:iCs/>
-          <w:i/>
-        </w:rPr>
-        <w:t xml:space="preserve">7</w:t>
-      </w:r>
-      <w:r>
-        <w:t xml:space="preserve">(1), 1–6.</w:t>
-      </w:r>
-    </w:p>
-    <w:bookmarkEnd w:id="82"/>
-    <w:bookmarkStart w:id="83" w:name="ref-sharpe2016frightened"/>
-    <w:p>
-      <w:pPr>
-        <w:pStyle w:val="Literaturverzeichnis"/>
-      </w:pPr>
-      <w:r>
-        <w:t xml:space="preserve">Sharpe, D., &amp; Whelton, W. J. (2016). Frightened by an old scarecrow: The remarkable resilience of demand characteristics.</w:t>
-      </w:r>
-      <w:r>
-        <w:t xml:space="preserve"> </w:t>
-      </w:r>
-      <w:r>
-        <w:rPr>
-          <w:iCs/>
-          <w:i/>
-        </w:rPr>
-        <w:t xml:space="preserve">Review of General Psychology</w:t>
-      </w:r>
-      <w:r>
-        <w:t xml:space="preserve">,</w:t>
-      </w:r>
-      <w:r>
-        <w:t xml:space="preserve"> </w:t>
-      </w:r>
-      <w:r>
-        <w:rPr>
-          <w:iCs/>
-          <w:i/>
-        </w:rPr>
-        <w:t xml:space="preserve">20</w:t>
-      </w:r>
-      <w:r>
-        <w:t xml:space="preserve">(4), 349–368.</w:t>
-      </w:r>
-    </w:p>
-    <w:bookmarkEnd w:id="83"/>
-    <w:bookmarkStart w:id="84" w:name="ref-sigall1970cooperative"/>
-    <w:p>
-      <w:pPr>
-        <w:pStyle w:val="Literaturverzeichnis"/>
-      </w:pPr>
-      <w:r>
-        <w:t xml:space="preserve">Sigall, H., Aronson, E., &amp; Van Hoose, T. (1970). The cooperative subject: Myth or reality?</w:t>
-      </w:r>
-      <w:r>
-        <w:t xml:space="preserve"> </w:t>
-      </w:r>
-      <w:r>
-        <w:rPr>
-          <w:iCs/>
-          <w:i/>
-        </w:rPr>
-        <w:t xml:space="preserve">Journal of Experimental Social Psychology</w:t>
-      </w:r>
-      <w:r>
-        <w:t xml:space="preserve">,</w:t>
-      </w:r>
-      <w:r>
-        <w:t xml:space="preserve"> </w:t>
-      </w:r>
-      <w:r>
-        <w:rPr>
-          <w:iCs/>
-          <w:i/>
-        </w:rPr>
-        <w:t xml:space="preserve">6</w:t>
-      </w:r>
-      <w:r>
-        <w:t xml:space="preserve">(1), 1–10.</w:t>
-      </w:r>
-    </w:p>
-    <w:bookmarkEnd w:id="84"/>
-    <w:bookmarkStart w:id="85" w:name="ref-standing2008demonstration"/>
-    <w:p>
-      <w:pPr>
-        <w:pStyle w:val="Literaturverzeichnis"/>
-      </w:pPr>
-      <w:r>
-        <w:t xml:space="preserve">Standing, L. G., Verpaelst, C. C., &amp; Ulmer, B. K. (2008). A demonstration of nonlinear demand characteristics in the’mozart effect’experimental paradigm.</w:t>
-      </w:r>
-      <w:r>
-        <w:t xml:space="preserve"> </w:t>
-      </w:r>
-      <w:r>
-        <w:rPr>
-          <w:iCs/>
-          <w:i/>
-        </w:rPr>
-        <w:t xml:space="preserve">North American Journal of Psychology</w:t>
-      </w:r>
-      <w:r>
-        <w:t xml:space="preserve">,</w:t>
-      </w:r>
-      <w:r>
-        <w:t xml:space="preserve"> </w:t>
-      </w:r>
-      <w:r>
-        <w:rPr>
-          <w:iCs/>
-          <w:i/>
-        </w:rPr>
-        <w:t xml:space="preserve">10</w:t>
-      </w:r>
-      <w:r>
-        <w:t xml:space="preserve">(3), 553–566.</w:t>
-      </w:r>
-    </w:p>
-    <w:bookmarkEnd w:id="85"/>
-    <w:bookmarkStart w:id="86" w:name="ref-strohmetz2008research"/>
-    <w:p>
-      <w:pPr>
-        <w:pStyle w:val="Literaturverzeichnis"/>
-      </w:pPr>
-      <w:r>
-        <w:t xml:space="preserve">Strohmetz, D. B. (2008). Research artifacts and the social psychology of psychological experiments.</w:t>
-      </w:r>
-      <w:r>
-        <w:t xml:space="preserve"> </w:t>
-      </w:r>
-      <w:r>
-        <w:rPr>
-          <w:iCs/>
-          <w:i/>
-        </w:rPr>
-        <w:t xml:space="preserve">Social and Personality Psychology Compass</w:t>
-      </w:r>
-      <w:r>
-        <w:t xml:space="preserve">,</w:t>
-      </w:r>
-      <w:r>
-        <w:t xml:space="preserve"> </w:t>
-      </w:r>
-      <w:r>
-        <w:rPr>
-          <w:iCs/>
-          <w:i/>
-        </w:rPr>
-        <w:t xml:space="preserve">2</w:t>
-      </w:r>
-      <w:r>
-        <w:t xml:space="preserve">(2), 861–877.</w:t>
-      </w:r>
-    </w:p>
-    <w:bookmarkEnd w:id="86"/>
-    <w:bookmarkStart w:id="87" w:name="ref-vevea1995general"/>
-    <w:p>
-      <w:pPr>
-        <w:pStyle w:val="Literaturverzeichnis"/>
-      </w:pPr>
-      <w:r>
-        <w:t xml:space="preserve">Vevea, J. L., &amp; Hedges, L. V. (1995). A general linear model for estimating effect size in the presence of publication bias.</w:t>
-      </w:r>
-      <w:r>
-        <w:t xml:space="preserve"> </w:t>
-      </w:r>
-      <w:r>
-        <w:rPr>
-          <w:iCs/>
-          <w:i/>
-        </w:rPr>
-        <w:t xml:space="preserve">Psychometrika</w:t>
-      </w:r>
-      <w:r>
-        <w:t xml:space="preserve">,</w:t>
-      </w:r>
-      <w:r>
-        <w:t xml:space="preserve"> </w:t>
-      </w:r>
-      <w:r>
-        <w:rPr>
-          <w:iCs/>
-          <w:i/>
-        </w:rPr>
-        <w:t xml:space="preserve">60</w:t>
-      </w:r>
-      <w:r>
-        <w:t xml:space="preserve">(3), 419–435.</w:t>
-      </w:r>
-    </w:p>
-    <w:bookmarkEnd w:id="87"/>
-    <w:bookmarkStart w:id="88" w:name="ref-weber1972subject"/>
-    <w:p>
-      <w:pPr>
-        <w:pStyle w:val="Literaturverzeichnis"/>
-      </w:pPr>
-      <w:r>
-        <w:t xml:space="preserve">Weber, S. J., &amp; Cook, T. D. (1972). Subject effects in laboratory research: An examination of subject roles, demand characteristics, and valid inference.</w:t>
-      </w:r>
-      <w:r>
-        <w:t xml:space="preserve"> </w:t>
-      </w:r>
-      <w:r>
-        <w:rPr>
-          <w:iCs/>
-          <w:i/>
-        </w:rPr>
-        <w:t xml:space="preserve">Psychological Bulletin</w:t>
-      </w:r>
-      <w:r>
-        <w:t xml:space="preserve">,</w:t>
-      </w:r>
-      <w:r>
-        <w:t xml:space="preserve"> </w:t>
-      </w:r>
-      <w:r>
-        <w:rPr>
-          <w:iCs/>
-          <w:i/>
-        </w:rPr>
-        <w:t xml:space="preserve">77</w:t>
-      </w:r>
-      <w:r>
-        <w:t xml:space="preserve">(4), 273–295.</w:t>
-      </w:r>
-    </w:p>
-    <w:bookmarkEnd w:id="88"/>
-    <w:bookmarkStart w:id="89" w:name="ref-yarkoni2017choosing"/>
-    <w:p>
-      <w:pPr>
-        <w:pStyle w:val="Literaturverzeichnis"/>
-      </w:pPr>
-      <w:r>
-        <w:t xml:space="preserve">Yarkoni, T., &amp; Westfall, J. (2017). Choosing prediction over explanation in psychology: Lessons from machine learning.</w:t>
-      </w:r>
-      <w:r>
-        <w:t xml:space="preserve"> </w:t>
-      </w:r>
-      <w:r>
-        <w:rPr>
-          <w:iCs/>
-          <w:i/>
-        </w:rPr>
-        <w:t xml:space="preserve">Perspectives on Psychological Science</w:t>
-      </w:r>
-      <w:r>
-        <w:t xml:space="preserve">,</w:t>
-      </w:r>
-      <w:r>
-        <w:t xml:space="preserve"> </w:t>
-      </w:r>
-      <w:r>
-        <w:rPr>
-          <w:iCs/>
-          <w:i/>
-        </w:rPr>
-        <w:t xml:space="preserve">12</w:t>
-      </w:r>
-      <w:r>
-        <w:t xml:space="preserve">(6), 1100–1122.</w:t>
+        <w:t xml:space="preserve">138</w:t>
+      </w:r>
+      <w:r>
+        <w:t xml:space="preserve">, 137–160.</w:t>
       </w:r>
     </w:p>
     <w:bookmarkEnd w:id="89"/>
-    <w:bookmarkStart w:id="90" w:name="ref-zion2018mindsets"/>
-    <w:p>
-      <w:pPr>
-        <w:pStyle w:val="Literaturverzeichnis"/>
-      </w:pPr>
-      <w:r>
-        <w:t xml:space="preserve">Zion, S. R., &amp; Crum, A. J. (2018). Mindsets matter: A new framework for harnessing the placebo effect in modern medicine.</w:t>
-      </w:r>
-      <w:r>
-        <w:t xml:space="preserve"> </w:t>
-      </w:r>
-      <w:r>
-        <w:rPr>
-          <w:iCs/>
-          <w:i/>
-        </w:rPr>
-        <w:t xml:space="preserve">International Review of Neurobiology</w:t>
-      </w:r>
-      <w:r>
-        <w:t xml:space="preserve">,</w:t>
-      </w:r>
-      <w:r>
-        <w:t xml:space="preserve"> </w:t>
-      </w:r>
-      <w:r>
-        <w:rPr>
-          <w:iCs/>
-          <w:i/>
-        </w:rPr>
-        <w:t xml:space="preserve">138</w:t>
-      </w:r>
-      <w:r>
-        <w:t xml:space="preserve">, 137–160.</w:t>
-      </w:r>
-    </w:p>
     <w:bookmarkEnd w:id="90"/>
     <w:bookmarkEnd w:id="91"/>
-    <w:bookmarkEnd w:id="92"/>
     <w:sectPr>
       <w:headerReference r:id="rId10" w:type="even"/>
       <w:headerReference r:id="rId9" w:type="default"/>
@@ -5604,6 +5826,12 @@
     <w:abstractNumId w:val="990"/>
   </w:num>
   <w:num w:numId="1001">
+    <w:abstractNumId w:val="991"/>
+  </w:num>
+  <w:num w:numId="1002">
+    <w:abstractNumId w:val="991"/>
+  </w:num>
+  <w:num w:numId="1003">
     <w:abstractNumId w:val="991"/>
   </w:num>
 </w:numbering>

</xml_diff>

<commit_message>
new funnel plot code
</commit_message>
<xml_diff>
--- a/metaware_manuscript.docx
+++ b/metaware_manuscript.docx
@@ -66,16 +66,7 @@
         <w:t xml:space="preserve">1</w:t>
       </w:r>
       <w:r>
-        <w:t xml:space="preserve">, Morgan H. Wyatt</w:t>
-      </w:r>
-      <w:r>
-        <w:rPr>
-          <w:vertAlign w:val="superscript"/>
-        </w:rPr>
-        <w:t xml:space="preserve">1</w:t>
-      </w:r>
-      <w:r>
-        <w:t xml:space="preserve">, &amp; Michael C. Frank</w:t>
+        <w:t xml:space="preserve"> &amp; Michael C. Frank</w:t>
       </w:r>
       <w:r>
         <w:rPr>
@@ -287,7 +278,20 @@
         <w:pStyle w:val="Textkrper"/>
       </w:pPr>
       <w:r>
-        <w:t xml:space="preserve">If this scenario were real, you would reasonably question whether Colesology is a valid method of scientific inquiry. But here’s the thing: we’re not describing Colesology, we’re describing experimental psychology.</w:t>
+        <w:t xml:space="preserve">If this scenario were real, you would reasonably question whether Colesology is a valid method of scientific inquiry. But what if we’re not merely describing Colesology? What if we are also, to some extent, describing</w:t>
+      </w:r>
+      <w:r>
+        <w:t xml:space="preserve"> </w:t>
+      </w:r>
+      <w:r>
+        <w:rPr>
+          <w:iCs/>
+          <w:i/>
+        </w:rPr>
+        <w:t xml:space="preserve">experimental psychology</w:t>
+      </w:r>
+      <w:r>
+        <w:t xml:space="preserve">.</w:t>
       </w:r>
     </w:p>
     <w:bookmarkStart w:id="21" w:name="X5beee25cffe20f5207d52e6917e92d9a050264d"/>
@@ -304,7 +308,7 @@
         <w:pStyle w:val="FirstParagraph"/>
       </w:pPr>
       <w:r>
-        <w:t xml:space="preserve">In 1962, Martin Orne published a seminal paper highlighting a view that challenged deeply-ingrained beliefs about experimental psychology. Orne argued that research participants are not passive responders to the experimental context. Instead, he suggested that participants actively try to make sense of the situation based on their assumptions, beliefs, and motivations. One factor that Orne believed played a particularly powerful role was a methodological artifact called</w:t>
+        <w:t xml:space="preserve">In 1962, Martin Orne published a seminal paper highlighting a view that challenged deeply-ingrained beliefs about experimental psychology. In this paper, Orne argued that research participants are not passive responders to the experimental context. Instead, he suggested that participants actively try to make sense of the situation based on their assumptions, beliefs, and motivations. One factor that Orne believed played a particularly powerful role was a methodological artifact called</w:t>
       </w:r>
       <w:r>
         <w:t xml:space="preserve"> </w:t>
@@ -335,7 +339,7 @@
         <w:t xml:space="preserve"> </w:t>
       </w:r>
       <w:r>
-        <w:t xml:space="preserve">(p. 779). This idea was controversial at first, with some researchers arguing that Orne’s claims about demand characteristics were vague and overblown</w:t>
+        <w:t xml:space="preserve">(p. 779). This idea was controversial at first, with some researchers arguing that Orne’s claims about demand characteristics were vague and/or overblown</w:t>
       </w:r>
       <w:r>
         <w:t xml:space="preserve"> </w:t>
@@ -430,7 +434,7 @@
         <w:pStyle w:val="Textkrper"/>
       </w:pPr>
       <w:r>
-        <w:t xml:space="preserve">After over 60 years, experimental psychologists are left with an uncomfortable truth: demand characteristics are a literal textbook methodological concern, but it is not clear when and how their effects emerge. The goal of the current paper is to use meta-analysis to take stock of what we know—and what we don’t know—about this methodological artifact. We first provide an overview of a framework designed to accommodate the potentially heterogeneous effects of demand characteristics</w:t>
+        <w:t xml:space="preserve">After over 60 years, experimental psychologists are left with an uncomfortable state of affairs: demand characteristics are a literal textbook methodological concern, but it is not clear when and how their effects emerge. The goal of the current paper is to use meta-analysis to take stock of what we know—and what we don’t know—about this methodological artifact. We first provide an overview of a framework designed to accommodate the potentially heterogeneous effects of demand characteristics</w:t>
       </w:r>
       <w:r>
         <w:t xml:space="preserve"> </w:t>
@@ -760,7 +764,7 @@
         <w:t xml:space="preserve">”</w:t>
       </w:r>
       <w:r>
-        <w:t xml:space="preserve">). Although seemingly divided, these early theorists actually agreed on one overarching principle: that participants’ motivation to provide hypothesis-consistent responses is a key driver of the effects of demand characteristics.</w:t>
+        <w:t xml:space="preserve">). Although seemingly divided, these early theorists agreed on one overarching principle: that participants’ motivation to provide hypothesis-consistent responses drives the effects of demand characteristics.</w:t>
       </w:r>
     </w:p>
     <w:p>
@@ -814,7 +818,7 @@
         <w:t xml:space="preserve"> </w:t>
       </w:r>
       <w:r>
-        <w:t xml:space="preserve">obeying authority (e.g., obeying a no-smoking sign). All these goals may impact the extent to which participants are motivated to provide hypothesis-consistent responses. Furthermore, these goals can sometimes conflict. For example, imagine that an experimenter is friendly towards the participant and that the participant is thus motivated to help the experimenter. Now imagine that the participant learns that the experimenter hypothesizes that they will show a race-based preference for job applicants. In this scenario, the motivation to help the experimenter may conflict with the participant’s desire to respond in a socially desirable manner.</w:t>
+        <w:t xml:space="preserve">obeying authority (e.g., obeying a no-smoking sign). All these goals may impact the extent to which participants are overall motivated to provide hypothesis-consistent responses. Furthermore, these goals can sometimes conflict. For example, imagine that an experimenter is friendly towards the participant and that the participant is thus motivated to help the experimenter. Now imagine that the participant learns that the experimenter hypothesizes that they will show a race-based preference for job applicants. In this scenario, the motivation to help the experimenter may conflict with the participant’s desire to respond in a socially desirable manner.</w:t>
       </w:r>
     </w:p>
     <w:p>
@@ -834,7 +838,7 @@
         <w:t xml:space="preserve"> </w:t>
       </w:r>
       <w:r>
-        <w:t xml:space="preserve">suggested that participants can be characterized as being motivated to either (a) non-acquiesce (i.e., not change their responses), (b) acquiesce (i.e., provide hypothesis-consistent responses), or (c) counter-acquiesce (i.e., provide hypothesis-inconsistent responses). Of course, as we later discuss, motivation can also be conceptualized on a continuum ranging from highly motivated to counter-acquiesce to highly motivated to acquiesce.</w:t>
+        <w:t xml:space="preserve">suggested that participants can be characterized as being motivated to either (a) non-acquiesce (i.e., not change their responses), (b) acquiesce (i.e., provide hypothesis-consistent responses), or (c) counter-acquiesce (i.e., provide hypothesis-inconsistent responses). Of course, as we later discuss, motivation might also be conceptualized on a continuum ranging from highly motivated to counter-acquiesce to highly motivated to acquiesce.</w:t>
       </w:r>
     </w:p>
     <w:bookmarkEnd w:id="26"/>
@@ -935,7 +939,7 @@
         <w:t xml:space="preserve">reports</w:t>
       </w:r>
       <w:r>
-        <w:t xml:space="preserve">–but not their actual mood.</w:t>
+        <w:t xml:space="preserve">–not necessarily their actual mood.</w:t>
       </w:r>
     </w:p>
     <w:p>
@@ -949,7 +953,7 @@
         <w:t xml:space="preserve"> </w:t>
       </w:r>
       <w:r>
-        <w:t xml:space="preserve">argued that demand characteristics not only have the potential to lead to response biases–but also placebo biases (Figure</w:t>
+        <w:t xml:space="preserve">argued that demand characteristics not only have the potential to lead to response biases, but also placebo biases (Figure</w:t>
       </w:r>
       <w:r>
         <w:t xml:space="preserve"> </w:t>
@@ -1000,7 +1004,7 @@
         <w:t xml:space="preserve"> </w:t>
       </w:r>
       <w:r>
-        <w:t xml:space="preserve">also provided preliminary evidence that demand characteristics and placebo effects have distinct mechanisms. They found that participants’ beliefs did not always match the demand characteristics manipulation–and that both the demand characteristics manipulations and measures of participants’ beliefs independently moderated the effects of posed expressions on emotion.</w:t>
+        <w:t xml:space="preserve">also provided preliminary evidence that demand characteristics and placebo effects have distinct mechanisms. They found that participants’ beliefs did not always match the demand characteristics manipulation–and that both the demand characteristics manipulations and measures of participants’ beliefs moderated the effects of posed expressions on emotion.</w:t>
       </w:r>
     </w:p>
     <w:bookmarkEnd w:id="29"/>
@@ -1064,7 +1068,35 @@
         <w:pStyle w:val="Textkrper"/>
       </w:pPr>
       <w:r>
-        <w:t xml:space="preserve">The intervention-of-interest was explicit manipulations of the hypothesis communicated to participants—i.e., scenarios where a researcher tells participants about the effect of an independent variable on a dependent variable. We focused on this intervention because it provides a relatively overt test of the impact of demand characteristics.</w:t>
+        <w:t xml:space="preserve">The intervention-of-interest was explicit manipulations of the hypothesis communicated to participants—i.e., scenarios where a researcher tells participants about the effect of an independent variable on a dependent variable.</w:t>
+      </w:r>
+      <w:r>
+        <w:t xml:space="preserve"> </w:t>
+      </w:r>
+      <w:r>
+        <w:t xml:space="preserve">Orne (1962)</w:t>
+      </w:r>
+      <w:r>
+        <w:t xml:space="preserve"> </w:t>
+      </w:r>
+      <w:r>
+        <w:t xml:space="preserve">more broadly defined demand characteristics as</w:t>
+      </w:r>
+      <w:r>
+        <w:t xml:space="preserve"> </w:t>
+      </w:r>
+      <w:r>
+        <w:rPr>
+          <w:iCs/>
+          <w:i/>
+        </w:rPr>
+        <w:t xml:space="preserve">any</w:t>
+      </w:r>
+      <w:r>
+        <w:t xml:space="preserve"> </w:t>
+      </w:r>
+      <w:r>
+        <w:t xml:space="preserve">cue that may impact participants’ beliefs about the purpose of the study, including instructions, rumors, and experimenter behavior. However, such a definition creates a boundless and blurry conceptual space where any systematic change in a research design might be considered a test of demand characteristics. Thus, to bound and simplify the conceptual space, we focused on explicit manipulations of the hypothesis communicated to participants.</w:t>
       </w:r>
     </w:p>
     <w:p>
@@ -1251,7 +1283,7 @@
         </w:numPr>
       </w:pPr>
       <w:r>
-        <w:t xml:space="preserve">We excluded scenarios where the researcher described an effect that was non-nil and</w:t>
+        <w:t xml:space="preserve">We excluded scenarios where the researcher described an effect that was</w:t>
       </w:r>
       <w:r>
         <w:t xml:space="preserve"> </w:t>
@@ -1321,7 +1353,7 @@
         <w:pStyle w:val="FirstParagraph"/>
       </w:pPr>
       <w:r>
-        <w:t xml:space="preserve">N. C. and M. W. screened records independently, reviewed potentially relevant records together, and worked together to code the information for moderator analyses and effect size computations. Disagreements and disrepancies were resolved through discussion. It total, 42 studies from 31 records were eligible for inclusion. However, one record</w:t>
+        <w:t xml:space="preserve">N. C. and a research assistant screened records independently, reviewed potentially relevant records together, and worked together to code the information for moderator analyses and effect size computations. Disagreements and discrepancies were resolved through discussion. It total, 42 studies from 31 records were eligible for inclusion. However, one record</w:t>
       </w:r>
       <w:r>
         <w:t xml:space="preserve"> </w:t>
@@ -1440,7 +1472,7 @@
         <w:t xml:space="preserve"> </w:t>
       </w:r>
       <w:r>
-        <w:t xml:space="preserve">manipulated whether participants were told that smiling would increase happiness. Here, the main effect of demand characteristics can be computed by comparing happiness ratings from smiling participants who were either informed or not informed about its expected effect.</w:t>
+        <w:t xml:space="preserve">manipulated whether participants were told that posing smiles would increase happiness. Here, the main effect of demand characteristics can be computed by comparing happiness ratings from smiling participants who were either informed or not informed about its expected effect.</w:t>
       </w:r>
     </w:p>
     <w:p>
@@ -1514,7 +1546,7 @@
         <w:pStyle w:val="Textkrper"/>
       </w:pPr>
       <w:r>
-        <w:t xml:space="preserve">Effect sizes were calculated so that positive values indicated an effect consistent with the demand characteristics manipulation. For example, if participants were told that an intervention should increase mood, an increase in mood would be coded as a positive effect. If participants were told that an intervention should decrease mood, an increase in mood would be coded as a negative effect.</w:t>
+        <w:t xml:space="preserve">Effect sizes were calculated so that positive values indicated an effect consistent with the demand characteristics manipulation (i.e., acquiescence occured). For example, if participants were told that an intervention should increase mood, an increase in mood would be coded as a positive effect. If participants were told that an intervention should decrease mood, an increase in mood would be coded as a negative effect.</w:t>
       </w:r>
     </w:p>
     <w:p>
@@ -1593,7 +1625,7 @@
         <w:pStyle w:val="Textkrper"/>
       </w:pPr>
       <w:r>
-        <w:t xml:space="preserve">85% of studies contained multiple effect sizes of interest. For example, Coles et al. (2022) had a positive demand, nil demand, and control condition. Participants also completed several facial expression poses (happy, angry, and neutral) and self-reported several emotions (happiness and anger). To be comprehensive, we recorded all reported effect sizes and account for dependencies in our models (described later).</w:t>
+        <w:t xml:space="preserve">85% of studies contained multiple effect sizes of interest. For example, the full design in Coles et al. (2022) included a positive demand, nil demand, and control condition. Participants also completed several facial expression poses (happy, angry, and neutral) and self-reported several emotions (happiness and anger). To be comprehensive, we recorded all reported effect sizes and account for dependencies in our models (described later).</w:t>
       </w:r>
     </w:p>
     <w:bookmarkEnd w:id="32"/>
@@ -1696,7 +1728,7 @@
         <w:pStyle w:val="Textkrper"/>
       </w:pPr>
       <w:r>
-        <w:t xml:space="preserve">As an indirect measure of these moderators-of-interest, we estimated their values through a new set of participants. (See SI for construct validity analyses.) For each demand characteristic condition and dependent variable combination, we created vignettes that described key study details. For example,</w:t>
+        <w:t xml:space="preserve">As an indirect measure of these moderators-of-interest, we estimated their values through a new set of participants. For each demand characteristic condition and dependent variable combination, we created vignettes that described key study details. For example,</w:t>
       </w:r>
       <w:r>
         <w:t xml:space="preserve"> </w:t>
@@ -1815,7 +1847,7 @@
         <w:pStyle w:val="Textkrper"/>
       </w:pPr>
       <w:r>
-        <w:t xml:space="preserve">77 undergraduates from Stanford University reviewed 20 randomly-selected vignettes in exchange for course credit. For each vignette, raters were asked to first identify the researcher’s hypothesis. Here, participants chose between four options that described a filler effect (usually involving a different dependent variable) or a positive, negative, or nil effect of the independent variable on the dependent variable. Afterwards, they rated the extent to which they would (1) be motivated to provide hypothesis-consistent responses (-3 =</w:t>
+        <w:t xml:space="preserve">95 undergraduates from Stanford University reviewed 10 randomly-selected vignettes in exchange for course credit. For each vignette, raters were asked to first identify the researcher’s hypothesis. Here, participants chose between four options that described a filler effect (usually involving a different dependent variable) or a positive, negative, or nil effect of the independent variable on the dependent variable. Afterwards, they rated the extent to which they would (1) be motivated to provide hypothesis-consistent responses (-3 =</w:t>
       </w:r>
       <w:r>
         <w:t xml:space="preserve"> </w:t>
@@ -1866,7 +1898,7 @@
         <w:t xml:space="preserve"> </w:t>
       </w:r>
       <w:r>
-        <w:t xml:space="preserve">to 7 =</w:t>
+        <w:t xml:space="preserve">to 4 =</w:t>
       </w:r>
       <w:r>
         <w:t xml:space="preserve"> </w:t>
@@ -1875,7 +1907,7 @@
         <w:t xml:space="preserve">“</w:t>
       </w:r>
       <w:r>
-        <w:t xml:space="preserve">extremely capable), and (3) believe the experimenter’s hypothesis (0 =</w:t>
+        <w:t xml:space="preserve">extremely capable), and (3) believe the experimenter’s hypothesis (-3 =</w:t>
       </w:r>
       <w:r>
         <w:t xml:space="preserve">”</w:t>
@@ -2003,7 +2035,7 @@
         <w:pStyle w:val="Textkrper"/>
       </w:pPr>
       <w:r>
-        <w:t xml:space="preserve">As we’ve mentioned before, Cohen’s</w:t>
+        <w:t xml:space="preserve">As we’ve mentioned above, Cohen’s</w:t>
       </w:r>
       <w:r>
         <w:t xml:space="preserve"> </w:t>
@@ -2042,7 +2074,7 @@
         <w:t xml:space="preserve">3</w:t>
       </w:r>
       <w:r>
-        <w:t xml:space="preserve">, Panel A, Column 1). When comparing the two demand conditions, the size of the demand effect should be doubled because the motivational forces in the two conditions produce an additive effect. Alternatively, these motivational forces could hypothetically cancel each other out. This would happen if participants were (a) motivated to confirm the hypothesis in the positive demand condition, and (b) motivated to disconfirm the hypothesis in the negative demand condition (see Figure</w:t>
+        <w:t xml:space="preserve">, Panel A, Column 1). When comparing the two demand conditions, the size of the demand effect should be doubled because the motivational forces in the two conditions produce an additive effect. Alternatively, these motivational forces could hypothetically cancel each other out. This might happen if participants were (a) motivated to confirm the hypothesis in the positive demand condition, and (b) motivated to disconfirm the hypothesis in the negative demand condition (see Figure</w:t>
       </w:r>
       <w:r>
         <w:t xml:space="preserve"> </w:t>
@@ -2084,7 +2116,7 @@
         <w:t xml:space="preserve"> </w:t>
       </w:r>
       <w:r>
-        <w:t xml:space="preserve">decreasing their mood report. Thus, even if motivation does moderate the effects of demand characteristics, we would not expect a systematic pattern to emerge with our coding scheme. Nonetheless, we discuss potential strategies in the Limitations sections for addressing this question in future research.</w:t>
+        <w:t xml:space="preserve">decreasing their mood report. Thus, even if motivation does moderate the effects of demand characteristics, we would not expect a systematic pattern to emerge with our coding scheme.</w:t>
       </w:r>
     </w:p>
     <w:bookmarkEnd w:id="40"/>
@@ -2258,7 +2290,16 @@
         <w:pStyle w:val="FirstParagraph"/>
       </w:pPr>
       <w:r>
-        <w:t xml:space="preserve">Publication bias refers to the well-documented propensity for hypothesis-inconsistent findings to be disproportionately omitted from the published scientific record (Franco, Malhotra, &amp; Simonovits, 2014; Rothstein, Sutton, &amp; Borenstein, 2006). When present, publication bias can lead to inaccurate effect size estimates and inferential errors. Consequently, we used three main approaches for assessing and correcting for potential publication bias in our overall effect size model.</w:t>
+        <w:t xml:space="preserve">Publication bias refers to the well-documented propensity for hypothesis-inconsistent findings to be disproportionately omitted from the published scientific record</w:t>
+      </w:r>
+      <w:r>
+        <w:t xml:space="preserve"> </w:t>
+      </w:r>
+      <w:r>
+        <w:t xml:space="preserve">(Franco, Malhotra, &amp; Simonovits, 2014)</w:t>
+      </w:r>
+      <w:r>
+        <w:t xml:space="preserve">. When present, publication bias can lead to inaccurate effect size estimates and inferential errors. Consequently, we used three main approaches for assessing and correcting for potential publication bias in our overall effect size model.</w:t>
       </w:r>
     </w:p>
     <w:p>
@@ -2306,7 +2347,28 @@
         <w:pStyle w:val="Textkrper"/>
       </w:pPr>
       <w:r>
-        <w:t xml:space="preserve">Second, we conducted precision-effect tests (citation). In precision-effect tests, the relationship between observed effect sizes and their standard errors—which would be absent when there is no publication bias—is estimated and controlled for in a meta-regression model. This subsequently produces estimates of publication bias and the bias-corrected overall effect. Precision-effect tests were developed and validated for meta-analyses with independent effect sizes. Nonetheless, Rodgers and Pustejovsky (2021) demonstrated that the method retains fairly good statistical properties when 3LMA is used.</w:t>
+        <w:t xml:space="preserve">Second, we conducted precision-effect tests</w:t>
+      </w:r>
+      <w:r>
+        <w:t xml:space="preserve"> </w:t>
+      </w:r>
+      <w:r>
+        <w:t xml:space="preserve">(Stanley &amp; Doucouliagos, 2014)</w:t>
+      </w:r>
+      <w:r>
+        <w:t xml:space="preserve">. In precision-effect tests, the relationship between observed effect sizes and their standard errors—which would be absent when there is no publication bias—is estimated and controlled for in a meta-regression model. This subsequently produces estimates of publication bias and the bias-corrected overall effect. Precision-effect tests were developed and validated for meta-analyses with independent effect sizes. Nonetheless,</w:t>
+      </w:r>
+      <w:r>
+        <w:t xml:space="preserve"> </w:t>
+      </w:r>
+      <w:r>
+        <w:t xml:space="preserve">Rodgers and Pustejovsky (2021)</w:t>
+      </w:r>
+      <w:r>
+        <w:t xml:space="preserve"> </w:t>
+      </w:r>
+      <w:r>
+        <w:t xml:space="preserve">demonstrated that the method retains fairly good statistical properties when 3LMA is used.</w:t>
       </w:r>
     </w:p>
     <w:p>
@@ -2323,7 +2385,19 @@
         <w:t xml:space="preserve">(Vevea &amp; Hedges, 1995)</w:t>
       </w:r>
       <w:r>
-        <w:t xml:space="preserve">. In weight-function modeling, weighted distribution theory is used to model biased selection based on the significance of observed effects, which is then compared to an unadjusted model. If the adjusted model provides increased fit, publication bias is a concern and the model can be used to estimate the bias-corrected overall effect size. Once again, weight-function modeling was designed for meta-analyses with independent effect sizes. Nonetheless, Rodgers and Pustejovsky (2021) demonstrated that the method retains fairly good statistical properties when non-independent effect sizes are aggregated.</w:t>
+        <w:t xml:space="preserve">. In weight-function modeling, weighted distribution theory is used to model biased selection based on the significance of observed effects, which is then compared to an unadjusted model. If the adjusted model provides increased fit, publication bias is a concern and the model can be used to estimate the bias-corrected overall effect size. Once again, weight-function modeling was designed for meta-analyses with independent effect sizes. Nonetheless,</w:t>
+      </w:r>
+      <w:r>
+        <w:t xml:space="preserve"> </w:t>
+      </w:r>
+      <w:r>
+        <w:t xml:space="preserve">Rodgers and Pustejovsky (2021)</w:t>
+      </w:r>
+      <w:r>
+        <w:t xml:space="preserve"> </w:t>
+      </w:r>
+      <w:r>
+        <w:t xml:space="preserve">demonstrated that the method retains fairly good statistical properties when non-independent effect sizes are aggregated.</w:t>
       </w:r>
     </w:p>
     <w:p>
@@ -2331,25 +2405,13 @@
         <w:pStyle w:val="Textkrper"/>
       </w:pPr>
       <w:r>
-        <w:t xml:space="preserve">As a sensitivity analysis, we included publication status as a dummy-coded predictor to our overall-effect 3LMA. This allowed us to estimate the difference in the magnitude of published vs. unpublished effects. Furthermore, by contrast coding the predictor, this approach allowed us to estimate an overall effect that controls for publication status. Last, we used an approach by</w:t>
-      </w:r>
-      <w:r>
-        <w:t xml:space="preserve"> </w:t>
-      </w:r>
-      <w:r>
-        <w:t xml:space="preserve">Mathur and VanderWeele (2020)</w:t>
-      </w:r>
-      <w:r>
-        <w:t xml:space="preserve"> </w:t>
-      </w:r>
-      <w:r>
-        <w:t xml:space="preserve">to estimate the maximal publication bias required to shift the observed overall effect size estimate to zero. This approach has not yet been developed for 3LMA, so we used robust variance estimates.</w:t>
+        <w:t xml:space="preserve">As a sensitivity analysis, we included publication status as a dummy-coded predictor to our overall-effect 3LMA. This allowed us to estimate the difference in the magnitude of published vs. unpublished effects.</w:t>
       </w:r>
     </w:p>
     <w:bookmarkEnd w:id="44"/>
     <w:bookmarkEnd w:id="45"/>
     <w:bookmarkEnd w:id="46"/>
-    <w:bookmarkStart w:id="55" w:name="results"/>
+    <w:bookmarkStart w:id="58" w:name="results"/>
     <w:p>
       <w:pPr>
         <w:pStyle w:val="berschrift1"/>
@@ -2405,7 +2467,24 @@
         <w:t xml:space="preserve"> </w:t>
       </w:r>
       <w:r>
-        <w:t xml:space="preserve">&lt; .001. In other words, when explicitly told a hypothesis, participants responses tend to shift in a manner consistent with that hypothesis. That being said, the observed effects of demand characteristics were highly heterogeneous. The between-study (</w:t>
+        <w:t xml:space="preserve">&lt; .001. In other words, when explicitly told a hypothesis, participants responses tend to shift in a manner consistent with that hypothesis.</w:t>
+      </w:r>
+    </w:p>
+    <w:bookmarkStart w:id="52" w:name="moderator-analyses"/>
+    <w:p>
+      <w:pPr>
+        <w:pStyle w:val="berschrift3"/>
+      </w:pPr>
+      <w:r>
+        <w:t xml:space="preserve">Moderator analyses.</w:t>
+      </w:r>
+    </w:p>
+    <w:p>
+      <w:pPr>
+        <w:pStyle w:val="FirstParagraph"/>
+      </w:pPr>
+      <w:r>
+        <w:t xml:space="preserve">The observed effects of demand characteristics were highly heterogeneous. Indeed, the between-study (</w:t>
       </w:r>
       <m:oMath>
         <m:r>
@@ -2430,1107 +2509,13 @@
         <w:t xml:space="preserve">= 0.20) effect standard deviation was approximately the same size of the overall effect. This suggests that moderators (as opposed to mere sampling error) are producing meaningful shifts in the effects of demand characteristics.</w:t>
       </w:r>
     </w:p>
-    <w:bookmarkStart w:id="49" w:name="moderator-analyses"/>
-    <w:p>
-      <w:pPr>
-        <w:pStyle w:val="berschrift3"/>
-      </w:pPr>
-      <w:r>
-        <w:t xml:space="preserve">Moderator analyses.</w:t>
-      </w:r>
-    </w:p>
-    <w:bookmarkStart w:id="47" w:name="motivation-opportunity-and-belief"/>
+    <w:bookmarkStart w:id="50" w:name="motivation-opportunity-and-belief"/>
     <w:p>
       <w:pPr>
         <w:pStyle w:val="berschrift4"/>
       </w:pPr>
       <w:r>
         <w:t xml:space="preserve">Motivation, opportunity, and belief.</w:t>
-      </w:r>
-    </w:p>
-    <w:p>
-      <w:pPr>
-        <w:pStyle w:val="FirstParagraph"/>
-      </w:pPr>
-      <w:r>
-        <w:t xml:space="preserve">Contrary to predictions made by</w:t>
-      </w:r>
-      <w:r>
-        <w:t xml:space="preserve"> </w:t>
-      </w:r>
-      <w:r>
-        <w:t xml:space="preserve">Rosnow and Rosenthal (1997)</w:t>
-      </w:r>
-      <w:r>
-        <w:t xml:space="preserve"> </w:t>
-      </w:r>
-      <w:r>
-        <w:t xml:space="preserve">and</w:t>
-      </w:r>
-      <w:r>
-        <w:t xml:space="preserve"> </w:t>
-      </w:r>
-      <w:r>
-        <w:t xml:space="preserve">Coles et al. (2022)</w:t>
-      </w:r>
-      <w:r>
-        <w:t xml:space="preserve">, we did not find that the effects of demand characteristics were moderated by ratings of the extent to which participants would be motivated to confirm the experimenter’s hypothesis,</w:t>
-      </w:r>
-      <w:r>
-        <w:t xml:space="preserve"> </w:t>
-      </w:r>
-      <m:oMath>
-        <m:r>
-          <m:t>β</m:t>
-        </m:r>
-      </m:oMath>
-      <w:r>
-        <w:t xml:space="preserve"> </w:t>
-      </w:r>
-      <w:r>
-        <w:t xml:space="preserve">= 0.01, 95% CI [-0.05, 0.07],</w:t>
-      </w:r>
-      <w:r>
-        <w:t xml:space="preserve"> </w:t>
-      </w:r>
-      <m:oMath>
-        <m:r>
-          <m:t>t</m:t>
-        </m:r>
-      </m:oMath>
-      <w:r>
-        <w:t xml:space="preserve">(192) = 0.35,</w:t>
-      </w:r>
-      <w:r>
-        <w:t xml:space="preserve"> </w:t>
-      </w:r>
-      <m:oMath>
-        <m:r>
-          <m:t>p</m:t>
-        </m:r>
-      </m:oMath>
-      <w:r>
-        <w:t xml:space="preserve"> </w:t>
-      </w:r>
-      <w:r>
-        <w:t xml:space="preserve">= .726. We did, however, find that demand characteristics tended to produce larger acquiescence effects when participants indicated that they had more control over the outcome of interest,</w:t>
-      </w:r>
-      <w:r>
-        <w:t xml:space="preserve"> </w:t>
-      </w:r>
-      <m:oMath>
-        <m:r>
-          <m:t>β</m:t>
-        </m:r>
-      </m:oMath>
-      <w:r>
-        <w:t xml:space="preserve"> </w:t>
-      </w:r>
-      <w:r>
-        <w:t xml:space="preserve">= 0.05, 95% CI [0.01, 0.09],</w:t>
-      </w:r>
-      <w:r>
-        <w:t xml:space="preserve"> </w:t>
-      </w:r>
-      <m:oMath>
-        <m:r>
-          <m:t>t</m:t>
-        </m:r>
-      </m:oMath>
-      <w:r>
-        <w:t xml:space="preserve">(192) = 2.73,</w:t>
-      </w:r>
-      <w:r>
-        <w:t xml:space="preserve"> </w:t>
-      </w:r>
-      <m:oMath>
-        <m:r>
-          <m:t>p</m:t>
-        </m:r>
-      </m:oMath>
-      <w:r>
-        <w:t xml:space="preserve"> </w:t>
-      </w:r>
-      <w:r>
-        <w:t xml:space="preserve">= .007. Consistent with</w:t>
-      </w:r>
-      <w:r>
-        <w:t xml:space="preserve"> </w:t>
-      </w:r>
-      <w:r>
-        <w:t xml:space="preserve">Coles et al. (2022)</w:t>
-      </w:r>
-      <w:r>
-        <w:t xml:space="preserve">, demand characteristics tended to produce larger acquiescence effects when raters indicated that they believed the experimenter’s hypothesis,</w:t>
-      </w:r>
-      <w:r>
-        <w:t xml:space="preserve"> </w:t>
-      </w:r>
-      <m:oMath>
-        <m:r>
-          <m:t>β</m:t>
-        </m:r>
-      </m:oMath>
-      <w:r>
-        <w:t xml:space="preserve"> </w:t>
-      </w:r>
-      <w:r>
-        <w:t xml:space="preserve">= 0.08, 95% CI [0.03, 0.14],</w:t>
-      </w:r>
-      <w:r>
-        <w:t xml:space="preserve"> </w:t>
-      </w:r>
-      <m:oMath>
-        <m:r>
-          <m:t>t</m:t>
-        </m:r>
-      </m:oMath>
-      <w:r>
-        <w:t xml:space="preserve">(192) = 2.90,</w:t>
-      </w:r>
-      <w:r>
-        <w:t xml:space="preserve"> </w:t>
-      </w:r>
-      <m:oMath>
-        <m:r>
-          <m:t>p</m:t>
-        </m:r>
-      </m:oMath>
-      <w:r>
-        <w:t xml:space="preserve"> </w:t>
-      </w:r>
-      <w:r>
-        <w:t xml:space="preserve">= .004.</w:t>
-      </w:r>
-    </w:p>
-    <w:bookmarkEnd w:id="47"/>
-    <w:bookmarkStart w:id="48" w:name="other-moderators-1"/>
-    <w:p>
-      <w:pPr>
-        <w:pStyle w:val="berschrift4"/>
-      </w:pPr>
-      <w:r>
-        <w:t xml:space="preserve">Other moderators.</w:t>
-      </w:r>
-    </w:p>
-    <w:p>
-      <w:pPr>
-        <w:pStyle w:val="FirstParagraph"/>
-      </w:pPr>
-      <w:r>
-        <w:t xml:space="preserve">Results indicated that the effects of demand characteristics were moderated by participant pool,</w:t>
-      </w:r>
-      <w:r>
-        <w:t xml:space="preserve"> </w:t>
-      </w:r>
-      <m:oMath>
-        <m:r>
-          <m:t>F</m:t>
-        </m:r>
-      </m:oMath>
-      <w:r>
-        <w:t xml:space="preserve">(2, 182) = 4.12,</w:t>
-      </w:r>
-      <w:r>
-        <w:t xml:space="preserve"> </w:t>
-      </w:r>
-      <m:oMath>
-        <m:r>
-          <m:t>p</m:t>
-        </m:r>
-      </m:oMath>
-      <w:r>
-        <w:t xml:space="preserve"> </w:t>
-      </w:r>
-      <w:r>
-        <w:t xml:space="preserve">= .018. The effects were medium-to-large in studies with students (</w:t>
-      </w:r>
-      <m:oMath>
-        <m:r>
-          <m:t>d</m:t>
-        </m:r>
-      </m:oMath>
-      <w:r>
-        <w:t xml:space="preserve"> </w:t>
-      </w:r>
-      <w:r>
-        <w:t xml:space="preserve">= 0.33, 95% CI [0.20, 0.46],</w:t>
-      </w:r>
-      <w:r>
-        <w:t xml:space="preserve"> </w:t>
-      </w:r>
-      <m:oMath>
-        <m:r>
-          <m:t>p</m:t>
-        </m:r>
-      </m:oMath>
-      <w:r>
-        <w:t xml:space="preserve"> </w:t>
-      </w:r>
-      <w:r>
-        <w:t xml:space="preserve">&lt; .001), extremely small in studies with a mix of students and non-students (</w:t>
-      </w:r>
-      <m:oMath>
-        <m:r>
-          <m:t>d</m:t>
-        </m:r>
-      </m:oMath>
-      <w:r>
-        <w:t xml:space="preserve"> </w:t>
-      </w:r>
-      <w:r>
-        <w:t xml:space="preserve">= 0.04, 95% CI [-0.38, 0.47],</w:t>
-      </w:r>
-      <w:r>
-        <w:t xml:space="preserve"> </w:t>
-      </w:r>
-      <m:oMath>
-        <m:r>
-          <m:t>p</m:t>
-        </m:r>
-      </m:oMath>
-      <w:r>
-        <w:t xml:space="preserve"> </w:t>
-      </w:r>
-      <w:r>
-        <w:t xml:space="preserve">= .838), and near-zero in studies with non-students (</w:t>
-      </w:r>
-      <m:oMath>
-        <m:r>
-          <m:t>d</m:t>
-        </m:r>
-      </m:oMath>
-      <w:r>
-        <w:t xml:space="preserve"> </w:t>
-      </w:r>
-      <w:r>
-        <w:t xml:space="preserve">= 0.00, 95% CI [-0.20, 0.20],</w:t>
-      </w:r>
-      <w:r>
-        <w:t xml:space="preserve"> </w:t>
-      </w:r>
-      <m:oMath>
-        <m:r>
-          <m:t>p</m:t>
-        </m:r>
-      </m:oMath>
-      <w:r>
-        <w:t xml:space="preserve"> </w:t>
-      </w:r>
-      <w:r>
-        <w:t xml:space="preserve">= .993). The effects of demand characteristics also tended to be larger for in-person (</w:t>
-      </w:r>
-      <m:oMath>
-        <m:r>
-          <m:t>d</m:t>
-        </m:r>
-      </m:oMath>
-      <w:r>
-        <w:t xml:space="preserve"> </w:t>
-      </w:r>
-      <w:r>
-        <w:t xml:space="preserve">= 0.31, 95% CI [0.18, 0.45],</w:t>
-      </w:r>
-      <w:r>
-        <w:t xml:space="preserve"> </w:t>
-      </w:r>
-      <m:oMath>
-        <m:r>
-          <m:t>p</m:t>
-        </m:r>
-      </m:oMath>
-      <w:r>
-        <w:t xml:space="preserve"> </w:t>
-      </w:r>
-      <w:r>
-        <w:t xml:space="preserve">&lt; .001) vs. online (</w:t>
-      </w:r>
-      <m:oMath>
-        <m:r>
-          <m:t>d</m:t>
-        </m:r>
-      </m:oMath>
-      <w:r>
-        <w:t xml:space="preserve"> </w:t>
-      </w:r>
-      <w:r>
-        <w:t xml:space="preserve">= 0.09, 95% CI [-0.10, 0.28],</w:t>
-      </w:r>
-      <w:r>
-        <w:t xml:space="preserve"> </w:t>
-      </w:r>
-      <m:oMath>
-        <m:r>
-          <m:t>p</m:t>
-        </m:r>
-      </m:oMath>
-      <w:r>
-        <w:t xml:space="preserve"> </w:t>
-      </w:r>
-      <w:r>
-        <w:t xml:space="preserve">= .373) studies,</w:t>
-      </w:r>
-      <w:r>
-        <w:t xml:space="preserve"> </w:t>
-      </w:r>
-      <m:oMath>
-        <m:r>
-          <m:t>F</m:t>
-        </m:r>
-      </m:oMath>
-      <w:r>
-        <w:t xml:space="preserve">(1, 189) = 3.61,</w:t>
-      </w:r>
-      <w:r>
-        <w:t xml:space="preserve"> </w:t>
-      </w:r>
-      <m:oMath>
-        <m:r>
-          <m:t>p</m:t>
-        </m:r>
-      </m:oMath>
-      <w:r>
-        <w:t xml:space="preserve"> </w:t>
-      </w:r>
-      <w:r>
-        <w:t xml:space="preserve">= .059.</w:t>
-      </w:r>
-    </w:p>
-    <w:p>
-      <w:pPr>
-        <w:pStyle w:val="Textkrper"/>
-      </w:pPr>
-      <w:r>
-        <w:t xml:space="preserve">The effects of demand characteristics appeared to be additive. Compared to instances where a demand characteristic condition was compared to a control group (</w:t>
-      </w:r>
-      <m:oMath>
-        <m:r>
-          <m:t>d</m:t>
-        </m:r>
-      </m:oMath>
-      <w:r>
-        <w:t xml:space="preserve"> </w:t>
-      </w:r>
-      <w:r>
-        <w:t xml:space="preserve">= 0.16, 95% CI [0.04, 0.28],</w:t>
-      </w:r>
-      <w:r>
-        <w:t xml:space="preserve"> </w:t>
-      </w:r>
-      <m:oMath>
-        <m:r>
-          <m:t>p</m:t>
-        </m:r>
-      </m:oMath>
-      <w:r>
-        <w:t xml:space="preserve"> </w:t>
-      </w:r>
-      <w:r>
-        <w:t xml:space="preserve">= .009), effect sizes were approximately twice as large when two demand characteristic conditions were compared (</w:t>
-      </w:r>
-      <m:oMath>
-        <m:r>
-          <m:t>d</m:t>
-        </m:r>
-      </m:oMath>
-      <w:r>
-        <w:t xml:space="preserve"> </w:t>
-      </w:r>
-      <w:r>
-        <w:t xml:space="preserve">= 0.37, 95% CI [0.24, 0.51],</w:t>
-      </w:r>
-      <w:r>
-        <w:t xml:space="preserve"> </w:t>
-      </w:r>
-      <m:oMath>
-        <m:r>
-          <m:t>p</m:t>
-        </m:r>
-      </m:oMath>
-      <w:r>
-        <w:t xml:space="preserve"> </w:t>
-      </w:r>
-      <w:r>
-        <w:t xml:space="preserve">&lt; .001),</w:t>
-      </w:r>
-      <w:r>
-        <w:t xml:space="preserve"> </w:t>
-      </w:r>
-      <m:oMath>
-        <m:r>
-          <m:t>F</m:t>
-        </m:r>
-      </m:oMath>
-      <w:r>
-        <w:t xml:space="preserve">(1, 193) = 19.26,</w:t>
-      </w:r>
-      <w:r>
-        <w:t xml:space="preserve"> </w:t>
-      </w:r>
-      <m:oMath>
-        <m:r>
-          <m:t>p</m:t>
-        </m:r>
-      </m:oMath>
-      <w:r>
-        <w:t xml:space="preserve"> </w:t>
-      </w:r>
-      <w:r>
-        <w:t xml:space="preserve">= &lt; .001. Instances where a demand characteristic condition was compared to a control group allowed us to additional test whether participants respond more strongly to positive, nil, or negative demand characteristics. Results indicated that they do,</w:t>
-      </w:r>
-      <w:r>
-        <w:t xml:space="preserve"> </w:t>
-      </w:r>
-      <m:oMath>
-        <m:r>
-          <m:t>F</m:t>
-        </m:r>
-      </m:oMath>
-      <w:r>
-        <w:t xml:space="preserve">(4, 190) = 6.74,</w:t>
-      </w:r>
-      <w:r>
-        <w:t xml:space="preserve"> </w:t>
-      </w:r>
-      <m:oMath>
-        <m:r>
-          <m:t>p</m:t>
-        </m:r>
-      </m:oMath>
-      <w:r>
-        <w:t xml:space="preserve"> </w:t>
-      </w:r>
-      <w:r>
-        <w:t xml:space="preserve">&lt; .001. The effect of demand characteristics was nearly twice as large in the nil (</w:t>
-      </w:r>
-      <m:oMath>
-        <m:r>
-          <m:t>d</m:t>
-        </m:r>
-      </m:oMath>
-      <w:r>
-        <w:t xml:space="preserve"> </w:t>
-      </w:r>
-      <w:r>
-        <w:t xml:space="preserve">= 0.33, 95% CI [0.14, 0.52],</w:t>
-      </w:r>
-      <w:r>
-        <w:t xml:space="preserve"> </w:t>
-      </w:r>
-      <m:oMath>
-        <m:r>
-          <m:t>p</m:t>
-        </m:r>
-      </m:oMath>
-      <w:r>
-        <w:t xml:space="preserve"> </w:t>
-      </w:r>
-      <w:r>
-        <w:t xml:space="preserve">.001) vs. positive (</w:t>
-      </w:r>
-      <m:oMath>
-        <m:r>
-          <m:t>d</m:t>
-        </m:r>
-      </m:oMath>
-      <w:r>
-        <w:t xml:space="preserve"> </w:t>
-      </w:r>
-      <w:r>
-        <w:t xml:space="preserve">= 0.14, 95% CI [0.02, 0.27],</w:t>
-      </w:r>
-      <w:r>
-        <w:t xml:space="preserve"> </w:t>
-      </w:r>
-      <m:oMath>
-        <m:r>
-          <m:t>p</m:t>
-        </m:r>
-      </m:oMath>
-      <w:r>
-        <w:t xml:space="preserve"> </w:t>
-      </w:r>
-      <w:r>
-        <w:t xml:space="preserve">= .026), and negative demand conditions (</w:t>
-      </w:r>
-      <m:oMath>
-        <m:r>
-          <m:t>d</m:t>
-        </m:r>
-      </m:oMath>
-      <w:r>
-        <w:t xml:space="preserve"> </w:t>
-      </w:r>
-      <w:r>
-        <w:t xml:space="preserve">= 0.14, 95% CI [-0.02, 0.30],</w:t>
-      </w:r>
-      <w:r>
-        <w:t xml:space="preserve"> </w:t>
-      </w:r>
-      <m:oMath>
-        <m:r>
-          <m:t>p</m:t>
-        </m:r>
-      </m:oMath>
-      <w:r>
-        <w:t xml:space="preserve"> </w:t>
-      </w:r>
-      <w:r>
-        <w:t xml:space="preserve">= .095).</w:t>
-      </w:r>
-    </w:p>
-    <w:p>
-      <w:pPr>
-        <w:pStyle w:val="Textkrper"/>
-      </w:pPr>
-      <w:r>
-        <w:t xml:space="preserve">We did not find that the effects of demand characteristics were moderated by whether researchers manipulated demand characteristics within- (</w:t>
-      </w:r>
-      <m:oMath>
-        <m:r>
-          <m:t>d</m:t>
-        </m:r>
-      </m:oMath>
-      <w:r>
-        <w:t xml:space="preserve"> </w:t>
-      </w:r>
-      <w:r>
-        <w:t xml:space="preserve">= 0.24, 95% CI [0.12, 0.36],</w:t>
-      </w:r>
-      <w:r>
-        <w:t xml:space="preserve"> </w:t>
-      </w:r>
-      <m:oMath>
-        <m:r>
-          <m:t>p</m:t>
-        </m:r>
-      </m:oMath>
-      <w:r>
-        <w:t xml:space="preserve"> </w:t>
-      </w:r>
-      <w:r>
-        <w:t xml:space="preserve">&lt; .001) vs. between-subjects (</w:t>
-      </w:r>
-      <m:oMath>
-        <m:r>
-          <m:t>d</m:t>
-        </m:r>
-      </m:oMath>
-      <w:r>
-        <w:t xml:space="preserve"> </w:t>
-      </w:r>
-      <w:r>
-        <w:t xml:space="preserve">= 0.09, 95% CI [-0.14, 0.32],</w:t>
-      </w:r>
-      <w:r>
-        <w:t xml:space="preserve"> </w:t>
-      </w:r>
-      <m:oMath>
-        <m:r>
-          <m:t>p</m:t>
-        </m:r>
-      </m:oMath>
-      <w:r>
-        <w:t xml:space="preserve"> </w:t>
-      </w:r>
-      <w:r>
-        <w:t xml:space="preserve">= .427),</w:t>
-      </w:r>
-      <w:r>
-        <w:t xml:space="preserve"> </w:t>
-      </w:r>
-      <m:oMath>
-        <m:r>
-          <m:t>F</m:t>
-        </m:r>
-      </m:oMath>
-      <w:r>
-        <w:t xml:space="preserve">(1, 193) = 1.66,</w:t>
-      </w:r>
-      <w:r>
-        <w:t xml:space="preserve"> </w:t>
-      </w:r>
-      <m:oMath>
-        <m:r>
-          <m:t>p</m:t>
-        </m:r>
-      </m:oMath>
-      <w:r>
-        <w:t xml:space="preserve"> </w:t>
-      </w:r>
-      <w:r>
-        <w:t xml:space="preserve">= .199. We also did not find that the effects of demand characteristics were moderated by the year the record was completed or published,</w:t>
-      </w:r>
-      <w:r>
-        <w:t xml:space="preserve"> </w:t>
-      </w:r>
-      <m:oMath>
-        <m:r>
-          <m:t>β</m:t>
-        </m:r>
-      </m:oMath>
-      <w:r>
-        <w:t xml:space="preserve"> </w:t>
-      </w:r>
-      <w:r>
-        <w:t xml:space="preserve">= 0.00, 95% CI [-0.01, 0.00],</w:t>
-      </w:r>
-      <w:r>
-        <w:t xml:space="preserve"> </w:t>
-      </w:r>
-      <m:oMath>
-        <m:r>
-          <m:t>t</m:t>
-        </m:r>
-      </m:oMath>
-      <w:r>
-        <w:t xml:space="preserve">(194) = -0.51,</w:t>
-      </w:r>
-      <w:r>
-        <w:t xml:space="preserve"> </w:t>
-      </w:r>
-      <m:oMath>
-        <m:r>
-          <m:t>p</m:t>
-        </m:r>
-      </m:oMath>
-      <w:r>
-        <w:t xml:space="preserve"> </w:t>
-      </w:r>
-      <w:r>
-        <w:t xml:space="preserve">= .612. The effects of demand characteristics tended to be numerically larger in unpaid (</w:t>
-      </w:r>
-      <m:oMath>
-        <m:r>
-          <m:t>d</m:t>
-        </m:r>
-      </m:oMath>
-      <w:r>
-        <w:t xml:space="preserve"> </w:t>
-      </w:r>
-      <w:r>
-        <w:t xml:space="preserve">= 0.23, 95% CI [0.11, 0.35],</w:t>
-      </w:r>
-      <w:r>
-        <w:t xml:space="preserve"> </w:t>
-      </w:r>
-      <m:oMath>
-        <m:r>
-          <m:t>p</m:t>
-        </m:r>
-      </m:oMath>
-      <w:r>
-        <w:t xml:space="preserve"> </w:t>
-      </w:r>
-      <w:r>
-        <w:t xml:space="preserve">&lt; .001) vs. paid (</w:t>
-      </w:r>
-      <m:oMath>
-        <m:r>
-          <m:t>d</m:t>
-        </m:r>
-      </m:oMath>
-      <w:r>
-        <w:t xml:space="preserve"> </w:t>
-      </w:r>
-      <w:r>
-        <w:t xml:space="preserve">= 0.13, 95% CI [-0.05, 0.31],</w:t>
-      </w:r>
-      <w:r>
-        <w:t xml:space="preserve"> </w:t>
-      </w:r>
-      <m:oMath>
-        <m:r>
-          <m:t>p</m:t>
-        </m:r>
-      </m:oMath>
-      <w:r>
-        <w:t xml:space="preserve"> </w:t>
-      </w:r>
-      <w:r>
-        <w:t xml:space="preserve">= .157) studies—but this difference was also not statistically significant,</w:t>
-      </w:r>
-      <w:r>
-        <w:t xml:space="preserve"> </w:t>
-      </w:r>
-      <m:oMath>
-        <m:r>
-          <m:t>F</m:t>
-        </m:r>
-      </m:oMath>
-      <w:r>
-        <w:t xml:space="preserve">(1, 192) = 0.87,</w:t>
-      </w:r>
-      <w:r>
-        <w:t xml:space="preserve"> </w:t>
-      </w:r>
-      <m:oMath>
-        <m:r>
-          <m:t>p</m:t>
-        </m:r>
-      </m:oMath>
-      <w:r>
-        <w:t xml:space="preserve"> </w:t>
-      </w:r>
-      <w:r>
-        <w:t xml:space="preserve">= .352.</w:t>
-      </w:r>
-    </w:p>
-    <w:bookmarkEnd w:id="48"/>
-    <w:bookmarkEnd w:id="49"/>
-    <w:bookmarkStart w:id="50" w:name="forecasts"/>
-    <w:p>
-      <w:pPr>
-        <w:pStyle w:val="berschrift3"/>
-      </w:pPr>
-      <w:r>
-        <w:t xml:space="preserve">Forecasts.</w:t>
-      </w:r>
-    </w:p>
-    <w:p>
-      <w:pPr>
-        <w:pStyle w:val="FirstParagraph"/>
-      </w:pPr>
-      <w:r>
-        <w:t xml:space="preserve">Raters predictions about the effects of demand characteristics were associated with the observed effects, but this association was weak,</w:t>
-      </w:r>
-      <w:r>
-        <w:t xml:space="preserve"> </w:t>
-      </w:r>
-      <m:oMath>
-        <m:r>
-          <m:t>β</m:t>
-        </m:r>
-      </m:oMath>
-      <w:r>
-        <w:t xml:space="preserve"> </w:t>
-      </w:r>
-      <w:r>
-        <w:t xml:space="preserve">= 0.06, 95% CI [0.00, 0.12],</w:t>
-      </w:r>
-      <w:r>
-        <w:t xml:space="preserve"> </w:t>
-      </w:r>
-      <m:oMath>
-        <m:r>
-          <m:t>t</m:t>
-        </m:r>
-      </m:oMath>
-      <w:r>
-        <w:t xml:space="preserve">(192) = 2.15,</w:t>
-      </w:r>
-      <w:r>
-        <w:t xml:space="preserve"> </w:t>
-      </w:r>
-      <m:oMath>
-        <m:r>
-          <m:t>p</m:t>
-        </m:r>
-      </m:oMath>
-      <w:r>
-        <w:t xml:space="preserve"> </w:t>
-      </w:r>
-      <w:r>
-        <w:t xml:space="preserve">= .033.</w:t>
-      </w:r>
-    </w:p>
-    <w:p>
-      <w:pPr>
-        <w:pStyle w:val="Textkrper"/>
-      </w:pPr>
-      <w:r>
-        <w:t xml:space="preserve">Would be nice to be able to explain how much heterogeneity is explained by this variable…</w:t>
-      </w:r>
-    </w:p>
-    <w:bookmarkEnd w:id="50"/>
-    <w:bookmarkStart w:id="54" w:name="publication-bias-analyses-1"/>
-    <w:p>
-      <w:pPr>
-        <w:pStyle w:val="berschrift3"/>
-      </w:pPr>
-      <w:r>
-        <w:t xml:space="preserve">Publication bias analyses.</w:t>
-      </w:r>
-    </w:p>
-    <w:p>
-      <w:pPr>
-        <w:pStyle w:val="FirstParagraph"/>
-      </w:pPr>
-      <w:r>
-        <w:t xml:space="preserve">Overall, publication bias analyses were inconclusive. For example, a funnel plot containing all effect sizes appeared to indicate that publication bias favored acquiescence effects (i.e., effects where participants shifted responses to be consistent with the demand characteristics). However, a funnel plot where non-independent effect sizes were aggregated appeared to indicate the opposite: that publication bias favored non-significant or counter-acquiescence effects.</w:t>
-      </w:r>
-    </w:p>
-    <w:p>
-      <w:pPr>
-        <w:pStyle w:val="Textkrper"/>
-      </w:pPr>
-      <w:r>
-        <w:t xml:space="preserve">Precision-effect tests with 3LMA provided a non-significant estimate of publication bias that favored acquiescence effects,</w:t>
-      </w:r>
-      <w:r>
-        <w:t xml:space="preserve"> </w:t>
-      </w:r>
-      <m:oMath>
-        <m:r>
-          <m:t>β</m:t>
-        </m:r>
-      </m:oMath>
-      <w:r>
-        <w:t xml:space="preserve"> </w:t>
-      </w:r>
-      <w:r>
-        <w:t xml:space="preserve">= 0.68, 95% CI [-0.07, 1.44],</w:t>
-      </w:r>
-      <w:r>
-        <w:t xml:space="preserve"> </w:t>
-      </w:r>
-      <m:oMath>
-        <m:r>
-          <m:t>p</m:t>
-        </m:r>
-      </m:oMath>
-      <w:r>
-        <w:t xml:space="preserve"> </w:t>
-      </w:r>
-      <w:r>
-        <w:t xml:space="preserve">= .076. The bias-corrected overall effect size estimate did not significantly differ from zero</w:t>
-      </w:r>
-      <w:r>
-        <w:t xml:space="preserve"> </w:t>
-      </w:r>
-      <m:oMath>
-        <m:r>
-          <m:t>d</m:t>
-        </m:r>
-      </m:oMath>
-      <w:r>
-        <w:t xml:space="preserve"> </w:t>
-      </w:r>
-      <w:r>
-        <w:t xml:space="preserve">= 0.06, 95% CI [-0.16, 0.27],</w:t>
-      </w:r>
-      <w:r>
-        <w:t xml:space="preserve"> </w:t>
-      </w:r>
-      <m:oMath>
-        <m:r>
-          <m:t>p</m:t>
-        </m:r>
-      </m:oMath>
-      <w:r>
-        <w:t xml:space="preserve"> </w:t>
-      </w:r>
-      <w:r>
-        <w:t xml:space="preserve">.606. Precision-effect tests with aggregated non-independent effect sizes, however, estimated the opposite: that there was a slightly (but not statistically significant) preference for non-significant or counter-acquiescence effects,</w:t>
-      </w:r>
-      <w:r>
-        <w:t xml:space="preserve"> </w:t>
-      </w:r>
-      <m:oMath>
-        <m:r>
-          <m:t>β</m:t>
-        </m:r>
-      </m:oMath>
-      <w:r>
-        <w:t xml:space="preserve"> </w:t>
-      </w:r>
-      <w:r>
-        <w:t xml:space="preserve">= -0.34, 95% CI [-1.39, 0.70],</w:t>
-      </w:r>
-      <w:r>
-        <w:t xml:space="preserve"> </w:t>
-      </w:r>
-      <m:oMath>
-        <m:r>
-          <m:t>p</m:t>
-        </m:r>
-      </m:oMath>
-      <w:r>
-        <w:t xml:space="preserve"> </w:t>
-      </w:r>
-      <w:r>
-        <w:t xml:space="preserve">= .519. The bias-corrected overall effect size estimate was thus slightly adjusted upward,</w:t>
-      </w:r>
-      <w:r>
-        <w:t xml:space="preserve"> </w:t>
-      </w:r>
-      <m:oMath>
-        <m:r>
-          <m:t>d</m:t>
-        </m:r>
-      </m:oMath>
-      <w:r>
-        <w:t xml:space="preserve"> </w:t>
-      </w:r>
-      <w:r>
-        <w:t xml:space="preserve">= 0.23, 95% CI [0.01, 0.45],</w:t>
-      </w:r>
-      <w:r>
-        <w:t xml:space="preserve"> </w:t>
-      </w:r>
-      <m:oMath>
-        <m:r>
-          <m:t>p</m:t>
-        </m:r>
-      </m:oMath>
-      <w:r>
-        <w:t xml:space="preserve"> </w:t>
-      </w:r>
-      <w:r>
-        <w:t xml:space="preserve">= .038.</w:t>
-      </w:r>
-    </w:p>
-    <w:p>
-      <w:pPr>
-        <w:pStyle w:val="Textkrper"/>
-      </w:pPr>
-      <w:r>
-        <w:t xml:space="preserve">The weight-function model suggested that better fit was achieved with a model indicating that publication bias favored non-significant or counter-acquiescence effects,</w:t>
-      </w:r>
-      <w:r>
-        <w:t xml:space="preserve"> </w:t>
-      </w:r>
-      <m:oMath>
-        <m:sSup>
-          <m:e>
-            <m:r>
-              <m:t>χ</m:t>
-            </m:r>
-          </m:e>
-          <m:sup>
-            <m:r>
-              <m:t>2</m:t>
-            </m:r>
-          </m:sup>
-        </m:sSup>
-      </m:oMath>
-      <w:r>
-        <w:t xml:space="preserve">(1) = 10.80,</w:t>
-      </w:r>
-      <w:r>
-        <w:t xml:space="preserve"> </w:t>
-      </w:r>
-      <m:oMath>
-        <m:r>
-          <m:t>p</m:t>
-        </m:r>
-      </m:oMath>
-      <w:r>
-        <w:t xml:space="preserve"> </w:t>
-      </w:r>
-      <w:r>
-        <w:t xml:space="preserve">= .001. The bias-corrected overall effect size was thus upward-adjusted,</w:t>
-      </w:r>
-      <w:r>
-        <w:t xml:space="preserve"> </w:t>
-      </w:r>
-      <m:oMath>
-        <m:r>
-          <m:t>d</m:t>
-        </m:r>
-      </m:oMath>
-      <w:r>
-        <w:t xml:space="preserve"> </w:t>
-      </w:r>
-      <w:r>
-        <w:t xml:space="preserve">= 0.41, 95% CI [0.19, 0.62],</w:t>
-      </w:r>
-      <w:r>
-        <w:t xml:space="preserve"> </w:t>
-      </w:r>
-      <m:oMath>
-        <m:r>
-          <m:t>p</m:t>
-        </m:r>
-      </m:oMath>
-      <w:r>
-        <w:t xml:space="preserve"> </w:t>
-      </w:r>
-      <w:r>
-        <w:t xml:space="preserve">&lt; .001. We did not, however, find evidence that effect sizes differed among unpublished (</w:t>
-      </w:r>
-      <m:oMath>
-        <m:r>
-          <m:t>d</m:t>
-        </m:r>
-      </m:oMath>
-      <w:r>
-        <w:t xml:space="preserve"> </w:t>
-      </w:r>
-      <w:r>
-        <w:t xml:space="preserve">= 0.46, 95% CI [0.00, 0.91],</w:t>
-      </w:r>
-      <w:r>
-        <w:t xml:space="preserve"> </w:t>
-      </w:r>
-      <m:oMath>
-        <m:r>
-          <m:t>p</m:t>
-        </m:r>
-      </m:oMath>
-      <w:r>
-        <w:t xml:space="preserve"> </w:t>
-      </w:r>
-      <w:r>
-        <w:t xml:space="preserve">= .050) and published (</w:t>
-      </w:r>
-      <m:oMath>
-        <m:r>
-          <m:t>d</m:t>
-        </m:r>
-      </m:oMath>
-      <w:r>
-        <w:t xml:space="preserve"> </w:t>
-      </w:r>
-      <w:r>
-        <w:t xml:space="preserve">= 0.21, 95% CI [0.09, 0.32],</w:t>
-      </w:r>
-      <w:r>
-        <w:t xml:space="preserve"> </w:t>
-      </w:r>
-      <m:oMath>
-        <m:r>
-          <m:t>p</m:t>
-        </m:r>
-      </m:oMath>
-      <w:r>
-        <w:t xml:space="preserve"> </w:t>
-      </w:r>
-      <w:r>
-        <w:t xml:space="preserve">&lt; .001) studies</w:t>
-      </w:r>
-      <w:r>
-        <w:t xml:space="preserve"> </w:t>
-      </w:r>
-      <m:oMath>
-        <m:r>
-          <m:t>F</m:t>
-        </m:r>
-      </m:oMath>
-      <w:r>
-        <w:t xml:space="preserve">(1, 193) = 1.08,</w:t>
-      </w:r>
-      <w:r>
-        <w:t xml:space="preserve"> </w:t>
-      </w:r>
-      <m:oMath>
-        <m:r>
-          <m:t>p</m:t>
-        </m:r>
-      </m:oMath>
-      <w:r>
-        <w:t xml:space="preserve"> </w:t>
-      </w:r>
-      <w:r>
-        <w:t xml:space="preserve">= .301.</w:t>
-      </w:r>
-    </w:p>
-    <w:p>
-      <w:pPr>
-        <w:pStyle w:val="Textkrper"/>
-      </w:pPr>
-      <w:r>
-        <w:t xml:space="preserve">(Not currently describing Mathur sensitivity analysis because of uncertainty around direction of bias, which must be specified in the analysis.)</w:t>
       </w:r>
     </w:p>
     <w:p>
@@ -3542,18 +2527,18 @@
           <wp:inline>
             <wp:extent cx="4587290" cy="3669832"/>
             <wp:effectExtent b="0" l="0" r="0" t="0"/>
-            <wp:docPr descr="Figure 4.  Funnel plot of non-aggregated and aggregated effect sizes." title="" id="52" name="Picture"/>
+            <wp:docPr descr="(#fig:mod.fig)The effects of demand characteristics on participants’ responses were not significantly moderated by motivation and opportunity ratings. They were, however, significantly moderated by belief and prediction ratings." title="" id="48" name="Picture"/>
             <a:graphic>
               <a:graphicData uri="http://schemas.openxmlformats.org/drawingml/2006/picture">
                 <pic:pic>
                   <pic:nvPicPr>
-                    <pic:cNvPr descr="metaware_manuscript_files/figure-docx/funnel-1.png" id="53" name="Picture"/>
+                    <pic:cNvPr descr="metaware_manuscript_files/figure-docx/mod.fig-1.png" id="49" name="Picture"/>
                     <pic:cNvPicPr>
                       <a:picLocks noChangeArrowheads="1" noChangeAspect="1"/>
                     </pic:cNvPicPr>
                   </pic:nvPicPr>
                   <pic:blipFill>
-                    <a:blip r:embed="rId51"/>
+                    <a:blip r:embed="rId47"/>
                     <a:stretch>
                       <a:fillRect/>
                     </a:stretch>
@@ -3589,6 +2574,1166 @@
           <w:iCs/>
           <w:i/>
         </w:rPr>
+        <w:t xml:space="preserve">(#fig:mod.fig)The</w:t>
+      </w:r>
+      <w:r>
+        <w:t xml:space="preserve"> </w:t>
+      </w:r>
+      <w:r>
+        <w:rPr>
+          <w:iCs/>
+          <w:i/>
+        </w:rPr>
+        <w:t xml:space="preserve">effects</w:t>
+      </w:r>
+      <w:r>
+        <w:t xml:space="preserve"> </w:t>
+      </w:r>
+      <w:r>
+        <w:t xml:space="preserve">of demand characteristics on participants’ responses were not significantly moderated by motivation and opportunity ratings. They were, however, significantly moderated by belief and prediction ratings.</w:t>
+      </w:r>
+    </w:p>
+    <w:p>
+      <w:pPr>
+        <w:pStyle w:val="Textkrper"/>
+      </w:pPr>
+      <w:r>
+        <w:t xml:space="preserve">Contrary to predictions made by</w:t>
+      </w:r>
+      <w:r>
+        <w:t xml:space="preserve"> </w:t>
+      </w:r>
+      <w:r>
+        <w:t xml:space="preserve">Rosnow and Rosenthal (1997)</w:t>
+      </w:r>
+      <w:r>
+        <w:t xml:space="preserve"> </w:t>
+      </w:r>
+      <w:r>
+        <w:t xml:space="preserve">and</w:t>
+      </w:r>
+      <w:r>
+        <w:t xml:space="preserve"> </w:t>
+      </w:r>
+      <w:r>
+        <w:t xml:space="preserve">Coles et al. (2022)</w:t>
+      </w:r>
+      <w:r>
+        <w:t xml:space="preserve">, we did not find that the effects of demand characteristics were moderated by ratings of the extent to which participants would be motivated to confirm the experimenter’s hypothesis,</w:t>
+      </w:r>
+      <w:r>
+        <w:t xml:space="preserve"> </w:t>
+      </w:r>
+      <m:oMath>
+        <m:r>
+          <m:t>β</m:t>
+        </m:r>
+      </m:oMath>
+      <w:r>
+        <w:t xml:space="preserve"> </w:t>
+      </w:r>
+      <w:r>
+        <w:t xml:space="preserve">= -0.01, 95% CI [-0.09, 0.07],</w:t>
+      </w:r>
+      <w:r>
+        <w:t xml:space="preserve"> </w:t>
+      </w:r>
+      <m:oMath>
+        <m:r>
+          <m:t>t</m:t>
+        </m:r>
+      </m:oMath>
+      <w:r>
+        <w:t xml:space="preserve">(150) = -0.29,</w:t>
+      </w:r>
+      <w:r>
+        <w:t xml:space="preserve"> </w:t>
+      </w:r>
+      <m:oMath>
+        <m:r>
+          <m:t>p</m:t>
+        </m:r>
+      </m:oMath>
+      <w:r>
+        <w:t xml:space="preserve"> </w:t>
+      </w:r>
+      <w:r>
+        <w:t xml:space="preserve">= .774 (Figure @ref(fig:mod.fig). We also did not find that demand characteristic effects were moderated by ratings of the extent to which participants could control the outcome of interest,</w:t>
+      </w:r>
+      <w:r>
+        <w:t xml:space="preserve"> </w:t>
+      </w:r>
+      <m:oMath>
+        <m:r>
+          <m:t>β</m:t>
+        </m:r>
+      </m:oMath>
+      <w:r>
+        <w:t xml:space="preserve"> </w:t>
+      </w:r>
+      <w:r>
+        <w:t xml:space="preserve">= 0.02, 95% CI [-0.04, 0.08],</w:t>
+      </w:r>
+      <w:r>
+        <w:t xml:space="preserve"> </w:t>
+      </w:r>
+      <m:oMath>
+        <m:r>
+          <m:t>t</m:t>
+        </m:r>
+      </m:oMath>
+      <w:r>
+        <w:t xml:space="preserve">(150) = 0.74,</w:t>
+      </w:r>
+      <w:r>
+        <w:t xml:space="preserve"> </w:t>
+      </w:r>
+      <m:oMath>
+        <m:r>
+          <m:t>p</m:t>
+        </m:r>
+      </m:oMath>
+      <w:r>
+        <w:t xml:space="preserve"> </w:t>
+      </w:r>
+      <w:r>
+        <w:t xml:space="preserve">= .463 (Figure @ref(fig:mod.fig). Consistent with</w:t>
+      </w:r>
+      <w:r>
+        <w:t xml:space="preserve"> </w:t>
+      </w:r>
+      <w:r>
+        <w:t xml:space="preserve">Coles et al. (2022)</w:t>
+      </w:r>
+      <w:r>
+        <w:t xml:space="preserve">, however, demand characteristic effects were larger when raters indicated that they believed the experimenter’s hypothesis,</w:t>
+      </w:r>
+      <w:r>
+        <w:t xml:space="preserve"> </w:t>
+      </w:r>
+      <m:oMath>
+        <m:r>
+          <m:t>β</m:t>
+        </m:r>
+      </m:oMath>
+      <w:r>
+        <w:t xml:space="preserve"> </w:t>
+      </w:r>
+      <w:r>
+        <w:t xml:space="preserve">= 0.08, 95% CI [0.01, 0.16],</w:t>
+      </w:r>
+      <w:r>
+        <w:t xml:space="preserve"> </w:t>
+      </w:r>
+      <m:oMath>
+        <m:r>
+          <m:t>t</m:t>
+        </m:r>
+      </m:oMath>
+      <w:r>
+        <w:t xml:space="preserve">(150) = 2.23,</w:t>
+      </w:r>
+      <w:r>
+        <w:t xml:space="preserve"> </w:t>
+      </w:r>
+      <m:oMath>
+        <m:r>
+          <m:t>p</m:t>
+        </m:r>
+      </m:oMath>
+      <w:r>
+        <w:t xml:space="preserve"> </w:t>
+      </w:r>
+      <w:r>
+        <w:t xml:space="preserve">= .028 (Figure @ref(fig:mod.fig).</w:t>
+      </w:r>
+    </w:p>
+    <w:bookmarkEnd w:id="50"/>
+    <w:bookmarkStart w:id="51" w:name="other-moderators-1"/>
+    <w:p>
+      <w:pPr>
+        <w:pStyle w:val="berschrift4"/>
+      </w:pPr>
+      <w:r>
+        <w:t xml:space="preserve">Other moderators.</w:t>
+      </w:r>
+    </w:p>
+    <w:p>
+      <w:pPr>
+        <w:pStyle w:val="FirstParagraph"/>
+      </w:pPr>
+      <w:r>
+        <w:t xml:space="preserve">Results indicated that the effects of demand characteristics were moderated by participant pool,</w:t>
+      </w:r>
+      <w:r>
+        <w:t xml:space="preserve"> </w:t>
+      </w:r>
+      <m:oMath>
+        <m:r>
+          <m:t>F</m:t>
+        </m:r>
+      </m:oMath>
+      <w:r>
+        <w:t xml:space="preserve">(2, 182) = 4.12,</w:t>
+      </w:r>
+      <w:r>
+        <w:t xml:space="preserve"> </w:t>
+      </w:r>
+      <m:oMath>
+        <m:r>
+          <m:t>p</m:t>
+        </m:r>
+      </m:oMath>
+      <w:r>
+        <w:t xml:space="preserve"> </w:t>
+      </w:r>
+      <w:r>
+        <w:t xml:space="preserve">= .018. The effects were medium-to-large in studies with students (</w:t>
+      </w:r>
+      <m:oMath>
+        <m:r>
+          <m:t>d</m:t>
+        </m:r>
+      </m:oMath>
+      <w:r>
+        <w:t xml:space="preserve"> </w:t>
+      </w:r>
+      <w:r>
+        <w:t xml:space="preserve">= 0.33, 95% CI [0.20, 0.46],</w:t>
+      </w:r>
+      <w:r>
+        <w:t xml:space="preserve"> </w:t>
+      </w:r>
+      <m:oMath>
+        <m:r>
+          <m:t>p</m:t>
+        </m:r>
+      </m:oMath>
+      <w:r>
+        <w:t xml:space="preserve"> </w:t>
+      </w:r>
+      <w:r>
+        <w:t xml:space="preserve">&lt; .001), extremely small in studies with a mix of students and non-students (</w:t>
+      </w:r>
+      <m:oMath>
+        <m:r>
+          <m:t>d</m:t>
+        </m:r>
+      </m:oMath>
+      <w:r>
+        <w:t xml:space="preserve"> </w:t>
+      </w:r>
+      <w:r>
+        <w:t xml:space="preserve">= 0.04, 95% CI [-0.38, 0.47],</w:t>
+      </w:r>
+      <w:r>
+        <w:t xml:space="preserve"> </w:t>
+      </w:r>
+      <m:oMath>
+        <m:r>
+          <m:t>p</m:t>
+        </m:r>
+      </m:oMath>
+      <w:r>
+        <w:t xml:space="preserve"> </w:t>
+      </w:r>
+      <w:r>
+        <w:t xml:space="preserve">= .838), and near-zero in studies with non-students (</w:t>
+      </w:r>
+      <m:oMath>
+        <m:r>
+          <m:t>d</m:t>
+        </m:r>
+      </m:oMath>
+      <w:r>
+        <w:t xml:space="preserve"> </w:t>
+      </w:r>
+      <w:r>
+        <w:t xml:space="preserve">= 0.00, 95% CI [-0.20, 0.20],</w:t>
+      </w:r>
+      <w:r>
+        <w:t xml:space="preserve"> </w:t>
+      </w:r>
+      <m:oMath>
+        <m:r>
+          <m:t>p</m:t>
+        </m:r>
+      </m:oMath>
+      <w:r>
+        <w:t xml:space="preserve"> </w:t>
+      </w:r>
+      <w:r>
+        <w:t xml:space="preserve">= .993). The effects of demand characteristics also tended to be larger for in-person (</w:t>
+      </w:r>
+      <m:oMath>
+        <m:r>
+          <m:t>d</m:t>
+        </m:r>
+      </m:oMath>
+      <w:r>
+        <w:t xml:space="preserve"> </w:t>
+      </w:r>
+      <w:r>
+        <w:t xml:space="preserve">= 0.31, 95% CI [0.18, 0.45],</w:t>
+      </w:r>
+      <w:r>
+        <w:t xml:space="preserve"> </w:t>
+      </w:r>
+      <m:oMath>
+        <m:r>
+          <m:t>p</m:t>
+        </m:r>
+      </m:oMath>
+      <w:r>
+        <w:t xml:space="preserve"> </w:t>
+      </w:r>
+      <w:r>
+        <w:t xml:space="preserve">&lt; .001) vs. online (</w:t>
+      </w:r>
+      <m:oMath>
+        <m:r>
+          <m:t>d</m:t>
+        </m:r>
+      </m:oMath>
+      <w:r>
+        <w:t xml:space="preserve"> </w:t>
+      </w:r>
+      <w:r>
+        <w:t xml:space="preserve">= 0.09, 95% CI [-0.10, 0.28],</w:t>
+      </w:r>
+      <w:r>
+        <w:t xml:space="preserve"> </w:t>
+      </w:r>
+      <m:oMath>
+        <m:r>
+          <m:t>p</m:t>
+        </m:r>
+      </m:oMath>
+      <w:r>
+        <w:t xml:space="preserve"> </w:t>
+      </w:r>
+      <w:r>
+        <w:t xml:space="preserve">= .373) studies,</w:t>
+      </w:r>
+      <w:r>
+        <w:t xml:space="preserve"> </w:t>
+      </w:r>
+      <m:oMath>
+        <m:r>
+          <m:t>F</m:t>
+        </m:r>
+      </m:oMath>
+      <w:r>
+        <w:t xml:space="preserve">(1, 189) = 3.61,</w:t>
+      </w:r>
+      <w:r>
+        <w:t xml:space="preserve"> </w:t>
+      </w:r>
+      <m:oMath>
+        <m:r>
+          <m:t>p</m:t>
+        </m:r>
+      </m:oMath>
+      <w:r>
+        <w:t xml:space="preserve"> </w:t>
+      </w:r>
+      <w:r>
+        <w:t xml:space="preserve">= .059.</w:t>
+      </w:r>
+    </w:p>
+    <w:p>
+      <w:pPr>
+        <w:pStyle w:val="Textkrper"/>
+      </w:pPr>
+      <w:r>
+        <w:t xml:space="preserve">The effects of demand characteristics appeared to be additive. Compared to instances where a demand characteristic condition was compared to a control group (</w:t>
+      </w:r>
+      <m:oMath>
+        <m:r>
+          <m:t>d</m:t>
+        </m:r>
+      </m:oMath>
+      <w:r>
+        <w:t xml:space="preserve"> </w:t>
+      </w:r>
+      <w:r>
+        <w:t xml:space="preserve">= 0.16, 95% CI [0.04, 0.28],</w:t>
+      </w:r>
+      <w:r>
+        <w:t xml:space="preserve"> </w:t>
+      </w:r>
+      <m:oMath>
+        <m:r>
+          <m:t>p</m:t>
+        </m:r>
+      </m:oMath>
+      <w:r>
+        <w:t xml:space="preserve"> </w:t>
+      </w:r>
+      <w:r>
+        <w:t xml:space="preserve">= .009), effect sizes were approximately twice as large when two demand characteristic conditions were compared (</w:t>
+      </w:r>
+      <m:oMath>
+        <m:r>
+          <m:t>d</m:t>
+        </m:r>
+      </m:oMath>
+      <w:r>
+        <w:t xml:space="preserve"> </w:t>
+      </w:r>
+      <w:r>
+        <w:t xml:space="preserve">= 0.37, 95% CI [0.24, 0.51],</w:t>
+      </w:r>
+      <w:r>
+        <w:t xml:space="preserve"> </w:t>
+      </w:r>
+      <m:oMath>
+        <m:r>
+          <m:t>p</m:t>
+        </m:r>
+      </m:oMath>
+      <w:r>
+        <w:t xml:space="preserve"> </w:t>
+      </w:r>
+      <w:r>
+        <w:t xml:space="preserve">&lt; .001),</w:t>
+      </w:r>
+      <w:r>
+        <w:t xml:space="preserve"> </w:t>
+      </w:r>
+      <m:oMath>
+        <m:r>
+          <m:t>F</m:t>
+        </m:r>
+      </m:oMath>
+      <w:r>
+        <w:t xml:space="preserve">(1, 193) = 19.26,</w:t>
+      </w:r>
+      <w:r>
+        <w:t xml:space="preserve"> </w:t>
+      </w:r>
+      <m:oMath>
+        <m:r>
+          <m:t>p</m:t>
+        </m:r>
+      </m:oMath>
+      <w:r>
+        <w:t xml:space="preserve"> </w:t>
+      </w:r>
+      <w:r>
+        <w:t xml:space="preserve">= &lt; .001. Instances where a demand characteristic condition was compared to a control group allowed us to additional test whether participants respond more strongly to positive, nil, or negative demand characteristics. Results indicated that they do,</w:t>
+      </w:r>
+      <w:r>
+        <w:t xml:space="preserve"> </w:t>
+      </w:r>
+      <m:oMath>
+        <m:r>
+          <m:t>F</m:t>
+        </m:r>
+      </m:oMath>
+      <w:r>
+        <w:t xml:space="preserve">(2, 131) = 5.41,</w:t>
+      </w:r>
+      <w:r>
+        <w:t xml:space="preserve"> </w:t>
+      </w:r>
+      <m:oMath>
+        <m:r>
+          <m:t>p</m:t>
+        </m:r>
+      </m:oMath>
+      <w:r>
+        <w:t xml:space="preserve"> </w:t>
+      </w:r>
+      <w:r>
+        <w:t xml:space="preserve">.006. The effect of demand characteristics was nearly twice as large in the nil (</w:t>
+      </w:r>
+      <m:oMath>
+        <m:r>
+          <m:t>d</m:t>
+        </m:r>
+      </m:oMath>
+      <w:r>
+        <w:t xml:space="preserve"> </w:t>
+      </w:r>
+      <w:r>
+        <w:t xml:space="preserve">= 0.42, 95% CI [0.24, 0.60],</w:t>
+      </w:r>
+      <w:r>
+        <w:t xml:space="preserve"> </w:t>
+      </w:r>
+      <m:oMath>
+        <m:r>
+          <m:t>p</m:t>
+        </m:r>
+      </m:oMath>
+      <w:r>
+        <w:t xml:space="preserve"> </w:t>
+      </w:r>
+      <w:r>
+        <w:t xml:space="preserve">&lt; .001) vs. positive (</w:t>
+      </w:r>
+      <m:oMath>
+        <m:r>
+          <m:t>d</m:t>
+        </m:r>
+      </m:oMath>
+      <w:r>
+        <w:t xml:space="preserve"> </w:t>
+      </w:r>
+      <w:r>
+        <w:t xml:space="preserve">= 0.20, 95% CI [0.08, 0.32],</w:t>
+      </w:r>
+      <w:r>
+        <w:t xml:space="preserve"> </w:t>
+      </w:r>
+      <m:oMath>
+        <m:r>
+          <m:t>p</m:t>
+        </m:r>
+      </m:oMath>
+      <w:r>
+        <w:t xml:space="preserve"> </w:t>
+      </w:r>
+      <w:r>
+        <w:t xml:space="preserve">= .002), and negative demand conditions (</w:t>
+      </w:r>
+      <m:oMath>
+        <m:r>
+          <m:t>d</m:t>
+        </m:r>
+      </m:oMath>
+      <w:r>
+        <w:t xml:space="preserve"> </w:t>
+      </w:r>
+      <w:r>
+        <w:t xml:space="preserve">= 0.16, 95% CI [0.01, 0.30],</w:t>
+      </w:r>
+      <w:r>
+        <w:t xml:space="preserve"> </w:t>
+      </w:r>
+      <m:oMath>
+        <m:r>
+          <m:t>p</m:t>
+        </m:r>
+      </m:oMath>
+      <w:r>
+        <w:t xml:space="preserve"> </w:t>
+      </w:r>
+      <w:r>
+        <w:t xml:space="preserve">= .034).</w:t>
+      </w:r>
+    </w:p>
+    <w:p>
+      <w:pPr>
+        <w:pStyle w:val="Textkrper"/>
+      </w:pPr>
+      <w:r>
+        <w:t xml:space="preserve">We did not find that the effects of demand characteristics were moderated by whether researchers manipulated demand characteristics within- (</w:t>
+      </w:r>
+      <m:oMath>
+        <m:r>
+          <m:t>d</m:t>
+        </m:r>
+      </m:oMath>
+      <w:r>
+        <w:t xml:space="preserve"> </w:t>
+      </w:r>
+      <w:r>
+        <w:t xml:space="preserve">= 0.24, 95% CI [0.12, 0.36],</w:t>
+      </w:r>
+      <w:r>
+        <w:t xml:space="preserve"> </w:t>
+      </w:r>
+      <m:oMath>
+        <m:r>
+          <m:t>p</m:t>
+        </m:r>
+      </m:oMath>
+      <w:r>
+        <w:t xml:space="preserve"> </w:t>
+      </w:r>
+      <w:r>
+        <w:t xml:space="preserve">&lt; .001) vs. between-subjects (</w:t>
+      </w:r>
+      <m:oMath>
+        <m:r>
+          <m:t>d</m:t>
+        </m:r>
+      </m:oMath>
+      <w:r>
+        <w:t xml:space="preserve"> </w:t>
+      </w:r>
+      <w:r>
+        <w:t xml:space="preserve">= 0.09, 95% CI [-0.14, 0.32],</w:t>
+      </w:r>
+      <w:r>
+        <w:t xml:space="preserve"> </w:t>
+      </w:r>
+      <m:oMath>
+        <m:r>
+          <m:t>p</m:t>
+        </m:r>
+      </m:oMath>
+      <w:r>
+        <w:t xml:space="preserve"> </w:t>
+      </w:r>
+      <w:r>
+        <w:t xml:space="preserve">= .427),</w:t>
+      </w:r>
+      <w:r>
+        <w:t xml:space="preserve"> </w:t>
+      </w:r>
+      <m:oMath>
+        <m:r>
+          <m:t>F</m:t>
+        </m:r>
+      </m:oMath>
+      <w:r>
+        <w:t xml:space="preserve">(1, 193) = 1.66,</w:t>
+      </w:r>
+      <w:r>
+        <w:t xml:space="preserve"> </w:t>
+      </w:r>
+      <m:oMath>
+        <m:r>
+          <m:t>p</m:t>
+        </m:r>
+      </m:oMath>
+      <w:r>
+        <w:t xml:space="preserve"> </w:t>
+      </w:r>
+      <w:r>
+        <w:t xml:space="preserve">= .199. We also did not find that the effects of demand characteristics were moderated by the year the record was completed or published,</w:t>
+      </w:r>
+      <w:r>
+        <w:t xml:space="preserve"> </w:t>
+      </w:r>
+      <m:oMath>
+        <m:r>
+          <m:t>β</m:t>
+        </m:r>
+      </m:oMath>
+      <w:r>
+        <w:t xml:space="preserve"> </w:t>
+      </w:r>
+      <w:r>
+        <w:t xml:space="preserve">= 0.00, 95% CI [-0.01, 0.00],</w:t>
+      </w:r>
+      <w:r>
+        <w:t xml:space="preserve"> </w:t>
+      </w:r>
+      <m:oMath>
+        <m:r>
+          <m:t>t</m:t>
+        </m:r>
+      </m:oMath>
+      <w:r>
+        <w:t xml:space="preserve">(194) = -0.51,</w:t>
+      </w:r>
+      <w:r>
+        <w:t xml:space="preserve"> </w:t>
+      </w:r>
+      <m:oMath>
+        <m:r>
+          <m:t>p</m:t>
+        </m:r>
+      </m:oMath>
+      <w:r>
+        <w:t xml:space="preserve"> </w:t>
+      </w:r>
+      <w:r>
+        <w:t xml:space="preserve">= .612. The effects of demand characteristics tended to be numerically larger in unpaid (</w:t>
+      </w:r>
+      <m:oMath>
+        <m:r>
+          <m:t>d</m:t>
+        </m:r>
+      </m:oMath>
+      <w:r>
+        <w:t xml:space="preserve"> </w:t>
+      </w:r>
+      <w:r>
+        <w:t xml:space="preserve">= 0.23, 95% CI [0.11, 0.35],</w:t>
+      </w:r>
+      <w:r>
+        <w:t xml:space="preserve"> </w:t>
+      </w:r>
+      <m:oMath>
+        <m:r>
+          <m:t>p</m:t>
+        </m:r>
+      </m:oMath>
+      <w:r>
+        <w:t xml:space="preserve"> </w:t>
+      </w:r>
+      <w:r>
+        <w:t xml:space="preserve">&lt; .001) vs. paid (</w:t>
+      </w:r>
+      <m:oMath>
+        <m:r>
+          <m:t>d</m:t>
+        </m:r>
+      </m:oMath>
+      <w:r>
+        <w:t xml:space="preserve"> </w:t>
+      </w:r>
+      <w:r>
+        <w:t xml:space="preserve">= 0.13, 95% CI [-0.05, 0.31],</w:t>
+      </w:r>
+      <w:r>
+        <w:t xml:space="preserve"> </w:t>
+      </w:r>
+      <m:oMath>
+        <m:r>
+          <m:t>p</m:t>
+        </m:r>
+      </m:oMath>
+      <w:r>
+        <w:t xml:space="preserve"> </w:t>
+      </w:r>
+      <w:r>
+        <w:t xml:space="preserve">= .157) studies—but this difference was also not statistically significant,</w:t>
+      </w:r>
+      <w:r>
+        <w:t xml:space="preserve"> </w:t>
+      </w:r>
+      <m:oMath>
+        <m:r>
+          <m:t>F</m:t>
+        </m:r>
+      </m:oMath>
+      <w:r>
+        <w:t xml:space="preserve">(1, 192) = 0.87,</w:t>
+      </w:r>
+      <w:r>
+        <w:t xml:space="preserve"> </w:t>
+      </w:r>
+      <m:oMath>
+        <m:r>
+          <m:t>p</m:t>
+        </m:r>
+      </m:oMath>
+      <w:r>
+        <w:t xml:space="preserve"> </w:t>
+      </w:r>
+      <w:r>
+        <w:t xml:space="preserve">= .352.</w:t>
+      </w:r>
+    </w:p>
+    <w:bookmarkEnd w:id="51"/>
+    <w:bookmarkEnd w:id="52"/>
+    <w:bookmarkStart w:id="53" w:name="forecasts"/>
+    <w:p>
+      <w:pPr>
+        <w:pStyle w:val="berschrift3"/>
+      </w:pPr>
+      <w:r>
+        <w:t xml:space="preserve">Forecasts.</w:t>
+      </w:r>
+    </w:p>
+    <w:p>
+      <w:pPr>
+        <w:pStyle w:val="FirstParagraph"/>
+      </w:pPr>
+      <w:r>
+        <w:t xml:space="preserve">Raters predictions about the effects of demand characteristics were associated with the observed effects, but this association was weak,</w:t>
+      </w:r>
+      <w:r>
+        <w:t xml:space="preserve"> </w:t>
+      </w:r>
+      <m:oMath>
+        <m:r>
+          <m:t>β</m:t>
+        </m:r>
+      </m:oMath>
+      <w:r>
+        <w:t xml:space="preserve"> </w:t>
+      </w:r>
+      <w:r>
+        <w:t xml:space="preserve">= 0.07, 95% CI [-0.02, 0.15],</w:t>
+      </w:r>
+      <w:r>
+        <w:t xml:space="preserve"> </w:t>
+      </w:r>
+      <m:oMath>
+        <m:r>
+          <m:t>t</m:t>
+        </m:r>
+      </m:oMath>
+      <w:r>
+        <w:t xml:space="preserve">(150) = 1.53,</w:t>
+      </w:r>
+      <w:r>
+        <w:t xml:space="preserve"> </w:t>
+      </w:r>
+      <m:oMath>
+        <m:r>
+          <m:t>p</m:t>
+        </m:r>
+      </m:oMath>
+      <w:r>
+        <w:t xml:space="preserve"> </w:t>
+      </w:r>
+      <w:r>
+        <w:t xml:space="preserve">= .128 (Figure @ref(fig:mod.fig).</w:t>
+      </w:r>
+    </w:p>
+    <w:p>
+      <w:pPr>
+        <w:pStyle w:val="Textkrper"/>
+      </w:pPr>
+      <w:r>
+        <w:t xml:space="preserve">Would be nice to be able to explain how much heterogeneity is explained by this variable…</w:t>
+      </w:r>
+    </w:p>
+    <w:bookmarkEnd w:id="53"/>
+    <w:bookmarkStart w:id="57" w:name="publication-bias-analyses-1"/>
+    <w:p>
+      <w:pPr>
+        <w:pStyle w:val="berschrift3"/>
+      </w:pPr>
+      <w:r>
+        <w:t xml:space="preserve">Publication bias analyses.</w:t>
+      </w:r>
+    </w:p>
+    <w:p>
+      <w:pPr>
+        <w:pStyle w:val="FirstParagraph"/>
+      </w:pPr>
+      <w:r>
+        <w:t xml:space="preserve">Overall, publication bias analyses were inconclusive. For example, a funnel plot containing all effect sizes appeared to indicate that publication bias favored acquiescence effects (i.e., effects where participants shifted responses to be consistent with the demand characteristics). However, a funnel plot where non-independent effect sizes were aggregated appeared to indicate the opposite: that publication bias favored non-significant or counter-acquiescence effects.</w:t>
+      </w:r>
+    </w:p>
+    <w:p>
+      <w:pPr>
+        <w:pStyle w:val="Textkrper"/>
+      </w:pPr>
+      <w:r>
+        <w:t xml:space="preserve">Precision-effect tests with 3LMA provided a non-significant estimate of publication bias that favored acquiescence effects,</w:t>
+      </w:r>
+      <w:r>
+        <w:t xml:space="preserve"> </w:t>
+      </w:r>
+      <m:oMath>
+        <m:r>
+          <m:t>β</m:t>
+        </m:r>
+      </m:oMath>
+      <w:r>
+        <w:t xml:space="preserve"> </w:t>
+      </w:r>
+      <w:r>
+        <w:t xml:space="preserve">= 0.68, 95% CI [-0.07, 1.44],</w:t>
+      </w:r>
+      <w:r>
+        <w:t xml:space="preserve"> </w:t>
+      </w:r>
+      <m:oMath>
+        <m:r>
+          <m:t>p</m:t>
+        </m:r>
+      </m:oMath>
+      <w:r>
+        <w:t xml:space="preserve"> </w:t>
+      </w:r>
+      <w:r>
+        <w:t xml:space="preserve">= .076. The bias-corrected overall effect size estimate did not significantly differ from zero</w:t>
+      </w:r>
+      <w:r>
+        <w:t xml:space="preserve"> </w:t>
+      </w:r>
+      <m:oMath>
+        <m:r>
+          <m:t>d</m:t>
+        </m:r>
+      </m:oMath>
+      <w:r>
+        <w:t xml:space="preserve"> </w:t>
+      </w:r>
+      <w:r>
+        <w:t xml:space="preserve">= 0.06, 95% CI [-0.16, 0.27],</w:t>
+      </w:r>
+      <w:r>
+        <w:t xml:space="preserve"> </w:t>
+      </w:r>
+      <m:oMath>
+        <m:r>
+          <m:t>p</m:t>
+        </m:r>
+      </m:oMath>
+      <w:r>
+        <w:t xml:space="preserve"> </w:t>
+      </w:r>
+      <w:r>
+        <w:t xml:space="preserve">.606. Precision-effect tests with aggregated non-independent effect sizes, however, estimated the opposite: that there was a slightly (but not statistically significant) preference for non-significant or counter-acquiescence effects,</w:t>
+      </w:r>
+      <w:r>
+        <w:t xml:space="preserve"> </w:t>
+      </w:r>
+      <m:oMath>
+        <m:r>
+          <m:t>β</m:t>
+        </m:r>
+      </m:oMath>
+      <w:r>
+        <w:t xml:space="preserve"> </w:t>
+      </w:r>
+      <w:r>
+        <w:t xml:space="preserve">= -0.34, 95% CI [-1.39, 0.70],</w:t>
+      </w:r>
+      <w:r>
+        <w:t xml:space="preserve"> </w:t>
+      </w:r>
+      <m:oMath>
+        <m:r>
+          <m:t>p</m:t>
+        </m:r>
+      </m:oMath>
+      <w:r>
+        <w:t xml:space="preserve"> </w:t>
+      </w:r>
+      <w:r>
+        <w:t xml:space="preserve">= .519. The bias-corrected overall effect size estimate was thus slightly adjusted upward,</w:t>
+      </w:r>
+      <w:r>
+        <w:t xml:space="preserve"> </w:t>
+      </w:r>
+      <m:oMath>
+        <m:r>
+          <m:t>d</m:t>
+        </m:r>
+      </m:oMath>
+      <w:r>
+        <w:t xml:space="preserve"> </w:t>
+      </w:r>
+      <w:r>
+        <w:t xml:space="preserve">= 0.23, 95% CI [0.01, 0.45],</w:t>
+      </w:r>
+      <w:r>
+        <w:t xml:space="preserve"> </w:t>
+      </w:r>
+      <m:oMath>
+        <m:r>
+          <m:t>p</m:t>
+        </m:r>
+      </m:oMath>
+      <w:r>
+        <w:t xml:space="preserve"> </w:t>
+      </w:r>
+      <w:r>
+        <w:t xml:space="preserve">= .038.</w:t>
+      </w:r>
+    </w:p>
+    <w:p>
+      <w:pPr>
+        <w:pStyle w:val="Textkrper"/>
+      </w:pPr>
+      <w:r>
+        <w:t xml:space="preserve">The weight-function model suggested that better fit was achieved with a model indicating that publication bias favored non-significant or counter-acquiescence effects,</w:t>
+      </w:r>
+      <w:r>
+        <w:t xml:space="preserve"> </w:t>
+      </w:r>
+      <m:oMath>
+        <m:sSup>
+          <m:e>
+            <m:r>
+              <m:t>χ</m:t>
+            </m:r>
+          </m:e>
+          <m:sup>
+            <m:r>
+              <m:t>2</m:t>
+            </m:r>
+          </m:sup>
+        </m:sSup>
+      </m:oMath>
+      <w:r>
+        <w:t xml:space="preserve">(1) = 10.80,</w:t>
+      </w:r>
+      <w:r>
+        <w:t xml:space="preserve"> </w:t>
+      </w:r>
+      <m:oMath>
+        <m:r>
+          <m:t>p</m:t>
+        </m:r>
+      </m:oMath>
+      <w:r>
+        <w:t xml:space="preserve"> </w:t>
+      </w:r>
+      <w:r>
+        <w:t xml:space="preserve">= .001. The bias-corrected overall effect size was thus upward-adjusted,</w:t>
+      </w:r>
+      <w:r>
+        <w:t xml:space="preserve"> </w:t>
+      </w:r>
+      <m:oMath>
+        <m:r>
+          <m:t>d</m:t>
+        </m:r>
+      </m:oMath>
+      <w:r>
+        <w:t xml:space="preserve"> </w:t>
+      </w:r>
+      <w:r>
+        <w:t xml:space="preserve">= 0.41, 95% CI [0.19, 0.62],</w:t>
+      </w:r>
+      <w:r>
+        <w:t xml:space="preserve"> </w:t>
+      </w:r>
+      <m:oMath>
+        <m:r>
+          <m:t>p</m:t>
+        </m:r>
+      </m:oMath>
+      <w:r>
+        <w:t xml:space="preserve"> </w:t>
+      </w:r>
+      <w:r>
+        <w:t xml:space="preserve">&lt; .001. We did not, however, find evidence that effect sizes differed among unpublished (</w:t>
+      </w:r>
+      <m:oMath>
+        <m:r>
+          <m:t>d</m:t>
+        </m:r>
+      </m:oMath>
+      <w:r>
+        <w:t xml:space="preserve"> </w:t>
+      </w:r>
+      <w:r>
+        <w:t xml:space="preserve">= 0.46, 95% CI [0.00, 0.91],</w:t>
+      </w:r>
+      <w:r>
+        <w:t xml:space="preserve"> </w:t>
+      </w:r>
+      <m:oMath>
+        <m:r>
+          <m:t>p</m:t>
+        </m:r>
+      </m:oMath>
+      <w:r>
+        <w:t xml:space="preserve"> </w:t>
+      </w:r>
+      <w:r>
+        <w:t xml:space="preserve">= .050) and published (</w:t>
+      </w:r>
+      <m:oMath>
+        <m:r>
+          <m:t>d</m:t>
+        </m:r>
+      </m:oMath>
+      <w:r>
+        <w:t xml:space="preserve"> </w:t>
+      </w:r>
+      <w:r>
+        <w:t xml:space="preserve">= 0.21, 95% CI [0.09, 0.32],</w:t>
+      </w:r>
+      <w:r>
+        <w:t xml:space="preserve"> </w:t>
+      </w:r>
+      <m:oMath>
+        <m:r>
+          <m:t>p</m:t>
+        </m:r>
+      </m:oMath>
+      <w:r>
+        <w:t xml:space="preserve"> </w:t>
+      </w:r>
+      <w:r>
+        <w:t xml:space="preserve">&lt; .001) studies</w:t>
+      </w:r>
+      <w:r>
+        <w:t xml:space="preserve"> </w:t>
+      </w:r>
+      <m:oMath>
+        <m:r>
+          <m:t>F</m:t>
+        </m:r>
+      </m:oMath>
+      <w:r>
+        <w:t xml:space="preserve">(1, 193) = 1.08,</w:t>
+      </w:r>
+      <w:r>
+        <w:t xml:space="preserve"> </w:t>
+      </w:r>
+      <m:oMath>
+        <m:r>
+          <m:t>p</m:t>
+        </m:r>
+      </m:oMath>
+      <w:r>
+        <w:t xml:space="preserve"> </w:t>
+      </w:r>
+      <w:r>
+        <w:t xml:space="preserve">= .301.</w:t>
+      </w:r>
+    </w:p>
+    <w:p>
+      <w:pPr>
+        <w:pStyle w:val="Textkrper"/>
+      </w:pPr>
+      <w:r>
+        <w:t xml:space="preserve">(Not currently describing Mathur sensitivity analysis because of uncertainty around direction of bias, which must be specified in the analysis.)</w:t>
+      </w:r>
+    </w:p>
+    <w:p>
+      <w:pPr>
+        <w:pStyle w:val="CaptionedFigure"/>
+      </w:pPr>
+      <w:r>
+        <w:drawing>
+          <wp:inline>
+            <wp:extent cx="4587290" cy="3669832"/>
+            <wp:effectExtent b="0" l="0" r="0" t="0"/>
+            <wp:docPr descr="Figure 4.  Funnel plot of non-aggregated and aggregated effect sizes." title="" id="55" name="Picture"/>
+            <a:graphic>
+              <a:graphicData uri="http://schemas.openxmlformats.org/drawingml/2006/picture">
+                <pic:pic>
+                  <pic:nvPicPr>
+                    <pic:cNvPr descr="metaware_manuscript_files/figure-docx/funnel-1.png" id="56" name="Picture"/>
+                    <pic:cNvPicPr>
+                      <a:picLocks noChangeArrowheads="1" noChangeAspect="1"/>
+                    </pic:cNvPicPr>
+                  </pic:nvPicPr>
+                  <pic:blipFill>
+                    <a:blip r:embed="rId54"/>
+                    <a:stretch>
+                      <a:fillRect/>
+                    </a:stretch>
+                  </pic:blipFill>
+                  <pic:spPr bwMode="auto">
+                    <a:xfrm>
+                      <a:off x="0" y="0"/>
+                      <a:ext cx="4587290" cy="3669832"/>
+                    </a:xfrm>
+                    <a:prstGeom prst="rect">
+                      <a:avLst/>
+                    </a:prstGeom>
+                    <a:noFill/>
+                    <a:ln w="9525">
+                      <a:noFill/>
+                      <a:headEnd/>
+                      <a:tailEnd/>
+                    </a:ln>
+                  </pic:spPr>
+                </pic:pic>
+              </a:graphicData>
+            </a:graphic>
+          </wp:inline>
+        </w:drawing>
+      </w:r>
+    </w:p>
+    <w:p>
+      <w:pPr>
+        <w:pStyle w:val="ImageCaption"/>
+      </w:pPr>
+      <w:r>
+        <w:rPr>
+          <w:iCs/>
+          <w:i/>
+        </w:rPr>
         <w:t xml:space="preserve">Figure</w:t>
       </w:r>
       <w:r>
@@ -3615,9 +3760,9 @@
         <w:t xml:space="preserve">Funnel plot of non-aggregated and aggregated effect sizes.</w:t>
       </w:r>
     </w:p>
-    <w:bookmarkEnd w:id="54"/>
-    <w:bookmarkEnd w:id="55"/>
-    <w:bookmarkStart w:id="56" w:name="discussion"/>
+    <w:bookmarkEnd w:id="57"/>
+    <w:bookmarkEnd w:id="58"/>
+    <w:bookmarkStart w:id="60" w:name="discussion"/>
     <w:p>
       <w:pPr>
         <w:pStyle w:val="berschrift1"/>
@@ -3631,7 +3776,59 @@
         <w:pStyle w:val="FirstParagraph"/>
       </w:pPr>
       <w:r>
-        <w:t xml:space="preserve">Compare average effect of demand to average effect in psychology. It suggest that it’s plausible that these are driven by demand. When looking at the distribution, it’s clear that no effect is too big to rule out concerns about demand.</w:t>
+        <w:t xml:space="preserve">Contrary to classic coneptualizations of the impact of demand characteristics () and frameworks proposed by</w:t>
+      </w:r>
+      <w:r>
+        <w:t xml:space="preserve"> </w:t>
+      </w:r>
+      <w:r>
+        <w:t xml:space="preserve">Rosnow and Rosenthal (1997)</w:t>
+      </w:r>
+      <w:r>
+        <w:t xml:space="preserve"> </w:t>
+      </w:r>
+      <w:r>
+        <w:t xml:space="preserve">and</w:t>
+      </w:r>
+      <w:r>
+        <w:t xml:space="preserve"> </w:t>
+      </w:r>
+      <w:r>
+        <w:t xml:space="preserve">Coles et al. (2022)</w:t>
+      </w:r>
+      <w:r>
+        <w:t xml:space="preserve">, we did not find evidence of two moderators that should underlie response biases: motivation to adjust responses and opportunity to adjust responses. Instead, our results are unexpectedly more consistent with a more parsimonious view: that phenomena typically described by experimental psychologists as</w:t>
+      </w:r>
+      <w:r>
+        <w:t xml:space="preserve"> </w:t>
+      </w:r>
+      <w:r>
+        <w:t xml:space="preserve">“</w:t>
+      </w:r>
+      <w:r>
+        <w:t xml:space="preserve">demand effects</w:t>
+      </w:r>
+      <w:r>
+        <w:t xml:space="preserve">”</w:t>
+      </w:r>
+      <w:r>
+        <w:t xml:space="preserve"> </w:t>
+      </w:r>
+      <w:r>
+        <w:t xml:space="preserve">are actually</w:t>
+      </w:r>
+      <w:r>
+        <w:t xml:space="preserve"> </w:t>
+      </w:r>
+      <w:r>
+        <w:rPr>
+          <w:iCs/>
+          <w:i/>
+        </w:rPr>
+        <w:t xml:space="preserve">placebo effects</w:t>
+      </w:r>
+      <w:r>
+        <w:t xml:space="preserve">. Applied to classic work by Orne, maybe participants did not exhibit sham symptoms of hypnosis because they were motivated to please the experimenter; instead maybe they intentionally or unintentionally responded in a manner that was consistent with their personal beliefs (a self-fulfilling prophecy or placebo effect).</w:t>
       </w:r>
     </w:p>
     <w:p>
@@ -3639,11 +3836,47 @@
         <w:pStyle w:val="Textkrper"/>
       </w:pPr>
       <w:r>
-        <w:t xml:space="preserve">Might want to plot es distribution and identify proportion of (a) non-negligible acquiescence, (b) non-negligible counter-acquiescence, and (c) non-acquiescence.</w:t>
-      </w:r>
-    </w:p>
-    <w:bookmarkEnd w:id="56"/>
-    <w:bookmarkStart w:id="57" w:name="limitations"/>
+        <w:t xml:space="preserve">This still doesn’t make sense when explaining why Mummolo didn’t find the effect. Had above average belief ratings</w:t>
+      </w:r>
+    </w:p>
+    <w:bookmarkStart w:id="59" w:name="implications"/>
+    <w:p>
+      <w:pPr>
+        <w:pStyle w:val="berschrift2"/>
+      </w:pPr>
+      <w:r>
+        <w:t xml:space="preserve">Implications</w:t>
+      </w:r>
+    </w:p>
+    <w:p>
+      <w:pPr>
+        <w:pStyle w:val="FirstParagraph"/>
+      </w:pPr>
+      <w:r>
+        <w:t xml:space="preserve">Based on the belief that demand characteristics is a response bias moderated by motivation and opportunity to adjust responses, two recommendations have been proposed to combat demand characteristics: lower participants’ (1) motivation to adjust responses (e.g., by emphasizing the importance of natural responding), and/or (2) ability to adjust responses (e.g., by using difficult-to-control measures, like implicit or physiological measures). The</w:t>
+      </w:r>
+      <w:r>
+        <w:t xml:space="preserve"> </w:t>
+      </w:r>
+      <w:r>
+        <w:t xml:space="preserve">“</w:t>
+      </w:r>
+      <w:r>
+        <w:t xml:space="preserve">demand-as-placebo</w:t>
+      </w:r>
+      <w:r>
+        <w:t xml:space="preserve">”</w:t>
+      </w:r>
+      <w:r>
+        <w:t xml:space="preserve"> </w:t>
+      </w:r>
+      <w:r>
+        <w:t xml:space="preserve">account, however, suggests that these approaches are likely to be ineffective. Regardless of whether participants are motivated or able to adjust responses, knowledge of the experimenter’s hypothesis can create placebo-induced changes in their responses.</w:t>
+      </w:r>
+    </w:p>
+    <w:bookmarkEnd w:id="59"/>
+    <w:bookmarkEnd w:id="60"/>
+    <w:bookmarkStart w:id="61" w:name="limitations"/>
     <w:p>
       <w:pPr>
         <w:pStyle w:val="berschrift1"/>
@@ -3742,13 +3975,78 @@
         <w:t xml:space="preserve">Publication bias analyses are problematic. Evidence of moderation is correlational. There may be confounding.</w:t>
       </w:r>
     </w:p>
-    <w:bookmarkEnd w:id="57"/>
-    <w:bookmarkStart w:id="58" w:name="to-do"/>
+    <w:bookmarkEnd w:id="61"/>
+    <w:bookmarkStart w:id="63" w:name="thoughts"/>
     <w:p>
       <w:pPr>
         <w:pStyle w:val="berschrift1"/>
       </w:pPr>
       <w:r>
+        <w:t xml:space="preserve">thoughts</w:t>
+      </w:r>
+    </w:p>
+    <w:p>
+      <w:pPr>
+        <w:pStyle w:val="FirstParagraph"/>
+      </w:pPr>
+      <w:r>
+        <w:t xml:space="preserve">Compare average effect of demand to average effect in psychology. It suggest that it’s plausible that these are driven by demand. When looking at the distribution, it’s clear that no effect is too big to rule out concerns about demand.</w:t>
+      </w:r>
+    </w:p>
+    <w:p>
+      <w:pPr>
+        <w:pStyle w:val="Textkrper"/>
+      </w:pPr>
+      <w:r>
+        <w:t xml:space="preserve">Might want to plot es distribution and identify proportion of (a) non-negligible acquiescence, (b) non-negligible counter-acquiescence, and (c) non-acquiescence.</w:t>
+      </w:r>
+    </w:p>
+    <w:bookmarkStart w:id="62" w:name="exploratory-stuff"/>
+    <w:p>
+      <w:pPr>
+        <w:pStyle w:val="berschrift3"/>
+      </w:pPr>
+      <w:r>
+        <w:t xml:space="preserve">Exploratory stuff.</w:t>
+      </w:r>
+    </w:p>
+    <w:p>
+      <w:pPr>
+        <w:pStyle w:val="SourceCode"/>
+      </w:pPr>
+      <w:r>
+        <w:rPr>
+          <w:rStyle w:val="VerbatimChar"/>
+        </w:rPr>
+        <w:t xml:space="preserve">## </w:t>
+      </w:r>
+      <w:r>
+        <w:br/>
+      </w:r>
+      <w:r>
+        <w:rPr>
+          <w:rStyle w:val="VerbatimChar"/>
+        </w:rPr>
+        <w:t xml:space="preserve">## Test of Moderators (coefficients 2:4):</w:t>
+      </w:r>
+      <w:r>
+        <w:br/>
+      </w:r>
+      <w:r>
+        <w:rPr>
+          <w:rStyle w:val="VerbatimChar"/>
+        </w:rPr>
+        <w:t xml:space="preserve">## F(df1 = 3, df2 = 148) = 1.6151, p-val = 0.1883</w:t>
+      </w:r>
+    </w:p>
+    <w:bookmarkEnd w:id="62"/>
+    <w:bookmarkEnd w:id="63"/>
+    <w:bookmarkStart w:id="64" w:name="to-do"/>
+    <w:p>
+      <w:pPr>
+        <w:pStyle w:val="berschrift1"/>
+      </w:pPr>
+      <w:r>
         <w:t xml:space="preserve">To-do</w:t>
       </w:r>
     </w:p>
@@ -3836,8 +4134,8 @@
         <w:t xml:space="preserve">[] Will have to update figures</w:t>
       </w:r>
     </w:p>
-    <w:bookmarkEnd w:id="58"/>
-    <w:bookmarkStart w:id="91" w:name="references"/>
+    <w:bookmarkEnd w:id="64"/>
+    <w:bookmarkStart w:id="99" w:name="references"/>
     <w:p>
       <w:pPr>
         <w:pStyle w:val="berschrift1"/>
@@ -3846,8 +4144,8 @@
         <w:t xml:space="preserve">References</w:t>
       </w:r>
     </w:p>
-    <w:bookmarkStart w:id="90" w:name="refs"/>
-    <w:bookmarkStart w:id="59" w:name="ref-allen2012demand"/>
+    <w:bookmarkStart w:id="98" w:name="refs"/>
+    <w:bookmarkStart w:id="65" w:name="ref-allen2012demand"/>
     <w:p>
       <w:pPr>
         <w:pStyle w:val="Literaturverzeichnis"/>
@@ -3882,8 +4180,8 @@
         <w:t xml:space="preserve">(2), 349–356.</w:t>
       </w:r>
     </w:p>
-    <w:bookmarkEnd w:id="59"/>
-    <w:bookmarkStart w:id="60" w:name="ref-barbuto1998motivation"/>
+    <w:bookmarkEnd w:id="65"/>
+    <w:bookmarkStart w:id="66" w:name="ref-barbuto1998motivation"/>
     <w:p>
       <w:pPr>
         <w:pStyle w:val="Literaturverzeichnis"/>
@@ -3918,8 +4216,8 @@
         <w:t xml:space="preserve">(3), 1011–1022.</w:t>
       </w:r>
     </w:p>
-    <w:bookmarkEnd w:id="60"/>
-    <w:bookmarkStart w:id="61" w:name="ref-berkowitz1971weapons"/>
+    <w:bookmarkEnd w:id="66"/>
+    <w:bookmarkStart w:id="67" w:name="ref-berkowitz1971weapons"/>
     <w:p>
       <w:pPr>
         <w:pStyle w:val="Literaturverzeichnis"/>
@@ -3954,8 +4252,8 @@
         <w:t xml:space="preserve">, 332–338.</w:t>
       </w:r>
     </w:p>
-    <w:bookmarkEnd w:id="61"/>
-    <w:bookmarkStart w:id="62" w:name="ref-borenstein2009effect"/>
+    <w:bookmarkEnd w:id="67"/>
+    <w:bookmarkStart w:id="68" w:name="ref-borenstein2009effect"/>
     <w:p>
       <w:pPr>
         <w:pStyle w:val="Literaturverzeichnis"/>
@@ -3980,8 +4278,8 @@
         <w:t xml:space="preserve">(pp. 221–235). New York, NY: Russell Sage Foundation.</w:t>
       </w:r>
     </w:p>
-    <w:bookmarkEnd w:id="62"/>
-    <w:bookmarkStart w:id="63" w:name="ref-boudreaux2013goal"/>
+    <w:bookmarkEnd w:id="68"/>
+    <w:bookmarkStart w:id="69" w:name="ref-boudreaux2013goal"/>
     <w:p>
       <w:pPr>
         <w:pStyle w:val="Literaturverzeichnis"/>
@@ -4016,8 +4314,8 @@
         <w:t xml:space="preserve">(3), 433–443.</w:t>
       </w:r>
     </w:p>
-    <w:bookmarkEnd w:id="63"/>
-    <w:bookmarkStart w:id="64" w:name="ref-cohen1988statistical"/>
+    <w:bookmarkEnd w:id="69"/>
+    <w:bookmarkStart w:id="70" w:name="ref-cohen1988statistical"/>
     <w:p>
       <w:pPr>
         <w:pStyle w:val="Literaturverzeichnis"/>
@@ -4042,8 +4340,8 @@
         <w:t xml:space="preserve">(Vol. 2). New York, NY: Lawrence Erlbaum Associates.</w:t>
       </w:r>
     </w:p>
-    <w:bookmarkEnd w:id="64"/>
-    <w:bookmarkStart w:id="65" w:name="ref-coles2022fact"/>
+    <w:bookmarkEnd w:id="70"/>
+    <w:bookmarkStart w:id="71" w:name="ref-coles2022fact"/>
     <w:p>
       <w:pPr>
         <w:pStyle w:val="Literaturverzeichnis"/>
@@ -4065,8 +4363,8 @@
         <w:t xml:space="preserve">.</w:t>
       </w:r>
     </w:p>
-    <w:bookmarkEnd w:id="65"/>
-    <w:bookmarkStart w:id="66" w:name="ref-cook1970demand"/>
+    <w:bookmarkEnd w:id="71"/>
+    <w:bookmarkStart w:id="72" w:name="ref-cook1970demand"/>
     <w:p>
       <w:pPr>
         <w:pStyle w:val="Literaturverzeichnis"/>
@@ -4101,8 +4399,8 @@
         <w:t xml:space="preserve">(3), 185–194.</w:t>
       </w:r>
     </w:p>
-    <w:bookmarkEnd w:id="66"/>
-    <w:bookmarkStart w:id="67" w:name="ref-fillenbaun1970more"/>
+    <w:bookmarkEnd w:id="72"/>
+    <w:bookmarkStart w:id="73" w:name="ref-fillenbaun1970more"/>
     <w:p>
       <w:pPr>
         <w:pStyle w:val="Literaturverzeichnis"/>
@@ -4137,13 +4435,49 @@
         <w:t xml:space="preserve">(1), 43–51.</w:t>
       </w:r>
     </w:p>
-    <w:bookmarkEnd w:id="67"/>
-    <w:bookmarkStart w:id="68" w:name="ref-hayes1967two"/>
+    <w:bookmarkEnd w:id="73"/>
+    <w:bookmarkStart w:id="74" w:name="ref-franco2014publication"/>
     <w:p>
       <w:pPr>
         <w:pStyle w:val="Literaturverzeichnis"/>
       </w:pPr>
       <w:r>
+        <w:t xml:space="preserve">Franco, A., Malhotra, N., &amp; Simonovits, G. (2014). Publication bias in the social sciences: Unlocking the file drawer.</w:t>
+      </w:r>
+      <w:r>
+        <w:t xml:space="preserve"> </w:t>
+      </w:r>
+      <w:r>
+        <w:rPr>
+          <w:iCs/>
+          <w:i/>
+        </w:rPr>
+        <w:t xml:space="preserve">Science</w:t>
+      </w:r>
+      <w:r>
+        <w:t xml:space="preserve">,</w:t>
+      </w:r>
+      <w:r>
+        <w:t xml:space="preserve"> </w:t>
+      </w:r>
+      <w:r>
+        <w:rPr>
+          <w:iCs/>
+          <w:i/>
+        </w:rPr>
+        <w:t xml:space="preserve">345</w:t>
+      </w:r>
+      <w:r>
+        <w:t xml:space="preserve">(6203), 1502–1505.</w:t>
+      </w:r>
+    </w:p>
+    <w:bookmarkEnd w:id="74"/>
+    <w:bookmarkStart w:id="75" w:name="ref-hayes1967two"/>
+    <w:p>
+      <w:pPr>
+        <w:pStyle w:val="Literaturverzeichnis"/>
+      </w:pPr>
+      <w:r>
         <w:t xml:space="preserve">Hayes, C., &amp; King, W. (1967). Two types of phenomenal instructions for size and distance judgments of objects presented on a two-dimensional plane.</w:t>
       </w:r>
       <w:r>
@@ -4173,8 +4507,8 @@
         <w:t xml:space="preserve">(11), 556–558.</w:t>
       </w:r>
     </w:p>
-    <w:bookmarkEnd w:id="68"/>
-    <w:bookmarkStart w:id="69" w:name="ref-kruglanski1975human"/>
+    <w:bookmarkEnd w:id="75"/>
+    <w:bookmarkStart w:id="76" w:name="ref-kruglanski1975human"/>
     <w:p>
       <w:pPr>
         <w:pStyle w:val="Literaturverzeichnis"/>
@@ -4209,8 +4543,8 @@
         <w:t xml:space="preserve">, 101–147.</w:t>
       </w:r>
     </w:p>
-    <w:bookmarkEnd w:id="69"/>
-    <w:bookmarkStart w:id="70" w:name="ref-masling1966role"/>
+    <w:bookmarkEnd w:id="76"/>
+    <w:bookmarkStart w:id="77" w:name="ref-masling1966role"/>
     <w:p>
       <w:pPr>
         <w:pStyle w:val="Literaturverzeichnis"/>
@@ -4245,24 +4579,50 @@
         <w:t xml:space="preserve">, 67–103.</w:t>
       </w:r>
     </w:p>
-    <w:bookmarkEnd w:id="70"/>
-    <w:bookmarkStart w:id="71" w:name="ref-mathur2020sensitivity"/>
+    <w:bookmarkEnd w:id="77"/>
+    <w:bookmarkStart w:id="78" w:name="ref-milgram1972interpreting"/>
     <w:p>
       <w:pPr>
         <w:pStyle w:val="Literaturverzeichnis"/>
       </w:pPr>
       <w:r>
-        <w:t xml:space="preserve">Mathur, M. B., &amp; VanderWeele, T. J. (2020). Sensitivity analysis for publication bias in meta-analyses.</w:t>
-      </w:r>
-      <w:r>
-        <w:t xml:space="preserve"> </w:t>
-      </w:r>
-      <w:r>
-        <w:rPr>
-          <w:iCs/>
-          <w:i/>
-        </w:rPr>
-        <w:t xml:space="preserve">Journal of the Royal Statistical Society: Series C (Applied Statistics)</w:t>
+        <w:t xml:space="preserve">Milgram, S. (1972). Interpreting obedience: Error and evidence. A reply to orne and holland. In A. G. Miller (Ed.),</w:t>
+      </w:r>
+      <w:r>
+        <w:t xml:space="preserve"> </w:t>
+      </w:r>
+      <w:r>
+        <w:rPr>
+          <w:iCs/>
+          <w:i/>
+        </w:rPr>
+        <w:t xml:space="preserve">The social psychology of psychological research</w:t>
+      </w:r>
+      <w:r>
+        <w:t xml:space="preserve"> </w:t>
+      </w:r>
+      <w:r>
+        <w:t xml:space="preserve">(pp. 138–154). New York, NY: Free Press.</w:t>
+      </w:r>
+    </w:p>
+    <w:bookmarkEnd w:id="78"/>
+    <w:bookmarkStart w:id="79" w:name="ref-mummolo2019demand"/>
+    <w:p>
+      <w:pPr>
+        <w:pStyle w:val="Literaturverzeichnis"/>
+      </w:pPr>
+      <w:r>
+        <w:t xml:space="preserve">Mummolo, J., &amp; Peterson, E. (2019). Demand effects in survey experiments: An empirical assessment.</w:t>
+      </w:r>
+      <w:r>
+        <w:t xml:space="preserve"> </w:t>
+      </w:r>
+      <w:r>
+        <w:rPr>
+          <w:iCs/>
+          <w:i/>
+        </w:rPr>
+        <w:t xml:space="preserve">American Political Science Review</w:t>
       </w:r>
       <w:r>
         <w:t xml:space="preserve">,</w:t>
@@ -4275,56 +4635,66 @@
           <w:iCs/>
           <w:i/>
         </w:rPr>
-        <w:t xml:space="preserve">69</w:t>
-      </w:r>
-      <w:r>
-        <w:t xml:space="preserve">(5), 1091–1119.</w:t>
-      </w:r>
-    </w:p>
-    <w:bookmarkEnd w:id="71"/>
-    <w:bookmarkStart w:id="72" w:name="ref-milgram1972interpreting"/>
+        <w:t xml:space="preserve">113</w:t>
+      </w:r>
+      <w:r>
+        <w:t xml:space="preserve">(2), 517–529.</w:t>
+      </w:r>
+    </w:p>
+    <w:bookmarkEnd w:id="79"/>
+    <w:bookmarkStart w:id="80" w:name="ref-orne1959nature"/>
     <w:p>
       <w:pPr>
         <w:pStyle w:val="Literaturverzeichnis"/>
       </w:pPr>
       <w:r>
-        <w:t xml:space="preserve">Milgram, S. (1972). Interpreting obedience: Error and evidence. A reply to orne and holland. In A. G. Miller (Ed.),</w:t>
-      </w:r>
-      <w:r>
-        <w:t xml:space="preserve"> </w:t>
-      </w:r>
-      <w:r>
-        <w:rPr>
-          <w:iCs/>
-          <w:i/>
-        </w:rPr>
-        <w:t xml:space="preserve">The social psychology of psychological research</w:t>
-      </w:r>
-      <w:r>
-        <w:t xml:space="preserve"> </w:t>
-      </w:r>
-      <w:r>
-        <w:t xml:space="preserve">(pp. 138–154). New York, NY: Free Press.</w:t>
-      </w:r>
-    </w:p>
-    <w:bookmarkEnd w:id="72"/>
-    <w:bookmarkStart w:id="73" w:name="ref-mummolo2019demand"/>
+        <w:t xml:space="preserve">Orne, M. T. (1959). The nature of hypnosis: Artifact and essence.</w:t>
+      </w:r>
+      <w:r>
+        <w:t xml:space="preserve"> </w:t>
+      </w:r>
+      <w:r>
+        <w:rPr>
+          <w:iCs/>
+          <w:i/>
+        </w:rPr>
+        <w:t xml:space="preserve">The Journal of Abnormal and Social Psychology</w:t>
+      </w:r>
+      <w:r>
+        <w:t xml:space="preserve">,</w:t>
+      </w:r>
+      <w:r>
+        <w:t xml:space="preserve"> </w:t>
+      </w:r>
+      <w:r>
+        <w:rPr>
+          <w:iCs/>
+          <w:i/>
+        </w:rPr>
+        <w:t xml:space="preserve">58</w:t>
+      </w:r>
+      <w:r>
+        <w:t xml:space="preserve">(3), 277–299.</w:t>
+      </w:r>
+    </w:p>
+    <w:bookmarkEnd w:id="80"/>
+    <w:bookmarkStart w:id="81" w:name="ref-orne1962social"/>
     <w:p>
       <w:pPr>
         <w:pStyle w:val="Literaturverzeichnis"/>
       </w:pPr>
       <w:r>
-        <w:t xml:space="preserve">Mummolo, J., &amp; Peterson, E. (2019). Demand effects in survey experiments: An empirical assessment.</w:t>
-      </w:r>
-      <w:r>
-        <w:t xml:space="preserve"> </w:t>
-      </w:r>
-      <w:r>
-        <w:rPr>
-          <w:iCs/>
-          <w:i/>
-        </w:rPr>
-        <w:t xml:space="preserve">American Political Science Review</w:t>
+        <w:t xml:space="preserve">Orne, M. T. (1962). On the social psychology of the psychological experiment: With particular reference to demand characteristics and their implications.</w:t>
+      </w:r>
+      <w:r>
+        <w:t xml:space="preserve"> </w:t>
+      </w:r>
+      <w:r>
+        <w:rPr>
+          <w:iCs/>
+          <w:i/>
+        </w:rPr>
+        <w:t xml:space="preserve">American Psychologist</w:t>
       </w:r>
       <w:r>
         <w:t xml:space="preserve">,</w:t>
@@ -4337,30 +4707,82 @@
           <w:iCs/>
           <w:i/>
         </w:rPr>
-        <w:t xml:space="preserve">113</w:t>
-      </w:r>
-      <w:r>
-        <w:t xml:space="preserve">(2), 517–529.</w:t>
-      </w:r>
-    </w:p>
-    <w:bookmarkEnd w:id="73"/>
-    <w:bookmarkStart w:id="74" w:name="ref-orne1959nature"/>
+        <w:t xml:space="preserve">17</w:t>
+      </w:r>
+      <w:r>
+        <w:t xml:space="preserve">(11), 776–783.</w:t>
+      </w:r>
+    </w:p>
+    <w:bookmarkEnd w:id="81"/>
+    <w:bookmarkStart w:id="82" w:name="ref-orne1969demand"/>
     <w:p>
       <w:pPr>
         <w:pStyle w:val="Literaturverzeichnis"/>
       </w:pPr>
       <w:r>
-        <w:t xml:space="preserve">Orne, M. T. (1959). The nature of hypnosis: Artifact and essence.</w:t>
-      </w:r>
-      <w:r>
-        <w:t xml:space="preserve"> </w:t>
-      </w:r>
-      <w:r>
-        <w:rPr>
-          <w:iCs/>
-          <w:i/>
-        </w:rPr>
-        <w:t xml:space="preserve">The Journal of Abnormal and Social Psychology</w:t>
+        <w:t xml:space="preserve">Orne, M. T. (1969). Demand characteristics and the concept of quasi-controls. In R. Rosenthal &amp; R. L. Rosnow (Eds.),</w:t>
+      </w:r>
+      <w:r>
+        <w:t xml:space="preserve"> </w:t>
+      </w:r>
+      <w:r>
+        <w:rPr>
+          <w:iCs/>
+          <w:i/>
+        </w:rPr>
+        <w:t xml:space="preserve">Artifacts in behavioral research</w:t>
+      </w:r>
+      <w:r>
+        <w:t xml:space="preserve"> </w:t>
+      </w:r>
+      <w:r>
+        <w:t xml:space="preserve">(pp. 143–179). New York, NY: Academic Press.</w:t>
+      </w:r>
+    </w:p>
+    <w:bookmarkEnd w:id="82"/>
+    <w:bookmarkStart w:id="83" w:name="ref-riecken1962program"/>
+    <w:p>
+      <w:pPr>
+        <w:pStyle w:val="Literaturverzeichnis"/>
+      </w:pPr>
+      <w:r>
+        <w:t xml:space="preserve">Riecken, H. W. (1962). A program for research on experiments in social psychology. In N. W. Washburne (Ed.),</w:t>
+      </w:r>
+      <w:r>
+        <w:t xml:space="preserve"> </w:t>
+      </w:r>
+      <w:r>
+        <w:rPr>
+          <w:iCs/>
+          <w:i/>
+        </w:rPr>
+        <w:t xml:space="preserve">Decisions, values and groups</w:t>
+      </w:r>
+      <w:r>
+        <w:t xml:space="preserve"> </w:t>
+      </w:r>
+      <w:r>
+        <w:t xml:space="preserve">(Vol. 2, pp. 25–41). New York, NY: Pergamon Press.</w:t>
+      </w:r>
+    </w:p>
+    <w:bookmarkEnd w:id="83"/>
+    <w:bookmarkStart w:id="84" w:name="ref-rodgers2021evaluating"/>
+    <w:p>
+      <w:pPr>
+        <w:pStyle w:val="Literaturverzeichnis"/>
+      </w:pPr>
+      <w:r>
+        <w:t xml:space="preserve">Rodgers, M. A., &amp; Pustejovsky, J. E. (2021). Evaluating meta-analytic methods to detect selective reporting in the presence of dependent effect sizes.</w:t>
+      </w:r>
+      <w:r>
+        <w:t xml:space="preserve"> </w:t>
+      </w:r>
+      <w:r>
+        <w:rPr>
+          <w:iCs/>
+          <w:i/>
+        </w:rPr>
+        <w:t xml:space="preserve">Psychological Methods</w:t>
       </w:r>
       <w:r>
         <w:t xml:space="preserve">,</w:t>
@@ -4373,30 +4795,56 @@
           <w:iCs/>
           <w:i/>
         </w:rPr>
-        <w:t xml:space="preserve">58</w:t>
-      </w:r>
-      <w:r>
-        <w:t xml:space="preserve">(3), 277–299.</w:t>
-      </w:r>
-    </w:p>
-    <w:bookmarkEnd w:id="74"/>
-    <w:bookmarkStart w:id="75" w:name="ref-orne1962social"/>
+        <w:t xml:space="preserve">26</w:t>
+      </w:r>
+      <w:r>
+        <w:t xml:space="preserve">(2), 141.</w:t>
+      </w:r>
+    </w:p>
+    <w:bookmarkEnd w:id="84"/>
+    <w:bookmarkStart w:id="85" w:name="ref-rosenberg1969conditions"/>
     <w:p>
       <w:pPr>
         <w:pStyle w:val="Literaturverzeichnis"/>
       </w:pPr>
       <w:r>
-        <w:t xml:space="preserve">Orne, M. T. (1962). On the social psychology of the psychological experiment: With particular reference to demand characteristics and their implications.</w:t>
-      </w:r>
-      <w:r>
-        <w:t xml:space="preserve"> </w:t>
-      </w:r>
-      <w:r>
-        <w:rPr>
-          <w:iCs/>
-          <w:i/>
-        </w:rPr>
-        <w:t xml:space="preserve">American Psychologist</w:t>
+        <w:t xml:space="preserve">Rosenberg, M. J. (1969). The conditions and consequences of evaluation apprehension. In R. Rosenthal &amp; R. L. Rosnow (Eds.),</w:t>
+      </w:r>
+      <w:r>
+        <w:t xml:space="preserve"> </w:t>
+      </w:r>
+      <w:r>
+        <w:rPr>
+          <w:iCs/>
+          <w:i/>
+        </w:rPr>
+        <w:t xml:space="preserve">Artifacts in behavioral research</w:t>
+      </w:r>
+      <w:r>
+        <w:t xml:space="preserve"> </w:t>
+      </w:r>
+      <w:r>
+        <w:t xml:space="preserve">(pp. 280–350). New York, NY: Academic Press.</w:t>
+      </w:r>
+    </w:p>
+    <w:bookmarkEnd w:id="85"/>
+    <w:bookmarkStart w:id="86" w:name="ref-rosnow1973mediation"/>
+    <w:p>
+      <w:pPr>
+        <w:pStyle w:val="Literaturverzeichnis"/>
+      </w:pPr>
+      <w:r>
+        <w:t xml:space="preserve">Rosnow, R. L., &amp; Aiken, L. S. (1973). Mediation of artifacts in behavioral research.</w:t>
+      </w:r>
+      <w:r>
+        <w:t xml:space="preserve"> </w:t>
+      </w:r>
+      <w:r>
+        <w:rPr>
+          <w:iCs/>
+          <w:i/>
+        </w:rPr>
+        <w:t xml:space="preserve">Journal of Experimental Social Psychology</w:t>
       </w:r>
       <w:r>
         <w:t xml:space="preserve">,</w:t>
@@ -4409,98 +4857,115 @@
           <w:iCs/>
           <w:i/>
         </w:rPr>
-        <w:t xml:space="preserve">17</w:t>
-      </w:r>
-      <w:r>
-        <w:t xml:space="preserve">(11), 776–783.</w:t>
-      </w:r>
-    </w:p>
-    <w:bookmarkEnd w:id="75"/>
-    <w:bookmarkStart w:id="76" w:name="ref-orne1969demand"/>
+        <w:t xml:space="preserve">9</w:t>
+      </w:r>
+      <w:r>
+        <w:t xml:space="preserve">(3), 181–201.</w:t>
+      </w:r>
+    </w:p>
+    <w:bookmarkEnd w:id="86"/>
+    <w:bookmarkStart w:id="87" w:name="ref-rosnow1997people"/>
     <w:p>
       <w:pPr>
         <w:pStyle w:val="Literaturverzeichnis"/>
       </w:pPr>
       <w:r>
-        <w:t xml:space="preserve">Orne, M. T. (1969). Demand characteristics and the concept of quasi-controls. In R. Rosenthal &amp; R. L. Rosnow (Eds.),</w:t>
-      </w:r>
-      <w:r>
-        <w:t xml:space="preserve"> </w:t>
-      </w:r>
-      <w:r>
-        <w:rPr>
-          <w:iCs/>
-          <w:i/>
-        </w:rPr>
-        <w:t xml:space="preserve">Artifacts in behavioral research</w:t>
-      </w:r>
-      <w:r>
-        <w:t xml:space="preserve"> </w:t>
-      </w:r>
-      <w:r>
-        <w:t xml:space="preserve">(pp. 143–179). New York, NY: Academic Press.</w:t>
-      </w:r>
-    </w:p>
-    <w:bookmarkEnd w:id="76"/>
-    <w:bookmarkStart w:id="77" w:name="ref-riecken1962program"/>
+        <w:t xml:space="preserve">Rosnow, R. L., &amp; Rosenthal, R. (1997).</w:t>
+      </w:r>
+      <w:r>
+        <w:t xml:space="preserve"> </w:t>
+      </w:r>
+      <w:r>
+        <w:rPr>
+          <w:iCs/>
+          <w:i/>
+        </w:rPr>
+        <w:t xml:space="preserve">People studying people: Artifacts and ethics in behavioral research</w:t>
+      </w:r>
+      <w:r>
+        <w:t xml:space="preserve">. New York, NY: Freeman.</w:t>
+      </w:r>
+    </w:p>
+    <w:bookmarkEnd w:id="87"/>
+    <w:bookmarkStart w:id="88" w:name="ref-schardt2007utilization"/>
     <w:p>
       <w:pPr>
         <w:pStyle w:val="Literaturverzeichnis"/>
       </w:pPr>
       <w:r>
-        <w:t xml:space="preserve">Riecken, H. W. (1962). A program for research on experiments in social psychology. In N. W. Washburne (Ed.),</w:t>
-      </w:r>
-      <w:r>
-        <w:t xml:space="preserve"> </w:t>
-      </w:r>
-      <w:r>
-        <w:rPr>
-          <w:iCs/>
-          <w:i/>
-        </w:rPr>
-        <w:t xml:space="preserve">Decisions, values and groups</w:t>
-      </w:r>
-      <w:r>
-        <w:t xml:space="preserve"> </w:t>
-      </w:r>
-      <w:r>
-        <w:t xml:space="preserve">(Vol. 2, pp. 25–41). New York, NY: Pergamon Press.</w:t>
-      </w:r>
-    </w:p>
-    <w:bookmarkEnd w:id="77"/>
-    <w:bookmarkStart w:id="78" w:name="ref-rosenberg1969conditions"/>
+        <w:t xml:space="preserve">Schardt, C., Adams, M. B., Owens, T., Keitz, S., &amp; Fontelo, P. (2007). Utilization of the PICO framework to improve searching PubMed for clinical questions.</w:t>
+      </w:r>
+      <w:r>
+        <w:t xml:space="preserve"> </w:t>
+      </w:r>
+      <w:r>
+        <w:rPr>
+          <w:iCs/>
+          <w:i/>
+        </w:rPr>
+        <w:t xml:space="preserve">BMC Medical Informatics and Decision Making</w:t>
+      </w:r>
+      <w:r>
+        <w:t xml:space="preserve">,</w:t>
+      </w:r>
+      <w:r>
+        <w:t xml:space="preserve"> </w:t>
+      </w:r>
+      <w:r>
+        <w:rPr>
+          <w:iCs/>
+          <w:i/>
+        </w:rPr>
+        <w:t xml:space="preserve">7</w:t>
+      </w:r>
+      <w:r>
+        <w:t xml:space="preserve">(1), 1–6.</w:t>
+      </w:r>
+    </w:p>
+    <w:bookmarkEnd w:id="88"/>
+    <w:bookmarkStart w:id="89" w:name="ref-sharpe2016frightened"/>
     <w:p>
       <w:pPr>
         <w:pStyle w:val="Literaturverzeichnis"/>
       </w:pPr>
       <w:r>
-        <w:t xml:space="preserve">Rosenberg, M. J. (1969). The conditions and consequences of evaluation apprehension. In R. Rosenthal &amp; R. L. Rosnow (Eds.),</w:t>
-      </w:r>
-      <w:r>
-        <w:t xml:space="preserve"> </w:t>
-      </w:r>
-      <w:r>
-        <w:rPr>
-          <w:iCs/>
-          <w:i/>
-        </w:rPr>
-        <w:t xml:space="preserve">Artifacts in behavioral research</w:t>
-      </w:r>
-      <w:r>
-        <w:t xml:space="preserve"> </w:t>
-      </w:r>
-      <w:r>
-        <w:t xml:space="preserve">(pp. 280–350). New York, NY: Academic Press.</w:t>
-      </w:r>
-    </w:p>
-    <w:bookmarkEnd w:id="78"/>
-    <w:bookmarkStart w:id="79" w:name="ref-rosnow1973mediation"/>
+        <w:t xml:space="preserve">Sharpe, D., &amp; Whelton, W. J. (2016). Frightened by an old scarecrow: The remarkable resilience of demand characteristics.</w:t>
+      </w:r>
+      <w:r>
+        <w:t xml:space="preserve"> </w:t>
+      </w:r>
+      <w:r>
+        <w:rPr>
+          <w:iCs/>
+          <w:i/>
+        </w:rPr>
+        <w:t xml:space="preserve">Review of General Psychology</w:t>
+      </w:r>
+      <w:r>
+        <w:t xml:space="preserve">,</w:t>
+      </w:r>
+      <w:r>
+        <w:t xml:space="preserve"> </w:t>
+      </w:r>
+      <w:r>
+        <w:rPr>
+          <w:iCs/>
+          <w:i/>
+        </w:rPr>
+        <w:t xml:space="preserve">20</w:t>
+      </w:r>
+      <w:r>
+        <w:t xml:space="preserve">(4), 349–368.</w:t>
+      </w:r>
+    </w:p>
+    <w:bookmarkEnd w:id="89"/>
+    <w:bookmarkStart w:id="90" w:name="ref-sigall1970cooperative"/>
     <w:p>
       <w:pPr>
         <w:pStyle w:val="Literaturverzeichnis"/>
       </w:pPr>
       <w:r>
-        <w:t xml:space="preserve">Rosnow, R. L., &amp; Aiken, L. S. (1973). Mediation of artifacts in behavioral research.</w:t>
+        <w:t xml:space="preserve">Sigall, H., Aronson, E., &amp; Van Hoose, T. (1970). The cooperative subject: Myth or reality?</w:t>
       </w:r>
       <w:r>
         <w:t xml:space="preserve"> </w:t>
@@ -4523,53 +4988,66 @@
           <w:iCs/>
           <w:i/>
         </w:rPr>
-        <w:t xml:space="preserve">9</w:t>
-      </w:r>
-      <w:r>
-        <w:t xml:space="preserve">(3), 181–201.</w:t>
-      </w:r>
-    </w:p>
-    <w:bookmarkEnd w:id="79"/>
-    <w:bookmarkStart w:id="80" w:name="ref-rosnow1997people"/>
+        <w:t xml:space="preserve">6</w:t>
+      </w:r>
+      <w:r>
+        <w:t xml:space="preserve">(1), 1–10.</w:t>
+      </w:r>
+    </w:p>
+    <w:bookmarkEnd w:id="90"/>
+    <w:bookmarkStart w:id="91" w:name="ref-standing2008demonstration"/>
     <w:p>
       <w:pPr>
         <w:pStyle w:val="Literaturverzeichnis"/>
       </w:pPr>
       <w:r>
-        <w:t xml:space="preserve">Rosnow, R. L., &amp; Rosenthal, R. (1997).</w:t>
-      </w:r>
-      <w:r>
-        <w:t xml:space="preserve"> </w:t>
-      </w:r>
-      <w:r>
-        <w:rPr>
-          <w:iCs/>
-          <w:i/>
-        </w:rPr>
-        <w:t xml:space="preserve">People studying people: Artifacts and ethics in behavioral research</w:t>
-      </w:r>
-      <w:r>
-        <w:t xml:space="preserve">. New York, NY: Freeman.</w:t>
-      </w:r>
-    </w:p>
-    <w:bookmarkEnd w:id="80"/>
-    <w:bookmarkStart w:id="81" w:name="ref-schardt2007utilization"/>
+        <w:t xml:space="preserve">Standing, L. G., Verpaelst, C. C., &amp; Ulmer, B. K. (2008). A demonstration of nonlinear demand characteristics in the’mozart effect’experimental paradigm.</w:t>
+      </w:r>
+      <w:r>
+        <w:t xml:space="preserve"> </w:t>
+      </w:r>
+      <w:r>
+        <w:rPr>
+          <w:iCs/>
+          <w:i/>
+        </w:rPr>
+        <w:t xml:space="preserve">North American Journal of Psychology</w:t>
+      </w:r>
+      <w:r>
+        <w:t xml:space="preserve">,</w:t>
+      </w:r>
+      <w:r>
+        <w:t xml:space="preserve"> </w:t>
+      </w:r>
+      <w:r>
+        <w:rPr>
+          <w:iCs/>
+          <w:i/>
+        </w:rPr>
+        <w:t xml:space="preserve">10</w:t>
+      </w:r>
+      <w:r>
+        <w:t xml:space="preserve">(3), 553–566.</w:t>
+      </w:r>
+    </w:p>
+    <w:bookmarkEnd w:id="91"/>
+    <w:bookmarkStart w:id="92" w:name="ref-stanley2014meta"/>
     <w:p>
       <w:pPr>
         <w:pStyle w:val="Literaturverzeichnis"/>
       </w:pPr>
       <w:r>
-        <w:t xml:space="preserve">Schardt, C., Adams, M. B., Owens, T., Keitz, S., &amp; Fontelo, P. (2007). Utilization of the PICO framework to improve searching PubMed for clinical questions.</w:t>
-      </w:r>
-      <w:r>
-        <w:t xml:space="preserve"> </w:t>
-      </w:r>
-      <w:r>
-        <w:rPr>
-          <w:iCs/>
-          <w:i/>
-        </w:rPr>
-        <w:t xml:space="preserve">BMC Medical Informatics and Decision Making</w:t>
+        <w:t xml:space="preserve">Stanley, T. D., &amp; Doucouliagos, H. (2014). Meta-regression approximations to reduce publication selection bias.</w:t>
+      </w:r>
+      <w:r>
+        <w:t xml:space="preserve"> </w:t>
+      </w:r>
+      <w:r>
+        <w:rPr>
+          <w:iCs/>
+          <w:i/>
+        </w:rPr>
+        <w:t xml:space="preserve">Research Synthesis Methods</w:t>
       </w:r>
       <w:r>
         <w:t xml:space="preserve">,</w:t>
@@ -4582,30 +5060,30 @@
           <w:iCs/>
           <w:i/>
         </w:rPr>
-        <w:t xml:space="preserve">7</w:t>
-      </w:r>
-      <w:r>
-        <w:t xml:space="preserve">(1), 1–6.</w:t>
-      </w:r>
-    </w:p>
-    <w:bookmarkEnd w:id="81"/>
-    <w:bookmarkStart w:id="82" w:name="ref-sharpe2016frightened"/>
+        <w:t xml:space="preserve">5</w:t>
+      </w:r>
+      <w:r>
+        <w:t xml:space="preserve">(1), 60–78.</w:t>
+      </w:r>
+    </w:p>
+    <w:bookmarkEnd w:id="92"/>
+    <w:bookmarkStart w:id="93" w:name="ref-strohmetz2008research"/>
     <w:p>
       <w:pPr>
         <w:pStyle w:val="Literaturverzeichnis"/>
       </w:pPr>
       <w:r>
-        <w:t xml:space="preserve">Sharpe, D., &amp; Whelton, W. J. (2016). Frightened by an old scarecrow: The remarkable resilience of demand characteristics.</w:t>
-      </w:r>
-      <w:r>
-        <w:t xml:space="preserve"> </w:t>
-      </w:r>
-      <w:r>
-        <w:rPr>
-          <w:iCs/>
-          <w:i/>
-        </w:rPr>
-        <w:t xml:space="preserve">Review of General Psychology</w:t>
+        <w:t xml:space="preserve">Strohmetz, D. B. (2008). Research artifacts and the social psychology of psychological experiments.</w:t>
+      </w:r>
+      <w:r>
+        <w:t xml:space="preserve"> </w:t>
+      </w:r>
+      <w:r>
+        <w:rPr>
+          <w:iCs/>
+          <w:i/>
+        </w:rPr>
+        <w:t xml:space="preserve">Social and Personality Psychology Compass</w:t>
       </w:r>
       <w:r>
         <w:t xml:space="preserve">,</w:t>
@@ -4618,30 +5096,30 @@
           <w:iCs/>
           <w:i/>
         </w:rPr>
-        <w:t xml:space="preserve">20</w:t>
-      </w:r>
-      <w:r>
-        <w:t xml:space="preserve">(4), 349–368.</w:t>
-      </w:r>
-    </w:p>
-    <w:bookmarkEnd w:id="82"/>
-    <w:bookmarkStart w:id="83" w:name="ref-sigall1970cooperative"/>
+        <w:t xml:space="preserve">2</w:t>
+      </w:r>
+      <w:r>
+        <w:t xml:space="preserve">(2), 861–877.</w:t>
+      </w:r>
+    </w:p>
+    <w:bookmarkEnd w:id="93"/>
+    <w:bookmarkStart w:id="94" w:name="ref-vevea1995general"/>
     <w:p>
       <w:pPr>
         <w:pStyle w:val="Literaturverzeichnis"/>
       </w:pPr>
       <w:r>
-        <w:t xml:space="preserve">Sigall, H., Aronson, E., &amp; Van Hoose, T. (1970). The cooperative subject: Myth or reality?</w:t>
-      </w:r>
-      <w:r>
-        <w:t xml:space="preserve"> </w:t>
-      </w:r>
-      <w:r>
-        <w:rPr>
-          <w:iCs/>
-          <w:i/>
-        </w:rPr>
-        <w:t xml:space="preserve">Journal of Experimental Social Psychology</w:t>
+        <w:t xml:space="preserve">Vevea, J. L., &amp; Hedges, L. V. (1995). A general linear model for estimating effect size in the presence of publication bias.</w:t>
+      </w:r>
+      <w:r>
+        <w:t xml:space="preserve"> </w:t>
+      </w:r>
+      <w:r>
+        <w:rPr>
+          <w:iCs/>
+          <w:i/>
+        </w:rPr>
+        <w:t xml:space="preserve">Psychometrika</w:t>
       </w:r>
       <w:r>
         <w:t xml:space="preserve">,</w:t>
@@ -4654,30 +5132,30 @@
           <w:iCs/>
           <w:i/>
         </w:rPr>
-        <w:t xml:space="preserve">6</w:t>
-      </w:r>
-      <w:r>
-        <w:t xml:space="preserve">(1), 1–10.</w:t>
-      </w:r>
-    </w:p>
-    <w:bookmarkEnd w:id="83"/>
-    <w:bookmarkStart w:id="84" w:name="ref-standing2008demonstration"/>
+        <w:t xml:space="preserve">60</w:t>
+      </w:r>
+      <w:r>
+        <w:t xml:space="preserve">(3), 419–435.</w:t>
+      </w:r>
+    </w:p>
+    <w:bookmarkEnd w:id="94"/>
+    <w:bookmarkStart w:id="95" w:name="ref-weber1972subject"/>
     <w:p>
       <w:pPr>
         <w:pStyle w:val="Literaturverzeichnis"/>
       </w:pPr>
       <w:r>
-        <w:t xml:space="preserve">Standing, L. G., Verpaelst, C. C., &amp; Ulmer, B. K. (2008). A demonstration of nonlinear demand characteristics in the’mozart effect’experimental paradigm.</w:t>
-      </w:r>
-      <w:r>
-        <w:t xml:space="preserve"> </w:t>
-      </w:r>
-      <w:r>
-        <w:rPr>
-          <w:iCs/>
-          <w:i/>
-        </w:rPr>
-        <w:t xml:space="preserve">North American Journal of Psychology</w:t>
+        <w:t xml:space="preserve">Weber, S. J., &amp; Cook, T. D. (1972). Subject effects in laboratory research: An examination of subject roles, demand characteristics, and valid inference.</w:t>
+      </w:r>
+      <w:r>
+        <w:t xml:space="preserve"> </w:t>
+      </w:r>
+      <w:r>
+        <w:rPr>
+          <w:iCs/>
+          <w:i/>
+        </w:rPr>
+        <w:t xml:space="preserve">Psychological Bulletin</w:t>
       </w:r>
       <w:r>
         <w:t xml:space="preserve">,</w:t>
@@ -4690,30 +5168,30 @@
           <w:iCs/>
           <w:i/>
         </w:rPr>
-        <w:t xml:space="preserve">10</w:t>
-      </w:r>
-      <w:r>
-        <w:t xml:space="preserve">(3), 553–566.</w:t>
-      </w:r>
-    </w:p>
-    <w:bookmarkEnd w:id="84"/>
-    <w:bookmarkStart w:id="85" w:name="ref-strohmetz2008research"/>
+        <w:t xml:space="preserve">77</w:t>
+      </w:r>
+      <w:r>
+        <w:t xml:space="preserve">(4), 273–295.</w:t>
+      </w:r>
+    </w:p>
+    <w:bookmarkEnd w:id="95"/>
+    <w:bookmarkStart w:id="96" w:name="ref-yarkoni2017choosing"/>
     <w:p>
       <w:pPr>
         <w:pStyle w:val="Literaturverzeichnis"/>
       </w:pPr>
       <w:r>
-        <w:t xml:space="preserve">Strohmetz, D. B. (2008). Research artifacts and the social psychology of psychological experiments.</w:t>
-      </w:r>
-      <w:r>
-        <w:t xml:space="preserve"> </w:t>
-      </w:r>
-      <w:r>
-        <w:rPr>
-          <w:iCs/>
-          <w:i/>
-        </w:rPr>
-        <w:t xml:space="preserve">Social and Personality Psychology Compass</w:t>
+        <w:t xml:space="preserve">Yarkoni, T., &amp; Westfall, J. (2017). Choosing prediction over explanation in psychology: Lessons from machine learning.</w:t>
+      </w:r>
+      <w:r>
+        <w:t xml:space="preserve"> </w:t>
+      </w:r>
+      <w:r>
+        <w:rPr>
+          <w:iCs/>
+          <w:i/>
+        </w:rPr>
+        <w:t xml:space="preserve">Perspectives on Psychological Science</w:t>
       </w:r>
       <w:r>
         <w:t xml:space="preserve">,</w:t>
@@ -4726,30 +5204,30 @@
           <w:iCs/>
           <w:i/>
         </w:rPr>
-        <w:t xml:space="preserve">2</w:t>
-      </w:r>
-      <w:r>
-        <w:t xml:space="preserve">(2), 861–877.</w:t>
-      </w:r>
-    </w:p>
-    <w:bookmarkEnd w:id="85"/>
-    <w:bookmarkStart w:id="86" w:name="ref-vevea1995general"/>
+        <w:t xml:space="preserve">12</w:t>
+      </w:r>
+      <w:r>
+        <w:t xml:space="preserve">(6), 1100–1122.</w:t>
+      </w:r>
+    </w:p>
+    <w:bookmarkEnd w:id="96"/>
+    <w:bookmarkStart w:id="97" w:name="ref-zion2018mindsets"/>
     <w:p>
       <w:pPr>
         <w:pStyle w:val="Literaturverzeichnis"/>
       </w:pPr>
       <w:r>
-        <w:t xml:space="preserve">Vevea, J. L., &amp; Hedges, L. V. (1995). A general linear model for estimating effect size in the presence of publication bias.</w:t>
-      </w:r>
-      <w:r>
-        <w:t xml:space="preserve"> </w:t>
-      </w:r>
-      <w:r>
-        <w:rPr>
-          <w:iCs/>
-          <w:i/>
-        </w:rPr>
-        <w:t xml:space="preserve">Psychometrika</w:t>
+        <w:t xml:space="preserve">Zion, S. R., &amp; Crum, A. J. (2018). Mindsets matter: A new framework for harnessing the placebo effect in modern medicine.</w:t>
+      </w:r>
+      <w:r>
+        <w:t xml:space="preserve"> </w:t>
+      </w:r>
+      <w:r>
+        <w:rPr>
+          <w:iCs/>
+          <w:i/>
+        </w:rPr>
+        <w:t xml:space="preserve">International Review of Neurobiology</w:t>
       </w:r>
       <w:r>
         <w:t xml:space="preserve">,</w:t>
@@ -4762,123 +5240,15 @@
           <w:iCs/>
           <w:i/>
         </w:rPr>
-        <w:t xml:space="preserve">60</w:t>
-      </w:r>
-      <w:r>
-        <w:t xml:space="preserve">(3), 419–435.</w:t>
-      </w:r>
-    </w:p>
-    <w:bookmarkEnd w:id="86"/>
-    <w:bookmarkStart w:id="87" w:name="ref-weber1972subject"/>
-    <w:p>
-      <w:pPr>
-        <w:pStyle w:val="Literaturverzeichnis"/>
-      </w:pPr>
-      <w:r>
-        <w:t xml:space="preserve">Weber, S. J., &amp; Cook, T. D. (1972). Subject effects in laboratory research: An examination of subject roles, demand characteristics, and valid inference.</w:t>
-      </w:r>
-      <w:r>
-        <w:t xml:space="preserve"> </w:t>
-      </w:r>
-      <w:r>
-        <w:rPr>
-          <w:iCs/>
-          <w:i/>
-        </w:rPr>
-        <w:t xml:space="preserve">Psychological Bulletin</w:t>
-      </w:r>
-      <w:r>
-        <w:t xml:space="preserve">,</w:t>
-      </w:r>
-      <w:r>
-        <w:t xml:space="preserve"> </w:t>
-      </w:r>
-      <w:r>
-        <w:rPr>
-          <w:iCs/>
-          <w:i/>
-        </w:rPr>
-        <w:t xml:space="preserve">77</w:t>
-      </w:r>
-      <w:r>
-        <w:t xml:space="preserve">(4), 273–295.</w:t>
-      </w:r>
-    </w:p>
-    <w:bookmarkEnd w:id="87"/>
-    <w:bookmarkStart w:id="88" w:name="ref-yarkoni2017choosing"/>
-    <w:p>
-      <w:pPr>
-        <w:pStyle w:val="Literaturverzeichnis"/>
-      </w:pPr>
-      <w:r>
-        <w:t xml:space="preserve">Yarkoni, T., &amp; Westfall, J. (2017). Choosing prediction over explanation in psychology: Lessons from machine learning.</w:t>
-      </w:r>
-      <w:r>
-        <w:t xml:space="preserve"> </w:t>
-      </w:r>
-      <w:r>
-        <w:rPr>
-          <w:iCs/>
-          <w:i/>
-        </w:rPr>
-        <w:t xml:space="preserve">Perspectives on Psychological Science</w:t>
-      </w:r>
-      <w:r>
-        <w:t xml:space="preserve">,</w:t>
-      </w:r>
-      <w:r>
-        <w:t xml:space="preserve"> </w:t>
-      </w:r>
-      <w:r>
-        <w:rPr>
-          <w:iCs/>
-          <w:i/>
-        </w:rPr>
-        <w:t xml:space="preserve">12</w:t>
-      </w:r>
-      <w:r>
-        <w:t xml:space="preserve">(6), 1100–1122.</w:t>
-      </w:r>
-    </w:p>
-    <w:bookmarkEnd w:id="88"/>
-    <w:bookmarkStart w:id="89" w:name="ref-zion2018mindsets"/>
-    <w:p>
-      <w:pPr>
-        <w:pStyle w:val="Literaturverzeichnis"/>
-      </w:pPr>
-      <w:r>
-        <w:t xml:space="preserve">Zion, S. R., &amp; Crum, A. J. (2018). Mindsets matter: A new framework for harnessing the placebo effect in modern medicine.</w:t>
-      </w:r>
-      <w:r>
-        <w:t xml:space="preserve"> </w:t>
-      </w:r>
-      <w:r>
-        <w:rPr>
-          <w:iCs/>
-          <w:i/>
-        </w:rPr>
-        <w:t xml:space="preserve">International Review of Neurobiology</w:t>
-      </w:r>
-      <w:r>
-        <w:t xml:space="preserve">,</w:t>
-      </w:r>
-      <w:r>
-        <w:t xml:space="preserve"> </w:t>
-      </w:r>
-      <w:r>
-        <w:rPr>
-          <w:iCs/>
-          <w:i/>
-        </w:rPr>
         <w:t xml:space="preserve">138</w:t>
       </w:r>
       <w:r>
         <w:t xml:space="preserve">, 137–160.</w:t>
       </w:r>
     </w:p>
-    <w:bookmarkEnd w:id="89"/>
-    <w:bookmarkEnd w:id="90"/>
-    <w:bookmarkEnd w:id="91"/>
+    <w:bookmarkEnd w:id="97"/>
+    <w:bookmarkEnd w:id="98"/>
+    <w:bookmarkEnd w:id="99"/>
     <w:sectPr>
       <w:headerReference r:id="rId10" w:type="even"/>
       <w:headerReference r:id="rId9" w:type="default"/>

</xml_diff>

<commit_message>
Added figure  panel identifiers
</commit_message>
<xml_diff>
--- a/metaware_manuscript.docx
+++ b/metaware_manuscript.docx
@@ -591,13 +591,13 @@
         <w:t xml:space="preserve">Rosnow and Rosenthal’s (1997) and Coles et al.’s (2022) frameworks for conceptualizing the impact of demand characteristics on participants’ responses.</w:t>
       </w:r>
     </w:p>
-    <w:bookmarkStart w:id="25" w:name="receptivity-to-the-cues"/>
+    <w:bookmarkStart w:id="25" w:name="receptivity-to-cues"/>
     <w:p>
       <w:pPr>
         <w:pStyle w:val="berschrift3"/>
       </w:pPr>
       <w:r>
-        <w:t xml:space="preserve">Receptivity to the cues.</w:t>
+        <w:t xml:space="preserve">Receptivity to cues.</w:t>
       </w:r>
     </w:p>
     <w:p>
@@ -2411,7 +2411,7 @@
     <w:bookmarkEnd w:id="44"/>
     <w:bookmarkEnd w:id="45"/>
     <w:bookmarkEnd w:id="46"/>
-    <w:bookmarkStart w:id="58" w:name="results"/>
+    <w:bookmarkStart w:id="55" w:name="results"/>
     <w:p>
       <w:pPr>
         <w:pStyle w:val="berschrift1"/>
@@ -2516,6 +2516,14 @@
       </w:pPr>
       <w:r>
         <w:t xml:space="preserve">Motivation, opportunity, and belief.</w:t>
+      </w:r>
+    </w:p>
+    <w:p>
+      <w:pPr>
+        <w:pStyle w:val="FirstParagraph"/>
+      </w:pPr>
+      <w:r>
+        <w:t xml:space="preserve">TMP TEX?</w:t>
       </w:r>
     </w:p>
     <w:p>
@@ -2527,7 +2535,7 @@
           <wp:inline>
             <wp:extent cx="4587290" cy="3669832"/>
             <wp:effectExtent b="0" l="0" r="0" t="0"/>
-            <wp:docPr descr="(#fig:mod.fig)The effects of demand characteristics on participants’ responses were not significantly moderated by motivation and opportunity ratings. They were, however, significantly moderated by belief and prediction ratings." title="" id="48" name="Picture"/>
+            <wp:docPr descr="(#fig:mod.fig)The effects of demand characteristics on participants’ responses were not significantly moderated by motivation or opportunity ratings. They were, however, significantly moderated by belief and prediction ratings." title="" id="48" name="Picture"/>
             <a:graphic>
               <a:graphicData uri="http://schemas.openxmlformats.org/drawingml/2006/picture">
                 <pic:pic>
@@ -2590,7 +2598,7 @@
         <w:t xml:space="preserve"> </w:t>
       </w:r>
       <w:r>
-        <w:t xml:space="preserve">of demand characteristics on participants’ responses were not significantly moderated by motivation and opportunity ratings. They were, however, significantly moderated by belief and prediction ratings.</w:t>
+        <w:t xml:space="preserve">of demand characteristics on participants’ responses were not significantly moderated by motivation or opportunity ratings. They were, however, significantly moderated by belief and prediction ratings.</w:t>
       </w:r>
     </w:p>
     <w:p>
@@ -3388,7 +3396,7 @@
       </w:r>
     </w:p>
     <w:bookmarkEnd w:id="53"/>
-    <w:bookmarkStart w:id="57" w:name="publication-bias-analyses-1"/>
+    <w:bookmarkStart w:id="54" w:name="publication-bias-analyses-1"/>
     <w:p>
       <w:pPr>
         <w:pStyle w:val="berschrift3"/>
@@ -3678,6 +3686,17 @@
         <w:t xml:space="preserve">(Not currently describing Mathur sensitivity analysis because of uncertainty around direction of bias, which must be specified in the analysis.)</w:t>
       </w:r>
     </w:p>
+    <w:bookmarkEnd w:id="54"/>
+    <w:bookmarkEnd w:id="55"/>
+    <w:bookmarkStart w:id="59" w:name="new-pub-bias-plot"/>
+    <w:p>
+      <w:pPr>
+        <w:pStyle w:val="berschrift1"/>
+      </w:pPr>
+      <w:r>
+        <w:t xml:space="preserve">New pub bias plot</w:t>
+      </w:r>
+    </w:p>
     <w:p>
       <w:pPr>
         <w:pStyle w:val="CaptionedFigure"/>
@@ -3687,18 +3706,18 @@
           <wp:inline>
             <wp:extent cx="4587290" cy="3669832"/>
             <wp:effectExtent b="0" l="0" r="0" t="0"/>
-            <wp:docPr descr="Figure 4.  Funnel plot of non-aggregated and aggregated effect sizes." title="" id="55" name="Picture"/>
+            <wp:docPr descr="Figure 4.  tmp" title="" id="57" name="Picture"/>
             <a:graphic>
               <a:graphicData uri="http://schemas.openxmlformats.org/drawingml/2006/picture">
                 <pic:pic>
                   <pic:nvPicPr>
-                    <pic:cNvPr descr="metaware_manuscript_files/figure-docx/funnel-1.png" id="56" name="Picture"/>
+                    <pic:cNvPr descr="metaware_manuscript_files/figure-docx/funnel2-1.png" id="58" name="Picture"/>
                     <pic:cNvPicPr>
                       <a:picLocks noChangeArrowheads="1" noChangeAspect="1"/>
                     </pic:cNvPicPr>
                   </pic:nvPicPr>
                   <pic:blipFill>
-                    <a:blip r:embed="rId54"/>
+                    <a:blip r:embed="rId56"/>
                     <a:stretch>
                       <a:fillRect/>
                     </a:stretch>
@@ -3757,12 +3776,11 @@
         <w:t xml:space="preserve"> </w:t>
       </w:r>
       <w:r>
-        <w:t xml:space="preserve">Funnel plot of non-aggregated and aggregated effect sizes.</w:t>
-      </w:r>
-    </w:p>
-    <w:bookmarkEnd w:id="57"/>
-    <w:bookmarkEnd w:id="58"/>
-    <w:bookmarkStart w:id="60" w:name="discussion"/>
+        <w:t xml:space="preserve">tmp</w:t>
+      </w:r>
+    </w:p>
+    <w:bookmarkEnd w:id="59"/>
+    <w:bookmarkStart w:id="61" w:name="discussion"/>
     <w:p>
       <w:pPr>
         <w:pStyle w:val="berschrift1"/>
@@ -3839,7 +3857,7 @@
         <w:t xml:space="preserve">This still doesn’t make sense when explaining why Mummolo didn’t find the effect. Had above average belief ratings</w:t>
       </w:r>
     </w:p>
-    <w:bookmarkStart w:id="59" w:name="implications"/>
+    <w:bookmarkStart w:id="60" w:name="implications"/>
     <w:p>
       <w:pPr>
         <w:pStyle w:val="berschrift2"/>
@@ -3874,9 +3892,9 @@
         <w:t xml:space="preserve">account, however, suggests that these approaches are likely to be ineffective. Regardless of whether participants are motivated or able to adjust responses, knowledge of the experimenter’s hypothesis can create placebo-induced changes in their responses.</w:t>
       </w:r>
     </w:p>
-    <w:bookmarkEnd w:id="59"/>
     <w:bookmarkEnd w:id="60"/>
-    <w:bookmarkStart w:id="61" w:name="limitations"/>
+    <w:bookmarkEnd w:id="61"/>
+    <w:bookmarkStart w:id="62" w:name="limitations"/>
     <w:p>
       <w:pPr>
         <w:pStyle w:val="berschrift1"/>
@@ -3975,8 +3993,8 @@
         <w:t xml:space="preserve">Publication bias analyses are problematic. Evidence of moderation is correlational. There may be confounding.</w:t>
       </w:r>
     </w:p>
-    <w:bookmarkEnd w:id="61"/>
-    <w:bookmarkStart w:id="63" w:name="thoughts"/>
+    <w:bookmarkEnd w:id="62"/>
+    <w:bookmarkStart w:id="64" w:name="thoughts"/>
     <w:p>
       <w:pPr>
         <w:pStyle w:val="berschrift1"/>
@@ -4001,7 +4019,7 @@
         <w:t xml:space="preserve">Might want to plot es distribution and identify proportion of (a) non-negligible acquiescence, (b) non-negligible counter-acquiescence, and (c) non-acquiescence.</w:t>
       </w:r>
     </w:p>
-    <w:bookmarkStart w:id="62" w:name="exploratory-stuff"/>
+    <w:bookmarkStart w:id="63" w:name="exploratory-stuff"/>
     <w:p>
       <w:pPr>
         <w:pStyle w:val="berschrift3"/>
@@ -4039,9 +4057,9 @@
         <w:t xml:space="preserve">## F(df1 = 3, df2 = 148) = 1.6151, p-val = 0.1883</w:t>
       </w:r>
     </w:p>
-    <w:bookmarkEnd w:id="62"/>
     <w:bookmarkEnd w:id="63"/>
-    <w:bookmarkStart w:id="64" w:name="to-do"/>
+    <w:bookmarkEnd w:id="64"/>
+    <w:bookmarkStart w:id="65" w:name="to-do"/>
     <w:p>
       <w:pPr>
         <w:pStyle w:val="berschrift1"/>
@@ -4134,8 +4152,8 @@
         <w:t xml:space="preserve">[] Will have to update figures</w:t>
       </w:r>
     </w:p>
-    <w:bookmarkEnd w:id="64"/>
-    <w:bookmarkStart w:id="99" w:name="references"/>
+    <w:bookmarkEnd w:id="65"/>
+    <w:bookmarkStart w:id="100" w:name="references"/>
     <w:p>
       <w:pPr>
         <w:pStyle w:val="berschrift1"/>
@@ -4144,8 +4162,8 @@
         <w:t xml:space="preserve">References</w:t>
       </w:r>
     </w:p>
-    <w:bookmarkStart w:id="98" w:name="refs"/>
-    <w:bookmarkStart w:id="65" w:name="ref-allen2012demand"/>
+    <w:bookmarkStart w:id="99" w:name="refs"/>
+    <w:bookmarkStart w:id="66" w:name="ref-allen2012demand"/>
     <w:p>
       <w:pPr>
         <w:pStyle w:val="Literaturverzeichnis"/>
@@ -4180,8 +4198,8 @@
         <w:t xml:space="preserve">(2), 349–356.</w:t>
       </w:r>
     </w:p>
-    <w:bookmarkEnd w:id="65"/>
-    <w:bookmarkStart w:id="66" w:name="ref-barbuto1998motivation"/>
+    <w:bookmarkEnd w:id="66"/>
+    <w:bookmarkStart w:id="67" w:name="ref-barbuto1998motivation"/>
     <w:p>
       <w:pPr>
         <w:pStyle w:val="Literaturverzeichnis"/>
@@ -4216,8 +4234,8 @@
         <w:t xml:space="preserve">(3), 1011–1022.</w:t>
       </w:r>
     </w:p>
-    <w:bookmarkEnd w:id="66"/>
-    <w:bookmarkStart w:id="67" w:name="ref-berkowitz1971weapons"/>
+    <w:bookmarkEnd w:id="67"/>
+    <w:bookmarkStart w:id="68" w:name="ref-berkowitz1971weapons"/>
     <w:p>
       <w:pPr>
         <w:pStyle w:val="Literaturverzeichnis"/>
@@ -4252,8 +4270,8 @@
         <w:t xml:space="preserve">, 332–338.</w:t>
       </w:r>
     </w:p>
-    <w:bookmarkEnd w:id="67"/>
-    <w:bookmarkStart w:id="68" w:name="ref-borenstein2009effect"/>
+    <w:bookmarkEnd w:id="68"/>
+    <w:bookmarkStart w:id="69" w:name="ref-borenstein2009effect"/>
     <w:p>
       <w:pPr>
         <w:pStyle w:val="Literaturverzeichnis"/>
@@ -4278,8 +4296,8 @@
         <w:t xml:space="preserve">(pp. 221–235). New York, NY: Russell Sage Foundation.</w:t>
       </w:r>
     </w:p>
-    <w:bookmarkEnd w:id="68"/>
-    <w:bookmarkStart w:id="69" w:name="ref-boudreaux2013goal"/>
+    <w:bookmarkEnd w:id="69"/>
+    <w:bookmarkStart w:id="70" w:name="ref-boudreaux2013goal"/>
     <w:p>
       <w:pPr>
         <w:pStyle w:val="Literaturverzeichnis"/>
@@ -4314,8 +4332,8 @@
         <w:t xml:space="preserve">(3), 433–443.</w:t>
       </w:r>
     </w:p>
-    <w:bookmarkEnd w:id="69"/>
-    <w:bookmarkStart w:id="70" w:name="ref-cohen1988statistical"/>
+    <w:bookmarkEnd w:id="70"/>
+    <w:bookmarkStart w:id="71" w:name="ref-cohen1988statistical"/>
     <w:p>
       <w:pPr>
         <w:pStyle w:val="Literaturverzeichnis"/>
@@ -4340,8 +4358,8 @@
         <w:t xml:space="preserve">(Vol. 2). New York, NY: Lawrence Erlbaum Associates.</w:t>
       </w:r>
     </w:p>
-    <w:bookmarkEnd w:id="70"/>
-    <w:bookmarkStart w:id="71" w:name="ref-coles2022fact"/>
+    <w:bookmarkEnd w:id="71"/>
+    <w:bookmarkStart w:id="72" w:name="ref-coles2022fact"/>
     <w:p>
       <w:pPr>
         <w:pStyle w:val="Literaturverzeichnis"/>
@@ -4363,8 +4381,8 @@
         <w:t xml:space="preserve">.</w:t>
       </w:r>
     </w:p>
-    <w:bookmarkEnd w:id="71"/>
-    <w:bookmarkStart w:id="72" w:name="ref-cook1970demand"/>
+    <w:bookmarkEnd w:id="72"/>
+    <w:bookmarkStart w:id="73" w:name="ref-cook1970demand"/>
     <w:p>
       <w:pPr>
         <w:pStyle w:val="Literaturverzeichnis"/>
@@ -4399,8 +4417,8 @@
         <w:t xml:space="preserve">(3), 185–194.</w:t>
       </w:r>
     </w:p>
-    <w:bookmarkEnd w:id="72"/>
-    <w:bookmarkStart w:id="73" w:name="ref-fillenbaun1970more"/>
+    <w:bookmarkEnd w:id="73"/>
+    <w:bookmarkStart w:id="74" w:name="ref-fillenbaun1970more"/>
     <w:p>
       <w:pPr>
         <w:pStyle w:val="Literaturverzeichnis"/>
@@ -4435,8 +4453,8 @@
         <w:t xml:space="preserve">(1), 43–51.</w:t>
       </w:r>
     </w:p>
-    <w:bookmarkEnd w:id="73"/>
-    <w:bookmarkStart w:id="74" w:name="ref-franco2014publication"/>
+    <w:bookmarkEnd w:id="74"/>
+    <w:bookmarkStart w:id="75" w:name="ref-franco2014publication"/>
     <w:p>
       <w:pPr>
         <w:pStyle w:val="Literaturverzeichnis"/>
@@ -4471,8 +4489,8 @@
         <w:t xml:space="preserve">(6203), 1502–1505.</w:t>
       </w:r>
     </w:p>
-    <w:bookmarkEnd w:id="74"/>
-    <w:bookmarkStart w:id="75" w:name="ref-hayes1967two"/>
+    <w:bookmarkEnd w:id="75"/>
+    <w:bookmarkStart w:id="76" w:name="ref-hayes1967two"/>
     <w:p>
       <w:pPr>
         <w:pStyle w:val="Literaturverzeichnis"/>
@@ -4507,8 +4525,8 @@
         <w:t xml:space="preserve">(11), 556–558.</w:t>
       </w:r>
     </w:p>
-    <w:bookmarkEnd w:id="75"/>
-    <w:bookmarkStart w:id="76" w:name="ref-kruglanski1975human"/>
+    <w:bookmarkEnd w:id="76"/>
+    <w:bookmarkStart w:id="77" w:name="ref-kruglanski1975human"/>
     <w:p>
       <w:pPr>
         <w:pStyle w:val="Literaturverzeichnis"/>
@@ -4543,8 +4561,8 @@
         <w:t xml:space="preserve">, 101–147.</w:t>
       </w:r>
     </w:p>
-    <w:bookmarkEnd w:id="76"/>
-    <w:bookmarkStart w:id="77" w:name="ref-masling1966role"/>
+    <w:bookmarkEnd w:id="77"/>
+    <w:bookmarkStart w:id="78" w:name="ref-masling1966role"/>
     <w:p>
       <w:pPr>
         <w:pStyle w:val="Literaturverzeichnis"/>
@@ -4579,8 +4597,8 @@
         <w:t xml:space="preserve">, 67–103.</w:t>
       </w:r>
     </w:p>
-    <w:bookmarkEnd w:id="77"/>
-    <w:bookmarkStart w:id="78" w:name="ref-milgram1972interpreting"/>
+    <w:bookmarkEnd w:id="78"/>
+    <w:bookmarkStart w:id="79" w:name="ref-milgram1972interpreting"/>
     <w:p>
       <w:pPr>
         <w:pStyle w:val="Literaturverzeichnis"/>
@@ -4605,8 +4623,8 @@
         <w:t xml:space="preserve">(pp. 138–154). New York, NY: Free Press.</w:t>
       </w:r>
     </w:p>
-    <w:bookmarkEnd w:id="78"/>
-    <w:bookmarkStart w:id="79" w:name="ref-mummolo2019demand"/>
+    <w:bookmarkEnd w:id="79"/>
+    <w:bookmarkStart w:id="80" w:name="ref-mummolo2019demand"/>
     <w:p>
       <w:pPr>
         <w:pStyle w:val="Literaturverzeichnis"/>
@@ -4641,8 +4659,8 @@
         <w:t xml:space="preserve">(2), 517–529.</w:t>
       </w:r>
     </w:p>
-    <w:bookmarkEnd w:id="79"/>
-    <w:bookmarkStart w:id="80" w:name="ref-orne1959nature"/>
+    <w:bookmarkEnd w:id="80"/>
+    <w:bookmarkStart w:id="81" w:name="ref-orne1959nature"/>
     <w:p>
       <w:pPr>
         <w:pStyle w:val="Literaturverzeichnis"/>
@@ -4677,8 +4695,8 @@
         <w:t xml:space="preserve">(3), 277–299.</w:t>
       </w:r>
     </w:p>
-    <w:bookmarkEnd w:id="80"/>
-    <w:bookmarkStart w:id="81" w:name="ref-orne1962social"/>
+    <w:bookmarkEnd w:id="81"/>
+    <w:bookmarkStart w:id="82" w:name="ref-orne1962social"/>
     <w:p>
       <w:pPr>
         <w:pStyle w:val="Literaturverzeichnis"/>
@@ -4713,8 +4731,8 @@
         <w:t xml:space="preserve">(11), 776–783.</w:t>
       </w:r>
     </w:p>
-    <w:bookmarkEnd w:id="81"/>
-    <w:bookmarkStart w:id="82" w:name="ref-orne1969demand"/>
+    <w:bookmarkEnd w:id="82"/>
+    <w:bookmarkStart w:id="83" w:name="ref-orne1969demand"/>
     <w:p>
       <w:pPr>
         <w:pStyle w:val="Literaturverzeichnis"/>
@@ -4739,8 +4757,8 @@
         <w:t xml:space="preserve">(pp. 143–179). New York, NY: Academic Press.</w:t>
       </w:r>
     </w:p>
-    <w:bookmarkEnd w:id="82"/>
-    <w:bookmarkStart w:id="83" w:name="ref-riecken1962program"/>
+    <w:bookmarkEnd w:id="83"/>
+    <w:bookmarkStart w:id="84" w:name="ref-riecken1962program"/>
     <w:p>
       <w:pPr>
         <w:pStyle w:val="Literaturverzeichnis"/>
@@ -4765,8 +4783,8 @@
         <w:t xml:space="preserve">(Vol. 2, pp. 25–41). New York, NY: Pergamon Press.</w:t>
       </w:r>
     </w:p>
-    <w:bookmarkEnd w:id="83"/>
-    <w:bookmarkStart w:id="84" w:name="ref-rodgers2021evaluating"/>
+    <w:bookmarkEnd w:id="84"/>
+    <w:bookmarkStart w:id="85" w:name="ref-rodgers2021evaluating"/>
     <w:p>
       <w:pPr>
         <w:pStyle w:val="Literaturverzeichnis"/>
@@ -4801,8 +4819,8 @@
         <w:t xml:space="preserve">(2), 141.</w:t>
       </w:r>
     </w:p>
-    <w:bookmarkEnd w:id="84"/>
-    <w:bookmarkStart w:id="85" w:name="ref-rosenberg1969conditions"/>
+    <w:bookmarkEnd w:id="85"/>
+    <w:bookmarkStart w:id="86" w:name="ref-rosenberg1969conditions"/>
     <w:p>
       <w:pPr>
         <w:pStyle w:val="Literaturverzeichnis"/>
@@ -4827,8 +4845,8 @@
         <w:t xml:space="preserve">(pp. 280–350). New York, NY: Academic Press.</w:t>
       </w:r>
     </w:p>
-    <w:bookmarkEnd w:id="85"/>
-    <w:bookmarkStart w:id="86" w:name="ref-rosnow1973mediation"/>
+    <w:bookmarkEnd w:id="86"/>
+    <w:bookmarkStart w:id="87" w:name="ref-rosnow1973mediation"/>
     <w:p>
       <w:pPr>
         <w:pStyle w:val="Literaturverzeichnis"/>
@@ -4863,8 +4881,8 @@
         <w:t xml:space="preserve">(3), 181–201.</w:t>
       </w:r>
     </w:p>
-    <w:bookmarkEnd w:id="86"/>
-    <w:bookmarkStart w:id="87" w:name="ref-rosnow1997people"/>
+    <w:bookmarkEnd w:id="87"/>
+    <w:bookmarkStart w:id="88" w:name="ref-rosnow1997people"/>
     <w:p>
       <w:pPr>
         <w:pStyle w:val="Literaturverzeichnis"/>
@@ -4886,8 +4904,8 @@
         <w:t xml:space="preserve">. New York, NY: Freeman.</w:t>
       </w:r>
     </w:p>
-    <w:bookmarkEnd w:id="87"/>
-    <w:bookmarkStart w:id="88" w:name="ref-schardt2007utilization"/>
+    <w:bookmarkEnd w:id="88"/>
+    <w:bookmarkStart w:id="89" w:name="ref-schardt2007utilization"/>
     <w:p>
       <w:pPr>
         <w:pStyle w:val="Literaturverzeichnis"/>
@@ -4922,8 +4940,8 @@
         <w:t xml:space="preserve">(1), 1–6.</w:t>
       </w:r>
     </w:p>
-    <w:bookmarkEnd w:id="88"/>
-    <w:bookmarkStart w:id="89" w:name="ref-sharpe2016frightened"/>
+    <w:bookmarkEnd w:id="89"/>
+    <w:bookmarkStart w:id="90" w:name="ref-sharpe2016frightened"/>
     <w:p>
       <w:pPr>
         <w:pStyle w:val="Literaturverzeichnis"/>
@@ -4958,8 +4976,8 @@
         <w:t xml:space="preserve">(4), 349–368.</w:t>
       </w:r>
     </w:p>
-    <w:bookmarkEnd w:id="89"/>
-    <w:bookmarkStart w:id="90" w:name="ref-sigall1970cooperative"/>
+    <w:bookmarkEnd w:id="90"/>
+    <w:bookmarkStart w:id="91" w:name="ref-sigall1970cooperative"/>
     <w:p>
       <w:pPr>
         <w:pStyle w:val="Literaturverzeichnis"/>
@@ -4994,8 +5012,8 @@
         <w:t xml:space="preserve">(1), 1–10.</w:t>
       </w:r>
     </w:p>
-    <w:bookmarkEnd w:id="90"/>
-    <w:bookmarkStart w:id="91" w:name="ref-standing2008demonstration"/>
+    <w:bookmarkEnd w:id="91"/>
+    <w:bookmarkStart w:id="92" w:name="ref-standing2008demonstration"/>
     <w:p>
       <w:pPr>
         <w:pStyle w:val="Literaturverzeichnis"/>
@@ -5030,8 +5048,8 @@
         <w:t xml:space="preserve">(3), 553–566.</w:t>
       </w:r>
     </w:p>
-    <w:bookmarkEnd w:id="91"/>
-    <w:bookmarkStart w:id="92" w:name="ref-stanley2014meta"/>
+    <w:bookmarkEnd w:id="92"/>
+    <w:bookmarkStart w:id="93" w:name="ref-stanley2014meta"/>
     <w:p>
       <w:pPr>
         <w:pStyle w:val="Literaturverzeichnis"/>
@@ -5066,8 +5084,8 @@
         <w:t xml:space="preserve">(1), 60–78.</w:t>
       </w:r>
     </w:p>
-    <w:bookmarkEnd w:id="92"/>
-    <w:bookmarkStart w:id="93" w:name="ref-strohmetz2008research"/>
+    <w:bookmarkEnd w:id="93"/>
+    <w:bookmarkStart w:id="94" w:name="ref-strohmetz2008research"/>
     <w:p>
       <w:pPr>
         <w:pStyle w:val="Literaturverzeichnis"/>
@@ -5102,8 +5120,8 @@
         <w:t xml:space="preserve">(2), 861–877.</w:t>
       </w:r>
     </w:p>
-    <w:bookmarkEnd w:id="93"/>
-    <w:bookmarkStart w:id="94" w:name="ref-vevea1995general"/>
+    <w:bookmarkEnd w:id="94"/>
+    <w:bookmarkStart w:id="95" w:name="ref-vevea1995general"/>
     <w:p>
       <w:pPr>
         <w:pStyle w:val="Literaturverzeichnis"/>
@@ -5138,8 +5156,8 @@
         <w:t xml:space="preserve">(3), 419–435.</w:t>
       </w:r>
     </w:p>
-    <w:bookmarkEnd w:id="94"/>
-    <w:bookmarkStart w:id="95" w:name="ref-weber1972subject"/>
+    <w:bookmarkEnd w:id="95"/>
+    <w:bookmarkStart w:id="96" w:name="ref-weber1972subject"/>
     <w:p>
       <w:pPr>
         <w:pStyle w:val="Literaturverzeichnis"/>
@@ -5174,8 +5192,8 @@
         <w:t xml:space="preserve">(4), 273–295.</w:t>
       </w:r>
     </w:p>
-    <w:bookmarkEnd w:id="95"/>
-    <w:bookmarkStart w:id="96" w:name="ref-yarkoni2017choosing"/>
+    <w:bookmarkEnd w:id="96"/>
+    <w:bookmarkStart w:id="97" w:name="ref-yarkoni2017choosing"/>
     <w:p>
       <w:pPr>
         <w:pStyle w:val="Literaturverzeichnis"/>
@@ -5210,8 +5228,8 @@
         <w:t xml:space="preserve">(6), 1100–1122.</w:t>
       </w:r>
     </w:p>
-    <w:bookmarkEnd w:id="96"/>
-    <w:bookmarkStart w:id="97" w:name="ref-zion2018mindsets"/>
+    <w:bookmarkEnd w:id="97"/>
+    <w:bookmarkStart w:id="98" w:name="ref-zion2018mindsets"/>
     <w:p>
       <w:pPr>
         <w:pStyle w:val="Literaturverzeichnis"/>
@@ -5246,9 +5264,9 @@
         <w:t xml:space="preserve">, 137–160.</w:t>
       </w:r>
     </w:p>
-    <w:bookmarkEnd w:id="97"/>
     <w:bookmarkEnd w:id="98"/>
     <w:bookmarkEnd w:id="99"/>
+    <w:bookmarkEnd w:id="100"/>
     <w:sectPr>
       <w:headerReference r:id="rId10" w:type="even"/>
       <w:headerReference r:id="rId9" w:type="default"/>

</xml_diff>

<commit_message>
Added detail on ES calculations
</commit_message>
<xml_diff>
--- a/metaware_manuscript.docx
+++ b/metaware_manuscript.docx
@@ -1422,7 +1422,7 @@
         <w:pStyle w:val="Textkrper"/>
       </w:pPr>
       <w:r>
-        <w:t xml:space="preserve">In some scenarios, we estimated the main effect of demand characteristics. For example,</w:t>
+        <w:t xml:space="preserve">In most scenarios, we estimated the main effect of demand characteristics. For example,</w:t>
       </w:r>
       <w:r>
         <w:t xml:space="preserve"> </w:t>
@@ -1442,7 +1442,23 @@
         <w:pStyle w:val="Textkrper"/>
       </w:pPr>
       <w:r>
-        <w:t xml:space="preserve">In other scenarios, we estimated the interactive effect of demand characteristics. For example, in the same</w:t>
+        <w:t xml:space="preserve">In some scenarios, we estimated the</w:t>
+      </w:r>
+      <w:r>
+        <w:t xml:space="preserve"> </w:t>
+      </w:r>
+      <w:r>
+        <w:rPr>
+          <w:iCs/>
+          <w:i/>
+        </w:rPr>
+        <w:t xml:space="preserve">interactive</w:t>
+      </w:r>
+      <w:r>
+        <w:t xml:space="preserve"> </w:t>
+      </w:r>
+      <w:r>
+        <w:t xml:space="preserve">effect of demand characteristics. For example, in the same</w:t>
       </w:r>
       <w:r>
         <w:t xml:space="preserve"> </w:t>
@@ -1516,6 +1532,148 @@
         <w:pStyle w:val="Textkrper"/>
       </w:pPr>
       <w:r>
+        <w:t xml:space="preserve">Whenever possible, we used the</w:t>
+      </w:r>
+      <w:r>
+        <w:t xml:space="preserve"> </w:t>
+      </w:r>
+      <w:r>
+        <w:rPr>
+          <w:iCs/>
+          <w:i/>
+        </w:rPr>
+        <w:t xml:space="preserve">M</w:t>
+      </w:r>
+      <w:r>
+        <w:t xml:space="preserve">’s and</w:t>
+      </w:r>
+      <w:r>
+        <w:t xml:space="preserve"> </w:t>
+      </w:r>
+      <w:r>
+        <w:rPr>
+          <w:iCs/>
+          <w:i/>
+        </w:rPr>
+        <w:t xml:space="preserve">SD</w:t>
+      </w:r>
+      <w:r>
+        <w:t xml:space="preserve">’s reported in a paper to compute Cohen’s</w:t>
+      </w:r>
+      <w:r>
+        <w:t xml:space="preserve"> </w:t>
+      </w:r>
+      <w:r>
+        <w:rPr>
+          <w:iCs/>
+          <w:i/>
+        </w:rPr>
+        <w:t xml:space="preserve">d</w:t>
+      </w:r>
+      <w:r>
+        <w:t xml:space="preserve">. If these values were not reported, we used (in order of preference), (1)</w:t>
+      </w:r>
+      <w:r>
+        <w:t xml:space="preserve"> </w:t>
+      </w:r>
+      <w:r>
+        <w:rPr>
+          <w:iCs/>
+          <w:i/>
+        </w:rPr>
+        <w:t xml:space="preserve">t</w:t>
+      </w:r>
+      <w:r>
+        <w:t xml:space="preserve">-values, (2) descriptive statistics extracted from figures (e.g, bar charts) using the WebPlotDigitizer</w:t>
+      </w:r>
+      <w:r>
+        <w:t xml:space="preserve"> </w:t>
+      </w:r>
+      <w:r>
+        <w:t xml:space="preserve">(Drevon, Fursa, &amp; Malcolm, 2017)</w:t>
+      </w:r>
+      <w:r>
+        <w:t xml:space="preserve">, (3)</w:t>
+      </w:r>
+      <w:r>
+        <w:t xml:space="preserve"> </w:t>
+      </w:r>
+      <w:r>
+        <w:rPr>
+          <w:iCs/>
+          <w:i/>
+        </w:rPr>
+        <w:t xml:space="preserve">F</w:t>
+      </w:r>
+      <w:r>
+        <w:t xml:space="preserve">-values, or (4)</w:t>
+      </w:r>
+      <w:r>
+        <w:t xml:space="preserve"> </w:t>
+      </w:r>
+      <w:r>
+        <w:rPr>
+          <w:iCs/>
+          <w:i/>
+        </w:rPr>
+        <w:t xml:space="preserve">p</w:t>
+      </w:r>
+      <w:r>
+        <w:t xml:space="preserve">-values. In instances where this information was not provided but the significance and the direction of the effect was described, we assumed</w:t>
+      </w:r>
+      <w:r>
+        <w:t xml:space="preserve"> </w:t>
+      </w:r>
+      <w:r>
+        <w:rPr>
+          <w:iCs/>
+          <w:i/>
+        </w:rPr>
+        <w:t xml:space="preserve">p</w:t>
+      </w:r>
+      <w:r>
+        <w:t xml:space="preserve">-values of .04 and .50 for significant and non-significant effects respectively</w:t>
+      </w:r>
+      <w:r>
+        <w:t xml:space="preserve"> </w:t>
+      </w:r>
+      <w:r>
+        <w:t xml:space="preserve">(e.g., Kenealy, 1988)</w:t>
+      </w:r>
+      <w:r>
+        <w:t xml:space="preserve">. In a few instances, the outcome variable in a study was discrete (as opposed to continuous). In these cases, we approximated a Cohen’s</w:t>
+      </w:r>
+      <w:r>
+        <w:t xml:space="preserve"> </w:t>
+      </w:r>
+      <w:r>
+        <w:rPr>
+          <w:iCs/>
+          <w:i/>
+        </w:rPr>
+        <w:t xml:space="preserve">d</w:t>
+      </w:r>
+      <w:r>
+        <w:t xml:space="preserve"> </w:t>
+      </w:r>
+      <w:r>
+        <w:t xml:space="preserve">score based on a transformation of the log odds ratio</w:t>
+      </w:r>
+      <w:r>
+        <w:t xml:space="preserve"> </w:t>
+      </w:r>
+      <w:r>
+        <w:t xml:space="preserve">(Borenstein, Hedges, Higgins, &amp; Rothstein, 2011)</w:t>
+      </w:r>
+      <w:r>
+        <w:t xml:space="preserve">.</w:t>
+      </w:r>
+    </w:p>
+    <w:p>
+      <w:pPr>
+        <w:pStyle w:val="Textkrper"/>
+      </w:pPr>
+      <w:r>
         <w:t xml:space="preserve">For repeated-measure comparisons, the correlation between the repeated measures is needed to calculate Cohen’s</w:t>
       </w:r>
       <w:r>
@@ -1579,7 +1737,7 @@
         <w:t xml:space="preserve"> </w:t>
       </w:r>
       <w:r>
-        <w:t xml:space="preserve">= .10, .30, .50, .70, and .90. These sensitivity analyses only produced a 0 range in overall effect size estimates—so we do not discuss them further.</w:t>
+        <w:t xml:space="preserve">= .10, .30, .50, .70, and .90. These sensitivity analyses only produced virtually no change in overall effect size estimates—so we do not discuss them further.</w:t>
       </w:r>
     </w:p>
     <w:p>
@@ -2379,7 +2537,7 @@
     <w:bookmarkEnd w:id="44"/>
     <w:bookmarkEnd w:id="45"/>
     <w:bookmarkEnd w:id="46"/>
-    <w:bookmarkStart w:id="55" w:name="results"/>
+    <w:bookmarkStart w:id="58" w:name="results"/>
     <w:p>
       <w:pPr>
         <w:pStyle w:val="berschrift1"/>
@@ -3211,7 +3369,7 @@
         <w:t xml:space="preserve"> </w:t>
       </w:r>
       <w:r>
-        <w:t xml:space="preserve">= .612. The effects of demand characteristics tended to be numerically larger in unpaid (</w:t>
+        <w:t xml:space="preserve">= .607. The effects of demand characteristics tended to be numerically larger in unpaid (</w:t>
       </w:r>
       <m:oMath>
         <m:r>
@@ -3348,7 +3506,7 @@
       </w:r>
     </w:p>
     <w:bookmarkEnd w:id="53"/>
-    <w:bookmarkStart w:id="54" w:name="publication-bias-analyses-1"/>
+    <w:bookmarkStart w:id="57" w:name="publication-bias-analyses-1"/>
     <w:p>
       <w:pPr>
         <w:pStyle w:val="berschrift3"/>
@@ -3630,17 +3788,6 @@
         <w:t xml:space="preserve">= .301.</w:t>
       </w:r>
     </w:p>
-    <w:bookmarkEnd w:id="54"/>
-    <w:bookmarkEnd w:id="55"/>
-    <w:bookmarkStart w:id="59" w:name="new-pub-bias-plot"/>
-    <w:p>
-      <w:pPr>
-        <w:pStyle w:val="berschrift1"/>
-      </w:pPr>
-      <w:r>
-        <w:t xml:space="preserve">New pub bias plot</w:t>
-      </w:r>
-    </w:p>
     <w:p>
       <w:pPr>
         <w:pStyle w:val="CaptionedFigure"/>
@@ -3650,18 +3797,18 @@
           <wp:inline>
             <wp:extent cx="4587290" cy="3669832"/>
             <wp:effectExtent b="0" l="0" r="0" t="0"/>
-            <wp:docPr descr="Figure 4.  Funnel plot of raw (A) or aggregated (B) effect sizes ploted against their corresponding standard errors." title="" id="57" name="Picture"/>
+            <wp:docPr descr="Figure 4.  Funnel plot of raw (A) or aggregated (B) effect sizes ploted against their corresponding standard errors." title="" id="55" name="Picture"/>
             <a:graphic>
               <a:graphicData uri="http://schemas.openxmlformats.org/drawingml/2006/picture">
                 <pic:pic>
                   <pic:nvPicPr>
-                    <pic:cNvPr descr="metaware_manuscript_files/figure-docx/funnel2-1.png" id="58" name="Picture"/>
+                    <pic:cNvPr descr="metaware_manuscript_files/figure-docx/funnel2-1.png" id="56" name="Picture"/>
                     <pic:cNvPicPr>
                       <a:picLocks noChangeArrowheads="1" noChangeAspect="1"/>
                     </pic:cNvPicPr>
                   </pic:nvPicPr>
                   <pic:blipFill>
-                    <a:blip r:embed="rId56"/>
+                    <a:blip r:embed="rId54"/>
                     <a:stretch>
                       <a:fillRect/>
                     </a:stretch>
@@ -3723,14 +3870,472 @@
         <w:t xml:space="preserve">Funnel plot of raw (A) or aggregated (B) effect sizes ploted against their corresponding standard errors.</w:t>
       </w:r>
     </w:p>
+    <w:bookmarkEnd w:id="57"/>
+    <w:bookmarkEnd w:id="58"/>
+    <w:bookmarkStart w:id="64" w:name="discussion"/>
+    <w:p>
+      <w:pPr>
+        <w:pStyle w:val="berschrift1"/>
+      </w:pPr>
+      <w:r>
+        <w:t xml:space="preserve">Discussion</w:t>
+      </w:r>
+    </w:p>
+    <w:p>
+      <w:pPr>
+        <w:pStyle w:val="FirstParagraph"/>
+      </w:pPr>
+      <w:r>
+        <w:t xml:space="preserve">Contrary to classic conceptualizations of the impact of demand characteristics and frameworks proposed by</w:t>
+      </w:r>
+      <w:r>
+        <w:t xml:space="preserve"> </w:t>
+      </w:r>
+      <w:r>
+        <w:t xml:space="preserve">Rosnow and Rosenthal (1997)</w:t>
+      </w:r>
+      <w:r>
+        <w:t xml:space="preserve"> </w:t>
+      </w:r>
+      <w:r>
+        <w:t xml:space="preserve">and</w:t>
+      </w:r>
+      <w:r>
+        <w:t xml:space="preserve"> </w:t>
+      </w:r>
+      <w:r>
+        <w:t xml:space="preserve">Coles et al. (2022)</w:t>
+      </w:r>
+      <w:r>
+        <w:t xml:space="preserve">, we did not find evidence of two moderators that have been theorized to underlie response biases: motivation and opportunity to adjust responses. We did, however, find evidence that such effects are moderated by a measure of participants’ belief in the communicated effect. This unexpected pattern of results is consistent with a more parsimonious view: that phenomena typically described by experimental psychologists as</w:t>
+      </w:r>
+      <w:r>
+        <w:t xml:space="preserve"> </w:t>
+      </w:r>
+      <w:r>
+        <w:t xml:space="preserve">“</w:t>
+      </w:r>
+      <w:r>
+        <w:t xml:space="preserve">demand effects</w:t>
+      </w:r>
+      <w:r>
+        <w:t xml:space="preserve">”</w:t>
+      </w:r>
+      <w:r>
+        <w:t xml:space="preserve"> </w:t>
+      </w:r>
+      <w:r>
+        <w:t xml:space="preserve">are actually</w:t>
+      </w:r>
+      <w:r>
+        <w:t xml:space="preserve"> </w:t>
+      </w:r>
+      <w:r>
+        <w:rPr>
+          <w:iCs/>
+          <w:i/>
+        </w:rPr>
+        <w:t xml:space="preserve">placebo effects</w:t>
+      </w:r>
+      <w:r>
+        <w:t xml:space="preserve">. Applied to classic work by Orne, maybe participants did not exhibit sham symptoms of hypnosis because they were motivated to please the experimenter; instead maybe they intentionally or unintentionally responded in a manner that was consistent with their personal beliefs (a self-fulfilling prophecy or placebo effect).</w:t>
+      </w:r>
+    </w:p>
+    <w:bookmarkStart w:id="61" w:name="X376a9faa911f15d31e57c20313ff19870cc953f"/>
+    <w:p>
+      <w:pPr>
+        <w:pStyle w:val="berschrift2"/>
+      </w:pPr>
+      <w:r>
+        <w:t xml:space="preserve">Moderator analysis limitations and converging evidence</w:t>
+      </w:r>
+    </w:p>
+    <w:p>
+      <w:pPr>
+        <w:pStyle w:val="FirstParagraph"/>
+      </w:pPr>
+      <w:r>
+        <w:t xml:space="preserve">To test the moderating role of participants’ motivation to adjust responses, opportunity to adjust responses, and belief in the experimenter’s hypothesis, we had to rely on ratings from an new set of raters. This was necessary because researchers have rarely measured these proposed moderators—but it is not without limitations.</w:t>
+      </w:r>
+    </w:p>
+    <w:p>
+      <w:pPr>
+        <w:pStyle w:val="Textkrper"/>
+      </w:pPr>
+      <w:r>
+        <w:t xml:space="preserve">First, it is possible that raters did not have enough information to make an accurate prediction about participants’ motivation, ability to adjust responses, and belief in the experimenter’s communicated hypothesis. For the sake of feasibility, we gave participants a short summary of the hypothesis communicated by the researcher and the study set-up. However, it is not clear if participants could accurately imagine the reality of being in these studies based on this relatively short description. Indeed, when trying to gauge the impact of demand characteristics,</w:t>
+      </w:r>
+      <w:r>
+        <w:t xml:space="preserve"> </w:t>
+      </w:r>
+      <w:r>
+        <w:t xml:space="preserve">Orne (1969)</w:t>
+      </w:r>
+      <w:r>
+        <w:t xml:space="preserve"> </w:t>
+      </w:r>
+      <w:r>
+        <w:t xml:space="preserve">often would provide participants with extensive information about the study—perhaps even by running them through some of the procedures. It is thus possible that raters would have provided more valid ratings if more information was provided (e.g., video recordings of recreations of the study).</w:t>
+      </w:r>
+    </w:p>
+    <w:p>
+      <w:pPr>
+        <w:pStyle w:val="Textkrper"/>
+      </w:pPr>
+      <w:r>
+        <w:t xml:space="preserve">Second, it is possible that our specific sample of raters—or maybe even modern-day participants in general—are not representative of the participants sampled in previous research. In other words, maybe our 21th century Stanford University undergraduates have different study-related motivations, judgments, and beliefs than the participants who have completed previous studies on demand characteristics. This seems likely to be true. However, we do not believe it explain our pattern of results. To test it, we re-ran our motivation, opportunity, and belief moderator analyses focusing only studies completed in the</w:t>
+      </w:r>
+      <w:r>
+        <w:t xml:space="preserve"> </w:t>
+      </w:r>
+      <w:r>
+        <w:rPr>
+          <w:iCs/>
+          <w:i/>
+        </w:rPr>
+        <w:t xml:space="preserve">past decade</w:t>
+      </w:r>
+      <w:r>
+        <w:t xml:space="preserve">. Focusing on the past decade, we believe helped minimize differences between participants who completed the original studies and participants who completed our rating task. The pattern of results, though, were largely the same.</w:t>
+      </w:r>
+    </w:p>
+    <w:p>
+      <w:pPr>
+        <w:pStyle w:val="Textkrper"/>
+      </w:pPr>
+      <w:r>
+        <w:t xml:space="preserve">Last, like in most meta-analysis, it is possible that our moderator analyses were underpowered, contained unidentified confounds, and/or were impacted by publication bias. Unfortunately, though, our publication bias analyses were too inconclusive to weigh in on this issue.</w:t>
+      </w:r>
+    </w:p>
+    <w:p>
+      <w:pPr>
+        <w:pStyle w:val="Textkrper"/>
+      </w:pPr>
+      <w:r>
+        <w:t xml:space="preserve">(Also, maybe the ratings weren’t that precise)</w:t>
+      </w:r>
+    </w:p>
+    <w:bookmarkStart w:id="59" w:name="X39de39d8218272e8b1ccf03e98171ada70de2ab"/>
+    <w:p>
+      <w:pPr>
+        <w:pStyle w:val="berschrift3"/>
+      </w:pPr>
+      <w:r>
+        <w:t xml:space="preserve">Converging evidence from a replication study.</w:t>
+      </w:r>
+    </w:p>
+    <w:p>
+      <w:pPr>
+        <w:pStyle w:val="FirstParagraph"/>
+      </w:pPr>
+      <w:r>
+        <w:t xml:space="preserve">Despite the limitations of our approach for studying the moderating role of motivation, opportunity, and belief, we observed similar patterns in a large replication of</w:t>
+      </w:r>
+      <w:r>
+        <w:t xml:space="preserve"> </w:t>
+      </w:r>
+      <w:r>
+        <w:t xml:space="preserve">Coles et al. (2022)</w:t>
+      </w:r>
+      <w:r>
+        <w:t xml:space="preserve">. After our participants complete the vignette ratings task, we had them complete a close replication of</w:t>
+      </w:r>
+      <w:r>
+        <w:t xml:space="preserve"> </w:t>
+      </w:r>
+      <w:r>
+        <w:t xml:space="preserve">Coles et al. (2022)</w:t>
+      </w:r>
+      <w:r>
+        <w:t xml:space="preserve">. At the beginning of this study, we told 222 participants that we hypothesized that posed smiles will either (a) increase (positive demand, n = 111) or (b) not impact (nil demand, n = 111) feelings of happiness. Participants than posed happy and neutral expressions across two blocks. After each pose, participants self-reporting the extent to which they experienced happiness, satisfaction, and enjoyment (0 =</w:t>
+      </w:r>
+      <w:r>
+        <w:t xml:space="preserve"> </w:t>
+      </w:r>
+      <w:r>
+        <w:t xml:space="preserve">“</w:t>
+      </w:r>
+      <w:r>
+        <w:t xml:space="preserve">not at all</w:t>
+      </w:r>
+      <w:r>
+        <w:t xml:space="preserve">”</w:t>
+      </w:r>
+      <w:r>
+        <w:t xml:space="preserve"> </w:t>
+      </w:r>
+      <w:r>
+        <w:t xml:space="preserve">to 6 =</w:t>
+      </w:r>
+      <w:r>
+        <w:t xml:space="preserve"> </w:t>
+      </w:r>
+      <w:r>
+        <w:t xml:space="preserve">“</w:t>
+      </w:r>
+      <w:r>
+        <w:t xml:space="preserve">maximally</w:t>
+      </w:r>
+      <w:r>
+        <w:t xml:space="preserve">”</w:t>
+      </w:r>
+      <w:r>
+        <w:t xml:space="preserve">), which were averaged to form a happiness composite score. As filler items, participants also self-reported the extent to which they experienced fear (alarmed, scared, and fear) and anger (irritation, aggravation, and annoyance). Using similar items as the vignette study, participants at the end of the study reported the extent to which they were motivated to confirm the hypothesis, able to adjust responses, and believed the hypothesized effect.</w:t>
+      </w:r>
+    </w:p>
+    <w:p>
+      <w:pPr>
+        <w:pStyle w:val="Textkrper"/>
+      </w:pPr>
+      <w:r>
+        <w:t xml:space="preserve">Replicating</w:t>
+      </w:r>
+      <w:r>
+        <w:t xml:space="preserve"> </w:t>
+      </w:r>
+      <w:r>
+        <w:t xml:space="preserve">Coles et al. (2022)</w:t>
+      </w:r>
+      <w:r>
+        <w:t xml:space="preserve">, a mixed-effect regression with (a) facial pose, demand characteristics, and block entered as effect-coded factors and (b) random-intercepts for participants, indicated that participants reported higher levels of happiness after posing happy vs. neutral expressions,</w:t>
+      </w:r>
+      <w:r>
+        <w:t xml:space="preserve"> </w:t>
+      </w:r>
+      <w:r>
+        <w:rPr>
+          <w:iCs/>
+          <w:i/>
+        </w:rPr>
+        <w:t xml:space="preserve">M</w:t>
+      </w:r>
+      <w:r>
+        <w:rPr>
+          <w:vertAlign w:val="subscript"/>
+          <w:iCs/>
+          <w:i/>
+        </w:rPr>
+        <w:t xml:space="preserve">diff</w:t>
+      </w:r>
+      <w:r>
+        <w:t xml:space="preserve"> </w:t>
+      </w:r>
+      <w:r>
+        <w:t xml:space="preserve">= 0.66,</w:t>
+      </w:r>
+      <w:r>
+        <w:t xml:space="preserve"> </w:t>
+      </w:r>
+      <w:r>
+        <w:rPr>
+          <w:iCs/>
+          <w:i/>
+        </w:rPr>
+        <w:t xml:space="preserve">F</w:t>
+      </w:r>
+      <w:r>
+        <w:t xml:space="preserve">(1, 581.62) = 180.15,</w:t>
+      </w:r>
+      <w:r>
+        <w:t xml:space="preserve"> </w:t>
+      </w:r>
+      <w:r>
+        <w:rPr>
+          <w:iCs/>
+          <w:i/>
+        </w:rPr>
+        <w:t xml:space="preserve">p</w:t>
+      </w:r>
+      <w:r>
+        <w:t xml:space="preserve"> </w:t>
+      </w:r>
+      <w:r>
+        <w:t xml:space="preserve">&lt; .001. Further, this effect was more pronounced in the positive (</w:t>
+      </w:r>
+      <w:r>
+        <w:rPr>
+          <w:iCs/>
+          <w:i/>
+        </w:rPr>
+        <w:t xml:space="preserve">M</w:t>
+      </w:r>
+      <w:r>
+        <w:rPr>
+          <w:vertAlign w:val="subscript"/>
+          <w:iCs/>
+          <w:i/>
+        </w:rPr>
+        <w:t xml:space="preserve">diff</w:t>
+      </w:r>
+      <w:r>
+        <w:t xml:space="preserve"> </w:t>
+      </w:r>
+      <w:r>
+        <w:t xml:space="preserve">= 0.83) vs. nil (</w:t>
+      </w:r>
+      <w:r>
+        <w:rPr>
+          <w:iCs/>
+          <w:i/>
+        </w:rPr>
+        <w:t xml:space="preserve">M</w:t>
+      </w:r>
+      <w:r>
+        <w:rPr>
+          <w:vertAlign w:val="subscript"/>
+          <w:iCs/>
+          <w:i/>
+        </w:rPr>
+        <w:t xml:space="preserve">diff</w:t>
+      </w:r>
+      <w:r>
+        <w:t xml:space="preserve"> </w:t>
+      </w:r>
+      <w:r>
+        <w:t xml:space="preserve">= 0.55) demand conditions,</w:t>
+      </w:r>
+      <w:r>
+        <w:t xml:space="preserve"> </w:t>
+      </w:r>
+      <w:r>
+        <w:rPr>
+          <w:iCs/>
+          <w:i/>
+        </w:rPr>
+        <w:t xml:space="preserve">F</w:t>
+      </w:r>
+      <w:r>
+        <w:t xml:space="preserve">(1, 581.62) = 7.75,</w:t>
+      </w:r>
+      <w:r>
+        <w:t xml:space="preserve"> </w:t>
+      </w:r>
+      <w:r>
+        <w:rPr>
+          <w:iCs/>
+          <w:i/>
+        </w:rPr>
+        <w:t xml:space="preserve">p =</w:t>
+      </w:r>
+      <w:r>
+        <w:t xml:space="preserve"> </w:t>
+      </w:r>
+      <w:r>
+        <w:t xml:space="preserve">.006.</w:t>
+      </w:r>
+    </w:p>
+    <w:p>
+      <w:pPr>
+        <w:pStyle w:val="Textkrper"/>
+      </w:pPr>
+      <w:r>
+        <w:t xml:space="preserve">Most importantly, though, we replicated the pattern of results from the meta-analysis. For each moderator (motivation, opportunity, and belief), we fit a mixed-effect regression containing (a) trial and block number as effect-coded factors, (b) the moderator entered as a continuous variable, (c) a higher-order trial by moderator interaction term, and (d) random intercepts for participants. We did not find that the effect of facial poses was moderated by ratings of motivation to confirm the hypothesis (</w:t>
+      </w:r>
+      <w:r>
+        <w:rPr>
+          <w:iCs/>
+          <w:i/>
+        </w:rPr>
+        <w:t xml:space="preserve">F</w:t>
+      </w:r>
+      <w:r>
+        <w:t xml:space="preserve">(1, 585.46) = 2.46,</w:t>
+      </w:r>
+      <w:r>
+        <w:t xml:space="preserve"> </w:t>
+      </w:r>
+      <w:r>
+        <w:rPr>
+          <w:iCs/>
+          <w:i/>
+        </w:rPr>
+        <w:t xml:space="preserve">p =</w:t>
+      </w:r>
+      <w:r>
+        <w:t xml:space="preserve"> </w:t>
+      </w:r>
+      <w:r>
+        <w:t xml:space="preserve">.117 or opportunity to adjust responses (</w:t>
+      </w:r>
+      <w:r>
+        <w:rPr>
+          <w:iCs/>
+          <w:i/>
+        </w:rPr>
+        <w:t xml:space="preserve">F</w:t>
+      </w:r>
+      <w:r>
+        <w:t xml:space="preserve">(1, 585.25) = 1.48,</w:t>
+      </w:r>
+      <w:r>
+        <w:t xml:space="preserve"> </w:t>
+      </w:r>
+      <w:r>
+        <w:rPr>
+          <w:iCs/>
+          <w:i/>
+        </w:rPr>
+        <w:t xml:space="preserve">p</w:t>
+      </w:r>
+      <w:r>
+        <w:t xml:space="preserve"> </w:t>
+      </w:r>
+      <w:r>
+        <w:t xml:space="preserve">= .224. We did, however, find that the effect of facial poses was moderated by participants’ beliefs about the hypothesized effect (</w:t>
+      </w:r>
+      <w:r>
+        <w:rPr>
+          <w:iCs/>
+          <w:i/>
+        </w:rPr>
+        <w:t xml:space="preserve">F</w:t>
+      </w:r>
+      <w:r>
+        <w:t xml:space="preserve">(1, 583.41) = 6.42,</w:t>
+      </w:r>
+      <w:r>
+        <w:t xml:space="preserve"> </w:t>
+      </w:r>
+      <w:r>
+        <w:rPr>
+          <w:iCs/>
+          <w:i/>
+        </w:rPr>
+        <w:t xml:space="preserve">p =</w:t>
+      </w:r>
+      <w:r>
+        <w:t xml:space="preserve"> </w:t>
+      </w:r>
+      <w:r>
+        <w:t xml:space="preserve">.012. Specifically, the facial feedback effect was larger among participants who more strongly believed in the effect, $\beta = 0.63.</w:t>
+      </w:r>
+    </w:p>
     <w:bookmarkEnd w:id="59"/>
-    <w:bookmarkStart w:id="65" w:name="discussion"/>
-    <w:p>
-      <w:pPr>
-        <w:pStyle w:val="berschrift1"/>
-      </w:pPr>
-      <w:r>
-        <w:t xml:space="preserve">Discussion</w:t>
+    <w:bookmarkStart w:id="60" w:name="X01912af328cc522035a8a596769cbbdf4072639"/>
+    <w:p>
+      <w:pPr>
+        <w:pStyle w:val="berschrift3"/>
+      </w:pPr>
+      <w:r>
+        <w:t xml:space="preserve">Can a</w:t>
+      </w:r>
+      <w:r>
+        <w:t xml:space="preserve"> </w:t>
+      </w:r>
+      <w:r>
+        <w:t xml:space="preserve">“</w:t>
+      </w:r>
+      <w:r>
+        <w:t xml:space="preserve">demand as placebo</w:t>
+      </w:r>
+      <w:r>
+        <w:t xml:space="preserve">”</w:t>
+      </w:r>
+      <w:r>
+        <w:t xml:space="preserve"> </w:t>
+      </w:r>
+      <w:r>
+        <w:t xml:space="preserve">account explain discrepancies in the literature?.</w:t>
       </w:r>
     </w:p>
     <w:p>
@@ -3738,13 +4343,52 @@
         <w:pStyle w:val="FirstParagraph"/>
       </w:pPr>
       <w:r>
-        <w:t xml:space="preserve">Contrary to classic conceptualizations of the impact of demand characteristics and frameworks proposed by</w:t>
-      </w:r>
-      <w:r>
-        <w:t xml:space="preserve"> </w:t>
-      </w:r>
-      <w:r>
-        <w:t xml:space="preserve">Rosnow and Rosenthal (1997)</w:t>
+        <w:t xml:space="preserve">Despite the allure of the parsimonious</w:t>
+      </w:r>
+      <w:r>
+        <w:t xml:space="preserve"> </w:t>
+      </w:r>
+      <w:r>
+        <w:t xml:space="preserve">“</w:t>
+      </w:r>
+      <w:r>
+        <w:t xml:space="preserve">demand characteristics as placebo effects</w:t>
+      </w:r>
+      <w:r>
+        <w:t xml:space="preserve">”</w:t>
+      </w:r>
+      <w:r>
+        <w:t xml:space="preserve"> </w:t>
+      </w:r>
+      <w:r>
+        <w:t xml:space="preserve">account, belief ratings did not fully explain observed discrepancies in the demand characteristics literature. For example, the mean belief ratings in the largest demonstration</w:t>
+      </w:r>
+      <w:r>
+        <w:t xml:space="preserve"> </w:t>
+      </w:r>
+      <w:r>
+        <w:t xml:space="preserve">(Coles et al., 2022)</w:t>
+      </w:r>
+      <w:r>
+        <w:t xml:space="preserve"> </w:t>
+      </w:r>
+      <w:r>
+        <w:t xml:space="preserve">and largest failure-to-demonstrate demand effects were quite similar</w:t>
+      </w:r>
+      <w:r>
+        <w:t xml:space="preserve"> </w:t>
+      </w:r>
+      <w:r>
+        <w:t xml:space="preserve">(Mummolo &amp; Peterson, 2019)</w:t>
+      </w:r>
+      <w:r>
+        <w:t xml:space="preserve">: M = X, and M = Y respectively. That being said, there are several limitations to our approach to testing these potential moderators (see Limitation sections). Thus, we believe future research should examine this question through replications of the</w:t>
+      </w:r>
+      <w:r>
+        <w:t xml:space="preserve"> </w:t>
+      </w:r>
+      <w:r>
+        <w:t xml:space="preserve">Coles et al. (2022)</w:t>
       </w:r>
       <w:r>
         <w:t xml:space="preserve"> </w:t>
@@ -3756,539 +4400,43 @@
         <w:t xml:space="preserve"> </w:t>
       </w:r>
       <w:r>
+        <w:t xml:space="preserve">Mummolo and Peterson (2019)</w:t>
+      </w:r>
+      <w:r>
+        <w:t xml:space="preserve"> </w:t>
+      </w:r>
+      <w:r>
+        <w:t xml:space="preserve">procedures. Like our own replication, of</w:t>
+      </w:r>
+      <w:r>
+        <w:t xml:space="preserve"> </w:t>
+      </w:r>
+      <w:r>
         <w:t xml:space="preserve">Coles et al. (2022)</w:t>
       </w:r>
       <w:r>
-        <w:t xml:space="preserve">, we did not find evidence of two moderators that have been theorized to underlie response biases: motivation and opportunity to adjust responses. We did, however, find evidence that such effects are moderated by a measure of participants’ belief in the communicated effect. This unexpected pattern of results is consistent with a more parsimonious view: that phenomena typically described by experimental psychologists as</w:t>
-      </w:r>
-      <w:r>
-        <w:t xml:space="preserve"> </w:t>
-      </w:r>
-      <w:r>
-        <w:t xml:space="preserve">“</w:t>
-      </w:r>
-      <w:r>
-        <w:t xml:space="preserve">demand effects</w:t>
-      </w:r>
-      <w:r>
-        <w:t xml:space="preserve">”</w:t>
-      </w:r>
-      <w:r>
-        <w:t xml:space="preserve"> </w:t>
-      </w:r>
-      <w:r>
-        <w:t xml:space="preserve">are actually</w:t>
-      </w:r>
-      <w:r>
-        <w:t xml:space="preserve"> </w:t>
-      </w:r>
-      <w:r>
-        <w:rPr>
-          <w:iCs/>
-          <w:i/>
-        </w:rPr>
-        <w:t xml:space="preserve">placebo effects</w:t>
-      </w:r>
-      <w:r>
-        <w:t xml:space="preserve">. Applied to classic work by Orne, maybe participants did not exhibit sham symptoms of hypnosis because they were motivated to please the experimenter; instead maybe they intentionally or unintentionally responded in a manner that was consistent with their personal beliefs (a self-fulfilling prophecy or placebo effect).</w:t>
-      </w:r>
-    </w:p>
-    <w:bookmarkStart w:id="62" w:name="X376a9faa911f15d31e57c20313ff19870cc953f"/>
-    <w:p>
-      <w:pPr>
-        <w:pStyle w:val="berschrift2"/>
-      </w:pPr>
-      <w:r>
-        <w:t xml:space="preserve">Moderator analysis limitations and converging evidence</w:t>
-      </w:r>
-    </w:p>
-    <w:p>
-      <w:pPr>
-        <w:pStyle w:val="FirstParagraph"/>
-      </w:pPr>
-      <w:r>
-        <w:t xml:space="preserve">To test the moderating role of participants’ motivation to adjust responses, opportunity to adjust responses, and belief in the experimenter’s hypothesis, we had to rely on ratings from an new set of raters. This was necessary because researchers have rarely measured these proposed moderators—but it is not without limitations.</w:t>
-      </w:r>
-    </w:p>
-    <w:p>
-      <w:pPr>
-        <w:pStyle w:val="Textkrper"/>
-      </w:pPr>
-      <w:r>
-        <w:t xml:space="preserve">First, it is possible that raters did not have enough information to make an accurate prediction about participants’ motivation, ability to adjust responses, and belief in the experimenter’s communicated hypothesis. For the sake of feasibility, we gave participants a short summary of the hypothesis communicated by the researcher and the study set-up. However, it is not clear if participants could accurately imagine the reality of being in these studies based on this relatively short description. Indeed, when trying to gauge the impact of demand characteristics,</w:t>
-      </w:r>
-      <w:r>
-        <w:t xml:space="preserve"> </w:t>
-      </w:r>
-      <w:r>
-        <w:t xml:space="preserve">Orne (1969)</w:t>
-      </w:r>
-      <w:r>
-        <w:t xml:space="preserve"> </w:t>
-      </w:r>
-      <w:r>
-        <w:t xml:space="preserve">often would provide participants with extensive information about the study—perhaps even by running them through some of the procedures. It is thus possible that raters would have provided more valid ratings if more information was provided (e.g., video recordings of recreations of the study).</w:t>
-      </w:r>
-    </w:p>
-    <w:p>
-      <w:pPr>
-        <w:pStyle w:val="Textkrper"/>
-      </w:pPr>
-      <w:r>
-        <w:t xml:space="preserve">Second, it is possible that our specific sample of raters—or maybe even modern-day participants in general—are not representative of the participants sampled in previous research. In other words, maybe our 21th century Stanford University undergraduates have different study-related motivations, judgments, and beliefs than the participants who have completed previous studies on demand characteristics. This seems likely to be true. However, we do not believe it explain our pattern of results. To test it, we re-ran our motivation, opportunity, and belief moderator analyses focusing only studies completed in the</w:t>
-      </w:r>
-      <w:r>
-        <w:t xml:space="preserve"> </w:t>
-      </w:r>
-      <w:r>
-        <w:rPr>
-          <w:iCs/>
-          <w:i/>
-        </w:rPr>
-        <w:t xml:space="preserve">past decade</w:t>
-      </w:r>
-      <w:r>
-        <w:t xml:space="preserve">. Focusing on the past decade, we believe helped minimize differences between participants who completed the original studies and participants who completed our rating task. The pattern of results, though, were largely the same.</w:t>
-      </w:r>
-    </w:p>
-    <w:p>
-      <w:pPr>
-        <w:pStyle w:val="Textkrper"/>
-      </w:pPr>
-      <w:r>
-        <w:t xml:space="preserve">Last, like in most meta-analysis, it is possible that our moderator analyses were underpowered, contained unidentified confounds, and/or were impacted by publication bias. Unfortunately, though, our publication bias analyses were too inconclusive to weigh in on this issue.</w:t>
-      </w:r>
-    </w:p>
-    <w:p>
-      <w:pPr>
-        <w:pStyle w:val="Textkrper"/>
-      </w:pPr>
-      <w:r>
-        <w:t xml:space="preserve">(Also, maybe the ratings weren’t that precise)</w:t>
-      </w:r>
-    </w:p>
-    <w:bookmarkStart w:id="60" w:name="X39de39d8218272e8b1ccf03e98171ada70de2ab"/>
-    <w:p>
-      <w:pPr>
-        <w:pStyle w:val="berschrift3"/>
-      </w:pPr>
-      <w:r>
-        <w:t xml:space="preserve">Converging evidence from a replication study.</w:t>
-      </w:r>
-    </w:p>
-    <w:p>
-      <w:pPr>
-        <w:pStyle w:val="FirstParagraph"/>
-      </w:pPr>
-      <w:r>
-        <w:t xml:space="preserve">Despite the limitations of our approach for studying the moderating role of motivation, opportunity, and belief, we observed similar patterns in a large replication of</w:t>
-      </w:r>
-      <w:r>
-        <w:t xml:space="preserve"> </w:t>
-      </w:r>
-      <w:r>
-        <w:t xml:space="preserve">Coles et al. (2022)</w:t>
-      </w:r>
-      <w:r>
-        <w:t xml:space="preserve">. After our participants complete the vignette ratings task, we had them complete a close replication of</w:t>
-      </w:r>
-      <w:r>
-        <w:t xml:space="preserve"> </w:t>
-      </w:r>
-      <w:r>
-        <w:t xml:space="preserve">Coles et al. (2022)</w:t>
-      </w:r>
-      <w:r>
-        <w:t xml:space="preserve">. At the beginning of this study, we told 222 participants that we hypothesized that posed smiles will either (a) increase (positive demand, n = 111) or (b) not impact (nil demand, n = 111) feelings of happiness. Participants than posed happy and neutral expressions across two blocks. After each pose, participants self-reporting the extent to which they experienced happiness, satisfaction, and enjoyment (0 =</w:t>
-      </w:r>
-      <w:r>
-        <w:t xml:space="preserve"> </w:t>
-      </w:r>
-      <w:r>
-        <w:t xml:space="preserve">“</w:t>
-      </w:r>
-      <w:r>
-        <w:t xml:space="preserve">not at all</w:t>
-      </w:r>
-      <w:r>
-        <w:t xml:space="preserve">”</w:t>
-      </w:r>
-      <w:r>
-        <w:t xml:space="preserve"> </w:t>
-      </w:r>
-      <w:r>
-        <w:t xml:space="preserve">to 6 =</w:t>
-      </w:r>
-      <w:r>
-        <w:t xml:space="preserve"> </w:t>
-      </w:r>
-      <w:r>
-        <w:t xml:space="preserve">“</w:t>
-      </w:r>
-      <w:r>
-        <w:t xml:space="preserve">maximally</w:t>
-      </w:r>
-      <w:r>
-        <w:t xml:space="preserve">”</w:t>
-      </w:r>
-      <w:r>
-        <w:t xml:space="preserve">), which were averaged to form a happiness composite score. As filler items, participants also self-reported the extent to which they experienced fear (alarmed, scared, and fear) and anger (irritation, aggravation, and annoyance). Using similar items as the vignette study, participants at the end of the study reported the extent to which they were motivated to confirm the hypothesis, able to adjust responses, and believed the hypothesized effect.</w:t>
-      </w:r>
-    </w:p>
-    <w:p>
-      <w:pPr>
-        <w:pStyle w:val="Textkrper"/>
-      </w:pPr>
-      <w:r>
-        <w:t xml:space="preserve">Replicating</w:t>
-      </w:r>
-      <w:r>
-        <w:t xml:space="preserve"> </w:t>
-      </w:r>
-      <w:r>
-        <w:t xml:space="preserve">Coles et al. (2022)</w:t>
-      </w:r>
-      <w:r>
-        <w:t xml:space="preserve">, a mixed-effect regression with (a) facial pose, demand characteristics, and block entered as effect-coded factors and (b) random-intercepts for participants, indicated that participants reported higher levels of happiness after posing happy vs. neutral expressions,</w:t>
-      </w:r>
-      <w:r>
-        <w:t xml:space="preserve"> </w:t>
-      </w:r>
-      <w:r>
-        <w:rPr>
-          <w:iCs/>
-          <w:i/>
-        </w:rPr>
-        <w:t xml:space="preserve">M</w:t>
-      </w:r>
-      <w:r>
-        <w:rPr>
-          <w:vertAlign w:val="subscript"/>
-          <w:iCs/>
-          <w:i/>
-        </w:rPr>
-        <w:t xml:space="preserve">diff</w:t>
-      </w:r>
-      <w:r>
-        <w:t xml:space="preserve"> </w:t>
-      </w:r>
-      <w:r>
-        <w:t xml:space="preserve">= 0.66,</w:t>
-      </w:r>
-      <w:r>
-        <w:t xml:space="preserve"> </w:t>
-      </w:r>
-      <w:r>
-        <w:rPr>
-          <w:iCs/>
-          <w:i/>
-        </w:rPr>
-        <w:t xml:space="preserve">F</w:t>
-      </w:r>
-      <w:r>
-        <w:t xml:space="preserve">(1, 581.62) = 180.15,</w:t>
-      </w:r>
-      <w:r>
-        <w:t xml:space="preserve"> </w:t>
-      </w:r>
-      <w:r>
-        <w:rPr>
-          <w:iCs/>
-          <w:i/>
-        </w:rPr>
-        <w:t xml:space="preserve">p</w:t>
-      </w:r>
-      <w:r>
-        <w:t xml:space="preserve"> </w:t>
-      </w:r>
-      <w:r>
-        <w:t xml:space="preserve">&lt; .001. Further, this effect was more pronounced in the positive (</w:t>
-      </w:r>
-      <w:r>
-        <w:rPr>
-          <w:iCs/>
-          <w:i/>
-        </w:rPr>
-        <w:t xml:space="preserve">M</w:t>
-      </w:r>
-      <w:r>
-        <w:rPr>
-          <w:vertAlign w:val="subscript"/>
-          <w:iCs/>
-          <w:i/>
-        </w:rPr>
-        <w:t xml:space="preserve">diff</w:t>
-      </w:r>
-      <w:r>
-        <w:t xml:space="preserve"> </w:t>
-      </w:r>
-      <w:r>
-        <w:t xml:space="preserve">= 0.83) vs. nil (</w:t>
-      </w:r>
-      <w:r>
-        <w:rPr>
-          <w:iCs/>
-          <w:i/>
-        </w:rPr>
-        <w:t xml:space="preserve">M</w:t>
-      </w:r>
-      <w:r>
-        <w:rPr>
-          <w:vertAlign w:val="subscript"/>
-          <w:iCs/>
-          <w:i/>
-        </w:rPr>
-        <w:t xml:space="preserve">diff</w:t>
-      </w:r>
-      <w:r>
-        <w:t xml:space="preserve"> </w:t>
-      </w:r>
-      <w:r>
-        <w:t xml:space="preserve">= 0.55) demand conditions,</w:t>
-      </w:r>
-      <w:r>
-        <w:t xml:space="preserve"> </w:t>
-      </w:r>
-      <w:r>
-        <w:rPr>
-          <w:iCs/>
-          <w:i/>
-        </w:rPr>
-        <w:t xml:space="preserve">F</w:t>
-      </w:r>
-      <w:r>
-        <w:t xml:space="preserve">(1, 581.62) = 7.75,</w:t>
-      </w:r>
-      <w:r>
-        <w:t xml:space="preserve"> </w:t>
-      </w:r>
-      <w:r>
-        <w:rPr>
-          <w:iCs/>
-          <w:i/>
-        </w:rPr>
-        <w:t xml:space="preserve">p =</w:t>
-      </w:r>
-      <w:r>
-        <w:t xml:space="preserve"> </w:t>
-      </w:r>
-      <w:r>
-        <w:t xml:space="preserve">.006.</w:t>
-      </w:r>
-    </w:p>
-    <w:p>
-      <w:pPr>
-        <w:pStyle w:val="Textkrper"/>
-      </w:pPr>
-      <w:r>
-        <w:t xml:space="preserve">Most importantly, though, we replicated the pattern of results from the meta-analysis. For each moderator (motivation, opportunity, and belief), we fit a mixed-effect regression containing (a) trial and block number as effect-coded factors, (b) the moderator entered as a continuous variable, (c) a higher-order trial by moderator interaction term, and (d) random intercepts for participants. We did not find that the effect of facial poses was moderated by ratings of motivation to confirm the hypothesis (</w:t>
-      </w:r>
-      <w:r>
-        <w:rPr>
-          <w:iCs/>
-          <w:i/>
-        </w:rPr>
-        <w:t xml:space="preserve">F</w:t>
-      </w:r>
-      <w:r>
-        <w:t xml:space="preserve">(1, 585.46) = 2.46,</w:t>
-      </w:r>
-      <w:r>
-        <w:t xml:space="preserve"> </w:t>
-      </w:r>
-      <w:r>
-        <w:rPr>
-          <w:iCs/>
-          <w:i/>
-        </w:rPr>
-        <w:t xml:space="preserve">p =</w:t>
-      </w:r>
-      <w:r>
-        <w:t xml:space="preserve"> </w:t>
-      </w:r>
-      <w:r>
-        <w:t xml:space="preserve">.117 or opportunity to adjust responses (</w:t>
-      </w:r>
-      <w:r>
-        <w:rPr>
-          <w:iCs/>
-          <w:i/>
-        </w:rPr>
-        <w:t xml:space="preserve">F</w:t>
-      </w:r>
-      <w:r>
-        <w:t xml:space="preserve">(1, 585.25) = 1.48,</w:t>
-      </w:r>
-      <w:r>
-        <w:t xml:space="preserve"> </w:t>
-      </w:r>
-      <w:r>
-        <w:rPr>
-          <w:iCs/>
-          <w:i/>
-        </w:rPr>
-        <w:t xml:space="preserve">p</w:t>
-      </w:r>
-      <w:r>
-        <w:t xml:space="preserve"> </w:t>
-      </w:r>
-      <w:r>
-        <w:t xml:space="preserve">= .224. We did, however, find that the effect of facial poses was moderated by participants’ beliefs about the hypothesized effect (</w:t>
-      </w:r>
-      <w:r>
-        <w:rPr>
-          <w:iCs/>
-          <w:i/>
-        </w:rPr>
-        <w:t xml:space="preserve">F</w:t>
-      </w:r>
-      <w:r>
-        <w:t xml:space="preserve">(1, 583.41) = 6.42,</w:t>
-      </w:r>
-      <w:r>
-        <w:t xml:space="preserve"> </w:t>
-      </w:r>
-      <w:r>
-        <w:rPr>
-          <w:iCs/>
-          <w:i/>
-        </w:rPr>
-        <w:t xml:space="preserve">p =</w:t>
-      </w:r>
-      <w:r>
-        <w:t xml:space="preserve"> </w:t>
-      </w:r>
-      <w:r>
-        <w:t xml:space="preserve">.012. Specifically, the facial feedback effect was larger among participants who more strongly believed in the effect, $\beta = 0.63.</w:t>
+        <w:t xml:space="preserve">, this may involve asking participants questions about their motivation to confirm the experimenter’s hypothesis, perceived ability to adjust their responses, and belief in the hypothesized effect at some point in the experiment. Alternatively, future researchers may find it useful to</w:t>
+      </w:r>
+      <w:r>
+        <w:t xml:space="preserve"> </w:t>
+      </w:r>
+      <w:r>
+        <w:rPr>
+          <w:iCs/>
+          <w:i/>
+        </w:rPr>
+        <w:t xml:space="preserve">manipulate</w:t>
+      </w:r>
+      <w:r>
+        <w:t xml:space="preserve"> </w:t>
+      </w:r>
+      <w:r>
+        <w:t xml:space="preserve">these proposed moderators. This may involve, for instance, providing incentives to increase participants motivation, relying on indirect and difficult-to-control measures of the dependent variables, and providing participants with information that make the communicated hypothesis more or less believable.</w:t>
       </w:r>
     </w:p>
     <w:bookmarkEnd w:id="60"/>
-    <w:bookmarkStart w:id="61" w:name="X01912af328cc522035a8a596769cbbdf4072639"/>
-    <w:p>
-      <w:pPr>
-        <w:pStyle w:val="berschrift3"/>
-      </w:pPr>
-      <w:r>
-        <w:t xml:space="preserve">Can a</w:t>
-      </w:r>
-      <w:r>
-        <w:t xml:space="preserve"> </w:t>
-      </w:r>
-      <w:r>
-        <w:t xml:space="preserve">“</w:t>
-      </w:r>
-      <w:r>
-        <w:t xml:space="preserve">demand as placebo</w:t>
-      </w:r>
-      <w:r>
-        <w:t xml:space="preserve">”</w:t>
-      </w:r>
-      <w:r>
-        <w:t xml:space="preserve"> </w:t>
-      </w:r>
-      <w:r>
-        <w:t xml:space="preserve">account explain discrepancies in the literature?.</w:t>
-      </w:r>
-    </w:p>
-    <w:p>
-      <w:pPr>
-        <w:pStyle w:val="FirstParagraph"/>
-      </w:pPr>
-      <w:r>
-        <w:t xml:space="preserve">Despite the allure of the parsimonious</w:t>
-      </w:r>
-      <w:r>
-        <w:t xml:space="preserve"> </w:t>
-      </w:r>
-      <w:r>
-        <w:t xml:space="preserve">“</w:t>
-      </w:r>
-      <w:r>
-        <w:t xml:space="preserve">demand characteristics as placebo effects</w:t>
-      </w:r>
-      <w:r>
-        <w:t xml:space="preserve">”</w:t>
-      </w:r>
-      <w:r>
-        <w:t xml:space="preserve"> </w:t>
-      </w:r>
-      <w:r>
-        <w:t xml:space="preserve">account, belief ratings did not fully explain observed discrepancies in the demand characteristics literature. For example, the mean belief ratings in the largest demonstration</w:t>
-      </w:r>
-      <w:r>
-        <w:t xml:space="preserve"> </w:t>
-      </w:r>
-      <w:r>
-        <w:t xml:space="preserve">(Coles et al., 2022)</w:t>
-      </w:r>
-      <w:r>
-        <w:t xml:space="preserve"> </w:t>
-      </w:r>
-      <w:r>
-        <w:t xml:space="preserve">and largest failure-to-demonstrate demand effects were quite similar</w:t>
-      </w:r>
-      <w:r>
-        <w:t xml:space="preserve"> </w:t>
-      </w:r>
-      <w:r>
-        <w:t xml:space="preserve">(Mummolo &amp; Peterson, 2019)</w:t>
-      </w:r>
-      <w:r>
-        <w:t xml:space="preserve">: M = X, and M = Y respectively. That being said, there are several limitations to our approach to testing these potential moderators (see Limitation sections). Thus, we believe future research should examine this question through replications of the</w:t>
-      </w:r>
-      <w:r>
-        <w:t xml:space="preserve"> </w:t>
-      </w:r>
-      <w:r>
-        <w:t xml:space="preserve">Coles et al. (2022)</w:t>
-      </w:r>
-      <w:r>
-        <w:t xml:space="preserve"> </w:t>
-      </w:r>
-      <w:r>
-        <w:t xml:space="preserve">and</w:t>
-      </w:r>
-      <w:r>
-        <w:t xml:space="preserve"> </w:t>
-      </w:r>
-      <w:r>
-        <w:t xml:space="preserve">Mummolo and Peterson (2019)</w:t>
-      </w:r>
-      <w:r>
-        <w:t xml:space="preserve"> </w:t>
-      </w:r>
-      <w:r>
-        <w:t xml:space="preserve">procedures. Like our own replication, of</w:t>
-      </w:r>
-      <w:r>
-        <w:t xml:space="preserve"> </w:t>
-      </w:r>
-      <w:r>
-        <w:t xml:space="preserve">Coles et al. (2022)</w:t>
-      </w:r>
-      <w:r>
-        <w:t xml:space="preserve">, this may involve asking participants questions about their motivation to confirm the experimenter’s hypothesis, perceived ability to adjust their responses, and belief in the hypothesized effect at some point in the experiment. Alternatively, future researchers may find it useful to</w:t>
-      </w:r>
-      <w:r>
-        <w:t xml:space="preserve"> </w:t>
-      </w:r>
-      <w:r>
-        <w:rPr>
-          <w:iCs/>
-          <w:i/>
-        </w:rPr>
-        <w:t xml:space="preserve">manipulate</w:t>
-      </w:r>
-      <w:r>
-        <w:t xml:space="preserve"> </w:t>
-      </w:r>
-      <w:r>
-        <w:t xml:space="preserve">these proposed moderators. This may involve, for instance, providing incentives to increase participants motivation, relying on indirect and difficult-to-control measures of the dependent variables, and providing participants with information that make the communicated hypothesis more or less believable.</w:t>
-      </w:r>
-    </w:p>
     <w:bookmarkEnd w:id="61"/>
-    <w:bookmarkEnd w:id="62"/>
-    <w:bookmarkStart w:id="63" w:name="Xc2f4274572b29b54ec501356168f27dfafc94d7"/>
+    <w:bookmarkStart w:id="62" w:name="Xc2f4274572b29b54ec501356168f27dfafc94d7"/>
     <w:p>
       <w:pPr>
         <w:pStyle w:val="berschrift2"/>
@@ -5732,45 +5880,45 @@
         <w:t xml:space="preserve">## 1 0.527</w:t>
       </w:r>
     </w:p>
+    <w:bookmarkEnd w:id="62"/>
+    <w:bookmarkStart w:id="63" w:name="implications"/>
+    <w:p>
+      <w:pPr>
+        <w:pStyle w:val="berschrift2"/>
+      </w:pPr>
+      <w:r>
+        <w:t xml:space="preserve">Implications</w:t>
+      </w:r>
+    </w:p>
+    <w:p>
+      <w:pPr>
+        <w:pStyle w:val="FirstParagraph"/>
+      </w:pPr>
+      <w:r>
+        <w:t xml:space="preserve">Based on the belief that demand characteristics is a response bias moderated by motivation and opportunity to adjust responses, two recommendations have been proposed to combat demand characteristics: lower participants’ (1) motivation to adjust responses (e.g., by emphasizing the importance of natural responding), and/or (2) ability to adjust responses (e.g., by using difficult-to-control measures, like implicit or physiological measures). The</w:t>
+      </w:r>
+      <w:r>
+        <w:t xml:space="preserve"> </w:t>
+      </w:r>
+      <w:r>
+        <w:t xml:space="preserve">“</w:t>
+      </w:r>
+      <w:r>
+        <w:t xml:space="preserve">demand-as-placebo</w:t>
+      </w:r>
+      <w:r>
+        <w:t xml:space="preserve">”</w:t>
+      </w:r>
+      <w:r>
+        <w:t xml:space="preserve"> </w:t>
+      </w:r>
+      <w:r>
+        <w:t xml:space="preserve">account, however, suggests that these approaches are likely to be ineffective. Regardless of whether participants are motivated or able to adjust responses, knowledge of the experimenter’s hypothesis can create placebo-induced changes in their responses.</w:t>
+      </w:r>
+    </w:p>
     <w:bookmarkEnd w:id="63"/>
-    <w:bookmarkStart w:id="64" w:name="implications"/>
-    <w:p>
-      <w:pPr>
-        <w:pStyle w:val="berschrift2"/>
-      </w:pPr>
-      <w:r>
-        <w:t xml:space="preserve">Implications</w:t>
-      </w:r>
-    </w:p>
-    <w:p>
-      <w:pPr>
-        <w:pStyle w:val="FirstParagraph"/>
-      </w:pPr>
-      <w:r>
-        <w:t xml:space="preserve">Based on the belief that demand characteristics is a response bias moderated by motivation and opportunity to adjust responses, two recommendations have been proposed to combat demand characteristics: lower participants’ (1) motivation to adjust responses (e.g., by emphasizing the importance of natural responding), and/or (2) ability to adjust responses (e.g., by using difficult-to-control measures, like implicit or physiological measures). The</w:t>
-      </w:r>
-      <w:r>
-        <w:t xml:space="preserve"> </w:t>
-      </w:r>
-      <w:r>
-        <w:t xml:space="preserve">“</w:t>
-      </w:r>
-      <w:r>
-        <w:t xml:space="preserve">demand-as-placebo</w:t>
-      </w:r>
-      <w:r>
-        <w:t xml:space="preserve">”</w:t>
-      </w:r>
-      <w:r>
-        <w:t xml:space="preserve"> </w:t>
-      </w:r>
-      <w:r>
-        <w:t xml:space="preserve">account, however, suggests that these approaches are likely to be ineffective. Regardless of whether participants are motivated or able to adjust responses, knowledge of the experimenter’s hypothesis can create placebo-induced changes in their responses.</w:t>
-      </w:r>
-    </w:p>
     <w:bookmarkEnd w:id="64"/>
-    <w:bookmarkEnd w:id="65"/>
-    <w:bookmarkStart w:id="66" w:name="limitations"/>
+    <w:bookmarkStart w:id="65" w:name="limitations"/>
     <w:p>
       <w:pPr>
         <w:pStyle w:val="berschrift1"/>
@@ -5828,14 +5976,79 @@
         <w:t xml:space="preserve">Publication bias analyses are problematic. Evidence of moderation is correlational. There may be confounding.</w:t>
       </w:r>
     </w:p>
+    <w:bookmarkEnd w:id="65"/>
+    <w:bookmarkStart w:id="67" w:name="thoughts"/>
+    <w:p>
+      <w:pPr>
+        <w:pStyle w:val="berschrift1"/>
+      </w:pPr>
+      <w:r>
+        <w:t xml:space="preserve">thoughts</w:t>
+      </w:r>
+    </w:p>
+    <w:p>
+      <w:pPr>
+        <w:pStyle w:val="FirstParagraph"/>
+      </w:pPr>
+      <w:r>
+        <w:t xml:space="preserve">Compare average effect of demand to average effect in psychology. It suggest that it’s plausible that these are driven by demand. When looking at the distribution, it’s clear that no effect is too big to rule out concerns about demand.</w:t>
+      </w:r>
+    </w:p>
+    <w:p>
+      <w:pPr>
+        <w:pStyle w:val="Textkrper"/>
+      </w:pPr>
+      <w:r>
+        <w:t xml:space="preserve">Might want to plot es distribution and identify proportion of (a) non-negligible acquiescence, (b) non-negligible counter-acquiescence, and (c) non-acquiescence.</w:t>
+      </w:r>
+    </w:p>
+    <w:bookmarkStart w:id="66" w:name="exploratory-stuff"/>
+    <w:p>
+      <w:pPr>
+        <w:pStyle w:val="berschrift3"/>
+      </w:pPr>
+      <w:r>
+        <w:t xml:space="preserve">Exploratory stuff.</w:t>
+      </w:r>
+    </w:p>
+    <w:p>
+      <w:pPr>
+        <w:pStyle w:val="SourceCode"/>
+      </w:pPr>
+      <w:r>
+        <w:rPr>
+          <w:rStyle w:val="VerbatimChar"/>
+        </w:rPr>
+        <w:t xml:space="preserve">## </w:t>
+      </w:r>
+      <w:r>
+        <w:br/>
+      </w:r>
+      <w:r>
+        <w:rPr>
+          <w:rStyle w:val="VerbatimChar"/>
+        </w:rPr>
+        <w:t xml:space="preserve">## Test of Moderators (coefficients 2:4):</w:t>
+      </w:r>
+      <w:r>
+        <w:br/>
+      </w:r>
+      <w:r>
+        <w:rPr>
+          <w:rStyle w:val="VerbatimChar"/>
+        </w:rPr>
+        <w:t xml:space="preserve">## F(df1 = 3, df2 = 148) = 2.2156, p-val = 0.0887</w:t>
+      </w:r>
+    </w:p>
     <w:bookmarkEnd w:id="66"/>
-    <w:bookmarkStart w:id="68" w:name="thoughts"/>
+    <w:bookmarkEnd w:id="67"/>
+    <w:bookmarkStart w:id="68" w:name="to-do"/>
     <w:p>
       <w:pPr>
         <w:pStyle w:val="berschrift1"/>
       </w:pPr>
       <w:r>
-        <w:t xml:space="preserve">thoughts</w:t>
+        <w:t xml:space="preserve">To-do</w:t>
       </w:r>
     </w:p>
     <w:p>
@@ -5843,7 +6056,7 @@
         <w:pStyle w:val="FirstParagraph"/>
       </w:pPr>
       <w:r>
-        <w:t xml:space="preserve">Compare average effect of demand to average effect in psychology. It suggest that it’s plausible that these are driven by demand. When looking at the distribution, it’s clear that no effect is too big to rule out concerns about demand.</w:t>
+        <w:t xml:space="preserve">[] Look into bug that’s causing studies to only have one effect size</w:t>
       </w:r>
     </w:p>
     <w:p>
@@ -5851,162 +6064,125 @@
         <w:pStyle w:val="Textkrper"/>
       </w:pPr>
       <w:r>
-        <w:t xml:space="preserve">Might want to plot es distribution and identify proportion of (a) non-negligible acquiescence, (b) non-negligible counter-acquiescence, and (c) non-acquiescence.</w:t>
-      </w:r>
-    </w:p>
-    <w:bookmarkStart w:id="67" w:name="exploratory-stuff"/>
-    <w:p>
-      <w:pPr>
-        <w:pStyle w:val="berschrift3"/>
-      </w:pPr>
-      <w:r>
-        <w:t xml:space="preserve">Exploratory stuff.</w:t>
-      </w:r>
-    </w:p>
-    <w:p>
-      <w:pPr>
-        <w:pStyle w:val="SourceCode"/>
-      </w:pPr>
-      <w:r>
-        <w:rPr>
-          <w:rStyle w:val="VerbatimChar"/>
-        </w:rPr>
-        <w:t xml:space="preserve">## </w:t>
-      </w:r>
-      <w:r>
-        <w:br/>
-      </w:r>
-      <w:r>
-        <w:rPr>
-          <w:rStyle w:val="VerbatimChar"/>
-        </w:rPr>
-        <w:t xml:space="preserve">## Test of Moderators (coefficients 2:4):</w:t>
-      </w:r>
-      <w:r>
-        <w:br/>
-      </w:r>
-      <w:r>
-        <w:rPr>
-          <w:rStyle w:val="VerbatimChar"/>
-        </w:rPr>
-        <w:t xml:space="preserve">## F(df1 = 3, df2 = 148) = 2.2156, p-val = 0.0887</w:t>
-      </w:r>
-    </w:p>
-    <w:bookmarkEnd w:id="67"/>
+        <w:t xml:space="preserve">[] Add forest plot</w:t>
+      </w:r>
+    </w:p>
+    <w:p>
+      <w:pPr>
+        <w:pStyle w:val="Textkrper"/>
+      </w:pPr>
+      <w:r>
+        <w:t xml:space="preserve">[] F-value looks off here</w:t>
+      </w:r>
+      <w:r>
+        <w:t xml:space="preserve"> </w:t>
+      </w:r>
+      <w:r>
+        <w:t xml:space="preserve">“</w:t>
+      </w:r>
+      <w:r>
+        <w:t xml:space="preserve">Instances where a demand characteristic condition was compared to a control group allowed us to additional test whether participants respond more strongly to positive, nil, or negative demand characteristics.</w:t>
+      </w:r>
+      <w:r>
+        <w:t xml:space="preserve">”</w:t>
+      </w:r>
+    </w:p>
+    <w:p>
+      <w:pPr>
+        <w:pStyle w:val="Textkrper"/>
+      </w:pPr>
+      <w:r>
+        <w:t xml:space="preserve">[] Clean up folder structure</w:t>
+      </w:r>
+    </w:p>
+    <w:p>
+      <w:pPr>
+        <w:pStyle w:val="Textkrper"/>
+      </w:pPr>
+      <w:r>
+        <w:t xml:space="preserve">[] Have Mike review again?</w:t>
+      </w:r>
+    </w:p>
+    <w:p>
+      <w:pPr>
+        <w:pStyle w:val="Textkrper"/>
+      </w:pPr>
+      <w:r>
+        <w:t xml:space="preserve">[] Have M.W. work on outcome type</w:t>
+      </w:r>
+    </w:p>
+    <w:p>
+      <w:pPr>
+        <w:pStyle w:val="Textkrper"/>
+      </w:pPr>
+      <w:r>
+        <w:t xml:space="preserve">[] Have M.W. build codebooks</w:t>
+      </w:r>
+    </w:p>
     <w:bookmarkEnd w:id="68"/>
-    <w:bookmarkStart w:id="69" w:name="to-do"/>
+    <w:bookmarkStart w:id="106" w:name="references"/>
     <w:p>
       <w:pPr>
         <w:pStyle w:val="berschrift1"/>
       </w:pPr>
       <w:r>
-        <w:t xml:space="preserve">To-do</w:t>
-      </w:r>
-    </w:p>
-    <w:p>
-      <w:pPr>
-        <w:pStyle w:val="FirstParagraph"/>
-      </w:pPr>
-      <w:r>
-        <w:t xml:space="preserve">[] Add markdown for study 3</w:t>
-      </w:r>
-    </w:p>
-    <w:p>
-      <w:pPr>
-        <w:pStyle w:val="Textkrper"/>
-      </w:pPr>
-      <w:r>
-        <w:t xml:space="preserve">[] Add forest plot</w:t>
-      </w:r>
-    </w:p>
-    <w:p>
-      <w:pPr>
-        <w:pStyle w:val="Textkrper"/>
-      </w:pPr>
-      <w:r>
-        <w:t xml:space="preserve">[] Need to streamline publication bias analysis figure (or just drop completely)</w:t>
-      </w:r>
-    </w:p>
-    <w:p>
-      <w:pPr>
-        <w:pStyle w:val="Textkrper"/>
-      </w:pPr>
-      <w:r>
-        <w:t xml:space="preserve">[] F-value looks off here</w:t>
-      </w:r>
-      <w:r>
-        <w:t xml:space="preserve"> </w:t>
-      </w:r>
-      <w:r>
-        <w:t xml:space="preserve">“</w:t>
-      </w:r>
-      <w:r>
-        <w:t xml:space="preserve">Instances where a demand characteristic condition was compared to a control group allowed us to additional test whether participants respond more strongly to positive, nil, or negative demand characteristics.</w:t>
-      </w:r>
-      <w:r>
-        <w:t xml:space="preserve">”</w:t>
-      </w:r>
-    </w:p>
-    <w:p>
-      <w:pPr>
-        <w:pStyle w:val="Textkrper"/>
-      </w:pPr>
-      <w:r>
-        <w:t xml:space="preserve">[] Clean up folder structure</w:t>
-      </w:r>
-    </w:p>
-    <w:p>
-      <w:pPr>
-        <w:pStyle w:val="Textkrper"/>
-      </w:pPr>
-      <w:r>
-        <w:t xml:space="preserve">[] Have Mike review again?</w:t>
-      </w:r>
-    </w:p>
-    <w:p>
-      <w:pPr>
-        <w:pStyle w:val="Textkrper"/>
-      </w:pPr>
-      <w:r>
-        <w:t xml:space="preserve">[] Have M.W. work on outcome type</w:t>
-      </w:r>
-    </w:p>
-    <w:p>
-      <w:pPr>
-        <w:pStyle w:val="Textkrper"/>
-      </w:pPr>
-      <w:r>
-        <w:t xml:space="preserve">[] Have M.W. build codebooks</w:t>
+        <w:t xml:space="preserve">References</w:t>
+      </w:r>
+    </w:p>
+    <w:bookmarkStart w:id="105" w:name="refs"/>
+    <w:bookmarkStart w:id="69" w:name="ref-allen2012demand"/>
+    <w:p>
+      <w:pPr>
+        <w:pStyle w:val="Literaturverzeichnis"/>
+      </w:pPr>
+      <w:r>
+        <w:t xml:space="preserve">Allen, A. P., &amp; Smith, A. P. (2012). Demand characteristics, pre-test attitudes and time-on-task trends in the effects of chewing gum on attention and reported mood in healthy volunteers.</w:t>
+      </w:r>
+      <w:r>
+        <w:t xml:space="preserve"> </w:t>
+      </w:r>
+      <w:r>
+        <w:rPr>
+          <w:iCs/>
+          <w:i/>
+        </w:rPr>
+        <w:t xml:space="preserve">Appetite</w:t>
+      </w:r>
+      <w:r>
+        <w:t xml:space="preserve">,</w:t>
+      </w:r>
+      <w:r>
+        <w:t xml:space="preserve"> </w:t>
+      </w:r>
+      <w:r>
+        <w:rPr>
+          <w:iCs/>
+          <w:i/>
+        </w:rPr>
+        <w:t xml:space="preserve">59</w:t>
+      </w:r>
+      <w:r>
+        <w:t xml:space="preserve">(2), 349–356.</w:t>
       </w:r>
     </w:p>
     <w:bookmarkEnd w:id="69"/>
-    <w:bookmarkStart w:id="104" w:name="references"/>
-    <w:p>
-      <w:pPr>
-        <w:pStyle w:val="berschrift1"/>
-      </w:pPr>
-      <w:r>
-        <w:t xml:space="preserve">References</w:t>
-      </w:r>
-    </w:p>
-    <w:bookmarkStart w:id="103" w:name="refs"/>
-    <w:bookmarkStart w:id="70" w:name="ref-allen2012demand"/>
+    <w:bookmarkStart w:id="70" w:name="ref-barbuto1998motivation"/>
     <w:p>
       <w:pPr>
         <w:pStyle w:val="Literaturverzeichnis"/>
       </w:pPr>
       <w:r>
-        <w:t xml:space="preserve">Allen, A. P., &amp; Smith, A. P. (2012). Demand characteristics, pre-test attitudes and time-on-task trends in the effects of chewing gum on attention and reported mood in healthy volunteers.</w:t>
-      </w:r>
-      <w:r>
-        <w:t xml:space="preserve"> </w:t>
-      </w:r>
-      <w:r>
-        <w:rPr>
-          <w:iCs/>
-          <w:i/>
-        </w:rPr>
-        <w:t xml:space="preserve">Appetite</w:t>
+        <w:t xml:space="preserve">Barbuto Jr, J. E., &amp; Scholl, R. W. (1998). Motivation sources inventory: Development and validation of new scales to measure an integrative taxonomy of motivation.</w:t>
+      </w:r>
+      <w:r>
+        <w:t xml:space="preserve"> </w:t>
+      </w:r>
+      <w:r>
+        <w:rPr>
+          <w:iCs/>
+          <w:i/>
+        </w:rPr>
+        <w:t xml:space="preserve">Psychological Reports</w:t>
       </w:r>
       <w:r>
         <w:t xml:space="preserve">,</w:t>
@@ -6019,30 +6195,30 @@
           <w:iCs/>
           <w:i/>
         </w:rPr>
-        <w:t xml:space="preserve">59</w:t>
-      </w:r>
-      <w:r>
-        <w:t xml:space="preserve">(2), 349–356.</w:t>
+        <w:t xml:space="preserve">82</w:t>
+      </w:r>
+      <w:r>
+        <w:t xml:space="preserve">(3), 1011–1022.</w:t>
       </w:r>
     </w:p>
     <w:bookmarkEnd w:id="70"/>
-    <w:bookmarkStart w:id="71" w:name="ref-barbuto1998motivation"/>
+    <w:bookmarkStart w:id="71" w:name="ref-berkowitz1971weapons"/>
     <w:p>
       <w:pPr>
         <w:pStyle w:val="Literaturverzeichnis"/>
       </w:pPr>
       <w:r>
-        <w:t xml:space="preserve">Barbuto Jr, J. E., &amp; Scholl, R. W. (1998). Motivation sources inventory: Development and validation of new scales to measure an integrative taxonomy of motivation.</w:t>
-      </w:r>
-      <w:r>
-        <w:t xml:space="preserve"> </w:t>
-      </w:r>
-      <w:r>
-        <w:rPr>
-          <w:iCs/>
-          <w:i/>
-        </w:rPr>
-        <w:t xml:space="preserve">Psychological Reports</w:t>
+        <w:t xml:space="preserve">Berkowitz, L. (1971). The" weapons effect," demand characteristics, and the myth of the compliant subject.</w:t>
+      </w:r>
+      <w:r>
+        <w:t xml:space="preserve"> </w:t>
+      </w:r>
+      <w:r>
+        <w:rPr>
+          <w:iCs/>
+          <w:i/>
+        </w:rPr>
+        <w:t xml:space="preserve">Journal of Personality and Social Psychology</w:t>
       </w:r>
       <w:r>
         <w:t xml:space="preserve">,</w:t>
@@ -6055,72 +6231,59 @@
           <w:iCs/>
           <w:i/>
         </w:rPr>
-        <w:t xml:space="preserve">82</w:t>
-      </w:r>
-      <w:r>
-        <w:t xml:space="preserve">(3), 1011–1022.</w:t>
+        <w:t xml:space="preserve">20</w:t>
+      </w:r>
+      <w:r>
+        <w:t xml:space="preserve">, 332–338.</w:t>
       </w:r>
     </w:p>
     <w:bookmarkEnd w:id="71"/>
-    <w:bookmarkStart w:id="72" w:name="ref-berkowitz1971weapons"/>
+    <w:bookmarkStart w:id="72" w:name="ref-borenstein2009effect"/>
     <w:p>
       <w:pPr>
         <w:pStyle w:val="Literaturverzeichnis"/>
       </w:pPr>
       <w:r>
-        <w:t xml:space="preserve">Berkowitz, L. (1971). The" weapons effect," demand characteristics, and the myth of the compliant subject.</w:t>
-      </w:r>
-      <w:r>
-        <w:t xml:space="preserve"> </w:t>
-      </w:r>
-      <w:r>
-        <w:rPr>
-          <w:iCs/>
-          <w:i/>
-        </w:rPr>
-        <w:t xml:space="preserve">Journal of Personality and Social Psychology</w:t>
-      </w:r>
-      <w:r>
-        <w:t xml:space="preserve">,</w:t>
-      </w:r>
-      <w:r>
-        <w:t xml:space="preserve"> </w:t>
-      </w:r>
-      <w:r>
-        <w:rPr>
-          <w:iCs/>
-          <w:i/>
-        </w:rPr>
-        <w:t xml:space="preserve">20</w:t>
-      </w:r>
-      <w:r>
-        <w:t xml:space="preserve">, 332–338.</w:t>
+        <w:t xml:space="preserve">Borenstein, M. (2009). Effect sizes for continuous data. In H. Cooper, L. V. Hedges, &amp; J. C. Valentine (Eds.),</w:t>
+      </w:r>
+      <w:r>
+        <w:t xml:space="preserve"> </w:t>
+      </w:r>
+      <w:r>
+        <w:rPr>
+          <w:iCs/>
+          <w:i/>
+        </w:rPr>
+        <w:t xml:space="preserve">The handbook of synthesis and meta-analysis</w:t>
+      </w:r>
+      <w:r>
+        <w:t xml:space="preserve"> </w:t>
+      </w:r>
+      <w:r>
+        <w:t xml:space="preserve">(pp. 221–235). New York, NY: Russell Sage Foundation.</w:t>
       </w:r>
     </w:p>
     <w:bookmarkEnd w:id="72"/>
-    <w:bookmarkStart w:id="73" w:name="ref-borenstein2009effect"/>
+    <w:bookmarkStart w:id="73" w:name="ref-borenstein2011introduction"/>
     <w:p>
       <w:pPr>
         <w:pStyle w:val="Literaturverzeichnis"/>
       </w:pPr>
       <w:r>
-        <w:t xml:space="preserve">Borenstein, M. (2009). Effect sizes for continuous data. In H. Cooper, L. V. Hedges, &amp; J. C. Valentine (Eds.),</w:t>
-      </w:r>
-      <w:r>
-        <w:t xml:space="preserve"> </w:t>
-      </w:r>
-      <w:r>
-        <w:rPr>
-          <w:iCs/>
-          <w:i/>
-        </w:rPr>
-        <w:t xml:space="preserve">The handbook of synthesis and meta-analysis</w:t>
-      </w:r>
-      <w:r>
-        <w:t xml:space="preserve"> </w:t>
-      </w:r>
-      <w:r>
-        <w:t xml:space="preserve">(pp. 221–235). New York, NY: Russell Sage Foundation.</w:t>
+        <w:t xml:space="preserve">Borenstein, M., Hedges, L. V., Higgins, J. P., &amp; Rothstein, H. R. (2011).</w:t>
+      </w:r>
+      <w:r>
+        <w:t xml:space="preserve"> </w:t>
+      </w:r>
+      <w:r>
+        <w:rPr>
+          <w:iCs/>
+          <w:i/>
+        </w:rPr>
+        <w:t xml:space="preserve">Introduction to meta-analysis</w:t>
+      </w:r>
+      <w:r>
+        <w:t xml:space="preserve">. John Wiley &amp; Sons.</w:t>
       </w:r>
     </w:p>
     <w:bookmarkEnd w:id="73"/>
@@ -6245,12 +6408,48 @@
       </w:r>
     </w:p>
     <w:bookmarkEnd w:id="77"/>
-    <w:bookmarkStart w:id="78" w:name="ref-fillenbaun1970more"/>
+    <w:bookmarkStart w:id="78" w:name="ref-drevon2017intercoder"/>
     <w:p>
       <w:pPr>
         <w:pStyle w:val="Literaturverzeichnis"/>
       </w:pPr>
       <w:r>
+        <w:t xml:space="preserve">Drevon, D., Fursa, S. R., &amp; Malcolm, A. L. (2017). Intercoder reliability and validity of WebPlotDigitizer in extracting graphed data.</w:t>
+      </w:r>
+      <w:r>
+        <w:t xml:space="preserve"> </w:t>
+      </w:r>
+      <w:r>
+        <w:rPr>
+          <w:iCs/>
+          <w:i/>
+        </w:rPr>
+        <w:t xml:space="preserve">Behavior Modification</w:t>
+      </w:r>
+      <w:r>
+        <w:t xml:space="preserve">,</w:t>
+      </w:r>
+      <w:r>
+        <w:t xml:space="preserve"> </w:t>
+      </w:r>
+      <w:r>
+        <w:rPr>
+          <w:iCs/>
+          <w:i/>
+        </w:rPr>
+        <w:t xml:space="preserve">41</w:t>
+      </w:r>
+      <w:r>
+        <w:t xml:space="preserve">(2), 323–339.</w:t>
+      </w:r>
+    </w:p>
+    <w:bookmarkEnd w:id="78"/>
+    <w:bookmarkStart w:id="79" w:name="ref-fillenbaun1970more"/>
+    <w:p>
+      <w:pPr>
+        <w:pStyle w:val="Literaturverzeichnis"/>
+      </w:pPr>
+      <w:r>
         <w:t xml:space="preserve">Fillenbaun, S., &amp; Frey, R. (1970). More on the" faithful" behavior of suspicious subjects.</w:t>
       </w:r>
       <w:r>
@@ -6280,8 +6479,8 @@
         <w:t xml:space="preserve">(1), 43–51.</w:t>
       </w:r>
     </w:p>
-    <w:bookmarkEnd w:id="78"/>
-    <w:bookmarkStart w:id="79" w:name="ref-franco2014publication"/>
+    <w:bookmarkEnd w:id="79"/>
+    <w:bookmarkStart w:id="80" w:name="ref-franco2014publication"/>
     <w:p>
       <w:pPr>
         <w:pStyle w:val="Literaturverzeichnis"/>
@@ -6316,8 +6515,8 @@
         <w:t xml:space="preserve">(6203), 1502–1505.</w:t>
       </w:r>
     </w:p>
-    <w:bookmarkEnd w:id="79"/>
-    <w:bookmarkStart w:id="80" w:name="ref-hayes1967two"/>
+    <w:bookmarkEnd w:id="80"/>
+    <w:bookmarkStart w:id="81" w:name="ref-hayes1967two"/>
     <w:p>
       <w:pPr>
         <w:pStyle w:val="Literaturverzeichnis"/>
@@ -6352,13 +6551,49 @@
         <w:t xml:space="preserve">(11), 556–558.</w:t>
       </w:r>
     </w:p>
-    <w:bookmarkEnd w:id="80"/>
-    <w:bookmarkStart w:id="81" w:name="ref-kruglanski1975human"/>
+    <w:bookmarkEnd w:id="81"/>
+    <w:bookmarkStart w:id="82" w:name="ref-kenealy1988validation"/>
     <w:p>
       <w:pPr>
         <w:pStyle w:val="Literaturverzeichnis"/>
       </w:pPr>
       <w:r>
+        <w:t xml:space="preserve">Kenealy, P. (1988). Validation of a music mood induction procedure: Some preliminary findings.</w:t>
+      </w:r>
+      <w:r>
+        <w:t xml:space="preserve"> </w:t>
+      </w:r>
+      <w:r>
+        <w:rPr>
+          <w:iCs/>
+          <w:i/>
+        </w:rPr>
+        <w:t xml:space="preserve">Cognition &amp; Emotion</w:t>
+      </w:r>
+      <w:r>
+        <w:t xml:space="preserve">,</w:t>
+      </w:r>
+      <w:r>
+        <w:t xml:space="preserve"> </w:t>
+      </w:r>
+      <w:r>
+        <w:rPr>
+          <w:iCs/>
+          <w:i/>
+        </w:rPr>
+        <w:t xml:space="preserve">2</w:t>
+      </w:r>
+      <w:r>
+        <w:t xml:space="preserve">(1), 41–48.</w:t>
+      </w:r>
+    </w:p>
+    <w:bookmarkEnd w:id="82"/>
+    <w:bookmarkStart w:id="83" w:name="ref-kruglanski1975human"/>
+    <w:p>
+      <w:pPr>
+        <w:pStyle w:val="Literaturverzeichnis"/>
+      </w:pPr>
+      <w:r>
         <w:t xml:space="preserve">Kruglanski, A. W. (1975). The human subject in the psychology experiment: Fact and artifact.</w:t>
       </w:r>
       <w:r>
@@ -6388,8 +6623,8 @@
         <w:t xml:space="preserve">, 101–147.</w:t>
       </w:r>
     </w:p>
-    <w:bookmarkEnd w:id="81"/>
-    <w:bookmarkStart w:id="82" w:name="ref-masling1966role"/>
+    <w:bookmarkEnd w:id="83"/>
+    <w:bookmarkStart w:id="84" w:name="ref-masling1966role"/>
     <w:p>
       <w:pPr>
         <w:pStyle w:val="Literaturverzeichnis"/>
@@ -6424,8 +6659,8 @@
         <w:t xml:space="preserve">, 67–103.</w:t>
       </w:r>
     </w:p>
-    <w:bookmarkEnd w:id="82"/>
-    <w:bookmarkStart w:id="83" w:name="ref-milgram1972interpreting"/>
+    <w:bookmarkEnd w:id="84"/>
+    <w:bookmarkStart w:id="85" w:name="ref-milgram1972interpreting"/>
     <w:p>
       <w:pPr>
         <w:pStyle w:val="Literaturverzeichnis"/>
@@ -6450,8 +6685,8 @@
         <w:t xml:space="preserve">(pp. 138–154). New York, NY: Free Press.</w:t>
       </w:r>
     </w:p>
-    <w:bookmarkEnd w:id="83"/>
-    <w:bookmarkStart w:id="84" w:name="ref-mummolo2019demand"/>
+    <w:bookmarkEnd w:id="85"/>
+    <w:bookmarkStart w:id="86" w:name="ref-mummolo2019demand"/>
     <w:p>
       <w:pPr>
         <w:pStyle w:val="Literaturverzeichnis"/>
@@ -6486,8 +6721,8 @@
         <w:t xml:space="preserve">(2), 517–529.</w:t>
       </w:r>
     </w:p>
-    <w:bookmarkEnd w:id="84"/>
-    <w:bookmarkStart w:id="85" w:name="ref-orne1959nature"/>
+    <w:bookmarkEnd w:id="86"/>
+    <w:bookmarkStart w:id="87" w:name="ref-orne1959nature"/>
     <w:p>
       <w:pPr>
         <w:pStyle w:val="Literaturverzeichnis"/>
@@ -6522,8 +6757,8 @@
         <w:t xml:space="preserve">(3), 277–299.</w:t>
       </w:r>
     </w:p>
-    <w:bookmarkEnd w:id="85"/>
-    <w:bookmarkStart w:id="86" w:name="ref-orne1962social"/>
+    <w:bookmarkEnd w:id="87"/>
+    <w:bookmarkStart w:id="88" w:name="ref-orne1962social"/>
     <w:p>
       <w:pPr>
         <w:pStyle w:val="Literaturverzeichnis"/>
@@ -6558,8 +6793,8 @@
         <w:t xml:space="preserve">(11), 776–783.</w:t>
       </w:r>
     </w:p>
-    <w:bookmarkEnd w:id="86"/>
-    <w:bookmarkStart w:id="87" w:name="ref-orne1969demand"/>
+    <w:bookmarkEnd w:id="88"/>
+    <w:bookmarkStart w:id="89" w:name="ref-orne1969demand"/>
     <w:p>
       <w:pPr>
         <w:pStyle w:val="Literaturverzeichnis"/>
@@ -6584,8 +6819,8 @@
         <w:t xml:space="preserve">(pp. 143–179). New York, NY: Academic Press.</w:t>
       </w:r>
     </w:p>
-    <w:bookmarkEnd w:id="87"/>
-    <w:bookmarkStart w:id="88" w:name="ref-riecken1962program"/>
+    <w:bookmarkEnd w:id="89"/>
+    <w:bookmarkStart w:id="90" w:name="ref-riecken1962program"/>
     <w:p>
       <w:pPr>
         <w:pStyle w:val="Literaturverzeichnis"/>
@@ -6610,8 +6845,8 @@
         <w:t xml:space="preserve">(Vol. 2, pp. 25–41). New York, NY: Pergamon Press.</w:t>
       </w:r>
     </w:p>
-    <w:bookmarkEnd w:id="88"/>
-    <w:bookmarkStart w:id="89" w:name="ref-rodgers2021evaluating"/>
+    <w:bookmarkEnd w:id="90"/>
+    <w:bookmarkStart w:id="91" w:name="ref-rodgers2021evaluating"/>
     <w:p>
       <w:pPr>
         <w:pStyle w:val="Literaturverzeichnis"/>
@@ -6646,8 +6881,8 @@
         <w:t xml:space="preserve">(2), 141.</w:t>
       </w:r>
     </w:p>
-    <w:bookmarkEnd w:id="89"/>
-    <w:bookmarkStart w:id="90" w:name="ref-rosenberg1969conditions"/>
+    <w:bookmarkEnd w:id="91"/>
+    <w:bookmarkStart w:id="92" w:name="ref-rosenberg1969conditions"/>
     <w:p>
       <w:pPr>
         <w:pStyle w:val="Literaturverzeichnis"/>
@@ -6672,8 +6907,8 @@
         <w:t xml:space="preserve">(pp. 280–350). New York, NY: Academic Press.</w:t>
       </w:r>
     </w:p>
-    <w:bookmarkEnd w:id="90"/>
-    <w:bookmarkStart w:id="91" w:name="ref-rosnow1973mediation"/>
+    <w:bookmarkEnd w:id="92"/>
+    <w:bookmarkStart w:id="93" w:name="ref-rosnow1973mediation"/>
     <w:p>
       <w:pPr>
         <w:pStyle w:val="Literaturverzeichnis"/>
@@ -6708,8 +6943,8 @@
         <w:t xml:space="preserve">(3), 181–201.</w:t>
       </w:r>
     </w:p>
-    <w:bookmarkEnd w:id="91"/>
-    <w:bookmarkStart w:id="92" w:name="ref-rosnow1997people"/>
+    <w:bookmarkEnd w:id="93"/>
+    <w:bookmarkStart w:id="94" w:name="ref-rosnow1997people"/>
     <w:p>
       <w:pPr>
         <w:pStyle w:val="Literaturverzeichnis"/>
@@ -6731,8 +6966,8 @@
         <w:t xml:space="preserve">. New York, NY: Freeman.</w:t>
       </w:r>
     </w:p>
-    <w:bookmarkEnd w:id="92"/>
-    <w:bookmarkStart w:id="93" w:name="ref-schardt2007utilization"/>
+    <w:bookmarkEnd w:id="94"/>
+    <w:bookmarkStart w:id="95" w:name="ref-schardt2007utilization"/>
     <w:p>
       <w:pPr>
         <w:pStyle w:val="Literaturverzeichnis"/>
@@ -6767,8 +7002,8 @@
         <w:t xml:space="preserve">(1), 1–6.</w:t>
       </w:r>
     </w:p>
-    <w:bookmarkEnd w:id="93"/>
-    <w:bookmarkStart w:id="94" w:name="ref-sharpe2016frightened"/>
+    <w:bookmarkEnd w:id="95"/>
+    <w:bookmarkStart w:id="96" w:name="ref-sharpe2016frightened"/>
     <w:p>
       <w:pPr>
         <w:pStyle w:val="Literaturverzeichnis"/>
@@ -6803,8 +7038,8 @@
         <w:t xml:space="preserve">(4), 349–368.</w:t>
       </w:r>
     </w:p>
-    <w:bookmarkEnd w:id="94"/>
-    <w:bookmarkStart w:id="95" w:name="ref-sigall1970cooperative"/>
+    <w:bookmarkEnd w:id="96"/>
+    <w:bookmarkStart w:id="97" w:name="ref-sigall1970cooperative"/>
     <w:p>
       <w:pPr>
         <w:pStyle w:val="Literaturverzeichnis"/>
@@ -6839,8 +7074,8 @@
         <w:t xml:space="preserve">(1), 1–10.</w:t>
       </w:r>
     </w:p>
-    <w:bookmarkEnd w:id="95"/>
-    <w:bookmarkStart w:id="96" w:name="ref-standing2008demonstration"/>
+    <w:bookmarkEnd w:id="97"/>
+    <w:bookmarkStart w:id="98" w:name="ref-standing2008demonstration"/>
     <w:p>
       <w:pPr>
         <w:pStyle w:val="Literaturverzeichnis"/>
@@ -6875,8 +7110,8 @@
         <w:t xml:space="preserve">(3), 553–566.</w:t>
       </w:r>
     </w:p>
-    <w:bookmarkEnd w:id="96"/>
-    <w:bookmarkStart w:id="97" w:name="ref-stanley2014meta"/>
+    <w:bookmarkEnd w:id="98"/>
+    <w:bookmarkStart w:id="99" w:name="ref-stanley2014meta"/>
     <w:p>
       <w:pPr>
         <w:pStyle w:val="Literaturverzeichnis"/>
@@ -6911,8 +7146,8 @@
         <w:t xml:space="preserve">(1), 60–78.</w:t>
       </w:r>
     </w:p>
-    <w:bookmarkEnd w:id="97"/>
-    <w:bookmarkStart w:id="98" w:name="ref-strohmetz2008research"/>
+    <w:bookmarkEnd w:id="99"/>
+    <w:bookmarkStart w:id="100" w:name="ref-strohmetz2008research"/>
     <w:p>
       <w:pPr>
         <w:pStyle w:val="Literaturverzeichnis"/>
@@ -6947,8 +7182,8 @@
         <w:t xml:space="preserve">(2), 861–877.</w:t>
       </w:r>
     </w:p>
-    <w:bookmarkEnd w:id="98"/>
-    <w:bookmarkStart w:id="99" w:name="ref-vevea1995general"/>
+    <w:bookmarkEnd w:id="100"/>
+    <w:bookmarkStart w:id="101" w:name="ref-vevea1995general"/>
     <w:p>
       <w:pPr>
         <w:pStyle w:val="Literaturverzeichnis"/>
@@ -6983,8 +7218,8 @@
         <w:t xml:space="preserve">(3), 419–435.</w:t>
       </w:r>
     </w:p>
-    <w:bookmarkEnd w:id="99"/>
-    <w:bookmarkStart w:id="100" w:name="ref-weber1972subject"/>
+    <w:bookmarkEnd w:id="101"/>
+    <w:bookmarkStart w:id="102" w:name="ref-weber1972subject"/>
     <w:p>
       <w:pPr>
         <w:pStyle w:val="Literaturverzeichnis"/>
@@ -7019,8 +7254,8 @@
         <w:t xml:space="preserve">(4), 273–295.</w:t>
       </w:r>
     </w:p>
-    <w:bookmarkEnd w:id="100"/>
-    <w:bookmarkStart w:id="101" w:name="ref-yarkoni2017choosing"/>
+    <w:bookmarkEnd w:id="102"/>
+    <w:bookmarkStart w:id="103" w:name="ref-yarkoni2017choosing"/>
     <w:p>
       <w:pPr>
         <w:pStyle w:val="Literaturverzeichnis"/>
@@ -7055,8 +7290,8 @@
         <w:t xml:space="preserve">(6), 1100–1122.</w:t>
       </w:r>
     </w:p>
-    <w:bookmarkEnd w:id="101"/>
-    <w:bookmarkStart w:id="102" w:name="ref-zion2018mindsets"/>
+    <w:bookmarkEnd w:id="103"/>
+    <w:bookmarkStart w:id="104" w:name="ref-zion2018mindsets"/>
     <w:p>
       <w:pPr>
         <w:pStyle w:val="Literaturverzeichnis"/>
@@ -7091,9 +7326,9 @@
         <w:t xml:space="preserve">, 137–160.</w:t>
       </w:r>
     </w:p>
-    <w:bookmarkEnd w:id="102"/>
-    <w:bookmarkEnd w:id="103"/>
     <w:bookmarkEnd w:id="104"/>
+    <w:bookmarkEnd w:id="105"/>
+    <w:bookmarkEnd w:id="106"/>
     <w:sectPr>
       <w:headerReference r:id="rId10" w:type="even"/>
       <w:headerReference r:id="rId9" w:type="default"/>

</xml_diff>

<commit_message>
Good, good, good, good revisions
</commit_message>
<xml_diff>
--- a/metaware_manuscript.docx
+++ b/metaware_manuscript.docx
@@ -3799,9 +3799,33 @@
     <w:p>
       <w:pPr>
         <w:pStyle w:val="FirstParagraph"/>
-      </w:pPr>
-      <w:r>
-        <w:t>A comprehensive examination of strict experimental manipulations of demand characteristics reveal that they typically lead participants to slightly shift their responses in the direction of the communicated hypothesis. However, publication bias analyses are inconclusive and the estimated effects are heterogeneous. Using admittedly arbitrary thresholds, we estimated that 63% of demand characteristics manipulations produce these hypothesis-consistent shifts in participants’ responses (</w:t>
+        <w:rPr>
+          <w:ins w:id="36" w:author="Nicholas Alvaro Coles" w:date="2023-02-20T16:09:00Z"/>
+        </w:rPr>
+      </w:pPr>
+      <w:r>
+        <w:t xml:space="preserve">A comprehensive examination of strict experimental manipulations of demand characteristics reveal that they typically lead participants to slightly shift their responses in the direction of the communicated hypothesis. However, publication bias analyses are </w:t>
+      </w:r>
+      <w:del w:id="37" w:author="Nicholas Alvaro Coles" w:date="2023-02-20T15:54:00Z">
+        <w:r>
+          <w:delText>inconclusive</w:delText>
+        </w:r>
+      </w:del>
+      <w:ins w:id="38" w:author="Nicholas Alvaro Coles" w:date="2023-02-20T15:54:00Z">
+        <w:r>
+          <w:t>inconclusive,</w:t>
+        </w:r>
+      </w:ins>
+      <w:r>
+        <w:t xml:space="preserve"> and the estimated effects are heterogeneous. Using admittedly arbitrary thresholds, we estimated that 63% of demand characteristics manipulations produce </w:t>
+      </w:r>
+      <w:del w:id="39" w:author="Nicholas Alvaro Coles" w:date="2023-02-20T15:54:00Z">
+        <w:r>
+          <w:delText xml:space="preserve">these </w:delText>
+        </w:r>
+      </w:del>
+      <w:r>
+        <w:t>hypothesis-consistent shifts in participants’ responses (</w:t>
       </w:r>
       <m:oMath>
         <m:r>
@@ -3812,7 +3836,26 @@
         </m:r>
       </m:oMath>
       <w:r>
-        <w:t xml:space="preserve"> &gt; 0.10). 19% produce hypothesis-</w:t>
+        <w:t xml:space="preserve"> &gt; 0.10</w:t>
+      </w:r>
+      <w:del w:id="40" w:author="Nicholas Alvaro Coles" w:date="2023-02-20T15:55:00Z">
+        <w:r>
+          <w:delText xml:space="preserve">). </w:delText>
+        </w:r>
+      </w:del>
+      <w:ins w:id="41" w:author="Nicholas Alvaro Coles" w:date="2023-02-20T15:55:00Z">
+        <w:r>
+          <w:t>)</w:t>
+        </w:r>
+        <w:r>
+          <w:t>,</w:t>
+        </w:r>
+        <w:r>
+          <w:t xml:space="preserve"> </w:t>
+        </w:r>
+      </w:ins>
+      <w:r>
+        <w:t>19% produce hypothesis-</w:t>
       </w:r>
       <w:r>
         <w:rPr>
@@ -3866,1103 +3909,1944 @@
         </m:r>
       </m:oMath>
       <w:r>
-        <w:t xml:space="preserve"> = 2.02. This range covers the magnitude of almost every conceivable effect in experimental psychology. Thus, in order to distinguish theory-relevant effects from artifactual demand effects, it is essential that experimental psychologists better understand how the latter work.</w:t>
-      </w:r>
-    </w:p>
-    <w:p>
-      <w:pPr>
-        <w:pStyle w:val="BodyText"/>
-      </w:pPr>
-      <w:r>
-        <w:t xml:space="preserve">An examination of the evidence we were able to synthesize provides </w:t>
-      </w:r>
-      <w:del w:id="36" w:author="Nicholas Alvaro Coles" w:date="2023-02-20T14:07:00Z">
-        <w:r>
-          <w:delText xml:space="preserve">a surprising </w:delText>
-        </w:r>
-      </w:del>
-      <w:ins w:id="37" w:author="Nicholas Alvaro Coles" w:date="2023-02-20T14:07:00Z">
-        <w:r>
-          <w:t xml:space="preserve">some </w:t>
-        </w:r>
-      </w:ins>
-      <w:r>
-        <w:t>clue</w:t>
-      </w:r>
-      <w:ins w:id="38" w:author="Nicholas Alvaro Coles" w:date="2023-02-20T14:07:00Z">
-        <w:r>
-          <w:t>s</w:t>
-        </w:r>
-      </w:ins>
-      <w:r>
-        <w:t xml:space="preserve"> about how demand characteristics bias participant responses. Contrary to virtually every pre-existing theoretical framework, we </w:t>
-      </w:r>
-      <w:ins w:id="39" w:author="Nicholas Alvaro Coles" w:date="2023-02-20T14:08:00Z">
-        <w:r>
-          <w:t xml:space="preserve">only </w:t>
-        </w:r>
-      </w:ins>
-      <w:del w:id="40" w:author="Nicholas Alvaro Coles" w:date="2023-02-20T14:07:00Z">
-        <w:r>
-          <w:delText xml:space="preserve">did </w:delText>
-        </w:r>
-      </w:del>
-      <w:ins w:id="41" w:author="Nicholas Alvaro Coles" w:date="2023-02-20T14:07:00Z">
-        <w:r>
-          <w:t xml:space="preserve">found limited </w:t>
-        </w:r>
-      </w:ins>
-      <w:del w:id="42" w:author="Nicholas Alvaro Coles" w:date="2023-02-20T14:08:00Z">
-        <w:r>
-          <w:delText xml:space="preserve">not find evidence </w:delText>
-        </w:r>
-      </w:del>
-      <w:ins w:id="43" w:author="Nicholas Alvaro Coles" w:date="2023-02-20T14:08:00Z">
-        <w:r>
-          <w:t xml:space="preserve">evidence </w:t>
-        </w:r>
-      </w:ins>
-      <w:r>
-        <w:t xml:space="preserve">that demand effects are driven by response bias. </w:t>
-      </w:r>
-      <w:del w:id="44" w:author="Nicholas Alvaro Coles" w:date="2023-02-20T14:08:00Z">
-        <w:r>
-          <w:delText xml:space="preserve">More </w:delText>
-        </w:r>
-      </w:del>
-      <w:ins w:id="45" w:author="Nicholas Alvaro Coles" w:date="2023-02-20T14:08:00Z">
-        <w:r>
-          <w:t>S</w:t>
-        </w:r>
-      </w:ins>
-      <w:del w:id="46" w:author="Nicholas Alvaro Coles" w:date="2023-02-20T14:08:00Z">
-        <w:r>
-          <w:delText>s</w:delText>
-        </w:r>
-      </w:del>
-      <w:r>
-        <w:t xml:space="preserve">pecifically, </w:t>
-      </w:r>
-      <w:ins w:id="47" w:author="Nicholas Alvaro Coles" w:date="2023-02-20T14:08:00Z">
-        <w:r>
-          <w:t xml:space="preserve">in the Study 1b meta-analysis, </w:t>
-        </w:r>
-      </w:ins>
-      <w:r>
-        <w:t xml:space="preserve">we did not find that </w:t>
-      </w:r>
-      <w:ins w:id="48" w:author="Nicholas Alvaro Coles" w:date="2023-02-20T14:08:00Z">
-        <w:r>
-          <w:t xml:space="preserve">external ratings of </w:t>
-        </w:r>
-      </w:ins>
-      <w:r>
-        <w:t xml:space="preserve">two factors theorized to underlie response biases—motivation and opportunity to adjust responses—moderated </w:t>
-      </w:r>
-      <w:del w:id="49" w:author="Nicholas Alvaro Coles" w:date="2023-02-20T14:08:00Z">
-        <w:r>
-          <w:delText>the effects of experimentally-manipulated demand characteristics</w:delText>
-        </w:r>
-      </w:del>
-      <w:ins w:id="50" w:author="Nicholas Alvaro Coles" w:date="2023-02-20T14:08:00Z">
-        <w:r>
-          <w:t>demand effects</w:t>
-        </w:r>
-      </w:ins>
-      <w:r>
-        <w:t xml:space="preserve">. </w:t>
-      </w:r>
-      <w:ins w:id="51" w:author="Nicholas Alvaro Coles" w:date="2023-02-20T14:09:00Z">
-        <w:r>
-          <w:t xml:space="preserve">In a specific study context examined in Study 2, we found non-robust evidence of a moderating role of motivation, but not opportunity, ratings. </w:t>
-        </w:r>
-      </w:ins>
-      <w:ins w:id="52" w:author="Nicholas Alvaro Coles" w:date="2023-02-20T14:10:00Z">
-        <w:r>
-          <w:t xml:space="preserve">Nonetheless, we did find robust evidence of a different moderator in </w:t>
-        </w:r>
-      </w:ins>
-      <w:ins w:id="53" w:author="Nicholas Alvaro Coles" w:date="2023-02-20T14:09:00Z">
-        <w:r>
-          <w:t xml:space="preserve">both the meta-analysis </w:t>
-        </w:r>
-      </w:ins>
-      <w:ins w:id="54" w:author="Nicholas Alvaro Coles" w:date="2023-02-20T14:10:00Z">
-        <w:r>
-          <w:t>and Study 2: participant beliefs. This challenges</w:t>
-        </w:r>
-      </w:ins>
-      <w:ins w:id="55" w:author="Nicholas Alvaro Coles" w:date="2023-02-20T14:11:00Z">
-        <w:r>
-          <w:t xml:space="preserve"> </w:t>
-        </w:r>
-      </w:ins>
-      <w:ins w:id="56" w:author="Nicholas Alvaro Coles" w:date="2023-02-20T14:12:00Z">
-        <w:r>
-          <w:t xml:space="preserve">conventional views of demand characteristics, which characterize their effects solely as a response bias. </w:t>
-        </w:r>
-      </w:ins>
-      <w:del w:id="57" w:author="Nicholas Alvaro Coles" w:date="2023-02-20T14:12:00Z">
-        <w:r>
-          <w:delText xml:space="preserve">Instead, our results are consistent with a more parsimonious view: that demand effects are driven by participant beliefs—i.e., placebo effects. </w:delText>
-        </w:r>
-      </w:del>
-      <w:r>
-        <w:t xml:space="preserve">However, our investigation of underlying </w:t>
-      </w:r>
-      <w:r>
-        <w:lastRenderedPageBreak/>
-        <w:t xml:space="preserve">mechanisms was based on single-item measures that were either (a) completed by an external set of participants who reviewed short descriptions of studies in the meta-analysis (Study 1b), or (b) collected in a single experiment that may not generalize to other study contexts (Study 2). Thus, </w:t>
-      </w:r>
-      <w:del w:id="58" w:author="Nicholas Alvaro Coles" w:date="2023-02-20T14:12:00Z">
-        <w:r>
-          <w:delText>although the results provide evidence that demand characteristics can produce placebo-related shifts in participants’ responses, it would be premature to dismiss other potential mediators (e.g., ones that produce response biases).</w:delText>
-        </w:r>
-      </w:del>
-      <w:ins w:id="59" w:author="Nicholas Alvaro Coles" w:date="2023-02-20T14:12:00Z">
-        <w:r>
-          <w:t>our results should be viewed as preliminary.</w:t>
-        </w:r>
-      </w:ins>
-    </w:p>
-    <w:p>
-      <w:pPr>
-        <w:pStyle w:val="BodyText"/>
-      </w:pPr>
-      <w:r>
-        <w:t xml:space="preserve">Additional moderator analyses indicated that some methodological decisions—such as sampling students, running studies in-person, and not offering payment—are associated with increases in hypothesis-consistent responding. However, </w:t>
-      </w:r>
-      <w:ins w:id="60" w:author="Nicholas Alvaro Coles" w:date="2023-02-20T14:13:00Z">
-        <w:r>
-          <w:t xml:space="preserve">only </w:t>
-        </w:r>
-      </w:ins>
-      <w:r>
-        <w:t xml:space="preserve">student status </w:t>
-      </w:r>
-      <w:del w:id="61" w:author="Nicholas Alvaro Coles" w:date="2023-02-20T14:13:00Z">
-        <w:r>
-          <w:delText xml:space="preserve">is the only </w:delText>
-        </w:r>
-      </w:del>
-      <w:ins w:id="62" w:author="Nicholas Alvaro Coles" w:date="2023-02-20T14:13:00Z">
-        <w:r>
-          <w:t xml:space="preserve">yielded robust results across </w:t>
-        </w:r>
-      </w:ins>
-      <w:del w:id="63" w:author="Nicholas Alvaro Coles" w:date="2023-02-20T14:13:00Z">
-        <w:r>
-          <w:delText xml:space="preserve">one of those moderators that was robust in </w:delText>
-        </w:r>
-      </w:del>
-      <w:r>
-        <w:t>sensitivity analyses. We also found that demand characteristics tended to be more impactful when a nil (as opposed to negative or positive) hypothesis is communicated. Surprisingly, we found that participants had little-to-no ability to predict how demand characteristics would impact other participants, although that it is possible that their performance would improve with more information.</w:t>
-      </w:r>
-    </w:p>
-    <w:p>
-      <w:pPr>
-        <w:pStyle w:val="Heading2"/>
-      </w:pPr>
-      <w:bookmarkStart w:id="64" w:name="X7c4e31a4195cc27ff3128d99e8a746c7aa8b278"/>
-      <w:r>
-        <w:t>Implications for conceptualizations of participant roles</w:t>
-      </w:r>
-    </w:p>
-    <w:p>
-      <w:pPr>
-        <w:pStyle w:val="FirstParagraph"/>
-      </w:pPr>
-      <w:r>
-        <w:t>In his pioneering work on demand characteristics, Orne (1962) characterized participants as “good subjects” who are motivated to help the researcher confirm their hypothesis. Our results—although not without their limitations—do not suggest that this is a prominent participant goal. Indeed, across all experimental contexts reviewed by Study1b participants, the estimated mean motivation to help confirm the study hypothesis was near zero (</w:t>
-      </w:r>
-      <w:r>
-        <w:rPr>
-          <w:i/>
-          <w:iCs/>
-        </w:rPr>
-        <w:t>M</w:t>
-      </w:r>
-      <w:r>
-        <w:t xml:space="preserve"> = 0.42, </w:t>
-      </w:r>
-      <w:r>
-        <w:rPr>
-          <w:i/>
-          <w:iCs/>
-        </w:rPr>
-        <w:t>SD</w:t>
-      </w:r>
-      <w:r>
-        <w:t xml:space="preserve"> = 0.53). To be sure, there were some study contexts in which participants tended to report slight motivation to confirm the experimenter’s hypothesis, such as when they were told the researcher expected them to (a) prefer a news article that favors their political party (</w:t>
-      </w:r>
-      <w:r>
-        <w:rPr>
-          <w:i/>
-          <w:iCs/>
-        </w:rPr>
-        <w:t>M</w:t>
-      </w:r>
-      <w:r>
-        <w:t xml:space="preserve"> = 2.18), (b) avoid perceiving a shift in an optical illusion (</w:t>
-      </w:r>
-      <w:r>
-        <w:rPr>
-          <w:i/>
-          <w:iCs/>
-        </w:rPr>
-        <w:t>M</w:t>
-      </w:r>
-      <w:r>
-        <w:t xml:space="preserve"> = 1.62), and (c) feel moved by happy and sad music (</w:t>
-      </w:r>
-      <w:r>
-        <w:rPr>
-          <w:i/>
-          <w:iCs/>
-        </w:rPr>
-        <w:t>M</w:t>
-      </w:r>
-      <w:r>
-        <w:t xml:space="preserve"> = 1.36). However, this can alternatively be interpreted as motivation to respond in a manner </w:t>
-      </w:r>
-      <w:r>
-        <w:lastRenderedPageBreak/>
-        <w:t xml:space="preserve">that is consistent with their beliefs—not motivation to help the experimenter. </w:t>
-      </w:r>
-      <w:del w:id="65" w:author="Nicholas Alvaro Coles" w:date="2023-02-20T14:14:00Z">
-        <w:r>
-          <w:delText xml:space="preserve">Our </w:delText>
-        </w:r>
-      </w:del>
-      <w:ins w:id="66" w:author="Nicholas Alvaro Coles" w:date="2023-02-20T14:14:00Z">
-        <w:r>
-          <w:t>Unfortunately, o</w:t>
-        </w:r>
-        <w:r>
-          <w:t xml:space="preserve">ur </w:t>
-        </w:r>
-      </w:ins>
-      <w:r>
-        <w:t xml:space="preserve">results provide mixed evidence for this explanation. One one hand, the Study 1b meta-analysis indicated that there was a modest-sized correlation between study-level estimates of participants’ (a) motivation to confirm the hypothesis, and (b) belief in the hypothesis, </w:t>
-      </w:r>
-      <m:oMath>
-        <m:r>
-          <w:rPr>
-            <w:rFonts w:ascii="Cambria Math" w:hAnsi="Cambria Math"/>
-          </w:rPr>
-          <m:t>r</m:t>
-        </m:r>
-      </m:oMath>
-      <w:r>
-        <w:t xml:space="preserve"> = 0.52, 95% CI [0.38, 0.64], </w:t>
-      </w:r>
-      <m:oMath>
-        <m:r>
-          <w:rPr>
-            <w:rFonts w:ascii="Cambria Math" w:hAnsi="Cambria Math"/>
-          </w:rPr>
-          <m:t>p</m:t>
-        </m:r>
-      </m:oMath>
-      <w:r>
-        <w:t xml:space="preserve"> &lt; .001. This suggest that, across all study contexts, participants were generally only motivated to confirm the hypothesis when it conformed with their own beliefs. On the other hand, we did not find that motivation and belief ratings were correlated in Study 2, </w:t>
-      </w:r>
-      <m:oMath>
-        <m:r>
-          <w:rPr>
-            <w:rFonts w:ascii="Cambria Math" w:hAnsi="Cambria Math"/>
-          </w:rPr>
-          <m:t>r</m:t>
-        </m:r>
-      </m:oMath>
-      <w:r>
-        <w:t xml:space="preserve"> = 0.04, 95% CI [-0.12, 0.20], </w:t>
-      </w:r>
-      <m:oMath>
-        <m:r>
-          <w:rPr>
-            <w:rFonts w:ascii="Cambria Math" w:hAnsi="Cambria Math"/>
-          </w:rPr>
-          <m:t>p</m:t>
-        </m:r>
-      </m:oMath>
-      <w:r>
-        <w:t xml:space="preserve"> = .613.</w:t>
-      </w:r>
-    </w:p>
-    <w:p>
-      <w:pPr>
-        <w:pStyle w:val="BodyText"/>
-      </w:pPr>
-      <w:r>
-        <w:t>A placebo account—</w:t>
-      </w:r>
-      <w:ins w:id="67" w:author="Nicholas Alvaro Coles" w:date="2023-02-20T14:15:00Z">
-        <w:r>
-          <w:t>if true</w:t>
-        </w:r>
-      </w:ins>
-      <w:del w:id="68" w:author="Nicholas Alvaro Coles" w:date="2023-02-20T14:15:00Z">
-        <w:r>
-          <w:delText>in retrospect</w:delText>
-        </w:r>
-      </w:del>
-      <w:r>
-        <w:t>—could accommodate findings from many classic studies that seemingly demonstrated participants’ motivation to (a) help the experimenter, or (b) secure positive evaluations. For instance, when participants exhibited sham symptoms of hypnosis, Orne (1962) concluded that the participants did so to please the experimenter. However, an alternative explanation is that these participants were merely acting in accordance with their beliefs about the [sham] symptoms of hypnosis. Similarly, when participants reduced performance on a simple task after being told that high performance was indicative of an obsessive-compulsive personality, Sigall et al. (1970) concluded that participants did so to secure a positive evaluation. Once again, though, an alternative explanation is that these participants simply believed they did not possess a personality disorder and behaved accordingly.</w:t>
-      </w:r>
-    </w:p>
-    <w:p>
-      <w:pPr>
-        <w:pStyle w:val="BodyText"/>
-      </w:pPr>
-      <w:r>
-        <w:t xml:space="preserve">Our results </w:t>
-      </w:r>
-      <w:del w:id="69" w:author="Nicholas Alvaro Coles" w:date="2023-02-20T14:15:00Z">
-        <w:r>
-          <w:delText>are most consistent with</w:delText>
-        </w:r>
-      </w:del>
-      <w:ins w:id="70" w:author="Nicholas Alvaro Coles" w:date="2023-02-20T14:15:00Z">
-        <w:r>
-          <w:t>provide the most robust support for</w:t>
-        </w:r>
-      </w:ins>
-      <w:r>
-        <w:t xml:space="preserve"> a placebo account that has been proposed as an extension—not a replacement—to frameworks that suggests demand characteristics produce response biases. </w:t>
-      </w:r>
-      <w:ins w:id="71" w:author="Nicholas Alvaro Coles" w:date="2023-02-20T14:16:00Z">
-        <w:r>
-          <w:t xml:space="preserve">Evidence of response biases was less robust. </w:t>
-        </w:r>
-      </w:ins>
-      <w:r>
-        <w:t xml:space="preserve">Nonetheless, it seems likely that there are at least some contexts where participants are motivated to secure positive evaluations and/or help researchers confirm their hypotheses (even when controlling for beliefs). </w:t>
-      </w:r>
-      <w:r>
-        <w:lastRenderedPageBreak/>
-        <w:t>For instance, to avoid negative evaluations, participants may be unwilling to explicitly report racial biases—even if they (a) believe that the experimenter expects them to possess the bias, and (b) are consciously aware of the bias. Indeed, other reviews have provided evidence of this “socially desirable’ responding (Sedikides &amp; Gebauer, 2010; Vesely &amp; Klöckner, 2020; but see Lanz, Thielmann, &amp; Gerpott, 2022). Conversely, there may be some contexts where participants are motivated to help the experimenter confirm their hypothesis—even if they don’t believe the hypothesis or think their response will impact how they’re evaluated. Although our meta-analysis does not provide robust evidence for these mechanisms, we caution against preemptively dismissing their potential impact.</w:t>
-      </w:r>
-    </w:p>
-    <w:p>
-      <w:pPr>
-        <w:pStyle w:val="Heading2"/>
-      </w:pPr>
-      <w:bookmarkStart w:id="72" w:name="future-directions"/>
-      <w:bookmarkEnd w:id="64"/>
-      <w:r>
-        <w:t>Future directions</w:t>
-      </w:r>
-    </w:p>
-    <w:p>
-      <w:pPr>
-        <w:pStyle w:val="FirstParagraph"/>
-      </w:pPr>
-      <w:r>
-        <w:t>In work originally published in 1969, McGuire (2009) suggested that there are three stages to a methodological artifact: ignorance, coping, and understanding/exploitation. At that same time, McGuire suggested that research on demand characteristics was entering the third stage. Unfortunately, over 50 years since McGuire’s initial publication, it would seem that only limited progress through this third stage has been made. Indeed, we found very few direct tests of the mechanisms believed to underlie demand effects. Furthermore, our attempts to test these mechanisms through external ratings and a small replication study largely failed to support pre-existing demand characteristic frameworks.</w:t>
-      </w:r>
-    </w:p>
-    <w:p>
-      <w:pPr>
-        <w:pStyle w:val="BodyText"/>
-      </w:pPr>
-      <w:r>
-        <w:t>If researchers hope to progress through this third and final stage, we suggest that (1) theories will have to be refined, (2) mechanisms will have to be directly probed, and (3) reform for increasing the trustworthiness of study results will have to be implemented.</w:t>
-      </w:r>
-    </w:p>
-    <w:p>
-      <w:pPr>
-        <w:pStyle w:val="BodyText"/>
-      </w:pPr>
-      <w:r>
-        <w:lastRenderedPageBreak/>
-        <w:t xml:space="preserve">Theoretically, it is no longer tenable to keep demand characteristics conceptually divorced from related work on placebo effects. Consistent with recently proposed extensions of demand characteristic frameworks, our meta-analysis and replication study most strongly support </w:t>
-      </w:r>
-      <w:r>
-        <w:rPr>
-          <w:i/>
-          <w:iCs/>
-        </w:rPr>
-        <w:t>participants’</w:t>
-      </w:r>
-      <w:r>
-        <w:t xml:space="preserve"> </w:t>
-      </w:r>
-      <w:r>
-        <w:rPr>
-          <w:i/>
-          <w:iCs/>
-        </w:rPr>
-        <w:t>beliefs</w:t>
-      </w:r>
-      <w:r>
-        <w:t xml:space="preserve"> as a driver of demand effects (Coles, Gaertner, et al., 2022; Corneille &amp; Lush, 2022). This may occur because demand characteristics activate pre-existing beliefs about a phenomenon being investigated—but it is also possible that they cause participants to update pre-existing beliefs or form new beliefs. If true, research on how beliefs are formed, updated, and impact participant responses may help explain the unreliable effects of demand characteristic manipulations. For example, if beliefs are governed by Bayesian principles (for a review, see Kube &amp; Rozenkrantz, 2021), demand characteristics should exert smaller effects in contexts where participants’ are relatively certain of their pre-existing beliefs.</w:t>
-      </w:r>
-    </w:p>
-    <w:p>
-      <w:pPr>
-        <w:pStyle w:val="BodyText"/>
-      </w:pPr>
-      <w:r>
-        <w:t>Methodologically, the mechanisms believed to underlie demand effects will have to be more directly probed through measurement and manipulation. For instance, similar to Study 2, researchers investigating demand characteristics could measure the extent to which participants believe the hypothesized effect and are motivated to (a) help the experimenter, (b) secure a positive evaluation, and/or (c) adjust their responses. These potential mechanisms could also be manipulated. For example, researchers could manipulate participants’ motivation to help the experimenter by providing financial incentives for doing so (Mummolo &amp; Peterson, 2019).</w:t>
-      </w:r>
-    </w:p>
-    <w:p>
-      <w:pPr>
-        <w:pStyle w:val="BodyText"/>
-      </w:pPr>
-      <w:r>
-        <w:t xml:space="preserve">Implementation-wise, we urge future demand characteristic researchers to engage in open science practices. Records of unpublished or “file-drawered” studies would help our conflicting evidence regarding the existence and impact of publication bias. . Access to open materials would better enable researchers to resolve discrepancies between previous studies through replication efforts (Coles, Tiokhin, Scheel, Isager, &amp; Lakens, 2018; Zwaan, Etz, Lucas, &amp; Donnellan, 2018). </w:t>
-      </w:r>
-      <w:r>
-        <w:lastRenderedPageBreak/>
-        <w:t>Last, open data and code would better allow researchers to verify published results, reproduce analytic workflows, and explore new questions through secondary analyses.</w:t>
-      </w:r>
-    </w:p>
-    <w:p>
-      <w:pPr>
-        <w:pStyle w:val="Heading1"/>
-      </w:pPr>
-      <w:bookmarkStart w:id="73" w:name="conclusion"/>
-      <w:bookmarkEnd w:id="35"/>
-      <w:bookmarkEnd w:id="72"/>
-      <w:r>
-        <w:t>Conclusion</w:t>
-      </w:r>
-    </w:p>
-    <w:p>
-      <w:pPr>
-        <w:pStyle w:val="FirstParagraph"/>
-      </w:pPr>
-      <w:r>
-        <w:t>We began our paper by mocking Crankology: a fictitious discipline plagued by a methodological artifact that could bias results in any direction, had unreliable effects, and had poorly understood mechanisms of action. However, our quantitative examination of a textbook methodological concern in experimental psychology—demand characteristics—raises humbling questions about the superiority of our own scientific endeavors. After all, the evidence we were able to synthesize indicates that demand characteristics also (a) can bias participant responses in any direction, (b) have heterogeneous effects, and (c) have somewhat unclear mechanisms of action. Contrary to conventional beliefs in the demand characteristics literature, our results provide evidence that placebo-based mechanisms may play a much larger role than previously believed. However, such conclusions are ultimately preliminary given the high heterogeneity, inconclusive publication bias analyses, and primitive measures of potential underlying mechanisms (Flake &amp; Fried, 2020).</w:t>
-      </w:r>
-    </w:p>
-    <w:p>
-      <w:pPr>
-        <w:pStyle w:val="BodyText"/>
-      </w:pPr>
-      <w:r>
-        <w:t xml:space="preserve">The estimated range of demand effects covers the span of almost every conceivable effect in experimental psychology. After taking stock of what we know about demand characteristics, we think it is </w:t>
-      </w:r>
-      <w:r>
-        <w:rPr>
-          <w:i/>
-          <w:iCs/>
-        </w:rPr>
-        <w:t>reasonable</w:t>
-      </w:r>
-      <w:r>
-        <w:t xml:space="preserve"> to question whether the potentially valid methods of experimental psychology are distinguishable from the clearly invalid methods of Crankology. Despite our own crankiness, we remain somewhat optimistic—if, that is, researchers will continue to work</w:t>
-      </w:r>
-    </w:p>
-    <w:p>
-      <w:pPr>
-        <w:pStyle w:val="Heading1"/>
-      </w:pPr>
-      <w:bookmarkStart w:id="74" w:name="to-do"/>
-      <w:bookmarkEnd w:id="73"/>
-      <w:r>
-        <w:lastRenderedPageBreak/>
-        <w:t>To-do</w:t>
-      </w:r>
-    </w:p>
-    <w:p>
-      <w:pPr>
-        <w:pStyle w:val="FirstParagraph"/>
-      </w:pPr>
-      <w:r>
-        <w:t>[] Double check prediction scores.</w:t>
-      </w:r>
-    </w:p>
-    <w:p>
-      <w:pPr>
-        <w:pStyle w:val="BodyText"/>
-      </w:pPr>
-      <w:r>
-        <w:t>[] Rosnow and Rosenthal were right that there can be counter and regular acquiesence.</w:t>
-      </w:r>
-    </w:p>
-    <w:p>
-      <w:pPr>
-        <w:pStyle w:val="BodyText"/>
-      </w:pPr>
-      <w:r>
-        <w:t>[] can placebo account for superiority of nil demand manips?</w:t>
-      </w:r>
-    </w:p>
-    <w:p>
-      <w:pPr>
-        <w:pStyle w:val="BodyText"/>
-      </w:pPr>
-      <w:r>
-        <w:t>[] Clean up folder structure</w:t>
-      </w:r>
-    </w:p>
-    <w:p>
-      <w:pPr>
-        <w:pStyle w:val="BodyText"/>
-      </w:pPr>
-      <w:r>
-        <w:t>[] Codebooks</w:t>
-      </w:r>
-    </w:p>
-    <w:p>
-      <w:pPr>
-        <w:pStyle w:val="Heading1"/>
-      </w:pPr>
-      <w:bookmarkStart w:id="75" w:name="references"/>
-      <w:bookmarkEnd w:id="74"/>
-      <w:r>
-        <w:t>References</w:t>
-      </w:r>
-    </w:p>
-    <w:p>
-      <w:pPr>
-        <w:pStyle w:val="Bibliography"/>
-      </w:pPr>
-      <w:bookmarkStart w:id="76" w:name="ref-allen2012demand"/>
-      <w:bookmarkStart w:id="77" w:name="refs"/>
-      <w:r>
-        <w:t xml:space="preserve">Allen, A. P., &amp; Smith, A. P. (2012). Demand characteristics, pre-test attitudes and time-on-task trends in the effects of chewing gum on attention and reported mood in healthy volunteers. </w:t>
-      </w:r>
-      <w:r>
-        <w:rPr>
-          <w:i/>
-          <w:iCs/>
-        </w:rPr>
-        <w:t>Appetite</w:t>
-      </w:r>
-      <w:r>
-        <w:t xml:space="preserve">, </w:t>
-      </w:r>
-      <w:r>
-        <w:rPr>
-          <w:i/>
-          <w:iCs/>
-        </w:rPr>
-        <w:t>59</w:t>
-      </w:r>
-      <w:r>
-        <w:t>(2), 349–356.</w:t>
-      </w:r>
-    </w:p>
-    <w:p>
-      <w:pPr>
-        <w:pStyle w:val="Bibliography"/>
-      </w:pPr>
-      <w:bookmarkStart w:id="78" w:name="ref-barbuto1998motivation"/>
-      <w:bookmarkEnd w:id="76"/>
-      <w:r>
-        <w:t xml:space="preserve">Barbuto Jr, J. E., &amp; Scholl, R. W. (1998). Motivation sources inventory: Development and validation of new scales to measure an integrative taxonomy of motivation. </w:t>
-      </w:r>
-      <w:r>
-        <w:rPr>
-          <w:i/>
-          <w:iCs/>
-        </w:rPr>
-        <w:t>Psychological Reports</w:t>
-      </w:r>
-      <w:r>
-        <w:t xml:space="preserve">, </w:t>
-      </w:r>
-      <w:r>
-        <w:rPr>
-          <w:i/>
-          <w:iCs/>
-        </w:rPr>
-        <w:t>82</w:t>
-      </w:r>
-      <w:r>
-        <w:t>(3), 1011–1022.</w:t>
-      </w:r>
-    </w:p>
-    <w:p>
-      <w:pPr>
-        <w:pStyle w:val="Bibliography"/>
-      </w:pPr>
-      <w:bookmarkStart w:id="79" w:name="ref-berkowitz1971weapons"/>
-      <w:bookmarkEnd w:id="78"/>
-      <w:r>
-        <w:t xml:space="preserve">Berkowitz, L. (1971). The" weapons effect," demand characteristics, and the myth of the compliant subject. </w:t>
-      </w:r>
-      <w:r>
-        <w:rPr>
-          <w:i/>
-          <w:iCs/>
-        </w:rPr>
-        <w:t>Journal of Personality and Social Psychology</w:t>
-      </w:r>
-      <w:r>
-        <w:t xml:space="preserve">, </w:t>
-      </w:r>
-      <w:r>
-        <w:rPr>
-          <w:i/>
-          <w:iCs/>
-        </w:rPr>
-        <w:t>20</w:t>
-      </w:r>
-      <w:r>
-        <w:t>, 332–338.</w:t>
-      </w:r>
-    </w:p>
-    <w:p>
-      <w:pPr>
-        <w:pStyle w:val="Bibliography"/>
-      </w:pPr>
-      <w:bookmarkStart w:id="80" w:name="ref-borenstein2009effect"/>
-      <w:bookmarkEnd w:id="79"/>
-      <w:r>
-        <w:t xml:space="preserve">Borenstein, M. (2009). Effect sizes for continuous data. In H. Cooper, L. V. Hedges, &amp; J. C. Valentine (Eds.), </w:t>
-      </w:r>
-      <w:r>
-        <w:rPr>
-          <w:i/>
-          <w:iCs/>
-        </w:rPr>
-        <w:t>The handbook of synthesis and meta-analysis</w:t>
-      </w:r>
-      <w:r>
-        <w:t xml:space="preserve"> (pp. 221–235). New York, NY: Russell Sage Foundation.</w:t>
-      </w:r>
-    </w:p>
-    <w:p>
-      <w:pPr>
-        <w:pStyle w:val="Bibliography"/>
-      </w:pPr>
-      <w:bookmarkStart w:id="81" w:name="ref-borenstein2011introduction"/>
-      <w:bookmarkEnd w:id="80"/>
-      <w:r>
-        <w:lastRenderedPageBreak/>
-        <w:t xml:space="preserve">Borenstein, M., Hedges, L. V., Higgins, J. P., &amp; Rothstein, H. R. (2011). </w:t>
-      </w:r>
-      <w:r>
-        <w:rPr>
-          <w:i/>
-          <w:iCs/>
-        </w:rPr>
-        <w:t>Introduction to meta-analysis</w:t>
-      </w:r>
-      <w:r>
-        <w:t>. John Wiley &amp; Sons.</w:t>
-      </w:r>
-    </w:p>
-    <w:p>
-      <w:pPr>
-        <w:pStyle w:val="Bibliography"/>
-      </w:pPr>
-      <w:bookmarkStart w:id="82" w:name="ref-boudreaux2013goal"/>
-      <w:bookmarkEnd w:id="81"/>
-      <w:r>
-        <w:t xml:space="preserve">Boudreaux, M. J., &amp; Ozer, D. J. (2013). Goal conflict, goal striving, and psychological well-being. </w:t>
-      </w:r>
-      <w:r>
-        <w:rPr>
-          <w:i/>
-          <w:iCs/>
-        </w:rPr>
-        <w:t>Motivation and Emotion</w:t>
-      </w:r>
-      <w:r>
-        <w:t xml:space="preserve">, </w:t>
-      </w:r>
-      <w:r>
-        <w:rPr>
-          <w:i/>
-          <w:iCs/>
-        </w:rPr>
-        <w:t>37</w:t>
-      </w:r>
-      <w:r>
-        <w:t>(3), 433–443.</w:t>
-      </w:r>
-    </w:p>
-    <w:p>
-      <w:pPr>
-        <w:pStyle w:val="Bibliography"/>
-      </w:pPr>
-      <w:bookmarkStart w:id="83" w:name="ref-cohen1988statistical"/>
-      <w:bookmarkEnd w:id="82"/>
-      <w:r>
-        <w:t xml:space="preserve">Cohen, J. (2013). </w:t>
-      </w:r>
-      <w:r>
-        <w:rPr>
-          <w:i/>
-          <w:iCs/>
-        </w:rPr>
-        <w:t>Statistical power analysis for the behavioral sciences</w:t>
-      </w:r>
-      <w:r>
-        <w:t xml:space="preserve"> (Vol. 2). New York, NY: Lawrence Erlbaum Associates.</w:t>
-      </w:r>
-    </w:p>
-    <w:p>
-      <w:pPr>
-        <w:pStyle w:val="Bibliography"/>
-      </w:pPr>
-      <w:bookmarkStart w:id="84" w:name="ref-coles2022fact"/>
-      <w:bookmarkEnd w:id="83"/>
-      <w:r>
-        <w:t xml:space="preserve">Coles, N. A., Gaertner, L., Frohlich, B., Larsen, J. T., &amp; Basnight-Brown, D. M. (2022). Fact or artifact? Demand characteristics and participants’ beliefs can moderate, but do not fully account for, the effects of facial feedback on emotional experience. </w:t>
-      </w:r>
-      <w:r>
-        <w:rPr>
-          <w:i/>
-          <w:iCs/>
-        </w:rPr>
-        <w:t>Journal of Personality and Social Psychology</w:t>
-      </w:r>
-      <w:r>
-        <w:t>.</w:t>
-      </w:r>
-    </w:p>
-    <w:p>
-      <w:pPr>
-        <w:pStyle w:val="Bibliography"/>
-      </w:pPr>
-      <w:bookmarkStart w:id="85" w:name="ref-coles2019meta"/>
-      <w:bookmarkEnd w:id="84"/>
-      <w:r>
-        <w:t xml:space="preserve">Coles, N. A., Larsen, J. T., &amp; Lench, H. C. (2019). A meta-analysis of the facial feedback literature: Effects of facial feedback on emotional experience are small and variable. </w:t>
-      </w:r>
-      <w:r>
-        <w:rPr>
-          <w:i/>
-          <w:iCs/>
-        </w:rPr>
-        <w:t>Psychological Bulletin</w:t>
-      </w:r>
-      <w:r>
-        <w:t xml:space="preserve">, </w:t>
-      </w:r>
-      <w:r>
-        <w:rPr>
-          <w:i/>
-          <w:iCs/>
-        </w:rPr>
-        <w:t>145</w:t>
-      </w:r>
-      <w:r>
-        <w:t>(6), 610–651.</w:t>
-      </w:r>
-    </w:p>
-    <w:p>
-      <w:pPr>
-        <w:pStyle w:val="Bibliography"/>
-      </w:pPr>
-      <w:bookmarkStart w:id="86" w:name="ref-coles2022multi"/>
-      <w:bookmarkEnd w:id="85"/>
-      <w:r>
-        <w:t xml:space="preserve">Coles, N. A., March, D. S., Marmolejo-Ramos, F., Larsen, J. T., Arinze, N. C., Ndukaihe, I. L., et al.others. (2022). A multi-lab test of the facial feedback hypothesis by the many smiles collaboration. </w:t>
-      </w:r>
-      <w:r>
-        <w:rPr>
-          <w:i/>
-          <w:iCs/>
-        </w:rPr>
-        <w:t>Nature Human Behaviour</w:t>
-      </w:r>
-      <w:r>
-        <w:t>, 1–12.</w:t>
-      </w:r>
-    </w:p>
-    <w:p>
-      <w:pPr>
-        <w:pStyle w:val="Bibliography"/>
-      </w:pPr>
-      <w:bookmarkStart w:id="87" w:name="ref-coles2018costs"/>
-      <w:bookmarkEnd w:id="86"/>
-      <w:r>
-        <w:t xml:space="preserve">Coles, N. A., Tiokhin, L., Scheel, A. M., Isager, P. M., &amp; Lakens, D. (2018). The costs and benefits of replication studies. </w:t>
-      </w:r>
-      <w:r>
-        <w:rPr>
-          <w:i/>
-          <w:iCs/>
-        </w:rPr>
-        <w:t>The Behavioral and Brain Sciences</w:t>
-      </w:r>
-      <w:r>
-        <w:t>.</w:t>
-      </w:r>
-    </w:p>
-    <w:p>
-      <w:pPr>
-        <w:pStyle w:val="Bibliography"/>
-      </w:pPr>
-      <w:bookmarkStart w:id="88" w:name="ref-cook1970demand"/>
-      <w:bookmarkEnd w:id="87"/>
-      <w:r>
-        <w:t xml:space="preserve">Cook, T. D., Bean, J. R., Calder, B. J., Frey, R., Krovetz, M. L., &amp; Reisman, S. R. (1970). Demand characteristics and three conceptions of the frequently deceived subject. </w:t>
-      </w:r>
-      <w:r>
-        <w:rPr>
-          <w:i/>
-          <w:iCs/>
-        </w:rPr>
-        <w:t>Journal of Personality and Social Psychology</w:t>
-      </w:r>
-      <w:r>
-        <w:t xml:space="preserve">, </w:t>
-      </w:r>
-      <w:r>
-        <w:rPr>
-          <w:i/>
-          <w:iCs/>
-        </w:rPr>
-        <w:t>14</w:t>
-      </w:r>
-      <w:r>
-        <w:t>(3), 185–194.</w:t>
-      </w:r>
-    </w:p>
-    <w:p>
-      <w:pPr>
-        <w:pStyle w:val="Bibliography"/>
-      </w:pPr>
-      <w:bookmarkStart w:id="89" w:name="ref-corneille2022sixty"/>
-      <w:bookmarkEnd w:id="88"/>
-      <w:r>
-        <w:lastRenderedPageBreak/>
-        <w:t xml:space="preserve">Corneille, O., &amp; Lush, P. (2022). Sixty years after orne’s american psychologist article: A conceptual framework for subjective experiences elicited by demand characteristics. </w:t>
-      </w:r>
-      <w:r>
-        <w:rPr>
-          <w:i/>
-          <w:iCs/>
-        </w:rPr>
-        <w:t>Personality and Social Psychology Review</w:t>
-      </w:r>
-      <w:r>
-        <w:t>, 81–101.</w:t>
-      </w:r>
-    </w:p>
-    <w:p>
-      <w:pPr>
-        <w:pStyle w:val="Bibliography"/>
-      </w:pPr>
-      <w:bookmarkStart w:id="90" w:name="ref-drevon2017intercoder"/>
-      <w:bookmarkEnd w:id="89"/>
-      <w:r>
-        <w:t xml:space="preserve">Drevon, D., Fursa, S. R., &amp; Malcolm, A. L. (2017). Intercoder reliability and validity of WebPlotDigitizer in extracting graphed data. </w:t>
-      </w:r>
-      <w:r>
-        <w:rPr>
-          <w:i/>
-          <w:iCs/>
-        </w:rPr>
-        <w:t>Behavior Modification</w:t>
-      </w:r>
-      <w:r>
-        <w:t xml:space="preserve">, </w:t>
-      </w:r>
-      <w:r>
-        <w:rPr>
-          <w:i/>
-          <w:iCs/>
-        </w:rPr>
-        <w:t>41</w:t>
-      </w:r>
-      <w:r>
-        <w:t>(2), 323–339.</w:t>
-      </w:r>
-    </w:p>
-    <w:p>
-      <w:pPr>
-        <w:pStyle w:val="Bibliography"/>
-      </w:pPr>
-      <w:bookmarkStart w:id="91" w:name="ref-fillenbaun1970more"/>
-      <w:bookmarkEnd w:id="90"/>
-      <w:r>
-        <w:t xml:space="preserve">Fillenbaun, S., &amp; Frey, R. (1970). More on the" faithful" behavior of suspicious subjects. </w:t>
-      </w:r>
-      <w:r>
-        <w:rPr>
-          <w:i/>
-          <w:iCs/>
-        </w:rPr>
-        <w:t>Journal of Personality</w:t>
-      </w:r>
-      <w:r>
-        <w:t xml:space="preserve">, </w:t>
-      </w:r>
-      <w:r>
-        <w:rPr>
-          <w:i/>
-          <w:iCs/>
-        </w:rPr>
-        <w:t>38</w:t>
-      </w:r>
-      <w:r>
-        <w:t>(1), 43–51.</w:t>
-      </w:r>
-    </w:p>
-    <w:p>
-      <w:pPr>
-        <w:pStyle w:val="Bibliography"/>
-      </w:pPr>
-      <w:bookmarkStart w:id="92" w:name="ref-flake2020measurement"/>
-      <w:bookmarkEnd w:id="91"/>
-      <w:r>
-        <w:t xml:space="preserve">Flake, J. K., &amp; Fried, E. I. (2020). Measurement schmeasurement: Questionable measurement practices and how to avoid them. </w:t>
-      </w:r>
-      <w:r>
-        <w:rPr>
-          <w:i/>
-          <w:iCs/>
-        </w:rPr>
-        <w:t>Advances in Methods and Practices in Psychological Science</w:t>
-      </w:r>
-      <w:r>
-        <w:t xml:space="preserve">, </w:t>
-      </w:r>
-      <w:r>
-        <w:rPr>
-          <w:i/>
-          <w:iCs/>
-        </w:rPr>
-        <w:t>3</w:t>
-      </w:r>
-      <w:r>
-        <w:t>(4), 456–465.</w:t>
-      </w:r>
-    </w:p>
-    <w:p>
-      <w:pPr>
-        <w:pStyle w:val="Bibliography"/>
-      </w:pPr>
-      <w:bookmarkStart w:id="93" w:name="ref-franco2014publication"/>
-      <w:bookmarkEnd w:id="92"/>
-      <w:r>
-        <w:t xml:space="preserve">Franco, A., Malhotra, N., &amp; Simonovits, G. (2014). Publication bias in the social sciences: Unlocking the file drawer. </w:t>
-      </w:r>
-      <w:r>
-        <w:rPr>
-          <w:i/>
-          <w:iCs/>
-        </w:rPr>
-        <w:t>Science</w:t>
-      </w:r>
-      <w:r>
-        <w:t xml:space="preserve">, </w:t>
-      </w:r>
-      <w:r>
-        <w:rPr>
-          <w:i/>
-          <w:iCs/>
-        </w:rPr>
-        <w:t>345</w:t>
-      </w:r>
-      <w:r>
-        <w:t>(6203), 1502–1505.</w:t>
-      </w:r>
-    </w:p>
-    <w:p>
-      <w:pPr>
-        <w:pStyle w:val="Bibliography"/>
-      </w:pPr>
-      <w:bookmarkStart w:id="94" w:name="ref-hayes1967two"/>
-      <w:bookmarkEnd w:id="93"/>
-      <w:r>
-        <w:t xml:space="preserve">Hayes, C., &amp; King, W. (1967). Two types of phenomenal instructions for size and distance judgments of objects presented on a two-dimensional plane. </w:t>
-      </w:r>
-      <w:r>
-        <w:rPr>
-          <w:i/>
-          <w:iCs/>
-        </w:rPr>
-        <w:t>Perception &amp; Psychophysics</w:t>
-      </w:r>
-      <w:r>
-        <w:t xml:space="preserve">, </w:t>
-      </w:r>
-      <w:r>
-        <w:rPr>
-          <w:i/>
-          <w:iCs/>
-        </w:rPr>
-        <w:t>2</w:t>
-      </w:r>
-      <w:r>
-        <w:t>(11), 556–558.</w:t>
-      </w:r>
-    </w:p>
-    <w:p>
-      <w:pPr>
-        <w:pStyle w:val="Bibliography"/>
-      </w:pPr>
-      <w:bookmarkStart w:id="95" w:name="ref-kenealy1988validation"/>
-      <w:bookmarkEnd w:id="94"/>
-      <w:r>
-        <w:t xml:space="preserve">Kenealy, P. (1988). Validation of a music mood induction procedure: Some preliminary findings. </w:t>
-      </w:r>
-      <w:r>
-        <w:rPr>
-          <w:i/>
-          <w:iCs/>
-        </w:rPr>
-        <w:t>Cognition &amp; Emotion</w:t>
-      </w:r>
-      <w:r>
-        <w:t xml:space="preserve">, </w:t>
-      </w:r>
-      <w:r>
-        <w:rPr>
-          <w:i/>
-          <w:iCs/>
-        </w:rPr>
-        <w:t>2</w:t>
-      </w:r>
-      <w:r>
-        <w:t>(1), 41–48.</w:t>
-      </w:r>
-    </w:p>
-    <w:p>
-      <w:pPr>
-        <w:pStyle w:val="Bibliography"/>
-      </w:pPr>
-      <w:bookmarkStart w:id="96" w:name="ref-kruglanski1975human"/>
-      <w:bookmarkEnd w:id="95"/>
-      <w:r>
-        <w:t xml:space="preserve">Kruglanski, A. W. (1975). The human subject in the psychology experiment: Fact and artifact. </w:t>
-      </w:r>
-      <w:r>
-        <w:rPr>
-          <w:i/>
-          <w:iCs/>
-        </w:rPr>
-        <w:t>Advances in Experimental Social Psychology</w:t>
-      </w:r>
-      <w:r>
-        <w:t xml:space="preserve">, </w:t>
-      </w:r>
-      <w:r>
-        <w:rPr>
-          <w:i/>
-          <w:iCs/>
-        </w:rPr>
-        <w:t>8</w:t>
-      </w:r>
-      <w:r>
-        <w:t>, 101–147.</w:t>
-      </w:r>
-    </w:p>
-    <w:p>
-      <w:pPr>
-        <w:pStyle w:val="Bibliography"/>
-        <w:rPr>
-          <w:lang w:val="fr-FR"/>
-          <w:rPrChange w:id="97" w:author="Nicholas Alvaro Coles" w:date="2023-02-20T14:06:00Z">
+        <w:t xml:space="preserve"> = 2.02. </w:t>
+      </w:r>
+      <w:r>
+        <w:rPr>
+          <w:i/>
+          <w:iCs/>
+          <w:rPrChange w:id="42" w:author="Nicholas Alvaro Coles" w:date="2023-02-20T16:08:00Z">
             <w:rPr/>
           </w:rPrChange>
         </w:rPr>
-      </w:pPr>
-      <w:bookmarkStart w:id="98" w:name="ref-kube2021beliefs"/>
-      <w:bookmarkEnd w:id="96"/>
+        <w:t>This range covers the magnitude of almost every conceivable effect in experimental psychology.</w:t>
+      </w:r>
+      <w:r>
+        <w:t xml:space="preserve"> Thus, in order to distinguish theory-relevant effects from artifactual demand effects, it is essential that experimental psychologists </w:t>
+      </w:r>
+      <w:del w:id="43" w:author="Nicholas Alvaro Coles" w:date="2023-02-20T16:12:00Z">
+        <w:r>
+          <w:delText xml:space="preserve">better </w:delText>
+        </w:r>
+      </w:del>
+      <w:ins w:id="44" w:author="Nicholas Alvaro Coles" w:date="2023-02-20T16:13:00Z">
+        <w:r>
+          <w:t xml:space="preserve">understand when </w:t>
+        </w:r>
+      </w:ins>
+      <w:ins w:id="45" w:author="Nicholas Alvaro Coles" w:date="2023-02-20T16:12:00Z">
+        <w:r>
+          <w:t xml:space="preserve">the </w:t>
+        </w:r>
+      </w:ins>
+      <w:del w:id="46" w:author="Nicholas Alvaro Coles" w:date="2023-02-20T16:12:00Z">
+        <w:r>
+          <w:delText xml:space="preserve">understand how the </w:delText>
+        </w:r>
+      </w:del>
+      <w:r>
+        <w:t xml:space="preserve">latter </w:t>
+      </w:r>
+      <w:del w:id="47" w:author="Nicholas Alvaro Coles" w:date="2023-02-20T16:09:00Z">
+        <w:r>
+          <w:delText>work</w:delText>
+        </w:r>
+      </w:del>
+      <w:ins w:id="48" w:author="Nicholas Alvaro Coles" w:date="2023-02-20T16:13:00Z">
+        <w:r>
+          <w:t>bias their participant responses</w:t>
+        </w:r>
+      </w:ins>
+      <w:r>
+        <w:t>.</w:t>
+      </w:r>
+    </w:p>
+    <w:p>
+      <w:pPr>
+        <w:pStyle w:val="BodyText"/>
+        <w:rPr>
+          <w:ins w:id="49" w:author="Nicholas Alvaro Coles" w:date="2023-02-20T16:10:00Z"/>
+        </w:rPr>
+      </w:pPr>
+      <w:ins w:id="50" w:author="Nicholas Alvaro Coles" w:date="2023-02-20T16:10:00Z">
+        <w:r>
+          <w:t>P</w:t>
+        </w:r>
+        <w:r>
+          <w:t xml:space="preserve">articipants </w:t>
+        </w:r>
+        <w:r>
+          <w:t xml:space="preserve">themselves appeared to have </w:t>
+        </w:r>
+        <w:r>
+          <w:t xml:space="preserve">little-to-no ability to predict the impact of demand characteristics, although it is possible that their performance would improve </w:t>
+        </w:r>
+      </w:ins>
+      <w:ins w:id="51" w:author="Nicholas Alvaro Coles" w:date="2023-02-20T16:14:00Z">
+        <w:r>
+          <w:t>if they were provided with more information and better incentivized to provide accurate predictions</w:t>
+        </w:r>
+      </w:ins>
+      <w:ins w:id="52" w:author="Nicholas Alvaro Coles" w:date="2023-02-20T16:10:00Z">
+        <w:r>
+          <w:t xml:space="preserve">. Unfortunately, it is also clear that </w:t>
+        </w:r>
+        <w:r>
+          <w:t xml:space="preserve">our meta-analysis does not allow us to </w:t>
+        </w:r>
+      </w:ins>
+      <w:ins w:id="53" w:author="Nicholas Alvaro Coles" w:date="2023-02-20T16:15:00Z">
+        <w:r>
+          <w:t>make predictions that are much better</w:t>
+        </w:r>
+      </w:ins>
+      <w:ins w:id="54" w:author="Nicholas Alvaro Coles" w:date="2023-02-20T16:10:00Z">
+        <w:r>
+          <w:t>.</w:t>
+        </w:r>
+        <w:r>
+          <w:t xml:space="preserve"> </w:t>
+        </w:r>
+        <w:r>
+          <w:t>M</w:t>
+        </w:r>
+        <w:r>
+          <w:t xml:space="preserve">oderator analyses </w:t>
+        </w:r>
+        <w:r>
+          <w:t>provided preliminary evidence</w:t>
+        </w:r>
+        <w:r>
+          <w:t xml:space="preserve"> that some methodological decisions—such as sampling students, running studies in-person, and not offering payment—are associated with increases in hypothesis-consistent responding. However, only student status yielded robust results across sensitivity analyses designed to reduce confounding. We also found that demand characteristics tended to be more impactful when a nil (as opposed to negative or </w:t>
+        </w:r>
+        <w:r>
+          <w:lastRenderedPageBreak/>
+          <w:t xml:space="preserve">positive) hypothesis is communicated. </w:t>
+        </w:r>
+      </w:ins>
+      <w:ins w:id="55" w:author="Nicholas Alvaro Coles" w:date="2023-02-20T16:11:00Z">
+        <w:r>
+          <w:t>Nonetheless, most of the variability we observed in the meta-analysis is currently unaccounted for.</w:t>
+        </w:r>
+      </w:ins>
+    </w:p>
+    <w:p>
+      <w:pPr>
+        <w:pStyle w:val="BodyText"/>
+        <w:rPr>
+          <w:del w:id="56" w:author="Nicholas Alvaro Coles" w:date="2023-02-20T16:16:00Z"/>
+        </w:rPr>
+        <w:pPrChange w:id="57" w:author="Nicholas Alvaro Coles" w:date="2023-02-20T16:09:00Z">
+          <w:pPr>
+            <w:pStyle w:val="FirstParagraph"/>
+          </w:pPr>
+        </w:pPrChange>
+      </w:pPr>
+      <w:ins w:id="58" w:author="Nicholas Alvaro Coles" w:date="2023-02-20T16:16:00Z">
+        <w:r>
+          <w:t>Demand effects would become easier to predict if we understood how they operate. Fortunately, a</w:t>
+        </w:r>
+      </w:ins>
+    </w:p>
+    <w:p>
+      <w:pPr>
+        <w:pStyle w:val="BodyText"/>
+      </w:pPr>
+      <w:del w:id="59" w:author="Nicholas Alvaro Coles" w:date="2023-02-20T16:16:00Z">
+        <w:r>
+          <w:delText>A</w:delText>
+        </w:r>
+      </w:del>
+      <w:r>
+        <w:t xml:space="preserve">n examination of the evidence we were able to synthesize provides </w:t>
+      </w:r>
+      <w:del w:id="60" w:author="Nicholas Alvaro Coles" w:date="2023-02-20T14:07:00Z">
+        <w:r>
+          <w:rPr>
+            <w:i/>
+            <w:iCs/>
+            <w:rPrChange w:id="61" w:author="Nicholas Alvaro Coles" w:date="2023-02-20T16:17:00Z">
+              <w:rPr/>
+            </w:rPrChange>
+          </w:rPr>
+          <w:delText xml:space="preserve">a surprising </w:delText>
+        </w:r>
+      </w:del>
+      <w:ins w:id="62" w:author="Nicholas Alvaro Coles" w:date="2023-02-20T14:07:00Z">
+        <w:r>
+          <w:rPr>
+            <w:i/>
+            <w:iCs/>
+            <w:rPrChange w:id="63" w:author="Nicholas Alvaro Coles" w:date="2023-02-20T16:17:00Z">
+              <w:rPr/>
+            </w:rPrChange>
+          </w:rPr>
+          <w:t>some</w:t>
+        </w:r>
+        <w:r>
+          <w:t xml:space="preserve"> </w:t>
+        </w:r>
+      </w:ins>
+      <w:r>
+        <w:t>clue</w:t>
+      </w:r>
+      <w:ins w:id="64" w:author="Nicholas Alvaro Coles" w:date="2023-02-20T14:07:00Z">
+        <w:r>
+          <w:t>s</w:t>
+        </w:r>
+      </w:ins>
+      <w:del w:id="65" w:author="Nicholas Alvaro Coles" w:date="2023-02-20T16:17:00Z">
+        <w:r>
+          <w:delText xml:space="preserve"> about how demand characteristics bias participant responses</w:delText>
+        </w:r>
+      </w:del>
+      <w:r>
+        <w:t xml:space="preserve">. </w:t>
+      </w:r>
+      <w:ins w:id="66" w:author="Nicholas Alvaro Coles" w:date="2023-02-20T16:03:00Z">
+        <w:r>
+          <w:t>Specifically, w</w:t>
+        </w:r>
+      </w:ins>
+      <w:ins w:id="67" w:author="Nicholas Alvaro Coles" w:date="2023-02-20T15:56:00Z">
+        <w:r>
+          <w:t>e found robust evidence that such effects are at least partly driven by participants’ beliefs. T</w:t>
+        </w:r>
+      </w:ins>
+      <w:ins w:id="68" w:author="Nicholas Alvaro Coles" w:date="2023-02-20T15:57:00Z">
+        <w:r>
+          <w:t xml:space="preserve">his </w:t>
+        </w:r>
+      </w:ins>
+      <w:ins w:id="69" w:author="Nicholas Alvaro Coles" w:date="2023-02-20T15:58:00Z">
+        <w:r>
+          <w:t>challenges historical distinctions made between placebo effects and demand characteristics</w:t>
+        </w:r>
+      </w:ins>
+      <w:ins w:id="70" w:author="Nicholas Alvaro Coles" w:date="2023-02-20T15:59:00Z">
+        <w:r>
+          <w:t xml:space="preserve">—the </w:t>
+        </w:r>
+      </w:ins>
+      <w:ins w:id="71" w:author="Nicholas Alvaro Coles" w:date="2023-02-20T15:58:00Z">
+        <w:r>
+          <w:t>later which have be</w:t>
+        </w:r>
+      </w:ins>
+      <w:ins w:id="72" w:author="Nicholas Alvaro Coles" w:date="2023-02-20T15:59:00Z">
+        <w:r>
+          <w:t>en conventionally conceptualized as a r</w:t>
+        </w:r>
+      </w:ins>
+      <w:ins w:id="73" w:author="Nicholas Alvaro Coles" w:date="2023-02-20T16:17:00Z">
+        <w:r>
+          <w:t>elatively deliberate r</w:t>
+        </w:r>
+      </w:ins>
+      <w:ins w:id="74" w:author="Nicholas Alvaro Coles" w:date="2023-02-20T15:59:00Z">
+        <w:r>
+          <w:t xml:space="preserve">esponse bias driven by participants’ motivation and ability </w:t>
+        </w:r>
+      </w:ins>
+      <w:ins w:id="75" w:author="Nicholas Alvaro Coles" w:date="2023-02-20T16:04:00Z">
+        <w:r>
+          <w:t>t</w:t>
+        </w:r>
+      </w:ins>
+      <w:ins w:id="76" w:author="Nicholas Alvaro Coles" w:date="2023-02-20T15:59:00Z">
+        <w:r>
+          <w:t xml:space="preserve">o adjust their responses. </w:t>
+        </w:r>
+      </w:ins>
+      <w:ins w:id="77" w:author="Nicholas Alvaro Coles" w:date="2023-02-20T16:18:00Z">
+        <w:r>
+          <w:t>Nonetheless</w:t>
+        </w:r>
+      </w:ins>
+      <w:ins w:id="78" w:author="Nicholas Alvaro Coles" w:date="2023-02-20T16:17:00Z">
+        <w:r>
+          <w:t>, our results</w:t>
+        </w:r>
+      </w:ins>
+      <w:ins w:id="79" w:author="Nicholas Alvaro Coles" w:date="2023-02-20T16:00:00Z">
+        <w:r>
+          <w:t xml:space="preserve"> do not rule out the possibility that demand characteristics produce </w:t>
+        </w:r>
+        <w:r>
+          <w:rPr>
+            <w:i/>
+            <w:iCs/>
+            <w:rPrChange w:id="80" w:author="Nicholas Alvaro Coles" w:date="2023-02-20T16:04:00Z">
+              <w:rPr/>
+            </w:rPrChange>
+          </w:rPr>
+          <w:t>both</w:t>
+        </w:r>
+        <w:r>
+          <w:t xml:space="preserve"> </w:t>
+        </w:r>
+      </w:ins>
+      <w:ins w:id="81" w:author="Nicholas Alvaro Coles" w:date="2023-02-20T16:04:00Z">
+        <w:r>
+          <w:t>placebo effects</w:t>
+        </w:r>
+        <w:r>
+          <w:t xml:space="preserve"> </w:t>
+        </w:r>
+      </w:ins>
+      <w:ins w:id="82" w:author="Nicholas Alvaro Coles" w:date="2023-02-20T16:01:00Z">
+        <w:r>
+          <w:t>and</w:t>
+        </w:r>
+      </w:ins>
+      <w:ins w:id="83" w:author="Nicholas Alvaro Coles" w:date="2023-02-20T16:04:00Z">
+        <w:r>
+          <w:t xml:space="preserve"> </w:t>
+        </w:r>
+        <w:r>
+          <w:t>response biases</w:t>
+        </w:r>
+      </w:ins>
+      <w:ins w:id="84" w:author="Nicholas Alvaro Coles" w:date="2023-02-20T16:01:00Z">
+        <w:r>
+          <w:t>. I</w:t>
+        </w:r>
+      </w:ins>
+      <w:del w:id="85" w:author="Nicholas Alvaro Coles" w:date="2023-02-20T16:01:00Z">
+        <w:r>
+          <w:delText xml:space="preserve">Contrary to virtually every pre-existing theoretical framework, we </w:delText>
+        </w:r>
+      </w:del>
+      <w:del w:id="86" w:author="Nicholas Alvaro Coles" w:date="2023-02-20T14:07:00Z">
+        <w:r>
+          <w:delText xml:space="preserve">did </w:delText>
+        </w:r>
+      </w:del>
+      <w:del w:id="87" w:author="Nicholas Alvaro Coles" w:date="2023-02-20T14:08:00Z">
+        <w:r>
+          <w:delText xml:space="preserve">not find evidence </w:delText>
+        </w:r>
+      </w:del>
+      <w:del w:id="88" w:author="Nicholas Alvaro Coles" w:date="2023-02-20T16:01:00Z">
+        <w:r>
+          <w:delText xml:space="preserve">that demand effects are driven by response bias. </w:delText>
+        </w:r>
+      </w:del>
+      <w:del w:id="89" w:author="Nicholas Alvaro Coles" w:date="2023-02-20T14:08:00Z">
+        <w:r>
+          <w:delText>More s</w:delText>
+        </w:r>
+      </w:del>
+      <w:del w:id="90" w:author="Nicholas Alvaro Coles" w:date="2023-02-20T16:01:00Z">
+        <w:r>
+          <w:delText xml:space="preserve">pecifically, </w:delText>
+        </w:r>
+      </w:del>
+      <w:ins w:id="91" w:author="Nicholas Alvaro Coles" w:date="2023-02-20T14:08:00Z">
+        <w:r>
+          <w:t xml:space="preserve">n the Study 1b meta-analysis, </w:t>
+        </w:r>
+      </w:ins>
+      <w:r>
+        <w:t xml:space="preserve">we did not find that </w:t>
+      </w:r>
+      <w:ins w:id="92" w:author="Nicholas Alvaro Coles" w:date="2023-02-20T14:08:00Z">
+        <w:r>
+          <w:t xml:space="preserve">external ratings of </w:t>
+        </w:r>
+      </w:ins>
+      <w:r>
+        <w:t xml:space="preserve">two factors theorized to underlie response biases—motivation and opportunity to adjust responses—moderated </w:t>
+      </w:r>
+      <w:del w:id="93" w:author="Nicholas Alvaro Coles" w:date="2023-02-20T14:08:00Z">
+        <w:r>
+          <w:delText>the effects of experimentally-manipulated demand characteristics</w:delText>
+        </w:r>
+      </w:del>
+      <w:ins w:id="94" w:author="Nicholas Alvaro Coles" w:date="2023-02-20T14:08:00Z">
+        <w:r>
+          <w:t>demand effects</w:t>
+        </w:r>
+      </w:ins>
+      <w:r>
+        <w:t xml:space="preserve">. </w:t>
+      </w:r>
+      <w:ins w:id="95" w:author="Nicholas Alvaro Coles" w:date="2023-02-20T16:02:00Z">
+        <w:r>
+          <w:t>However, we did find some evidence in Study 2 that motivation (but not opportunity) ratings moderated the effects of demand characteristics in a specific experimental context.</w:t>
+        </w:r>
+      </w:ins>
+      <w:del w:id="96" w:author="Nicholas Alvaro Coles" w:date="2023-02-20T14:12:00Z">
+        <w:r>
+          <w:delText xml:space="preserve">Instead, our results are consistent with a more parsimonious view: that demand effects are driven by participant beliefs—i.e., placebo effects. </w:delText>
+        </w:r>
+      </w:del>
+      <w:del w:id="97" w:author="Nicholas Alvaro Coles" w:date="2023-02-20T16:05:00Z">
+        <w:r>
+          <w:delText xml:space="preserve">However, our investigation of underlying mechanisms was based on single-item measures that were either (a) completed by an external set of participants who reviewed short descriptions of studies in the meta-analysis (Study 1b), or (b) collected in a single experiment that may not generalize to other study contexts (Study 2). Thus, </w:delText>
+        </w:r>
+      </w:del>
+      <w:del w:id="98" w:author="Nicholas Alvaro Coles" w:date="2023-02-20T14:12:00Z">
+        <w:r>
+          <w:delText>although the results provide evidence that demand characteristics can produce placebo-related shifts in participants’ responses, it would be premature to dismiss other potential mediators (e.g., ones that produce response biases).</w:delText>
+        </w:r>
+      </w:del>
+    </w:p>
+    <w:p>
+      <w:pPr>
+        <w:pStyle w:val="BodyText"/>
+        <w:rPr>
+          <w:del w:id="99" w:author="Nicholas Alvaro Coles" w:date="2023-02-20T16:06:00Z"/>
+        </w:rPr>
+      </w:pPr>
+      <w:del w:id="100" w:author="Nicholas Alvaro Coles" w:date="2023-02-20T16:09:00Z">
+        <w:r>
+          <w:delText xml:space="preserve">Additional moderator analyses indicated that some methodological decisions—such as sampling students, running studies in-person, and not offering payment—are associated with increases in hypothesis-consistent responding. However, student status </w:delText>
+        </w:r>
+      </w:del>
+      <w:del w:id="101" w:author="Nicholas Alvaro Coles" w:date="2023-02-20T14:13:00Z">
+        <w:r>
+          <w:delText xml:space="preserve">is the only one of those moderators that was robust in </w:delText>
+        </w:r>
+      </w:del>
+      <w:del w:id="102" w:author="Nicholas Alvaro Coles" w:date="2023-02-20T16:09:00Z">
+        <w:r>
+          <w:delText xml:space="preserve">sensitivity analyses. We also found that demand characteristics tended to be more impactful when a nil (as opposed to negative or positive) hypothesis is communicated. </w:delText>
+        </w:r>
+      </w:del>
+      <w:del w:id="103" w:author="Nicholas Alvaro Coles" w:date="2023-02-20T16:06:00Z">
+        <w:r>
+          <w:delText>Surprisingly, we found that participants had little-to-no ability to predict how demand characteristics would impact other participants, although that it is possible that their performance would improve with more information.</w:delText>
+        </w:r>
+      </w:del>
+    </w:p>
+    <w:p>
+      <w:pPr>
+        <w:pStyle w:val="Heading2"/>
+      </w:pPr>
+      <w:bookmarkStart w:id="104" w:name="X7c4e31a4195cc27ff3128d99e8a746c7aa8b278"/>
+      <w:r>
+        <w:t>Implications for conceptualizations of participant roles</w:t>
+      </w:r>
+    </w:p>
+    <w:p>
+      <w:pPr>
+        <w:pStyle w:val="FirstParagraph"/>
+      </w:pPr>
+      <w:r>
+        <w:t xml:space="preserve">In his pioneering work on demand characteristics, Orne (1962) characterized participants as “good subjects” who are motivated to help the researcher confirm their hypothesis. Our results—although not without their limitations—do not suggest that this is a prominent participant goal. </w:t>
+      </w:r>
+      <w:del w:id="105" w:author="Nicholas Alvaro Coles" w:date="2023-02-20T16:19:00Z">
+        <w:r>
+          <w:delText>Indeed, a</w:delText>
+        </w:r>
+      </w:del>
+      <w:ins w:id="106" w:author="Nicholas Alvaro Coles" w:date="2023-02-20T16:19:00Z">
+        <w:r>
+          <w:t>A</w:t>
+        </w:r>
+      </w:ins>
+      <w:r>
+        <w:t>cross all experimental contexts reviewed by Study1b participants, the estimated mean motivation to help confirm the study hypothesis was near zero (</w:t>
+      </w:r>
+      <w:r>
+        <w:rPr>
+          <w:i/>
+          <w:iCs/>
+        </w:rPr>
+        <w:t>M</w:t>
+      </w:r>
+      <w:r>
+        <w:t xml:space="preserve"> = 0.42, </w:t>
+      </w:r>
+      <w:r>
+        <w:rPr>
+          <w:i/>
+          <w:iCs/>
+        </w:rPr>
+        <w:t>SD</w:t>
+      </w:r>
+      <w:r>
+        <w:t xml:space="preserve"> = 0.53). To be sure, there were some study contexts in which participants tended to report slight motivation to confirm the experimenter’s hypothesis, such as when they were told the researcher expected them to (a) prefer a news article that favors their political party (</w:t>
+      </w:r>
+      <w:r>
+        <w:rPr>
+          <w:i/>
+          <w:iCs/>
+        </w:rPr>
+        <w:t>M</w:t>
+      </w:r>
+      <w:r>
+        <w:t xml:space="preserve"> = 2.18), (b) avoid </w:t>
+      </w:r>
       <w:r>
         <w:lastRenderedPageBreak/>
+        <w:t>perceiving a shift in an optical illusion (</w:t>
+      </w:r>
+      <w:r>
+        <w:rPr>
+          <w:i/>
+          <w:iCs/>
+        </w:rPr>
+        <w:t>M</w:t>
+      </w:r>
+      <w:r>
+        <w:t xml:space="preserve"> = 1.62), and (c) feel moved by happy and sad music (</w:t>
+      </w:r>
+      <w:r>
+        <w:rPr>
+          <w:i/>
+          <w:iCs/>
+        </w:rPr>
+        <w:t>M</w:t>
+      </w:r>
+      <w:r>
+        <w:t xml:space="preserve"> = 1.36). However, this can alternatively be interpreted as </w:t>
+      </w:r>
+      <w:ins w:id="107" w:author="Nicholas Alvaro Coles" w:date="2023-02-20T16:19:00Z">
+        <w:r>
+          <w:t xml:space="preserve">participants’ </w:t>
+        </w:r>
+      </w:ins>
+      <w:r>
+        <w:t xml:space="preserve">motivation to respond in a manner that is consistent with their beliefs—not motivation to help the experimenter. </w:t>
+      </w:r>
+      <w:del w:id="108" w:author="Nicholas Alvaro Coles" w:date="2023-02-20T14:14:00Z">
+        <w:r>
+          <w:delText xml:space="preserve">Our </w:delText>
+        </w:r>
+      </w:del>
+      <w:ins w:id="109" w:author="Nicholas Alvaro Coles" w:date="2023-02-20T14:14:00Z">
+        <w:r>
+          <w:t xml:space="preserve">Unfortunately, our </w:t>
+        </w:r>
+      </w:ins>
+      <w:r>
+        <w:t xml:space="preserve">results provide mixed evidence for this explanation. One one hand, the Study 1b meta-analysis indicated that there was a modest-sized correlation between study-level estimates of participants’ (a) motivation to confirm the hypothesis, and (b) belief in the hypothesis, </w:t>
+      </w:r>
+      <m:oMath>
+        <m:r>
+          <w:rPr>
+            <w:rFonts w:ascii="Cambria Math" w:hAnsi="Cambria Math"/>
+          </w:rPr>
+          <m:t>r</m:t>
+        </m:r>
+      </m:oMath>
+      <w:r>
+        <w:t xml:space="preserve"> = 0.52, 95% CI [0.38, 0.64], </w:t>
+      </w:r>
+      <m:oMath>
+        <m:r>
+          <w:rPr>
+            <w:rFonts w:ascii="Cambria Math" w:hAnsi="Cambria Math"/>
+          </w:rPr>
+          <m:t>p</m:t>
+        </m:r>
+      </m:oMath>
+      <w:r>
+        <w:t xml:space="preserve"> &lt; .001. This suggest that, across all study contexts, participants were generally </w:t>
+      </w:r>
+      <w:del w:id="110" w:author="Nicholas Alvaro Coles" w:date="2023-02-20T16:19:00Z">
+        <w:r>
+          <w:delText xml:space="preserve">only </w:delText>
+        </w:r>
+      </w:del>
+      <w:ins w:id="111" w:author="Nicholas Alvaro Coles" w:date="2023-02-20T16:19:00Z">
+        <w:r>
+          <w:t>more</w:t>
+        </w:r>
+        <w:r>
+          <w:t xml:space="preserve"> </w:t>
+        </w:r>
+      </w:ins>
+      <w:r>
+        <w:t xml:space="preserve">motivated to confirm the hypothesis when it conformed with their own beliefs. </w:t>
+      </w:r>
+      <w:del w:id="112" w:author="Nicholas Alvaro Coles" w:date="2023-02-20T16:20:00Z">
+        <w:r>
+          <w:delText>On the other hand</w:delText>
+        </w:r>
+      </w:del>
+      <w:ins w:id="113" w:author="Nicholas Alvaro Coles" w:date="2023-02-20T16:20:00Z">
+        <w:r>
+          <w:t>However, this was not replicated in the specific experimental context examined in Study 2</w:t>
+        </w:r>
+      </w:ins>
+      <w:r>
+        <w:t xml:space="preserve">, </w:t>
+      </w:r>
+      <w:del w:id="114" w:author="Nicholas Alvaro Coles" w:date="2023-02-20T16:20:00Z">
+        <w:r>
+          <w:delText xml:space="preserve">we did not find that </w:delText>
+        </w:r>
+      </w:del>
+      <w:ins w:id="115" w:author="Nicholas Alvaro Coles" w:date="2023-02-20T16:20:00Z">
+        <w:r>
+          <w:t xml:space="preserve">where there was little-to-no correlation between </w:t>
+        </w:r>
+      </w:ins>
+      <w:r>
+        <w:t>motivation and belief ratings</w:t>
+      </w:r>
+      <w:del w:id="116" w:author="Nicholas Alvaro Coles" w:date="2023-02-20T16:20:00Z">
+        <w:r>
+          <w:delText xml:space="preserve"> were correlated in Study 2</w:delText>
+        </w:r>
+      </w:del>
+      <w:r>
+        <w:t xml:space="preserve">, </w:t>
+      </w:r>
+      <m:oMath>
+        <m:r>
+          <w:rPr>
+            <w:rFonts w:ascii="Cambria Math" w:hAnsi="Cambria Math"/>
+          </w:rPr>
+          <m:t>r</m:t>
+        </m:r>
+      </m:oMath>
+      <w:r>
+        <w:t xml:space="preserve"> = 0.04, 95% CI [-0.12, 0.20], </w:t>
+      </w:r>
+      <m:oMath>
+        <m:r>
+          <w:rPr>
+            <w:rFonts w:ascii="Cambria Math" w:hAnsi="Cambria Math"/>
+          </w:rPr>
+          <m:t>p</m:t>
+        </m:r>
+      </m:oMath>
+      <w:r>
+        <w:t xml:space="preserve"> = .613.</w:t>
+      </w:r>
+    </w:p>
+    <w:p>
+      <w:pPr>
+        <w:pStyle w:val="BodyText"/>
+      </w:pPr>
+      <w:r>
+        <w:t>A placebo account—</w:t>
+      </w:r>
+      <w:ins w:id="117" w:author="Nicholas Alvaro Coles" w:date="2023-02-20T14:15:00Z">
+        <w:r>
+          <w:t>if true</w:t>
+        </w:r>
+      </w:ins>
+      <w:del w:id="118" w:author="Nicholas Alvaro Coles" w:date="2023-02-20T14:15:00Z">
+        <w:r>
+          <w:delText>in retrospect</w:delText>
+        </w:r>
+      </w:del>
+      <w:r>
+        <w:t>—could accommodate findings from many classic studies that seemingly demonstrated participants’ motivation to (a) help the experimenter, or (b) secure positive evaluations. For instance, when participants exhibited sham symptoms of hypnosis, Orne (1962) concluded that the participants did so to please the experimenter. However, an alternative explanation is that these participants were merely acting in accordance with their beliefs about the [sham] symptoms of hypnosis. Similarly, when participants reduced performance on a simple task after being told that high performance was indicative of an obsessive-compulsive personality, Sigall et al. (1970) concluded that participants did so to secure a positive evaluation. Once again, though, an alternative explanation is that these participants simply believed they did not possess a personality disorder and behaved accordingly.</w:t>
+      </w:r>
+    </w:p>
+    <w:p>
+      <w:pPr>
+        <w:pStyle w:val="BodyText"/>
+        <w:rPr>
+          <w:ins w:id="119" w:author="Nicholas Alvaro Coles" w:date="2023-02-20T16:28:00Z"/>
+        </w:rPr>
+      </w:pPr>
+      <w:ins w:id="120" w:author="Nicholas Alvaro Coles" w:date="2023-02-20T16:21:00Z">
+        <w:r>
+          <w:t xml:space="preserve">Although our results most strongly support </w:t>
+        </w:r>
+      </w:ins>
+      <w:del w:id="121" w:author="Nicholas Alvaro Coles" w:date="2023-02-20T16:21:00Z">
+        <w:r>
+          <w:delText xml:space="preserve">Our results </w:delText>
+        </w:r>
+      </w:del>
+      <w:del w:id="122" w:author="Nicholas Alvaro Coles" w:date="2023-02-20T14:15:00Z">
+        <w:r>
+          <w:delText>are most consistent with</w:delText>
+        </w:r>
+      </w:del>
+      <w:del w:id="123" w:author="Nicholas Alvaro Coles" w:date="2023-02-20T16:21:00Z">
+        <w:r>
+          <w:delText xml:space="preserve"> </w:delText>
+        </w:r>
+      </w:del>
+      <w:r>
+        <w:t xml:space="preserve">a placebo account </w:t>
+      </w:r>
+      <w:ins w:id="124" w:author="Nicholas Alvaro Coles" w:date="2023-02-20T16:21:00Z">
+        <w:r>
+          <w:t xml:space="preserve">of demand characteristics, </w:t>
+        </w:r>
+      </w:ins>
+      <w:ins w:id="125" w:author="Nicholas Alvaro Coles" w:date="2023-02-20T16:22:00Z">
+        <w:r>
+          <w:t xml:space="preserve">it would be premature to dismiss conventional </w:t>
+        </w:r>
+      </w:ins>
+      <w:del w:id="126" w:author="Nicholas Alvaro Coles" w:date="2023-02-20T16:22:00Z">
+        <w:r>
+          <w:delText xml:space="preserve">that has been proposed as an extension—not a replacement—to frameworks that suggests demand characteristics produce </w:delText>
+        </w:r>
+      </w:del>
+      <w:r>
+        <w:t>response bias</w:t>
+      </w:r>
+      <w:ins w:id="127" w:author="Nicholas Alvaro Coles" w:date="2023-02-20T16:22:00Z">
+        <w:r>
+          <w:t xml:space="preserve"> account</w:t>
+        </w:r>
+      </w:ins>
+      <w:ins w:id="128" w:author="Nicholas Alvaro Coles" w:date="2023-02-20T16:23:00Z">
+        <w:r>
+          <w:t>s</w:t>
+        </w:r>
+      </w:ins>
+      <w:del w:id="129" w:author="Nicholas Alvaro Coles" w:date="2023-02-20T16:22:00Z">
+        <w:r>
+          <w:delText>es</w:delText>
+        </w:r>
+      </w:del>
+      <w:r>
+        <w:t xml:space="preserve">. </w:t>
+      </w:r>
+      <w:ins w:id="130" w:author="Nicholas Alvaro Coles" w:date="2023-02-20T16:23:00Z">
+        <w:r>
+          <w:t>Indeed, it</w:t>
+        </w:r>
+      </w:ins>
+      <w:del w:id="131" w:author="Nicholas Alvaro Coles" w:date="2023-02-20T16:23:00Z">
+        <w:r>
+          <w:delText>Nonetheless, it</w:delText>
+        </w:r>
+      </w:del>
+      <w:r>
+        <w:t xml:space="preserve"> seems likely that </w:t>
+      </w:r>
+      <w:r>
+        <w:lastRenderedPageBreak/>
+        <w:t xml:space="preserve">there are at least </w:t>
+      </w:r>
+      <w:r>
+        <w:rPr>
+          <w:i/>
+          <w:iCs/>
+          <w:rPrChange w:id="132" w:author="Nicholas Alvaro Coles" w:date="2023-02-20T16:23:00Z">
+            <w:rPr/>
+          </w:rPrChange>
+        </w:rPr>
+        <w:t>some</w:t>
+      </w:r>
+      <w:r>
+        <w:t xml:space="preserve"> contexts where participants are </w:t>
+      </w:r>
+      <w:ins w:id="133" w:author="Nicholas Alvaro Coles" w:date="2023-02-20T16:23:00Z">
+        <w:r>
+          <w:t xml:space="preserve">highly </w:t>
+        </w:r>
+      </w:ins>
+      <w:r>
+        <w:t>motivated to secure positive evaluations and/or help researchers confirm their hypotheses (even when controlling for beliefs). For instance, to avoid negative evaluations, participants may be unwilling to explicitly report racial biases—even if they (a) believe that the experimenter expects them to possess the bias, and (b) are consciously aware of the bias. Indeed, other reviews have provided evidence of this “socially desirable’ responding (Sedikides &amp; Gebauer, 2010; Vesely &amp; Klöckner, 2020; but see Lanz, Thielmann, &amp; Gerpott, 2022). Conversely, there may be some contexts where participants are motivated to help the experimenter confirm their hypothesis—even if they don’t believe the hypothesis or think their response will impact how they’re evaluated.</w:t>
+      </w:r>
+      <w:del w:id="134" w:author="Nicholas Alvaro Coles" w:date="2023-02-20T16:23:00Z">
+        <w:r>
+          <w:delText xml:space="preserve"> Although our meta-analysis does not provide robust evidence for these mechanisms, we caution against preemptively dismissing their potential impact.</w:delText>
+        </w:r>
+      </w:del>
+    </w:p>
+    <w:p>
+      <w:pPr>
+        <w:pStyle w:val="BodyText"/>
+        <w:ind w:firstLine="0"/>
+        <w:rPr>
+          <w:del w:id="135" w:author="Nicholas Alvaro Coles" w:date="2023-02-20T16:29:00Z"/>
+        </w:rPr>
+        <w:pPrChange w:id="136" w:author="Nicholas Alvaro Coles" w:date="2023-02-20T16:28:00Z">
+          <w:pPr>
+            <w:pStyle w:val="BodyText"/>
+          </w:pPr>
+        </w:pPrChange>
+      </w:pPr>
+    </w:p>
+    <w:p>
+      <w:pPr>
+        <w:pStyle w:val="Heading2"/>
+      </w:pPr>
+      <w:bookmarkStart w:id="137" w:name="future-directions"/>
+      <w:bookmarkEnd w:id="104"/>
+      <w:r>
+        <w:t>Future directions</w:t>
+      </w:r>
+    </w:p>
+    <w:p>
+      <w:pPr>
+        <w:pStyle w:val="FirstParagraph"/>
+      </w:pPr>
+      <w:r>
+        <w:t xml:space="preserve">In work originally published in 1969, McGuire (2009) suggested that there are three stages to a methodological artifact: ignorance, coping, and understanding/exploitation. At that same time, McGuire suggested that research on demand characteristics was entering the third stage. Unfortunately, over 50 years since McGuire’s initial publication, it would seem that only limited progress through this third stage has been made. </w:t>
+      </w:r>
+      <w:del w:id="138" w:author="Nicholas Alvaro Coles" w:date="2023-02-20T16:24:00Z">
+        <w:r>
+          <w:delText>Indeed, w</w:delText>
+        </w:r>
+      </w:del>
+      <w:ins w:id="139" w:author="Nicholas Alvaro Coles" w:date="2023-02-20T16:24:00Z">
+        <w:r>
+          <w:t>W</w:t>
+        </w:r>
+      </w:ins>
+      <w:r>
+        <w:t xml:space="preserve">e found very few direct tests of the mechanisms believed to underlie demand effects. Furthermore, our attempts to test these mechanisms through external ratings and a small replication study </w:t>
+      </w:r>
+      <w:del w:id="140" w:author="Nicholas Alvaro Coles" w:date="2023-02-20T16:24:00Z">
+        <w:r>
+          <w:delText xml:space="preserve">largely </w:delText>
+        </w:r>
+      </w:del>
+      <w:ins w:id="141" w:author="Nicholas Alvaro Coles" w:date="2023-02-20T16:24:00Z">
+        <w:r>
+          <w:t xml:space="preserve">did not yield consistent for </w:t>
+        </w:r>
+      </w:ins>
+      <w:del w:id="142" w:author="Nicholas Alvaro Coles" w:date="2023-02-20T16:24:00Z">
+        <w:r>
+          <w:delText xml:space="preserve">failed to </w:delText>
+        </w:r>
+      </w:del>
+      <w:r>
+        <w:t>support pre-existing demand characteristic frameworks</w:t>
+      </w:r>
+      <w:ins w:id="143" w:author="Nicholas Alvaro Coles" w:date="2023-02-20T16:24:00Z">
+        <w:r>
+          <w:t xml:space="preserve"> (e.g., Figure 1)</w:t>
+        </w:r>
+      </w:ins>
+      <w:r>
+        <w:t>.</w:t>
+      </w:r>
+    </w:p>
+    <w:p>
+      <w:pPr>
+        <w:pStyle w:val="BodyText"/>
+      </w:pPr>
+      <w:r>
+        <w:t>If researchers hope to progress through this third and final stage, we suggest that (1) theories will have to be refined, (2) mechanisms will have to be directly probed, and (3) reform for increasing the trustworthiness of study results will have to be implemented.</w:t>
+      </w:r>
+    </w:p>
+    <w:p>
+      <w:pPr>
+        <w:pStyle w:val="BodyText"/>
+      </w:pPr>
+      <w:r>
+        <w:lastRenderedPageBreak/>
+        <w:t xml:space="preserve">Theoretically, it is no longer tenable to keep demand characteristics conceptually divorced from related work on placebo effects. Consistent with recently proposed extensions of demand characteristic frameworks, our meta-analysis and replication study </w:t>
+      </w:r>
+      <w:del w:id="144" w:author="Nicholas Alvaro Coles" w:date="2023-02-20T16:26:00Z">
+        <w:r>
+          <w:delText xml:space="preserve">most strongly support </w:delText>
+        </w:r>
+      </w:del>
+      <w:ins w:id="145" w:author="Nicholas Alvaro Coles" w:date="2023-02-20T16:26:00Z">
+        <w:r>
+          <w:t xml:space="preserve">consistently indicated that </w:t>
+        </w:r>
+      </w:ins>
+      <w:r>
+        <w:rPr>
+          <w:i/>
+          <w:iCs/>
+        </w:rPr>
+        <w:t>participants’</w:t>
+      </w:r>
+      <w:r>
+        <w:t xml:space="preserve"> </w:t>
+      </w:r>
+      <w:r>
+        <w:rPr>
+          <w:i/>
+          <w:iCs/>
+        </w:rPr>
+        <w:t>beliefs</w:t>
+      </w:r>
+      <w:r>
+        <w:t xml:space="preserve"> </w:t>
+      </w:r>
+      <w:ins w:id="146" w:author="Nicholas Alvaro Coles" w:date="2023-02-20T16:26:00Z">
+        <w:r>
+          <w:t xml:space="preserve">partially drive </w:t>
+        </w:r>
+      </w:ins>
+      <w:del w:id="147" w:author="Nicholas Alvaro Coles" w:date="2023-02-20T16:26:00Z">
+        <w:r>
+          <w:delText xml:space="preserve">as a driver of </w:delText>
+        </w:r>
+      </w:del>
+      <w:r>
+        <w:t xml:space="preserve">demand effects (Coles, Gaertner, et al., 2022; Corneille &amp; Lush, 2022). This may occur because demand characteristics activate pre-existing beliefs about a phenomenon being investigated—but it is also possible that they cause participants to update pre-existing beliefs or form new beliefs. If true, research on how beliefs are formed, updated, and impact participant responses may help explain the unreliable effects of demand characteristic manipulations. For example, if beliefs are governed by Bayesian principles (for a review, see Kube &amp; Rozenkrantz, 2021), demand characteristics should exert </w:t>
+      </w:r>
+      <w:del w:id="148" w:author="Nicholas Alvaro Coles" w:date="2023-02-20T16:26:00Z">
+        <w:r>
+          <w:delText xml:space="preserve">smaller </w:delText>
+        </w:r>
+      </w:del>
+      <w:ins w:id="149" w:author="Nicholas Alvaro Coles" w:date="2023-02-20T16:26:00Z">
+        <w:r>
+          <w:t>larger</w:t>
+        </w:r>
+        <w:r>
+          <w:t xml:space="preserve"> </w:t>
+        </w:r>
+      </w:ins>
+      <w:r>
+        <w:t xml:space="preserve">effects in contexts where participants’ </w:t>
+      </w:r>
+      <w:del w:id="150" w:author="Nicholas Alvaro Coles" w:date="2023-02-20T16:27:00Z">
+        <w:r>
+          <w:delText xml:space="preserve">are relatively </w:delText>
+        </w:r>
+      </w:del>
+      <w:ins w:id="151" w:author="Nicholas Alvaro Coles" w:date="2023-02-20T16:27:00Z">
+        <w:r>
+          <w:t xml:space="preserve">have relatively </w:t>
+        </w:r>
+      </w:ins>
+      <w:ins w:id="152" w:author="Nicholas Alvaro Coles" w:date="2023-02-20T16:26:00Z">
+        <w:r>
+          <w:t>un</w:t>
+        </w:r>
+      </w:ins>
+      <w:r>
+        <w:t xml:space="preserve">certain </w:t>
+      </w:r>
+      <w:del w:id="153" w:author="Nicholas Alvaro Coles" w:date="2023-02-20T16:27:00Z">
+        <w:r>
+          <w:delText xml:space="preserve">of their </w:delText>
+        </w:r>
+      </w:del>
+      <w:r>
+        <w:t>pre-existing beliefs.</w:t>
+      </w:r>
+    </w:p>
+    <w:p>
+      <w:pPr>
+        <w:pStyle w:val="BodyText"/>
+      </w:pPr>
+      <w:r>
+        <w:t>Methodologically, the mechanisms believed to underlie demand effects will have to be more directly probed through measurement and manipulation. For instance, similar to Study 2, researchers investigating demand characteristics could measure the extent to which participants believe the hypothesized effect and are motivated to (a) help the experimenter, (b) secure a positive evaluation, and/or (c) adjust their responses. These potential mechanisms could also be manipulated. For example, researchers could manipulate participants’ motivation to help the experimenter by providing financial incentives for doing so (Mummolo &amp; Peterson, 2019).</w:t>
+      </w:r>
+    </w:p>
+    <w:p>
+      <w:pPr>
+        <w:pStyle w:val="BodyText"/>
+        <w:rPr>
+          <w:ins w:id="154" w:author="Nicholas Alvaro Coles" w:date="2023-02-20T16:29:00Z"/>
+        </w:rPr>
+      </w:pPr>
+      <w:r>
+        <w:t xml:space="preserve">Implementation-wise, we urge future demand characteristic researchers to engage in open science practices. Records of unpublished or “file-drawered” studies would help </w:t>
+      </w:r>
+      <w:ins w:id="155" w:author="Nicholas Alvaro Coles" w:date="2023-02-20T16:27:00Z">
+        <w:r>
+          <w:t xml:space="preserve">address </w:t>
+        </w:r>
+      </w:ins>
+      <w:r>
+        <w:t>our conflicting evidence regarding the existence and impact of publication bias</w:t>
+      </w:r>
+      <w:del w:id="156" w:author="Nicholas Alvaro Coles" w:date="2023-02-20T16:27:00Z">
+        <w:r>
+          <w:delText xml:space="preserve">. </w:delText>
+        </w:r>
+      </w:del>
+      <w:r>
+        <w:t xml:space="preserve">. Access to open materials would better enable researchers to resolve discrepancies between previous studies through replication efforts (Coles, Tiokhin, Scheel, Isager, &amp; Lakens, 2018; Zwaan, Etz, Lucas, </w:t>
+      </w:r>
+      <w:r>
+        <w:lastRenderedPageBreak/>
+        <w:t>&amp; Donnellan, 2018). Last, open data and code would better allow researchers to verify published results, reproduce analytic workflows, and explore new questions through secondary analyses.</w:t>
+      </w:r>
+    </w:p>
+    <w:p>
+      <w:pPr>
+        <w:pStyle w:val="BodyText"/>
+        <w:ind w:firstLine="0"/>
+        <w:rPr>
+          <w:ins w:id="157" w:author="Nicholas Alvaro Coles" w:date="2023-02-20T16:29:00Z"/>
+          <w:b/>
+          <w:bCs/>
+        </w:rPr>
+      </w:pPr>
+      <w:ins w:id="158" w:author="Nicholas Alvaro Coles" w:date="2023-02-20T16:29:00Z">
+        <w:r>
+          <w:rPr>
+            <w:b/>
+            <w:bCs/>
+            <w:rPrChange w:id="159" w:author="Nicholas Alvaro Coles" w:date="2023-02-20T16:29:00Z">
+              <w:rPr/>
+            </w:rPrChange>
+          </w:rPr>
+          <w:t xml:space="preserve">Practical </w:t>
+        </w:r>
+      </w:ins>
+      <w:ins w:id="160" w:author="Nicholas Alvaro Coles" w:date="2023-02-20T16:43:00Z">
+        <w:r>
+          <w:rPr>
+            <w:b/>
+            <w:bCs/>
+          </w:rPr>
+          <w:t>r</w:t>
+        </w:r>
+      </w:ins>
+      <w:ins w:id="161" w:author="Nicholas Alvaro Coles" w:date="2023-02-20T16:29:00Z">
+        <w:r>
+          <w:rPr>
+            <w:b/>
+            <w:bCs/>
+            <w:rPrChange w:id="162" w:author="Nicholas Alvaro Coles" w:date="2023-02-20T16:29:00Z">
+              <w:rPr/>
+            </w:rPrChange>
+          </w:rPr>
+          <w:t>ecommendations</w:t>
+        </w:r>
+      </w:ins>
+      <w:ins w:id="163" w:author="Nicholas Alvaro Coles" w:date="2023-02-20T16:43:00Z">
+        <w:r>
+          <w:rPr>
+            <w:b/>
+            <w:bCs/>
+          </w:rPr>
+          <w:t xml:space="preserve"> (or lack thereof)</w:t>
+        </w:r>
+      </w:ins>
+    </w:p>
+    <w:p>
+      <w:pPr>
+        <w:pStyle w:val="BodyText"/>
+        <w:ind w:firstLine="720"/>
+        <w:rPr>
+          <w:ins w:id="164" w:author="Nicholas Alvaro Coles" w:date="2023-02-20T16:44:00Z"/>
+        </w:rPr>
+      </w:pPr>
+      <w:ins w:id="165" w:author="Nicholas Alvaro Coles" w:date="2023-02-20T16:32:00Z">
+        <w:r>
+          <w:t xml:space="preserve">In his writings on demand characteristics, </w:t>
+        </w:r>
+      </w:ins>
+      <w:ins w:id="166" w:author="Nicholas Alvaro Coles" w:date="2023-02-20T16:30:00Z">
+        <w:r>
+          <w:t>McGuire (2009)</w:t>
+        </w:r>
+        <w:r>
+          <w:t xml:space="preserve"> </w:t>
+        </w:r>
+      </w:ins>
+      <w:ins w:id="167" w:author="Nicholas Alvaro Coles" w:date="2023-02-20T16:32:00Z">
+        <w:r>
+          <w:t xml:space="preserve">quipped </w:t>
+        </w:r>
+      </w:ins>
+      <w:ins w:id="168" w:author="Nicholas Alvaro Coles" w:date="2023-02-20T16:33:00Z">
+        <w:r>
+          <w:t>that “one man’s artifact may be another man’s</w:t>
+        </w:r>
+      </w:ins>
+      <w:ins w:id="169" w:author="Nicholas Alvaro Coles" w:date="2023-02-20T16:34:00Z">
+        <w:r>
+          <w:t xml:space="preserve"> main effect” (p. 16). Although we argue that more attention to demand characteristics as a main effect is war</w:t>
+        </w:r>
+      </w:ins>
+      <w:ins w:id="170" w:author="Nicholas Alvaro Coles" w:date="2023-02-20T16:35:00Z">
+        <w:r>
+          <w:t>ranted, we acknowledge that, for most, it remain</w:t>
+        </w:r>
+      </w:ins>
+      <w:ins w:id="171" w:author="Nicholas Alvaro Coles" w:date="2023-02-20T16:36:00Z">
+        <w:r>
+          <w:t>s</w:t>
+        </w:r>
+      </w:ins>
+      <w:ins w:id="172" w:author="Nicholas Alvaro Coles" w:date="2023-02-20T16:35:00Z">
+        <w:r>
+          <w:t xml:space="preserve"> a pesty artifact. For those </w:t>
+        </w:r>
+      </w:ins>
+      <w:ins w:id="173" w:author="Nicholas Alvaro Coles" w:date="2023-02-20T16:36:00Z">
+        <w:r>
+          <w:t>researchers, we suggest a major amendment to the playbook</w:t>
+        </w:r>
+      </w:ins>
+      <w:ins w:id="174" w:author="Nicholas Alvaro Coles" w:date="2023-02-20T16:37:00Z">
+        <w:r>
+          <w:t xml:space="preserve"> for avoiding the artifact</w:t>
+        </w:r>
+      </w:ins>
+      <w:ins w:id="175" w:author="Nicholas Alvaro Coles" w:date="2023-02-20T16:36:00Z">
+        <w:r>
+          <w:t xml:space="preserve">. Following </w:t>
+        </w:r>
+      </w:ins>
+      <w:ins w:id="176" w:author="Nicholas Alvaro Coles" w:date="2023-02-20T16:37:00Z">
+        <w:r>
+          <w:t xml:space="preserve">an </w:t>
+        </w:r>
+      </w:ins>
+      <w:ins w:id="177" w:author="Nicholas Alvaro Coles" w:date="2023-02-20T16:36:00Z">
+        <w:r>
+          <w:t>influential</w:t>
+        </w:r>
+      </w:ins>
+      <w:ins w:id="178" w:author="Nicholas Alvaro Coles" w:date="2023-02-20T16:37:00Z">
+        <w:r>
+          <w:t xml:space="preserve"> framework developed by </w:t>
+        </w:r>
+        <w:proofErr w:type="spellStart"/>
+        <w:r>
+          <w:t>Rosnow</w:t>
+        </w:r>
+        <w:proofErr w:type="spellEnd"/>
+        <w:r>
+          <w:t xml:space="preserve"> and Rosenthal (1999), many researchers intuitively believe that demand effects can be avoided by using deception (reducing receptivit</w:t>
+        </w:r>
+      </w:ins>
+      <w:ins w:id="179" w:author="Nicholas Alvaro Coles" w:date="2023-02-20T16:38:00Z">
+        <w:r>
+          <w:t>y), incentivizing honest reporting (reducing motivation), and/or deploying difficult-to-control outcome measures (reducing opportunity to adjust responses). Evidence that demand characteristics can create placebo effects, however, suggest that these last two</w:t>
+        </w:r>
+      </w:ins>
+      <w:ins w:id="180" w:author="Nicholas Alvaro Coles" w:date="2023-02-20T16:39:00Z">
+        <w:r>
+          <w:t xml:space="preserve"> strategies will not be fully effective. Regardless of whether a participant is motivated or able to adjust their responses, awareness of the purpose of the study may unintentionally create placebo-induced changes in their responses. </w:t>
+        </w:r>
+      </w:ins>
+      <w:ins w:id="181" w:author="Nicholas Alvaro Coles" w:date="2023-02-20T16:40:00Z">
+        <w:r>
+          <w:t xml:space="preserve">These placebo effects can no longer be a concern relegated to investigations of clinical </w:t>
+        </w:r>
+      </w:ins>
+      <w:ins w:id="182" w:author="Nicholas Alvaro Coles" w:date="2023-02-20T16:41:00Z">
+        <w:r>
+          <w:t>outcomes</w:t>
+        </w:r>
+      </w:ins>
+      <w:ins w:id="183" w:author="Nicholas Alvaro Coles" w:date="2023-02-20T16:40:00Z">
+        <w:r>
+          <w:t>.</w:t>
+        </w:r>
+      </w:ins>
+      <w:ins w:id="184" w:author="Nicholas Alvaro Coles" w:date="2023-02-20T16:41:00Z">
+        <w:r>
+          <w:t xml:space="preserve"> </w:t>
+        </w:r>
+      </w:ins>
+      <w:ins w:id="185" w:author="Nicholas Alvaro Coles" w:date="2023-02-20T16:42:00Z">
+        <w:r>
+          <w:t xml:space="preserve">Just as </w:t>
+        </w:r>
+      </w:ins>
+      <w:ins w:id="186" w:author="Nicholas Alvaro Coles" w:date="2023-02-20T16:43:00Z">
+        <w:r>
+          <w:t xml:space="preserve">placebo effects may </w:t>
+        </w:r>
+      </w:ins>
+      <w:ins w:id="187" w:author="Nicholas Alvaro Coles" w:date="2023-02-20T16:42:00Z">
+        <w:r>
+          <w:t xml:space="preserve">bias estimates of the efficacy </w:t>
+        </w:r>
+      </w:ins>
+      <w:ins w:id="188" w:author="Nicholas Alvaro Coles" w:date="2023-02-20T16:43:00Z">
+        <w:r>
+          <w:t xml:space="preserve">of an </w:t>
+        </w:r>
+      </w:ins>
+      <w:ins w:id="189" w:author="Nicholas Alvaro Coles" w:date="2023-02-20T16:42:00Z">
+        <w:r>
+          <w:t>analgesic</w:t>
+        </w:r>
+      </w:ins>
+      <w:ins w:id="190" w:author="Nicholas Alvaro Coles" w:date="2023-02-20T16:43:00Z">
+        <w:r>
+          <w:t xml:space="preserve"> drug, they may bias our estimates of peoples’ attitudes, feelings, and behaviors.</w:t>
+        </w:r>
+      </w:ins>
+    </w:p>
+    <w:p>
+      <w:pPr>
+        <w:pStyle w:val="BodyText"/>
+        <w:ind w:firstLine="720"/>
+        <w:rPr>
+          <w:ins w:id="191" w:author="Nicholas Alvaro Coles" w:date="2023-02-20T16:54:00Z"/>
+        </w:rPr>
+      </w:pPr>
+      <w:ins w:id="192" w:author="Nicholas Alvaro Coles" w:date="2023-02-20T16:44:00Z">
+        <w:r>
+          <w:t>Placebo effects can certainly be reduce</w:t>
+        </w:r>
+      </w:ins>
+      <w:ins w:id="193" w:author="Nicholas Alvaro Coles" w:date="2023-02-20T16:45:00Z">
+        <w:r>
+          <w:t>d</w:t>
+        </w:r>
+      </w:ins>
+      <w:ins w:id="194" w:author="Nicholas Alvaro Coles" w:date="2023-02-20T16:44:00Z">
+        <w:r>
+          <w:t>—although it is not clear if they can be fully avoided.</w:t>
+        </w:r>
+      </w:ins>
+      <w:ins w:id="195" w:author="Nicholas Alvaro Coles" w:date="2023-02-20T16:45:00Z">
+        <w:r>
+          <w:t xml:space="preserve"> Existing demand characteristic frameworks suggest that they can at least be reduced by reducing receptivity</w:t>
+        </w:r>
+      </w:ins>
+      <w:ins w:id="196" w:author="Nicholas Alvaro Coles" w:date="2023-02-20T16:46:00Z">
+        <w:r>
+          <w:t>, e.g., by using deceptive cover stories.</w:t>
+        </w:r>
+        <w:r>
+          <w:t xml:space="preserve"> However, </w:t>
+        </w:r>
+      </w:ins>
+      <w:ins w:id="197" w:author="Nicholas Alvaro Coles" w:date="2023-02-20T16:47:00Z">
+        <w:r>
+          <w:t>it is important to note that participants’ possess a rich array of pre-existing beliefs before they step foot into our labs.</w:t>
+        </w:r>
+      </w:ins>
+      <w:ins w:id="198" w:author="Nicholas Alvaro Coles" w:date="2023-02-20T16:48:00Z">
+        <w:r>
+          <w:t xml:space="preserve"> For example, Coles, Gaertner, et al. (2022) fou</w:t>
+        </w:r>
+      </w:ins>
+      <w:ins w:id="199" w:author="Nicholas Alvaro Coles" w:date="2023-02-20T16:49:00Z">
+        <w:r>
+          <w:t xml:space="preserve">nd that </w:t>
+        </w:r>
+      </w:ins>
+      <w:ins w:id="200" w:author="Nicholas Alvaro Coles" w:date="2023-02-20T16:51:00Z">
+        <w:r>
+          <w:t xml:space="preserve">approximately </w:t>
+        </w:r>
+      </w:ins>
+      <w:ins w:id="201" w:author="Nicholas Alvaro Coles" w:date="2023-02-20T16:49:00Z">
+        <w:r>
+          <w:t>44% of sampled undergraduates and 34% of sample</w:t>
+        </w:r>
+      </w:ins>
+      <w:ins w:id="202" w:author="Nicholas Alvaro Coles" w:date="2023-02-20T16:50:00Z">
+        <w:r>
+          <w:t>d</w:t>
+        </w:r>
+      </w:ins>
+      <w:ins w:id="203" w:author="Nicholas Alvaro Coles" w:date="2023-02-20T16:49:00Z">
+        <w:r>
+          <w:t xml:space="preserve"> online workers </w:t>
+        </w:r>
+      </w:ins>
+      <w:ins w:id="204" w:author="Nicholas Alvaro Coles" w:date="2023-02-20T16:50:00Z">
+        <w:r>
+          <w:t>believed—a priori—that facial poses impact emotion</w:t>
+        </w:r>
+      </w:ins>
+      <w:ins w:id="205" w:author="Nicholas Alvaro Coles" w:date="2023-02-20T16:51:00Z">
+        <w:r>
+          <w:t xml:space="preserve">. Even </w:t>
+        </w:r>
+        <w:r>
+          <w:lastRenderedPageBreak/>
+          <w:t xml:space="preserve">with </w:t>
+        </w:r>
+      </w:ins>
+      <w:ins w:id="206" w:author="Nicholas Alvaro Coles" w:date="2023-02-20T16:52:00Z">
+        <w:r>
+          <w:t>extensive deception</w:t>
+        </w:r>
+      </w:ins>
+      <w:ins w:id="207" w:author="Nicholas Alvaro Coles" w:date="2023-02-20T16:51:00Z">
+        <w:r>
+          <w:t xml:space="preserve"> about the purpose of the study, these pre-existing </w:t>
+        </w:r>
+      </w:ins>
+      <w:ins w:id="208" w:author="Nicholas Alvaro Coles" w:date="2023-02-20T16:52:00Z">
+        <w:r>
+          <w:t xml:space="preserve">likely shape the extent to which participants exhibit facial feedback </w:t>
+        </w:r>
+      </w:ins>
+      <w:ins w:id="209" w:author="Nicholas Alvaro Coles" w:date="2023-02-20T16:53:00Z">
+        <w:r>
+          <w:t>effects</w:t>
+        </w:r>
+      </w:ins>
+      <w:ins w:id="210" w:author="Nicholas Alvaro Coles" w:date="2023-02-20T16:52:00Z">
+        <w:r>
+          <w:t>. In other words, extensive deception does</w:t>
+        </w:r>
+      </w:ins>
+      <w:ins w:id="211" w:author="Nicholas Alvaro Coles" w:date="2023-02-20T16:53:00Z">
+        <w:r>
+          <w:t xml:space="preserve"> not guarantee an unbiased estimate of a mechanism-of-interest</w:t>
+        </w:r>
+      </w:ins>
+      <w:ins w:id="212" w:author="Nicholas Alvaro Coles" w:date="2023-02-20T16:54:00Z">
+        <w:r>
+          <w:t>.</w:t>
+        </w:r>
+        <w:r>
+          <w:t xml:space="preserve"> In the real world, the mechanisms that scientists theorize about may be naturally confounded with participants’ beliefs.</w:t>
+        </w:r>
+      </w:ins>
+    </w:p>
+    <w:p>
+      <w:pPr>
+        <w:pStyle w:val="BodyText"/>
+        <w:ind w:firstLine="720"/>
+        <w:pPrChange w:id="213" w:author="Nicholas Alvaro Coles" w:date="2023-02-20T16:54:00Z">
+          <w:pPr>
+            <w:pStyle w:val="BodyText"/>
+          </w:pPr>
+        </w:pPrChange>
+      </w:pPr>
+    </w:p>
+    <w:p>
+      <w:pPr>
+        <w:pStyle w:val="Heading1"/>
+      </w:pPr>
+      <w:bookmarkStart w:id="214" w:name="conclusion"/>
+      <w:bookmarkEnd w:id="35"/>
+      <w:bookmarkEnd w:id="137"/>
+      <w:r>
+        <w:t>Conclusion</w:t>
+      </w:r>
+    </w:p>
+    <w:p>
+      <w:pPr>
+        <w:pStyle w:val="FirstParagraph"/>
+      </w:pPr>
+      <w:r>
+        <w:t>We began our paper by mocking Crankology: a fictitious discipline plagued by a methodological artifact that could bias results in any direction, had unreliable effects, and had poorly understood mechanisms of action. However, our quantitative examination of a textbook methodological concern in experimental psychology—demand characteristics—raises humbling questions about the superiority of our own scientific endeavors. After all, the evidence we were able to synthesize indicates that demand characteristics also (a) can bias participant responses in any direction, (b) have heterogeneous effects, and (c) have somewhat unclear mechanisms of action. Contrary to conventional beliefs in the demand characteristics literature, our results provide evidence that placebo-based mechanisms may play a much larger role than previously believed. However, such conclusions are ultimately preliminary given the high heterogeneity, inconclusive publication bias analyses, and primitive measures of potential underlying mechanisms (Flake &amp; Fried, 2020).</w:t>
+      </w:r>
+    </w:p>
+    <w:p>
+      <w:pPr>
+        <w:pStyle w:val="BodyText"/>
+      </w:pPr>
+      <w:r>
+        <w:t xml:space="preserve">The estimated range of demand effects covers the span of almost every conceivable effect in experimental psychology. After taking stock of what we know about demand characteristics, we think it is </w:t>
+      </w:r>
+      <w:r>
+        <w:rPr>
+          <w:i/>
+          <w:iCs/>
+        </w:rPr>
+        <w:t>reasonable</w:t>
+      </w:r>
+      <w:r>
+        <w:t xml:space="preserve"> to question whether the potentially valid methods of experimental </w:t>
+      </w:r>
+      <w:r>
+        <w:lastRenderedPageBreak/>
+        <w:t>psychology are distinguishable from the clearly invalid methods of Crankology. Despite our own crankiness, we remain somewhat optimistic—if, that is, researchers will continue to work</w:t>
+      </w:r>
+    </w:p>
+    <w:p>
+      <w:pPr>
+        <w:pStyle w:val="Heading1"/>
+      </w:pPr>
+      <w:bookmarkStart w:id="215" w:name="to-do"/>
+      <w:bookmarkEnd w:id="214"/>
+      <w:r>
+        <w:t>To-do</w:t>
+      </w:r>
+    </w:p>
+    <w:p>
+      <w:pPr>
+        <w:pStyle w:val="FirstParagraph"/>
+      </w:pPr>
+      <w:r>
+        <w:t>[] Double check prediction scores.</w:t>
+      </w:r>
+    </w:p>
+    <w:p>
+      <w:pPr>
+        <w:pStyle w:val="BodyText"/>
+      </w:pPr>
+      <w:r>
+        <w:t>[] Rosnow and Rosenthal were right that there can be counter and regular acquiesence.</w:t>
+      </w:r>
+    </w:p>
+    <w:p>
+      <w:pPr>
+        <w:pStyle w:val="BodyText"/>
+      </w:pPr>
+      <w:r>
+        <w:t>[] can placebo account for superiority of nil demand manips?</w:t>
+      </w:r>
+    </w:p>
+    <w:p>
+      <w:pPr>
+        <w:pStyle w:val="BodyText"/>
+      </w:pPr>
+      <w:r>
+        <w:t>[] Clean up folder structure</w:t>
+      </w:r>
+    </w:p>
+    <w:p>
+      <w:pPr>
+        <w:pStyle w:val="BodyText"/>
+      </w:pPr>
+      <w:r>
+        <w:t>[] Codebooks</w:t>
+      </w:r>
+    </w:p>
+    <w:p>
+      <w:pPr>
+        <w:pStyle w:val="Heading1"/>
+      </w:pPr>
+      <w:bookmarkStart w:id="216" w:name="references"/>
+      <w:bookmarkEnd w:id="215"/>
+      <w:r>
+        <w:t>References</w:t>
+      </w:r>
+    </w:p>
+    <w:p>
+      <w:pPr>
+        <w:pStyle w:val="Bibliography"/>
+      </w:pPr>
+      <w:bookmarkStart w:id="217" w:name="ref-allen2012demand"/>
+      <w:bookmarkStart w:id="218" w:name="refs"/>
+      <w:r>
+        <w:t xml:space="preserve">Allen, A. P., &amp; Smith, A. P. (2012). Demand characteristics, pre-test attitudes and time-on-task trends in the effects of chewing gum on attention and reported mood in healthy volunteers. </w:t>
+      </w:r>
+      <w:r>
+        <w:rPr>
+          <w:i/>
+          <w:iCs/>
+        </w:rPr>
+        <w:t>Appetite</w:t>
+      </w:r>
+      <w:r>
+        <w:t xml:space="preserve">, </w:t>
+      </w:r>
+      <w:r>
+        <w:rPr>
+          <w:i/>
+          <w:iCs/>
+        </w:rPr>
+        <w:t>59</w:t>
+      </w:r>
+      <w:r>
+        <w:t>(2), 349–356.</w:t>
+      </w:r>
+    </w:p>
+    <w:p>
+      <w:pPr>
+        <w:pStyle w:val="Bibliography"/>
+      </w:pPr>
+      <w:bookmarkStart w:id="219" w:name="ref-barbuto1998motivation"/>
+      <w:bookmarkEnd w:id="217"/>
+      <w:r>
+        <w:t xml:space="preserve">Barbuto Jr, J. E., &amp; Scholl, R. W. (1998). Motivation sources inventory: Development and validation of new scales to measure an integrative taxonomy of motivation. </w:t>
+      </w:r>
+      <w:r>
+        <w:rPr>
+          <w:i/>
+          <w:iCs/>
+        </w:rPr>
+        <w:t>Psychological Reports</w:t>
+      </w:r>
+      <w:r>
+        <w:t xml:space="preserve">, </w:t>
+      </w:r>
+      <w:r>
+        <w:rPr>
+          <w:i/>
+          <w:iCs/>
+        </w:rPr>
+        <w:t>82</w:t>
+      </w:r>
+      <w:r>
+        <w:t>(3), 1011–1022.</w:t>
+      </w:r>
+    </w:p>
+    <w:p>
+      <w:pPr>
+        <w:pStyle w:val="Bibliography"/>
+      </w:pPr>
+      <w:bookmarkStart w:id="220" w:name="ref-berkowitz1971weapons"/>
+      <w:bookmarkEnd w:id="219"/>
+      <w:r>
+        <w:t xml:space="preserve">Berkowitz, L. (1971). The" weapons effect," demand characteristics, and the myth of the compliant subject. </w:t>
+      </w:r>
+      <w:r>
+        <w:rPr>
+          <w:i/>
+          <w:iCs/>
+        </w:rPr>
+        <w:t>Journal of Personality and Social Psychology</w:t>
+      </w:r>
+      <w:r>
+        <w:t xml:space="preserve">, </w:t>
+      </w:r>
+      <w:r>
+        <w:rPr>
+          <w:i/>
+          <w:iCs/>
+        </w:rPr>
+        <w:t>20</w:t>
+      </w:r>
+      <w:r>
+        <w:t>, 332–338.</w:t>
+      </w:r>
+    </w:p>
+    <w:p>
+      <w:pPr>
+        <w:pStyle w:val="Bibliography"/>
+      </w:pPr>
+      <w:bookmarkStart w:id="221" w:name="ref-borenstein2009effect"/>
+      <w:bookmarkEnd w:id="220"/>
+      <w:r>
+        <w:lastRenderedPageBreak/>
+        <w:t xml:space="preserve">Borenstein, M. (2009). Effect sizes for continuous data. In H. Cooper, L. V. Hedges, &amp; J. C. Valentine (Eds.), </w:t>
+      </w:r>
+      <w:r>
+        <w:rPr>
+          <w:i/>
+          <w:iCs/>
+        </w:rPr>
+        <w:t>The handbook of synthesis and meta-analysis</w:t>
+      </w:r>
+      <w:r>
+        <w:t xml:space="preserve"> (pp. 221–235). New York, NY: Russell Sage Foundation.</w:t>
+      </w:r>
+    </w:p>
+    <w:p>
+      <w:pPr>
+        <w:pStyle w:val="Bibliography"/>
+      </w:pPr>
+      <w:bookmarkStart w:id="222" w:name="ref-borenstein2011introduction"/>
+      <w:bookmarkEnd w:id="221"/>
+      <w:r>
+        <w:t xml:space="preserve">Borenstein, M., Hedges, L. V., Higgins, J. P., &amp; Rothstein, H. R. (2011). </w:t>
+      </w:r>
+      <w:r>
+        <w:rPr>
+          <w:i/>
+          <w:iCs/>
+        </w:rPr>
+        <w:t>Introduction to meta-analysis</w:t>
+      </w:r>
+      <w:r>
+        <w:t>. John Wiley &amp; Sons.</w:t>
+      </w:r>
+    </w:p>
+    <w:p>
+      <w:pPr>
+        <w:pStyle w:val="Bibliography"/>
+      </w:pPr>
+      <w:bookmarkStart w:id="223" w:name="ref-boudreaux2013goal"/>
+      <w:bookmarkEnd w:id="222"/>
+      <w:r>
+        <w:t xml:space="preserve">Boudreaux, M. J., &amp; Ozer, D. J. (2013). Goal conflict, goal striving, and psychological well-being. </w:t>
+      </w:r>
+      <w:r>
+        <w:rPr>
+          <w:i/>
+          <w:iCs/>
+        </w:rPr>
+        <w:t>Motivation and Emotion</w:t>
+      </w:r>
+      <w:r>
+        <w:t xml:space="preserve">, </w:t>
+      </w:r>
+      <w:r>
+        <w:rPr>
+          <w:i/>
+          <w:iCs/>
+        </w:rPr>
+        <w:t>37</w:t>
+      </w:r>
+      <w:r>
+        <w:t>(3), 433–443.</w:t>
+      </w:r>
+    </w:p>
+    <w:p>
+      <w:pPr>
+        <w:pStyle w:val="Bibliography"/>
+      </w:pPr>
+      <w:bookmarkStart w:id="224" w:name="ref-cohen1988statistical"/>
+      <w:bookmarkEnd w:id="223"/>
+      <w:r>
+        <w:t xml:space="preserve">Cohen, J. (2013). </w:t>
+      </w:r>
+      <w:r>
+        <w:rPr>
+          <w:i/>
+          <w:iCs/>
+        </w:rPr>
+        <w:t>Statistical power analysis for the behavioral sciences</w:t>
+      </w:r>
+      <w:r>
+        <w:t xml:space="preserve"> (Vol. 2). New York, NY: Lawrence Erlbaum Associates.</w:t>
+      </w:r>
+    </w:p>
+    <w:p>
+      <w:pPr>
+        <w:pStyle w:val="Bibliography"/>
+      </w:pPr>
+      <w:bookmarkStart w:id="225" w:name="ref-coles2022fact"/>
+      <w:bookmarkEnd w:id="224"/>
+      <w:r>
+        <w:t xml:space="preserve">Coles, N. A., Gaertner, L., Frohlich, B., Larsen, J. T., &amp; Basnight-Brown, D. M. (2022). Fact or artifact? Demand characteristics and participants’ beliefs can moderate, but do not fully account for, the effects of facial feedback on emotional experience. </w:t>
+      </w:r>
+      <w:r>
+        <w:rPr>
+          <w:i/>
+          <w:iCs/>
+        </w:rPr>
+        <w:t>Journal of Personality and Social Psychology</w:t>
+      </w:r>
+      <w:r>
+        <w:t>.</w:t>
+      </w:r>
+    </w:p>
+    <w:p>
+      <w:pPr>
+        <w:pStyle w:val="Bibliography"/>
+      </w:pPr>
+      <w:bookmarkStart w:id="226" w:name="ref-coles2019meta"/>
+      <w:bookmarkEnd w:id="225"/>
+      <w:r>
+        <w:t xml:space="preserve">Coles, N. A., Larsen, J. T., &amp; Lench, H. C. (2019). A meta-analysis of the facial feedback literature: Effects of facial feedback on emotional experience are small and variable. </w:t>
+      </w:r>
+      <w:r>
+        <w:rPr>
+          <w:i/>
+          <w:iCs/>
+        </w:rPr>
+        <w:t>Psychological Bulletin</w:t>
+      </w:r>
+      <w:r>
+        <w:t xml:space="preserve">, </w:t>
+      </w:r>
+      <w:r>
+        <w:rPr>
+          <w:i/>
+          <w:iCs/>
+        </w:rPr>
+        <w:t>145</w:t>
+      </w:r>
+      <w:r>
+        <w:t>(6), 610–651.</w:t>
+      </w:r>
+    </w:p>
+    <w:p>
+      <w:pPr>
+        <w:pStyle w:val="Bibliography"/>
+      </w:pPr>
+      <w:bookmarkStart w:id="227" w:name="ref-coles2022multi"/>
+      <w:bookmarkEnd w:id="226"/>
+      <w:r>
+        <w:t xml:space="preserve">Coles, N. A., March, D. S., Marmolejo-Ramos, F., Larsen, J. T., Arinze, N. C., Ndukaihe, I. L., et al.others. (2022). A multi-lab test of the facial feedback hypothesis by the many smiles collaboration. </w:t>
+      </w:r>
+      <w:r>
+        <w:rPr>
+          <w:i/>
+          <w:iCs/>
+        </w:rPr>
+        <w:t>Nature Human Behaviour</w:t>
+      </w:r>
+      <w:r>
+        <w:t>, 1–12.</w:t>
+      </w:r>
+    </w:p>
+    <w:p>
+      <w:pPr>
+        <w:pStyle w:val="Bibliography"/>
+      </w:pPr>
+      <w:bookmarkStart w:id="228" w:name="ref-coles2018costs"/>
+      <w:bookmarkEnd w:id="227"/>
+      <w:r>
+        <w:t xml:space="preserve">Coles, N. A., Tiokhin, L., Scheel, A. M., Isager, P. M., &amp; Lakens, D. (2018). The costs and benefits of replication studies. </w:t>
+      </w:r>
+      <w:r>
+        <w:rPr>
+          <w:i/>
+          <w:iCs/>
+        </w:rPr>
+        <w:t>The Behavioral and Brain Sciences</w:t>
+      </w:r>
+      <w:r>
+        <w:t>.</w:t>
+      </w:r>
+    </w:p>
+    <w:p>
+      <w:pPr>
+        <w:pStyle w:val="Bibliography"/>
+      </w:pPr>
+      <w:bookmarkStart w:id="229" w:name="ref-cook1970demand"/>
+      <w:bookmarkEnd w:id="228"/>
+      <w:r>
+        <w:lastRenderedPageBreak/>
+        <w:t xml:space="preserve">Cook, T. D., Bean, J. R., Calder, B. J., Frey, R., Krovetz, M. L., &amp; Reisman, S. R. (1970). Demand characteristics and three conceptions of the frequently deceived subject. </w:t>
+      </w:r>
+      <w:r>
+        <w:rPr>
+          <w:i/>
+          <w:iCs/>
+        </w:rPr>
+        <w:t>Journal of Personality and Social Psychology</w:t>
+      </w:r>
+      <w:r>
+        <w:t xml:space="preserve">, </w:t>
+      </w:r>
+      <w:r>
+        <w:rPr>
+          <w:i/>
+          <w:iCs/>
+        </w:rPr>
+        <w:t>14</w:t>
+      </w:r>
+      <w:r>
+        <w:t>(3), 185–194.</w:t>
+      </w:r>
+    </w:p>
+    <w:p>
+      <w:pPr>
+        <w:pStyle w:val="Bibliography"/>
+      </w:pPr>
+      <w:bookmarkStart w:id="230" w:name="ref-corneille2022sixty"/>
+      <w:bookmarkEnd w:id="229"/>
+      <w:r>
+        <w:t xml:space="preserve">Corneille, O., &amp; Lush, P. (2022). Sixty years after orne’s american psychologist article: A conceptual framework for subjective experiences elicited by demand characteristics. </w:t>
+      </w:r>
+      <w:r>
+        <w:rPr>
+          <w:i/>
+          <w:iCs/>
+        </w:rPr>
+        <w:t>Personality and Social Psychology Review</w:t>
+      </w:r>
+      <w:r>
+        <w:t>, 81–101.</w:t>
+      </w:r>
+    </w:p>
+    <w:p>
+      <w:pPr>
+        <w:pStyle w:val="Bibliography"/>
+      </w:pPr>
+      <w:bookmarkStart w:id="231" w:name="ref-drevon2017intercoder"/>
+      <w:bookmarkEnd w:id="230"/>
+      <w:r>
+        <w:t xml:space="preserve">Drevon, D., Fursa, S. R., &amp; Malcolm, A. L. (2017). Intercoder reliability and validity of WebPlotDigitizer in extracting graphed data. </w:t>
+      </w:r>
+      <w:r>
+        <w:rPr>
+          <w:i/>
+          <w:iCs/>
+        </w:rPr>
+        <w:t>Behavior Modification</w:t>
+      </w:r>
+      <w:r>
+        <w:t xml:space="preserve">, </w:t>
+      </w:r>
+      <w:r>
+        <w:rPr>
+          <w:i/>
+          <w:iCs/>
+        </w:rPr>
+        <w:t>41</w:t>
+      </w:r>
+      <w:r>
+        <w:t>(2), 323–339.</w:t>
+      </w:r>
+    </w:p>
+    <w:p>
+      <w:pPr>
+        <w:pStyle w:val="Bibliography"/>
+      </w:pPr>
+      <w:bookmarkStart w:id="232" w:name="ref-fillenbaun1970more"/>
+      <w:bookmarkEnd w:id="231"/>
+      <w:r>
+        <w:t xml:space="preserve">Fillenbaun, S., &amp; Frey, R. (1970). More on the" faithful" behavior of suspicious subjects. </w:t>
+      </w:r>
+      <w:r>
+        <w:rPr>
+          <w:i/>
+          <w:iCs/>
+        </w:rPr>
+        <w:t>Journal of Personality</w:t>
+      </w:r>
+      <w:r>
+        <w:t xml:space="preserve">, </w:t>
+      </w:r>
+      <w:r>
+        <w:rPr>
+          <w:i/>
+          <w:iCs/>
+        </w:rPr>
+        <w:t>38</w:t>
+      </w:r>
+      <w:r>
+        <w:t>(1), 43–51.</w:t>
+      </w:r>
+    </w:p>
+    <w:p>
+      <w:pPr>
+        <w:pStyle w:val="Bibliography"/>
+      </w:pPr>
+      <w:bookmarkStart w:id="233" w:name="ref-flake2020measurement"/>
+      <w:bookmarkEnd w:id="232"/>
+      <w:r>
+        <w:t xml:space="preserve">Flake, J. K., &amp; Fried, E. I. (2020). Measurement schmeasurement: Questionable measurement practices and how to avoid them. </w:t>
+      </w:r>
+      <w:r>
+        <w:rPr>
+          <w:i/>
+          <w:iCs/>
+        </w:rPr>
+        <w:t>Advances in Methods and Practices in Psychological Science</w:t>
+      </w:r>
+      <w:r>
+        <w:t xml:space="preserve">, </w:t>
+      </w:r>
+      <w:r>
+        <w:rPr>
+          <w:i/>
+          <w:iCs/>
+        </w:rPr>
+        <w:t>3</w:t>
+      </w:r>
+      <w:r>
+        <w:t>(4), 456–465.</w:t>
+      </w:r>
+    </w:p>
+    <w:p>
+      <w:pPr>
+        <w:pStyle w:val="Bibliography"/>
+      </w:pPr>
+      <w:bookmarkStart w:id="234" w:name="ref-franco2014publication"/>
+      <w:bookmarkEnd w:id="233"/>
+      <w:r>
+        <w:t xml:space="preserve">Franco, A., Malhotra, N., &amp; Simonovits, G. (2014). Publication bias in the social sciences: Unlocking the file drawer. </w:t>
+      </w:r>
+      <w:r>
+        <w:rPr>
+          <w:i/>
+          <w:iCs/>
+        </w:rPr>
+        <w:t>Science</w:t>
+      </w:r>
+      <w:r>
+        <w:t xml:space="preserve">, </w:t>
+      </w:r>
+      <w:r>
+        <w:rPr>
+          <w:i/>
+          <w:iCs/>
+        </w:rPr>
+        <w:t>345</w:t>
+      </w:r>
+      <w:r>
+        <w:t>(6203), 1502–1505.</w:t>
+      </w:r>
+    </w:p>
+    <w:p>
+      <w:pPr>
+        <w:pStyle w:val="Bibliography"/>
+      </w:pPr>
+      <w:bookmarkStart w:id="235" w:name="ref-hayes1967two"/>
+      <w:bookmarkEnd w:id="234"/>
+      <w:r>
+        <w:t xml:space="preserve">Hayes, C., &amp; King, W. (1967). Two types of phenomenal instructions for size and distance judgments of objects presented on a two-dimensional plane. </w:t>
+      </w:r>
+      <w:r>
+        <w:rPr>
+          <w:i/>
+          <w:iCs/>
+        </w:rPr>
+        <w:t>Perception &amp; Psychophysics</w:t>
+      </w:r>
+      <w:r>
+        <w:t xml:space="preserve">, </w:t>
+      </w:r>
+      <w:r>
+        <w:rPr>
+          <w:i/>
+          <w:iCs/>
+        </w:rPr>
+        <w:t>2</w:t>
+      </w:r>
+      <w:r>
+        <w:t>(11), 556–558.</w:t>
+      </w:r>
+    </w:p>
+    <w:p>
+      <w:pPr>
+        <w:pStyle w:val="Bibliography"/>
+      </w:pPr>
+      <w:bookmarkStart w:id="236" w:name="ref-kenealy1988validation"/>
+      <w:bookmarkEnd w:id="235"/>
+      <w:r>
+        <w:t xml:space="preserve">Kenealy, P. (1988). Validation of a music mood induction procedure: Some preliminary findings. </w:t>
+      </w:r>
+      <w:r>
+        <w:rPr>
+          <w:i/>
+          <w:iCs/>
+        </w:rPr>
+        <w:t>Cognition &amp; Emotion</w:t>
+      </w:r>
+      <w:r>
+        <w:t xml:space="preserve">, </w:t>
+      </w:r>
+      <w:r>
+        <w:rPr>
+          <w:i/>
+          <w:iCs/>
+        </w:rPr>
+        <w:t>2</w:t>
+      </w:r>
+      <w:r>
+        <w:t>(1), 41–48.</w:t>
+      </w:r>
+    </w:p>
+    <w:p>
+      <w:pPr>
+        <w:pStyle w:val="Bibliography"/>
+      </w:pPr>
+      <w:bookmarkStart w:id="237" w:name="ref-kruglanski1975human"/>
+      <w:bookmarkEnd w:id="236"/>
+      <w:r>
+        <w:lastRenderedPageBreak/>
+        <w:t xml:space="preserve">Kruglanski, A. W. (1975). The human subject in the psychology experiment: Fact and artifact. </w:t>
+      </w:r>
+      <w:r>
+        <w:rPr>
+          <w:i/>
+          <w:iCs/>
+        </w:rPr>
+        <w:t>Advances in Experimental Social Psychology</w:t>
+      </w:r>
+      <w:r>
+        <w:t xml:space="preserve">, </w:t>
+      </w:r>
+      <w:r>
+        <w:rPr>
+          <w:i/>
+          <w:iCs/>
+        </w:rPr>
+        <w:t>8</w:t>
+      </w:r>
+      <w:r>
+        <w:t>, 101–147.</w:t>
+      </w:r>
+    </w:p>
+    <w:p>
+      <w:pPr>
+        <w:pStyle w:val="Bibliography"/>
+        <w:rPr>
+          <w:lang w:val="fr-FR"/>
+          <w:rPrChange w:id="238" w:author="Nicholas Alvaro Coles" w:date="2023-02-20T14:06:00Z">
+            <w:rPr/>
+          </w:rPrChange>
+        </w:rPr>
+      </w:pPr>
+      <w:bookmarkStart w:id="239" w:name="ref-kube2021beliefs"/>
+      <w:bookmarkEnd w:id="237"/>
+      <w:r>
         <w:t xml:space="preserve">Kube, T., &amp; Rozenkrantz, L. (2021). When beliefs face reality: An integrative review of belief updating in mental health and illness. </w:t>
       </w:r>
       <w:r>
@@ -4970,7 +5854,7 @@
           <w:i/>
           <w:iCs/>
           <w:lang w:val="fr-FR"/>
-          <w:rPrChange w:id="99" w:author="Nicholas Alvaro Coles" w:date="2023-02-20T14:06:00Z">
+          <w:rPrChange w:id="240" w:author="Nicholas Alvaro Coles" w:date="2023-02-20T14:06:00Z">
             <w:rPr>
               <w:i/>
               <w:iCs/>
@@ -4985,7 +5869,7 @@
           <w:i/>
           <w:iCs/>
           <w:lang w:val="fr-FR"/>
-          <w:rPrChange w:id="100" w:author="Nicholas Alvaro Coles" w:date="2023-02-20T14:06:00Z">
+          <w:rPrChange w:id="241" w:author="Nicholas Alvaro Coles" w:date="2023-02-20T14:06:00Z">
             <w:rPr>
               <w:i/>
               <w:iCs/>
@@ -5000,7 +5884,7 @@
           <w:i/>
           <w:iCs/>
           <w:lang w:val="fr-FR"/>
-          <w:rPrChange w:id="101" w:author="Nicholas Alvaro Coles" w:date="2023-02-20T14:06:00Z">
+          <w:rPrChange w:id="242" w:author="Nicholas Alvaro Coles" w:date="2023-02-20T14:06:00Z">
             <w:rPr>
               <w:i/>
               <w:iCs/>
@@ -5012,7 +5896,7 @@
       <w:r>
         <w:rPr>
           <w:lang w:val="fr-FR"/>
-          <w:rPrChange w:id="102" w:author="Nicholas Alvaro Coles" w:date="2023-02-20T14:06:00Z">
+          <w:rPrChange w:id="243" w:author="Nicholas Alvaro Coles" w:date="2023-02-20T14:06:00Z">
             <w:rPr/>
           </w:rPrChange>
         </w:rPr>
@@ -5023,7 +5907,7 @@
           <w:i/>
           <w:iCs/>
           <w:lang w:val="fr-FR"/>
-          <w:rPrChange w:id="103" w:author="Nicholas Alvaro Coles" w:date="2023-02-20T14:06:00Z">
+          <w:rPrChange w:id="244" w:author="Nicholas Alvaro Coles" w:date="2023-02-20T14:06:00Z">
             <w:rPr>
               <w:i/>
               <w:iCs/>
@@ -5035,7 +5919,7 @@
       <w:r>
         <w:rPr>
           <w:lang w:val="fr-FR"/>
-          <w:rPrChange w:id="104" w:author="Nicholas Alvaro Coles" w:date="2023-02-20T14:06:00Z">
+          <w:rPrChange w:id="245" w:author="Nicholas Alvaro Coles" w:date="2023-02-20T14:06:00Z">
             <w:rPr/>
           </w:rPrChange>
         </w:rPr>
@@ -5046,12 +5930,12 @@
       <w:pPr>
         <w:pStyle w:val="Bibliography"/>
       </w:pPr>
-      <w:bookmarkStart w:id="105" w:name="ref-lanz2022social"/>
-      <w:bookmarkEnd w:id="98"/>
+      <w:bookmarkStart w:id="246" w:name="ref-lanz2022social"/>
+      <w:bookmarkEnd w:id="239"/>
       <w:r>
         <w:rPr>
           <w:lang w:val="fr-FR"/>
-          <w:rPrChange w:id="106" w:author="Nicholas Alvaro Coles" w:date="2023-02-20T14:06:00Z">
+          <w:rPrChange w:id="247" w:author="Nicholas Alvaro Coles" w:date="2023-02-20T14:06:00Z">
             <w:rPr/>
           </w:rPrChange>
         </w:rPr>
@@ -5061,7 +5945,7 @@
       <w:r>
         <w:rPr>
           <w:lang w:val="fr-FR"/>
-          <w:rPrChange w:id="107" w:author="Nicholas Alvaro Coles" w:date="2023-02-20T14:06:00Z">
+          <w:rPrChange w:id="248" w:author="Nicholas Alvaro Coles" w:date="2023-02-20T14:06:00Z">
             <w:rPr/>
           </w:rPrChange>
         </w:rPr>
@@ -5071,7 +5955,7 @@
       <w:r>
         <w:rPr>
           <w:lang w:val="fr-FR"/>
-          <w:rPrChange w:id="108" w:author="Nicholas Alvaro Coles" w:date="2023-02-20T14:06:00Z">
+          <w:rPrChange w:id="249" w:author="Nicholas Alvaro Coles" w:date="2023-02-20T14:06:00Z">
             <w:rPr/>
           </w:rPrChange>
         </w:rPr>
@@ -5081,7 +5965,7 @@
       <w:r>
         <w:rPr>
           <w:lang w:val="fr-FR"/>
-          <w:rPrChange w:id="109" w:author="Nicholas Alvaro Coles" w:date="2023-02-20T14:06:00Z">
+          <w:rPrChange w:id="250" w:author="Nicholas Alvaro Coles" w:date="2023-02-20T14:06:00Z">
             <w:rPr/>
           </w:rPrChange>
         </w:rPr>
@@ -5091,7 +5975,7 @@
       <w:r>
         <w:rPr>
           <w:lang w:val="fr-FR"/>
-          <w:rPrChange w:id="110" w:author="Nicholas Alvaro Coles" w:date="2023-02-20T14:06:00Z">
+          <w:rPrChange w:id="251" w:author="Nicholas Alvaro Coles" w:date="2023-02-20T14:06:00Z">
             <w:rPr/>
           </w:rPrChange>
         </w:rPr>
@@ -5125,8 +6009,8 @@
       <w:pPr>
         <w:pStyle w:val="Bibliography"/>
       </w:pPr>
-      <w:bookmarkStart w:id="111" w:name="ref-masling1966role"/>
-      <w:bookmarkEnd w:id="105"/>
+      <w:bookmarkStart w:id="252" w:name="ref-masling1966role"/>
+      <w:bookmarkEnd w:id="246"/>
       <w:r>
         <w:t xml:space="preserve">Masling, J. (1966). Role-related behavior of the subject and psychologist and its effects upon psychological data. </w:t>
       </w:r>
@@ -5155,8 +6039,8 @@
       <w:pPr>
         <w:pStyle w:val="Bibliography"/>
       </w:pPr>
-      <w:bookmarkStart w:id="112" w:name="ref-mcguire2009suspiciousness"/>
-      <w:bookmarkEnd w:id="111"/>
+      <w:bookmarkStart w:id="253" w:name="ref-mcguire2009suspiciousness"/>
+      <w:bookmarkEnd w:id="252"/>
       <w:r>
         <w:t xml:space="preserve">McGuire, W. J. (2009). Suspiciousness of experimenter’s intent. </w:t>
       </w:r>
@@ -5175,8 +6059,8 @@
       <w:pPr>
         <w:pStyle w:val="Bibliography"/>
       </w:pPr>
-      <w:bookmarkStart w:id="113" w:name="ref-milgram1972interpreting"/>
-      <w:bookmarkEnd w:id="112"/>
+      <w:bookmarkStart w:id="254" w:name="ref-milgram1972interpreting"/>
+      <w:bookmarkEnd w:id="253"/>
       <w:r>
         <w:t xml:space="preserve">Milgram, S. (1972). Interpreting obedience: Error and evidence. A reply to orne and holland. In A. G. Miller (Ed.), </w:t>
       </w:r>
@@ -5195,8 +6079,8 @@
       <w:pPr>
         <w:pStyle w:val="Bibliography"/>
       </w:pPr>
-      <w:bookmarkStart w:id="114" w:name="ref-mummolo2019demand"/>
-      <w:bookmarkEnd w:id="113"/>
+      <w:bookmarkStart w:id="255" w:name="ref-mummolo2019demand"/>
+      <w:bookmarkEnd w:id="254"/>
       <w:r>
         <w:t xml:space="preserve">Mummolo, J., &amp; Peterson, E. (2019). Demand effects in survey experiments: An empirical assessment. </w:t>
       </w:r>
@@ -5225,8 +6109,8 @@
       <w:pPr>
         <w:pStyle w:val="Bibliography"/>
       </w:pPr>
-      <w:bookmarkStart w:id="115" w:name="ref-orne1959nature"/>
-      <w:bookmarkEnd w:id="114"/>
+      <w:bookmarkStart w:id="256" w:name="ref-orne1959nature"/>
+      <w:bookmarkEnd w:id="255"/>
       <w:r>
         <w:t xml:space="preserve">Orne, M. T. (1959). The nature of hypnosis: Artifact and essence. </w:t>
       </w:r>
@@ -5255,9 +6139,10 @@
       <w:pPr>
         <w:pStyle w:val="Bibliography"/>
       </w:pPr>
-      <w:bookmarkStart w:id="116" w:name="ref-orne1962social"/>
-      <w:bookmarkEnd w:id="115"/>
-      <w:r>
+      <w:bookmarkStart w:id="257" w:name="ref-orne1962social"/>
+      <w:bookmarkEnd w:id="256"/>
+      <w:r>
+        <w:lastRenderedPageBreak/>
         <w:t xml:space="preserve">Orne, M. T. (1962). On the social psychology of the psychological experiment: With particular reference to demand characteristics and their implications. </w:t>
       </w:r>
       <w:r>
@@ -5285,58 +6170,218 @@
       <w:pPr>
         <w:pStyle w:val="Bibliography"/>
       </w:pPr>
-      <w:bookmarkStart w:id="117" w:name="ref-orne1969demand"/>
-      <w:bookmarkEnd w:id="116"/>
+      <w:bookmarkStart w:id="258" w:name="ref-orne1969demand"/>
+      <w:bookmarkEnd w:id="257"/>
+      <w:r>
+        <w:t xml:space="preserve">Orne, M. T. (1969). Demand characteristics and the concept of quasi-controls. In R. Rosenthal &amp; R. L. Rosnow (Eds.), </w:t>
+      </w:r>
+      <w:r>
+        <w:rPr>
+          <w:i/>
+          <w:iCs/>
+        </w:rPr>
+        <w:t>Artifacts in behavioral research</w:t>
+      </w:r>
+      <w:r>
+        <w:t xml:space="preserve"> (pp. 143–179). New York, NY: Academic Press.</w:t>
+      </w:r>
+    </w:p>
+    <w:p>
+      <w:pPr>
+        <w:pStyle w:val="Bibliography"/>
+      </w:pPr>
+      <w:bookmarkStart w:id="259" w:name="ref-riecken1962program"/>
+      <w:bookmarkEnd w:id="258"/>
+      <w:r>
+        <w:t xml:space="preserve">Riecken, H. W. (1962). A program for research on experiments in social psychology. In N. W. Washburne (Ed.), </w:t>
+      </w:r>
+      <w:r>
+        <w:rPr>
+          <w:i/>
+          <w:iCs/>
+        </w:rPr>
+        <w:t>Decisions, values and groups</w:t>
+      </w:r>
+      <w:r>
+        <w:t xml:space="preserve"> (Vol. 2, pp. 25–41). New York, NY: Pergamon Press.</w:t>
+      </w:r>
+    </w:p>
+    <w:p>
+      <w:pPr>
+        <w:pStyle w:val="Bibliography"/>
+      </w:pPr>
+      <w:bookmarkStart w:id="260" w:name="ref-rodgers2021evaluating"/>
+      <w:bookmarkEnd w:id="259"/>
+      <w:r>
+        <w:t xml:space="preserve">Rodgers, M. A., &amp; Pustejovsky, J. E. (2021). Evaluating meta-analytic methods to detect selective reporting in the presence of dependent effect sizes. </w:t>
+      </w:r>
+      <w:r>
+        <w:rPr>
+          <w:i/>
+          <w:iCs/>
+        </w:rPr>
+        <w:t>Psychological Methods</w:t>
+      </w:r>
+      <w:r>
+        <w:t xml:space="preserve">, </w:t>
+      </w:r>
+      <w:r>
+        <w:rPr>
+          <w:i/>
+          <w:iCs/>
+        </w:rPr>
+        <w:t>26</w:t>
+      </w:r>
+      <w:r>
+        <w:t>(2), 141.</w:t>
+      </w:r>
+    </w:p>
+    <w:p>
+      <w:pPr>
+        <w:pStyle w:val="Bibliography"/>
+      </w:pPr>
+      <w:bookmarkStart w:id="261" w:name="ref-rosenberg1969conditions"/>
+      <w:bookmarkEnd w:id="260"/>
+      <w:r>
+        <w:t xml:space="preserve">Rosenberg, M. J. (1969). The conditions and consequences of evaluation apprehension. In R. Rosenthal &amp; R. L. Rosnow (Eds.), </w:t>
+      </w:r>
+      <w:r>
+        <w:rPr>
+          <w:i/>
+          <w:iCs/>
+        </w:rPr>
+        <w:t>Artifacts in behavioral research</w:t>
+      </w:r>
+      <w:r>
+        <w:t xml:space="preserve"> (pp. 280–350). New York, NY: Academic Press.</w:t>
+      </w:r>
+    </w:p>
+    <w:p>
+      <w:pPr>
+        <w:pStyle w:val="Bibliography"/>
+      </w:pPr>
+      <w:bookmarkStart w:id="262" w:name="ref-rosnow1973mediation"/>
+      <w:bookmarkEnd w:id="261"/>
+      <w:r>
+        <w:t xml:space="preserve">Rosnow, R. L., &amp; Aiken, L. S. (1973). Mediation of artifacts in behavioral research. </w:t>
+      </w:r>
+      <w:r>
+        <w:rPr>
+          <w:i/>
+          <w:iCs/>
+        </w:rPr>
+        <w:t>Journal of Experimental Social Psychology</w:t>
+      </w:r>
+      <w:r>
+        <w:t xml:space="preserve">, </w:t>
+      </w:r>
+      <w:r>
+        <w:rPr>
+          <w:i/>
+          <w:iCs/>
+        </w:rPr>
+        <w:t>9</w:t>
+      </w:r>
+      <w:r>
+        <w:t>(3), 181–201.</w:t>
+      </w:r>
+    </w:p>
+    <w:p>
+      <w:pPr>
+        <w:pStyle w:val="Bibliography"/>
+      </w:pPr>
+      <w:bookmarkStart w:id="263" w:name="ref-rosnow1997people"/>
+      <w:bookmarkEnd w:id="262"/>
+      <w:r>
+        <w:t xml:space="preserve">Rosnow, R. L., &amp; Rosenthal, R. (1997). </w:t>
+      </w:r>
+      <w:r>
+        <w:rPr>
+          <w:i/>
+          <w:iCs/>
+        </w:rPr>
+        <w:t>People studying people: Artifacts and ethics in behavioral research</w:t>
+      </w:r>
+      <w:r>
+        <w:t>. New York, NY: Freeman.</w:t>
+      </w:r>
+    </w:p>
+    <w:p>
+      <w:pPr>
+        <w:pStyle w:val="Bibliography"/>
+      </w:pPr>
+      <w:bookmarkStart w:id="264" w:name="ref-schardt2007utilization"/>
+      <w:bookmarkEnd w:id="263"/>
       <w:r>
         <w:lastRenderedPageBreak/>
-        <w:t xml:space="preserve">Orne, M. T. (1969). Demand characteristics and the concept of quasi-controls. In R. Rosenthal &amp; R. L. Rosnow (Eds.), </w:t>
-      </w:r>
-      <w:r>
-        <w:rPr>
-          <w:i/>
-          <w:iCs/>
-        </w:rPr>
-        <w:t>Artifacts in behavioral research</w:t>
-      </w:r>
-      <w:r>
-        <w:t xml:space="preserve"> (pp. 143–179). New York, NY: Academic Press.</w:t>
+        <w:t xml:space="preserve">Schardt, C., Adams, M. B., Owens, T., Keitz, S., &amp; Fontelo, P. (2007). Utilization of the PICO framework to improve searching PubMed for clinical questions. </w:t>
+      </w:r>
+      <w:r>
+        <w:rPr>
+          <w:i/>
+          <w:iCs/>
+        </w:rPr>
+        <w:t>BMC Medical Informatics and Decision Making</w:t>
+      </w:r>
+      <w:r>
+        <w:t xml:space="preserve">, </w:t>
+      </w:r>
+      <w:r>
+        <w:rPr>
+          <w:i/>
+          <w:iCs/>
+        </w:rPr>
+        <w:t>7</w:t>
+      </w:r>
+      <w:r>
+        <w:t>(1), 1–6.</w:t>
       </w:r>
     </w:p>
     <w:p>
       <w:pPr>
         <w:pStyle w:val="Bibliography"/>
       </w:pPr>
-      <w:bookmarkStart w:id="118" w:name="ref-riecken1962program"/>
-      <w:bookmarkEnd w:id="117"/>
-      <w:r>
-        <w:t xml:space="preserve">Riecken, H. W. (1962). A program for research on experiments in social psychology. In N. W. Washburne (Ed.), </w:t>
-      </w:r>
-      <w:r>
-        <w:rPr>
-          <w:i/>
-          <w:iCs/>
-        </w:rPr>
-        <w:t>Decisions, values and groups</w:t>
-      </w:r>
-      <w:r>
-        <w:t xml:space="preserve"> (Vol. 2, pp. 25–41). New York, NY: Pergamon Press.</w:t>
+      <w:bookmarkStart w:id="265" w:name="ref-sedikides2010religiosity"/>
+      <w:bookmarkEnd w:id="264"/>
+      <w:r>
+        <w:t xml:space="preserve">Sedikides, C., &amp; Gebauer, J. E. (2010). Religiosity as self-enhancement: A meta-analysis of the relation between socially desirable responding and religiosity. </w:t>
+      </w:r>
+      <w:r>
+        <w:rPr>
+          <w:i/>
+          <w:iCs/>
+        </w:rPr>
+        <w:t>Personality and Social Psychology Review</w:t>
+      </w:r>
+      <w:r>
+        <w:t xml:space="preserve">, </w:t>
+      </w:r>
+      <w:r>
+        <w:rPr>
+          <w:i/>
+          <w:iCs/>
+        </w:rPr>
+        <w:t>14</w:t>
+      </w:r>
+      <w:r>
+        <w:t>(1), 17–36.</w:t>
       </w:r>
     </w:p>
     <w:p>
       <w:pPr>
         <w:pStyle w:val="Bibliography"/>
       </w:pPr>
-      <w:bookmarkStart w:id="119" w:name="ref-rodgers2021evaluating"/>
-      <w:bookmarkEnd w:id="118"/>
-      <w:r>
-        <w:t xml:space="preserve">Rodgers, M. A., &amp; Pustejovsky, J. E. (2021). Evaluating meta-analytic methods to detect selective reporting in the presence of dependent effect sizes. </w:t>
-      </w:r>
-      <w:r>
-        <w:rPr>
-          <w:i/>
-          <w:iCs/>
-        </w:rPr>
-        <w:t>Psychological Methods</w:t>
+      <w:bookmarkStart w:id="266" w:name="ref-sharpe2016frightened"/>
+      <w:bookmarkEnd w:id="265"/>
+      <w:r>
+        <w:t xml:space="preserve">Sharpe, D., &amp; Whelton, W. J. (2016). Frightened by an old scarecrow: The remarkable resilience of demand characteristics. </w:t>
+      </w:r>
+      <w:r>
+        <w:rPr>
+          <w:i/>
+          <w:iCs/>
+        </w:rPr>
+        <w:t>Review of General Psychology</w:t>
       </w:r>
       <w:r>
         <w:t xml:space="preserve">, </w:t>
@@ -5346,47 +6391,57 @@
           <w:i/>
           <w:iCs/>
         </w:rPr>
-        <w:t>26</w:t>
-      </w:r>
-      <w:r>
-        <w:t>(2), 141.</w:t>
+        <w:t>20</w:t>
+      </w:r>
+      <w:r>
+        <w:t>(4), 349–368.</w:t>
       </w:r>
     </w:p>
     <w:p>
       <w:pPr>
         <w:pStyle w:val="Bibliography"/>
       </w:pPr>
-      <w:bookmarkStart w:id="120" w:name="ref-rosenberg1969conditions"/>
-      <w:bookmarkEnd w:id="119"/>
-      <w:r>
-        <w:t xml:space="preserve">Rosenberg, M. J. (1969). The conditions and consequences of evaluation apprehension. In R. Rosenthal &amp; R. L. Rosnow (Eds.), </w:t>
-      </w:r>
-      <w:r>
-        <w:rPr>
-          <w:i/>
-          <w:iCs/>
-        </w:rPr>
-        <w:t>Artifacts in behavioral research</w:t>
-      </w:r>
-      <w:r>
-        <w:t xml:space="preserve"> (pp. 280–350). New York, NY: Academic Press.</w:t>
+      <w:bookmarkStart w:id="267" w:name="ref-sigall1970cooperative"/>
+      <w:bookmarkEnd w:id="266"/>
+      <w:r>
+        <w:t xml:space="preserve">Sigall, H., Aronson, E., &amp; Van Hoose, T. (1970). The cooperative subject: Myth or reality? </w:t>
+      </w:r>
+      <w:r>
+        <w:rPr>
+          <w:i/>
+          <w:iCs/>
+        </w:rPr>
+        <w:t>Journal of Experimental Social Psychology</w:t>
+      </w:r>
+      <w:r>
+        <w:t xml:space="preserve">, </w:t>
+      </w:r>
+      <w:r>
+        <w:rPr>
+          <w:i/>
+          <w:iCs/>
+        </w:rPr>
+        <w:t>6</w:t>
+      </w:r>
+      <w:r>
+        <w:t>(1), 1–10.</w:t>
       </w:r>
     </w:p>
     <w:p>
       <w:pPr>
         <w:pStyle w:val="Bibliography"/>
       </w:pPr>
-      <w:bookmarkStart w:id="121" w:name="ref-rosnow1973mediation"/>
-      <w:bookmarkEnd w:id="120"/>
-      <w:r>
-        <w:t xml:space="preserve">Rosnow, R. L., &amp; Aiken, L. S. (1973). Mediation of artifacts in behavioral research. </w:t>
-      </w:r>
-      <w:r>
-        <w:rPr>
-          <w:i/>
-          <w:iCs/>
-        </w:rPr>
-        <w:t>Journal of Experimental Social Psychology</w:t>
+      <w:bookmarkStart w:id="268" w:name="ref-standing2008demonstration"/>
+      <w:bookmarkEnd w:id="267"/>
+      <w:r>
+        <w:t xml:space="preserve">Standing, L. G., Verpaelst, C. C., &amp; Ulmer, B. K. (2008). A demonstration of nonlinear demand characteristics in the’mozart effect’experimental paradigm. </w:t>
+      </w:r>
+      <w:r>
+        <w:rPr>
+          <w:i/>
+          <w:iCs/>
+        </w:rPr>
+        <w:t>North American Journal of Psychology</w:t>
       </w:r>
       <w:r>
         <w:t xml:space="preserve">, </w:t>
@@ -5396,47 +6451,57 @@
           <w:i/>
           <w:iCs/>
         </w:rPr>
-        <w:t>9</w:t>
-      </w:r>
-      <w:r>
-        <w:t>(3), 181–201.</w:t>
+        <w:t>10</w:t>
+      </w:r>
+      <w:r>
+        <w:t>(3), 553–566.</w:t>
       </w:r>
     </w:p>
     <w:p>
       <w:pPr>
         <w:pStyle w:val="Bibliography"/>
       </w:pPr>
-      <w:bookmarkStart w:id="122" w:name="ref-rosnow1997people"/>
-      <w:bookmarkEnd w:id="121"/>
-      <w:r>
-        <w:t xml:space="preserve">Rosnow, R. L., &amp; Rosenthal, R. (1997). </w:t>
-      </w:r>
-      <w:r>
-        <w:rPr>
-          <w:i/>
-          <w:iCs/>
-        </w:rPr>
-        <w:t>People studying people: Artifacts and ethics in behavioral research</w:t>
-      </w:r>
-      <w:r>
-        <w:t>. New York, NY: Freeman.</w:t>
+      <w:bookmarkStart w:id="269" w:name="ref-stanley2014meta"/>
+      <w:bookmarkEnd w:id="268"/>
+      <w:r>
+        <w:t xml:space="preserve">Stanley, T. D., &amp; Doucouliagos, H. (2014). Meta-regression approximations to reduce publication selection bias. </w:t>
+      </w:r>
+      <w:r>
+        <w:rPr>
+          <w:i/>
+          <w:iCs/>
+        </w:rPr>
+        <w:t>Research Synthesis Methods</w:t>
+      </w:r>
+      <w:r>
+        <w:t xml:space="preserve">, </w:t>
+      </w:r>
+      <w:r>
+        <w:rPr>
+          <w:i/>
+          <w:iCs/>
+        </w:rPr>
+        <w:t>5</w:t>
+      </w:r>
+      <w:r>
+        <w:t>(1), 60–78.</w:t>
       </w:r>
     </w:p>
     <w:p>
       <w:pPr>
         <w:pStyle w:val="Bibliography"/>
       </w:pPr>
-      <w:bookmarkStart w:id="123" w:name="ref-schardt2007utilization"/>
-      <w:bookmarkEnd w:id="122"/>
-      <w:r>
-        <w:t xml:space="preserve">Schardt, C., Adams, M. B., Owens, T., Keitz, S., &amp; Fontelo, P. (2007). Utilization of the PICO framework to improve searching PubMed for clinical questions. </w:t>
-      </w:r>
-      <w:r>
-        <w:rPr>
-          <w:i/>
-          <w:iCs/>
-        </w:rPr>
-        <w:t>BMC Medical Informatics and Decision Making</w:t>
+      <w:bookmarkStart w:id="270" w:name="ref-strohmetz2008research"/>
+      <w:bookmarkEnd w:id="269"/>
+      <w:r>
+        <w:t xml:space="preserve">Strohmetz, D. B. (2008). Research artifacts and the social psychology of psychological experiments. </w:t>
+      </w:r>
+      <w:r>
+        <w:rPr>
+          <w:i/>
+          <w:iCs/>
+        </w:rPr>
+        <w:t>Social and Personality Psychology Compass</w:t>
       </w:r>
       <w:r>
         <w:t xml:space="preserve">, </w:t>
@@ -5446,28 +6511,88 @@
           <w:i/>
           <w:iCs/>
         </w:rPr>
-        <w:t>7</w:t>
-      </w:r>
-      <w:r>
-        <w:t>(1), 1–6.</w:t>
+        <w:t>2</w:t>
+      </w:r>
+      <w:r>
+        <w:t>(2), 861–877.</w:t>
       </w:r>
     </w:p>
     <w:p>
       <w:pPr>
         <w:pStyle w:val="Bibliography"/>
       </w:pPr>
-      <w:bookmarkStart w:id="124" w:name="ref-sedikides2010religiosity"/>
-      <w:bookmarkEnd w:id="123"/>
+      <w:bookmarkStart w:id="271" w:name="ref-vesely2020social"/>
+      <w:bookmarkEnd w:id="270"/>
+      <w:r>
+        <w:t xml:space="preserve">Vesely, S., &amp; Klöckner, C. A. (2020). Social desirability in environmental psychology research: Three meta-analyses. </w:t>
+      </w:r>
+      <w:r>
+        <w:rPr>
+          <w:i/>
+          <w:iCs/>
+        </w:rPr>
+        <w:t>Frontiers in Psychology</w:t>
+      </w:r>
+      <w:r>
+        <w:t xml:space="preserve">, </w:t>
+      </w:r>
+      <w:r>
+        <w:rPr>
+          <w:i/>
+          <w:iCs/>
+        </w:rPr>
+        <w:t>11</w:t>
+      </w:r>
+      <w:r>
+        <w:t>, 1–9.</w:t>
+      </w:r>
+    </w:p>
+    <w:p>
+      <w:pPr>
+        <w:pStyle w:val="Bibliography"/>
+      </w:pPr>
+      <w:bookmarkStart w:id="272" w:name="ref-vevea1995general"/>
+      <w:bookmarkEnd w:id="271"/>
+      <w:r>
+        <w:t xml:space="preserve">Vevea, J. L., &amp; Hedges, L. V. (1995). A general linear model for estimating effect size in the presence of publication bias. </w:t>
+      </w:r>
+      <w:r>
+        <w:rPr>
+          <w:i/>
+          <w:iCs/>
+        </w:rPr>
+        <w:t>Psychometrika</w:t>
+      </w:r>
+      <w:r>
+        <w:t xml:space="preserve">, </w:t>
+      </w:r>
+      <w:r>
+        <w:rPr>
+          <w:i/>
+          <w:iCs/>
+        </w:rPr>
+        <w:t>60</w:t>
+      </w:r>
+      <w:r>
+        <w:t>(3), 419–435.</w:t>
+      </w:r>
+    </w:p>
+    <w:p>
+      <w:pPr>
+        <w:pStyle w:val="Bibliography"/>
+      </w:pPr>
+      <w:bookmarkStart w:id="273" w:name="ref-weber1972subject"/>
+      <w:bookmarkEnd w:id="272"/>
       <w:r>
         <w:lastRenderedPageBreak/>
-        <w:t xml:space="preserve">Sedikides, C., &amp; Gebauer, J. E. (2010). Religiosity as self-enhancement: A meta-analysis of the relation between socially desirable responding and religiosity. </w:t>
-      </w:r>
-      <w:r>
-        <w:rPr>
-          <w:i/>
-          <w:iCs/>
-        </w:rPr>
-        <w:t>Personality and Social Psychology Review</w:t>
+        <w:t xml:space="preserve">Weber, S. J., &amp; Cook, T. D. (1972). Subject effects in laboratory research: An examination of subject roles, demand characteristics, and valid inference. </w:t>
+      </w:r>
+      <w:r>
+        <w:rPr>
+          <w:i/>
+          <w:iCs/>
+        </w:rPr>
+        <w:t>Psychological Bulletin</w:t>
       </w:r>
       <w:r>
         <w:t xml:space="preserve">, </w:t>
@@ -5477,266 +6602,25 @@
           <w:i/>
           <w:iCs/>
         </w:rPr>
-        <w:t>14</w:t>
-      </w:r>
-      <w:r>
-        <w:t>(1), 17–36.</w:t>
+        <w:t>77</w:t>
+      </w:r>
+      <w:r>
+        <w:t>(4), 273–295.</w:t>
       </w:r>
     </w:p>
     <w:p>
       <w:pPr>
         <w:pStyle w:val="Bibliography"/>
-      </w:pPr>
-      <w:bookmarkStart w:id="125" w:name="ref-sharpe2016frightened"/>
-      <w:bookmarkEnd w:id="124"/>
-      <w:r>
-        <w:t xml:space="preserve">Sharpe, D., &amp; Whelton, W. J. (2016). Frightened by an old scarecrow: The remarkable resilience of demand characteristics. </w:t>
-      </w:r>
-      <w:r>
-        <w:rPr>
-          <w:i/>
-          <w:iCs/>
-        </w:rPr>
-        <w:t>Review of General Psychology</w:t>
-      </w:r>
-      <w:r>
-        <w:t xml:space="preserve">, </w:t>
-      </w:r>
-      <w:r>
-        <w:rPr>
-          <w:i/>
-          <w:iCs/>
-        </w:rPr>
-        <w:t>20</w:t>
-      </w:r>
-      <w:r>
-        <w:t>(4), 349–368.</w:t>
-      </w:r>
-    </w:p>
-    <w:p>
-      <w:pPr>
-        <w:pStyle w:val="Bibliography"/>
-      </w:pPr>
-      <w:bookmarkStart w:id="126" w:name="ref-sigall1970cooperative"/>
-      <w:bookmarkEnd w:id="125"/>
-      <w:r>
-        <w:t xml:space="preserve">Sigall, H., Aronson, E., &amp; Van Hoose, T. (1970). The cooperative subject: Myth or reality? </w:t>
-      </w:r>
-      <w:r>
-        <w:rPr>
-          <w:i/>
-          <w:iCs/>
-        </w:rPr>
-        <w:t>Journal of Experimental Social Psychology</w:t>
-      </w:r>
-      <w:r>
-        <w:t xml:space="preserve">, </w:t>
-      </w:r>
-      <w:r>
-        <w:rPr>
-          <w:i/>
-          <w:iCs/>
-        </w:rPr>
-        <w:t>6</w:t>
-      </w:r>
-      <w:r>
-        <w:t>(1), 1–10.</w:t>
-      </w:r>
-    </w:p>
-    <w:p>
-      <w:pPr>
-        <w:pStyle w:val="Bibliography"/>
-      </w:pPr>
-      <w:bookmarkStart w:id="127" w:name="ref-standing2008demonstration"/>
-      <w:bookmarkEnd w:id="126"/>
-      <w:r>
-        <w:t xml:space="preserve">Standing, L. G., Verpaelst, C. C., &amp; Ulmer, B. K. (2008). A demonstration of nonlinear demand characteristics in the’mozart effect’experimental paradigm. </w:t>
-      </w:r>
-      <w:r>
-        <w:rPr>
-          <w:i/>
-          <w:iCs/>
-        </w:rPr>
-        <w:t>North American Journal of Psychology</w:t>
-      </w:r>
-      <w:r>
-        <w:t xml:space="preserve">, </w:t>
-      </w:r>
-      <w:r>
-        <w:rPr>
-          <w:i/>
-          <w:iCs/>
-        </w:rPr>
-        <w:t>10</w:t>
-      </w:r>
-      <w:r>
-        <w:t>(3), 553–566.</w:t>
-      </w:r>
-    </w:p>
-    <w:p>
-      <w:pPr>
-        <w:pStyle w:val="Bibliography"/>
-      </w:pPr>
-      <w:bookmarkStart w:id="128" w:name="ref-stanley2014meta"/>
-      <w:bookmarkEnd w:id="127"/>
-      <w:r>
-        <w:t xml:space="preserve">Stanley, T. D., &amp; Doucouliagos, H. (2014). Meta-regression approximations to reduce publication selection bias. </w:t>
-      </w:r>
-      <w:r>
-        <w:rPr>
-          <w:i/>
-          <w:iCs/>
-        </w:rPr>
-        <w:t>Research Synthesis Methods</w:t>
-      </w:r>
-      <w:r>
-        <w:t xml:space="preserve">, </w:t>
-      </w:r>
-      <w:r>
-        <w:rPr>
-          <w:i/>
-          <w:iCs/>
-        </w:rPr>
-        <w:t>5</w:t>
-      </w:r>
-      <w:r>
-        <w:t>(1), 60–78.</w:t>
-      </w:r>
-    </w:p>
-    <w:p>
-      <w:pPr>
-        <w:pStyle w:val="Bibliography"/>
-      </w:pPr>
-      <w:bookmarkStart w:id="129" w:name="ref-strohmetz2008research"/>
-      <w:bookmarkEnd w:id="128"/>
-      <w:r>
-        <w:t xml:space="preserve">Strohmetz, D. B. (2008). Research artifacts and the social psychology of psychological experiments. </w:t>
-      </w:r>
-      <w:r>
-        <w:rPr>
-          <w:i/>
-          <w:iCs/>
-        </w:rPr>
-        <w:t>Social and Personality Psychology Compass</w:t>
-      </w:r>
-      <w:r>
-        <w:t xml:space="preserve">, </w:t>
-      </w:r>
-      <w:r>
-        <w:rPr>
-          <w:i/>
-          <w:iCs/>
-        </w:rPr>
-        <w:t>2</w:t>
-      </w:r>
-      <w:r>
-        <w:t>(2), 861–877.</w:t>
-      </w:r>
-    </w:p>
-    <w:p>
-      <w:pPr>
-        <w:pStyle w:val="Bibliography"/>
-      </w:pPr>
-      <w:bookmarkStart w:id="130" w:name="ref-vesely2020social"/>
-      <w:bookmarkEnd w:id="129"/>
-      <w:r>
-        <w:t xml:space="preserve">Vesely, S., &amp; Klöckner, C. A. (2020). Social desirability in environmental psychology research: Three meta-analyses. </w:t>
-      </w:r>
-      <w:r>
-        <w:rPr>
-          <w:i/>
-          <w:iCs/>
-        </w:rPr>
-        <w:t>Frontiers in Psychology</w:t>
-      </w:r>
-      <w:r>
-        <w:t xml:space="preserve">, </w:t>
-      </w:r>
-      <w:r>
-        <w:rPr>
-          <w:i/>
-          <w:iCs/>
-        </w:rPr>
-        <w:t>11</w:t>
-      </w:r>
-      <w:r>
-        <w:t>, 1–9.</w:t>
-      </w:r>
-    </w:p>
-    <w:p>
-      <w:pPr>
-        <w:pStyle w:val="Bibliography"/>
-      </w:pPr>
-      <w:bookmarkStart w:id="131" w:name="ref-vevea1995general"/>
-      <w:bookmarkEnd w:id="130"/>
-      <w:r>
-        <w:t xml:space="preserve">Vevea, J. L., &amp; Hedges, L. V. (1995). A general linear model for estimating effect size in the presence of publication bias. </w:t>
-      </w:r>
-      <w:r>
-        <w:rPr>
-          <w:i/>
-          <w:iCs/>
-        </w:rPr>
-        <w:t>Psychometrika</w:t>
-      </w:r>
-      <w:r>
-        <w:t xml:space="preserve">, </w:t>
-      </w:r>
-      <w:r>
-        <w:rPr>
-          <w:i/>
-          <w:iCs/>
-        </w:rPr>
-        <w:t>60</w:t>
-      </w:r>
-      <w:r>
-        <w:t>(3), 419–435.</w:t>
-      </w:r>
-    </w:p>
-    <w:p>
-      <w:pPr>
-        <w:pStyle w:val="Bibliography"/>
-      </w:pPr>
-      <w:bookmarkStart w:id="132" w:name="ref-weber1972subject"/>
-      <w:bookmarkEnd w:id="131"/>
-      <w:r>
-        <w:t xml:space="preserve">Weber, S. J., &amp; Cook, T. D. (1972). Subject effects in laboratory research: An examination of subject roles, demand characteristics, and valid inference. </w:t>
-      </w:r>
-      <w:r>
-        <w:rPr>
-          <w:i/>
-          <w:iCs/>
-        </w:rPr>
-        <w:t>Psychological Bulletin</w:t>
-      </w:r>
-      <w:r>
-        <w:t xml:space="preserve">, </w:t>
-      </w:r>
-      <w:r>
-        <w:rPr>
-          <w:i/>
-          <w:iCs/>
-        </w:rPr>
-        <w:t>77</w:t>
-      </w:r>
-      <w:r>
-        <w:t>(4), 273–295.</w:t>
-      </w:r>
-    </w:p>
-    <w:p>
-      <w:pPr>
-        <w:pStyle w:val="Bibliography"/>
         <w:rPr>
           <w:lang w:val="fr-FR"/>
-          <w:rPrChange w:id="133" w:author="Nicholas Alvaro Coles" w:date="2023-02-20T14:06:00Z">
+          <w:rPrChange w:id="274" w:author="Nicholas Alvaro Coles" w:date="2023-02-20T14:06:00Z">
             <w:rPr/>
           </w:rPrChange>
         </w:rPr>
       </w:pPr>
-      <w:bookmarkStart w:id="134" w:name="ref-yarkoni2017choosing"/>
-      <w:bookmarkEnd w:id="132"/>
-      <w:r>
-        <w:lastRenderedPageBreak/>
+      <w:bookmarkStart w:id="275" w:name="ref-yarkoni2017choosing"/>
+      <w:bookmarkEnd w:id="273"/>
+      <w:r>
         <w:t xml:space="preserve">Yarkoni, T., &amp; Westfall, J. (2017). Choosing prediction over explanation in psychology: Lessons from machine learning. </w:t>
       </w:r>
       <w:r>
@@ -5744,7 +6628,7 @@
           <w:i/>
           <w:iCs/>
           <w:lang w:val="fr-FR"/>
-          <w:rPrChange w:id="135" w:author="Nicholas Alvaro Coles" w:date="2023-02-20T14:06:00Z">
+          <w:rPrChange w:id="276" w:author="Nicholas Alvaro Coles" w:date="2023-02-20T14:06:00Z">
             <w:rPr>
               <w:i/>
               <w:iCs/>
@@ -5759,7 +6643,7 @@
           <w:i/>
           <w:iCs/>
           <w:lang w:val="fr-FR"/>
-          <w:rPrChange w:id="136" w:author="Nicholas Alvaro Coles" w:date="2023-02-20T14:06:00Z">
+          <w:rPrChange w:id="277" w:author="Nicholas Alvaro Coles" w:date="2023-02-20T14:06:00Z">
             <w:rPr>
               <w:i/>
               <w:iCs/>
@@ -5774,7 +6658,7 @@
           <w:i/>
           <w:iCs/>
           <w:lang w:val="fr-FR"/>
-          <w:rPrChange w:id="137" w:author="Nicholas Alvaro Coles" w:date="2023-02-20T14:06:00Z">
+          <w:rPrChange w:id="278" w:author="Nicholas Alvaro Coles" w:date="2023-02-20T14:06:00Z">
             <w:rPr>
               <w:i/>
               <w:iCs/>
@@ -5786,7 +6670,7 @@
       <w:r>
         <w:rPr>
           <w:lang w:val="fr-FR"/>
-          <w:rPrChange w:id="138" w:author="Nicholas Alvaro Coles" w:date="2023-02-20T14:06:00Z">
+          <w:rPrChange w:id="279" w:author="Nicholas Alvaro Coles" w:date="2023-02-20T14:06:00Z">
             <w:rPr/>
           </w:rPrChange>
         </w:rPr>
@@ -5797,7 +6681,7 @@
           <w:i/>
           <w:iCs/>
           <w:lang w:val="fr-FR"/>
-          <w:rPrChange w:id="139" w:author="Nicholas Alvaro Coles" w:date="2023-02-20T14:06:00Z">
+          <w:rPrChange w:id="280" w:author="Nicholas Alvaro Coles" w:date="2023-02-20T14:06:00Z">
             <w:rPr>
               <w:i/>
               <w:iCs/>
@@ -5809,7 +6693,7 @@
       <w:r>
         <w:rPr>
           <w:lang w:val="fr-FR"/>
-          <w:rPrChange w:id="140" w:author="Nicholas Alvaro Coles" w:date="2023-02-20T14:06:00Z">
+          <w:rPrChange w:id="281" w:author="Nicholas Alvaro Coles" w:date="2023-02-20T14:06:00Z">
             <w:rPr/>
           </w:rPrChange>
         </w:rPr>
@@ -5820,12 +6704,12 @@
       <w:pPr>
         <w:pStyle w:val="Bibliography"/>
       </w:pPr>
-      <w:bookmarkStart w:id="141" w:name="ref-zion2018mindsets"/>
-      <w:bookmarkEnd w:id="134"/>
+      <w:bookmarkStart w:id="282" w:name="ref-zion2018mindsets"/>
+      <w:bookmarkEnd w:id="275"/>
       <w:r>
         <w:rPr>
           <w:lang w:val="fr-FR"/>
-          <w:rPrChange w:id="142" w:author="Nicholas Alvaro Coles" w:date="2023-02-20T14:06:00Z">
+          <w:rPrChange w:id="283" w:author="Nicholas Alvaro Coles" w:date="2023-02-20T14:06:00Z">
             <w:rPr/>
           </w:rPrChange>
         </w:rPr>
@@ -5835,7 +6719,7 @@
       <w:r>
         <w:rPr>
           <w:lang w:val="fr-FR"/>
-          <w:rPrChange w:id="143" w:author="Nicholas Alvaro Coles" w:date="2023-02-20T14:06:00Z">
+          <w:rPrChange w:id="284" w:author="Nicholas Alvaro Coles" w:date="2023-02-20T14:06:00Z">
             <w:rPr/>
           </w:rPrChange>
         </w:rPr>
@@ -5845,7 +6729,7 @@
       <w:r>
         <w:rPr>
           <w:lang w:val="fr-FR"/>
-          <w:rPrChange w:id="144" w:author="Nicholas Alvaro Coles" w:date="2023-02-20T14:06:00Z">
+          <w:rPrChange w:id="285" w:author="Nicholas Alvaro Coles" w:date="2023-02-20T14:06:00Z">
             <w:rPr/>
           </w:rPrChange>
         </w:rPr>
@@ -5879,8 +6763,8 @@
       <w:pPr>
         <w:pStyle w:val="Bibliography"/>
       </w:pPr>
-      <w:bookmarkStart w:id="145" w:name="ref-zwaan2018making"/>
-      <w:bookmarkEnd w:id="141"/>
+      <w:bookmarkStart w:id="286" w:name="ref-zwaan2018making"/>
+      <w:bookmarkEnd w:id="282"/>
       <w:r>
         <w:t xml:space="preserve">Zwaan, R. A., Etz, A., Lucas, R. E., &amp; Donnellan, M. B. (2018). Making replication mainstream. </w:t>
       </w:r>
@@ -5904,9 +6788,9 @@
       <w:r>
         <w:t>.</w:t>
       </w:r>
-      <w:bookmarkEnd w:id="75"/>
-      <w:bookmarkEnd w:id="77"/>
-      <w:bookmarkEnd w:id="145"/>
+      <w:bookmarkEnd w:id="216"/>
+      <w:bookmarkEnd w:id="218"/>
+      <w:bookmarkEnd w:id="286"/>
     </w:p>
     <w:sectPr>
       <w:headerReference w:type="even" r:id="rId14"/>
@@ -6998,6 +7882,7 @@
     <w:lsdException w:name="HTML Sample" w:semiHidden="1" w:unhideWhenUsed="1"/>
     <w:lsdException w:name="HTML Typewriter" w:semiHidden="1" w:unhideWhenUsed="1"/>
     <w:lsdException w:name="HTML Variable" w:semiHidden="1" w:unhideWhenUsed="1"/>
+    <w:lsdException w:name="Normal Table" w:semiHidden="1" w:unhideWhenUsed="1"/>
     <w:lsdException w:name="annotation subject" w:semiHidden="1" w:unhideWhenUsed="1"/>
     <w:lsdException w:name="No List" w:semiHidden="1" w:unhideWhenUsed="1"/>
     <w:lsdException w:name="Outline List 1" w:semiHidden="1" w:unhideWhenUsed="1"/>
@@ -7044,7 +7929,9 @@
     <w:lsdException w:name="Table Subtle 2" w:semiHidden="1" w:unhideWhenUsed="1"/>
     <w:lsdException w:name="Table Web 1" w:semiHidden="1" w:unhideWhenUsed="1"/>
     <w:lsdException w:name="Table Web 2" w:semiHidden="1" w:unhideWhenUsed="1"/>
+    <w:lsdException w:name="Table Web 3" w:semiHidden="1" w:unhideWhenUsed="1"/>
     <w:lsdException w:name="Balloon Text" w:semiHidden="1" w:unhideWhenUsed="1"/>
+    <w:lsdException w:name="Table Theme" w:semiHidden="1" w:unhideWhenUsed="1"/>
     <w:lsdException w:name="Placeholder Text" w:semiHidden="1"/>
     <w:lsdException w:name="Light Shading"/>
     <w:lsdException w:name="Light List"/>
@@ -7065,6 +7952,7 @@
     <w:lsdException w:name="Light Grid Accent 1"/>
     <w:lsdException w:name="Medium Shading 1 Accent 1"/>
     <w:lsdException w:name="Medium Shading 2 Accent 1"/>
+    <w:lsdException w:name="Medium List 1 Accent 1"/>
     <w:lsdException w:name="Revision" w:semiHidden="1"/>
     <w:lsdException w:name="Medium List 2 Accent 1"/>
     <w:lsdException w:name="Medium Grid 1 Accent 1"/>
@@ -7143,6 +8031,7 @@
     <w:lsdException w:name="Dark List Accent 6"/>
     <w:lsdException w:name="Colorful Shading Accent 6"/>
     <w:lsdException w:name="Colorful List Accent 6"/>
+    <w:lsdException w:name="Colorful Grid Accent 6"/>
     <w:lsdException w:name="Bibliography" w:semiHidden="1" w:unhideWhenUsed="1"/>
     <w:lsdException w:name="TOC Heading" w:semiHidden="1" w:unhideWhenUsed="1"/>
     <w:lsdException w:name="Grid Table 4" w:uiPriority="49"/>

</xml_diff>

<commit_message>
Added survey2/3 demographics to manuscript
</commit_message>
<xml_diff>
--- a/metaware_manuscript.docx
+++ b/metaware_manuscript.docx
@@ -84,8 +84,25 @@
         <w:rPr>
           <w:vertAlign w:val="superscript"/>
         </w:rPr>
+        <w:t xml:space="preserve">2</w:t>
+      </w:r>
+    </w:p>
+    <w:p>
+      <w:pPr>
+        <w:pStyle w:val="Author"/>
+      </w:pPr>
+      <w:r>
+        <w:rPr>
+          <w:vertAlign w:val="superscript"/>
+        </w:rPr>
         <w:t xml:space="preserve">1</w:t>
       </w:r>
+      <w:r>
+        <w:t xml:space="preserve"> </w:t>
+      </w:r>
+      <w:r>
+        <w:t xml:space="preserve">Center for the Study of Language and Information, Stanford University</w:t>
+      </w:r>
     </w:p>
     <w:p>
       <w:pPr>
@@ -95,13 +112,13 @@
         <w:rPr>
           <w:vertAlign w:val="superscript"/>
         </w:rPr>
-        <w:t xml:space="preserve">1</w:t>
-      </w:r>
-      <w:r>
-        <w:t xml:space="preserve"> </w:t>
-      </w:r>
-      <w:r>
-        <w:t xml:space="preserve">Center for the Study of Language and Information, Stanford University</w:t>
+        <w:t xml:space="preserve">2</w:t>
+      </w:r>
+      <w:r>
+        <w:t xml:space="preserve"> </w:t>
+      </w:r>
+      <w:r>
+        <w:t xml:space="preserve">Department of Psychology, Stanford University</w:t>
       </w:r>
     </w:p>
     <w:p>
@@ -173,7 +190,7 @@
         <w:pStyle w:val="Textkrper"/>
       </w:pPr>
       <w:r>
-        <w:t xml:space="preserve">All materials, data, and code are available at</w:t>
+        <w:t xml:space="preserve">All materials, data, code, and pre-registrations (for Studies 1 and 2) are available at</w:t>
       </w:r>
       <w:r>
         <w:t xml:space="preserve"> </w:t>
@@ -222,7 +239,7 @@
         <w:pStyle w:val="Textkrper"/>
       </w:pPr>
       <w:r>
-        <w:t xml:space="preserve">Demand characteristics are a fundamental methodological concern in experimental psychology. Yet, little is known about the direction, magnitude, consistency, and mechanisms underlying their effects. We conducted a three-level meta-analysis of 195 effect sizes from 40 studies that provided strict experimental tests of demand effects by manipulating the hypothesis communicated to participants. Results indicated that these demand characteristics tend to produce small increases in hypothesis-consistent responding (</w:t>
+        <w:t xml:space="preserve">Demand characteristics are a fundamental methodological concern in experimental psychology. Yet, little is known about the direction, magnitude, consistency, and mechanisms underlying their effects. We conducted a meta-analysis of 195 effect sizes from 40 studies that provided strict experimental tests of demand effects by manipulating the hypothesis communicated to participants. Demand characteristics tended to produce small increases in hypothesis-consistent responding (</w:t>
       </w:r>
       <w:r>
         <w:rPr>
@@ -279,7 +296,7 @@
         <w:t xml:space="preserve"> </w:t>
       </w:r>
       <w:r>
-        <w:t xml:space="preserve">= 1.91 (a massive increase in hypothesis-consistent responding) to</w:t>
+        <w:t xml:space="preserve">= 1.91 (a large increase in hypothesis-consistent responding) to</w:t>
       </w:r>
       <w:r>
         <w:t xml:space="preserve"> </w:t>
@@ -295,7 +312,7 @@
         <w:t xml:space="preserve"> </w:t>
       </w:r>
       <w:r>
-        <w:t xml:space="preserve">= -1.67 (a massive increase in hypothesis-</w:t>
+        <w:t xml:space="preserve">= -1.67 (a large increase in hypothesis-</w:t>
       </w:r>
       <w:r>
         <w:rPr>
@@ -305,7 +322,7 @@
         <w:t xml:space="preserve">in</w:t>
       </w:r>
       <w:r>
-        <w:t xml:space="preserve">consistent responding). Contrary to existing frameworks, we did not find much evidence that demand effects were driven by two mechanisms theorized to underlie response bias: participants’ motivation and opportunity to adjust their responses. We did, however, find robust evidence that such effects are driven by participants’ beliefs, as in placebo effects. Similar findings emerged in a direct replication of a study included in the meta-analysis. Taken together, results challenge conventional distinctions between demand characteristics and placebo effects. Furthermore, they underscore the importance of controlling for both response bias and placebo effects when attempting to establish and estimate causal relationships.</w:t>
+        <w:t xml:space="preserve">consistent responding). Contra prior predictions, we did not find evidence that demand effects were driven participants’ motivation and opportunity to adjust their responses. We did, however, find robust evidence that such effects are driven by participants’ beliefs, as in placebo effects. Similar findings emerged in a direct replication of a study included in the meta-analysis. Taken together, results challenge conventional distinctions between demand characteristics and placebo effects. Furthermore, they underscore the importance of controlling for both response bias and placebo effects in experimental work.</w:t>
       </w:r>
     </w:p>
     <w:p>
@@ -328,28 +345,31 @@
     </w:p>
     <w:p>
       <w:pPr>
+        <w:pStyle w:val="h1-pagebreak"/>
+      </w:pPr>
+      <w:r>
+        <w:t xml:space="preserve">A quantitative review of demand characteristics and their underlying mechanisms</w:t>
+      </w:r>
+    </w:p>
+    <w:p>
+      <w:pPr>
         <w:pStyle w:val="Textkrper"/>
       </w:pPr>
       <w:r>
-        <w:rPr>
-          <w:iCs/>
-          <w:i/>
-        </w:rPr>
-        <w:t xml:space="preserve">Word count:</w:t>
-      </w:r>
-      <w:r>
-        <w:t xml:space="preserve"> </w:t>
-      </w:r>
-      <w:r>
-        <w:t xml:space="preserve">TBD</w:t>
-      </w:r>
-    </w:p>
-    <w:p>
-      <w:pPr>
-        <w:pStyle w:val="h1-pagebreak"/>
-      </w:pPr>
-      <w:r>
-        <w:t xml:space="preserve">A quantitative review of demand characteristics and their underlying mechanisms</w:t>
+        <w:t xml:space="preserve">Imagine that a mysterious person approaches you and begins telling you about a new method for understanding humans. They explain that this method is useful for estimating causal relationships, but add that it can sometimes be thrown off by a methodological artifact. They explain that this artifact sometimes causes researchers to detect an effect that’s not real, and other times causes them to miss an effect that is real. They add it that it sometimes biases relationships upward and other times downward. They then offer a confession: the artifact doesn’t always appear, but they don’t understand how it works. Sometimes the artifact seems to matter, other times it doesn’t – and its underlying mechanisms are poorly understood. If this scenario were real, it seems like this concern would call the whole method into question. However, perhaps experimental psychologists should not be so quick to judge because we too deal with a difficult-to-understand methodological artifact:</w:t>
+      </w:r>
+      <w:r>
+        <w:t xml:space="preserve"> </w:t>
+      </w:r>
+      <w:r>
+        <w:rPr>
+          <w:iCs/>
+          <w:i/>
+        </w:rPr>
+        <w:t xml:space="preserve">demand characteristics</w:t>
+      </w:r>
+      <w:r>
+        <w:t xml:space="preserve">.</w:t>
       </w:r>
     </w:p>
     <w:p>
@@ -357,17 +377,77 @@
         <w:pStyle w:val="Textkrper"/>
       </w:pPr>
       <w:r>
-        <w:t xml:space="preserve">Imagine that a mysterious person approaches you and begins telling you about a new method for understanding humans. They explain that this method is useful for estimating causal relationships, but add that it can sometimes be thrown off by a methodological artifact. They explain that this artifact sometimes causes researchers to detect an effect that’s not real, and other times causes them to miss an effect that is real. They add it that it sometimes biases relationships upward and other times downward. They then offer a confessionconfess that the artifact doesn’t always appear, but they don’t understand how it works: they don’t understand how the artifact works. Sometimes the artifact seems to matter, other times it doesn’t—and its underlying mechanisms are poorly understood. If this scenario were real, it seems like the methodological concern would call the whole method into question. However, perhaps experimental psychologists should not be so quick to judge because we too deal with a difficult-to-understand methodological artifact:</w:t>
-      </w:r>
-      <w:r>
-        <w:t xml:space="preserve"> </w:t>
-      </w:r>
-      <w:r>
-        <w:rPr>
-          <w:iCs/>
-          <w:i/>
-        </w:rPr>
-        <w:t xml:space="preserve">demand characteristics</w:t>
+        <w:t xml:space="preserve">In a seminal paper, Martin</w:t>
+      </w:r>
+      <w:r>
+        <w:t xml:space="preserve"> </w:t>
+      </w:r>
+      <w:r>
+        <w:t xml:space="preserve">Orne (1962)</w:t>
+      </w:r>
+      <w:r>
+        <w:t xml:space="preserve"> </w:t>
+      </w:r>
+      <w:r>
+        <w:t xml:space="preserve">argued that human subjects are</w:t>
+      </w:r>
+      <w:r>
+        <w:t xml:space="preserve"> </w:t>
+      </w:r>
+      <w:r>
+        <w:rPr>
+          <w:iCs/>
+          <w:i/>
+        </w:rPr>
+        <w:t xml:space="preserve">not</w:t>
+      </w:r>
+      <w:r>
+        <w:t xml:space="preserve"> </w:t>
+      </w:r>
+      <w:r>
+        <w:t xml:space="preserve">passive responders to the experimental context (a common assumption in the early history of experimental psychology). Instead, he suggested that participants are perceptive to demand characteristics –</w:t>
+      </w:r>
+      <w:r>
+        <w:t xml:space="preserve"> </w:t>
+      </w:r>
+      <w:r>
+        <w:t xml:space="preserve">“</w:t>
+      </w:r>
+      <w:r>
+        <w:t xml:space="preserve">cues which convey an experimental hypothesis</w:t>
+      </w:r>
+      <w:r>
+        <w:t xml:space="preserve">”</w:t>
+      </w:r>
+      <w:r>
+        <w:t xml:space="preserve"> </w:t>
+      </w:r>
+      <w:r>
+        <w:t xml:space="preserve">– and are motivated to use these cues to help the experimenter confirm their hypothesis</w:t>
+      </w:r>
+      <w:r>
+        <w:t xml:space="preserve"> </w:t>
+      </w:r>
+      <w:r>
+        <w:t xml:space="preserve">(Orne, 1962, p. 779)</w:t>
+      </w:r>
+      <w:r>
+        <w:t xml:space="preserve">. This idea was controversial at first, with some researchers suggesting that the concern was vague and/or overblown</w:t>
+      </w:r>
+      <w:r>
+        <w:t xml:space="preserve"> </w:t>
+      </w:r>
+      <w:r>
+        <w:t xml:space="preserve">(e.g., Berkowitz, 1971; Kruglanski, 1975; Milgram, 1972)</w:t>
+      </w:r>
+      <w:r>
+        <w:t xml:space="preserve">. Nonetheless, over the next 60 years, demand characteristics have become a literal textbook methodological concern in experimental psychology</w:t>
+      </w:r>
+      <w:r>
+        <w:t xml:space="preserve"> </w:t>
+      </w:r>
+      <w:r>
+        <w:t xml:space="preserve">(Sharpe &amp; Whelton, 2016)</w:t>
       </w:r>
       <w:r>
         <w:t xml:space="preserve">.</w:t>
@@ -378,71 +458,56 @@
         <w:pStyle w:val="Textkrper"/>
       </w:pPr>
       <w:r>
-        <w:t xml:space="preserve">In a seminal paper, Martin</w:t>
-      </w:r>
-      <w:r>
-        <w:t xml:space="preserve"> </w:t>
-      </w:r>
-      <w:r>
-        <w:t xml:space="preserve">Orne (1962)</w:t>
-      </w:r>
-      <w:r>
-        <w:t xml:space="preserve"> </w:t>
-      </w:r>
-      <w:r>
-        <w:t xml:space="preserve">argued that human subjects are</w:t>
-      </w:r>
-      <w:r>
-        <w:t xml:space="preserve"> </w:t>
-      </w:r>
-      <w:r>
-        <w:rPr>
-          <w:iCs/>
-          <w:i/>
-        </w:rPr>
-        <w:t xml:space="preserve">not</w:t>
-      </w:r>
-      <w:r>
-        <w:t xml:space="preserve"> </w:t>
-      </w:r>
-      <w:r>
-        <w:t xml:space="preserve">passive responders to the experimental context (a common assumption in the early history of experimental psychology). Instead, he suggested that participants are perceptive to demand characteristics—</w:t>
-      </w:r>
-      <w:r>
-        <w:t xml:space="preserve">“</w:t>
-      </w:r>
-      <w:r>
-        <w:t xml:space="preserve">cues which convey an experimental hypothesis</w:t>
-      </w:r>
-      <w:r>
-        <w:t xml:space="preserve">”</w:t>
-      </w:r>
-      <w:r>
-        <w:t xml:space="preserve">—and are motivated to use these cues to help the experimenter confirm their hypothesis</w:t>
-      </w:r>
-      <w:r>
-        <w:t xml:space="preserve"> </w:t>
-      </w:r>
-      <w:r>
-        <w:t xml:space="preserve">(Orne, 1962, p. 779)</w:t>
-      </w:r>
-      <w:r>
-        <w:t xml:space="preserve">. This idea was controversial at first, with some researchers suggesting that the concern was vague and/or overblown</w:t>
-      </w:r>
-      <w:r>
-        <w:t xml:space="preserve"> </w:t>
-      </w:r>
-      <w:r>
-        <w:t xml:space="preserve">(e.g., Berkowitz, 1971; Kruglanski, 1975; Milgram, 1972)</w:t>
-      </w:r>
-      <w:r>
-        <w:t xml:space="preserve">. Nonetheless, over the next 60 years, demand characteristics would become a literal textbook methodological concern in experimental psychology</w:t>
-      </w:r>
-      <w:r>
-        <w:t xml:space="preserve"> </w:t>
-      </w:r>
-      <w:r>
-        <w:t xml:space="preserve">(Sharpe &amp; Whelton, 2016)</w:t>
+        <w:t xml:space="preserve">Orne initially focused on evidence that demand characteristics can lead to false positives – such as patients exhibiting sham symptoms of hypnosis</w:t>
+      </w:r>
+      <w:r>
+        <w:t xml:space="preserve"> </w:t>
+      </w:r>
+      <w:r>
+        <w:t xml:space="preserve">(Orne, 1959)</w:t>
+      </w:r>
+      <w:r>
+        <w:t xml:space="preserve">. But demand characteristics can also lead to false negatives. For example, participants will ignore visual cues of depth when they believe that doing so is the purpose of the experiment</w:t>
+      </w:r>
+      <w:r>
+        <w:t xml:space="preserve"> </w:t>
+      </w:r>
+      <w:r>
+        <w:t xml:space="preserve">(Hayes &amp; King, 1967)</w:t>
+      </w:r>
+      <w:r>
+        <w:t xml:space="preserve">. In addition to creating inferential errors, demand characteristics can bias estimates of causal relationships. For example, the effect of facial poses on self-reported emotion can be amplified</w:t>
+      </w:r>
+      <w:r>
+        <w:t xml:space="preserve"> </w:t>
+      </w:r>
+      <w:r>
+        <w:rPr>
+          <w:iCs/>
+          <w:i/>
+        </w:rPr>
+        <w:t xml:space="preserve">or</w:t>
+      </w:r>
+      <w:r>
+        <w:t xml:space="preserve"> </w:t>
+      </w:r>
+      <w:r>
+        <w:t xml:space="preserve">attenuated depending on whether the experimenter communicates expectations of positive or nil effects</w:t>
+      </w:r>
+      <w:r>
+        <w:t xml:space="preserve"> </w:t>
+      </w:r>
+      <w:r>
+        <w:t xml:space="preserve">(Coles, Gaertner, Frohlich, Larsen, &amp; Basnight-Brown, 2022)</w:t>
+      </w:r>
+      <w:r>
+        <w:t xml:space="preserve">. However, demand characteristics do not always matter. For example, manipulations of the communicated hypothesis have consistently failed to impact participants’ responses in large replications of classic studies in behavioral economics</w:t>
+      </w:r>
+      <w:r>
+        <w:t xml:space="preserve"> </w:t>
+      </w:r>
+      <w:r>
+        <w:t xml:space="preserve">(Mummolo &amp; Peterson, 2019)</w:t>
       </w:r>
       <w:r>
         <w:t xml:space="preserve">.</w:t>
@@ -453,56 +518,103 @@
         <w:pStyle w:val="Textkrper"/>
       </w:pPr>
       <w:r>
-        <w:t xml:space="preserve">Orne initially focused on evidence that demand characteristics can lead to false positives—such as patients exhibiting sham symptoms of hypnosis</w:t>
-      </w:r>
-      <w:r>
-        <w:t xml:space="preserve"> </w:t>
-      </w:r>
-      <w:r>
-        <w:t xml:space="preserve">(Orne, 1959)</w:t>
-      </w:r>
-      <w:r>
-        <w:t xml:space="preserve">. Follow-up research, though, indicated that demand characteristics can also lead to false negatives. For example, participants will ignore visual cues of depth when they believe that doing so is the purpose of the experiment</w:t>
-      </w:r>
-      <w:r>
-        <w:t xml:space="preserve"> </w:t>
-      </w:r>
-      <w:r>
-        <w:t xml:space="preserve">(Hayes &amp; King, 1967)</w:t>
-      </w:r>
-      <w:r>
-        <w:t xml:space="preserve">. In addition to creating inferential errors, demand characteristics can bias estimates of causal relationships. For example, the effect of facial poses on self-reported emotion can be amplified</w:t>
-      </w:r>
-      <w:r>
-        <w:t xml:space="preserve"> </w:t>
-      </w:r>
-      <w:r>
-        <w:rPr>
-          <w:iCs/>
-          <w:i/>
-        </w:rPr>
-        <w:t xml:space="preserve">or</w:t>
-      </w:r>
-      <w:r>
-        <w:t xml:space="preserve"> </w:t>
-      </w:r>
-      <w:r>
-        <w:t xml:space="preserve">attenuated depending on whether the experimenter communicates expectations of positive or nil effects</w:t>
-      </w:r>
-      <w:r>
-        <w:t xml:space="preserve"> </w:t>
-      </w:r>
-      <w:r>
-        <w:t xml:space="preserve">(Coles, Gaertner, Frohlich, Larsen, &amp; Basnight-Brown, 2022)</w:t>
-      </w:r>
-      <w:r>
-        <w:t xml:space="preserve">. However, demand characteristics do not always matter. For example, manipulations of the communicated hypothesis have consistently failed to impact participants’ responses in large replications of classic studies in behavioral economics</w:t>
-      </w:r>
-      <w:r>
-        <w:t xml:space="preserve"> </w:t>
-      </w:r>
-      <w:r>
-        <w:t xml:space="preserve">(Mummolo &amp; Peterson, 2019)</w:t>
+        <w:t xml:space="preserve">As this brief review shows, demand characteristics are uncomfortably close to the mysterious methodological artifact described above. They are a fundamental methodological concern, but their magnitude, direction, and consistency remain unclear. In the present paper, we use meta-analysis and replication to try and shed light on these issues. We begin by reviewing literature on the mechanisms theorized to underlie the effects of demand characteristics.</w:t>
+      </w:r>
+    </w:p>
+    <w:bookmarkStart w:id="25" w:name="Xa0d64ece604650f58e403bddeb4af76aa562f5e"/>
+    <w:p>
+      <w:pPr>
+        <w:pStyle w:val="berschrift2"/>
+      </w:pPr>
+      <w:r>
+        <w:t xml:space="preserve">How do demand characteristics alter participant responses?</w:t>
+      </w:r>
+    </w:p>
+    <w:p>
+      <w:pPr>
+        <w:pStyle w:val="FirstParagraph"/>
+      </w:pPr>
+      <w:r>
+        <w:t xml:space="preserve">Traditionally, theorists have conceptualized the effects of demand characteristics as</w:t>
+      </w:r>
+      <w:r>
+        <w:t xml:space="preserve"> </w:t>
+      </w:r>
+      <w:r>
+        <w:rPr>
+          <w:iCs/>
+          <w:i/>
+        </w:rPr>
+        <w:t xml:space="preserve">response biases</w:t>
+      </w:r>
+      <w:r>
+        <w:t xml:space="preserve"> </w:t>
+      </w:r>
+      <w:r>
+        <w:t xml:space="preserve">mediated by relatively deliberate changes that participants make to their responses</w:t>
+      </w:r>
+      <w:r>
+        <w:t xml:space="preserve"> </w:t>
+      </w:r>
+      <w:r>
+        <w:t xml:space="preserve">(Orne, 1962; Rosnow &amp; Aiken, 1973; Strohmetz, 2008)</w:t>
+      </w:r>
+      <w:r>
+        <w:t xml:space="preserve">. In doing so, these theorists distinguished their ideas from conceptually similar work on</w:t>
+      </w:r>
+      <w:r>
+        <w:t xml:space="preserve"> </w:t>
+      </w:r>
+      <w:r>
+        <w:rPr>
+          <w:iCs/>
+          <w:i/>
+        </w:rPr>
+        <w:t xml:space="preserve">placebo effects</w:t>
+      </w:r>
+      <w:r>
+        <w:t xml:space="preserve">: changes in participants’ responses that are mediated by the relatively automatic activation of beliefs and/or conditioned responses</w:t>
+      </w:r>
+      <w:r>
+        <w:t xml:space="preserve"> </w:t>
+      </w:r>
+      <w:r>
+        <w:t xml:space="preserve">(Zion &amp; Crum, 2018)</w:t>
+      </w:r>
+      <w:r>
+        <w:t xml:space="preserve">. As an example of this distinction, imagine that a participant knows that a researcher expects an intervention to boost mood. Response bias – the traditional focus of the demand characteristics literature – would involve a change in participants’ self-reported mood without a concomitant change in actual mood. Placebo effects, on the other hand, would entail an actual change in mood.</w:t>
+      </w:r>
+    </w:p>
+    <w:p>
+      <w:pPr>
+        <w:pStyle w:val="Textkrper"/>
+      </w:pPr>
+      <w:r>
+        <w:t xml:space="preserve">We begin by discussing an influential model of response bias</w:t>
+      </w:r>
+      <w:r>
+        <w:t xml:space="preserve"> </w:t>
+      </w:r>
+      <w:r>
+        <w:t xml:space="preserve">(Rosnow &amp; Rosenthal, 1997)</w:t>
+      </w:r>
+      <w:r>
+        <w:t xml:space="preserve">, and we then review recent proposals to include placebo effects as secondary mechanisms</w:t>
+      </w:r>
+      <w:r>
+        <w:t xml:space="preserve"> </w:t>
+      </w:r>
+      <w:r>
+        <w:t xml:space="preserve">Corneille &amp; Lush (2022)</w:t>
+      </w:r>
+      <w:r>
+        <w:t xml:space="preserve">. A comprehensive framework containing both sets of mechanisms is shown in Figure</w:t>
+      </w:r>
+      <w:r>
+        <w:t xml:space="preserve"> </w:t>
+      </w:r>
+      <w:r>
+        <w:t xml:space="preserve">1</w:t>
       </w:r>
       <w:r>
         <w:t xml:space="preserve">.</w:t>
@@ -511,122 +623,6 @@
     <w:p>
       <w:pPr>
         <w:pStyle w:val="Textkrper"/>
-      </w:pPr>
-      <w:r>
-        <w:t xml:space="preserve">As this brief review shows, experimental psychology may be uncomfortably close to Crankology. Demand characteristics are a fundamental methodological concern, but the magnitude, direction, and consistency of the effects remain unclear. In the present paper, we seek to use meta-analysis and replication to shed light on these issues. We begin by reviewing literature on the mechanisms theorized to underlie the effects of demand characteristics.</w:t>
-      </w:r>
-    </w:p>
-    <w:bookmarkStart w:id="27" w:name="Xa0d64ece604650f58e403bddeb4af76aa562f5e"/>
-    <w:p>
-      <w:pPr>
-        <w:pStyle w:val="berschrift2"/>
-      </w:pPr>
-      <w:r>
-        <w:t xml:space="preserve">How do demand characteristics alter participant responses?</w:t>
-      </w:r>
-    </w:p>
-    <w:p>
-      <w:pPr>
-        <w:pStyle w:val="FirstParagraph"/>
-      </w:pPr>
-      <w:r>
-        <w:t xml:space="preserve">Traditionally, theorists have conceptualized the effects of demand characteristics as</w:t>
-      </w:r>
-      <w:r>
-        <w:t xml:space="preserve"> </w:t>
-      </w:r>
-      <w:r>
-        <w:rPr>
-          <w:iCs/>
-          <w:i/>
-        </w:rPr>
-        <w:t xml:space="preserve">response biases</w:t>
-      </w:r>
-      <w:r>
-        <w:t xml:space="preserve"> </w:t>
-      </w:r>
-      <w:r>
-        <w:t xml:space="preserve">mediated by relatively deliberate changes that participants make to their responses</w:t>
-      </w:r>
-      <w:r>
-        <w:t xml:space="preserve"> </w:t>
-      </w:r>
-      <w:r>
-        <w:t xml:space="preserve">(Orne, 1962; Rosnow &amp; Aiken, 1973; Strohmetz, 2008)</w:t>
-      </w:r>
-      <w:r>
-        <w:t xml:space="preserve">. In doing so, these theorists distinguished their ideas from conceptually similar work on</w:t>
-      </w:r>
-      <w:r>
-        <w:t xml:space="preserve"> </w:t>
-      </w:r>
-      <w:r>
-        <w:rPr>
-          <w:iCs/>
-          <w:i/>
-        </w:rPr>
-        <w:t xml:space="preserve">placebo effects</w:t>
-      </w:r>
-      <w:r>
-        <w:t xml:space="preserve">: changes in participants’ responses that are mediated by the relatively automatic activation of beliefs and/or conditioned responses</w:t>
-      </w:r>
-      <w:r>
-        <w:t xml:space="preserve"> </w:t>
-      </w:r>
-      <w:r>
-        <w:t xml:space="preserve">(Zion &amp; Crum, 2018)</w:t>
-      </w:r>
-      <w:r>
-        <w:t xml:space="preserve">. As an example of this distinction, imagine that a participant knows that a researcher expects an intervention to boost mood. Response bias—the traditional focus of the demand characteristics literature—would involve a change in participants’ self-reported mood without a concomitant change in actual mood. Placebo effects, on the other hand, would entail an actual change in mood.</w:t>
-      </w:r>
-    </w:p>
-    <w:p>
-      <w:pPr>
-        <w:pStyle w:val="Textkrper"/>
-      </w:pPr>
-      <w:r>
-        <w:t xml:space="preserve">We begin by discussing an influential model of response bias</w:t>
-      </w:r>
-      <w:r>
-        <w:t xml:space="preserve"> </w:t>
-      </w:r>
-      <w:r>
-        <w:t xml:space="preserve">(Rosnow &amp; Rosenthal, 1997)</w:t>
-      </w:r>
-      <w:r>
-        <w:t xml:space="preserve">, and we then review recent proposals to include placebo effects as secondary mechanisms</w:t>
-      </w:r>
-      <w:r>
-        <w:t xml:space="preserve"> </w:t>
-      </w:r>
-      <w:r>
-        <w:t xml:space="preserve">Corneille &amp; Lush (2022)</w:t>
-      </w:r>
-      <w:r>
-        <w:t xml:space="preserve">. A comprehensive framework containing both sets of mechanisms is shown in (Figure</w:t>
-      </w:r>
-      <w:r>
-        <w:t xml:space="preserve"> </w:t>
-      </w:r>
-      <w:r>
-        <w:t xml:space="preserve">1</w:t>
-      </w:r>
-      <w:r>
-        <w:t xml:space="preserve">).</w:t>
-      </w:r>
-    </w:p>
-    <w:bookmarkStart w:id="25" w:name="response-bias"/>
-    <w:p>
-      <w:pPr>
-        <w:pStyle w:val="berschrift3"/>
-      </w:pPr>
-      <w:r>
-        <w:t xml:space="preserve">Response bias.</w:t>
-      </w:r>
-    </w:p>
-    <w:p>
-      <w:pPr>
-        <w:pStyle w:val="FirstParagraph"/>
       </w:pPr>
       <w:r>
         <w:t xml:space="preserve">To date, the most influential framework for conceptualizing the effects of demand characteristics has been developed by</w:t>
@@ -895,7 +891,7 @@
         <w:t xml:space="preserve">(Rosnow &amp; Rosenthal, 1997)</w:t>
       </w:r>
       <w:r>
-        <w:t xml:space="preserve">, and situational forces may impact which of these goals are most salient. For example, participants increase performance on simple tasks when told that this is the experimenter’s expectation</w:t>
+        <w:t xml:space="preserve">, and situational forces may affect which of these goals are most salient. For example, participants increase performance on simple tasks when told that this is the experimenter’s expectation but not in contexts where the experimenter indicates that increased performance will be indicate of an obsessive-compulsive personality</w:t>
       </w:r>
       <w:r>
         <w:t xml:space="preserve"> </w:t>
@@ -904,16 +900,15 @@
         <w:t xml:space="preserve">(Sigall et al., 1970)</w:t>
       </w:r>
       <w:r>
-        <w:t xml:space="preserve">. However, they do not do so in contexts where the experimenter indicates that this increased performance will be indicate of an obsessive-compulsive personality</w:t>
-      </w:r>
-      <w:r>
-        <w:t xml:space="preserve"> </w:t>
-      </w:r>
-      <w:r>
-        <w:t xml:space="preserve">(Sigall et al., 1970)</w:t>
-      </w:r>
-      <w:r>
-        <w:t xml:space="preserve">. Synthesizing the above observations and reasoning,</w:t>
+        <w:t xml:space="preserve">.</w:t>
+      </w:r>
+    </w:p>
+    <w:p>
+      <w:pPr>
+        <w:pStyle w:val="Textkrper"/>
+      </w:pPr>
+      <w:r>
+        <w:t xml:space="preserve">Synthesizing the above observations and reasoning,</w:t>
       </w:r>
       <w:r>
         <w:t xml:space="preserve"> </w:t>
@@ -925,7 +920,7 @@
         <w:t xml:space="preserve"> </w:t>
       </w:r>
       <w:r>
-        <w:t xml:space="preserve">suggested that, depending on the context, participants can be characterized as being overall motivated to either (a) non-acquiesce (i.e., not change their responses based on knowledge about the hypothesis), (b) acquiesce (i.e., provide hypothesis-consistent responses), or (c) counter-acquiesce (i.e., provide hypothesis-inconsistent responses). Of course, as we later discuss, motivation can also be conceptualized on a continuum ranging from highly motivated to counter-acquiesce to highly motivated to acquiesce.</w:t>
+        <w:t xml:space="preserve">suggested that, depending on the context, participants can be characterized as being overall motivated to either (a) non-acquiesce (i.e., not change their responses based on knowledge about the hypothesis), (b) acquiesce (i.e., provide hypothesis-consistent responses), or (c) counter-acquiesce (i.e., provide hypothesis-inconsistent responses). Of course, as we later discuss, motivation can also be conceptualized on a continuum ranging from highly motivated counter-acquiescence to highly motivated acquiescence.</w:t>
       </w:r>
     </w:p>
     <w:p>
@@ -942,17 +937,221 @@
         <w:t xml:space="preserve">(Greenwald, McGhee, &amp; Schwartz, 1998)</w:t>
       </w:r>
       <w:r>
-        <w:t xml:space="preserve">. Taking this third moderator into account, Rosnow and Rosenthal concluded that demand characteristics only produce response biases when participants (1) notice the cues, (2) are motivated to adjust their responses, and (3) can adjust their responses. This framework directly maps onto psychologists’ playbook for avoiding the impact of demand characteristics: use deception (reduce receptivity), incentivize honest reporting (reduce motivation), and/or deploy difficult-to-control outcome measures (reduce opportunity to adjust responses). However, we next turn our attention to a recently-proposed secondary mechanism that is more challenging to eliminate: placebo effects.</w:t>
+        <w:t xml:space="preserve">. Taking this third moderator – opportunity – into account, Rosnow and Rosenthal concluded that demand characteristics only produce response biases when participants (1) notice the cues, (2) are motivated to adjust their responses, and (3) can adjust their responses.</w:t>
+      </w:r>
+    </w:p>
+    <w:p>
+      <w:pPr>
+        <w:pStyle w:val="Textkrper"/>
+      </w:pPr>
+      <w:r>
+        <w:t xml:space="preserve">Rosenthal and Rosnow’s framework directly maps onto psychologists’ playbook for avoiding the impact of demand characteristics: use deception (reduce receptivity), incentivize honest reporting (reduce motivation), and/or deploy difficult-to-control outcome measures (reduce opportunity to adjust responses). However, we next turn our attention to a recently-proposed secondary mechanism that is more challenging to eliminate: placebo effects.</w:t>
+      </w:r>
+    </w:p>
+    <w:p>
+      <w:pPr>
+        <w:pStyle w:val="Textkrper"/>
+      </w:pPr>
+      <w:r>
+        <w:t xml:space="preserve">Over the past half century, demand characteristics have generally been conceptually divorced from placebo effects</w:t>
+      </w:r>
+      <w:r>
+        <w:t xml:space="preserve"> </w:t>
+      </w:r>
+      <w:r>
+        <w:t xml:space="preserve">Rosnow &amp; Rosenthal (1997)</w:t>
+      </w:r>
+      <w:r>
+        <w:t xml:space="preserve">. However, demand characteristics may produce both response biases and</w:t>
+      </w:r>
+      <w:r>
+        <w:t xml:space="preserve"> </w:t>
+      </w:r>
+      <w:r>
+        <w:rPr>
+          <w:iCs/>
+          <w:i/>
+        </w:rPr>
+        <w:t xml:space="preserve">placebo effects</w:t>
+      </w:r>
+      <w:r>
+        <w:t xml:space="preserve"> </w:t>
+      </w:r>
+      <w:r>
+        <w:t xml:space="preserve">mediated by the relatively automatic activation of beliefs and/or conditioned responses</w:t>
+      </w:r>
+      <w:r>
+        <w:t xml:space="preserve"> </w:t>
+      </w:r>
+      <w:r>
+        <w:t xml:space="preserve">Corneille &amp; Lush (2022)</w:t>
+      </w:r>
+      <w:r>
+        <w:t xml:space="preserve">. For example, after inferring that a researcher expects an intervention to boost mood, a participant may both (a) deliberately adjust their mood ratings (a response bias), and (b) unintentionally experience a placebo-induced change in mood. Consistent with this reasoning,</w:t>
+      </w:r>
+      <w:r>
+        <w:t xml:space="preserve"> </w:t>
+      </w:r>
+      <w:r>
+        <w:t xml:space="preserve">Coles, Gaertner, et al. (2022)</w:t>
+      </w:r>
+      <w:r>
+        <w:t xml:space="preserve"> </w:t>
+      </w:r>
+      <w:r>
+        <w:t xml:space="preserve">found that participants’ beliefs about facial feedback effects did not always match the hypothesis communicated; furthermore, both the communicated hypothesis and measures of participants’ beliefs moderated the effects of posed expressions on emotion. This finding provides preliminary evidence that demand characteristics can produce both response biases and placebo effects, meaning that demand characteristics can still bias responses when participants have neither the motivation nor the opportunity to adjust their responses.</w:t>
       </w:r>
     </w:p>
     <w:bookmarkEnd w:id="25"/>
-    <w:bookmarkStart w:id="26" w:name="placebo-effects"/>
+    <w:bookmarkStart w:id="26" w:name="the-current-paper"/>
+    <w:p>
+      <w:pPr>
+        <w:pStyle w:val="berschrift2"/>
+      </w:pPr>
+      <w:r>
+        <w:t xml:space="preserve">The current paper</w:t>
+      </w:r>
+    </w:p>
+    <w:p>
+      <w:pPr>
+        <w:pStyle w:val="FirstParagraph"/>
+      </w:pPr>
+      <w:r>
+        <w:t xml:space="preserve">The goal of the current paper is to take stock of what we know about demand characteristics as a methodological artifact. In Study 1, we report a meta-analysis of strict experimental tests of the effects of demand characteristics. We then examine several study features (e.g., whether participants are paid) that may moderate these effects.</w:t>
+      </w:r>
+    </w:p>
+    <w:p>
+      <w:pPr>
+        <w:pStyle w:val="Textkrper"/>
+      </w:pPr>
+      <w:r>
+        <w:t xml:space="preserve">In Study 2, we report an extension of the meta-analysis that examines whether observed effect size variability can be explained by factors theorized to underlie response biases (i.e., motivation and opportunity to adjust responses) and placebo effects (i.e., belief in the experimenter’s hypothesis). To conduct this moderation analysis, we derived estimates of these factors from a new set of participants. These participants read descriptions of each study in the meta-analysis and then reported the extent to which they hypothetically would have (a) been motivated to confirm the experimenter’s hypothesis, (b) had the opportunity to adjust their responses, and (c) believed the experimenter’s hypothesis. We also examined how well this new set of participants could predict the effects of the studies’ demand characteristic manipulations.</w:t>
+      </w:r>
+    </w:p>
+    <w:p>
+      <w:pPr>
+        <w:pStyle w:val="Textkrper"/>
+      </w:pPr>
+      <w:r>
+        <w:t xml:space="preserve">In Study 3, we report a replication experiment that re-examines the extent to which demand effects are driven by response biases and placebo effects. In this replication study, we manipulated demand characteristics in an experiment on the proposed effects of facial poses on emotional experience</w:t>
+      </w:r>
+      <w:r>
+        <w:t xml:space="preserve"> </w:t>
+      </w:r>
+      <w:r>
+        <w:t xml:space="preserve">(Coles, Larsen, &amp; Lench, 2019; Coles, March, et al., 2022)</w:t>
+      </w:r>
+      <w:r>
+        <w:t xml:space="preserve">. We then examined the extent to which the effect of facial poses was moderated by the factors believed to underlie response biases and placebo effects.</w:t>
+      </w:r>
+    </w:p>
+    <w:bookmarkEnd w:id="26"/>
+    <w:bookmarkStart w:id="56" w:name="study-1"/>
+    <w:p>
+      <w:pPr>
+        <w:pStyle w:val="berschrift1"/>
+      </w:pPr>
+      <w:r>
+        <w:t xml:space="preserve">Study 1</w:t>
+      </w:r>
+    </w:p>
+    <w:p>
+      <w:pPr>
+        <w:pStyle w:val="FirstParagraph"/>
+      </w:pPr>
+      <w:r>
+        <w:t xml:space="preserve">Study 1 was designed to provide a quantitative synthesis of demand effects via meta-analysis.</w:t>
+      </w:r>
+    </w:p>
+    <w:bookmarkStart w:id="37" w:name="methodology"/>
+    <w:p>
+      <w:pPr>
+        <w:pStyle w:val="berschrift2"/>
+      </w:pPr>
+      <w:r>
+        <w:t xml:space="preserve">Methodology</w:t>
+      </w:r>
+    </w:p>
+    <w:p>
+      <w:pPr>
+        <w:pStyle w:val="FirstParagraph"/>
+      </w:pPr>
+      <w:r>
+        <w:t xml:space="preserve">We defined the scope of the meta-analysis using the Population, Intervention, Comparison, Outcome framework</w:t>
+      </w:r>
+      <w:r>
+        <w:t xml:space="preserve"> </w:t>
+      </w:r>
+      <w:r>
+        <w:t xml:space="preserve">(Schardt, Adams, Owens, Keitz, &amp; Fontelo, 2007)</w:t>
+      </w:r>
+      <w:r>
+        <w:t xml:space="preserve">. Our population-of-interest was human subjects participating in non-clinical studies. We excluded clinical studies so that we could focus on research that better isolates the discipline (experimental psychology) and mechanism (response bias) most often discussed in the demand characteristics literature. Given that there is a sizable literature on placebo effects, excluding clinical studies improved the feasibility of the meta-analysis.</w:t>
+      </w:r>
+    </w:p>
+    <w:p>
+      <w:pPr>
+        <w:pStyle w:val="Textkrper"/>
+      </w:pPr>
+      <w:r>
+        <w:t xml:space="preserve">The intervention-of-interest was explicit manipulations of the hypothesis communicated to participants – i.e., scenarios where a researcher tells participants about the effect of an independent variable on a dependent variable. Demand characteristics are sometimes defined as</w:t>
+      </w:r>
+      <w:r>
+        <w:t xml:space="preserve"> </w:t>
+      </w:r>
+      <w:r>
+        <w:rPr>
+          <w:iCs/>
+          <w:i/>
+        </w:rPr>
+        <w:t xml:space="preserve">any</w:t>
+      </w:r>
+      <w:r>
+        <w:t xml:space="preserve"> </w:t>
+      </w:r>
+      <w:r>
+        <w:t xml:space="preserve">cue that may impact participants’ beliefs about the purpose of the study, including instructions, rumors, and experimenter behavior</w:t>
+      </w:r>
+      <w:r>
+        <w:t xml:space="preserve"> </w:t>
+      </w:r>
+      <w:r>
+        <w:t xml:space="preserve">(Orne, 1962)</w:t>
+      </w:r>
+      <w:r>
+        <w:t xml:space="preserve">. However, such a definition creates a blurry and potentially boundless conceptual space where any systematic change in a research design might be considered a test of demand characteristics. To bound and simplify the conceptual space, we focused on explicit manipulations of the hypothesis communicated to participants.</w:t>
+      </w:r>
+    </w:p>
+    <w:p>
+      <w:pPr>
+        <w:pStyle w:val="Textkrper"/>
+      </w:pPr>
+      <w:r>
+        <w:t xml:space="preserve">Our comparison-of-interest were conditions where either no hypothesis or a different hypothesis was communicated to participants. Our outcome-of-interest was the dependent variable described in the communicated hypothesis. For example, in a study that manipulated whether the intervention is described as</w:t>
+      </w:r>
+      <w:r>
+        <w:t xml:space="preserve"> </w:t>
+      </w:r>
+      <w:r>
+        <w:t xml:space="preserve">“</w:t>
+      </w:r>
+      <w:r>
+        <w:t xml:space="preserve">mood-boosting</w:t>
+      </w:r>
+      <w:r>
+        <w:t xml:space="preserve">”</w:t>
+      </w:r>
+      <w:r>
+        <w:t xml:space="preserve">, the outcome-of-interest would be any measure of mood.</w:t>
+      </w:r>
+    </w:p>
+    <w:bookmarkStart w:id="27" w:name="literature-search"/>
     <w:p>
       <w:pPr>
         <w:pStyle w:val="berschrift3"/>
       </w:pPr>
       <w:r>
-        <w:t xml:space="preserve">Placebo effects.</w:t>
+        <w:t xml:space="preserve">Literature search.</w:t>
       </w:r>
     </w:p>
     <w:p>
@@ -960,259 +1159,52 @@
         <w:pStyle w:val="FirstParagraph"/>
       </w:pPr>
       <w:r>
-        <w:t xml:space="preserve">Over the past half century, demand characteristics have generally been conceptually divorced from placebo effects</w:t>
-      </w:r>
-      <w:r>
-        <w:t xml:space="preserve"> </w:t>
-      </w:r>
-      <w:r>
-        <w:t xml:space="preserve">Rosnow &amp; Rosenthal (1997)</w:t>
-      </w:r>
-      <w:r>
-        <w:t xml:space="preserve">. However, demand characteristics may produce both response biases and</w:t>
-      </w:r>
-      <w:r>
-        <w:t xml:space="preserve"> </w:t>
-      </w:r>
-      <w:r>
-        <w:rPr>
-          <w:iCs/>
-          <w:i/>
-        </w:rPr>
-        <w:t xml:space="preserve">placebo effects</w:t>
-      </w:r>
-      <w:r>
-        <w:t xml:space="preserve"> </w:t>
-      </w:r>
-      <w:r>
-        <w:t xml:space="preserve">mediated by the relatively automatic activation of beliefs and/or conditioned responses</w:t>
-      </w:r>
-      <w:r>
-        <w:t xml:space="preserve"> </w:t>
-      </w:r>
-      <w:r>
-        <w:t xml:space="preserve">Corneille &amp; Lush (2022)</w:t>
-      </w:r>
-      <w:r>
-        <w:t xml:space="preserve">. For example, after inferring that a researcher expects an intervention to boost mood, a participant may both (a) deliberately adjust their mood ratings (a response bias), and (b) unintentionally experience a placebo-induced change in mood. Consistent with this reasoning,</w:t>
-      </w:r>
-      <w:r>
-        <w:t xml:space="preserve"> </w:t>
-      </w:r>
-      <w:r>
-        <w:t xml:space="preserve">Coles, Gaertner, et al. (2022)</w:t>
-      </w:r>
-      <w:r>
-        <w:t xml:space="preserve"> </w:t>
-      </w:r>
-      <w:r>
-        <w:t xml:space="preserve">found that participants’ beliefs about facial feedback effects did not always match the hypothesis communicated; furthermore, both the communicated hypothesis and measures of participants’ beliefs moderated the effects of posed expressions on emotion. This provides preliminary evidence that demand characteristics can produce both response biases and placebo effects, meaning that demand characteristics can still bias responses when participants have neither the motivation nor the opportunity to adjust their responses.</w:t>
-      </w:r>
-    </w:p>
-    <w:bookmarkEnd w:id="26"/>
+        <w:t xml:space="preserve">Our literature search strategy was developed in consultation with a librarian at Stanford University. Given the broad nature of the demand characteristics construct, we determined that a truly comprehensive strategy was not feasible. Thus, we sought to design a strategy that best balanced comprehensiveness and feasibility.</w:t>
+      </w:r>
+    </w:p>
+    <w:p>
+      <w:pPr>
+        <w:pStyle w:val="Textkrper"/>
+      </w:pPr>
+      <w:r>
+        <w:t xml:space="preserve">On January 12, 2022, we searched APA PsycInfo (coverage years: 1840 - present) using broad search terms:</w:t>
+      </w:r>
+      <w:r>
+        <w:t xml:space="preserve"> </w:t>
+      </w:r>
+      <w:r>
+        <w:t xml:space="preserve">“</w:t>
+      </w:r>
+      <w:r>
+        <w:t xml:space="preserve">demand characteristics</w:t>
+      </w:r>
+      <w:r>
+        <w:t xml:space="preserve">”</w:t>
+      </w:r>
+      <w:r>
+        <w:t xml:space="preserve"> </w:t>
+      </w:r>
+      <w:r>
+        <w:t xml:space="preserve">OR</w:t>
+      </w:r>
+      <w:r>
+        <w:t xml:space="preserve"> </w:t>
+      </w:r>
+      <w:r>
+        <w:t xml:space="preserve">“</w:t>
+      </w:r>
+      <w:r>
+        <w:t xml:space="preserve">hypothesis awareness</w:t>
+      </w:r>
+      <w:r>
+        <w:t xml:space="preserve">”</w:t>
+      </w:r>
+      <w:r>
+        <w:t xml:space="preserve">. This yielded 850 records. We also released a call for unpublished studies on the Society for Personality and Social Psychology Open Forum; Twitter; the Facebook Psychological Methods Discussion group; and the Facebook PsychMAP group. This yielded 3 additional records. In total, 97 of the records were unpublished.</w:t>
+      </w:r>
+    </w:p>
     <w:bookmarkEnd w:id="27"/>
-    <w:bookmarkStart w:id="28" w:name="the-current-paper"/>
-    <w:p>
-      <w:pPr>
-        <w:pStyle w:val="berschrift2"/>
-      </w:pPr>
-      <w:r>
-        <w:t xml:space="preserve">The current paper</w:t>
-      </w:r>
-    </w:p>
-    <w:p>
-      <w:pPr>
-        <w:pStyle w:val="FirstParagraph"/>
-      </w:pPr>
-      <w:r>
-        <w:t xml:space="preserve">The goal of the current paper is to take stock of what we know about demand characteristics as a methodological artifact. In Study 1, we report a meta-analysis of strict experimental tests of the effects of demand characteristics. We then examine several study features (e.g., whether participants are paid) that may moderate these effects.</w:t>
-      </w:r>
-    </w:p>
-    <w:p>
-      <w:pPr>
-        <w:pStyle w:val="Textkrper"/>
-      </w:pPr>
-      <w:r>
-        <w:t xml:space="preserve">In Study 2, we report an extension of the meta-analysis that examines whether observed effect size variability can be explained by factors theorized to underlie response biases (i.e., motivation and opportunity to adjust responses) and placebo effects (i.e., belief in the experimenter’s hypothesis). To do so, we derived estimates of these factors from a new set of participants. These participants read descriptions of each study in the meta-analysis and then reported the extent to which they hypothetically would have (a) been motivated to confirm the experimenter’s hypothesis, (b) had the opportunity to adjust their responses, and (c) believed the experimenter’s hypothesis. We also examined how well this new set of participants could predict the effects of the studies’ demand characteristic manipulations.</w:t>
-      </w:r>
-    </w:p>
-    <w:p>
-      <w:pPr>
-        <w:pStyle w:val="Textkrper"/>
-      </w:pPr>
-      <w:r>
-        <w:t xml:space="preserve">In Study 3, we report a small replication experiment that re-examines the extent to which demand effects are driven by response biases and placebo effects. In this replication study, we manipulated demand characteristics in an experiment on the proposed effects of facial poses on emotional experience</w:t>
-      </w:r>
-      <w:r>
-        <w:t xml:space="preserve"> </w:t>
-      </w:r>
-      <w:r>
-        <w:t xml:space="preserve">(Coles, Larsen, &amp; Lench, 2019; Coles, March, et al., 2022)</w:t>
-      </w:r>
-      <w:r>
-        <w:t xml:space="preserve">. We then examined the extent to which the effect of facial poses was moderated by the factors believed to underlie response biases and placebo effects.</w:t>
-      </w:r>
-    </w:p>
-    <w:bookmarkEnd w:id="28"/>
-    <w:bookmarkStart w:id="56" w:name="study-1"/>
-    <w:p>
-      <w:pPr>
-        <w:pStyle w:val="berschrift1"/>
-      </w:pPr>
-      <w:r>
-        <w:t xml:space="preserve">Study 1</w:t>
-      </w:r>
-    </w:p>
-    <w:p>
-      <w:pPr>
-        <w:pStyle w:val="FirstParagraph"/>
-      </w:pPr>
-      <w:r>
-        <w:t xml:space="preserve">Study 1 was designed to provide a quantitative synthesis of demand effects via meta-analysis.</w:t>
-      </w:r>
-    </w:p>
-    <w:bookmarkStart w:id="37" w:name="methodology"/>
-    <w:p>
-      <w:pPr>
-        <w:pStyle w:val="berschrift2"/>
-      </w:pPr>
-      <w:r>
-        <w:t xml:space="preserve">Methodology</w:t>
-      </w:r>
-    </w:p>
-    <w:p>
-      <w:pPr>
-        <w:pStyle w:val="FirstParagraph"/>
-      </w:pPr>
-      <w:r>
-        <w:t xml:space="preserve">We defined the scope of the meta-analysis using the Population, Intervention, Comparison, Outcome framework</w:t>
-      </w:r>
-      <w:r>
-        <w:t xml:space="preserve"> </w:t>
-      </w:r>
-      <w:r>
-        <w:t xml:space="preserve">(Schardt, Adams, Owens, Keitz, &amp; Fontelo, 2007)</w:t>
-      </w:r>
-      <w:r>
-        <w:t xml:space="preserve">. Our population-of-interest was human subjects participating in non-clinical studies. We excluded clinical studies so that we could focus on research that better isolates the discipline (experimental psychology) and mechanism (response bias) most often discussed in the demand characteristics literature. Given that there is a sizable literature on placebo effects, excluding clinical studies improved the feasibility of the meta-analysis.</w:t>
-      </w:r>
-    </w:p>
-    <w:p>
-      <w:pPr>
-        <w:pStyle w:val="Textkrper"/>
-      </w:pPr>
-      <w:r>
-        <w:t xml:space="preserve">The intervention-of-interest was explicit manipulations of the hypothesis communicated to participants—i.e., scenarios where a researcher tells participants about the effect of an independent variable on a dependent variable. Demand characteristics are sometimes defined as</w:t>
-      </w:r>
-      <w:r>
-        <w:t xml:space="preserve"> </w:t>
-      </w:r>
-      <w:r>
-        <w:rPr>
-          <w:iCs/>
-          <w:i/>
-        </w:rPr>
-        <w:t xml:space="preserve">any</w:t>
-      </w:r>
-      <w:r>
-        <w:t xml:space="preserve"> </w:t>
-      </w:r>
-      <w:r>
-        <w:t xml:space="preserve">cue that may impact participants’ beliefs about the purpose of the study, including instructions, rumors, and experimenter behavior</w:t>
-      </w:r>
-      <w:r>
-        <w:t xml:space="preserve"> </w:t>
-      </w:r>
-      <w:r>
-        <w:t xml:space="preserve">(Orne, 1962)</w:t>
-      </w:r>
-      <w:r>
-        <w:t xml:space="preserve">. However, such a definition creates a blurry and potentially boundless conceptual space where any systematic change in a research design might be considered a test of demand characteristics. To bound and simplify the conceptual space, we focused on explicit manipulations of the hypothesis communicated to participants.</w:t>
-      </w:r>
-    </w:p>
-    <w:p>
-      <w:pPr>
-        <w:pStyle w:val="Textkrper"/>
-      </w:pPr>
-      <w:r>
-        <w:t xml:space="preserve">Our comparison-of-interest were conditions where either no hypothesis or a different hypothesis was communicated to participants. Our outcome-of-interest was the dependent variable described in the communicated hypothesis. For example, in a study that manipulated whether the intervention is described as</w:t>
-      </w:r>
-      <w:r>
-        <w:t xml:space="preserve"> </w:t>
-      </w:r>
-      <w:r>
-        <w:t xml:space="preserve">“</w:t>
-      </w:r>
-      <w:r>
-        <w:t xml:space="preserve">mood-boosting</w:t>
-      </w:r>
-      <w:r>
-        <w:t xml:space="preserve">”</w:t>
-      </w:r>
-      <w:r>
-        <w:t xml:space="preserve">, the outcome-of-interest would be any measure of mood.</w:t>
-      </w:r>
-    </w:p>
-    <w:bookmarkStart w:id="29" w:name="literature-search"/>
-    <w:p>
-      <w:pPr>
-        <w:pStyle w:val="berschrift3"/>
-      </w:pPr>
-      <w:r>
-        <w:t xml:space="preserve">Literature search.</w:t>
-      </w:r>
-    </w:p>
-    <w:p>
-      <w:pPr>
-        <w:pStyle w:val="FirstParagraph"/>
-      </w:pPr>
-      <w:r>
-        <w:t xml:space="preserve">Our literature search strategy was developed in consultation with a librarian at Stanford University. Given the broad nature of the demand characteristics construct, we determined that a truly comprehensive strategy was not feasible. Thus, we sought to design a strategy that best balanced comprehensiveness and feasibility.</w:t>
-      </w:r>
-    </w:p>
-    <w:p>
-      <w:pPr>
-        <w:pStyle w:val="Textkrper"/>
-      </w:pPr>
-      <w:r>
-        <w:t xml:space="preserve">We searched APA PsycInfo using broad search terms:</w:t>
-      </w:r>
-      <w:r>
-        <w:t xml:space="preserve"> </w:t>
-      </w:r>
-      <w:r>
-        <w:t xml:space="preserve">“</w:t>
-      </w:r>
-      <w:r>
-        <w:t xml:space="preserve">demand characteristics</w:t>
-      </w:r>
-      <w:r>
-        <w:t xml:space="preserve">”</w:t>
-      </w:r>
-      <w:r>
-        <w:t xml:space="preserve"> </w:t>
-      </w:r>
-      <w:r>
-        <w:t xml:space="preserve">OR</w:t>
-      </w:r>
-      <w:r>
-        <w:t xml:space="preserve"> </w:t>
-      </w:r>
-      <w:r>
-        <w:t xml:space="preserve">“</w:t>
-      </w:r>
-      <w:r>
-        <w:t xml:space="preserve">hypothesis awareness</w:t>
-      </w:r>
-      <w:r>
-        <w:t xml:space="preserve">”</w:t>
-      </w:r>
-      <w:r>
-        <w:t xml:space="preserve">. This yielded 850 records. We also released a call for unpublished studies on the Society for Personality and Social Psychology Open Forum; Twitter; the Facebook Psychological Methods Discussion group; and the Facebook PsychMAP group. This yielded 3 additional records. In total, 97 of the records were unpublished.</w:t>
-      </w:r>
-    </w:p>
-    <w:bookmarkEnd w:id="29"/>
-    <w:bookmarkStart w:id="30" w:name="screening"/>
+    <w:bookmarkStart w:id="29" w:name="screening"/>
     <w:p>
       <w:pPr>
         <w:pStyle w:val="berschrift3"/>
@@ -1303,47 +1295,11 @@
       <w:r>
         <w:t xml:space="preserve">condition, where participants were not told about an effect of an independent variable on a dependent variable.</w:t>
       </w:r>
-    </w:p>
-    <w:p>
-      <w:pPr>
-        <w:numPr>
-          <w:ilvl w:val="0"/>
-          <w:numId w:val="1000"/>
-        </w:numPr>
-      </w:pPr>
-      <w:r>
-        <w:t xml:space="preserve">We excluded conditions where the researcher communicated a</w:t>
-      </w:r>
-      <w:r>
-        <w:t xml:space="preserve"> </w:t>
-      </w:r>
-      <w:r>
-        <w:rPr>
-          <w:iCs/>
-          <w:i/>
-        </w:rPr>
-        <w:t xml:space="preserve">non-directional</w:t>
-      </w:r>
-      <w:r>
-        <w:t xml:space="preserve"> </w:t>
-      </w:r>
-      <w:r>
-        <w:t xml:space="preserve">effect. We did so because participants in these scenarios could not unambiguously infer how their responses were expected to change. For example, if participants were told that an independent variable would</w:t>
-      </w:r>
-      <w:r>
-        <w:t xml:space="preserve"> </w:t>
-      </w:r>
-      <w:r>
-        <w:t xml:space="preserve">“</w:t>
-      </w:r>
-      <w:r>
-        <w:t xml:space="preserve">impact mood</w:t>
-      </w:r>
-      <w:r>
-        <w:t xml:space="preserve">”</w:t>
-      </w:r>
-      <w:r>
-        <w:t xml:space="preserve">, it is not clear if participants should infer that the mood will be boosted or dampened.</w:t>
+      <w:r>
+        <w:rPr>
+          <w:rStyle w:val="Funotenzeichen"/>
+        </w:rPr>
+        <w:footnoteReference w:id="28"/>
       </w:r>
     </w:p>
     <w:p>
@@ -1414,8 +1370,8 @@
         <w:t xml:space="preserve">= -212.57).</w:t>
       </w:r>
     </w:p>
-    <w:bookmarkEnd w:id="30"/>
-    <w:bookmarkStart w:id="31" w:name="effect-size-index"/>
+    <w:bookmarkEnd w:id="29"/>
+    <w:bookmarkStart w:id="30" w:name="effect-size-index"/>
     <w:p>
       <w:pPr>
         <w:pStyle w:val="berschrift3"/>
@@ -1843,8 +1799,8 @@
         <w:t xml:space="preserve">included a positive demand, nil demand, and control condition. Participants also completed several facial expression poses (happy, angry, and neutral) and self-reported several emotions (happiness and anger). To be comprehensive, we recorded all reported effect sizes and accounted for dependencies in our models (described later).</w:t>
       </w:r>
     </w:p>
-    <w:bookmarkEnd w:id="31"/>
-    <w:bookmarkStart w:id="32" w:name="potential-study-feature-moderators"/>
+    <w:bookmarkEnd w:id="30"/>
+    <w:bookmarkStart w:id="31" w:name="potential-study-feature-moderators"/>
     <w:p>
       <w:pPr>
         <w:pStyle w:val="berschrift3"/>
@@ -1944,8 +1900,8 @@
         <w:t xml:space="preserve">Whether participants were paid or unpaid.</w:t>
       </w:r>
     </w:p>
-    <w:bookmarkEnd w:id="32"/>
-    <w:bookmarkStart w:id="36" w:name="meta-analytic-approach"/>
+    <w:bookmarkEnd w:id="31"/>
+    <w:bookmarkStart w:id="34" w:name="meta-analytic-approach"/>
     <w:p>
       <w:pPr>
         <w:pStyle w:val="berschrift3"/>
@@ -1992,12 +1948,177 @@
         <w:t xml:space="preserve">”</w:t>
       </w:r>
       <w:r>
-        <w:t xml:space="preserve">). To estimate the overall effect size, we fit an intercept-only 3LMA model. Unless otherwise specified, we conducted moderator analyses by separately entering dummy-coded categorical factors, which were used to estimate the moderating relationship and the effect size within each subgroup of the moderator. Our pre-registration plan and documented amendments are available at</w:t>
-      </w:r>
-      <w:r>
-        <w:t xml:space="preserve"> </w:t>
-      </w:r>
-      <w:hyperlink r:id="rId33">
+        <w:t xml:space="preserve">).</w:t>
+      </w:r>
+    </w:p>
+    <w:p>
+      <w:pPr>
+        <w:pStyle w:val="Textkrper"/>
+      </w:pPr>
+      <w:r>
+        <w:t xml:space="preserve">We fit all models using the metafor R package (citation). To estimate the overall effect size, we fit an intercept-only 3LMA model. Unless otherwise specified, we conducted moderator analyses by separately entering dummy-coded categorical factors, which were used to estimate the moderating relationship and the effect size within each subgroup of the moderator. All models used inverse-variance weighting.</w:t>
+      </w:r>
+    </w:p>
+    <w:bookmarkStart w:id="33" w:name="publication-bias-analyses"/>
+    <w:p>
+      <w:pPr>
+        <w:pStyle w:val="berschrift4"/>
+      </w:pPr>
+      <w:r>
+        <w:t xml:space="preserve">Publication bias analyses.</w:t>
+      </w:r>
+    </w:p>
+    <w:p>
+      <w:pPr>
+        <w:pStyle w:val="FirstParagraph"/>
+      </w:pPr>
+      <w:r>
+        <w:t xml:space="preserve">Publication bias refers to the well-documented propensity for hypothesis-inconsistent findings to be disproportionately omitted from the published scientific record</w:t>
+      </w:r>
+      <w:r>
+        <w:t xml:space="preserve"> </w:t>
+      </w:r>
+      <w:r>
+        <w:t xml:space="preserve">(Franco, Malhotra, &amp; Simonovits, 2014)</w:t>
+      </w:r>
+      <w:r>
+        <w:t xml:space="preserve">. When present, publication bias can lead to inaccurate effect size estimates and inferential errors in meta-analysis. Consequently, we used three main approaches for assessing and correcting for potential publication bias in our estimation of the overall effect of demand characteristics.</w:t>
+      </w:r>
+    </w:p>
+    <w:p>
+      <w:pPr>
+        <w:pStyle w:val="Textkrper"/>
+      </w:pPr>
+      <w:r>
+        <w:t xml:space="preserve">First, we visually examined</w:t>
+      </w:r>
+      <w:r>
+        <w:t xml:space="preserve"> </w:t>
+      </w:r>
+      <w:r>
+        <w:rPr>
+          <w:iCs/>
+          <w:i/>
+        </w:rPr>
+        <w:t xml:space="preserve">funnel plots,</w:t>
+      </w:r>
+      <w:r>
+        <w:t xml:space="preserve"> </w:t>
+      </w:r>
+      <w:r>
+        <w:t xml:space="preserve">wherein observed effect sizes are plotted against a measure of their precision (e.g., standard error). In the absence of publication bias, the distribution typically resembles a funnel; relatively large studies estimate the effect with high precision, and effect sizes fan out in</w:t>
+      </w:r>
+      <w:r>
+        <w:t xml:space="preserve"> </w:t>
+      </w:r>
+      <w:r>
+        <w:rPr>
+          <w:iCs/>
+          <w:i/>
+        </w:rPr>
+        <w:t xml:space="preserve">both</w:t>
+      </w:r>
+      <w:r>
+        <w:t xml:space="preserve"> </w:t>
+      </w:r>
+      <w:r>
+        <w:t xml:space="preserve">directions as the studies become smaller. If, however, non-significant findings are disproportionately omitted from the scientific record (i.e., there is publication bias), the distribution is often asymmetric/sloped. Funnel plots traditionally contain one effect size per study, but many of our studies produced multiple effect sizes. Thus, we examined two funnel plots: one with all effect sizes and one with the dependent effect sizes aggregated using the weightr R package (citation)</w:t>
+      </w:r>
+      <w:r>
+        <w:rPr>
+          <w:rStyle w:val="Funotenzeichen"/>
+        </w:rPr>
+        <w:footnoteReference w:id="32"/>
+      </w:r>
+      <w:r>
+        <w:t xml:space="preserve">.</w:t>
+      </w:r>
+    </w:p>
+    <w:p>
+      <w:pPr>
+        <w:pStyle w:val="Textkrper"/>
+      </w:pPr>
+      <w:r>
+        <w:t xml:space="preserve">Second, we conducted precision-effect tests</w:t>
+      </w:r>
+      <w:r>
+        <w:t xml:space="preserve"> </w:t>
+      </w:r>
+      <w:r>
+        <w:t xml:space="preserve">(Stanley &amp; Doucouliagos, 2014)</w:t>
+      </w:r>
+      <w:r>
+        <w:t xml:space="preserve">. In precision-effect tests, the relationship between observed effect sizes and their standard errors – which is typically absent when there is no publication bias – is estimated and controlled for in a meta-regression model. The slope of this model is generally interpreted as an estimate of publication bias, and the intercept is interpreted as the bias-corrected overall effect. Precision-effect tests were developed and validated for meta-analyses with independent effect sizes. Nonetheless,</w:t>
+      </w:r>
+      <w:r>
+        <w:t xml:space="preserve"> </w:t>
+      </w:r>
+      <w:r>
+        <w:t xml:space="preserve">Rodgers and Pustejovsky (2021)</w:t>
+      </w:r>
+      <w:r>
+        <w:t xml:space="preserve"> </w:t>
+      </w:r>
+      <w:r>
+        <w:t xml:space="preserve">demonstrated that the method retains fairly good statistical properties when (1) 3LMA is used or (2) dependent effect sizes are aggregated and modeled using random-effects (i.e., two level) meta-regression. We used both approaches.</w:t>
+      </w:r>
+    </w:p>
+    <w:p>
+      <w:pPr>
+        <w:pStyle w:val="Textkrper"/>
+      </w:pPr>
+      <w:r>
+        <w:t xml:space="preserve">Third, we used weight-function modeling</w:t>
+      </w:r>
+      <w:r>
+        <w:t xml:space="preserve"> </w:t>
+      </w:r>
+      <w:r>
+        <w:t xml:space="preserve">(Vevea &amp; Hedges, 1995)</w:t>
+      </w:r>
+      <w:r>
+        <w:t xml:space="preserve">. In weight-function modeling, weighted distribution theory is used to model biased selection based on the significance of observed effects. If the adjusted model provides increased fit, publication bias is a concern and the model can be used to estimate the bias-corrected overall effect size. Once again, weight-function modeling was designed for independent effect sizes. Nonetheless, it has fairly good statistical properties when non-independent effect sizes are aggregated, which we did here</w:t>
+      </w:r>
+      <w:r>
+        <w:t xml:space="preserve"> </w:t>
+      </w:r>
+      <w:r>
+        <w:t xml:space="preserve">(Rodgers &amp; Pustejovsky, 2021)</w:t>
+      </w:r>
+      <w:r>
+        <w:t xml:space="preserve">.</w:t>
+      </w:r>
+    </w:p>
+    <w:p>
+      <w:pPr>
+        <w:pStyle w:val="Textkrper"/>
+      </w:pPr>
+      <w:r>
+        <w:t xml:space="preserve">As a sensitivity analysis, we included publication status (published or unpublished) as a dummy-coded predictor to our overall-effect 3LMA. This allowed us to estimate the difference in the magnitude of published vs. unpublished effects.</w:t>
+      </w:r>
+    </w:p>
+    <w:bookmarkEnd w:id="33"/>
+    <w:bookmarkEnd w:id="34"/>
+    <w:bookmarkStart w:id="36" w:name="transparency-and-openness"/>
+    <w:p>
+      <w:pPr>
+        <w:pStyle w:val="berschrift3"/>
+      </w:pPr>
+      <w:r>
+        <w:t xml:space="preserve">Transparency and openness.</w:t>
+      </w:r>
+    </w:p>
+    <w:p>
+      <w:pPr>
+        <w:pStyle w:val="FirstParagraph"/>
+      </w:pPr>
+      <w:r>
+        <w:t xml:space="preserve">All materials, data, and code are openly available at</w:t>
+      </w:r>
+      <w:r>
+        <w:t xml:space="preserve"> </w:t>
+      </w:r>
+      <w:hyperlink r:id="rId35">
         <w:r>
           <w:rPr>
             <w:rStyle w:val="Hyperlink"/>
@@ -2006,148 +2127,9 @@
         </w:r>
       </w:hyperlink>
       <w:r>
-        <w:t xml:space="preserve">.</w:t>
-      </w:r>
-    </w:p>
-    <w:bookmarkStart w:id="35" w:name="publication-bias-analyses"/>
-    <w:p>
-      <w:pPr>
-        <w:pStyle w:val="berschrift4"/>
-      </w:pPr>
-      <w:r>
-        <w:t xml:space="preserve">Publication bias analyses.</w:t>
-      </w:r>
-    </w:p>
-    <w:p>
-      <w:pPr>
-        <w:pStyle w:val="FirstParagraph"/>
-      </w:pPr>
-      <w:r>
-        <w:t xml:space="preserve">Publication bias refers to the well-documented propensity for hypothesis-inconsistent findings to be disproportionately omitted from the published scientific record</w:t>
-      </w:r>
-      <w:r>
-        <w:t xml:space="preserve"> </w:t>
-      </w:r>
-      <w:r>
-        <w:t xml:space="preserve">(Franco, Malhotra, &amp; Simonovits, 2014)</w:t>
-      </w:r>
-      <w:r>
-        <w:t xml:space="preserve">. When present, publication bias can lead to inaccurate effect size estimates and inferential errors in meta-analysis. Consequently, we used three main approaches for assessing and correcting for potential publication bias in our estimation of the overall effect of demand characteristics.</w:t>
-      </w:r>
-    </w:p>
-    <w:p>
-      <w:pPr>
-        <w:pStyle w:val="Textkrper"/>
-      </w:pPr>
-      <w:r>
-        <w:t xml:space="preserve">First, we visually examined</w:t>
-      </w:r>
-      <w:r>
-        <w:t xml:space="preserve"> </w:t>
-      </w:r>
-      <w:r>
-        <w:rPr>
-          <w:iCs/>
-          <w:i/>
-        </w:rPr>
-        <w:t xml:space="preserve">funnel plots,</w:t>
-      </w:r>
-      <w:r>
-        <w:t xml:space="preserve"> </w:t>
-      </w:r>
-      <w:r>
-        <w:t xml:space="preserve">wherein observed effect sizes are plotted against a measure of their precision (e.g., standard error). In the absence of publication bias, the distribution typically resembles a funnel; relatively large studies estimate the effect with high precision, and effect sizes fan out in</w:t>
-      </w:r>
-      <w:r>
-        <w:t xml:space="preserve"> </w:t>
-      </w:r>
-      <w:r>
-        <w:rPr>
-          <w:iCs/>
-          <w:i/>
-        </w:rPr>
-        <w:t xml:space="preserve">both</w:t>
-      </w:r>
-      <w:r>
-        <w:t xml:space="preserve"> </w:t>
-      </w:r>
-      <w:r>
-        <w:t xml:space="preserve">directions as the studies become smaller. If, however, non-significant findings are disproportionately omitted from the scientific record (i.e., there is publication bias), the distribution is often asymmetric/sloped. Funnel plots traditionally contain one effect size per study, but many of our studies produced multiple effect sizes. Thus, we examined two funnel plots: one with all effect sizes and one with the dependent effect sizes aggregated</w:t>
-      </w:r>
-      <w:r>
-        <w:rPr>
-          <w:rStyle w:val="Funotenzeichen"/>
-        </w:rPr>
-        <w:footnoteReference w:id="34"/>
-      </w:r>
-      <w:r>
-        <w:t xml:space="preserve">.</w:t>
-      </w:r>
-    </w:p>
-    <w:p>
-      <w:pPr>
-        <w:pStyle w:val="Textkrper"/>
-      </w:pPr>
-      <w:r>
-        <w:t xml:space="preserve">Second, we conducted precision-effect tests</w:t>
-      </w:r>
-      <w:r>
-        <w:t xml:space="preserve"> </w:t>
-      </w:r>
-      <w:r>
-        <w:t xml:space="preserve">(Stanley &amp; Doucouliagos, 2014)</w:t>
-      </w:r>
-      <w:r>
-        <w:t xml:space="preserve">. In precision-effect tests, the relationship between observed effect sizes and their standard errors—which is typically absent when there is no publication bias—is estimated and controlled for in a meta-regression model. The slope of this model is generally interpreted as an estimate of publication bias, and the intercept is interpreted as the bias-corrected overall effect. Precision-effect tests were developed and validated for meta-analyses with independent effect sizes. Nonetheless,</w:t>
-      </w:r>
-      <w:r>
-        <w:t xml:space="preserve"> </w:t>
-      </w:r>
-      <w:r>
-        <w:t xml:space="preserve">Rodgers and Pustejovsky (2021)</w:t>
-      </w:r>
-      <w:r>
-        <w:t xml:space="preserve"> </w:t>
-      </w:r>
-      <w:r>
-        <w:t xml:space="preserve">demonstrated that the method retains fairly good statistical properties when (1) 3LMA is used or (2) dependent effect sizes are aggregated and modeled using random-effects (i.e., two level) meta-regression. We used both approaches.</w:t>
-      </w:r>
-    </w:p>
-    <w:p>
-      <w:pPr>
-        <w:pStyle w:val="Textkrper"/>
-      </w:pPr>
-      <w:r>
-        <w:t xml:space="preserve">Third, we used weight-function modeling</w:t>
-      </w:r>
-      <w:r>
-        <w:t xml:space="preserve"> </w:t>
-      </w:r>
-      <w:r>
-        <w:t xml:space="preserve">(Vevea &amp; Hedges, 1995)</w:t>
-      </w:r>
-      <w:r>
-        <w:t xml:space="preserve">. In weight-function modeling, weighted distribution theory is used to model biased selection based on the significance of observed effects. If the adjusted model provides increased fit, publication bias is a concern and the model can be used to estimate the bias-corrected overall effect size. Once again, weight-function modeling was designed for independent effect sizes. Nonetheless, it has fairly good statistical properties when non-independent effect sizes are aggregated, which we did here</w:t>
-      </w:r>
-      <w:r>
-        <w:t xml:space="preserve"> </w:t>
-      </w:r>
-      <w:r>
-        <w:t xml:space="preserve">(Rodgers &amp; Pustejovsky, 2021)</w:t>
-      </w:r>
-      <w:r>
-        <w:t xml:space="preserve">.</w:t>
-      </w:r>
-    </w:p>
-    <w:p>
-      <w:pPr>
-        <w:pStyle w:val="Textkrper"/>
-      </w:pPr>
-      <w:r>
-        <w:t xml:space="preserve">As a sensitivity analysis, we included publication status (published or unpublished) as a dummy-coded predictor to our overall-effect 3LMA. This allowed us to estimate the difference in the magnitude of published vs. unpublished effects.</w:t>
-      </w:r>
-    </w:p>
-    <w:bookmarkEnd w:id="35"/>
+        <w:t xml:space="preserve">. This link also contains our pre-registration plan and documented amendments.</w:t>
+      </w:r>
+    </w:p>
     <w:bookmarkEnd w:id="36"/>
     <w:bookmarkEnd w:id="37"/>
     <w:bookmarkStart w:id="54" w:name="results"/>
@@ -2401,7 +2383,7 @@
         <w:t xml:space="preserve"> </w:t>
       </w:r>
       <w:r>
-        <w:t xml:space="preserve">= -1.66 to</w:t>
+        <w:t xml:space="preserve">= -1.52 to</w:t>
       </w:r>
       <w:r>
         <w:t xml:space="preserve"> </w:t>
@@ -2415,7 +2397,7 @@
         <w:t xml:space="preserve"> </w:t>
       </w:r>
       <w:r>
-        <w:t xml:space="preserve">= 2.11. For the sake of example, we arbitrarily classified any effect size less than 0.10 standard deviation in either direction as</w:t>
+        <w:t xml:space="preserve">= 2.01. For the sake of example, we arbitrarily classified any effect size less than 0.10 standard deviation in either direction as</w:t>
       </w:r>
       <w:r>
         <w:t xml:space="preserve"> </w:t>
@@ -2449,7 +2431,7 @@
         <w:t xml:space="preserve">direction of the communicated hypothesis (19%).</w:t>
       </w:r>
     </w:p>
-    <w:bookmarkStart w:id="49" w:name="moderator-analyses"/>
+    <w:bookmarkStart w:id="44" w:name="moderator-analyses"/>
     <w:p>
       <w:pPr>
         <w:pStyle w:val="berschrift3"/>
@@ -3184,7 +3166,7 @@
         <w:t xml:space="preserve"> </w:t>
       </w:r>
       <w:r>
-        <w:t xml:space="preserve">= .157) studies—but this difference was not statistically significant,</w:t>
+        <w:t xml:space="preserve">= .157) studies – but this difference was not statistically significant,</w:t>
       </w:r>
       <w:r>
         <w:t xml:space="preserve"> </w:t>
@@ -3221,13 +3203,14 @@
         <w:t xml:space="preserve">).</w:t>
       </w:r>
     </w:p>
-    <w:bookmarkStart w:id="44" w:name="exploratory-robustness-check"/>
-    <w:p>
-      <w:pPr>
-        <w:pStyle w:val="berschrift4"/>
-      </w:pPr>
-      <w:r>
-        <w:t xml:space="preserve">Exploratory robustness check.</w:t>
+    <w:bookmarkEnd w:id="44"/>
+    <w:bookmarkStart w:id="45" w:name="exploratory-robustness-checks"/>
+    <w:p>
+      <w:pPr>
+        <w:pStyle w:val="berschrift3"/>
+      </w:pPr>
+      <w:r>
+        <w:t xml:space="preserve">Exploratory robustness checks.</w:t>
       </w:r>
     </w:p>
     <w:p>
@@ -3243,7 +3226,7 @@
         <w:pStyle w:val="Textkrper"/>
       </w:pPr>
       <w:r>
-        <w:t xml:space="preserve">As an exploratory robustness check, we fit a 3LMA with student status, data collection medium, and payment status entered as effect-coded factors. This exploratory analysis indicated that student status—but not data collection medium (</w:t>
+        <w:t xml:space="preserve">As an exploratory robustness check, we fit a 3LMA with student status, data collection medium, and payment status entered as effect-coded factors. This exploratory analysis indicated that student status – but not data collection medium (</w:t>
       </w:r>
       <w:r>
         <w:rPr>
@@ -3295,7 +3278,7 @@
         <w:t xml:space="preserve"> </w:t>
       </w:r>
       <w:r>
-        <w:t xml:space="preserve">= .280)—was a significant moderator of demand effects,</w:t>
+        <w:t xml:space="preserve">= .280) – was a significant moderator of demand effects,</w:t>
       </w:r>
       <w:r>
         <w:t xml:space="preserve"> </w:t>
@@ -3327,11 +3310,11 @@
         <w:t xml:space="preserve">= .034. In other words, only student status was robustly associated with differences in demand effects in a more complex model.</w:t>
       </w:r>
     </w:p>
-    <w:bookmarkEnd w:id="44"/>
-    <w:bookmarkStart w:id="48" w:name="X4d2f8228bdffda6a1bb824165ec8bac5cd8c7b9"/>
-    <w:p>
-      <w:pPr>
-        <w:pStyle w:val="berschrift4"/>
+    <w:bookmarkEnd w:id="45"/>
+    <w:bookmarkStart w:id="49" w:name="X4d2f8228bdffda6a1bb824165ec8bac5cd8c7b9"/>
+    <w:p>
+      <w:pPr>
+        <w:pStyle w:val="berschrift3"/>
       </w:pPr>
       <w:r>
         <w:t xml:space="preserve">Estimating demand effects in specific study contexts.</w:t>
@@ -3346,18 +3329,18 @@
           <wp:inline>
             <wp:extent cx="4587290" cy="3669832"/>
             <wp:effectExtent b="0" l="0" r="0" t="0"/>
-            <wp:docPr descr="Figure 4.  Estimated overall effect of positive demand characteristics in a classic experimental setting (in-person study testing a positive effect with a volunteer student sample) and an online worker setting (online study testing a positive effects with a paid non-student sample)" title="" id="46" name="Picture"/>
+            <wp:docPr descr="Figure 4.  Estimated overall effect of positive demand characteristics in a classic experimental setting (in-person study testing a positive effect with a volunteer student sample) and an online worker setting (online study testing a positive effects with a paid non-student sample)" title="" id="47" name="Picture"/>
             <a:graphic>
               <a:graphicData uri="http://schemas.openxmlformats.org/drawingml/2006/picture">
                 <pic:pic>
                   <pic:nvPicPr>
-                    <pic:cNvPr descr="metaware_manuscript_files/figure-docx/predplot-1.png" id="47" name="Picture"/>
+                    <pic:cNvPr descr="metaware_manuscript_files/figure-docx/predplot-1.png" id="48" name="Picture"/>
                     <pic:cNvPicPr>
                       <a:picLocks noChangeArrowheads="1" noChangeAspect="1"/>
                     </pic:cNvPicPr>
                   </pic:nvPicPr>
                   <pic:blipFill>
-                    <a:blip r:embed="rId45"/>
+                    <a:blip r:embed="rId46"/>
                     <a:stretch>
                       <a:fillRect/>
                     </a:stretch>
@@ -3424,7 +3407,7 @@
         <w:pStyle w:val="Textkrper"/>
       </w:pPr>
       <w:r>
-        <w:t xml:space="preserve">Our openly-available data allow future researchers to estimate the effects of demand characteristics in various study contexts. To demonstrate this, we fit a 3LMA with student status, data collection medium, payment status, and type of demand characteristic comparison entered as dummy-coded factors. By changing the reference level of these dummy-coded factors, we were able to derive estimates of demand effects in two common scenarios described below.</w:t>
+        <w:t xml:space="preserve">Our models allow estimation of the effects of demand characteristics in various study contexts. To explore this functionality (and to demonstrate a potentially use for our dataset in the future), we fit a 3LMA with student status, data collection medium, payment status, and type of demand characteristic comparison entered as dummy-coded factors. By changing the reference level of these dummy-coded factors, we were able to derive estimates of demand effects in two common scenarios described below.</w:t>
       </w:r>
     </w:p>
     <w:p>
@@ -3530,7 +3513,6 @@
         <w:t xml:space="preserve">).</w:t>
       </w:r>
     </w:p>
-    <w:bookmarkEnd w:id="48"/>
     <w:bookmarkEnd w:id="49"/>
     <w:bookmarkStart w:id="53" w:name="publication-bias-analyses-1"/>
     <w:p>
@@ -3912,7 +3894,7 @@
         <w:pStyle w:val="FirstParagraph"/>
       </w:pPr>
       <w:r>
-        <w:t xml:space="preserve">Overall, explicit manipulations of demand characteristics caused participants’ responses to shift in a manner consistent with the communicated hypothesis. However, significant heterogeneity was observed. Using arbitrary thresholds, we estimated that 63% of demand characteristics manipulations produce hypothesis-consistent shifts (</w:t>
+        <w:t xml:space="preserve">Overall, explicit manipulations of demand characteristics caused participants’ responses to shift in a manner consistent with the communicated hypothesis. However, effects were very heterogeneous. As an illustration, we estimated that 63% of demand characteristics manipulations produce hypothesis-consistent shifts (</w:t>
       </w:r>
       <m:oMath>
         <m:r>
@@ -3958,7 +3940,7 @@
         <w:t xml:space="preserve"> </w:t>
       </w:r>
       <w:r>
-        <w:t xml:space="preserve">&gt; 0.10). Moderator analyses revealed three study features that are associated with more hypothesis-consistent shifts in responses: (1) sampling student populations, (2) running studies in-person, and (3) communicating that the researchers hypothesizes there will be</w:t>
+        <w:t xml:space="preserve">&gt; 0.10). Moderator analyses revealed three study features that were associated with more hypothesis-consistent shifts in responses: (1) sampling student populations, (2) running studies in-person, and (3) communicating that the researchers hypothesizes there will be</w:t>
       </w:r>
       <w:r>
         <w:t xml:space="preserve"> </w:t>
@@ -3974,7 +3956,15 @@
         <w:t xml:space="preserve"> </w:t>
       </w:r>
       <w:r>
-        <w:t xml:space="preserve">shift in responses (i.e., using nil demand manipulations). Of the three, sampling student populations appeared the be the most robust moderator. We estimated that demand characteristics typically produce small increases in hypothesis-consistent responding in</w:t>
+        <w:t xml:space="preserve">shift in responses (i.e., using nil demand manipulations). Of the three, sampling student populations appeared the be the most robust moderator.</w:t>
+      </w:r>
+    </w:p>
+    <w:p>
+      <w:pPr>
+        <w:pStyle w:val="Textkrper"/>
+      </w:pPr>
+      <w:r>
+        <w:t xml:space="preserve">Practically speaking, we estimated that demand characteristics are predicted to produce small increases in hypothesis-consistent responding in</w:t>
       </w:r>
       <w:r>
         <w:t xml:space="preserve"> </w:t>
@@ -3992,7 +3982,7 @@
         <w:t xml:space="preserve"> </w:t>
       </w:r>
       <w:r>
-        <w:t xml:space="preserve">(in-person studies testing a positive effect with unpaid student subjects). When these studies are run online with paid workers—an</w:t>
+        <w:t xml:space="preserve">(in-person studies testing a positive effect with unpaid student subjects). In contrast, when these studies are run online with paid workers – an</w:t>
       </w:r>
       <w:r>
         <w:t xml:space="preserve"> </w:t>
@@ -4007,7 +3997,10 @@
         <w:t xml:space="preserve">”</w:t>
       </w:r>
       <w:r>
-        <w:t xml:space="preserve">—we estimated that demand effects are near zero. However, these results are ultimately preliminary given the high heterogeneity and inconsistent evidence of the direction and impact of publication bias.</w:t>
+        <w:t xml:space="preserve"> </w:t>
+      </w:r>
+      <w:r>
+        <w:t xml:space="preserve">– we estimated that demand effects are near zero. However, these results are ultimately preliminary given the high heterogeneity and inconsistent evidence of the direction and impact of publication bias.</w:t>
       </w:r>
     </w:p>
     <w:p>
@@ -4036,7 +4029,7 @@
     </w:p>
     <w:bookmarkEnd w:id="55"/>
     <w:bookmarkEnd w:id="56"/>
-    <w:bookmarkStart w:id="72" w:name="study-2"/>
+    <w:bookmarkStart w:id="73" w:name="study-2"/>
     <w:p>
       <w:pPr>
         <w:pStyle w:val="berschrift1"/>
@@ -4059,13 +4052,18 @@
         <w:t xml:space="preserve">1</w:t>
       </w:r>
       <w:r>
-        <w:t xml:space="preserve">). Unfortunately, these factors were rarely measured in the studies included in the meta-analysis. We thus estimated their values through an experiment with new set of participants. Our rationale was that the best way to understand these factors would be to elicit judgments about their presence from na</w:t>
-      </w:r>
-      <w:r>
-        <w:t xml:space="preserve">ve participants. Using these measurements, we then tested their moderating role by entering the values into meta-regressions. Also through meta-regression, we examined whether a new set of participants could retroactively predict the effects of the demand characteristic manipulations in the Study 1 meta-analysis.</w:t>
-      </w:r>
-    </w:p>
-    <w:bookmarkStart w:id="65" w:name="methodology-1"/>
+        <w:t xml:space="preserve">). Unfortunately, these factors were rarely measured in the studies included in the meta-analysis. We thus estimated their values through an experiment.</w:t>
+      </w:r>
+    </w:p>
+    <w:p>
+      <w:pPr>
+        <w:pStyle w:val="Textkrper"/>
+      </w:pPr>
+      <w:r>
+        <w:t xml:space="preserve">Our rationale was that the best way to understand these factors would be to elicit judgments about their presence from na:ive participants. Using these measurements, we then tested their moderating role by entering the values into meta-regressions. Also through meta-regression, we examined whether a new set of participants could retroactively predict the effects of the demand characteristic manipulations in the Study 1 meta-analysis.</w:t>
+      </w:r>
+    </w:p>
+    <w:bookmarkStart w:id="66" w:name="methodology-1"/>
     <w:p>
       <w:pPr>
         <w:pStyle w:val="berschrift2"/>
@@ -4198,7 +4196,29 @@
         <w:pStyle w:val="Textkrper"/>
       </w:pPr>
       <w:r>
-        <w:t xml:space="preserve">Using a web-based survey, 224 undergraduates from Stanford University reviewed 10 randomly-selected vignettes in exchange for course credit. For each vignette, raters were asked to first identify the researcher’s hypothesis. Here, participants chose between four options that described a filler effect (usually involving an irrelevant dependent variable) or a positive, negative, or nil effect of the independent variable on the dependent variable. Afterwards, they rated the extent to which they would hypothetically (1) be motivated to adjust responses based on the hypothesis (-3 =</w:t>
+        <w:t xml:space="preserve">Using a web-based survey, 222 undergraduates from Stanford University reviewed 10 randomly-selected vignettes in exchange for course credit (49% female; 35% male, 14.00% did not report gender; 2% transgender or gender non-conforming). 32% of participants reported they were White/Caucasian, 28.00% Asian, 8% Black/African American, and 7.00% Native Hawaiian or Other Pacific Islander. 11% of participants indicated that there ethnicity could not be described by any single provided category, and 14.00% did not report ethnicity. The average participant age was 20.20 (</w:t>
+      </w:r>
+      <m:oMath>
+        <m:r>
+          <m:t>S</m:t>
+        </m:r>
+        <m:r>
+          <m:t>D</m:t>
+        </m:r>
+      </m:oMath>
+      <w:r>
+        <w:t xml:space="preserve"> </w:t>
+      </w:r>
+      <w:r>
+        <w:t xml:space="preserve">= 5.25).</w:t>
+      </w:r>
+    </w:p>
+    <w:p>
+      <w:pPr>
+        <w:pStyle w:val="Textkrper"/>
+      </w:pPr>
+      <w:r>
+        <w:t xml:space="preserve">For each vignette, raters were asked to first identify the researcher’s hypothesis. Here, participants chose between four options that described a filler effect (usually involving an irrelevant dependent variable) or a positive, negative, or nil effect of the independent variable on the dependent variable. Afterwards, they rated the extent to which they would hypothetically (1) be motivated to adjust responses based on the hypothesis (-3 =</w:t>
       </w:r>
       <w:r>
         <w:t xml:space="preserve"> </w:t>
@@ -4287,7 +4307,7 @@
         <w:pStyle w:val="Textkrper"/>
       </w:pPr>
       <w:r>
-        <w:t xml:space="preserve">Ratings were removed in instances where the rater did not correctly identify the hypothesis communicated in the vignette. The remaining ratings were averaged across raters to provide mean estimates of motivation, opportunity, and belief.</w:t>
+        <w:t xml:space="preserve">Ratings were removed in instances where the rater (a) did not respond, or (b) did not correctly identify the hypothesis communicated in the vignette. The remaining ratings were averaged across raters to provide mean estimates of motivation, opportunity, and belief.</w:t>
       </w:r>
     </w:p>
     <w:p>
@@ -4565,8 +4585,40 @@
       </w:r>
     </w:p>
     <w:bookmarkEnd w:id="64"/>
+    <w:bookmarkStart w:id="65" w:name="transparency-and-openness-1"/>
+    <w:p>
+      <w:pPr>
+        <w:pStyle w:val="berschrift3"/>
+      </w:pPr>
+      <w:r>
+        <w:t xml:space="preserve">Transparency and openness.</w:t>
+      </w:r>
+    </w:p>
+    <w:p>
+      <w:pPr>
+        <w:pStyle w:val="FirstParagraph"/>
+      </w:pPr>
+      <w:r>
+        <w:t xml:space="preserve">All materials, data, and code are openly available at</w:t>
+      </w:r>
+      <w:r>
+        <w:t xml:space="preserve"> </w:t>
+      </w:r>
+      <w:hyperlink r:id="rId35">
+        <w:r>
+          <w:rPr>
+            <w:rStyle w:val="Hyperlink"/>
+          </w:rPr>
+          <w:t xml:space="preserve">https://osf.io/3hkre/</w:t>
+        </w:r>
+      </w:hyperlink>
+      <w:r>
+        <w:t xml:space="preserve">. This link also contains our pre-registration plan and documented amendments.</w:t>
+      </w:r>
+    </w:p>
     <w:bookmarkEnd w:id="65"/>
-    <w:bookmarkStart w:id="70" w:name="results-1"/>
+    <w:bookmarkEnd w:id="66"/>
+    <w:bookmarkStart w:id="71" w:name="results-1"/>
     <w:p>
       <w:pPr>
         <w:pStyle w:val="berschrift2"/>
@@ -4584,18 +4636,18 @@
           <wp:inline>
             <wp:extent cx="5963478" cy="4128561"/>
             <wp:effectExtent b="0" l="0" r="0" t="0"/>
-            <wp:docPr descr="Figure 8.  The effects of demand characteristics on participants’ responses were not significantly related to motivation (Panel A), opportunity (Panel B), or prediction (Panel D) ratings. They were, however, significantly related to belief ratings (Panel C)." title="" id="67" name="Picture"/>
+            <wp:docPr descr="Figure 8.  The effects of demand characteristics on participants’ responses were not significantly related to motivation (Panel A), opportunity (Panel B), or prediction (Panel D) ratings. They were, however, significantly related to belief ratings (Panel C)." title="" id="68" name="Picture"/>
             <a:graphic>
               <a:graphicData uri="http://schemas.openxmlformats.org/drawingml/2006/picture">
                 <pic:pic>
                   <pic:nvPicPr>
-                    <pic:cNvPr descr="metaware_manuscript_files/figure-docx/modfig-1.png" id="68" name="Picture"/>
+                    <pic:cNvPr descr="metaware_manuscript_files/figure-docx/modfig-1.png" id="69" name="Picture"/>
                     <pic:cNvPicPr>
                       <a:picLocks noChangeArrowheads="1" noChangeAspect="1"/>
                     </pic:cNvPicPr>
                   </pic:nvPicPr>
                   <pic:blipFill>
-                    <a:blip r:embed="rId66"/>
+                    <a:blip r:embed="rId67"/>
                     <a:stretch>
                       <a:fillRect/>
                     </a:stretch>
@@ -4865,13 +4917,13 @@
         <w:t xml:space="preserve">, Panel D).</w:t>
       </w:r>
     </w:p>
-    <w:bookmarkStart w:id="69" w:name="unaccounted-variability"/>
+    <w:bookmarkStart w:id="70" w:name="residual-variability"/>
     <w:p>
       <w:pPr>
         <w:pStyle w:val="berschrift3"/>
       </w:pPr>
       <w:r>
-        <w:t xml:space="preserve">Unaccounted variability.</w:t>
+        <w:t xml:space="preserve">Residual variability.</w:t>
       </w:r>
     </w:p>
     <w:p>
@@ -4879,7 +4931,7 @@
         <w:pStyle w:val="FirstParagraph"/>
       </w:pPr>
       <w:r>
-        <w:t xml:space="preserve">To evaluate how much variability in demand effects is currently unaccounted, we calculated a psuedo-</w:t>
+        <w:t xml:space="preserve">To evaluate how much variability in demand effects is currently unaccounted for by our model, we calculated a psuedo-</w:t>
       </w:r>
       <m:oMath>
         <m:sSup>
@@ -4945,9 +4997,9 @@
         <w:t xml:space="preserve">) in two 3LMA models: one that contained only an intercept and the other that contained student status, payment status, mode of data collection, type of demand manipulation, belief, motivation, and opportunity as predictors. These results indicated that these moderators accounted for 36.77% of the observed variability in demand effects.</w:t>
       </w:r>
     </w:p>
-    <w:bookmarkEnd w:id="69"/>
     <w:bookmarkEnd w:id="70"/>
-    <w:bookmarkStart w:id="71" w:name="discussion-1"/>
+    <w:bookmarkEnd w:id="71"/>
+    <w:bookmarkStart w:id="72" w:name="discussion-1"/>
     <w:p>
       <w:pPr>
         <w:pStyle w:val="berschrift2"/>
@@ -4970,7 +5022,7 @@
         <w:t xml:space="preserve">Coles, Gaertner, et al. (2022)</w:t>
       </w:r>
       <w:r>
-        <w:t xml:space="preserve">, we did not find evidence of two moderators theorized to underlie a response bias mechanism: motivation and opportunity to adjust responses. We did, however, find evidence that such effects are moderated by a measure of participants’ belief in the communicated effect. Given that demand effects appear to depend, in part, on the extent to which participants’ believe the communicated hypothesis, these results provide preliminary evidence of a placebo-based mechanism.</w:t>
+        <w:t xml:space="preserve">, we did not find evidence of two moderators theorized to underlie a response bias mechanism: motivation and opportunity to adjust responses. We did, however, find evidence that such effects are moderated by a measure of participants’ belief in the communicated effect. Given that demand effects appear to depend in part on the extent to which participants’ believe the communicated hypothesis, these results provide preliminary evidence of a placebo-based mechanism.</w:t>
       </w:r>
     </w:p>
     <w:p>
@@ -4978,7 +5030,7 @@
         <w:pStyle w:val="Textkrper"/>
       </w:pPr>
       <w:r>
-        <w:t xml:space="preserve">To test the moderating role of participants’ motivation to adjust responses, opportunity to adjust responses, and belief in the experimenter’s hypothesis, we had to rely on ratings from an new set of participants. This strategy was necessary because researchers have rarely measured these proposed moderators. However, it is not without limitations. First, raters may not have enough information to make an accurate prediction about other participants’ motivation, opportunity to adjust responses, and belief in the communicated hypothesis. For the sake of feasibility, we gave participants a short summary of the study. However, it is unclear if participants could accurately imagine the reality of being in these studies based on these relatively short descriptions. Indeed, to gauge the impact of demand characteristics, other researchers have provided participants with extensive information about the study—perhaps even by running them through the procedures</w:t>
+        <w:t xml:space="preserve">In the current study, we relied on moderator ratings from a new set of participants. This strategy was necessary because researchers have rarely measured these proposed moderators but it has several limitations. First, raters may not have enough information to make an accurate prediction about other participants’ motivation, opportunity to adjust responses, and belief in the communicated hypothesis. For the sake of feasibility, we gave participants a short summary of the study, but we don’t know how well participants could imagine the reality of being in these studies. Indeed, to gauge the impact of demand characteristics, other researchers have provided participants with extensive information about the study – even running them through the full procedure</w:t>
       </w:r>
       <w:r>
         <w:t xml:space="preserve"> </w:t>
@@ -4987,7 +5039,7 @@
         <w:t xml:space="preserve">(Orne, 1969)</w:t>
       </w:r>
       <w:r>
-        <w:t xml:space="preserve">. Thus, participants may have provided more valid ratings if they had more information about the studies (e.g., video recreations of the procedures).</w:t>
+        <w:t xml:space="preserve">. Thus, participants might have provided more valid ratings if they had more information about the studies (e.g., video recreations of the procedures).</w:t>
       </w:r>
     </w:p>
     <w:p>
@@ -4995,7 +5047,7 @@
         <w:pStyle w:val="Textkrper"/>
       </w:pPr>
       <w:r>
-        <w:t xml:space="preserve">Second, our specific sample of raters—or maybe even modern-day participants in general—may not representative of the people sampled in previous research</w:t>
+        <w:t xml:space="preserve">Second, our specific sample of raters – or maybe even modern-day participants in general – may not representative of the people sampled in previous research</w:t>
       </w:r>
       <w:r>
         <w:t xml:space="preserve"> </w:t>
@@ -5004,7 +5056,7 @@
         <w:t xml:space="preserve">(Gergen, 1973)</w:t>
       </w:r>
       <w:r>
-        <w:t xml:space="preserve">. In other words, maybe 21th century Stanford University undergraduates have different study-related motivations, judgments, and beliefs than the participants who completed previous studies on demand characteristics. To test the idea, we re-ran our motivation, opportunity, and belief moderator analyses focusing only on studies completed in the</w:t>
+        <w:t xml:space="preserve">. In other words, maybe contemporary undergraduates have different study-related motivations, judgments, and beliefs than the participants who completed previous studies on demand characteristics as much as 60 years earlier. To test this idea, we re-ran our motivation, opportunity, and belief moderator analyses focusing only on studies completed in the</w:t>
       </w:r>
       <w:r>
         <w:t xml:space="preserve"> </w:t>
@@ -5017,7 +5069,7 @@
         <w:t xml:space="preserve">past decade</w:t>
       </w:r>
       <w:r>
-        <w:t xml:space="preserve">. The idea is that doing so helps minimize differences between the participants who completed the original studies and the raters who completed our rating task. The patterns of results in this sensitive analysis, however, were largely the same as those from the full dataset.</w:t>
+        <w:t xml:space="preserve">. The idea is that doing so helps minimize differences between the participants who completed the original studies and the raters who completed our rating task. The patterns of results in this sensitivity analysis were largely the same as those from the full dataset.</w:t>
       </w:r>
     </w:p>
     <w:p>
@@ -5028,9 +5080,9 @@
         <w:t xml:space="preserve">To address these two limitations via a different strategy, we re-examined the mechanisms underlying demand effects in a small exploratory replication of an experiment in the meta-analysis.</w:t>
       </w:r>
     </w:p>
-    <w:bookmarkEnd w:id="71"/>
     <w:bookmarkEnd w:id="72"/>
-    <w:bookmarkStart w:id="75" w:name="study-3"/>
+    <w:bookmarkEnd w:id="73"/>
+    <w:bookmarkStart w:id="77" w:name="study-3"/>
     <w:p>
       <w:pPr>
         <w:pStyle w:val="berschrift1"/>
@@ -5053,10 +5105,10 @@
         <w:t xml:space="preserve">Coles, Gaertner, et al. (2022)</w:t>
       </w:r>
       <w:r>
-        <w:t xml:space="preserve">. The order in which participants completed Studies 2 and 3 were randomized.</w:t>
-      </w:r>
-    </w:p>
-    <w:bookmarkStart w:id="73" w:name="methodology-2"/>
+        <w:t xml:space="preserve">, an experiment on the the effect of facial expressions on feelings of happiness. The order in which participants completed Studies 2 and 3 were randomized.</w:t>
+      </w:r>
+    </w:p>
+    <w:bookmarkStart w:id="75" w:name="methodology-2"/>
     <w:p>
       <w:pPr>
         <w:pStyle w:val="berschrift2"/>
@@ -5114,14 +5166,13 @@
         <w:t xml:space="preserve">Using a similar procedure as Study 2, participants were excluded if they did not correctly identify the stated hypothesis at the end of the study (final n = 160). Almost all participants correctly inferred that we were interested in links between facial poses and emotional experience. However, particularly in the nil hypothesis condition (76% of exclusion), they did not correct specify whether we expected a positive or nil effect. Afterwards, participants reported the extent to which they were motivated to confirm the hypothesis, had the opportunity to adjust their responses, and believed in facial feedback effects. These measures were similar to those used in Study 2. Altogether, the study used a 2 (facial pose: happy or neutral) × 2 (block: first or second) × 2 (demand characteristics: positive demand or nil demand) mixed design, with demand characteristics manipulated between subjects.</w:t>
       </w:r>
     </w:p>
-    <w:bookmarkEnd w:id="73"/>
-    <w:bookmarkStart w:id="74" w:name="results-2"/>
-    <w:p>
-      <w:pPr>
-        <w:pStyle w:val="berschrift2"/>
-      </w:pPr>
-      <w:r>
-        <w:t xml:space="preserve">Results</w:t>
+    <w:bookmarkStart w:id="74" w:name="transparency-and-openness-2"/>
+    <w:p>
+      <w:pPr>
+        <w:pStyle w:val="berschrift3"/>
+      </w:pPr>
+      <w:r>
+        <w:t xml:space="preserve">Transparency and openness.</w:t>
       </w:r>
     </w:p>
     <w:p>
@@ -5129,561 +5180,602 @@
         <w:pStyle w:val="FirstParagraph"/>
       </w:pPr>
       <w:r>
-        <w:t xml:space="preserve">Following</w:t>
-      </w:r>
-      <w:r>
-        <w:t xml:space="preserve"> </w:t>
-      </w:r>
-      <w:r>
-        <w:t xml:space="preserve">Coles, Gaertner, et al. (2022)</w:t>
-      </w:r>
-      <w:r>
-        <w:t xml:space="preserve">, we fit a mixed-effect regression with (a) facial pose, demand characteristics, and block number entered as effect-coded factors and (b) random-intercepts for participants. We used model-derived contrasts to estimate mean differences scores.</w:t>
-      </w:r>
-      <w:r>
-        <w:t xml:space="preserve"> </w:t>
-      </w:r>
-      <w:r>
-        <w:rPr>
-          <w:iCs/>
-          <w:i/>
-        </w:rPr>
-        <w:t xml:space="preserve">F</w:t>
-      </w:r>
-      <w:r>
-        <w:t xml:space="preserve">-values were estimated through ANOVA tables with Type 3 Sums of Squares and Satterthwaite degrees of freedom. Results indicated that participants reported higher levels of happiness after posing happy vs. neutral expressions,</w:t>
-      </w:r>
-      <w:r>
-        <w:t xml:space="preserve"> </w:t>
-      </w:r>
-      <w:r>
-        <w:rPr>
-          <w:iCs/>
-          <w:i/>
-        </w:rPr>
-        <w:t xml:space="preserve">M</w:t>
-      </w:r>
-      <w:r>
-        <w:rPr>
-          <w:vertAlign w:val="subscript"/>
-          <w:iCs/>
-          <w:i/>
-        </w:rPr>
-        <w:t xml:space="preserve">diff</w:t>
-      </w:r>
-      <w:r>
-        <w:t xml:space="preserve"> </w:t>
-      </w:r>
-      <w:r>
-        <w:t xml:space="preserve">= 0.71,</w:t>
-      </w:r>
-      <w:r>
-        <w:t xml:space="preserve"> </w:t>
-      </w:r>
-      <w:r>
-        <w:rPr>
-          <w:iCs/>
-          <w:i/>
-        </w:rPr>
-        <w:t xml:space="preserve">F</w:t>
-      </w:r>
-      <w:r>
-        <w:t xml:space="preserve">(1, 469.32) = 162.38,</w:t>
-      </w:r>
-      <w:r>
-        <w:t xml:space="preserve"> </w:t>
-      </w:r>
-      <w:r>
-        <w:rPr>
-          <w:iCs/>
-          <w:i/>
-        </w:rPr>
-        <w:t xml:space="preserve">p</w:t>
-      </w:r>
-      <w:r>
-        <w:t xml:space="preserve"> </w:t>
-      </w:r>
-      <w:r>
-        <w:t xml:space="preserve">&lt; .001. Furthermore, this effect was more pronounced in the positive (</w:t>
-      </w:r>
-      <w:r>
-        <w:rPr>
-          <w:iCs/>
-          <w:i/>
-        </w:rPr>
-        <w:t xml:space="preserve">M</w:t>
-      </w:r>
-      <w:r>
-        <w:rPr>
-          <w:vertAlign w:val="subscript"/>
-          <w:iCs/>
-          <w:i/>
-        </w:rPr>
-        <w:t xml:space="preserve">diff</w:t>
-      </w:r>
-      <w:r>
-        <w:t xml:space="preserve"> </w:t>
-      </w:r>
-      <w:r>
-        <w:t xml:space="preserve">= 0.89) vs. nil (</w:t>
-      </w:r>
-      <w:r>
-        <w:rPr>
-          <w:iCs/>
-          <w:i/>
-        </w:rPr>
-        <w:t xml:space="preserve">M</w:t>
-      </w:r>
-      <w:r>
-        <w:rPr>
-          <w:vertAlign w:val="subscript"/>
-          <w:iCs/>
-          <w:i/>
-        </w:rPr>
-        <w:t xml:space="preserve">diff</w:t>
-      </w:r>
-      <w:r>
-        <w:t xml:space="preserve"> </w:t>
-      </w:r>
-      <w:r>
-        <w:t xml:space="preserve">= 0.52) demand conditions,</w:t>
-      </w:r>
-      <w:r>
-        <w:t xml:space="preserve"> </w:t>
-      </w:r>
-      <w:r>
-        <w:rPr>
-          <w:iCs/>
-          <w:i/>
-        </w:rPr>
-        <w:t xml:space="preserve">F</w:t>
-      </w:r>
-      <w:r>
-        <w:t xml:space="preserve">(1, 469.32) = 11.30,</w:t>
-      </w:r>
-      <w:r>
-        <w:t xml:space="preserve"> </w:t>
-      </w:r>
-      <w:r>
-        <w:rPr>
-          <w:iCs/>
-          <w:i/>
-        </w:rPr>
-        <w:t xml:space="preserve">p =</w:t>
-      </w:r>
-      <w:r>
-        <w:t xml:space="preserve"> </w:t>
-      </w:r>
-      <w:r>
-        <w:t xml:space="preserve">.001.</w:t>
-      </w:r>
-    </w:p>
-    <w:p>
-      <w:pPr>
-        <w:pStyle w:val="Textkrper"/>
-      </w:pPr>
-      <w:r>
-        <w:t xml:space="preserve">Next, we examined the role of motivation, opportunity, and belief. For each of these potential moderators, we fit mixed-effect regressions containing (a) facial pose and block number as effect-coded factors, (b) the moderator entered mean-centered as a continuous variable, (c) a higher-order facial pose by moderator interaction term, and (d) random intercepts for participants. Results indicated that the effect of facial poses on happiness tended to be</w:t>
-      </w:r>
-      <w:r>
-        <w:t xml:space="preserve"> </w:t>
-      </w:r>
-      <w:r>
-        <w:rPr>
-          <w:iCs/>
-          <w:i/>
-        </w:rPr>
-        <w:t xml:space="preserve">slightly</w:t>
-      </w:r>
-      <w:r>
-        <w:t xml:space="preserve"> </w:t>
-      </w:r>
-      <w:r>
-        <w:t xml:space="preserve">larger among participants who reported being more motivated to confirm the hypothesis,</w:t>
-      </w:r>
-      <w:r>
-        <w:t xml:space="preserve"> </w:t>
-      </w:r>
-      <m:oMath>
-        <m:r>
-          <m:t>β</m:t>
-        </m:r>
-      </m:oMath>
-      <w:r>
-        <w:t xml:space="preserve"> </w:t>
-      </w:r>
-      <w:r>
-        <w:t xml:space="preserve">= 0.04. However, the estimation of this moderating relationship was not significant,</w:t>
-      </w:r>
-      <w:r>
-        <w:t xml:space="preserve"> </w:t>
-      </w:r>
-      <w:r>
-        <w:rPr>
-          <w:iCs/>
-          <w:i/>
-        </w:rPr>
-        <w:t xml:space="preserve">t</w:t>
-      </w:r>
-      <w:r>
-        <w:t xml:space="preserve">(472.40) = 1.86,</w:t>
-      </w:r>
-      <w:r>
-        <w:t xml:space="preserve"> </w:t>
-      </w:r>
-      <w:r>
-        <w:rPr>
-          <w:iCs/>
-          <w:i/>
-        </w:rPr>
-        <w:t xml:space="preserve">p</w:t>
-      </w:r>
-      <w:r>
-        <w:t xml:space="preserve"> </w:t>
-      </w:r>
-      <w:r>
-        <w:t xml:space="preserve">.063. Furthermore, the estimation of this moderating relationship was less robust when including participants who did not correctly identify the communicated hypothesis,</w:t>
-      </w:r>
-      <w:r>
-        <w:t xml:space="preserve"> </w:t>
-      </w:r>
-      <m:oMath>
-        <m:r>
-          <m:t>β</m:t>
-        </m:r>
-      </m:oMath>
-      <w:r>
-        <w:t xml:space="preserve"> </w:t>
-      </w:r>
-      <w:r>
-        <w:t xml:space="preserve">= 0.03,</w:t>
-      </w:r>
-      <w:r>
-        <w:t xml:space="preserve"> </w:t>
-      </w:r>
-      <w:r>
-        <w:rPr>
-          <w:iCs/>
-          <w:i/>
-        </w:rPr>
-        <w:t xml:space="preserve">t</w:t>
-      </w:r>
-      <w:r>
-        <w:t xml:space="preserve">(585.46) = 1.57,</w:t>
-      </w:r>
-      <w:r>
-        <w:t xml:space="preserve"> </w:t>
-      </w:r>
-      <w:r>
-        <w:rPr>
-          <w:iCs/>
-          <w:i/>
-        </w:rPr>
-        <w:t xml:space="preserve">p =</w:t>
-      </w:r>
-      <w:r>
-        <w:t xml:space="preserve"> </w:t>
-      </w:r>
-      <w:r>
-        <w:t xml:space="preserve">.117. For ratings of perceived opportunity to adjust responses, we did not find evidence that they moderated the facial pose effect,</w:t>
-      </w:r>
-      <w:r>
-        <w:t xml:space="preserve"> </w:t>
-      </w:r>
-      <m:oMath>
-        <m:r>
-          <m:t>β</m:t>
-        </m:r>
-      </m:oMath>
-      <w:r>
-        <w:t xml:space="preserve"> </w:t>
-      </w:r>
-      <w:r>
-        <w:t xml:space="preserve">= 0.03,</w:t>
-      </w:r>
-      <w:r>
-        <w:t xml:space="preserve"> </w:t>
-      </w:r>
-      <w:r>
-        <w:rPr>
-          <w:iCs/>
-          <w:i/>
-        </w:rPr>
-        <w:t xml:space="preserve">t</w:t>
-      </w:r>
-      <w:r>
-        <w:t xml:space="preserve">(472.15) = 1.36,</w:t>
-      </w:r>
-      <w:r>
-        <w:t xml:space="preserve"> </w:t>
-      </w:r>
-      <w:r>
-        <w:rPr>
-          <w:iCs/>
-          <w:i/>
-        </w:rPr>
-        <w:t xml:space="preserve">p</w:t>
-      </w:r>
-      <w:r>
-        <w:t xml:space="preserve"> </w:t>
-      </w:r>
-      <w:r>
-        <w:t xml:space="preserve">= .175. However, consistent with previous evidence of placebo effects in facial feedback research</w:t>
-      </w:r>
-      <w:r>
-        <w:t xml:space="preserve"> </w:t>
-      </w:r>
-      <w:r>
-        <w:t xml:space="preserve">(Coles, Gaertner, et al., 2022; Coles, March, et al., 2022)</w:t>
-      </w:r>
-      <w:r>
-        <w:t xml:space="preserve">, the effect of facial poses tended to be larger among participants who reported believing in the effect,</w:t>
-      </w:r>
-      <w:r>
-        <w:t xml:space="preserve"> </w:t>
-      </w:r>
-      <m:oMath>
-        <m:r>
-          <m:t>β</m:t>
-        </m:r>
-      </m:oMath>
-      <w:r>
-        <w:t xml:space="preserve"> </w:t>
-      </w:r>
-      <w:r>
-        <w:t xml:space="preserve">= 0.05,</w:t>
-      </w:r>
-      <w:r>
-        <w:t xml:space="preserve"> </w:t>
-      </w:r>
-      <w:r>
-        <w:rPr>
-          <w:iCs/>
-          <w:i/>
-        </w:rPr>
-        <w:t xml:space="preserve">t</w:t>
-      </w:r>
-      <w:r>
-        <w:t xml:space="preserve">(472.45) = 2.71,</w:t>
-      </w:r>
-      <w:r>
-        <w:t xml:space="preserve"> </w:t>
-      </w:r>
-      <w:r>
-        <w:rPr>
-          <w:iCs/>
-          <w:i/>
-        </w:rPr>
-        <w:t xml:space="preserve">p</w:t>
-      </w:r>
-      <w:r>
-        <w:t xml:space="preserve"> </w:t>
-      </w:r>
-      <w:r>
-        <w:t xml:space="preserve">= .007.</w:t>
-      </w:r>
-    </w:p>
-    <w:p>
-      <w:pPr>
-        <w:pStyle w:val="Textkrper"/>
-      </w:pPr>
-      <w:r>
-        <w:t xml:space="preserve">The previous analyses provide preliminary evidence that participants’ beliefs—and potentially also their motivation to provide hypothesis consistent responses—moderate facial feedback effects. They do not, however, test whether these factors drive the effects of</w:t>
-      </w:r>
-      <w:r>
-        <w:t xml:space="preserve"> </w:t>
-      </w:r>
-      <w:r>
-        <w:rPr>
-          <w:iCs/>
-          <w:i/>
-        </w:rPr>
-        <w:t xml:space="preserve">demand characteristics</w:t>
-      </w:r>
-      <w:r>
-        <w:t xml:space="preserve">—i.e., whether there are three-way interactions between (1) facial poses, (2) demand characteristics, and (3) ratings of motivation, opportunity, and/or belief. For each of these potential moderators, we fit separate mixed-effect regressions containing (a) facial pose and demand characteristics as effect-coded factors, (b) the potential moderator entered mean-centered as a continuous variable, (c) all higher-order interactions, and (d) random intercepts for participants. Results did not indicate that that there was a three-way interaction between facial poses, demand characteristics, and participants’ self-reported motivation to provide hypothesis-consistent responses,</w:t>
-      </w:r>
-      <w:r>
-        <w:t xml:space="preserve"> </w:t>
-      </w:r>
-      <m:oMath>
-        <m:r>
-          <m:t>β</m:t>
-        </m:r>
-      </m:oMath>
-      <w:r>
-        <w:t xml:space="preserve"> </w:t>
-      </w:r>
-      <w:r>
-        <w:t xml:space="preserve">= 0.03,</w:t>
-      </w:r>
-      <w:r>
-        <w:t xml:space="preserve"> </w:t>
-      </w:r>
-      <w:r>
-        <w:rPr>
-          <w:iCs/>
-          <w:i/>
-        </w:rPr>
-        <w:t xml:space="preserve">t</w:t>
-      </w:r>
-      <w:r>
-        <w:t xml:space="preserve">(471.24) = 1.20,</w:t>
-      </w:r>
-      <w:r>
-        <w:t xml:space="preserve"> </w:t>
-      </w:r>
-      <w:r>
-        <w:rPr>
-          <w:iCs/>
-          <w:i/>
-        </w:rPr>
-        <w:t xml:space="preserve">p</w:t>
-      </w:r>
-      <w:r>
-        <w:t xml:space="preserve"> </w:t>
-      </w:r>
-      <w:r>
-        <w:t xml:space="preserve">= .230. We also did not find evidence of a three-way interaction between facial poses, demand characteristics, and participants’ self-reported opportunity to adjust responses,</w:t>
-      </w:r>
-      <w:r>
-        <w:t xml:space="preserve"> </w:t>
-      </w:r>
-      <m:oMath>
-        <m:r>
-          <m:t>β</m:t>
-        </m:r>
-      </m:oMath>
-      <w:r>
-        <w:t xml:space="preserve"> </w:t>
-      </w:r>
-      <w:r>
-        <w:t xml:space="preserve">= 0.00,</w:t>
-      </w:r>
-      <w:r>
-        <w:t xml:space="preserve"> </w:t>
-      </w:r>
-      <w:r>
-        <w:rPr>
-          <w:iCs/>
-          <w:i/>
-        </w:rPr>
-        <w:t xml:space="preserve">t</w:t>
-      </w:r>
-      <w:r>
-        <w:t xml:space="preserve">(471.16) = -0.18,</w:t>
-      </w:r>
-      <w:r>
-        <w:t xml:space="preserve"> </w:t>
-      </w:r>
-      <w:r>
-        <w:rPr>
-          <w:iCs/>
-          <w:i/>
-        </w:rPr>
-        <w:t xml:space="preserve">p</w:t>
-      </w:r>
-      <w:r>
-        <w:t xml:space="preserve"> </w:t>
-      </w:r>
-      <w:r>
-        <w:t xml:space="preserve">= .854. We did, however, find robust evidence of a three-way interaction involving self-reported belief in facial feedback effects. Specifically, the interaction between facial poses and demand characteristics (</w:t>
-      </w:r>
-      <m:oMath>
-        <m:r>
-          <m:t>β</m:t>
-        </m:r>
-      </m:oMath>
-      <w:r>
-        <w:t xml:space="preserve"> </w:t>
-      </w:r>
-      <w:r>
-        <w:t xml:space="preserve">= 0.08,</w:t>
-      </w:r>
-      <w:r>
-        <w:t xml:space="preserve"> </w:t>
-      </w:r>
-      <w:r>
-        <w:rPr>
-          <w:iCs/>
-          <w:i/>
-        </w:rPr>
-        <w:t xml:space="preserve">t</w:t>
-      </w:r>
-      <w:r>
-        <w:t xml:space="preserve">(471.22) = 2.79,</w:t>
-      </w:r>
-      <w:r>
-        <w:t xml:space="preserve"> </w:t>
-      </w:r>
-      <w:r>
-        <w:rPr>
-          <w:iCs/>
-          <w:i/>
-        </w:rPr>
-        <w:t xml:space="preserve">p</w:t>
-      </w:r>
-      <w:r>
-        <w:t xml:space="preserve"> </w:t>
-      </w:r>
-      <w:r>
-        <w:t xml:space="preserve">= .005) tended to be larger among participants with higher belief ratings,</w:t>
-      </w:r>
-      <w:r>
-        <w:t xml:space="preserve"> </w:t>
-      </w:r>
-      <m:oMath>
-        <m:r>
-          <m:t>β</m:t>
-        </m:r>
-      </m:oMath>
-      <w:r>
-        <w:t xml:space="preserve"> </w:t>
-      </w:r>
-      <w:r>
-        <w:t xml:space="preserve">= 0.06,</w:t>
-      </w:r>
-      <w:r>
-        <w:t xml:space="preserve"> </w:t>
-      </w:r>
-      <w:r>
-        <w:rPr>
-          <w:iCs/>
-          <w:i/>
-        </w:rPr>
-        <w:t xml:space="preserve">t</w:t>
-      </w:r>
-      <w:r>
-        <w:t xml:space="preserve">(471.31) = 3.62,</w:t>
-      </w:r>
-      <w:r>
-        <w:t xml:space="preserve"> </w:t>
-      </w:r>
-      <w:r>
-        <w:rPr>
-          <w:iCs/>
-          <w:i/>
-        </w:rPr>
-        <w:t xml:space="preserve">p</w:t>
-      </w:r>
-      <w:r>
-        <w:t xml:space="preserve"> </w:t>
-      </w:r>
-      <w:r>
-        <w:t xml:space="preserve">&lt; .001.</w:t>
-      </w:r>
-    </w:p>
-    <w:p>
-      <w:pPr>
-        <w:pStyle w:val="Textkrper"/>
-      </w:pPr>
-      <w:r>
-        <w:t xml:space="preserve">To summarize, Study 3 provided little evidence that demand effects are driven by response bias. We found some evidence that facial feedback effects are moderated by self-reported motivation to provide hypothesis-consistent responses—but this finding was not robust. Furthermore, we consistently failed to find evidence that these effects were moderated by self-reported opportunity to adjust responses. We did, however, find consistent evidence that facial feedback and demand effects are moderated by self-reported belief in the communicated hypothesis.</w:t>
+        <w:t xml:space="preserve">All materials, data, and code are openly available at</w:t>
+      </w:r>
+      <w:r>
+        <w:t xml:space="preserve"> </w:t>
+      </w:r>
+      <w:hyperlink r:id="rId35">
+        <w:r>
+          <w:rPr>
+            <w:rStyle w:val="Hyperlink"/>
+          </w:rPr>
+          <w:t xml:space="preserve">https://osf.io/3hkre/</w:t>
+        </w:r>
+      </w:hyperlink>
+      <w:r>
+        <w:t xml:space="preserve">. Because the study was exploratory, there was no pre-registration.</w:t>
       </w:r>
     </w:p>
     <w:bookmarkEnd w:id="74"/>
     <w:bookmarkEnd w:id="75"/>
-    <w:bookmarkStart w:id="76" w:name="general-discussion"/>
+    <w:bookmarkStart w:id="76" w:name="results-2"/>
+    <w:p>
+      <w:pPr>
+        <w:pStyle w:val="berschrift2"/>
+      </w:pPr>
+      <w:r>
+        <w:t xml:space="preserve">Results</w:t>
+      </w:r>
+    </w:p>
+    <w:p>
+      <w:pPr>
+        <w:pStyle w:val="FirstParagraph"/>
+      </w:pPr>
+      <w:r>
+        <w:t xml:space="preserve">Following</w:t>
+      </w:r>
+      <w:r>
+        <w:t xml:space="preserve"> </w:t>
+      </w:r>
+      <w:r>
+        <w:t xml:space="preserve">Coles, Gaertner, et al. (2022)</w:t>
+      </w:r>
+      <w:r>
+        <w:t xml:space="preserve">, we fit a mixed-effect regression with (a) facial pose, demand characteristics, and block number entered as effect-coded factors and (b) random-intercepts for participants. We fit our models using the lme4 R package (citation), and used the emmeans R package (citation) to estimate mean-difference scores.</w:t>
+      </w:r>
+      <w:r>
+        <w:rPr>
+          <w:iCs/>
+          <w:i/>
+        </w:rPr>
+        <w:t xml:space="preserve">F</w:t>
+      </w:r>
+      <w:r>
+        <w:t xml:space="preserve">-values were estimated through ANOVA tables with Type 3 Sums of Squares and Satterthwaite degrees of freedom.</w:t>
+      </w:r>
+    </w:p>
+    <w:p>
+      <w:pPr>
+        <w:pStyle w:val="Textkrper"/>
+      </w:pPr>
+      <w:r>
+        <w:t xml:space="preserve">Results indicated that participants reported higher levels of happiness after posing happy vs. neutral expressions,</w:t>
+      </w:r>
+      <w:r>
+        <w:t xml:space="preserve"> </w:t>
+      </w:r>
+      <w:r>
+        <w:rPr>
+          <w:iCs/>
+          <w:i/>
+        </w:rPr>
+        <w:t xml:space="preserve">M</w:t>
+      </w:r>
+      <w:r>
+        <w:rPr>
+          <w:vertAlign w:val="subscript"/>
+          <w:iCs/>
+          <w:i/>
+        </w:rPr>
+        <w:t xml:space="preserve">diff</w:t>
+      </w:r>
+      <w:r>
+        <w:t xml:space="preserve"> </w:t>
+      </w:r>
+      <w:r>
+        <w:t xml:space="preserve">= 0.71,</w:t>
+      </w:r>
+      <w:r>
+        <w:t xml:space="preserve"> </w:t>
+      </w:r>
+      <w:r>
+        <w:rPr>
+          <w:iCs/>
+          <w:i/>
+        </w:rPr>
+        <w:t xml:space="preserve">F</w:t>
+      </w:r>
+      <w:r>
+        <w:t xml:space="preserve">(1, 469.32) = 162.38,</w:t>
+      </w:r>
+      <w:r>
+        <w:t xml:space="preserve"> </w:t>
+      </w:r>
+      <w:r>
+        <w:rPr>
+          <w:iCs/>
+          <w:i/>
+        </w:rPr>
+        <w:t xml:space="preserve">p</w:t>
+      </w:r>
+      <w:r>
+        <w:t xml:space="preserve"> </w:t>
+      </w:r>
+      <w:r>
+        <w:t xml:space="preserve">&lt; .001. Furthermore, this effect was more pronounced in the positive (</w:t>
+      </w:r>
+      <w:r>
+        <w:rPr>
+          <w:iCs/>
+          <w:i/>
+        </w:rPr>
+        <w:t xml:space="preserve">M</w:t>
+      </w:r>
+      <w:r>
+        <w:rPr>
+          <w:vertAlign w:val="subscript"/>
+          <w:iCs/>
+          <w:i/>
+        </w:rPr>
+        <w:t xml:space="preserve">diff</w:t>
+      </w:r>
+      <w:r>
+        <w:t xml:space="preserve"> </w:t>
+      </w:r>
+      <w:r>
+        <w:t xml:space="preserve">= 0.89) vs. nil (</w:t>
+      </w:r>
+      <w:r>
+        <w:rPr>
+          <w:iCs/>
+          <w:i/>
+        </w:rPr>
+        <w:t xml:space="preserve">M</w:t>
+      </w:r>
+      <w:r>
+        <w:rPr>
+          <w:vertAlign w:val="subscript"/>
+          <w:iCs/>
+          <w:i/>
+        </w:rPr>
+        <w:t xml:space="preserve">diff</w:t>
+      </w:r>
+      <w:r>
+        <w:t xml:space="preserve"> </w:t>
+      </w:r>
+      <w:r>
+        <w:t xml:space="preserve">= 0.52) demand conditions,</w:t>
+      </w:r>
+      <w:r>
+        <w:t xml:space="preserve"> </w:t>
+      </w:r>
+      <w:r>
+        <w:rPr>
+          <w:iCs/>
+          <w:i/>
+        </w:rPr>
+        <w:t xml:space="preserve">F</w:t>
+      </w:r>
+      <w:r>
+        <w:t xml:space="preserve">(1, 469.32) = 11.30,</w:t>
+      </w:r>
+      <w:r>
+        <w:t xml:space="preserve"> </w:t>
+      </w:r>
+      <w:r>
+        <w:rPr>
+          <w:iCs/>
+          <w:i/>
+        </w:rPr>
+        <w:t xml:space="preserve">p =</w:t>
+      </w:r>
+      <w:r>
+        <w:t xml:space="preserve"> </w:t>
+      </w:r>
+      <w:r>
+        <w:t xml:space="preserve">.001.</w:t>
+      </w:r>
+    </w:p>
+    <w:p>
+      <w:pPr>
+        <w:pStyle w:val="Textkrper"/>
+      </w:pPr>
+      <w:r>
+        <w:t xml:space="preserve">Next, we examined the role of motivation, opportunity, and belief. For each of these potential moderators, we fit mixed-effect regressions containing (a) facial pose and block number as effect-coded factors, (b) the moderator entered mean-centered as a continuous variable, (c) a higher-order facial pose by moderator interaction term, and (d) random intercepts for participants. Results indicated that the effect of facial poses on happiness tended to be</w:t>
+      </w:r>
+      <w:r>
+        <w:t xml:space="preserve"> </w:t>
+      </w:r>
+      <w:r>
+        <w:rPr>
+          <w:iCs/>
+          <w:i/>
+        </w:rPr>
+        <w:t xml:space="preserve">slightly</w:t>
+      </w:r>
+      <w:r>
+        <w:t xml:space="preserve"> </w:t>
+      </w:r>
+      <w:r>
+        <w:t xml:space="preserve">larger among participants who reported being more motivated to confirm the hypothesis,</w:t>
+      </w:r>
+      <w:r>
+        <w:t xml:space="preserve"> </w:t>
+      </w:r>
+      <m:oMath>
+        <m:r>
+          <m:t>β</m:t>
+        </m:r>
+      </m:oMath>
+      <w:r>
+        <w:t xml:space="preserve"> </w:t>
+      </w:r>
+      <w:r>
+        <w:t xml:space="preserve">= 0.04. However, the estimation of this moderating relationship was not significant,</w:t>
+      </w:r>
+      <w:r>
+        <w:t xml:space="preserve"> </w:t>
+      </w:r>
+      <w:r>
+        <w:rPr>
+          <w:iCs/>
+          <w:i/>
+        </w:rPr>
+        <w:t xml:space="preserve">t</w:t>
+      </w:r>
+      <w:r>
+        <w:t xml:space="preserve">(472.40) = 1.86,</w:t>
+      </w:r>
+      <w:r>
+        <w:t xml:space="preserve"> </w:t>
+      </w:r>
+      <w:r>
+        <w:rPr>
+          <w:iCs/>
+          <w:i/>
+        </w:rPr>
+        <w:t xml:space="preserve">p</w:t>
+      </w:r>
+      <w:r>
+        <w:t xml:space="preserve"> </w:t>
+      </w:r>
+      <w:r>
+        <w:t xml:space="preserve">.063. Furthermore, the estimation of this moderating relationship was less robust when including participants who did not correctly identify the communicated hypothesis,</w:t>
+      </w:r>
+      <w:r>
+        <w:t xml:space="preserve"> </w:t>
+      </w:r>
+      <m:oMath>
+        <m:r>
+          <m:t>β</m:t>
+        </m:r>
+      </m:oMath>
+      <w:r>
+        <w:t xml:space="preserve"> </w:t>
+      </w:r>
+      <w:r>
+        <w:t xml:space="preserve">= 0.03,</w:t>
+      </w:r>
+      <w:r>
+        <w:t xml:space="preserve"> </w:t>
+      </w:r>
+      <w:r>
+        <w:rPr>
+          <w:iCs/>
+          <w:i/>
+        </w:rPr>
+        <w:t xml:space="preserve">t</w:t>
+      </w:r>
+      <w:r>
+        <w:t xml:space="preserve">(585.46) = 1.57,</w:t>
+      </w:r>
+      <w:r>
+        <w:t xml:space="preserve"> </w:t>
+      </w:r>
+      <w:r>
+        <w:rPr>
+          <w:iCs/>
+          <w:i/>
+        </w:rPr>
+        <w:t xml:space="preserve">p =</w:t>
+      </w:r>
+      <w:r>
+        <w:t xml:space="preserve"> </w:t>
+      </w:r>
+      <w:r>
+        <w:t xml:space="preserve">.117. For ratings of perceived opportunity to adjust responses, we did not find evidence that they moderated the facial pose effect,</w:t>
+      </w:r>
+      <w:r>
+        <w:t xml:space="preserve"> </w:t>
+      </w:r>
+      <m:oMath>
+        <m:r>
+          <m:t>β</m:t>
+        </m:r>
+      </m:oMath>
+      <w:r>
+        <w:t xml:space="preserve"> </w:t>
+      </w:r>
+      <w:r>
+        <w:t xml:space="preserve">= 0.03,</w:t>
+      </w:r>
+      <w:r>
+        <w:t xml:space="preserve"> </w:t>
+      </w:r>
+      <w:r>
+        <w:rPr>
+          <w:iCs/>
+          <w:i/>
+        </w:rPr>
+        <w:t xml:space="preserve">t</w:t>
+      </w:r>
+      <w:r>
+        <w:t xml:space="preserve">(472.15) = 1.36,</w:t>
+      </w:r>
+      <w:r>
+        <w:t xml:space="preserve"> </w:t>
+      </w:r>
+      <w:r>
+        <w:rPr>
+          <w:iCs/>
+          <w:i/>
+        </w:rPr>
+        <w:t xml:space="preserve">p</w:t>
+      </w:r>
+      <w:r>
+        <w:t xml:space="preserve"> </w:t>
+      </w:r>
+      <w:r>
+        <w:t xml:space="preserve">= .175. However, consistent with previous evidence of placebo effects in facial feedback research</w:t>
+      </w:r>
+      <w:r>
+        <w:t xml:space="preserve"> </w:t>
+      </w:r>
+      <w:r>
+        <w:t xml:space="preserve">(Coles, Gaertner, et al., 2022; Coles, March, et al., 2022)</w:t>
+      </w:r>
+      <w:r>
+        <w:t xml:space="preserve">, the effect of facial poses tended to be larger among participants who reported believing in the effect,</w:t>
+      </w:r>
+      <w:r>
+        <w:t xml:space="preserve"> </w:t>
+      </w:r>
+      <m:oMath>
+        <m:r>
+          <m:t>β</m:t>
+        </m:r>
+      </m:oMath>
+      <w:r>
+        <w:t xml:space="preserve"> </w:t>
+      </w:r>
+      <w:r>
+        <w:t xml:space="preserve">= 0.05,</w:t>
+      </w:r>
+      <w:r>
+        <w:t xml:space="preserve"> </w:t>
+      </w:r>
+      <w:r>
+        <w:rPr>
+          <w:iCs/>
+          <w:i/>
+        </w:rPr>
+        <w:t xml:space="preserve">t</w:t>
+      </w:r>
+      <w:r>
+        <w:t xml:space="preserve">(472.45) = 2.71,</w:t>
+      </w:r>
+      <w:r>
+        <w:t xml:space="preserve"> </w:t>
+      </w:r>
+      <w:r>
+        <w:rPr>
+          <w:iCs/>
+          <w:i/>
+        </w:rPr>
+        <w:t xml:space="preserve">p</w:t>
+      </w:r>
+      <w:r>
+        <w:t xml:space="preserve"> </w:t>
+      </w:r>
+      <w:r>
+        <w:t xml:space="preserve">= .007.</w:t>
+      </w:r>
+    </w:p>
+    <w:p>
+      <w:pPr>
+        <w:pStyle w:val="Textkrper"/>
+      </w:pPr>
+      <w:r>
+        <w:t xml:space="preserve">The previous analyses provide preliminary evidence that participants’ beliefs – and potentially also their motivation to provide hypothesis consistent responses – moderate facial feedback effects. They do not, however, test whether these factors drive the effects of</w:t>
+      </w:r>
+      <w:r>
+        <w:t xml:space="preserve"> </w:t>
+      </w:r>
+      <w:r>
+        <w:rPr>
+          <w:iCs/>
+          <w:i/>
+        </w:rPr>
+        <w:t xml:space="preserve">demand characteristics</w:t>
+      </w:r>
+      <w:r>
+        <w:t xml:space="preserve"> </w:t>
+      </w:r>
+      <w:r>
+        <w:t xml:space="preserve">– i.e., whether there are three-way interactions between (1) facial poses, (2) demand characteristics, and (3) ratings of motivation, opportunity, and/or belief. For each of these potential moderators, we fit separate mixed-effect regressions containing (a) facial pose and demand characteristics as effect-coded factors, (b) the potential moderator entered mean-centered as a continuous variable, (c) all higher-order interactions, and (d) random intercepts for participants. Results did not indicate that that there was a three-way interaction between facial poses, demand characteristics, and participants’ self-reported motivation to provide hypothesis-consistent responses,</w:t>
+      </w:r>
+      <w:r>
+        <w:t xml:space="preserve"> </w:t>
+      </w:r>
+      <m:oMath>
+        <m:r>
+          <m:t>β</m:t>
+        </m:r>
+      </m:oMath>
+      <w:r>
+        <w:t xml:space="preserve"> </w:t>
+      </w:r>
+      <w:r>
+        <w:t xml:space="preserve">= 0.03,</w:t>
+      </w:r>
+      <w:r>
+        <w:t xml:space="preserve"> </w:t>
+      </w:r>
+      <w:r>
+        <w:rPr>
+          <w:iCs/>
+          <w:i/>
+        </w:rPr>
+        <w:t xml:space="preserve">t</w:t>
+      </w:r>
+      <w:r>
+        <w:t xml:space="preserve">(471.24) = 1.20,</w:t>
+      </w:r>
+      <w:r>
+        <w:t xml:space="preserve"> </w:t>
+      </w:r>
+      <w:r>
+        <w:rPr>
+          <w:iCs/>
+          <w:i/>
+        </w:rPr>
+        <w:t xml:space="preserve">p</w:t>
+      </w:r>
+      <w:r>
+        <w:t xml:space="preserve"> </w:t>
+      </w:r>
+      <w:r>
+        <w:t xml:space="preserve">= .230. We also did not find evidence of a three-way interaction between facial poses, demand characteristics, and participants’ self-reported opportunity to adjust responses,</w:t>
+      </w:r>
+      <w:r>
+        <w:t xml:space="preserve"> </w:t>
+      </w:r>
+      <m:oMath>
+        <m:r>
+          <m:t>β</m:t>
+        </m:r>
+      </m:oMath>
+      <w:r>
+        <w:t xml:space="preserve"> </w:t>
+      </w:r>
+      <w:r>
+        <w:t xml:space="preserve">= 0.00,</w:t>
+      </w:r>
+      <w:r>
+        <w:t xml:space="preserve"> </w:t>
+      </w:r>
+      <w:r>
+        <w:rPr>
+          <w:iCs/>
+          <w:i/>
+        </w:rPr>
+        <w:t xml:space="preserve">t</w:t>
+      </w:r>
+      <w:r>
+        <w:t xml:space="preserve">(471.16) = -0.18,</w:t>
+      </w:r>
+      <w:r>
+        <w:t xml:space="preserve"> </w:t>
+      </w:r>
+      <w:r>
+        <w:rPr>
+          <w:iCs/>
+          <w:i/>
+        </w:rPr>
+        <w:t xml:space="preserve">p</w:t>
+      </w:r>
+      <w:r>
+        <w:t xml:space="preserve"> </w:t>
+      </w:r>
+      <w:r>
+        <w:t xml:space="preserve">= .854. We did, however, find robust evidence of a three-way interaction involving self-reported belief in facial feedback effects. Specifically, the interaction between facial poses and demand characteristics (</w:t>
+      </w:r>
+      <m:oMath>
+        <m:r>
+          <m:t>β</m:t>
+        </m:r>
+      </m:oMath>
+      <w:r>
+        <w:t xml:space="preserve"> </w:t>
+      </w:r>
+      <w:r>
+        <w:t xml:space="preserve">= 0.08,</w:t>
+      </w:r>
+      <w:r>
+        <w:t xml:space="preserve"> </w:t>
+      </w:r>
+      <w:r>
+        <w:rPr>
+          <w:iCs/>
+          <w:i/>
+        </w:rPr>
+        <w:t xml:space="preserve">t</w:t>
+      </w:r>
+      <w:r>
+        <w:t xml:space="preserve">(471.22) = 2.79,</w:t>
+      </w:r>
+      <w:r>
+        <w:t xml:space="preserve"> </w:t>
+      </w:r>
+      <w:r>
+        <w:rPr>
+          <w:iCs/>
+          <w:i/>
+        </w:rPr>
+        <w:t xml:space="preserve">p</w:t>
+      </w:r>
+      <w:r>
+        <w:t xml:space="preserve"> </w:t>
+      </w:r>
+      <w:r>
+        <w:t xml:space="preserve">= .005) tended to be larger among participants with higher belief ratings,</w:t>
+      </w:r>
+      <w:r>
+        <w:t xml:space="preserve"> </w:t>
+      </w:r>
+      <m:oMath>
+        <m:r>
+          <m:t>β</m:t>
+        </m:r>
+      </m:oMath>
+      <w:r>
+        <w:t xml:space="preserve"> </w:t>
+      </w:r>
+      <w:r>
+        <w:t xml:space="preserve">= 0.06,</w:t>
+      </w:r>
+      <w:r>
+        <w:t xml:space="preserve"> </w:t>
+      </w:r>
+      <w:r>
+        <w:rPr>
+          <w:iCs/>
+          <w:i/>
+        </w:rPr>
+        <w:t xml:space="preserve">t</w:t>
+      </w:r>
+      <w:r>
+        <w:t xml:space="preserve">(471.31) = 3.62,</w:t>
+      </w:r>
+      <w:r>
+        <w:t xml:space="preserve"> </w:t>
+      </w:r>
+      <w:r>
+        <w:rPr>
+          <w:iCs/>
+          <w:i/>
+        </w:rPr>
+        <w:t xml:space="preserve">p</w:t>
+      </w:r>
+      <w:r>
+        <w:t xml:space="preserve"> </w:t>
+      </w:r>
+      <w:r>
+        <w:t xml:space="preserve">&lt; .001.</w:t>
+      </w:r>
+    </w:p>
+    <w:p>
+      <w:pPr>
+        <w:pStyle w:val="Textkrper"/>
+      </w:pPr>
+      <w:r>
+        <w:t xml:space="preserve">To summarize, Study 3 provided little evidence that demand effects are driven by response bias. We found some evidence that facial feedback effects are moderated by self-reported motivation to provide hypothesis-consistent responses – but this finding was not robust. Furthermore, we consistently failed to find evidence that these effects were moderated by self-reported opportunity to adjust responses. We did, however, find consistent evidence that facial feedback and demand effects are moderated by self-reported belief in the communicated hypothesis.</w:t>
+      </w:r>
+    </w:p>
+    <w:bookmarkEnd w:id="76"/>
+    <w:bookmarkEnd w:id="77"/>
+    <w:bookmarkStart w:id="78" w:name="general-discussion"/>
     <w:p>
       <w:pPr>
         <w:pStyle w:val="berschrift1"/>
@@ -5757,7 +5849,7 @@
         <w:t xml:space="preserve"> </w:t>
       </w:r>
       <w:r>
-        <w:t xml:space="preserve">= -1.66 to</w:t>
+        <w:t xml:space="preserve">= -1.52 to</w:t>
       </w:r>
       <w:r>
         <w:t xml:space="preserve"> </w:t>
@@ -5771,7 +5863,7 @@
         <w:t xml:space="preserve"> </w:t>
       </w:r>
       <w:r>
-        <w:t xml:space="preserve">= 2.11. This distribution is remarkably similar to the distribution of theory-relevant effects in experimental psychology</w:t>
+        <w:t xml:space="preserve">= 2.01. This distribution is remarkably similar to the distribution of theory-relevant effects in experimental psychology</w:t>
       </w:r>
       <w:r>
         <w:t xml:space="preserve"> </w:t>
@@ -5780,7 +5872,7 @@
         <w:t xml:space="preserve">(Lovakov &amp; Agadullina, 2021)</w:t>
       </w:r>
       <w:r>
-        <w:t xml:space="preserve">. Thus, in order to distinguish theory-relevant effects from artifactual demand effects, it is essential that experimental psychologists better understand how the latter work.</w:t>
+        <w:t xml:space="preserve">. Thus, in order to distinguish theory-relevant effects from artifactual demand effects, it is essential that experimental psychologists better understand demand.</w:t>
       </w:r>
     </w:p>
     <w:p>
@@ -5788,7 +5880,7 @@
         <w:pStyle w:val="Textkrper"/>
       </w:pPr>
       <w:r>
-        <w:t xml:space="preserve">Participants themselves appeared to have little-to-no ability to predict the impact of demand characteristics in the studies they reviewed, although it is possible that their performance would improve if they were provided with more information, given better measures, and/or better incentivized to provide accurate predictions. Fortunately, our meta-analysis allows us to make some predictions. Moderator analyses provided preliminary evidence that some methodological decisions—such as sampling students, running studies in-person, and not offering payment—are associated with increases in hypothesis-consistent responding. We also found that demand characteristics tended to be more impactful when a nil (as opposed to negative or positive) hypothesis was communicated. Nonetheless, most of the variability we observed in the meta-analysis is currently unaccounted for.</w:t>
+        <w:t xml:space="preserve">Participants themselves appeared to have little ability to predict the impact of demand characteristics in the studies they reviewed, although it is possible that their performance would improve if they were provided with more information, given better measures, and/or better incentivized to provide accurate predictions. Fortunately, our meta-analysis allows us to make some predictions. Moderator analyses provided preliminary evidence that some methodological decisions – such as sampling students, running studies in-person, and not offering payment – are associated with increases in hypothesis-consistent responding. We also found that demand characteristics tended to be more impactful when a nil (as opposed to negative or positive) hypothesis was communicated. Nonetheless, most of the variability we observed in the meta-analysis was not predictable.</w:t>
       </w:r>
     </w:p>
     <w:p>
@@ -5796,7 +5888,7 @@
         <w:pStyle w:val="Textkrper"/>
       </w:pPr>
       <w:r>
-        <w:t xml:space="preserve">We found robust evidence that demand effects are at least partly driven by participants’ beliefs. This finding challenges historical distinctions made between placebo effects and demand characteristics—the later which have been conventionally conceptualized as a relatively deliberate response bias driven by participants’ motivation and ability to adjust their responses</w:t>
+        <w:t xml:space="preserve">On the other hand, we found robust evidence that demand effects are at least partly driven by participants’ beliefs about the study they are participating in. This finding challenges historical distinctions made between placebo effects and demand characteristics – the later which have been conventionally conceptualized as a relatively deliberate response bias driven by participants’ motivation and ability to adjust their responses</w:t>
       </w:r>
       <w:r>
         <w:t xml:space="preserve"> </w:t>
@@ -5805,7 +5897,7 @@
         <w:t xml:space="preserve">(Cook et al., 1970; Orne, 1962; Riecken, 1962; Rosenberg, 1969; Rosnow &amp; Rosenthal, 1997; Sigall et al., 1970)</w:t>
       </w:r>
       <w:r>
-        <w:t xml:space="preserve">. Contrary to these conventional conceptualizations, we did not find much evidence that demand characteristics are driven by response bias. In the Study 2 meta-analysis, we did not find that external ratings of two factors theorized to underlie response biases—motivation and opportunity to adjust responses—moderated demand effects. We found some evidence in Study 3 that motivation (but not opportunity) ratings moderated demand effects, but the evidence was weak.</w:t>
+        <w:t xml:space="preserve">. Contrary to these conventional conceptualizations, we did not find much evidence that demand characteristics are driven by response bias. In the Study 2 meta-analysis, we did not find that external ratings of two factors theorized to underlie response biases – motivation and opportunity to adjust responses – moderated demand effects. We found some evidence in Study 3 that motivation (but not opportunity) ratings moderated demand effects, but the evidence was weak.</w:t>
       </w:r>
     </w:p>
     <w:p>
@@ -5813,22 +5905,7 @@
         <w:pStyle w:val="Textkrper"/>
       </w:pPr>
       <w:r>
-        <w:t xml:space="preserve">Theoretically, it is no longer tenable to keep demand characteristics conceptually divorced from related work on placebo (or</w:t>
-      </w:r>
-      <w:r>
-        <w:t xml:space="preserve"> </w:t>
-      </w:r>
-      <w:r>
-        <w:t xml:space="preserve">“</w:t>
-      </w:r>
-      <w:r>
-        <w:t xml:space="preserve">mindset</w:t>
-      </w:r>
-      <w:r>
-        <w:t xml:space="preserve">”</w:t>
-      </w:r>
-      <w:r>
-        <w:t xml:space="preserve">) effects. Consistent with recently proposed extensions of demand characteristic frameworks, our meta-analysis and replication study consistently indicated that participants’ beliefs partially drive demand effects</w:t>
+        <w:t xml:space="preserve">On the basis of this evidence, we suggest that it is no longer tenable to keep demand characteristics conceptually divorced from related work on placebo effects. Consistent with recently proposed extensions of demand characteristic frameworks, our meta-analysis and replication study consistently indicated that participants’ beliefs partially drive demand effects</w:t>
       </w:r>
       <w:r>
         <w:t xml:space="preserve"> </w:t>
@@ -5854,7 +5931,7 @@
         <w:pStyle w:val="Textkrper"/>
       </w:pPr>
       <w:r>
-        <w:t xml:space="preserve">Placebo effects can certainly be reduced—but it is not clear if they can be fully avoided. Existing demand characteristic frameworks suggest that placebo effects can be diminished by reducing receptivity (e.g., by using deception). However, it is important to note that participants’ possess a rich array of pre-existing beliefs</w:t>
+        <w:t xml:space="preserve">Placebo effects can certainly be reduced – but it is not clear if they can be fully avoided. Existing demand characteristic frameworks suggest that placebo effects can be diminished by reducing receptivity (e.g., by using deception). However, it is important to note that participants’ possess a rich array of pre-existing beliefs</w:t>
       </w:r>
       <w:r>
         <w:t xml:space="preserve"> </w:t>
@@ -5891,7 +5968,7 @@
         <w:t xml:space="preserve"> </w:t>
       </w:r>
       <w:r>
-        <w:t xml:space="preserve">estimated that 44% of sampled undergraduates and 34% of sampled online workers believed—before entering the study—that facial poses impact emotion. Even with deception about the purpose of the study, these pre-existing beliefs appear to shape the extent to which participants exhibit facial feedback effects. In other words, deception about the purpose the study does not guarantee an unbiased estimate of a mechanism-of-interest. In the real world, the mechanisms that psychologists theorize about may be naturalistically confounded with participants’ beliefs.</w:t>
+        <w:t xml:space="preserve">estimated that 44% of sampled undergraduates and 34% of sampled online workers believed – before entering the study – that facial poses impact emotion. Even with deception about the purpose of the study, these pre-existing beliefs appear to shape the extent to which participants exhibit facial feedback effects. In other words, deception about the purpose the study does not guarantee an unbiased estimate of a mechanism-of-interest. In the real world, the mechanisms that psychologists theorize about may be naturalistically confounded with participants’ beliefs.</w:t>
       </w:r>
     </w:p>
     <w:p>
@@ -5899,7 +5976,7 @@
         <w:pStyle w:val="Textkrper"/>
       </w:pPr>
       <w:r>
-        <w:t xml:space="preserve">Taken together, our results lead us to some speculative concern. We estimated that experimentally manipulated demand characteristics have a similar distribution of effects as the theory-relevant phenomena that psychologists study</w:t>
+        <w:t xml:space="preserve">We end on a note of concern. We estimated that experimentally manipulated demand characteristics have a similar distribution of effects as the theory-relevant phenomena that psychologists study</w:t>
       </w:r>
       <w:r>
         <w:t xml:space="preserve"> </w:t>
@@ -5908,29 +5985,11 @@
         <w:t xml:space="preserve">(Lovakov &amp; Agadullina, 2021)</w:t>
       </w:r>
       <w:r>
-        <w:t xml:space="preserve">. These demand effects appear to be most robustly driven by participant beliefs (i.e., placebo or</w:t>
-      </w:r>
-      <w:r>
-        <w:t xml:space="preserve"> </w:t>
-      </w:r>
-      <w:r>
-        <w:t xml:space="preserve">“</w:t>
-      </w:r>
-      <w:r>
-        <w:t xml:space="preserve">mindset</w:t>
-      </w:r>
-      <w:r>
-        <w:t xml:space="preserve">”</w:t>
-      </w:r>
-      <w:r>
-        <w:t xml:space="preserve"> </w:t>
-      </w:r>
-      <w:r>
-        <w:t xml:space="preserve">effects). Even when demand characteristics are eliminated, participants possess beliefs about the phenomena we study—and these beliefs may be naturalistically confounded with the theory-relevant mechanisms we wish to study. Thus, if (a) demand characteristics are present, or (b) participants’ are likely to posess pre-existing beliefs about the phenomenon being studied, researchers should be wary of concluding that an observed effect is anything more than a mere methodological artifact. To make conclusions about theory-relevant mechanisms, demand characteristics need to be eliminated, beliefs needs to be controlled, and direct evidence for the mechanism needs to be provided.</w:t>
-      </w:r>
-    </w:p>
-    <w:bookmarkEnd w:id="76"/>
-    <w:bookmarkStart w:id="119" w:name="references"/>
+        <w:t xml:space="preserve">. These demand effects appear to be most robustly driven by participant beliefs (i.e., placebo effects). Even when specific demand characteristics are eliminated, participants possess beliefs about the phenomena we study – and these beliefs may be naturalistically confounded with the theory-relevant mechanisms we wish to study. Thus, if (a) demand characteristics are present or (b) participants’ are likely to posess pre-existing beliefs about the phenomenon being studied, researchers should be wary of concluding that an observed effect is not compromised by methodological artifact. To make conclusions about theory-relevant mechanisms, demand characteristics must be eliminated, beliefs must be controlled, and direct evidence for mechanisms must be provided.</w:t>
+      </w:r>
+    </w:p>
+    <w:bookmarkEnd w:id="78"/>
+    <w:bookmarkStart w:id="121" w:name="references"/>
     <w:p>
       <w:pPr>
         <w:pStyle w:val="berschrift1"/>
@@ -5939,8 +5998,8 @@
         <w:t xml:space="preserve">References</w:t>
       </w:r>
     </w:p>
-    <w:bookmarkStart w:id="118" w:name="refs"/>
-    <w:bookmarkStart w:id="77" w:name="ref-allen2012demand"/>
+    <w:bookmarkStart w:id="120" w:name="refs"/>
+    <w:bookmarkStart w:id="79" w:name="ref-allen2012demand"/>
     <w:p>
       <w:pPr>
         <w:pStyle w:val="Literaturverzeichnis"/>
@@ -5975,8 +6034,8 @@
         <w:t xml:space="preserve">(2), 349–356.</w:t>
       </w:r>
     </w:p>
-    <w:bookmarkEnd w:id="77"/>
-    <w:bookmarkStart w:id="78" w:name="ref-berkowitz1971weapons"/>
+    <w:bookmarkEnd w:id="79"/>
+    <w:bookmarkStart w:id="80" w:name="ref-berkowitz1971weapons"/>
     <w:p>
       <w:pPr>
         <w:pStyle w:val="Literaturverzeichnis"/>
@@ -6011,8 +6070,8 @@
         <w:t xml:space="preserve">, 332–338.</w:t>
       </w:r>
     </w:p>
-    <w:bookmarkEnd w:id="78"/>
-    <w:bookmarkStart w:id="79" w:name="ref-borenstein2009effect"/>
+    <w:bookmarkEnd w:id="80"/>
+    <w:bookmarkStart w:id="81" w:name="ref-borenstein2009effect"/>
     <w:p>
       <w:pPr>
         <w:pStyle w:val="Literaturverzeichnis"/>
@@ -6037,8 +6096,8 @@
         <w:t xml:space="preserve">(pp. 221–235). New York, NY: Russell Sage Foundation.</w:t>
       </w:r>
     </w:p>
-    <w:bookmarkEnd w:id="79"/>
-    <w:bookmarkStart w:id="80" w:name="ref-borenstein2011introduction"/>
+    <w:bookmarkEnd w:id="81"/>
+    <w:bookmarkStart w:id="82" w:name="ref-borenstein2011introduction"/>
     <w:p>
       <w:pPr>
         <w:pStyle w:val="Literaturverzeichnis"/>
@@ -6060,8 +6119,8 @@
         <w:t xml:space="preserve">. John Wiley &amp; Sons.</w:t>
       </w:r>
     </w:p>
-    <w:bookmarkEnd w:id="80"/>
-    <w:bookmarkStart w:id="81" w:name="ref-cohen1988statistical"/>
+    <w:bookmarkEnd w:id="82"/>
+    <w:bookmarkStart w:id="83" w:name="ref-cohen1988statistical"/>
     <w:p>
       <w:pPr>
         <w:pStyle w:val="Literaturverzeichnis"/>
@@ -6086,8 +6145,8 @@
         <w:t xml:space="preserve">(Vol. 2). New York, NY: Lawrence Erlbaum Associates.</w:t>
       </w:r>
     </w:p>
-    <w:bookmarkEnd w:id="81"/>
-    <w:bookmarkStart w:id="82" w:name="ref-coles2022fact"/>
+    <w:bookmarkEnd w:id="83"/>
+    <w:bookmarkStart w:id="84" w:name="ref-coles2022fact"/>
     <w:p>
       <w:pPr>
         <w:pStyle w:val="Literaturverzeichnis"/>
@@ -6109,8 +6168,8 @@
         <w:t xml:space="preserve">.</w:t>
       </w:r>
     </w:p>
-    <w:bookmarkEnd w:id="82"/>
-    <w:bookmarkStart w:id="83" w:name="ref-coles2019meta"/>
+    <w:bookmarkEnd w:id="84"/>
+    <w:bookmarkStart w:id="85" w:name="ref-coles2019meta"/>
     <w:p>
       <w:pPr>
         <w:pStyle w:val="Literaturverzeichnis"/>
@@ -6145,8 +6204,8 @@
         <w:t xml:space="preserve">(6), 610–651.</w:t>
       </w:r>
     </w:p>
-    <w:bookmarkEnd w:id="83"/>
-    <w:bookmarkStart w:id="84" w:name="ref-coles2022multi"/>
+    <w:bookmarkEnd w:id="85"/>
+    <w:bookmarkStart w:id="86" w:name="ref-coles2022multi"/>
     <w:p>
       <w:pPr>
         <w:pStyle w:val="Literaturverzeichnis"/>
@@ -6168,8 +6227,8 @@
         <w:t xml:space="preserve">, 1–12.</w:t>
       </w:r>
     </w:p>
-    <w:bookmarkEnd w:id="84"/>
-    <w:bookmarkStart w:id="85" w:name="ref-cook1970demand"/>
+    <w:bookmarkEnd w:id="86"/>
+    <w:bookmarkStart w:id="87" w:name="ref-cook1970demand"/>
     <w:p>
       <w:pPr>
         <w:pStyle w:val="Literaturverzeichnis"/>
@@ -6204,8 +6263,8 @@
         <w:t xml:space="preserve">(3), 185–194.</w:t>
       </w:r>
     </w:p>
-    <w:bookmarkEnd w:id="85"/>
-    <w:bookmarkStart w:id="86" w:name="ref-corneille2022sixty"/>
+    <w:bookmarkEnd w:id="87"/>
+    <w:bookmarkStart w:id="88" w:name="ref-corneille2022sixty"/>
     <w:p>
       <w:pPr>
         <w:pStyle w:val="Literaturverzeichnis"/>
@@ -6227,8 +6286,8 @@
         <w:t xml:space="preserve">, 81–101.</w:t>
       </w:r>
     </w:p>
-    <w:bookmarkEnd w:id="86"/>
-    <w:bookmarkStart w:id="87" w:name="ref-drevon2017intercoder"/>
+    <w:bookmarkEnd w:id="88"/>
+    <w:bookmarkStart w:id="89" w:name="ref-drevon2017intercoder"/>
     <w:p>
       <w:pPr>
         <w:pStyle w:val="Literaturverzeichnis"/>
@@ -6263,8 +6322,8 @@
         <w:t xml:space="preserve">(2), 323–339.</w:t>
       </w:r>
     </w:p>
-    <w:bookmarkEnd w:id="87"/>
-    <w:bookmarkStart w:id="88" w:name="ref-dweck2012implicit"/>
+    <w:bookmarkEnd w:id="89"/>
+    <w:bookmarkStart w:id="90" w:name="ref-dweck2012implicit"/>
     <w:p>
       <w:pPr>
         <w:pStyle w:val="Literaturverzeichnis"/>
@@ -6289,8 +6348,8 @@
         <w:t xml:space="preserve">(Vol. 2, pp. 43–61). London: SAGE Publications Ltd.</w:t>
       </w:r>
     </w:p>
-    <w:bookmarkEnd w:id="88"/>
-    <w:bookmarkStart w:id="89" w:name="ref-fillenbaun1970more"/>
+    <w:bookmarkEnd w:id="90"/>
+    <w:bookmarkStart w:id="91" w:name="ref-fillenbaun1970more"/>
     <w:p>
       <w:pPr>
         <w:pStyle w:val="Literaturverzeichnis"/>
@@ -6325,8 +6384,8 @@
         <w:t xml:space="preserve">(1), 43–51.</w:t>
       </w:r>
     </w:p>
-    <w:bookmarkEnd w:id="89"/>
-    <w:bookmarkStart w:id="90" w:name="ref-franco2014publication"/>
+    <w:bookmarkEnd w:id="91"/>
+    <w:bookmarkStart w:id="92" w:name="ref-franco2014publication"/>
     <w:p>
       <w:pPr>
         <w:pStyle w:val="Literaturverzeichnis"/>
@@ -6361,8 +6420,8 @@
         <w:t xml:space="preserve">(6203), 1502–1505.</w:t>
       </w:r>
     </w:p>
-    <w:bookmarkEnd w:id="90"/>
-    <w:bookmarkStart w:id="91" w:name="ref-gergen1973social"/>
+    <w:bookmarkEnd w:id="92"/>
+    <w:bookmarkStart w:id="93" w:name="ref-gergen1973social"/>
     <w:p>
       <w:pPr>
         <w:pStyle w:val="Literaturverzeichnis"/>
@@ -6397,8 +6456,8 @@
         <w:t xml:space="preserve">(2), 309.</w:t>
       </w:r>
     </w:p>
-    <w:bookmarkEnd w:id="91"/>
-    <w:bookmarkStart w:id="92" w:name="ref-greenwald1998measuring"/>
+    <w:bookmarkEnd w:id="93"/>
+    <w:bookmarkStart w:id="94" w:name="ref-greenwald1998measuring"/>
     <w:p>
       <w:pPr>
         <w:pStyle w:val="Literaturverzeichnis"/>
@@ -6433,8 +6492,8 @@
         <w:t xml:space="preserve">(6), 1464.</w:t>
       </w:r>
     </w:p>
-    <w:bookmarkEnd w:id="92"/>
-    <w:bookmarkStart w:id="93" w:name="ref-hayes1967two"/>
+    <w:bookmarkEnd w:id="94"/>
+    <w:bookmarkStart w:id="95" w:name="ref-hayes1967two"/>
     <w:p>
       <w:pPr>
         <w:pStyle w:val="Literaturverzeichnis"/>
@@ -6469,8 +6528,8 @@
         <w:t xml:space="preserve">(11), 556–558.</w:t>
       </w:r>
     </w:p>
-    <w:bookmarkEnd w:id="93"/>
-    <w:bookmarkStart w:id="94" w:name="ref-kenealy1988validation"/>
+    <w:bookmarkEnd w:id="95"/>
+    <w:bookmarkStart w:id="96" w:name="ref-kenealy1988validation"/>
     <w:p>
       <w:pPr>
         <w:pStyle w:val="Literaturverzeichnis"/>
@@ -6505,8 +6564,8 @@
         <w:t xml:space="preserve">(1), 41–48.</w:t>
       </w:r>
     </w:p>
-    <w:bookmarkEnd w:id="94"/>
-    <w:bookmarkStart w:id="95" w:name="ref-kruglanski1975human"/>
+    <w:bookmarkEnd w:id="96"/>
+    <w:bookmarkStart w:id="97" w:name="ref-kruglanski1975human"/>
     <w:p>
       <w:pPr>
         <w:pStyle w:val="Literaturverzeichnis"/>
@@ -6541,8 +6600,8 @@
         <w:t xml:space="preserve">, 101–147.</w:t>
       </w:r>
     </w:p>
-    <w:bookmarkEnd w:id="95"/>
-    <w:bookmarkStart w:id="96" w:name="ref-kube2021beliefs"/>
+    <w:bookmarkEnd w:id="97"/>
+    <w:bookmarkStart w:id="98" w:name="ref-kube2021beliefs"/>
     <w:p>
       <w:pPr>
         <w:pStyle w:val="Literaturverzeichnis"/>
@@ -6577,8 +6636,8 @@
         <w:t xml:space="preserve">(2), 247–274.</w:t>
       </w:r>
     </w:p>
-    <w:bookmarkEnd w:id="96"/>
-    <w:bookmarkStart w:id="97" w:name="ref-lovakov2021empirically"/>
+    <w:bookmarkEnd w:id="98"/>
+    <w:bookmarkStart w:id="99" w:name="ref-lovakov2021empirically"/>
     <w:p>
       <w:pPr>
         <w:pStyle w:val="Literaturverzeichnis"/>
@@ -6613,8 +6672,8 @@
         <w:t xml:space="preserve">(3), 485–504.</w:t>
       </w:r>
     </w:p>
-    <w:bookmarkEnd w:id="97"/>
-    <w:bookmarkStart w:id="98" w:name="ref-masling1966role"/>
+    <w:bookmarkEnd w:id="99"/>
+    <w:bookmarkStart w:id="100" w:name="ref-masling1966role"/>
     <w:p>
       <w:pPr>
         <w:pStyle w:val="Literaturverzeichnis"/>
@@ -6649,8 +6708,8 @@
         <w:t xml:space="preserve">, 67–103.</w:t>
       </w:r>
     </w:p>
-    <w:bookmarkEnd w:id="98"/>
-    <w:bookmarkStart w:id="99" w:name="ref-milgram1972interpreting"/>
+    <w:bookmarkEnd w:id="100"/>
+    <w:bookmarkStart w:id="101" w:name="ref-milgram1972interpreting"/>
     <w:p>
       <w:pPr>
         <w:pStyle w:val="Literaturverzeichnis"/>
@@ -6675,8 +6734,8 @@
         <w:t xml:space="preserve">(pp. 138–154). New York, NY: Free Press.</w:t>
       </w:r>
     </w:p>
-    <w:bookmarkEnd w:id="99"/>
-    <w:bookmarkStart w:id="100" w:name="ref-mummolo2019demand"/>
+    <w:bookmarkEnd w:id="101"/>
+    <w:bookmarkStart w:id="102" w:name="ref-mummolo2019demand"/>
     <w:p>
       <w:pPr>
         <w:pStyle w:val="Literaturverzeichnis"/>
@@ -6711,8 +6770,8 @@
         <w:t xml:space="preserve">(2), 517–529.</w:t>
       </w:r>
     </w:p>
-    <w:bookmarkEnd w:id="100"/>
-    <w:bookmarkStart w:id="101" w:name="ref-orne1959nature"/>
+    <w:bookmarkEnd w:id="102"/>
+    <w:bookmarkStart w:id="103" w:name="ref-orne1959nature"/>
     <w:p>
       <w:pPr>
         <w:pStyle w:val="Literaturverzeichnis"/>
@@ -6747,8 +6806,8 @@
         <w:t xml:space="preserve">(3), 277–299.</w:t>
       </w:r>
     </w:p>
-    <w:bookmarkEnd w:id="101"/>
-    <w:bookmarkStart w:id="102" w:name="ref-orne1962social"/>
+    <w:bookmarkEnd w:id="103"/>
+    <w:bookmarkStart w:id="104" w:name="ref-orne1962social"/>
     <w:p>
       <w:pPr>
         <w:pStyle w:val="Literaturverzeichnis"/>
@@ -6783,8 +6842,8 @@
         <w:t xml:space="preserve">(11), 776–783.</w:t>
       </w:r>
     </w:p>
-    <w:bookmarkEnd w:id="102"/>
-    <w:bookmarkStart w:id="103" w:name="ref-orne1969demand"/>
+    <w:bookmarkEnd w:id="104"/>
+    <w:bookmarkStart w:id="105" w:name="ref-orne1969demand"/>
     <w:p>
       <w:pPr>
         <w:pStyle w:val="Literaturverzeichnis"/>
@@ -6809,8 +6868,8 @@
         <w:t xml:space="preserve">(pp. 143–179). New York, NY: Academic Press.</w:t>
       </w:r>
     </w:p>
-    <w:bookmarkEnd w:id="103"/>
-    <w:bookmarkStart w:id="104" w:name="ref-riecken1962program"/>
+    <w:bookmarkEnd w:id="105"/>
+    <w:bookmarkStart w:id="106" w:name="ref-riecken1962program"/>
     <w:p>
       <w:pPr>
         <w:pStyle w:val="Literaturverzeichnis"/>
@@ -6835,8 +6894,8 @@
         <w:t xml:space="preserve">(Vol. 2, pp. 25–41). New York, NY: Pergamon Press.</w:t>
       </w:r>
     </w:p>
-    <w:bookmarkEnd w:id="104"/>
-    <w:bookmarkStart w:id="105" w:name="ref-rodgers2021evaluating"/>
+    <w:bookmarkEnd w:id="106"/>
+    <w:bookmarkStart w:id="107" w:name="ref-rodgers2021evaluating"/>
     <w:p>
       <w:pPr>
         <w:pStyle w:val="Literaturverzeichnis"/>
@@ -6871,8 +6930,8 @@
         <w:t xml:space="preserve">(2), 141.</w:t>
       </w:r>
     </w:p>
-    <w:bookmarkEnd w:id="105"/>
-    <w:bookmarkStart w:id="106" w:name="ref-rosenberg1969conditions"/>
+    <w:bookmarkEnd w:id="107"/>
+    <w:bookmarkStart w:id="108" w:name="ref-rosenberg1969conditions"/>
     <w:p>
       <w:pPr>
         <w:pStyle w:val="Literaturverzeichnis"/>
@@ -6897,8 +6956,8 @@
         <w:t xml:space="preserve">(pp. 280–350). New York, NY: Academic Press.</w:t>
       </w:r>
     </w:p>
-    <w:bookmarkEnd w:id="106"/>
-    <w:bookmarkStart w:id="107" w:name="ref-rosnow1973mediation"/>
+    <w:bookmarkEnd w:id="108"/>
+    <w:bookmarkStart w:id="109" w:name="ref-rosnow1973mediation"/>
     <w:p>
       <w:pPr>
         <w:pStyle w:val="Literaturverzeichnis"/>
@@ -6933,8 +6992,8 @@
         <w:t xml:space="preserve">(3), 181–201.</w:t>
       </w:r>
     </w:p>
-    <w:bookmarkEnd w:id="107"/>
-    <w:bookmarkStart w:id="108" w:name="ref-rosnow1997people"/>
+    <w:bookmarkEnd w:id="109"/>
+    <w:bookmarkStart w:id="110" w:name="ref-rosnow1997people"/>
     <w:p>
       <w:pPr>
         <w:pStyle w:val="Literaturverzeichnis"/>
@@ -6956,8 +7015,8 @@
         <w:t xml:space="preserve">. New York, NY: Freeman.</w:t>
       </w:r>
     </w:p>
-    <w:bookmarkEnd w:id="108"/>
-    <w:bookmarkStart w:id="109" w:name="ref-schardt2007utilization"/>
+    <w:bookmarkEnd w:id="110"/>
+    <w:bookmarkStart w:id="111" w:name="ref-schardt2007utilization"/>
     <w:p>
       <w:pPr>
         <w:pStyle w:val="Literaturverzeichnis"/>
@@ -6992,8 +7051,8 @@
         <w:t xml:space="preserve">(1), 1–6.</w:t>
       </w:r>
     </w:p>
-    <w:bookmarkEnd w:id="109"/>
-    <w:bookmarkStart w:id="110" w:name="ref-sharpe2016frightened"/>
+    <w:bookmarkEnd w:id="111"/>
+    <w:bookmarkStart w:id="112" w:name="ref-sharpe2016frightened"/>
     <w:p>
       <w:pPr>
         <w:pStyle w:val="Literaturverzeichnis"/>
@@ -7028,8 +7087,8 @@
         <w:t xml:space="preserve">(4), 349–368.</w:t>
       </w:r>
     </w:p>
-    <w:bookmarkEnd w:id="110"/>
-    <w:bookmarkStart w:id="111" w:name="ref-sigall1970cooperative"/>
+    <w:bookmarkEnd w:id="112"/>
+    <w:bookmarkStart w:id="113" w:name="ref-sigall1970cooperative"/>
     <w:p>
       <w:pPr>
         <w:pStyle w:val="Literaturverzeichnis"/>
@@ -7064,8 +7123,8 @@
         <w:t xml:space="preserve">(1), 1–10.</w:t>
       </w:r>
     </w:p>
-    <w:bookmarkEnd w:id="111"/>
-    <w:bookmarkStart w:id="112" w:name="ref-standing2008demonstration"/>
+    <w:bookmarkEnd w:id="113"/>
+    <w:bookmarkStart w:id="114" w:name="ref-standing2008demonstration"/>
     <w:p>
       <w:pPr>
         <w:pStyle w:val="Literaturverzeichnis"/>
@@ -7100,8 +7159,8 @@
         <w:t xml:space="preserve">(3), 553–566.</w:t>
       </w:r>
     </w:p>
-    <w:bookmarkEnd w:id="112"/>
-    <w:bookmarkStart w:id="113" w:name="ref-stanley2014meta"/>
+    <w:bookmarkEnd w:id="114"/>
+    <w:bookmarkStart w:id="115" w:name="ref-stanley2014meta"/>
     <w:p>
       <w:pPr>
         <w:pStyle w:val="Literaturverzeichnis"/>
@@ -7136,8 +7195,8 @@
         <w:t xml:space="preserve">(1), 60–78.</w:t>
       </w:r>
     </w:p>
-    <w:bookmarkEnd w:id="113"/>
-    <w:bookmarkStart w:id="114" w:name="ref-strohmetz2008research"/>
+    <w:bookmarkEnd w:id="115"/>
+    <w:bookmarkStart w:id="116" w:name="ref-strohmetz2008research"/>
     <w:p>
       <w:pPr>
         <w:pStyle w:val="Literaturverzeichnis"/>
@@ -7172,8 +7231,8 @@
         <w:t xml:space="preserve">(2), 861–877.</w:t>
       </w:r>
     </w:p>
-    <w:bookmarkEnd w:id="114"/>
-    <w:bookmarkStart w:id="115" w:name="ref-vevea1995general"/>
+    <w:bookmarkEnd w:id="116"/>
+    <w:bookmarkStart w:id="117" w:name="ref-vevea1995general"/>
     <w:p>
       <w:pPr>
         <w:pStyle w:val="Literaturverzeichnis"/>
@@ -7208,8 +7267,8 @@
         <w:t xml:space="preserve">(3), 419–435.</w:t>
       </w:r>
     </w:p>
-    <w:bookmarkEnd w:id="115"/>
-    <w:bookmarkStart w:id="116" w:name="ref-yarkoni2017choosing"/>
+    <w:bookmarkEnd w:id="117"/>
+    <w:bookmarkStart w:id="118" w:name="ref-yarkoni2017choosing"/>
     <w:p>
       <w:pPr>
         <w:pStyle w:val="Literaturverzeichnis"/>
@@ -7244,8 +7303,8 @@
         <w:t xml:space="preserve">(6), 1100–1122.</w:t>
       </w:r>
     </w:p>
-    <w:bookmarkEnd w:id="116"/>
-    <w:bookmarkStart w:id="117" w:name="ref-zion2018mindsets"/>
+    <w:bookmarkEnd w:id="118"/>
+    <w:bookmarkStart w:id="119" w:name="ref-zion2018mindsets"/>
     <w:p>
       <w:pPr>
         <w:pStyle w:val="Literaturverzeichnis"/>
@@ -7280,9 +7339,9 @@
         <w:t xml:space="preserve">, 137–160.</w:t>
       </w:r>
     </w:p>
-    <w:bookmarkEnd w:id="117"/>
-    <w:bookmarkEnd w:id="118"/>
     <w:bookmarkEnd w:id="119"/>
+    <w:bookmarkEnd w:id="120"/>
+    <w:bookmarkEnd w:id="121"/>
     <w:sectPr>
       <w:headerReference r:id="rId10" w:type="even"/>
       <w:headerReference r:id="rId9" w:type="default"/>
@@ -7317,7 +7376,57 @@
       </w:r>
     </w:p>
   </w:footnote>
-  <w:footnote w:id="34">
+  <w:footnote w:id="28">
+    <w:p>
+      <w:pPr>
+        <w:pStyle w:val="Funotentext"/>
+      </w:pPr>
+      <w:r>
+        <w:rPr>
+          <w:rStyle w:val="Funotenzeichen"/>
+        </w:rPr>
+        <w:footnoteRef/>
+      </w:r>
+      <w:r>
+        <w:t xml:space="preserve"> </w:t>
+      </w:r>
+      <w:r>
+        <w:t xml:space="preserve">We excluded conditions where the researcher communicated a</w:t>
+      </w:r>
+      <w:r>
+        <w:t xml:space="preserve"> </w:t>
+      </w:r>
+      <w:r>
+        <w:rPr>
+          <w:iCs/>
+          <w:i/>
+        </w:rPr>
+        <w:t xml:space="preserve">non-directional</w:t>
+      </w:r>
+      <w:r>
+        <w:t xml:space="preserve"> </w:t>
+      </w:r>
+      <w:r>
+        <w:t xml:space="preserve">effect. We did so because participants in these scenarios could not unambiguously infer how their responses were expected to change. For example, if participants were told that an independent variable would</w:t>
+      </w:r>
+      <w:r>
+        <w:t xml:space="preserve"> </w:t>
+      </w:r>
+      <w:r>
+        <w:t xml:space="preserve">“</w:t>
+      </w:r>
+      <w:r>
+        <w:t xml:space="preserve">impact mood</w:t>
+      </w:r>
+      <w:r>
+        <w:t xml:space="preserve">”</w:t>
+      </w:r>
+      <w:r>
+        <w:t xml:space="preserve">, it is not clear if participants should infer that the mood will be boosted or dampened.</w:t>
+      </w:r>
+    </w:p>
+  </w:footnote>
+  <w:footnote w:id="32">
     <w:p>
       <w:pPr>
         <w:pStyle w:val="Funotentext"/>

</xml_diff>

<commit_message>
Minor updates to manuscript prose
</commit_message>
<xml_diff>
--- a/metaware_manuscript.docx
+++ b/metaware_manuscript.docx
@@ -160,54 +160,20 @@
       <w:pPr>
         <w:pStyle w:val="BodyText"/>
       </w:pPr>
-      <w:del w:id="5" w:author="Nicholas Alvaro Coles" w:date="2023-04-11T15:13:00Z">
-        <w:r>
-          <w:delText xml:space="preserve">All materials, data, code, and pre-registrations (for Studies 1 and 2) are available at </w:delText>
-        </w:r>
-        <w:r>
-          <w:fldChar w:fldCharType="begin"/>
-        </w:r>
-        <w:r>
-          <w:delInstrText>HYPERLINK "http://github.com/ColesNicholas/metaware" \h</w:delInstrText>
-        </w:r>
-        <w:r>
-          <w:fldChar w:fldCharType="separate"/>
-        </w:r>
-        <w:r>
-          <w:rPr>
-            <w:rStyle w:val="Hyperlink"/>
-          </w:rPr>
-          <w:delText>http://github.com/ColesNicholas/metaware</w:delText>
-        </w:r>
-        <w:r>
-          <w:rPr>
-            <w:rStyle w:val="Hyperlink"/>
-          </w:rPr>
-          <w:fldChar w:fldCharType="end"/>
-        </w:r>
-        <w:r>
-          <w:delText xml:space="preserve">. We thank Morgan H. Wyatt for his assistance on the project. </w:delText>
-        </w:r>
-      </w:del>
       <w:r>
         <w:t>This work was supported by the John Templeton Foundation (grant # 62295). The funder had no role in the preparation of the manuscript or decision to publish.</w:t>
       </w:r>
-      <w:ins w:id="6" w:author="Nicholas Alvaro Coles" w:date="2023-04-11T15:13:00Z">
-        <w:r>
-          <w:t xml:space="preserve"> </w:t>
-        </w:r>
-        <w:r>
-          <w:t xml:space="preserve">We thank Morgan H. Wyatt for his assistance </w:t>
-        </w:r>
-        <w:proofErr w:type="gramStart"/>
-        <w:r>
-          <w:t>on</w:t>
-        </w:r>
-        <w:proofErr w:type="gramEnd"/>
-        <w:r>
-          <w:t xml:space="preserve"> the project.</w:t>
-        </w:r>
-      </w:ins>
+      <w:r>
+        <w:t xml:space="preserve"> We thank Morgan H. Wyatt for his assistance </w:t>
+      </w:r>
+      <w:proofErr w:type="gramStart"/>
+      <w:r>
+        <w:t>on</w:t>
+      </w:r>
+      <w:proofErr w:type="gramEnd"/>
+      <w:r>
+        <w:t xml:space="preserve"> the project.</w:t>
+      </w:r>
     </w:p>
     <w:p>
       <w:pPr>
@@ -283,22 +249,9 @@
       <w:r>
         <w:t xml:space="preserve"> = 1.</w:t>
       </w:r>
-      <w:del w:id="7" w:author="Nicholas Alvaro Coles" w:date="2023-04-11T15:56:00Z">
-        <w:r>
-          <w:delText xml:space="preserve">91 </w:delText>
-        </w:r>
-      </w:del>
-      <w:ins w:id="8" w:author="Nicholas Alvaro Coles" w:date="2023-04-11T15:56:00Z">
-        <w:r>
-          <w:t>9</w:t>
-        </w:r>
-        <w:r>
-          <w:t>0</w:t>
-        </w:r>
-        <w:r>
-          <w:t xml:space="preserve"> </w:t>
-        </w:r>
-      </w:ins>
+      <w:r>
+        <w:t xml:space="preserve">90 </w:t>
+      </w:r>
       <w:r>
         <w:t xml:space="preserve">(a large increase in hypothesis-consistent responding) to </w:t>
       </w:r>
@@ -312,21 +265,11 @@
       <w:r>
         <w:t xml:space="preserve"> = -1.</w:t>
       </w:r>
-      <w:ins w:id="9" w:author="Nicholas Alvaro Coles" w:date="2023-04-11T15:56:00Z">
-        <w:r>
-          <w:t>4</w:t>
-        </w:r>
-      </w:ins>
-      <w:r>
-        <w:t>6</w:t>
-      </w:r>
-      <w:del w:id="10" w:author="Nicholas Alvaro Coles" w:date="2023-04-11T15:56:00Z">
-        <w:r>
-          <w:delText>7</w:delText>
-        </w:r>
-      </w:del>
-      <w:r>
-        <w:t xml:space="preserve"> (a large increase in hypothesis-</w:t>
+      <w:r>
+        <w:t>4</w:t>
+      </w:r>
+      <w:r>
+        <w:t>6 (a large increase in hypothesis-</w:t>
       </w:r>
       <w:r>
         <w:rPr>
@@ -338,53 +281,21 @@
       <w:r>
         <w:t xml:space="preserve">consistent responding). Contra prior </w:t>
       </w:r>
-      <w:del w:id="11" w:author="Nicholas Alvaro Coles" w:date="2023-04-11T15:14:00Z">
-        <w:r>
-          <w:delText>predictions</w:delText>
-        </w:r>
-      </w:del>
-      <w:ins w:id="12" w:author="Nicholas Alvaro Coles" w:date="2023-04-11T15:14:00Z">
-        <w:r>
-          <w:t>frameworks</w:t>
-        </w:r>
-      </w:ins>
+      <w:r>
+        <w:t>frameworks</w:t>
+      </w:r>
       <w:r>
         <w:t xml:space="preserve">, we did not find evidence that demand effects were driven participants’ motivation </w:t>
       </w:r>
-      <w:del w:id="13" w:author="Nicholas Alvaro Coles" w:date="2023-04-11T15:15:00Z">
-        <w:r>
-          <w:delText xml:space="preserve">and </w:delText>
-        </w:r>
-      </w:del>
-      <w:ins w:id="14" w:author="Nicholas Alvaro Coles" w:date="2023-04-11T15:15:00Z">
-        <w:r>
-          <w:t>or</w:t>
-        </w:r>
-        <w:r>
-          <w:t xml:space="preserve"> </w:t>
-        </w:r>
-      </w:ins>
-      <w:r>
-        <w:t>opportunity to adjust their responses. We did, however, find robust evidence that such effects are driven by participants’ beliefs, as in placebo effects. Similar findings emerged in a</w:t>
-      </w:r>
-      <w:ins w:id="15" w:author="Nicholas Alvaro Coles" w:date="2023-04-11T15:15:00Z">
-        <w:r>
-          <w:t>n exploratory</w:t>
-        </w:r>
-      </w:ins>
-      <w:r>
-        <w:t xml:space="preserve"> direct replication of a study included in the meta-analysis. Taken together, results challenge conventional distinctions between demand characteristics and placebo effects. Furthermore, they underscore the importance of controlling for both response bias and placebo effects </w:t>
-      </w:r>
-      <w:del w:id="16" w:author="Nicholas Alvaro Coles" w:date="2023-04-11T15:16:00Z">
-        <w:r>
-          <w:delText>in experimental work</w:delText>
-        </w:r>
-      </w:del>
-      <w:ins w:id="17" w:author="Nicholas Alvaro Coles" w:date="2023-04-11T15:16:00Z">
-        <w:r>
-          <w:t>when estimating causal relationships</w:t>
-        </w:r>
-      </w:ins>
+      <w:r>
+        <w:t xml:space="preserve">or </w:t>
+      </w:r>
+      <w:r>
+        <w:t xml:space="preserve">opportunity to adjust their responses. We did, however, find robust evidence that such effects are driven by participants’ beliefs, as in placebo effects. Similar findings emerged in a direct replication of a study included in the meta-analysis. Taken together, results challenge conventional distinctions between demand characteristics and placebo effects. Furthermore, they underscore the importance of controlling for both response bias and placebo effects </w:t>
+      </w:r>
+      <w:r>
+        <w:t>when estimating causal relationships</w:t>
+      </w:r>
       <w:r>
         <w:t>.</w:t>
       </w:r>
@@ -403,11 +314,9 @@
       <w:r>
         <w:t xml:space="preserve"> demand characteristics, hypothesis awareness, placebo effect</w:t>
       </w:r>
-      <w:ins w:id="18" w:author="Nicholas Alvaro Coles" w:date="2023-04-11T15:16:00Z">
-        <w:r>
-          <w:t>s</w:t>
-        </w:r>
-      </w:ins>
+      <w:r>
+        <w:t>s</w:t>
+      </w:r>
       <w:r>
         <w:t>, research methods, meta-analysis</w:t>
       </w:r>
@@ -428,117 +337,53 @@
       <w:r>
         <w:t xml:space="preserve">Imagine that a mysterious person </w:t>
       </w:r>
-      <w:del w:id="19" w:author="Nicholas Alvaro Coles" w:date="2023-04-11T15:16:00Z">
-        <w:r>
-          <w:delText xml:space="preserve">approaches </w:delText>
-        </w:r>
-      </w:del>
-      <w:ins w:id="20" w:author="Nicholas Alvaro Coles" w:date="2023-04-11T15:16:00Z">
-        <w:r>
-          <w:t>approache</w:t>
-        </w:r>
-        <w:r>
-          <w:t>d</w:t>
-        </w:r>
-        <w:r>
-          <w:t xml:space="preserve"> </w:t>
-        </w:r>
-      </w:ins>
+      <w:r>
+        <w:t xml:space="preserve">approached </w:t>
+      </w:r>
       <w:r>
         <w:t xml:space="preserve">you and </w:t>
       </w:r>
-      <w:del w:id="21" w:author="Nicholas Alvaro Coles" w:date="2023-04-11T15:16:00Z">
-        <w:r>
-          <w:delText xml:space="preserve">begins </w:delText>
-        </w:r>
-      </w:del>
-      <w:ins w:id="22" w:author="Nicholas Alvaro Coles" w:date="2023-04-11T15:16:00Z">
-        <w:r>
-          <w:t>beg</w:t>
-        </w:r>
-        <w:r>
-          <w:t>an</w:t>
-        </w:r>
-        <w:r>
-          <w:t xml:space="preserve"> </w:t>
-        </w:r>
-      </w:ins>
+      <w:r>
+        <w:t xml:space="preserve">began </w:t>
+      </w:r>
       <w:r>
         <w:t xml:space="preserve">telling you about a new method for understanding humans. They explain that this method is useful for estimating causal relationships, but add that it can sometimes be thrown off by a methodological artifact. They explain that this artifact sometimes causes researchers to detect an effect that’s not real, and other times causes them to miss an effect that is real. They add it that it sometimes biases relationships upward and other times downward. They then offer a confession: the artifact doesn’t always appear, </w:t>
       </w:r>
-      <w:del w:id="23" w:author="Nicholas Alvaro Coles" w:date="2023-04-11T15:17:00Z">
-        <w:r>
-          <w:delText xml:space="preserve">but </w:delText>
-        </w:r>
-      </w:del>
-      <w:ins w:id="24" w:author="Nicholas Alvaro Coles" w:date="2023-04-11T15:17:00Z">
-        <w:r>
-          <w:t>and</w:t>
-        </w:r>
-        <w:r>
-          <w:t xml:space="preserve"> </w:t>
-        </w:r>
-      </w:ins>
+      <w:r>
+        <w:t xml:space="preserve">and </w:t>
+      </w:r>
       <w:r>
         <w:t xml:space="preserve">they don’t understand </w:t>
       </w:r>
-      <w:del w:id="25" w:author="Nicholas Alvaro Coles" w:date="2023-04-11T15:18:00Z">
-        <w:r>
-          <w:delText>how it works</w:delText>
-        </w:r>
-      </w:del>
-      <w:ins w:id="26" w:author="Nicholas Alvaro Coles" w:date="2023-04-11T15:18:00Z">
-        <w:r>
-          <w:t>why</w:t>
-        </w:r>
-      </w:ins>
+      <w:r>
+        <w:t>why</w:t>
+      </w:r>
       <w:r>
         <w:t xml:space="preserve">. Sometimes the artifact seems to matter, other times it doesn’t – and its underlying mechanisms are poorly understood. If this scenario were real, </w:t>
       </w:r>
-      <w:del w:id="27" w:author="Nicholas Alvaro Coles" w:date="2023-04-11T15:17:00Z">
-        <w:r>
-          <w:delText>it seems like this</w:delText>
-        </w:r>
-      </w:del>
-      <w:ins w:id="28" w:author="Nicholas Alvaro Coles" w:date="2023-04-11T15:17:00Z">
-        <w:r>
-          <w:t>these</w:t>
-        </w:r>
-      </w:ins>
+      <w:r>
+        <w:t>these</w:t>
+      </w:r>
       <w:r>
         <w:t xml:space="preserve"> concern</w:t>
       </w:r>
-      <w:ins w:id="29" w:author="Nicholas Alvaro Coles" w:date="2023-04-11T15:17:00Z">
-        <w:r>
-          <w:t>s</w:t>
-        </w:r>
-      </w:ins>
+      <w:r>
+        <w:t>s</w:t>
+      </w:r>
       <w:r>
         <w:t xml:space="preserve"> would </w:t>
       </w:r>
-      <w:ins w:id="30" w:author="Nicholas Alvaro Coles" w:date="2023-04-11T15:17:00Z">
-        <w:r>
-          <w:t xml:space="preserve">likely </w:t>
-        </w:r>
-      </w:ins>
+      <w:r>
+        <w:t xml:space="preserve">likely </w:t>
+      </w:r>
       <w:r>
         <w:t>call the whole method into question. However, perhaps experimental psychologists should not be so quick to judge</w:t>
       </w:r>
-      <w:ins w:id="31" w:author="Nicholas Alvaro Coles" w:date="2023-04-11T15:17:00Z">
-        <w:r>
-          <w:t>. After all,</w:t>
-        </w:r>
-      </w:ins>
-      <w:r>
-        <w:t xml:space="preserve"> </w:t>
-      </w:r>
-      <w:del w:id="32" w:author="Nicholas Alvaro Coles" w:date="2023-04-11T15:17:00Z">
-        <w:r>
-          <w:delText xml:space="preserve">because </w:delText>
-        </w:r>
-      </w:del>
-      <w:r>
-        <w:t xml:space="preserve">we too deal with a difficult-to-understand methodological artifact: </w:t>
+      <w:r>
+        <w:t>. After all,</w:t>
+      </w:r>
+      <w:r>
+        <w:t xml:space="preserve"> we too deal with a difficult-to-understand methodological artifact: </w:t>
       </w:r>
       <w:r>
         <w:rPr>
@@ -595,29 +440,15 @@
       <w:r>
         <w:t xml:space="preserve">As this brief review shows, demand characteristics are uncomfortably close to the mysterious methodological artifact described </w:t>
       </w:r>
-      <w:del w:id="33" w:author="Nicholas Alvaro Coles" w:date="2023-04-11T15:21:00Z">
-        <w:r>
-          <w:delText>above</w:delText>
-        </w:r>
-      </w:del>
-      <w:ins w:id="34" w:author="Nicholas Alvaro Coles" w:date="2023-04-11T15:21:00Z">
-        <w:r>
-          <w:t>initially</w:t>
-        </w:r>
-      </w:ins>
+      <w:r>
+        <w:t>initially</w:t>
+      </w:r>
       <w:r>
         <w:t xml:space="preserve">. </w:t>
       </w:r>
-      <w:del w:id="35" w:author="Nicholas Alvaro Coles" w:date="2023-04-11T15:21:00Z">
-        <w:r>
-          <w:delText xml:space="preserve">They </w:delText>
-        </w:r>
-      </w:del>
-      <w:ins w:id="36" w:author="Nicholas Alvaro Coles" w:date="2023-04-11T15:21:00Z">
-        <w:r>
-          <w:t xml:space="preserve">Demand characteristics </w:t>
-        </w:r>
-      </w:ins>
+      <w:r>
+        <w:t xml:space="preserve">Demand characteristics </w:t>
+      </w:r>
       <w:r>
         <w:t>are a fundamental methodological concern, but their magnitude, direction, and consistency remain unclear. In the present paper, we use meta-analysis and replication to try and shed light on these issues. We begin by reviewing literature on the mechanisms theorized to underlie the effects of demand characteristics.</w:t>
       </w:r>
@@ -626,7 +457,7 @@
       <w:pPr>
         <w:pStyle w:val="Heading2"/>
       </w:pPr>
-      <w:bookmarkStart w:id="37" w:name="Xa0d64ece604650f58e403bddeb4af76aa562f5e"/>
+      <w:bookmarkStart w:id="5" w:name="Xa0d64ece604650f58e403bddeb4af76aa562f5e"/>
       <w:r>
         <w:t>How do demand characteristics alter participant responses?</w:t>
       </w:r>
@@ -634,77 +465,44 @@
     <w:p>
       <w:pPr>
         <w:pStyle w:val="FirstParagraph"/>
-        <w:rPr>
-          <w:del w:id="38" w:author="Nicholas Alvaro Coles" w:date="2023-04-11T15:23:00Z"/>
-        </w:rPr>
-      </w:pPr>
-      <w:r>
-        <w:t xml:space="preserve">Traditionally, theorists have conceptualized the effects of demand characteristics as </w:t>
-      </w:r>
-      <w:r>
-        <w:rPr>
-          <w:i/>
-          <w:iCs/>
-        </w:rPr>
-        <w:t>response biases</w:t>
-      </w:r>
-      <w:r>
-        <w:t xml:space="preserve"> mediated by relatively deliberate changes that participants make to their responses (Orne, 1962; Rosnow &amp; Aiken, 1973; Strohmetz, 2008). In doing so, these theorists distinguished their ideas from conceptually similar work on </w:t>
-      </w:r>
-      <w:r>
-        <w:rPr>
-          <w:i/>
-          <w:iCs/>
-        </w:rPr>
-        <w:t>placebo effects</w:t>
-      </w:r>
-      <w:r>
-        <w:t xml:space="preserve">: changes in participants’ responses that are mediated by the relatively automatic activation of beliefs and/or </w:t>
-      </w:r>
-      <w:r>
-        <w:lastRenderedPageBreak/>
-        <w:t>conditioned responses (Zion &amp; Crum, 2018). As an example of this distinction, imagine that a participant knows that a researcher expects an intervention to boost mood. Response bias – the traditional focus of the demand characteristics literature – would involve a change in participants’ self-reported mood without a concomitant change in actual mood. Placebo effects, on the other hand, would entail an actual change in mood.</w:t>
-      </w:r>
-      <w:ins w:id="39" w:author="Nicholas Alvaro Coles" w:date="2023-04-11T15:23:00Z">
-        <w:r>
-          <w:t xml:space="preserve"> </w:t>
-        </w:r>
-      </w:ins>
-    </w:p>
-    <w:p>
-      <w:pPr>
-        <w:pStyle w:val="FirstParagraph"/>
-        <w:pPrChange w:id="40" w:author="Nicholas Alvaro Coles" w:date="2023-04-11T15:23:00Z">
+        <w:pPrChange w:id="6" w:author="Nicholas Alvaro Coles" w:date="2023-04-11T15:23:00Z">
           <w:pPr>
             <w:pStyle w:val="BodyText"/>
           </w:pPr>
         </w:pPrChange>
       </w:pPr>
-      <w:del w:id="41" w:author="Nicholas Alvaro Coles" w:date="2023-04-11T15:23:00Z">
-        <w:r>
-          <w:delText xml:space="preserve">We </w:delText>
-        </w:r>
-      </w:del>
-      <w:ins w:id="42" w:author="Nicholas Alvaro Coles" w:date="2023-04-11T15:23:00Z">
-        <w:r>
-          <w:t xml:space="preserve">Below, we </w:t>
-        </w:r>
-      </w:ins>
-      <w:del w:id="43" w:author="Nicholas Alvaro Coles" w:date="2023-04-11T15:23:00Z">
-        <w:r>
-          <w:delText xml:space="preserve">begin by </w:delText>
-        </w:r>
-      </w:del>
-      <w:r>
-        <w:t>discuss</w:t>
-      </w:r>
-      <w:del w:id="44" w:author="Nicholas Alvaro Coles" w:date="2023-04-11T15:23:00Z">
-        <w:r>
-          <w:delText>ing</w:delText>
-        </w:r>
-      </w:del>
-      <w:r>
-        <w:t xml:space="preserve"> an influential model of response bias (</w:t>
+      <w:r>
+        <w:t xml:space="preserve">Traditionally, theorists have conceptualized the effects of demand characteristics as </w:t>
+      </w:r>
+      <w:r>
+        <w:rPr>
+          <w:i/>
+          <w:iCs/>
+        </w:rPr>
+        <w:t>response biases</w:t>
+      </w:r>
+      <w:r>
+        <w:t xml:space="preserve"> mediated by relatively deliberate changes that participants make to their responses (Orne, 1962; Rosnow &amp; Aiken, 1973; Strohmetz, 2008). In doing so, these theorists distinguished their ideas from conceptually similar work on </w:t>
+      </w:r>
+      <w:r>
+        <w:rPr>
+          <w:i/>
+          <w:iCs/>
+        </w:rPr>
+        <w:t>placebo effects</w:t>
+      </w:r>
+      <w:r>
+        <w:t xml:space="preserve">: changes in participants’ responses that are mediated by the relatively automatic activation of beliefs and/or </w:t>
+      </w:r>
+      <w:r>
+        <w:lastRenderedPageBreak/>
+        <w:t>conditioned responses (Zion &amp; Crum, 2018). As an example of this distinction, imagine that a participant knows that a researcher expects an intervention to boost mood. Response bias – the traditional focus of the demand characteristics literature – would involve a change in participants’ self-reported mood without a concomitant change in actual mood. Placebo effects, on the other hand, would entail an actual change in mood.</w:t>
+      </w:r>
+      <w:r>
+        <w:t xml:space="preserve"> Below, we </w:t>
+      </w:r>
+      <w:r>
+        <w:t>discuss an influential model of response bias (</w:t>
       </w:r>
       <w:proofErr w:type="spellStart"/>
       <w:r>
@@ -714,52 +512,15 @@
       <w:r>
         <w:t xml:space="preserve"> &amp; Rosenthal, 1997)</w:t>
       </w:r>
-      <w:ins w:id="45" w:author="Nicholas Alvaro Coles" w:date="2023-04-11T15:23:00Z">
-        <w:r>
-          <w:t>. We then</w:t>
-        </w:r>
-      </w:ins>
-      <w:del w:id="46" w:author="Nicholas Alvaro Coles" w:date="2023-04-11T15:23:00Z">
-        <w:r>
-          <w:delText>, and</w:delText>
-        </w:r>
-      </w:del>
-      <w:r>
-        <w:t xml:space="preserve"> </w:t>
-      </w:r>
-      <w:del w:id="47" w:author="Nicholas Alvaro Coles" w:date="2023-04-11T15:23:00Z">
-        <w:r>
-          <w:delText xml:space="preserve">we then </w:delText>
-        </w:r>
-      </w:del>
-      <w:r>
-        <w:t xml:space="preserve">review recent proposals to include placebo effects as secondary mechanisms </w:t>
-      </w:r>
-      <w:ins w:id="48" w:author="Nicholas Alvaro Coles" w:date="2023-04-11T15:23:00Z">
-        <w:r>
-          <w:t>(</w:t>
-        </w:r>
-      </w:ins>
-      <w:del w:id="49" w:author="Nicholas Alvaro Coles" w:date="2023-04-11T15:24:00Z">
-        <w:r>
-          <w:delText>Corneille &amp; Lush</w:delText>
-        </w:r>
-      </w:del>
-      <w:del w:id="50" w:author="Nicholas Alvaro Coles" w:date="2023-04-11T15:23:00Z">
-        <w:r>
-          <w:delText xml:space="preserve"> (</w:delText>
-        </w:r>
-      </w:del>
-      <w:del w:id="51" w:author="Nicholas Alvaro Coles" w:date="2023-04-11T15:24:00Z">
-        <w:r>
-          <w:delText>2022</w:delText>
-        </w:r>
-      </w:del>
-      <w:ins w:id="52" w:author="Nicholas Alvaro Coles" w:date="2023-04-11T15:24:00Z">
-        <w:r>
-          <w:t>change to Coles</w:t>
-        </w:r>
-      </w:ins>
+      <w:r>
+        <w:t>. We then</w:t>
+      </w:r>
+      <w:r>
+        <w:t xml:space="preserve"> review recent proposals to include placebo effects as secondary mechanisms </w:t>
+      </w:r>
+      <w:r>
+        <w:t>(change to Coles</w:t>
+      </w:r>
       <w:r>
         <w:t>). A comprehensive framework containing both sets of mechanisms is shown in Figure 1.</w:t>
       </w:r>
@@ -856,19 +617,9 @@
       <w:r>
         <w:t xml:space="preserve">To start, Rosnow and Rosenthal (1997) reasoned that participants must be </w:t>
       </w:r>
-      <w:del w:id="53" w:author="Nicholas Alvaro Coles" w:date="2023-04-11T15:25:00Z">
-        <w:r>
-          <w:delText xml:space="preserve">perceptive </w:delText>
-        </w:r>
-      </w:del>
-      <w:ins w:id="54" w:author="Nicholas Alvaro Coles" w:date="2023-04-11T15:25:00Z">
-        <w:r>
-          <w:t>receptive</w:t>
-        </w:r>
-        <w:r>
-          <w:t xml:space="preserve"> </w:t>
-        </w:r>
-      </w:ins>
+      <w:r>
+        <w:t xml:space="preserve">receptive </w:t>
+      </w:r>
       <w:r>
         <w:t xml:space="preserve">to demand characteristics </w:t>
       </w:r>
@@ -892,66 +643,33 @@
       <w:r>
         <w:t>Response biases are theorized to be driven by participants’ motivation (or lack thereof) to provide hypothesis-consistent responses. Early research focused on participants’ default motivations, characterizing them as (a) “good subjects” who change their responses because they are motivated to help the researcher confirm their hypothesis (Orne, 1962), (b) “apprehensive subjects” who are motivated to respond in a manner that will lead them to be evaluated positively (Riecken, 1962; Rosenberg, 1969; Sigall, Aronson, &amp; Van Hoose, 1970), (c) “negativistic subjects” who</w:t>
       </w:r>
-      <w:ins w:id="55" w:author="Nicholas Alvaro Coles" w:date="2023-04-11T15:26:00Z">
-        <w:r>
-          <w:t xml:space="preserve"> are motivated to</w:t>
-        </w:r>
-      </w:ins>
+      <w:r>
+        <w:t xml:space="preserve"> are motivated to</w:t>
+      </w:r>
       <w:r>
         <w:t xml:space="preserve"> interfere with the purpose of the study (Cook et al., 1970; Masling, 1966), or (d) “faithful subjects” who </w:t>
       </w:r>
-      <w:ins w:id="56" w:author="Nicholas Alvaro Coles" w:date="2023-04-11T15:26:00Z">
-        <w:r>
-          <w:t xml:space="preserve">are motivated </w:t>
-        </w:r>
-      </w:ins>
-      <w:del w:id="57" w:author="Nicholas Alvaro Coles" w:date="2023-04-11T15:26:00Z">
-        <w:r>
-          <w:delText xml:space="preserve">attempt </w:delText>
-        </w:r>
-      </w:del>
+      <w:r>
+        <w:t xml:space="preserve">are motivated </w:t>
+      </w:r>
       <w:r>
         <w:t xml:space="preserve">to follow directions as closely as possible (Fillenbaun &amp; Frey, 1970). However, participants have multiple goals in mind when they conceptualize their roles as subjects (Rosnow &amp; Rosenthal, 1997), and situational forces may affect which of these goals are most salient. For example, participants increase performance on simple tasks when told that this is the experimenter’s expectation but not in contexts where the experimenter </w:t>
       </w:r>
-      <w:del w:id="58" w:author="Nicholas Alvaro Coles" w:date="2023-04-11T15:27:00Z">
-        <w:r>
-          <w:delText xml:space="preserve">indicates </w:delText>
-        </w:r>
-      </w:del>
-      <w:ins w:id="59" w:author="Nicholas Alvaro Coles" w:date="2023-04-11T15:27:00Z">
-        <w:r>
-          <w:t>adds</w:t>
-        </w:r>
-        <w:r>
-          <w:t xml:space="preserve"> </w:t>
-        </w:r>
-      </w:ins>
+      <w:r>
+        <w:t xml:space="preserve">adds </w:t>
+      </w:r>
       <w:r>
         <w:t>that increased performance will be indicat</w:t>
       </w:r>
-      <w:ins w:id="60" w:author="Nicholas Alvaro Coles" w:date="2023-04-11T15:27:00Z">
-        <w:r>
-          <w:t>ive</w:t>
-        </w:r>
-      </w:ins>
-      <w:del w:id="61" w:author="Nicholas Alvaro Coles" w:date="2023-04-11T15:27:00Z">
-        <w:r>
-          <w:delText>e</w:delText>
-        </w:r>
-      </w:del>
+      <w:r>
+        <w:t>ive</w:t>
+      </w:r>
       <w:r>
         <w:t xml:space="preserve"> of a</w:t>
       </w:r>
-      <w:ins w:id="62" w:author="Nicholas Alvaro Coles" w:date="2023-04-11T15:27:00Z">
-        <w:r>
-          <w:t xml:space="preserve"> negative personality trait</w:t>
-        </w:r>
-      </w:ins>
-      <w:del w:id="63" w:author="Nicholas Alvaro Coles" w:date="2023-04-11T15:27:00Z">
-        <w:r>
-          <w:delText>n obsessive-compulsive personality</w:delText>
-        </w:r>
-      </w:del>
+      <w:r>
+        <w:t xml:space="preserve"> negative personality trait</w:t>
+      </w:r>
       <w:r>
         <w:t xml:space="preserve"> (</w:t>
       </w:r>
@@ -971,24 +689,15 @@
       <w:r>
         <w:t>Synthesizing the above observations and reasoning, Rosnow and Rosenthal (1997) suggested that</w:t>
       </w:r>
-      <w:ins w:id="64" w:author="Nicholas Alvaro Coles" w:date="2023-04-11T15:27:00Z">
-        <w:r>
-          <w:t xml:space="preserve"> </w:t>
-        </w:r>
-      </w:ins>
-      <w:del w:id="65" w:author="Nicholas Alvaro Coles" w:date="2023-04-11T15:27:00Z">
-        <w:r>
-          <w:delText xml:space="preserve">, depending on the context, </w:delText>
-        </w:r>
-      </w:del>
+      <w:r>
+        <w:t xml:space="preserve"> </w:t>
+      </w:r>
       <w:r>
         <w:t xml:space="preserve">participants </w:t>
       </w:r>
-      <w:ins w:id="66" w:author="Nicholas Alvaro Coles" w:date="2023-04-11T15:27:00Z">
-        <w:r>
-          <w:t xml:space="preserve">in any given context </w:t>
-        </w:r>
-      </w:ins>
+      <w:r>
+        <w:t xml:space="preserve">in any given context </w:t>
+      </w:r>
       <w:r>
         <w:t>can be characterized as being overall motivated to either (a) non-acquiesce (i.e., not change their responses based on knowledge about the hypothesis), (b) acquiesce (i.e., provide hypothesis-consistent responses), or (c) counter-acquiesce (i.e., provide hypothesis-inconsistent responses). Of course, as we later discuss, motivation can also be conceptualized on a continuum ranging from highly motivated counter-acquiescence to highly motivated acquiescence.</w:t>
       </w:r>
@@ -1023,15 +732,15 @@
         <w:pStyle w:val="BodyText"/>
       </w:pPr>
       <w:r>
-        <w:t>Over the past half century, demand characteristics have generally been conceptually divorced from placebo effects</w:t>
-      </w:r>
-      <w:del w:id="67" w:author="Nicholas Alvaro Coles" w:date="2023-04-11T15:29:00Z">
-        <w:r>
-          <w:delText xml:space="preserve"> Rosnow &amp; Rosenthal (1997)</w:delText>
-        </w:r>
-      </w:del>
-      <w:r>
-        <w:t xml:space="preserve">. However, demand characteristics may produce both response biases and </w:t>
+        <w:t xml:space="preserve">Over the past half century, demand characteristics have generally been conceptually divorced from placebo effects </w:t>
+      </w:r>
+      <w:proofErr w:type="spellStart"/>
+      <w:r>
+        <w:t>Rosnow</w:t>
+      </w:r>
+      <w:proofErr w:type="spellEnd"/>
+      <w:r>
+        <w:t xml:space="preserve"> &amp; Rosenthal (1997). However, demand characteristics may produce both response biases and </w:t>
       </w:r>
       <w:r>
         <w:rPr>
@@ -1040,84 +749,38 @@
         </w:rPr>
         <w:t>placebo effects</w:t>
       </w:r>
-      <w:del w:id="68" w:author="Nicholas Alvaro Coles" w:date="2023-04-11T15:30:00Z">
-        <w:r>
-          <w:delText xml:space="preserve"> m</w:delText>
-        </w:r>
-      </w:del>
-      <w:ins w:id="69" w:author="Nicholas Alvaro Coles" w:date="2023-04-11T15:57:00Z">
-        <w:r>
-          <w:t>—</w:t>
-        </w:r>
-      </w:ins>
-      <w:ins w:id="70" w:author="Nicholas Alvaro Coles" w:date="2023-04-11T15:30:00Z">
-        <w:r>
-          <w:t>t</w:t>
-        </w:r>
-      </w:ins>
-      <w:ins w:id="71" w:author="Nicholas Alvaro Coles" w:date="2023-04-11T15:29:00Z">
-        <w:r>
-          <w:t>h</w:t>
-        </w:r>
-      </w:ins>
-      <w:ins w:id="72" w:author="Nicholas Alvaro Coles" w:date="2023-04-11T15:30:00Z">
-        <w:r>
-          <w:t>e latter which are theorized to be m</w:t>
-        </w:r>
-      </w:ins>
+      <w:r>
+        <w:t>—</w:t>
+      </w:r>
+      <w:r>
+        <w:t>the latter which are theorized to be m</w:t>
+      </w:r>
       <w:r>
         <w:t>ediated by the relatively automatic activation of beliefs and/or conditioned responses</w:t>
       </w:r>
-      <w:del w:id="73" w:author="Nicholas Alvaro Coles" w:date="2023-04-11T15:30:00Z">
-        <w:r>
-          <w:delText xml:space="preserve"> </w:delText>
-        </w:r>
-      </w:del>
-      <w:ins w:id="74" w:author="Nicholas Alvaro Coles" w:date="2023-04-11T15:30:00Z">
-        <w:r>
-          <w:t xml:space="preserve"> (different citation)</w:t>
-        </w:r>
-      </w:ins>
-      <w:del w:id="75" w:author="Nicholas Alvaro Coles" w:date="2023-04-11T15:30:00Z">
-        <w:r>
-          <w:delText>Corneille &amp; Lush (2022)</w:delText>
-        </w:r>
-      </w:del>
-      <w:r>
-        <w:t xml:space="preserve">. For example, after inferring that a researcher expects an intervention to boost mood, a participant may both (a) deliberately adjust their mood ratings (a response bias), and (b) unintentionally experience a placebo-induced change in mood. Consistent with this reasoning, Coles, Gaertner, et al. (2022) found that participants’ beliefs about facial feedback effects did not always match the hypothesis communicated; furthermore, both the communicated hypothesis and measures of participants’ beliefs moderated the effects of posed expressions on emotion. This finding provides preliminary </w:t>
+      <w:r>
+        <w:t xml:space="preserve"> (different citation)</w:t>
+      </w:r>
+      <w:r>
+        <w:t xml:space="preserve">. For example, after inferring that a researcher expects an intervention to boost mood, a participant may both (a) deliberately adjust their mood ratings (a response bias), and (b) unintentionally experience a placebo-induced change in mood. Consistent with this reasoning, Coles, Gaertner, et al. (2022) found that participants’ beliefs about facial feedback effects did not always match the hypothesis communicated; furthermore, both the communicated hypothesis and measures of participants’ beliefs moderated the effects of posed expressions on emotion. This </w:t>
       </w:r>
       <w:r>
         <w:lastRenderedPageBreak/>
-        <w:t>evidence that demand characteristics can produce both response biases and placebo effects</w:t>
-      </w:r>
-      <w:ins w:id="76" w:author="Nicholas Alvaro Coles" w:date="2023-04-11T15:31:00Z">
-        <w:r>
-          <w:t>. This means</w:t>
-        </w:r>
-      </w:ins>
-      <w:del w:id="77" w:author="Nicholas Alvaro Coles" w:date="2023-04-11T15:31:00Z">
-        <w:r>
-          <w:delText>,</w:delText>
-        </w:r>
-      </w:del>
-      <w:r>
-        <w:t xml:space="preserve"> </w:t>
-      </w:r>
-      <w:del w:id="78" w:author="Nicholas Alvaro Coles" w:date="2023-04-11T15:31:00Z">
-        <w:r>
-          <w:delText xml:space="preserve">meaning </w:delText>
-        </w:r>
-      </w:del>
-      <w:r>
-        <w:t>that demand characteristics can still bias responses when participants have neither the motivation nor the opportunity to adjust their responses.</w:t>
+        <w:t>finding provides preliminary evidence that demand characteristics can produce both response biases and placebo effects</w:t>
+      </w:r>
+      <w:r>
+        <w:t>. This means</w:t>
+      </w:r>
+      <w:r>
+        <w:t xml:space="preserve"> that demand characteristics can still bias responses when participants have neither the motivation nor the opportunity to adjust their responses.</w:t>
       </w:r>
     </w:p>
     <w:p>
       <w:pPr>
         <w:pStyle w:val="Heading2"/>
       </w:pPr>
-      <w:bookmarkStart w:id="79" w:name="the-current-paper"/>
-      <w:bookmarkEnd w:id="37"/>
+      <w:bookmarkStart w:id="7" w:name="the-current-paper"/>
+      <w:bookmarkEnd w:id="5"/>
       <w:r>
         <w:t>The current paper</w:t>
       </w:r>
@@ -1135,21 +798,11 @@
         <w:pStyle w:val="BodyText"/>
       </w:pPr>
       <w:r>
-        <w:t xml:space="preserve">In Study 2, we report an extension of the meta-analysis that examines whether observed effect size variability can be explained by factors theorized to underlie response biases (i.e., motivation and opportunity to adjust responses) and placebo effects (i.e., belief in the experimenter’s hypothesis). To conduct this moderation analysis, we derived estimates of these factors from a new set of participants. These participants read descriptions of each study in the meta-analysis and then reported the extent to which they hypothetically would have (a) been motivated to confirm the experimenter’s hypothesis, (b) had the opportunity to adjust their responses, and (c) believed the experimenter’s hypothesis. We also examined how well this new set of participants could predict the effects of the </w:t>
-      </w:r>
-      <w:del w:id="80" w:author="Nicholas Alvaro Coles" w:date="2023-04-11T15:32:00Z">
-        <w:r>
-          <w:delText xml:space="preserve">studies’ </w:delText>
-        </w:r>
-      </w:del>
-      <w:r>
-        <w:t>demand characteristic manipulations</w:t>
-      </w:r>
-      <w:ins w:id="81" w:author="Nicholas Alvaro Coles" w:date="2023-04-11T15:32:00Z">
-        <w:r>
-          <w:t xml:space="preserve"> in the meta-analysis</w:t>
-        </w:r>
-      </w:ins>
+        <w:t>In Study 2, we report an extension of the meta-analysis that examines whether observed effect size variability can be explained by factors theorized to underlie response biases (i.e., motivation and opportunity to adjust responses) and placebo effects (i.e., belief in the experimenter’s hypothesis). To conduct this moderation analysis, we derived estimates of these factors from a new set of participants. These participants read descriptions of each study in the meta-analysis and then reported the extent to which they hypothetically would have (a) been motivated to confirm the experimenter’s hypothesis, (b) had the opportunity to adjust their responses, and (c) believed the experimenter’s hypothesis. We also examined how well this new set of participants could predict the effects of the demand characteristic manipulations</w:t>
+      </w:r>
+      <w:r>
+        <w:t xml:space="preserve"> in the meta-analysis</w:t>
+      </w:r>
       <w:r>
         <w:t>.</w:t>
       </w:r>
@@ -1161,21 +814,11 @@
       <w:r>
         <w:t>In Study 3, we report a</w:t>
       </w:r>
-      <w:ins w:id="82" w:author="Nicholas Alvaro Coles" w:date="2023-04-11T15:32:00Z">
-        <w:r>
-          <w:t>n exploratory</w:t>
-        </w:r>
-      </w:ins>
-      <w:r>
-        <w:t xml:space="preserve"> replication experiment that re-examines the extent to which demand effects are driven by response biases and placebo effects. In this replication</w:t>
-      </w:r>
-      <w:del w:id="83" w:author="Nicholas Alvaro Coles" w:date="2023-04-11T15:33:00Z">
-        <w:r>
-          <w:delText xml:space="preserve"> study</w:delText>
-        </w:r>
-      </w:del>
-      <w:r>
-        <w:t xml:space="preserve">, we manipulated demand characteristics in an experiment on the proposed effects of facial poses on emotional experience (Coles, Larsen, &amp; Lench, 2019; Coles, March, et al., 2022). We then </w:t>
+      <w:r>
+        <w:t>n exploratory</w:t>
+      </w:r>
+      <w:r>
+        <w:t xml:space="preserve"> replication experiment that re-examines the extent to which demand effects are driven by response biases and placebo effects. In this replication, we manipulated demand characteristics in an experiment on the proposed effects of facial poses on emotional experience (Coles, Larsen, &amp; Lench, 2019; Coles, March, et al., 2022). We then </w:t>
       </w:r>
       <w:r>
         <w:lastRenderedPageBreak/>
@@ -1186,8 +829,8 @@
       <w:pPr>
         <w:pStyle w:val="Heading1"/>
       </w:pPr>
-      <w:bookmarkStart w:id="84" w:name="study-1"/>
-      <w:bookmarkEnd w:id="79"/>
+      <w:bookmarkStart w:id="8" w:name="study-1"/>
+      <w:bookmarkEnd w:id="7"/>
       <w:r>
         <w:t>Study 1</w:t>
       </w:r>
@@ -1204,7 +847,7 @@
       <w:pPr>
         <w:pStyle w:val="Heading2"/>
       </w:pPr>
-      <w:bookmarkStart w:id="85" w:name="methodology"/>
+      <w:bookmarkStart w:id="9" w:name="methodology"/>
       <w:r>
         <w:t>Methodology</w:t>
       </w:r>
@@ -1216,11 +859,9 @@
       <w:r>
         <w:t xml:space="preserve">We defined the scope of the meta-analysis using the Population, Intervention, Comparison, Outcome framework (Schardt, Adams, Owens, Keitz, &amp; Fontelo, 2007). Our population-of-interest was human subjects participating in non-clinical studies. We excluded clinical studies so that we could focus on research that better isolates the discipline (experimental psychology) and mechanism (response bias) most often discussed in the demand characteristics literature. Given that there is a sizable literature on placebo effects, excluding clinical studies </w:t>
       </w:r>
-      <w:ins w:id="86" w:author="Nicholas Alvaro Coles" w:date="2023-04-11T15:34:00Z">
-        <w:r>
-          <w:t xml:space="preserve">also </w:t>
-        </w:r>
-      </w:ins>
+      <w:r>
+        <w:t xml:space="preserve">also </w:t>
+      </w:r>
       <w:r>
         <w:t>improved the feasibility of the meta-analysis.</w:t>
       </w:r>
@@ -1257,7 +898,7 @@
         <w:pStyle w:val="Heading3"/>
         <w:framePr w:wrap="around"/>
       </w:pPr>
-      <w:bookmarkStart w:id="87" w:name="literature-search"/>
+      <w:bookmarkStart w:id="10" w:name="literature-search"/>
       <w:r>
         <w:t>Literature search.</w:t>
       </w:r>
@@ -1269,19 +910,9 @@
       <w:r>
         <w:t xml:space="preserve">Our literature search strategy was developed in consultation with a librarian at Stanford University. Given the broad nature of the demand characteristics construct, we determined that a truly comprehensive strategy was not feasible. Thus, we sought to design a strategy that best balanced comprehensiveness </w:t>
       </w:r>
-      <w:del w:id="88" w:author="Nicholas Alvaro Coles" w:date="2023-04-11T15:35:00Z">
-        <w:r>
-          <w:delText xml:space="preserve">and </w:delText>
-        </w:r>
-      </w:del>
-      <w:ins w:id="89" w:author="Nicholas Alvaro Coles" w:date="2023-04-11T15:35:00Z">
-        <w:r>
-          <w:t>with</w:t>
-        </w:r>
-        <w:r>
-          <w:t xml:space="preserve"> </w:t>
-        </w:r>
-      </w:ins>
+      <w:r>
+        <w:t xml:space="preserve">with </w:t>
+      </w:r>
       <w:r>
         <w:t>feasibility.</w:t>
       </w:r>
@@ -1299,36 +930,11 @@
       </w:r>
       <w:proofErr w:type="spellEnd"/>
       <w:r>
-        <w:t xml:space="preserve"> </w:t>
-      </w:r>
-      <w:del w:id="90" w:author="Nicholas Alvaro Coles" w:date="2023-04-11T15:35:00Z">
-        <w:r>
-          <w:delText>(</w:delText>
-        </w:r>
-      </w:del>
-      <w:del w:id="91" w:author="Nicholas Alvaro Coles" w:date="2023-04-11T15:36:00Z">
-        <w:r>
-          <w:delText xml:space="preserve">coverage years: 1840 - present) </w:delText>
-        </w:r>
-      </w:del>
-      <w:r>
-        <w:t xml:space="preserve">using broad search terms: “demand characteristics” OR “hypothesis awareness”. </w:t>
-      </w:r>
-      <w:ins w:id="92" w:author="Nicholas Alvaro Coles" w:date="2023-04-11T15:36:00Z">
-        <w:r>
-          <w:t>Our search went as far back as</w:t>
-        </w:r>
-      </w:ins>
-      <w:ins w:id="93" w:author="Nicholas Alvaro Coles" w:date="2023-04-11T15:37:00Z">
-        <w:r>
-          <w:t xml:space="preserve"> 1840, which </w:t>
-        </w:r>
-      </w:ins>
-      <w:del w:id="94" w:author="Nicholas Alvaro Coles" w:date="2023-04-11T15:36:00Z">
-        <w:r>
-          <w:delText xml:space="preserve">This </w:delText>
-        </w:r>
-      </w:del>
+        <w:t xml:space="preserve"> using broad search terms: “demand characteristics” OR “hypothesis awareness”. </w:t>
+      </w:r>
+      <w:r>
+        <w:t xml:space="preserve">Our search went as far back as 1840, which </w:t>
+      </w:r>
       <w:r>
         <w:t>yielded 850 records. We also released a call for unpublished studies on the Society for Personality and Social Psychology Open Forum; Twitter; the Facebook Psychological Methods Discussion group; and the Facebook PsychMAP group. This yielded 3 additional records. In total, 97 of the records were unpublished.</w:t>
       </w:r>
@@ -1338,8 +944,8 @@
         <w:pStyle w:val="Heading3"/>
         <w:framePr w:wrap="around"/>
       </w:pPr>
-      <w:bookmarkStart w:id="95" w:name="screening"/>
-      <w:bookmarkEnd w:id="87"/>
+      <w:bookmarkStart w:id="11" w:name="screening"/>
+      <w:bookmarkEnd w:id="10"/>
       <w:r>
         <w:t>Screening.</w:t>
       </w:r>
@@ -1421,41 +1027,7 @@
         </w:numPr>
       </w:pPr>
       <w:r>
-        <w:t>The demand characteristics manipulation was not strongly confounded. For example, we excluded a study by Sigall et al. (1970) because the manipulation of the stated hypothesis was confounded with a disclosure about the meaning of the behavior (i.e., that confirming the hypothesis would be indicative of a</w:t>
-      </w:r>
-      <w:ins w:id="96" w:author="Nicholas Alvaro Coles" w:date="2023-04-11T15:40:00Z">
-        <w:r>
-          <w:t xml:space="preserve"> negative</w:t>
-        </w:r>
-      </w:ins>
-      <w:del w:id="97" w:author="Nicholas Alvaro Coles" w:date="2023-04-11T15:40:00Z">
-        <w:r>
-          <w:delText>n</w:delText>
-        </w:r>
-      </w:del>
-      <w:r>
-        <w:t xml:space="preserve"> </w:t>
-      </w:r>
-      <w:del w:id="98" w:author="Nicholas Alvaro Coles" w:date="2023-04-11T15:40:00Z">
-        <w:r>
-          <w:delText xml:space="preserve">obsessive-compulsive </w:delText>
-        </w:r>
-      </w:del>
-      <w:r>
-        <w:t xml:space="preserve">personality </w:t>
-      </w:r>
-      <w:del w:id="99" w:author="Nicholas Alvaro Coles" w:date="2023-04-11T15:40:00Z">
-        <w:r>
-          <w:delText>disorder</w:delText>
-        </w:r>
-      </w:del>
-      <w:ins w:id="100" w:author="Nicholas Alvaro Coles" w:date="2023-04-11T15:40:00Z">
-        <w:r>
-          <w:t>trait</w:t>
-        </w:r>
-      </w:ins>
-      <w:r>
-        <w:t>).</w:t>
+        <w:t>The demand characteristics manipulation was not strongly confounded. For example, we excluded a study by Sigall et al. (1970) because the manipulation of the stated hypothesis was confounded with a disclosure about the meaning of the behavior (i.e., that confirming the hypothesis would be indicative of an obsessive-compulsive personality disorder).</w:t>
       </w:r>
     </w:p>
     <w:p>
@@ -1493,8 +1065,8 @@
         <w:pStyle w:val="Heading3"/>
         <w:framePr w:wrap="around"/>
       </w:pPr>
-      <w:bookmarkStart w:id="101" w:name="effect-size-index"/>
-      <w:bookmarkEnd w:id="95"/>
+      <w:bookmarkStart w:id="12" w:name="effect-size-index"/>
+      <w:bookmarkEnd w:id="11"/>
       <w:r>
         <w:t>Effect size index.</w:t>
       </w:r>
@@ -1837,8 +1409,8 @@
         <w:pStyle w:val="Heading3"/>
         <w:framePr w:wrap="around"/>
       </w:pPr>
-      <w:bookmarkStart w:id="102" w:name="potential-study-feature-moderators"/>
-      <w:bookmarkEnd w:id="101"/>
+      <w:bookmarkStart w:id="13" w:name="potential-study-feature-moderators"/>
+      <w:bookmarkEnd w:id="12"/>
       <w:r>
         <w:t>Potential study feature moderators.</w:t>
       </w:r>
@@ -1876,11 +1448,9 @@
       <w:r>
         <w:t xml:space="preserve"> task is either (a) not described at all (a control condition), (b) described as mood-boosting (positive demand) or (c) described as mood-dampening</w:t>
       </w:r>
-      <w:ins w:id="103" w:author="Nicholas Alvaro Coles" w:date="2023-04-11T15:44:00Z">
-        <w:r>
-          <w:t xml:space="preserve"> (negative demand)</w:t>
-        </w:r>
-      </w:ins>
+      <w:r>
+        <w:t xml:space="preserve"> (negative demand)</w:t>
+      </w:r>
       <w:r>
         <w:t xml:space="preserve">. Compared to the control </w:t>
       </w:r>
@@ -1904,50 +1474,22 @@
         <w:t>Positive, negative, or nil demand</w:t>
       </w:r>
       <w:r>
-        <w:rPr>
-          <w:rPrChange w:id="104" w:author="Nicholas Alvaro Coles" w:date="2023-04-11T15:57:00Z">
-            <w:rPr>
-              <w:i/>
-              <w:iCs/>
-            </w:rPr>
-          </w:rPrChange>
-        </w:rPr>
         <w:t>.</w:t>
       </w:r>
       <w:r>
         <w:t xml:space="preserve"> Instances where a demand characteristic condition was compared to a control group </w:t>
       </w:r>
-      <w:ins w:id="105" w:author="Nicholas Alvaro Coles" w:date="2023-04-11T15:45:00Z">
-        <w:r>
-          <w:t xml:space="preserve">also </w:t>
-        </w:r>
-      </w:ins>
-      <w:r>
-        <w:t xml:space="preserve">allowed us to </w:t>
-      </w:r>
-      <w:del w:id="106" w:author="Nicholas Alvaro Coles" w:date="2023-04-11T15:45:00Z">
-        <w:r>
-          <w:delText xml:space="preserve">additionally </w:delText>
-        </w:r>
-      </w:del>
-      <w:r>
-        <w:t>test whether participants</w:t>
-      </w:r>
-      <w:ins w:id="107" w:author="Nicholas Alvaro Coles" w:date="2023-04-11T15:45:00Z">
-        <w:r>
-          <w:t>’</w:t>
-        </w:r>
-      </w:ins>
-      <w:r>
-        <w:t xml:space="preserve"> responses shift more when the researcher hypothesizes an increase </w:t>
-      </w:r>
-      <w:del w:id="108" w:author="Nicholas Alvaro Coles" w:date="2023-04-11T15:46:00Z">
-        <w:r>
-          <w:delText xml:space="preserve">in the dependent variable </w:delText>
-        </w:r>
-      </w:del>
-      <w:r>
-        <w:t>(positive demand), a decrease (negative demand), or no change in the dependent variable (nil demand).</w:t>
+      <w:r>
+        <w:t xml:space="preserve">also </w:t>
+      </w:r>
+      <w:r>
+        <w:t>allowed us to test whether participants</w:t>
+      </w:r>
+      <w:r>
+        <w:t>’</w:t>
+      </w:r>
+      <w:r>
+        <w:t xml:space="preserve"> responses shift more when the researcher hypothesizes an increase (positive demand), a decrease (negative demand), or no change in the dependent variable (nil demand).</w:t>
       </w:r>
     </w:p>
     <w:p>
@@ -2013,8 +1555,8 @@
         <w:pStyle w:val="Heading3"/>
         <w:framePr w:wrap="around"/>
       </w:pPr>
-      <w:bookmarkStart w:id="109" w:name="meta-analytic-approach"/>
-      <w:bookmarkEnd w:id="102"/>
+      <w:bookmarkStart w:id="14" w:name="meta-analytic-approach"/>
+      <w:bookmarkEnd w:id="13"/>
       <w:r>
         <w:t>Meta-analytic approach.</w:t>
       </w:r>
@@ -2039,76 +1581,40 @@
         <w:t>metafor</w:t>
       </w:r>
       <w:proofErr w:type="spellEnd"/>
-      <w:ins w:id="110" w:author="Nicholas Alvaro Coles" w:date="2023-04-11T15:48:00Z">
-        <w:r>
-          <w:t xml:space="preserve"> </w:t>
-        </w:r>
-      </w:ins>
-      <w:del w:id="111" w:author="Nicholas Alvaro Coles" w:date="2023-04-11T15:48:00Z">
-        <w:r>
-          <w:delText xml:space="preserve"> R </w:delText>
-        </w:r>
-      </w:del>
+      <w:r>
+        <w:t xml:space="preserve"> </w:t>
+      </w:r>
       <w:r>
         <w:t>package (</w:t>
       </w:r>
-      <w:del w:id="112" w:author="Nicholas Alvaro Coles" w:date="2023-04-11T15:48:00Z">
-        <w:r>
-          <w:delText>citation</w:delText>
-        </w:r>
-      </w:del>
-      <w:ins w:id="113" w:author="Nicholas Alvaro Coles" w:date="2023-04-11T15:48:00Z">
-        <w:r>
-          <w:t>@</w:t>
-        </w:r>
-        <w:r>
-          <w:t>R-metafor</w:t>
-        </w:r>
-      </w:ins>
+      <w:r>
+        <w:t>@</w:t>
+      </w:r>
+      <w:r>
+        <w:t>R-metafor</w:t>
+      </w:r>
       <w:r>
         <w:t>)</w:t>
       </w:r>
-      <w:ins w:id="114" w:author="Nicholas Alvaro Coles" w:date="2023-04-11T15:48:00Z">
-        <w:r>
-          <w:t xml:space="preserve"> in R [@</w:t>
-        </w:r>
-        <w:r>
-          <w:t>R-base</w:t>
-        </w:r>
-        <w:r>
-          <w:t>]</w:t>
-        </w:r>
-      </w:ins>
+      <w:r>
+        <w:t xml:space="preserve"> in R [@</w:t>
+      </w:r>
+      <w:r>
+        <w:t>R-base</w:t>
+      </w:r>
+      <w:r>
+        <w:t>]</w:t>
+      </w:r>
       <w:r>
         <w:t>. To estimate the overall effect size, we fit an intercept-only 3LMA model. Unless otherwise specified, we conducted moderator analyses by separately entering dummy-coded categorical factors</w:t>
       </w:r>
-      <w:del w:id="115" w:author="Nicholas Alvaro Coles" w:date="2023-04-11T15:49:00Z">
-        <w:r>
-          <w:delText xml:space="preserve">, </w:delText>
-        </w:r>
-      </w:del>
-      <w:ins w:id="116" w:author="Nicholas Alvaro Coles" w:date="2023-04-11T15:49:00Z">
-        <w:r>
-          <w:t xml:space="preserve"> into the </w:t>
-        </w:r>
-        <w:r>
-          <w:lastRenderedPageBreak/>
-          <w:t>model.</w:t>
-        </w:r>
-        <w:r>
-          <w:t xml:space="preserve"> </w:t>
-        </w:r>
-      </w:ins>
-      <w:del w:id="117" w:author="Nicholas Alvaro Coles" w:date="2023-04-11T15:49:00Z">
-        <w:r>
-          <w:delText xml:space="preserve">which </w:delText>
-        </w:r>
-      </w:del>
-      <w:ins w:id="118" w:author="Nicholas Alvaro Coles" w:date="2023-04-11T15:49:00Z">
-        <w:r>
-          <w:t xml:space="preserve">These models </w:t>
-        </w:r>
-      </w:ins>
+      <w:r>
+        <w:t xml:space="preserve"> into the </w:t>
+      </w:r>
+      <w:r>
+        <w:lastRenderedPageBreak/>
+        <w:t xml:space="preserve">model. These models </w:t>
+      </w:r>
       <w:r>
         <w:t>were used to estimate the moderating relationship and the effect size within each subgroup of the moderator. All models used inverse-variance weighting.</w:t>
       </w:r>
@@ -2118,7 +1624,7 @@
         <w:pStyle w:val="Heading4"/>
         <w:framePr w:wrap="around"/>
       </w:pPr>
-      <w:bookmarkStart w:id="119" w:name="publication-bias-analyses"/>
+      <w:bookmarkStart w:id="15" w:name="publication-bias-analyses"/>
       <w:r>
         <w:t>Publication bias analyses.</w:t>
       </w:r>
@@ -2158,21 +1664,6 @@
       <w:r>
         <w:t xml:space="preserve"> directions as the studies become smaller. If, however, non-significant findings are disproportionately omitted from the scientific record (i.e., there is publication bias), the distribution is often asymmetric/sloped. Funnel plots traditionally contain one effect size per study, but many of our studies produced multiple effect sizes. Thus, we examined two funnel plots: one with all effect sizes and one with the dependent effect sizes aggregated</w:t>
       </w:r>
-      <w:del w:id="120" w:author="Nicholas Alvaro Coles" w:date="2023-04-11T15:54:00Z">
-        <w:r>
-          <w:delText xml:space="preserve"> using the weightr R package (</w:delText>
-        </w:r>
-      </w:del>
-      <w:del w:id="121" w:author="Nicholas Alvaro Coles" w:date="2023-04-11T15:51:00Z">
-        <w:r>
-          <w:delText>citation</w:delText>
-        </w:r>
-      </w:del>
-      <w:del w:id="122" w:author="Nicholas Alvaro Coles" w:date="2023-04-11T15:54:00Z">
-        <w:r>
-          <w:delText>)</w:delText>
-        </w:r>
-      </w:del>
       <w:r>
         <w:rPr>
           <w:rStyle w:val="FootnoteReference"/>
@@ -2199,67 +1690,43 @@
       <w:r>
         <w:t xml:space="preserve">Third, we </w:t>
       </w:r>
-      <w:del w:id="123" w:author="Nicholas Alvaro Coles" w:date="2023-04-11T15:52:00Z">
-        <w:r>
-          <w:delText xml:space="preserve">used </w:delText>
-        </w:r>
-      </w:del>
-      <w:ins w:id="124" w:author="Nicholas Alvaro Coles" w:date="2023-04-11T15:52:00Z">
-        <w:r>
-          <w:t>deployed</w:t>
-        </w:r>
-        <w:r>
-          <w:t xml:space="preserve"> </w:t>
-        </w:r>
-      </w:ins>
+      <w:r>
+        <w:t xml:space="preserve">deployed </w:t>
+      </w:r>
       <w:r>
         <w:t xml:space="preserve">weight-function modeling </w:t>
       </w:r>
-      <w:del w:id="125" w:author="Nicholas Alvaro Coles" w:date="2023-04-11T15:54:00Z">
-        <w:r>
-          <w:delText>(Vevea &amp; Hedges, 1995)</w:delText>
-        </w:r>
-      </w:del>
-      <w:ins w:id="126" w:author="Nicholas Alvaro Coles" w:date="2023-04-11T15:52:00Z">
-        <w:r>
-          <w:t xml:space="preserve">using the </w:t>
-        </w:r>
-      </w:ins>
+      <w:r>
+        <w:t xml:space="preserve">using the </w:t>
+      </w:r>
       <w:proofErr w:type="spellStart"/>
-      <w:ins w:id="127" w:author="Nicholas Alvaro Coles" w:date="2023-04-11T15:53:00Z">
-        <w:r>
-          <w:t>weighR</w:t>
-        </w:r>
-        <w:proofErr w:type="spellEnd"/>
-        <w:r>
-          <w:t xml:space="preserve"> package (@</w:t>
-        </w:r>
-        <w:r>
-          <w:t>R-weightr</w:t>
-        </w:r>
-        <w:r>
-          <w:t>)</w:t>
-        </w:r>
-      </w:ins>
+      <w:r>
+        <w:t>weighR</w:t>
+      </w:r>
+      <w:proofErr w:type="spellEnd"/>
+      <w:r>
+        <w:t xml:space="preserve"> package (@</w:t>
+      </w:r>
+      <w:r>
+        <w:t>R-weightr</w:t>
+      </w:r>
+      <w:r>
+        <w:t>)</w:t>
+      </w:r>
       <w:r>
         <w:t>. In weight-function modeling, weighted distribution theory is used to model biased selection based on the significance of observed effects</w:t>
       </w:r>
-      <w:ins w:id="128" w:author="Nicholas Alvaro Coles" w:date="2023-04-11T15:54:00Z">
-        <w:r>
-          <w:t xml:space="preserve"> </w:t>
-        </w:r>
-        <w:r>
-          <w:t>(</w:t>
-        </w:r>
-        <w:proofErr w:type="spellStart"/>
-        <w:r>
-          <w:t>Vevea</w:t>
-        </w:r>
-        <w:proofErr w:type="spellEnd"/>
-        <w:r>
-          <w:t xml:space="preserve"> &amp; Hedges, 1995)</w:t>
-        </w:r>
-      </w:ins>
+      <w:r>
+        <w:t xml:space="preserve"> (</w:t>
+      </w:r>
+      <w:proofErr w:type="spellStart"/>
+      <w:r>
+        <w:t>Vevea</w:t>
+      </w:r>
+      <w:proofErr w:type="spellEnd"/>
+      <w:r>
+        <w:t xml:space="preserve"> &amp; Hedges, 1995)</w:t>
+      </w:r>
       <w:r>
         <w:t>. If the adjusted model provides increased fit, publication bias is a concern and the model can be used to estimate the bias-corrected overall effect size. Once again, weight-function modeling was designed for independent effect sizes. Nonetheless, it has fairly good statistical properties when non-independent effect sizes are aggregated, which we did here (Rodgers &amp; Pustejovsky, 2021).</w:t>
       </w:r>
@@ -2271,21 +1738,9 @@
       <w:r>
         <w:t xml:space="preserve">As a sensitivity analysis, we included publication status (published or unpublished) as a dummy-coded </w:t>
       </w:r>
-      <w:del w:id="129" w:author="Nicholas Alvaro Coles" w:date="2023-04-11T15:54:00Z">
-        <w:r>
-          <w:delText xml:space="preserve">predictor </w:delText>
-        </w:r>
-      </w:del>
-      <w:ins w:id="130" w:author="Nicholas Alvaro Coles" w:date="2023-04-11T15:54:00Z">
-        <w:r>
-          <w:t>moderator</w:t>
-        </w:r>
-      </w:ins>
-      <w:del w:id="131" w:author="Nicholas Alvaro Coles" w:date="2023-04-11T15:54:00Z">
-        <w:r>
-          <w:delText>to our overall-effect 3LMA</w:delText>
-        </w:r>
-      </w:del>
+      <w:r>
+        <w:t>moderator</w:t>
+      </w:r>
       <w:r>
         <w:t>. This allowed us to estimate the difference in the magnitude of published vs. unpublished effects.</w:t>
       </w:r>
@@ -2295,9 +1750,9 @@
         <w:pStyle w:val="Heading3"/>
         <w:framePr w:wrap="around"/>
       </w:pPr>
-      <w:bookmarkStart w:id="132" w:name="transparency-and-openness"/>
-      <w:bookmarkEnd w:id="109"/>
-      <w:bookmarkEnd w:id="119"/>
+      <w:bookmarkStart w:id="16" w:name="transparency-and-openness"/>
+      <w:bookmarkEnd w:id="14"/>
+      <w:bookmarkEnd w:id="15"/>
       <w:r>
         <w:t>Transparency and openness.</w:t>
       </w:r>
@@ -2325,9 +1780,9 @@
       <w:pPr>
         <w:pStyle w:val="Heading2"/>
       </w:pPr>
-      <w:bookmarkStart w:id="133" w:name="results"/>
-      <w:bookmarkEnd w:id="85"/>
-      <w:bookmarkEnd w:id="132"/>
+      <w:bookmarkStart w:id="17" w:name="results"/>
+      <w:bookmarkEnd w:id="9"/>
+      <w:bookmarkEnd w:id="16"/>
       <w:r>
         <w:lastRenderedPageBreak/>
         <w:t>Results</w:t>
@@ -2561,7 +2016,7 @@
         <w:pStyle w:val="Heading3"/>
         <w:framePr w:wrap="around"/>
       </w:pPr>
-      <w:bookmarkStart w:id="134" w:name="moderator-analyses"/>
+      <w:bookmarkStart w:id="18" w:name="moderator-analyses"/>
       <w:r>
         <w:t>Moderator analyses.</w:t>
       </w:r>
@@ -2570,7 +2025,7 @@
       <w:pPr>
         <w:pStyle w:val="CaptionedFigure"/>
         <w:rPr>
-          <w:ins w:id="135" w:author="Nicholas Alvaro Coles" w:date="2023-04-11T15:57:00Z"/>
+          <w:ins w:id="19" w:author="Nicholas Alvaro Coles" w:date="2023-04-11T15:57:00Z"/>
         </w:rPr>
       </w:pPr>
     </w:p>
@@ -2649,11 +2104,9 @@
       <w:r>
         <w:t xml:space="preserve"> </w:t>
       </w:r>
-      <w:ins w:id="136" w:author="Nicholas Alvaro Coles" w:date="2023-04-11T15:57:00Z">
-        <w:r>
-          <w:t xml:space="preserve">NOTE: NEED TO CHANGE X-AXIS TO COHEN’S D. </w:t>
-        </w:r>
-      </w:ins>
+      <w:r>
+        <w:t xml:space="preserve">NOTE: NEED TO CHANGE X-AXIS TO COHEN’S D. </w:t>
+      </w:r>
       <w:r>
         <w:t>Selected moderator subgroup mean effect sizes (dots) and their 95% confidence intervals (error bars).</w:t>
       </w:r>
@@ -2828,26 +2281,11 @@
       <w:r>
         <w:t xml:space="preserve"> = .373) studies</w:t>
       </w:r>
-      <w:ins w:id="137" w:author="Nicholas Alvaro Coles" w:date="2023-04-11T15:58:00Z">
-        <w:r>
-          <w:t>; however,</w:t>
-        </w:r>
-      </w:ins>
-      <w:del w:id="138" w:author="Nicholas Alvaro Coles" w:date="2023-04-11T15:58:00Z">
-        <w:r>
-          <w:delText>,</w:delText>
-        </w:r>
-      </w:del>
-      <w:r>
-        <w:t xml:space="preserve"> </w:t>
-      </w:r>
-      <w:del w:id="139" w:author="Nicholas Alvaro Coles" w:date="2023-04-11T15:58:00Z">
-        <w:r>
-          <w:delText xml:space="preserve">but </w:delText>
-        </w:r>
-      </w:del>
-      <w:r>
-        <w:t xml:space="preserve">this difference was not significant, </w:t>
+      <w:r>
+        <w:t>; however,</w:t>
+      </w:r>
+      <w:r>
+        <w:t xml:space="preserve"> this difference was not significant, </w:t>
       </w:r>
       <m:oMath>
         <m:r>
@@ -2879,16 +2317,9 @@
       <w:r>
         <w:t xml:space="preserve">The effects of demand characteristics </w:t>
       </w:r>
-      <w:del w:id="140" w:author="Nicholas Alvaro Coles" w:date="2023-04-11T15:59:00Z">
-        <w:r>
-          <w:delText>appeared to be</w:delText>
-        </w:r>
-      </w:del>
-      <w:ins w:id="141" w:author="Nicholas Alvaro Coles" w:date="2023-04-11T15:59:00Z">
-        <w:r>
-          <w:t>were</w:t>
-        </w:r>
-      </w:ins>
+      <w:r>
+        <w:t>were</w:t>
+      </w:r>
       <w:r>
         <w:t xml:space="preserve"> additive. Compared to instances where a demand characteristic condition was compared to a control group (</w:t>
       </w:r>
@@ -2958,24 +2389,15 @@
       <w:r>
         <w:t xml:space="preserve"> &lt; .001. Instances where a demand characteristic condition was compared to a control group allowed us to additional</w:t>
       </w:r>
-      <w:ins w:id="142" w:author="Nicholas Alvaro Coles" w:date="2023-04-11T15:59:00Z">
-        <w:r>
-          <w:t>ly</w:t>
-        </w:r>
-      </w:ins>
+      <w:r>
+        <w:t>ly</w:t>
+      </w:r>
       <w:r>
         <w:t xml:space="preserve"> test whether participants respond more strongly to positive, nil, or negative demand characteristics. Results indicated that they </w:t>
       </w:r>
-      <w:del w:id="143" w:author="Nicholas Alvaro Coles" w:date="2023-04-11T15:59:00Z">
-        <w:r>
-          <w:delText>might</w:delText>
-        </w:r>
-      </w:del>
-      <w:ins w:id="144" w:author="Nicholas Alvaro Coles" w:date="2023-04-11T15:59:00Z">
-        <w:r>
-          <w:t>do</w:t>
-        </w:r>
-      </w:ins>
+      <w:r>
+        <w:t>do</w:t>
+      </w:r>
       <w:r>
         <w:t xml:space="preserve">, </w:t>
       </w:r>
@@ -3065,26 +2487,11 @@
         </m:r>
       </m:oMath>
       <w:r>
-        <w:t xml:space="preserve"> = .034). In other words, participants’ responses most strongly shift</w:t>
-      </w:r>
-      <w:del w:id="145" w:author="Nicholas Alvaro Coles" w:date="2023-04-11T16:00:00Z">
-        <w:r>
-          <w:delText>ed</w:delText>
-        </w:r>
-      </w:del>
-      <w:r>
-        <w:t xml:space="preserve"> when researchers communicat</w:t>
-      </w:r>
-      <w:ins w:id="146" w:author="Nicholas Alvaro Coles" w:date="2023-04-11T16:00:00Z">
-        <w:r>
-          <w:t>e</w:t>
-        </w:r>
-      </w:ins>
-      <w:del w:id="147" w:author="Nicholas Alvaro Coles" w:date="2023-04-11T16:00:00Z">
-        <w:r>
-          <w:delText>ed</w:delText>
-        </w:r>
-      </w:del>
+        <w:t xml:space="preserve"> = .034). In other words, participants’ responses most strongly shift when researchers communicat</w:t>
+      </w:r>
+      <w:r>
+        <w:t>e</w:t>
+      </w:r>
       <w:r>
         <w:t xml:space="preserve"> that </w:t>
       </w:r>
@@ -3102,9 +2509,6 @@
     <w:p>
       <w:pPr>
         <w:pStyle w:val="BodyText"/>
-        <w:rPr>
-          <w:del w:id="148" w:author="Nicholas Alvaro Coles" w:date="2023-04-11T16:00:00Z"/>
-        </w:rPr>
       </w:pPr>
       <w:r>
         <w:lastRenderedPageBreak/>
@@ -3176,91 +2580,17 @@
       <w:r>
         <w:t xml:space="preserve"> = .199 (Figure 3</w:t>
       </w:r>
-      <w:ins w:id="149" w:author="Nicholas Alvaro Coles" w:date="2023-04-11T16:00:00Z">
-        <w:r>
-          <w:t>)</w:t>
-        </w:r>
-      </w:ins>
+      <w:r>
+        <w:t>)</w:t>
+      </w:r>
       <w:r>
         <w:t>.</w:t>
       </w:r>
-      <w:del w:id="150" w:author="Nicholas Alvaro Coles" w:date="2023-04-11T16:00:00Z">
-        <w:r>
-          <w:delText xml:space="preserve"> We also did not find that the effects of demand characteristics differed by the year the record was completed or published, </w:delText>
-        </w:r>
-      </w:del>
-      <m:oMath>
-        <m:r>
-          <w:del w:id="151" w:author="Nicholas Alvaro Coles" w:date="2023-04-11T16:00:00Z">
-            <w:rPr>
-              <w:rFonts w:ascii="Cambria Math" w:hAnsi="Cambria Math"/>
-            </w:rPr>
-            <m:t>β</m:t>
-          </w:del>
-        </m:r>
-      </m:oMath>
-      <w:del w:id="152" w:author="Nicholas Alvaro Coles" w:date="2023-04-11T16:00:00Z">
-        <w:r>
-          <w:delText xml:space="preserve"> = 0.00, 95% CI [-0.01, 0.00], </w:delText>
-        </w:r>
-      </w:del>
-      <m:oMath>
-        <m:r>
-          <w:del w:id="153" w:author="Nicholas Alvaro Coles" w:date="2023-04-11T16:00:00Z">
-            <w:rPr>
-              <w:rFonts w:ascii="Cambria Math" w:hAnsi="Cambria Math"/>
-            </w:rPr>
-            <m:t>t</m:t>
-          </w:del>
-        </m:r>
-      </m:oMath>
-      <w:del w:id="154" w:author="Nicholas Alvaro Coles" w:date="2023-04-11T16:00:00Z">
-        <w:r>
-          <w:delText xml:space="preserve">(194) = -0.51, </w:delText>
-        </w:r>
-      </w:del>
-      <m:oMath>
-        <m:r>
-          <w:del w:id="155" w:author="Nicholas Alvaro Coles" w:date="2023-04-11T16:00:00Z">
-            <w:rPr>
-              <w:rFonts w:ascii="Cambria Math" w:hAnsi="Cambria Math"/>
-            </w:rPr>
-            <m:t>p</m:t>
-          </w:del>
-        </m:r>
-      </m:oMath>
-      <w:del w:id="156" w:author="Nicholas Alvaro Coles" w:date="2023-04-11T16:00:00Z">
-        <w:r>
-          <w:delText xml:space="preserve"> = .607.</w:delText>
-        </w:r>
-      </w:del>
-      <w:ins w:id="157" w:author="Nicholas Alvaro Coles" w:date="2023-04-11T16:00:00Z">
-        <w:r>
-          <w:t xml:space="preserve"> </w:t>
-        </w:r>
-      </w:ins>
-    </w:p>
-    <w:p>
-      <w:pPr>
-        <w:pStyle w:val="BodyText"/>
-      </w:pPr>
-      <w:r>
-        <w:t xml:space="preserve">The effects of demand characteristics tended to be </w:t>
-      </w:r>
-      <w:del w:id="158" w:author="Nicholas Alvaro Coles" w:date="2023-04-11T16:01:00Z">
-        <w:r>
-          <w:rPr>
-            <w:i/>
-            <w:iCs/>
-          </w:rPr>
-          <w:delText>numerically</w:delText>
-        </w:r>
-        <w:r>
-          <w:delText xml:space="preserve"> </w:delText>
-        </w:r>
-      </w:del>
-      <w:r>
-        <w:t>larger in unpaid (</w:t>
+      <w:r>
+        <w:t xml:space="preserve"> </w:t>
+      </w:r>
+      <w:r>
+        <w:t>The effects of demand characteristics tended to be larger in unpaid (</w:t>
       </w:r>
       <m:oMath>
         <m:r>
@@ -3334,8 +2664,8 @@
         <w:pStyle w:val="Heading3"/>
         <w:framePr w:wrap="around"/>
       </w:pPr>
-      <w:bookmarkStart w:id="159" w:name="exploratory-robustness-checks"/>
-      <w:bookmarkEnd w:id="134"/>
+      <w:bookmarkStart w:id="20" w:name="exploratory-robustness-checks"/>
+      <w:bookmarkEnd w:id="18"/>
       <w:r>
         <w:t>Exploratory robustness checks.</w:t>
       </w:r>
@@ -3353,15 +2683,7 @@
         <w:pStyle w:val="BodyText"/>
       </w:pPr>
       <w:r>
-        <w:t>As an exploratory robustness check, we fit a 3LMA with student status, data collection medium, and payment status entered as effect</w:t>
-      </w:r>
-      <w:ins w:id="160" w:author="Nicholas Alvaro Coles" w:date="2023-04-11T16:01:00Z">
-        <w:r>
-          <w:t>s</w:t>
-        </w:r>
-      </w:ins>
-      <w:r>
-        <w:t>-coded factors. This exploratory analysis indicated that student status – but not data collection medium (</w:t>
+        <w:t>As an exploratory robustness check, we fit a 3LMA with student status, data collection medium, and payment status entered as effect-coded factors. This exploratory analysis indicated that student status – but not data collection medium (</w:t>
       </w:r>
       <w:r>
         <w:rPr>
@@ -3429,8 +2751,8 @@
         <w:pStyle w:val="Heading3"/>
         <w:framePr w:wrap="around"/>
       </w:pPr>
-      <w:bookmarkStart w:id="161" w:name="X4d2f8228bdffda6a1bb824165ec8bac5cd8c7b9"/>
-      <w:bookmarkEnd w:id="159"/>
+      <w:bookmarkStart w:id="21" w:name="X4d2f8228bdffda6a1bb824165ec8bac5cd8c7b9"/>
+      <w:bookmarkEnd w:id="20"/>
       <w:r>
         <w:t>Estimating demand effects in specific study contexts.</w:t>
       </w:r>
@@ -3511,19 +2833,17 @@
       <w:r>
         <w:t xml:space="preserve"> </w:t>
       </w:r>
-      <w:ins w:id="162" w:author="Nicholas Alvaro Coles" w:date="2023-04-11T16:02:00Z">
-        <w:r>
-          <w:t xml:space="preserve">CHANGE TO COHEN’S D. MAKE IT </w:t>
-        </w:r>
-        <w:proofErr w:type="gramStart"/>
-        <w:r>
-          <w:t>SAME</w:t>
-        </w:r>
-        <w:proofErr w:type="gramEnd"/>
-        <w:r>
-          <w:t xml:space="preserve"> SIZE AS PREVIOUS FIGURE. </w:t>
-        </w:r>
-      </w:ins>
+      <w:r>
+        <w:t xml:space="preserve">CHANGE TO COHEN’S D. MAKE IT </w:t>
+      </w:r>
+      <w:proofErr w:type="gramStart"/>
+      <w:r>
+        <w:t>SAME</w:t>
+      </w:r>
+      <w:proofErr w:type="gramEnd"/>
+      <w:r>
+        <w:t xml:space="preserve"> SIZE AS PREVIOUS FIGURE. </w:t>
+      </w:r>
       <w:r>
         <w:t xml:space="preserve">Estimated overall effect of positive demand characteristics in a classic experimental setting (in-person study testing a positive effect with a volunteer student sample) and an online worker setting (online study testing a </w:t>
       </w:r>
@@ -3543,42 +2863,17 @@
       <w:r>
         <w:t xml:space="preserve">Our models allow </w:t>
       </w:r>
-      <w:ins w:id="163" w:author="Nicholas Alvaro Coles" w:date="2023-04-11T16:02:00Z">
-        <w:r>
-          <w:t xml:space="preserve">us to estimate </w:t>
-        </w:r>
-      </w:ins>
-      <w:del w:id="164" w:author="Nicholas Alvaro Coles" w:date="2023-04-11T16:02:00Z">
-        <w:r>
-          <w:delText xml:space="preserve">estimation of </w:delText>
-        </w:r>
-      </w:del>
+      <w:r>
+        <w:t xml:space="preserve">us to estimate </w:t>
+      </w:r>
       <w:r>
         <w:t xml:space="preserve">the effects of demand characteristics in various study contexts. To </w:t>
       </w:r>
-      <w:del w:id="165" w:author="Nicholas Alvaro Coles" w:date="2023-04-11T16:03:00Z">
-        <w:r>
-          <w:delText xml:space="preserve">explore </w:delText>
-        </w:r>
-      </w:del>
-      <w:ins w:id="166" w:author="Nicholas Alvaro Coles" w:date="2023-04-11T16:03:00Z">
-        <w:r>
-          <w:t>demonstrate</w:t>
-        </w:r>
-        <w:r>
-          <w:t xml:space="preserve"> </w:t>
-        </w:r>
-      </w:ins>
-      <w:r>
-        <w:t>this functionality</w:t>
-      </w:r>
-      <w:del w:id="167" w:author="Nicholas Alvaro Coles" w:date="2023-04-11T16:03:00Z">
-        <w:r>
-          <w:delText xml:space="preserve"> (and to demonstrate a potentially use for our dataset in the future)</w:delText>
-        </w:r>
-      </w:del>
-      <w:r>
-        <w:t>, we fit a 3LMA with student status, data collection medium, payment status, and type of demand characteristic comparison entered as dummy-coded factors. By changing the reference level of these dummy-coded factors, we were able to derive estimates of demand effects in two common scenarios described below.</w:t>
+      <w:r>
+        <w:t xml:space="preserve">demonstrate </w:t>
+      </w:r>
+      <w:r>
+        <w:t>this functionality, we fit a 3LMA with student status, data collection medium, payment status, and type of demand characteristic comparison entered as dummy-coded factors. By changing the reference level of these dummy-coded factors, we were able to derive estimates of demand effects in two common scenarios described below.</w:t>
       </w:r>
     </w:p>
     <w:p>
@@ -3590,15 +2885,7 @@
       </w:r>
       <w:r>
         <w:lastRenderedPageBreak/>
-        <w:t xml:space="preserve">context, </w:t>
-      </w:r>
-      <w:del w:id="168" w:author="Nicholas Alvaro Coles" w:date="2023-04-11T16:04:00Z">
-        <w:r>
-          <w:delText xml:space="preserve">overt </w:delText>
-        </w:r>
-      </w:del>
-      <w:r>
-        <w:t xml:space="preserve">demand characteristics are estimated to typically produce a small increase in hypothesis-consistent responding, </w:t>
+        <w:t xml:space="preserve">context, demand characteristics are estimated to typically produce a small increase in hypothesis-consistent responding, </w:t>
       </w:r>
       <m:oMath>
         <m:r>
@@ -3622,11 +2909,9 @@
       <w:r>
         <w:t xml:space="preserve"> = .003] (Figure </w:t>
       </w:r>
-      <w:ins w:id="169" w:author="Nicholas Alvaro Coles" w:date="2023-04-11T16:03:00Z">
-        <w:r>
-          <w:t xml:space="preserve">FIX THIS </w:t>
-        </w:r>
-      </w:ins>
+      <w:r>
+        <w:t xml:space="preserve">FIX THIS </w:t>
+      </w:r>
       <w:r>
         <w:t>@ref(</w:t>
       </w:r>
@@ -3636,21 +2921,19 @@
       </w:r>
       <w:proofErr w:type="gramEnd"/>
       <w:r>
-        <w:t xml:space="preserve">_plot)). Second, we estimated the overall impact of demand characteristics in </w:t>
-      </w:r>
-      <w:del w:id="170" w:author="Nicholas Alvaro Coles" w:date="2023-04-11T16:04:00Z">
-        <w:r>
-          <w:delText xml:space="preserve">an </w:delText>
-        </w:r>
-      </w:del>
-      <w:r>
-        <w:t>an “online worker experimental context”: studies that (a) are run online, (b) sample non-students, (c) offer participant payment, and (d) are testing for a positive effect</w:t>
-      </w:r>
-      <w:ins w:id="171" w:author="Nicholas Alvaro Coles" w:date="2023-04-11T16:04:00Z">
-        <w:r>
-          <w:t>.</w:t>
-        </w:r>
-      </w:ins>
+        <w:t xml:space="preserve">_plot)). Second, we estimated the overall impact of demand characteristics in an “online worker experimental context”: studies that (a) are run online, (b) sample non-students, (c) offer participant payment, and (d) are </w:t>
+      </w:r>
+      <w:proofErr w:type="gramStart"/>
+      <w:r>
+        <w:t>testing</w:t>
+      </w:r>
+      <w:proofErr w:type="gramEnd"/>
+      <w:r>
+        <w:t xml:space="preserve"> for a positive effect</w:t>
+      </w:r>
+      <w:r>
+        <w:t>.</w:t>
+      </w:r>
       <w:r>
         <w:t xml:space="preserve"> Here, we did not find that demand characteristics, on average, produce changes in participants’ responses, </w:t>
       </w:r>
@@ -3682,8 +2965,8 @@
         <w:pStyle w:val="Heading3"/>
         <w:framePr w:wrap="around"/>
       </w:pPr>
-      <w:bookmarkStart w:id="172" w:name="publication-bias-analyses-1"/>
-      <w:bookmarkEnd w:id="161"/>
+      <w:bookmarkStart w:id="22" w:name="publication-bias-analyses-1"/>
+      <w:bookmarkEnd w:id="21"/>
       <w:r>
         <w:t>Publication bias analyses.</w:t>
       </w:r>
@@ -3800,49 +3083,8 @@
       <w:pPr>
         <w:pStyle w:val="BodyText"/>
       </w:pPr>
-      <w:ins w:id="173" w:author="Nicholas Alvaro Coles" w:date="2023-04-11T16:06:00Z">
-        <w:r>
-          <w:t>W</w:t>
-        </w:r>
-      </w:ins>
-      <w:del w:id="174" w:author="Nicholas Alvaro Coles" w:date="2023-04-11T16:06:00Z">
-        <w:r>
-          <w:delText>A w</w:delText>
-        </w:r>
-      </w:del>
-      <w:r>
-        <w:t>eight-function model</w:t>
-      </w:r>
-      <w:ins w:id="175" w:author="Nicholas Alvaro Coles" w:date="2023-04-11T16:06:00Z">
-        <w:r>
-          <w:t>ing</w:t>
-        </w:r>
-      </w:ins>
-      <w:r>
-        <w:t xml:space="preserve"> suggested that better fit was achieved </w:t>
-      </w:r>
-      <w:del w:id="176" w:author="Nicholas Alvaro Coles" w:date="2023-04-11T16:06:00Z">
-        <w:r>
-          <w:delText xml:space="preserve">with a model </w:delText>
-        </w:r>
-      </w:del>
-      <w:ins w:id="177" w:author="Nicholas Alvaro Coles" w:date="2023-04-11T16:06:00Z">
-        <w:r>
-          <w:t xml:space="preserve">in a model </w:t>
-        </w:r>
-      </w:ins>
-      <w:del w:id="178" w:author="Nicholas Alvaro Coles" w:date="2023-04-11T16:06:00Z">
-        <w:r>
-          <w:delText xml:space="preserve">indicating that </w:delText>
-        </w:r>
-      </w:del>
-      <w:ins w:id="179" w:author="Nicholas Alvaro Coles" w:date="2023-04-11T16:06:00Z">
-        <w:r>
-          <w:t xml:space="preserve">where </w:t>
-        </w:r>
-      </w:ins>
-      <w:r>
-        <w:t xml:space="preserve">publication bias favored non-significant or hypothesis-inconsistent shifts in participants’ responses, </w:t>
+      <w:r>
+        <w:t xml:space="preserve">Weight-function modeling suggested that better fit was achieved in a model where publication bias favored non-significant or hypothesis-inconsistent shifts in participants’ responses, </w:t>
       </w:r>
       <m:oMath>
         <m:sSup>
@@ -4054,9 +3296,9 @@
       <w:pPr>
         <w:pStyle w:val="Heading2"/>
       </w:pPr>
-      <w:bookmarkStart w:id="180" w:name="discussion"/>
-      <w:bookmarkEnd w:id="133"/>
-      <w:bookmarkEnd w:id="172"/>
+      <w:bookmarkStart w:id="23" w:name="discussion"/>
+      <w:bookmarkEnd w:id="17"/>
+      <w:bookmarkEnd w:id="22"/>
       <w:r>
         <w:lastRenderedPageBreak/>
         <w:t>Discussion</w:t>
@@ -4067,15 +3309,7 @@
         <w:pStyle w:val="FirstParagraph"/>
       </w:pPr>
       <w:r>
-        <w:t>Overall, explicit manipulations of demand characteristics caused participants’ responses to shift in a manner consistent with the communicated hypothesis. However, effects were very heterogeneous. As an illustration, we estimated that 63% of demand characteristic</w:t>
-      </w:r>
-      <w:del w:id="181" w:author="Nicholas Alvaro Coles" w:date="2023-04-11T16:07:00Z">
-        <w:r>
-          <w:delText>s</w:delText>
-        </w:r>
-      </w:del>
-      <w:r>
-        <w:t xml:space="preserve"> manipulations produce hypothesis-consistent shifts (</w:t>
+        <w:t>Overall, explicit manipulations of demand characteristics caused participants’ responses to shift in a manner consistent with the communicated hypothesis. However, effects were very heterogeneous. As an illustration, we estimated that 63% of demand characteristic manipulations produce hypothesis-consistent shifts (</w:t>
       </w:r>
       <m:oMath>
         <m:r>
@@ -4088,22 +3322,9 @@
       <w:r>
         <w:t xml:space="preserve"> &gt; 0.10</w:t>
       </w:r>
-      <w:del w:id="182" w:author="Nicholas Alvaro Coles" w:date="2023-04-11T16:07:00Z">
-        <w:r>
-          <w:delText xml:space="preserve">), </w:delText>
-        </w:r>
-      </w:del>
-      <w:ins w:id="183" w:author="Nicholas Alvaro Coles" w:date="2023-04-11T16:07:00Z">
-        <w:r>
-          <w:t>)</w:t>
-        </w:r>
-        <w:r>
-          <w:t>;</w:t>
-        </w:r>
-        <w:r>
-          <w:t xml:space="preserve"> </w:t>
-        </w:r>
-      </w:ins>
+      <w:r>
+        <w:t xml:space="preserve">); </w:t>
+      </w:r>
       <w:r>
         <w:t>19% produce hypothesis-</w:t>
       </w:r>
@@ -4155,36 +3376,13 @@
         <w:pStyle w:val="BodyText"/>
       </w:pPr>
       <w:r>
-        <w:t xml:space="preserve">Practically speaking, we estimated that demand characteristics </w:t>
-      </w:r>
-      <w:del w:id="184" w:author="Nicholas Alvaro Coles" w:date="2023-04-11T16:08:00Z">
-        <w:r>
-          <w:delText xml:space="preserve">are predicted to </w:delText>
-        </w:r>
-      </w:del>
-      <w:r>
-        <w:t>produce small increases in hypothesis-consistent responding in “classic experimental settings”</w:t>
-      </w:r>
-      <w:ins w:id="185" w:author="Nicholas Alvaro Coles" w:date="2023-04-11T16:08:00Z">
-        <w:r>
-          <w:t xml:space="preserve">: </w:t>
-        </w:r>
-      </w:ins>
-      <w:del w:id="186" w:author="Nicholas Alvaro Coles" w:date="2023-04-11T16:08:00Z">
-        <w:r>
-          <w:delText xml:space="preserve"> (</w:delText>
-        </w:r>
-      </w:del>
-      <w:r>
-        <w:t>in-person studies testing a positive effect with unpaid student subjects</w:t>
-      </w:r>
-      <w:del w:id="187" w:author="Nicholas Alvaro Coles" w:date="2023-04-11T16:08:00Z">
-        <w:r>
-          <w:delText>)</w:delText>
-        </w:r>
-      </w:del>
-      <w:r>
-        <w:t>. In contrast, when these studies are run online with paid workers – an “online worker experimental setting” – we estimated that demand effects are near zero. However, these results are ultimately preliminary given the high heterogeneity and inconsistent evidence of the direction and impact of publication bias.</w:t>
+        <w:t>Practically speaking, we estimated that demand characteristics produce small increases in hypothesis-consistent responding in “classic experimental settings”</w:t>
+      </w:r>
+      <w:r>
+        <w:t xml:space="preserve">: </w:t>
+      </w:r>
+      <w:r>
+        <w:t>in-person studies testing a positive effect with unpaid student subjects. In contrast, when these studies are run online with paid workers – an “online worker experimental setting” – we estimated that demand effects are near zero. However, these results are ultimately preliminary given the high heterogeneity and inconsistent evidence of the direction and impact of publication bias.</w:t>
       </w:r>
     </w:p>
     <w:p>
@@ -4194,11 +3392,9 @@
       <w:r>
         <w:t>Study 1 provides preliminary insights on the magnitude, consistency, and contextual moderators of demand effects. However, it was not designed to evaluate outstanding questions regarding the extent to which these effects are driven by response bias and</w:t>
       </w:r>
-      <w:ins w:id="188" w:author="Nicholas Alvaro Coles" w:date="2023-04-11T16:09:00Z">
-        <w:r>
-          <w:t>/or</w:t>
-        </w:r>
-      </w:ins>
+      <w:r>
+        <w:t>/or</w:t>
+      </w:r>
       <w:r>
         <w:t xml:space="preserve"> placebo effects. For example, consider our finding that demand characteristics tend to produce more hypothesis-consistent shifts in responses when students (vs. workers) are sampled. If this is true, it may occur because students are more motivated to help the experimenter confirm their hypothesis (a </w:t>
       </w:r>
@@ -4221,9 +3417,9 @@
       <w:pPr>
         <w:pStyle w:val="Heading1"/>
       </w:pPr>
-      <w:bookmarkStart w:id="189" w:name="study-2"/>
-      <w:bookmarkEnd w:id="84"/>
-      <w:bookmarkEnd w:id="180"/>
+      <w:bookmarkStart w:id="24" w:name="study-2"/>
+      <w:bookmarkEnd w:id="8"/>
+      <w:bookmarkEnd w:id="23"/>
       <w:r>
         <w:t>Study 2</w:t>
       </w:r>
@@ -4231,66 +3427,24 @@
     <w:p>
       <w:pPr>
         <w:pStyle w:val="FirstParagraph"/>
-        <w:rPr>
-          <w:del w:id="190" w:author="Nicholas Alvaro Coles" w:date="2023-04-11T16:12:00Z"/>
-        </w:rPr>
-      </w:pPr>
-      <w:r>
-        <w:t xml:space="preserve">Study 2 was designed to examine whether observed variability in effect sizes can be explained by factors theorized to underlie response biases (i.e., motivation and opportunity to adjust responses) and placebo effects (i.e., belief in the experimenter’s hypothesis; Figure 1). Unfortunately, these factors were rarely measured in the studies included in the meta-analysis. We thus estimated their values </w:t>
-      </w:r>
-      <w:del w:id="191" w:author="Nicholas Alvaro Coles" w:date="2023-04-11T16:11:00Z">
-        <w:r>
-          <w:delText>through an experiment</w:delText>
-        </w:r>
-      </w:del>
-      <w:ins w:id="192" w:author="Nicholas Alvaro Coles" w:date="2023-04-11T16:11:00Z">
-        <w:r>
-          <w:t xml:space="preserve">by </w:t>
-        </w:r>
-      </w:ins>
-      <w:ins w:id="193" w:author="Nicholas Alvaro Coles" w:date="2023-04-11T16:12:00Z">
-        <w:r>
-          <w:t xml:space="preserve">soliciting judgments from a set of </w:t>
-        </w:r>
-      </w:ins>
-      <w:ins w:id="194" w:author="Nicholas Alvaro Coles" w:date="2023-04-11T16:11:00Z">
-        <w:r>
-          <w:t>naïve participants</w:t>
-        </w:r>
-      </w:ins>
-      <w:r>
-        <w:t>.</w:t>
-      </w:r>
-      <w:ins w:id="195" w:author="Nicholas Alvaro Coles" w:date="2023-04-11T16:12:00Z">
-        <w:r>
-          <w:t xml:space="preserve"> </w:t>
-        </w:r>
-      </w:ins>
-    </w:p>
-    <w:p>
-      <w:pPr>
-        <w:pStyle w:val="FirstParagraph"/>
-        <w:pPrChange w:id="196" w:author="Nicholas Alvaro Coles" w:date="2023-04-11T16:12:00Z">
+        <w:pPrChange w:id="25" w:author="Nicholas Alvaro Coles" w:date="2023-04-11T16:12:00Z">
           <w:pPr>
             <w:pStyle w:val="BodyText"/>
           </w:pPr>
         </w:pPrChange>
       </w:pPr>
-      <w:del w:id="197" w:author="Nicholas Alvaro Coles" w:date="2023-04-11T16:12:00Z">
-        <w:r>
-          <w:delText>Our rationale was that the best way to understand these factors would be to elicit judgments about their presence from na</w:delText>
-        </w:r>
-      </w:del>
-      <w:del w:id="198" w:author="Nicholas Alvaro Coles" w:date="2023-04-11T16:10:00Z">
-        <w:r>
-          <w:delText>:</w:delText>
-        </w:r>
-      </w:del>
-      <w:del w:id="199" w:author="Nicholas Alvaro Coles" w:date="2023-04-11T16:12:00Z">
-        <w:r>
-          <w:delText xml:space="preserve">ive participants. </w:delText>
-        </w:r>
-      </w:del>
+      <w:r>
+        <w:t xml:space="preserve">Study 2 was designed to examine whether observed variability in effect sizes can be explained by factors theorized to underlie response biases (i.e., motivation and opportunity to adjust responses) and placebo effects (i.e., belief in the experimenter’s hypothesis; Figure 1). Unfortunately, these factors were rarely measured in the studies included in the meta-analysis. We thus estimated their values </w:t>
+      </w:r>
+      <w:r>
+        <w:t>by soliciting judgments from a set of naïve participants</w:t>
+      </w:r>
+      <w:r>
+        <w:t>.</w:t>
+      </w:r>
+      <w:r>
+        <w:t xml:space="preserve"> </w:t>
+      </w:r>
       <w:r>
         <w:t xml:space="preserve">Using these measurements, we then tested their moderating role by entering the values into meta-regressions. </w:t>
       </w:r>
@@ -4302,19 +3456,9 @@
       <w:r>
         <w:t xml:space="preserve"> through meta-regression, we examined whether </w:t>
       </w:r>
-      <w:del w:id="200" w:author="Nicholas Alvaro Coles" w:date="2023-04-11T16:12:00Z">
-        <w:r>
-          <w:delText xml:space="preserve">a </w:delText>
-        </w:r>
-      </w:del>
-      <w:ins w:id="201" w:author="Nicholas Alvaro Coles" w:date="2023-04-11T16:12:00Z">
-        <w:r>
-          <w:t>this</w:t>
-        </w:r>
-        <w:r>
-          <w:t xml:space="preserve"> </w:t>
-        </w:r>
-      </w:ins>
+      <w:r>
+        <w:t xml:space="preserve">this </w:t>
+      </w:r>
       <w:r>
         <w:t>new set of participants could retroactively predict the effects of the demand characteristic manipulations in the Study 1 meta-analysis.</w:t>
       </w:r>
@@ -4323,7 +3467,7 @@
       <w:pPr>
         <w:pStyle w:val="Heading2"/>
       </w:pPr>
-      <w:bookmarkStart w:id="202" w:name="methodology-1"/>
+      <w:bookmarkStart w:id="26" w:name="methodology-1"/>
       <w:r>
         <w:t>Methodology</w:t>
       </w:r>
@@ -4333,23 +3477,7 @@
         <w:pStyle w:val="FirstParagraph"/>
       </w:pPr>
       <w:r>
-        <w:t xml:space="preserve">For each study in the meta-analysis, we created vignettes that described the key details for each demand characteristic condition and dependent variable combination. For example, Standing, Verpaelst, and Ulmer (2008) had two demand characteristic manipulations (positive and negative demand) and two dependent variables (measures of verbal and spatial reasoning). Thus, we created four vignettes for </w:t>
-      </w:r>
-      <w:del w:id="203" w:author="Nicholas Alvaro Coles" w:date="2023-04-11T16:13:00Z">
-        <w:r>
-          <w:delText xml:space="preserve">this </w:delText>
-        </w:r>
-      </w:del>
-      <w:ins w:id="204" w:author="Nicholas Alvaro Coles" w:date="2023-04-11T16:13:00Z">
-        <w:r>
-          <w:t>their</w:t>
-        </w:r>
-        <w:r>
-          <w:t xml:space="preserve"> </w:t>
-        </w:r>
-      </w:ins>
-      <w:r>
-        <w:t>study (see Figure 6).</w:t>
+        <w:t>For each study in the meta-analysis, we created vignettes that described the key details for each demand characteristic condition and dependent variable combination. For example, Standing, Verpaelst, and Ulmer (2008) had two demand characteristic manipulations (positive and negative demand) and two dependent variables (measures of verbal and spatial reasoning). Thus, we created four vignettes for study (see Figure 6).</w:t>
       </w:r>
     </w:p>
     <w:p>
@@ -4558,7 +3686,7 @@
         <w:pStyle w:val="Heading3"/>
         <w:framePr w:wrap="around"/>
       </w:pPr>
-      <w:bookmarkStart w:id="205" w:name="X50ac5346a764638f68a9356056d1f2c3e87ad60"/>
+      <w:bookmarkStart w:id="27" w:name="X50ac5346a764638f68a9356056d1f2c3e87ad60"/>
       <w:r>
         <w:t>Accounting for different demand comparisons.</w:t>
       </w:r>
@@ -4629,8 +3757,8 @@
         <w:pStyle w:val="Heading3"/>
         <w:framePr w:wrap="around"/>
       </w:pPr>
-      <w:bookmarkStart w:id="206" w:name="rater-forecasts-of-demand-effects"/>
-      <w:bookmarkEnd w:id="205"/>
+      <w:bookmarkStart w:id="28" w:name="rater-forecasts-of-demand-effects"/>
+      <w:bookmarkEnd w:id="27"/>
       <w:r>
         <w:lastRenderedPageBreak/>
         <w:t>Rater forecasts of demand effects.</w:t>
@@ -4649,8 +3777,8 @@
         <w:pStyle w:val="Heading3"/>
         <w:framePr w:wrap="around"/>
       </w:pPr>
-      <w:bookmarkStart w:id="207" w:name="transparency-and-openness-1"/>
-      <w:bookmarkEnd w:id="206"/>
+      <w:bookmarkStart w:id="29" w:name="transparency-and-openness-1"/>
+      <w:bookmarkEnd w:id="28"/>
       <w:r>
         <w:t>Transparency and openness.</w:t>
       </w:r>
@@ -4678,9 +3806,9 @@
       <w:pPr>
         <w:pStyle w:val="Heading2"/>
       </w:pPr>
-      <w:bookmarkStart w:id="208" w:name="results-1"/>
-      <w:bookmarkEnd w:id="202"/>
-      <w:bookmarkEnd w:id="207"/>
+      <w:bookmarkStart w:id="30" w:name="results-1"/>
+      <w:bookmarkEnd w:id="26"/>
+      <w:bookmarkEnd w:id="29"/>
       <w:r>
         <w:lastRenderedPageBreak/>
         <w:t>Results</w:t>
@@ -4802,16 +3930,9 @@
       <w:r>
         <w:t xml:space="preserve"> = .640</w:t>
       </w:r>
-      <w:ins w:id="209" w:author="Nicholas Alvaro Coles" w:date="2023-04-11T16:17:00Z">
-        <w:r>
-          <w:t>,</w:t>
-        </w:r>
-      </w:ins>
-      <w:del w:id="210" w:author="Nicholas Alvaro Coles" w:date="2023-04-11T16:17:00Z">
-        <w:r>
-          <w:delText>)</w:delText>
-        </w:r>
-      </w:del>
+      <w:r>
+        <w:t>,</w:t>
+      </w:r>
       <w:r>
         <w:t xml:space="preserve"> or opportunity to adjust responses, </w:t>
       </w:r>
@@ -4929,7 +4050,7 @@
         <w:pStyle w:val="Heading3"/>
         <w:framePr w:wrap="around"/>
       </w:pPr>
-      <w:bookmarkStart w:id="211" w:name="residual-variability"/>
+      <w:bookmarkStart w:id="31" w:name="residual-variability"/>
       <w:r>
         <w:t>Residual variability.</w:t>
       </w:r>
@@ -5036,9 +4157,9 @@
       <w:pPr>
         <w:pStyle w:val="Heading2"/>
       </w:pPr>
-      <w:bookmarkStart w:id="212" w:name="discussion-1"/>
-      <w:bookmarkEnd w:id="208"/>
-      <w:bookmarkEnd w:id="211"/>
+      <w:bookmarkStart w:id="32" w:name="discussion-1"/>
+      <w:bookmarkEnd w:id="30"/>
+      <w:bookmarkEnd w:id="31"/>
       <w:r>
         <w:t>Discussion</w:t>
       </w:r>
@@ -5048,15 +4169,7 @@
         <w:pStyle w:val="FirstParagraph"/>
       </w:pPr>
       <w:r>
-        <w:t>Contrary to pre-existing conceptualizations of the impact of demand characteristics</w:t>
-      </w:r>
-      <w:del w:id="213" w:author="Nicholas Alvaro Coles" w:date="2023-04-11T16:19:00Z">
-        <w:r>
-          <w:delText xml:space="preserve"> Coles, Gaertner, et al. (2022)</w:delText>
-        </w:r>
-      </w:del>
-      <w:r>
-        <w:t>, we did not find evidence of two moderators theorized to underlie a response bias mechanism: motivation and opportunity to adjust responses. We did, however, find evidence that such effects are moderated by a measure of participants’ belief in the communicated effect. Given that demand effects appear to depend in part on the extent to which participants’ believe the communicated hypothesis, these results provide preliminary evidence of a placebo-based mechanism.</w:t>
+        <w:t>Contrary to pre-existing conceptualizations of the impact of demand characteristics Coles, Gaertner, et al. (2022), we did not find evidence of two moderators theorized to underlie a response bias mechanism: motivation and opportunity to adjust responses. We did, however, find evidence that such effects are moderated by a measure of participants’ belief in the communicated effect. Given that demand effects appear to depend in part on the extent to which participants’ believe the communicated hypothesis, these results provide preliminary evidence of a placebo-based mechanism.</w:t>
       </w:r>
     </w:p>
     <w:p>
@@ -5067,53 +4180,27 @@
         <w:lastRenderedPageBreak/>
         <w:t>In the current study, we relied on moderator ratings from a new set of participants. This strategy was necessary because researchers have rarely measured these proposed moderators</w:t>
       </w:r>
-      <w:ins w:id="214" w:author="Nicholas Alvaro Coles" w:date="2023-04-11T16:19:00Z">
-        <w:r>
-          <w:t>. However,</w:t>
-        </w:r>
-      </w:ins>
+      <w:r>
+        <w:t>. However,</w:t>
+      </w:r>
       <w:r>
         <w:t xml:space="preserve"> </w:t>
       </w:r>
-      <w:del w:id="215" w:author="Nicholas Alvaro Coles" w:date="2023-04-11T16:19:00Z">
-        <w:r>
-          <w:delText xml:space="preserve">but it </w:delText>
-        </w:r>
-      </w:del>
-      <w:ins w:id="216" w:author="Nicholas Alvaro Coles" w:date="2023-04-11T16:19:00Z">
-        <w:r>
-          <w:t xml:space="preserve">the approach </w:t>
-        </w:r>
-      </w:ins>
+      <w:r>
+        <w:t xml:space="preserve">the approach </w:t>
+      </w:r>
       <w:r>
         <w:t xml:space="preserve">has several limitations. First, raters may not have </w:t>
       </w:r>
-      <w:ins w:id="217" w:author="Nicholas Alvaro Coles" w:date="2023-04-11T16:19:00Z">
-        <w:r>
-          <w:t xml:space="preserve">had </w:t>
-        </w:r>
-      </w:ins>
+      <w:r>
+        <w:t xml:space="preserve">had </w:t>
+      </w:r>
       <w:r>
         <w:t>enough information to make an accurate prediction about other participants’ motivation, opportunity to adjust responses, and belief in the communicated hypothesis. For the sake of feasibility, we gave participants a short summary of the study</w:t>
       </w:r>
-      <w:del w:id="218" w:author="Nicholas Alvaro Coles" w:date="2023-04-11T16:19:00Z">
-        <w:r>
-          <w:delText xml:space="preserve">, </w:delText>
-        </w:r>
-      </w:del>
-      <w:ins w:id="219" w:author="Nicholas Alvaro Coles" w:date="2023-04-11T16:19:00Z">
-        <w:r>
-          <w:t>. However,</w:t>
-        </w:r>
-        <w:r>
-          <w:t xml:space="preserve"> </w:t>
-        </w:r>
-      </w:ins>
-      <w:del w:id="220" w:author="Nicholas Alvaro Coles" w:date="2023-04-11T16:19:00Z">
-        <w:r>
-          <w:delText xml:space="preserve">but </w:delText>
-        </w:r>
-      </w:del>
+      <w:r>
+        <w:t xml:space="preserve">. However, </w:t>
+      </w:r>
       <w:r>
         <w:t>we don’t know how well participants could imagine the reality of being in these studies. Indeed, to gauge the impact of demand characteristics, other researchers have provided participants with extensive information about the study – even running them through the full procedure (Orne, 1969). Thus, participants might have provided more valid ratings if they had more information about the studies (e.g., video recreations of the procedures).</w:t>
       </w:r>
@@ -5123,15 +4210,7 @@
         <w:pStyle w:val="BodyText"/>
       </w:pPr>
       <w:r>
-        <w:t xml:space="preserve">Second, our specific sample of raters – or maybe even modern-day participants in general – may not representative of the people sampled in previous research (Gergen, 1973). </w:t>
-      </w:r>
-      <w:del w:id="221" w:author="Nicholas Alvaro Coles" w:date="2023-04-11T16:20:00Z">
-        <w:r>
-          <w:delText xml:space="preserve">In other words, maybe contemporary undergraduates have different study-related motivations, judgments, and beliefs than the participants who completed previous studies on demand characteristics as much as 60 years earlier. </w:delText>
-        </w:r>
-      </w:del>
-      <w:r>
-        <w:t xml:space="preserve">To test this idea, we re-ran our motivation, opportunity, and belief moderator analyses focusing only on studies completed in the </w:t>
+        <w:t xml:space="preserve">Second, our specific sample of raters – or maybe even modern-day participants in general – may not representative of the people sampled in previous research (Gergen, 1973). To test this idea, we re-ran our motivation, opportunity, and belief moderator analyses focusing only on studies completed in the </w:t>
       </w:r>
       <w:r>
         <w:rPr>
@@ -5156,9 +4235,9 @@
       <w:pPr>
         <w:pStyle w:val="Heading1"/>
       </w:pPr>
-      <w:bookmarkStart w:id="222" w:name="study-3"/>
-      <w:bookmarkEnd w:id="189"/>
-      <w:bookmarkEnd w:id="212"/>
+      <w:bookmarkStart w:id="33" w:name="study-3"/>
+      <w:bookmarkEnd w:id="24"/>
+      <w:bookmarkEnd w:id="32"/>
       <w:r>
         <w:lastRenderedPageBreak/>
         <w:t>Study 3</w:t>
@@ -5171,29 +4250,15 @@
       <w:r>
         <w:t xml:space="preserve">In addition to the vignette rating task, Study 2 participants also completed an exploratory close replication of </w:t>
       </w:r>
-      <w:ins w:id="223" w:author="Nicholas Alvaro Coles" w:date="2023-04-11T16:20:00Z">
-        <w:r>
-          <w:t xml:space="preserve">an experiment by </w:t>
-        </w:r>
-      </w:ins>
+      <w:r>
+        <w:t xml:space="preserve">an experiment by </w:t>
+      </w:r>
       <w:r>
         <w:t>Coles, Gaertner, et al. (2022)</w:t>
       </w:r>
-      <w:ins w:id="224" w:author="Nicholas Alvaro Coles" w:date="2023-04-11T16:21:00Z">
-        <w:r>
-          <w:t xml:space="preserve">. This experiment examined the extent to which demand characteristics moderate the </w:t>
-        </w:r>
-      </w:ins>
-      <w:del w:id="225" w:author="Nicholas Alvaro Coles" w:date="2023-04-11T16:20:00Z">
-        <w:r>
-          <w:delText>,</w:delText>
-        </w:r>
-      </w:del>
-      <w:del w:id="226" w:author="Nicholas Alvaro Coles" w:date="2023-04-11T16:21:00Z">
-        <w:r>
-          <w:delText xml:space="preserve"> an experiment on the the </w:delText>
-        </w:r>
-      </w:del>
+      <w:r>
+        <w:t xml:space="preserve">. This experiment examined the extent to which demand characteristics moderate the </w:t>
+      </w:r>
       <w:r>
         <w:t>effect of facial expressions on feelings of happiness. The order in which participants completed Studies 2 and 3 were randomized.</w:t>
       </w:r>
@@ -5202,7 +4267,7 @@
       <w:pPr>
         <w:pStyle w:val="Heading2"/>
       </w:pPr>
-      <w:bookmarkStart w:id="227" w:name="methodology-2"/>
+      <w:bookmarkStart w:id="34" w:name="methodology-2"/>
       <w:r>
         <w:t>Methodology</w:t>
       </w:r>
@@ -5220,19 +4285,11 @@
         <w:pStyle w:val="BodyText"/>
       </w:pPr>
       <w:r>
-        <w:t xml:space="preserve">Using a similar procedure as Study 2, participants were excluded if they did not fully complete the experiment or correctly identify the stated hypothesis at the end of the study (final n = 160). Almost all participants who completed the experiment </w:t>
-      </w:r>
-      <w:del w:id="228" w:author="Nicholas Alvaro Coles" w:date="2023-04-11T16:22:00Z">
-        <w:r>
-          <w:delText xml:space="preserve">correctly </w:delText>
-        </w:r>
-      </w:del>
-      <w:r>
-        <w:t xml:space="preserve">inferred that we were interested in links between facial poses and emotional experience. However, particularly in the nil hypothesis condition (76% of exclusion), they did not correct specify whether we expected a positive or nil effect. Afterwards, participants reported the extent to which they were motivated to confirm the hypothesis, had the opportunity to adjust their responses, and believed in facial feedback effects. </w:t>
+        <w:t xml:space="preserve">Using a similar procedure as Study 2, participants were excluded if they did not fully complete the experiment or correctly identify the stated hypothesis at the end of the study (final n = 160). Almost all participants who completed the experiment correctly inferred that we were interested in links between facial poses and emotional experience. However, particularly in the nil hypothesis condition (76% of exclusion), they did not correct specify whether we expected a positive or nil effect. Afterwards, participants reported the extent to which they were motivated to confirm the hypothesis, had the opportunity to adjust their responses, and believed in facial </w:t>
       </w:r>
       <w:r>
         <w:lastRenderedPageBreak/>
-        <w:t>These measures were similar to those used in Study 2. Altogether, the study used a 2 (facial pose: happy or neutral) × 2 (block: first or second) × 2 (demand characteristics: positive demand or nil demand) mixed design, with demand characteristics manipulated between subjects.</w:t>
+        <w:t>feedback effects. These measures were similar to those used in Study 2. Altogether, the study used a 2 (facial pose: happy or neutral) × 2 (block: first or second) × 2 (demand characteristics: positive demand or nil demand) mixed design, with demand characteristics manipulated between subjects.</w:t>
       </w:r>
     </w:p>
     <w:p>
@@ -5240,7 +4297,7 @@
         <w:pStyle w:val="Heading3"/>
         <w:framePr w:wrap="around"/>
       </w:pPr>
-      <w:bookmarkStart w:id="229" w:name="transparency-and-openness-2"/>
+      <w:bookmarkStart w:id="35" w:name="transparency-and-openness-2"/>
       <w:r>
         <w:t>Transparency and openness.</w:t>
       </w:r>
@@ -5268,9 +4325,9 @@
       <w:pPr>
         <w:pStyle w:val="Heading2"/>
       </w:pPr>
-      <w:bookmarkStart w:id="230" w:name="results-2"/>
-      <w:bookmarkEnd w:id="227"/>
-      <w:bookmarkEnd w:id="229"/>
+      <w:bookmarkStart w:id="36" w:name="results-2"/>
+      <w:bookmarkEnd w:id="34"/>
+      <w:bookmarkEnd w:id="35"/>
       <w:r>
         <w:t>Results</w:t>
       </w:r>
@@ -5282,33 +4339,21 @@
       <w:r>
         <w:t xml:space="preserve">Following Coles, Gaertner, et al. (2022), we </w:t>
       </w:r>
-      <w:ins w:id="231" w:author="Nicholas Alvaro Coles" w:date="2023-04-11T16:23:00Z">
-        <w:r>
-          <w:t>used the lme4 R package</w:t>
-        </w:r>
-        <w:r>
-          <w:t xml:space="preserve"> (@</w:t>
-        </w:r>
-        <w:r>
-          <w:t>R-lme4</w:t>
-        </w:r>
-        <w:r>
-          <w:t>) to fit</w:t>
-        </w:r>
-      </w:ins>
-      <w:del w:id="232" w:author="Nicholas Alvaro Coles" w:date="2023-04-11T16:23:00Z">
-        <w:r>
-          <w:delText>fit</w:delText>
-        </w:r>
-      </w:del>
+      <w:r>
+        <w:t>used the lme4 R package</w:t>
+      </w:r>
+      <w:r>
+        <w:t xml:space="preserve"> (@</w:t>
+      </w:r>
+      <w:r>
+        <w:t>R-lme4</w:t>
+      </w:r>
+      <w:r>
+        <w:t>) to fit</w:t>
+      </w:r>
       <w:r>
         <w:t xml:space="preserve"> a mixed-effect regression with (a) facial pose, demand characteristics, and block number entered as effect-coded factors and (b) random-intercepts for participants. </w:t>
       </w:r>
-      <w:del w:id="233" w:author="Nicholas Alvaro Coles" w:date="2023-04-11T16:23:00Z">
-        <w:r>
-          <w:delText>We fit our models using the lme4 R package (citation), and used the emmeans R package (citation) to estimate mean-difference scores.</w:delText>
-        </w:r>
-      </w:del>
       <w:r>
         <w:rPr>
           <w:i/>
@@ -5319,61 +4364,28 @@
       <w:r>
         <w:t>-values were estimated through ANOVA tables with Type 3 Sums of Squares and Satterthwaite degrees of freedom.</w:t>
       </w:r>
-      <w:ins w:id="234" w:author="Nicholas Alvaro Coles" w:date="2023-04-11T16:23:00Z">
-        <w:r>
-          <w:t xml:space="preserve"> Mean-difference scores were estimated using the </w:t>
-        </w:r>
-      </w:ins>
-      <w:ins w:id="235" w:author="Nicholas Alvaro Coles" w:date="2023-04-11T16:24:00Z">
-        <w:r>
-          <w:t>#</w:t>
-        </w:r>
-        <w:r>
-          <w:t xml:space="preserve"> </w:t>
-        </w:r>
-        <w:r>
-          <w:t>R-</w:t>
-        </w:r>
-        <w:proofErr w:type="spellStart"/>
-        <w:r>
-          <w:t>emmeans</w:t>
-        </w:r>
-        <w:proofErr w:type="spellEnd"/>
-        <w:r>
-          <w:t xml:space="preserve"> </w:t>
-        </w:r>
-      </w:ins>
-      <w:ins w:id="236" w:author="Nicholas Alvaro Coles" w:date="2023-04-11T16:23:00Z">
-        <w:r>
-          <w:t>R package.</w:t>
-        </w:r>
-      </w:ins>
+      <w:r>
+        <w:t xml:space="preserve"> Mean-difference scores were estimated using the #</w:t>
+      </w:r>
+      <w:r>
+        <w:t xml:space="preserve"> R-</w:t>
+      </w:r>
+      <w:proofErr w:type="spellStart"/>
+      <w:r>
+        <w:t>emmeans</w:t>
+      </w:r>
+      <w:proofErr w:type="spellEnd"/>
+      <w:r>
+        <w:t xml:space="preserve"> R package.</w:t>
+      </w:r>
     </w:p>
     <w:p>
       <w:pPr>
         <w:pStyle w:val="BodyText"/>
       </w:pPr>
-      <w:del w:id="237" w:author="Nicholas Alvaro Coles" w:date="2023-04-11T16:24:00Z">
-        <w:r>
-          <w:delText xml:space="preserve">Results </w:delText>
-        </w:r>
-      </w:del>
-      <w:ins w:id="238" w:author="Nicholas Alvaro Coles" w:date="2023-04-11T16:24:00Z">
-        <w:r>
-          <w:t xml:space="preserve">Replicating </w:t>
-        </w:r>
-        <w:r>
-          <w:t>Coles, Gaertner, et al. (2022)</w:t>
-        </w:r>
-        <w:r>
-          <w:t xml:space="preserve">, </w:t>
-        </w:r>
-      </w:ins>
-      <w:del w:id="239" w:author="Nicholas Alvaro Coles" w:date="2023-04-11T16:24:00Z">
-        <w:r>
-          <w:delText xml:space="preserve">indicated that </w:delText>
-        </w:r>
-      </w:del>
+      <w:r>
+        <w:t xml:space="preserve">Replicating Coles, Gaertner, et al. (2022), </w:t>
+      </w:r>
       <w:r>
         <w:t xml:space="preserve">participants reported higher levels of happiness after posing happy vs. neutral expressions, </w:t>
       </w:r>
@@ -5482,15 +4494,7 @@
         <w:pStyle w:val="BodyText"/>
       </w:pPr>
       <w:r>
-        <w:t>Next, we examined the role of motivation, opportunity, and belief. For each of these potential moderators, we fit mixed-effect regressions containing (a) facial pose and block number as effect</w:t>
-      </w:r>
-      <w:ins w:id="240" w:author="Nicholas Alvaro Coles" w:date="2023-04-11T16:24:00Z">
-        <w:r>
-          <w:t>s</w:t>
-        </w:r>
-      </w:ins>
-      <w:r>
-        <w:t xml:space="preserve">-coded factors, (b) the moderator entered mean-centered as a continuous variable, (c) a higher-order facial pose by moderator interaction term, and (d) random intercepts for participants. Results indicated that the effect of facial poses on happiness tended to be </w:t>
+        <w:t xml:space="preserve">Next, we examined the role of motivation, opportunity, and belief. For each of these potential moderators, we fit mixed-effect regressions containing (a) facial pose and block number as effect-coded factors, (b) the moderator entered mean-centered as a continuous variable, (c) a higher-order facial pose by moderator interaction term, and (d) random intercepts for participants. Results indicated that the effect of facial poses on happiness tended to be </w:t>
       </w:r>
       <w:r>
         <w:rPr>
@@ -5500,7 +4504,11 @@
         <w:t>slightly</w:t>
       </w:r>
       <w:r>
-        <w:t xml:space="preserve"> larger among participants who reported being more motivated to confirm the hypothesis, </w:t>
+        <w:t xml:space="preserve"> larger among </w:t>
+      </w:r>
+      <w:r>
+        <w:lastRenderedPageBreak/>
+        <w:t xml:space="preserve">participants who reported being more motivated to confirm the hypothesis, </w:t>
       </w:r>
       <m:oMath>
         <m:r>
@@ -5511,11 +4519,7 @@
         </m:r>
       </m:oMath>
       <w:r>
-        <w:t xml:space="preserve"> = 0.04. However, </w:t>
-      </w:r>
-      <w:r>
-        <w:lastRenderedPageBreak/>
-        <w:t xml:space="preserve">the estimation of this moderating relationship was not significant, </w:t>
+        <w:t xml:space="preserve"> = 0.04. However, the estimation of this moderating relationship was not significant, </w:t>
       </w:r>
       <w:proofErr w:type="gramStart"/>
       <w:r>
@@ -5542,11 +4546,9 @@
       <w:r>
         <w:t xml:space="preserve"> </w:t>
       </w:r>
-      <w:ins w:id="241" w:author="Nicholas Alvaro Coles" w:date="2023-04-11T16:25:00Z">
-        <w:r>
-          <w:t xml:space="preserve">= </w:t>
-        </w:r>
-      </w:ins>
+      <w:r>
+        <w:t xml:space="preserve">= </w:t>
+      </w:r>
       <w:r>
         <w:t xml:space="preserve">.063. Furthermore, the estimation of this moderating relationship was less robust when including participants who did not correctly identify the communicated hypothesis, </w:t>
       </w:r>
@@ -5659,15 +4661,7 @@
         <w:t>demand characteristics</w:t>
       </w:r>
       <w:r>
-        <w:t xml:space="preserve"> – i.e., whether there are three-way interactions between (1) facial poses, (2) demand characteristics, and (3) ratings of motivation, opportunity, and/or belief. For each of these potential moderators, we fit separate mixed-effect regressions containing (a) facial pose and demand characteristics as effect</w:t>
-      </w:r>
-      <w:ins w:id="242" w:author="Nicholas Alvaro Coles" w:date="2023-04-11T16:25:00Z">
-        <w:r>
-          <w:t>s</w:t>
-        </w:r>
-      </w:ins>
-      <w:r>
-        <w:t xml:space="preserve">-coded factors, (b) the potential moderator entered mean-centered as a continuous variable, (c) all higher-order interactions, and (d) random intercepts for participants. Results did not indicate that that there was a three-way interaction between facial poses, demand characteristics, and participants’ self-reported motivation to provide hypothesis-consistent responses, </w:t>
+        <w:t xml:space="preserve"> – i.e., whether there are three-way interactions between (1) facial poses, (2) demand characteristics, and (3) ratings of motivation, opportunity, and/or belief. For each of these potential moderators, we fit separate mixed-effect regressions containing (a) facial pose and demand characteristics as effect-coded factors, (b) the potential moderator entered mean-centered as a continuous variable, (c) all higher-order interactions, and (d) random intercepts for participants. Results did not indicate that that there was a three-way interaction between facial poses, demand characteristics, and participants’ self-reported motivation to provide hypothesis-consistent responses, </w:t>
       </w:r>
       <m:oMath>
         <m:r>
@@ -5807,9 +4801,9 @@
       <w:pPr>
         <w:pStyle w:val="Heading1"/>
       </w:pPr>
-      <w:bookmarkStart w:id="243" w:name="general-discussion"/>
-      <w:bookmarkEnd w:id="222"/>
-      <w:bookmarkEnd w:id="230"/>
+      <w:bookmarkStart w:id="37" w:name="general-discussion"/>
+      <w:bookmarkEnd w:id="33"/>
+      <w:bookmarkEnd w:id="36"/>
       <w:r>
         <w:t>General Discussion</w:t>
       </w:r>
@@ -5894,16 +4888,9 @@
       <w:r>
         <w:t xml:space="preserve"> distinguish theory-relevant effects from artifactual demand effects, it is essential that experimental psychologists better understand </w:t>
       </w:r>
-      <w:del w:id="244" w:author="Nicholas Alvaro Coles" w:date="2023-04-11T16:27:00Z">
-        <w:r>
-          <w:delText>demand</w:delText>
-        </w:r>
-      </w:del>
-      <w:ins w:id="245" w:author="Nicholas Alvaro Coles" w:date="2023-04-11T16:27:00Z">
-        <w:r>
-          <w:t>the latter</w:t>
-        </w:r>
-      </w:ins>
+      <w:r>
+        <w:t>the latter</w:t>
+      </w:r>
       <w:r>
         <w:t>.</w:t>
       </w:r>
@@ -5921,16 +4908,9 @@
       <w:pPr>
         <w:pStyle w:val="BodyText"/>
       </w:pPr>
-      <w:del w:id="246" w:author="Nicholas Alvaro Coles" w:date="2023-04-11T16:27:00Z">
-        <w:r>
-          <w:delText>On the other hand, w</w:delText>
-        </w:r>
-      </w:del>
-      <w:ins w:id="247" w:author="Nicholas Alvaro Coles" w:date="2023-04-11T16:27:00Z">
-        <w:r>
-          <w:t>W</w:t>
-        </w:r>
-      </w:ins>
+      <w:r>
+        <w:t>W</w:t>
+      </w:r>
       <w:r>
         <w:t>e found robust evidence that demand effects are at least partly driven by participants’ beliefs about the study they are participating in. This finding challenges historical distinctions made between placebo effects and demand characteristics – the later which have been conventionally conceptualized as a relatively deliberate response bias driven by participants’ motivation and ability to adjust their responses (Cook et al., 1970; Orne, 1962; Riecken, 1962; Rosenberg, 1969; Rosnow &amp; Rosenthal, 1997; Sigall et al., 1970). Contrary to these conventional conceptualizations, we did not find much evidence that demand characteristics are driven by response bias. In the Study 2 meta-analysis, we did not find that external ratings of two factors theorized to underlie response biases – motivation and opportunity to adjust responses – moderated demand effects. We found some evidence in Study 3 that motivation (but not opportunity) ratings moderated demand effects, but the evidence was weak.</w:t>
       </w:r>
@@ -5981,8 +4961,8 @@
       <w:pPr>
         <w:pStyle w:val="Heading1"/>
       </w:pPr>
-      <w:bookmarkStart w:id="248" w:name="references"/>
-      <w:bookmarkEnd w:id="243"/>
+      <w:bookmarkStart w:id="38" w:name="references"/>
+      <w:bookmarkEnd w:id="37"/>
       <w:r>
         <w:t>References</w:t>
       </w:r>
@@ -5991,8 +4971,8 @@
       <w:pPr>
         <w:pStyle w:val="Bibliography"/>
       </w:pPr>
-      <w:bookmarkStart w:id="249" w:name="ref-allen2012demand"/>
-      <w:bookmarkStart w:id="250" w:name="refs"/>
+      <w:bookmarkStart w:id="39" w:name="ref-allen2012demand"/>
+      <w:bookmarkStart w:id="40" w:name="refs"/>
       <w:r>
         <w:t xml:space="preserve">Allen, A. P., &amp; Smith, A. P. (2012). Demand characteristics, pre-test attitudes and time-on-task trends in the effects of chewing gum on attention and reported mood in healthy volunteers. </w:t>
       </w:r>
@@ -6021,8 +5001,8 @@
       <w:pPr>
         <w:pStyle w:val="Bibliography"/>
       </w:pPr>
-      <w:bookmarkStart w:id="251" w:name="ref-berkowitz1971weapons"/>
-      <w:bookmarkEnd w:id="249"/>
+      <w:bookmarkStart w:id="41" w:name="ref-berkowitz1971weapons"/>
+      <w:bookmarkEnd w:id="39"/>
       <w:r>
         <w:t xml:space="preserve">Berkowitz, L. (1971). The" weapons effect," demand characteristics, and the myth of the compliant subject. </w:t>
       </w:r>
@@ -6051,8 +5031,8 @@
       <w:pPr>
         <w:pStyle w:val="Bibliography"/>
       </w:pPr>
-      <w:bookmarkStart w:id="252" w:name="ref-borenstein2009effect"/>
-      <w:bookmarkEnd w:id="251"/>
+      <w:bookmarkStart w:id="42" w:name="ref-borenstein2009effect"/>
+      <w:bookmarkEnd w:id="41"/>
       <w:r>
         <w:t xml:space="preserve">Borenstein, M. (2009). Effect sizes for continuous data. In H. Cooper, L. V. Hedges, &amp; J. C. Valentine (Eds.), </w:t>
       </w:r>
@@ -6071,8 +5051,8 @@
       <w:pPr>
         <w:pStyle w:val="Bibliography"/>
       </w:pPr>
-      <w:bookmarkStart w:id="253" w:name="ref-borenstein2011introduction"/>
-      <w:bookmarkEnd w:id="252"/>
+      <w:bookmarkStart w:id="43" w:name="ref-borenstein2011introduction"/>
+      <w:bookmarkEnd w:id="42"/>
       <w:r>
         <w:t xml:space="preserve">Borenstein, M., Hedges, L. V., Higgins, J. P., &amp; Rothstein, H. R. (2011). </w:t>
       </w:r>
@@ -6091,8 +5071,8 @@
       <w:pPr>
         <w:pStyle w:val="Bibliography"/>
       </w:pPr>
-      <w:bookmarkStart w:id="254" w:name="ref-cohen1988statistical"/>
-      <w:bookmarkEnd w:id="253"/>
+      <w:bookmarkStart w:id="44" w:name="ref-cohen1988statistical"/>
+      <w:bookmarkEnd w:id="43"/>
       <w:r>
         <w:lastRenderedPageBreak/>
         <w:t xml:space="preserve">Cohen, J. (2013). </w:t>
@@ -6112,8 +5092,8 @@
       <w:pPr>
         <w:pStyle w:val="Bibliography"/>
       </w:pPr>
-      <w:bookmarkStart w:id="255" w:name="ref-coles2022fact"/>
-      <w:bookmarkEnd w:id="254"/>
+      <w:bookmarkStart w:id="45" w:name="ref-coles2022fact"/>
+      <w:bookmarkEnd w:id="44"/>
       <w:r>
         <w:t xml:space="preserve">Coles, N. A., Gaertner, L., Frohlich, B., Larsen, J. T., &amp; Basnight-Brown, D. M. (2022). Fact or artifact? Demand characteristics and participants’ beliefs can moderate, but do not fully account for, the effects of facial feedback on emotional experience. </w:t>
       </w:r>
@@ -6132,8 +5112,8 @@
       <w:pPr>
         <w:pStyle w:val="Bibliography"/>
       </w:pPr>
-      <w:bookmarkStart w:id="256" w:name="ref-coles2019meta"/>
-      <w:bookmarkEnd w:id="255"/>
+      <w:bookmarkStart w:id="46" w:name="ref-coles2019meta"/>
+      <w:bookmarkEnd w:id="45"/>
       <w:r>
         <w:t xml:space="preserve">Coles, N. A., Larsen, J. T., &amp; Lench, H. C. (2019). A meta-analysis of the facial feedback literature: Effects of facial feedback on emotional experience are small and variable. </w:t>
       </w:r>
@@ -6162,8 +5142,8 @@
       <w:pPr>
         <w:pStyle w:val="Bibliography"/>
       </w:pPr>
-      <w:bookmarkStart w:id="257" w:name="ref-coles2022multi"/>
-      <w:bookmarkEnd w:id="256"/>
+      <w:bookmarkStart w:id="47" w:name="ref-coles2022multi"/>
+      <w:bookmarkEnd w:id="46"/>
       <w:r>
         <w:t xml:space="preserve">Coles, N. A., March, D. S., Marmolejo-Ramos, F., Larsen, J. T., Arinze, N. C., Ndukaihe, I. L., et al.others. (2022). A multi-lab test of the facial feedback hypothesis by the many smiles collaboration. </w:t>
       </w:r>
@@ -6182,8 +5162,8 @@
       <w:pPr>
         <w:pStyle w:val="Bibliography"/>
       </w:pPr>
-      <w:bookmarkStart w:id="258" w:name="ref-cook1970demand"/>
-      <w:bookmarkEnd w:id="257"/>
+      <w:bookmarkStart w:id="48" w:name="ref-cook1970demand"/>
+      <w:bookmarkEnd w:id="47"/>
       <w:r>
         <w:t xml:space="preserve">Cook, T. D., Bean, J. R., Calder, B. J., Frey, R., Krovetz, M. L., &amp; Reisman, S. R. (1970). Demand characteristics and three conceptions of the frequently deceived subject. </w:t>
       </w:r>
@@ -6212,8 +5192,8 @@
       <w:pPr>
         <w:pStyle w:val="Bibliography"/>
       </w:pPr>
-      <w:bookmarkStart w:id="259" w:name="ref-corneille2022sixty"/>
-      <w:bookmarkEnd w:id="258"/>
+      <w:bookmarkStart w:id="49" w:name="ref-corneille2022sixty"/>
+      <w:bookmarkEnd w:id="48"/>
       <w:r>
         <w:t xml:space="preserve">Corneille, O., &amp; Lush, P. (2022). Sixty years after orne’s american psychologist article: A conceptual framework for subjective experiences elicited by demand characteristics. </w:t>
       </w:r>
@@ -6232,8 +5212,8 @@
       <w:pPr>
         <w:pStyle w:val="Bibliography"/>
       </w:pPr>
-      <w:bookmarkStart w:id="260" w:name="ref-drevon2017intercoder"/>
-      <w:bookmarkEnd w:id="259"/>
+      <w:bookmarkStart w:id="50" w:name="ref-drevon2017intercoder"/>
+      <w:bookmarkEnd w:id="49"/>
       <w:r>
         <w:t xml:space="preserve">Drevon, D., Fursa, S. R., &amp; Malcolm, A. L. (2017). Intercoder reliability and validity of WebPlotDigitizer in extracting graphed data. </w:t>
       </w:r>
@@ -6262,8 +5242,8 @@
       <w:pPr>
         <w:pStyle w:val="Bibliography"/>
       </w:pPr>
-      <w:bookmarkStart w:id="261" w:name="ref-dweck2012implicit"/>
-      <w:bookmarkEnd w:id="260"/>
+      <w:bookmarkStart w:id="51" w:name="ref-dweck2012implicit"/>
+      <w:bookmarkEnd w:id="50"/>
       <w:r>
         <w:lastRenderedPageBreak/>
         <w:t xml:space="preserve">Dweck, C. S. (2012). Implicit theories. In P. A. M. V. Lange, A. W. Kruglanski, &amp; T. Higgins (Eds.), </w:t>
@@ -6283,8 +5263,8 @@
       <w:pPr>
         <w:pStyle w:val="Bibliography"/>
       </w:pPr>
-      <w:bookmarkStart w:id="262" w:name="ref-fillenbaun1970more"/>
-      <w:bookmarkEnd w:id="261"/>
+      <w:bookmarkStart w:id="52" w:name="ref-fillenbaun1970more"/>
+      <w:bookmarkEnd w:id="51"/>
       <w:r>
         <w:t xml:space="preserve">Fillenbaun, S., &amp; Frey, R. (1970). More on the" faithful" behavior of suspicious subjects. </w:t>
       </w:r>
@@ -6313,8 +5293,8 @@
       <w:pPr>
         <w:pStyle w:val="Bibliography"/>
       </w:pPr>
-      <w:bookmarkStart w:id="263" w:name="ref-franco2014publication"/>
-      <w:bookmarkEnd w:id="262"/>
+      <w:bookmarkStart w:id="53" w:name="ref-franco2014publication"/>
+      <w:bookmarkEnd w:id="52"/>
       <w:r>
         <w:t xml:space="preserve">Franco, A., Malhotra, N., &amp; Simonovits, G. (2014). Publication bias in the social sciences: Unlocking the file drawer. </w:t>
       </w:r>
@@ -6343,8 +5323,8 @@
       <w:pPr>
         <w:pStyle w:val="Bibliography"/>
       </w:pPr>
-      <w:bookmarkStart w:id="264" w:name="ref-gergen1973social"/>
-      <w:bookmarkEnd w:id="263"/>
+      <w:bookmarkStart w:id="54" w:name="ref-gergen1973social"/>
+      <w:bookmarkEnd w:id="53"/>
       <w:r>
         <w:t xml:space="preserve">Gergen, K. J. (1973). Social psychology as history. </w:t>
       </w:r>
@@ -6373,8 +5353,8 @@
       <w:pPr>
         <w:pStyle w:val="Bibliography"/>
       </w:pPr>
-      <w:bookmarkStart w:id="265" w:name="ref-greenwald1998measuring"/>
-      <w:bookmarkEnd w:id="264"/>
+      <w:bookmarkStart w:id="55" w:name="ref-greenwald1998measuring"/>
+      <w:bookmarkEnd w:id="54"/>
       <w:r>
         <w:t xml:space="preserve">Greenwald, A. G., McGhee, D. E., &amp; Schwartz, J. L. (1998). Measuring individual differences in implicit cognition: The implicit association test. </w:t>
       </w:r>
@@ -6403,8 +5383,8 @@
       <w:pPr>
         <w:pStyle w:val="Bibliography"/>
       </w:pPr>
-      <w:bookmarkStart w:id="266" w:name="ref-hayes1967two"/>
-      <w:bookmarkEnd w:id="265"/>
+      <w:bookmarkStart w:id="56" w:name="ref-hayes1967two"/>
+      <w:bookmarkEnd w:id="55"/>
       <w:r>
         <w:t xml:space="preserve">Hayes, C., &amp; King, W. (1967). Two types of phenomenal instructions for size and distance judgments of objects presented on a two-dimensional plane. </w:t>
       </w:r>
@@ -6433,8 +5413,8 @@
       <w:pPr>
         <w:pStyle w:val="Bibliography"/>
       </w:pPr>
-      <w:bookmarkStart w:id="267" w:name="ref-kenealy1988validation"/>
-      <w:bookmarkEnd w:id="266"/>
+      <w:bookmarkStart w:id="57" w:name="ref-kenealy1988validation"/>
+      <w:bookmarkEnd w:id="56"/>
       <w:r>
         <w:t xml:space="preserve">Kenealy, P. (1988). Validation of a music mood induction procedure: Some preliminary findings. </w:t>
       </w:r>
@@ -6463,8 +5443,8 @@
       <w:pPr>
         <w:pStyle w:val="Bibliography"/>
       </w:pPr>
-      <w:bookmarkStart w:id="268" w:name="ref-kruglanski1975human"/>
-      <w:bookmarkEnd w:id="267"/>
+      <w:bookmarkStart w:id="58" w:name="ref-kruglanski1975human"/>
+      <w:bookmarkEnd w:id="57"/>
       <w:r>
         <w:t xml:space="preserve">Kruglanski, A. W. (1975). The human subject in the psychology experiment: Fact and artifact. </w:t>
       </w:r>
@@ -6493,8 +5473,8 @@
       <w:pPr>
         <w:pStyle w:val="Bibliography"/>
       </w:pPr>
-      <w:bookmarkStart w:id="269" w:name="ref-kube2021beliefs"/>
-      <w:bookmarkEnd w:id="268"/>
+      <w:bookmarkStart w:id="59" w:name="ref-kube2021beliefs"/>
+      <w:bookmarkEnd w:id="58"/>
       <w:r>
         <w:lastRenderedPageBreak/>
         <w:t xml:space="preserve">Kube, T., &amp; Rozenkrantz, L. (2021). When beliefs face reality: An integrative review of belief updating in mental health and illness. </w:t>
@@ -6524,8 +5504,8 @@
       <w:pPr>
         <w:pStyle w:val="Bibliography"/>
       </w:pPr>
-      <w:bookmarkStart w:id="270" w:name="ref-lovakov2021empirically"/>
-      <w:bookmarkEnd w:id="269"/>
+      <w:bookmarkStart w:id="60" w:name="ref-lovakov2021empirically"/>
+      <w:bookmarkEnd w:id="59"/>
       <w:r>
         <w:t xml:space="preserve">Lovakov, A., &amp; Agadullina, E. R. (2021). Empirically derived guidelines for effect size interpretation in social psychology. </w:t>
       </w:r>
@@ -6554,8 +5534,8 @@
       <w:pPr>
         <w:pStyle w:val="Bibliography"/>
       </w:pPr>
-      <w:bookmarkStart w:id="271" w:name="ref-masling1966role"/>
-      <w:bookmarkEnd w:id="270"/>
+      <w:bookmarkStart w:id="61" w:name="ref-masling1966role"/>
+      <w:bookmarkEnd w:id="60"/>
       <w:r>
         <w:t xml:space="preserve">Masling, J. (1966). Role-related behavior of the subject and psychologist and its effects upon psychological data. </w:t>
       </w:r>
@@ -6584,8 +5564,8 @@
       <w:pPr>
         <w:pStyle w:val="Bibliography"/>
       </w:pPr>
-      <w:bookmarkStart w:id="272" w:name="ref-milgram1972interpreting"/>
-      <w:bookmarkEnd w:id="271"/>
+      <w:bookmarkStart w:id="62" w:name="ref-milgram1972interpreting"/>
+      <w:bookmarkEnd w:id="61"/>
       <w:r>
         <w:t xml:space="preserve">Milgram, S. (1972). Interpreting obedience: Error and evidence. A reply to orne and holland. In A. G. Miller (Ed.), </w:t>
       </w:r>
@@ -6604,8 +5584,8 @@
       <w:pPr>
         <w:pStyle w:val="Bibliography"/>
       </w:pPr>
-      <w:bookmarkStart w:id="273" w:name="ref-mummolo2019demand"/>
-      <w:bookmarkEnd w:id="272"/>
+      <w:bookmarkStart w:id="63" w:name="ref-mummolo2019demand"/>
+      <w:bookmarkEnd w:id="62"/>
       <w:r>
         <w:t xml:space="preserve">Mummolo, J., &amp; Peterson, E. (2019). Demand effects in survey experiments: An empirical assessment. </w:t>
       </w:r>
@@ -6634,8 +5614,8 @@
       <w:pPr>
         <w:pStyle w:val="Bibliography"/>
       </w:pPr>
-      <w:bookmarkStart w:id="274" w:name="ref-orne1959nature"/>
-      <w:bookmarkEnd w:id="273"/>
+      <w:bookmarkStart w:id="64" w:name="ref-orne1959nature"/>
+      <w:bookmarkEnd w:id="63"/>
       <w:r>
         <w:t xml:space="preserve">Orne, M. T. (1959). The nature of hypnosis: Artifact and essence. </w:t>
       </w:r>
@@ -6664,8 +5644,8 @@
       <w:pPr>
         <w:pStyle w:val="Bibliography"/>
       </w:pPr>
-      <w:bookmarkStart w:id="275" w:name="ref-orne1962social"/>
-      <w:bookmarkEnd w:id="274"/>
+      <w:bookmarkStart w:id="65" w:name="ref-orne1962social"/>
+      <w:bookmarkEnd w:id="64"/>
       <w:r>
         <w:t xml:space="preserve">Orne, M. T. (1962). On the social psychology of the psychological experiment: With particular reference to demand characteristics and their implications. </w:t>
       </w:r>
@@ -6694,8 +5674,8 @@
       <w:pPr>
         <w:pStyle w:val="Bibliography"/>
       </w:pPr>
-      <w:bookmarkStart w:id="276" w:name="ref-orne1969demand"/>
-      <w:bookmarkEnd w:id="275"/>
+      <w:bookmarkStart w:id="66" w:name="ref-orne1969demand"/>
+      <w:bookmarkEnd w:id="65"/>
       <w:r>
         <w:t xml:space="preserve">Orne, M. T. (1969). Demand characteristics and the concept of quasi-controls. In R. Rosenthal &amp; R. L. Rosnow (Eds.), </w:t>
       </w:r>
@@ -6714,8 +5694,8 @@
       <w:pPr>
         <w:pStyle w:val="Bibliography"/>
       </w:pPr>
-      <w:bookmarkStart w:id="277" w:name="ref-riecken1962program"/>
-      <w:bookmarkEnd w:id="276"/>
+      <w:bookmarkStart w:id="67" w:name="ref-riecken1962program"/>
+      <w:bookmarkEnd w:id="66"/>
       <w:r>
         <w:lastRenderedPageBreak/>
         <w:t xml:space="preserve">Riecken, H. W. (1962). A program for research on experiments in social psychology. In N. W. Washburne (Ed.), </w:t>
@@ -6735,8 +5715,8 @@
       <w:pPr>
         <w:pStyle w:val="Bibliography"/>
       </w:pPr>
-      <w:bookmarkStart w:id="278" w:name="ref-rodgers2021evaluating"/>
-      <w:bookmarkEnd w:id="277"/>
+      <w:bookmarkStart w:id="68" w:name="ref-rodgers2021evaluating"/>
+      <w:bookmarkEnd w:id="67"/>
       <w:r>
         <w:t xml:space="preserve">Rodgers, M. A., &amp; Pustejovsky, J. E. (2021). Evaluating meta-analytic methods to detect selective reporting in the presence of dependent effect sizes. </w:t>
       </w:r>
@@ -6765,8 +5745,8 @@
       <w:pPr>
         <w:pStyle w:val="Bibliography"/>
       </w:pPr>
-      <w:bookmarkStart w:id="279" w:name="ref-rosenberg1969conditions"/>
-      <w:bookmarkEnd w:id="278"/>
+      <w:bookmarkStart w:id="69" w:name="ref-rosenberg1969conditions"/>
+      <w:bookmarkEnd w:id="68"/>
       <w:r>
         <w:t xml:space="preserve">Rosenberg, M. J. (1969). The conditions and consequences of evaluation apprehension. In R. Rosenthal &amp; R. L. Rosnow (Eds.), </w:t>
       </w:r>
@@ -6785,8 +5765,8 @@
       <w:pPr>
         <w:pStyle w:val="Bibliography"/>
       </w:pPr>
-      <w:bookmarkStart w:id="280" w:name="ref-rosnow1973mediation"/>
-      <w:bookmarkEnd w:id="279"/>
+      <w:bookmarkStart w:id="70" w:name="ref-rosnow1973mediation"/>
+      <w:bookmarkEnd w:id="69"/>
       <w:r>
         <w:t xml:space="preserve">Rosnow, R. L., &amp; Aiken, L. S. (1973). Mediation of artifacts in behavioral research. </w:t>
       </w:r>
@@ -6815,8 +5795,8 @@
       <w:pPr>
         <w:pStyle w:val="Bibliography"/>
       </w:pPr>
-      <w:bookmarkStart w:id="281" w:name="ref-rosnow1997people"/>
-      <w:bookmarkEnd w:id="280"/>
+      <w:bookmarkStart w:id="71" w:name="ref-rosnow1997people"/>
+      <w:bookmarkEnd w:id="70"/>
       <w:r>
         <w:t xml:space="preserve">Rosnow, R. L., &amp; Rosenthal, R. (1997). </w:t>
       </w:r>
@@ -6835,8 +5815,8 @@
       <w:pPr>
         <w:pStyle w:val="Bibliography"/>
       </w:pPr>
-      <w:bookmarkStart w:id="282" w:name="ref-schardt2007utilization"/>
-      <w:bookmarkEnd w:id="281"/>
+      <w:bookmarkStart w:id="72" w:name="ref-schardt2007utilization"/>
+      <w:bookmarkEnd w:id="71"/>
       <w:r>
         <w:t xml:space="preserve">Schardt, C., Adams, M. B., Owens, T., Keitz, S., &amp; Fontelo, P. (2007). Utilization of the PICO framework to improve searching PubMed for clinical questions. </w:t>
       </w:r>
@@ -6865,8 +5845,8 @@
       <w:pPr>
         <w:pStyle w:val="Bibliography"/>
       </w:pPr>
-      <w:bookmarkStart w:id="283" w:name="ref-sharpe2016frightened"/>
-      <w:bookmarkEnd w:id="282"/>
+      <w:bookmarkStart w:id="73" w:name="ref-sharpe2016frightened"/>
+      <w:bookmarkEnd w:id="72"/>
       <w:r>
         <w:t xml:space="preserve">Sharpe, D., &amp; Whelton, W. J. (2016). Frightened by an old scarecrow: The remarkable resilience of demand characteristics. </w:t>
       </w:r>
@@ -6895,8 +5875,8 @@
       <w:pPr>
         <w:pStyle w:val="Bibliography"/>
       </w:pPr>
-      <w:bookmarkStart w:id="284" w:name="ref-sigall1970cooperative"/>
-      <w:bookmarkEnd w:id="283"/>
+      <w:bookmarkStart w:id="74" w:name="ref-sigall1970cooperative"/>
+      <w:bookmarkEnd w:id="73"/>
       <w:r>
         <w:t xml:space="preserve">Sigall, H., Aronson, E., &amp; Van Hoose, T. (1970). The cooperative subject: Myth or reality? </w:t>
       </w:r>
@@ -6925,8 +5905,8 @@
       <w:pPr>
         <w:pStyle w:val="Bibliography"/>
       </w:pPr>
-      <w:bookmarkStart w:id="285" w:name="ref-standing2008demonstration"/>
-      <w:bookmarkEnd w:id="284"/>
+      <w:bookmarkStart w:id="75" w:name="ref-standing2008demonstration"/>
+      <w:bookmarkEnd w:id="74"/>
       <w:r>
         <w:lastRenderedPageBreak/>
         <w:t xml:space="preserve">Standing, L. G., Verpaelst, C. C., &amp; Ulmer, B. K. (2008). A demonstration of nonlinear demand characteristics in the’mozart effect’experimental paradigm. </w:t>
@@ -6956,8 +5936,8 @@
       <w:pPr>
         <w:pStyle w:val="Bibliography"/>
       </w:pPr>
-      <w:bookmarkStart w:id="286" w:name="ref-stanley2014meta"/>
-      <w:bookmarkEnd w:id="285"/>
+      <w:bookmarkStart w:id="76" w:name="ref-stanley2014meta"/>
+      <w:bookmarkEnd w:id="75"/>
       <w:r>
         <w:t xml:space="preserve">Stanley, T. D., &amp; Doucouliagos, H. (2014). Meta-regression approximations to reduce publication selection bias. </w:t>
       </w:r>
@@ -6986,8 +5966,8 @@
       <w:pPr>
         <w:pStyle w:val="Bibliography"/>
       </w:pPr>
-      <w:bookmarkStart w:id="287" w:name="ref-strohmetz2008research"/>
-      <w:bookmarkEnd w:id="286"/>
+      <w:bookmarkStart w:id="77" w:name="ref-strohmetz2008research"/>
+      <w:bookmarkEnd w:id="76"/>
       <w:r>
         <w:t xml:space="preserve">Strohmetz, D. B. (2008). Research artifacts and the social psychology of psychological experiments. </w:t>
       </w:r>
@@ -7016,8 +5996,8 @@
       <w:pPr>
         <w:pStyle w:val="Bibliography"/>
       </w:pPr>
-      <w:bookmarkStart w:id="288" w:name="ref-vevea1995general"/>
-      <w:bookmarkEnd w:id="287"/>
+      <w:bookmarkStart w:id="78" w:name="ref-vevea1995general"/>
+      <w:bookmarkEnd w:id="77"/>
       <w:r>
         <w:t xml:space="preserve">Vevea, J. L., &amp; Hedges, L. V. (1995). A general linear model for estimating effect size in the presence of publication bias. </w:t>
       </w:r>
@@ -7047,13 +6027,13 @@
         <w:pStyle w:val="Bibliography"/>
         <w:rPr>
           <w:lang w:val="fr-FR"/>
-          <w:rPrChange w:id="289" w:author="Nicholas Alvaro Coles" w:date="2023-04-11T15:13:00Z">
+          <w:rPrChange w:id="79" w:author="Nicholas Alvaro Coles" w:date="2023-04-11T15:13:00Z">
             <w:rPr/>
           </w:rPrChange>
         </w:rPr>
       </w:pPr>
-      <w:bookmarkStart w:id="290" w:name="ref-yarkoni2017choosing"/>
-      <w:bookmarkEnd w:id="288"/>
+      <w:bookmarkStart w:id="80" w:name="ref-yarkoni2017choosing"/>
+      <w:bookmarkEnd w:id="78"/>
       <w:r>
         <w:t xml:space="preserve">Yarkoni, T., &amp; Westfall, J. (2017). Choosing prediction over explanation in psychology: Lessons from machine learning. </w:t>
       </w:r>
@@ -7062,7 +6042,7 @@
           <w:i/>
           <w:iCs/>
           <w:lang w:val="fr-FR"/>
-          <w:rPrChange w:id="291" w:author="Nicholas Alvaro Coles" w:date="2023-04-11T15:13:00Z">
+          <w:rPrChange w:id="81" w:author="Nicholas Alvaro Coles" w:date="2023-04-11T15:13:00Z">
             <w:rPr>
               <w:i/>
               <w:iCs/>
@@ -7077,7 +6057,7 @@
           <w:i/>
           <w:iCs/>
           <w:lang w:val="fr-FR"/>
-          <w:rPrChange w:id="292" w:author="Nicholas Alvaro Coles" w:date="2023-04-11T15:13:00Z">
+          <w:rPrChange w:id="82" w:author="Nicholas Alvaro Coles" w:date="2023-04-11T15:13:00Z">
             <w:rPr>
               <w:i/>
               <w:iCs/>
@@ -7092,7 +6072,7 @@
           <w:i/>
           <w:iCs/>
           <w:lang w:val="fr-FR"/>
-          <w:rPrChange w:id="293" w:author="Nicholas Alvaro Coles" w:date="2023-04-11T15:13:00Z">
+          <w:rPrChange w:id="83" w:author="Nicholas Alvaro Coles" w:date="2023-04-11T15:13:00Z">
             <w:rPr>
               <w:i/>
               <w:iCs/>
@@ -7104,7 +6084,7 @@
       <w:r>
         <w:rPr>
           <w:lang w:val="fr-FR"/>
-          <w:rPrChange w:id="294" w:author="Nicholas Alvaro Coles" w:date="2023-04-11T15:13:00Z">
+          <w:rPrChange w:id="84" w:author="Nicholas Alvaro Coles" w:date="2023-04-11T15:13:00Z">
             <w:rPr/>
           </w:rPrChange>
         </w:rPr>
@@ -7115,7 +6095,7 @@
           <w:i/>
           <w:iCs/>
           <w:lang w:val="fr-FR"/>
-          <w:rPrChange w:id="295" w:author="Nicholas Alvaro Coles" w:date="2023-04-11T15:13:00Z">
+          <w:rPrChange w:id="85" w:author="Nicholas Alvaro Coles" w:date="2023-04-11T15:13:00Z">
             <w:rPr>
               <w:i/>
               <w:iCs/>
@@ -7127,7 +6107,7 @@
       <w:r>
         <w:rPr>
           <w:lang w:val="fr-FR"/>
-          <w:rPrChange w:id="296" w:author="Nicholas Alvaro Coles" w:date="2023-04-11T15:13:00Z">
+          <w:rPrChange w:id="86" w:author="Nicholas Alvaro Coles" w:date="2023-04-11T15:13:00Z">
             <w:rPr/>
           </w:rPrChange>
         </w:rPr>
@@ -7138,12 +6118,12 @@
       <w:pPr>
         <w:pStyle w:val="Bibliography"/>
       </w:pPr>
-      <w:bookmarkStart w:id="297" w:name="ref-zion2018mindsets"/>
-      <w:bookmarkEnd w:id="290"/>
+      <w:bookmarkStart w:id="87" w:name="ref-zion2018mindsets"/>
+      <w:bookmarkEnd w:id="80"/>
       <w:r>
         <w:rPr>
           <w:lang w:val="fr-FR"/>
-          <w:rPrChange w:id="298" w:author="Nicholas Alvaro Coles" w:date="2023-04-11T15:13:00Z">
+          <w:rPrChange w:id="88" w:author="Nicholas Alvaro Coles" w:date="2023-04-11T15:13:00Z">
             <w:rPr/>
           </w:rPrChange>
         </w:rPr>
@@ -7153,7 +6133,7 @@
       <w:r>
         <w:rPr>
           <w:lang w:val="fr-FR"/>
-          <w:rPrChange w:id="299" w:author="Nicholas Alvaro Coles" w:date="2023-04-11T15:13:00Z">
+          <w:rPrChange w:id="89" w:author="Nicholas Alvaro Coles" w:date="2023-04-11T15:13:00Z">
             <w:rPr/>
           </w:rPrChange>
         </w:rPr>
@@ -7163,7 +6143,7 @@
       <w:r>
         <w:rPr>
           <w:lang w:val="fr-FR"/>
-          <w:rPrChange w:id="300" w:author="Nicholas Alvaro Coles" w:date="2023-04-11T15:13:00Z">
+          <w:rPrChange w:id="90" w:author="Nicholas Alvaro Coles" w:date="2023-04-11T15:13:00Z">
             <w:rPr/>
           </w:rPrChange>
         </w:rPr>
@@ -7192,9 +6172,9 @@
       <w:r>
         <w:t>, 137–160.</w:t>
       </w:r>
-      <w:bookmarkEnd w:id="248"/>
-      <w:bookmarkEnd w:id="250"/>
-      <w:bookmarkEnd w:id="297"/>
+      <w:bookmarkEnd w:id="38"/>
+      <w:bookmarkEnd w:id="40"/>
+      <w:bookmarkEnd w:id="87"/>
     </w:p>
     <w:sectPr>
       <w:headerReference w:type="even" r:id="rId19"/>
@@ -8337,6 +7317,7 @@
     <w:lsdException w:name="HTML Sample" w:semiHidden="1" w:unhideWhenUsed="1"/>
     <w:lsdException w:name="HTML Typewriter" w:semiHidden="1" w:unhideWhenUsed="1"/>
     <w:lsdException w:name="HTML Variable" w:semiHidden="1" w:unhideWhenUsed="1"/>
+    <w:lsdException w:name="Normal Table" w:semiHidden="1" w:unhideWhenUsed="1"/>
     <w:lsdException w:name="annotation subject" w:semiHidden="1" w:unhideWhenUsed="1"/>
     <w:lsdException w:name="No List" w:semiHidden="1" w:unhideWhenUsed="1"/>
     <w:lsdException w:name="Outline List 1" w:semiHidden="1" w:unhideWhenUsed="1"/>
@@ -8383,7 +7364,9 @@
     <w:lsdException w:name="Table Subtle 2" w:semiHidden="1" w:unhideWhenUsed="1"/>
     <w:lsdException w:name="Table Web 1" w:semiHidden="1" w:unhideWhenUsed="1"/>
     <w:lsdException w:name="Table Web 2" w:semiHidden="1" w:unhideWhenUsed="1"/>
+    <w:lsdException w:name="Table Web 3" w:semiHidden="1" w:unhideWhenUsed="1"/>
     <w:lsdException w:name="Balloon Text" w:semiHidden="1" w:unhideWhenUsed="1"/>
+    <w:lsdException w:name="Table Theme" w:semiHidden="1" w:unhideWhenUsed="1"/>
     <w:lsdException w:name="Placeholder Text" w:semiHidden="1"/>
     <w:lsdException w:name="Light Shading"/>
     <w:lsdException w:name="Light List"/>
@@ -8404,6 +7387,7 @@
     <w:lsdException w:name="Light Grid Accent 1"/>
     <w:lsdException w:name="Medium Shading 1 Accent 1"/>
     <w:lsdException w:name="Medium Shading 2 Accent 1"/>
+    <w:lsdException w:name="Medium List 1 Accent 1"/>
     <w:lsdException w:name="Revision" w:semiHidden="1"/>
     <w:lsdException w:name="Medium List 2 Accent 1"/>
     <w:lsdException w:name="Medium Grid 1 Accent 1"/>
@@ -8482,6 +7466,7 @@
     <w:lsdException w:name="Dark List Accent 6"/>
     <w:lsdException w:name="Colorful Shading Accent 6"/>
     <w:lsdException w:name="Colorful List Accent 6"/>
+    <w:lsdException w:name="Colorful Grid Accent 6"/>
     <w:lsdException w:name="Bibliography" w:semiHidden="1" w:unhideWhenUsed="1"/>
     <w:lsdException w:name="TOC Heading" w:semiHidden="1" w:unhideWhenUsed="1"/>
     <w:lsdException w:name="Grid Table 4" w:uiPriority="49"/>

</xml_diff>

<commit_message>
Minor update to manuscript
Fixed a small issue where the effect size distribution was unnecessarily being estimated twice, leading to a clearly asymettric range
</commit_message>
<xml_diff>
--- a/metaware_manuscript.docx
+++ b/metaware_manuscript.docx
@@ -296,7 +296,7 @@
         <w:t xml:space="preserve"> </w:t>
       </w:r>
       <w:r>
-        <w:t xml:space="preserve">= 2.17 (a large increase in hypothesis-consistent responding) to</w:t>
+        <w:t xml:space="preserve">= 1.97 (a large increase in hypothesis-consistent responding) to</w:t>
       </w:r>
       <w:r>
         <w:t xml:space="preserve"> </w:t>
@@ -2436,7 +2436,7 @@
         <w:t xml:space="preserve"> </w:t>
       </w:r>
       <w:r>
-        <w:t xml:space="preserve">= 2.17. For the sake of example, we arbitrarily classified any effect size less than 0.10 standard deviation in either direction as</w:t>
+        <w:t xml:space="preserve">= 1.97. For the sake of example, we arbitrarily classified any effect size less than 0.10 standard deviation in either direction as</w:t>
       </w:r>
       <w:r>
         <w:t xml:space="preserve"> </w:t>
@@ -5907,7 +5907,7 @@
         <w:t xml:space="preserve"> </w:t>
       </w:r>
       <w:r>
-        <w:t xml:space="preserve">= 2.17. This distribution is remarkably similar to the distribution of theory-relevant effects in experimental psychology</w:t>
+        <w:t xml:space="preserve">= 1.97. This distribution is remarkably similar to the distribution of theory-relevant effects in experimental psychology</w:t>
       </w:r>
       <w:r>
         <w:t xml:space="preserve"> </w:t>

</xml_diff>

<commit_message>
Added IRB statement to paper
</commit_message>
<xml_diff>
--- a/metaware_manuscript.docx
+++ b/metaware_manuscript.docx
@@ -2166,7 +2166,7 @@
         </w:r>
       </w:hyperlink>
       <w:r>
-        <w:t xml:space="preserve">. This link also contains analysis pre-registration plan, as well as documented amendments. All code (including the script used to generate a computationally-reproducible manuscript) has been checked for reproducibility.</w:t>
+        <w:t xml:space="preserve">. This link also contains analysis pre-registration plan, as well as documented amendments. Sample size was determined by the availability of relevant records. All code (including the script used to generate a computationally-reproducible manuscript) has been checked for reproducibility. Ethics approval was not requested for this study because no new data were collected.</w:t>
       </w:r>
     </w:p>
     <w:bookmarkEnd w:id="35"/>
@@ -4627,7 +4627,22 @@
         </w:r>
       </w:hyperlink>
       <w:r>
-        <w:t xml:space="preserve">. This link also contains analysis pre-registration plan, as well as documented amendments. All code has been checked for reproducibility.</w:t>
+        <w:t xml:space="preserve">. This link also contains analysis pre-registration plan, as well as documented amendments. Sample size was based on availability of resources (i.e., we collected as much data as possible in a single semester). All code has been checked for reproducibility. The study was reviewed and approved by the Stanford University IRB (protocol #: 67335; protocol title:</w:t>
+      </w:r>
+      <w:r>
+        <w:t xml:space="preserve"> </w:t>
+      </w:r>
+      <w:r>
+        <w:t xml:space="preserve">“</w:t>
+      </w:r>
+      <w:r>
+        <w:t xml:space="preserve">Research participant experiences</w:t>
+      </w:r>
+      <w:r>
+        <w:t xml:space="preserve">”</w:t>
+      </w:r>
+      <w:r>
+        <w:t xml:space="preserve">).</w:t>
       </w:r>
     </w:p>
     <w:bookmarkEnd w:id="64"/>
@@ -5208,7 +5223,22 @@
         </w:r>
       </w:hyperlink>
       <w:r>
-        <w:t xml:space="preserve">. Because the study was exploratory, there was no pre-registration. All code has been checked for reproducibility.</w:t>
+        <w:t xml:space="preserve">. Because the study was exploratory, there was no pre-registration. All code has been checked for reproducibility. The study was reviewed and approved by the Stanford University IRB (protocol #: 67335; protocol title:</w:t>
+      </w:r>
+      <w:r>
+        <w:t xml:space="preserve"> </w:t>
+      </w:r>
+      <w:r>
+        <w:t xml:space="preserve">“</w:t>
+      </w:r>
+      <w:r>
+        <w:t xml:space="preserve">Research participant experiences</w:t>
+      </w:r>
+      <w:r>
+        <w:t xml:space="preserve">”</w:t>
+      </w:r>
+      <w:r>
+        <w:t xml:space="preserve">).</w:t>
       </w:r>
     </w:p>
     <w:bookmarkEnd w:id="73"/>

</xml_diff>

<commit_message>
Added CI's to Study 3
</commit_message>
<xml_diff>
--- a/metaware_manuscript.docx
+++ b/metaware_manuscript.docx
@@ -4968,7 +4968,7 @@
         </w:r>
       </w:hyperlink>
       <w:r>
-        <w:t xml:space="preserve">. Because the study was exploratory, there was no pre-registration. All code has been checked for reproducibility. The study was reviewed and approved by the Stanford University IRB (protocol #: 67335; protocol title:</w:t>
+        <w:t xml:space="preserve">. Sample size was based on availability of resources (i.e., we collected as much data as possible in a single semester). Because the study was exploratory, there was no pre-registration. All code has been checked for reproducibility. The study was reviewed and approved by the Stanford University IRB (protocol #: 67335; protocol title:</w:t>
       </w:r>
       <w:r>
         <w:t xml:space="preserve"> </w:t>
@@ -5086,7 +5086,7 @@
         <w:t xml:space="preserve"> </w:t>
       </w:r>
       <w:r>
-        <w:t xml:space="preserve">= 0.71,</w:t>
+        <w:t xml:space="preserve">= 0.71, 95% CI [0.60, 0.82],</w:t>
       </w:r>
       <w:r>
         <w:t xml:space="preserve"> </w:t>
@@ -5136,7 +5136,7 @@
         <w:t xml:space="preserve"> </w:t>
       </w:r>
       <w:r>
-        <w:t xml:space="preserve">= 0.89) vs. nil (</w:t>
+        <w:t xml:space="preserve">= 0.89, 95% CI [0.75, 1.04]) vs. nil (</w:t>
       </w:r>
       <w:r>
         <w:rPr>
@@ -5157,7 +5157,7 @@
         <w:t xml:space="preserve"> </w:t>
       </w:r>
       <w:r>
-        <w:t xml:space="preserve">= 0.52) demand conditions,</w:t>
+        <w:t xml:space="preserve">= 0.52, 95% CI [0.36, 0.68]) demand conditions,</w:t>
       </w:r>
       <w:r>
         <w:t xml:space="preserve"> </w:t>
@@ -5224,7 +5224,7 @@
         <w:t xml:space="preserve"> </w:t>
       </w:r>
       <w:r>
-        <w:t xml:space="preserve">= 0.04. However, the estimation of this moderating relationship was not significant,</w:t>
+        <w:t xml:space="preserve">= 0.04, 95% CI [0.00, 0.09]. However, the estimation of this moderating relationship was not significant,</w:t>
       </w:r>
       <w:r>
         <w:t xml:space="preserve"> </w:t>
@@ -5267,7 +5267,7 @@
         <w:t xml:space="preserve"> </w:t>
       </w:r>
       <w:r>
-        <w:t xml:space="preserve">= 0.03,</w:t>
+        <w:t xml:space="preserve">= 0.03, 95% CI [-0.01, 0.07],</w:t>
       </w:r>
       <w:r>
         <w:t xml:space="preserve"> </w:t>
@@ -5310,7 +5310,7 @@
         <w:t xml:space="preserve"> </w:t>
       </w:r>
       <w:r>
-        <w:t xml:space="preserve">= 0.03,</w:t>
+        <w:t xml:space="preserve">= 0.03, 95% CI [-0.02, 0.08],</w:t>
       </w:r>
       <w:r>
         <w:t xml:space="preserve"> </w:t>
@@ -5362,7 +5362,7 @@
         <w:t xml:space="preserve"> </w:t>
       </w:r>
       <w:r>
-        <w:t xml:space="preserve">= 0.05,</w:t>
+        <w:t xml:space="preserve">= 0.05, 95% CI[0.01, 0.08],</w:t>
       </w:r>
       <w:r>
         <w:t xml:space="preserve"> </w:t>
@@ -5399,7 +5399,7 @@
         <w:pStyle w:val="Textkrper"/>
       </w:pPr>
       <w:r>
-        <w:t xml:space="preserve">The previous analyses provide preliminary evidence that participants’ beliefs – and potentially also their motivation to provide hypothesis consistent responses – moderate facial feedback effects. They do not, however, test whether these factors drive the effects of</w:t>
+        <w:t xml:space="preserve">The previous analyses provide evidence that participants’ beliefs – and potentially also their motivation to provide hypothesis consistent responses – moderate facial feedback effects. They do not, however, test whether these factors drive the effects of</w:t>
       </w:r>
       <w:r>
         <w:t xml:space="preserve"> </w:t>
@@ -5412,7 +5412,15 @@
         <w:t xml:space="preserve">demand characteristics</w:t>
       </w:r>
       <w:r>
-        <w:t xml:space="preserve">. In other words, are there three-way interactions between (1) facial poses, (2) demand characteristics, and (3) ratings of motivation, opportunity, and/or belief? For each of these potential moderators, we fit separate mixed-effect regressions containing (a) facial pose and demand characteristics as effect-coded factors, (b) the potential moderator entered mean-centered as a continuous variable, (c) all higher-order interactions, and (d) random intercepts for participants. Results did not indicate that that there was a three-way interaction between facial poses, demand characteristics, and participants’ self-reported motivation to provide hypothesis-consistent responses,</w:t>
+        <w:t xml:space="preserve">. In other words, are there three-way interactions between (1) facial poses, (2) demand characteristics, and (3) ratings of motivation, opportunity, and/or belief? For each of these potential moderators, we fit separate mixed-effect regressions containing (a) facial pose and demand characteristics as effect-coded factors, (b) the potential moderator entered mean-centered as a continuous variable, (c) all higher-order interactions, and (d) random intercepts for participants.</w:t>
+      </w:r>
+    </w:p>
+    <w:p>
+      <w:pPr>
+        <w:pStyle w:val="Textkrper"/>
+      </w:pPr>
+      <w:r>
+        <w:t xml:space="preserve">Results did not indicate that that there was a three-way interaction between facial poses, demand characteristics, and participants’ self-reported motivation to provide hypothesis-consistent responses,</w:t>
       </w:r>
       <w:r>
         <w:t xml:space="preserve"> </w:t>
@@ -5426,7 +5434,7 @@
         <w:t xml:space="preserve"> </w:t>
       </w:r>
       <w:r>
-        <w:t xml:space="preserve">= 0.03,</w:t>
+        <w:t xml:space="preserve">= 0.03, 95% CI [-0.02, 0.08],</w:t>
       </w:r>
       <w:r>
         <w:t xml:space="preserve"> </w:t>
@@ -5469,7 +5477,7 @@
         <w:t xml:space="preserve"> </w:t>
       </w:r>
       <w:r>
-        <w:t xml:space="preserve">= 0.00,</w:t>
+        <w:t xml:space="preserve">= 0.00, 95% CI [-0.05, 0.05],</w:t>
       </w:r>
       <w:r>
         <w:t xml:space="preserve"> </w:t>
@@ -5509,7 +5517,7 @@
         <w:t xml:space="preserve"> </w:t>
       </w:r>
       <w:r>
-        <w:t xml:space="preserve">= 0.08,</w:t>
+        <w:t xml:space="preserve">= 0.08, 95% CI[0.02, 0.13],</w:t>
       </w:r>
       <w:r>
         <w:t xml:space="preserve"> </w:t>
@@ -5552,7 +5560,7 @@
         <w:t xml:space="preserve"> </w:t>
       </w:r>
       <w:r>
-        <w:t xml:space="preserve">= 0.06,</w:t>
+        <w:t xml:space="preserve">= 0.06, 95% CI [0.03, 0.10],</w:t>
       </w:r>
       <w:r>
         <w:t xml:space="preserve"> </w:t>

</xml_diff>

<commit_message>
Updated description of distributions
</commit_message>
<xml_diff>
--- a/metaware_manuscript.docx
+++ b/metaware_manuscript.docx
@@ -2393,7 +2393,7 @@
       <w:r>
         <w:drawing>
           <wp:inline>
-            <wp:extent cx="4587290" cy="5137765"/>
+            <wp:extent cx="5963478" cy="5137765"/>
             <wp:effectExtent b="0" l="0" r="0" t="0"/>
             <wp:docPr descr="Figure 3.  Selected moderator subgroup mean effect sizes (dots) and their 95% confidence intervals (error bars)." title="" id="41" name="Picture"/>
             <a:graphic>
@@ -2414,7 +2414,7 @@
                   <pic:spPr bwMode="auto">
                     <a:xfrm>
                       <a:off x="0" y="0"/>
-                      <a:ext cx="4587290" cy="5137765"/>
+                      <a:ext cx="5963478" cy="5137765"/>
                     </a:xfrm>
                     <a:prstGeom prst="rect">
                       <a:avLst/>
@@ -3183,9 +3183,9 @@
       <w:r>
         <w:drawing>
           <wp:inline>
-            <wp:extent cx="4587290" cy="4587290"/>
+            <wp:extent cx="5963478" cy="2752374"/>
             <wp:effectExtent b="0" l="0" r="0" t="0"/>
-            <wp:docPr descr="Figure 4.  Estimated overall effect of positive demand characteristics in a classic experimental setting (in-person studies testing positive effects with volunteer student samples) and an online worker setting (online studies testing positive effects with paid non-student samples)." title="" id="46" name="Picture"/>
+            <wp:docPr descr="Figure 4.  Estimated overall effects (dot) and 95% confidence intervals (error bars) of positive demand characteristics in a classic experimental setting (in-person studies testing positive effects with volunteer student samples) and an online worker setting (online studies testing positive effects with paid non-student samples)." title="" id="46" name="Picture"/>
             <a:graphic>
               <a:graphicData uri="http://schemas.openxmlformats.org/drawingml/2006/picture">
                 <pic:pic>
@@ -3204,7 +3204,7 @@
                   <pic:spPr bwMode="auto">
                     <a:xfrm>
                       <a:off x="0" y="0"/>
-                      <a:ext cx="4587290" cy="4587290"/>
+                      <a:ext cx="5963478" cy="2752374"/>
                     </a:xfrm>
                     <a:prstGeom prst="rect">
                       <a:avLst/>
@@ -3228,7 +3228,7 @@
         <w:pStyle w:val="ImageCaption"/>
       </w:pPr>
       <w:r>
-        <w:t xml:space="preserve">Figure 4: Estimated overall effect of positive demand characteristics in a classic experimental setting (in-person studies testing positive effects with volunteer student samples) and an online worker setting (online studies testing positive effects with paid non-student samples).</w:t>
+        <w:t xml:space="preserve">Figure 4: Estimated overall effects (dot) and 95% confidence intervals (error bars) of positive demand characteristics in a classic experimental setting (in-person studies testing positive effects with volunteer student samples) and an online worker setting (online studies testing positive effects with paid non-student samples).</w:t>
       </w:r>
     </w:p>
     <w:p>
@@ -3969,7 +3969,7 @@
         <w:pStyle w:val="Textkrper"/>
       </w:pPr>
       <w:r>
-        <w:t xml:space="preserve">Using a web-based Qualtrics survey, a convenience sample of 222 undergraduates from Stanford University reviewed 10 randomly-selected vignettes in exchange for course credit (49% female; 35% male, 14.00% did not report gender; 2% transgender or gender non-conforming). 32% of participants reported they were White/Caucasian, 28.00% Asian, 8% Black/African American, and 7.00% Native Hawaiian or Other Pacific Islander. 11% of participants indicated that there ethnicity could not be described by any single provided category, and 14.00% did not report ethnicity. The average participant age was 20.20 (</w:t>
+        <w:t xml:space="preserve">Using a web-based Qualtrics survey, a convenience sample of 222 undergraduates from Stanford University reviewed 10 randomly-selected vignettes in exchange for course credit (49% female; 35% male, 14% did not report gender; 2% transgender or gender non-conforming). 32% of participants reported they were White/Caucasian, 28% Asian, 8% Black/African American, and 7% Native Hawaiian or Other Pacific Islander. 11% of participants indicated that there ethnicity could not be described by any single provided category, and 14% did not report ethnicity. The average participant age was 20.20 (</w:t>
       </w:r>
       <m:oMath>
         <m:r>
@@ -4437,7 +4437,7 @@
           <wp:inline>
             <wp:extent cx="5963478" cy="4128561"/>
             <wp:effectExtent b="0" l="0" r="0" t="0"/>
-            <wp:docPr descr="Figure 8.  The effects of demand characteristics on participants’ responses were not significantly associated with motivation (Panel A), opportunity (Panel B), or prediction (Panel D) ratings. They were, however, significantly associated with belief ratings (Panel C)." title="" id="67" name="Picture"/>
+            <wp:docPr descr="Figure 8.  Scatterplots of relationships between the observed effects of demand characteristics (y-axis) and motivation (Panel A), opportunity (Panel B), belief (Panel C), and prediction (Panel D) ratings (x-axis). Grey dots represent jittered observations, black lines represent estimated linear relationships, and blue ribbons represent 95% confidence intervals for estimated linear relationships." title="" id="67" name="Picture"/>
             <a:graphic>
               <a:graphicData uri="http://schemas.openxmlformats.org/drawingml/2006/picture">
                 <pic:pic>
@@ -4480,7 +4480,7 @@
         <w:pStyle w:val="ImageCaption"/>
       </w:pPr>
       <w:r>
-        <w:t xml:space="preserve">Figure 8: The effects of demand characteristics on participants’ responses were not significantly associated with motivation (Panel A), opportunity (Panel B), or prediction (Panel D) ratings. They were, however, significantly associated with belief ratings (Panel C).</w:t>
+        <w:t xml:space="preserve">Figure 8: Scatterplots of relationships between the observed effects of demand characteristics (y-axis) and motivation (Panel A), opportunity (Panel B), belief (Panel C), and prediction (Panel D) ratings (x-axis). Grey dots represent jittered observations, black lines represent estimated linear relationships, and blue ribbons represent 95% confidence intervals for estimated linear relationships.</w:t>
       </w:r>
     </w:p>
     <w:p>
@@ -4640,7 +4640,7 @@
         <w:t xml:space="preserve">8</w:t>
       </w:r>
       <w:r>
-        <w:t xml:space="preserve">, Panel C). Last, we did find that raters’ predictions were significantly associated with observed demand effects,</w:t>
+        <w:t xml:space="preserve">, Panel C). Last, we did not find that raters’ predictions were significantly associated with observed demand effects,</w:t>
       </w:r>
       <w:r>
         <w:t xml:space="preserve"> </w:t>

</xml_diff>

<commit_message>
Minor updates to writing
</commit_message>
<xml_diff>
--- a/metaware_manuscript.docx
+++ b/metaware_manuscript.docx
@@ -304,7 +304,7 @@
         <w:t xml:space="preserve"> </w:t>
       </w:r>
       <w:r>
-        <w:t xml:space="preserve">= 1.98 (a large increase in hypothesis-consistent responding) to</w:t>
+        <w:t xml:space="preserve">= 1.98 (a massive increase in hypothesis-consistent responding) to</w:t>
       </w:r>
       <w:r>
         <w:t xml:space="preserve"> </w:t>
@@ -320,7 +320,7 @@
         <w:t xml:space="preserve"> </w:t>
       </w:r>
       <w:r>
-        <w:t xml:space="preserve">= -1.44 (a large increase in hypothesis-</w:t>
+        <w:t xml:space="preserve">= -1.44 (a massive increase in hypothesis-</w:t>
       </w:r>
       <w:r>
         <w:rPr>
@@ -330,7 +330,7 @@
         <w:t xml:space="preserve">in</w:t>
       </w:r>
       <w:r>
-        <w:t xml:space="preserve">consistent responding). Contra prior frameworks, we did not find evidence that demand effects were driven by participants’ motivation or opportunity to adjust their responses. We did, however, find robust evidence that such effects are driven by participants’ beliefs, as in placebo effects. Similar findings emerged in a direct replication of a study included in the meta-analysis. Taken together, results challenge conventional distinctions between demand characteristics and placebo effects. Furthermore, they underscore the importance of controlling for both response bias and placebo effects when estimating causal relationships.</w:t>
+        <w:t xml:space="preserve">consistent responding). Contrary to common belief, we did not find evidence that demand effects were driven by participants’ motivation or opportunity to adjust their responses. We did, however, find robust evidence that such effects are driven by participants’ expectancies, as in placebo effects. Similar findings emerged in a direct replication of a study included in the meta-analysis. Taken together, results challenge conventional beliefs about the mechanisms underlying the effects of demand characteristics. Furthermore, they underscore the importance of considering both response bias and placebo effects when estimating causal relationships.</w:t>
       </w:r>
     </w:p>
     <w:p>
@@ -364,7 +364,7 @@
         <w:pStyle w:val="Textkrper"/>
       </w:pPr>
       <w:r>
-        <w:t xml:space="preserve">Imagine that, one day, a mysterious person approaches you and begins telling you about a new method they invented for understanding humans. They tell you that their method is useful for estimating causal relationships, but add that there is one issue: it can sometimes be thrown off by a</w:t>
+        <w:t xml:space="preserve">Imagine that one day a mysterious person approaches you and begins telling you about a new method they invented for understanding humans. They tell you that their method is useful for estimating causal relationships, but add that there is one issue: it can sometimes be thrown off by a</w:t>
       </w:r>
       <w:r>
         <w:t xml:space="preserve"> </w:t>
@@ -377,7 +377,15 @@
         <w:t xml:space="preserve">methodological artifact</w:t>
       </w:r>
       <w:r>
-        <w:t xml:space="preserve">. They explain that this artifact sometimes causes researchers to detect an effect that’s not real, and other times causes them to miss an effect that is real; that it sometimes biases estimates upward and other times downward. They then offer a confession: the artifact doesn’t always impact their method, and they don’t understand why. Sometimes the artifact seems to matter, other times it doesn’t – and its underlying mechanisms are poorly understood. If this scenario were real, these concerns would likely call their whole method into question. However, perhaps experimental psychologists should not be so quick to judge. After all, we too deal with a difficult-to-understand methodological artifact:</w:t>
+        <w:t xml:space="preserve">. They explain that this artifact sometimes causes researchers to detect an effect that’s not real, and other times causes them to miss an effect that is real; that it sometimes biases estimates upward and other times downward. They then offer a confession: the artifact doesn’t always impact their conclusions, and they don’t know why. Sometimes the artifact seems to matter, other times it doesn’t – and its underlying mechanisms are poorly understood.</w:t>
+      </w:r>
+    </w:p>
+    <w:p>
+      <w:pPr>
+        <w:pStyle w:val="Textkrper"/>
+      </w:pPr>
+      <w:r>
+        <w:t xml:space="preserve">If the above scenario was real, the noted limitations would likely call their whole method into question. However, perhaps experimental psychologists should not be so quick to judge. After all, we too deal with a difficult-to-understand methodological artifact:</w:t>
       </w:r>
       <w:r>
         <w:t xml:space="preserve"> </w:t>
@@ -410,23 +418,7 @@
         <w:t xml:space="preserve"> </w:t>
       </w:r>
       <w:r>
-        <w:t xml:space="preserve">argued that human subjects are</w:t>
-      </w:r>
-      <w:r>
-        <w:t xml:space="preserve"> </w:t>
-      </w:r>
-      <w:r>
-        <w:rPr>
-          <w:iCs/>
-          <w:i/>
-        </w:rPr>
-        <w:t xml:space="preserve">active</w:t>
-      </w:r>
-      <w:r>
-        <w:t xml:space="preserve"> </w:t>
-      </w:r>
-      <w:r>
-        <w:t xml:space="preserve">responders to the experimental context. In particular, Orne argued that participants are perceptive to demand characteristics –</w:t>
+        <w:t xml:space="preserve">argued that human subjects are perceptive to demand characteristics –</w:t>
       </w:r>
       <w:r>
         <w:t xml:space="preserve"> </w:t>
@@ -444,7 +436,7 @@
         <w:t xml:space="preserve"> </w:t>
       </w:r>
       <w:r>
-        <w:t xml:space="preserve">– and are motivated to use these cues to help the experimenter confirm their hypothesis</w:t>
+        <w:t xml:space="preserve">– and use these cues to help the experimenter confirm their hypothesis</w:t>
       </w:r>
       <w:r>
         <w:t xml:space="preserve"> </w:t>
@@ -453,16 +445,67 @@
         <w:t xml:space="preserve">(1962, p. 779)</w:t>
       </w:r>
       <w:r>
-        <w:t xml:space="preserve">. This idea was controversial at first, with some researchers suggesting that the concern was vague and/or overblown</w:t>
-      </w:r>
-      <w:r>
-        <w:t xml:space="preserve"> </w:t>
-      </w:r>
-      <w:r>
-        <w:t xml:space="preserve">(e.g., Berkowitz, 1971; Kruglanski, 1975; Milgram, 1972)</w:t>
-      </w:r>
-      <w:r>
-        <w:t xml:space="preserve">. Nonetheless, over the next 60 years, demand characteristics would become a literal textbook methodological concern in experimental psychology</w:t>
+        <w:t xml:space="preserve">. Orne initially focused on evidence that demand characteristics can lead to false positives, such as patients exhibiting sham symptoms of hypnosis</w:t>
+      </w:r>
+      <w:r>
+        <w:t xml:space="preserve"> </w:t>
+      </w:r>
+      <w:r>
+        <w:t xml:space="preserve">(Orne, 1959)</w:t>
+      </w:r>
+      <w:r>
+        <w:t xml:space="preserve">. However, demand characteristics can also lead to false negatives. For example, participants will ignore visual cues of depth when they believe that doing so is the purpose of the experiment</w:t>
+      </w:r>
+      <w:r>
+        <w:t xml:space="preserve"> </w:t>
+      </w:r>
+      <w:r>
+        <w:t xml:space="preserve">(Hayes &amp; King, 1967)</w:t>
+      </w:r>
+      <w:r>
+        <w:t xml:space="preserve">. In addition to creating inferential errors, demand characteristics can bias estimates of causal relationships. For example, the effects of facial poses on self-reported emotion can be amplified</w:t>
+      </w:r>
+      <w:r>
+        <w:t xml:space="preserve"> </w:t>
+      </w:r>
+      <w:r>
+        <w:rPr>
+          <w:iCs/>
+          <w:i/>
+        </w:rPr>
+        <w:t xml:space="preserve">or</w:t>
+      </w:r>
+      <w:r>
+        <w:t xml:space="preserve"> </w:t>
+      </w:r>
+      <w:r>
+        <w:t xml:space="preserve">attenuated depending on whether the experimenter communicates expectations of positive or nil effects</w:t>
+      </w:r>
+      <w:r>
+        <w:t xml:space="preserve"> </w:t>
+      </w:r>
+      <w:r>
+        <w:t xml:space="preserve">(Coles, Gaertner, Frohlich, Larsen, &amp; Basnight-Brown, 2022)</w:t>
+      </w:r>
+      <w:r>
+        <w:t xml:space="preserve">. Puzzlingly, though, demand characteristics do not always seem to matter. For example, manipulations of demand characteristics have consistently failed to impact participants’ responses in large replications of classic studies in behavioral economics</w:t>
+      </w:r>
+      <w:r>
+        <w:t xml:space="preserve"> </w:t>
+      </w:r>
+      <w:r>
+        <w:t xml:space="preserve">(Mummolo &amp; Peterson, 2019)</w:t>
+      </w:r>
+      <w:r>
+        <w:t xml:space="preserve">.</w:t>
+      </w:r>
+    </w:p>
+    <w:p>
+      <w:pPr>
+        <w:pStyle w:val="Textkrper"/>
+      </w:pPr>
+      <w:r>
+        <w:t xml:space="preserve">As this brief review shows, demand characteristics are uncomfortably close to the mysterious methodological artifact described in the opening of the paper. Demand characteristics are a literal textbook methodological concern in experimental psychology</w:t>
       </w:r>
       <w:r>
         <w:t xml:space="preserve"> </w:t>
@@ -471,67 +514,311 @@
         <w:t xml:space="preserve">(Sharpe &amp; Whelton, 2016)</w:t>
       </w:r>
       <w:r>
+        <w:t xml:space="preserve">, but the magnitude, direction, and consistency of their effects remain unclear. In the present paper, we use meta-analysis and replication to take stock of what we know about these demand characteristics. We begin by briefly reviewing mechanisms theorized to underlie their effects.</w:t>
+      </w:r>
+    </w:p>
+    <w:bookmarkStart w:id="25" w:name="Xa0d64ece604650f58e403bddeb4af76aa562f5e"/>
+    <w:p>
+      <w:pPr>
+        <w:pStyle w:val="berschrift2"/>
+      </w:pPr>
+      <w:r>
+        <w:t xml:space="preserve">How do demand characteristics alter participant responses?</w:t>
+      </w:r>
+    </w:p>
+    <w:p>
+      <w:pPr>
+        <w:pStyle w:val="FirstParagraph"/>
+      </w:pPr>
+      <w:r>
+        <w:t xml:space="preserve">Historically, there has been little agreement about how demand characteristics alter participant responses</w:t>
+      </w:r>
+      <w:r>
+        <w:t xml:space="preserve"> </w:t>
+      </w:r>
+      <w:r>
+        <w:t xml:space="preserve">(for a recent review, see Corneille &amp; Lush, 2022)</w:t>
+      </w:r>
+      <w:r>
+        <w:t xml:space="preserve">. In the present work, we focus on two oft-discussed mechanisms: response biases and placebo effects. We define</w:t>
+      </w:r>
+      <w:r>
+        <w:t xml:space="preserve"> </w:t>
+      </w:r>
+      <w:r>
+        <w:rPr>
+          <w:iCs/>
+          <w:i/>
+        </w:rPr>
+        <w:t xml:space="preserve">response biases</w:t>
+      </w:r>
+      <w:r>
+        <w:t xml:space="preserve"> </w:t>
+      </w:r>
+      <w:r>
+        <w:t xml:space="preserve">as changes mediated by relatively deliberate changes that participants make to their responses</w:t>
+      </w:r>
+      <w:r>
+        <w:t xml:space="preserve"> </w:t>
+      </w:r>
+      <w:r>
+        <w:t xml:space="preserve">(Rosnow &amp; Aiken, 1973; Strohmetz, 2008)</w:t>
+      </w:r>
+      <w:r>
+        <w:t xml:space="preserve">. We distinguish these response biases from</w:t>
+      </w:r>
+      <w:r>
+        <w:t xml:space="preserve"> </w:t>
+      </w:r>
+      <w:r>
+        <w:rPr>
+          <w:iCs/>
+          <w:i/>
+        </w:rPr>
+        <w:t xml:space="preserve">placebo effects</w:t>
+      </w:r>
+      <w:r>
+        <w:t xml:space="preserve">: changes mediated by the relatively automatic activation of expectancies and/or conditioned responses</w:t>
+      </w:r>
+      <w:r>
+        <w:t xml:space="preserve"> </w:t>
+      </w:r>
+      <w:r>
+        <w:t xml:space="preserve">(Stewart-Williams &amp; Podd, 2004; Zion &amp; Crum, 2018)</w:t>
+      </w:r>
+      <w:r>
+        <w:t xml:space="preserve">. As an example of this distinction, imagine that a participant knows that a researcher expects an intervention to boost mood. Response bias, on one hand, would involve a change in participants’ self-reported mood without a concomitant change in actual mood. Placebo effects, on the other hand, would entail an actual change in mood.</w:t>
+      </w:r>
+    </w:p>
+    <w:p>
+      <w:pPr>
+        <w:pStyle w:val="Textkrper"/>
+      </w:pPr>
+      <w:r>
+        <w:t xml:space="preserve">One of the most influential frameworks for conceptualizing demand characteristics as response biases was developed by</w:t>
+      </w:r>
+      <w:r>
+        <w:t xml:space="preserve"> </w:t>
+      </w:r>
+      <w:r>
+        <w:t xml:space="preserve">Rosnow and Rosenthal (1997)</w:t>
+      </w:r>
+      <w:r>
+        <w:t xml:space="preserve">, who proposed three key moderators: (1) receptivity to cues, (2) motivation to provide hypothesis-consistent responses, and (3) opportunity to alter responses (Figure</w:t>
+      </w:r>
+      <w:r>
+        <w:t xml:space="preserve"> </w:t>
+      </w:r>
+      <w:r>
+        <w:t xml:space="preserve">1</w:t>
+      </w:r>
+      <w:r>
+        <w:t xml:space="preserve">). To start,</w:t>
+      </w:r>
+      <w:r>
+        <w:t xml:space="preserve"> </w:t>
+      </w:r>
+      <w:r>
+        <w:t xml:space="preserve">Rosnow and Rosenthal (1997)</w:t>
+      </w:r>
+      <w:r>
+        <w:t xml:space="preserve"> </w:t>
+      </w:r>
+      <w:r>
+        <w:t xml:space="preserve">reasoned that participants must be receptive to demand characteristics for there to be response bias</w:t>
+      </w:r>
+      <w:r>
+        <w:t xml:space="preserve"> </w:t>
+      </w:r>
+      <w:r>
+        <w:t xml:space="preserve">(see also Rosnow &amp; Aiken, 1973; Strohmetz, 2008)</w:t>
+      </w:r>
+      <w:r>
+        <w:t xml:space="preserve">. As an extreme example, imagine that a researcher hands an infant participant a sheet of paper that precisely explains the study hypothesis. Demand characteristics are certainly present, but they are not predicted to have an impact because the infant is not receptive to the cues. We mention this moderator for the sake of comprehensiveness, but we will largely focus the rest of the paper on the two other proposed moderators: motivation and opportunity.</w:t>
+      </w:r>
+    </w:p>
+    <w:p>
+      <w:pPr>
+        <w:pStyle w:val="Textkrper"/>
+      </w:pPr>
+      <w:r>
+        <w:t xml:space="preserve">If/when participants noticed demand characteristics,</w:t>
+      </w:r>
+      <w:r>
+        <w:t xml:space="preserve"> </w:t>
+      </w:r>
+      <w:r>
+        <w:t xml:space="preserve">Rosnow and Rosenthal (1997)</w:t>
+      </w:r>
+      <w:r>
+        <w:t xml:space="preserve"> </w:t>
+      </w:r>
+      <w:r>
+        <w:t xml:space="preserve">theorized that subsequent response bias is driven by participants’ motivation (or lack thereof) to provide hypothesis-consistent responses. Many readers may be familiar with early conceptualizations of demand characteristics, which posited that participants adjust their responses to (a) help the researcher confirm their hypothesis [</w:t>
+      </w:r>
+      <w:r>
+        <w:t xml:space="preserve">“</w:t>
+      </w:r>
+      <w:r>
+        <w:t xml:space="preserve">good subjects</w:t>
+      </w:r>
+      <w:r>
+        <w:t xml:space="preserve">”</w:t>
+      </w:r>
+      <w:r>
+        <w:t xml:space="preserve">;</w:t>
+      </w:r>
+      <w:r>
+        <w:t xml:space="preserve"> </w:t>
+      </w:r>
+      <w:r>
+        <w:t xml:space="preserve">Orne (1962)</w:t>
+      </w:r>
+      <w:r>
+        <w:t xml:space="preserve">], (b) receive positive evaluations [</w:t>
+      </w:r>
+      <w:r>
+        <w:t xml:space="preserve">“</w:t>
+      </w:r>
+      <w:r>
+        <w:t xml:space="preserve">apprehensive subjects</w:t>
+      </w:r>
+      <w:r>
+        <w:t xml:space="preserve">”</w:t>
+      </w:r>
+      <w:r>
+        <w:t xml:space="preserve">;</w:t>
+      </w:r>
+      <w:r>
+        <w:t xml:space="preserve"> </w:t>
+      </w:r>
+      <w:r>
+        <w:t xml:space="preserve">Riecken (1962)</w:t>
+      </w:r>
+      <w:r>
+        <w:t xml:space="preserve">;</w:t>
+      </w:r>
+      <w:r>
+        <w:t xml:space="preserve"> </w:t>
+      </w:r>
+      <w:r>
+        <w:t xml:space="preserve">Rosenberg (1969)</w:t>
+      </w:r>
+      <w:r>
+        <w:t xml:space="preserve">;</w:t>
+      </w:r>
+      <w:r>
+        <w:t xml:space="preserve"> </w:t>
+      </w:r>
+      <w:r>
+        <w:t xml:space="preserve">Sigall, Aronson, and Van Hoose (1970)</w:t>
+      </w:r>
+      <w:r>
+        <w:t xml:space="preserve">], (c) interfere with the purpose of the study [</w:t>
+      </w:r>
+      <w:r>
+        <w:t xml:space="preserve">“</w:t>
+      </w:r>
+      <w:r>
+        <w:t xml:space="preserve">negativistic subjects</w:t>
+      </w:r>
+      <w:r>
+        <w:t xml:space="preserve">”</w:t>
+      </w:r>
+      <w:r>
+        <w:t xml:space="preserve">;</w:t>
+      </w:r>
+      <w:r>
+        <w:t xml:space="preserve"> </w:t>
+      </w:r>
+      <w:r>
+        <w:t xml:space="preserve">Cook et al. (1970)</w:t>
+      </w:r>
+      <w:r>
+        <w:t xml:space="preserve">;</w:t>
+      </w:r>
+      <w:r>
+        <w:t xml:space="preserve"> </w:t>
+      </w:r>
+      <w:r>
+        <w:t xml:space="preserve">Masling (1966)</w:t>
+      </w:r>
+      <w:r>
+        <w:t xml:space="preserve">], or (d) follow directions as closely as possible [</w:t>
+      </w:r>
+      <w:r>
+        <w:t xml:space="preserve">“</w:t>
+      </w:r>
+      <w:r>
+        <w:t xml:space="preserve">faithful subjects</w:t>
+      </w:r>
+      <w:r>
+        <w:t xml:space="preserve">”</w:t>
+      </w:r>
+      <w:r>
+        <w:t xml:space="preserve">;</w:t>
+      </w:r>
+      <w:r>
+        <w:t xml:space="preserve"> </w:t>
+      </w:r>
+      <w:r>
+        <w:t xml:space="preserve">Fillenbaun and Frey (1970)</w:t>
+      </w:r>
+      <w:r>
+        <w:t xml:space="preserve">].</w:t>
+      </w:r>
+      <w:r>
+        <w:t xml:space="preserve"> </w:t>
+      </w:r>
+      <w:r>
+        <w:t xml:space="preserve">Rosnow and Rosenthal (1997)</w:t>
+      </w:r>
+      <w:r>
+        <w:t xml:space="preserve">, however, advanced these ideas by demonstrating that participants have multiple shifting goals in mind when they conceptualize their roles as subjects</w:t>
+      </w:r>
+      <w:r>
+        <w:t xml:space="preserve"> </w:t>
+      </w:r>
+      <w:r>
+        <w:t xml:space="preserve">(Rosnow &amp; Rosenthal, 1997)</w:t>
+      </w:r>
+      <w:r>
+        <w:t xml:space="preserve">. For example, participants appear to be motivated to increase performance on simple tasks when told that this is the experimenter’s expectation – but not when the experimenter adds that this increase in performance will be indicative of a negative personality trait</w:t>
+      </w:r>
+      <w:r>
+        <w:t xml:space="preserve"> </w:t>
+      </w:r>
+      <w:r>
+        <w:t xml:space="preserve">(Sigall et al., 1970)</w:t>
+      </w:r>
+      <w:r>
         <w:t xml:space="preserve">.</w:t>
       </w:r>
+      <w:r>
+        <w:t xml:space="preserve"> </w:t>
+      </w:r>
+      <w:r>
+        <w:t xml:space="preserve">Rosnow and Rosenthal (1997)</w:t>
+      </w:r>
+      <w:r>
+        <w:t xml:space="preserve">, thus, suggested that participants in any given context can be characterized as being overall motivated to either: (a) non-acquiesce (i.e., not change their responses based on knowledge about the hypothesis), (b) acquiesce (i.e., provide hypothesis-consistent responses), or (c) counter-acquiesce (i.e., provide hypothesis-inconsistent responses).</w:t>
+      </w:r>
     </w:p>
     <w:p>
       <w:pPr>
         <w:pStyle w:val="Textkrper"/>
       </w:pPr>
       <w:r>
-        <w:t xml:space="preserve">Orne initially focused on evidence that demand characteristics can lead to false positives – such as patients exhibiting sham symptoms of hypnosis</w:t>
-      </w:r>
-      <w:r>
-        <w:t xml:space="preserve"> </w:t>
-      </w:r>
-      <w:r>
-        <w:t xml:space="preserve">(Orne, 1959)</w:t>
-      </w:r>
-      <w:r>
-        <w:t xml:space="preserve">. However, demand characteristics can also lead to false negatives. For example, participants will ignore visual cues of depth when they believe that doing so is the purpose of the experiment</w:t>
-      </w:r>
-      <w:r>
-        <w:t xml:space="preserve"> </w:t>
-      </w:r>
-      <w:r>
-        <w:t xml:space="preserve">(Hayes &amp; King, 1967)</w:t>
-      </w:r>
-      <w:r>
-        <w:t xml:space="preserve">. In addition to creating inferential errors, demand characteristics can bias estimates of causal relationships. For example, the effects of facial poses on self-reported emotion can be amplified</w:t>
-      </w:r>
-      <w:r>
-        <w:t xml:space="preserve"> </w:t>
-      </w:r>
-      <w:r>
-        <w:rPr>
-          <w:iCs/>
-          <w:i/>
-        </w:rPr>
-        <w:t xml:space="preserve">or</w:t>
-      </w:r>
-      <w:r>
-        <w:t xml:space="preserve"> </w:t>
-      </w:r>
-      <w:r>
-        <w:t xml:space="preserve">attenuated depending on whether the experimenter communicates expectations of positive or nil effects</w:t>
-      </w:r>
-      <w:r>
-        <w:t xml:space="preserve"> </w:t>
-      </w:r>
-      <w:r>
-        <w:t xml:space="preserve">(Coles, Gaertner, Frohlich, Larsen, &amp; Basnight-Brown, 2022)</w:t>
-      </w:r>
-      <w:r>
-        <w:t xml:space="preserve">. Puzzlingly, demand characteristics do not always seem to matter. For example, contrary to the aforementioned demonstration of demand effects, manipulations of demand characteristics have consistently failed to impact participants’ responses in large replications of classic studies in behavioral economics</w:t>
-      </w:r>
-      <w:r>
-        <w:t xml:space="preserve"> </w:t>
-      </w:r>
-      <w:r>
-        <w:t xml:space="preserve">(Mummolo &amp; Peterson, 2019)</w:t>
-      </w:r>
-      <w:r>
-        <w:t xml:space="preserve">.</w:t>
+        <w:t xml:space="preserve">No matter how motivated they are to confirm the hypothesis, there is variability in the extent to which participants have the opportunity to alter the outcome of interest. For example, participants can more readily alter responses to self-report measures of prejudice, as opposed to reaction-time-based measures like the Implicit Association Test</w:t>
+      </w:r>
+      <w:r>
+        <w:t xml:space="preserve"> </w:t>
+      </w:r>
+      <w:r>
+        <w:t xml:space="preserve">(Greenwald, McGhee, &amp; Schwartz, 1998)</w:t>
+      </w:r>
+      <w:r>
+        <w:t xml:space="preserve">. Taking this third moderator – opportunity – into account, Rosnow and Rosenthal concluded that demand characteristics only produce response biases when participants (1) notice the cues, (2) are motivated to adjust their responses, and (3) can adjust their responses. This framework directly maps onto psychologists’ playbook for avoiding the impact of demand characteristics: use deception (reduce receptivity), incentivize honest reporting (reduce motivation), and/or deploy difficult-to-control outcome measures (reduce opportunity to adjust responses). However, we next turn our attention to a mechanism that is more challenging to eliminate: placebo effects.</w:t>
       </w:r>
     </w:p>
     <w:p>
@@ -539,58 +826,13 @@
         <w:pStyle w:val="Textkrper"/>
       </w:pPr>
       <w:r>
-        <w:t xml:space="preserve">As this brief review shows, demand characteristics are uncomfortably close to the mysterious methodological artifact described in the opening of the paper. Demand characteristics are a fundamental methodological concern, but the magnitude, direction, and consistency of their effects remain unclear. In the present paper, we use meta-analysis and replication to shed light on these issues. We begin by briefly reviewing literature on the mechanisms theorized to underlie the effects of demand characteristics.</w:t>
-      </w:r>
-    </w:p>
-    <w:bookmarkStart w:id="25" w:name="Xa0d64ece604650f58e403bddeb4af76aa562f5e"/>
-    <w:p>
-      <w:pPr>
-        <w:pStyle w:val="berschrift2"/>
-      </w:pPr>
-      <w:r>
-        <w:t xml:space="preserve">How do demand characteristics alter participant responses?</w:t>
-      </w:r>
-    </w:p>
-    <w:p>
-      <w:pPr>
-        <w:pStyle w:val="FirstParagraph"/>
-      </w:pPr>
-      <w:r>
-        <w:t xml:space="preserve">Historically, there has been little agreement about how demand characteristics alter participant responses</w:t>
-      </w:r>
-      <w:r>
-        <w:t xml:space="preserve"> </w:t>
-      </w:r>
-      <w:r>
-        <w:t xml:space="preserve">(for a recent review, see Corneille &amp; Lush, 2022)</w:t>
-      </w:r>
-      <w:r>
-        <w:t xml:space="preserve">. In the present work, we focus on two potential mechanisms: response biases and placebo effects. We define</w:t>
-      </w:r>
-      <w:r>
-        <w:t xml:space="preserve"> </w:t>
-      </w:r>
-      <w:r>
-        <w:rPr>
-          <w:iCs/>
-          <w:i/>
-        </w:rPr>
-        <w:t xml:space="preserve">response biases</w:t>
-      </w:r>
-      <w:r>
-        <w:t xml:space="preserve"> </w:t>
-      </w:r>
-      <w:r>
-        <w:t xml:space="preserve">as changes mediated by relatively deliberate changes that participants make to their responses</w:t>
-      </w:r>
-      <w:r>
-        <w:t xml:space="preserve"> </w:t>
-      </w:r>
-      <w:r>
-        <w:t xml:space="preserve">(Rosnow &amp; Aiken, 1973; Strohmetz, 2008)</w:t>
-      </w:r>
-      <w:r>
-        <w:t xml:space="preserve">. We distinguish these response biases from</w:t>
+        <w:t xml:space="preserve">Coles, Gaertner, et al. (2022)</w:t>
+      </w:r>
+      <w:r>
+        <w:t xml:space="preserve"> </w:t>
+      </w:r>
+      <w:r>
+        <w:t xml:space="preserve">recently argued that demand characteristics can produce both response biases and</w:t>
       </w:r>
       <w:r>
         <w:t xml:space="preserve"> </w:t>
@@ -603,246 +845,23 @@
         <w:t xml:space="preserve">placebo effects</w:t>
       </w:r>
       <w:r>
-        <w:t xml:space="preserve">: changes mediated by the relatively automatic activation of beliefs and/or conditioned responses</w:t>
-      </w:r>
-      <w:r>
-        <w:t xml:space="preserve"> </w:t>
-      </w:r>
-      <w:r>
-        <w:t xml:space="preserve">(Stewart-Williams &amp; Podd, 2004; Zion &amp; Crum, 2018)</w:t>
-      </w:r>
-      <w:r>
-        <w:t xml:space="preserve">. As an example of this distinction, imagine that a participant knows that a researcher expects an intervention to boost mood. Response bias, on on hand, would involve a change in participants’ self-reported mood without a concomitant change in actual mood. Placebo effects, on the other hand, would entail an actual change in mood.</w:t>
-      </w:r>
-    </w:p>
-    <w:p>
-      <w:pPr>
-        <w:pStyle w:val="Textkrper"/>
-      </w:pPr>
-      <w:r>
-        <w:t xml:space="preserve">One of the most influential frameworks for conceptualizing demand characteristics as response biases was developed by</w:t>
-      </w:r>
-      <w:r>
-        <w:t xml:space="preserve"> </w:t>
-      </w:r>
-      <w:r>
-        <w:t xml:space="preserve">Rosnow and Rosenthal (1997)</w:t>
-      </w:r>
-      <w:r>
-        <w:t xml:space="preserve">, who proposed three key moderators: (1) receptivity to cues, (2) motivation to provide hypothesis-consistent responses, and (3) opportunity to alter responses (Figure</w:t>
-      </w:r>
-      <w:r>
-        <w:t xml:space="preserve"> </w:t>
-      </w:r>
-      <w:r>
-        <w:t xml:space="preserve">1</w:t>
-      </w:r>
-      <w:r>
-        <w:t xml:space="preserve">).</w:t>
-      </w:r>
-    </w:p>
-    <w:p>
-      <w:pPr>
-        <w:pStyle w:val="Textkrper"/>
-      </w:pPr>
-      <w:r>
-        <w:t xml:space="preserve">To start,</w:t>
-      </w:r>
-      <w:r>
-        <w:t xml:space="preserve"> </w:t>
-      </w:r>
-      <w:r>
-        <w:t xml:space="preserve">Rosnow and Rosenthal (1997)</w:t>
-      </w:r>
-      <w:r>
-        <w:t xml:space="preserve"> </w:t>
-      </w:r>
-      <w:r>
-        <w:t xml:space="preserve">reasoned that participants must be receptive to demand characteristics for there to be response bias</w:t>
-      </w:r>
-      <w:r>
-        <w:t xml:space="preserve"> </w:t>
-      </w:r>
-      <w:r>
-        <w:t xml:space="preserve">(see also Rosnow &amp; Aiken, 1973; Strohmetz, 2008)</w:t>
-      </w:r>
-      <w:r>
-        <w:t xml:space="preserve">. As an extreme example, imagine that a researcher hands an infant participant a sheet of paper that precisely explains the study hypothesis. Demand characteristics are certainly present, but they are not predicted to have an impact because the infant is not receptive to the cues. In the present work, we will pay less attention to receptivity as a moderator by focusing on scenarios where participants are likely to be highly receptive to cues.</w:t>
-      </w:r>
-    </w:p>
-    <w:p>
-      <w:pPr>
-        <w:pStyle w:val="Textkrper"/>
-      </w:pPr>
-      <w:r>
-        <w:t xml:space="preserve">Rosnow and Rosenthal (1997)</w:t>
-      </w:r>
-      <w:r>
-        <w:t xml:space="preserve"> </w:t>
-      </w:r>
-      <w:r>
-        <w:t xml:space="preserve">theorized that response biases are driven by participants’ motivation (or lack thereof) to provide hypothesis-consistent responses. Early research on demand characteristics focused on participants’ default motivations, characterizing them as (a)</w:t>
-      </w:r>
-      <w:r>
-        <w:t xml:space="preserve"> </w:t>
-      </w:r>
-      <w:r>
-        <w:t xml:space="preserve">“</w:t>
-      </w:r>
-      <w:r>
-        <w:t xml:space="preserve">good subjects</w:t>
-      </w:r>
-      <w:r>
-        <w:t xml:space="preserve">”</w:t>
-      </w:r>
-      <w:r>
-        <w:t xml:space="preserve"> </w:t>
-      </w:r>
-      <w:r>
-        <w:t xml:space="preserve">who change their responses because they are motivated to help the researcher confirm their hypothesis</w:t>
-      </w:r>
-      <w:r>
-        <w:t xml:space="preserve"> </w:t>
-      </w:r>
-      <w:r>
-        <w:t xml:space="preserve">(Orne, 1962)</w:t>
-      </w:r>
-      <w:r>
-        <w:t xml:space="preserve">, (b)</w:t>
-      </w:r>
-      <w:r>
-        <w:t xml:space="preserve"> </w:t>
-      </w:r>
-      <w:r>
-        <w:t xml:space="preserve">“</w:t>
-      </w:r>
-      <w:r>
-        <w:t xml:space="preserve">apprehensive subjects</w:t>
-      </w:r>
-      <w:r>
-        <w:t xml:space="preserve">”</w:t>
-      </w:r>
-      <w:r>
-        <w:t xml:space="preserve"> </w:t>
-      </w:r>
-      <w:r>
-        <w:t xml:space="preserve">who are motivated to respond in a manner that will lead them to be evaluated positively</w:t>
-      </w:r>
-      <w:r>
-        <w:t xml:space="preserve"> </w:t>
-      </w:r>
-      <w:r>
-        <w:t xml:space="preserve">(Riecken, 1962; Rosenberg, 1969; Sigall, Aronson, &amp; Van Hoose, 1970)</w:t>
-      </w:r>
-      <w:r>
-        <w:t xml:space="preserve">, (c)</w:t>
-      </w:r>
-      <w:r>
-        <w:t xml:space="preserve"> </w:t>
-      </w:r>
-      <w:r>
-        <w:t xml:space="preserve">“</w:t>
-      </w:r>
-      <w:r>
-        <w:t xml:space="preserve">negativistic subjects</w:t>
-      </w:r>
-      <w:r>
-        <w:t xml:space="preserve">”</w:t>
-      </w:r>
-      <w:r>
-        <w:t xml:space="preserve"> </w:t>
-      </w:r>
-      <w:r>
-        <w:t xml:space="preserve">who are motivated to interfere with the purpose of the study</w:t>
-      </w:r>
-      <w:r>
-        <w:t xml:space="preserve"> </w:t>
-      </w:r>
-      <w:r>
-        <w:t xml:space="preserve">(Cook et al., 1970; Masling, 1966)</w:t>
-      </w:r>
-      <w:r>
-        <w:t xml:space="preserve">, or (d)</w:t>
-      </w:r>
-      <w:r>
-        <w:t xml:space="preserve"> </w:t>
-      </w:r>
-      <w:r>
-        <w:t xml:space="preserve">“</w:t>
-      </w:r>
-      <w:r>
-        <w:t xml:space="preserve">faithful subjects</w:t>
-      </w:r>
-      <w:r>
-        <w:t xml:space="preserve">”</w:t>
-      </w:r>
-      <w:r>
-        <w:t xml:space="preserve"> </w:t>
-      </w:r>
-      <w:r>
-        <w:t xml:space="preserve">who are motivated to follow directions as closely as possible</w:t>
-      </w:r>
-      <w:r>
-        <w:t xml:space="preserve"> </w:t>
-      </w:r>
-      <w:r>
-        <w:t xml:space="preserve">(Fillenbaun &amp; Frey, 1970)</w:t>
-      </w:r>
-      <w:r>
-        <w:t xml:space="preserve">. However, participants have multiple goals in mind when they conceptualize their roles as subjects</w:t>
-      </w:r>
-      <w:r>
-        <w:t xml:space="preserve"> </w:t>
-      </w:r>
-      <w:r>
-        <w:t xml:space="preserve">(Rosnow &amp; Rosenthal, 1997)</w:t>
-      </w:r>
-      <w:r>
-        <w:t xml:space="preserve">, and situational forces may affect which of these goals are most salient. For example, participants appear to be motivated to increase performance on simple tasks when told that this is the experimenter’s expectation – but not when the experimenter adds that this increase in performance will be indicative of a negative personality trait</w:t>
-      </w:r>
-      <w:r>
-        <w:t xml:space="preserve"> </w:t>
-      </w:r>
-      <w:r>
-        <w:t xml:space="preserve">(Sigall et al., 1970)</w:t>
-      </w:r>
-      <w:r>
-        <w:t xml:space="preserve">. Synthesizing the above observations and reasoning,</w:t>
-      </w:r>
-      <w:r>
-        <w:t xml:space="preserve"> </w:t>
-      </w:r>
-      <w:r>
-        <w:t xml:space="preserve">Rosnow and Rosenthal (1997)</w:t>
-      </w:r>
-      <w:r>
-        <w:t xml:space="preserve"> </w:t>
-      </w:r>
-      <w:r>
-        <w:t xml:space="preserve">suggested that participants in any given context can be characterized as being overall motivated to either: (a) non-acquiesce (i.e., not change their responses based on knowledge about the hypothesis), (b) acquiesce (i.e., provide hypothesis-consistent responses), or (c) counter-acquiesce (i.e., provide hypothesis-inconsistent responses). Of course, as we later discuss, motivation can also be conceptualized on a continuum.</w:t>
-      </w:r>
-    </w:p>
-    <w:p>
-      <w:pPr>
-        <w:pStyle w:val="Textkrper"/>
-      </w:pPr>
-      <w:r>
-        <w:t xml:space="preserve">No matter how motivated they are to confirm the hypothesis, there is variability in the extent to which participants have the opportunity/ability to alter the outcome of interest. For example, participants can more readily alter their responses to self-report measures of prejudice, as opposed to reaction-time-based measures like the Implicit Association Test</w:t>
-      </w:r>
-      <w:r>
-        <w:t xml:space="preserve"> </w:t>
-      </w:r>
-      <w:r>
-        <w:t xml:space="preserve">(Greenwald, McGhee, &amp; Schwartz, 1998)</w:t>
-      </w:r>
-      <w:r>
-        <w:t xml:space="preserve">. Taking this third moderator – opportunity – into account, Rosnow and Rosenthal concluded that demand characteristics only produce response biases when participants (1) notice the cues, (2) are motivated to adjust their responses, and (3) can adjust their responses. This framework directly maps onto psychologists’ playbook for avoiding the impact of demand characteristics: use deception (reduce receptivity), incentivize honest reporting (reduce motivation), and/or deploy difficult-to-control outcome measures (reduce opportunity to adjust responses). However, we next turn our attention to a mechanism that is more challenging to eliminate: placebo effects.</w:t>
-      </w:r>
-    </w:p>
-    <w:p>
-      <w:pPr>
-        <w:pStyle w:val="Textkrper"/>
-      </w:pPr>
+        <w:t xml:space="preserve"> </w:t>
+      </w:r>
+      <w:r>
+        <w:t xml:space="preserve">– the latter which are often theorized to be mediated by the relatively automatic activation of expectancies and/or conditioned responses</w:t>
+      </w:r>
+      <w:r>
+        <w:t xml:space="preserve"> </w:t>
+      </w:r>
+      <w:r>
+        <w:t xml:space="preserve">(Stewart-Williams &amp; Podd, 2004)</w:t>
+      </w:r>
+      <w:r>
+        <w:t xml:space="preserve">. For example, after inferring that a researcher expects an intervention to boost mood, a participant may both (a) deliberately adjust their mood ratings (a response bias), and (b) unintentionally experience a placebo-induced change in mood. Consistent with this reasoning,</w:t>
+      </w:r>
+      <w:r>
+        <w:t xml:space="preserve"> </w:t>
+      </w:r>
       <w:r>
         <w:t xml:space="preserve">Coles, Gaertner, et al. (2022)</w:t>
       </w:r>
@@ -850,44 +869,7 @@
         <w:t xml:space="preserve"> </w:t>
       </w:r>
       <w:r>
-        <w:t xml:space="preserve">recently argued that demand characteristics can produce both response biases and</w:t>
-      </w:r>
-      <w:r>
-        <w:t xml:space="preserve"> </w:t>
-      </w:r>
-      <w:r>
-        <w:rPr>
-          <w:iCs/>
-          <w:i/>
-        </w:rPr>
-        <w:t xml:space="preserve">placebo effects</w:t>
-      </w:r>
-      <w:r>
-        <w:t xml:space="preserve"> </w:t>
-      </w:r>
-      <w:r>
-        <w:t xml:space="preserve">– the latter which are theorized to be mediated by the relatively automatic activation of beliefs and/or conditioned responses</w:t>
-      </w:r>
-      <w:r>
-        <w:t xml:space="preserve"> </w:t>
-      </w:r>
-      <w:r>
-        <w:t xml:space="preserve">(Stewart-Williams &amp; Podd, 2004)</w:t>
-      </w:r>
-      <w:r>
-        <w:t xml:space="preserve">. For example, after inferring that a researcher expects an intervention to boost mood, a participant may both (a) deliberately adjust their mood ratings (a response bias), and (b) unintentionally experience a placebo-induced change in mood. Consistent with this reasoning,</w:t>
-      </w:r>
-      <w:r>
-        <w:t xml:space="preserve"> </w:t>
-      </w:r>
-      <w:r>
-        <w:t xml:space="preserve">Coles, Gaertner, et al. (2022)</w:t>
-      </w:r>
-      <w:r>
-        <w:t xml:space="preserve"> </w:t>
-      </w:r>
-      <w:r>
-        <w:t xml:space="preserve">found that participants’ beliefs about facial feedback effects did not always match the hypothesis communicated; furthermore, both the communicated hypothesis and measures of participants’ beliefs moderated the effects of posed expressions on emotion. This finding provides evidence that demand characteristics can produce both response biases and placebo effects, the latter which can emerge even when participants have neither the motivation nor the opportunity to adjust their responses.</w:t>
+        <w:t xml:space="preserve">found that participants’ expectations about facial feedback effects did not always match the hypothesis communicated; furthermore, both the communicated hypothesis and measures of participants’ expectations moderated the effects of posed expressions on emotion. This finding provides evidence that demand characteristics can produce both response biases and placebo effects, the latter which may emerge even when participants have neither the motivation nor the opportunity to adjust their responses.</w:t>
       </w:r>
     </w:p>
     <w:p>
@@ -899,7 +881,7 @@
           <wp:inline>
             <wp:extent cx="5969000" cy="3934910"/>
             <wp:effectExtent b="0" l="0" r="0" t="0"/>
-            <wp:docPr descr="Figure 1.  Rosnow and Rosenthal’s (1997) and Coles, Gaertner, et al.’s (2022) frameworks for conceptualizing how demand characteristics can lead to increases (green), decreases (red), or no shift (light grey) in hypothesis-consistent responding. Rosnow and Rosenthal conceptualized demand effects as response biases moderated by receptivity to cues (not pictured), motivation, and opportunity to adjust responses. Coles, Gaertner, et al. proposed that demand characteristics can also produce placebo biases (dotted boxes) that occur by activating or changing participants’ beliefs." title="" id="23" name="Picture"/>
+            <wp:docPr descr="Figure 1.  Rosnow and Rosenthal’s (1997) and Coles, Gaertner, et al.’s (2022) frameworks for conceptualizing how demand characteristics can lead to increases (green), decreases (red), or no shift (light grey) in hypothesis-consistent responding. Rosnow and Rosenthal conceptualized demand effects as response biases moderated by receptivity to cues (not pictured), motivation, and opportunity to adjust responses. Coles, Gaertner, et al. argued that demand characteristics can also produce placebo biases (dotted boxes) that occur by activating or changing participants’ beliefs." title="" id="23" name="Picture"/>
             <a:graphic>
               <a:graphicData uri="http://schemas.openxmlformats.org/drawingml/2006/picture">
                 <pic:pic>
@@ -942,7 +924,7 @@
         <w:pStyle w:val="ImageCaption"/>
       </w:pPr>
       <w:r>
-        <w:t xml:space="preserve">Figure 1: Rosnow and Rosenthal’s (1997) and Coles, Gaertner, et al.’s (2022) frameworks for conceptualizing how demand characteristics can lead to increases (green), decreases (red), or no shift (light grey) in hypothesis-consistent responding. Rosnow and Rosenthal conceptualized demand effects as response biases moderated by receptivity to cues (not pictured), motivation, and opportunity to adjust responses. Coles, Gaertner, et al. proposed that demand characteristics can also produce placebo biases (dotted boxes) that occur by activating or changing participants’ beliefs.</w:t>
+        <w:t xml:space="preserve">Figure 1: Rosnow and Rosenthal’s (1997) and Coles, Gaertner, et al.’s (2022) frameworks for conceptualizing how demand characteristics can lead to increases (green), decreases (red), or no shift (light grey) in hypothesis-consistent responding. Rosnow and Rosenthal conceptualized demand effects as response biases moderated by receptivity to cues (not pictured), motivation, and opportunity to adjust responses. Coles, Gaertner, et al. argued that demand characteristics can also produce placebo biases (dotted boxes) that occur by activating or changing participants’ beliefs.</w:t>
       </w:r>
     </w:p>
     <w:bookmarkEnd w:id="25"/>
@@ -968,7 +950,7 @@
         <w:pStyle w:val="Textkrper"/>
       </w:pPr>
       <w:r>
-        <w:t xml:space="preserve">In Study 2, we report an extension of the meta-analysis that examines whether observed effect size variability can be explained by factors theorized to underlie response biases (i.e., motivation and opportunity to adjust responses) and placebo effects (i.e., belief in the experimenter’s hypothesis). To conduct this moderation analysis, we derived estimates of these factors from a new set of raters. These raters read descriptions of each study in the meta-analysis and then reported the extent to which they hypothetically would have (a) been motivated to confirm the experimenter’s hypothesis, (b) had the opportunity to adjust their responses, and (c) believed the experimenter’s hypothesis. We also examined how well these raters could predict the effects of demand characteristic manipulations in the meta-analysis.</w:t>
+        <w:t xml:space="preserve">In Study 2, we report an extension of the meta-analysis that examines whether observed effect size variability can be explained by factors theorized to underlie response biases (i.e., motivation and opportunity to adjust responses) and placebo effects (i.e., expectations about the hypothesized effect). To conduct this moderation analysis, we derived estimates of these factors from a new set of raters. These raters read descriptions of each study in the meta-analysis and then reported the extent to which they hypothetically would have (a) been motivated to confirm the experimenter’s hypothesis, (b) had the opportunity to adjust their responses, and (c) believed the hypothesized effect would occur. We also examined how well these raters could predict the effects of demand characteristic manipulations in the meta-analysis.</w:t>
       </w:r>
     </w:p>
     <w:p>
@@ -976,7 +958,7 @@
         <w:pStyle w:val="Textkrper"/>
       </w:pPr>
       <w:r>
-        <w:t xml:space="preserve">In Study 3, we report an exploratory replication experiment that re-examines the extent to which demand effects are driven by response biases and placebo effects. In this replication, we manipulated demand characteristics in an experiment on the proposed effects of facial poses on emotional experience</w:t>
+        <w:t xml:space="preserve">In Study 3, we report a replication experiment that re-examines the extent to which demand effects are driven by response biases and placebo effects. In this replication, we manipulated demand characteristics in an experiment on the effects of facial poses on emotional experience</w:t>
       </w:r>
       <w:r>
         <w:t xml:space="preserve"> </w:t>
@@ -985,7 +967,7 @@
         <w:t xml:space="preserve">(Coles, Larsen, &amp; Lench, 2019; Coles, March, et al., 2022)</w:t>
       </w:r>
       <w:r>
-        <w:t xml:space="preserve">. We then examined the extent to which the effect of facial poses was moderated by the factors believed to underlie response biases and placebo effects.</w:t>
+        <w:t xml:space="preserve">. We then examined the extent to which the effect was moderated by factors believed to underlie response biases and placebo effects.</w:t>
       </w:r>
     </w:p>
     <w:bookmarkEnd w:id="26"/>
@@ -1062,7 +1044,7 @@
         <w:t xml:space="preserve">(Orne, 1962)</w:t>
       </w:r>
       <w:r>
-        <w:t xml:space="preserve">. However, such a definition creates a blurry and potentially boundless conceptual space where any systematic change in a research design might be considered a test of demand characteristics. To bound and simplify the conceptual space, we focused on explicit manipulations of the hypothesis communicated to participants.</w:t>
+        <w:t xml:space="preserve">. However, such a definition creates a potentially boundless conceptual space where any systematic change in a research design might be considered a test of demand characteristics. To bound and simplify the conceptual space, we focused on explicit manipulations of the hypothesis communicated to participants.</w:t>
       </w:r>
     </w:p>
     <w:p>
@@ -1403,15 +1385,7 @@
         <w:t xml:space="preserve"> </w:t>
       </w:r>
       <w:r>
-        <w:t xml:space="preserve">manipulated whether participants were told that posing smiles would increase happiness. Here, the main effect of demand characteristics can be computed by comparing happiness ratings from smiling participants who were either informed or not informed of the mood-boosting effect of smiling.</w:t>
-      </w:r>
-    </w:p>
-    <w:p>
-      <w:pPr>
-        <w:pStyle w:val="Textkrper"/>
-      </w:pPr>
-      <w:r>
-        <w:t xml:space="preserve">In some scenarios, we estimated the</w:t>
+        <w:t xml:space="preserve">manipulated whether participants were told that posing smiles would increase happiness. Here, the main effect of demand characteristics can be computed by comparing happiness ratings from smiling participants who were either informed or not informed of the mood-boosting effect of smiling. In other scenarios, we estimated the</w:t>
       </w:r>
       <w:r>
         <w:t xml:space="preserve"> </w:t>
@@ -1739,7 +1713,7 @@
         <w:t xml:space="preserve"> </w:t>
       </w:r>
       <w:r>
-        <w:t xml:space="preserve">included a positive demand, nil demand, and control condition. Participants also completed several facial expression poses (happy, angry, and neutral) and self-reported several emotions (happiness and anger). To be comprehensive, we recorded all reported effect sizes and accounted for dependencies in our models (described later).</w:t>
+        <w:t xml:space="preserve">included a positive demand, nil demand, and control condition. Participants also completed several facial expression poses (happy, angry, and neutral) and self-reported several emotions (happiness and anger). To be comprehensive, we recorded all reported effect sizes and accounted for dependencies using three-level meta-analysis (described later).</w:t>
       </w:r>
     </w:p>
     <w:bookmarkEnd w:id="30"/>
@@ -1814,7 +1788,7 @@
           <w:iCs/>
           <w:i/>
         </w:rPr>
-        <w:t xml:space="preserve">Sample.</w:t>
+        <w:t xml:space="preserve">Participant pool.</w:t>
       </w:r>
       <w:r>
         <w:t xml:space="preserve"> </w:t>
@@ -1919,7 +1893,7 @@
         <w:t xml:space="preserve"> </w:t>
       </w:r>
       <w:r>
-        <w:t xml:space="preserve">meta-analysis). Rather than assume that there is a single true effect of demand characteristics, 3LMA assumes that there are</w:t>
+        <w:t xml:space="preserve">meta-analysis). Rather than assume that there is a single true effect of demand characteristics, 3LMA assumes that there is a distribution containing</w:t>
       </w:r>
       <w:r>
         <w:t xml:space="preserve"> </w:t>
@@ -2068,7 +2042,7 @@
         <w:t xml:space="preserve">(Stanley &amp; Doucouliagos, 2014)</w:t>
       </w:r>
       <w:r>
-        <w:t xml:space="preserve">. In precision-effect tests, the relationship between observed effect sizes and their standard errors – which is typically absent when there is no publication bias – is estimated and controlled for in a meta-regression model. The slope of this model is typically interpreted as an estimate of publication bias, and the intercept is interpreted as the bias-corrected overall effect. Precision-effect tests were developed and validated for meta-analyses with independent effect sizes. Nonetheless,</w:t>
+        <w:t xml:space="preserve">. In precision-effect tests, the relationship between observed effect sizes and their standard errors – which is typically absent when there is no publication bias – is estimated and controlled for in a meta-regression model. The slope of this model is often interpreted as an estimate of publication bias, and the intercept is often interpreted as the bias-corrected overall effect. These precision-effect tests were developed and validated for meta-analyses with independent effect sizes. Nonetheless,</w:t>
       </w:r>
       <w:r>
         <w:t xml:space="preserve"> </w:t>
@@ -2156,7 +2130,7 @@
         </w:r>
       </w:hyperlink>
       <w:r>
-        <w:t xml:space="preserve">. This link also contains analysis pre-registration plan, as well as documented amendments. Sample size was determined by the availability of relevant records. All code (including the script used to generate a computationally reproducible manuscript) has been checked for reproducibility. Ethics approval was not requested for this study because no new data were collected.</w:t>
+        <w:t xml:space="preserve">. This link also contains the pre-registration plan and documented amendments. Sample size was determined by the availability of relevant records. All code (including the script used to generate a computationally reproducible manuscript) has been checked for reproducibility. Ethics approval was not requested because no new data were collected.</w:t>
       </w:r>
     </w:p>
     <w:bookmarkEnd w:id="35"/>
@@ -2175,7 +2149,7 @@
         <w:pStyle w:val="FirstParagraph"/>
       </w:pPr>
       <w:r>
-        <w:t xml:space="preserve">Overall, explicit manipulations of demand characteristics cause participants’ responses to shift in a manner consistent with the communicated hypothesis,</w:t>
+        <w:t xml:space="preserve">Overall, results indicated that explicit manipulations of demand characteristics cause participants’ responses to shift in a manner consistent with the communicated hypothesis,</w:t>
       </w:r>
       <w:r>
         <w:t xml:space="preserve"> </w:t>
@@ -2229,7 +2203,7 @@
           <wp:inline>
             <wp:extent cx="5963478" cy="6422207"/>
             <wp:effectExtent b="0" l="0" r="0" t="0"/>
-            <wp:docPr descr="Figure 2.  Forest plot of estimated effect sizes (grey diamonds), their 95% confidence intervals (grey error bars), and their citations (left). The estimated effect size distribution is also shown and colored based on whether demand characteristics produce more hypothesis-consistent responding (green; d &gt; 0.10), more hypothesis-inconsistent responding (red; d &lt; -0.10), or negligible shifts in responding (grey; |d| &lt; 0.10)." title="" id="38" name="Picture"/>
+            <wp:docPr descr="Figure 2.  Forest plot of effect sizes (grey diamonds), their 95% confidence intervals (grey error bars), and their citations (left; see openly-available data for more information). The estimated effect size distribution is also shown and colored based on whether demand characteristics produce more hypothesis-consistent responding (green; d &gt; 0.10), more hypothesis-inconsistent responding (red; d &lt; -0.10), or negligible shifts in responding (grey; |d| &lt; 0.10)." title="" id="38" name="Picture"/>
             <a:graphic>
               <a:graphicData uri="http://schemas.openxmlformats.org/drawingml/2006/picture">
                 <pic:pic>
@@ -2272,7 +2246,7 @@
         <w:pStyle w:val="ImageCaption"/>
       </w:pPr>
       <w:r>
-        <w:t xml:space="preserve">Figure 2: Forest plot of estimated effect sizes (grey diamonds), their 95% confidence intervals (grey error bars), and their citations (left). The estimated effect size distribution is also shown and colored based on whether demand characteristics produce more hypothesis-consistent responding (green; d &gt; 0.10), more hypothesis-inconsistent responding (red; d &lt; -0.10), or negligible shifts in responding (grey; |d| &lt; 0.10).</w:t>
+        <w:t xml:space="preserve">Figure 2: Forest plot of effect sizes (grey diamonds), their 95% confidence intervals (grey error bars), and their citations (left; see openly-available data for more information). The estimated effect size distribution is also shown and colored based on whether demand characteristics produce more hypothesis-consistent responding (green; d &gt; 0.10), more hypothesis-inconsistent responding (red; d &lt; -0.10), or negligible shifts in responding (grey; |d| &lt; 0.10).</w:t>
       </w:r>
     </w:p>
     <w:p>
@@ -2280,7 +2254,23 @@
         <w:pStyle w:val="Textkrper"/>
       </w:pPr>
       <w:r>
-        <w:t xml:space="preserve">As a reminder, rather than assume that there is a single true effect of demand characteristics, our 3LMA approach assumes that there are multiple true effects. Consistent with this assumption, the observed variability in demand effects dramatically exceeded what would be expected from sampling error alone (between-study</w:t>
+        <w:t xml:space="preserve">As a reminder, rather than assume that there is a single true effect of demand characteristics, 3LMA assumes that there are</w:t>
+      </w:r>
+      <w:r>
+        <w:t xml:space="preserve"> </w:t>
+      </w:r>
+      <w:r>
+        <w:rPr>
+          <w:iCs/>
+          <w:i/>
+        </w:rPr>
+        <w:t xml:space="preserve">multiple true effects.</w:t>
+      </w:r>
+      <w:r>
+        <w:t xml:space="preserve"> </w:t>
+      </w:r>
+      <w:r>
+        <w:t xml:space="preserve">Consistent with this assumption, observed variability in demand effects dramatically exceeded what would be expected from sampling error alone (between-study</w:t>
       </w:r>
       <w:r>
         <w:t xml:space="preserve"> </w:t>
@@ -2395,7 +2385,7 @@
         <w:t xml:space="preserve"> </w:t>
       </w:r>
       <w:r>
-        <w:t xml:space="preserve">= 1.98 — covering the range of most conceivable effects in psychology. For the sake of example, we arbitrarily classified any effect size less than 0.10 standard deviation in either direction as</w:t>
+        <w:t xml:space="preserve">= 1.98 — covering the range of most conceivable effects in psychology. As a heuristic, we arbitrarily classified any effect size less than 0.10 standard deviation in either direction as</w:t>
       </w:r>
       <w:r>
         <w:t xml:space="preserve"> </w:t>
@@ -2410,7 +2400,7 @@
         <w:t xml:space="preserve">”</w:t>
       </w:r>
       <w:r>
-        <w:t xml:space="preserve">. Based on this classification, our results indicate that demand characteristics most often produce hypothesis-consistent shifts (63%), but sometimes produce negligible shifts (18%) or shifts in the</w:t>
+        <w:t xml:space="preserve">. Based on this classification, the recreated distribution suggested that demand characteristics most often produce hypothesis-consistent shifts (63%), but sometimes produce negligible shifts (18%) or shifts in the</w:t>
       </w:r>
       <w:r>
         <w:t xml:space="preserve"> </w:t>
@@ -2445,7 +2435,7 @@
       <w:r>
         <w:drawing>
           <wp:inline>
-            <wp:extent cx="5963478" cy="5137765"/>
+            <wp:extent cx="5963478" cy="3440468"/>
             <wp:effectExtent b="0" l="0" r="0" t="0"/>
             <wp:docPr descr="Figure 3.  Selected moderator subgroup mean effect sizes (dots) and their 95% confidence intervals (error bars)." title="" id="41" name="Picture"/>
             <a:graphic>
@@ -2466,7 +2456,7 @@
                   <pic:spPr bwMode="auto">
                     <a:xfrm>
                       <a:off x="0" y="0"/>
-                      <a:ext cx="5963478" cy="5137765"/>
+                      <a:ext cx="5963478" cy="3440468"/>
                     </a:xfrm>
                     <a:prstGeom prst="rect">
                       <a:avLst/>
@@ -2498,7 +2488,7 @@
         <w:pStyle w:val="Textkrper"/>
       </w:pPr>
       <w:r>
-        <w:t xml:space="preserve">When variability in effect sizes exceed what would be expected from sampling error alone, it suggests the presence of moderators. Next, we examine six potential study-level moderators.</w:t>
+        <w:t xml:space="preserve">When variability in effect sizes exceeds what would be expected from sampling error alone, it suggests the presence of moderators. Next, we examine six potential study-level moderators.</w:t>
       </w:r>
     </w:p>
     <w:p>
@@ -3101,7 +3091,7 @@
         <w:pStyle w:val="FirstParagraph"/>
       </w:pPr>
       <w:r>
-        <w:t xml:space="preserve">The above moderator analyses indicated that demand characteristics tend to produce larger increases in hypothesis-consistent responding when students are sampled, studies are run in-person, and participants are uncompensated. However, an exploratory inspection of the data revealed that these variables are correlated. For example, effect size estimates were more likely to be based on student samples for in-person (82%) vs. online (59%) studies. Effect size estimates were also more likely to be based on student samples for unpaid (83%) vs. paid (53%) studies.</w:t>
+        <w:t xml:space="preserve">The above moderator analyses indicated that demand characteristics tend to produce larger increases in hypothesis-consistent responding when students are sampled, studies are run in-person, and participants are uncompensated. However, an exploratory inspection of the data revealed that these variables are correlated. Specifically, student samples were more common for (a) in-person (82%) vs. online (59%) studies, and (b) unpaid (83%) vs. paid (53%) studies.</w:t>
       </w:r>
     </w:p>
     <w:p>
@@ -3109,7 +3099,7 @@
         <w:pStyle w:val="Textkrper"/>
       </w:pPr>
       <w:r>
-        <w:t xml:space="preserve">As an exploratory robustness check, we fit a 3LMA with student status, data collection medium, and payment status simultaneously entered as effect-coded factors. Doing so allowed us to estimate the moderating effect of each factor while holding the effects of the other factors constant. This exploratory analysis indicated that student status – but not data collection medium (</w:t>
+        <w:t xml:space="preserve">As an exploratory robustness check, we fit a 3LMA with student status, data collection medium, and payment status simultaneously entered as effect-coded factors. Doing so allowed us to estimate the moderating effect of each factor while holding the effects of the other factors constant. This exploratory analysis estimated that student status (</w:t>
       </w:r>
       <w:r>
         <w:rPr>
@@ -3119,6 +3109,32 @@
         <w:t xml:space="preserve">F</w:t>
       </w:r>
       <w:r>
+        <w:t xml:space="preserve">(2, 176) = 3.02,</w:t>
+      </w:r>
+      <w:r>
+        <w:t xml:space="preserve"> </w:t>
+      </w:r>
+      <w:r>
+        <w:rPr>
+          <w:iCs/>
+          <w:i/>
+        </w:rPr>
+        <w:t xml:space="preserve">p</w:t>
+      </w:r>
+      <w:r>
+        <w:t xml:space="preserve"> </w:t>
+      </w:r>
+      <w:r>
+        <w:t xml:space="preserve">= .051) was a more robust moderator than data collection medium (</w:t>
+      </w:r>
+      <w:r>
+        <w:rPr>
+          <w:iCs/>
+          <w:i/>
+        </w:rPr>
+        <w:t xml:space="preserve">F</w:t>
+      </w:r>
+      <w:r>
         <w:t xml:space="preserve">(1, 176) = 0.08,</w:t>
       </w:r>
       <w:r>
@@ -3135,7 +3151,7 @@
         <w:t xml:space="preserve"> </w:t>
       </w:r>
       <w:r>
-        <w:t xml:space="preserve">= .783) or payment status (</w:t>
+        <w:t xml:space="preserve">= .783) and payment status (</w:t>
       </w:r>
       <w:r>
         <w:rPr>
@@ -3161,36 +3177,7 @@
         <w:t xml:space="preserve"> </w:t>
       </w:r>
       <w:r>
-        <w:t xml:space="preserve">= .244) – was a significant moderator of demand effects,</w:t>
-      </w:r>
-      <w:r>
-        <w:t xml:space="preserve"> </w:t>
-      </w:r>
-      <w:r>
-        <w:rPr>
-          <w:iCs/>
-          <w:i/>
-        </w:rPr>
-        <w:t xml:space="preserve">F</w:t>
-      </w:r>
-      <w:r>
-        <w:t xml:space="preserve">(2, 176) = 3.02,</w:t>
-      </w:r>
-      <w:r>
-        <w:t xml:space="preserve"> </w:t>
-      </w:r>
-      <w:r>
-        <w:rPr>
-          <w:iCs/>
-          <w:i/>
-        </w:rPr>
-        <w:t xml:space="preserve">p</w:t>
-      </w:r>
-      <w:r>
-        <w:t xml:space="preserve"> </w:t>
-      </w:r>
-      <w:r>
-        <w:t xml:space="preserve">= .051. In other words, when attempting to isolate the unique effect of these three factors, only student status was robustly associated with differences in demand effects.</w:t>
+        <w:t xml:space="preserve">= .244), but none of the estimates were statistically significant. Thus, evidence regarding the effects of these study-level moderators is still inconclusive.</w:t>
       </w:r>
     </w:p>
     <w:bookmarkEnd w:id="44"/>
@@ -3286,7 +3273,7 @@
         <w:t xml:space="preserve">”</w:t>
       </w:r>
       <w:r>
-        <w:t xml:space="preserve">: studies that (a) are run in-person, (b) sample students, (c) do not offer participant payment, and (d) are testing for a positive effect (i.e., positive demand). In this context, demand characteristics are estimated to typically produce a small increase in hypothesis-consistent responding,</w:t>
+        <w:t xml:space="preserve">: studies that (a) are run in-person, (b) sample students, (c) do not offer participant payment, and (d) are testing for a positive effect (i.e., positive demand). In this context, demand characteristics are estimated to produce, on average, a small increase in hypothesis-consistent responding,</w:t>
       </w:r>
       <w:r>
         <w:t xml:space="preserve"> </w:t>
@@ -3352,7 +3339,7 @@
         <w:t xml:space="preserve"> </w:t>
       </w:r>
       <w:r>
-        <w:t xml:space="preserve">= 0.03, 95% CI [-0.14, 0.20,</w:t>
+        <w:t xml:space="preserve">= 0.03, 95% CI [-0.14, 0.20],</w:t>
       </w:r>
       <w:r>
         <w:t xml:space="preserve"> </w:t>
@@ -3366,7 +3353,7 @@
         <w:t xml:space="preserve"> </w:t>
       </w:r>
       <w:r>
-        <w:t xml:space="preserve">= 0.71] (Figure</w:t>
+        <w:t xml:space="preserve">= 0.71 (Figure</w:t>
       </w:r>
       <w:r>
         <w:t xml:space="preserve"> </w:t>
@@ -3393,7 +3380,7 @@
         <w:pStyle w:val="FirstParagraph"/>
       </w:pPr>
       <w:r>
-        <w:t xml:space="preserve">Overall, publication bias analyses were inconclusive. A funnel plot containing all effect sizes appeared to indicate that publication bias favored instances where participants’ responses shifted in a hypothesis-consistent manner. However, a funnel plot where non-independent effect sizes were aggregated appeared to indicate the opposite: that publication bias favored non-significant or hypothesis-inconsistent shifts in participants’ responses.</w:t>
+        <w:t xml:space="preserve">Overall, publication bias analyses were inconclusive. A funnel plot containing all effect sizes indicated that publication bias favored instances where participants’ responses shifted in a hypothesis-consistent manner. However, a funnel plot where non-independent effect sizes were aggregated indicated the opposite: that publication bias favored non-significant or hypothesis-inconsistent shifts in participants’ responses.</w:t>
       </w:r>
     </w:p>
     <w:p>
@@ -3401,7 +3388,7 @@
         <w:pStyle w:val="Textkrper"/>
       </w:pPr>
       <w:r>
-        <w:t xml:space="preserve">Precision-effect tests similarly yielded opposite conclusions depending on whether we used (a) 3LMA with non-aggregated effect size estimates, or (b) two-level meta-analysis with aggregated dependent effect size estimates. On one hand, precision-effect tests with 3LMA provided a non-significant estimate of publication bias that favored hypothesis-consistent shifts in participants’ responses,</w:t>
+        <w:t xml:space="preserve">Precision-effect tests similarly yielded opposite conclusions depending on whether we used (a) 3LMA with non-aggregated effect size estimates, or (b) two-level meta-analysis with aggregated dependent effect size estimates. On one hand, precision-effect tests with 3LMA yielded a non-significant estimate of publication bias that favored hypothesis-consistent shifts in participants’ responses,</w:t>
       </w:r>
       <w:r>
         <w:t xml:space="preserve"> </w:t>
@@ -3513,7 +3500,7 @@
         <w:t xml:space="preserve"> </w:t>
       </w:r>
       <w:r>
-        <w:t xml:space="preserve">= .035. In other words, depending on how dependencies were handled, precision-effect tests yielded inconsistent conclusions about the direction of publication bias and the significance of the bias-corrected overall effect of demand characteristics.</w:t>
+        <w:t xml:space="preserve">= .035. In other words, depending on how dependencies were handled, precision-effect tests yielded opposite conclusions about the direction of publication bias and the significance of the bias-corrected overall effect of demand characteristics.</w:t>
       </w:r>
     </w:p>
     <w:p>
@@ -3633,7 +3620,7 @@
         <w:t xml:space="preserve"> </w:t>
       </w:r>
       <w:r>
-        <w:t xml:space="preserve">.001) studies yielded a similar pattern, although the difference was not significant,</w:t>
+        <w:t xml:space="preserve">= .001) studies yielded a similar pattern, although the difference was not significant,</w:t>
       </w:r>
       <w:r>
         <w:t xml:space="preserve"> </w:t>
@@ -3670,7 +3657,7 @@
           <wp:inline>
             <wp:extent cx="5963478" cy="3440468"/>
             <wp:effectExtent b="0" l="0" r="0" t="0"/>
-            <wp:docPr descr="Figure 5.  Raw (A) or aggregated (B) effect sizes plotted against their corresponding standard errors." title="" id="50" name="Picture"/>
+            <wp:docPr descr="Figure 5.  Raw (Panel A) or aggregated (Panel B) effect sizes plotted against their corresponding standard errors." title="" id="50" name="Picture"/>
             <a:graphic>
               <a:graphicData uri="http://schemas.openxmlformats.org/drawingml/2006/picture">
                 <pic:pic>
@@ -3713,7 +3700,7 @@
         <w:pStyle w:val="ImageCaption"/>
       </w:pPr>
       <w:r>
-        <w:t xml:space="preserve">Figure 5: Raw (A) or aggregated (B) effect sizes plotted against their corresponding standard errors.</w:t>
+        <w:t xml:space="preserve">Figure 5: Raw (Panel A) or aggregated (Panel B) effect sizes plotted against their corresponding standard errors.</w:t>
       </w:r>
     </w:p>
     <w:bookmarkEnd w:id="52"/>
@@ -3732,7 +3719,7 @@
         <w:pStyle w:val="FirstParagraph"/>
       </w:pPr>
       <w:r>
-        <w:t xml:space="preserve">Overall, explicit manipulations of demand characteristics caused participants’ responses to shift in a manner consistent with the communicated hypothesis. However, effects were heterogeneous. As an illustration, we estimated that 63% of demand characteristic manipulations produce hypothesis-consistent shifts (</w:t>
+        <w:t xml:space="preserve">Overall, explicit manipulations of demand characteristics caused participants’ responses to shift in a manner consistent with the communicated hypothesis. However, high levels of heterogeneity were observed. As an illustration, we estimated that 63% of demand characteristic manipulations produce hypothesis-consistent shifts (</w:t>
       </w:r>
       <m:oMath>
         <m:r>
@@ -3794,7 +3781,7 @@
         <w:t xml:space="preserve"> </w:t>
       </w:r>
       <w:r>
-        <w:t xml:space="preserve">shift in responses (i.e., using nil demand manipulations). Of the three, sampling student populations appeared the be the most robust moderator.</w:t>
+        <w:t xml:space="preserve">shift in responses (i.e., using nil demand manipulations). Of the three, sampling student populations appeared to be the most strongest moderator – but the estimated effects of all three were no longer significant in a more complex model that attempted to isolate their unique effects.</w:t>
       </w:r>
     </w:p>
     <w:p>
@@ -3802,7 +3789,7 @@
         <w:pStyle w:val="Textkrper"/>
       </w:pPr>
       <w:r>
-        <w:t xml:space="preserve">Practically speaking, we estimated that demand characteristics produce small increases in hypothesis-consistent responding in</w:t>
+        <w:t xml:space="preserve">More practically, we estimated that demand characteristics produce small increases in hypothesis-consistent responding in</w:t>
       </w:r>
       <w:r>
         <w:t xml:space="preserve"> </w:t>
@@ -3864,7 +3851,7 @@
     </w:p>
     <w:bookmarkEnd w:id="54"/>
     <w:bookmarkEnd w:id="55"/>
-    <w:bookmarkStart w:id="72" w:name="study-2"/>
+    <w:bookmarkStart w:id="73" w:name="study-2"/>
     <w:p>
       <w:pPr>
         <w:pStyle w:val="berschrift1"/>
@@ -3878,7 +3865,7 @@
         <w:pStyle w:val="FirstParagraph"/>
       </w:pPr>
       <w:r>
-        <w:t xml:space="preserve">Study 2 was designed to examine whether observed variability in effect sizes can be explained by factors theorized to underlie response biases (i.e., motivation and opportunity to adjust responses) and placebo effects (i.e., belief in the experimenter’s hypothesis; Figure</w:t>
+        <w:t xml:space="preserve">Study 2 was designed to examine whether observed variability in effect sizes can be explained by factors theorized to underlie response biases (i.e., motivation and opportunity to adjust responses) and placebo effects (i.e., expectations about the hypothesized effect; Figure</w:t>
       </w:r>
       <w:r>
         <w:t xml:space="preserve"> </w:t>
@@ -3890,7 +3877,7 @@
         <w:t xml:space="preserve">). Unfortunately, these factors were rarely measured in the studies included in the meta-analysis. We thus estimated their values by soliciting judgments from a set of naïve raters. Using these measurements, we then tested their moderating role by entering the values into meta-regressions. Also through meta-regression, we examined whether this new set of raters could retroactively predict the effects of the demand characteristic manipulations in the Study 1 meta-analysis.</w:t>
       </w:r>
     </w:p>
-    <w:bookmarkStart w:id="65" w:name="methodology-1"/>
+    <w:bookmarkStart w:id="66" w:name="methodology-1"/>
     <w:p>
       <w:pPr>
         <w:pStyle w:val="berschrift2"/>
@@ -3904,16 +3891,16 @@
         <w:pStyle w:val="FirstParagraph"/>
       </w:pPr>
       <w:r>
-        <w:t xml:space="preserve">For each study in the meta-analysis, we created vignettes that described the key details for each demand characteristic condition and dependent variable combination</w:t>
-      </w:r>
-      <w:r>
-        <w:t xml:space="preserve"> </w:t>
-      </w:r>
-      <w:r>
-        <w:t xml:space="preserve">(for a similar approach, see Corneille &amp; Béna, 2023)</w:t>
-      </w:r>
-      <w:r>
-        <w:t xml:space="preserve">. For example,</w:t>
+        <w:t xml:space="preserve">For each study in the meta-analysis</w:t>
+      </w:r>
+      <w:r>
+        <w:rPr>
+          <w:rStyle w:val="Funotenzeichen"/>
+        </w:rPr>
+        <w:footnoteReference w:id="56"/>
+      </w:r>
+      <w:r>
+        <w:t xml:space="preserve">, we created vignettes that described the key details for each demand characteristic condition and dependent variable combination. For example,</w:t>
       </w:r>
       <w:r>
         <w:t xml:space="preserve"> </w:t>
@@ -3925,7 +3912,7 @@
         <w:t xml:space="preserve"> </w:t>
       </w:r>
       <w:r>
-        <w:t xml:space="preserve">had two demand characteristic manipulations (positive and negative demand) and two dependent variables (measures of verbal and spatial reasoning). Thus, we created four vignettes for this study (see Figure</w:t>
+        <w:t xml:space="preserve">had two demand characteristic manipulations (positive and negative demand) and two dependent variables (measures of verbal and spatial reasoning). Thus, we created four vignettes for this study (Figure</w:t>
       </w:r>
       <w:r>
         <w:t xml:space="preserve"> </w:t>
@@ -3954,18 +3941,18 @@
           <wp:inline>
             <wp:extent cx="5969000" cy="3743540"/>
             <wp:effectExtent b="0" l="0" r="0" t="0"/>
-            <wp:docPr descr="Figure 6.  Vignettes for Standing et al. (2008), which described the key details for each demand characteristic condition (bolded and underlined) and dependent variable (bolded and italicized) combination." title="" id="57" name="Picture"/>
+            <wp:docPr descr="Figure 6.  Vignettes for Standing et al. (2008), which described the key details for each demand characteristic condition (bolded and underlined) and dependent variable (bolded and italicized) combination." title="" id="58" name="Picture"/>
             <a:graphic>
               <a:graphicData uri="http://schemas.openxmlformats.org/drawingml/2006/picture">
                 <pic:pic>
                   <pic:nvPicPr>
-                    <pic:cNvPr descr="images/metaware_vigs.png" id="58" name="Picture"/>
+                    <pic:cNvPr descr="images/metaware_vigs.png" id="59" name="Picture"/>
                     <pic:cNvPicPr>
                       <a:picLocks noChangeArrowheads="1" noChangeAspect="1"/>
                     </pic:cNvPicPr>
                   </pic:nvPicPr>
                   <pic:blipFill>
-                    <a:blip r:embed="rId56"/>
+                    <a:blip r:embed="rId57"/>
                     <a:stretch>
                       <a:fillRect/>
                     </a:stretch>
@@ -4027,7 +4014,7 @@
         <w:pStyle w:val="Textkrper"/>
       </w:pPr>
       <w:r>
-        <w:t xml:space="preserve">For each vignette, raters were asked to first identify the researcher’s hypothesis. Here, participants chose between four options that described a filler effect (usually involving an irrelevant dependent variable) or a positive, negative, or nil effect of the independent variable on the dependent variable. Afterwards, they rated the extent to which they would hypothetically (1) be motivated to adjust responses based on the researcher’s hypothesis (-3 =</w:t>
+        <w:t xml:space="preserve">For each vignette, raters were asked to first identify the researcher’s hypothesis. Here, participants chose between four options that described a filler effect (usually involving an irrelevant dependent variable) or a positive, negative, or nil effect of the independent variable on the dependent variable. Afterwards, they rated the extent to which they would hypothetically (1) be motivated to adjust responses based on the researcher’s stated hypothesis (-3 =</w:t>
       </w:r>
       <w:r>
         <w:t xml:space="preserve"> </w:t>
@@ -4087,7 +4074,7 @@
         <w:t xml:space="preserve">“</w:t>
       </w:r>
       <w:r>
-        <w:t xml:space="preserve">extremely capable), and (3) believe the experimenter’s hypothesis (-3 =</w:t>
+        <w:t xml:space="preserve">extremely capable), and (3) expect the hypothesized effect to occur (-3 =</w:t>
       </w:r>
       <w:r>
         <w:t xml:space="preserve">”</w:t>
@@ -4117,6 +4104,126 @@
       </w:pPr>
       <w:r>
         <w:t xml:space="preserve">Ratings were removed in instances where the rater (a) did not respond, or (b) did not correctly identify the hypothesis communicated in the vignette. The remaining ratings were averaged across raters to provide mean estimates of motivation, opportunity, and belief for each vignette.</w:t>
+      </w:r>
+    </w:p>
+    <w:bookmarkStart w:id="63" w:name="X50ac5346a764638f68a9356056d1f2c3e87ad60"/>
+    <w:p>
+      <w:pPr>
+        <w:pStyle w:val="berschrift3"/>
+      </w:pPr>
+      <w:r>
+        <w:t xml:space="preserve">Accounting for different demand comparisons.</w:t>
+      </w:r>
+    </w:p>
+    <w:p>
+      <w:pPr>
+        <w:pStyle w:val="FirstParagraph"/>
+      </w:pPr>
+      <w:r>
+        <w:t xml:space="preserve">As mentioned before, Cohen’s</w:t>
+      </w:r>
+      <w:r>
+        <w:t xml:space="preserve"> </w:t>
+      </w:r>
+      <m:oMath>
+        <m:r>
+          <m:t>d</m:t>
+        </m:r>
+      </m:oMath>
+      <w:r>
+        <w:t xml:space="preserve"> </w:t>
+      </w:r>
+      <w:r>
+        <w:t xml:space="preserve">represents the standardized difference between</w:t>
+      </w:r>
+      <w:r>
+        <w:t xml:space="preserve"> </w:t>
+      </w:r>
+      <w:r>
+        <w:rPr>
+          <w:iCs/>
+          <w:i/>
+        </w:rPr>
+        <w:t xml:space="preserve">two</w:t>
+      </w:r>
+      <w:r>
+        <w:t xml:space="preserve"> </w:t>
+      </w:r>
+      <w:r>
+        <w:t xml:space="preserve">groups. Thus, for each effect size estimate, we summed the motivation, opportunity, and belief ratings for the two groups being compared. Doing so allowed us to accommodate the fact that some comparisons involved two demand characteristics conditions. For example, imagine a study where participants are told a procedure will boost mood (positive demand), told a procedure will dampen mood (negative demand), or not told about an expected effect (control). Compared to a control condition, participants who are motivated to confirm the hypothesis are theorized to have upward-biased responses in the positive demand condition and downward-biased responses in the negative demand condition (see Figure</w:t>
+      </w:r>
+      <w:r>
+        <w:t xml:space="preserve"> </w:t>
+      </w:r>
+      <w:r>
+        <w:t xml:space="preserve">7</w:t>
+      </w:r>
+      <w:r>
+        <w:t xml:space="preserve">, Panel A, Column 1). When comparing the two demand conditions, the size of the demand effect should be doubled because the motivational forces in the two conditions produce an additive effect. In a different hypothetical context, these motivational forces could cancel each other out. This might happen if participants were (a) motivated to confirm the hypothesis in the positive demand condition, and (b) motivated to</w:t>
+      </w:r>
+      <w:r>
+        <w:t xml:space="preserve"> </w:t>
+      </w:r>
+      <w:r>
+        <w:rPr>
+          <w:iCs/>
+          <w:i/>
+        </w:rPr>
+        <w:t xml:space="preserve">dis</w:t>
+      </w:r>
+      <w:r>
+        <w:t xml:space="preserve">confirm the hypothesis in the negative demand condition (see Figure</w:t>
+      </w:r>
+      <w:r>
+        <w:t xml:space="preserve"> </w:t>
+      </w:r>
+      <w:r>
+        <w:t xml:space="preserve">7</w:t>
+      </w:r>
+      <w:r>
+        <w:t xml:space="preserve">, Panel A, Column 2). Summing motivation scores allowed us to accommodate this possibility, and we used the same approach for belief (Figure</w:t>
+      </w:r>
+      <w:r>
+        <w:t xml:space="preserve"> </w:t>
+      </w:r>
+      <w:r>
+        <w:t xml:space="preserve">7</w:t>
+      </w:r>
+      <w:r>
+        <w:t xml:space="preserve">, Panel B) and opportunity ratings (Figure</w:t>
+      </w:r>
+      <w:r>
+        <w:t xml:space="preserve"> </w:t>
+      </w:r>
+      <w:r>
+        <w:t xml:space="preserve">7</w:t>
+      </w:r>
+      <w:r>
+        <w:t xml:space="preserve">, Panel C).</w:t>
+      </w:r>
+    </w:p>
+    <w:p>
+      <w:pPr>
+        <w:pStyle w:val="Textkrper"/>
+      </w:pPr>
+      <w:r>
+        <w:t xml:space="preserve">We did not include nil-hypothesis comparisons in our analyses because our coding strategy could not accommodate the potential moderating role of motivation and belief in these conditions. For example, imagine that a participant is (a) told that an intervention will not impact mood (nil demand), and (b) is motivated to disconfirm the hypothesis. Relative to a control condition, this participant could disconfirm the hypothesis by either increasing</w:t>
+      </w:r>
+      <w:r>
+        <w:t xml:space="preserve"> </w:t>
+      </w:r>
+      <w:r>
+        <w:rPr>
+          <w:iCs/>
+          <w:i/>
+        </w:rPr>
+        <w:t xml:space="preserve">or</w:t>
+      </w:r>
+      <w:r>
+        <w:t xml:space="preserve"> </w:t>
+      </w:r>
+      <w:r>
+        <w:t xml:space="preserve">decreasing their mood report. Thus, even if motivation does moderate the effects of demand characteristics, we would not expect a systematic pattern to emerge with our coding scheme.</w:t>
       </w:r>
     </w:p>
     <w:p>
@@ -4128,18 +4235,18 @@
           <wp:inline>
             <wp:extent cx="5518484" cy="4665960"/>
             <wp:effectExtent b="0" l="0" r="0" t="0"/>
-            <wp:docPr descr="Figure 7.  Hypothetical data from a study where a procedure is either described as mood-boosting (positive demand), described as mood-dampening (negative demand), or not described at all (control). Data provides examples of how the effects of demand characteristics (d) on self-reported mood are moderating by participants’ reports of their motivation to confirm the stated hypothesis (m, Panel A), belief in the stated hypothesis (b, Panel B), and opportunity to adjust responses (o, Panel C). In each panel, separate examples are provided for scenarios where motivation is invariant (Column 1) and variant (Column 2) across demand characteristic manipulations." title="" id="60" name="Picture"/>
+            <wp:docPr descr="Figure 7.  Hypothetical data from a study where a procedure is either described as mood-boosting (positive demand), described as mood-dampening (negative demand), or not described at all (control). Data provides examples of how the effects of demand characteristics (d) on self-reported mood are moderating by participants’ reports of their motivation to confirm the stated hypothesis (m, Panel A), belief in the stated hypothesis (b, Panel B), and opportunity to adjust responses (o, Panel C). In each panel, separate examples are provided for scenarios where motivation is invariant (Column 1) and variant (Column 2) across demand characteristic manipulations." title="" id="61" name="Picture"/>
             <a:graphic>
               <a:graphicData uri="http://schemas.openxmlformats.org/drawingml/2006/picture">
                 <pic:pic>
                   <pic:nvPicPr>
-                    <pic:cNvPr descr="images/metaware_mods.png" id="61" name="Picture"/>
+                    <pic:cNvPr descr="images/metaware_mods.png" id="62" name="Picture"/>
                     <pic:cNvPicPr>
                       <a:picLocks noChangeArrowheads="1" noChangeAspect="1"/>
                     </pic:cNvPicPr>
                   </pic:nvPicPr>
                   <pic:blipFill>
-                    <a:blip r:embed="rId59"/>
+                    <a:blip r:embed="rId60"/>
                     <a:stretch>
                       <a:fillRect/>
                     </a:stretch>
@@ -4214,13 +4321,14 @@
         <w:t xml:space="preserve">, Panel C). In each panel, separate examples are provided for scenarios where motivation is invariant (Column 1) and variant (Column 2) across demand characteristic manipulations.</w:t>
       </w:r>
     </w:p>
-    <w:bookmarkStart w:id="62" w:name="X50ac5346a764638f68a9356056d1f2c3e87ad60"/>
+    <w:bookmarkEnd w:id="63"/>
+    <w:bookmarkStart w:id="64" w:name="rater-forecasts-of-demand-effects"/>
     <w:p>
       <w:pPr>
         <w:pStyle w:val="berschrift3"/>
       </w:pPr>
       <w:r>
-        <w:t xml:space="preserve">Accounting for different demand comparisons.</w:t>
+        <w:t xml:space="preserve">Rater forecasts of demand effects.</w:t>
       </w:r>
     </w:p>
     <w:p>
@@ -4228,127 +4336,6 @@
         <w:pStyle w:val="FirstParagraph"/>
       </w:pPr>
       <w:r>
-        <w:t xml:space="preserve">As mentioned before, Cohen’s</w:t>
-      </w:r>
-      <w:r>
-        <w:t xml:space="preserve"> </w:t>
-      </w:r>
-      <m:oMath>
-        <m:r>
-          <m:t>d</m:t>
-        </m:r>
-      </m:oMath>
-      <w:r>
-        <w:t xml:space="preserve"> </w:t>
-      </w:r>
-      <w:r>
-        <w:t xml:space="preserve">represents the standardized difference between</w:t>
-      </w:r>
-      <w:r>
-        <w:t xml:space="preserve"> </w:t>
-      </w:r>
-      <w:r>
-        <w:rPr>
-          <w:iCs/>
-          <w:i/>
-        </w:rPr>
-        <w:t xml:space="preserve">two</w:t>
-      </w:r>
-      <w:r>
-        <w:t xml:space="preserve"> </w:t>
-      </w:r>
-      <w:r>
-        <w:t xml:space="preserve">groups. Thus, for each effect size estimate, we summed the motivation, opportunity, and belief ratings for the two groups being compared. Doing so allowed us to accommodate the fact that some comparisons involved two demand characteristics conditions. For example, imagine a study where participants are told a procedure will boost mood (positive demand), told a procedure will dampen mood (negative demand), or not told about an expected effect (control). Compared to a control condition, participants who are motivated to confirm the hypothesis are theorized to have upward-biased responses in the positive demand condition and downward-biased responses in the negative demand condition (see Figure</w:t>
-      </w:r>
-      <w:r>
-        <w:t xml:space="preserve"> </w:t>
-      </w:r>
-      <w:r>
-        <w:t xml:space="preserve">7</w:t>
-      </w:r>
-      <w:r>
-        <w:t xml:space="preserve">, Panel A, Column 1). When comparing the two demand conditions, the size of the demand effect should be doubled because the motivational forces in the two conditions produce an additive effect. In a different hypothetical context, these motivational forces could cancel each other out. This might happen if participants were (a) motivated to confirm the hypothesis in the positive demand condition, and (b) motivated to</w:t>
-      </w:r>
-      <w:r>
-        <w:t xml:space="preserve"> </w:t>
-      </w:r>
-      <w:r>
-        <w:rPr>
-          <w:iCs/>
-          <w:i/>
-        </w:rPr>
-        <w:t xml:space="preserve">dis</w:t>
-      </w:r>
-      <w:r>
-        <w:t xml:space="preserve">confirm the hypothesis in the negative demand condition (see Figure</w:t>
-      </w:r>
-      <w:r>
-        <w:t xml:space="preserve"> </w:t>
-      </w:r>
-      <w:r>
-        <w:t xml:space="preserve">7</w:t>
-      </w:r>
-      <w:r>
-        <w:t xml:space="preserve">, Panel A, Column 2). Summing motivation scores allowed us to accommodate this possibility, and we used the same approach for belief (Figure</w:t>
-      </w:r>
-      <w:r>
-        <w:t xml:space="preserve"> </w:t>
-      </w:r>
-      <w:r>
-        <w:t xml:space="preserve">7</w:t>
-      </w:r>
-      <w:r>
-        <w:t xml:space="preserve">, Panel B) and opportunity ratings (Figure</w:t>
-      </w:r>
-      <w:r>
-        <w:t xml:space="preserve"> </w:t>
-      </w:r>
-      <w:r>
-        <w:t xml:space="preserve">7</w:t>
-      </w:r>
-      <w:r>
-        <w:t xml:space="preserve">, Panel C).</w:t>
-      </w:r>
-    </w:p>
-    <w:p>
-      <w:pPr>
-        <w:pStyle w:val="Textkrper"/>
-      </w:pPr>
-      <w:r>
-        <w:t xml:space="preserve">We did not include nil-hypothesis comparisons in our analyses because our coding strategy could not accommodate the potential moderating role of motivation and belief in these conditions. For example, imagine that a participant is (a) told that an intervention will not impact mood (nil demand), and (b) is motivated to disconfirm the hypothesis. Relative to a control condition, this participant could disconfirm the hypothesis by either increasing</w:t>
-      </w:r>
-      <w:r>
-        <w:t xml:space="preserve"> </w:t>
-      </w:r>
-      <w:r>
-        <w:rPr>
-          <w:iCs/>
-          <w:i/>
-        </w:rPr>
-        <w:t xml:space="preserve">or</w:t>
-      </w:r>
-      <w:r>
-        <w:t xml:space="preserve"> </w:t>
-      </w:r>
-      <w:r>
-        <w:t xml:space="preserve">decreasing their mood report. Thus, even if motivation does moderate the effects of demand characteristics, we would not expect a systematic pattern to emerge with our coding scheme.</w:t>
-      </w:r>
-    </w:p>
-    <w:bookmarkEnd w:id="62"/>
-    <w:bookmarkStart w:id="63" w:name="rater-forecasts-of-demand-effects"/>
-    <w:p>
-      <w:pPr>
-        <w:pStyle w:val="berschrift3"/>
-      </w:pPr>
-      <w:r>
-        <w:t xml:space="preserve">Rater forecasts of demand effects.</w:t>
-      </w:r>
-    </w:p>
-    <w:p>
-      <w:pPr>
-        <w:pStyle w:val="FirstParagraph"/>
-      </w:pPr>
-      <w:r>
         <w:t xml:space="preserve">Even if researchers cannot explain how demand characteristics work, it might be valuable to be able to predict their effects</w:t>
       </w:r>
       <w:r>
@@ -4406,8 +4393,8 @@
         <w:t xml:space="preserve">). We processed these data using the same approach as the motivation, opportunity, and belief scores (e.g., summed ratings when comparing two demand conditions).</w:t>
       </w:r>
     </w:p>
-    <w:bookmarkEnd w:id="63"/>
-    <w:bookmarkStart w:id="64" w:name="transparency-and-openness-1"/>
+    <w:bookmarkEnd w:id="64"/>
+    <w:bookmarkStart w:id="65" w:name="transparency-and-openness-1"/>
     <w:p>
       <w:pPr>
         <w:pStyle w:val="berschrift3"/>
@@ -4453,9 +4440,9 @@
         <w:t xml:space="preserve">).</w:t>
       </w:r>
     </w:p>
-    <w:bookmarkEnd w:id="64"/>
     <w:bookmarkEnd w:id="65"/>
-    <w:bookmarkStart w:id="70" w:name="results-1"/>
+    <w:bookmarkEnd w:id="66"/>
+    <w:bookmarkStart w:id="71" w:name="results-1"/>
     <w:p>
       <w:pPr>
         <w:pStyle w:val="berschrift2"/>
@@ -4473,18 +4460,18 @@
           <wp:inline>
             <wp:extent cx="5963478" cy="4128561"/>
             <wp:effectExtent b="0" l="0" r="0" t="0"/>
-            <wp:docPr descr="Figure 8.  Scatterplots of relationships between the observed effects of demand characteristics (y-axis) and motivation (Panel A), opportunity (Panel B), belief (Panel C), and prediction (Panel D) ratings (x-axis). Grey dots represent jittered observations, black lines represent estimated linear relationships, and blue ribbons represent 95% confidence intervals for estimated linear relationships." title="" id="67" name="Picture"/>
+            <wp:docPr descr="Figure 8.  Scatterplots of relationships between the observed effects of demand characteristics (y-axis) and motivation (Panel A), opportunity (Panel B), belief (Panel C), and prediction (Panel D) ratings (x-axis). Grey dots represent jittered observations, black lines represent estimated linear relationships, and blue ribbons represent 95% confidence intervals for estimated linear relationships." title="" id="68" name="Picture"/>
             <a:graphic>
               <a:graphicData uri="http://schemas.openxmlformats.org/drawingml/2006/picture">
                 <pic:pic>
                   <pic:nvPicPr>
-                    <pic:cNvPr descr="metaware_manuscript_files/figure-docx/modfig-1.png" id="68" name="Picture"/>
+                    <pic:cNvPr descr="metaware_manuscript_files/figure-docx/modfig-1.png" id="69" name="Picture"/>
                     <pic:cNvPicPr>
                       <a:picLocks noChangeArrowheads="1" noChangeAspect="1"/>
                     </pic:cNvPicPr>
                   </pic:nvPicPr>
                   <pic:blipFill>
-                    <a:blip r:embed="rId66"/>
+                    <a:blip r:embed="rId67"/>
                     <a:stretch>
                       <a:fillRect/>
                     </a:stretch>
@@ -4628,7 +4615,7 @@
         <w:pStyle w:val="Textkrper"/>
       </w:pPr>
       <w:r>
-        <w:t xml:space="preserve">If demand effects are driven by placebo, their effects should be moderated by participants’ belief in the communicated hypothesis. Consistent with this view, demand characteristic effects were positively associated with ratings of belief in the experimenter’s hypothesis,</w:t>
+        <w:t xml:space="preserve">If demand effects are driven by placebo, their effects should be moderated by the extent to which participants expect the hypothesized effect to occur. Consistent with this view, demand characteristic effects were positively associated with expectations about whether the hypothesized effect will occur,</w:t>
       </w:r>
       <w:r>
         <w:t xml:space="preserve"> </w:t>
@@ -4727,7 +4714,7 @@
         <w:t xml:space="preserve">, Panel D).</w:t>
       </w:r>
     </w:p>
-    <w:bookmarkStart w:id="69" w:name="residual-variability"/>
+    <w:bookmarkStart w:id="70" w:name="residual-variability"/>
     <w:p>
       <w:pPr>
         <w:pStyle w:val="berschrift3"/>
@@ -4741,7 +4728,7 @@
         <w:pStyle w:val="FirstParagraph"/>
       </w:pPr>
       <w:r>
-        <w:t xml:space="preserve">To evaluate how much variability in demand effects is currently accounted for by our model, we calculated a pseudo-</w:t>
+        <w:t xml:space="preserve">To evaluate how much variability in demand effects is currently accounted for by the moderators examined in Studies 1 and 2, we calculated a pseudo-</w:t>
       </w:r>
       <m:oMath>
         <m:sSup>
@@ -4804,12 +4791,12 @@
         </m:sSup>
       </m:oMath>
       <w:r>
-        <w:t xml:space="preserve">) in two 3LMA models: one that contained only an intercept and the other that contained student status, payment status, mode of data collection, type of demand manipulation, belief, motivation, and opportunity as predictors. These results indicated that these moderators accounted for 34.99% of the observed variability in demand effects.</w:t>
-      </w:r>
-    </w:p>
-    <w:bookmarkEnd w:id="69"/>
+        <w:t xml:space="preserve">) in two 3LMA models: one that contained only an intercept and the other that contained student status, payment status, mode of data collection, type of demand manipulation, motivation, opportunity, and expectations as predictors. These results indicated that these moderators accounted for 34.99% of the observed variability in demand effects.</w:t>
+      </w:r>
+    </w:p>
     <w:bookmarkEnd w:id="70"/>
-    <w:bookmarkStart w:id="71" w:name="discussion-1"/>
+    <w:bookmarkEnd w:id="71"/>
+    <w:bookmarkStart w:id="72" w:name="discussion-1"/>
     <w:p>
       <w:pPr>
         <w:pStyle w:val="berschrift2"/>
@@ -4823,16 +4810,16 @@
         <w:pStyle w:val="FirstParagraph"/>
       </w:pPr>
       <w:r>
-        <w:t xml:space="preserve">Contrary to pre-existing conceptualizations of the impact of demand characteristics</w:t>
-      </w:r>
-      <w:r>
-        <w:t xml:space="preserve"> </w:t>
-      </w:r>
-      <w:r>
-        <w:t xml:space="preserve">(Coles, Gaertner, et al., 2022; Rosnow &amp; Rosenthal, 1997)</w:t>
-      </w:r>
-      <w:r>
-        <w:t xml:space="preserve">, we did not find evidence of two moderators theorized to underlie a response bias mechanism: motivation and opportunity to adjust responses. We did, however, find evidence that such effects are moderated by a measure of participants’ belief in the communicated effect. Given that demand effects appear to depend in part on the extent to which participants believe the communicated hypothesis, these results provide preliminary evidence of a placebo-based mechanism.</w:t>
+        <w:t xml:space="preserve">Contrary to many conceptualizations of the impact of demand characteristics</w:t>
+      </w:r>
+      <w:r>
+        <w:t xml:space="preserve"> </w:t>
+      </w:r>
+      <w:r>
+        <w:t xml:space="preserve">(Coles, Gaertner, et al., 2022; e.g., Rosnow &amp; Rosenthal, 1997)</w:t>
+      </w:r>
+      <w:r>
+        <w:t xml:space="preserve">, we did not find evidence of two moderators theorized to underlie a response bias mechanism: motivation and opportunity to adjust responses. We did, however, find evidence that such effects are moderated by participants’ expectations about the hypothesized effect. Given that demand effects appear to depend in part on the extent to which participants believe the hypothesized effect will occur, these results provide preliminary evidence of a placebo-based mechanism.</w:t>
       </w:r>
     </w:p>
     <w:p>
@@ -4840,7 +4827,7 @@
         <w:pStyle w:val="Textkrper"/>
       </w:pPr>
       <w:r>
-        <w:t xml:space="preserve">In the current study, we relied on moderator ratings from a new set of raters. This strategy was necessary because researchers have rarely measured these proposed moderators. However, the approach has several limitations. First, raters may not have had enough information to make an accurate prediction about other participants’ motivation, opportunity to adjust responses, and belief in the communicated hypothesis. For the sake of feasibility, we gave participants a short summary of the study. However, we don’t know how well participants could imagine the reality of being in these studies. Indeed, to gauge the impact of demand characteristics, other researchers have provided participants with extensive information about the study – even running them through the full procedure</w:t>
+        <w:t xml:space="preserve">In the current study, we estimated motivation, opportunity, and expectation scores using a naïve set of raters. This strategy was necessary because researchers have rarely measured these proposed moderators. However, the approach has several limitations. First, raters may not have had enough information to make an accurate estimate of these factors. For the sake of feasibility, we gave participants a short summary of the study; however, we don’t know how well participants could imagine the reality of being in these studies. Indeed, to gauge the impact of demand characteristics, other researchers have provided participants with extensive information about the study – even running them through the full procedure</w:t>
       </w:r>
       <w:r>
         <w:t xml:space="preserve"> </w:t>
@@ -4887,12 +4874,12 @@
         <w:pStyle w:val="Textkrper"/>
       </w:pPr>
       <w:r>
-        <w:t xml:space="preserve">To address these two limitations via a different strategy, we re-examined the mechanisms underlying demand effects in a small exploratory replication of an experiment in the meta-analysis.</w:t>
-      </w:r>
-    </w:p>
-    <w:bookmarkEnd w:id="71"/>
+        <w:t xml:space="preserve">To address the two aforementioned limitations via a different strategy, we re-examined the mechanisms underlying demand effects in a small exploratory replication of an experiment in the meta-analysis.</w:t>
+      </w:r>
+    </w:p>
     <w:bookmarkEnd w:id="72"/>
-    <w:bookmarkStart w:id="76" w:name="study-3"/>
+    <w:bookmarkEnd w:id="73"/>
+    <w:bookmarkStart w:id="77" w:name="study-3"/>
     <w:p>
       <w:pPr>
         <w:pStyle w:val="berschrift1"/>
@@ -4918,7 +4905,7 @@
         <w:t xml:space="preserve">. This experiment examined the extent to which demand characteristics moderate the effect of facial poses on feelings of happiness. The order in which participants completed Studies 2 and 3 were randomized.</w:t>
       </w:r>
     </w:p>
-    <w:bookmarkStart w:id="74" w:name="methodology-2"/>
+    <w:bookmarkStart w:id="75" w:name="methodology-2"/>
     <w:p>
       <w:pPr>
         <w:pStyle w:val="berschrift2"/>
@@ -4976,7 +4963,7 @@
         <w:t xml:space="preserve">Using a similar procedure as Study 2, participants were excluded if they did not fully complete the experiment or correctly identify the stated hypothesis at the end of the study (final n = 160). Almost all participants who completed the experiment correctly inferred that we were interested in links between facial poses and emotional experience. However, particularly in the nil hypothesis condition (76% of manipulation check exclusions), they did not correct specify whether we expected a positive or nil effect. Afterwards, participants reported the extent to which they were motivated to confirm the hypothesis, had the opportunity to adjust their responses, and believed in facial feedback effects. These measures were similar to those used in Study 2. Altogether, the study used a 2 (facial pose: happy or neutral) × 2 (block: first or second) × 2 (demand characteristics: positive demand or nil demand) mixed design, with demand characteristics manipulated between subjects.</w:t>
       </w:r>
     </w:p>
-    <w:bookmarkStart w:id="73" w:name="transparency-and-openness-2"/>
+    <w:bookmarkStart w:id="74" w:name="transparency-and-openness-2"/>
     <w:p>
       <w:pPr>
         <w:pStyle w:val="berschrift3"/>
@@ -5022,9 +5009,9 @@
         <w:t xml:space="preserve">).</w:t>
       </w:r>
     </w:p>
-    <w:bookmarkEnd w:id="73"/>
     <w:bookmarkEnd w:id="74"/>
-    <w:bookmarkStart w:id="75" w:name="results-2"/>
+    <w:bookmarkEnd w:id="75"/>
+    <w:bookmarkStart w:id="76" w:name="results-2"/>
     <w:p>
       <w:pPr>
         <w:pStyle w:val="berschrift2"/>
@@ -5230,7 +5217,7 @@
         <w:pStyle w:val="Textkrper"/>
       </w:pPr>
       <w:r>
-        <w:t xml:space="preserve">Next, we examined the role of motivation, opportunity, and belief. For each of these potential moderators, we fit mixed-effect regressions containing (a) facial pose and block number as effect-coded factors, (b) the moderator entered mean-centered as a continuous variable, (c) a higher-order facial pose by moderator interaction term, and (d) random intercepts for participants. Results indicated that the effect of facial poses on happiness tended to be</w:t>
+        <w:t xml:space="preserve">Next, we examined the role of motivation, opportunity, and expectations. For each of these potential moderators, we fit mixed-effect regressions containing (a) facial pose and block number as effect-coded factors, (b) the moderator entered mean-centered as a continuous variable, (c) a higher-order facial pose by moderator interaction term, and (d) random intercepts for participants. Results indicated that the effect of facial poses on happiness tended to be</w:t>
       </w:r>
       <w:r>
         <w:t xml:space="preserve"> </w:t>
@@ -5260,7 +5247,7 @@
         <w:t xml:space="preserve"> </w:t>
       </w:r>
       <w:r>
-        <w:t xml:space="preserve">= 0.04, 95% CI [0.00, 0.09]. However, the estimation of this moderating relationship was not significant,</w:t>
+        <w:t xml:space="preserve">= 0.04, 95% CI [0.00, 0.09]. However, the estimated moderating relationship was not statistically significant,</w:t>
       </w:r>
       <w:r>
         <w:t xml:space="preserve"> </w:t>
@@ -5289,7 +5276,7 @@
         <w:t xml:space="preserve"> </w:t>
       </w:r>
       <w:r>
-        <w:t xml:space="preserve">= .063. Furthermore, the estimation of this moderating relationship was less robust when including participants who did not correctly identify the communicated hypothesis,</w:t>
+        <w:t xml:space="preserve">= .063, and was less robust when including participants who did not correctly identify the communicated hypothesis,</w:t>
       </w:r>
       <w:r>
         <w:t xml:space="preserve"> </w:t>
@@ -5435,7 +5422,7 @@
         <w:pStyle w:val="Textkrper"/>
       </w:pPr>
       <w:r>
-        <w:t xml:space="preserve">The previous analyses provide evidence that participants’ beliefs – and potentially also their motivation to provide hypothesis consistent responses – moderate facial feedback effects. They do not, however, test whether these factors drive the effects of</w:t>
+        <w:t xml:space="preserve">The previous analyses provide evidence that participants’ expectations – and potentially also their motivation to provide hypothesis consistent responses – moderate facial feedback effects. They do not, however, test whether these factors drive the effects of</w:t>
       </w:r>
       <w:r>
         <w:t xml:space="preserve"> </w:t>
@@ -5448,7 +5435,7 @@
         <w:t xml:space="preserve">demand characteristics</w:t>
       </w:r>
       <w:r>
-        <w:t xml:space="preserve">. In other words, are there three-way interactions between (1) facial poses, (2) demand characteristics, and (3) ratings of motivation, opportunity, and/or belief? For each of these potential moderators, we fit separate mixed-effect regressions containing (a) facial pose and demand characteristics as effect-coded factors, (b) the potential moderator entered mean-centered as a continuous variable, (c) all higher-order interactions, and (d) random intercepts for participants.</w:t>
+        <w:t xml:space="preserve">. In other words, are there three-way interactions between (1) facial poses, (2) demand characteristics, and (3) ratings of motivation, opportunity, and/or belief? To test this, we fit separate mixed-effect regressions containing (a) facial pose and demand characteristics as effect-coded factors, (b) the potential moderator entered mean-centered as a continuous variable, (c) all higher-order interactions, and (d) random intercepts for participants.</w:t>
       </w:r>
     </w:p>
     <w:p>
@@ -5542,7 +5529,7 @@
         <w:t xml:space="preserve"> </w:t>
       </w:r>
       <w:r>
-        <w:t xml:space="preserve">= .854. We did, however, find robust evidence of a three-way interaction involving self-reported belief in facial feedback effects. Specifically, the interaction between facial poses and demand characteristics (</w:t>
+        <w:t xml:space="preserve">= .854. We did, however, find evidence of a three-way interaction involving expectations about facial feedback effects. Specifically, the interaction between facial poses and demand characteristics (</w:t>
       </w:r>
       <m:oMath>
         <m:r>
@@ -5582,7 +5569,7 @@
         <w:t xml:space="preserve"> </w:t>
       </w:r>
       <w:r>
-        <w:t xml:space="preserve">= .005) tended to be larger among participants with higher belief ratings,</w:t>
+        <w:t xml:space="preserve">= .005) tended to be larger among participants who expected facial feedback effects to occur,</w:t>
       </w:r>
       <w:r>
         <w:t xml:space="preserve"> </w:t>
@@ -5633,12 +5620,12 @@
         <w:pStyle w:val="Textkrper"/>
       </w:pPr>
       <w:r>
-        <w:t xml:space="preserve">To summarize, Study 3 provided little evidence that demand effects are driven by response bias. We found some evidence that facial feedback effects are moderated by self-reported motivation to provide hypothesis-consistent responses – but this finding was not robust. Furthermore, we consistently failed to find evidence that these effects were moderated by self-reported opportunity to adjust responses. We did, however, find consistent evidence that facial feedback and demand effects are moderated by self-reported belief in the communicated hypothesis.</w:t>
-      </w:r>
-    </w:p>
-    <w:bookmarkEnd w:id="75"/>
+        <w:t xml:space="preserve">To summarize, Study 3 provided little evidence that demand effects are driven by response bias. We found some evidence that facial feedback effects are moderated by self-reported motivation to provide hypothesis-consistent responses – but this finding was not robust. Furthermore, we consistently failed to find evidence that these effects were moderated by self-reported opportunity to adjust responses. We did, however, find consistent evidence that facial feedback and demand effects are moderated by expectations about the communicated hypothesis.</w:t>
+      </w:r>
+    </w:p>
     <w:bookmarkEnd w:id="76"/>
-    <w:bookmarkStart w:id="77" w:name="general-discussion"/>
+    <w:bookmarkEnd w:id="77"/>
+    <w:bookmarkStart w:id="78" w:name="general-discussion"/>
     <w:p>
       <w:pPr>
         <w:pStyle w:val="berschrift1"/>
@@ -5767,7 +5754,7 @@
         <w:pStyle w:val="Textkrper"/>
       </w:pPr>
       <w:r>
-        <w:t xml:space="preserve">Although response bias is a oft-discussed mechanism in the demand characteristics literature</w:t>
+        <w:t xml:space="preserve">Although response bias is an oft-discussed mechanism in the demand characteristics literature</w:t>
       </w:r>
       <w:r>
         <w:t xml:space="preserve"> </w:t>
@@ -5776,7 +5763,7 @@
         <w:t xml:space="preserve">(Coles, Gaertner, et al., 2022; Cook et al., 1970; Orne, 1962; Riecken, 1962; Rosenberg, 1969; Rosnow &amp; Rosenthal, 1997; Sigall et al., 1970)</w:t>
       </w:r>
       <w:r>
-        <w:t xml:space="preserve">, we found little support for this mechanism. In the Study 2 meta-analysis, we did not find that external ratings of two factors theorized to underlie response biases – motivation and opportunity to adjust responses – moderated demand effects. We found some evidence in Study 3 that motivation (but not opportunity) ratings moderated demand effects, but the evidence was weak.</w:t>
+        <w:t xml:space="preserve">, we found little support for this view. In the Study 2 meta-analysis, we did not find that external ratings of two factors theorized to underlie response biases – motivation and opportunity to adjust responses – moderated demand effects. We found some evidence in Study 3 that motivation (but not opportunity) ratings moderated demand effects, but the evidence was weak.</w:t>
       </w:r>
     </w:p>
     <w:p>
@@ -5793,7 +5780,7 @@
         <w:t xml:space="preserve">Coles, Gaertner, et al. (2022)</w:t>
       </w:r>
       <w:r>
-        <w:t xml:space="preserve">, our results consistently indicated that participants’ beliefs partially drive demand effects. This may occur because demand characteristics activate pre-existing beliefs about a phenomenon being investigated. It is also possible that demand characteristics cause participants to update or form new beliefs. If true, research on how beliefs are formed, updated, and impact participant responses may help explain the heterogeneous effects of demand characteristic manipulations. For example, if beliefs are governed by Bayesian principles</w:t>
+        <w:t xml:space="preserve">, our results consistently indicated that participants’ expectations about hypothesized effects partially drive demand effects. This may occur because demand characteristics activate pre-existing beliefs about a phenomenon being investigated. It is also possible that demand characteristics cause participants to update or form new expectations. If true, research on how beliefs are formed, updated, and impact participant responses may help explain the heterogeneous effects of demand characteristic manipulations. For example, if expectations are governed by Bayesian principles</w:t>
       </w:r>
       <w:r>
         <w:t xml:space="preserve"> </w:t>
@@ -5802,7 +5789,7 @@
         <w:t xml:space="preserve">(for a review, see Kube &amp; Rozenkrantz, 2021)</w:t>
       </w:r>
       <w:r>
-        <w:t xml:space="preserve">, demand characteristics should exert larger effects in contexts where participants have relatively uncertain pre-existing beliefs.</w:t>
+        <w:t xml:space="preserve">, demand characteristics should exert larger effects in contexts where participants have relatively uncertain pre-existing expectations.</w:t>
       </w:r>
     </w:p>
     <w:p>
@@ -5810,7 +5797,7 @@
         <w:pStyle w:val="Textkrper"/>
       </w:pPr>
       <w:r>
-        <w:t xml:space="preserve">Placebo effects can certainly be reduced – but it is not clear if they can be fully avoided. Indeed, participants’ possess a rich array of pre-existing beliefs</w:t>
+        <w:t xml:space="preserve">Placebo effects can certainly be reduced – but it is not clear if they can be fully avoided. Indeed, participants possess a rich array of pre-existing expectations</w:t>
       </w:r>
       <w:r>
         <w:t xml:space="preserve"> </w:t>
@@ -5855,7 +5842,7 @@
         <w:pStyle w:val="Textkrper"/>
       </w:pPr>
       <w:r>
-        <w:t xml:space="preserve">We end on a note of concern. We estimated that experimentally manipulated demand characteristics have a similar distribution of effects as the theory-relevant phenomena that psychologists study</w:t>
+        <w:t xml:space="preserve">We end on a note of concern. We estimated that experimentally manipulated demand characteristics have a similar distribution of effects as the theory-relevant phenomena that many psychologists study</w:t>
       </w:r>
       <w:r>
         <w:t xml:space="preserve"> </w:t>
@@ -5864,7 +5851,7 @@
         <w:t xml:space="preserve">(Lovakov &amp; Agadullina, 2021)</w:t>
       </w:r>
       <w:r>
-        <w:t xml:space="preserve">. These demand effects appear to be most robustly driven by participant beliefs (i.e., placebo effects). Even when specific demand characteristics are eliminated, participants possess beliefs about the phenomena we study – and these beliefs may be naturalistically confounded with the theory-relevant mechanisms we wish to study</w:t>
+        <w:t xml:space="preserve">. These demand effects appear to be most robustly driven by participant expectations about the hypothesized effects (i.e., placebo effects). Even when specific demand characteristics are eliminated, participants have expectations about the phenomena we study – and these expectations may be naturalistically confounded with the theory-relevant mechanisms we wish to study. Thus, if (a) demand characteristics are present or (b) participants are likely to have pre-existing expectations about the phenomenon being studied, researchers should be wary of concluding that an observed effect is not compromised by methodological artifact</w:t>
       </w:r>
       <w:r>
         <w:t xml:space="preserve"> </w:t>
@@ -5873,11 +5860,11 @@
         <w:t xml:space="preserve">(Boot, Simons, Stothart, &amp; Stutts, 2013)</w:t>
       </w:r>
       <w:r>
-        <w:t xml:space="preserve">. Thus, if (a) demand characteristics are present or (b) participants are likely to possess pre-existing beliefs about the phenomenon being studied, researchers should be wary of concluding that an observed effect is not compromised by methodological artifact. To make conclusions about theory-relevant mechanisms, demand characteristics must be eliminated, beliefs must be controlled, and direct evidence for mechanisms must be provided.</w:t>
-      </w:r>
-    </w:p>
-    <w:bookmarkEnd w:id="77"/>
-    <w:bookmarkStart w:id="133" w:name="references"/>
+        <w:t xml:space="preserve">. To make conclusions about theory-relevant mechanisms, demand characteristics must be eliminated, expectations must be controlled, and direct evidence for mechanisms must be provided.</w:t>
+      </w:r>
+    </w:p>
+    <w:bookmarkEnd w:id="78"/>
+    <w:bookmarkStart w:id="131" w:name="references"/>
     <w:p>
       <w:pPr>
         <w:pStyle w:val="berschrift1"/>
@@ -5886,8 +5873,8 @@
         <w:t xml:space="preserve">References</w:t>
       </w:r>
     </w:p>
-    <w:bookmarkStart w:id="132" w:name="refs"/>
-    <w:bookmarkStart w:id="78" w:name="ref-allen2012demand"/>
+    <w:bookmarkStart w:id="130" w:name="refs"/>
+    <w:bookmarkStart w:id="79" w:name="ref-allen2012demand"/>
     <w:p>
       <w:pPr>
         <w:pStyle w:val="Literaturverzeichnis"/>
@@ -5922,8 +5909,8 @@
         <w:t xml:space="preserve">(2), 349–356.</w:t>
       </w:r>
     </w:p>
-    <w:bookmarkEnd w:id="78"/>
-    <w:bookmarkStart w:id="80" w:name="ref-R-lme4"/>
+    <w:bookmarkEnd w:id="79"/>
+    <w:bookmarkStart w:id="81" w:name="ref-R-lme4"/>
     <w:p>
       <w:pPr>
         <w:pStyle w:val="Literaturverzeichnis"/>
@@ -5969,7 +5956,7 @@
       <w:r>
         <w:t xml:space="preserve"> </w:t>
       </w:r>
-      <w:hyperlink r:id="rId79">
+      <w:hyperlink r:id="rId80">
         <w:r>
           <w:rPr>
             <w:rStyle w:val="Hyperlink"/>
@@ -5977,42 +5964,6 @@
           <w:t xml:space="preserve">https://doi.org/10.18637/jss.v067.i01</w:t>
         </w:r>
       </w:hyperlink>
-    </w:p>
-    <w:bookmarkEnd w:id="80"/>
-    <w:bookmarkStart w:id="81" w:name="ref-berkowitz1971weapons"/>
-    <w:p>
-      <w:pPr>
-        <w:pStyle w:val="Literaturverzeichnis"/>
-      </w:pPr>
-      <w:r>
-        <w:t xml:space="preserve">Berkowitz, L. (1971). The" weapons effect," demand characteristics, and the myth of the compliant subject.</w:t>
-      </w:r>
-      <w:r>
-        <w:t xml:space="preserve"> </w:t>
-      </w:r>
-      <w:r>
-        <w:rPr>
-          <w:iCs/>
-          <w:i/>
-        </w:rPr>
-        <w:t xml:space="preserve">Journal of Personality and Social Psychology</w:t>
-      </w:r>
-      <w:r>
-        <w:t xml:space="preserve">,</w:t>
-      </w:r>
-      <w:r>
-        <w:t xml:space="preserve"> </w:t>
-      </w:r>
-      <w:r>
-        <w:rPr>
-          <w:iCs/>
-          <w:i/>
-        </w:rPr>
-        <w:t xml:space="preserve">20</w:t>
-      </w:r>
-      <w:r>
-        <w:t xml:space="preserve">, 332–338.</w:t>
-      </w:r>
     </w:p>
     <w:bookmarkEnd w:id="81"/>
     <w:bookmarkStart w:id="82" w:name="ref-boot2013pervasive"/>
@@ -6278,23 +6229,46 @@
       </w:r>
     </w:p>
     <w:bookmarkEnd w:id="91"/>
-    <w:bookmarkStart w:id="92" w:name="ref-corneille2023instruction"/>
+    <w:bookmarkStart w:id="92" w:name="ref-corneille2022sixty"/>
     <w:p>
       <w:pPr>
         <w:pStyle w:val="Literaturverzeichnis"/>
       </w:pPr>
       <w:r>
-        <w:t xml:space="preserve">Corneille, O., &amp; Béna, J. (2023). Instruction-based replication studies raise challenging questions for psychological science.</w:t>
-      </w:r>
-      <w:r>
-        <w:t xml:space="preserve"> </w:t>
-      </w:r>
-      <w:r>
-        <w:rPr>
-          <w:iCs/>
-          <w:i/>
-        </w:rPr>
-        <w:t xml:space="preserve">Collabra: Psychology</w:t>
+        <w:t xml:space="preserve">Corneille, O., &amp; Lush, P. (2022). Sixty years after orne’s american psychologist article: A conceptual framework for subjective experiences elicited by demand characteristics.</w:t>
+      </w:r>
+      <w:r>
+        <w:t xml:space="preserve"> </w:t>
+      </w:r>
+      <w:r>
+        <w:rPr>
+          <w:iCs/>
+          <w:i/>
+        </w:rPr>
+        <w:t xml:space="preserve">Personality and Social Psychology Review</w:t>
+      </w:r>
+      <w:r>
+        <w:t xml:space="preserve">, 81–101.</w:t>
+      </w:r>
+    </w:p>
+    <w:bookmarkEnd w:id="92"/>
+    <w:bookmarkStart w:id="93" w:name="ref-drevon2017intercoder"/>
+    <w:p>
+      <w:pPr>
+        <w:pStyle w:val="Literaturverzeichnis"/>
+      </w:pPr>
+      <w:r>
+        <w:t xml:space="preserve">Drevon, D., Fursa, S. R., &amp; Malcolm, A. L. (2017). Intercoder reliability and validity of WebPlotDigitizer in extracting graphed data.</w:t>
+      </w:r>
+      <w:r>
+        <w:t xml:space="preserve"> </w:t>
+      </w:r>
+      <w:r>
+        <w:rPr>
+          <w:iCs/>
+          <w:i/>
+        </w:rPr>
+        <w:t xml:space="preserve">Behavior Modification</w:t>
       </w:r>
       <w:r>
         <w:t xml:space="preserve">,</w:t>
@@ -6307,53 +6281,56 @@
           <w:iCs/>
           <w:i/>
         </w:rPr>
-        <w:t xml:space="preserve">9</w:t>
-      </w:r>
-      <w:r>
-        <w:t xml:space="preserve">(1).</w:t>
-      </w:r>
-    </w:p>
-    <w:bookmarkEnd w:id="92"/>
-    <w:bookmarkStart w:id="93" w:name="ref-corneille2022sixty"/>
+        <w:t xml:space="preserve">41</w:t>
+      </w:r>
+      <w:r>
+        <w:t xml:space="preserve">(2), 323–339.</w:t>
+      </w:r>
+    </w:p>
+    <w:bookmarkEnd w:id="93"/>
+    <w:bookmarkStart w:id="94" w:name="ref-dweck2012implicit"/>
     <w:p>
       <w:pPr>
         <w:pStyle w:val="Literaturverzeichnis"/>
       </w:pPr>
       <w:r>
-        <w:t xml:space="preserve">Corneille, O., &amp; Lush, P. (2022). Sixty years after orne’s american psychologist article: A conceptual framework for subjective experiences elicited by demand characteristics.</w:t>
-      </w:r>
-      <w:r>
-        <w:t xml:space="preserve"> </w:t>
-      </w:r>
-      <w:r>
-        <w:rPr>
-          <w:iCs/>
-          <w:i/>
-        </w:rPr>
-        <w:t xml:space="preserve">Personality and Social Psychology Review</w:t>
-      </w:r>
-      <w:r>
-        <w:t xml:space="preserve">, 81–101.</w:t>
-      </w:r>
-    </w:p>
-    <w:bookmarkEnd w:id="93"/>
-    <w:bookmarkStart w:id="94" w:name="ref-drevon2017intercoder"/>
+        <w:t xml:space="preserve">Dweck, C. S. (2012). Implicit theories. In P. A. M. V. Lange, A. W. Kruglanski, &amp; T. Higgins (Eds.),</w:t>
+      </w:r>
+      <w:r>
+        <w:t xml:space="preserve"> </w:t>
+      </w:r>
+      <w:r>
+        <w:rPr>
+          <w:iCs/>
+          <w:i/>
+        </w:rPr>
+        <w:t xml:space="preserve">Handbook of theories of social psychology</w:t>
+      </w:r>
+      <w:r>
+        <w:t xml:space="preserve"> </w:t>
+      </w:r>
+      <w:r>
+        <w:t xml:space="preserve">(Vol. 2, pp. 43–61). London: SAGE Publications Ltd.</w:t>
+      </w:r>
+    </w:p>
+    <w:bookmarkEnd w:id="94"/>
+    <w:bookmarkStart w:id="95" w:name="ref-fillenbaun1970more"/>
     <w:p>
       <w:pPr>
         <w:pStyle w:val="Literaturverzeichnis"/>
       </w:pPr>
       <w:r>
-        <w:t xml:space="preserve">Drevon, D., Fursa, S. R., &amp; Malcolm, A. L. (2017). Intercoder reliability and validity of WebPlotDigitizer in extracting graphed data.</w:t>
-      </w:r>
-      <w:r>
-        <w:t xml:space="preserve"> </w:t>
-      </w:r>
-      <w:r>
-        <w:rPr>
-          <w:iCs/>
-          <w:i/>
-        </w:rPr>
-        <w:t xml:space="preserve">Behavior Modification</w:t>
+        <w:t xml:space="preserve">Fillenbaun, S., &amp; Frey, R. (1970). More on the" faithful" behavior of suspicious subjects.</w:t>
+      </w:r>
+      <w:r>
+        <w:t xml:space="preserve"> </w:t>
+      </w:r>
+      <w:r>
+        <w:rPr>
+          <w:iCs/>
+          <w:i/>
+        </w:rPr>
+        <w:t xml:space="preserve">Journal of Personality</w:t>
       </w:r>
       <w:r>
         <w:t xml:space="preserve">,</w:t>
@@ -6366,56 +6343,66 @@
           <w:iCs/>
           <w:i/>
         </w:rPr>
-        <w:t xml:space="preserve">41</w:t>
-      </w:r>
-      <w:r>
-        <w:t xml:space="preserve">(2), 323–339.</w:t>
-      </w:r>
-    </w:p>
-    <w:bookmarkEnd w:id="94"/>
-    <w:bookmarkStart w:id="95" w:name="ref-dweck2012implicit"/>
+        <w:t xml:space="preserve">38</w:t>
+      </w:r>
+      <w:r>
+        <w:t xml:space="preserve">(1), 43–51.</w:t>
+      </w:r>
+    </w:p>
+    <w:bookmarkEnd w:id="95"/>
+    <w:bookmarkStart w:id="96" w:name="ref-franco2014publication"/>
     <w:p>
       <w:pPr>
         <w:pStyle w:val="Literaturverzeichnis"/>
       </w:pPr>
       <w:r>
-        <w:t xml:space="preserve">Dweck, C. S. (2012). Implicit theories. In P. A. M. V. Lange, A. W. Kruglanski, &amp; T. Higgins (Eds.),</w:t>
-      </w:r>
-      <w:r>
-        <w:t xml:space="preserve"> </w:t>
-      </w:r>
-      <w:r>
-        <w:rPr>
-          <w:iCs/>
-          <w:i/>
-        </w:rPr>
-        <w:t xml:space="preserve">Handbook of theories of social psychology</w:t>
-      </w:r>
-      <w:r>
-        <w:t xml:space="preserve"> </w:t>
-      </w:r>
-      <w:r>
-        <w:t xml:space="preserve">(Vol. 2, pp. 43–61). London: SAGE Publications Ltd.</w:t>
-      </w:r>
-    </w:p>
-    <w:bookmarkEnd w:id="95"/>
-    <w:bookmarkStart w:id="96" w:name="ref-fillenbaun1970more"/>
+        <w:t xml:space="preserve">Franco, A., Malhotra, N., &amp; Simonovits, G. (2014). Publication bias in the social sciences: Unlocking the file drawer.</w:t>
+      </w:r>
+      <w:r>
+        <w:t xml:space="preserve"> </w:t>
+      </w:r>
+      <w:r>
+        <w:rPr>
+          <w:iCs/>
+          <w:i/>
+        </w:rPr>
+        <w:t xml:space="preserve">Science</w:t>
+      </w:r>
+      <w:r>
+        <w:t xml:space="preserve">,</w:t>
+      </w:r>
+      <w:r>
+        <w:t xml:space="preserve"> </w:t>
+      </w:r>
+      <w:r>
+        <w:rPr>
+          <w:iCs/>
+          <w:i/>
+        </w:rPr>
+        <w:t xml:space="preserve">345</w:t>
+      </w:r>
+      <w:r>
+        <w:t xml:space="preserve">(6203), 1502–1505.</w:t>
+      </w:r>
+    </w:p>
+    <w:bookmarkEnd w:id="96"/>
+    <w:bookmarkStart w:id="97" w:name="ref-gergen1973social"/>
     <w:p>
       <w:pPr>
         <w:pStyle w:val="Literaturverzeichnis"/>
       </w:pPr>
       <w:r>
-        <w:t xml:space="preserve">Fillenbaun, S., &amp; Frey, R. (1970). More on the" faithful" behavior of suspicious subjects.</w:t>
-      </w:r>
-      <w:r>
-        <w:t xml:space="preserve"> </w:t>
-      </w:r>
-      <w:r>
-        <w:rPr>
-          <w:iCs/>
-          <w:i/>
-        </w:rPr>
-        <w:t xml:space="preserve">Journal of Personality</w:t>
+        <w:t xml:space="preserve">Gergen, K. J. (1973). Social psychology as history.</w:t>
+      </w:r>
+      <w:r>
+        <w:t xml:space="preserve"> </w:t>
+      </w:r>
+      <w:r>
+        <w:rPr>
+          <w:iCs/>
+          <w:i/>
+        </w:rPr>
+        <w:t xml:space="preserve">Journal of Personality and Social Psychology</w:t>
       </w:r>
       <w:r>
         <w:t xml:space="preserve">,</w:t>
@@ -6428,30 +6415,30 @@
           <w:iCs/>
           <w:i/>
         </w:rPr>
-        <w:t xml:space="preserve">38</w:t>
-      </w:r>
-      <w:r>
-        <w:t xml:space="preserve">(1), 43–51.</w:t>
-      </w:r>
-    </w:p>
-    <w:bookmarkEnd w:id="96"/>
-    <w:bookmarkStart w:id="97" w:name="ref-franco2014publication"/>
+        <w:t xml:space="preserve">26</w:t>
+      </w:r>
+      <w:r>
+        <w:t xml:space="preserve">(2), 309.</w:t>
+      </w:r>
+    </w:p>
+    <w:bookmarkEnd w:id="97"/>
+    <w:bookmarkStart w:id="98" w:name="ref-greenwald1998measuring"/>
     <w:p>
       <w:pPr>
         <w:pStyle w:val="Literaturverzeichnis"/>
       </w:pPr>
       <w:r>
-        <w:t xml:space="preserve">Franco, A., Malhotra, N., &amp; Simonovits, G. (2014). Publication bias in the social sciences: Unlocking the file drawer.</w:t>
-      </w:r>
-      <w:r>
-        <w:t xml:space="preserve"> </w:t>
-      </w:r>
-      <w:r>
-        <w:rPr>
-          <w:iCs/>
-          <w:i/>
-        </w:rPr>
-        <w:t xml:space="preserve">Science</w:t>
+        <w:t xml:space="preserve">Greenwald, A. G., McGhee, D. E., &amp; Schwartz, J. L. (1998). Measuring individual differences in implicit cognition: The implicit association test.</w:t>
+      </w:r>
+      <w:r>
+        <w:t xml:space="preserve"> </w:t>
+      </w:r>
+      <w:r>
+        <w:rPr>
+          <w:iCs/>
+          <w:i/>
+        </w:rPr>
+        <w:t xml:space="preserve">Journal of Personality and Social Psychology</w:t>
       </w:r>
       <w:r>
         <w:t xml:space="preserve">,</w:t>
@@ -6464,20 +6451,128 @@
           <w:iCs/>
           <w:i/>
         </w:rPr>
-        <w:t xml:space="preserve">345</w:t>
-      </w:r>
-      <w:r>
-        <w:t xml:space="preserve">(6203), 1502–1505.</w:t>
-      </w:r>
-    </w:p>
-    <w:bookmarkEnd w:id="97"/>
-    <w:bookmarkStart w:id="98" w:name="ref-gergen1973social"/>
+        <w:t xml:space="preserve">74</w:t>
+      </w:r>
+      <w:r>
+        <w:t xml:space="preserve">(6), 1464.</w:t>
+      </w:r>
+    </w:p>
+    <w:bookmarkEnd w:id="98"/>
+    <w:bookmarkStart w:id="99" w:name="ref-hayes1967two"/>
     <w:p>
       <w:pPr>
         <w:pStyle w:val="Literaturverzeichnis"/>
       </w:pPr>
       <w:r>
-        <w:t xml:space="preserve">Gergen, K. J. (1973). Social psychology as history.</w:t>
+        <w:t xml:space="preserve">Hayes, C., &amp; King, W. (1967). Two types of phenomenal instructions for size and distance judgments of objects presented on a two-dimensional plane.</w:t>
+      </w:r>
+      <w:r>
+        <w:t xml:space="preserve"> </w:t>
+      </w:r>
+      <w:r>
+        <w:rPr>
+          <w:iCs/>
+          <w:i/>
+        </w:rPr>
+        <w:t xml:space="preserve">Perception &amp; Psychophysics</w:t>
+      </w:r>
+      <w:r>
+        <w:t xml:space="preserve">,</w:t>
+      </w:r>
+      <w:r>
+        <w:t xml:space="preserve"> </w:t>
+      </w:r>
+      <w:r>
+        <w:rPr>
+          <w:iCs/>
+          <w:i/>
+        </w:rPr>
+        <w:t xml:space="preserve">2</w:t>
+      </w:r>
+      <w:r>
+        <w:t xml:space="preserve">(11), 556–558.</w:t>
+      </w:r>
+    </w:p>
+    <w:bookmarkEnd w:id="99"/>
+    <w:bookmarkStart w:id="100" w:name="ref-kenealy1988validation"/>
+    <w:p>
+      <w:pPr>
+        <w:pStyle w:val="Literaturverzeichnis"/>
+      </w:pPr>
+      <w:r>
+        <w:t xml:space="preserve">Kenealy, P. (1988). Validation of a music mood induction procedure: Some preliminary findings.</w:t>
+      </w:r>
+      <w:r>
+        <w:t xml:space="preserve"> </w:t>
+      </w:r>
+      <w:r>
+        <w:rPr>
+          <w:iCs/>
+          <w:i/>
+        </w:rPr>
+        <w:t xml:space="preserve">Cognition &amp; Emotion</w:t>
+      </w:r>
+      <w:r>
+        <w:t xml:space="preserve">,</w:t>
+      </w:r>
+      <w:r>
+        <w:t xml:space="preserve"> </w:t>
+      </w:r>
+      <w:r>
+        <w:rPr>
+          <w:iCs/>
+          <w:i/>
+        </w:rPr>
+        <w:t xml:space="preserve">2</w:t>
+      </w:r>
+      <w:r>
+        <w:t xml:space="preserve">(1), 41–48.</w:t>
+      </w:r>
+    </w:p>
+    <w:bookmarkEnd w:id="100"/>
+    <w:bookmarkStart w:id="101" w:name="ref-kube2021beliefs"/>
+    <w:p>
+      <w:pPr>
+        <w:pStyle w:val="Literaturverzeichnis"/>
+      </w:pPr>
+      <w:r>
+        <w:t xml:space="preserve">Kube, T., &amp; Rozenkrantz, L. (2021). When beliefs face reality: An integrative review of belief updating in mental health and illness.</w:t>
+      </w:r>
+      <w:r>
+        <w:t xml:space="preserve"> </w:t>
+      </w:r>
+      <w:r>
+        <w:rPr>
+          <w:iCs/>
+          <w:i/>
+        </w:rPr>
+        <w:t xml:space="preserve">Perspectives on Psychological Science</w:t>
+      </w:r>
+      <w:r>
+        <w:t xml:space="preserve">,</w:t>
+      </w:r>
+      <w:r>
+        <w:t xml:space="preserve"> </w:t>
+      </w:r>
+      <w:r>
+        <w:rPr>
+          <w:iCs/>
+          <w:i/>
+        </w:rPr>
+        <w:t xml:space="preserve">16</w:t>
+      </w:r>
+      <w:r>
+        <w:t xml:space="preserve">(2), 247–274.</w:t>
+      </w:r>
+    </w:p>
+    <w:bookmarkEnd w:id="101"/>
+    <w:bookmarkStart w:id="102" w:name="ref-larsen2011further"/>
+    <w:p>
+      <w:pPr>
+        <w:pStyle w:val="Literaturverzeichnis"/>
+      </w:pPr>
+      <w:r>
+        <w:t xml:space="preserve">Larsen, J. T., &amp; McGraw, A. P. (2011). Further evidence for mixed emotions.</w:t>
       </w:r>
       <w:r>
         <w:t xml:space="preserve"> </w:t>
@@ -6500,199 +6595,19 @@
           <w:iCs/>
           <w:i/>
         </w:rPr>
-        <w:t xml:space="preserve">26</w:t>
-      </w:r>
-      <w:r>
-        <w:t xml:space="preserve">(2), 309.</w:t>
-      </w:r>
-    </w:p>
-    <w:bookmarkEnd w:id="98"/>
-    <w:bookmarkStart w:id="99" w:name="ref-greenwald1998measuring"/>
+        <w:t xml:space="preserve">100</w:t>
+      </w:r>
+      <w:r>
+        <w:t xml:space="preserve">(6), 1095–1110.</w:t>
+      </w:r>
+    </w:p>
+    <w:bookmarkEnd w:id="102"/>
+    <w:bookmarkStart w:id="104" w:name="ref-R-emmeans"/>
     <w:p>
       <w:pPr>
         <w:pStyle w:val="Literaturverzeichnis"/>
       </w:pPr>
       <w:r>
-        <w:t xml:space="preserve">Greenwald, A. G., McGhee, D. E., &amp; Schwartz, J. L. (1998). Measuring individual differences in implicit cognition: The implicit association test.</w:t>
-      </w:r>
-      <w:r>
-        <w:t xml:space="preserve"> </w:t>
-      </w:r>
-      <w:r>
-        <w:rPr>
-          <w:iCs/>
-          <w:i/>
-        </w:rPr>
-        <w:t xml:space="preserve">Journal of Personality and Social Psychology</w:t>
-      </w:r>
-      <w:r>
-        <w:t xml:space="preserve">,</w:t>
-      </w:r>
-      <w:r>
-        <w:t xml:space="preserve"> </w:t>
-      </w:r>
-      <w:r>
-        <w:rPr>
-          <w:iCs/>
-          <w:i/>
-        </w:rPr>
-        <w:t xml:space="preserve">74</w:t>
-      </w:r>
-      <w:r>
-        <w:t xml:space="preserve">(6), 1464.</w:t>
-      </w:r>
-    </w:p>
-    <w:bookmarkEnd w:id="99"/>
-    <w:bookmarkStart w:id="100" w:name="ref-hayes1967two"/>
-    <w:p>
-      <w:pPr>
-        <w:pStyle w:val="Literaturverzeichnis"/>
-      </w:pPr>
-      <w:r>
-        <w:t xml:space="preserve">Hayes, C., &amp; King, W. (1967). Two types of phenomenal instructions for size and distance judgments of objects presented on a two-dimensional plane.</w:t>
-      </w:r>
-      <w:r>
-        <w:t xml:space="preserve"> </w:t>
-      </w:r>
-      <w:r>
-        <w:rPr>
-          <w:iCs/>
-          <w:i/>
-        </w:rPr>
-        <w:t xml:space="preserve">Perception &amp; Psychophysics</w:t>
-      </w:r>
-      <w:r>
-        <w:t xml:space="preserve">,</w:t>
-      </w:r>
-      <w:r>
-        <w:t xml:space="preserve"> </w:t>
-      </w:r>
-      <w:r>
-        <w:rPr>
-          <w:iCs/>
-          <w:i/>
-        </w:rPr>
-        <w:t xml:space="preserve">2</w:t>
-      </w:r>
-      <w:r>
-        <w:t xml:space="preserve">(11), 556–558.</w:t>
-      </w:r>
-    </w:p>
-    <w:bookmarkEnd w:id="100"/>
-    <w:bookmarkStart w:id="101" w:name="ref-kenealy1988validation"/>
-    <w:p>
-      <w:pPr>
-        <w:pStyle w:val="Literaturverzeichnis"/>
-      </w:pPr>
-      <w:r>
-        <w:t xml:space="preserve">Kenealy, P. (1988). Validation of a music mood induction procedure: Some preliminary findings.</w:t>
-      </w:r>
-      <w:r>
-        <w:t xml:space="preserve"> </w:t>
-      </w:r>
-      <w:r>
-        <w:rPr>
-          <w:iCs/>
-          <w:i/>
-        </w:rPr>
-        <w:t xml:space="preserve">Cognition &amp; Emotion</w:t>
-      </w:r>
-      <w:r>
-        <w:t xml:space="preserve">,</w:t>
-      </w:r>
-      <w:r>
-        <w:t xml:space="preserve"> </w:t>
-      </w:r>
-      <w:r>
-        <w:rPr>
-          <w:iCs/>
-          <w:i/>
-        </w:rPr>
-        <w:t xml:space="preserve">2</w:t>
-      </w:r>
-      <w:r>
-        <w:t xml:space="preserve">(1), 41–48.</w:t>
-      </w:r>
-    </w:p>
-    <w:bookmarkEnd w:id="101"/>
-    <w:bookmarkStart w:id="102" w:name="ref-kruglanski1975human"/>
-    <w:p>
-      <w:pPr>
-        <w:pStyle w:val="Literaturverzeichnis"/>
-      </w:pPr>
-      <w:r>
-        <w:t xml:space="preserve">Kruglanski, A. W. (1975). The human subject in the psychology experiment: Fact and artifact.</w:t>
-      </w:r>
-      <w:r>
-        <w:t xml:space="preserve"> </w:t>
-      </w:r>
-      <w:r>
-        <w:rPr>
-          <w:iCs/>
-          <w:i/>
-        </w:rPr>
-        <w:t xml:space="preserve">Advances in Experimental Social Psychology</w:t>
-      </w:r>
-      <w:r>
-        <w:t xml:space="preserve">,</w:t>
-      </w:r>
-      <w:r>
-        <w:t xml:space="preserve"> </w:t>
-      </w:r>
-      <w:r>
-        <w:rPr>
-          <w:iCs/>
-          <w:i/>
-        </w:rPr>
-        <w:t xml:space="preserve">8</w:t>
-      </w:r>
-      <w:r>
-        <w:t xml:space="preserve">, 101–147.</w:t>
-      </w:r>
-    </w:p>
-    <w:bookmarkEnd w:id="102"/>
-    <w:bookmarkStart w:id="103" w:name="ref-kube2021beliefs"/>
-    <w:p>
-      <w:pPr>
-        <w:pStyle w:val="Literaturverzeichnis"/>
-      </w:pPr>
-      <w:r>
-        <w:t xml:space="preserve">Kube, T., &amp; Rozenkrantz, L. (2021). When beliefs face reality: An integrative review of belief updating in mental health and illness.</w:t>
-      </w:r>
-      <w:r>
-        <w:t xml:space="preserve"> </w:t>
-      </w:r>
-      <w:r>
-        <w:rPr>
-          <w:iCs/>
-          <w:i/>
-        </w:rPr>
-        <w:t xml:space="preserve">Perspectives on Psychological Science</w:t>
-      </w:r>
-      <w:r>
-        <w:t xml:space="preserve">,</w:t>
-      </w:r>
-      <w:r>
-        <w:t xml:space="preserve"> </w:t>
-      </w:r>
-      <w:r>
-        <w:rPr>
-          <w:iCs/>
-          <w:i/>
-        </w:rPr>
-        <w:t xml:space="preserve">16</w:t>
-      </w:r>
-      <w:r>
-        <w:t xml:space="preserve">(2), 247–274.</w:t>
-      </w:r>
-    </w:p>
-    <w:bookmarkEnd w:id="103"/>
-    <w:bookmarkStart w:id="105" w:name="ref-R-emmeans"/>
-    <w:p>
-      <w:pPr>
-        <w:pStyle w:val="Literaturverzeichnis"/>
-      </w:pPr>
-      <w:r>
         <w:t xml:space="preserve">Lenth, R. V. (2022).</w:t>
       </w:r>
       <w:r>
@@ -6711,7 +6626,7 @@
       <w:r>
         <w:t xml:space="preserve"> </w:t>
       </w:r>
-      <w:hyperlink r:id="rId104">
+      <w:hyperlink r:id="rId103">
         <w:r>
           <w:rPr>
             <w:rStyle w:val="Hyperlink"/>
@@ -6720,24 +6635,60 @@
         </w:r>
       </w:hyperlink>
     </w:p>
+    <w:bookmarkEnd w:id="104"/>
+    <w:bookmarkStart w:id="105" w:name="ref-lovakov2021empirically"/>
+    <w:p>
+      <w:pPr>
+        <w:pStyle w:val="Literaturverzeichnis"/>
+      </w:pPr>
+      <w:r>
+        <w:t xml:space="preserve">Lovakov, A., &amp; Agadullina, E. R. (2021). Empirically derived guidelines for effect size interpretation in social psychology.</w:t>
+      </w:r>
+      <w:r>
+        <w:t xml:space="preserve"> </w:t>
+      </w:r>
+      <w:r>
+        <w:rPr>
+          <w:iCs/>
+          <w:i/>
+        </w:rPr>
+        <w:t xml:space="preserve">European Journal of Social Psychology</w:t>
+      </w:r>
+      <w:r>
+        <w:t xml:space="preserve">,</w:t>
+      </w:r>
+      <w:r>
+        <w:t xml:space="preserve"> </w:t>
+      </w:r>
+      <w:r>
+        <w:rPr>
+          <w:iCs/>
+          <w:i/>
+        </w:rPr>
+        <w:t xml:space="preserve">51</w:t>
+      </w:r>
+      <w:r>
+        <w:t xml:space="preserve">(3), 485–504.</w:t>
+      </w:r>
+    </w:p>
     <w:bookmarkEnd w:id="105"/>
-    <w:bookmarkStart w:id="106" w:name="ref-lovakov2021empirically"/>
+    <w:bookmarkStart w:id="106" w:name="ref-masling1966role"/>
     <w:p>
       <w:pPr>
         <w:pStyle w:val="Literaturverzeichnis"/>
       </w:pPr>
       <w:r>
-        <w:t xml:space="preserve">Lovakov, A., &amp; Agadullina, E. R. (2021). Empirically derived guidelines for effect size interpretation in social psychology.</w:t>
-      </w:r>
-      <w:r>
-        <w:t xml:space="preserve"> </w:t>
-      </w:r>
-      <w:r>
-        <w:rPr>
-          <w:iCs/>
-          <w:i/>
-        </w:rPr>
-        <w:t xml:space="preserve">European Journal of Social Psychology</w:t>
+        <w:t xml:space="preserve">Masling, J. (1966). Role-related behavior of the subject and psychologist and its effects upon psychological data.</w:t>
+      </w:r>
+      <w:r>
+        <w:t xml:space="preserve"> </w:t>
+      </w:r>
+      <w:r>
+        <w:rPr>
+          <w:iCs/>
+          <w:i/>
+        </w:rPr>
+        <w:t xml:space="preserve">Nebraska Symposium on Motivation</w:t>
       </w:r>
       <w:r>
         <w:t xml:space="preserve">,</w:t>
@@ -6750,30 +6701,30 @@
           <w:iCs/>
           <w:i/>
         </w:rPr>
-        <w:t xml:space="preserve">51</w:t>
-      </w:r>
-      <w:r>
-        <w:t xml:space="preserve">(3), 485–504.</w:t>
+        <w:t xml:space="preserve">14</w:t>
+      </w:r>
+      <w:r>
+        <w:t xml:space="preserve">, 67–103.</w:t>
       </w:r>
     </w:p>
     <w:bookmarkEnd w:id="106"/>
-    <w:bookmarkStart w:id="107" w:name="ref-masling1966role"/>
+    <w:bookmarkStart w:id="107" w:name="ref-mummolo2019demand"/>
     <w:p>
       <w:pPr>
         <w:pStyle w:val="Literaturverzeichnis"/>
       </w:pPr>
       <w:r>
-        <w:t xml:space="preserve">Masling, J. (1966). Role-related behavior of the subject and psychologist and its effects upon psychological data.</w:t>
-      </w:r>
-      <w:r>
-        <w:t xml:space="preserve"> </w:t>
-      </w:r>
-      <w:r>
-        <w:rPr>
-          <w:iCs/>
-          <w:i/>
-        </w:rPr>
-        <w:t xml:space="preserve">Nebraska Symposium on Motivation</w:t>
+        <w:t xml:space="preserve">Mummolo, J., &amp; Peterson, E. (2019). Demand effects in survey experiments: An empirical assessment.</w:t>
+      </w:r>
+      <w:r>
+        <w:t xml:space="preserve"> </w:t>
+      </w:r>
+      <w:r>
+        <w:rPr>
+          <w:iCs/>
+          <w:i/>
+        </w:rPr>
+        <w:t xml:space="preserve">American Political Science Review</w:t>
       </w:r>
       <w:r>
         <w:t xml:space="preserve">,</w:t>
@@ -6786,56 +6737,66 @@
           <w:iCs/>
           <w:i/>
         </w:rPr>
-        <w:t xml:space="preserve">14</w:t>
-      </w:r>
-      <w:r>
-        <w:t xml:space="preserve">, 67–103.</w:t>
+        <w:t xml:space="preserve">113</w:t>
+      </w:r>
+      <w:r>
+        <w:t xml:space="preserve">(2), 517–529.</w:t>
       </w:r>
     </w:p>
     <w:bookmarkEnd w:id="107"/>
-    <w:bookmarkStart w:id="108" w:name="ref-milgram1972interpreting"/>
+    <w:bookmarkStart w:id="108" w:name="ref-orne1959nature"/>
     <w:p>
       <w:pPr>
         <w:pStyle w:val="Literaturverzeichnis"/>
       </w:pPr>
       <w:r>
-        <w:t xml:space="preserve">Milgram, S. (1972). Interpreting obedience: Error and evidence. A reply to orne and holland. In A. G. Miller (Ed.),</w:t>
-      </w:r>
-      <w:r>
-        <w:t xml:space="preserve"> </w:t>
-      </w:r>
-      <w:r>
-        <w:rPr>
-          <w:iCs/>
-          <w:i/>
-        </w:rPr>
-        <w:t xml:space="preserve">The social psychology of psychological research</w:t>
-      </w:r>
-      <w:r>
-        <w:t xml:space="preserve"> </w:t>
-      </w:r>
-      <w:r>
-        <w:t xml:space="preserve">(pp. 138–154). New York, NY: Free Press.</w:t>
+        <w:t xml:space="preserve">Orne, M. T. (1959). The nature of hypnosis: Artifact and essence.</w:t>
+      </w:r>
+      <w:r>
+        <w:t xml:space="preserve"> </w:t>
+      </w:r>
+      <w:r>
+        <w:rPr>
+          <w:iCs/>
+          <w:i/>
+        </w:rPr>
+        <w:t xml:space="preserve">The Journal of Abnormal and Social Psychology</w:t>
+      </w:r>
+      <w:r>
+        <w:t xml:space="preserve">,</w:t>
+      </w:r>
+      <w:r>
+        <w:t xml:space="preserve"> </w:t>
+      </w:r>
+      <w:r>
+        <w:rPr>
+          <w:iCs/>
+          <w:i/>
+        </w:rPr>
+        <w:t xml:space="preserve">58</w:t>
+      </w:r>
+      <w:r>
+        <w:t xml:space="preserve">(3), 277–299.</w:t>
       </w:r>
     </w:p>
     <w:bookmarkEnd w:id="108"/>
-    <w:bookmarkStart w:id="109" w:name="ref-mummolo2019demand"/>
+    <w:bookmarkStart w:id="109" w:name="ref-orne1962social"/>
     <w:p>
       <w:pPr>
         <w:pStyle w:val="Literaturverzeichnis"/>
       </w:pPr>
       <w:r>
-        <w:t xml:space="preserve">Mummolo, J., &amp; Peterson, E. (2019). Demand effects in survey experiments: An empirical assessment.</w:t>
-      </w:r>
-      <w:r>
-        <w:t xml:space="preserve"> </w:t>
-      </w:r>
-      <w:r>
-        <w:rPr>
-          <w:iCs/>
-          <w:i/>
-        </w:rPr>
-        <w:t xml:space="preserve">American Political Science Review</w:t>
+        <w:t xml:space="preserve">Orne, M. T. (1962). On the social psychology of the psychological experiment: With particular reference to demand characteristics and their implications.</w:t>
+      </w:r>
+      <w:r>
+        <w:t xml:space="preserve"> </w:t>
+      </w:r>
+      <w:r>
+        <w:rPr>
+          <w:iCs/>
+          <w:i/>
+        </w:rPr>
+        <w:t xml:space="preserve">American Psychologist</w:t>
       </w:r>
       <w:r>
         <w:t xml:space="preserve">,</w:t>
@@ -6848,117 +6809,45 @@
           <w:iCs/>
           <w:i/>
         </w:rPr>
-        <w:t xml:space="preserve">113</w:t>
-      </w:r>
-      <w:r>
-        <w:t xml:space="preserve">(2), 517–529.</w:t>
+        <w:t xml:space="preserve">17</w:t>
+      </w:r>
+      <w:r>
+        <w:t xml:space="preserve">(11), 776–783.</w:t>
       </w:r>
     </w:p>
     <w:bookmarkEnd w:id="109"/>
-    <w:bookmarkStart w:id="110" w:name="ref-orne1959nature"/>
+    <w:bookmarkStart w:id="110" w:name="ref-orne1969demand"/>
     <w:p>
       <w:pPr>
         <w:pStyle w:val="Literaturverzeichnis"/>
       </w:pPr>
       <w:r>
-        <w:t xml:space="preserve">Orne, M. T. (1959). The nature of hypnosis: Artifact and essence.</w:t>
-      </w:r>
-      <w:r>
-        <w:t xml:space="preserve"> </w:t>
-      </w:r>
-      <w:r>
-        <w:rPr>
-          <w:iCs/>
-          <w:i/>
-        </w:rPr>
-        <w:t xml:space="preserve">The Journal of Abnormal and Social Psychology</w:t>
-      </w:r>
-      <w:r>
-        <w:t xml:space="preserve">,</w:t>
-      </w:r>
-      <w:r>
-        <w:t xml:space="preserve"> </w:t>
-      </w:r>
-      <w:r>
-        <w:rPr>
-          <w:iCs/>
-          <w:i/>
-        </w:rPr>
-        <w:t xml:space="preserve">58</w:t>
-      </w:r>
-      <w:r>
-        <w:t xml:space="preserve">(3), 277–299.</w:t>
+        <w:t xml:space="preserve">Orne, M. T. (1969). Demand characteristics and the concept of quasi-controls. In R. Rosenthal &amp; R. L. Rosnow (Eds.),</w:t>
+      </w:r>
+      <w:r>
+        <w:t xml:space="preserve"> </w:t>
+      </w:r>
+      <w:r>
+        <w:rPr>
+          <w:iCs/>
+          <w:i/>
+        </w:rPr>
+        <w:t xml:space="preserve">Artifacts in behavioral research</w:t>
+      </w:r>
+      <w:r>
+        <w:t xml:space="preserve"> </w:t>
+      </w:r>
+      <w:r>
+        <w:t xml:space="preserve">(pp. 143–179). New York, NY: Academic Press.</w:t>
       </w:r>
     </w:p>
     <w:bookmarkEnd w:id="110"/>
-    <w:bookmarkStart w:id="111" w:name="ref-orne1962social"/>
+    <w:bookmarkStart w:id="112" w:name="ref-R-base"/>
     <w:p>
       <w:pPr>
         <w:pStyle w:val="Literaturverzeichnis"/>
       </w:pPr>
       <w:r>
-        <w:t xml:space="preserve">Orne, M. T. (1962). On the social psychology of the psychological experiment: With particular reference to demand characteristics and their implications.</w:t>
-      </w:r>
-      <w:r>
-        <w:t xml:space="preserve"> </w:t>
-      </w:r>
-      <w:r>
-        <w:rPr>
-          <w:iCs/>
-          <w:i/>
-        </w:rPr>
-        <w:t xml:space="preserve">American Psychologist</w:t>
-      </w:r>
-      <w:r>
-        <w:t xml:space="preserve">,</w:t>
-      </w:r>
-      <w:r>
-        <w:t xml:space="preserve"> </w:t>
-      </w:r>
-      <w:r>
-        <w:rPr>
-          <w:iCs/>
-          <w:i/>
-        </w:rPr>
-        <w:t xml:space="preserve">17</w:t>
-      </w:r>
-      <w:r>
-        <w:t xml:space="preserve">(11), 776–783.</w:t>
-      </w:r>
-    </w:p>
-    <w:bookmarkEnd w:id="111"/>
-    <w:bookmarkStart w:id="112" w:name="ref-orne1969demand"/>
-    <w:p>
-      <w:pPr>
-        <w:pStyle w:val="Literaturverzeichnis"/>
-      </w:pPr>
-      <w:r>
-        <w:t xml:space="preserve">Orne, M. T. (1969). Demand characteristics and the concept of quasi-controls. In R. Rosenthal &amp; R. L. Rosnow (Eds.),</w:t>
-      </w:r>
-      <w:r>
-        <w:t xml:space="preserve"> </w:t>
-      </w:r>
-      <w:r>
-        <w:rPr>
-          <w:iCs/>
-          <w:i/>
-        </w:rPr>
-        <w:t xml:space="preserve">Artifacts in behavioral research</w:t>
-      </w:r>
-      <w:r>
-        <w:t xml:space="preserve"> </w:t>
-      </w:r>
-      <w:r>
-        <w:t xml:space="preserve">(pp. 143–179). New York, NY: Academic Press.</w:t>
-      </w:r>
-    </w:p>
-    <w:bookmarkEnd w:id="112"/>
-    <w:bookmarkStart w:id="114" w:name="ref-R-base"/>
-    <w:p>
-      <w:pPr>
-        <w:pStyle w:val="Literaturverzeichnis"/>
-      </w:pPr>
-      <w:r>
         <w:t xml:space="preserve">R Core Team. (2021).</w:t>
       </w:r>
       <w:r>
@@ -6977,7 +6866,7 @@
       <w:r>
         <w:t xml:space="preserve"> </w:t>
       </w:r>
-      <w:hyperlink r:id="rId113">
+      <w:hyperlink r:id="rId111">
         <w:r>
           <w:rPr>
             <w:rStyle w:val="Hyperlink"/>
@@ -6986,50 +6875,112 @@
         </w:r>
       </w:hyperlink>
     </w:p>
+    <w:bookmarkEnd w:id="112"/>
+    <w:bookmarkStart w:id="113" w:name="ref-riecken1962program"/>
+    <w:p>
+      <w:pPr>
+        <w:pStyle w:val="Literaturverzeichnis"/>
+      </w:pPr>
+      <w:r>
+        <w:t xml:space="preserve">Riecken, H. W. (1962). A program for research on experiments in social psychology. In N. W. Washburne (Ed.),</w:t>
+      </w:r>
+      <w:r>
+        <w:t xml:space="preserve"> </w:t>
+      </w:r>
+      <w:r>
+        <w:rPr>
+          <w:iCs/>
+          <w:i/>
+        </w:rPr>
+        <w:t xml:space="preserve">Decisions, values and groups</w:t>
+      </w:r>
+      <w:r>
+        <w:t xml:space="preserve"> </w:t>
+      </w:r>
+      <w:r>
+        <w:t xml:space="preserve">(Vol. 2, pp. 25–41). New York, NY: Pergamon Press.</w:t>
+      </w:r>
+    </w:p>
+    <w:bookmarkEnd w:id="113"/>
+    <w:bookmarkStart w:id="114" w:name="ref-rodgers2021evaluating"/>
+    <w:p>
+      <w:pPr>
+        <w:pStyle w:val="Literaturverzeichnis"/>
+      </w:pPr>
+      <w:r>
+        <w:t xml:space="preserve">Rodgers, M. A., &amp; Pustejovsky, J. E. (2021). Evaluating meta-analytic methods to detect selective reporting in the presence of dependent effect sizes.</w:t>
+      </w:r>
+      <w:r>
+        <w:t xml:space="preserve"> </w:t>
+      </w:r>
+      <w:r>
+        <w:rPr>
+          <w:iCs/>
+          <w:i/>
+        </w:rPr>
+        <w:t xml:space="preserve">Psychological Methods</w:t>
+      </w:r>
+      <w:r>
+        <w:t xml:space="preserve">,</w:t>
+      </w:r>
+      <w:r>
+        <w:t xml:space="preserve"> </w:t>
+      </w:r>
+      <w:r>
+        <w:rPr>
+          <w:iCs/>
+          <w:i/>
+        </w:rPr>
+        <w:t xml:space="preserve">26</w:t>
+      </w:r>
+      <w:r>
+        <w:t xml:space="preserve">(2), 141.</w:t>
+      </w:r>
+    </w:p>
     <w:bookmarkEnd w:id="114"/>
-    <w:bookmarkStart w:id="115" w:name="ref-riecken1962program"/>
+    <w:bookmarkStart w:id="115" w:name="ref-rosenberg1969conditions"/>
     <w:p>
       <w:pPr>
         <w:pStyle w:val="Literaturverzeichnis"/>
       </w:pPr>
       <w:r>
-        <w:t xml:space="preserve">Riecken, H. W. (1962). A program for research on experiments in social psychology. In N. W. Washburne (Ed.),</w:t>
-      </w:r>
-      <w:r>
-        <w:t xml:space="preserve"> </w:t>
-      </w:r>
-      <w:r>
-        <w:rPr>
-          <w:iCs/>
-          <w:i/>
-        </w:rPr>
-        <w:t xml:space="preserve">Decisions, values and groups</w:t>
-      </w:r>
-      <w:r>
-        <w:t xml:space="preserve"> </w:t>
-      </w:r>
-      <w:r>
-        <w:t xml:space="preserve">(Vol. 2, pp. 25–41). New York, NY: Pergamon Press.</w:t>
+        <w:t xml:space="preserve">Rosenberg, M. J. (1969). The conditions and consequences of evaluation apprehension. In R. Rosenthal &amp; R. L. Rosnow (Eds.),</w:t>
+      </w:r>
+      <w:r>
+        <w:t xml:space="preserve"> </w:t>
+      </w:r>
+      <w:r>
+        <w:rPr>
+          <w:iCs/>
+          <w:i/>
+        </w:rPr>
+        <w:t xml:space="preserve">Artifacts in behavioral research</w:t>
+      </w:r>
+      <w:r>
+        <w:t xml:space="preserve"> </w:t>
+      </w:r>
+      <w:r>
+        <w:t xml:space="preserve">(pp. 280–350). New York, NY: Academic Press.</w:t>
       </w:r>
     </w:p>
     <w:bookmarkEnd w:id="115"/>
-    <w:bookmarkStart w:id="116" w:name="ref-rodgers2021evaluating"/>
+    <w:bookmarkStart w:id="116" w:name="ref-rosnow1973mediation"/>
     <w:p>
       <w:pPr>
         <w:pStyle w:val="Literaturverzeichnis"/>
       </w:pPr>
       <w:r>
-        <w:t xml:space="preserve">Rodgers, M. A., &amp; Pustejovsky, J. E. (2021). Evaluating meta-analytic methods to detect selective reporting in the presence of dependent effect sizes.</w:t>
-      </w:r>
-      <w:r>
-        <w:t xml:space="preserve"> </w:t>
-      </w:r>
-      <w:r>
-        <w:rPr>
-          <w:iCs/>
-          <w:i/>
-        </w:rPr>
-        <w:t xml:space="preserve">Psychological Methods</w:t>
+        <w:t xml:space="preserve">Rosnow, R. L., &amp; Aiken, L. S. (1973). Mediation of artifacts in behavioral research.</w:t>
+      </w:r>
+      <w:r>
+        <w:t xml:space="preserve"> </w:t>
+      </w:r>
+      <w:r>
+        <w:rPr>
+          <w:iCs/>
+          <w:i/>
+        </w:rPr>
+        <w:t xml:space="preserve">Journal of Experimental Social Psychology</w:t>
       </w:r>
       <w:r>
         <w:t xml:space="preserve">,</w:t>
@@ -7042,46 +6993,115 @@
           <w:iCs/>
           <w:i/>
         </w:rPr>
-        <w:t xml:space="preserve">26</w:t>
-      </w:r>
-      <w:r>
-        <w:t xml:space="preserve">(2), 141.</w:t>
+        <w:t xml:space="preserve">9</w:t>
+      </w:r>
+      <w:r>
+        <w:t xml:space="preserve">(3), 181–201.</w:t>
       </w:r>
     </w:p>
     <w:bookmarkEnd w:id="116"/>
-    <w:bookmarkStart w:id="117" w:name="ref-rosenberg1969conditions"/>
+    <w:bookmarkStart w:id="117" w:name="ref-rosnow1997people"/>
     <w:p>
       <w:pPr>
         <w:pStyle w:val="Literaturverzeichnis"/>
       </w:pPr>
       <w:r>
-        <w:t xml:space="preserve">Rosenberg, M. J. (1969). The conditions and consequences of evaluation apprehension. In R. Rosenthal &amp; R. L. Rosnow (Eds.),</w:t>
-      </w:r>
-      <w:r>
-        <w:t xml:space="preserve"> </w:t>
-      </w:r>
-      <w:r>
-        <w:rPr>
-          <w:iCs/>
-          <w:i/>
-        </w:rPr>
-        <w:t xml:space="preserve">Artifacts in behavioral research</w:t>
-      </w:r>
-      <w:r>
-        <w:t xml:space="preserve"> </w:t>
-      </w:r>
-      <w:r>
-        <w:t xml:space="preserve">(pp. 280–350). New York, NY: Academic Press.</w:t>
+        <w:t xml:space="preserve">Rosnow, R. L., &amp; Rosenthal, R. (1997).</w:t>
+      </w:r>
+      <w:r>
+        <w:t xml:space="preserve"> </w:t>
+      </w:r>
+      <w:r>
+        <w:rPr>
+          <w:iCs/>
+          <w:i/>
+        </w:rPr>
+        <w:t xml:space="preserve">People studying people: Artifacts and ethics in behavioral research</w:t>
+      </w:r>
+      <w:r>
+        <w:t xml:space="preserve">. New York, NY: Freeman.</w:t>
       </w:r>
     </w:p>
     <w:bookmarkEnd w:id="117"/>
-    <w:bookmarkStart w:id="118" w:name="ref-rosnow1973mediation"/>
+    <w:bookmarkStart w:id="118" w:name="ref-schardt2007utilization"/>
     <w:p>
       <w:pPr>
         <w:pStyle w:val="Literaturverzeichnis"/>
       </w:pPr>
       <w:r>
-        <w:t xml:space="preserve">Rosnow, R. L., &amp; Aiken, L. S. (1973). Mediation of artifacts in behavioral research.</w:t>
+        <w:t xml:space="preserve">Schardt, C., Adams, M. B., Owens, T., Keitz, S., &amp; Fontelo, P. (2007). Utilization of the PICO framework to improve searching PubMed for clinical questions.</w:t>
+      </w:r>
+      <w:r>
+        <w:t xml:space="preserve"> </w:t>
+      </w:r>
+      <w:r>
+        <w:rPr>
+          <w:iCs/>
+          <w:i/>
+        </w:rPr>
+        <w:t xml:space="preserve">BMC Medical Informatics and Decision Making</w:t>
+      </w:r>
+      <w:r>
+        <w:t xml:space="preserve">,</w:t>
+      </w:r>
+      <w:r>
+        <w:t xml:space="preserve"> </w:t>
+      </w:r>
+      <w:r>
+        <w:rPr>
+          <w:iCs/>
+          <w:i/>
+        </w:rPr>
+        <w:t xml:space="preserve">7</w:t>
+      </w:r>
+      <w:r>
+        <w:t xml:space="preserve">(1), 1–6.</w:t>
+      </w:r>
+    </w:p>
+    <w:bookmarkEnd w:id="118"/>
+    <w:bookmarkStart w:id="119" w:name="ref-sharpe2016frightened"/>
+    <w:p>
+      <w:pPr>
+        <w:pStyle w:val="Literaturverzeichnis"/>
+      </w:pPr>
+      <w:r>
+        <w:t xml:space="preserve">Sharpe, D., &amp; Whelton, W. J. (2016). Frightened by an old scarecrow: The remarkable resilience of demand characteristics.</w:t>
+      </w:r>
+      <w:r>
+        <w:t xml:space="preserve"> </w:t>
+      </w:r>
+      <w:r>
+        <w:rPr>
+          <w:iCs/>
+          <w:i/>
+        </w:rPr>
+        <w:t xml:space="preserve">Review of General Psychology</w:t>
+      </w:r>
+      <w:r>
+        <w:t xml:space="preserve">,</w:t>
+      </w:r>
+      <w:r>
+        <w:t xml:space="preserve"> </w:t>
+      </w:r>
+      <w:r>
+        <w:rPr>
+          <w:iCs/>
+          <w:i/>
+        </w:rPr>
+        <w:t xml:space="preserve">20</w:t>
+      </w:r>
+      <w:r>
+        <w:t xml:space="preserve">(4), 349–368.</w:t>
+      </w:r>
+    </w:p>
+    <w:bookmarkEnd w:id="119"/>
+    <w:bookmarkStart w:id="120" w:name="ref-sigall1970cooperative"/>
+    <w:p>
+      <w:pPr>
+        <w:pStyle w:val="Literaturverzeichnis"/>
+      </w:pPr>
+      <w:r>
+        <w:t xml:space="preserve">Sigall, H., Aronson, E., &amp; Van Hoose, T. (1970). The cooperative subject: Myth or reality?</w:t>
       </w:r>
       <w:r>
         <w:t xml:space="preserve"> </w:t>
@@ -7104,53 +7124,66 @@
           <w:iCs/>
           <w:i/>
         </w:rPr>
-        <w:t xml:space="preserve">9</w:t>
-      </w:r>
-      <w:r>
-        <w:t xml:space="preserve">(3), 181–201.</w:t>
-      </w:r>
-    </w:p>
-    <w:bookmarkEnd w:id="118"/>
-    <w:bookmarkStart w:id="119" w:name="ref-rosnow1997people"/>
+        <w:t xml:space="preserve">6</w:t>
+      </w:r>
+      <w:r>
+        <w:t xml:space="preserve">(1), 1–10.</w:t>
+      </w:r>
+    </w:p>
+    <w:bookmarkEnd w:id="120"/>
+    <w:bookmarkStart w:id="121" w:name="ref-standing2008demonstration"/>
     <w:p>
       <w:pPr>
         <w:pStyle w:val="Literaturverzeichnis"/>
       </w:pPr>
       <w:r>
-        <w:t xml:space="preserve">Rosnow, R. L., &amp; Rosenthal, R. (1997).</w:t>
-      </w:r>
-      <w:r>
-        <w:t xml:space="preserve"> </w:t>
-      </w:r>
-      <w:r>
-        <w:rPr>
-          <w:iCs/>
-          <w:i/>
-        </w:rPr>
-        <w:t xml:space="preserve">People studying people: Artifacts and ethics in behavioral research</w:t>
-      </w:r>
-      <w:r>
-        <w:t xml:space="preserve">. New York, NY: Freeman.</w:t>
-      </w:r>
-    </w:p>
-    <w:bookmarkEnd w:id="119"/>
-    <w:bookmarkStart w:id="120" w:name="ref-schardt2007utilization"/>
+        <w:t xml:space="preserve">Standing, L. G., Verpaelst, C. C., &amp; Ulmer, B. K. (2008). A demonstration of nonlinear demand characteristics in the’mozart effect’experimental paradigm.</w:t>
+      </w:r>
+      <w:r>
+        <w:t xml:space="preserve"> </w:t>
+      </w:r>
+      <w:r>
+        <w:rPr>
+          <w:iCs/>
+          <w:i/>
+        </w:rPr>
+        <w:t xml:space="preserve">North American Journal of Psychology</w:t>
+      </w:r>
+      <w:r>
+        <w:t xml:space="preserve">,</w:t>
+      </w:r>
+      <w:r>
+        <w:t xml:space="preserve"> </w:t>
+      </w:r>
+      <w:r>
+        <w:rPr>
+          <w:iCs/>
+          <w:i/>
+        </w:rPr>
+        <w:t xml:space="preserve">10</w:t>
+      </w:r>
+      <w:r>
+        <w:t xml:space="preserve">(3), 553–566.</w:t>
+      </w:r>
+    </w:p>
+    <w:bookmarkEnd w:id="121"/>
+    <w:bookmarkStart w:id="122" w:name="ref-stanley2014meta"/>
     <w:p>
       <w:pPr>
         <w:pStyle w:val="Literaturverzeichnis"/>
       </w:pPr>
       <w:r>
-        <w:t xml:space="preserve">Schardt, C., Adams, M. B., Owens, T., Keitz, S., &amp; Fontelo, P. (2007). Utilization of the PICO framework to improve searching PubMed for clinical questions.</w:t>
-      </w:r>
-      <w:r>
-        <w:t xml:space="preserve"> </w:t>
-      </w:r>
-      <w:r>
-        <w:rPr>
-          <w:iCs/>
-          <w:i/>
-        </w:rPr>
-        <w:t xml:space="preserve">BMC Medical Informatics and Decision Making</w:t>
+        <w:t xml:space="preserve">Stanley, T. D., &amp; Doucouliagos, H. (2014). Meta-regression approximations to reduce publication selection bias.</w:t>
+      </w:r>
+      <w:r>
+        <w:t xml:space="preserve"> </w:t>
+      </w:r>
+      <w:r>
+        <w:rPr>
+          <w:iCs/>
+          <w:i/>
+        </w:rPr>
+        <w:t xml:space="preserve">Research Synthesis Methods</w:t>
       </w:r>
       <w:r>
         <w:t xml:space="preserve">,</w:t>
@@ -7163,30 +7196,30 @@
           <w:iCs/>
           <w:i/>
         </w:rPr>
-        <w:t xml:space="preserve">7</w:t>
-      </w:r>
-      <w:r>
-        <w:t xml:space="preserve">(1), 1–6.</w:t>
-      </w:r>
-    </w:p>
-    <w:bookmarkEnd w:id="120"/>
-    <w:bookmarkStart w:id="121" w:name="ref-sharpe2016frightened"/>
+        <w:t xml:space="preserve">5</w:t>
+      </w:r>
+      <w:r>
+        <w:t xml:space="preserve">(1), 60–78.</w:t>
+      </w:r>
+    </w:p>
+    <w:bookmarkEnd w:id="122"/>
+    <w:bookmarkStart w:id="123" w:name="ref-stewart2004placebo"/>
     <w:p>
       <w:pPr>
         <w:pStyle w:val="Literaturverzeichnis"/>
       </w:pPr>
       <w:r>
-        <w:t xml:space="preserve">Sharpe, D., &amp; Whelton, W. J. (2016). Frightened by an old scarecrow: The remarkable resilience of demand characteristics.</w:t>
-      </w:r>
-      <w:r>
-        <w:t xml:space="preserve"> </w:t>
-      </w:r>
-      <w:r>
-        <w:rPr>
-          <w:iCs/>
-          <w:i/>
-        </w:rPr>
-        <w:t xml:space="preserve">Review of General Psychology</w:t>
+        <w:t xml:space="preserve">Stewart-Williams, S., &amp; Podd, J. (2004). The placebo effect: Dissolving the expectancy versus conditioning debate.</w:t>
+      </w:r>
+      <w:r>
+        <w:t xml:space="preserve"> </w:t>
+      </w:r>
+      <w:r>
+        <w:rPr>
+          <w:iCs/>
+          <w:i/>
+        </w:rPr>
+        <w:t xml:space="preserve">Psychological Bulletin</w:t>
       </w:r>
       <w:r>
         <w:t xml:space="preserve">,</w:t>
@@ -7199,30 +7232,30 @@
           <w:iCs/>
           <w:i/>
         </w:rPr>
-        <w:t xml:space="preserve">20</w:t>
-      </w:r>
-      <w:r>
-        <w:t xml:space="preserve">(4), 349–368.</w:t>
-      </w:r>
-    </w:p>
-    <w:bookmarkEnd w:id="121"/>
-    <w:bookmarkStart w:id="122" w:name="ref-sigall1970cooperative"/>
+        <w:t xml:space="preserve">130</w:t>
+      </w:r>
+      <w:r>
+        <w:t xml:space="preserve">(2), 324–340.</w:t>
+      </w:r>
+    </w:p>
+    <w:bookmarkEnd w:id="123"/>
+    <w:bookmarkStart w:id="124" w:name="ref-strohmetz2008research"/>
     <w:p>
       <w:pPr>
         <w:pStyle w:val="Literaturverzeichnis"/>
       </w:pPr>
       <w:r>
-        <w:t xml:space="preserve">Sigall, H., Aronson, E., &amp; Van Hoose, T. (1970). The cooperative subject: Myth or reality?</w:t>
-      </w:r>
-      <w:r>
-        <w:t xml:space="preserve"> </w:t>
-      </w:r>
-      <w:r>
-        <w:rPr>
-          <w:iCs/>
-          <w:i/>
-        </w:rPr>
-        <w:t xml:space="preserve">Journal of Experimental Social Psychology</w:t>
+        <w:t xml:space="preserve">Strohmetz, D. B. (2008). Research artifacts and the social psychology of psychological experiments.</w:t>
+      </w:r>
+      <w:r>
+        <w:t xml:space="preserve"> </w:t>
+      </w:r>
+      <w:r>
+        <w:rPr>
+          <w:iCs/>
+          <w:i/>
+        </w:rPr>
+        <w:t xml:space="preserve">Social and Personality Psychology Compass</w:t>
       </w:r>
       <w:r>
         <w:t xml:space="preserve">,</w:t>
@@ -7235,30 +7268,30 @@
           <w:iCs/>
           <w:i/>
         </w:rPr>
-        <w:t xml:space="preserve">6</w:t>
-      </w:r>
-      <w:r>
-        <w:t xml:space="preserve">(1), 1–10.</w:t>
-      </w:r>
-    </w:p>
-    <w:bookmarkEnd w:id="122"/>
-    <w:bookmarkStart w:id="123" w:name="ref-standing2008demonstration"/>
+        <w:t xml:space="preserve">2</w:t>
+      </w:r>
+      <w:r>
+        <w:t xml:space="preserve">(2), 861–877.</w:t>
+      </w:r>
+    </w:p>
+    <w:bookmarkEnd w:id="124"/>
+    <w:bookmarkStart w:id="125" w:name="ref-vevea1995general"/>
     <w:p>
       <w:pPr>
         <w:pStyle w:val="Literaturverzeichnis"/>
       </w:pPr>
       <w:r>
-        <w:t xml:space="preserve">Standing, L. G., Verpaelst, C. C., &amp; Ulmer, B. K. (2008). A demonstration of nonlinear demand characteristics in the’mozart effect’experimental paradigm.</w:t>
-      </w:r>
-      <w:r>
-        <w:t xml:space="preserve"> </w:t>
-      </w:r>
-      <w:r>
-        <w:rPr>
-          <w:iCs/>
-          <w:i/>
-        </w:rPr>
-        <w:t xml:space="preserve">North American Journal of Psychology</w:t>
+        <w:t xml:space="preserve">Vevea, J. L., &amp; Hedges, L. V. (1995). A general linear model for estimating effect size in the presence of publication bias.</w:t>
+      </w:r>
+      <w:r>
+        <w:t xml:space="preserve"> </w:t>
+      </w:r>
+      <w:r>
+        <w:rPr>
+          <w:iCs/>
+          <w:i/>
+        </w:rPr>
+        <w:t xml:space="preserve">Psychometrika</w:t>
       </w:r>
       <w:r>
         <w:t xml:space="preserve">,</w:t>
@@ -7271,30 +7304,54 @@
           <w:iCs/>
           <w:i/>
         </w:rPr>
-        <w:t xml:space="preserve">10</w:t>
-      </w:r>
-      <w:r>
-        <w:t xml:space="preserve">(3), 553–566.</w:t>
-      </w:r>
-    </w:p>
-    <w:bookmarkEnd w:id="123"/>
-    <w:bookmarkStart w:id="124" w:name="ref-stanley2014meta"/>
+        <w:t xml:space="preserve">60</w:t>
+      </w:r>
+      <w:r>
+        <w:t xml:space="preserve">(3), 419–435.</w:t>
+      </w:r>
+    </w:p>
+    <w:bookmarkEnd w:id="125"/>
+    <w:bookmarkStart w:id="127" w:name="ref-R-metafor"/>
     <w:p>
       <w:pPr>
         <w:pStyle w:val="Literaturverzeichnis"/>
       </w:pPr>
       <w:r>
-        <w:t xml:space="preserve">Stanley, T. D., &amp; Doucouliagos, H. (2014). Meta-regression approximations to reduce publication selection bias.</w:t>
-      </w:r>
-      <w:r>
-        <w:t xml:space="preserve"> </w:t>
-      </w:r>
-      <w:r>
-        <w:rPr>
-          <w:iCs/>
-          <w:i/>
-        </w:rPr>
-        <w:t xml:space="preserve">Research Synthesis Methods</w:t>
+        <w:t xml:space="preserve">Viechtbauer, W. (2010). Conducting meta-analyses in</w:t>
+      </w:r>
+      <w:r>
+        <w:t xml:space="preserve"> </w:t>
+      </w:r>
+      <w:r>
+        <w:t xml:space="preserve">R</w:t>
+      </w:r>
+      <w:r>
+        <w:t xml:space="preserve"> </w:t>
+      </w:r>
+      <w:r>
+        <w:t xml:space="preserve">with the</w:t>
+      </w:r>
+      <w:r>
+        <w:t xml:space="preserve"> </w:t>
+      </w:r>
+      <w:r>
+        <w:t xml:space="preserve">metafor</w:t>
+      </w:r>
+      <w:r>
+        <w:t xml:space="preserve"> </w:t>
+      </w:r>
+      <w:r>
+        <w:t xml:space="preserve">package.</w:t>
+      </w:r>
+      <w:r>
+        <w:t xml:space="preserve"> </w:t>
+      </w:r>
+      <w:r>
+        <w:rPr>
+          <w:iCs/>
+          <w:i/>
+        </w:rPr>
+        <w:t xml:space="preserve">Journal of Statistical Software</w:t>
       </w:r>
       <w:r>
         <w:t xml:space="preserve">,</w:t>
@@ -7307,174 +7364,6 @@
           <w:iCs/>
           <w:i/>
         </w:rPr>
-        <w:t xml:space="preserve">5</w:t>
-      </w:r>
-      <w:r>
-        <w:t xml:space="preserve">(1), 60–78.</w:t>
-      </w:r>
-    </w:p>
-    <w:bookmarkEnd w:id="124"/>
-    <w:bookmarkStart w:id="125" w:name="ref-stewart2004placebo"/>
-    <w:p>
-      <w:pPr>
-        <w:pStyle w:val="Literaturverzeichnis"/>
-      </w:pPr>
-      <w:r>
-        <w:t xml:space="preserve">Stewart-Williams, S., &amp; Podd, J. (2004). The placebo effect: Dissolving the expectancy versus conditioning debate.</w:t>
-      </w:r>
-      <w:r>
-        <w:t xml:space="preserve"> </w:t>
-      </w:r>
-      <w:r>
-        <w:rPr>
-          <w:iCs/>
-          <w:i/>
-        </w:rPr>
-        <w:t xml:space="preserve">Psychological Bulletin</w:t>
-      </w:r>
-      <w:r>
-        <w:t xml:space="preserve">,</w:t>
-      </w:r>
-      <w:r>
-        <w:t xml:space="preserve"> </w:t>
-      </w:r>
-      <w:r>
-        <w:rPr>
-          <w:iCs/>
-          <w:i/>
-        </w:rPr>
-        <w:t xml:space="preserve">130</w:t>
-      </w:r>
-      <w:r>
-        <w:t xml:space="preserve">(2), 324–340.</w:t>
-      </w:r>
-    </w:p>
-    <w:bookmarkEnd w:id="125"/>
-    <w:bookmarkStart w:id="126" w:name="ref-strohmetz2008research"/>
-    <w:p>
-      <w:pPr>
-        <w:pStyle w:val="Literaturverzeichnis"/>
-      </w:pPr>
-      <w:r>
-        <w:t xml:space="preserve">Strohmetz, D. B. (2008). Research artifacts and the social psychology of psychological experiments.</w:t>
-      </w:r>
-      <w:r>
-        <w:t xml:space="preserve"> </w:t>
-      </w:r>
-      <w:r>
-        <w:rPr>
-          <w:iCs/>
-          <w:i/>
-        </w:rPr>
-        <w:t xml:space="preserve">Social and Personality Psychology Compass</w:t>
-      </w:r>
-      <w:r>
-        <w:t xml:space="preserve">,</w:t>
-      </w:r>
-      <w:r>
-        <w:t xml:space="preserve"> </w:t>
-      </w:r>
-      <w:r>
-        <w:rPr>
-          <w:iCs/>
-          <w:i/>
-        </w:rPr>
-        <w:t xml:space="preserve">2</w:t>
-      </w:r>
-      <w:r>
-        <w:t xml:space="preserve">(2), 861–877.</w:t>
-      </w:r>
-    </w:p>
-    <w:bookmarkEnd w:id="126"/>
-    <w:bookmarkStart w:id="127" w:name="ref-vevea1995general"/>
-    <w:p>
-      <w:pPr>
-        <w:pStyle w:val="Literaturverzeichnis"/>
-      </w:pPr>
-      <w:r>
-        <w:t xml:space="preserve">Vevea, J. L., &amp; Hedges, L. V. (1995). A general linear model for estimating effect size in the presence of publication bias.</w:t>
-      </w:r>
-      <w:r>
-        <w:t xml:space="preserve"> </w:t>
-      </w:r>
-      <w:r>
-        <w:rPr>
-          <w:iCs/>
-          <w:i/>
-        </w:rPr>
-        <w:t xml:space="preserve">Psychometrika</w:t>
-      </w:r>
-      <w:r>
-        <w:t xml:space="preserve">,</w:t>
-      </w:r>
-      <w:r>
-        <w:t xml:space="preserve"> </w:t>
-      </w:r>
-      <w:r>
-        <w:rPr>
-          <w:iCs/>
-          <w:i/>
-        </w:rPr>
-        <w:t xml:space="preserve">60</w:t>
-      </w:r>
-      <w:r>
-        <w:t xml:space="preserve">(3), 419–435.</w:t>
-      </w:r>
-    </w:p>
-    <w:bookmarkEnd w:id="127"/>
-    <w:bookmarkStart w:id="129" w:name="ref-R-metafor"/>
-    <w:p>
-      <w:pPr>
-        <w:pStyle w:val="Literaturverzeichnis"/>
-      </w:pPr>
-      <w:r>
-        <w:t xml:space="preserve">Viechtbauer, W. (2010). Conducting meta-analyses in</w:t>
-      </w:r>
-      <w:r>
-        <w:t xml:space="preserve"> </w:t>
-      </w:r>
-      <w:r>
-        <w:t xml:space="preserve">R</w:t>
-      </w:r>
-      <w:r>
-        <w:t xml:space="preserve"> </w:t>
-      </w:r>
-      <w:r>
-        <w:t xml:space="preserve">with the</w:t>
-      </w:r>
-      <w:r>
-        <w:t xml:space="preserve"> </w:t>
-      </w:r>
-      <w:r>
-        <w:t xml:space="preserve">metafor</w:t>
-      </w:r>
-      <w:r>
-        <w:t xml:space="preserve"> </w:t>
-      </w:r>
-      <w:r>
-        <w:t xml:space="preserve">package.</w:t>
-      </w:r>
-      <w:r>
-        <w:t xml:space="preserve"> </w:t>
-      </w:r>
-      <w:r>
-        <w:rPr>
-          <w:iCs/>
-          <w:i/>
-        </w:rPr>
-        <w:t xml:space="preserve">Journal of Statistical Software</w:t>
-      </w:r>
-      <w:r>
-        <w:t xml:space="preserve">,</w:t>
-      </w:r>
-      <w:r>
-        <w:t xml:space="preserve"> </w:t>
-      </w:r>
-      <w:r>
-        <w:rPr>
-          <w:iCs/>
-          <w:i/>
-        </w:rPr>
         <w:t xml:space="preserve">36</w:t>
       </w:r>
       <w:r>
@@ -7483,7 +7372,7 @@
       <w:r>
         <w:t xml:space="preserve"> </w:t>
       </w:r>
-      <w:hyperlink r:id="rId128">
+      <w:hyperlink r:id="rId126">
         <w:r>
           <w:rPr>
             <w:rStyle w:val="Hyperlink"/>
@@ -7492,81 +7381,81 @@
         </w:r>
       </w:hyperlink>
     </w:p>
+    <w:bookmarkEnd w:id="127"/>
+    <w:bookmarkStart w:id="128" w:name="ref-yarkoni2017choosing"/>
+    <w:p>
+      <w:pPr>
+        <w:pStyle w:val="Literaturverzeichnis"/>
+      </w:pPr>
+      <w:r>
+        <w:t xml:space="preserve">Yarkoni, T., &amp; Westfall, J. (2017). Choosing prediction over explanation in psychology: Lessons from machine learning.</w:t>
+      </w:r>
+      <w:r>
+        <w:t xml:space="preserve"> </w:t>
+      </w:r>
+      <w:r>
+        <w:rPr>
+          <w:iCs/>
+          <w:i/>
+        </w:rPr>
+        <w:t xml:space="preserve">Perspectives on Psychological Science</w:t>
+      </w:r>
+      <w:r>
+        <w:t xml:space="preserve">,</w:t>
+      </w:r>
+      <w:r>
+        <w:t xml:space="preserve"> </w:t>
+      </w:r>
+      <w:r>
+        <w:rPr>
+          <w:iCs/>
+          <w:i/>
+        </w:rPr>
+        <w:t xml:space="preserve">12</w:t>
+      </w:r>
+      <w:r>
+        <w:t xml:space="preserve">(6), 1100–1122.</w:t>
+      </w:r>
+    </w:p>
+    <w:bookmarkEnd w:id="128"/>
+    <w:bookmarkStart w:id="129" w:name="ref-zion2018mindsets"/>
+    <w:p>
+      <w:pPr>
+        <w:pStyle w:val="Literaturverzeichnis"/>
+      </w:pPr>
+      <w:r>
+        <w:t xml:space="preserve">Zion, S. R., &amp; Crum, A. J. (2018). Mindsets matter: A new framework for harnessing the placebo effect in modern medicine.</w:t>
+      </w:r>
+      <w:r>
+        <w:t xml:space="preserve"> </w:t>
+      </w:r>
+      <w:r>
+        <w:rPr>
+          <w:iCs/>
+          <w:i/>
+        </w:rPr>
+        <w:t xml:space="preserve">International Review of Neurobiology</w:t>
+      </w:r>
+      <w:r>
+        <w:t xml:space="preserve">,</w:t>
+      </w:r>
+      <w:r>
+        <w:t xml:space="preserve"> </w:t>
+      </w:r>
+      <w:r>
+        <w:rPr>
+          <w:iCs/>
+          <w:i/>
+        </w:rPr>
+        <w:t xml:space="preserve">138</w:t>
+      </w:r>
+      <w:r>
+        <w:t xml:space="preserve">, 137–160.</w:t>
+      </w:r>
+    </w:p>
     <w:bookmarkEnd w:id="129"/>
-    <w:bookmarkStart w:id="130" w:name="ref-yarkoni2017choosing"/>
-    <w:p>
-      <w:pPr>
-        <w:pStyle w:val="Literaturverzeichnis"/>
-      </w:pPr>
-      <w:r>
-        <w:t xml:space="preserve">Yarkoni, T., &amp; Westfall, J. (2017). Choosing prediction over explanation in psychology: Lessons from machine learning.</w:t>
-      </w:r>
-      <w:r>
-        <w:t xml:space="preserve"> </w:t>
-      </w:r>
-      <w:r>
-        <w:rPr>
-          <w:iCs/>
-          <w:i/>
-        </w:rPr>
-        <w:t xml:space="preserve">Perspectives on Psychological Science</w:t>
-      </w:r>
-      <w:r>
-        <w:t xml:space="preserve">,</w:t>
-      </w:r>
-      <w:r>
-        <w:t xml:space="preserve"> </w:t>
-      </w:r>
-      <w:r>
-        <w:rPr>
-          <w:iCs/>
-          <w:i/>
-        </w:rPr>
-        <w:t xml:space="preserve">12</w:t>
-      </w:r>
-      <w:r>
-        <w:t xml:space="preserve">(6), 1100–1122.</w:t>
-      </w:r>
-    </w:p>
     <w:bookmarkEnd w:id="130"/>
-    <w:bookmarkStart w:id="131" w:name="ref-zion2018mindsets"/>
-    <w:p>
-      <w:pPr>
-        <w:pStyle w:val="Literaturverzeichnis"/>
-      </w:pPr>
-      <w:r>
-        <w:t xml:space="preserve">Zion, S. R., &amp; Crum, A. J. (2018). Mindsets matter: A new framework for harnessing the placebo effect in modern medicine.</w:t>
-      </w:r>
-      <w:r>
-        <w:t xml:space="preserve"> </w:t>
-      </w:r>
-      <w:r>
-        <w:rPr>
-          <w:iCs/>
-          <w:i/>
-        </w:rPr>
-        <w:t xml:space="preserve">International Review of Neurobiology</w:t>
-      </w:r>
-      <w:r>
-        <w:t xml:space="preserve">,</w:t>
-      </w:r>
-      <w:r>
-        <w:t xml:space="preserve"> </w:t>
-      </w:r>
-      <w:r>
-        <w:rPr>
-          <w:iCs/>
-          <w:i/>
-        </w:rPr>
-        <w:t xml:space="preserve">138</w:t>
-      </w:r>
-      <w:r>
-        <w:t xml:space="preserve">, 137–160.</w:t>
-      </w:r>
-    </w:p>
     <w:bookmarkEnd w:id="131"/>
-    <w:bookmarkEnd w:id="132"/>
-    <w:bookmarkEnd w:id="133"/>
     <w:sectPr>
       <w:headerReference r:id="rId10" w:type="even"/>
       <w:headerReference r:id="rId9" w:type="default"/>
@@ -7695,6 +7584,37 @@
       </w:r>
       <w:r>
         <w:t xml:space="preserve">= .10, .30, .50, .70, and .90. These sensitivity analyses did not change our overall conclusion about publication bias, so we do not discuss them.</w:t>
+      </w:r>
+    </w:p>
+  </w:footnote>
+  <w:footnote w:id="56">
+    <w:p>
+      <w:pPr>
+        <w:pStyle w:val="Funotentext"/>
+      </w:pPr>
+      <w:r>
+        <w:rPr>
+          <w:rStyle w:val="Funotenzeichen"/>
+        </w:rPr>
+        <w:footnoteRef/>
+      </w:r>
+      <w:r>
+        <w:t xml:space="preserve"> </w:t>
+      </w:r>
+      <w:r>
+        <w:t xml:space="preserve">For Study 2, we did not create a vignette for</w:t>
+      </w:r>
+      <w:r>
+        <w:t xml:space="preserve"> </w:t>
+      </w:r>
+      <w:r>
+        <w:t xml:space="preserve">Larsen and McGraw (2011)</w:t>
+      </w:r>
+      <w:r>
+        <w:t xml:space="preserve"> </w:t>
+      </w:r>
+      <w:r>
+        <w:t xml:space="preserve">because this record was identified after the study was complete.</w:t>
       </w:r>
     </w:p>
   </w:footnote>

</xml_diff>

<commit_message>
Revised manuscript is ready for Mike
</commit_message>
<xml_diff>
--- a/metaware_manuscript.docx
+++ b/metaware_manuscript.docx
@@ -247,7 +247,7 @@
         <w:pStyle w:val="Textkrper"/>
       </w:pPr>
       <w:r>
-        <w:t xml:space="preserve">Demand characteristics are a fundamental methodological concern in experimental psychology. Yet, little is known about the direction, magnitude, consistency, and mechanisms underlying their effects. We conducted a meta-analysis of 195 effect sizes from 40 studies that provided strict experimental tests of demand effects by manipulating the hypothesis communicated to participants. Results indicated that demand characteristics tend to produce small increases in hypothesis-consistent responding (</w:t>
+        <w:t xml:space="preserve">Demand characteristics are a fundamental methodological concern in experimental psychology. Yet, little is known about the direction, magnitude, consistency, and mechanisms underlying their effects. We conducted a meta-analysis of 195 effect sizes from 40 studies that provided strict experimental tests of demand effects by manipulating the hypothesis communicated to participants. Results indicated that demand characteristics tend to produce small overall increases in hypothesis-consistent responding (</w:t>
       </w:r>
       <w:r>
         <w:rPr>
@@ -330,7 +330,7 @@
         <w:t xml:space="preserve">in</w:t>
       </w:r>
       <w:r>
-        <w:t xml:space="preserve">consistent responding). Contrary to common belief, we did not find evidence that demand effects were driven by participants’ motivation or opportunity to adjust their responses. We did, however, find robust evidence that such effects are driven by participants’ expectancies, as in placebo effects. Similar findings emerged in a direct replication of a study included in the meta-analysis. Taken together, results challenge conventional beliefs about the mechanisms underlying the effects of demand characteristics. Furthermore, they underscore the importance of considering both response bias and placebo effects when estimating causal relationships.</w:t>
+        <w:t xml:space="preserve">consistent responding). Contrary to conventional motivation accounts, we did not find evidence that demand effects were driven by participants’ motivation or opportunity to adjust their responses. We did, however, find robust evidence for expectancy accounts that emphasize the role of participants’ expectancies about the hypothesized effects. Similar findings emerged in a direct replication of a study included in the meta-analysis. Taken together, results underscore the importance of considering both motivation- and expectancy-based artifacts when estimating causal relationships.</w:t>
       </w:r>
     </w:p>
     <w:p>
@@ -348,7 +348,7 @@
         <w:t xml:space="preserve"> </w:t>
       </w:r>
       <w:r>
-        <w:t xml:space="preserve">demand characteristics, placebo, mindsets, research methods, meta-analysis</w:t>
+        <w:t xml:space="preserve">demand characteristics, expectancies, placebo, research methods, meta-analysis</w:t>
       </w:r>
     </w:p>
     <w:p>
@@ -377,7 +377,7 @@
         <w:t xml:space="preserve">methodological artifact</w:t>
       </w:r>
       <w:r>
-        <w:t xml:space="preserve">. They explain that this artifact sometimes causes researchers to detect an effect that’s not real, and other times causes them to miss an effect that is real; that it sometimes biases estimates upward and other times downward. They then offer a confession: the artifact doesn’t always impact their conclusions, and they don’t know why. Sometimes the artifact seems to matter, other times it doesn’t – and its underlying mechanisms are poorly understood.</w:t>
+        <w:t xml:space="preserve">. They explain that this artifact sometimes causes researchers to detect an effect that’s not real, and other times causes them to miss an effect that is real; that it sometimes biases estimates upward and other times downward. Then, they offer a confession: the artifact doesn’t always impact their conclusions, and they don’t know why. Sometimes the artifact seems to matter, other times it doesn’t – and its underlying mechanisms are poorly understood.</w:t>
       </w:r>
     </w:p>
     <w:p>
@@ -436,7 +436,7 @@
         <w:t xml:space="preserve"> </w:t>
       </w:r>
       <w:r>
-        <w:t xml:space="preserve">– and use these cues to help the experimenter confirm their hypothesis</w:t>
+        <w:t xml:space="preserve">– and generally use these cues to help the experimenter confirm their hypothesis</w:t>
       </w:r>
       <w:r>
         <w:t xml:space="preserve"> </w:t>
@@ -514,10 +514,10 @@
         <w:t xml:space="preserve">(Sharpe &amp; Whelton, 2016)</w:t>
       </w:r>
       <w:r>
-        <w:t xml:space="preserve">, but the magnitude, direction, and consistency of their effects remain unclear. In the present paper, we use meta-analysis and replication to take stock of what we know about these demand characteristics. We begin by briefly reviewing mechanisms theorized to underlie their effects.</w:t>
-      </w:r>
-    </w:p>
-    <w:bookmarkStart w:id="25" w:name="Xa0d64ece604650f58e403bddeb4af76aa562f5e"/>
+        <w:t xml:space="preserve">, but the magnitude, direction, and consistency of their effects remain unclear. In the present paper, we use meta-analysis and replication to take stock of what we know about these demand characteristics. We begin by briefly reviewing mechanisms commonly theorized to underlie their effects.</w:t>
+      </w:r>
+    </w:p>
+    <w:bookmarkStart w:id="26" w:name="Xa0d64ece604650f58e403bddeb4af76aa562f5e"/>
     <w:p>
       <w:pPr>
         <w:pStyle w:val="berschrift2"/>
@@ -531,32 +531,40 @@
         <w:pStyle w:val="FirstParagraph"/>
       </w:pPr>
       <w:r>
-        <w:t xml:space="preserve">Historically, there has been little agreement about how demand characteristics alter participant responses</w:t>
-      </w:r>
-      <w:r>
-        <w:t xml:space="preserve"> </w:t>
-      </w:r>
-      <w:r>
-        <w:t xml:space="preserve">(for a recent review, see Corneille &amp; Lush, 2022)</w:t>
-      </w:r>
-      <w:r>
-        <w:t xml:space="preserve">. In the present work, we focus on two oft-discussed mechanisms: response biases and placebo effects. We define</w:t>
-      </w:r>
-      <w:r>
-        <w:t xml:space="preserve"> </w:t>
-      </w:r>
-      <w:r>
-        <w:rPr>
-          <w:iCs/>
-          <w:i/>
-        </w:rPr>
-        <w:t xml:space="preserve">response biases</w:t>
-      </w:r>
-      <w:r>
-        <w:t xml:space="preserve"> </w:t>
-      </w:r>
-      <w:r>
-        <w:t xml:space="preserve">as changes mediated by relatively deliberate changes that participants make to their responses</w:t>
+        <w:t xml:space="preserve">Historically, there has been little agreement about how demand characteristics alter participant responses. A detailed review of such disagreements is outside the scope of our quantitative review</w:t>
+      </w:r>
+      <w:r>
+        <w:t xml:space="preserve"> </w:t>
+      </w:r>
+      <w:r>
+        <w:t xml:space="preserve">(but see Corneille &amp; Lush, 2022)</w:t>
+      </w:r>
+      <w:r>
+        <w:t xml:space="preserve">, which instead focuses on two broad classes of commonly-discussed mechanisms: motivations and expectancies.</w:t>
+      </w:r>
+    </w:p>
+    <w:p>
+      <w:pPr>
+        <w:pStyle w:val="Textkrper"/>
+      </w:pPr>
+      <w:r>
+        <w:t xml:space="preserve">Broadly speaking,</w:t>
+      </w:r>
+      <w:r>
+        <w:t xml:space="preserve"> </w:t>
+      </w:r>
+      <w:r>
+        <w:rPr>
+          <w:iCs/>
+          <w:i/>
+        </w:rPr>
+        <w:t xml:space="preserve">motivation accounts</w:t>
+      </w:r>
+      <w:r>
+        <w:t xml:space="preserve"> </w:t>
+      </w:r>
+      <w:r>
+        <w:t xml:space="preserve">posit that demand effects are mediated by participants’ motivation (or lack thereof) to provide hypothesis-consistent responses</w:t>
       </w:r>
       <w:r>
         <w:t xml:space="preserve"> </w:t>
@@ -565,20 +573,23 @@
         <w:t xml:space="preserve">(Rosnow &amp; Aiken, 1973; Strohmetz, 2008)</w:t>
       </w:r>
       <w:r>
-        <w:t xml:space="preserve">. We distinguish these response biases from</w:t>
-      </w:r>
-      <w:r>
-        <w:t xml:space="preserve"> </w:t>
-      </w:r>
-      <w:r>
-        <w:rPr>
-          <w:iCs/>
-          <w:i/>
-        </w:rPr>
-        <w:t xml:space="preserve">placebo effects</w:t>
-      </w:r>
-      <w:r>
-        <w:t xml:space="preserve">: changes mediated by the relatively automatic activation of expectancies and/or conditioned responses</w:t>
+        <w:t xml:space="preserve">, and</w:t>
+      </w:r>
+      <w:r>
+        <w:t xml:space="preserve"> </w:t>
+      </w:r>
+      <w:r>
+        <w:rPr>
+          <w:iCs/>
+          <w:i/>
+        </w:rPr>
+        <w:t xml:space="preserve">expectancy accounts</w:t>
+      </w:r>
+      <w:r>
+        <w:t xml:space="preserve"> </w:t>
+      </w:r>
+      <w:r>
+        <w:t xml:space="preserve">posit that such effects are mediated by the extent to which participants expect the hypothesized effect to emerge</w:t>
       </w:r>
       <w:r>
         <w:t xml:space="preserve"> </w:t>
@@ -587,7 +598,37 @@
         <w:t xml:space="preserve">(Stewart-Williams &amp; Podd, 2004; Zion &amp; Crum, 2018)</w:t>
       </w:r>
       <w:r>
-        <w:t xml:space="preserve">. As an example of this distinction, imagine that a participant knows that a researcher expects an intervention to boost mood. Response bias, on one hand, would involve a change in participants’ self-reported mood without a concomitant change in actual mood. Placebo effects, on the other hand, would entail an actual change in mood.</w:t>
+        <w:t xml:space="preserve">. As an example of this distinction, imagine that a participant knows that a researcher expects an intervention to boost mood. On one hand, a motivation account might predict that participants will intentionally adjust their mood reports because they are motivated to help the experimenter confirm their hypothesis (an idea sometimes referred to as a</w:t>
+      </w:r>
+      <w:r>
+        <w:t xml:space="preserve"> </w:t>
+      </w:r>
+      <w:r>
+        <w:t xml:space="preserve">“</w:t>
+      </w:r>
+      <w:r>
+        <w:t xml:space="preserve">good subject effect</w:t>
+      </w:r>
+      <w:r>
+        <w:t xml:space="preserve">”</w:t>
+      </w:r>
+      <w:r>
+        <w:t xml:space="preserve">). On the other hand, an expectancy account might predict that participants will unintentionally experience a change in mood due to the relatively automatic activation of expectancies and/or conditioned responses (an idea sometimes referred to as a</w:t>
+      </w:r>
+      <w:r>
+        <w:t xml:space="preserve"> </w:t>
+      </w:r>
+      <w:r>
+        <w:t xml:space="preserve">“</w:t>
+      </w:r>
+      <w:r>
+        <w:t xml:space="preserve">placebo effect</w:t>
+      </w:r>
+      <w:r>
+        <w:t xml:space="preserve">”</w:t>
+      </w:r>
+      <w:r>
+        <w:t xml:space="preserve">).</w:t>
       </w:r>
     </w:p>
     <w:p>
@@ -595,7 +636,7 @@
         <w:pStyle w:val="Textkrper"/>
       </w:pPr>
       <w:r>
-        <w:t xml:space="preserve">One of the most influential frameworks for conceptualizing demand characteristics as response biases was developed by</w:t>
+        <w:t xml:space="preserve">One of the most influential motivation accounts of demand characteristics was developed by</w:t>
       </w:r>
       <w:r>
         <w:t xml:space="preserve"> </w:t>
@@ -654,118 +695,43 @@
         <w:t xml:space="preserve"> </w:t>
       </w:r>
       <w:r>
-        <w:t xml:space="preserve">theorized that subsequent response bias is driven by participants’ motivation (or lack thereof) to provide hypothesis-consistent responses. Many readers may be familiar with early conceptualizations of demand characteristics, which posited that participants adjust their responses to (a) help the researcher confirm their hypothesis [</w:t>
-      </w:r>
-      <w:r>
-        <w:t xml:space="preserve">“</w:t>
-      </w:r>
-      <w:r>
-        <w:t xml:space="preserve">good subjects</w:t>
-      </w:r>
-      <w:r>
-        <w:t xml:space="preserve">”</w:t>
-      </w:r>
-      <w:r>
-        <w:t xml:space="preserve">;</w:t>
-      </w:r>
-      <w:r>
-        <w:t xml:space="preserve"> </w:t>
-      </w:r>
-      <w:r>
-        <w:t xml:space="preserve">Orne (1962)</w:t>
-      </w:r>
-      <w:r>
-        <w:t xml:space="preserve">], (b) receive positive evaluations [</w:t>
-      </w:r>
-      <w:r>
-        <w:t xml:space="preserve">“</w:t>
-      </w:r>
-      <w:r>
-        <w:t xml:space="preserve">apprehensive subjects</w:t>
-      </w:r>
-      <w:r>
-        <w:t xml:space="preserve">”</w:t>
-      </w:r>
-      <w:r>
-        <w:t xml:space="preserve">;</w:t>
-      </w:r>
-      <w:r>
-        <w:t xml:space="preserve"> </w:t>
-      </w:r>
-      <w:r>
-        <w:t xml:space="preserve">Riecken (1962)</w:t>
-      </w:r>
-      <w:r>
-        <w:t xml:space="preserve">;</w:t>
-      </w:r>
-      <w:r>
-        <w:t xml:space="preserve"> </w:t>
-      </w:r>
-      <w:r>
-        <w:t xml:space="preserve">Rosenberg (1969)</w:t>
-      </w:r>
-      <w:r>
-        <w:t xml:space="preserve">;</w:t>
-      </w:r>
-      <w:r>
-        <w:t xml:space="preserve"> </w:t>
-      </w:r>
-      <w:r>
-        <w:t xml:space="preserve">Sigall, Aronson, and Van Hoose (1970)</w:t>
-      </w:r>
-      <w:r>
-        <w:t xml:space="preserve">], (c) interfere with the purpose of the study [</w:t>
-      </w:r>
-      <w:r>
-        <w:t xml:space="preserve">“</w:t>
-      </w:r>
-      <w:r>
-        <w:t xml:space="preserve">negativistic subjects</w:t>
-      </w:r>
-      <w:r>
-        <w:t xml:space="preserve">”</w:t>
-      </w:r>
-      <w:r>
-        <w:t xml:space="preserve">;</w:t>
-      </w:r>
-      <w:r>
-        <w:t xml:space="preserve"> </w:t>
-      </w:r>
-      <w:r>
-        <w:t xml:space="preserve">Cook et al. (1970)</w:t>
-      </w:r>
-      <w:r>
-        <w:t xml:space="preserve">;</w:t>
-      </w:r>
-      <w:r>
-        <w:t xml:space="preserve"> </w:t>
-      </w:r>
-      <w:r>
-        <w:t xml:space="preserve">Masling (1966)</w:t>
-      </w:r>
-      <w:r>
-        <w:t xml:space="preserve">], or (d) follow directions as closely as possible [</w:t>
-      </w:r>
-      <w:r>
-        <w:t xml:space="preserve">“</w:t>
-      </w:r>
-      <w:r>
-        <w:t xml:space="preserve">faithful subjects</w:t>
-      </w:r>
-      <w:r>
-        <w:t xml:space="preserve">”</w:t>
-      </w:r>
-      <w:r>
-        <w:t xml:space="preserve">;</w:t>
-      </w:r>
-      <w:r>
-        <w:t xml:space="preserve"> </w:t>
-      </w:r>
-      <w:r>
-        <w:t xml:space="preserve">Fillenbaun and Frey (1970)</w:t>
-      </w:r>
-      <w:r>
-        <w:t xml:space="preserve">].</w:t>
+        <w:t xml:space="preserve">theorized that subsequent changes in participants’ responses are driven by their motivation (or lack thereof) to provide hypothesis-consistent responses. Many readers may be familiar with early conceptualizations of demand characteristics, which posited that participants are motivated to adjust their responses to (a) help the researcher confirm their hypothesis</w:t>
+      </w:r>
+      <w:r>
+        <w:t xml:space="preserve"> </w:t>
+      </w:r>
+      <w:r>
+        <w:t xml:space="preserve">(Orne, 1962)</w:t>
+      </w:r>
+      <w:r>
+        <w:t xml:space="preserve">, (b) receive positive evaluations</w:t>
+      </w:r>
+      <w:r>
+        <w:t xml:space="preserve"> </w:t>
+      </w:r>
+      <w:r>
+        <w:t xml:space="preserve">(Riecken, 1962; Rosenberg, 1969; Sigall, Aronson, &amp; Van Hoose, 1970)</w:t>
+      </w:r>
+      <w:r>
+        <w:t xml:space="preserve">, (c) interfere with the purpose of the study</w:t>
+      </w:r>
+      <w:r>
+        <w:t xml:space="preserve"> </w:t>
+      </w:r>
+      <w:r>
+        <w:t xml:space="preserve">(Cook et al., 1970; Masling, 1966)</w:t>
+      </w:r>
+      <w:r>
+        <w:t xml:space="preserve">, or (d) follow directions as closely as possible</w:t>
+      </w:r>
+      <w:r>
+        <w:t xml:space="preserve"> </w:t>
+      </w:r>
+      <w:r>
+        <w:t xml:space="preserve">(Fillenbaun &amp; Frey, 1970)</w:t>
+      </w:r>
+      <w:r>
+        <w:t xml:space="preserve">.</w:t>
       </w:r>
       <w:r>
         <w:t xml:space="preserve"> </w:t>
@@ -774,7 +740,7 @@
         <w:t xml:space="preserve">Rosnow and Rosenthal (1997)</w:t>
       </w:r>
       <w:r>
-        <w:t xml:space="preserve">, however, advanced these ideas by demonstrating that participants have multiple shifting goals in mind when they conceptualize their roles as subjects</w:t>
+        <w:t xml:space="preserve">, however, advanced these ideas by demonstrating that participants have multiple shifting motivations in mind when they conceptualize their roles as subjects</w:t>
       </w:r>
       <w:r>
         <w:t xml:space="preserve"> </w:t>
@@ -818,7 +784,19 @@
         <w:t xml:space="preserve">(Greenwald, McGhee, &amp; Schwartz, 1998)</w:t>
       </w:r>
       <w:r>
-        <w:t xml:space="preserve">. Taking this third moderator – opportunity – into account, Rosnow and Rosenthal concluded that demand characteristics only produce response biases when participants (1) notice the cues, (2) are motivated to adjust their responses, and (3) can adjust their responses. This framework directly maps onto psychologists’ playbook for avoiding the impact of demand characteristics: use deception (reduce receptivity), incentivize honest reporting (reduce motivation), and/or deploy difficult-to-control outcome measures (reduce opportunity to adjust responses). However, we next turn our attention to a mechanism that is more challenging to eliminate: placebo effects.</w:t>
+        <w:t xml:space="preserve">. Taking this third moderator – opportunity – into account, Rosnow and Rosenthal concluded that demand characteristics only produce response biases when participants (1) notice the cues, (2) are motivated to adjust their responses, and (3) can adjust their responses.</w:t>
+      </w:r>
+      <w:r>
+        <w:rPr>
+          <w:rStyle w:val="Funotenzeichen"/>
+        </w:rPr>
+        <w:footnoteReference w:id="22"/>
+      </w:r>
+      <w:r>
+        <w:t xml:space="preserve"> </w:t>
+      </w:r>
+      <w:r>
+        <w:t xml:space="preserve">This framework directly maps onto psychologists’ playbook for avoiding the impact of demand characteristics: use deception (reduce receptivity), incentivize honest reporting (reduce motivation), and/or deploy difficult-to-control outcome measures (reduce opportunity to adjust responses). However, we next turn our attention to a mechanism that is more challenging to eliminate: expectancies.</w:t>
       </w:r>
     </w:p>
     <w:p>
@@ -832,32 +810,23 @@
         <w:t xml:space="preserve"> </w:t>
       </w:r>
       <w:r>
-        <w:t xml:space="preserve">recently argued that demand characteristics can produce both response biases and</w:t>
-      </w:r>
-      <w:r>
-        <w:t xml:space="preserve"> </w:t>
-      </w:r>
-      <w:r>
-        <w:rPr>
-          <w:iCs/>
-          <w:i/>
-        </w:rPr>
-        <w:t xml:space="preserve">placebo effects</w:t>
-      </w:r>
-      <w:r>
-        <w:t xml:space="preserve"> </w:t>
-      </w:r>
-      <w:r>
-        <w:t xml:space="preserve">– the latter which are often theorized to be mediated by the relatively automatic activation of expectancies and/or conditioned responses</w:t>
-      </w:r>
-      <w:r>
-        <w:t xml:space="preserve"> </w:t>
-      </w:r>
-      <w:r>
-        <w:t xml:space="preserve">(Stewart-Williams &amp; Podd, 2004)</w:t>
-      </w:r>
-      <w:r>
-        <w:t xml:space="preserve">. For example, after inferring that a researcher expects an intervention to boost mood, a participant may both (a) deliberately adjust their mood ratings (a response bias), and (b) unintentionally experience a placebo-induced change in mood. Consistent with this reasoning,</w:t>
+        <w:t xml:space="preserve">recently revisited arguments that demand characteristics can impact participants’ responses via</w:t>
+      </w:r>
+      <w:r>
+        <w:t xml:space="preserve"> </w:t>
+      </w:r>
+      <w:r>
+        <w:rPr>
+          <w:iCs/>
+          <w:i/>
+        </w:rPr>
+        <w:t xml:space="preserve">both</w:t>
+      </w:r>
+      <w:r>
+        <w:t xml:space="preserve"> </w:t>
+      </w:r>
+      <w:r>
+        <w:t xml:space="preserve">motivation- and expectancy-based mechanisms. Consistent with this reasoning,</w:t>
       </w:r>
       <w:r>
         <w:t xml:space="preserve"> </w:t>
@@ -869,7 +838,7 @@
         <w:t xml:space="preserve"> </w:t>
       </w:r>
       <w:r>
-        <w:t xml:space="preserve">found that participants’ expectations about facial feedback effects did not always match the hypothesis communicated; furthermore, both the communicated hypothesis and measures of participants’ expectations moderated the effects of posed expressions on emotion. This finding provides evidence that demand characteristics can produce both response biases and placebo effects, the latter which may emerge even when participants have neither the motivation nor the opportunity to adjust their responses.</w:t>
+        <w:t xml:space="preserve">found that participants’ expectations about facial feedback effects did not always match the hypothesis communicated in the demand characteristics manipulation; Some participants, for example, said they believed facial feedback effects were real despite being told that the researcher hypothesized the opposite. Furthermore, both the communicated hypothesis and measures of participants’ expectations moderated the effects of posed expressions on emotion. This finding bolstered claims that demand characteristics can impact participants responses via both motivation- and expectancy-based mechanisms, the latter which may operate even when participants have neither the motivation nor the opportunity to adjust their responses.</w:t>
       </w:r>
     </w:p>
     <w:p>
@@ -879,20 +848,20 @@
       <w:r>
         <w:drawing>
           <wp:inline>
-            <wp:extent cx="5969000" cy="3934910"/>
+            <wp:extent cx="5969000" cy="3939540"/>
             <wp:effectExtent b="0" l="0" r="0" t="0"/>
-            <wp:docPr descr="Figure 1.  Rosnow and Rosenthal’s (1997) and Coles, Gaertner, et al.’s (2022) frameworks for conceptualizing how demand characteristics can lead to increases (green), decreases (red), or no shift (light grey) in hypothesis-consistent responding. Rosnow and Rosenthal conceptualized demand effects as response biases moderated by receptivity to cues (not pictured), motivation, and opportunity to adjust responses. Coles, Gaertner, et al. argued that demand characteristics can also produce placebo biases (dotted boxes) that occur by activating or changing participants’ beliefs." title="" id="23" name="Picture"/>
+            <wp:docPr descr="Figure 1.  Rosnow and Rosenthal’s (1997) and Coles, Gaertner, et al.’s (2022) frameworks for conceptualizing how demand characteristics can lead to increases (green), decreases (red), or no shift (light grey) in hypothesis-consistent responding. Rosnow and Rosenthal provide an example of a motivation account that emphasizes receptivity to cues (not pictured), motivation, and opportunity to adjust responses. Coles, Gaertner, et al. connected these ideas to expectancy frameworks that emphasize the role of participants’ expectations about the hypothesized effect." title="" id="24" name="Picture"/>
             <a:graphic>
               <a:graphicData uri="http://schemas.openxmlformats.org/drawingml/2006/picture">
                 <pic:pic>
                   <pic:nvPicPr>
-                    <pic:cNvPr descr="images/metaware_framework.png" id="24" name="Picture"/>
+                    <pic:cNvPr descr="images/metaware_framework.png" id="25" name="Picture"/>
                     <pic:cNvPicPr>
                       <a:picLocks noChangeArrowheads="1" noChangeAspect="1"/>
                     </pic:cNvPicPr>
                   </pic:nvPicPr>
                   <pic:blipFill>
-                    <a:blip r:embed="rId22"/>
+                    <a:blip r:embed="rId23"/>
                     <a:stretch>
                       <a:fillRect/>
                     </a:stretch>
@@ -900,7 +869,7 @@
                   <pic:spPr bwMode="auto">
                     <a:xfrm>
                       <a:off x="0" y="0"/>
-                      <a:ext cx="5969000" cy="3934910"/>
+                      <a:ext cx="5969000" cy="3939540"/>
                     </a:xfrm>
                     <a:prstGeom prst="rect">
                       <a:avLst/>
@@ -924,11 +893,11 @@
         <w:pStyle w:val="ImageCaption"/>
       </w:pPr>
       <w:r>
-        <w:t xml:space="preserve">Figure 1: Rosnow and Rosenthal’s (1997) and Coles, Gaertner, et al.’s (2022) frameworks for conceptualizing how demand characteristics can lead to increases (green), decreases (red), or no shift (light grey) in hypothesis-consistent responding. Rosnow and Rosenthal conceptualized demand effects as response biases moderated by receptivity to cues (not pictured), motivation, and opportunity to adjust responses. Coles, Gaertner, et al. argued that demand characteristics can also produce placebo biases (dotted boxes) that occur by activating or changing participants’ beliefs.</w:t>
-      </w:r>
-    </w:p>
-    <w:bookmarkEnd w:id="25"/>
-    <w:bookmarkStart w:id="26" w:name="the-current-paper"/>
+        <w:t xml:space="preserve">Figure 1: Rosnow and Rosenthal’s (1997) and Coles, Gaertner, et al.’s (2022) frameworks for conceptualizing how demand characteristics can lead to increases (green), decreases (red), or no shift (light grey) in hypothesis-consistent responding. Rosnow and Rosenthal provide an example of a motivation account that emphasizes receptivity to cues (not pictured), motivation, and opportunity to adjust responses. Coles, Gaertner, et al. connected these ideas to expectancy frameworks that emphasize the role of participants’ expectations about the hypothesized effect.</w:t>
+      </w:r>
+    </w:p>
+    <w:bookmarkEnd w:id="26"/>
+    <w:bookmarkStart w:id="27" w:name="the-current-paper"/>
     <w:p>
       <w:pPr>
         <w:pStyle w:val="berschrift2"/>
@@ -950,7 +919,7 @@
         <w:pStyle w:val="Textkrper"/>
       </w:pPr>
       <w:r>
-        <w:t xml:space="preserve">In Study 2, we report an extension of the meta-analysis that examines whether observed effect size variability can be explained by factors theorized to underlie response biases (i.e., motivation and opportunity to adjust responses) and placebo effects (i.e., expectations about the hypothesized effect). To conduct this moderation analysis, we derived estimates of these factors from a new set of raters. These raters read descriptions of each study in the meta-analysis and then reported the extent to which they hypothetically would have (a) been motivated to confirm the experimenter’s hypothesis, (b) had the opportunity to adjust their responses, and (c) believed the hypothesized effect would occur. We also examined how well these raters could predict the effects of demand characteristic manipulations in the meta-analysis.</w:t>
+        <w:t xml:space="preserve">In Study 2, we report an extension of the meta-analysis that examines whether observed effect size variability can be explained by factors commonly discussed in motivation accounts (i.e., motivation and opportunity to adjust responses) and expectancy accounts (i.e., expectations about the hypothesized effect). To conduct this moderation analysis, we derived estimates of these factors from a new set of raters. These raters read descriptions of each study in the meta-analysis and then reported the extent to which they hypothetically would have (a) been motivated to confirm the experimenter’s hypothesis, (b) had the opportunity to adjust their responses, and (c) believed the hypothesized effect would occur. We also examined how well these raters could predict the effects of demand characteristic manipulations in the meta-analysis.</w:t>
       </w:r>
     </w:p>
     <w:p>
@@ -958,7 +927,7 @@
         <w:pStyle w:val="Textkrper"/>
       </w:pPr>
       <w:r>
-        <w:t xml:space="preserve">In Study 3, we report a replication experiment that re-examines the extent to which demand effects are driven by response biases and placebo effects. In this replication, we manipulated demand characteristics in an experiment on the effects of facial poses on emotional experience</w:t>
+        <w:t xml:space="preserve">In Study 3, we report a replication experiment that re-examines motivation and expectancy accounts. In this replication, we manipulated demand characteristics in an experiment on the effects of facial poses on emotional experience</w:t>
       </w:r>
       <w:r>
         <w:t xml:space="preserve"> </w:t>
@@ -967,10 +936,10 @@
         <w:t xml:space="preserve">(Coles, Larsen, &amp; Lench, 2019; Coles, March, et al., 2022)</w:t>
       </w:r>
       <w:r>
-        <w:t xml:space="preserve">. We then examined the extent to which the effect was moderated by factors believed to underlie response biases and placebo effects.</w:t>
-      </w:r>
-    </w:p>
-    <w:bookmarkEnd w:id="26"/>
+        <w:t xml:space="preserve">. We then examined the extent to which the effect was moderated by motivation to adjust responses, opportunity to adjust responses, and expectations about the hypothesized effect.</w:t>
+      </w:r>
+    </w:p>
+    <w:bookmarkEnd w:id="27"/>
     <w:bookmarkStart w:id="55" w:name="study-1"/>
     <w:p>
       <w:pPr>
@@ -988,7 +957,7 @@
         <w:t xml:space="preserve">Study 1 was designed to provide a quantitative synthesis of demand effects via meta-analysis.</w:t>
       </w:r>
     </w:p>
-    <w:bookmarkStart w:id="36" w:name="methodology"/>
+    <w:bookmarkStart w:id="37" w:name="methodology"/>
     <w:p>
       <w:pPr>
         <w:pStyle w:val="berschrift2"/>
@@ -1011,7 +980,7 @@
         <w:t xml:space="preserve">(Schardt, Adams, Owens, Keitz, &amp; Fontelo, 2007)</w:t>
       </w:r>
       <w:r>
-        <w:t xml:space="preserve">. Our population-of-interest was human subjects participating in non-clinical studies. We excluded clinical studies so that we could focus on research that better isolates the discipline (experimental psychology) and mechanism (response bias) most often discussed in the demand characteristics literature. Given that there is a sizable literature on placebo effects, excluding clinical studies also improved the feasibility of the meta-analysis.</w:t>
+        <w:t xml:space="preserve">. Our population-of-interest was human subjects participating in non-clinical studies. We excluded clinical studies so that we could focus on research that better isolates the discipline (experimental psychology) and mechanisms (motivation accounts) most conventionally discussed in the demand characteristics literature. Given that there is a sizable literature on placebo effects, excluding clinical studies also improved the feasibility of the meta-analysis.</w:t>
       </w:r>
     </w:p>
     <w:p>
@@ -1070,7 +1039,7 @@
         <w:t xml:space="preserve">, the outcome-of-interest would be any measure of mood.</w:t>
       </w:r>
     </w:p>
-    <w:bookmarkStart w:id="27" w:name="literature-search"/>
+    <w:bookmarkStart w:id="28" w:name="literature-search"/>
     <w:p>
       <w:pPr>
         <w:pStyle w:val="berschrift3"/>
@@ -1128,8 +1097,8 @@
         <w:t xml:space="preserve">. Our search went as far back as 1840, which yielded 851 records. We also released a call for unpublished studies on the Society for Personality and Social Psychology Open Forum; Twitter; the Facebook Psychological Methods Discussion group; and the Facebook PsychMAP group. This yielded 3 additional records. In total, 97 of the records were unpublished.</w:t>
       </w:r>
     </w:p>
-    <w:bookmarkEnd w:id="27"/>
-    <w:bookmarkStart w:id="29" w:name="screening"/>
+    <w:bookmarkEnd w:id="28"/>
+    <w:bookmarkStart w:id="30" w:name="screening"/>
     <w:p>
       <w:pPr>
         <w:pStyle w:val="berschrift3"/>
@@ -1224,7 +1193,7 @@
         <w:rPr>
           <w:rStyle w:val="Funotenzeichen"/>
         </w:rPr>
-        <w:footnoteReference w:id="28"/>
+        <w:footnoteReference w:id="29"/>
       </w:r>
     </w:p>
     <w:p>
@@ -1295,8 +1264,8 @@
         <w:t xml:space="preserve">= -212.57).</w:t>
       </w:r>
     </w:p>
-    <w:bookmarkEnd w:id="29"/>
-    <w:bookmarkStart w:id="30" w:name="effect-size-index"/>
+    <w:bookmarkEnd w:id="30"/>
+    <w:bookmarkStart w:id="31" w:name="effect-size-index"/>
     <w:p>
       <w:pPr>
         <w:pStyle w:val="berschrift3"/>
@@ -1716,8 +1685,8 @@
         <w:t xml:space="preserve">included a positive demand, nil demand, and control condition. Participants also completed several facial expression poses (happy, angry, and neutral) and self-reported several emotions (happiness and anger). To be comprehensive, we recorded all reported effect sizes and accounted for dependencies using three-level meta-analysis (described later).</w:t>
       </w:r>
     </w:p>
-    <w:bookmarkEnd w:id="30"/>
-    <w:bookmarkStart w:id="31" w:name="potential-study-feature-moderators"/>
+    <w:bookmarkEnd w:id="31"/>
+    <w:bookmarkStart w:id="32" w:name="potential-study-feature-moderators"/>
     <w:p>
       <w:pPr>
         <w:pStyle w:val="berschrift3"/>
@@ -1860,8 +1829,8 @@
         <w:t xml:space="preserve">Whether participants were paid or unpaid.</w:t>
       </w:r>
     </w:p>
-    <w:bookmarkEnd w:id="31"/>
-    <w:bookmarkStart w:id="34" w:name="meta-analytic-approach"/>
+    <w:bookmarkEnd w:id="32"/>
+    <w:bookmarkStart w:id="35" w:name="meta-analytic-approach"/>
     <w:p>
       <w:pPr>
         <w:pStyle w:val="berschrift3"/>
@@ -1953,7 +1922,7 @@
         <w:t xml:space="preserve">. To estimate the overall effect size, we fit an intercept-only 3LMA model. Unless otherwise specified, we conducted moderator analyses by separately entering dummy-coded categorical factors into the model, which was used to estimate the moderating relationship and the effect size within each subgroup of the moderator. Effect sizes were weighted based on their inverse-variance.</w:t>
       </w:r>
     </w:p>
-    <w:bookmarkStart w:id="33" w:name="publication-bias-analyses"/>
+    <w:bookmarkStart w:id="34" w:name="publication-bias-analyses"/>
     <w:p>
       <w:pPr>
         <w:pStyle w:val="berschrift4"/>
@@ -2022,7 +1991,7 @@
         <w:rPr>
           <w:rStyle w:val="Funotenzeichen"/>
         </w:rPr>
-        <w:footnoteReference w:id="32"/>
+        <w:footnoteReference w:id="33"/>
       </w:r>
       <w:r>
         <w:t xml:space="preserve">.</w:t>
@@ -2100,9 +2069,9 @@
         <w:t xml:space="preserve">As a sensitivity analysis, we included publication status (published or unpublished) as a dummy-coded moderator. This allowed us to estimate the difference in the magnitude of published vs. unpublished effects.</w:t>
       </w:r>
     </w:p>
-    <w:bookmarkEnd w:id="33"/>
     <w:bookmarkEnd w:id="34"/>
-    <w:bookmarkStart w:id="35" w:name="transparency-and-openness"/>
+    <w:bookmarkEnd w:id="35"/>
+    <w:bookmarkStart w:id="36" w:name="transparency-and-openness"/>
     <w:p>
       <w:pPr>
         <w:pStyle w:val="berschrift3"/>
@@ -2133,8 +2102,8 @@
         <w:t xml:space="preserve">. This link also contains the pre-registration plan and documented amendments. Sample size was determined by the availability of relevant records. All code (including the script used to generate a computationally reproducible manuscript) has been checked for reproducibility. Ethics approval was not requested because no new data were collected.</w:t>
       </w:r>
     </w:p>
-    <w:bookmarkEnd w:id="35"/>
     <w:bookmarkEnd w:id="36"/>
+    <w:bookmarkEnd w:id="37"/>
     <w:bookmarkStart w:id="53" w:name="results"/>
     <w:p>
       <w:pPr>
@@ -2203,18 +2172,18 @@
           <wp:inline>
             <wp:extent cx="5963478" cy="6422207"/>
             <wp:effectExtent b="0" l="0" r="0" t="0"/>
-            <wp:docPr descr="Figure 2.  Forest plot of effect sizes (grey diamonds), their 95% confidence intervals (grey error bars), and their citations (left; see openly-available data for more information). The estimated effect size distribution is also shown and colored based on whether demand characteristics produce more hypothesis-consistent responding (green; d &gt; 0.10), more hypothesis-inconsistent responding (red; d &lt; -0.10), or negligible shifts in responding (grey; |d| &lt; 0.10)." title="" id="38" name="Picture"/>
+            <wp:docPr descr="Figure 2.  Forest plot of effect sizes (grey diamonds), their 95% confidence intervals (grey error bars), and their citations (left; see openly-available data for more information). The estimated effect size distribution is also shown and colored based on whether demand characteristics produce more hypothesis-consistent responding (green; d &gt; 0.10), more hypothesis-inconsistent responding (red; d &lt; -0.10), or negligible shifts in responding (grey; |d| &lt; 0.10)." title="" id="39" name="Picture"/>
             <a:graphic>
               <a:graphicData uri="http://schemas.openxmlformats.org/drawingml/2006/picture">
                 <pic:pic>
                   <pic:nvPicPr>
-                    <pic:cNvPr descr="metaware_manuscript_files/figure-docx/forest-1.png" id="39" name="Picture"/>
+                    <pic:cNvPr descr="metaware_manuscript_files/figure-docx/forest-1.png" id="40" name="Picture"/>
                     <pic:cNvPicPr>
                       <a:picLocks noChangeArrowheads="1" noChangeAspect="1"/>
                     </pic:cNvPicPr>
                   </pic:nvPicPr>
                   <pic:blipFill>
-                    <a:blip r:embed="rId37"/>
+                    <a:blip r:embed="rId38"/>
                     <a:stretch>
                       <a:fillRect/>
                     </a:stretch>
@@ -2270,7 +2239,7 @@
         <w:t xml:space="preserve"> </w:t>
       </w:r>
       <w:r>
-        <w:t xml:space="preserve">Consistent with this assumption, observed variability in demand effects dramatically exceeded what would be expected from sampling error alone (between-study</w:t>
+        <w:t xml:space="preserve">Consistent with this assumption, observed variability in demand effects drastically exceeded what would be expected from sampling error alone (between-study</w:t>
       </w:r>
       <w:r>
         <w:t xml:space="preserve"> </w:t>
@@ -2419,7 +2388,7 @@
         <w:t xml:space="preserve">direction of the communicated hypothesis (19%).</w:t>
       </w:r>
     </w:p>
-    <w:bookmarkStart w:id="43" w:name="moderator-analyses"/>
+    <w:bookmarkStart w:id="44" w:name="moderator-analyses"/>
     <w:p>
       <w:pPr>
         <w:pStyle w:val="berschrift3"/>
@@ -2437,18 +2406,18 @@
           <wp:inline>
             <wp:extent cx="5963478" cy="3440468"/>
             <wp:effectExtent b="0" l="0" r="0" t="0"/>
-            <wp:docPr descr="Figure 3.  Selected moderator subgroup mean effect sizes (dots) and their 95% confidence intervals (error bars)." title="" id="41" name="Picture"/>
+            <wp:docPr descr="Figure 3.  Selected moderator subgroup mean effect sizes (dots) and their 95% confidence intervals (error bars)." title="" id="42" name="Picture"/>
             <a:graphic>
               <a:graphicData uri="http://schemas.openxmlformats.org/drawingml/2006/picture">
                 <pic:pic>
                   <pic:nvPicPr>
-                    <pic:cNvPr descr="metaware_manuscript_files/figure-docx/modforest-1.png" id="42" name="Picture"/>
+                    <pic:cNvPr descr="metaware_manuscript_files/figure-docx/modforest-1.png" id="43" name="Picture"/>
                     <pic:cNvPicPr>
                       <a:picLocks noChangeArrowheads="1" noChangeAspect="1"/>
                     </pic:cNvPicPr>
                   </pic:nvPicPr>
                   <pic:blipFill>
-                    <a:blip r:embed="rId40"/>
+                    <a:blip r:embed="rId41"/>
                     <a:stretch>
                       <a:fillRect/>
                     </a:stretch>
@@ -2989,7 +2958,7 @@
         <w:t xml:space="preserve">3</w:t>
       </w:r>
       <w:r>
-        <w:t xml:space="preserve">). The effects of demand characteristics tended to be larger in unpaid (</w:t>
+        <w:t xml:space="preserve">). We also did not find that the effects of demand characteristics differed depending on whether participants were unpaid (</w:t>
       </w:r>
       <m:oMath>
         <m:r>
@@ -3039,7 +3008,7 @@
         <w:t xml:space="preserve"> </w:t>
       </w:r>
       <w:r>
-        <w:t xml:space="preserve">= .085) studies – but this difference was not statistically significant,</w:t>
+        <w:t xml:space="preserve">= .085),</w:t>
       </w:r>
       <w:r>
         <w:t xml:space="preserve"> </w:t>
@@ -3074,110 +3043,6 @@
       </w:r>
       <w:r>
         <w:t xml:space="preserve">).</w:t>
-      </w:r>
-    </w:p>
-    <w:bookmarkEnd w:id="43"/>
-    <w:bookmarkStart w:id="44" w:name="exploratory-robustness-checks"/>
-    <w:p>
-      <w:pPr>
-        <w:pStyle w:val="berschrift3"/>
-      </w:pPr>
-      <w:r>
-        <w:t xml:space="preserve">Exploratory robustness checks.</w:t>
-      </w:r>
-    </w:p>
-    <w:p>
-      <w:pPr>
-        <w:pStyle w:val="FirstParagraph"/>
-      </w:pPr>
-      <w:r>
-        <w:t xml:space="preserve">The above moderator analyses indicated that demand characteristics tend to produce larger increases in hypothesis-consistent responding when students are sampled, studies are run in-person, and participants are uncompensated. However, an exploratory inspection of the data revealed that these variables are correlated. Specifically, student samples were more common for (a) in-person (82%) vs. online (59%) studies, and (b) unpaid (83%) vs. paid (53%) studies.</w:t>
-      </w:r>
-    </w:p>
-    <w:p>
-      <w:pPr>
-        <w:pStyle w:val="Textkrper"/>
-      </w:pPr>
-      <w:r>
-        <w:t xml:space="preserve">As an exploratory robustness check, we fit a 3LMA with student status, data collection medium, and payment status simultaneously entered as effect-coded factors. Doing so allowed us to estimate the moderating effect of each factor while holding the effects of the other factors constant. This exploratory analysis estimated that student status (</w:t>
-      </w:r>
-      <w:r>
-        <w:rPr>
-          <w:iCs/>
-          <w:i/>
-        </w:rPr>
-        <w:t xml:space="preserve">F</w:t>
-      </w:r>
-      <w:r>
-        <w:t xml:space="preserve">(2, 176) = 3.02,</w:t>
-      </w:r>
-      <w:r>
-        <w:t xml:space="preserve"> </w:t>
-      </w:r>
-      <w:r>
-        <w:rPr>
-          <w:iCs/>
-          <w:i/>
-        </w:rPr>
-        <w:t xml:space="preserve">p</w:t>
-      </w:r>
-      <w:r>
-        <w:t xml:space="preserve"> </w:t>
-      </w:r>
-      <w:r>
-        <w:t xml:space="preserve">= .051) was a more robust moderator than data collection medium (</w:t>
-      </w:r>
-      <w:r>
-        <w:rPr>
-          <w:iCs/>
-          <w:i/>
-        </w:rPr>
-        <w:t xml:space="preserve">F</w:t>
-      </w:r>
-      <w:r>
-        <w:t xml:space="preserve">(1, 176) = 0.08,</w:t>
-      </w:r>
-      <w:r>
-        <w:t xml:space="preserve"> </w:t>
-      </w:r>
-      <w:r>
-        <w:rPr>
-          <w:iCs/>
-          <w:i/>
-        </w:rPr>
-        <w:t xml:space="preserve">p</w:t>
-      </w:r>
-      <w:r>
-        <w:t xml:space="preserve"> </w:t>
-      </w:r>
-      <w:r>
-        <w:t xml:space="preserve">= .783) and payment status (</w:t>
-      </w:r>
-      <w:r>
-        <w:rPr>
-          <w:iCs/>
-          <w:i/>
-        </w:rPr>
-        <w:t xml:space="preserve">F</w:t>
-      </w:r>
-      <w:r>
-        <w:t xml:space="preserve">(1, 176) = 1.37,</w:t>
-      </w:r>
-      <w:r>
-        <w:t xml:space="preserve"> </w:t>
-      </w:r>
-      <w:r>
-        <w:rPr>
-          <w:iCs/>
-          <w:i/>
-        </w:rPr>
-        <w:t xml:space="preserve">p</w:t>
-      </w:r>
-      <w:r>
-        <w:t xml:space="preserve"> </w:t>
-      </w:r>
-      <w:r>
-        <w:t xml:space="preserve">= .244), but none of the estimates were statistically significant. Thus, evidence regarding the effects of these study-level moderators is still inconclusive.</w:t>
       </w:r>
     </w:p>
     <w:bookmarkEnd w:id="44"/>
@@ -3472,7 +3337,7 @@
         <w:t xml:space="preserve"> </w:t>
       </w:r>
       <w:r>
-        <w:t xml:space="preserve">= .506. The bias-corrected overall effect size estimate was thus slightly adjusted upward,</w:t>
+        <w:t xml:space="preserve">= .506. The bias-corrected overall effect size estimate was virtually unchanged,</w:t>
       </w:r>
       <w:r>
         <w:t xml:space="preserve"> </w:t>
@@ -3719,7 +3584,7 @@
         <w:pStyle w:val="FirstParagraph"/>
       </w:pPr>
       <w:r>
-        <w:t xml:space="preserve">Overall, explicit manipulations of demand characteristics caused participants’ responses to shift in a manner consistent with the communicated hypothesis. However, high levels of heterogeneity were observed. As an illustration, we estimated that 63% of demand characteristic manipulations produce hypothesis-consistent shifts (</w:t>
+        <w:t xml:space="preserve">Overall, explicit manipulations of demand characteristics caused participants’ responses to shift in a manner consistent with the communicated hypothesis. However, high levels of heterogeneity were observed. As an illustration, we estimated the true distribution of demand effects, which suggested that 63% of demand characteristic manipulations produce hypothesis-consistent shifts (</w:t>
       </w:r>
       <m:oMath>
         <m:r>
@@ -3765,7 +3630,7 @@
         <w:t xml:space="preserve"> </w:t>
       </w:r>
       <w:r>
-        <w:t xml:space="preserve">&gt; 0.10). Moderator analyses revealed three study features that were associated with more hypothesis-consistent shifts in responses: (1) sampling student populations, (2) running studies in-person, and (3) communicating that the researchers hypothesizes there will be</w:t>
+        <w:t xml:space="preserve">&gt; 0.10). Moderator analyses revealed two study features that were associated with more hypothesis-consistent shifts in responses: (1) sampling student populations, and (2) communicating that the researchers hypothesizes there will be</w:t>
       </w:r>
       <w:r>
         <w:t xml:space="preserve"> </w:t>
@@ -3781,7 +3646,7 @@
         <w:t xml:space="preserve"> </w:t>
       </w:r>
       <w:r>
-        <w:t xml:space="preserve">shift in responses (i.e., using nil demand manipulations). Of the three, sampling student populations appeared to be the most strongest moderator – but the estimated effects of all three were no longer significant in a more complex model that attempted to isolate their unique effects.</w:t>
+        <w:t xml:space="preserve">shift in responses (i.e., using nil demand manipulations).</w:t>
       </w:r>
     </w:p>
     <w:p>
@@ -3830,7 +3695,7 @@
         <w:pStyle w:val="Textkrper"/>
       </w:pPr>
       <w:r>
-        <w:t xml:space="preserve">Study 1 provides preliminary insights on the magnitude, consistency, and contextual moderators of demand effects. However, it was not designed to evaluate outstanding questions regarding the extent to which these effects are driven by response bias and/or placebo effects. For example, consider our finding that demand characteristics tend to produce more hypothesis-consistent shifts in responses when students (vs. workers) are sampled. If this is true, it may occur because students are more motivated to help the experimenter confirm their hypothesis (a response bias). Alternatively, it may occur because students are more likely to</w:t>
+        <w:t xml:space="preserve">Study 1 provides preliminary insights on the magnitude, consistency, and contextual moderators of demand effects. However, it was not designed to examine mechanisms often discussed in motivation and expectancy accounts of demand characteristics. For example, consider our finding that demand characteristics tend to produce more hypothesis-consistent shifts in responses when students (vs. workers) are sampled. If this is true, it may occur because students are more motivated to help the experimenter confirm their hypothesis (motivation account). Alternatively, it may occur because students are more likely to</w:t>
       </w:r>
       <w:r>
         <w:t xml:space="preserve"> </w:t>
@@ -3846,7 +3711,7 @@
         <w:t xml:space="preserve"> </w:t>
       </w:r>
       <w:r>
-        <w:t xml:space="preserve">the communicated hypothesis (a placebo effect). In other words, although we have preliminary evidence of contextual modifiers of demand effects, we still lack an explanation of why these contexts matter and how demand effects work more broadly. In Study 2, we begin investigating this outstanding issue through an extension of the meta-analysis.</w:t>
+        <w:t xml:space="preserve">the communicated hypothesis (expectancies account). In other words, although we have preliminary evidence of contextual modifiers of demand effects, we still lack an explanation of why these contexts matter and how demand effects work more broadly. In Study 2, we begin investigating this outstanding issue through an extension of the meta-analysis.</w:t>
       </w:r>
     </w:p>
     <w:bookmarkEnd w:id="54"/>
@@ -3865,7 +3730,7 @@
         <w:pStyle w:val="FirstParagraph"/>
       </w:pPr>
       <w:r>
-        <w:t xml:space="preserve">Study 2 was designed to examine whether observed variability in effect sizes can be explained by factors theorized to underlie response biases (i.e., motivation and opportunity to adjust responses) and placebo effects (i.e., expectations about the hypothesized effect; Figure</w:t>
+        <w:t xml:space="preserve">Study 2 was designed to examine whether observed variability in effect sizes can be explained by mechanisms often discussed in motivation accounts (i.e., motivation and opportunity to adjust responses) and expectancy accounts (i.e., expectations about the hypothesized effect; Figure</w:t>
       </w:r>
       <w:r>
         <w:t xml:space="preserve"> </w:t>
@@ -4159,7 +4024,7 @@
         <w:t xml:space="preserve">7</w:t>
       </w:r>
       <w:r>
-        <w:t xml:space="preserve">, Panel A, Column 1). When comparing the two demand conditions, the size of the demand effect should be doubled because the motivational forces in the two conditions produce an additive effect. In a different hypothetical context, these motivational forces could cancel each other out. This might happen if participants were (a) motivated to confirm the hypothesis in the positive demand condition, and (b) motivated to</w:t>
+        <w:t xml:space="preserve">, Column 1). When comparing the two demand conditions, the size of the demand effect should be doubled because the motivational forces in the two conditions produce an additive effect. In a different hypothetical context, these motivational forces could cancel each other out. This might happen if participants were (a) motivated to confirm the hypothesis in the positive demand condition, and (b) motivated to</w:t>
       </w:r>
       <w:r>
         <w:t xml:space="preserve"> </w:t>
@@ -4181,25 +4046,7 @@
         <w:t xml:space="preserve">7</w:t>
       </w:r>
       <w:r>
-        <w:t xml:space="preserve">, Panel A, Column 2). Summing motivation scores allowed us to accommodate this possibility, and we used the same approach for belief (Figure</w:t>
-      </w:r>
-      <w:r>
-        <w:t xml:space="preserve"> </w:t>
-      </w:r>
-      <w:r>
-        <w:t xml:space="preserve">7</w:t>
-      </w:r>
-      <w:r>
-        <w:t xml:space="preserve">, Panel B) and opportunity ratings (Figure</w:t>
-      </w:r>
-      <w:r>
-        <w:t xml:space="preserve"> </w:t>
-      </w:r>
-      <w:r>
-        <w:t xml:space="preserve">7</w:t>
-      </w:r>
-      <w:r>
-        <w:t xml:space="preserve">, Panel C).</w:t>
+        <w:t xml:space="preserve">, Column 2). Summing motivation scores allowed us to accommodate this possibility, and we used the same approach for opportunity and expectation ratings.</w:t>
       </w:r>
     </w:p>
     <w:p>
@@ -4233,9 +4080,9 @@
       <w:r>
         <w:drawing>
           <wp:inline>
-            <wp:extent cx="5518484" cy="4665960"/>
+            <wp:extent cx="2649239" cy="2025888"/>
             <wp:effectExtent b="0" l="0" r="0" t="0"/>
-            <wp:docPr descr="Figure 7.  Hypothetical data from a study where a procedure is either described as mood-boosting (positive demand), described as mood-dampening (negative demand), or not described at all (control). Data provides examples of how the effects of demand characteristics (d) on self-reported mood are moderating by participants’ reports of their motivation to confirm the stated hypothesis (m, Panel A), belief in the stated hypothesis (b, Panel B), and opportunity to adjust responses (o, Panel C). In each panel, separate examples are provided for scenarios where motivation is invariant (Column 1) and variant (Column 2) across demand characteristic manipulations." title="" id="61" name="Picture"/>
+            <wp:docPr descr="Figure 7.  Hypothetical data from a study where a procedure is either described as mood-boosting (positive demand), described as mood-dampening (negative demand), or not described at all (control). Data provides examples of how the effects of demand characteristics (d) on self-reported mood are moderating by participants’ reports of their motivation to confirm the stated hypothesis (m). Separate examples are provided for scenarios where motivation is invariant (Column 1) and variant (Column 2) across demand characteristic manipulations." title="" id="61" name="Picture"/>
             <a:graphic>
               <a:graphicData uri="http://schemas.openxmlformats.org/drawingml/2006/picture">
                 <pic:pic>
@@ -4254,7 +4101,7 @@
                   <pic:spPr bwMode="auto">
                     <a:xfrm>
                       <a:off x="0" y="0"/>
-                      <a:ext cx="5518484" cy="4665960"/>
+                      <a:ext cx="2649239" cy="2025888"/>
                     </a:xfrm>
                     <a:prstGeom prst="rect">
                       <a:avLst/>
@@ -4298,27 +4145,7 @@
         <w:t xml:space="preserve">m</w:t>
       </w:r>
       <w:r>
-        <w:t xml:space="preserve">, Panel A), belief in the stated hypothesis (</w:t>
-      </w:r>
-      <w:r>
-        <w:rPr>
-          <w:iCs/>
-          <w:i/>
-        </w:rPr>
-        <w:t xml:space="preserve">b</w:t>
-      </w:r>
-      <w:r>
-        <w:t xml:space="preserve">, Panel B), and opportunity to adjust responses (</w:t>
-      </w:r>
-      <w:r>
-        <w:rPr>
-          <w:iCs/>
-          <w:i/>
-        </w:rPr>
-        <w:t xml:space="preserve">o</w:t>
-      </w:r>
-      <w:r>
-        <w:t xml:space="preserve">, Panel C). In each panel, separate examples are provided for scenarios where motivation is invariant (Column 1) and variant (Column 2) across demand characteristic manipulations.</w:t>
+        <w:t xml:space="preserve">). Separate examples are provided for scenarios where motivation is invariant (Column 1) and variant (Column 2) across demand characteristic manipulations.</w:t>
       </w:r>
     </w:p>
     <w:bookmarkEnd w:id="63"/>
@@ -4460,7 +4287,7 @@
           <wp:inline>
             <wp:extent cx="5963478" cy="4128561"/>
             <wp:effectExtent b="0" l="0" r="0" t="0"/>
-            <wp:docPr descr="Figure 8.  Scatterplots of relationships between the observed effects of demand characteristics (y-axis) and motivation (Panel A), opportunity (Panel B), belief (Panel C), and prediction (Panel D) ratings (x-axis). Grey dots represent jittered observations, black lines represent estimated linear relationships, and blue ribbons represent 95% confidence intervals for estimated linear relationships." title="" id="68" name="Picture"/>
+            <wp:docPr descr="Figure 8.  Scatterplots of relationships between the observed effects of demand characteristics (y-axis) and motivation (Panel A), opportunity (Panel B), expectancy (Panel C), and prediction (Panel D) ratings (x-axis). Grey dots represent jittered observations, black lines represent estimated linear relationships, and blue ribbons represent 95% confidence intervals for estimated linear relationships." title="" id="68" name="Picture"/>
             <a:graphic>
               <a:graphicData uri="http://schemas.openxmlformats.org/drawingml/2006/picture">
                 <pic:pic>
@@ -4503,7 +4330,7 @@
         <w:pStyle w:val="ImageCaption"/>
       </w:pPr>
       <w:r>
-        <w:t xml:space="preserve">Figure 8: Scatterplots of relationships between the observed effects of demand characteristics (y-axis) and motivation (Panel A), opportunity (Panel B), belief (Panel C), and prediction (Panel D) ratings (x-axis). Grey dots represent jittered observations, black lines represent estimated linear relationships, and blue ribbons represent 95% confidence intervals for estimated linear relationships.</w:t>
+        <w:t xml:space="preserve">Figure 8: Scatterplots of relationships between the observed effects of demand characteristics (y-axis) and motivation (Panel A), opportunity (Panel B), expectancy (Panel C), and prediction (Panel D) ratings (x-axis). Grey dots represent jittered observations, black lines represent estimated linear relationships, and blue ribbons represent 95% confidence intervals for estimated linear relationships.</w:t>
       </w:r>
     </w:p>
     <w:p>
@@ -4511,16 +4338,7 @@
         <w:pStyle w:val="Textkrper"/>
       </w:pPr>
       <w:r>
-        <w:t xml:space="preserve">If demand effects are driven by response biases, their effects are expected to be moderated by participants’ motivation and opportunity to adjust responses (Figure</w:t>
-      </w:r>
-      <w:r>
-        <w:t xml:space="preserve"> </w:t>
-      </w:r>
-      <w:r>
-        <w:t xml:space="preserve">1</w:t>
-      </w:r>
-      <w:r>
-        <w:t xml:space="preserve">). Inconsistent with this view, we did not find that demand effects were moderated by ratings of motivation,</w:t>
+        <w:t xml:space="preserve">We did not find that raters’ predictions were significantly associated with observed demand effects,</w:t>
       </w:r>
       <w:r>
         <w:t xml:space="preserve"> </w:t>
@@ -4534,6 +4352,54 @@
         <w:t xml:space="preserve"> </w:t>
       </w:r>
       <w:r>
+        <w:t xml:space="preserve">= 0.08, 95% CI [-0.02, 0.18],</w:t>
+      </w:r>
+      <w:r>
+        <w:t xml:space="preserve"> </w:t>
+      </w:r>
+      <m:oMath>
+        <m:r>
+          <m:t>t</m:t>
+        </m:r>
+      </m:oMath>
+      <w:r>
+        <w:t xml:space="preserve">(151) = 1.54,</w:t>
+      </w:r>
+      <w:r>
+        <w:t xml:space="preserve"> </w:t>
+      </w:r>
+      <m:oMath>
+        <m:r>
+          <m:t>p</m:t>
+        </m:r>
+      </m:oMath>
+      <w:r>
+        <w:t xml:space="preserve"> </w:t>
+      </w:r>
+      <w:r>
+        <w:t xml:space="preserve">= .125 (Figure</w:t>
+      </w:r>
+      <w:r>
+        <w:t xml:space="preserve"> </w:t>
+      </w:r>
+      <w:r>
+        <w:t xml:space="preserve">8</w:t>
+      </w:r>
+      <w:r>
+        <w:t xml:space="preserve">, Panel D). In other words, in the absence of theory, it is challenging to predict the impact of demand characteristics. Thus, we next turned our attention to two popular mechanistic accounts. Inconsistent with motivation accounts, we did not find that demand effects were moderated by ratings of motivation,</w:t>
+      </w:r>
+      <w:r>
+        <w:t xml:space="preserve"> </w:t>
+      </w:r>
+      <m:oMath>
+        <m:r>
+          <m:t>β</m:t>
+        </m:r>
+      </m:oMath>
+      <w:r>
+        <w:t xml:space="preserve"> </w:t>
+      </w:r>
+      <w:r>
         <w:t xml:space="preserve">= 0.03, 95% CI [-0.08, 0.14],</w:t>
       </w:r>
       <w:r>
@@ -4607,15 +4473,7 @@
         <w:t xml:space="preserve">8</w:t>
       </w:r>
       <w:r>
-        <w:t xml:space="preserve">, Panels A and B).</w:t>
-      </w:r>
-    </w:p>
-    <w:p>
-      <w:pPr>
-        <w:pStyle w:val="Textkrper"/>
-      </w:pPr>
-      <w:r>
-        <w:t xml:space="preserve">If demand effects are driven by placebo, their effects should be moderated by the extent to which participants expect the hypothesized effect to occur. Consistent with this view, demand characteristic effects were positively associated with expectations about whether the hypothesized effect will occur,</w:t>
+        <w:t xml:space="preserve">, Panels A and B). However, consistent with expectancy accounts, demand effects were positively associated with expectations about whether the hypothesized effect will occur,</w:t>
       </w:r>
       <w:r>
         <w:t xml:space="preserve"> </w:t>
@@ -4663,55 +4521,7 @@
         <w:t xml:space="preserve">8</w:t>
       </w:r>
       <w:r>
-        <w:t xml:space="preserve">, Panel C). Last, we did not find that raters’ predictions were significantly associated with observed demand effects,</w:t>
-      </w:r>
-      <w:r>
-        <w:t xml:space="preserve"> </w:t>
-      </w:r>
-      <m:oMath>
-        <m:r>
-          <m:t>β</m:t>
-        </m:r>
-      </m:oMath>
-      <w:r>
-        <w:t xml:space="preserve"> </w:t>
-      </w:r>
-      <w:r>
-        <w:t xml:space="preserve">= 0.08, 95% CI [-0.02, 0.18],</w:t>
-      </w:r>
-      <w:r>
-        <w:t xml:space="preserve"> </w:t>
-      </w:r>
-      <m:oMath>
-        <m:r>
-          <m:t>t</m:t>
-        </m:r>
-      </m:oMath>
-      <w:r>
-        <w:t xml:space="preserve">(151) = 1.54,</w:t>
-      </w:r>
-      <w:r>
-        <w:t xml:space="preserve"> </w:t>
-      </w:r>
-      <m:oMath>
-        <m:r>
-          <m:t>p</m:t>
-        </m:r>
-      </m:oMath>
-      <w:r>
-        <w:t xml:space="preserve"> </w:t>
-      </w:r>
-      <w:r>
-        <w:t xml:space="preserve">= .125 (Figure</w:t>
-      </w:r>
-      <w:r>
-        <w:t xml:space="preserve"> </w:t>
-      </w:r>
-      <w:r>
-        <w:t xml:space="preserve">8</w:t>
-      </w:r>
-      <w:r>
-        <w:t xml:space="preserve">, Panel D).</w:t>
+        <w:t xml:space="preserve">, Panel C).</w:t>
       </w:r>
     </w:p>
     <w:bookmarkStart w:id="70" w:name="residual-variability"/>
@@ -4810,16 +4620,16 @@
         <w:pStyle w:val="FirstParagraph"/>
       </w:pPr>
       <w:r>
-        <w:t xml:space="preserve">Contrary to many conceptualizations of the impact of demand characteristics</w:t>
-      </w:r>
-      <w:r>
-        <w:t xml:space="preserve"> </w:t>
-      </w:r>
-      <w:r>
-        <w:t xml:space="preserve">(Coles, Gaertner, et al., 2022; e.g., Rosnow &amp; Rosenthal, 1997)</w:t>
-      </w:r>
-      <w:r>
-        <w:t xml:space="preserve">, we did not find evidence of two moderators theorized to underlie a response bias mechanism: motivation and opportunity to adjust responses. We did, however, find evidence that such effects are moderated by participants’ expectations about the hypothesized effect. Given that demand effects appear to depend in part on the extent to which participants believe the hypothesized effect will occur, these results provide preliminary evidence of a placebo-based mechanism.</w:t>
+        <w:t xml:space="preserve">Contrary to a motivation account of demand characteristics</w:t>
+      </w:r>
+      <w:r>
+        <w:t xml:space="preserve"> </w:t>
+      </w:r>
+      <w:r>
+        <w:t xml:space="preserve">(e.g., Rosnow &amp; Rosenthal, 1997)</w:t>
+      </w:r>
+      <w:r>
+        <w:t xml:space="preserve">, we did not find evidence that demand effects are moderated by ratings of participants’ motivation and opportunity to adjust responses. However, consistent with an expectancy account, we did find that such effects are moderated by participants’ expectations about the hypothesized effect.</w:t>
       </w:r>
     </w:p>
     <w:p>
@@ -4853,7 +4663,7 @@
         <w:t xml:space="preserve">(Gergen, 1973)</w:t>
       </w:r>
       <w:r>
-        <w:t xml:space="preserve">. To test this idea, we re-ran our motivation, opportunity, and belief moderator analyses focusing only on studies completed in the</w:t>
+        <w:t xml:space="preserve">. To test this idea, we re-ran our motivation, opportunity, and expectation moderator analyses focusing only on studies completed in the</w:t>
       </w:r>
       <w:r>
         <w:t xml:space="preserve"> </w:t>
@@ -4960,7 +4770,7 @@
         <w:pStyle w:val="Textkrper"/>
       </w:pPr>
       <w:r>
-        <w:t xml:space="preserve">Using a similar procedure as Study 2, participants were excluded if they did not fully complete the experiment or correctly identify the stated hypothesis at the end of the study (final n = 160). Almost all participants who completed the experiment correctly inferred that we were interested in links between facial poses and emotional experience. However, particularly in the nil hypothesis condition (76% of manipulation check exclusions), they did not correct specify whether we expected a positive or nil effect. Afterwards, participants reported the extent to which they were motivated to confirm the hypothesis, had the opportunity to adjust their responses, and believed in facial feedback effects. These measures were similar to those used in Study 2. Altogether, the study used a 2 (facial pose: happy or neutral) × 2 (block: first or second) × 2 (demand characteristics: positive demand or nil demand) mixed design, with demand characteristics manipulated between subjects.</w:t>
+        <w:t xml:space="preserve">Using a similar procedure as Study 2, participants were excluded if they did not fully complete the experiment or correctly identify the stated hypothesis at the end of the study (final n = 160). Almost all participants who completed the experiment correctly inferred that we were interested in links between facial poses and emotional experience. However, particularly in the nil hypothesis condition (76% of manipulation check exclusions), they did not correct specify whether we expected a positive or nil effect. Afterwards, participants reported the extent to which they were motivated to confirm the hypothesis, had the opportunity to adjust their responses, and expected facial feedback effects to emerge. These measures were similar to those used in Study 2. Altogether, the study used a 2 (facial pose: happy or neutral) × 2 (block: first or second) × 2 (demand characteristics: positive demand or nil demand) mixed design, with demand characteristics manipulated between subjects.</w:t>
       </w:r>
     </w:p>
     <w:bookmarkStart w:id="74" w:name="transparency-and-openness-2"/>
@@ -5138,7 +4948,16 @@
         <w:t xml:space="preserve"> </w:t>
       </w:r>
       <w:r>
-        <w:t xml:space="preserve">&lt; .001. Furthermore, this effect was more pronounced in the positive (</w:t>
+        <w:t xml:space="preserve">&lt; .001. Also replicating</w:t>
+      </w:r>
+      <w:r>
+        <w:t xml:space="preserve"> </w:t>
+      </w:r>
+      <w:r>
+        <w:t xml:space="preserve">Coles, Gaertner, et al. (2022)</w:t>
+      </w:r>
+      <w:r>
+        <w:t xml:space="preserve">, this effect was more pronounced in the positive (</w:t>
       </w:r>
       <w:r>
         <w:rPr>
@@ -5362,7 +5181,7 @@
         <w:t xml:space="preserve"> </w:t>
       </w:r>
       <w:r>
-        <w:t xml:space="preserve">= .175. However, consistent with previous evidence of placebo effects in facial feedback research</w:t>
+        <w:t xml:space="preserve">= .175. However, consistent with previous evidence of expectancy effects in facial feedback research</w:t>
       </w:r>
       <w:r>
         <w:t xml:space="preserve"> </w:t>
@@ -5371,7 +5190,7 @@
         <w:t xml:space="preserve">(Coles, Gaertner, et al., 2022; Coles, March, et al., 2022)</w:t>
       </w:r>
       <w:r>
-        <w:t xml:space="preserve">, the effect of facial poses tended to be larger among participants who reported believing in the effect,</w:t>
+        <w:t xml:space="preserve">, the effect of facial poses tended to be larger among participants who expected the effect to emerge,</w:t>
       </w:r>
       <w:r>
         <w:t xml:space="preserve"> </w:t>
@@ -5620,7 +5439,7 @@
         <w:pStyle w:val="Textkrper"/>
       </w:pPr>
       <w:r>
-        <w:t xml:space="preserve">To summarize, Study 3 provided little evidence that demand effects are driven by response bias. We found some evidence that facial feedback effects are moderated by self-reported motivation to provide hypothesis-consistent responses – but this finding was not robust. Furthermore, we consistently failed to find evidence that these effects were moderated by self-reported opportunity to adjust responses. We did, however, find consistent evidence that facial feedback and demand effects are moderated by expectations about the communicated hypothesis.</w:t>
+        <w:t xml:space="preserve">To summarize, Study 3 provided little support for a motivation account of demand effects. We found some evidence that facial feedback effects are moderated by self-reported motivation to provide hypothesis-consistent responses – but this finding was not robust. Furthermore, we consistently failed to find evidence that these effects were moderated by self-reported opportunity to adjust responses. We did, however, find consistent support for an expectancy account: facial feedback and demand effects were moderated by expectations about the communicated hypothesis.</w:t>
       </w:r>
     </w:p>
     <w:bookmarkEnd w:id="76"/>
@@ -5738,7 +5557,16 @@
         <w:t xml:space="preserve">(Lovakov &amp; Agadullina, 2021)</w:t>
       </w:r>
       <w:r>
-        <w:t xml:space="preserve">. Thus, to distinguish theory-relevant effects from artifactual demand effects, it is essential that experimental psychologists better understand the latter.</w:t>
+        <w:t xml:space="preserve">. Thus, to distinguish theory-relevant effects from artifactual demand effects, it is essential that experimental psychologists better understand the latter. This converges with recent calls to revisit age-old concerns about demand characteristics and placebo effects</w:t>
+      </w:r>
+      <w:r>
+        <w:t xml:space="preserve"> </w:t>
+      </w:r>
+      <w:r>
+        <w:t xml:space="preserve">(Boot, Simons, Stothart, &amp; Stutts, 2013; Corneille &amp; Lush, 2022; Sharpe &amp; Whelton, 2016)</w:t>
+      </w:r>
+      <w:r>
+        <w:t xml:space="preserve">.</w:t>
       </w:r>
     </w:p>
     <w:p>
@@ -5746,7 +5574,7 @@
         <w:pStyle w:val="Textkrper"/>
       </w:pPr>
       <w:r>
-        <w:t xml:space="preserve">Participants themselves appeared to have little ability to predict the impact of demand characteristics in the studies they reviewed, although it is possible that their performance would improve if they were provided with more information, given better measures, and/or better incentivized to provide accurate predictions. Fortunately, our meta-analysis allows us to make some predictions. Moderator analyses provided preliminary evidence that some methodological decisions – such as sampling students, running studies in-person, and not offering payment – are associated with increases in hypothesis-consistent responding. We also found that demand characteristics tended to be more impactful when a nil (as opposed to negative or positive) hypothesis was communicated. Nonetheless, most of the variability we observed in the meta-analysis was not explained.</w:t>
+        <w:t xml:space="preserve">Participants themselves appeared to have little ability to predict the impact of demand characteristics in the studies they reviewed, although it is possible that their performance would improve if they were provided with more information, given better measures, and/or better incentivized to provide accurate predictions. Fortunately, our meta-analysis allows us to make some predictions. Moderator analyses provided preliminary evidence that some methodological decisions – such as sampling students – are associated with increases in hypothesis-consistent responding. We also found that demand characteristics tended to be more impactful when a nil (as opposed to negative or positive) hypothesis was communicated. Nonetheless, most of the variability we observed in the meta-analysis was not explained.</w:t>
       </w:r>
     </w:p>
     <w:p>
@@ -5754,16 +5582,16 @@
         <w:pStyle w:val="Textkrper"/>
       </w:pPr>
       <w:r>
-        <w:t xml:space="preserve">Although response bias is an oft-discussed mechanism in the demand characteristics literature</w:t>
-      </w:r>
-      <w:r>
-        <w:t xml:space="preserve"> </w:t>
-      </w:r>
-      <w:r>
-        <w:t xml:space="preserve">(Coles, Gaertner, et al., 2022; Cook et al., 1970; Orne, 1962; Riecken, 1962; Rosenberg, 1969; Rosnow &amp; Rosenthal, 1997; Sigall et al., 1970)</w:t>
-      </w:r>
-      <w:r>
-        <w:t xml:space="preserve">, we found little support for this view. In the Study 2 meta-analysis, we did not find that external ratings of two factors theorized to underlie response biases – motivation and opportunity to adjust responses – moderated demand effects. We found some evidence in Study 3 that motivation (but not opportunity) ratings moderated demand effects, but the evidence was weak.</w:t>
+        <w:t xml:space="preserve">Although motivation accounts are popular in in the demand characteristics literature</w:t>
+      </w:r>
+      <w:r>
+        <w:t xml:space="preserve"> </w:t>
+      </w:r>
+      <w:r>
+        <w:t xml:space="preserve">(Cook et al., 1970; Orne, 1962; Riecken, 1962; Rosenberg, 1969; Rosnow &amp; Rosenthal, 1997; Sigall et al., 1970)</w:t>
+      </w:r>
+      <w:r>
+        <w:t xml:space="preserve">, we found little support for this view. In the Study 2 meta-analysis, we did not find that external ratings of two factors oft-discussed in motivation accounts – motivation and opportunity to adjust responses – moderated demand effects. We found some evidence in Study 3 that motivation (but not opportunity) ratings moderated demand effects, but the evidence was weak.</w:t>
       </w:r>
     </w:p>
     <w:p>
@@ -5771,7 +5599,58 @@
         <w:pStyle w:val="Textkrper"/>
       </w:pPr>
       <w:r>
-        <w:t xml:space="preserve">Consistent with a framework recently discussed by</w:t>
+        <w:t xml:space="preserve">Consistent with expectancy accounts, our results consistently indicated that participants’ expectations about hypothesized effects partially drive demand effects. This may occur because demand characteristics activate pre-existing beliefs about a phenomenon being investigated. It is also possible that demand characteristics cause participants to update or form new expectations. If true, research on how beliefs are formed, updated, and impact participant responses may help explain the heterogeneous effects of demand characteristic manipulations. For example, if expectations are governed by Bayesian principles</w:t>
+      </w:r>
+      <w:r>
+        <w:t xml:space="preserve"> </w:t>
+      </w:r>
+      <w:r>
+        <w:t xml:space="preserve">(for a review, see Kube &amp; Rozenkrantz, 2021)</w:t>
+      </w:r>
+      <w:r>
+        <w:t xml:space="preserve">, demand characteristics should exert larger effects in contexts where participants have relatively uncertain pre-existing expectations.</w:t>
+      </w:r>
+    </w:p>
+    <w:p>
+      <w:pPr>
+        <w:pStyle w:val="Textkrper"/>
+      </w:pPr>
+      <w:r>
+        <w:t xml:space="preserve">Expectancy effects can certainly be reduced – but it is not clear if they can be fully avoided</w:t>
+      </w:r>
+      <w:r>
+        <w:t xml:space="preserve"> </w:t>
+      </w:r>
+      <w:r>
+        <w:t xml:space="preserve">(Boot et al., 2013)</w:t>
+      </w:r>
+      <w:r>
+        <w:t xml:space="preserve">. Indeed, participants possess a rich array of pre-existing expectations</w:t>
+      </w:r>
+      <w:r>
+        <w:t xml:space="preserve"> </w:t>
+      </w:r>
+      <w:r>
+        <w:rPr>
+          <w:iCs/>
+          <w:i/>
+        </w:rPr>
+        <w:t xml:space="preserve">before</w:t>
+      </w:r>
+      <w:r>
+        <w:t xml:space="preserve"> </w:t>
+      </w:r>
+      <w:r>
+        <w:t xml:space="preserve">they enter our studies</w:t>
+      </w:r>
+      <w:r>
+        <w:t xml:space="preserve"> </w:t>
+      </w:r>
+      <w:r>
+        <w:t xml:space="preserve">(Dweck, 2012)</w:t>
+      </w:r>
+      <w:r>
+        <w:t xml:space="preserve">. For example,</w:t>
       </w:r>
       <w:r>
         <w:t xml:space="preserve"> </w:t>
@@ -5780,16 +5659,19 @@
         <w:t xml:space="preserve">Coles, Gaertner, et al. (2022)</w:t>
       </w:r>
       <w:r>
-        <w:t xml:space="preserve">, our results consistently indicated that participants’ expectations about hypothesized effects partially drive demand effects. This may occur because demand characteristics activate pre-existing beliefs about a phenomenon being investigated. It is also possible that demand characteristics cause participants to update or form new expectations. If true, research on how beliefs are formed, updated, and impact participant responses may help explain the heterogeneous effects of demand characteristic manipulations. For example, if expectations are governed by Bayesian principles</w:t>
-      </w:r>
-      <w:r>
-        <w:t xml:space="preserve"> </w:t>
-      </w:r>
-      <w:r>
-        <w:t xml:space="preserve">(for a review, see Kube &amp; Rozenkrantz, 2021)</w:t>
-      </w:r>
-      <w:r>
-        <w:t xml:space="preserve">, demand characteristics should exert larger effects in contexts where participants have relatively uncertain pre-existing expectations.</w:t>
+        <w:t xml:space="preserve"> </w:t>
+      </w:r>
+      <w:r>
+        <w:t xml:space="preserve">estimated that 44% of sampled undergraduates and 34% of sampled online workers believed – before entering the study – that facial poses impact emotion. Even with deception about the purpose of the study, these pre-existing beliefs appear to shape the extent to which participants exhibit facial feedback effects. Similar observations have been made elsewhere, for example in literature examining the effects of videogame training on cognitive tasks</w:t>
+      </w:r>
+      <w:r>
+        <w:t xml:space="preserve"> </w:t>
+      </w:r>
+      <w:r>
+        <w:t xml:space="preserve">(Boot et al., 2013)</w:t>
+      </w:r>
+      <w:r>
+        <w:t xml:space="preserve">. In other words, deception about the purpose of the study does not guarantee an unbiased estimate of a mechanism-of-interest. In the real world, the mechanisms that psychologists theorize about may be naturalistically confounded with participants’ beliefs.</w:t>
       </w:r>
     </w:p>
     <w:p>
@@ -5797,51 +5679,6 @@
         <w:pStyle w:val="Textkrper"/>
       </w:pPr>
       <w:r>
-        <w:t xml:space="preserve">Placebo effects can certainly be reduced – but it is not clear if they can be fully avoided. Indeed, participants possess a rich array of pre-existing expectations</w:t>
-      </w:r>
-      <w:r>
-        <w:t xml:space="preserve"> </w:t>
-      </w:r>
-      <w:r>
-        <w:rPr>
-          <w:iCs/>
-          <w:i/>
-        </w:rPr>
-        <w:t xml:space="preserve">before</w:t>
-      </w:r>
-      <w:r>
-        <w:t xml:space="preserve"> </w:t>
-      </w:r>
-      <w:r>
-        <w:t xml:space="preserve">they enter our studies</w:t>
-      </w:r>
-      <w:r>
-        <w:t xml:space="preserve"> </w:t>
-      </w:r>
-      <w:r>
-        <w:t xml:space="preserve">(Dweck, 2012)</w:t>
-      </w:r>
-      <w:r>
-        <w:t xml:space="preserve">. For example,</w:t>
-      </w:r>
-      <w:r>
-        <w:t xml:space="preserve"> </w:t>
-      </w:r>
-      <w:r>
-        <w:t xml:space="preserve">Coles, Gaertner, et al. (2022)</w:t>
-      </w:r>
-      <w:r>
-        <w:t xml:space="preserve"> </w:t>
-      </w:r>
-      <w:r>
-        <w:t xml:space="preserve">estimated that 44% of sampled undergraduates and 34% of sampled online workers believed – before entering the study – that facial poses impact emotion. Even with deception about the purpose of the study, these pre-existing beliefs appear to shape the extent to which participants exhibit facial feedback effects. In other words, deception about the purpose of the study does not guarantee an unbiased estimate of a mechanism-of-interest. In the real world, the mechanisms that psychologists theorize about may be naturalistically confounded with participants’ beliefs.</w:t>
-      </w:r>
-    </w:p>
-    <w:p>
-      <w:pPr>
-        <w:pStyle w:val="Textkrper"/>
-      </w:pPr>
-      <w:r>
         <w:t xml:space="preserve">We end on a note of concern. We estimated that experimentally manipulated demand characteristics have a similar distribution of effects as the theory-relevant phenomena that many psychologists study</w:t>
       </w:r>
       <w:r>
@@ -5851,20 +5688,20 @@
         <w:t xml:space="preserve">(Lovakov &amp; Agadullina, 2021)</w:t>
       </w:r>
       <w:r>
-        <w:t xml:space="preserve">. These demand effects appear to be most robustly driven by participant expectations about the hypothesized effects (i.e., placebo effects). Even when specific demand characteristics are eliminated, participants have expectations about the phenomena we study – and these expectations may be naturalistically confounded with the theory-relevant mechanisms we wish to study. Thus, if (a) demand characteristics are present or (b) participants are likely to have pre-existing expectations about the phenomenon being studied, researchers should be wary of concluding that an observed effect is not compromised by methodological artifact</w:t>
-      </w:r>
-      <w:r>
-        <w:t xml:space="preserve"> </w:t>
-      </w:r>
-      <w:r>
-        <w:t xml:space="preserve">(Boot, Simons, Stothart, &amp; Stutts, 2013)</w:t>
-      </w:r>
-      <w:r>
-        <w:t xml:space="preserve">. To make conclusions about theory-relevant mechanisms, demand characteristics must be eliminated, expectations must be controlled, and direct evidence for mechanisms must be provided.</w:t>
+        <w:t xml:space="preserve">. These demand effects appear to be most robustly driven by participant expectations about the hypothesized effects (i.e., expectancy effects). Even when specific demand characteristics are eliminated, participants have expectations about the phenomena we study – and these expectations may be naturalistically confounded with the theory-relevant mechanisms we wish to study. Thus, if (a) demand characteristics are present or (b) participants are likely to have pre-existing expectations about the phenomenon being studied, researchers should be wary of concluding that an observed effect is not compromised by methodological artifacts</w:t>
+      </w:r>
+      <w:r>
+        <w:t xml:space="preserve"> </w:t>
+      </w:r>
+      <w:r>
+        <w:t xml:space="preserve">(Boot et al., 2013; Corneille &amp; Lush, 2022)</w:t>
+      </w:r>
+      <w:r>
+        <w:t xml:space="preserve">.</w:t>
       </w:r>
     </w:p>
     <w:bookmarkEnd w:id="78"/>
-    <w:bookmarkStart w:id="131" w:name="references"/>
+    <w:bookmarkStart w:id="129" w:name="references"/>
     <w:p>
       <w:pPr>
         <w:pStyle w:val="berschrift1"/>
@@ -5873,7 +5710,7 @@
         <w:t xml:space="preserve">References</w:t>
       </w:r>
     </w:p>
-    <w:bookmarkStart w:id="130" w:name="refs"/>
+    <w:bookmarkStart w:id="128" w:name="refs"/>
     <w:bookmarkStart w:id="79" w:name="ref-allen2012demand"/>
     <w:p>
       <w:pPr>
@@ -5910,7 +5747,7 @@
       </w:r>
     </w:p>
     <w:bookmarkEnd w:id="79"/>
-    <w:bookmarkStart w:id="81" w:name="ref-R-lme4"/>
+    <w:bookmarkStart w:id="80" w:name="ref-R-lme4"/>
     <w:p>
       <w:pPr>
         <w:pStyle w:val="Literaturverzeichnis"/>
@@ -5953,110 +5790,99 @@
       <w:r>
         <w:t xml:space="preserve">(1), 1–48.</w:t>
       </w:r>
-      <w:r>
-        <w:t xml:space="preserve"> </w:t>
-      </w:r>
-      <w:hyperlink r:id="rId80">
-        <w:r>
-          <w:rPr>
-            <w:rStyle w:val="Hyperlink"/>
-          </w:rPr>
-          <w:t xml:space="preserve">https://doi.org/10.18637/jss.v067.i01</w:t>
-        </w:r>
-      </w:hyperlink>
+    </w:p>
+    <w:bookmarkEnd w:id="80"/>
+    <w:bookmarkStart w:id="81" w:name="ref-boot2013pervasive"/>
+    <w:p>
+      <w:pPr>
+        <w:pStyle w:val="Literaturverzeichnis"/>
+      </w:pPr>
+      <w:r>
+        <w:t xml:space="preserve">Boot, W. R., Simons, D. J., Stothart, C., &amp; Stutts, C. (2013). The pervasive problem with placebos in psychology: Why active control groups are not sufficient to rule out placebo effects.</w:t>
+      </w:r>
+      <w:r>
+        <w:t xml:space="preserve"> </w:t>
+      </w:r>
+      <w:r>
+        <w:rPr>
+          <w:iCs/>
+          <w:i/>
+        </w:rPr>
+        <w:t xml:space="preserve">Perspectives on Psychological Science</w:t>
+      </w:r>
+      <w:r>
+        <w:t xml:space="preserve">,</w:t>
+      </w:r>
+      <w:r>
+        <w:t xml:space="preserve"> </w:t>
+      </w:r>
+      <w:r>
+        <w:rPr>
+          <w:iCs/>
+          <w:i/>
+        </w:rPr>
+        <w:t xml:space="preserve">8</w:t>
+      </w:r>
+      <w:r>
+        <w:t xml:space="preserve">(4), 445–454.</w:t>
+      </w:r>
     </w:p>
     <w:bookmarkEnd w:id="81"/>
-    <w:bookmarkStart w:id="82" w:name="ref-boot2013pervasive"/>
+    <w:bookmarkStart w:id="82" w:name="ref-borenstein2009effect"/>
     <w:p>
       <w:pPr>
         <w:pStyle w:val="Literaturverzeichnis"/>
       </w:pPr>
       <w:r>
-        <w:t xml:space="preserve">Boot, W. R., Simons, D. J., Stothart, C., &amp; Stutts, C. (2013). The pervasive problem with placebos in psychology: Why active control groups are not sufficient to rule out placebo effects.</w:t>
-      </w:r>
-      <w:r>
-        <w:t xml:space="preserve"> </w:t>
-      </w:r>
-      <w:r>
-        <w:rPr>
-          <w:iCs/>
-          <w:i/>
-        </w:rPr>
-        <w:t xml:space="preserve">Perspectives on Psychological Science</w:t>
-      </w:r>
-      <w:r>
-        <w:t xml:space="preserve">,</w:t>
-      </w:r>
-      <w:r>
-        <w:t xml:space="preserve"> </w:t>
-      </w:r>
-      <w:r>
-        <w:rPr>
-          <w:iCs/>
-          <w:i/>
-        </w:rPr>
-        <w:t xml:space="preserve">8</w:t>
-      </w:r>
-      <w:r>
-        <w:t xml:space="preserve">(4), 445–454.</w:t>
+        <w:t xml:space="preserve">Borenstein, M. (2009). Effect sizes for continuous data. In H. Cooper, L. V. Hedges, &amp; J. C. Valentine (Eds.),</w:t>
+      </w:r>
+      <w:r>
+        <w:t xml:space="preserve"> </w:t>
+      </w:r>
+      <w:r>
+        <w:rPr>
+          <w:iCs/>
+          <w:i/>
+        </w:rPr>
+        <w:t xml:space="preserve">The handbook of synthesis and meta-analysis</w:t>
+      </w:r>
+      <w:r>
+        <w:t xml:space="preserve"> </w:t>
+      </w:r>
+      <w:r>
+        <w:t xml:space="preserve">(pp. 221–235). New York, NY: Russell Sage Foundation.</w:t>
       </w:r>
     </w:p>
     <w:bookmarkEnd w:id="82"/>
-    <w:bookmarkStart w:id="83" w:name="ref-borenstein2009effect"/>
+    <w:bookmarkStart w:id="83" w:name="ref-borenstein2011introduction"/>
     <w:p>
       <w:pPr>
         <w:pStyle w:val="Literaturverzeichnis"/>
       </w:pPr>
       <w:r>
-        <w:t xml:space="preserve">Borenstein, M. (2009). Effect sizes for continuous data. In H. Cooper, L. V. Hedges, &amp; J. C. Valentine (Eds.),</w:t>
-      </w:r>
-      <w:r>
-        <w:t xml:space="preserve"> </w:t>
-      </w:r>
-      <w:r>
-        <w:rPr>
-          <w:iCs/>
-          <w:i/>
-        </w:rPr>
-        <w:t xml:space="preserve">The handbook of synthesis and meta-analysis</w:t>
-      </w:r>
-      <w:r>
-        <w:t xml:space="preserve"> </w:t>
-      </w:r>
-      <w:r>
-        <w:t xml:space="preserve">(pp. 221–235). New York, NY: Russell Sage Foundation.</w:t>
+        <w:t xml:space="preserve">Borenstein, M., Hedges, L. V., Higgins, J. P., &amp; Rothstein, H. R. (2011).</w:t>
+      </w:r>
+      <w:r>
+        <w:t xml:space="preserve"> </w:t>
+      </w:r>
+      <w:r>
+        <w:rPr>
+          <w:iCs/>
+          <w:i/>
+        </w:rPr>
+        <w:t xml:space="preserve">Introduction to meta-analysis</w:t>
+      </w:r>
+      <w:r>
+        <w:t xml:space="preserve">. John Wiley &amp; Sons.</w:t>
       </w:r>
     </w:p>
     <w:bookmarkEnd w:id="83"/>
-    <w:bookmarkStart w:id="84" w:name="ref-borenstein2011introduction"/>
+    <w:bookmarkStart w:id="85" w:name="ref-R-weightr"/>
     <w:p>
       <w:pPr>
         <w:pStyle w:val="Literaturverzeichnis"/>
       </w:pPr>
       <w:r>
-        <w:t xml:space="preserve">Borenstein, M., Hedges, L. V., Higgins, J. P., &amp; Rothstein, H. R. (2011).</w:t>
-      </w:r>
-      <w:r>
-        <w:t xml:space="preserve"> </w:t>
-      </w:r>
-      <w:r>
-        <w:rPr>
-          <w:iCs/>
-          <w:i/>
-        </w:rPr>
-        <w:t xml:space="preserve">Introduction to meta-analysis</w:t>
-      </w:r>
-      <w:r>
-        <w:t xml:space="preserve">. John Wiley &amp; Sons.</w:t>
-      </w:r>
-    </w:p>
-    <w:bookmarkEnd w:id="84"/>
-    <w:bookmarkStart w:id="86" w:name="ref-R-weightr"/>
-    <w:p>
-      <w:pPr>
-        <w:pStyle w:val="Literaturverzeichnis"/>
-      </w:pPr>
-      <w:r>
         <w:t xml:space="preserve">Coburn, K. M., &amp; Vevea, J. L. (2019).</w:t>
       </w:r>
       <w:r>
@@ -6075,7 +5901,7 @@
       <w:r>
         <w:t xml:space="preserve"> </w:t>
       </w:r>
-      <w:hyperlink r:id="rId85">
+      <w:hyperlink r:id="rId84">
         <w:r>
           <w:rPr>
             <w:rStyle w:val="Hyperlink"/>
@@ -6084,40 +5910,122 @@
         </w:r>
       </w:hyperlink>
     </w:p>
+    <w:bookmarkEnd w:id="85"/>
+    <w:bookmarkStart w:id="86" w:name="ref-cohen1988statistical"/>
+    <w:p>
+      <w:pPr>
+        <w:pStyle w:val="Literaturverzeichnis"/>
+      </w:pPr>
+      <w:r>
+        <w:t xml:space="preserve">Cohen, J. (2013).</w:t>
+      </w:r>
+      <w:r>
+        <w:t xml:space="preserve"> </w:t>
+      </w:r>
+      <w:r>
+        <w:rPr>
+          <w:iCs/>
+          <w:i/>
+        </w:rPr>
+        <w:t xml:space="preserve">Statistical power analysis for the behavioral sciences</w:t>
+      </w:r>
+      <w:r>
+        <w:t xml:space="preserve"> </w:t>
+      </w:r>
+      <w:r>
+        <w:t xml:space="preserve">(Vol. 2). New York, NY: Lawrence Erlbaum Associates.</w:t>
+      </w:r>
+    </w:p>
     <w:bookmarkEnd w:id="86"/>
-    <w:bookmarkStart w:id="87" w:name="ref-cohen1988statistical"/>
+    <w:bookmarkStart w:id="87" w:name="ref-coles2022fact"/>
     <w:p>
       <w:pPr>
         <w:pStyle w:val="Literaturverzeichnis"/>
       </w:pPr>
       <w:r>
-        <w:t xml:space="preserve">Cohen, J. (2013).</w:t>
-      </w:r>
-      <w:r>
-        <w:t xml:space="preserve"> </w:t>
-      </w:r>
-      <w:r>
-        <w:rPr>
-          <w:iCs/>
-          <w:i/>
-        </w:rPr>
-        <w:t xml:space="preserve">Statistical power analysis for the behavioral sciences</w:t>
-      </w:r>
-      <w:r>
-        <w:t xml:space="preserve"> </w:t>
-      </w:r>
-      <w:r>
-        <w:t xml:space="preserve">(Vol. 2). New York, NY: Lawrence Erlbaum Associates.</w:t>
+        <w:t xml:space="preserve">Coles, N. A., Gaertner, L., Frohlich, B., Larsen, J. T., &amp; Basnight-Brown, D. M. (2022). Fact or artifact? Demand characteristics and participants’ beliefs can moderate, but do not fully account for, the effects of facial feedback on emotional experience.</w:t>
+      </w:r>
+      <w:r>
+        <w:t xml:space="preserve"> </w:t>
+      </w:r>
+      <w:r>
+        <w:rPr>
+          <w:iCs/>
+          <w:i/>
+        </w:rPr>
+        <w:t xml:space="preserve">Journal of Personality and Social Psychology</w:t>
+      </w:r>
+      <w:r>
+        <w:t xml:space="preserve">.</w:t>
       </w:r>
     </w:p>
     <w:bookmarkEnd w:id="87"/>
-    <w:bookmarkStart w:id="88" w:name="ref-coles2022fact"/>
+    <w:bookmarkStart w:id="88" w:name="ref-coles2019meta"/>
     <w:p>
       <w:pPr>
         <w:pStyle w:val="Literaturverzeichnis"/>
       </w:pPr>
       <w:r>
-        <w:t xml:space="preserve">Coles, N. A., Gaertner, L., Frohlich, B., Larsen, J. T., &amp; Basnight-Brown, D. M. (2022). Fact or artifact? Demand characteristics and participants’ beliefs can moderate, but do not fully account for, the effects of facial feedback on emotional experience.</w:t>
+        <w:t xml:space="preserve">Coles, N. A., Larsen, J. T., &amp; Lench, H. C. (2019). A meta-analysis of the facial feedback literature: Effects of facial feedback on emotional experience are small and variable.</w:t>
+      </w:r>
+      <w:r>
+        <w:t xml:space="preserve"> </w:t>
+      </w:r>
+      <w:r>
+        <w:rPr>
+          <w:iCs/>
+          <w:i/>
+        </w:rPr>
+        <w:t xml:space="preserve">Psychological Bulletin</w:t>
+      </w:r>
+      <w:r>
+        <w:t xml:space="preserve">,</w:t>
+      </w:r>
+      <w:r>
+        <w:t xml:space="preserve"> </w:t>
+      </w:r>
+      <w:r>
+        <w:rPr>
+          <w:iCs/>
+          <w:i/>
+        </w:rPr>
+        <w:t xml:space="preserve">145</w:t>
+      </w:r>
+      <w:r>
+        <w:t xml:space="preserve">(6), 610–651.</w:t>
+      </w:r>
+    </w:p>
+    <w:bookmarkEnd w:id="88"/>
+    <w:bookmarkStart w:id="89" w:name="ref-coles2022multi"/>
+    <w:p>
+      <w:pPr>
+        <w:pStyle w:val="Literaturverzeichnis"/>
+      </w:pPr>
+      <w:r>
+        <w:t xml:space="preserve">Coles, N. A., March, D. S., Marmolejo-Ramos, F., Larsen, J. T., Arinze, N. C., Ndukaihe, I. L., et al.others. (2022). A multi-lab test of the facial feedback hypothesis by the many smiles collaboration.</w:t>
+      </w:r>
+      <w:r>
+        <w:t xml:space="preserve"> </w:t>
+      </w:r>
+      <w:r>
+        <w:rPr>
+          <w:iCs/>
+          <w:i/>
+        </w:rPr>
+        <w:t xml:space="preserve">Nature Human Behaviour</w:t>
+      </w:r>
+      <w:r>
+        <w:t xml:space="preserve">, 1–12.</w:t>
+      </w:r>
+    </w:p>
+    <w:bookmarkEnd w:id="89"/>
+    <w:bookmarkStart w:id="90" w:name="ref-cook1970demand"/>
+    <w:p>
+      <w:pPr>
+        <w:pStyle w:val="Literaturverzeichnis"/>
+      </w:pPr>
+      <w:r>
+        <w:t xml:space="preserve">Cook, T. D., Bean, J. R., Calder, B. J., Frey, R., Krovetz, M. L., &amp; Reisman, S. R. (1970). Demand characteristics and three conceptions of the frequently deceived subject.</w:t>
       </w:r>
       <w:r>
         <w:t xml:space="preserve"> </w:t>
@@ -6130,27 +6038,63 @@
         <w:t xml:space="preserve">Journal of Personality and Social Psychology</w:t>
       </w:r>
       <w:r>
-        <w:t xml:space="preserve">.</w:t>
-      </w:r>
-    </w:p>
-    <w:bookmarkEnd w:id="88"/>
-    <w:bookmarkStart w:id="89" w:name="ref-coles2019meta"/>
+        <w:t xml:space="preserve">,</w:t>
+      </w:r>
+      <w:r>
+        <w:t xml:space="preserve"> </w:t>
+      </w:r>
+      <w:r>
+        <w:rPr>
+          <w:iCs/>
+          <w:i/>
+        </w:rPr>
+        <w:t xml:space="preserve">14</w:t>
+      </w:r>
+      <w:r>
+        <w:t xml:space="preserve">(3), 185–194.</w:t>
+      </w:r>
+    </w:p>
+    <w:bookmarkEnd w:id="90"/>
+    <w:bookmarkStart w:id="91" w:name="ref-corneille2022sixty"/>
     <w:p>
       <w:pPr>
         <w:pStyle w:val="Literaturverzeichnis"/>
       </w:pPr>
       <w:r>
-        <w:t xml:space="preserve">Coles, N. A., Larsen, J. T., &amp; Lench, H. C. (2019). A meta-analysis of the facial feedback literature: Effects of facial feedback on emotional experience are small and variable.</w:t>
-      </w:r>
-      <w:r>
-        <w:t xml:space="preserve"> </w:t>
-      </w:r>
-      <w:r>
-        <w:rPr>
-          <w:iCs/>
-          <w:i/>
-        </w:rPr>
-        <w:t xml:space="preserve">Psychological Bulletin</w:t>
+        <w:t xml:space="preserve">Corneille, O., &amp; Lush, P. (2022). Sixty years after orne’s american psychologist article: A conceptual framework for subjective experiences elicited by demand characteristics.</w:t>
+      </w:r>
+      <w:r>
+        <w:t xml:space="preserve"> </w:t>
+      </w:r>
+      <w:r>
+        <w:rPr>
+          <w:iCs/>
+          <w:i/>
+        </w:rPr>
+        <w:t xml:space="preserve">Personality and Social Psychology Review</w:t>
+      </w:r>
+      <w:r>
+        <w:t xml:space="preserve">, 81–101.</w:t>
+      </w:r>
+    </w:p>
+    <w:bookmarkEnd w:id="91"/>
+    <w:bookmarkStart w:id="92" w:name="ref-drevon2017intercoder"/>
+    <w:p>
+      <w:pPr>
+        <w:pStyle w:val="Literaturverzeichnis"/>
+      </w:pPr>
+      <w:r>
+        <w:t xml:space="preserve">Drevon, D., Fursa, S. R., &amp; Malcolm, A. L. (2017). Intercoder reliability and validity of WebPlotDigitizer in extracting graphed data.</w:t>
+      </w:r>
+      <w:r>
+        <w:t xml:space="preserve"> </w:t>
+      </w:r>
+      <w:r>
+        <w:rPr>
+          <w:iCs/>
+          <w:i/>
+        </w:rPr>
+        <w:t xml:space="preserve">Behavior Modification</w:t>
       </w:r>
       <w:r>
         <w:t xml:space="preserve">,</w:t>
@@ -6163,43 +6107,118 @@
           <w:iCs/>
           <w:i/>
         </w:rPr>
-        <w:t xml:space="preserve">145</w:t>
-      </w:r>
-      <w:r>
-        <w:t xml:space="preserve">(6), 610–651.</w:t>
-      </w:r>
-    </w:p>
-    <w:bookmarkEnd w:id="89"/>
-    <w:bookmarkStart w:id="90" w:name="ref-coles2022multi"/>
+        <w:t xml:space="preserve">41</w:t>
+      </w:r>
+      <w:r>
+        <w:t xml:space="preserve">(2), 323–339.</w:t>
+      </w:r>
+    </w:p>
+    <w:bookmarkEnd w:id="92"/>
+    <w:bookmarkStart w:id="93" w:name="ref-dweck2012implicit"/>
     <w:p>
       <w:pPr>
         <w:pStyle w:val="Literaturverzeichnis"/>
       </w:pPr>
       <w:r>
-        <w:t xml:space="preserve">Coles, N. A., March, D. S., Marmolejo-Ramos, F., Larsen, J. T., Arinze, N. C., Ndukaihe, I. L., et al.others. (2022). A multi-lab test of the facial feedback hypothesis by the many smiles collaboration.</w:t>
-      </w:r>
-      <w:r>
-        <w:t xml:space="preserve"> </w:t>
-      </w:r>
-      <w:r>
-        <w:rPr>
-          <w:iCs/>
-          <w:i/>
-        </w:rPr>
-        <w:t xml:space="preserve">Nature Human Behaviour</w:t>
-      </w:r>
-      <w:r>
-        <w:t xml:space="preserve">, 1–12.</w:t>
-      </w:r>
-    </w:p>
-    <w:bookmarkEnd w:id="90"/>
-    <w:bookmarkStart w:id="91" w:name="ref-cook1970demand"/>
+        <w:t xml:space="preserve">Dweck, C. S. (2012). Implicit theories. In P. A. M. V. Lange, A. W. Kruglanski, &amp; T. Higgins (Eds.),</w:t>
+      </w:r>
+      <w:r>
+        <w:t xml:space="preserve"> </w:t>
+      </w:r>
+      <w:r>
+        <w:rPr>
+          <w:iCs/>
+          <w:i/>
+        </w:rPr>
+        <w:t xml:space="preserve">Handbook of theories of social psychology</w:t>
+      </w:r>
+      <w:r>
+        <w:t xml:space="preserve"> </w:t>
+      </w:r>
+      <w:r>
+        <w:t xml:space="preserve">(Vol. 2, pp. 43–61). London: SAGE Publications Ltd.</w:t>
+      </w:r>
+    </w:p>
+    <w:bookmarkEnd w:id="93"/>
+    <w:bookmarkStart w:id="94" w:name="ref-fillenbaun1970more"/>
     <w:p>
       <w:pPr>
         <w:pStyle w:val="Literaturverzeichnis"/>
       </w:pPr>
       <w:r>
-        <w:t xml:space="preserve">Cook, T. D., Bean, J. R., Calder, B. J., Frey, R., Krovetz, M. L., &amp; Reisman, S. R. (1970). Demand characteristics and three conceptions of the frequently deceived subject.</w:t>
+        <w:t xml:space="preserve">Fillenbaun, S., &amp; Frey, R. (1970). More on the" faithful" behavior of suspicious subjects.</w:t>
+      </w:r>
+      <w:r>
+        <w:t xml:space="preserve"> </w:t>
+      </w:r>
+      <w:r>
+        <w:rPr>
+          <w:iCs/>
+          <w:i/>
+        </w:rPr>
+        <w:t xml:space="preserve">Journal of Personality</w:t>
+      </w:r>
+      <w:r>
+        <w:t xml:space="preserve">,</w:t>
+      </w:r>
+      <w:r>
+        <w:t xml:space="preserve"> </w:t>
+      </w:r>
+      <w:r>
+        <w:rPr>
+          <w:iCs/>
+          <w:i/>
+        </w:rPr>
+        <w:t xml:space="preserve">38</w:t>
+      </w:r>
+      <w:r>
+        <w:t xml:space="preserve">(1), 43–51.</w:t>
+      </w:r>
+    </w:p>
+    <w:bookmarkEnd w:id="94"/>
+    <w:bookmarkStart w:id="95" w:name="ref-franco2014publication"/>
+    <w:p>
+      <w:pPr>
+        <w:pStyle w:val="Literaturverzeichnis"/>
+      </w:pPr>
+      <w:r>
+        <w:t xml:space="preserve">Franco, A., Malhotra, N., &amp; Simonovits, G. (2014). Publication bias in the social sciences: Unlocking the file drawer.</w:t>
+      </w:r>
+      <w:r>
+        <w:t xml:space="preserve"> </w:t>
+      </w:r>
+      <w:r>
+        <w:rPr>
+          <w:iCs/>
+          <w:i/>
+        </w:rPr>
+        <w:t xml:space="preserve">Science</w:t>
+      </w:r>
+      <w:r>
+        <w:t xml:space="preserve">,</w:t>
+      </w:r>
+      <w:r>
+        <w:t xml:space="preserve"> </w:t>
+      </w:r>
+      <w:r>
+        <w:rPr>
+          <w:iCs/>
+          <w:i/>
+        </w:rPr>
+        <w:t xml:space="preserve">345</w:t>
+      </w:r>
+      <w:r>
+        <w:t xml:space="preserve">(6203), 1502–1505.</w:t>
+      </w:r>
+    </w:p>
+    <w:bookmarkEnd w:id="95"/>
+    <w:bookmarkStart w:id="96" w:name="ref-gergen1973social"/>
+    <w:p>
+      <w:pPr>
+        <w:pStyle w:val="Literaturverzeichnis"/>
+      </w:pPr>
+      <w:r>
+        <w:t xml:space="preserve">Gergen, K. J. (1973). Social psychology as history.</w:t>
       </w:r>
       <w:r>
         <w:t xml:space="preserve"> </w:t>
@@ -6222,53 +6241,66 @@
           <w:iCs/>
           <w:i/>
         </w:rPr>
-        <w:t xml:space="preserve">14</w:t>
-      </w:r>
-      <w:r>
-        <w:t xml:space="preserve">(3), 185–194.</w:t>
-      </w:r>
-    </w:p>
-    <w:bookmarkEnd w:id="91"/>
-    <w:bookmarkStart w:id="92" w:name="ref-corneille2022sixty"/>
+        <w:t xml:space="preserve">26</w:t>
+      </w:r>
+      <w:r>
+        <w:t xml:space="preserve">(2), 309.</w:t>
+      </w:r>
+    </w:p>
+    <w:bookmarkEnd w:id="96"/>
+    <w:bookmarkStart w:id="97" w:name="ref-greenwald1998measuring"/>
     <w:p>
       <w:pPr>
         <w:pStyle w:val="Literaturverzeichnis"/>
       </w:pPr>
       <w:r>
-        <w:t xml:space="preserve">Corneille, O., &amp; Lush, P. (2022). Sixty years after orne’s american psychologist article: A conceptual framework for subjective experiences elicited by demand characteristics.</w:t>
-      </w:r>
-      <w:r>
-        <w:t xml:space="preserve"> </w:t>
-      </w:r>
-      <w:r>
-        <w:rPr>
-          <w:iCs/>
-          <w:i/>
-        </w:rPr>
-        <w:t xml:space="preserve">Personality and Social Psychology Review</w:t>
-      </w:r>
-      <w:r>
-        <w:t xml:space="preserve">, 81–101.</w:t>
-      </w:r>
-    </w:p>
-    <w:bookmarkEnd w:id="92"/>
-    <w:bookmarkStart w:id="93" w:name="ref-drevon2017intercoder"/>
+        <w:t xml:space="preserve">Greenwald, A. G., McGhee, D. E., &amp; Schwartz, J. L. (1998). Measuring individual differences in implicit cognition: The implicit association test.</w:t>
+      </w:r>
+      <w:r>
+        <w:t xml:space="preserve"> </w:t>
+      </w:r>
+      <w:r>
+        <w:rPr>
+          <w:iCs/>
+          <w:i/>
+        </w:rPr>
+        <w:t xml:space="preserve">Journal of Personality and Social Psychology</w:t>
+      </w:r>
+      <w:r>
+        <w:t xml:space="preserve">,</w:t>
+      </w:r>
+      <w:r>
+        <w:t xml:space="preserve"> </w:t>
+      </w:r>
+      <w:r>
+        <w:rPr>
+          <w:iCs/>
+          <w:i/>
+        </w:rPr>
+        <w:t xml:space="preserve">74</w:t>
+      </w:r>
+      <w:r>
+        <w:t xml:space="preserve">(6), 1464.</w:t>
+      </w:r>
+    </w:p>
+    <w:bookmarkEnd w:id="97"/>
+    <w:bookmarkStart w:id="98" w:name="ref-hayes1967two"/>
     <w:p>
       <w:pPr>
         <w:pStyle w:val="Literaturverzeichnis"/>
       </w:pPr>
       <w:r>
-        <w:t xml:space="preserve">Drevon, D., Fursa, S. R., &amp; Malcolm, A. L. (2017). Intercoder reliability and validity of WebPlotDigitizer in extracting graphed data.</w:t>
-      </w:r>
-      <w:r>
-        <w:t xml:space="preserve"> </w:t>
-      </w:r>
-      <w:r>
-        <w:rPr>
-          <w:iCs/>
-          <w:i/>
-        </w:rPr>
-        <w:t xml:space="preserve">Behavior Modification</w:t>
+        <w:t xml:space="preserve">Hayes, C., &amp; King, W. (1967). Two types of phenomenal instructions for size and distance judgments of objects presented on a two-dimensional plane.</w:t>
+      </w:r>
+      <w:r>
+        <w:t xml:space="preserve"> </w:t>
+      </w:r>
+      <w:r>
+        <w:rPr>
+          <w:iCs/>
+          <w:i/>
+        </w:rPr>
+        <w:t xml:space="preserve">Perception &amp; Psychophysics</w:t>
       </w:r>
       <w:r>
         <w:t xml:space="preserve">,</w:t>
@@ -6281,56 +6313,66 @@
           <w:iCs/>
           <w:i/>
         </w:rPr>
-        <w:t xml:space="preserve">41</w:t>
-      </w:r>
-      <w:r>
-        <w:t xml:space="preserve">(2), 323–339.</w:t>
-      </w:r>
-    </w:p>
-    <w:bookmarkEnd w:id="93"/>
-    <w:bookmarkStart w:id="94" w:name="ref-dweck2012implicit"/>
+        <w:t xml:space="preserve">2</w:t>
+      </w:r>
+      <w:r>
+        <w:t xml:space="preserve">(11), 556–558.</w:t>
+      </w:r>
+    </w:p>
+    <w:bookmarkEnd w:id="98"/>
+    <w:bookmarkStart w:id="99" w:name="ref-kenealy1988validation"/>
     <w:p>
       <w:pPr>
         <w:pStyle w:val="Literaturverzeichnis"/>
       </w:pPr>
       <w:r>
-        <w:t xml:space="preserve">Dweck, C. S. (2012). Implicit theories. In P. A. M. V. Lange, A. W. Kruglanski, &amp; T. Higgins (Eds.),</w:t>
-      </w:r>
-      <w:r>
-        <w:t xml:space="preserve"> </w:t>
-      </w:r>
-      <w:r>
-        <w:rPr>
-          <w:iCs/>
-          <w:i/>
-        </w:rPr>
-        <w:t xml:space="preserve">Handbook of theories of social psychology</w:t>
-      </w:r>
-      <w:r>
-        <w:t xml:space="preserve"> </w:t>
-      </w:r>
-      <w:r>
-        <w:t xml:space="preserve">(Vol. 2, pp. 43–61). London: SAGE Publications Ltd.</w:t>
-      </w:r>
-    </w:p>
-    <w:bookmarkEnd w:id="94"/>
-    <w:bookmarkStart w:id="95" w:name="ref-fillenbaun1970more"/>
+        <w:t xml:space="preserve">Kenealy, P. (1988). Validation of a music mood induction procedure: Some preliminary findings.</w:t>
+      </w:r>
+      <w:r>
+        <w:t xml:space="preserve"> </w:t>
+      </w:r>
+      <w:r>
+        <w:rPr>
+          <w:iCs/>
+          <w:i/>
+        </w:rPr>
+        <w:t xml:space="preserve">Cognition &amp; Emotion</w:t>
+      </w:r>
+      <w:r>
+        <w:t xml:space="preserve">,</w:t>
+      </w:r>
+      <w:r>
+        <w:t xml:space="preserve"> </w:t>
+      </w:r>
+      <w:r>
+        <w:rPr>
+          <w:iCs/>
+          <w:i/>
+        </w:rPr>
+        <w:t xml:space="preserve">2</w:t>
+      </w:r>
+      <w:r>
+        <w:t xml:space="preserve">(1), 41–48.</w:t>
+      </w:r>
+    </w:p>
+    <w:bookmarkEnd w:id="99"/>
+    <w:bookmarkStart w:id="100" w:name="ref-kube2021beliefs"/>
     <w:p>
       <w:pPr>
         <w:pStyle w:val="Literaturverzeichnis"/>
       </w:pPr>
       <w:r>
-        <w:t xml:space="preserve">Fillenbaun, S., &amp; Frey, R. (1970). More on the" faithful" behavior of suspicious subjects.</w:t>
-      </w:r>
-      <w:r>
-        <w:t xml:space="preserve"> </w:t>
-      </w:r>
-      <w:r>
-        <w:rPr>
-          <w:iCs/>
-          <w:i/>
-        </w:rPr>
-        <w:t xml:space="preserve">Journal of Personality</w:t>
+        <w:t xml:space="preserve">Kube, T., &amp; Rozenkrantz, L. (2021). When beliefs face reality: An integrative review of belief updating in mental health and illness.</w:t>
+      </w:r>
+      <w:r>
+        <w:t xml:space="preserve"> </w:t>
+      </w:r>
+      <w:r>
+        <w:rPr>
+          <w:iCs/>
+          <w:i/>
+        </w:rPr>
+        <w:t xml:space="preserve">Perspectives on Psychological Science</w:t>
       </w:r>
       <w:r>
         <w:t xml:space="preserve">,</w:t>
@@ -6343,30 +6385,30 @@
           <w:iCs/>
           <w:i/>
         </w:rPr>
-        <w:t xml:space="preserve">38</w:t>
-      </w:r>
-      <w:r>
-        <w:t xml:space="preserve">(1), 43–51.</w:t>
-      </w:r>
-    </w:p>
-    <w:bookmarkEnd w:id="95"/>
-    <w:bookmarkStart w:id="96" w:name="ref-franco2014publication"/>
+        <w:t xml:space="preserve">16</w:t>
+      </w:r>
+      <w:r>
+        <w:t xml:space="preserve">(2), 247–274.</w:t>
+      </w:r>
+    </w:p>
+    <w:bookmarkEnd w:id="100"/>
+    <w:bookmarkStart w:id="101" w:name="ref-larsen2011further"/>
     <w:p>
       <w:pPr>
         <w:pStyle w:val="Literaturverzeichnis"/>
       </w:pPr>
       <w:r>
-        <w:t xml:space="preserve">Franco, A., Malhotra, N., &amp; Simonovits, G. (2014). Publication bias in the social sciences: Unlocking the file drawer.</w:t>
-      </w:r>
-      <w:r>
-        <w:t xml:space="preserve"> </w:t>
-      </w:r>
-      <w:r>
-        <w:rPr>
-          <w:iCs/>
-          <w:i/>
-        </w:rPr>
-        <w:t xml:space="preserve">Science</w:t>
+        <w:t xml:space="preserve">Larsen, J. T., &amp; McGraw, A. P. (2011). Further evidence for mixed emotions.</w:t>
+      </w:r>
+      <w:r>
+        <w:t xml:space="preserve"> </w:t>
+      </w:r>
+      <w:r>
+        <w:rPr>
+          <w:iCs/>
+          <w:i/>
+        </w:rPr>
+        <w:t xml:space="preserve">Journal of Personality and Social Psychology</w:t>
       </w:r>
       <w:r>
         <w:t xml:space="preserve">,</w:t>
@@ -6379,235 +6421,19 @@
           <w:iCs/>
           <w:i/>
         </w:rPr>
-        <w:t xml:space="preserve">345</w:t>
-      </w:r>
-      <w:r>
-        <w:t xml:space="preserve">(6203), 1502–1505.</w:t>
-      </w:r>
-    </w:p>
-    <w:bookmarkEnd w:id="96"/>
-    <w:bookmarkStart w:id="97" w:name="ref-gergen1973social"/>
+        <w:t xml:space="preserve">100</w:t>
+      </w:r>
+      <w:r>
+        <w:t xml:space="preserve">(6), 1095–1110.</w:t>
+      </w:r>
+    </w:p>
+    <w:bookmarkEnd w:id="101"/>
+    <w:bookmarkStart w:id="103" w:name="ref-R-emmeans"/>
     <w:p>
       <w:pPr>
         <w:pStyle w:val="Literaturverzeichnis"/>
       </w:pPr>
       <w:r>
-        <w:t xml:space="preserve">Gergen, K. J. (1973). Social psychology as history.</w:t>
-      </w:r>
-      <w:r>
-        <w:t xml:space="preserve"> </w:t>
-      </w:r>
-      <w:r>
-        <w:rPr>
-          <w:iCs/>
-          <w:i/>
-        </w:rPr>
-        <w:t xml:space="preserve">Journal of Personality and Social Psychology</w:t>
-      </w:r>
-      <w:r>
-        <w:t xml:space="preserve">,</w:t>
-      </w:r>
-      <w:r>
-        <w:t xml:space="preserve"> </w:t>
-      </w:r>
-      <w:r>
-        <w:rPr>
-          <w:iCs/>
-          <w:i/>
-        </w:rPr>
-        <w:t xml:space="preserve">26</w:t>
-      </w:r>
-      <w:r>
-        <w:t xml:space="preserve">(2), 309.</w:t>
-      </w:r>
-    </w:p>
-    <w:bookmarkEnd w:id="97"/>
-    <w:bookmarkStart w:id="98" w:name="ref-greenwald1998measuring"/>
-    <w:p>
-      <w:pPr>
-        <w:pStyle w:val="Literaturverzeichnis"/>
-      </w:pPr>
-      <w:r>
-        <w:t xml:space="preserve">Greenwald, A. G., McGhee, D. E., &amp; Schwartz, J. L. (1998). Measuring individual differences in implicit cognition: The implicit association test.</w:t>
-      </w:r>
-      <w:r>
-        <w:t xml:space="preserve"> </w:t>
-      </w:r>
-      <w:r>
-        <w:rPr>
-          <w:iCs/>
-          <w:i/>
-        </w:rPr>
-        <w:t xml:space="preserve">Journal of Personality and Social Psychology</w:t>
-      </w:r>
-      <w:r>
-        <w:t xml:space="preserve">,</w:t>
-      </w:r>
-      <w:r>
-        <w:t xml:space="preserve"> </w:t>
-      </w:r>
-      <w:r>
-        <w:rPr>
-          <w:iCs/>
-          <w:i/>
-        </w:rPr>
-        <w:t xml:space="preserve">74</w:t>
-      </w:r>
-      <w:r>
-        <w:t xml:space="preserve">(6), 1464.</w:t>
-      </w:r>
-    </w:p>
-    <w:bookmarkEnd w:id="98"/>
-    <w:bookmarkStart w:id="99" w:name="ref-hayes1967two"/>
-    <w:p>
-      <w:pPr>
-        <w:pStyle w:val="Literaturverzeichnis"/>
-      </w:pPr>
-      <w:r>
-        <w:t xml:space="preserve">Hayes, C., &amp; King, W. (1967). Two types of phenomenal instructions for size and distance judgments of objects presented on a two-dimensional plane.</w:t>
-      </w:r>
-      <w:r>
-        <w:t xml:space="preserve"> </w:t>
-      </w:r>
-      <w:r>
-        <w:rPr>
-          <w:iCs/>
-          <w:i/>
-        </w:rPr>
-        <w:t xml:space="preserve">Perception &amp; Psychophysics</w:t>
-      </w:r>
-      <w:r>
-        <w:t xml:space="preserve">,</w:t>
-      </w:r>
-      <w:r>
-        <w:t xml:space="preserve"> </w:t>
-      </w:r>
-      <w:r>
-        <w:rPr>
-          <w:iCs/>
-          <w:i/>
-        </w:rPr>
-        <w:t xml:space="preserve">2</w:t>
-      </w:r>
-      <w:r>
-        <w:t xml:space="preserve">(11), 556–558.</w:t>
-      </w:r>
-    </w:p>
-    <w:bookmarkEnd w:id="99"/>
-    <w:bookmarkStart w:id="100" w:name="ref-kenealy1988validation"/>
-    <w:p>
-      <w:pPr>
-        <w:pStyle w:val="Literaturverzeichnis"/>
-      </w:pPr>
-      <w:r>
-        <w:t xml:space="preserve">Kenealy, P. (1988). Validation of a music mood induction procedure: Some preliminary findings.</w:t>
-      </w:r>
-      <w:r>
-        <w:t xml:space="preserve"> </w:t>
-      </w:r>
-      <w:r>
-        <w:rPr>
-          <w:iCs/>
-          <w:i/>
-        </w:rPr>
-        <w:t xml:space="preserve">Cognition &amp; Emotion</w:t>
-      </w:r>
-      <w:r>
-        <w:t xml:space="preserve">,</w:t>
-      </w:r>
-      <w:r>
-        <w:t xml:space="preserve"> </w:t>
-      </w:r>
-      <w:r>
-        <w:rPr>
-          <w:iCs/>
-          <w:i/>
-        </w:rPr>
-        <w:t xml:space="preserve">2</w:t>
-      </w:r>
-      <w:r>
-        <w:t xml:space="preserve">(1), 41–48.</w:t>
-      </w:r>
-    </w:p>
-    <w:bookmarkEnd w:id="100"/>
-    <w:bookmarkStart w:id="101" w:name="ref-kube2021beliefs"/>
-    <w:p>
-      <w:pPr>
-        <w:pStyle w:val="Literaturverzeichnis"/>
-      </w:pPr>
-      <w:r>
-        <w:t xml:space="preserve">Kube, T., &amp; Rozenkrantz, L. (2021). When beliefs face reality: An integrative review of belief updating in mental health and illness.</w:t>
-      </w:r>
-      <w:r>
-        <w:t xml:space="preserve"> </w:t>
-      </w:r>
-      <w:r>
-        <w:rPr>
-          <w:iCs/>
-          <w:i/>
-        </w:rPr>
-        <w:t xml:space="preserve">Perspectives on Psychological Science</w:t>
-      </w:r>
-      <w:r>
-        <w:t xml:space="preserve">,</w:t>
-      </w:r>
-      <w:r>
-        <w:t xml:space="preserve"> </w:t>
-      </w:r>
-      <w:r>
-        <w:rPr>
-          <w:iCs/>
-          <w:i/>
-        </w:rPr>
-        <w:t xml:space="preserve">16</w:t>
-      </w:r>
-      <w:r>
-        <w:t xml:space="preserve">(2), 247–274.</w:t>
-      </w:r>
-    </w:p>
-    <w:bookmarkEnd w:id="101"/>
-    <w:bookmarkStart w:id="102" w:name="ref-larsen2011further"/>
-    <w:p>
-      <w:pPr>
-        <w:pStyle w:val="Literaturverzeichnis"/>
-      </w:pPr>
-      <w:r>
-        <w:t xml:space="preserve">Larsen, J. T., &amp; McGraw, A. P. (2011). Further evidence for mixed emotions.</w:t>
-      </w:r>
-      <w:r>
-        <w:t xml:space="preserve"> </w:t>
-      </w:r>
-      <w:r>
-        <w:rPr>
-          <w:iCs/>
-          <w:i/>
-        </w:rPr>
-        <w:t xml:space="preserve">Journal of Personality and Social Psychology</w:t>
-      </w:r>
-      <w:r>
-        <w:t xml:space="preserve">,</w:t>
-      </w:r>
-      <w:r>
-        <w:t xml:space="preserve"> </w:t>
-      </w:r>
-      <w:r>
-        <w:rPr>
-          <w:iCs/>
-          <w:i/>
-        </w:rPr>
-        <w:t xml:space="preserve">100</w:t>
-      </w:r>
-      <w:r>
-        <w:t xml:space="preserve">(6), 1095–1110.</w:t>
-      </w:r>
-    </w:p>
-    <w:bookmarkEnd w:id="102"/>
-    <w:bookmarkStart w:id="104" w:name="ref-R-emmeans"/>
-    <w:p>
-      <w:pPr>
-        <w:pStyle w:val="Literaturverzeichnis"/>
-      </w:pPr>
-      <w:r>
         <w:t xml:space="preserve">Lenth, R. V. (2022).</w:t>
       </w:r>
       <w:r>
@@ -6626,7 +6452,7 @@
       <w:r>
         <w:t xml:space="preserve"> </w:t>
       </w:r>
-      <w:hyperlink r:id="rId103">
+      <w:hyperlink r:id="rId102">
         <w:r>
           <w:rPr>
             <w:rStyle w:val="Hyperlink"/>
@@ -6635,24 +6461,60 @@
         </w:r>
       </w:hyperlink>
     </w:p>
+    <w:bookmarkEnd w:id="103"/>
+    <w:bookmarkStart w:id="104" w:name="ref-lovakov2021empirically"/>
+    <w:p>
+      <w:pPr>
+        <w:pStyle w:val="Literaturverzeichnis"/>
+      </w:pPr>
+      <w:r>
+        <w:t xml:space="preserve">Lovakov, A., &amp; Agadullina, E. R. (2021). Empirically derived guidelines for effect size interpretation in social psychology.</w:t>
+      </w:r>
+      <w:r>
+        <w:t xml:space="preserve"> </w:t>
+      </w:r>
+      <w:r>
+        <w:rPr>
+          <w:iCs/>
+          <w:i/>
+        </w:rPr>
+        <w:t xml:space="preserve">European Journal of Social Psychology</w:t>
+      </w:r>
+      <w:r>
+        <w:t xml:space="preserve">,</w:t>
+      </w:r>
+      <w:r>
+        <w:t xml:space="preserve"> </w:t>
+      </w:r>
+      <w:r>
+        <w:rPr>
+          <w:iCs/>
+          <w:i/>
+        </w:rPr>
+        <w:t xml:space="preserve">51</w:t>
+      </w:r>
+      <w:r>
+        <w:t xml:space="preserve">(3), 485–504.</w:t>
+      </w:r>
+    </w:p>
     <w:bookmarkEnd w:id="104"/>
-    <w:bookmarkStart w:id="105" w:name="ref-lovakov2021empirically"/>
+    <w:bookmarkStart w:id="105" w:name="ref-masling1966role"/>
     <w:p>
       <w:pPr>
         <w:pStyle w:val="Literaturverzeichnis"/>
       </w:pPr>
       <w:r>
-        <w:t xml:space="preserve">Lovakov, A., &amp; Agadullina, E. R. (2021). Empirically derived guidelines for effect size interpretation in social psychology.</w:t>
-      </w:r>
-      <w:r>
-        <w:t xml:space="preserve"> </w:t>
-      </w:r>
-      <w:r>
-        <w:rPr>
-          <w:iCs/>
-          <w:i/>
-        </w:rPr>
-        <w:t xml:space="preserve">European Journal of Social Psychology</w:t>
+        <w:t xml:space="preserve">Masling, J. (1966). Role-related behavior of the subject and psychologist and its effects upon psychological data.</w:t>
+      </w:r>
+      <w:r>
+        <w:t xml:space="preserve"> </w:t>
+      </w:r>
+      <w:r>
+        <w:rPr>
+          <w:iCs/>
+          <w:i/>
+        </w:rPr>
+        <w:t xml:space="preserve">Nebraska Symposium on Motivation</w:t>
       </w:r>
       <w:r>
         <w:t xml:space="preserve">,</w:t>
@@ -6665,30 +6527,30 @@
           <w:iCs/>
           <w:i/>
         </w:rPr>
-        <w:t xml:space="preserve">51</w:t>
-      </w:r>
-      <w:r>
-        <w:t xml:space="preserve">(3), 485–504.</w:t>
+        <w:t xml:space="preserve">14</w:t>
+      </w:r>
+      <w:r>
+        <w:t xml:space="preserve">, 67–103.</w:t>
       </w:r>
     </w:p>
     <w:bookmarkEnd w:id="105"/>
-    <w:bookmarkStart w:id="106" w:name="ref-masling1966role"/>
+    <w:bookmarkStart w:id="106" w:name="ref-mummolo2019demand"/>
     <w:p>
       <w:pPr>
         <w:pStyle w:val="Literaturverzeichnis"/>
       </w:pPr>
       <w:r>
-        <w:t xml:space="preserve">Masling, J. (1966). Role-related behavior of the subject and psychologist and its effects upon psychological data.</w:t>
-      </w:r>
-      <w:r>
-        <w:t xml:space="preserve"> </w:t>
-      </w:r>
-      <w:r>
-        <w:rPr>
-          <w:iCs/>
-          <w:i/>
-        </w:rPr>
-        <w:t xml:space="preserve">Nebraska Symposium on Motivation</w:t>
+        <w:t xml:space="preserve">Mummolo, J., &amp; Peterson, E. (2019). Demand effects in survey experiments: An empirical assessment.</w:t>
+      </w:r>
+      <w:r>
+        <w:t xml:space="preserve"> </w:t>
+      </w:r>
+      <w:r>
+        <w:rPr>
+          <w:iCs/>
+          <w:i/>
+        </w:rPr>
+        <w:t xml:space="preserve">American Political Science Review</w:t>
       </w:r>
       <w:r>
         <w:t xml:space="preserve">,</w:t>
@@ -6701,30 +6563,30 @@
           <w:iCs/>
           <w:i/>
         </w:rPr>
-        <w:t xml:space="preserve">14</w:t>
-      </w:r>
-      <w:r>
-        <w:t xml:space="preserve">, 67–103.</w:t>
+        <w:t xml:space="preserve">113</w:t>
+      </w:r>
+      <w:r>
+        <w:t xml:space="preserve">(2), 517–529.</w:t>
       </w:r>
     </w:p>
     <w:bookmarkEnd w:id="106"/>
-    <w:bookmarkStart w:id="107" w:name="ref-mummolo2019demand"/>
+    <w:bookmarkStart w:id="107" w:name="ref-orne1959nature"/>
     <w:p>
       <w:pPr>
         <w:pStyle w:val="Literaturverzeichnis"/>
       </w:pPr>
       <w:r>
-        <w:t xml:space="preserve">Mummolo, J., &amp; Peterson, E. (2019). Demand effects in survey experiments: An empirical assessment.</w:t>
-      </w:r>
-      <w:r>
-        <w:t xml:space="preserve"> </w:t>
-      </w:r>
-      <w:r>
-        <w:rPr>
-          <w:iCs/>
-          <w:i/>
-        </w:rPr>
-        <w:t xml:space="preserve">American Political Science Review</w:t>
+        <w:t xml:space="preserve">Orne, M. T. (1959). The nature of hypnosis: Artifact and essence.</w:t>
+      </w:r>
+      <w:r>
+        <w:t xml:space="preserve"> </w:t>
+      </w:r>
+      <w:r>
+        <w:rPr>
+          <w:iCs/>
+          <w:i/>
+        </w:rPr>
+        <w:t xml:space="preserve">The Journal of Abnormal and Social Psychology</w:t>
       </w:r>
       <w:r>
         <w:t xml:space="preserve">,</w:t>
@@ -6737,30 +6599,30 @@
           <w:iCs/>
           <w:i/>
         </w:rPr>
-        <w:t xml:space="preserve">113</w:t>
-      </w:r>
-      <w:r>
-        <w:t xml:space="preserve">(2), 517–529.</w:t>
+        <w:t xml:space="preserve">58</w:t>
+      </w:r>
+      <w:r>
+        <w:t xml:space="preserve">(3), 277–299.</w:t>
       </w:r>
     </w:p>
     <w:bookmarkEnd w:id="107"/>
-    <w:bookmarkStart w:id="108" w:name="ref-orne1959nature"/>
+    <w:bookmarkStart w:id="108" w:name="ref-orne1962social"/>
     <w:p>
       <w:pPr>
         <w:pStyle w:val="Literaturverzeichnis"/>
       </w:pPr>
       <w:r>
-        <w:t xml:space="preserve">Orne, M. T. (1959). The nature of hypnosis: Artifact and essence.</w:t>
-      </w:r>
-      <w:r>
-        <w:t xml:space="preserve"> </w:t>
-      </w:r>
-      <w:r>
-        <w:rPr>
-          <w:iCs/>
-          <w:i/>
-        </w:rPr>
-        <w:t xml:space="preserve">The Journal of Abnormal and Social Psychology</w:t>
+        <w:t xml:space="preserve">Orne, M. T. (1962). On the social psychology of the psychological experiment: With particular reference to demand characteristics and their implications.</w:t>
+      </w:r>
+      <w:r>
+        <w:t xml:space="preserve"> </w:t>
+      </w:r>
+      <w:r>
+        <w:rPr>
+          <w:iCs/>
+          <w:i/>
+        </w:rPr>
+        <w:t xml:space="preserve">American Psychologist</w:t>
       </w:r>
       <w:r>
         <w:t xml:space="preserve">,</w:t>
@@ -6773,81 +6635,45 @@
           <w:iCs/>
           <w:i/>
         </w:rPr>
-        <w:t xml:space="preserve">58</w:t>
-      </w:r>
-      <w:r>
-        <w:t xml:space="preserve">(3), 277–299.</w:t>
+        <w:t xml:space="preserve">17</w:t>
+      </w:r>
+      <w:r>
+        <w:t xml:space="preserve">(11), 776–783.</w:t>
       </w:r>
     </w:p>
     <w:bookmarkEnd w:id="108"/>
-    <w:bookmarkStart w:id="109" w:name="ref-orne1962social"/>
+    <w:bookmarkStart w:id="109" w:name="ref-orne1969demand"/>
     <w:p>
       <w:pPr>
         <w:pStyle w:val="Literaturverzeichnis"/>
       </w:pPr>
       <w:r>
-        <w:t xml:space="preserve">Orne, M. T. (1962). On the social psychology of the psychological experiment: With particular reference to demand characteristics and their implications.</w:t>
-      </w:r>
-      <w:r>
-        <w:t xml:space="preserve"> </w:t>
-      </w:r>
-      <w:r>
-        <w:rPr>
-          <w:iCs/>
-          <w:i/>
-        </w:rPr>
-        <w:t xml:space="preserve">American Psychologist</w:t>
-      </w:r>
-      <w:r>
-        <w:t xml:space="preserve">,</w:t>
-      </w:r>
-      <w:r>
-        <w:t xml:space="preserve"> </w:t>
-      </w:r>
-      <w:r>
-        <w:rPr>
-          <w:iCs/>
-          <w:i/>
-        </w:rPr>
-        <w:t xml:space="preserve">17</w:t>
-      </w:r>
-      <w:r>
-        <w:t xml:space="preserve">(11), 776–783.</w:t>
+        <w:t xml:space="preserve">Orne, M. T. (1969). Demand characteristics and the concept of quasi-controls. In R. Rosenthal &amp; R. L. Rosnow (Eds.),</w:t>
+      </w:r>
+      <w:r>
+        <w:t xml:space="preserve"> </w:t>
+      </w:r>
+      <w:r>
+        <w:rPr>
+          <w:iCs/>
+          <w:i/>
+        </w:rPr>
+        <w:t xml:space="preserve">Artifacts in behavioral research</w:t>
+      </w:r>
+      <w:r>
+        <w:t xml:space="preserve"> </w:t>
+      </w:r>
+      <w:r>
+        <w:t xml:space="preserve">(pp. 143–179). New York, NY: Academic Press.</w:t>
       </w:r>
     </w:p>
     <w:bookmarkEnd w:id="109"/>
-    <w:bookmarkStart w:id="110" w:name="ref-orne1969demand"/>
+    <w:bookmarkStart w:id="111" w:name="ref-R-base"/>
     <w:p>
       <w:pPr>
         <w:pStyle w:val="Literaturverzeichnis"/>
       </w:pPr>
       <w:r>
-        <w:t xml:space="preserve">Orne, M. T. (1969). Demand characteristics and the concept of quasi-controls. In R. Rosenthal &amp; R. L. Rosnow (Eds.),</w:t>
-      </w:r>
-      <w:r>
-        <w:t xml:space="preserve"> </w:t>
-      </w:r>
-      <w:r>
-        <w:rPr>
-          <w:iCs/>
-          <w:i/>
-        </w:rPr>
-        <w:t xml:space="preserve">Artifacts in behavioral research</w:t>
-      </w:r>
-      <w:r>
-        <w:t xml:space="preserve"> </w:t>
-      </w:r>
-      <w:r>
-        <w:t xml:space="preserve">(pp. 143–179). New York, NY: Academic Press.</w:t>
-      </w:r>
-    </w:p>
-    <w:bookmarkEnd w:id="110"/>
-    <w:bookmarkStart w:id="112" w:name="ref-R-base"/>
-    <w:p>
-      <w:pPr>
-        <w:pStyle w:val="Literaturverzeichnis"/>
-      </w:pPr>
-      <w:r>
         <w:t xml:space="preserve">R Core Team. (2021).</w:t>
       </w:r>
       <w:r>
@@ -6866,7 +6692,7 @@
       <w:r>
         <w:t xml:space="preserve"> </w:t>
       </w:r>
-      <w:hyperlink r:id="rId111">
+      <w:hyperlink r:id="rId110">
         <w:r>
           <w:rPr>
             <w:rStyle w:val="Hyperlink"/>
@@ -6875,50 +6701,112 @@
         </w:r>
       </w:hyperlink>
     </w:p>
+    <w:bookmarkEnd w:id="111"/>
+    <w:bookmarkStart w:id="112" w:name="ref-riecken1962program"/>
+    <w:p>
+      <w:pPr>
+        <w:pStyle w:val="Literaturverzeichnis"/>
+      </w:pPr>
+      <w:r>
+        <w:t xml:space="preserve">Riecken, H. W. (1962). A program for research on experiments in social psychology. In N. W. Washburne (Ed.),</w:t>
+      </w:r>
+      <w:r>
+        <w:t xml:space="preserve"> </w:t>
+      </w:r>
+      <w:r>
+        <w:rPr>
+          <w:iCs/>
+          <w:i/>
+        </w:rPr>
+        <w:t xml:space="preserve">Decisions, values and groups</w:t>
+      </w:r>
+      <w:r>
+        <w:t xml:space="preserve"> </w:t>
+      </w:r>
+      <w:r>
+        <w:t xml:space="preserve">(Vol. 2, pp. 25–41). New York, NY: Pergamon Press.</w:t>
+      </w:r>
+    </w:p>
     <w:bookmarkEnd w:id="112"/>
-    <w:bookmarkStart w:id="113" w:name="ref-riecken1962program"/>
+    <w:bookmarkStart w:id="113" w:name="ref-rodgers2021evaluating"/>
     <w:p>
       <w:pPr>
         <w:pStyle w:val="Literaturverzeichnis"/>
       </w:pPr>
       <w:r>
-        <w:t xml:space="preserve">Riecken, H. W. (1962). A program for research on experiments in social psychology. In N. W. Washburne (Ed.),</w:t>
-      </w:r>
-      <w:r>
-        <w:t xml:space="preserve"> </w:t>
-      </w:r>
-      <w:r>
-        <w:rPr>
-          <w:iCs/>
-          <w:i/>
-        </w:rPr>
-        <w:t xml:space="preserve">Decisions, values and groups</w:t>
-      </w:r>
-      <w:r>
-        <w:t xml:space="preserve"> </w:t>
-      </w:r>
-      <w:r>
-        <w:t xml:space="preserve">(Vol. 2, pp. 25–41). New York, NY: Pergamon Press.</w:t>
+        <w:t xml:space="preserve">Rodgers, M. A., &amp; Pustejovsky, J. E. (2021). Evaluating meta-analytic methods to detect selective reporting in the presence of dependent effect sizes.</w:t>
+      </w:r>
+      <w:r>
+        <w:t xml:space="preserve"> </w:t>
+      </w:r>
+      <w:r>
+        <w:rPr>
+          <w:iCs/>
+          <w:i/>
+        </w:rPr>
+        <w:t xml:space="preserve">Psychological Methods</w:t>
+      </w:r>
+      <w:r>
+        <w:t xml:space="preserve">,</w:t>
+      </w:r>
+      <w:r>
+        <w:t xml:space="preserve"> </w:t>
+      </w:r>
+      <w:r>
+        <w:rPr>
+          <w:iCs/>
+          <w:i/>
+        </w:rPr>
+        <w:t xml:space="preserve">26</w:t>
+      </w:r>
+      <w:r>
+        <w:t xml:space="preserve">(2), 141.</w:t>
       </w:r>
     </w:p>
     <w:bookmarkEnd w:id="113"/>
-    <w:bookmarkStart w:id="114" w:name="ref-rodgers2021evaluating"/>
+    <w:bookmarkStart w:id="114" w:name="ref-rosenberg1969conditions"/>
     <w:p>
       <w:pPr>
         <w:pStyle w:val="Literaturverzeichnis"/>
       </w:pPr>
       <w:r>
-        <w:t xml:space="preserve">Rodgers, M. A., &amp; Pustejovsky, J. E. (2021). Evaluating meta-analytic methods to detect selective reporting in the presence of dependent effect sizes.</w:t>
-      </w:r>
-      <w:r>
-        <w:t xml:space="preserve"> </w:t>
-      </w:r>
-      <w:r>
-        <w:rPr>
-          <w:iCs/>
-          <w:i/>
-        </w:rPr>
-        <w:t xml:space="preserve">Psychological Methods</w:t>
+        <w:t xml:space="preserve">Rosenberg, M. J. (1969). The conditions and consequences of evaluation apprehension. In R. Rosenthal &amp; R. L. Rosnow (Eds.),</w:t>
+      </w:r>
+      <w:r>
+        <w:t xml:space="preserve"> </w:t>
+      </w:r>
+      <w:r>
+        <w:rPr>
+          <w:iCs/>
+          <w:i/>
+        </w:rPr>
+        <w:t xml:space="preserve">Artifacts in behavioral research</w:t>
+      </w:r>
+      <w:r>
+        <w:t xml:space="preserve"> </w:t>
+      </w:r>
+      <w:r>
+        <w:t xml:space="preserve">(pp. 280–350). New York, NY: Academic Press.</w:t>
+      </w:r>
+    </w:p>
+    <w:bookmarkEnd w:id="114"/>
+    <w:bookmarkStart w:id="115" w:name="ref-rosnow1973mediation"/>
+    <w:p>
+      <w:pPr>
+        <w:pStyle w:val="Literaturverzeichnis"/>
+      </w:pPr>
+      <w:r>
+        <w:t xml:space="preserve">Rosnow, R. L., &amp; Aiken, L. S. (1973). Mediation of artifacts in behavioral research.</w:t>
+      </w:r>
+      <w:r>
+        <w:t xml:space="preserve"> </w:t>
+      </w:r>
+      <w:r>
+        <w:rPr>
+          <w:iCs/>
+          <w:i/>
+        </w:rPr>
+        <w:t xml:space="preserve">Journal of Experimental Social Psychology</w:t>
       </w:r>
       <w:r>
         <w:t xml:space="preserve">,</w:t>
@@ -6931,46 +6819,115 @@
           <w:iCs/>
           <w:i/>
         </w:rPr>
-        <w:t xml:space="preserve">26</w:t>
-      </w:r>
-      <w:r>
-        <w:t xml:space="preserve">(2), 141.</w:t>
-      </w:r>
-    </w:p>
-    <w:bookmarkEnd w:id="114"/>
-    <w:bookmarkStart w:id="115" w:name="ref-rosenberg1969conditions"/>
+        <w:t xml:space="preserve">9</w:t>
+      </w:r>
+      <w:r>
+        <w:t xml:space="preserve">(3), 181–201.</w:t>
+      </w:r>
+    </w:p>
+    <w:bookmarkEnd w:id="115"/>
+    <w:bookmarkStart w:id="116" w:name="ref-rosnow1997people"/>
     <w:p>
       <w:pPr>
         <w:pStyle w:val="Literaturverzeichnis"/>
       </w:pPr>
       <w:r>
-        <w:t xml:space="preserve">Rosenberg, M. J. (1969). The conditions and consequences of evaluation apprehension. In R. Rosenthal &amp; R. L. Rosnow (Eds.),</w:t>
-      </w:r>
-      <w:r>
-        <w:t xml:space="preserve"> </w:t>
-      </w:r>
-      <w:r>
-        <w:rPr>
-          <w:iCs/>
-          <w:i/>
-        </w:rPr>
-        <w:t xml:space="preserve">Artifacts in behavioral research</w:t>
-      </w:r>
-      <w:r>
-        <w:t xml:space="preserve"> </w:t>
-      </w:r>
-      <w:r>
-        <w:t xml:space="preserve">(pp. 280–350). New York, NY: Academic Press.</w:t>
-      </w:r>
-    </w:p>
-    <w:bookmarkEnd w:id="115"/>
-    <w:bookmarkStart w:id="116" w:name="ref-rosnow1973mediation"/>
+        <w:t xml:space="preserve">Rosnow, R. L., &amp; Rosenthal, R. (1997).</w:t>
+      </w:r>
+      <w:r>
+        <w:t xml:space="preserve"> </w:t>
+      </w:r>
+      <w:r>
+        <w:rPr>
+          <w:iCs/>
+          <w:i/>
+        </w:rPr>
+        <w:t xml:space="preserve">People studying people: Artifacts and ethics in behavioral research</w:t>
+      </w:r>
+      <w:r>
+        <w:t xml:space="preserve">. New York, NY: Freeman.</w:t>
+      </w:r>
+    </w:p>
+    <w:bookmarkEnd w:id="116"/>
+    <w:bookmarkStart w:id="117" w:name="ref-schardt2007utilization"/>
     <w:p>
       <w:pPr>
         <w:pStyle w:val="Literaturverzeichnis"/>
       </w:pPr>
       <w:r>
-        <w:t xml:space="preserve">Rosnow, R. L., &amp; Aiken, L. S. (1973). Mediation of artifacts in behavioral research.</w:t>
+        <w:t xml:space="preserve">Schardt, C., Adams, M. B., Owens, T., Keitz, S., &amp; Fontelo, P. (2007). Utilization of the PICO framework to improve searching PubMed for clinical questions.</w:t>
+      </w:r>
+      <w:r>
+        <w:t xml:space="preserve"> </w:t>
+      </w:r>
+      <w:r>
+        <w:rPr>
+          <w:iCs/>
+          <w:i/>
+        </w:rPr>
+        <w:t xml:space="preserve">BMC Medical Informatics and Decision Making</w:t>
+      </w:r>
+      <w:r>
+        <w:t xml:space="preserve">,</w:t>
+      </w:r>
+      <w:r>
+        <w:t xml:space="preserve"> </w:t>
+      </w:r>
+      <w:r>
+        <w:rPr>
+          <w:iCs/>
+          <w:i/>
+        </w:rPr>
+        <w:t xml:space="preserve">7</w:t>
+      </w:r>
+      <w:r>
+        <w:t xml:space="preserve">(1), 1–6.</w:t>
+      </w:r>
+    </w:p>
+    <w:bookmarkEnd w:id="117"/>
+    <w:bookmarkStart w:id="118" w:name="ref-sharpe2016frightened"/>
+    <w:p>
+      <w:pPr>
+        <w:pStyle w:val="Literaturverzeichnis"/>
+      </w:pPr>
+      <w:r>
+        <w:t xml:space="preserve">Sharpe, D., &amp; Whelton, W. J. (2016). Frightened by an old scarecrow: The remarkable resilience of demand characteristics.</w:t>
+      </w:r>
+      <w:r>
+        <w:t xml:space="preserve"> </w:t>
+      </w:r>
+      <w:r>
+        <w:rPr>
+          <w:iCs/>
+          <w:i/>
+        </w:rPr>
+        <w:t xml:space="preserve">Review of General Psychology</w:t>
+      </w:r>
+      <w:r>
+        <w:t xml:space="preserve">,</w:t>
+      </w:r>
+      <w:r>
+        <w:t xml:space="preserve"> </w:t>
+      </w:r>
+      <w:r>
+        <w:rPr>
+          <w:iCs/>
+          <w:i/>
+        </w:rPr>
+        <w:t xml:space="preserve">20</w:t>
+      </w:r>
+      <w:r>
+        <w:t xml:space="preserve">(4), 349–368.</w:t>
+      </w:r>
+    </w:p>
+    <w:bookmarkEnd w:id="118"/>
+    <w:bookmarkStart w:id="119" w:name="ref-sigall1970cooperative"/>
+    <w:p>
+      <w:pPr>
+        <w:pStyle w:val="Literaturverzeichnis"/>
+      </w:pPr>
+      <w:r>
+        <w:t xml:space="preserve">Sigall, H., Aronson, E., &amp; Van Hoose, T. (1970). The cooperative subject: Myth or reality?</w:t>
       </w:r>
       <w:r>
         <w:t xml:space="preserve"> </w:t>
@@ -6993,53 +6950,66 @@
           <w:iCs/>
           <w:i/>
         </w:rPr>
-        <w:t xml:space="preserve">9</w:t>
-      </w:r>
-      <w:r>
-        <w:t xml:space="preserve">(3), 181–201.</w:t>
-      </w:r>
-    </w:p>
-    <w:bookmarkEnd w:id="116"/>
-    <w:bookmarkStart w:id="117" w:name="ref-rosnow1997people"/>
+        <w:t xml:space="preserve">6</w:t>
+      </w:r>
+      <w:r>
+        <w:t xml:space="preserve">(1), 1–10.</w:t>
+      </w:r>
+    </w:p>
+    <w:bookmarkEnd w:id="119"/>
+    <w:bookmarkStart w:id="120" w:name="ref-standing2008demonstration"/>
     <w:p>
       <w:pPr>
         <w:pStyle w:val="Literaturverzeichnis"/>
       </w:pPr>
       <w:r>
-        <w:t xml:space="preserve">Rosnow, R. L., &amp; Rosenthal, R. (1997).</w:t>
-      </w:r>
-      <w:r>
-        <w:t xml:space="preserve"> </w:t>
-      </w:r>
-      <w:r>
-        <w:rPr>
-          <w:iCs/>
-          <w:i/>
-        </w:rPr>
-        <w:t xml:space="preserve">People studying people: Artifacts and ethics in behavioral research</w:t>
-      </w:r>
-      <w:r>
-        <w:t xml:space="preserve">. New York, NY: Freeman.</w:t>
-      </w:r>
-    </w:p>
-    <w:bookmarkEnd w:id="117"/>
-    <w:bookmarkStart w:id="118" w:name="ref-schardt2007utilization"/>
+        <w:t xml:space="preserve">Standing, L. G., Verpaelst, C. C., &amp; Ulmer, B. K. (2008). A demonstration of nonlinear demand characteristics in the’mozart effect’experimental paradigm.</w:t>
+      </w:r>
+      <w:r>
+        <w:t xml:space="preserve"> </w:t>
+      </w:r>
+      <w:r>
+        <w:rPr>
+          <w:iCs/>
+          <w:i/>
+        </w:rPr>
+        <w:t xml:space="preserve">North American Journal of Psychology</w:t>
+      </w:r>
+      <w:r>
+        <w:t xml:space="preserve">,</w:t>
+      </w:r>
+      <w:r>
+        <w:t xml:space="preserve"> </w:t>
+      </w:r>
+      <w:r>
+        <w:rPr>
+          <w:iCs/>
+          <w:i/>
+        </w:rPr>
+        <w:t xml:space="preserve">10</w:t>
+      </w:r>
+      <w:r>
+        <w:t xml:space="preserve">(3), 553–566.</w:t>
+      </w:r>
+    </w:p>
+    <w:bookmarkEnd w:id="120"/>
+    <w:bookmarkStart w:id="121" w:name="ref-stanley2014meta"/>
     <w:p>
       <w:pPr>
         <w:pStyle w:val="Literaturverzeichnis"/>
       </w:pPr>
       <w:r>
-        <w:t xml:space="preserve">Schardt, C., Adams, M. B., Owens, T., Keitz, S., &amp; Fontelo, P. (2007). Utilization of the PICO framework to improve searching PubMed for clinical questions.</w:t>
-      </w:r>
-      <w:r>
-        <w:t xml:space="preserve"> </w:t>
-      </w:r>
-      <w:r>
-        <w:rPr>
-          <w:iCs/>
-          <w:i/>
-        </w:rPr>
-        <w:t xml:space="preserve">BMC Medical Informatics and Decision Making</w:t>
+        <w:t xml:space="preserve">Stanley, T. D., &amp; Doucouliagos, H. (2014). Meta-regression approximations to reduce publication selection bias.</w:t>
+      </w:r>
+      <w:r>
+        <w:t xml:space="preserve"> </w:t>
+      </w:r>
+      <w:r>
+        <w:rPr>
+          <w:iCs/>
+          <w:i/>
+        </w:rPr>
+        <w:t xml:space="preserve">Research Synthesis Methods</w:t>
       </w:r>
       <w:r>
         <w:t xml:space="preserve">,</w:t>
@@ -7052,30 +7022,30 @@
           <w:iCs/>
           <w:i/>
         </w:rPr>
-        <w:t xml:space="preserve">7</w:t>
-      </w:r>
-      <w:r>
-        <w:t xml:space="preserve">(1), 1–6.</w:t>
-      </w:r>
-    </w:p>
-    <w:bookmarkEnd w:id="118"/>
-    <w:bookmarkStart w:id="119" w:name="ref-sharpe2016frightened"/>
+        <w:t xml:space="preserve">5</w:t>
+      </w:r>
+      <w:r>
+        <w:t xml:space="preserve">(1), 60–78.</w:t>
+      </w:r>
+    </w:p>
+    <w:bookmarkEnd w:id="121"/>
+    <w:bookmarkStart w:id="122" w:name="ref-stewart2004placebo"/>
     <w:p>
       <w:pPr>
         <w:pStyle w:val="Literaturverzeichnis"/>
       </w:pPr>
       <w:r>
-        <w:t xml:space="preserve">Sharpe, D., &amp; Whelton, W. J. (2016). Frightened by an old scarecrow: The remarkable resilience of demand characteristics.</w:t>
-      </w:r>
-      <w:r>
-        <w:t xml:space="preserve"> </w:t>
-      </w:r>
-      <w:r>
-        <w:rPr>
-          <w:iCs/>
-          <w:i/>
-        </w:rPr>
-        <w:t xml:space="preserve">Review of General Psychology</w:t>
+        <w:t xml:space="preserve">Stewart-Williams, S., &amp; Podd, J. (2004). The placebo effect: Dissolving the expectancy versus conditioning debate.</w:t>
+      </w:r>
+      <w:r>
+        <w:t xml:space="preserve"> </w:t>
+      </w:r>
+      <w:r>
+        <w:rPr>
+          <w:iCs/>
+          <w:i/>
+        </w:rPr>
+        <w:t xml:space="preserve">Psychological Bulletin</w:t>
       </w:r>
       <w:r>
         <w:t xml:space="preserve">,</w:t>
@@ -7088,30 +7058,30 @@
           <w:iCs/>
           <w:i/>
         </w:rPr>
-        <w:t xml:space="preserve">20</w:t>
-      </w:r>
-      <w:r>
-        <w:t xml:space="preserve">(4), 349–368.</w:t>
-      </w:r>
-    </w:p>
-    <w:bookmarkEnd w:id="119"/>
-    <w:bookmarkStart w:id="120" w:name="ref-sigall1970cooperative"/>
+        <w:t xml:space="preserve">130</w:t>
+      </w:r>
+      <w:r>
+        <w:t xml:space="preserve">(2), 324–340.</w:t>
+      </w:r>
+    </w:p>
+    <w:bookmarkEnd w:id="122"/>
+    <w:bookmarkStart w:id="123" w:name="ref-strohmetz2008research"/>
     <w:p>
       <w:pPr>
         <w:pStyle w:val="Literaturverzeichnis"/>
       </w:pPr>
       <w:r>
-        <w:t xml:space="preserve">Sigall, H., Aronson, E., &amp; Van Hoose, T. (1970). The cooperative subject: Myth or reality?</w:t>
-      </w:r>
-      <w:r>
-        <w:t xml:space="preserve"> </w:t>
-      </w:r>
-      <w:r>
-        <w:rPr>
-          <w:iCs/>
-          <w:i/>
-        </w:rPr>
-        <w:t xml:space="preserve">Journal of Experimental Social Psychology</w:t>
+        <w:t xml:space="preserve">Strohmetz, D. B. (2008). Research artifacts and the social psychology of psychological experiments.</w:t>
+      </w:r>
+      <w:r>
+        <w:t xml:space="preserve"> </w:t>
+      </w:r>
+      <w:r>
+        <w:rPr>
+          <w:iCs/>
+          <w:i/>
+        </w:rPr>
+        <w:t xml:space="preserve">Social and Personality Psychology Compass</w:t>
       </w:r>
       <w:r>
         <w:t xml:space="preserve">,</w:t>
@@ -7124,30 +7094,30 @@
           <w:iCs/>
           <w:i/>
         </w:rPr>
-        <w:t xml:space="preserve">6</w:t>
-      </w:r>
-      <w:r>
-        <w:t xml:space="preserve">(1), 1–10.</w:t>
-      </w:r>
-    </w:p>
-    <w:bookmarkEnd w:id="120"/>
-    <w:bookmarkStart w:id="121" w:name="ref-standing2008demonstration"/>
+        <w:t xml:space="preserve">2</w:t>
+      </w:r>
+      <w:r>
+        <w:t xml:space="preserve">(2), 861–877.</w:t>
+      </w:r>
+    </w:p>
+    <w:bookmarkEnd w:id="123"/>
+    <w:bookmarkStart w:id="124" w:name="ref-vevea1995general"/>
     <w:p>
       <w:pPr>
         <w:pStyle w:val="Literaturverzeichnis"/>
       </w:pPr>
       <w:r>
-        <w:t xml:space="preserve">Standing, L. G., Verpaelst, C. C., &amp; Ulmer, B. K. (2008). A demonstration of nonlinear demand characteristics in the’mozart effect’experimental paradigm.</w:t>
-      </w:r>
-      <w:r>
-        <w:t xml:space="preserve"> </w:t>
-      </w:r>
-      <w:r>
-        <w:rPr>
-          <w:iCs/>
-          <w:i/>
-        </w:rPr>
-        <w:t xml:space="preserve">North American Journal of Psychology</w:t>
+        <w:t xml:space="preserve">Vevea, J. L., &amp; Hedges, L. V. (1995). A general linear model for estimating effect size in the presence of publication bias.</w:t>
+      </w:r>
+      <w:r>
+        <w:t xml:space="preserve"> </w:t>
+      </w:r>
+      <w:r>
+        <w:rPr>
+          <w:iCs/>
+          <w:i/>
+        </w:rPr>
+        <w:t xml:space="preserve">Psychometrika</w:t>
       </w:r>
       <w:r>
         <w:t xml:space="preserve">,</w:t>
@@ -7160,30 +7130,54 @@
           <w:iCs/>
           <w:i/>
         </w:rPr>
-        <w:t xml:space="preserve">10</w:t>
-      </w:r>
-      <w:r>
-        <w:t xml:space="preserve">(3), 553–566.</w:t>
-      </w:r>
-    </w:p>
-    <w:bookmarkEnd w:id="121"/>
-    <w:bookmarkStart w:id="122" w:name="ref-stanley2014meta"/>
+        <w:t xml:space="preserve">60</w:t>
+      </w:r>
+      <w:r>
+        <w:t xml:space="preserve">(3), 419–435.</w:t>
+      </w:r>
+    </w:p>
+    <w:bookmarkEnd w:id="124"/>
+    <w:bookmarkStart w:id="125" w:name="ref-R-metafor"/>
     <w:p>
       <w:pPr>
         <w:pStyle w:val="Literaturverzeichnis"/>
       </w:pPr>
       <w:r>
-        <w:t xml:space="preserve">Stanley, T. D., &amp; Doucouliagos, H. (2014). Meta-regression approximations to reduce publication selection bias.</w:t>
-      </w:r>
-      <w:r>
-        <w:t xml:space="preserve"> </w:t>
-      </w:r>
-      <w:r>
-        <w:rPr>
-          <w:iCs/>
-          <w:i/>
-        </w:rPr>
-        <w:t xml:space="preserve">Research Synthesis Methods</w:t>
+        <w:t xml:space="preserve">Viechtbauer, W. (2010). Conducting meta-analyses in</w:t>
+      </w:r>
+      <w:r>
+        <w:t xml:space="preserve"> </w:t>
+      </w:r>
+      <w:r>
+        <w:t xml:space="preserve">R</w:t>
+      </w:r>
+      <w:r>
+        <w:t xml:space="preserve"> </w:t>
+      </w:r>
+      <w:r>
+        <w:t xml:space="preserve">with the</w:t>
+      </w:r>
+      <w:r>
+        <w:t xml:space="preserve"> </w:t>
+      </w:r>
+      <w:r>
+        <w:t xml:space="preserve">metafor</w:t>
+      </w:r>
+      <w:r>
+        <w:t xml:space="preserve"> </w:t>
+      </w:r>
+      <w:r>
+        <w:t xml:space="preserve">package.</w:t>
+      </w:r>
+      <w:r>
+        <w:t xml:space="preserve"> </w:t>
+      </w:r>
+      <w:r>
+        <w:rPr>
+          <w:iCs/>
+          <w:i/>
+        </w:rPr>
+        <w:t xml:space="preserve">Journal of Statistical Software</w:t>
       </w:r>
       <w:r>
         <w:t xml:space="preserve">,</w:t>
@@ -7196,30 +7190,30 @@
           <w:iCs/>
           <w:i/>
         </w:rPr>
-        <w:t xml:space="preserve">5</w:t>
-      </w:r>
-      <w:r>
-        <w:t xml:space="preserve">(1), 60–78.</w:t>
-      </w:r>
-    </w:p>
-    <w:bookmarkEnd w:id="122"/>
-    <w:bookmarkStart w:id="123" w:name="ref-stewart2004placebo"/>
+        <w:t xml:space="preserve">36</w:t>
+      </w:r>
+      <w:r>
+        <w:t xml:space="preserve">(3), 1–48.</w:t>
+      </w:r>
+    </w:p>
+    <w:bookmarkEnd w:id="125"/>
+    <w:bookmarkStart w:id="126" w:name="ref-yarkoni2017choosing"/>
     <w:p>
       <w:pPr>
         <w:pStyle w:val="Literaturverzeichnis"/>
       </w:pPr>
       <w:r>
-        <w:t xml:space="preserve">Stewart-Williams, S., &amp; Podd, J. (2004). The placebo effect: Dissolving the expectancy versus conditioning debate.</w:t>
-      </w:r>
-      <w:r>
-        <w:t xml:space="preserve"> </w:t>
-      </w:r>
-      <w:r>
-        <w:rPr>
-          <w:iCs/>
-          <w:i/>
-        </w:rPr>
-        <w:t xml:space="preserve">Psychological Bulletin</w:t>
+        <w:t xml:space="preserve">Yarkoni, T., &amp; Westfall, J. (2017). Choosing prediction over explanation in psychology: Lessons from machine learning.</w:t>
+      </w:r>
+      <w:r>
+        <w:t xml:space="preserve"> </w:t>
+      </w:r>
+      <w:r>
+        <w:rPr>
+          <w:iCs/>
+          <w:i/>
+        </w:rPr>
+        <w:t xml:space="preserve">Perspectives on Psychological Science</w:t>
       </w:r>
       <w:r>
         <w:t xml:space="preserve">,</w:t>
@@ -7232,30 +7226,30 @@
           <w:iCs/>
           <w:i/>
         </w:rPr>
-        <w:t xml:space="preserve">130</w:t>
-      </w:r>
-      <w:r>
-        <w:t xml:space="preserve">(2), 324–340.</w:t>
-      </w:r>
-    </w:p>
-    <w:bookmarkEnd w:id="123"/>
-    <w:bookmarkStart w:id="124" w:name="ref-strohmetz2008research"/>
+        <w:t xml:space="preserve">12</w:t>
+      </w:r>
+      <w:r>
+        <w:t xml:space="preserve">(6), 1100–1122.</w:t>
+      </w:r>
+    </w:p>
+    <w:bookmarkEnd w:id="126"/>
+    <w:bookmarkStart w:id="127" w:name="ref-zion2018mindsets"/>
     <w:p>
       <w:pPr>
         <w:pStyle w:val="Literaturverzeichnis"/>
       </w:pPr>
       <w:r>
-        <w:t xml:space="preserve">Strohmetz, D. B. (2008). Research artifacts and the social psychology of psychological experiments.</w:t>
-      </w:r>
-      <w:r>
-        <w:t xml:space="preserve"> </w:t>
-      </w:r>
-      <w:r>
-        <w:rPr>
-          <w:iCs/>
-          <w:i/>
-        </w:rPr>
-        <w:t xml:space="preserve">Social and Personality Psychology Compass</w:t>
+        <w:t xml:space="preserve">Zion, S. R., &amp; Crum, A. J. (2018). Mindsets matter: A new framework for harnessing the placebo effect in modern medicine.</w:t>
+      </w:r>
+      <w:r>
+        <w:t xml:space="preserve"> </w:t>
+      </w:r>
+      <w:r>
+        <w:rPr>
+          <w:iCs/>
+          <w:i/>
+        </w:rPr>
+        <w:t xml:space="preserve">International Review of Neurobiology</w:t>
       </w:r>
       <w:r>
         <w:t xml:space="preserve">,</w:t>
@@ -7268,194 +7262,15 @@
           <w:iCs/>
           <w:i/>
         </w:rPr>
-        <w:t xml:space="preserve">2</w:t>
-      </w:r>
-      <w:r>
-        <w:t xml:space="preserve">(2), 861–877.</w:t>
-      </w:r>
-    </w:p>
-    <w:bookmarkEnd w:id="124"/>
-    <w:bookmarkStart w:id="125" w:name="ref-vevea1995general"/>
-    <w:p>
-      <w:pPr>
-        <w:pStyle w:val="Literaturverzeichnis"/>
-      </w:pPr>
-      <w:r>
-        <w:t xml:space="preserve">Vevea, J. L., &amp; Hedges, L. V. (1995). A general linear model for estimating effect size in the presence of publication bias.</w:t>
-      </w:r>
-      <w:r>
-        <w:t xml:space="preserve"> </w:t>
-      </w:r>
-      <w:r>
-        <w:rPr>
-          <w:iCs/>
-          <w:i/>
-        </w:rPr>
-        <w:t xml:space="preserve">Psychometrika</w:t>
-      </w:r>
-      <w:r>
-        <w:t xml:space="preserve">,</w:t>
-      </w:r>
-      <w:r>
-        <w:t xml:space="preserve"> </w:t>
-      </w:r>
-      <w:r>
-        <w:rPr>
-          <w:iCs/>
-          <w:i/>
-        </w:rPr>
-        <w:t xml:space="preserve">60</w:t>
-      </w:r>
-      <w:r>
-        <w:t xml:space="preserve">(3), 419–435.</w:t>
-      </w:r>
-    </w:p>
-    <w:bookmarkEnd w:id="125"/>
-    <w:bookmarkStart w:id="127" w:name="ref-R-metafor"/>
-    <w:p>
-      <w:pPr>
-        <w:pStyle w:val="Literaturverzeichnis"/>
-      </w:pPr>
-      <w:r>
-        <w:t xml:space="preserve">Viechtbauer, W. (2010). Conducting meta-analyses in</w:t>
-      </w:r>
-      <w:r>
-        <w:t xml:space="preserve"> </w:t>
-      </w:r>
-      <w:r>
-        <w:t xml:space="preserve">R</w:t>
-      </w:r>
-      <w:r>
-        <w:t xml:space="preserve"> </w:t>
-      </w:r>
-      <w:r>
-        <w:t xml:space="preserve">with the</w:t>
-      </w:r>
-      <w:r>
-        <w:t xml:space="preserve"> </w:t>
-      </w:r>
-      <w:r>
-        <w:t xml:space="preserve">metafor</w:t>
-      </w:r>
-      <w:r>
-        <w:t xml:space="preserve"> </w:t>
-      </w:r>
-      <w:r>
-        <w:t xml:space="preserve">package.</w:t>
-      </w:r>
-      <w:r>
-        <w:t xml:space="preserve"> </w:t>
-      </w:r>
-      <w:r>
-        <w:rPr>
-          <w:iCs/>
-          <w:i/>
-        </w:rPr>
-        <w:t xml:space="preserve">Journal of Statistical Software</w:t>
-      </w:r>
-      <w:r>
-        <w:t xml:space="preserve">,</w:t>
-      </w:r>
-      <w:r>
-        <w:t xml:space="preserve"> </w:t>
-      </w:r>
-      <w:r>
-        <w:rPr>
-          <w:iCs/>
-          <w:i/>
-        </w:rPr>
-        <w:t xml:space="preserve">36</w:t>
-      </w:r>
-      <w:r>
-        <w:t xml:space="preserve">(3), 1–48. Retrieved from</w:t>
-      </w:r>
-      <w:r>
-        <w:t xml:space="preserve"> </w:t>
-      </w:r>
-      <w:hyperlink r:id="rId126">
-        <w:r>
-          <w:rPr>
-            <w:rStyle w:val="Hyperlink"/>
-          </w:rPr>
-          <w:t xml:space="preserve">https://doi.org/10.18637/jss.v036.i03</w:t>
-        </w:r>
-      </w:hyperlink>
+        <w:t xml:space="preserve">138</w:t>
+      </w:r>
+      <w:r>
+        <w:t xml:space="preserve">, 137–160.</w:t>
+      </w:r>
     </w:p>
     <w:bookmarkEnd w:id="127"/>
-    <w:bookmarkStart w:id="128" w:name="ref-yarkoni2017choosing"/>
-    <w:p>
-      <w:pPr>
-        <w:pStyle w:val="Literaturverzeichnis"/>
-      </w:pPr>
-      <w:r>
-        <w:t xml:space="preserve">Yarkoni, T., &amp; Westfall, J. (2017). Choosing prediction over explanation in psychology: Lessons from machine learning.</w:t>
-      </w:r>
-      <w:r>
-        <w:t xml:space="preserve"> </w:t>
-      </w:r>
-      <w:r>
-        <w:rPr>
-          <w:iCs/>
-          <w:i/>
-        </w:rPr>
-        <w:t xml:space="preserve">Perspectives on Psychological Science</w:t>
-      </w:r>
-      <w:r>
-        <w:t xml:space="preserve">,</w:t>
-      </w:r>
-      <w:r>
-        <w:t xml:space="preserve"> </w:t>
-      </w:r>
-      <w:r>
-        <w:rPr>
-          <w:iCs/>
-          <w:i/>
-        </w:rPr>
-        <w:t xml:space="preserve">12</w:t>
-      </w:r>
-      <w:r>
-        <w:t xml:space="preserve">(6), 1100–1122.</w:t>
-      </w:r>
-    </w:p>
     <w:bookmarkEnd w:id="128"/>
-    <w:bookmarkStart w:id="129" w:name="ref-zion2018mindsets"/>
-    <w:p>
-      <w:pPr>
-        <w:pStyle w:val="Literaturverzeichnis"/>
-      </w:pPr>
-      <w:r>
-        <w:t xml:space="preserve">Zion, S. R., &amp; Crum, A. J. (2018). Mindsets matter: A new framework for harnessing the placebo effect in modern medicine.</w:t>
-      </w:r>
-      <w:r>
-        <w:t xml:space="preserve"> </w:t>
-      </w:r>
-      <w:r>
-        <w:rPr>
-          <w:iCs/>
-          <w:i/>
-        </w:rPr>
-        <w:t xml:space="preserve">International Review of Neurobiology</w:t>
-      </w:r>
-      <w:r>
-        <w:t xml:space="preserve">,</w:t>
-      </w:r>
-      <w:r>
-        <w:t xml:space="preserve"> </w:t>
-      </w:r>
-      <w:r>
-        <w:rPr>
-          <w:iCs/>
-          <w:i/>
-        </w:rPr>
-        <w:t xml:space="preserve">138</w:t>
-      </w:r>
-      <w:r>
-        <w:t xml:space="preserve">, 137–160.</w:t>
-      </w:r>
-    </w:p>
     <w:bookmarkEnd w:id="129"/>
-    <w:bookmarkEnd w:id="130"/>
-    <w:bookmarkEnd w:id="131"/>
     <w:sectPr>
       <w:headerReference r:id="rId10" w:type="even"/>
       <w:headerReference r:id="rId9" w:type="default"/>
@@ -7490,7 +7305,7 @@
       </w:r>
     </w:p>
   </w:footnote>
-  <w:footnote w:id="28">
+  <w:footnote w:id="22">
     <w:p>
       <w:pPr>
         <w:pStyle w:val="Funotentext"/>
@@ -7505,6 +7320,37 @@
         <w:t xml:space="preserve"> </w:t>
       </w:r>
       <w:r>
+        <w:t xml:space="preserve">Although outside the scope of our review, it is worth noting that some theorists believe that motivation-based mechanisms can produce demand effects even when participants do not have the opportunity to adjust their responses. For example,</w:t>
+      </w:r>
+      <w:r>
+        <w:t xml:space="preserve"> </w:t>
+      </w:r>
+      <w:r>
+        <w:t xml:space="preserve">Corneille and Lush (2022)</w:t>
+      </w:r>
+      <w:r>
+        <w:t xml:space="preserve"> </w:t>
+      </w:r>
+      <w:r>
+        <w:t xml:space="preserve">suggested that motivated participants can exhibit motivation-driven changes in responses by imagining the hypothesized effect. They also raise the possibility that participants can sometimes be unaware that they produced the effect via imagination, an idea referred to as phenomenological control.</w:t>
+      </w:r>
+    </w:p>
+  </w:footnote>
+  <w:footnote w:id="29">
+    <w:p>
+      <w:pPr>
+        <w:pStyle w:val="Funotentext"/>
+      </w:pPr>
+      <w:r>
+        <w:rPr>
+          <w:rStyle w:val="Funotenzeichen"/>
+        </w:rPr>
+        <w:footnoteRef/>
+      </w:r>
+      <w:r>
+        <w:t xml:space="preserve"> </w:t>
+      </w:r>
+      <w:r>
         <w:t xml:space="preserve">We excluded conditions where the researcher communicated a</w:t>
       </w:r>
       <w:r>
@@ -7540,7 +7386,7 @@
       </w:r>
     </w:p>
   </w:footnote>
-  <w:footnote w:id="32">
+  <w:footnote w:id="33">
     <w:p>
       <w:pPr>
         <w:pStyle w:val="Funotentext"/>

</xml_diff>

<commit_message>
Added some 'difference is significant' analyses
</commit_message>
<xml_diff>
--- a/metaware_manuscript.docx
+++ b/metaware_manuscript.docx
@@ -204,7 +204,7 @@
         </w:r>
       </w:hyperlink>
       <w:r>
-        <w:t xml:space="preserve">. This work was supported by the John Templeton Foundation (grant # 62295). The funder had no role in the preparation of the manuscript or decision to publish. We thank Morgan H. Wyatt for his assistance with the meta-analysis and code review. We also thank Anjie Cao for assistance with code review.</w:t>
+        <w:t xml:space="preserve">. This work was supported by the John Templeton Foundation (grant # 62295). The funder had no role in the preparation of the manuscript or decision to publish. We thank (1) Morgan H. Wyatt for assistance with the meta-analysis and code review, (2) Anjie Cao for assistance with code review, and (3) John Borghi for assistance developing the literature search strategy.</w:t>
       </w:r>
     </w:p>
     <w:p>
@@ -247,7 +247,7 @@
         <w:pStyle w:val="Textkrper"/>
       </w:pPr>
       <w:r>
-        <w:t xml:space="preserve">Demand characteristics are a fundamental methodological concern in experimental psychology. Yet, little is known about the direction, magnitude, consistency, and mechanisms underlying their effects. We conducted a meta-analysis of 195 effect sizes from 40 studies that provided strict experimental tests of demand effects by manipulating the hypothesis communicated to participants. Results indicated that demand characteristics tend to produce small overall increases in hypothesis-consistent responding (</w:t>
+        <w:t xml:space="preserve">Demand characteristics are a fundamental methodological concern in experimental psychology. Yet, little is known about the direction, magnitude, consistency, and mechanisms underlying their effects. We conducted a meta-analysis of 195 effect sizes from 40 studies that provided experimental tests of demand effects by manipulating the hypothesis communicated to participants. Results indicated that demand characteristics tend to produce small overall increases in hypothesis-consistent responding (</w:t>
       </w:r>
       <w:r>
         <w:rPr>
@@ -330,7 +330,7 @@
         <w:t xml:space="preserve">in</w:t>
       </w:r>
       <w:r>
-        <w:t xml:space="preserve">consistent responding). Contrary to conventional motivation accounts, we did not find evidence that demand effects were driven by participants’ motivation or opportunity to adjust their responses. We did, however, find robust evidence for expectancy accounts that emphasize the role of participants’ expectancies about the hypothesized effects. Similar findings emerged in a direct replication of a study included in the meta-analysis. Taken together, results underscore the importance of considering both motivation- and expectancy-based artifacts when estimating causal relationships.</w:t>
+        <w:t xml:space="preserve">consistent responding). Contrary to conventional motivation accounts, we did not find evidence that demand effects were driven by participants’ motivation or opportunity to adjust their responses. We did, however, find robust evidence for accounts that emphasize the role of participants’ expectancies about the hypothesized effects. Similar findings emerged in a direct replication of one recent study included in the meta-analysis. Taken together, results underscore the importance of considering expectancy-based artifacts in experimental design.</w:t>
       </w:r>
     </w:p>
     <w:p>
@@ -454,7 +454,7 @@
         <w:t xml:space="preserve">(Orne, 1959)</w:t>
       </w:r>
       <w:r>
-        <w:t xml:space="preserve">. However, demand characteristics can also lead to false negatives. For example, participants will ignore visual cues of depth when they believe that doing so is the purpose of the experiment</w:t>
+        <w:t xml:space="preserve">. However, demand characteristics can also lead to false negatives. For example, participants will ignore visual cues of depth when they believe that disregarding them is the purpose of the experiment</w:t>
       </w:r>
       <w:r>
         <w:t xml:space="preserve"> </w:t>
@@ -488,7 +488,7 @@
         <w:t xml:space="preserve">(Coles, Gaertner, Frohlich, Larsen, &amp; Basnight-Brown, 2022)</w:t>
       </w:r>
       <w:r>
-        <w:t xml:space="preserve">. Puzzlingly, though, demand characteristics do not always seem to matter. For example, manipulations of demand characteristics have consistently failed to impact participants’ responses in large replications of classic studies in behavioral economics</w:t>
+        <w:t xml:space="preserve">. Puzzlingly, though, demand characteristics do not always seem to matter. For example, in a set of large replications of classic studies in behavioral economics, direct manipulations of demand characteristics consistently failed to impact participants’ responses</w:t>
       </w:r>
       <w:r>
         <w:t xml:space="preserve"> </w:t>
@@ -505,7 +505,7 @@
         <w:pStyle w:val="Textkrper"/>
       </w:pPr>
       <w:r>
-        <w:t xml:space="preserve">As this brief review shows, demand characteristics are uncomfortably close to the mysterious methodological artifact described in the opening of the paper. Demand characteristics are a literal textbook methodological concern in experimental psychology</w:t>
+        <w:t xml:space="preserve">As this brief review shows, demand characteristics are uncomfortably close to the mysterious methodological artifact described in the opening of the paper. Demand effects are a literal textbook methodological concern in experimental psychology</w:t>
       </w:r>
       <w:r>
         <w:t xml:space="preserve"> </w:t>
@@ -514,10 +514,10 @@
         <w:t xml:space="preserve">(Sharpe &amp; Whelton, 2016)</w:t>
       </w:r>
       <w:r>
-        <w:t xml:space="preserve">, but the magnitude, direction, and consistency of their effects remain unclear. In the present paper, we use meta-analysis and replication to take stock of what we know about these demand characteristics. We begin by briefly reviewing mechanisms commonly theorized to underlie their effects.</w:t>
-      </w:r>
-    </w:p>
-    <w:bookmarkStart w:id="26" w:name="Xa0d64ece604650f58e403bddeb4af76aa562f5e"/>
+        <w:t xml:space="preserve">, but their magnitude, direction, and consistency remain unclear. In the present paper, we use meta-analysis and replication to take stock of what we know about demand characteristics. We begin by briefly reviewing mechanisms commonly theorized to underlie their effects.</w:t>
+      </w:r>
+    </w:p>
+    <w:bookmarkStart w:id="22" w:name="Xa0d64ece604650f58e403bddeb4af76aa562f5e"/>
     <w:p>
       <w:pPr>
         <w:pStyle w:val="berschrift2"/>
@@ -537,10 +537,92 @@
         <w:t xml:space="preserve"> </w:t>
       </w:r>
       <w:r>
-        <w:t xml:space="preserve">(but see Corneille &amp; Lush, 2022)</w:t>
-      </w:r>
-      <w:r>
-        <w:t xml:space="preserve">, which instead focuses on two broad classes of commonly-discussed mechanisms: motivations and expectancies.</w:t>
+        <w:t xml:space="preserve">(but see Corneille &amp; Lush, 2022 for a comprehensive survey)</w:t>
+      </w:r>
+      <w:r>
+        <w:t xml:space="preserve">. We focus instead on two broad classes of commonly discussed mechanisms: motivations and expectancies.</w:t>
+      </w:r>
+    </w:p>
+    <w:bookmarkEnd w:id="22"/>
+    <w:bookmarkStart w:id="24" w:name="motivation-accounts"/>
+    <w:p>
+      <w:pPr>
+        <w:pStyle w:val="berschrift2"/>
+      </w:pPr>
+      <w:r>
+        <w:t xml:space="preserve">Motivation accounts</w:t>
+      </w:r>
+    </w:p>
+    <w:p>
+      <w:pPr>
+        <w:pStyle w:val="FirstParagraph"/>
+      </w:pPr>
+      <w:r>
+        <w:t xml:space="preserve">Broadly speaking,</w:t>
+      </w:r>
+      <w:r>
+        <w:t xml:space="preserve"> </w:t>
+      </w:r>
+      <w:r>
+        <w:rPr>
+          <w:iCs/>
+          <w:i/>
+        </w:rPr>
+        <w:t xml:space="preserve">motivation accounts</w:t>
+      </w:r>
+      <w:r>
+        <w:t xml:space="preserve"> </w:t>
+      </w:r>
+      <w:r>
+        <w:t xml:space="preserve">posit that demand effects are mediated by participants’ motivation (or lack thereof) to provide hypothesis-consistent responses</w:t>
+      </w:r>
+      <w:r>
+        <w:t xml:space="preserve"> </w:t>
+      </w:r>
+      <w:r>
+        <w:t xml:space="preserve">(Rosnow &amp; Aiken, 1973; Strohmetz, 2008)</w:t>
+      </w:r>
+      <w:r>
+        <w:t xml:space="preserve">. One of the most influential motivation accounts of demand characteristics was developed by</w:t>
+      </w:r>
+      <w:r>
+        <w:t xml:space="preserve"> </w:t>
+      </w:r>
+      <w:r>
+        <w:t xml:space="preserve">Rosnow and Rosenthal (1997)</w:t>
+      </w:r>
+      <w:r>
+        <w:t xml:space="preserve">, who proposed three key moderators: (1) receptivity to cues, (2) motivation to provide hypothesis-consistent responses, and (3) opportunity to alter responses (Figure</w:t>
+      </w:r>
+      <w:r>
+        <w:t xml:space="preserve"> </w:t>
+      </w:r>
+      <w:r>
+        <w:t xml:space="preserve">1</w:t>
+      </w:r>
+      <w:r>
+        <w:t xml:space="preserve">). To start,</w:t>
+      </w:r>
+      <w:r>
+        <w:t xml:space="preserve"> </w:t>
+      </w:r>
+      <w:r>
+        <w:t xml:space="preserve">Rosnow and Rosenthal (1997)</w:t>
+      </w:r>
+      <w:r>
+        <w:t xml:space="preserve"> </w:t>
+      </w:r>
+      <w:r>
+        <w:t xml:space="preserve">reasoned that participants must be receptive to demand characteristics for there to be response bias</w:t>
+      </w:r>
+      <w:r>
+        <w:t xml:space="preserve"> </w:t>
+      </w:r>
+      <w:r>
+        <w:t xml:space="preserve">(see also Rosnow &amp; Aiken, 1973; Strohmetz, 2008)</w:t>
+      </w:r>
+      <w:r>
+        <w:t xml:space="preserve">. As an extreme example, imagine that a researcher hands an infant a sheet of paper that precisely explains the study hypothesis. Demand characteristics are certainly present, but they are not predicted to have an impact because the infant is not receptive to the cues. We mention this moderator for the sake of comprehensiveness, but we will largely focus the rest of the paper on the two other proposed moderators: motivation and opportunity.</w:t>
       </w:r>
     </w:p>
     <w:p>
@@ -548,32 +630,150 @@
         <w:pStyle w:val="Textkrper"/>
       </w:pPr>
       <w:r>
-        <w:t xml:space="preserve">Broadly speaking,</w:t>
-      </w:r>
-      <w:r>
-        <w:t xml:space="preserve"> </w:t>
-      </w:r>
-      <w:r>
-        <w:rPr>
-          <w:iCs/>
-          <w:i/>
-        </w:rPr>
-        <w:t xml:space="preserve">motivation accounts</w:t>
-      </w:r>
-      <w:r>
-        <w:t xml:space="preserve"> </w:t>
-      </w:r>
-      <w:r>
-        <w:t xml:space="preserve">posit that demand effects are mediated by participants’ motivation (or lack thereof) to provide hypothesis-consistent responses</w:t>
-      </w:r>
-      <w:r>
-        <w:t xml:space="preserve"> </w:t>
-      </w:r>
-      <w:r>
-        <w:t xml:space="preserve">(Rosnow &amp; Aiken, 1973; Strohmetz, 2008)</w:t>
-      </w:r>
-      <w:r>
-        <w:t xml:space="preserve">, and</w:t>
+        <w:t xml:space="preserve">If and when participants noticed demand characteristics,</w:t>
+      </w:r>
+      <w:r>
+        <w:t xml:space="preserve"> </w:t>
+      </w:r>
+      <w:r>
+        <w:t xml:space="preserve">Rosnow and Rosenthal (1997)</w:t>
+      </w:r>
+      <w:r>
+        <w:t xml:space="preserve"> </w:t>
+      </w:r>
+      <w:r>
+        <w:t xml:space="preserve">theorized that subsequent changes in participants’ responses would then be driven by their motivation (or lack thereof) to provide hypothesis-consistent responses. Early work on demand characteristics focused on different characterizations of participants’ motivation, debating the extent to which they are motivated to adjust their responses to (a) help the researcher confirm their hypothesis</w:t>
+      </w:r>
+      <w:r>
+        <w:t xml:space="preserve"> </w:t>
+      </w:r>
+      <w:r>
+        <w:t xml:space="preserve">(Orne, 1962)</w:t>
+      </w:r>
+      <w:r>
+        <w:t xml:space="preserve">, (b) receive positive evaluations</w:t>
+      </w:r>
+      <w:r>
+        <w:t xml:space="preserve"> </w:t>
+      </w:r>
+      <w:r>
+        <w:t xml:space="preserve">(Riecken, 1962; Rosenberg, 1969; Sigall, Aronson, &amp; Van Hoose, 1970)</w:t>
+      </w:r>
+      <w:r>
+        <w:t xml:space="preserve">, (c) interfere with the purpose of the study</w:t>
+      </w:r>
+      <w:r>
+        <w:t xml:space="preserve"> </w:t>
+      </w:r>
+      <w:r>
+        <w:t xml:space="preserve">(Cook et al., 1970; Masling, 1966)</w:t>
+      </w:r>
+      <w:r>
+        <w:t xml:space="preserve">, or (d) follow directions as closely as possible</w:t>
+      </w:r>
+      <w:r>
+        <w:t xml:space="preserve"> </w:t>
+      </w:r>
+      <w:r>
+        <w:t xml:space="preserve">(Fillenbaun &amp; Frey, 1970)</w:t>
+      </w:r>
+      <w:r>
+        <w:t xml:space="preserve">.</w:t>
+      </w:r>
+      <w:r>
+        <w:t xml:space="preserve"> </w:t>
+      </w:r>
+      <w:r>
+        <w:t xml:space="preserve">Rosnow and Rosenthal (1997)</w:t>
+      </w:r>
+      <w:r>
+        <w:t xml:space="preserve">, however, advanced these ideas by demonstrating that participants have multiple shifting motivations in mind when they conceptualize their roles as subjects</w:t>
+      </w:r>
+      <w:r>
+        <w:t xml:space="preserve"> </w:t>
+      </w:r>
+      <w:r>
+        <w:t xml:space="preserve">(Rosnow &amp; Rosenthal, 1997)</w:t>
+      </w:r>
+      <w:r>
+        <w:t xml:space="preserve">. For example, participants appear to be motivated to increase performance on simple tasks when told that this is the experimenter’s expectation – but not when the experimenter adds that this increase in performance will be indicative of a negative personality trait</w:t>
+      </w:r>
+      <w:r>
+        <w:t xml:space="preserve"> </w:t>
+      </w:r>
+      <w:r>
+        <w:t xml:space="preserve">(Sigall et al., 1970)</w:t>
+      </w:r>
+      <w:r>
+        <w:t xml:space="preserve">.</w:t>
+      </w:r>
+      <w:r>
+        <w:t xml:space="preserve"> </w:t>
+      </w:r>
+      <w:r>
+        <w:t xml:space="preserve">Rosnow and Rosenthal (1997)</w:t>
+      </w:r>
+      <w:r>
+        <w:t xml:space="preserve">, thus, suggested that participants in any given context can be characterized as being overall motivated to either: (a) non-acquiesce (i.e., not change their responses based on knowledge about the hypothesis), (b) acquiesce (i.e., provide hypothesis-consistent responses), or (c) counter-acquiesce (i.e., provide hypothesis-inconsistent responses).</w:t>
+      </w:r>
+    </w:p>
+    <w:p>
+      <w:pPr>
+        <w:pStyle w:val="Textkrper"/>
+      </w:pPr>
+      <w:r>
+        <w:t xml:space="preserve">If participants are motivated to adjust their response,</w:t>
+      </w:r>
+      <w:r>
+        <w:t xml:space="preserve"> </w:t>
+      </w:r>
+      <w:r>
+        <w:t xml:space="preserve">Rosnow and Rosenthal (1997)</w:t>
+      </w:r>
+      <w:r>
+        <w:t xml:space="preserve"> </w:t>
+      </w:r>
+      <w:r>
+        <w:t xml:space="preserve">theorized that subsequent changes in participants’ responses would then be driven by their ability to alter the outcome of interest. For example, participants can more readily alter responses to self-report measures of prejudice, as opposed to reaction-time-based measures like the Implicit Association Test</w:t>
+      </w:r>
+      <w:r>
+        <w:t xml:space="preserve"> </w:t>
+      </w:r>
+      <w:r>
+        <w:t xml:space="preserve">(Greenwald, McGhee, &amp; Schwartz, 1998)</w:t>
+      </w:r>
+      <w:r>
+        <w:t xml:space="preserve">. Taking this third moderator – opportunity – into account, Rosnow and Rosenthal concluded that demand characteristics only produce response biases when participants (1) notice the cues, (2) are motivated to adjust their responses, and (3) can adjust their responses.</w:t>
+      </w:r>
+      <w:r>
+        <w:rPr>
+          <w:rStyle w:val="Funotenzeichen"/>
+        </w:rPr>
+        <w:footnoteReference w:id="23"/>
+      </w:r>
+      <w:r>
+        <w:t xml:space="preserve"> </w:t>
+      </w:r>
+      <w:r>
+        <w:t xml:space="preserve">This framework directly maps onto psychologists’ playbook for avoiding the impact of demand characteristics: use deception (reduce receptivity), incentivize honest reporting (reduce motivation), and/or deploy difficult-to-control outcome measures (reduce opportunity to adjust responses). However, we next turn our attention to a mechanism that is more challenging to eliminate: expectancies.</w:t>
+      </w:r>
+    </w:p>
+    <w:bookmarkEnd w:id="24"/>
+    <w:bookmarkStart w:id="25" w:name="expectancy-accounts"/>
+    <w:p>
+      <w:pPr>
+        <w:pStyle w:val="berschrift2"/>
+      </w:pPr>
+      <w:r>
+        <w:t xml:space="preserve">Expectancy accounts</w:t>
+      </w:r>
+    </w:p>
+    <w:p>
+      <w:pPr>
+        <w:pStyle w:val="FirstParagraph"/>
+      </w:pPr>
+      <w:r>
+        <w:t xml:space="preserve">Whereas motivation accounts emphasize the role of participants’ motivation to provide hypothesis-consistent responses,</w:t>
       </w:r>
       <w:r>
         <w:t xml:space="preserve"> </w:t>
@@ -589,16 +789,31 @@
         <w:t xml:space="preserve"> </w:t>
       </w:r>
       <w:r>
-        <w:t xml:space="preserve">posit that such effects are mediated by the extent to which participants expect the hypothesized effect to emerge</w:t>
-      </w:r>
-      <w:r>
-        <w:t xml:space="preserve"> </w:t>
-      </w:r>
-      <w:r>
-        <w:t xml:space="preserve">(Stewart-Williams &amp; Podd, 2004; Zion &amp; Crum, 2018)</w:t>
-      </w:r>
-      <w:r>
-        <w:t xml:space="preserve">. As an example of this distinction, imagine that a participant knows that a researcher expects an intervention to boost mood. On one hand, a motivation account might predict that participants will intentionally adjust their mood reports because they are motivated to help the experimenter confirm their hypothesis (an idea sometimes referred to as a</w:t>
+        <w:t xml:space="preserve">developed in related work on placebo</w:t>
+      </w:r>
+      <w:r>
+        <w:t xml:space="preserve"> </w:t>
+      </w:r>
+      <w:r>
+        <w:t xml:space="preserve">(Stewart-Williams &amp; Podd, 2004)</w:t>
+      </w:r>
+      <w:r>
+        <w:t xml:space="preserve"> </w:t>
+      </w:r>
+      <w:r>
+        <w:t xml:space="preserve">and mindset</w:t>
+      </w:r>
+      <w:r>
+        <w:t xml:space="preserve"> </w:t>
+      </w:r>
+      <w:r>
+        <w:t xml:space="preserve">(Zion &amp; Crum, 2018)</w:t>
+      </w:r>
+      <w:r>
+        <w:t xml:space="preserve"> </w:t>
+      </w:r>
+      <w:r>
+        <w:t xml:space="preserve">effects raise a different possibility: demand effects may be mediated by the extent to which participants expect the hypothesized effect to emerge. As an example of this distinction, imagine that a participant knows that a researcher expects an intervention to boost mood. On one hand, a motivation account might predict that participants will intentionally adjust their mood reports because they are motivated to help the experimenter confirm their hypothesis (an idea sometimes referred to as a</w:t>
       </w:r>
       <w:r>
         <w:t xml:space="preserve"> </w:t>
@@ -613,7 +828,39 @@
         <w:t xml:space="preserve">”</w:t>
       </w:r>
       <w:r>
-        <w:t xml:space="preserve">). On the other hand, an expectancy account might predict that participants will unintentionally experience a change in mood due to the relatively automatic activation of expectancies and/or conditioned responses (an idea sometimes referred to as a</w:t>
+        <w:t xml:space="preserve">). On the other hand, an expectancy account might predict that participants will unintentionally experience a change in mood due to the activation and/or shaping of expectancies.</w:t>
+      </w:r>
+    </w:p>
+    <w:p>
+      <w:pPr>
+        <w:pStyle w:val="Textkrper"/>
+      </w:pPr>
+      <w:r>
+        <w:t xml:space="preserve">In a review on placebo effects,</w:t>
+      </w:r>
+      <w:r>
+        <w:t xml:space="preserve"> </w:t>
+      </w:r>
+      <w:r>
+        <w:t xml:space="preserve">Stewart-Williams and Podd (2004)</w:t>
+      </w:r>
+      <w:r>
+        <w:t xml:space="preserve"> </w:t>
+      </w:r>
+      <w:r>
+        <w:t xml:space="preserve">provided a framework that can be extended to demand effects. In this framework, they suggested that placebo effects can be driven both by previously-learned associations (e.g., via classical conditioning) and newly presented information (e.g., demand characteristics). Although</w:t>
+      </w:r>
+      <w:r>
+        <w:t xml:space="preserve"> </w:t>
+      </w:r>
+      <w:r>
+        <w:t xml:space="preserve">Stewart-Williams and Podd (2004)</w:t>
+      </w:r>
+      <w:r>
+        <w:t xml:space="preserve"> </w:t>
+      </w:r>
+      <w:r>
+        <w:t xml:space="preserve">never mentioned demand characteristics, demand effects are conceptually similar to what they describe as</w:t>
       </w:r>
       <w:r>
         <w:t xml:space="preserve"> </w:t>
@@ -622,186 +869,49 @@
         <w:t xml:space="preserve">“</w:t>
       </w:r>
       <w:r>
-        <w:t xml:space="preserve">placebo effect</w:t>
+        <w:t xml:space="preserve">nonpharmacological placebo effects in humans,</w:t>
       </w:r>
       <w:r>
         <w:t xml:space="preserve">”</w:t>
       </w:r>
       <w:r>
-        <w:t xml:space="preserve">).</w:t>
-      </w:r>
-    </w:p>
-    <w:p>
-      <w:pPr>
-        <w:pStyle w:val="Textkrper"/>
-      </w:pPr>
-      <w:r>
-        <w:t xml:space="preserve">One of the most influential motivation accounts of demand characteristics was developed by</w:t>
-      </w:r>
-      <w:r>
-        <w:t xml:space="preserve"> </w:t>
-      </w:r>
-      <w:r>
-        <w:t xml:space="preserve">Rosnow and Rosenthal (1997)</w:t>
-      </w:r>
-      <w:r>
-        <w:t xml:space="preserve">, who proposed three key moderators: (1) receptivity to cues, (2) motivation to provide hypothesis-consistent responses, and (3) opportunity to alter responses (Figure</w:t>
-      </w:r>
-      <w:r>
-        <w:t xml:space="preserve"> </w:t>
-      </w:r>
-      <w:r>
-        <w:t xml:space="preserve">1</w:t>
-      </w:r>
-      <w:r>
-        <w:t xml:space="preserve">). To start,</w:t>
-      </w:r>
-      <w:r>
-        <w:t xml:space="preserve"> </w:t>
-      </w:r>
-      <w:r>
-        <w:t xml:space="preserve">Rosnow and Rosenthal (1997)</w:t>
-      </w:r>
-      <w:r>
-        <w:t xml:space="preserve"> </w:t>
-      </w:r>
-      <w:r>
-        <w:t xml:space="preserve">reasoned that participants must be receptive to demand characteristics for there to be response bias</w:t>
-      </w:r>
-      <w:r>
-        <w:t xml:space="preserve"> </w:t>
-      </w:r>
-      <w:r>
-        <w:t xml:space="preserve">(see also Rosnow &amp; Aiken, 1973; Strohmetz, 2008)</w:t>
-      </w:r>
-      <w:r>
-        <w:t xml:space="preserve">. As an extreme example, imagine that a researcher hands an infant participant a sheet of paper that precisely explains the study hypothesis. Demand characteristics are certainly present, but they are not predicted to have an impact because the infant is not receptive to the cues. We mention this moderator for the sake of comprehensiveness, but we will largely focus the rest of the paper on the two other proposed moderators: motivation and opportunity.</w:t>
-      </w:r>
-    </w:p>
-    <w:p>
-      <w:pPr>
-        <w:pStyle w:val="Textkrper"/>
-      </w:pPr>
-      <w:r>
-        <w:t xml:space="preserve">If/when participants noticed demand characteristics,</w:t>
-      </w:r>
-      <w:r>
-        <w:t xml:space="preserve"> </w:t>
-      </w:r>
-      <w:r>
-        <w:t xml:space="preserve">Rosnow and Rosenthal (1997)</w:t>
-      </w:r>
-      <w:r>
-        <w:t xml:space="preserve"> </w:t>
-      </w:r>
-      <w:r>
-        <w:t xml:space="preserve">theorized that subsequent changes in participants’ responses are driven by their motivation (or lack thereof) to provide hypothesis-consistent responses. Many readers may be familiar with early conceptualizations of demand characteristics, which posited that participants are motivated to adjust their responses to (a) help the researcher confirm their hypothesis</w:t>
-      </w:r>
-      <w:r>
-        <w:t xml:space="preserve"> </w:t>
-      </w:r>
-      <w:r>
-        <w:t xml:space="preserve">(Orne, 1962)</w:t>
-      </w:r>
-      <w:r>
-        <w:t xml:space="preserve">, (b) receive positive evaluations</w:t>
-      </w:r>
-      <w:r>
-        <w:t xml:space="preserve"> </w:t>
-      </w:r>
-      <w:r>
-        <w:t xml:space="preserve">(Riecken, 1962; Rosenberg, 1969; Sigall, Aronson, &amp; Van Hoose, 1970)</w:t>
-      </w:r>
-      <w:r>
-        <w:t xml:space="preserve">, (c) interfere with the purpose of the study</w:t>
-      </w:r>
-      <w:r>
-        <w:t xml:space="preserve"> </w:t>
-      </w:r>
-      <w:r>
-        <w:t xml:space="preserve">(Cook et al., 1970; Masling, 1966)</w:t>
-      </w:r>
-      <w:r>
-        <w:t xml:space="preserve">, or (d) follow directions as closely as possible</w:t>
-      </w:r>
-      <w:r>
-        <w:t xml:space="preserve"> </w:t>
-      </w:r>
-      <w:r>
-        <w:t xml:space="preserve">(Fillenbaun &amp; Frey, 1970)</w:t>
-      </w:r>
-      <w:r>
-        <w:t xml:space="preserve">.</w:t>
-      </w:r>
-      <w:r>
-        <w:t xml:space="preserve"> </w:t>
-      </w:r>
-      <w:r>
-        <w:t xml:space="preserve">Rosnow and Rosenthal (1997)</w:t>
-      </w:r>
-      <w:r>
-        <w:t xml:space="preserve">, however, advanced these ideas by demonstrating that participants have multiple shifting motivations in mind when they conceptualize their roles as subjects</w:t>
-      </w:r>
-      <w:r>
-        <w:t xml:space="preserve"> </w:t>
-      </w:r>
-      <w:r>
-        <w:t xml:space="preserve">(Rosnow &amp; Rosenthal, 1997)</w:t>
-      </w:r>
-      <w:r>
-        <w:t xml:space="preserve">. For example, participants appear to be motivated to increase performance on simple tasks when told that this is the experimenter’s expectation – but not when the experimenter adds that this increase in performance will be indicative of a negative personality trait</w:t>
-      </w:r>
-      <w:r>
-        <w:t xml:space="preserve"> </w:t>
-      </w:r>
-      <w:r>
-        <w:t xml:space="preserve">(Sigall et al., 1970)</w:t>
-      </w:r>
-      <w:r>
-        <w:t xml:space="preserve">.</w:t>
-      </w:r>
-      <w:r>
-        <w:t xml:space="preserve"> </w:t>
-      </w:r>
-      <w:r>
-        <w:t xml:space="preserve">Rosnow and Rosenthal (1997)</w:t>
-      </w:r>
-      <w:r>
-        <w:t xml:space="preserve">, thus, suggested that participants in any given context can be characterized as being overall motivated to either: (a) non-acquiesce (i.e., not change their responses based on knowledge about the hypothesis), (b) acquiesce (i.e., provide hypothesis-consistent responses), or (c) counter-acquiesce (i.e., provide hypothesis-inconsistent responses).</w:t>
-      </w:r>
-    </w:p>
-    <w:p>
-      <w:pPr>
-        <w:pStyle w:val="Textkrper"/>
-      </w:pPr>
-      <w:r>
-        <w:t xml:space="preserve">No matter how motivated they are to confirm the hypothesis, there is variability in the extent to which participants have the opportunity to alter the outcome of interest. For example, participants can more readily alter responses to self-report measures of prejudice, as opposed to reaction-time-based measures like the Implicit Association Test</w:t>
-      </w:r>
-      <w:r>
-        <w:t xml:space="preserve"> </w:t>
-      </w:r>
-      <w:r>
-        <w:t xml:space="preserve">(Greenwald, McGhee, &amp; Schwartz, 1998)</w:t>
-      </w:r>
-      <w:r>
-        <w:t xml:space="preserve">. Taking this third moderator – opportunity – into account, Rosnow and Rosenthal concluded that demand characteristics only produce response biases when participants (1) notice the cues, (2) are motivated to adjust their responses, and (3) can adjust their responses.</w:t>
-      </w:r>
-      <w:r>
-        <w:rPr>
-          <w:rStyle w:val="Funotenzeichen"/>
-        </w:rPr>
-        <w:footnoteReference w:id="22"/>
-      </w:r>
-      <w:r>
-        <w:t xml:space="preserve"> </w:t>
-      </w:r>
-      <w:r>
-        <w:t xml:space="preserve">This framework directly maps onto psychologists’ playbook for avoiding the impact of demand characteristics: use deception (reduce receptivity), incentivize honest reporting (reduce motivation), and/or deploy difficult-to-control outcome measures (reduce opportunity to adjust responses). However, we next turn our attention to a mechanism that is more challenging to eliminate: expectancies.</w:t>
-      </w:r>
-    </w:p>
-    <w:p>
-      <w:pPr>
-        <w:pStyle w:val="Textkrper"/>
+        <w:t xml:space="preserve"> </w:t>
+      </w:r>
+      <w:r>
+        <w:t xml:space="preserve">which they hypohesized are</w:t>
+      </w:r>
+      <w:r>
+        <w:t xml:space="preserve"> </w:t>
+      </w:r>
+      <w:r>
+        <w:t xml:space="preserve">“</w:t>
+      </w:r>
+      <w:r>
+        <w:t xml:space="preserve">mediated entirely by expectancies</w:t>
+      </w:r>
+      <w:r>
+        <w:t xml:space="preserve">”</w:t>
+      </w:r>
+      <w:r>
+        <w:t xml:space="preserve"> </w:t>
+      </w:r>
+      <w:r>
+        <w:t xml:space="preserve">(p. 338).</w:t>
+      </w:r>
+    </w:p>
+    <w:bookmarkEnd w:id="25"/>
+    <w:bookmarkStart w:id="29" w:name="hybrid-accounts"/>
+    <w:p>
+      <w:pPr>
+        <w:pStyle w:val="berschrift2"/>
+      </w:pPr>
+      <w:r>
+        <w:t xml:space="preserve">Hybrid accounts</w:t>
+      </w:r>
+    </w:p>
+    <w:p>
+      <w:pPr>
+        <w:pStyle w:val="FirstParagraph"/>
       </w:pPr>
       <w:r>
         <w:t xml:space="preserve">Coles, Gaertner, et al. (2022)</w:t>
@@ -848,20 +958,20 @@
       <w:r>
         <w:drawing>
           <wp:inline>
-            <wp:extent cx="5969000" cy="3939540"/>
+            <wp:extent cx="5969000" cy="4353858"/>
             <wp:effectExtent b="0" l="0" r="0" t="0"/>
-            <wp:docPr descr="Figure 1.  Rosnow and Rosenthal’s (1997) and Coles, Gaertner, et al.’s (2022) frameworks for conceptualizing how demand characteristics can lead to increases (green), decreases (red), or no shift (light grey) in hypothesis-consistent responding. Rosnow and Rosenthal provide an example of a motivation account that emphasizes receptivity to cues (not pictured), motivation, and opportunity to adjust responses. Coles, Gaertner, et al. connected these ideas to expectancy frameworks that emphasize the role of participants’ expectations about the hypothesized effect." title="" id="24" name="Picture"/>
+            <wp:docPr descr="Figure 1.  Examples of expectancy (Stewart-Williams &amp; Podd, 2004), motivation (Rosnow and Rosenthal, 1997) and hybrid (Coles, Gaertner, et al., 2022) frameworks for conceptualizing how demand characteristics can lead to increases (green), decreases (red), or no shift (light grey) in hypothesis-consistent responding." title="" id="27" name="Picture"/>
             <a:graphic>
               <a:graphicData uri="http://schemas.openxmlformats.org/drawingml/2006/picture">
                 <pic:pic>
                   <pic:nvPicPr>
-                    <pic:cNvPr descr="images/metaware_framework.png" id="25" name="Picture"/>
+                    <pic:cNvPr descr="images/metaware_framework.png" id="28" name="Picture"/>
                     <pic:cNvPicPr>
                       <a:picLocks noChangeArrowheads="1" noChangeAspect="1"/>
                     </pic:cNvPicPr>
                   </pic:nvPicPr>
                   <pic:blipFill>
-                    <a:blip r:embed="rId23"/>
+                    <a:blip r:embed="rId26"/>
                     <a:stretch>
                       <a:fillRect/>
                     </a:stretch>
@@ -869,7 +979,7 @@
                   <pic:spPr bwMode="auto">
                     <a:xfrm>
                       <a:off x="0" y="0"/>
-                      <a:ext cx="5969000" cy="3939540"/>
+                      <a:ext cx="5969000" cy="4353858"/>
                     </a:xfrm>
                     <a:prstGeom prst="rect">
                       <a:avLst/>
@@ -893,11 +1003,11 @@
         <w:pStyle w:val="ImageCaption"/>
       </w:pPr>
       <w:r>
-        <w:t xml:space="preserve">Figure 1: Rosnow and Rosenthal’s (1997) and Coles, Gaertner, et al.’s (2022) frameworks for conceptualizing how demand characteristics can lead to increases (green), decreases (red), or no shift (light grey) in hypothesis-consistent responding. Rosnow and Rosenthal provide an example of a motivation account that emphasizes receptivity to cues (not pictured), motivation, and opportunity to adjust responses. Coles, Gaertner, et al. connected these ideas to expectancy frameworks that emphasize the role of participants’ expectations about the hypothesized effect.</w:t>
-      </w:r>
-    </w:p>
-    <w:bookmarkEnd w:id="26"/>
-    <w:bookmarkStart w:id="27" w:name="the-current-paper"/>
+        <w:t xml:space="preserve">Figure 1: Examples of expectancy (Stewart-Williams &amp; Podd, 2004), motivation (Rosnow and Rosenthal, 1997) and hybrid (Coles, Gaertner, et al., 2022) frameworks for conceptualizing how demand characteristics can lead to increases (green), decreases (red), or no shift (light grey) in hypothesis-consistent responding.</w:t>
+      </w:r>
+    </w:p>
+    <w:bookmarkEnd w:id="29"/>
+    <w:bookmarkStart w:id="30" w:name="the-current-paper"/>
     <w:p>
       <w:pPr>
         <w:pStyle w:val="berschrift2"/>
@@ -911,7 +1021,7 @@
         <w:pStyle w:val="FirstParagraph"/>
       </w:pPr>
       <w:r>
-        <w:t xml:space="preserve">The goal of the current paper is to take stock of what we know about demand characteristics as a methodological artifact. In Study 1, we report a meta-analysis of strict experimental tests of the effects of demand characteristics. We then examine several study features (e.g., whether participants are paid) that may moderate these effects.</w:t>
+        <w:t xml:space="preserve">The goal of the current paper is to take stock of the literature on demand characteristics: what is the overall expected effect, how reliable is the effect, and what types of study features and psychological processes may moderate the effect? In Study 1, we report a meta-analysis of strict experimental tests of the effects of demand characteristics. We then examine several study features (e.g., whether participants are paid) that may moderate these effects. In Study 2, we report an extension of the meta-analysis that examines whether observed effect size variability can be explained by factors commonly discussed in motivation accounts (i.e., motivation and opportunity to adjust responses) and expectancy accounts (i.e., expectations about the hypothesized effect). To conduct this moderation analysis, we derived estimates of these factors from a new set of raters. These raters read descriptions of each study in the meta-analysis and then reported the extent to which they hypothetically would have (a) been motivated to confirm the experimenter’s hypothesis, (b) had the opportunity to adjust their responses, and (c) believed the hypothesized effect would occur. We also examined how well these raters could predict the effects of demand characteristic manipulations in the meta-analysis.</w:t>
       </w:r>
     </w:p>
     <w:p>
@@ -919,7 +1029,69 @@
         <w:pStyle w:val="Textkrper"/>
       </w:pPr>
       <w:r>
-        <w:t xml:space="preserve">In Study 2, we report an extension of the meta-analysis that examines whether observed effect size variability can be explained by factors commonly discussed in motivation accounts (i.e., motivation and opportunity to adjust responses) and expectancy accounts (i.e., expectations about the hypothesized effect). To conduct this moderation analysis, we derived estimates of these factors from a new set of raters. These raters read descriptions of each study in the meta-analysis and then reported the extent to which they hypothetically would have (a) been motivated to confirm the experimenter’s hypothesis, (b) had the opportunity to adjust their responses, and (c) believed the hypothesized effect would occur. We also examined how well these raters could predict the effects of demand characteristic manipulations in the meta-analysis.</w:t>
+        <w:t xml:space="preserve">Although meta-analysis allows us to bring a large body of data to bear on the question, it is limited in its ability to address our key research questions, both by the heterogeneity of the literature and by our inability to measure moderators directly</w:t>
+      </w:r>
+      <w:r>
+        <w:t xml:space="preserve"> </w:t>
+      </w:r>
+      <w:r>
+        <w:t xml:space="preserve">(Simonsohn, Simmons, &amp; Nelson, 2022)</w:t>
+      </w:r>
+      <w:r>
+        <w:t xml:space="preserve">. Thus, in Study 3, we report a replication experiment that re-examines motivation and expectancy accounts. In this replication, we manipulated demand characteristics in an experiment on the effects of facial poses on emotional experience</w:t>
+      </w:r>
+      <w:r>
+        <w:t xml:space="preserve"> </w:t>
+      </w:r>
+      <w:r>
+        <w:t xml:space="preserve">(Coles, Larsen, &amp; Lench, 2019; Coles, March, et al., 2022)</w:t>
+      </w:r>
+      <w:r>
+        <w:t xml:space="preserve">. We then examined the extent to which the effect was moderated by motivation to adjust responses, opportunity to adjust responses, and expectations about the hypothesized effect – allowing us to gather measurements directly related to the general theoretical accounts of interest.</w:t>
+      </w:r>
+    </w:p>
+    <w:bookmarkEnd w:id="30"/>
+    <w:bookmarkStart w:id="58" w:name="study-1"/>
+    <w:p>
+      <w:pPr>
+        <w:pStyle w:val="berschrift1"/>
+      </w:pPr>
+      <w:r>
+        <w:t xml:space="preserve">Study 1</w:t>
+      </w:r>
+    </w:p>
+    <w:p>
+      <w:pPr>
+        <w:pStyle w:val="FirstParagraph"/>
+      </w:pPr>
+      <w:r>
+        <w:t xml:space="preserve">Study 1 was designed to provide a quantitative synthesis of demand effects via meta-analysis.</w:t>
+      </w:r>
+    </w:p>
+    <w:bookmarkStart w:id="40" w:name="methodology"/>
+    <w:p>
+      <w:pPr>
+        <w:pStyle w:val="berschrift2"/>
+      </w:pPr>
+      <w:r>
+        <w:t xml:space="preserve">Methodology</w:t>
+      </w:r>
+    </w:p>
+    <w:p>
+      <w:pPr>
+        <w:pStyle w:val="FirstParagraph"/>
+      </w:pPr>
+      <w:r>
+        <w:t xml:space="preserve">We defined the scope of the meta-analysis using the Population, Intervention, Comparison, Outcome framework</w:t>
+      </w:r>
+      <w:r>
+        <w:t xml:space="preserve"> </w:t>
+      </w:r>
+      <w:r>
+        <w:t xml:space="preserve">(Schardt, Adams, Owens, Keitz, &amp; Fontelo, 2007)</w:t>
+      </w:r>
+      <w:r>
+        <w:t xml:space="preserve">. Our population-of-interest was human subjects participating in non-clinical studies. We excluded clinical studies so that we could focus on research that better isolates the discipline (experimental psychology) and mechanisms (motivation accounts) most conventionally discussed in the demand characteristics literature. Given that there is a sizable literature on placebo effects, excluding clinical studies also improved the feasibility of the meta-analysis.</w:t>
       </w:r>
     </w:p>
     <w:p>
@@ -927,26 +1099,64 @@
         <w:pStyle w:val="Textkrper"/>
       </w:pPr>
       <w:r>
-        <w:t xml:space="preserve">In Study 3, we report a replication experiment that re-examines motivation and expectancy accounts. In this replication, we manipulated demand characteristics in an experiment on the effects of facial poses on emotional experience</w:t>
-      </w:r>
-      <w:r>
-        <w:t xml:space="preserve"> </w:t>
-      </w:r>
-      <w:r>
-        <w:t xml:space="preserve">(Coles, Larsen, &amp; Lench, 2019; Coles, March, et al., 2022)</w:t>
-      </w:r>
-      <w:r>
-        <w:t xml:space="preserve">. We then examined the extent to which the effect was moderated by motivation to adjust responses, opportunity to adjust responses, and expectations about the hypothesized effect.</w:t>
-      </w:r>
-    </w:p>
-    <w:bookmarkEnd w:id="27"/>
-    <w:bookmarkStart w:id="55" w:name="study-1"/>
-    <w:p>
-      <w:pPr>
-        <w:pStyle w:val="berschrift1"/>
-      </w:pPr>
-      <w:r>
-        <w:t xml:space="preserve">Study 1</w:t>
+        <w:t xml:space="preserve">The intervention-of-interest was explicit manipulations of the hypothesis communicated to participants – i.e., scenarios where a researcher tells participants about the effect of an independent variable on a dependent variable. Demand characteristics are sometimes defined as</w:t>
+      </w:r>
+      <w:r>
+        <w:t xml:space="preserve"> </w:t>
+      </w:r>
+      <w:r>
+        <w:rPr>
+          <w:iCs/>
+          <w:i/>
+        </w:rPr>
+        <w:t xml:space="preserve">any</w:t>
+      </w:r>
+      <w:r>
+        <w:t xml:space="preserve"> </w:t>
+      </w:r>
+      <w:r>
+        <w:t xml:space="preserve">cue that may impact participants’ beliefs about the purpose of the study, including instructions, rumors, and experimenter behavior</w:t>
+      </w:r>
+      <w:r>
+        <w:t xml:space="preserve"> </w:t>
+      </w:r>
+      <w:r>
+        <w:t xml:space="preserve">(Orne, 1962)</w:t>
+      </w:r>
+      <w:r>
+        <w:t xml:space="preserve">. However, such a definition creates a potentially boundless conceptual space where any systematic change in a research design might be considered a test of demand characteristics. To bound and simplify the conceptual space, we focused on explicit manipulations of the hypothesis communicated to participants.</w:t>
+      </w:r>
+    </w:p>
+    <w:p>
+      <w:pPr>
+        <w:pStyle w:val="Textkrper"/>
+      </w:pPr>
+      <w:r>
+        <w:t xml:space="preserve">Our comparison-of-interest were conditions where either no hypothesis or a different hypothesis was communicated to participants. Our outcome-of-interest was the dependent variable described in the communicated hypothesis. For example, in a study that manipulated whether the intervention is described as</w:t>
+      </w:r>
+      <w:r>
+        <w:t xml:space="preserve"> </w:t>
+      </w:r>
+      <w:r>
+        <w:t xml:space="preserve">“</w:t>
+      </w:r>
+      <w:r>
+        <w:t xml:space="preserve">mood-boosting</w:t>
+      </w:r>
+      <w:r>
+        <w:t xml:space="preserve">”</w:t>
+      </w:r>
+      <w:r>
+        <w:t xml:space="preserve">, the outcome-of-interest would be any measure of mood.</w:t>
+      </w:r>
+    </w:p>
+    <w:bookmarkStart w:id="31" w:name="literature-search"/>
+    <w:p>
+      <w:pPr>
+        <w:pStyle w:val="berschrift3"/>
+      </w:pPr>
+      <w:r>
+        <w:t xml:space="preserve">Literature search.</w:t>
       </w:r>
     </w:p>
     <w:p>
@@ -954,33 +1164,7 @@
         <w:pStyle w:val="FirstParagraph"/>
       </w:pPr>
       <w:r>
-        <w:t xml:space="preserve">Study 1 was designed to provide a quantitative synthesis of demand effects via meta-analysis.</w:t>
-      </w:r>
-    </w:p>
-    <w:bookmarkStart w:id="37" w:name="methodology"/>
-    <w:p>
-      <w:pPr>
-        <w:pStyle w:val="berschrift2"/>
-      </w:pPr>
-      <w:r>
-        <w:t xml:space="preserve">Methodology</w:t>
-      </w:r>
-    </w:p>
-    <w:p>
-      <w:pPr>
-        <w:pStyle w:val="FirstParagraph"/>
-      </w:pPr>
-      <w:r>
-        <w:t xml:space="preserve">We defined the scope of the meta-analysis using the Population, Intervention, Comparison, Outcome framework</w:t>
-      </w:r>
-      <w:r>
-        <w:t xml:space="preserve"> </w:t>
-      </w:r>
-      <w:r>
-        <w:t xml:space="preserve">(Schardt, Adams, Owens, Keitz, &amp; Fontelo, 2007)</w:t>
-      </w:r>
-      <w:r>
-        <w:t xml:space="preserve">. Our population-of-interest was human subjects participating in non-clinical studies. We excluded clinical studies so that we could focus on research that better isolates the discipline (experimental psychology) and mechanisms (motivation accounts) most conventionally discussed in the demand characteristics literature. Given that there is a sizable literature on placebo effects, excluding clinical studies also improved the feasibility of the meta-analysis.</w:t>
+        <w:t xml:space="preserve">Our literature search strategy was developed in consultation with a librarian at Stanford University. Given the broad nature of the demand characteristics construct, we determined that a truly comprehensive strategy was not feasible. Thus, we sought to design a strategy that best balanced comprehensiveness with feasibility.</w:t>
       </w:r>
     </w:p>
     <w:p>
@@ -988,40 +1172,7 @@
         <w:pStyle w:val="Textkrper"/>
       </w:pPr>
       <w:r>
-        <w:t xml:space="preserve">The intervention-of-interest was explicit manipulations of the hypothesis communicated to participants – i.e., scenarios where a researcher tells participants about the effect of an independent variable on a dependent variable. Demand characteristics are sometimes defined as</w:t>
-      </w:r>
-      <w:r>
-        <w:t xml:space="preserve"> </w:t>
-      </w:r>
-      <w:r>
-        <w:rPr>
-          <w:iCs/>
-          <w:i/>
-        </w:rPr>
-        <w:t xml:space="preserve">any</w:t>
-      </w:r>
-      <w:r>
-        <w:t xml:space="preserve"> </w:t>
-      </w:r>
-      <w:r>
-        <w:t xml:space="preserve">cue that may impact participants’ beliefs about the purpose of the study, including instructions, rumors, and experimenter behavior</w:t>
-      </w:r>
-      <w:r>
-        <w:t xml:space="preserve"> </w:t>
-      </w:r>
-      <w:r>
-        <w:t xml:space="preserve">(Orne, 1962)</w:t>
-      </w:r>
-      <w:r>
-        <w:t xml:space="preserve">. However, such a definition creates a potentially boundless conceptual space where any systematic change in a research design might be considered a test of demand characteristics. To bound and simplify the conceptual space, we focused on explicit manipulations of the hypothesis communicated to participants.</w:t>
-      </w:r>
-    </w:p>
-    <w:p>
-      <w:pPr>
-        <w:pStyle w:val="Textkrper"/>
-      </w:pPr>
-      <w:r>
-        <w:t xml:space="preserve">Our comparison-of-interest were conditions where either no hypothesis or a different hypothesis was communicated to participants. Our outcome-of-interest was the dependent variable described in the communicated hypothesis. For example, in a study that manipulated whether the intervention is described as</w:t>
+        <w:t xml:space="preserve">On January 12, 2022, we searched APA PsycInfo using broad search terms:</w:t>
       </w:r>
       <w:r>
         <w:t xml:space="preserve"> </w:t>
@@ -1030,38 +1181,16 @@
         <w:t xml:space="preserve">“</w:t>
       </w:r>
       <w:r>
-        <w:t xml:space="preserve">mood-boosting</w:t>
+        <w:t xml:space="preserve">demand characteristics</w:t>
       </w:r>
       <w:r>
         <w:t xml:space="preserve">”</w:t>
       </w:r>
       <w:r>
-        <w:t xml:space="preserve">, the outcome-of-interest would be any measure of mood.</w:t>
-      </w:r>
-    </w:p>
-    <w:bookmarkStart w:id="28" w:name="literature-search"/>
-    <w:p>
-      <w:pPr>
-        <w:pStyle w:val="berschrift3"/>
-      </w:pPr>
-      <w:r>
-        <w:t xml:space="preserve">Literature search.</w:t>
-      </w:r>
-    </w:p>
-    <w:p>
-      <w:pPr>
-        <w:pStyle w:val="FirstParagraph"/>
-      </w:pPr>
-      <w:r>
-        <w:t xml:space="preserve">Our literature search strategy was developed in consultation with a librarian at Stanford University. Given the broad nature of the demand characteristics construct, we determined that a truly comprehensive strategy was not feasible. Thus, we sought to design a strategy that best balanced comprehensiveness with feasibility.</w:t>
-      </w:r>
-    </w:p>
-    <w:p>
-      <w:pPr>
-        <w:pStyle w:val="Textkrper"/>
-      </w:pPr>
-      <w:r>
-        <w:t xml:space="preserve">On January 12, 2022, we searched APA PsycInfo using broad search terms:</w:t>
+        <w:t xml:space="preserve"> </w:t>
+      </w:r>
+      <w:r>
+        <w:t xml:space="preserve">OR</w:t>
       </w:r>
       <w:r>
         <w:t xml:space="preserve"> </w:t>
@@ -1070,35 +1199,17 @@
         <w:t xml:space="preserve">“</w:t>
       </w:r>
       <w:r>
-        <w:t xml:space="preserve">demand characteristics</w:t>
+        <w:t xml:space="preserve">hypothesis awareness</w:t>
       </w:r>
       <w:r>
         <w:t xml:space="preserve">”</w:t>
       </w:r>
       <w:r>
-        <w:t xml:space="preserve"> </w:t>
-      </w:r>
-      <w:r>
-        <w:t xml:space="preserve">OR</w:t>
-      </w:r>
-      <w:r>
-        <w:t xml:space="preserve"> </w:t>
-      </w:r>
-      <w:r>
-        <w:t xml:space="preserve">“</w:t>
-      </w:r>
-      <w:r>
-        <w:t xml:space="preserve">hypothesis awareness</w:t>
-      </w:r>
-      <w:r>
-        <w:t xml:space="preserve">”</w:t>
-      </w:r>
-      <w:r>
-        <w:t xml:space="preserve">. Our search went as far back as 1840, which yielded 851 records. We also released a call for unpublished studies on the Society for Personality and Social Psychology Open Forum; Twitter; the Facebook Psychological Methods Discussion group; and the Facebook PsychMAP group. This yielded 3 additional records. In total, 97 of the records were unpublished.</w:t>
-      </w:r>
-    </w:p>
-    <w:bookmarkEnd w:id="28"/>
-    <w:bookmarkStart w:id="30" w:name="screening"/>
+        <w:t xml:space="preserve">. Our search went as far back as 1840, which yielded 851 records. We also released a call for unpublished studies on the Society for Personality and Social Psychology Open Forum; Twitter; the Facebook Psychological Methods Discussion group; and the Facebook PsychMAP group. This call yielded 3 additional records. In total, 97 of the records were unpublished.</w:t>
+      </w:r>
+    </w:p>
+    <w:bookmarkEnd w:id="31"/>
+    <w:bookmarkStart w:id="33" w:name="screening"/>
     <w:p>
       <w:pPr>
         <w:pStyle w:val="berschrift3"/>
@@ -1123,7 +1234,7 @@
         </w:numPr>
       </w:pPr>
       <w:r>
-        <w:t xml:space="preserve">The researcher manipulated what participants were told about the effect of an independent variable on a dependent variable. This included both</w:t>
+        <w:t xml:space="preserve">The researcher manipulated what participants were told about the effect of an independent variable on a dependent variable. This criterion included both</w:t>
       </w:r>
       <w:r>
         <w:t xml:space="preserve"> </w:t>
@@ -1171,7 +1282,7 @@
         <w:t xml:space="preserve"> </w:t>
       </w:r>
       <w:r>
-        <w:t xml:space="preserve">(participants told the dependent variable will be unaffected) conditions. Often, this was compared to a</w:t>
+        <w:t xml:space="preserve">(participants told the dependent variable will be unaffected) conditions. Often, these conditions were compared to a</w:t>
       </w:r>
       <w:r>
         <w:t xml:space="preserve"> </w:t>
@@ -1193,7 +1304,7 @@
         <w:rPr>
           <w:rStyle w:val="Funotenzeichen"/>
         </w:rPr>
-        <w:footnoteReference w:id="29"/>
+        <w:footnoteReference w:id="32"/>
       </w:r>
     </w:p>
     <w:p>
@@ -1204,7 +1315,7 @@
         </w:numPr>
       </w:pPr>
       <w:r>
-        <w:t xml:space="preserve">The demand characteristics manipulation was not strongly confounded. For example, we excluded a study by</w:t>
+        <w:t xml:space="preserve">The demand characteristics manipulation was not strongly confounded with another manipulation. For example, we excluded a study by</w:t>
       </w:r>
       <w:r>
         <w:t xml:space="preserve"> </w:t>
@@ -1264,8 +1375,8 @@
         <w:t xml:space="preserve">= -212.57).</w:t>
       </w:r>
     </w:p>
-    <w:bookmarkEnd w:id="30"/>
-    <w:bookmarkStart w:id="31" w:name="effect-size-index"/>
+    <w:bookmarkEnd w:id="33"/>
+    <w:bookmarkStart w:id="34" w:name="effect-size-index"/>
     <w:p>
       <w:pPr>
         <w:pStyle w:val="berschrift3"/>
@@ -1685,8 +1796,8 @@
         <w:t xml:space="preserve">included a positive demand, nil demand, and control condition. Participants also completed several facial expression poses (happy, angry, and neutral) and self-reported several emotions (happiness and anger). To be comprehensive, we recorded all reported effect sizes and accounted for dependencies using three-level meta-analysis (described later).</w:t>
       </w:r>
     </w:p>
-    <w:bookmarkEnd w:id="31"/>
-    <w:bookmarkStart w:id="32" w:name="potential-study-feature-moderators"/>
+    <w:bookmarkEnd w:id="34"/>
+    <w:bookmarkStart w:id="35" w:name="potential-study-feature-moderators"/>
     <w:p>
       <w:pPr>
         <w:pStyle w:val="berschrift3"/>
@@ -1829,8 +1940,8 @@
         <w:t xml:space="preserve">Whether participants were paid or unpaid.</w:t>
       </w:r>
     </w:p>
-    <w:bookmarkEnd w:id="32"/>
-    <w:bookmarkStart w:id="35" w:name="meta-analytic-approach"/>
+    <w:bookmarkEnd w:id="35"/>
+    <w:bookmarkStart w:id="38" w:name="meta-analytic-approach"/>
     <w:p>
       <w:pPr>
         <w:pStyle w:val="berschrift3"/>
@@ -1919,10 +2030,23 @@
         <w:t xml:space="preserve">(version 4.1.2, R Core Team, 2021)</w:t>
       </w:r>
       <w:r>
-        <w:t xml:space="preserve">. To estimate the overall effect size, we fit an intercept-only 3LMA model. Unless otherwise specified, we conducted moderator analyses by separately entering dummy-coded categorical factors into the model, which was used to estimate the moderating relationship and the effect size within each subgroup of the moderator. Effect sizes were weighted based on their inverse-variance.</w:t>
-      </w:r>
-    </w:p>
-    <w:bookmarkStart w:id="34" w:name="publication-bias-analyses"/>
+        <w:t xml:space="preserve">, with effect sizes weighted based on their inverse-variance. To estimate the overall effect size, we fit an intercept-only 3LMA model. Unless otherwise specified, we conducted moderator analyses by separately entering dummy-coded categorical factors into a new model. Doing so allowed us to avoid issues of collinearity.To test the significance of each moderators, we used model comparison</w:t>
+      </w:r>
+      <w:r>
+        <w:t xml:space="preserve"> </w:t>
+      </w:r>
+      <w:r>
+        <w:rPr>
+          <w:iCs/>
+          <w:i/>
+        </w:rPr>
+        <w:t xml:space="preserve">F</w:t>
+      </w:r>
+      <w:r>
+        <w:t xml:space="preserve">-tests. To estimate effect sizes within each subgroup of the moderator, we used model-derived estimates.</w:t>
+      </w:r>
+    </w:p>
+    <w:bookmarkStart w:id="37" w:name="publication-bias-analyses"/>
     <w:p>
       <w:pPr>
         <w:pStyle w:val="berschrift4"/>
@@ -1991,7 +2115,7 @@
         <w:rPr>
           <w:rStyle w:val="Funotenzeichen"/>
         </w:rPr>
-        <w:footnoteReference w:id="33"/>
+        <w:footnoteReference w:id="36"/>
       </w:r>
       <w:r>
         <w:t xml:space="preserve">.</w:t>
@@ -2066,12 +2190,12 @@
         <w:pStyle w:val="Textkrper"/>
       </w:pPr>
       <w:r>
-        <w:t xml:space="preserve">As a sensitivity analysis, we included publication status (published or unpublished) as a dummy-coded moderator. This allowed us to estimate the difference in the magnitude of published vs. unpublished effects.</w:t>
-      </w:r>
-    </w:p>
-    <w:bookmarkEnd w:id="34"/>
-    <w:bookmarkEnd w:id="35"/>
-    <w:bookmarkStart w:id="36" w:name="transparency-and-openness"/>
+        <w:t xml:space="preserve">As a sensitivity analysis, we included publication status (published or unpublished) as a dummy-coded moderator. This moderator allowed us to estimate the difference in the magnitude of published vs. unpublished effects.</w:t>
+      </w:r>
+    </w:p>
+    <w:bookmarkEnd w:id="37"/>
+    <w:bookmarkEnd w:id="38"/>
+    <w:bookmarkStart w:id="39" w:name="transparency-and-openness"/>
     <w:p>
       <w:pPr>
         <w:pStyle w:val="berschrift3"/>
@@ -2102,9 +2226,9 @@
         <w:t xml:space="preserve">. This link also contains the pre-registration plan and documented amendments. Sample size was determined by the availability of relevant records. All code (including the script used to generate a computationally reproducible manuscript) has been checked for reproducibility. Ethics approval was not requested because no new data were collected.</w:t>
       </w:r>
     </w:p>
-    <w:bookmarkEnd w:id="36"/>
-    <w:bookmarkEnd w:id="37"/>
-    <w:bookmarkStart w:id="53" w:name="results"/>
+    <w:bookmarkEnd w:id="39"/>
+    <w:bookmarkEnd w:id="40"/>
+    <w:bookmarkStart w:id="56" w:name="results"/>
     <w:p>
       <w:pPr>
         <w:pStyle w:val="berschrift2"/>
@@ -2172,18 +2296,18 @@
           <wp:inline>
             <wp:extent cx="5963478" cy="6422207"/>
             <wp:effectExtent b="0" l="0" r="0" t="0"/>
-            <wp:docPr descr="Figure 2.  Forest plot of effect sizes (grey diamonds), their 95% confidence intervals (grey error bars), and their citations (left; see openly-available data for more information). The estimated effect size distribution is also shown and colored based on whether demand characteristics produce more hypothesis-consistent responding (green; d &gt; 0.10), more hypothesis-inconsistent responding (red; d &lt; -0.10), or negligible shifts in responding (grey; |d| &lt; 0.10)." title="" id="39" name="Picture"/>
+            <wp:docPr descr="Figure 2.  Forest plot of effect sizes (grey diamonds), their 95% confidence intervals (grey error bars), and their citations (left; see openly-available data for more information). The estimated effect size distribution is also shown and colored based on whether demand characteristics produce more hypothesis-consistent responding (green; d &gt; 0.10), more hypothesis-inconsistent responding (red; d &lt; -0.10), or negligible shifts in responding (grey; |d| &lt; 0.10)." title="" id="42" name="Picture"/>
             <a:graphic>
               <a:graphicData uri="http://schemas.openxmlformats.org/drawingml/2006/picture">
                 <pic:pic>
                   <pic:nvPicPr>
-                    <pic:cNvPr descr="metaware_manuscript_files/figure-docx/forest-1.png" id="40" name="Picture"/>
+                    <pic:cNvPr descr="metaware_manuscript_files/figure-docx/forest-1.png" id="43" name="Picture"/>
                     <pic:cNvPicPr>
                       <a:picLocks noChangeArrowheads="1" noChangeAspect="1"/>
                     </pic:cNvPicPr>
                   </pic:nvPicPr>
                   <pic:blipFill>
-                    <a:blip r:embed="rId38"/>
+                    <a:blip r:embed="rId41"/>
                     <a:stretch>
                       <a:fillRect/>
                     </a:stretch>
@@ -2388,7 +2512,7 @@
         <w:t xml:space="preserve">direction of the communicated hypothesis (19%).</w:t>
       </w:r>
     </w:p>
-    <w:bookmarkStart w:id="44" w:name="moderator-analyses"/>
+    <w:bookmarkStart w:id="47" w:name="moderator-analyses"/>
     <w:p>
       <w:pPr>
         <w:pStyle w:val="berschrift3"/>
@@ -2406,18 +2530,18 @@
           <wp:inline>
             <wp:extent cx="5963478" cy="3440468"/>
             <wp:effectExtent b="0" l="0" r="0" t="0"/>
-            <wp:docPr descr="Figure 3.  Selected moderator subgroup mean effect sizes (dots) and their 95% confidence intervals (error bars)." title="" id="42" name="Picture"/>
+            <wp:docPr descr="Figure 3.  For each moderator (a selection pictured here), we fit a separate 3LMA and subsequently derived subgroup mean effect sizes (dots) and their 95% confidence intervals (error bars)." title="" id="45" name="Picture"/>
             <a:graphic>
               <a:graphicData uri="http://schemas.openxmlformats.org/drawingml/2006/picture">
                 <pic:pic>
                   <pic:nvPicPr>
-                    <pic:cNvPr descr="metaware_manuscript_files/figure-docx/modforest-1.png" id="43" name="Picture"/>
+                    <pic:cNvPr descr="metaware_manuscript_files/figure-docx/modforest-1.png" id="46" name="Picture"/>
                     <pic:cNvPicPr>
                       <a:picLocks noChangeArrowheads="1" noChangeAspect="1"/>
                     </pic:cNvPicPr>
                   </pic:nvPicPr>
                   <pic:blipFill>
-                    <a:blip r:embed="rId41"/>
+                    <a:blip r:embed="rId44"/>
                     <a:stretch>
                       <a:fillRect/>
                     </a:stretch>
@@ -2449,7 +2573,7 @@
         <w:pStyle w:val="ImageCaption"/>
       </w:pPr>
       <w:r>
-        <w:t xml:space="preserve">Figure 3: Selected moderator subgroup mean effect sizes (dots) and their 95% confidence intervals (error bars).</w:t>
+        <w:t xml:space="preserve">Figure 3: For each moderator (a selection pictured here), we fit a separate 3LMA and subsequently derived subgroup mean effect sizes (dots) and their 95% confidence intervals (error bars).</w:t>
       </w:r>
     </w:p>
     <w:p>
@@ -2850,7 +2974,7 @@
         <w:t xml:space="preserve"> </w:t>
       </w:r>
       <w:r>
-        <w:t xml:space="preserve">= .041). In other words, participants’ responses most strongly shift when researchers communicate that</w:t>
+        <w:t xml:space="preserve">= .041). In other words, participants’ responses most strongly shift (towards a null effect) when researchers communicate that</w:t>
       </w:r>
       <w:r>
         <w:t xml:space="preserve"> </w:t>
@@ -3045,8 +3169,8 @@
         <w:t xml:space="preserve">).</w:t>
       </w:r>
     </w:p>
-    <w:bookmarkEnd w:id="44"/>
-    <w:bookmarkStart w:id="48" w:name="X4d2f8228bdffda6a1bb824165ec8bac5cd8c7b9"/>
+    <w:bookmarkEnd w:id="47"/>
+    <w:bookmarkStart w:id="51" w:name="X4d2f8228bdffda6a1bb824165ec8bac5cd8c7b9"/>
     <w:p>
       <w:pPr>
         <w:pStyle w:val="berschrift3"/>
@@ -3064,18 +3188,18 @@
           <wp:inline>
             <wp:extent cx="5963478" cy="2752374"/>
             <wp:effectExtent b="0" l="0" r="0" t="0"/>
-            <wp:docPr descr="Figure 4.  Estimated overall effects (dot) and 95% confidence intervals (error bars) of positive demand characteristics in a classic experimental setting (in-person studies testing positive effects with volunteer student samples) and an online worker setting (online studies testing positive effects with paid non-student samples)." title="" id="46" name="Picture"/>
+            <wp:docPr descr="Figure 4.  Estimated overall effects (dot) and 95% confidence intervals (error bars) of positive demand characteristics in a classic experimental setting (in-person studies testing positive effects with volunteer student samples) and an online worker setting (online studies testing positive effects with paid non-student samples)." title="" id="49" name="Picture"/>
             <a:graphic>
               <a:graphicData uri="http://schemas.openxmlformats.org/drawingml/2006/picture">
                 <pic:pic>
                   <pic:nvPicPr>
-                    <pic:cNvPr descr="metaware_manuscript_files/figure-docx/predplot-1.png" id="47" name="Picture"/>
+                    <pic:cNvPr descr="metaware_manuscript_files/figure-docx/predplot-1.png" id="50" name="Picture"/>
                     <pic:cNvPicPr>
                       <a:picLocks noChangeArrowheads="1" noChangeAspect="1"/>
                     </pic:cNvPicPr>
                   </pic:nvPicPr>
                   <pic:blipFill>
-                    <a:blip r:embed="rId45"/>
+                    <a:blip r:embed="rId48"/>
                     <a:stretch>
                       <a:fillRect/>
                     </a:stretch>
@@ -3230,8 +3354,8 @@
         <w:t xml:space="preserve">).</w:t>
       </w:r>
     </w:p>
-    <w:bookmarkEnd w:id="48"/>
-    <w:bookmarkStart w:id="52" w:name="publication-bias-analyses-1"/>
+    <w:bookmarkEnd w:id="51"/>
+    <w:bookmarkStart w:id="55" w:name="publication-bias-analyses-1"/>
     <w:p>
       <w:pPr>
         <w:pStyle w:val="berschrift3"/>
@@ -3522,18 +3646,18 @@
           <wp:inline>
             <wp:extent cx="5963478" cy="3440468"/>
             <wp:effectExtent b="0" l="0" r="0" t="0"/>
-            <wp:docPr descr="Figure 5.  Raw (Panel A) or aggregated (Panel B) effect sizes plotted against their corresponding standard errors." title="" id="50" name="Picture"/>
+            <wp:docPr descr="Figure 5.  Raw (Panel A) or aggregated (Panel B) effect sizes plotted against their corresponding standard errors." title="" id="53" name="Picture"/>
             <a:graphic>
               <a:graphicData uri="http://schemas.openxmlformats.org/drawingml/2006/picture">
                 <pic:pic>
                   <pic:nvPicPr>
-                    <pic:cNvPr descr="metaware_manuscript_files/figure-docx/funnel-1.png" id="51" name="Picture"/>
+                    <pic:cNvPr descr="metaware_manuscript_files/figure-docx/funnel-1.png" id="54" name="Picture"/>
                     <pic:cNvPicPr>
                       <a:picLocks noChangeArrowheads="1" noChangeAspect="1"/>
                     </pic:cNvPicPr>
                   </pic:nvPicPr>
                   <pic:blipFill>
-                    <a:blip r:embed="rId49"/>
+                    <a:blip r:embed="rId52"/>
                     <a:stretch>
                       <a:fillRect/>
                     </a:stretch>
@@ -3568,9 +3692,9 @@
         <w:t xml:space="preserve">Figure 5: Raw (Panel A) or aggregated (Panel B) effect sizes plotted against their corresponding standard errors.</w:t>
       </w:r>
     </w:p>
-    <w:bookmarkEnd w:id="52"/>
-    <w:bookmarkEnd w:id="53"/>
-    <w:bookmarkStart w:id="54" w:name="discussion"/>
+    <w:bookmarkEnd w:id="55"/>
+    <w:bookmarkEnd w:id="56"/>
+    <w:bookmarkStart w:id="57" w:name="discussion"/>
     <w:p>
       <w:pPr>
         <w:pStyle w:val="berschrift2"/>
@@ -3714,9 +3838,9 @@
         <w:t xml:space="preserve">the communicated hypothesis (expectancies account). In other words, although we have preliminary evidence of contextual modifiers of demand effects, we still lack an explanation of why these contexts matter and how demand effects work more broadly. In Study 2, we begin investigating this outstanding issue through an extension of the meta-analysis.</w:t>
       </w:r>
     </w:p>
-    <w:bookmarkEnd w:id="54"/>
-    <w:bookmarkEnd w:id="55"/>
-    <w:bookmarkStart w:id="73" w:name="study-2"/>
+    <w:bookmarkEnd w:id="57"/>
+    <w:bookmarkEnd w:id="58"/>
+    <w:bookmarkStart w:id="76" w:name="study-2"/>
     <w:p>
       <w:pPr>
         <w:pStyle w:val="berschrift1"/>
@@ -3742,7 +3866,7 @@
         <w:t xml:space="preserve">). Unfortunately, these factors were rarely measured in the studies included in the meta-analysis. We thus estimated their values by soliciting judgments from a set of naïve raters. Using these measurements, we then tested their moderating role by entering the values into meta-regressions. Also through meta-regression, we examined whether this new set of raters could retroactively predict the effects of the demand characteristic manipulations in the Study 1 meta-analysis.</w:t>
       </w:r>
     </w:p>
-    <w:bookmarkStart w:id="66" w:name="methodology-1"/>
+    <w:bookmarkStart w:id="69" w:name="methodology-1"/>
     <w:p>
       <w:pPr>
         <w:pStyle w:val="berschrift2"/>
@@ -3762,7 +3886,7 @@
         <w:rPr>
           <w:rStyle w:val="Funotenzeichen"/>
         </w:rPr>
-        <w:footnoteReference w:id="56"/>
+        <w:footnoteReference w:id="59"/>
       </w:r>
       <w:r>
         <w:t xml:space="preserve">, we created vignettes that described the key details for each demand characteristic condition and dependent variable combination. For example,</w:t>
@@ -3806,18 +3930,18 @@
           <wp:inline>
             <wp:extent cx="5969000" cy="3743540"/>
             <wp:effectExtent b="0" l="0" r="0" t="0"/>
-            <wp:docPr descr="Figure 6.  Vignettes for Standing et al. (2008), which described the key details for each demand characteristic condition (bolded and underlined) and dependent variable (bolded and italicized) combination." title="" id="58" name="Picture"/>
+            <wp:docPr descr="Figure 6.  Vignettes for Standing et al. (2008), which described the key details for each demand characteristic condition (bolded and underlined) and dependent variable (bolded and italicized) combination." title="" id="61" name="Picture"/>
             <a:graphic>
               <a:graphicData uri="http://schemas.openxmlformats.org/drawingml/2006/picture">
                 <pic:pic>
                   <pic:nvPicPr>
-                    <pic:cNvPr descr="images/metaware_vigs.png" id="59" name="Picture"/>
+                    <pic:cNvPr descr="images/metaware_vigs.png" id="62" name="Picture"/>
                     <pic:cNvPicPr>
                       <a:picLocks noChangeArrowheads="1" noChangeAspect="1"/>
                     </pic:cNvPicPr>
                   </pic:nvPicPr>
                   <pic:blipFill>
-                    <a:blip r:embed="rId57"/>
+                    <a:blip r:embed="rId60"/>
                     <a:stretch>
                       <a:fillRect/>
                     </a:stretch>
@@ -3971,7 +4095,7 @@
         <w:t xml:space="preserve">Ratings were removed in instances where the rater (a) did not respond, or (b) did not correctly identify the hypothesis communicated in the vignette. The remaining ratings were averaged across raters to provide mean estimates of motivation, opportunity, and belief for each vignette.</w:t>
       </w:r>
     </w:p>
-    <w:bookmarkStart w:id="63" w:name="X50ac5346a764638f68a9356056d1f2c3e87ad60"/>
+    <w:bookmarkStart w:id="66" w:name="X50ac5346a764638f68a9356056d1f2c3e87ad60"/>
     <w:p>
       <w:pPr>
         <w:pStyle w:val="berschrift3"/>
@@ -4082,18 +4206,18 @@
           <wp:inline>
             <wp:extent cx="2649239" cy="2025888"/>
             <wp:effectExtent b="0" l="0" r="0" t="0"/>
-            <wp:docPr descr="Figure 7.  Hypothetical data from a study where a procedure is either described as mood-boosting (positive demand), described as mood-dampening (negative demand), or not described at all (control). Data provides examples of how the effects of demand characteristics (d) on self-reported mood are moderating by participants’ reports of their motivation to confirm the stated hypothesis (m). Separate examples are provided for scenarios where motivation is invariant (Column 1) and variant (Column 2) across demand characteristic manipulations." title="" id="61" name="Picture"/>
+            <wp:docPr descr="Figure 7.  Hypothetical data from a study where a procedure is either described as mood-boosting (positive demand), described as mood-dampening (negative demand), or not described at all (control). Data provides examples of how the effects of demand characteristics (d) on self-reported mood are moderating by participants’ reports of their motivation to confirm the stated hypothesis (m). Separate examples are provided for scenarios where motivation is invariant (Column 1) and variant (Column 2) across demand characteristic manipulations." title="" id="64" name="Picture"/>
             <a:graphic>
               <a:graphicData uri="http://schemas.openxmlformats.org/drawingml/2006/picture">
                 <pic:pic>
                   <pic:nvPicPr>
-                    <pic:cNvPr descr="images/metaware_mods.png" id="62" name="Picture"/>
+                    <pic:cNvPr descr="images/metaware_mods.png" id="65" name="Picture"/>
                     <pic:cNvPicPr>
                       <a:picLocks noChangeArrowheads="1" noChangeAspect="1"/>
                     </pic:cNvPicPr>
                   </pic:nvPicPr>
                   <pic:blipFill>
-                    <a:blip r:embed="rId60"/>
+                    <a:blip r:embed="rId63"/>
                     <a:stretch>
                       <a:fillRect/>
                     </a:stretch>
@@ -4148,8 +4272,8 @@
         <w:t xml:space="preserve">). Separate examples are provided for scenarios where motivation is invariant (Column 1) and variant (Column 2) across demand characteristic manipulations.</w:t>
       </w:r>
     </w:p>
-    <w:bookmarkEnd w:id="63"/>
-    <w:bookmarkStart w:id="64" w:name="rater-forecasts-of-demand-effects"/>
+    <w:bookmarkEnd w:id="66"/>
+    <w:bookmarkStart w:id="67" w:name="rater-forecasts-of-demand-effects"/>
     <w:p>
       <w:pPr>
         <w:pStyle w:val="berschrift3"/>
@@ -4220,8 +4344,8 @@
         <w:t xml:space="preserve">). We processed these data using the same approach as the motivation, opportunity, and belief scores (e.g., summed ratings when comparing two demand conditions).</w:t>
       </w:r>
     </w:p>
-    <w:bookmarkEnd w:id="64"/>
-    <w:bookmarkStart w:id="65" w:name="transparency-and-openness-1"/>
+    <w:bookmarkEnd w:id="67"/>
+    <w:bookmarkStart w:id="68" w:name="transparency-and-openness-1"/>
     <w:p>
       <w:pPr>
         <w:pStyle w:val="berschrift3"/>
@@ -4267,9 +4391,9 @@
         <w:t xml:space="preserve">).</w:t>
       </w:r>
     </w:p>
-    <w:bookmarkEnd w:id="65"/>
-    <w:bookmarkEnd w:id="66"/>
-    <w:bookmarkStart w:id="71" w:name="results-1"/>
+    <w:bookmarkEnd w:id="68"/>
+    <w:bookmarkEnd w:id="69"/>
+    <w:bookmarkStart w:id="74" w:name="results-1"/>
     <w:p>
       <w:pPr>
         <w:pStyle w:val="berschrift2"/>
@@ -4287,18 +4411,18 @@
           <wp:inline>
             <wp:extent cx="5963478" cy="4128561"/>
             <wp:effectExtent b="0" l="0" r="0" t="0"/>
-            <wp:docPr descr="Figure 8.  Scatterplots of relationships between the observed effects of demand characteristics (y-axis) and motivation (Panel A), opportunity (Panel B), expectancy (Panel C), and prediction (Panel D) ratings (x-axis). Grey dots represent jittered observations, black lines represent estimated linear relationships, and blue ribbons represent 95% confidence intervals for estimated linear relationships." title="" id="68" name="Picture"/>
+            <wp:docPr descr="Figure 8.  Scatterplots of relationships between the observed effects of demand characteristics (y-axis) and motivation (Panel A), opportunity (Panel B), expectancy (Panel C), and prediction (Panel D) ratings (x-axis). Grey dots represent jittered observations, black lines represent estimated linear relationships, and blue ribbons represent 95% confidence intervals for estimated linear relationships." title="" id="71" name="Picture"/>
             <a:graphic>
               <a:graphicData uri="http://schemas.openxmlformats.org/drawingml/2006/picture">
                 <pic:pic>
                   <pic:nvPicPr>
-                    <pic:cNvPr descr="metaware_manuscript_files/figure-docx/modfig-1.png" id="69" name="Picture"/>
+                    <pic:cNvPr descr="metaware_manuscript_files/figure-docx/modfig-1.png" id="72" name="Picture"/>
                     <pic:cNvPicPr>
                       <a:picLocks noChangeArrowheads="1" noChangeAspect="1"/>
                     </pic:cNvPicPr>
                   </pic:nvPicPr>
                   <pic:blipFill>
-                    <a:blip r:embed="rId67"/>
+                    <a:blip r:embed="rId70"/>
                     <a:stretch>
                       <a:fillRect/>
                     </a:stretch>
@@ -4524,7 +4648,67 @@
         <w:t xml:space="preserve">, Panel C).</w:t>
       </w:r>
     </w:p>
-    <w:bookmarkStart w:id="70" w:name="residual-variability"/>
+    <w:p>
+      <w:pPr>
+        <w:pStyle w:val="Textkrper"/>
+      </w:pPr>
+      <w:r>
+        <w:t xml:space="preserve">The above results provide evidence of an association between demand effects and expectancies – but fails to provide evidence of an association with motivation. However, follow-up exploratory analyses did not indicate that expectancies are a significantly</w:t>
+      </w:r>
+      <w:r>
+        <w:t xml:space="preserve"> </w:t>
+      </w:r>
+      <w:r>
+        <w:rPr>
+          <w:iCs/>
+          <w:i/>
+        </w:rPr>
+        <w:t xml:space="preserve">stronger</w:t>
+      </w:r>
+      <w:r>
+        <w:t xml:space="preserve"> </w:t>
+      </w:r>
+      <w:r>
+        <w:t xml:space="preserve">predictor of demand effects. 3LMA with (1) the type of mechanism (i.e., motivation or belief) entered as a factor, and (2) the value of the mechanism (e.g., motivation or belief ratings) entered as continuous predictor, did not provide significant evidence a two-way interaction between the value and type of mechanism,</w:t>
+      </w:r>
+      <w:r>
+        <w:t xml:space="preserve"> </w:t>
+      </w:r>
+      <w:r>
+        <w:rPr>
+          <w:iCs/>
+          <w:i/>
+        </w:rPr>
+        <w:t xml:space="preserve">t</w:t>
+      </w:r>
+      <w:r>
+        <w:t xml:space="preserve">(302) = , -0.26,</w:t>
+      </w:r>
+      <w:r>
+        <w:t xml:space="preserve"> </w:t>
+      </w:r>
+      <m:oMath>
+        <m:r>
+          <m:t>p</m:t>
+        </m:r>
+      </m:oMath>
+      <w:r>
+        <w:t xml:space="preserve"> </w:t>
+      </w:r>
+      <w:r>
+        <w:t xml:space="preserve">= .798. In other words, the difference in significance was not itself statistically significant</w:t>
+      </w:r>
+      <w:r>
+        <w:t xml:space="preserve"> </w:t>
+      </w:r>
+      <w:r>
+        <w:t xml:space="preserve">(Gelman &amp; Stern, 2006)</w:t>
+      </w:r>
+      <w:r>
+        <w:t xml:space="preserve">.</w:t>
+      </w:r>
+    </w:p>
+    <w:bookmarkStart w:id="73" w:name="residual-variability"/>
     <w:p>
       <w:pPr>
         <w:pStyle w:val="berschrift3"/>
@@ -4604,9 +4788,9 @@
         <w:t xml:space="preserve">) in two 3LMA models: one that contained only an intercept and the other that contained student status, payment status, mode of data collection, type of demand manipulation, motivation, opportunity, and expectations as predictors. These results indicated that these moderators accounted for 34.99% of the observed variability in demand effects.</w:t>
       </w:r>
     </w:p>
-    <w:bookmarkEnd w:id="70"/>
-    <w:bookmarkEnd w:id="71"/>
-    <w:bookmarkStart w:id="72" w:name="discussion-1"/>
+    <w:bookmarkEnd w:id="73"/>
+    <w:bookmarkEnd w:id="74"/>
+    <w:bookmarkStart w:id="75" w:name="discussion-1"/>
     <w:p>
       <w:pPr>
         <w:pStyle w:val="berschrift2"/>
@@ -4687,9 +4871,9 @@
         <w:t xml:space="preserve">To address the two aforementioned limitations via a different strategy, we re-examined the mechanisms underlying demand effects in a small exploratory replication of an experiment in the meta-analysis.</w:t>
       </w:r>
     </w:p>
-    <w:bookmarkEnd w:id="72"/>
-    <w:bookmarkEnd w:id="73"/>
-    <w:bookmarkStart w:id="77" w:name="study-3"/>
+    <w:bookmarkEnd w:id="75"/>
+    <w:bookmarkEnd w:id="76"/>
+    <w:bookmarkStart w:id="80" w:name="study-3"/>
     <w:p>
       <w:pPr>
         <w:pStyle w:val="berschrift1"/>
@@ -4715,7 +4899,7 @@
         <w:t xml:space="preserve">. This experiment examined the extent to which demand characteristics moderate the effect of facial poses on feelings of happiness. The order in which participants completed Studies 2 and 3 were randomized.</w:t>
       </w:r>
     </w:p>
-    <w:bookmarkStart w:id="75" w:name="methodology-2"/>
+    <w:bookmarkStart w:id="78" w:name="methodology-2"/>
     <w:p>
       <w:pPr>
         <w:pStyle w:val="berschrift2"/>
@@ -4773,7 +4957,7 @@
         <w:t xml:space="preserve">Using a similar procedure as Study 2, participants were excluded if they did not fully complete the experiment or correctly identify the stated hypothesis at the end of the study (final n = 160). Almost all participants who completed the experiment correctly inferred that we were interested in links between facial poses and emotional experience. However, particularly in the nil hypothesis condition (76% of manipulation check exclusions), they did not correct specify whether we expected a positive or nil effect. Afterwards, participants reported the extent to which they were motivated to confirm the hypothesis, had the opportunity to adjust their responses, and expected facial feedback effects to emerge. These measures were similar to those used in Study 2. Altogether, the study used a 2 (facial pose: happy or neutral) × 2 (block: first or second) × 2 (demand characteristics: positive demand or nil demand) mixed design, with demand characteristics manipulated between subjects.</w:t>
       </w:r>
     </w:p>
-    <w:bookmarkStart w:id="74" w:name="transparency-and-openness-2"/>
+    <w:bookmarkStart w:id="77" w:name="transparency-and-openness-2"/>
     <w:p>
       <w:pPr>
         <w:pStyle w:val="berschrift3"/>
@@ -4819,9 +5003,9 @@
         <w:t xml:space="preserve">).</w:t>
       </w:r>
     </w:p>
-    <w:bookmarkEnd w:id="74"/>
-    <w:bookmarkEnd w:id="75"/>
-    <w:bookmarkStart w:id="76" w:name="results-2"/>
+    <w:bookmarkEnd w:id="77"/>
+    <w:bookmarkEnd w:id="78"/>
+    <w:bookmarkStart w:id="79" w:name="results-2"/>
     <w:p>
       <w:pPr>
         <w:pStyle w:val="berschrift2"/>
@@ -5442,9 +5626,9 @@
         <w:t xml:space="preserve">To summarize, Study 3 provided little support for a motivation account of demand effects. We found some evidence that facial feedback effects are moderated by self-reported motivation to provide hypothesis-consistent responses – but this finding was not robust. Furthermore, we consistently failed to find evidence that these effects were moderated by self-reported opportunity to adjust responses. We did, however, find consistent support for an expectancy account: facial feedback and demand effects were moderated by expectations about the communicated hypothesis.</w:t>
       </w:r>
     </w:p>
-    <w:bookmarkEnd w:id="76"/>
-    <w:bookmarkEnd w:id="77"/>
-    <w:bookmarkStart w:id="78" w:name="general-discussion"/>
+    <w:bookmarkEnd w:id="79"/>
+    <w:bookmarkEnd w:id="80"/>
+    <w:bookmarkStart w:id="81" w:name="general-discussion"/>
     <w:p>
       <w:pPr>
         <w:pStyle w:val="berschrift1"/>
@@ -5458,7 +5642,7 @@
         <w:pStyle w:val="FirstParagraph"/>
       </w:pPr>
       <w:r>
-        <w:t xml:space="preserve">In our meta-analysis, demand characteristics typically led participants to slightly shift their responses in the direction of the communicated hypothesis. However, publication bias analyses were inconclusive, and the estimated effects were heterogeneous. This heterogeneity led us to estimate the</w:t>
+        <w:t xml:space="preserve">Demand characteristics are a puzzling methodological artifact in experimental psychology. Using primarily meta-analysis, we sought to consolidate knowledge about the magnitude, reliability, and mechanisms underlying these effects. The meta-analysis revealed that demand characteristics typically led participants to slightly shift their responses in the direction of the communicated hypothesis. However, publication bias analyses were inconclusive, and the estimated effects were heterogeneous. This heterogeneity led us to estimate the true</w:t>
       </w:r>
       <w:r>
         <w:t xml:space="preserve"> </w:t>
@@ -5548,7 +5732,7 @@
         <w:t xml:space="preserve"> </w:t>
       </w:r>
       <w:r>
-        <w:t xml:space="preserve">= 1.98. This distribution is remarkably similar to the distribution of theory-relevant effects in experimental psychology</w:t>
+        <w:t xml:space="preserve">= 1.98 – remarkable similar to the distribution of theory-relevant effects in experimental psychology</w:t>
       </w:r>
       <w:r>
         <w:t xml:space="preserve"> </w:t>
@@ -5557,7 +5741,7 @@
         <w:t xml:space="preserve">(Lovakov &amp; Agadullina, 2021)</w:t>
       </w:r>
       <w:r>
-        <w:t xml:space="preserve">. Thus, to distinguish theory-relevant effects from artifactual demand effects, it is essential that experimental psychologists better understand the latter. This converges with recent calls to revisit age-old concerns about demand characteristics and placebo effects</w:t>
+        <w:t xml:space="preserve">. Thus, to distinguish theory-relevant effects from artifactual demand effects, it is essential that experimental psychologists better understand the latter</w:t>
       </w:r>
       <w:r>
         <w:t xml:space="preserve"> </w:t>
@@ -5574,7 +5758,7 @@
         <w:pStyle w:val="Textkrper"/>
       </w:pPr>
       <w:r>
-        <w:t xml:space="preserve">Participants themselves appeared to have little ability to predict the impact of demand characteristics in the studies they reviewed, although it is possible that their performance would improve if they were provided with more information, given better measures, and/or better incentivized to provide accurate predictions. Fortunately, our meta-analysis allows us to make some predictions. Moderator analyses provided preliminary evidence that some methodological decisions – such as sampling students – are associated with increases in hypothesis-consistent responding. We also found that demand characteristics tended to be more impactful when a nil (as opposed to negative or positive) hypothesis was communicated. Nonetheless, most of the variability we observed in the meta-analysis was not explained.</w:t>
+        <w:t xml:space="preserve">Participants themselves appeared to have little ability to predict the impact of demand characteristics in the studies they reviewed, although it is possible that their performance would improve if they were provided with more information, given better measures, and/or better incentivized to provide accurate predictions. Fortunately, our meta-analysis allows us to make some predictions. Moderator analyses provided preliminary evidence that some methodological factors – such as student samples – are associated with increases in hypothesis-consistent responding. We also found that demand characteristics tended to be more impactful when a nil (as opposed to negative or positive) hypothesis was communicated. Nonetheless, most of the variability we observed in the meta-analysis was not explained.</w:t>
       </w:r>
     </w:p>
     <w:p>
@@ -5688,7 +5872,7 @@
         <w:t xml:space="preserve">(Lovakov &amp; Agadullina, 2021)</w:t>
       </w:r>
       <w:r>
-        <w:t xml:space="preserve">. These demand effects appear to be most robustly driven by participant expectations about the hypothesized effects (i.e., expectancy effects). Even when specific demand characteristics are eliminated, participants have expectations about the phenomena we study – and these expectations may be naturalistically confounded with the theory-relevant mechanisms we wish to study. Thus, if (a) demand characteristics are present or (b) participants are likely to have pre-existing expectations about the phenomenon being studied, researchers should be wary of concluding that an observed effect is not compromised by methodological artifacts</w:t>
+        <w:t xml:space="preserve">. These demand effects appear to be most reliably predicted by participant expectations about the hypothesized effects (i.e., expectancy effects). Even when specific demand characteristics are eliminated, participants have expectations about the phenomena we study – and these expectations may be naturalistically confounded with the theory-relevant mechanisms we wish to study. Thus, if (a) demand characteristics are present or (b) participants are likely to have pre-existing expectations about the phenomenon being studied, researchers should be wary of concluding that an observed effect is not compromised by methodological artifacts</w:t>
       </w:r>
       <w:r>
         <w:t xml:space="preserve"> </w:t>
@@ -5700,8 +5884,8 @@
         <w:t xml:space="preserve">.</w:t>
       </w:r>
     </w:p>
-    <w:bookmarkEnd w:id="78"/>
-    <w:bookmarkStart w:id="129" w:name="references"/>
+    <w:bookmarkEnd w:id="81"/>
+    <w:bookmarkStart w:id="134" w:name="references"/>
     <w:p>
       <w:pPr>
         <w:pStyle w:val="berschrift1"/>
@@ -5710,8 +5894,8 @@
         <w:t xml:space="preserve">References</w:t>
       </w:r>
     </w:p>
-    <w:bookmarkStart w:id="128" w:name="refs"/>
-    <w:bookmarkStart w:id="79" w:name="ref-allen2012demand"/>
+    <w:bookmarkStart w:id="133" w:name="refs"/>
+    <w:bookmarkStart w:id="82" w:name="ref-allen2012demand"/>
     <w:p>
       <w:pPr>
         <w:pStyle w:val="Literaturverzeichnis"/>
@@ -5746,8 +5930,8 @@
         <w:t xml:space="preserve">(2), 349–356.</w:t>
       </w:r>
     </w:p>
-    <w:bookmarkEnd w:id="79"/>
-    <w:bookmarkStart w:id="80" w:name="ref-R-lme4"/>
+    <w:bookmarkEnd w:id="82"/>
+    <w:bookmarkStart w:id="83" w:name="ref-R-lme4"/>
     <w:p>
       <w:pPr>
         <w:pStyle w:val="Literaturverzeichnis"/>
@@ -5791,8 +5975,8 @@
         <w:t xml:space="preserve">(1), 1–48.</w:t>
       </w:r>
     </w:p>
-    <w:bookmarkEnd w:id="80"/>
-    <w:bookmarkStart w:id="81" w:name="ref-boot2013pervasive"/>
+    <w:bookmarkEnd w:id="83"/>
+    <w:bookmarkStart w:id="84" w:name="ref-boot2013pervasive"/>
     <w:p>
       <w:pPr>
         <w:pStyle w:val="Literaturverzeichnis"/>
@@ -5827,8 +6011,8 @@
         <w:t xml:space="preserve">(4), 445–454.</w:t>
       </w:r>
     </w:p>
-    <w:bookmarkEnd w:id="81"/>
-    <w:bookmarkStart w:id="82" w:name="ref-borenstein2009effect"/>
+    <w:bookmarkEnd w:id="84"/>
+    <w:bookmarkStart w:id="85" w:name="ref-borenstein2009effect"/>
     <w:p>
       <w:pPr>
         <w:pStyle w:val="Literaturverzeichnis"/>
@@ -5853,8 +6037,8 @@
         <w:t xml:space="preserve">(pp. 221–235). New York, NY: Russell Sage Foundation.</w:t>
       </w:r>
     </w:p>
-    <w:bookmarkEnd w:id="82"/>
-    <w:bookmarkStart w:id="83" w:name="ref-borenstein2011introduction"/>
+    <w:bookmarkEnd w:id="85"/>
+    <w:bookmarkStart w:id="86" w:name="ref-borenstein2011introduction"/>
     <w:p>
       <w:pPr>
         <w:pStyle w:val="Literaturverzeichnis"/>
@@ -5876,8 +6060,8 @@
         <w:t xml:space="preserve">. John Wiley &amp; Sons.</w:t>
       </w:r>
     </w:p>
-    <w:bookmarkEnd w:id="83"/>
-    <w:bookmarkStart w:id="85" w:name="ref-R-weightr"/>
+    <w:bookmarkEnd w:id="86"/>
+    <w:bookmarkStart w:id="88" w:name="ref-R-weightr"/>
     <w:p>
       <w:pPr>
         <w:pStyle w:val="Literaturverzeichnis"/>
@@ -5901,7 +6085,7 @@
       <w:r>
         <w:t xml:space="preserve"> </w:t>
       </w:r>
-      <w:hyperlink r:id="rId84">
+      <w:hyperlink r:id="rId87">
         <w:r>
           <w:rPr>
             <w:rStyle w:val="Hyperlink"/>
@@ -5910,8 +6094,8 @@
         </w:r>
       </w:hyperlink>
     </w:p>
-    <w:bookmarkEnd w:id="85"/>
-    <w:bookmarkStart w:id="86" w:name="ref-cohen1988statistical"/>
+    <w:bookmarkEnd w:id="88"/>
+    <w:bookmarkStart w:id="89" w:name="ref-cohen1988statistical"/>
     <w:p>
       <w:pPr>
         <w:pStyle w:val="Literaturverzeichnis"/>
@@ -5936,8 +6120,8 @@
         <w:t xml:space="preserve">(Vol. 2). New York, NY: Lawrence Erlbaum Associates.</w:t>
       </w:r>
     </w:p>
-    <w:bookmarkEnd w:id="86"/>
-    <w:bookmarkStart w:id="87" w:name="ref-coles2022fact"/>
+    <w:bookmarkEnd w:id="89"/>
+    <w:bookmarkStart w:id="90" w:name="ref-coles2022fact"/>
     <w:p>
       <w:pPr>
         <w:pStyle w:val="Literaturverzeichnis"/>
@@ -5959,8 +6143,8 @@
         <w:t xml:space="preserve">.</w:t>
       </w:r>
     </w:p>
-    <w:bookmarkEnd w:id="87"/>
-    <w:bookmarkStart w:id="88" w:name="ref-coles2019meta"/>
+    <w:bookmarkEnd w:id="90"/>
+    <w:bookmarkStart w:id="91" w:name="ref-coles2019meta"/>
     <w:p>
       <w:pPr>
         <w:pStyle w:val="Literaturverzeichnis"/>
@@ -5995,8 +6179,8 @@
         <w:t xml:space="preserve">(6), 610–651.</w:t>
       </w:r>
     </w:p>
-    <w:bookmarkEnd w:id="88"/>
-    <w:bookmarkStart w:id="89" w:name="ref-coles2022multi"/>
+    <w:bookmarkEnd w:id="91"/>
+    <w:bookmarkStart w:id="92" w:name="ref-coles2022multi"/>
     <w:p>
       <w:pPr>
         <w:pStyle w:val="Literaturverzeichnis"/>
@@ -6018,8 +6202,8 @@
         <w:t xml:space="preserve">, 1–12.</w:t>
       </w:r>
     </w:p>
-    <w:bookmarkEnd w:id="89"/>
-    <w:bookmarkStart w:id="90" w:name="ref-cook1970demand"/>
+    <w:bookmarkEnd w:id="92"/>
+    <w:bookmarkStart w:id="93" w:name="ref-cook1970demand"/>
     <w:p>
       <w:pPr>
         <w:pStyle w:val="Literaturverzeichnis"/>
@@ -6054,8 +6238,8 @@
         <w:t xml:space="preserve">(3), 185–194.</w:t>
       </w:r>
     </w:p>
-    <w:bookmarkEnd w:id="90"/>
-    <w:bookmarkStart w:id="91" w:name="ref-corneille2022sixty"/>
+    <w:bookmarkEnd w:id="93"/>
+    <w:bookmarkStart w:id="94" w:name="ref-corneille2022sixty"/>
     <w:p>
       <w:pPr>
         <w:pStyle w:val="Literaturverzeichnis"/>
@@ -6077,8 +6261,8 @@
         <w:t xml:space="preserve">, 81–101.</w:t>
       </w:r>
     </w:p>
-    <w:bookmarkEnd w:id="91"/>
-    <w:bookmarkStart w:id="92" w:name="ref-drevon2017intercoder"/>
+    <w:bookmarkEnd w:id="94"/>
+    <w:bookmarkStart w:id="95" w:name="ref-drevon2017intercoder"/>
     <w:p>
       <w:pPr>
         <w:pStyle w:val="Literaturverzeichnis"/>
@@ -6113,8 +6297,8 @@
         <w:t xml:space="preserve">(2), 323–339.</w:t>
       </w:r>
     </w:p>
-    <w:bookmarkEnd w:id="92"/>
-    <w:bookmarkStart w:id="93" w:name="ref-dweck2012implicit"/>
+    <w:bookmarkEnd w:id="95"/>
+    <w:bookmarkStart w:id="96" w:name="ref-dweck2012implicit"/>
     <w:p>
       <w:pPr>
         <w:pStyle w:val="Literaturverzeichnis"/>
@@ -6139,8 +6323,8 @@
         <w:t xml:space="preserve">(Vol. 2, pp. 43–61). London: SAGE Publications Ltd.</w:t>
       </w:r>
     </w:p>
-    <w:bookmarkEnd w:id="93"/>
-    <w:bookmarkStart w:id="94" w:name="ref-fillenbaun1970more"/>
+    <w:bookmarkEnd w:id="96"/>
+    <w:bookmarkStart w:id="97" w:name="ref-fillenbaun1970more"/>
     <w:p>
       <w:pPr>
         <w:pStyle w:val="Literaturverzeichnis"/>
@@ -6175,8 +6359,8 @@
         <w:t xml:space="preserve">(1), 43–51.</w:t>
       </w:r>
     </w:p>
-    <w:bookmarkEnd w:id="94"/>
-    <w:bookmarkStart w:id="95" w:name="ref-franco2014publication"/>
+    <w:bookmarkEnd w:id="97"/>
+    <w:bookmarkStart w:id="98" w:name="ref-franco2014publication"/>
     <w:p>
       <w:pPr>
         <w:pStyle w:val="Literaturverzeichnis"/>
@@ -6211,13 +6395,36 @@
         <w:t xml:space="preserve">(6203), 1502–1505.</w:t>
       </w:r>
     </w:p>
-    <w:bookmarkEnd w:id="95"/>
-    <w:bookmarkStart w:id="96" w:name="ref-gergen1973social"/>
+    <w:bookmarkEnd w:id="98"/>
+    <w:bookmarkStart w:id="99" w:name="ref-gelman2006difference"/>
     <w:p>
       <w:pPr>
         <w:pStyle w:val="Literaturverzeichnis"/>
       </w:pPr>
       <w:r>
+        <w:t xml:space="preserve">Gelman, A., &amp; Stern, H. (2006). The difference between" significant" and" not significant" is not itself statistically significant.</w:t>
+      </w:r>
+      <w:r>
+        <w:t xml:space="preserve"> </w:t>
+      </w:r>
+      <w:r>
+        <w:rPr>
+          <w:iCs/>
+          <w:i/>
+        </w:rPr>
+        <w:t xml:space="preserve">The American Statistician</w:t>
+      </w:r>
+      <w:r>
+        <w:t xml:space="preserve">, 328–331.</w:t>
+      </w:r>
+    </w:p>
+    <w:bookmarkEnd w:id="99"/>
+    <w:bookmarkStart w:id="100" w:name="ref-gergen1973social"/>
+    <w:p>
+      <w:pPr>
+        <w:pStyle w:val="Literaturverzeichnis"/>
+      </w:pPr>
+      <w:r>
         <w:t xml:space="preserve">Gergen, K. J. (1973). Social psychology as history.</w:t>
       </w:r>
       <w:r>
@@ -6247,8 +6454,8 @@
         <w:t xml:space="preserve">(2), 309.</w:t>
       </w:r>
     </w:p>
-    <w:bookmarkEnd w:id="96"/>
-    <w:bookmarkStart w:id="97" w:name="ref-greenwald1998measuring"/>
+    <w:bookmarkEnd w:id="100"/>
+    <w:bookmarkStart w:id="101" w:name="ref-greenwald1998measuring"/>
     <w:p>
       <w:pPr>
         <w:pStyle w:val="Literaturverzeichnis"/>
@@ -6283,8 +6490,8 @@
         <w:t xml:space="preserve">(6), 1464.</w:t>
       </w:r>
     </w:p>
-    <w:bookmarkEnd w:id="97"/>
-    <w:bookmarkStart w:id="98" w:name="ref-hayes1967two"/>
+    <w:bookmarkEnd w:id="101"/>
+    <w:bookmarkStart w:id="102" w:name="ref-hayes1967two"/>
     <w:p>
       <w:pPr>
         <w:pStyle w:val="Literaturverzeichnis"/>
@@ -6319,8 +6526,8 @@
         <w:t xml:space="preserve">(11), 556–558.</w:t>
       </w:r>
     </w:p>
-    <w:bookmarkEnd w:id="98"/>
-    <w:bookmarkStart w:id="99" w:name="ref-kenealy1988validation"/>
+    <w:bookmarkEnd w:id="102"/>
+    <w:bookmarkStart w:id="103" w:name="ref-kenealy1988validation"/>
     <w:p>
       <w:pPr>
         <w:pStyle w:val="Literaturverzeichnis"/>
@@ -6355,8 +6562,8 @@
         <w:t xml:space="preserve">(1), 41–48.</w:t>
       </w:r>
     </w:p>
-    <w:bookmarkEnd w:id="99"/>
-    <w:bookmarkStart w:id="100" w:name="ref-kube2021beliefs"/>
+    <w:bookmarkEnd w:id="103"/>
+    <w:bookmarkStart w:id="104" w:name="ref-kube2021beliefs"/>
     <w:p>
       <w:pPr>
         <w:pStyle w:val="Literaturverzeichnis"/>
@@ -6391,8 +6598,8 @@
         <w:t xml:space="preserve">(2), 247–274.</w:t>
       </w:r>
     </w:p>
-    <w:bookmarkEnd w:id="100"/>
-    <w:bookmarkStart w:id="101" w:name="ref-larsen2011further"/>
+    <w:bookmarkEnd w:id="104"/>
+    <w:bookmarkStart w:id="105" w:name="ref-larsen2011further"/>
     <w:p>
       <w:pPr>
         <w:pStyle w:val="Literaturverzeichnis"/>
@@ -6427,8 +6634,8 @@
         <w:t xml:space="preserve">(6), 1095–1110.</w:t>
       </w:r>
     </w:p>
-    <w:bookmarkEnd w:id="101"/>
-    <w:bookmarkStart w:id="103" w:name="ref-R-emmeans"/>
+    <w:bookmarkEnd w:id="105"/>
+    <w:bookmarkStart w:id="107" w:name="ref-R-emmeans"/>
     <w:p>
       <w:pPr>
         <w:pStyle w:val="Literaturverzeichnis"/>
@@ -6452,7 +6659,7 @@
       <w:r>
         <w:t xml:space="preserve"> </w:t>
       </w:r>
-      <w:hyperlink r:id="rId102">
+      <w:hyperlink r:id="rId106">
         <w:r>
           <w:rPr>
             <w:rStyle w:val="Hyperlink"/>
@@ -6461,8 +6668,8 @@
         </w:r>
       </w:hyperlink>
     </w:p>
-    <w:bookmarkEnd w:id="103"/>
-    <w:bookmarkStart w:id="104" w:name="ref-lovakov2021empirically"/>
+    <w:bookmarkEnd w:id="107"/>
+    <w:bookmarkStart w:id="108" w:name="ref-lovakov2021empirically"/>
     <w:p>
       <w:pPr>
         <w:pStyle w:val="Literaturverzeichnis"/>
@@ -6497,8 +6704,8 @@
         <w:t xml:space="preserve">(3), 485–504.</w:t>
       </w:r>
     </w:p>
-    <w:bookmarkEnd w:id="104"/>
-    <w:bookmarkStart w:id="105" w:name="ref-masling1966role"/>
+    <w:bookmarkEnd w:id="108"/>
+    <w:bookmarkStart w:id="109" w:name="ref-masling1966role"/>
     <w:p>
       <w:pPr>
         <w:pStyle w:val="Literaturverzeichnis"/>
@@ -6533,8 +6740,8 @@
         <w:t xml:space="preserve">, 67–103.</w:t>
       </w:r>
     </w:p>
-    <w:bookmarkEnd w:id="105"/>
-    <w:bookmarkStart w:id="106" w:name="ref-mummolo2019demand"/>
+    <w:bookmarkEnd w:id="109"/>
+    <w:bookmarkStart w:id="110" w:name="ref-mummolo2019demand"/>
     <w:p>
       <w:pPr>
         <w:pStyle w:val="Literaturverzeichnis"/>
@@ -6569,8 +6776,8 @@
         <w:t xml:space="preserve">(2), 517–529.</w:t>
       </w:r>
     </w:p>
-    <w:bookmarkEnd w:id="106"/>
-    <w:bookmarkStart w:id="107" w:name="ref-orne1959nature"/>
+    <w:bookmarkEnd w:id="110"/>
+    <w:bookmarkStart w:id="111" w:name="ref-orne1959nature"/>
     <w:p>
       <w:pPr>
         <w:pStyle w:val="Literaturverzeichnis"/>
@@ -6605,8 +6812,8 @@
         <w:t xml:space="preserve">(3), 277–299.</w:t>
       </w:r>
     </w:p>
-    <w:bookmarkEnd w:id="107"/>
-    <w:bookmarkStart w:id="108" w:name="ref-orne1962social"/>
+    <w:bookmarkEnd w:id="111"/>
+    <w:bookmarkStart w:id="112" w:name="ref-orne1962social"/>
     <w:p>
       <w:pPr>
         <w:pStyle w:val="Literaturverzeichnis"/>
@@ -6641,8 +6848,8 @@
         <w:t xml:space="preserve">(11), 776–783.</w:t>
       </w:r>
     </w:p>
-    <w:bookmarkEnd w:id="108"/>
-    <w:bookmarkStart w:id="109" w:name="ref-orne1969demand"/>
+    <w:bookmarkEnd w:id="112"/>
+    <w:bookmarkStart w:id="113" w:name="ref-orne1969demand"/>
     <w:p>
       <w:pPr>
         <w:pStyle w:val="Literaturverzeichnis"/>
@@ -6667,8 +6874,8 @@
         <w:t xml:space="preserve">(pp. 143–179). New York, NY: Academic Press.</w:t>
       </w:r>
     </w:p>
-    <w:bookmarkEnd w:id="109"/>
-    <w:bookmarkStart w:id="111" w:name="ref-R-base"/>
+    <w:bookmarkEnd w:id="113"/>
+    <w:bookmarkStart w:id="115" w:name="ref-R-base"/>
     <w:p>
       <w:pPr>
         <w:pStyle w:val="Literaturverzeichnis"/>
@@ -6692,7 +6899,7 @@
       <w:r>
         <w:t xml:space="preserve"> </w:t>
       </w:r>
-      <w:hyperlink r:id="rId110">
+      <w:hyperlink r:id="rId114">
         <w:r>
           <w:rPr>
             <w:rStyle w:val="Hyperlink"/>
@@ -6701,8 +6908,8 @@
         </w:r>
       </w:hyperlink>
     </w:p>
-    <w:bookmarkEnd w:id="111"/>
-    <w:bookmarkStart w:id="112" w:name="ref-riecken1962program"/>
+    <w:bookmarkEnd w:id="115"/>
+    <w:bookmarkStart w:id="116" w:name="ref-riecken1962program"/>
     <w:p>
       <w:pPr>
         <w:pStyle w:val="Literaturverzeichnis"/>
@@ -6727,8 +6934,8 @@
         <w:t xml:space="preserve">(Vol. 2, pp. 25–41). New York, NY: Pergamon Press.</w:t>
       </w:r>
     </w:p>
-    <w:bookmarkEnd w:id="112"/>
-    <w:bookmarkStart w:id="113" w:name="ref-rodgers2021evaluating"/>
+    <w:bookmarkEnd w:id="116"/>
+    <w:bookmarkStart w:id="117" w:name="ref-rodgers2021evaluating"/>
     <w:p>
       <w:pPr>
         <w:pStyle w:val="Literaturverzeichnis"/>
@@ -6763,8 +6970,8 @@
         <w:t xml:space="preserve">(2), 141.</w:t>
       </w:r>
     </w:p>
-    <w:bookmarkEnd w:id="113"/>
-    <w:bookmarkStart w:id="114" w:name="ref-rosenberg1969conditions"/>
+    <w:bookmarkEnd w:id="117"/>
+    <w:bookmarkStart w:id="118" w:name="ref-rosenberg1969conditions"/>
     <w:p>
       <w:pPr>
         <w:pStyle w:val="Literaturverzeichnis"/>
@@ -6789,8 +6996,8 @@
         <w:t xml:space="preserve">(pp. 280–350). New York, NY: Academic Press.</w:t>
       </w:r>
     </w:p>
-    <w:bookmarkEnd w:id="114"/>
-    <w:bookmarkStart w:id="115" w:name="ref-rosnow1973mediation"/>
+    <w:bookmarkEnd w:id="118"/>
+    <w:bookmarkStart w:id="119" w:name="ref-rosnow1973mediation"/>
     <w:p>
       <w:pPr>
         <w:pStyle w:val="Literaturverzeichnis"/>
@@ -6825,8 +7032,8 @@
         <w:t xml:space="preserve">(3), 181–201.</w:t>
       </w:r>
     </w:p>
-    <w:bookmarkEnd w:id="115"/>
-    <w:bookmarkStart w:id="116" w:name="ref-rosnow1997people"/>
+    <w:bookmarkEnd w:id="119"/>
+    <w:bookmarkStart w:id="120" w:name="ref-rosnow1997people"/>
     <w:p>
       <w:pPr>
         <w:pStyle w:val="Literaturverzeichnis"/>
@@ -6848,8 +7055,8 @@
         <w:t xml:space="preserve">. New York, NY: Freeman.</w:t>
       </w:r>
     </w:p>
-    <w:bookmarkEnd w:id="116"/>
-    <w:bookmarkStart w:id="117" w:name="ref-schardt2007utilization"/>
+    <w:bookmarkEnd w:id="120"/>
+    <w:bookmarkStart w:id="121" w:name="ref-schardt2007utilization"/>
     <w:p>
       <w:pPr>
         <w:pStyle w:val="Literaturverzeichnis"/>
@@ -6884,8 +7091,8 @@
         <w:t xml:space="preserve">(1), 1–6.</w:t>
       </w:r>
     </w:p>
-    <w:bookmarkEnd w:id="117"/>
-    <w:bookmarkStart w:id="118" w:name="ref-sharpe2016frightened"/>
+    <w:bookmarkEnd w:id="121"/>
+    <w:bookmarkStart w:id="122" w:name="ref-sharpe2016frightened"/>
     <w:p>
       <w:pPr>
         <w:pStyle w:val="Literaturverzeichnis"/>
@@ -6920,8 +7127,8 @@
         <w:t xml:space="preserve">(4), 349–368.</w:t>
       </w:r>
     </w:p>
-    <w:bookmarkEnd w:id="118"/>
-    <w:bookmarkStart w:id="119" w:name="ref-sigall1970cooperative"/>
+    <w:bookmarkEnd w:id="122"/>
+    <w:bookmarkStart w:id="123" w:name="ref-sigall1970cooperative"/>
     <w:p>
       <w:pPr>
         <w:pStyle w:val="Literaturverzeichnis"/>
@@ -6956,13 +7163,49 @@
         <w:t xml:space="preserve">(1), 1–10.</w:t>
       </w:r>
     </w:p>
-    <w:bookmarkEnd w:id="119"/>
-    <w:bookmarkStart w:id="120" w:name="ref-standing2008demonstration"/>
+    <w:bookmarkEnd w:id="123"/>
+    <w:bookmarkStart w:id="124" w:name="ref-simonsohn2022above"/>
     <w:p>
       <w:pPr>
         <w:pStyle w:val="Literaturverzeichnis"/>
       </w:pPr>
       <w:r>
+        <w:t xml:space="preserve">Simonsohn, U., Simmons, J., &amp; Nelson, L. D. (2022). Above averaging in literature reviews.</w:t>
+      </w:r>
+      <w:r>
+        <w:t xml:space="preserve"> </w:t>
+      </w:r>
+      <w:r>
+        <w:rPr>
+          <w:iCs/>
+          <w:i/>
+        </w:rPr>
+        <w:t xml:space="preserve">Nature Reviews Psychology</w:t>
+      </w:r>
+      <w:r>
+        <w:t xml:space="preserve">,</w:t>
+      </w:r>
+      <w:r>
+        <w:t xml:space="preserve"> </w:t>
+      </w:r>
+      <w:r>
+        <w:rPr>
+          <w:iCs/>
+          <w:i/>
+        </w:rPr>
+        <w:t xml:space="preserve">1</w:t>
+      </w:r>
+      <w:r>
+        <w:t xml:space="preserve">(10), 551–552.</w:t>
+      </w:r>
+    </w:p>
+    <w:bookmarkEnd w:id="124"/>
+    <w:bookmarkStart w:id="125" w:name="ref-standing2008demonstration"/>
+    <w:p>
+      <w:pPr>
+        <w:pStyle w:val="Literaturverzeichnis"/>
+      </w:pPr>
+      <w:r>
         <w:t xml:space="preserve">Standing, L. G., Verpaelst, C. C., &amp; Ulmer, B. K. (2008). A demonstration of nonlinear demand characteristics in the’mozart effect’experimental paradigm.</w:t>
       </w:r>
       <w:r>
@@ -6992,8 +7235,8 @@
         <w:t xml:space="preserve">(3), 553–566.</w:t>
       </w:r>
     </w:p>
-    <w:bookmarkEnd w:id="120"/>
-    <w:bookmarkStart w:id="121" w:name="ref-stanley2014meta"/>
+    <w:bookmarkEnd w:id="125"/>
+    <w:bookmarkStart w:id="126" w:name="ref-stanley2014meta"/>
     <w:p>
       <w:pPr>
         <w:pStyle w:val="Literaturverzeichnis"/>
@@ -7028,8 +7271,8 @@
         <w:t xml:space="preserve">(1), 60–78.</w:t>
       </w:r>
     </w:p>
-    <w:bookmarkEnd w:id="121"/>
-    <w:bookmarkStart w:id="122" w:name="ref-stewart2004placebo"/>
+    <w:bookmarkEnd w:id="126"/>
+    <w:bookmarkStart w:id="127" w:name="ref-stewart2004placebo"/>
     <w:p>
       <w:pPr>
         <w:pStyle w:val="Literaturverzeichnis"/>
@@ -7064,8 +7307,8 @@
         <w:t xml:space="preserve">(2), 324–340.</w:t>
       </w:r>
     </w:p>
-    <w:bookmarkEnd w:id="122"/>
-    <w:bookmarkStart w:id="123" w:name="ref-strohmetz2008research"/>
+    <w:bookmarkEnd w:id="127"/>
+    <w:bookmarkStart w:id="128" w:name="ref-strohmetz2008research"/>
     <w:p>
       <w:pPr>
         <w:pStyle w:val="Literaturverzeichnis"/>
@@ -7100,8 +7343,8 @@
         <w:t xml:space="preserve">(2), 861–877.</w:t>
       </w:r>
     </w:p>
-    <w:bookmarkEnd w:id="123"/>
-    <w:bookmarkStart w:id="124" w:name="ref-vevea1995general"/>
+    <w:bookmarkEnd w:id="128"/>
+    <w:bookmarkStart w:id="129" w:name="ref-vevea1995general"/>
     <w:p>
       <w:pPr>
         <w:pStyle w:val="Literaturverzeichnis"/>
@@ -7136,8 +7379,8 @@
         <w:t xml:space="preserve">(3), 419–435.</w:t>
       </w:r>
     </w:p>
-    <w:bookmarkEnd w:id="124"/>
-    <w:bookmarkStart w:id="125" w:name="ref-R-metafor"/>
+    <w:bookmarkEnd w:id="129"/>
+    <w:bookmarkStart w:id="130" w:name="ref-R-metafor"/>
     <w:p>
       <w:pPr>
         <w:pStyle w:val="Literaturverzeichnis"/>
@@ -7196,8 +7439,8 @@
         <w:t xml:space="preserve">(3), 1–48.</w:t>
       </w:r>
     </w:p>
-    <w:bookmarkEnd w:id="125"/>
-    <w:bookmarkStart w:id="126" w:name="ref-yarkoni2017choosing"/>
+    <w:bookmarkEnd w:id="130"/>
+    <w:bookmarkStart w:id="131" w:name="ref-yarkoni2017choosing"/>
     <w:p>
       <w:pPr>
         <w:pStyle w:val="Literaturverzeichnis"/>
@@ -7232,8 +7475,8 @@
         <w:t xml:space="preserve">(6), 1100–1122.</w:t>
       </w:r>
     </w:p>
-    <w:bookmarkEnd w:id="126"/>
-    <w:bookmarkStart w:id="127" w:name="ref-zion2018mindsets"/>
+    <w:bookmarkEnd w:id="131"/>
+    <w:bookmarkStart w:id="132" w:name="ref-zion2018mindsets"/>
     <w:p>
       <w:pPr>
         <w:pStyle w:val="Literaturverzeichnis"/>
@@ -7268,9 +7511,9 @@
         <w:t xml:space="preserve">, 137–160.</w:t>
       </w:r>
     </w:p>
-    <w:bookmarkEnd w:id="127"/>
-    <w:bookmarkEnd w:id="128"/>
-    <w:bookmarkEnd w:id="129"/>
+    <w:bookmarkEnd w:id="132"/>
+    <w:bookmarkEnd w:id="133"/>
+    <w:bookmarkEnd w:id="134"/>
     <w:sectPr>
       <w:headerReference r:id="rId10" w:type="even"/>
       <w:headerReference r:id="rId9" w:type="default"/>
@@ -7305,7 +7548,7 @@
       </w:r>
     </w:p>
   </w:footnote>
-  <w:footnote w:id="22">
+  <w:footnote w:id="23">
     <w:p>
       <w:pPr>
         <w:pStyle w:val="Funotentext"/>
@@ -7336,7 +7579,7 @@
       </w:r>
     </w:p>
   </w:footnote>
-  <w:footnote w:id="29">
+  <w:footnote w:id="32">
     <w:p>
       <w:pPr>
         <w:pStyle w:val="Funotentext"/>
@@ -7386,7 +7629,7 @@
       </w:r>
     </w:p>
   </w:footnote>
-  <w:footnote w:id="33">
+  <w:footnote w:id="36">
     <w:p>
       <w:pPr>
         <w:pStyle w:val="Funotentext"/>
@@ -7433,7 +7676,7 @@
       </w:r>
     </w:p>
   </w:footnote>
-  <w:footnote w:id="56">
+  <w:footnote w:id="59">
     <w:p>
       <w:pPr>
         <w:pStyle w:val="Funotentext"/>

</xml_diff>

<commit_message>
Fixed coding errors for the moderator analysis table
</commit_message>
<xml_diff>
--- a/metaware_manuscript.docx
+++ b/metaware_manuscript.docx
@@ -3026,19 +3026,19 @@
               <w:jc w:val="left"/>
             </w:pPr>
             <w:r>
-              <w:t xml:space="preserve">53</w:t>
-            </w:r>
-          </w:p>
-        </w:tc>
-        <w:tc>
-          <w:tcPr/>
-          <w:p>
-            <w:pPr>
-              <w:pStyle w:val="Compact"/>
-              <w:jc w:val="left"/>
-            </w:pPr>
-            <w:r>
-              <w:t xml:space="preserve">253</w:t>
+              <w:t xml:space="preserve">49</w:t>
+            </w:r>
+          </w:p>
+        </w:tc>
+        <w:tc>
+          <w:tcPr/>
+          <w:p>
+            <w:pPr>
+              <w:pStyle w:val="Compact"/>
+              <w:jc w:val="left"/>
+            </w:pPr>
+            <w:r>
+              <w:t xml:space="preserve">205</w:t>
             </w:r>
           </w:p>
         </w:tc>
@@ -3124,19 +3124,19 @@
               <w:jc w:val="left"/>
             </w:pPr>
             <w:r>
-              <w:t xml:space="preserve">37</w:t>
-            </w:r>
-          </w:p>
-        </w:tc>
-        <w:tc>
-          <w:tcPr/>
-          <w:p>
-            <w:pPr>
-              <w:pStyle w:val="Compact"/>
-              <w:jc w:val="left"/>
-            </w:pPr>
-            <w:r>
-              <w:t xml:space="preserve">161</w:t>
+              <w:t xml:space="preserve">36</w:t>
+            </w:r>
+          </w:p>
+        </w:tc>
+        <w:tc>
+          <w:tcPr/>
+          <w:p>
+            <w:pPr>
+              <w:pStyle w:val="Compact"/>
+              <w:jc w:val="left"/>
+            </w:pPr>
+            <w:r>
+              <w:t xml:space="preserve">160</w:t>
             </w:r>
           </w:p>
         </w:tc>
@@ -3222,19 +3222,19 @@
               <w:jc w:val="left"/>
             </w:pPr>
             <w:r>
-              <w:t xml:space="preserve">13</w:t>
-            </w:r>
-          </w:p>
-        </w:tc>
-        <w:tc>
-          <w:tcPr/>
-          <w:p>
-            <w:pPr>
-              <w:pStyle w:val="Compact"/>
-              <w:jc w:val="left"/>
-            </w:pPr>
-            <w:r>
-              <w:t xml:space="preserve">27</w:t>
+              <w:t xml:space="preserve">12</w:t>
+            </w:r>
+          </w:p>
+        </w:tc>
+        <w:tc>
+          <w:tcPr/>
+          <w:p>
+            <w:pPr>
+              <w:pStyle w:val="Compact"/>
+              <w:jc w:val="left"/>
+            </w:pPr>
+            <w:r>
+              <w:t xml:space="preserve">26</w:t>
             </w:r>
           </w:p>
         </w:tc>
@@ -3320,19 +3320,19 @@
               <w:jc w:val="left"/>
             </w:pPr>
             <w:r>
-              <w:t xml:space="preserve">3</w:t>
-            </w:r>
-          </w:p>
-        </w:tc>
-        <w:tc>
-          <w:tcPr/>
-          <w:p>
-            <w:pPr>
-              <w:pStyle w:val="Compact"/>
-              <w:jc w:val="left"/>
-            </w:pPr>
-            <w:r>
-              <w:t xml:space="preserve">20</w:t>
+              <w:t xml:space="preserve">2</w:t>
+            </w:r>
+          </w:p>
+        </w:tc>
+        <w:tc>
+          <w:tcPr/>
+          <w:p>
+            <w:pPr>
+              <w:pStyle w:val="Compact"/>
+              <w:jc w:val="left"/>
+            </w:pPr>
+            <w:r>
+              <w:t xml:space="preserve">19</w:t>
             </w:r>
           </w:p>
         </w:tc>
@@ -3418,19 +3418,19 @@
               <w:jc w:val="left"/>
             </w:pPr>
             <w:r>
-              <w:t xml:space="preserve">53</w:t>
-            </w:r>
-          </w:p>
-        </w:tc>
-        <w:tc>
-          <w:tcPr/>
-          <w:p>
-            <w:pPr>
-              <w:pStyle w:val="Compact"/>
-              <w:jc w:val="left"/>
-            </w:pPr>
-            <w:r>
-              <w:t xml:space="preserve">253</w:t>
+              <w:t xml:space="preserve">49</w:t>
+            </w:r>
+          </w:p>
+        </w:tc>
+        <w:tc>
+          <w:tcPr/>
+          <w:p>
+            <w:pPr>
+              <w:pStyle w:val="Compact"/>
+              <w:jc w:val="left"/>
+            </w:pPr>
+            <w:r>
+              <w:t xml:space="preserve">213</w:t>
             </w:r>
           </w:p>
         </w:tc>
@@ -3516,19 +3516,19 @@
               <w:jc w:val="left"/>
             </w:pPr>
             <w:r>
-              <w:t xml:space="preserve">14</w:t>
-            </w:r>
-          </w:p>
-        </w:tc>
-        <w:tc>
-          <w:tcPr/>
-          <w:p>
-            <w:pPr>
-              <w:pStyle w:val="Compact"/>
-              <w:jc w:val="left"/>
-            </w:pPr>
-            <w:r>
-              <w:t xml:space="preserve">51</w:t>
+              <w:t xml:space="preserve">13</w:t>
+            </w:r>
+          </w:p>
+        </w:tc>
+        <w:tc>
+          <w:tcPr/>
+          <w:p>
+            <w:pPr>
+              <w:pStyle w:val="Compact"/>
+              <w:jc w:val="left"/>
+            </w:pPr>
+            <w:r>
+              <w:t xml:space="preserve">50</w:t>
             </w:r>
           </w:p>
         </w:tc>
@@ -3614,19 +3614,19 @@
               <w:jc w:val="left"/>
             </w:pPr>
             <w:r>
-              <w:t xml:space="preserve">38</w:t>
-            </w:r>
-          </w:p>
-        </w:tc>
-        <w:tc>
-          <w:tcPr/>
-          <w:p>
-            <w:pPr>
-              <w:pStyle w:val="Compact"/>
-              <w:jc w:val="left"/>
-            </w:pPr>
-            <w:r>
-              <w:t xml:space="preserve">164</w:t>
+              <w:t xml:space="preserve">37</w:t>
+            </w:r>
+          </w:p>
+        </w:tc>
+        <w:tc>
+          <w:tcPr/>
+          <w:p>
+            <w:pPr>
+              <w:pStyle w:val="Compact"/>
+              <w:jc w:val="left"/>
+            </w:pPr>
+            <w:r>
+              <w:t xml:space="preserve">163</w:t>
             </w:r>
           </w:p>
         </w:tc>
@@ -3712,19 +3712,19 @@
               <w:jc w:val="left"/>
             </w:pPr>
             <w:r>
-              <w:t xml:space="preserve">53</w:t>
-            </w:r>
-          </w:p>
-        </w:tc>
-        <w:tc>
-          <w:tcPr/>
-          <w:p>
-            <w:pPr>
-              <w:pStyle w:val="Compact"/>
-              <w:jc w:val="left"/>
-            </w:pPr>
-            <w:r>
-              <w:t xml:space="preserve">253</w:t>
+              <w:t xml:space="preserve">50</w:t>
+            </w:r>
+          </w:p>
+        </w:tc>
+        <w:tc>
+          <w:tcPr/>
+          <w:p>
+            <w:pPr>
+              <w:pStyle w:val="Compact"/>
+              <w:jc w:val="left"/>
+            </w:pPr>
+            <w:r>
+              <w:t xml:space="preserve">240</w:t>
             </w:r>
           </w:p>
         </w:tc>
@@ -3810,19 +3810,19 @@
               <w:jc w:val="left"/>
             </w:pPr>
             <w:r>
-              <w:t xml:space="preserve">19</w:t>
-            </w:r>
-          </w:p>
-        </w:tc>
-        <w:tc>
-          <w:tcPr/>
-          <w:p>
-            <w:pPr>
-              <w:pStyle w:val="Compact"/>
-              <w:jc w:val="left"/>
-            </w:pPr>
-            <w:r>
-              <w:t xml:space="preserve">53</w:t>
+              <w:t xml:space="preserve">18</w:t>
+            </w:r>
+          </w:p>
+        </w:tc>
+        <w:tc>
+          <w:tcPr/>
+          <w:p>
+            <w:pPr>
+              <w:pStyle w:val="Compact"/>
+              <w:jc w:val="left"/>
+            </w:pPr>
+            <w:r>
+              <w:t xml:space="preserve">52</w:t>
             </w:r>
           </w:p>
         </w:tc>
@@ -3908,19 +3908,19 @@
               <w:jc w:val="left"/>
             </w:pPr>
             <w:r>
-              <w:t xml:space="preserve">34</w:t>
-            </w:r>
-          </w:p>
-        </w:tc>
-        <w:tc>
-          <w:tcPr/>
-          <w:p>
-            <w:pPr>
-              <w:pStyle w:val="Compact"/>
-              <w:jc w:val="left"/>
-            </w:pPr>
-            <w:r>
-              <w:t xml:space="preserve">189</w:t>
+              <w:t xml:space="preserve">33</w:t>
+            </w:r>
+          </w:p>
+        </w:tc>
+        <w:tc>
+          <w:tcPr/>
+          <w:p>
+            <w:pPr>
+              <w:pStyle w:val="Compact"/>
+              <w:jc w:val="left"/>
+            </w:pPr>
+            <w:r>
+              <w:t xml:space="preserve">188</w:t>
             </w:r>
           </w:p>
         </w:tc>
@@ -4582,19 +4582,7 @@
               <w:jc w:val="left"/>
             </w:pPr>
             <w:r>
-              <w:t xml:space="preserve">     nil vs. control</w:t>
-            </w:r>
-          </w:p>
-        </w:tc>
-        <w:tc>
-          <w:tcPr/>
-          <w:p>
-            <w:pPr>
-              <w:pStyle w:val="Compact"/>
-              <w:jc w:val="left"/>
-            </w:pPr>
-            <w:r>
-              <w:t xml:space="preserve">4</w:t>
+              <w:t xml:space="preserve">     negative vs. control</w:t>
             </w:r>
           </w:p>
         </w:tc>
@@ -4618,7 +4606,19 @@
               <w:jc w:val="left"/>
             </w:pPr>
             <w:r>
-              <w:t xml:space="preserve">0.22</w:t>
+              <w:t xml:space="preserve">43</w:t>
+            </w:r>
+          </w:p>
+        </w:tc>
+        <w:tc>
+          <w:tcPr/>
+          <w:p>
+            <w:pPr>
+              <w:pStyle w:val="Compact"/>
+              <w:jc w:val="left"/>
+            </w:pPr>
+            <w:r>
+              <w:t xml:space="preserve">0.16</w:t>
             </w:r>
           </w:p>
         </w:tc>
@@ -4642,31 +4642,31 @@
               <w:jc w:val="left"/>
             </w:pPr>
             <w:r>
-              <w:t xml:space="preserve">[-0.14, 0.58]</w:t>
-            </w:r>
-          </w:p>
-        </w:tc>
-        <w:tc>
-          <w:tcPr/>
-          <w:p>
-            <w:pPr>
-              <w:pStyle w:val="Compact"/>
-              <w:jc w:val="left"/>
-            </w:pPr>
-            <w:r>
-              <w:t xml:space="preserve">2.91</w:t>
-            </w:r>
-          </w:p>
-        </w:tc>
-        <w:tc>
-          <w:tcPr/>
-          <w:p>
-            <w:pPr>
-              <w:pStyle w:val="Compact"/>
-              <w:jc w:val="left"/>
-            </w:pPr>
-            <w:r>
-              <w:t xml:space="preserve">.164</w:t>
+              <w:t xml:space="preserve">[0.03, 0.29]</w:t>
+            </w:r>
+          </w:p>
+        </w:tc>
+        <w:tc>
+          <w:tcPr/>
+          <w:p>
+            <w:pPr>
+              <w:pStyle w:val="Compact"/>
+              <w:jc w:val="left"/>
+            </w:pPr>
+            <w:r>
+              <w:t xml:space="preserve">6.4</w:t>
+            </w:r>
+          </w:p>
+        </w:tc>
+        <w:tc>
+          <w:tcPr/>
+          <w:p>
+            <w:pPr>
+              <w:pStyle w:val="Compact"/>
+              <w:jc w:val="left"/>
+            </w:pPr>
+            <w:r>
+              <w:t xml:space="preserve">.021</w:t>
             </w:r>
           </w:p>
         </w:tc>
@@ -4680,43 +4680,43 @@
               <w:jc w:val="left"/>
             </w:pPr>
             <w:r>
-              <w:t xml:space="preserve">     negative vs. control</w:t>
-            </w:r>
-          </w:p>
-        </w:tc>
-        <w:tc>
-          <w:tcPr/>
-          <w:p>
-            <w:pPr>
-              <w:pStyle w:val="Compact"/>
-              <w:jc w:val="left"/>
-            </w:pPr>
-            <w:r>
-              <w:t xml:space="preserve">17</w:t>
-            </w:r>
-          </w:p>
-        </w:tc>
-        <w:tc>
-          <w:tcPr/>
-          <w:p>
-            <w:pPr>
-              <w:pStyle w:val="Compact"/>
-              <w:jc w:val="left"/>
-            </w:pPr>
-            <w:r>
-              <w:t xml:space="preserve">43</w:t>
-            </w:r>
-          </w:p>
-        </w:tc>
-        <w:tc>
-          <w:tcPr/>
-          <w:p>
-            <w:pPr>
-              <w:pStyle w:val="Compact"/>
-              <w:jc w:val="left"/>
-            </w:pPr>
-            <w:r>
-              <w:t xml:space="preserve">0.16</w:t>
+              <w:t xml:space="preserve">     positive vs. nil</w:t>
+            </w:r>
+          </w:p>
+        </w:tc>
+        <w:tc>
+          <w:tcPr/>
+          <w:p>
+            <w:pPr>
+              <w:pStyle w:val="Compact"/>
+              <w:jc w:val="left"/>
+            </w:pPr>
+            <w:r>
+              <w:t xml:space="preserve">8</w:t>
+            </w:r>
+          </w:p>
+        </w:tc>
+        <w:tc>
+          <w:tcPr/>
+          <w:p>
+            <w:pPr>
+              <w:pStyle w:val="Compact"/>
+              <w:jc w:val="left"/>
+            </w:pPr>
+            <w:r>
+              <w:t xml:space="preserve">34</w:t>
+            </w:r>
+          </w:p>
+        </w:tc>
+        <w:tc>
+          <w:tcPr/>
+          <w:p>
+            <w:pPr>
+              <w:pStyle w:val="Compact"/>
+              <w:jc w:val="left"/>
+            </w:pPr>
+            <w:r>
+              <w:t xml:space="preserve">0.36</w:t>
             </w:r>
           </w:p>
         </w:tc>
@@ -4740,31 +4740,31 @@
               <w:jc w:val="left"/>
             </w:pPr>
             <w:r>
-              <w:t xml:space="preserve">[0.03, 0.29]</w:t>
-            </w:r>
-          </w:p>
-        </w:tc>
-        <w:tc>
-          <w:tcPr/>
-          <w:p>
-            <w:pPr>
-              <w:pStyle w:val="Compact"/>
-              <w:jc w:val="left"/>
-            </w:pPr>
-            <w:r>
-              <w:t xml:space="preserve">6.4</w:t>
-            </w:r>
-          </w:p>
-        </w:tc>
-        <w:tc>
-          <w:tcPr/>
-          <w:p>
-            <w:pPr>
-              <w:pStyle w:val="Compact"/>
-              <w:jc w:val="left"/>
-            </w:pPr>
-            <w:r>
-              <w:t xml:space="preserve">.021</w:t>
+              <w:t xml:space="preserve">[0.02, 0.71]</w:t>
+            </w:r>
+          </w:p>
+        </w:tc>
+        <w:tc>
+          <w:tcPr/>
+          <w:p>
+            <w:pPr>
+              <w:pStyle w:val="Compact"/>
+              <w:jc w:val="left"/>
+            </w:pPr>
+            <w:r>
+              <w:t xml:space="preserve">6.13</w:t>
+            </w:r>
+          </w:p>
+        </w:tc>
+        <w:tc>
+          <w:tcPr/>
+          <w:p>
+            <w:pPr>
+              <w:pStyle w:val="Compact"/>
+              <w:jc w:val="left"/>
+            </w:pPr>
+            <w:r>
+              <w:t xml:space="preserve">.043</w:t>
             </w:r>
           </w:p>
         </w:tc>
@@ -4778,43 +4778,43 @@
               <w:jc w:val="left"/>
             </w:pPr>
             <w:r>
-              <w:t xml:space="preserve">     positive vs. nil</w:t>
-            </w:r>
-          </w:p>
-        </w:tc>
-        <w:tc>
-          <w:tcPr/>
-          <w:p>
-            <w:pPr>
-              <w:pStyle w:val="Compact"/>
-              <w:jc w:val="left"/>
-            </w:pPr>
-            <w:r>
-              <w:t xml:space="preserve">8</w:t>
-            </w:r>
-          </w:p>
-        </w:tc>
-        <w:tc>
-          <w:tcPr/>
-          <w:p>
-            <w:pPr>
-              <w:pStyle w:val="Compact"/>
-              <w:jc w:val="left"/>
-            </w:pPr>
-            <w:r>
-              <w:t xml:space="preserve">34</w:t>
-            </w:r>
-          </w:p>
-        </w:tc>
-        <w:tc>
-          <w:tcPr/>
-          <w:p>
-            <w:pPr>
-              <w:pStyle w:val="Compact"/>
-              <w:jc w:val="left"/>
-            </w:pPr>
-            <w:r>
-              <w:t xml:space="preserve">0.36</w:t>
+              <w:t xml:space="preserve">     positive vs. negative</w:t>
+            </w:r>
+          </w:p>
+        </w:tc>
+        <w:tc>
+          <w:tcPr/>
+          <w:p>
+            <w:pPr>
+              <w:pStyle w:val="Compact"/>
+              <w:jc w:val="left"/>
+            </w:pPr>
+            <w:r>
+              <w:t xml:space="preserve">16</w:t>
+            </w:r>
+          </w:p>
+        </w:tc>
+        <w:tc>
+          <w:tcPr/>
+          <w:p>
+            <w:pPr>
+              <w:pStyle w:val="Compact"/>
+              <w:jc w:val="left"/>
+            </w:pPr>
+            <w:r>
+              <w:t xml:space="preserve">44</w:t>
+            </w:r>
+          </w:p>
+        </w:tc>
+        <w:tc>
+          <w:tcPr/>
+          <w:p>
+            <w:pPr>
+              <w:pStyle w:val="Compact"/>
+              <w:jc w:val="left"/>
+            </w:pPr>
+            <w:r>
+              <w:t xml:space="preserve">0.32</w:t>
             </w:r>
           </w:p>
         </w:tc>
@@ -4838,31 +4838,31 @@
               <w:jc w:val="left"/>
             </w:pPr>
             <w:r>
-              <w:t xml:space="preserve">[0.02, 0.71]</w:t>
-            </w:r>
-          </w:p>
-        </w:tc>
-        <w:tc>
-          <w:tcPr/>
-          <w:p>
-            <w:pPr>
-              <w:pStyle w:val="Compact"/>
-              <w:jc w:val="left"/>
-            </w:pPr>
-            <w:r>
-              <w:t xml:space="preserve">6.13</w:t>
-            </w:r>
-          </w:p>
-        </w:tc>
-        <w:tc>
-          <w:tcPr/>
-          <w:p>
-            <w:pPr>
-              <w:pStyle w:val="Compact"/>
-              <w:jc w:val="left"/>
-            </w:pPr>
-            <w:r>
-              <w:t xml:space="preserve">.043</w:t>
+              <w:t xml:space="preserve">[0.15, 0.5]</w:t>
+            </w:r>
+          </w:p>
+        </w:tc>
+        <w:tc>
+          <w:tcPr/>
+          <w:p>
+            <w:pPr>
+              <w:pStyle w:val="Compact"/>
+              <w:jc w:val="left"/>
+            </w:pPr>
+            <w:r>
+              <w:t xml:space="preserve">15.15</w:t>
+            </w:r>
+          </w:p>
+        </w:tc>
+        <w:tc>
+          <w:tcPr/>
+          <w:p>
+            <w:pPr>
+              <w:pStyle w:val="Compact"/>
+              <w:jc w:val="left"/>
+            </w:pPr>
+            <w:r>
+              <w:t xml:space="preserve">.001</w:t>
             </w:r>
           </w:p>
         </w:tc>
@@ -4876,43 +4876,31 @@
               <w:jc w:val="left"/>
             </w:pPr>
             <w:r>
-              <w:t xml:space="preserve">     positive vs. negative</w:t>
-            </w:r>
-          </w:p>
-        </w:tc>
-        <w:tc>
-          <w:tcPr/>
-          <w:p>
-            <w:pPr>
-              <w:pStyle w:val="Compact"/>
-              <w:jc w:val="left"/>
-            </w:pPr>
-            <w:r>
-              <w:t xml:space="preserve">16</w:t>
-            </w:r>
-          </w:p>
-        </w:tc>
-        <w:tc>
-          <w:tcPr/>
-          <w:p>
-            <w:pPr>
-              <w:pStyle w:val="Compact"/>
-              <w:jc w:val="left"/>
-            </w:pPr>
-            <w:r>
-              <w:t xml:space="preserve">44</w:t>
-            </w:r>
-          </w:p>
-        </w:tc>
-        <w:tc>
-          <w:tcPr/>
-          <w:p>
-            <w:pPr>
-              <w:pStyle w:val="Compact"/>
-              <w:jc w:val="left"/>
-            </w:pPr>
-            <w:r>
-              <w:t xml:space="preserve">0.32</w:t>
+              <w:t xml:space="preserve">Publication status</w:t>
+            </w:r>
+          </w:p>
+        </w:tc>
+        <w:tc>
+          <w:tcPr/>
+          <w:p>
+            <w:pPr>
+              <w:pStyle w:val="Compact"/>
+              <w:jc w:val="left"/>
+            </w:pPr>
+            <w:r>
+              <w:t xml:space="preserve">53</w:t>
+            </w:r>
+          </w:p>
+        </w:tc>
+        <w:tc>
+          <w:tcPr/>
+          <w:p>
+            <w:pPr>
+              <w:pStyle w:val="Compact"/>
+              <w:jc w:val="left"/>
+            </w:pPr>
+            <w:r>
+              <w:t xml:space="preserve">253</w:t>
             </w:r>
           </w:p>
         </w:tc>
@@ -4936,31 +4924,43 @@
               <w:jc w:val="left"/>
             </w:pPr>
             <w:r>
-              <w:t xml:space="preserve">[0.15, 0.5]</w:t>
-            </w:r>
-          </w:p>
-        </w:tc>
-        <w:tc>
-          <w:tcPr/>
-          <w:p>
-            <w:pPr>
-              <w:pStyle w:val="Compact"/>
-              <w:jc w:val="left"/>
-            </w:pPr>
-            <w:r>
-              <w:t xml:space="preserve">15.15</w:t>
-            </w:r>
-          </w:p>
-        </w:tc>
-        <w:tc>
-          <w:tcPr/>
-          <w:p>
-            <w:pPr>
-              <w:pStyle w:val="Compact"/>
-              <w:jc w:val="left"/>
-            </w:pPr>
-            <w:r>
-              <w:t xml:space="preserve">.001</w:t>
+              <w:t xml:space="preserve">–</w:t>
+            </w:r>
+          </w:p>
+        </w:tc>
+        <w:tc>
+          <w:tcPr/>
+          <w:p>
+            <w:pPr>
+              <w:pStyle w:val="Compact"/>
+              <w:jc w:val="left"/>
+            </w:pPr>
+            <w:r>
+              <w:t xml:space="preserve">–</w:t>
+            </w:r>
+          </w:p>
+        </w:tc>
+        <w:tc>
+          <w:tcPr/>
+          <w:p>
+            <w:pPr>
+              <w:pStyle w:val="Compact"/>
+              <w:jc w:val="left"/>
+            </w:pPr>
+            <w:r>
+              <w:t xml:space="preserve">0.07</w:t>
+            </w:r>
+          </w:p>
+        </w:tc>
+        <w:tc>
+          <w:tcPr/>
+          <w:p>
+            <w:pPr>
+              <w:pStyle w:val="Compact"/>
+              <w:jc w:val="left"/>
+            </w:pPr>
+            <w:r>
+              <w:t xml:space="preserve">.801</w:t>
             </w:r>
           </w:p>
         </w:tc>
@@ -4974,31 +4974,43 @@
               <w:jc w:val="left"/>
             </w:pPr>
             <w:r>
-              <w:t xml:space="preserve">Publication status</w:t>
-            </w:r>
-          </w:p>
-        </w:tc>
-        <w:tc>
-          <w:tcPr/>
-          <w:p>
-            <w:pPr>
-              <w:pStyle w:val="Compact"/>
-              <w:jc w:val="left"/>
-            </w:pPr>
-            <w:r>
-              <w:t xml:space="preserve">53</w:t>
-            </w:r>
-          </w:p>
-        </w:tc>
-        <w:tc>
-          <w:tcPr/>
-          <w:p>
-            <w:pPr>
-              <w:pStyle w:val="Compact"/>
-              <w:jc w:val="left"/>
-            </w:pPr>
-            <w:r>
-              <w:t xml:space="preserve">253</w:t>
+              <w:t xml:space="preserve">     published</w:t>
+            </w:r>
+          </w:p>
+        </w:tc>
+        <w:tc>
+          <w:tcPr/>
+          <w:p>
+            <w:pPr>
+              <w:pStyle w:val="Compact"/>
+              <w:jc w:val="left"/>
+            </w:pPr>
+            <w:r>
+              <w:t xml:space="preserve">42</w:t>
+            </w:r>
+          </w:p>
+        </w:tc>
+        <w:tc>
+          <w:tcPr/>
+          <w:p>
+            <w:pPr>
+              <w:pStyle w:val="Compact"/>
+              <w:jc w:val="left"/>
+            </w:pPr>
+            <w:r>
+              <w:t xml:space="preserve">240</w:t>
+            </w:r>
+          </w:p>
+        </w:tc>
+        <w:tc>
+          <w:tcPr/>
+          <w:p>
+            <w:pPr>
+              <w:pStyle w:val="Compact"/>
+              <w:jc w:val="left"/>
+            </w:pPr>
+            <w:r>
+              <w:t xml:space="preserve">0.21</w:t>
             </w:r>
           </w:p>
         </w:tc>
@@ -5022,43 +5034,31 @@
               <w:jc w:val="left"/>
             </w:pPr>
             <w:r>
-              <w:t xml:space="preserve">–</w:t>
-            </w:r>
-          </w:p>
-        </w:tc>
-        <w:tc>
-          <w:tcPr/>
-          <w:p>
-            <w:pPr>
-              <w:pStyle w:val="Compact"/>
-              <w:jc w:val="left"/>
-            </w:pPr>
-            <w:r>
-              <w:t xml:space="preserve">–</w:t>
-            </w:r>
-          </w:p>
-        </w:tc>
-        <w:tc>
-          <w:tcPr/>
-          <w:p>
-            <w:pPr>
-              <w:pStyle w:val="Compact"/>
-              <w:jc w:val="left"/>
-            </w:pPr>
-            <w:r>
-              <w:t xml:space="preserve">0.07</w:t>
-            </w:r>
-          </w:p>
-        </w:tc>
-        <w:tc>
-          <w:tcPr/>
-          <w:p>
-            <w:pPr>
-              <w:pStyle w:val="Compact"/>
-              <w:jc w:val="left"/>
-            </w:pPr>
-            <w:r>
-              <w:t xml:space="preserve">.801</w:t>
+              <w:t xml:space="preserve">[0.11, 0.31]</w:t>
+            </w:r>
+          </w:p>
+        </w:tc>
+        <w:tc>
+          <w:tcPr/>
+          <w:p>
+            <w:pPr>
+              <w:pStyle w:val="Compact"/>
+              <w:jc w:val="left"/>
+            </w:pPr>
+            <w:r>
+              <w:t xml:space="preserve">18.98</w:t>
+            </w:r>
+          </w:p>
+        </w:tc>
+        <w:tc>
+          <w:tcPr/>
+          <w:p>
+            <w:pPr>
+              <w:pStyle w:val="Compact"/>
+              <w:jc w:val="left"/>
+            </w:pPr>
+            <w:r>
+              <w:t xml:space="preserve">&lt; .001</w:t>
             </w:r>
           </w:p>
         </w:tc>
@@ -5072,43 +5072,43 @@
               <w:jc w:val="left"/>
             </w:pPr>
             <w:r>
-              <w:t xml:space="preserve">     published</w:t>
-            </w:r>
-          </w:p>
-        </w:tc>
-        <w:tc>
-          <w:tcPr/>
-          <w:p>
-            <w:pPr>
-              <w:pStyle w:val="Compact"/>
-              <w:jc w:val="left"/>
-            </w:pPr>
-            <w:r>
-              <w:t xml:space="preserve">42</w:t>
-            </w:r>
-          </w:p>
-        </w:tc>
-        <w:tc>
-          <w:tcPr/>
-          <w:p>
-            <w:pPr>
-              <w:pStyle w:val="Compact"/>
-              <w:jc w:val="left"/>
-            </w:pPr>
-            <w:r>
-              <w:t xml:space="preserve">240</w:t>
-            </w:r>
-          </w:p>
-        </w:tc>
-        <w:tc>
-          <w:tcPr/>
-          <w:p>
-            <w:pPr>
-              <w:pStyle w:val="Compact"/>
-              <w:jc w:val="left"/>
-            </w:pPr>
-            <w:r>
-              <w:t xml:space="preserve">0.21</w:t>
+              <w:t xml:space="preserve">     unpublished</w:t>
+            </w:r>
+          </w:p>
+        </w:tc>
+        <w:tc>
+          <w:tcPr/>
+          <w:p>
+            <w:pPr>
+              <w:pStyle w:val="Compact"/>
+              <w:jc w:val="left"/>
+            </w:pPr>
+            <w:r>
+              <w:t xml:space="preserve">11</w:t>
+            </w:r>
+          </w:p>
+        </w:tc>
+        <w:tc>
+          <w:tcPr/>
+          <w:p>
+            <w:pPr>
+              <w:pStyle w:val="Compact"/>
+              <w:jc w:val="left"/>
+            </w:pPr>
+            <w:r>
+              <w:t xml:space="preserve">13</w:t>
+            </w:r>
+          </w:p>
+        </w:tc>
+        <w:tc>
+          <w:tcPr/>
+          <w:p>
+            <w:pPr>
+              <w:pStyle w:val="Compact"/>
+              <w:jc w:val="left"/>
+            </w:pPr>
+            <w:r>
+              <w:t xml:space="preserve">0.17</w:t>
             </w:r>
           </w:p>
         </w:tc>
@@ -5132,31 +5132,31 @@
               <w:jc w:val="left"/>
             </w:pPr>
             <w:r>
-              <w:t xml:space="preserve">[0.11, 0.31]</w:t>
-            </w:r>
-          </w:p>
-        </w:tc>
-        <w:tc>
-          <w:tcPr/>
-          <w:p>
-            <w:pPr>
-              <w:pStyle w:val="Compact"/>
-              <w:jc w:val="left"/>
-            </w:pPr>
-            <w:r>
-              <w:t xml:space="preserve">18.98</w:t>
-            </w:r>
-          </w:p>
-        </w:tc>
-        <w:tc>
-          <w:tcPr/>
-          <w:p>
-            <w:pPr>
-              <w:pStyle w:val="Compact"/>
-              <w:jc w:val="left"/>
-            </w:pPr>
-            <w:r>
-              <w:t xml:space="preserve">&lt; .001</w:t>
+              <w:t xml:space="preserve">[-0.17, 0.51]</w:t>
+            </w:r>
+          </w:p>
+        </w:tc>
+        <w:tc>
+          <w:tcPr/>
+          <w:p>
+            <w:pPr>
+              <w:pStyle w:val="Compact"/>
+              <w:jc w:val="left"/>
+            </w:pPr>
+            <w:r>
+              <w:t xml:space="preserve">1.26</w:t>
+            </w:r>
+          </w:p>
+        </w:tc>
+        <w:tc>
+          <w:tcPr/>
+          <w:p>
+            <w:pPr>
+              <w:pStyle w:val="Compact"/>
+              <w:jc w:val="left"/>
+            </w:pPr>
+            <w:r>
+              <w:t xml:space="preserve">.289</w:t>
             </w:r>
           </w:p>
         </w:tc>
@@ -5170,43 +5170,31 @@
               <w:jc w:val="left"/>
             </w:pPr>
             <w:r>
-              <w:t xml:space="preserve">     unpublished</w:t>
-            </w:r>
-          </w:p>
-        </w:tc>
-        <w:tc>
-          <w:tcPr/>
-          <w:p>
-            <w:pPr>
-              <w:pStyle w:val="Compact"/>
-              <w:jc w:val="left"/>
-            </w:pPr>
-            <w:r>
-              <w:t xml:space="preserve">11</w:t>
-            </w:r>
-          </w:p>
-        </w:tc>
-        <w:tc>
-          <w:tcPr/>
-          <w:p>
-            <w:pPr>
-              <w:pStyle w:val="Compact"/>
-              <w:jc w:val="left"/>
-            </w:pPr>
-            <w:r>
-              <w:t xml:space="preserve">13</w:t>
-            </w:r>
-          </w:p>
-        </w:tc>
-        <w:tc>
-          <w:tcPr/>
-          <w:p>
-            <w:pPr>
-              <w:pStyle w:val="Compact"/>
-              <w:jc w:val="left"/>
-            </w:pPr>
-            <w:r>
-              <w:t xml:space="preserve">0.17</w:t>
+              <w:t xml:space="preserve">motivation to adjust responses</w:t>
+            </w:r>
+          </w:p>
+        </w:tc>
+        <w:tc>
+          <w:tcPr/>
+          <w:p>
+            <w:pPr>
+              <w:pStyle w:val="Compact"/>
+              <w:jc w:val="left"/>
+            </w:pPr>
+            <w:r>
+              <w:t xml:space="preserve">48</w:t>
+            </w:r>
+          </w:p>
+        </w:tc>
+        <w:tc>
+          <w:tcPr/>
+          <w:p>
+            <w:pPr>
+              <w:pStyle w:val="Compact"/>
+              <w:jc w:val="left"/>
+            </w:pPr>
+            <w:r>
+              <w:t xml:space="preserve">202</w:t>
             </w:r>
           </w:p>
         </w:tc>
@@ -5230,31 +5218,43 @@
               <w:jc w:val="left"/>
             </w:pPr>
             <w:r>
-              <w:t xml:space="preserve">[-0.17, 0.51]</w:t>
-            </w:r>
-          </w:p>
-        </w:tc>
-        <w:tc>
-          <w:tcPr/>
-          <w:p>
-            <w:pPr>
-              <w:pStyle w:val="Compact"/>
-              <w:jc w:val="left"/>
-            </w:pPr>
-            <w:r>
-              <w:t xml:space="preserve">1.26</w:t>
-            </w:r>
-          </w:p>
-        </w:tc>
-        <w:tc>
-          <w:tcPr/>
-          <w:p>
-            <w:pPr>
-              <w:pStyle w:val="Compact"/>
-              <w:jc w:val="left"/>
-            </w:pPr>
-            <w:r>
-              <w:t xml:space="preserve">.289</w:t>
+              <w:t xml:space="preserve">0.01</w:t>
+            </w:r>
+          </w:p>
+        </w:tc>
+        <w:tc>
+          <w:tcPr/>
+          <w:p>
+            <w:pPr>
+              <w:pStyle w:val="Compact"/>
+              <w:jc w:val="left"/>
+            </w:pPr>
+            <w:r>
+              <w:t xml:space="preserve">[-0.18, 0.19]</w:t>
+            </w:r>
+          </w:p>
+        </w:tc>
+        <w:tc>
+          <w:tcPr/>
+          <w:p>
+            <w:pPr>
+              <w:pStyle w:val="Compact"/>
+              <w:jc w:val="left"/>
+            </w:pPr>
+            <w:r>
+              <w:t xml:space="preserve">0</w:t>
+            </w:r>
+          </w:p>
+        </w:tc>
+        <w:tc>
+          <w:tcPr/>
+          <w:p>
+            <w:pPr>
+              <w:pStyle w:val="Compact"/>
+              <w:jc w:val="left"/>
+            </w:pPr>
+            <w:r>
+              <w:t xml:space="preserve">.953</w:t>
             </w:r>
           </w:p>
         </w:tc>
@@ -5268,7 +5268,7 @@
               <w:jc w:val="left"/>
             </w:pPr>
             <w:r>
-              <w:t xml:space="preserve">motivation to adjust responses</w:t>
+              <w:t xml:space="preserve">opportunity to adjust responses</w:t>
             </w:r>
           </w:p>
         </w:tc>
@@ -5316,43 +5316,43 @@
               <w:jc w:val="left"/>
             </w:pPr>
             <w:r>
-              <w:t xml:space="preserve">0.01</w:t>
-            </w:r>
-          </w:p>
-        </w:tc>
-        <w:tc>
-          <w:tcPr/>
-          <w:p>
-            <w:pPr>
-              <w:pStyle w:val="Compact"/>
-              <w:jc w:val="left"/>
-            </w:pPr>
-            <w:r>
-              <w:t xml:space="preserve">[-0.18, 0.19]</w:t>
-            </w:r>
-          </w:p>
-        </w:tc>
-        <w:tc>
-          <w:tcPr/>
-          <w:p>
-            <w:pPr>
-              <w:pStyle w:val="Compact"/>
-              <w:jc w:val="left"/>
-            </w:pPr>
-            <w:r>
-              <w:t xml:space="preserve">0.00359794732820695</w:t>
-            </w:r>
-          </w:p>
-        </w:tc>
-        <w:tc>
-          <w:tcPr/>
-          <w:p>
-            <w:pPr>
-              <w:pStyle w:val="Compact"/>
-              <w:jc w:val="left"/>
-            </w:pPr>
-            <w:r>
-              <w:t xml:space="preserve">.953</w:t>
+              <w:t xml:space="preserve">0.04</w:t>
+            </w:r>
+          </w:p>
+        </w:tc>
+        <w:tc>
+          <w:tcPr/>
+          <w:p>
+            <w:pPr>
+              <w:pStyle w:val="Compact"/>
+              <w:jc w:val="left"/>
+            </w:pPr>
+            <w:r>
+              <w:t xml:space="preserve">[-0.01, 0.08]</w:t>
+            </w:r>
+          </w:p>
+        </w:tc>
+        <w:tc>
+          <w:tcPr/>
+          <w:p>
+            <w:pPr>
+              <w:pStyle w:val="Compact"/>
+              <w:jc w:val="left"/>
+            </w:pPr>
+            <w:r>
+              <w:t xml:space="preserve">3.73</w:t>
+            </w:r>
+          </w:p>
+        </w:tc>
+        <w:tc>
+          <w:tcPr/>
+          <w:p>
+            <w:pPr>
+              <w:pStyle w:val="Compact"/>
+              <w:jc w:val="left"/>
+            </w:pPr>
+            <w:r>
+              <w:t xml:space="preserve">.080</w:t>
             </w:r>
           </w:p>
         </w:tc>
@@ -5366,7 +5366,7 @@
               <w:jc w:val="left"/>
             </w:pPr>
             <w:r>
-              <w:t xml:space="preserve">opportunity to adjust responses</w:t>
+              <w:t xml:space="preserve">belief in communicated hypothesis</w:t>
             </w:r>
           </w:p>
         </w:tc>
@@ -5414,43 +5414,43 @@
               <w:jc w:val="left"/>
             </w:pPr>
             <w:r>
-              <w:t xml:space="preserve">0.04</w:t>
-            </w:r>
-          </w:p>
-        </w:tc>
-        <w:tc>
-          <w:tcPr/>
-          <w:p>
-            <w:pPr>
-              <w:pStyle w:val="Compact"/>
-              <w:jc w:val="left"/>
-            </w:pPr>
-            <w:r>
-              <w:t xml:space="preserve">[-0.01, 0.08]</w:t>
-            </w:r>
-          </w:p>
-        </w:tc>
-        <w:tc>
-          <w:tcPr/>
-          <w:p>
-            <w:pPr>
-              <w:pStyle w:val="Compact"/>
-              <w:jc w:val="left"/>
-            </w:pPr>
-            <w:r>
-              <w:t xml:space="preserve">3.72775668632133</w:t>
-            </w:r>
-          </w:p>
-        </w:tc>
-        <w:tc>
-          <w:tcPr/>
-          <w:p>
-            <w:pPr>
-              <w:pStyle w:val="Compact"/>
-              <w:jc w:val="left"/>
-            </w:pPr>
-            <w:r>
-              <w:t xml:space="preserve">.080</w:t>
+              <w:t xml:space="preserve">0.06</w:t>
+            </w:r>
+          </w:p>
+        </w:tc>
+        <w:tc>
+          <w:tcPr/>
+          <w:p>
+            <w:pPr>
+              <w:pStyle w:val="Compact"/>
+              <w:jc w:val="left"/>
+            </w:pPr>
+            <w:r>
+              <w:t xml:space="preserve">[-0.05, 0.17]</w:t>
+            </w:r>
+          </w:p>
+        </w:tc>
+        <w:tc>
+          <w:tcPr/>
+          <w:p>
+            <w:pPr>
+              <w:pStyle w:val="Compact"/>
+              <w:jc w:val="left"/>
+            </w:pPr>
+            <w:r>
+              <w:t xml:space="preserve">1.46</w:t>
+            </w:r>
+          </w:p>
+        </w:tc>
+        <w:tc>
+          <w:tcPr/>
+          <w:p>
+            <w:pPr>
+              <w:pStyle w:val="Compact"/>
+              <w:jc w:val="left"/>
+            </w:pPr>
+            <w:r>
+              <w:t xml:space="preserve">.254</w:t>
             </w:r>
           </w:p>
         </w:tc>
@@ -5464,7 +5464,7 @@
               <w:jc w:val="left"/>
             </w:pPr>
             <w:r>
-              <w:t xml:space="preserve">belief in communicated hypothesis</w:t>
+              <w:t xml:space="preserve">raters’ predictions about demand effects</w:t>
             </w:r>
           </w:p>
         </w:tc>
@@ -5512,43 +5512,43 @@
               <w:jc w:val="left"/>
             </w:pPr>
             <w:r>
-              <w:t xml:space="preserve">0.06</w:t>
-            </w:r>
-          </w:p>
-        </w:tc>
-        <w:tc>
-          <w:tcPr/>
-          <w:p>
-            <w:pPr>
-              <w:pStyle w:val="Compact"/>
-              <w:jc w:val="left"/>
-            </w:pPr>
-            <w:r>
-              <w:t xml:space="preserve">[-0.05, 0.17]</w:t>
-            </w:r>
-          </w:p>
-        </w:tc>
-        <w:tc>
-          <w:tcPr/>
-          <w:p>
-            <w:pPr>
-              <w:pStyle w:val="Compact"/>
-              <w:jc w:val="left"/>
-            </w:pPr>
-            <w:r>
-              <w:t xml:space="preserve">1.45953104480182</w:t>
-            </w:r>
-          </w:p>
-        </w:tc>
-        <w:tc>
-          <w:tcPr/>
-          <w:p>
-            <w:pPr>
-              <w:pStyle w:val="Compact"/>
-              <w:jc w:val="left"/>
-            </w:pPr>
-            <w:r>
-              <w:t xml:space="preserve">.254</w:t>
+              <w:t xml:space="preserve">0.07</w:t>
+            </w:r>
+          </w:p>
+        </w:tc>
+        <w:tc>
+          <w:tcPr/>
+          <w:p>
+            <w:pPr>
+              <w:pStyle w:val="Compact"/>
+              <w:jc w:val="left"/>
+            </w:pPr>
+            <w:r>
+              <w:t xml:space="preserve">[-0.04, 0.18]</w:t>
+            </w:r>
+          </w:p>
+        </w:tc>
+        <w:tc>
+          <w:tcPr/>
+          <w:p>
+            <w:pPr>
+              <w:pStyle w:val="Compact"/>
+              <w:jc w:val="left"/>
+            </w:pPr>
+            <w:r>
+              <w:t xml:space="preserve">1.72</w:t>
+            </w:r>
+          </w:p>
+        </w:tc>
+        <w:tc>
+          <w:tcPr/>
+          <w:p>
+            <w:pPr>
+              <w:pStyle w:val="Compact"/>
+              <w:jc w:val="left"/>
+            </w:pPr>
+            <w:r>
+              <w:t xml:space="preserve">.209</w:t>
             </w:r>
           </w:p>
         </w:tc>
@@ -5633,7 +5633,57 @@
         <w:pStyle w:val="FirstParagraph"/>
       </w:pPr>
       <w:r>
-        <w:t xml:space="preserve">Results indicated that the effects of demand characteristics tended to differ by participant pool,</w:t>
+        <w:t xml:space="preserve">In general, we found little-to-evidence that demand effects are moderated by study features (see Table X). The exception was modality. The effects of demand characteristics tended to be slightly more positive for in-person (</w:t>
+      </w:r>
+      <m:oMath>
+        <m:r>
+          <m:t>g</m:t>
+        </m:r>
+      </m:oMath>
+      <w:r>
+        <w:t xml:space="preserve"> </w:t>
+      </w:r>
+      <w:r>
+        <w:t xml:space="preserve">= 0.29, 95% CI [0.14, 0.44],</w:t>
+      </w:r>
+      <w:r>
+        <w:t xml:space="preserve"> </w:t>
+      </w:r>
+      <m:oMath>
+        <m:r>
+          <m:t>p</m:t>
+        </m:r>
+      </m:oMath>
+      <w:r>
+        <w:t xml:space="preserve"> </w:t>
+      </w:r>
+      <w:r>
+        <w:t xml:space="preserve">&lt; .001) vs. online (</w:t>
+      </w:r>
+      <m:oMath>
+        <m:r>
+          <m:t>g</m:t>
+        </m:r>
+      </m:oMath>
+      <w:r>
+        <w:t xml:space="preserve"> </w:t>
+      </w:r>
+      <w:r>
+        <w:t xml:space="preserve">= 0.10, 95% CI [0.01, 0.19],</w:t>
+      </w:r>
+      <w:r>
+        <w:t xml:space="preserve"> </w:t>
+      </w:r>
+      <m:oMath>
+        <m:r>
+          <m:t>p</m:t>
+        </m:r>
+      </m:oMath>
+      <w:r>
+        <w:t xml:space="preserve"> </w:t>
+      </w:r>
+      <w:r>
+        <w:t xml:space="preserve">= .030) studies,</w:t>
       </w:r>
       <w:r>
         <w:t xml:space="preserve"> </w:t>
@@ -5644,7 +5694,7 @@
         </m:r>
       </m:oMath>
       <w:r>
-        <w:t xml:space="preserve">(2, 2.12) = 2.44,</w:t>
+        <w:t xml:space="preserve">(1, 30.22) = 4.81,</w:t>
       </w:r>
       <w:r>
         <w:t xml:space="preserve"> </w:t>
@@ -5658,559 +5708,7 @@
         <w:t xml:space="preserve"> </w:t>
       </w:r>
       <w:r>
-        <w:t xml:space="preserve">= .282. As shown in Figure</w:t>
-      </w:r>
-      <w:r>
-        <w:t xml:space="preserve"> </w:t>
-      </w:r>
-      <w:r>
-        <w:t xml:space="preserve">2</w:t>
-      </w:r>
-      <w:r>
-        <w:t xml:space="preserve">, effects were generally positive and medium-to-large in studies with students (</w:t>
-      </w:r>
-      <m:oMath>
-        <m:r>
-          <m:t>g</m:t>
-        </m:r>
-      </m:oMath>
-      <w:r>
-        <w:t xml:space="preserve"> </w:t>
-      </w:r>
-      <w:r>
-        <w:t xml:space="preserve">= 0.26, 95% CI [0.13, 0.40],</w:t>
-      </w:r>
-      <w:r>
-        <w:t xml:space="preserve"> </w:t>
-      </w:r>
-      <m:oMath>
-        <m:r>
-          <m:t>p</m:t>
-        </m:r>
-      </m:oMath>
-      <w:r>
-        <w:t xml:space="preserve"> </w:t>
-      </w:r>
-      <w:r>
-        <w:t xml:space="preserve">&lt; .001), and near-zero in studies with non-students (</w:t>
-      </w:r>
-      <m:oMath>
-        <m:r>
-          <m:t>g</m:t>
-        </m:r>
-      </m:oMath>
-      <w:r>
-        <w:t xml:space="preserve"> </w:t>
-      </w:r>
-      <w:r>
-        <w:t xml:space="preserve">= 0.05, 95% CI [-0.06, 0.16],</w:t>
-      </w:r>
-      <w:r>
-        <w:t xml:space="preserve"> </w:t>
-      </w:r>
-      <m:oMath>
-        <m:r>
-          <m:t>p</m:t>
-        </m:r>
-      </m:oMath>
-      <w:r>
-        <w:t xml:space="preserve"> </w:t>
-      </w:r>
-      <w:r>
-        <w:t xml:space="preserve">= .323) or a mix of students and non-students (</w:t>
-      </w:r>
-      <m:oMath>
-        <m:r>
-          <m:t>g</m:t>
-        </m:r>
-      </m:oMath>
-      <w:r>
-        <w:t xml:space="preserve"> </w:t>
-      </w:r>
-      <w:r>
-        <w:t xml:space="preserve">= 0.05, 95% CI [-1.00, 1.09],</w:t>
-      </w:r>
-      <w:r>
-        <w:t xml:space="preserve"> </w:t>
-      </w:r>
-      <m:oMath>
-        <m:r>
-          <m:t>p</m:t>
-        </m:r>
-      </m:oMath>
-      <w:r>
-        <w:t xml:space="preserve"> </w:t>
-      </w:r>
-      <w:r>
-        <w:t xml:space="preserve">= .680). The effects of demand characteristics also tended to be slightly more positive for in-person (</w:t>
-      </w:r>
-      <m:oMath>
-        <m:r>
-          <m:t>g</m:t>
-        </m:r>
-      </m:oMath>
-      <w:r>
-        <w:t xml:space="preserve"> </w:t>
-      </w:r>
-      <w:r>
-        <w:t xml:space="preserve">= 0.29, 95% CI [0.14, 0.44],</w:t>
-      </w:r>
-      <w:r>
-        <w:t xml:space="preserve"> </w:t>
-      </w:r>
-      <m:oMath>
-        <m:r>
-          <m:t>p</m:t>
-        </m:r>
-      </m:oMath>
-      <w:r>
-        <w:t xml:space="preserve"> </w:t>
-      </w:r>
-      <w:r>
-        <w:t xml:space="preserve">&lt; .001) vs. online (</w:t>
-      </w:r>
-      <m:oMath>
-        <m:r>
-          <m:t>g</m:t>
-        </m:r>
-      </m:oMath>
-      <w:r>
-        <w:t xml:space="preserve"> </w:t>
-      </w:r>
-      <w:r>
-        <w:t xml:space="preserve">= 0.10, 95% CI [0.01, 0.19],</w:t>
-      </w:r>
-      <w:r>
-        <w:t xml:space="preserve"> </w:t>
-      </w:r>
-      <m:oMath>
-        <m:r>
-          <m:t>p</m:t>
-        </m:r>
-      </m:oMath>
-      <w:r>
-        <w:t xml:space="preserve"> </w:t>
-      </w:r>
-      <w:r>
-        <w:t xml:space="preserve">= .030) studies; however, this difference was not significant,</w:t>
-      </w:r>
-      <w:r>
-        <w:t xml:space="preserve"> </w:t>
-      </w:r>
-      <m:oMath>
-        <m:r>
-          <m:t>F</m:t>
-        </m:r>
-      </m:oMath>
-      <w:r>
-        <w:t xml:space="preserve">(1, 30.22) = 4.81,</w:t>
-      </w:r>
-      <w:r>
-        <w:t xml:space="preserve"> </w:t>
-      </w:r>
-      <m:oMath>
-        <m:r>
-          <m:t>p</m:t>
-        </m:r>
-      </m:oMath>
-      <w:r>
-        <w:t xml:space="preserve"> </w:t>
-      </w:r>
-      <w:r>
-        <w:t xml:space="preserve">= .036 (Figure</w:t>
-      </w:r>
-      <w:r>
-        <w:t xml:space="preserve"> </w:t>
-      </w:r>
-      <w:r>
-        <w:t xml:space="preserve">2</w:t>
-      </w:r>
-      <w:r>
-        <w:t xml:space="preserve">).</w:t>
-      </w:r>
-    </w:p>
-    <w:p>
-      <w:pPr>
-        <w:pStyle w:val="Textkrper"/>
-      </w:pPr>
-      <w:r>
-        <w:t xml:space="preserve">The effects of demand characteristics were additive. Compared to instances where a demand characteristic condition was compared to a control group (</w:t>
-      </w:r>
-      <m:oMath>
-        <m:r>
-          <m:t>g</m:t>
-        </m:r>
-      </m:oMath>
-      <w:r>
-        <w:t xml:space="preserve"> </w:t>
-      </w:r>
-      <w:r>
-        <w:t xml:space="preserve">= 0.15, 95% CI [0.07, 0.24],</w:t>
-      </w:r>
-      <w:r>
-        <w:t xml:space="preserve"> </w:t>
-      </w:r>
-      <m:oMath>
-        <m:r>
-          <m:t>p</m:t>
-        </m:r>
-      </m:oMath>
-      <w:r>
-        <w:t xml:space="preserve"> </w:t>
-      </w:r>
-      <w:r>
-        <w:t xml:space="preserve">= .001), effect sizes were approximately twice as large when two demand characteristic conditions were compared (</w:t>
-      </w:r>
-      <m:oMath>
-        <m:r>
-          <m:t>g</m:t>
-        </m:r>
-      </m:oMath>
-      <w:r>
-        <w:t xml:space="preserve"> </w:t>
-      </w:r>
-      <w:r>
-        <w:t xml:space="preserve">= 0.33, 95% CI [0.18, 0.48],</w:t>
-      </w:r>
-      <w:r>
-        <w:t xml:space="preserve"> </w:t>
-      </w:r>
-      <m:oMath>
-        <m:r>
-          <m:t>p</m:t>
-        </m:r>
-      </m:oMath>
-      <w:r>
-        <w:t xml:space="preserve"> </w:t>
-      </w:r>
-      <w:r>
-        <w:t xml:space="preserve">&lt; .001),</w:t>
-      </w:r>
-      <w:r>
-        <w:t xml:space="preserve"> </w:t>
-      </w:r>
-      <m:oMath>
-        <m:r>
-          <m:t>F</m:t>
-        </m:r>
-      </m:oMath>
-      <w:r>
-        <w:t xml:space="preserve">(1, 10.37) = 10.87,</w:t>
-      </w:r>
-      <w:r>
-        <w:t xml:space="preserve"> </w:t>
-      </w:r>
-      <m:oMath>
-        <m:r>
-          <m:t>p</m:t>
-        </m:r>
-      </m:oMath>
-      <w:r>
-        <w:t xml:space="preserve"> </w:t>
-      </w:r>
-      <w:r>
-        <w:t xml:space="preserve">.008. Instances where a demand characteristic condition was compared to a control group allowed us to additionally test whether participants respond more strongly to positive, nil, or negative demand characteristics. Results indicated that they do,</w:t>
-      </w:r>
-      <w:r>
-        <w:t xml:space="preserve"> </w:t>
-      </w:r>
-      <m:oMath>
-        <m:r>
-          <m:t>F</m:t>
-        </m:r>
-      </m:oMath>
-      <w:r>
-        <w:t xml:space="preserve">(2, 4.15) = 0.20,</w:t>
-      </w:r>
-      <w:r>
-        <w:t xml:space="preserve"> </w:t>
-      </w:r>
-      <m:oMath>
-        <m:r>
-          <m:t>p</m:t>
-        </m:r>
-      </m:oMath>
-      <w:r>
-        <w:t xml:space="preserve"> </w:t>
-      </w:r>
-      <w:r>
-        <w:t xml:space="preserve">= .828. As shown in Figure</w:t>
-      </w:r>
-      <w:r>
-        <w:t xml:space="preserve"> </w:t>
-      </w:r>
-      <w:r>
-        <w:t xml:space="preserve">2</w:t>
-      </w:r>
-      <w:r>
-        <w:t xml:space="preserve">, the effect of demand characteristics tended to be nearly twice as large in the nil (</w:t>
-      </w:r>
-      <m:oMath>
-        <m:r>
-          <m:t>g</m:t>
-        </m:r>
-      </m:oMath>
-      <w:r>
-        <w:t xml:space="preserve"> </w:t>
-      </w:r>
-      <w:r>
-        <w:t xml:space="preserve">= 0.26, 95% CI [-0.21, 0.74],</w:t>
-      </w:r>
-      <w:r>
-        <w:t xml:space="preserve"> </w:t>
-      </w:r>
-      <m:oMath>
-        <m:r>
-          <m:t>p</m:t>
-        </m:r>
-      </m:oMath>
-      <w:r>
-        <w:t xml:space="preserve"> </w:t>
-      </w:r>
-      <w:r>
-        <w:t xml:space="preserve">.178) vs. positive (</w:t>
-      </w:r>
-      <m:oMath>
-        <m:r>
-          <m:t>d</m:t>
-        </m:r>
-      </m:oMath>
-      <w:r>
-        <w:t xml:space="preserve"> </w:t>
-      </w:r>
-      <w:r>
-        <w:t xml:space="preserve">= 0.17, 95% CI [0.06, 0.28],</w:t>
-      </w:r>
-      <w:r>
-        <w:t xml:space="preserve"> </w:t>
-      </w:r>
-      <m:oMath>
-        <m:r>
-          <m:t>p</m:t>
-        </m:r>
-      </m:oMath>
-      <w:r>
-        <w:t xml:space="preserve"> </w:t>
-      </w:r>
-      <w:r>
-        <w:t xml:space="preserve">= .003), and negative demand conditions (</w:t>
-      </w:r>
-      <m:oMath>
-        <m:r>
-          <m:t>g</m:t>
-        </m:r>
-      </m:oMath>
-      <w:r>
-        <w:t xml:space="preserve"> </w:t>
-      </w:r>
-      <w:r>
-        <w:t xml:space="preserve">= 0.19, 95% CI [0.06, 0.33],</w:t>
-      </w:r>
-      <w:r>
-        <w:t xml:space="preserve"> </w:t>
-      </w:r>
-      <m:oMath>
-        <m:r>
-          <m:t>p</m:t>
-        </m:r>
-      </m:oMath>
-      <w:r>
-        <w:t xml:space="preserve"> </w:t>
-      </w:r>
-      <w:r>
-        <w:t xml:space="preserve">= .007). In other words, participants’ responses most strongly shift when researchers communicate that they hypothesize</w:t>
-      </w:r>
-      <w:r>
-        <w:t xml:space="preserve"> </w:t>
-      </w:r>
-      <w:r>
-        <w:rPr>
-          <w:iCs/>
-          <w:i/>
-        </w:rPr>
-        <w:t xml:space="preserve">no</w:t>
-      </w:r>
-      <w:r>
-        <w:t xml:space="preserve"> </w:t>
-      </w:r>
-      <w:r>
-        <w:t xml:space="preserve">change in response</w:t>
-      </w:r>
-    </w:p>
-    <w:p>
-      <w:pPr>
-        <w:pStyle w:val="Textkrper"/>
-      </w:pPr>
-      <w:r>
-        <w:t xml:space="preserve">We did not find that the effects of demand characteristics tended to differ depending on whether they were manipulated within- (</w:t>
-      </w:r>
-      <m:oMath>
-        <m:r>
-          <m:t>g</m:t>
-        </m:r>
-      </m:oMath>
-      <w:r>
-        <w:t xml:space="preserve"> </w:t>
-      </w:r>
-      <w:r>
-        <w:t xml:space="preserve">= 0.22, 95% CI [0.11, 0.34],</w:t>
-      </w:r>
-      <w:r>
-        <w:t xml:space="preserve"> </w:t>
-      </w:r>
-      <m:oMath>
-        <m:r>
-          <m:t>p</m:t>
-        </m:r>
-      </m:oMath>
-      <w:r>
-        <w:t xml:space="preserve"> </w:t>
-      </w:r>
-      <w:r>
-        <w:t xml:space="preserve">&lt; .001) vs. between-subjects (</w:t>
-      </w:r>
-      <m:oMath>
-        <m:r>
-          <m:t>g</m:t>
-        </m:r>
-      </m:oMath>
-      <w:r>
-        <w:t xml:space="preserve"> </w:t>
-      </w:r>
-      <w:r>
-        <w:t xml:space="preserve">= 0.14, 95% CI [0.02, 0.25],</w:t>
-      </w:r>
-      <w:r>
-        <w:t xml:space="preserve"> </w:t>
-      </w:r>
-      <m:oMath>
-        <m:r>
-          <m:t>p</m:t>
-        </m:r>
-      </m:oMath>
-      <w:r>
-        <w:t xml:space="preserve"> </w:t>
-      </w:r>
-      <w:r>
-        <w:t xml:space="preserve">= .020),</w:t>
-      </w:r>
-      <w:r>
-        <w:t xml:space="preserve"> </w:t>
-      </w:r>
-      <m:oMath>
-        <m:r>
-          <m:t>F</m:t>
-        </m:r>
-      </m:oMath>
-      <w:r>
-        <w:t xml:space="preserve">(1, 10.48) = 1.55,</w:t>
-      </w:r>
-      <w:r>
-        <w:t xml:space="preserve"> </w:t>
-      </w:r>
-      <m:oMath>
-        <m:r>
-          <m:t>p</m:t>
-        </m:r>
-      </m:oMath>
-      <w:r>
-        <w:t xml:space="preserve"> </w:t>
-      </w:r>
-      <w:r>
-        <w:t xml:space="preserve">= .240 (Figure</w:t>
-      </w:r>
-      <w:r>
-        <w:t xml:space="preserve"> </w:t>
-      </w:r>
-      <w:r>
-        <w:t xml:space="preserve">2</w:t>
-      </w:r>
-      <w:r>
-        <w:t xml:space="preserve">). We also did not find that the effects of demand characteristics differed depending on whether participants were unpaid (</w:t>
-      </w:r>
-      <m:oMath>
-        <m:r>
-          <m:t>g</m:t>
-        </m:r>
-      </m:oMath>
-      <w:r>
-        <w:t xml:space="preserve"> </w:t>
-      </w:r>
-      <w:r>
-        <w:t xml:space="preserve">= 0.19, 95% CI [0.08, 0.31],</w:t>
-      </w:r>
-      <w:r>
-        <w:t xml:space="preserve"> </w:t>
-      </w:r>
-      <m:oMath>
-        <m:r>
-          <m:t>p</m:t>
-        </m:r>
-      </m:oMath>
-      <w:r>
-        <w:t xml:space="preserve"> </w:t>
-      </w:r>
-      <w:r>
-        <w:t xml:space="preserve">.002) vs. paid (</w:t>
-      </w:r>
-      <m:oMath>
-        <m:r>
-          <m:t>g</m:t>
-        </m:r>
-      </m:oMath>
-      <w:r>
-        <w:t xml:space="preserve"> </w:t>
-      </w:r>
-      <w:r>
-        <w:t xml:space="preserve">= 0.13, 95% CI [0.00, 0.26],</w:t>
-      </w:r>
-      <w:r>
-        <w:t xml:space="preserve"> </w:t>
-      </w:r>
-      <m:oMath>
-        <m:r>
-          <m:t>p</m:t>
-        </m:r>
-      </m:oMath>
-      <w:r>
-        <w:t xml:space="preserve"> </w:t>
-      </w:r>
-      <w:r>
-        <w:t xml:space="preserve">= .047),</w:t>
-      </w:r>
-      <w:r>
-        <w:t xml:space="preserve"> </w:t>
-      </w:r>
-      <m:oMath>
-        <m:r>
-          <m:t>F</m:t>
-        </m:r>
-      </m:oMath>
-      <w:r>
-        <w:t xml:space="preserve">(1, 20.74) = 0.55,</w:t>
-      </w:r>
-      <w:r>
-        <w:t xml:space="preserve"> </w:t>
-      </w:r>
-      <m:oMath>
-        <m:r>
-          <m:t>p</m:t>
-        </m:r>
-      </m:oMath>
-      <w:r>
-        <w:t xml:space="preserve"> </w:t>
-      </w:r>
-      <w:r>
-        <w:t xml:space="preserve">= .465 (Figure</w:t>
-      </w:r>
-      <w:r>
-        <w:t xml:space="preserve"> </w:t>
-      </w:r>
-      <w:r>
-        <w:t xml:space="preserve">2</w:t>
-      </w:r>
-      <w:r>
-        <w:t xml:space="preserve">).</w:t>
+        <w:t xml:space="preserve">= .036.</w:t>
       </w:r>
     </w:p>
     <w:p>

</xml_diff>

<commit_message>
Updated typos in study labels. Also made more progress on Results rewrite
</commit_message>
<xml_diff>
--- a/metaware_manuscript.docx
+++ b/metaware_manuscript.docx
@@ -686,7 +686,7 @@
       </w:r>
     </w:p>
     <w:bookmarkEnd w:id="21"/>
-    <w:bookmarkStart w:id="60" w:name="methodology"/>
+    <w:bookmarkStart w:id="61" w:name="methodology"/>
     <w:p>
       <w:pPr>
         <w:pStyle w:val="berschrift1"/>
@@ -2595,7 +2595,7 @@
       </w:r>
     </w:p>
     <w:bookmarkEnd w:id="38"/>
-    <w:bookmarkStart w:id="58" w:name="results"/>
+    <w:bookmarkStart w:id="59" w:name="results"/>
     <w:p>
       <w:pPr>
         <w:pStyle w:val="berschrift2"/>
@@ -3026,7 +3026,7 @@
         <w:t xml:space="preserve">). Even when considering non-aggregated effect sizes, hypothesis-inconsistent shifts in participants’ responses were only observed in 4 cases.</w:t>
       </w:r>
     </w:p>
-    <w:bookmarkStart w:id="47" w:name="moderator-analyses"/>
+    <w:bookmarkStart w:id="48" w:name="moderator-analyses"/>
     <w:p>
       <w:pPr>
         <w:pStyle w:val="berschrift3"/>
@@ -3057,7 +3057,331 @@
         <w:pStyle w:val="FirstParagraph"/>
       </w:pPr>
       <w:r>
-        <w:t xml:space="preserve">In general, we found little-to-evidence that demand effects are moderated by study features (see Table X). The exception was modality. The effects of demand characteristics tended to be slightly more positive for in-person (</w:t>
+        <w:t xml:space="preserve">In general, we did not find much evidence that demand effects are moderated by study features (see Table X). The two exceptions were (1) whether the demand characteristics condition was compared to a control group (vs. another condition with demand characteristics), and (2) whether the study was conducted in-person (vs. online).</w:t>
+      </w:r>
+    </w:p>
+    <w:p>
+      <w:pPr>
+        <w:pStyle w:val="Textkrper"/>
+      </w:pPr>
+      <w:r>
+        <w:t xml:space="preserve">We found some evidence that the effects of demand characteristics were additive. Estimated effects sizes were nearly twice as large when two demand characteristic conditions were compared (</w:t>
+      </w:r>
+      <m:oMath>
+        <m:r>
+          <m:t>d</m:t>
+        </m:r>
+      </m:oMath>
+      <w:r>
+        <w:t xml:space="preserve"> </w:t>
+      </w:r>
+      <w:r>
+        <w:t xml:space="preserve">= 0.33, 95% CI [0.18, 0.48],</w:t>
+      </w:r>
+      <w:r>
+        <w:t xml:space="preserve"> </w:t>
+      </w:r>
+      <m:oMath>
+        <m:r>
+          <m:t>p</m:t>
+        </m:r>
+      </m:oMath>
+      <w:r>
+        <w:t xml:space="preserve"> </w:t>
+      </w:r>
+      <w:r>
+        <w:t xml:space="preserve">&lt; .001), as opposed to one demand characteristic condition being compared to a control group (</w:t>
+      </w:r>
+      <m:oMath>
+        <m:r>
+          <m:t>d</m:t>
+        </m:r>
+      </m:oMath>
+      <w:r>
+        <w:t xml:space="preserve"> </w:t>
+      </w:r>
+      <w:r>
+        <w:t xml:space="preserve">= 0.15, 95% CI [0.07, 0.24],</w:t>
+      </w:r>
+      <w:r>
+        <w:t xml:space="preserve"> </w:t>
+      </w:r>
+      <m:oMath>
+        <m:r>
+          <m:t>p</m:t>
+        </m:r>
+      </m:oMath>
+      <w:r>
+        <w:t xml:space="preserve"> </w:t>
+      </w:r>
+      <w:r>
+        <w:t xml:space="preserve">= .001),</w:t>
+      </w:r>
+      <w:r>
+        <w:t xml:space="preserve"> </w:t>
+      </w:r>
+      <m:oMath>
+        <m:r>
+          <m:t>F</m:t>
+        </m:r>
+      </m:oMath>
+      <w:r>
+        <w:t xml:space="preserve">(1, 10.37) = 10.87,</w:t>
+      </w:r>
+      <w:r>
+        <w:t xml:space="preserve"> </w:t>
+      </w:r>
+      <m:oMath>
+        <m:r>
+          <m:t>p</m:t>
+        </m:r>
+      </m:oMath>
+      <w:r>
+        <w:t xml:space="preserve"> </w:t>
+      </w:r>
+      <w:r>
+        <w:t xml:space="preserve">.008. However, these results should be interpreted with some caution, as a broader test of whether</w:t>
+      </w:r>
+      <w:r>
+        <w:t xml:space="preserve"> </w:t>
+      </w:r>
+      <w:r>
+        <w:rPr>
+          <w:iCs/>
+          <w:i/>
+        </w:rPr>
+        <w:t xml:space="preserve">all</w:t>
+      </w:r>
+      <w:r>
+        <w:t xml:space="preserve"> </w:t>
+      </w:r>
+      <w:r>
+        <w:t xml:space="preserve">specific types of comparisons varied was not statistically significant,</w:t>
+      </w:r>
+      <w:r>
+        <w:t xml:space="preserve"> </w:t>
+      </w:r>
+      <m:oMath>
+        <m:r>
+          <m:t>F</m:t>
+        </m:r>
+      </m:oMath>
+      <w:r>
+        <w:t xml:space="preserve">(4, 3.52) = 1.93,</w:t>
+      </w:r>
+      <w:r>
+        <w:t xml:space="preserve"> </w:t>
+      </w:r>
+      <m:oMath>
+        <m:r>
+          <m:t>p</m:t>
+        </m:r>
+      </m:oMath>
+      <w:r>
+        <w:t xml:space="preserve"> </w:t>
+      </w:r>
+      <w:r>
+        <w:t xml:space="preserve">.287.</w:t>
+      </w:r>
+    </w:p>
+    <w:p>
+      <w:pPr>
+        <w:pStyle w:val="Textkrper"/>
+      </w:pPr>
+      <w:r>
+        <w:t xml:space="preserve">Instances where a demand characteristic condition was compared to a control group allowed us to test whether participants responses shift more when the researcher hypothesizes an increase (i.e., positive demand;</w:t>
+      </w:r>
+      <w:r>
+        <w:t xml:space="preserve"> </w:t>
+      </w:r>
+      <m:oMath>
+        <m:r>
+          <m:t>d</m:t>
+        </m:r>
+      </m:oMath>
+      <w:r>
+        <w:t xml:space="preserve"> </w:t>
+      </w:r>
+      <w:r>
+        <w:t xml:space="preserve">= 0.17, 95% CI [0.06, 0.28],</w:t>
+      </w:r>
+      <w:r>
+        <w:t xml:space="preserve"> </w:t>
+      </w:r>
+      <m:oMath>
+        <m:r>
+          <m:t>p</m:t>
+        </m:r>
+      </m:oMath>
+      <w:r>
+        <w:t xml:space="preserve"> </w:t>
+      </w:r>
+      <w:r>
+        <w:t xml:space="preserve">= .003), a decrease (i.e,. negative demand;</w:t>
+      </w:r>
+      <w:r>
+        <w:t xml:space="preserve"> </w:t>
+      </w:r>
+      <m:oMath>
+        <m:r>
+          <m:t>d</m:t>
+        </m:r>
+      </m:oMath>
+      <w:r>
+        <w:t xml:space="preserve"> </w:t>
+      </w:r>
+      <w:r>
+        <w:t xml:space="preserve">= 0.19, 95% CI [0.06, 0.33],</w:t>
+      </w:r>
+      <w:r>
+        <w:t xml:space="preserve"> </w:t>
+      </w:r>
+      <m:oMath>
+        <m:r>
+          <m:t>p</m:t>
+        </m:r>
+      </m:oMath>
+      <w:r>
+        <w:t xml:space="preserve"> </w:t>
+      </w:r>
+      <w:r>
+        <w:t xml:space="preserve">= .007, or no change in the dependent variable (i.e., nil demand;</w:t>
+      </w:r>
+      <w:r>
+        <w:t xml:space="preserve"> </w:t>
+      </w:r>
+      <m:oMath>
+        <m:r>
+          <m:t>d</m:t>
+        </m:r>
+      </m:oMath>
+      <w:r>
+        <w:t xml:space="preserve"> </w:t>
+      </w:r>
+      <w:r>
+        <w:t xml:space="preserve">= 0.26, 95% CI [-0.21, 0.74],</w:t>
+      </w:r>
+      <w:r>
+        <w:t xml:space="preserve"> </w:t>
+      </w:r>
+      <m:oMath>
+        <m:r>
+          <m:t>p</m:t>
+        </m:r>
+      </m:oMath>
+      <w:r>
+        <w:t xml:space="preserve"> </w:t>
+      </w:r>
+      <w:r>
+        <w:t xml:space="preserve">.178. We did not find this to be the case,</w:t>
+      </w:r>
+      <w:r>
+        <w:t xml:space="preserve"> </w:t>
+      </w:r>
+      <m:oMath>
+        <m:r>
+          <m:t>F</m:t>
+        </m:r>
+      </m:oMath>
+      <w:r>
+        <w:t xml:space="preserve">(2, 4.15) = 0.20,</w:t>
+      </w:r>
+      <w:r>
+        <w:t xml:space="preserve"> </w:t>
+      </w:r>
+      <m:oMath>
+        <m:r>
+          <m:t>p</m:t>
+        </m:r>
+      </m:oMath>
+      <w:r>
+        <w:t xml:space="preserve"> </w:t>
+      </w:r>
+      <w:r>
+        <w:t xml:space="preserve">.828. We also did not find that demand effects significantly varied depending on whether they were manipulated within- (</w:t>
+      </w:r>
+      <m:oMath>
+        <m:r>
+          <m:t>d</m:t>
+        </m:r>
+      </m:oMath>
+      <w:r>
+        <w:t xml:space="preserve"> </w:t>
+      </w:r>
+      <w:r>
+        <w:t xml:space="preserve">= 0.22, 95% CI [0.11, 0.34],</w:t>
+      </w:r>
+      <w:r>
+        <w:t xml:space="preserve"> </w:t>
+      </w:r>
+      <m:oMath>
+        <m:r>
+          <m:t>p</m:t>
+        </m:r>
+      </m:oMath>
+      <w:r>
+        <w:t xml:space="preserve"> </w:t>
+      </w:r>
+      <w:r>
+        <w:t xml:space="preserve">&lt; .001) vs. between-subjects (</w:t>
+      </w:r>
+      <m:oMath>
+        <m:r>
+          <m:t>d</m:t>
+        </m:r>
+      </m:oMath>
+      <w:r>
+        <w:t xml:space="preserve"> </w:t>
+      </w:r>
+      <w:r>
+        <w:t xml:space="preserve">= 0.14, 95% CI [0.02, 0.25],</w:t>
+      </w:r>
+      <w:r>
+        <w:t xml:space="preserve"> </w:t>
+      </w:r>
+      <m:oMath>
+        <m:r>
+          <m:t>p</m:t>
+        </m:r>
+      </m:oMath>
+      <w:r>
+        <w:t xml:space="preserve"> </w:t>
+      </w:r>
+      <w:r>
+        <w:t xml:space="preserve">= .020),</w:t>
+      </w:r>
+      <w:r>
+        <w:t xml:space="preserve"> </w:t>
+      </w:r>
+      <m:oMath>
+        <m:r>
+          <m:t>F</m:t>
+        </m:r>
+      </m:oMath>
+      <w:r>
+        <w:t xml:space="preserve">(1, 10.48) = 1.55,</w:t>
+      </w:r>
+      <w:r>
+        <w:t xml:space="preserve"> </w:t>
+      </w:r>
+      <m:oMath>
+        <m:r>
+          <m:t>p</m:t>
+        </m:r>
+      </m:oMath>
+      <w:r>
+        <w:t xml:space="preserve"> </w:t>
+      </w:r>
+      <w:r>
+        <w:t xml:space="preserve">= .240</w:t>
+      </w:r>
+    </w:p>
+    <w:p>
+      <w:pPr>
+        <w:pStyle w:val="Textkrper"/>
+      </w:pPr>
+      <w:r>
+        <w:t xml:space="preserve">Demand effects tended to be slightly more positive for in-person (</w:t>
       </w:r>
       <m:oMath>
         <m:r>
@@ -3132,7 +3456,182 @@
         <w:t xml:space="preserve"> </w:t>
       </w:r>
       <w:r>
-        <w:t xml:space="preserve">= .036.</w:t>
+        <w:t xml:space="preserve">= .036. However, we did not find that demand effects varied depending on whether students (</w:t>
+      </w:r>
+      <m:oMath>
+        <m:r>
+          <m:t>d</m:t>
+        </m:r>
+      </m:oMath>
+      <w:r>
+        <w:t xml:space="preserve"> </w:t>
+      </w:r>
+      <w:r>
+        <w:t xml:space="preserve">= 0.26, 95% CI [0.13, 0.40],</w:t>
+      </w:r>
+      <w:r>
+        <w:t xml:space="preserve"> </w:t>
+      </w:r>
+      <m:oMath>
+        <m:r>
+          <m:t>p</m:t>
+        </m:r>
+      </m:oMath>
+      <w:r>
+        <w:t xml:space="preserve"> </w:t>
+      </w:r>
+      <w:r>
+        <w:t xml:space="preserve">&lt; .001), non-students (</w:t>
+      </w:r>
+      <m:oMath>
+        <m:r>
+          <m:t>d</m:t>
+        </m:r>
+      </m:oMath>
+      <w:r>
+        <w:t xml:space="preserve"> </w:t>
+      </w:r>
+      <w:r>
+        <w:t xml:space="preserve">= 0.05, 95% CI [-0.06, 0.16],</w:t>
+      </w:r>
+      <w:r>
+        <w:t xml:space="preserve"> </w:t>
+      </w:r>
+      <m:oMath>
+        <m:r>
+          <m:t>p</m:t>
+        </m:r>
+      </m:oMath>
+      <w:r>
+        <w:t xml:space="preserve"> </w:t>
+      </w:r>
+      <w:r>
+        <w:t xml:space="preserve">= .323), or a mix of students and non-students (</w:t>
+      </w:r>
+      <m:oMath>
+        <m:r>
+          <m:t>d</m:t>
+        </m:r>
+      </m:oMath>
+      <w:r>
+        <w:t xml:space="preserve"> </w:t>
+      </w:r>
+      <w:r>
+        <w:t xml:space="preserve">= 0.05, 95% CI [-1.00, 1.09],</w:t>
+      </w:r>
+      <w:r>
+        <w:t xml:space="preserve"> </w:t>
+      </w:r>
+      <m:oMath>
+        <m:r>
+          <m:t>p</m:t>
+        </m:r>
+      </m:oMath>
+      <w:r>
+        <w:t xml:space="preserve"> </w:t>
+      </w:r>
+      <w:r>
+        <w:t xml:space="preserve">= .680) were sampled,</w:t>
+      </w:r>
+      <w:r>
+        <w:t xml:space="preserve"> </w:t>
+      </w:r>
+      <m:oMath>
+        <m:r>
+          <m:t>F</m:t>
+        </m:r>
+      </m:oMath>
+      <w:r>
+        <w:t xml:space="preserve">(2, 2.12) = 2.44,</w:t>
+      </w:r>
+      <w:r>
+        <w:t xml:space="preserve"> </w:t>
+      </w:r>
+      <m:oMath>
+        <m:r>
+          <m:t>p</m:t>
+        </m:r>
+      </m:oMath>
+      <w:r>
+        <w:t xml:space="preserve"> </w:t>
+      </w:r>
+      <w:r>
+        <w:t xml:space="preserve">= .282). We also did not find that demand effects significant varied depending on whether those participants were unpaid (</w:t>
+      </w:r>
+      <m:oMath>
+        <m:r>
+          <m:t>d</m:t>
+        </m:r>
+      </m:oMath>
+      <w:r>
+        <w:t xml:space="preserve"> </w:t>
+      </w:r>
+      <w:r>
+        <w:t xml:space="preserve">= 0.19, 95% CI [0.08, 0.31],</w:t>
+      </w:r>
+      <w:r>
+        <w:t xml:space="preserve"> </w:t>
+      </w:r>
+      <m:oMath>
+        <m:r>
+          <m:t>p</m:t>
+        </m:r>
+      </m:oMath>
+      <w:r>
+        <w:t xml:space="preserve"> </w:t>
+      </w:r>
+      <w:r>
+        <w:t xml:space="preserve">.002) vs. paid (</w:t>
+      </w:r>
+      <m:oMath>
+        <m:r>
+          <m:t>d</m:t>
+        </m:r>
+      </m:oMath>
+      <w:r>
+        <w:t xml:space="preserve"> </w:t>
+      </w:r>
+      <w:r>
+        <w:t xml:space="preserve">= 0.13, 95% CI [0.00, 0.26],</w:t>
+      </w:r>
+      <w:r>
+        <w:t xml:space="preserve"> </w:t>
+      </w:r>
+      <m:oMath>
+        <m:r>
+          <m:t>p</m:t>
+        </m:r>
+      </m:oMath>
+      <w:r>
+        <w:t xml:space="preserve"> </w:t>
+      </w:r>
+      <w:r>
+        <w:t xml:space="preserve">= .047),</w:t>
+      </w:r>
+      <w:r>
+        <w:t xml:space="preserve"> </w:t>
+      </w:r>
+      <m:oMath>
+        <m:r>
+          <m:t>F</m:t>
+        </m:r>
+      </m:oMath>
+      <w:r>
+        <w:t xml:space="preserve">(1, 20.74) = 0.55,</w:t>
+      </w:r>
+      <w:r>
+        <w:t xml:space="preserve"> </w:t>
+      </w:r>
+      <m:oMath>
+        <m:r>
+          <m:t>p</m:t>
+        </m:r>
+      </m:oMath>
+      <w:r>
+        <w:t xml:space="preserve"> </w:t>
+      </w:r>
+      <w:r>
+        <w:t xml:space="preserve">= .465.</w:t>
       </w:r>
     </w:p>
     <w:p>
@@ -5602,7 +6101,7 @@
       </w:r>
     </w:p>
     <w:bookmarkEnd w:id="44"/>
-    <w:bookmarkStart w:id="45" w:name="theoretical-moderators"/>
+    <w:bookmarkStart w:id="46" w:name="theoretical-moderators"/>
     <w:p>
       <w:pPr>
         <w:pStyle w:val="berschrift4"/>
@@ -5779,11 +6278,34 @@
       <w:pPr>
         <w:pStyle w:val="TableCaption"/>
       </w:pPr>
-      <w:r>
-        <w:t xml:space="preserve">(#tab:part.mod.table) Participant</w:t>
+      <w:bookmarkStart w:id="45" w:name="tab:unnamed-chunk-2"/>
+      <w:bookmarkEnd w:id="45"/>
+      <w:r>
+        <w:t xml:space="preserve">Table </w:t>
       </w:r>
       <w:r>
         <w:br/>
+      </w:r>
+      <w:r>
+        <w:rPr>
+          <w:iCs/>
+          <w:i/>
+        </w:rPr>
+        <w:t xml:space="preserve"> </w:t>
+      </w:r>
+      <w:r>
+        <w:rPr>
+          <w:iCs/>
+          <w:i/>
+        </w:rPr>
+        <w:t xml:space="preserve">Participant</w:t>
+      </w:r>
+      <w:r>
+        <w:rPr>
+          <w:iCs/>
+          <w:i/>
+        </w:rPr>
+        <w:t xml:space="preserve"> </w:t>
       </w:r>
       <w:r>
         <w:rPr>
@@ -5827,7 +6349,7 @@
         <w:tblW w:type="auto" w:w="0"/>
         <w:tblLook w:firstRow="1" w:lastRow="0" w:firstColumn="0" w:lastColumn="0" w:noHBand="0" w:noVBand="0" w:val="0020"/>
         <w:jc w:val="start"/>
-        <w:tblCaption w:val="(#tab:part.mod.table) Participant rating moderator analyses"/>
+        <w:tblCaption w:val="Table   Participant rating moderator analyses"/>
       </w:tblPr>
       <w:tblGrid>
         <w:gridCol w:w="1131"/>
@@ -6298,8 +6820,8 @@
         <w:t xml:space="preserve"> </w:t>
       </w:r>
     </w:p>
-    <w:bookmarkEnd w:id="45"/>
-    <w:bookmarkStart w:id="46" w:name="residual-variability"/>
+    <w:bookmarkEnd w:id="46"/>
+    <w:bookmarkStart w:id="47" w:name="residual-variability"/>
     <w:p>
       <w:pPr>
         <w:pStyle w:val="berschrift4"/>
@@ -6407,9 +6929,9 @@
         <w:t xml:space="preserve">to 27.67%, indicating that the majority of observed variability in demand effects is still unaccounted.</w:t>
       </w:r>
     </w:p>
-    <w:bookmarkEnd w:id="46"/>
     <w:bookmarkEnd w:id="47"/>
-    <w:bookmarkStart w:id="52" w:name="X4d2f8228bdffda6a1bb824165ec8bac5cd8c7b9"/>
+    <w:bookmarkEnd w:id="48"/>
+    <w:bookmarkStart w:id="53" w:name="X4d2f8228bdffda6a1bb824165ec8bac5cd8c7b9"/>
     <w:p>
       <w:pPr>
         <w:pStyle w:val="berschrift3"/>
@@ -6427,18 +6949,18 @@
           <wp:inline>
             <wp:extent cx="5963478" cy="2752374"/>
             <wp:effectExtent b="0" l="0" r="0" t="0"/>
-            <wp:docPr descr="Figure 2: Estimated overall effects (dot) and 95% confidence intervals (error bars) of positive demand characteristics in a classic experimental setting (in-person studies testing positive effects with volunteer student samples) and an online worker setting (online studies testing positive effects with paid non-student samples)." title="" id="49" name="Picture"/>
+            <wp:docPr descr="Figure 2: Estimated overall effects (dot) and 95% confidence intervals (error bars) of positive demand characteristics in a classic experimental setting (in-person studies testing positive effects with volunteer student samples) and an online worker setting (online studies testing positive effects with paid non-student samples)." title="" id="50" name="Picture"/>
             <a:graphic>
               <a:graphicData uri="http://schemas.openxmlformats.org/drawingml/2006/picture">
                 <pic:pic>
                   <pic:nvPicPr>
-                    <pic:cNvPr descr="metaware_manuscript_files/figure-docx/predplot-1.png" id="50" name="Picture"/>
+                    <pic:cNvPr descr="metaware_manuscript_files/figure-docx/predplot-1.png" id="51" name="Picture"/>
                     <pic:cNvPicPr>
                       <a:picLocks noChangeArrowheads="1" noChangeAspect="1"/>
                     </pic:cNvPicPr>
                   </pic:nvPicPr>
                   <pic:blipFill>
-                    <a:blip r:embed="rId48"/>
+                    <a:blip r:embed="rId49"/>
                     <a:stretch>
                       <a:fillRect/>
                     </a:stretch>
@@ -6469,8 +6991,8 @@
       <w:pPr>
         <w:pStyle w:val="ImageCaption"/>
       </w:pPr>
-      <w:bookmarkStart w:id="51" w:name="fig:predplot"/>
-      <w:bookmarkEnd w:id="51"/>
+      <w:bookmarkStart w:id="52" w:name="fig:predplot"/>
+      <w:bookmarkEnd w:id="52"/>
       <w:r>
         <w:t xml:space="preserve">Figure 2: Estimated overall effects (dot) and 95% confidence intervals (error bars) of positive demand characteristics in a classic experimental setting (in-person studies testing positive effects with volunteer student samples) and an online worker setting (online studies testing positive effects with paid non-student samples).</w:t>
       </w:r>
@@ -6595,8 +7117,8 @@
         <w:t xml:space="preserve">).</w:t>
       </w:r>
     </w:p>
-    <w:bookmarkEnd w:id="52"/>
-    <w:bookmarkStart w:id="57" w:name="publication-bias-analyses-1"/>
+    <w:bookmarkEnd w:id="53"/>
+    <w:bookmarkStart w:id="58" w:name="publication-bias-analyses-1"/>
     <w:p>
       <w:pPr>
         <w:pStyle w:val="berschrift3"/>
@@ -6887,18 +7409,18 @@
           <wp:inline>
             <wp:extent cx="5963478" cy="3440468"/>
             <wp:effectExtent b="0" l="0" r="0" t="0"/>
-            <wp:docPr descr="Figure 3: Raw (Panel A) or aggregated (Panel B) effect sizes plotted against their corresponding standard errors." title="" id="54" name="Picture"/>
+            <wp:docPr descr="Figure 3: Raw (Panel A) or aggregated (Panel B) effect sizes plotted against their corresponding standard errors." title="" id="55" name="Picture"/>
             <a:graphic>
               <a:graphicData uri="http://schemas.openxmlformats.org/drawingml/2006/picture">
                 <pic:pic>
                   <pic:nvPicPr>
-                    <pic:cNvPr descr="metaware_manuscript_files/figure-docx/funnel-1.png" id="55" name="Picture"/>
+                    <pic:cNvPr descr="metaware_manuscript_files/figure-docx/funnel-1.png" id="56" name="Picture"/>
                     <pic:cNvPicPr>
                       <a:picLocks noChangeArrowheads="1" noChangeAspect="1"/>
                     </pic:cNvPicPr>
                   </pic:nvPicPr>
                   <pic:blipFill>
-                    <a:blip r:embed="rId53"/>
+                    <a:blip r:embed="rId54"/>
                     <a:stretch>
                       <a:fillRect/>
                     </a:stretch>
@@ -6929,15 +7451,15 @@
       <w:pPr>
         <w:pStyle w:val="ImageCaption"/>
       </w:pPr>
-      <w:bookmarkStart w:id="56" w:name="fig:funnel"/>
-      <w:bookmarkEnd w:id="56"/>
+      <w:bookmarkStart w:id="57" w:name="fig:funnel"/>
+      <w:bookmarkEnd w:id="57"/>
       <w:r>
         <w:t xml:space="preserve">Figure 3: Raw (Panel A) or aggregated (Panel B) effect sizes plotted against their corresponding standard errors.</w:t>
       </w:r>
     </w:p>
-    <w:bookmarkEnd w:id="57"/>
     <w:bookmarkEnd w:id="58"/>
-    <w:bookmarkStart w:id="59" w:name="discussion"/>
+    <w:bookmarkEnd w:id="59"/>
+    <w:bookmarkStart w:id="60" w:name="discussion"/>
     <w:p>
       <w:pPr>
         <w:pStyle w:val="berschrift2"/>
@@ -7081,9 +7603,9 @@
         <w:t xml:space="preserve">the communicated hypothesis (expectancy account). In other words, although we have preliminary evidence of contextual modifiers of demand effects, we still lack an explanation of why these contexts matter and how demand effects work more broadly. In Study 2, we begin investigating this outstanding issue through an extension of the meta-analysis.</w:t>
       </w:r>
     </w:p>
-    <w:bookmarkEnd w:id="59"/>
     <w:bookmarkEnd w:id="60"/>
-    <w:bookmarkStart w:id="61" w:name="general-discussion"/>
+    <w:bookmarkEnd w:id="61"/>
+    <w:bookmarkStart w:id="62" w:name="general-discussion"/>
     <w:p>
       <w:pPr>
         <w:pStyle w:val="berschrift1"/>
@@ -7339,8 +7861,8 @@
         <w:t xml:space="preserve">.</w:t>
       </w:r>
     </w:p>
-    <w:bookmarkEnd w:id="61"/>
-    <w:bookmarkStart w:id="137" w:name="references"/>
+    <w:bookmarkEnd w:id="62"/>
+    <w:bookmarkStart w:id="138" w:name="references"/>
     <w:p>
       <w:pPr>
         <w:pStyle w:val="berschrift1"/>
@@ -7357,8 +7879,8 @@
         <w:t xml:space="preserve">References marked with an asterisk indicate studies included in the meta-analysis.</w:t>
       </w:r>
     </w:p>
-    <w:bookmarkStart w:id="136" w:name="refs"/>
-    <w:bookmarkStart w:id="62" w:name="ref-allen2012demand"/>
+    <w:bookmarkStart w:id="137" w:name="refs"/>
+    <w:bookmarkStart w:id="63" w:name="ref-allen2012demand"/>
     <w:p>
       <w:pPr>
         <w:pStyle w:val="Literaturverzeichnis"/>
@@ -7402,8 +7924,8 @@
         <w:t xml:space="preserve">(2), 349–356.</w:t>
       </w:r>
     </w:p>
-    <w:bookmarkEnd w:id="62"/>
-    <w:bookmarkStart w:id="64" w:name="ref-R-papaja"/>
+    <w:bookmarkEnd w:id="63"/>
+    <w:bookmarkStart w:id="65" w:name="ref-R-papaja"/>
     <w:p>
       <w:pPr>
         <w:pStyle w:val="Literaturverzeichnis"/>
@@ -7504,7 +8026,7 @@
       <w:r>
         <w:t xml:space="preserve"> </w:t>
       </w:r>
-      <w:hyperlink r:id="rId63">
+      <w:hyperlink r:id="rId64">
         <w:r>
           <w:rPr>
             <w:rStyle w:val="Hyperlink"/>
@@ -7513,8 +8035,8 @@
         </w:r>
       </w:hyperlink>
     </w:p>
-    <w:bookmarkEnd w:id="64"/>
-    <w:bookmarkStart w:id="65" w:name="ref-barabasz1991effects"/>
+    <w:bookmarkEnd w:id="65"/>
+    <w:bookmarkStart w:id="66" w:name="ref-barabasz1991effects"/>
     <w:p>
       <w:pPr>
         <w:pStyle w:val="Literaturverzeichnis"/>
@@ -7558,8 +8080,8 @@
         <w:t xml:space="preserve">(1), 83–92.</w:t>
       </w:r>
     </w:p>
-    <w:bookmarkEnd w:id="65"/>
-    <w:bookmarkStart w:id="66" w:name="ref-R-lme4"/>
+    <w:bookmarkEnd w:id="66"/>
+    <w:bookmarkStart w:id="67" w:name="ref-R-lme4"/>
     <w:p>
       <w:pPr>
         <w:pStyle w:val="Literaturverzeichnis"/>
@@ -7603,8 +8125,8 @@
         <w:t xml:space="preserve">(1), 1–48.</w:t>
       </w:r>
     </w:p>
-    <w:bookmarkEnd w:id="66"/>
-    <w:bookmarkStart w:id="67" w:name="ref-boot2013pervasive"/>
+    <w:bookmarkEnd w:id="67"/>
+    <w:bookmarkStart w:id="68" w:name="ref-boot2013pervasive"/>
     <w:p>
       <w:pPr>
         <w:pStyle w:val="Literaturverzeichnis"/>
@@ -7639,8 +8161,8 @@
         <w:t xml:space="preserve">(4), 445–454.</w:t>
       </w:r>
     </w:p>
-    <w:bookmarkEnd w:id="67"/>
-    <w:bookmarkStart w:id="68" w:name="ref-borenstein2009effect"/>
+    <w:bookmarkEnd w:id="68"/>
+    <w:bookmarkStart w:id="69" w:name="ref-borenstein2009effect"/>
     <w:p>
       <w:pPr>
         <w:pStyle w:val="Literaturverzeichnis"/>
@@ -7665,8 +8187,8 @@
         <w:t xml:space="preserve">(pp. 221–235). New York, NY: Russell Sage Foundation.</w:t>
       </w:r>
     </w:p>
-    <w:bookmarkEnd w:id="68"/>
-    <w:bookmarkStart w:id="69" w:name="ref-borenstein2011introduction"/>
+    <w:bookmarkEnd w:id="69"/>
+    <w:bookmarkStart w:id="70" w:name="ref-borenstein2011introduction"/>
     <w:p>
       <w:pPr>
         <w:pStyle w:val="Literaturverzeichnis"/>
@@ -7688,8 +8210,8 @@
         <w:t xml:space="preserve">. John Wiley &amp; Sons.</w:t>
       </w:r>
     </w:p>
-    <w:bookmarkEnd w:id="69"/>
-    <w:bookmarkStart w:id="70" w:name="ref-busch2007follow"/>
+    <w:bookmarkEnd w:id="70"/>
+    <w:bookmarkStart w:id="71" w:name="ref-busch2007follow"/>
     <w:p>
       <w:pPr>
         <w:pStyle w:val="Literaturverzeichnis"/>
@@ -7733,8 +8255,8 @@
         <w:t xml:space="preserve">, 805–815.</w:t>
       </w:r>
     </w:p>
-    <w:bookmarkEnd w:id="70"/>
-    <w:bookmarkStart w:id="72" w:name="ref-R-weightr"/>
+    <w:bookmarkEnd w:id="71"/>
+    <w:bookmarkStart w:id="73" w:name="ref-R-weightr"/>
     <w:p>
       <w:pPr>
         <w:pStyle w:val="Literaturverzeichnis"/>
@@ -7758,7 +8280,7 @@
       <w:r>
         <w:t xml:space="preserve"> </w:t>
       </w:r>
-      <w:hyperlink r:id="rId71">
+      <w:hyperlink r:id="rId72">
         <w:r>
           <w:rPr>
             <w:rStyle w:val="Hyperlink"/>
@@ -7767,8 +8289,8 @@
         </w:r>
       </w:hyperlink>
     </w:p>
-    <w:bookmarkEnd w:id="72"/>
-    <w:bookmarkStart w:id="73" w:name="ref-cohen1988statistical"/>
+    <w:bookmarkEnd w:id="73"/>
+    <w:bookmarkStart w:id="74" w:name="ref-cohen1988statistical"/>
     <w:p>
       <w:pPr>
         <w:pStyle w:val="Literaturverzeichnis"/>
@@ -7793,8 +8315,8 @@
         <w:t xml:space="preserve">(Vol. 2). New York, NY: Lawrence Erlbaum Associates.</w:t>
       </w:r>
     </w:p>
-    <w:bookmarkEnd w:id="73"/>
-    <w:bookmarkStart w:id="74" w:name="ref-coles2022fact"/>
+    <w:bookmarkEnd w:id="74"/>
+    <w:bookmarkStart w:id="75" w:name="ref-coles2022fact"/>
     <w:p>
       <w:pPr>
         <w:pStyle w:val="Literaturverzeichnis"/>
@@ -7825,8 +8347,8 @@
         <w:t xml:space="preserve">.</w:t>
       </w:r>
     </w:p>
-    <w:bookmarkEnd w:id="74"/>
-    <w:bookmarkStart w:id="75" w:name="ref-cook1970demand"/>
+    <w:bookmarkEnd w:id="75"/>
+    <w:bookmarkStart w:id="76" w:name="ref-cook1970demand"/>
     <w:p>
       <w:pPr>
         <w:pStyle w:val="Literaturverzeichnis"/>
@@ -7861,8 +8383,8 @@
         <w:t xml:space="preserve">(3), 185–194.</w:t>
       </w:r>
     </w:p>
-    <w:bookmarkEnd w:id="75"/>
-    <w:bookmarkStart w:id="76" w:name="ref-corneille2022sixty"/>
+    <w:bookmarkEnd w:id="76"/>
+    <w:bookmarkStart w:id="77" w:name="ref-corneille2022sixty"/>
     <w:p>
       <w:pPr>
         <w:pStyle w:val="Literaturverzeichnis"/>
@@ -7884,8 +8406,8 @@
         <w:t xml:space="preserve">, 81–101.</w:t>
       </w:r>
     </w:p>
-    <w:bookmarkEnd w:id="76"/>
-    <w:bookmarkStart w:id="77" w:name="ref-cramer2004effect"/>
+    <w:bookmarkEnd w:id="77"/>
+    <w:bookmarkStart w:id="78" w:name="ref-cramer2004effect"/>
     <w:p>
       <w:pPr>
         <w:pStyle w:val="Literaturverzeichnis"/>
@@ -7929,8 +8451,8 @@
         <w:t xml:space="preserve">(1), 121–133.</w:t>
       </w:r>
     </w:p>
-    <w:bookmarkEnd w:id="77"/>
-    <w:bookmarkStart w:id="78" w:name="ref-cramer2005effect"/>
+    <w:bookmarkEnd w:id="78"/>
+    <w:bookmarkStart w:id="79" w:name="ref-cramer2005effect"/>
     <w:p>
       <w:pPr>
         <w:pStyle w:val="Literaturverzeichnis"/>
@@ -7974,8 +8496,8 @@
         <w:t xml:space="preserve">(1), 57–66.</w:t>
       </w:r>
     </w:p>
-    <w:bookmarkEnd w:id="78"/>
-    <w:bookmarkStart w:id="79" w:name="ref-cramer1995effect"/>
+    <w:bookmarkEnd w:id="79"/>
+    <w:bookmarkStart w:id="80" w:name="ref-cramer1995effect"/>
     <w:p>
       <w:pPr>
         <w:pStyle w:val="Literaturverzeichnis"/>
@@ -8019,8 +8541,8 @@
         <w:t xml:space="preserve">(3), 269–275.</w:t>
       </w:r>
     </w:p>
-    <w:bookmarkEnd w:id="79"/>
-    <w:bookmarkStart w:id="80" w:name="ref-downs1998feasibility"/>
+    <w:bookmarkEnd w:id="80"/>
+    <w:bookmarkStart w:id="81" w:name="ref-downs1998feasibility"/>
     <w:p>
       <w:pPr>
         <w:pStyle w:val="Literaturverzeichnis"/>
@@ -8055,8 +8577,8 @@
         <w:t xml:space="preserve">(6), 377–384.</w:t>
       </w:r>
     </w:p>
-    <w:bookmarkEnd w:id="80"/>
-    <w:bookmarkStart w:id="81" w:name="ref-drevon2017intercoder"/>
+    <w:bookmarkEnd w:id="81"/>
+    <w:bookmarkStart w:id="82" w:name="ref-drevon2017intercoder"/>
     <w:p>
       <w:pPr>
         <w:pStyle w:val="Literaturverzeichnis"/>
@@ -8091,8 +8613,8 @@
         <w:t xml:space="preserve">(2), 323–339.</w:t>
       </w:r>
     </w:p>
-    <w:bookmarkEnd w:id="81"/>
-    <w:bookmarkStart w:id="82" w:name="ref-durgin2012social"/>
+    <w:bookmarkEnd w:id="82"/>
+    <w:bookmarkStart w:id="83" w:name="ref-durgin2012social"/>
     <w:p>
       <w:pPr>
         <w:pStyle w:val="Literaturverzeichnis"/>
@@ -8136,8 +8658,8 @@
         <w:t xml:space="preserve">(6), 1582.</w:t>
       </w:r>
     </w:p>
-    <w:bookmarkEnd w:id="82"/>
-    <w:bookmarkStart w:id="83" w:name="ref-dweck2012implicit"/>
+    <w:bookmarkEnd w:id="83"/>
+    <w:bookmarkStart w:id="84" w:name="ref-dweck2012implicit"/>
     <w:p>
       <w:pPr>
         <w:pStyle w:val="Literaturverzeichnis"/>
@@ -8162,8 +8684,8 @@
         <w:t xml:space="preserve">(Vol. 2, pp. 43–61). London: SAGE Publications Ltd.</w:t>
       </w:r>
     </w:p>
-    <w:bookmarkEnd w:id="83"/>
-    <w:bookmarkStart w:id="84" w:name="ref-earn1979experimental"/>
+    <w:bookmarkEnd w:id="84"/>
+    <w:bookmarkStart w:id="85" w:name="ref-earn1979experimental"/>
     <w:p>
       <w:pPr>
         <w:pStyle w:val="Literaturverzeichnis"/>
@@ -8197,8 +8719,8 @@
         <w:t xml:space="preserve">(PhD thesis).</w:t>
       </w:r>
     </w:p>
-    <w:bookmarkEnd w:id="84"/>
-    <w:bookmarkStart w:id="85" w:name="ref-fillenbaun1970more"/>
+    <w:bookmarkEnd w:id="85"/>
+    <w:bookmarkStart w:id="86" w:name="ref-fillenbaun1970more"/>
     <w:p>
       <w:pPr>
         <w:pStyle w:val="Literaturverzeichnis"/>
@@ -8233,8 +8755,8 @@
         <w:t xml:space="preserve">(1), 43–51.</w:t>
       </w:r>
     </w:p>
-    <w:bookmarkEnd w:id="85"/>
-    <w:bookmarkStart w:id="86" w:name="ref-franco2014publication"/>
+    <w:bookmarkEnd w:id="86"/>
+    <w:bookmarkStart w:id="87" w:name="ref-franco2014publication"/>
     <w:p>
       <w:pPr>
         <w:pStyle w:val="Literaturverzeichnis"/>
@@ -8269,8 +8791,8 @@
         <w:t xml:space="preserve">(6203), 1502–1505.</w:t>
       </w:r>
     </w:p>
-    <w:bookmarkEnd w:id="86"/>
-    <w:bookmarkStart w:id="87" w:name="ref-frank2023experimentology"/>
+    <w:bookmarkEnd w:id="87"/>
+    <w:bookmarkStart w:id="88" w:name="ref-frank2023experimentology"/>
     <w:p>
       <w:pPr>
         <w:pStyle w:val="Literaturverzeichnis"/>
@@ -8292,8 +8814,8 @@
         <w:t xml:space="preserve">. Boston, MA: MIT Press.</w:t>
       </w:r>
     </w:p>
-    <w:bookmarkEnd w:id="87"/>
-    <w:bookmarkStart w:id="88" w:name="ref-hayes1967two"/>
+    <w:bookmarkEnd w:id="88"/>
+    <w:bookmarkStart w:id="89" w:name="ref-hayes1967two"/>
     <w:p>
       <w:pPr>
         <w:pStyle w:val="Literaturverzeichnis"/>
@@ -8328,8 +8850,8 @@
         <w:t xml:space="preserve">(11), 556–558.</w:t>
       </w:r>
     </w:p>
-    <w:bookmarkEnd w:id="88"/>
-    <w:bookmarkStart w:id="89" w:name="ref-hoogeveen2018did"/>
+    <w:bookmarkEnd w:id="89"/>
+    <w:bookmarkStart w:id="90" w:name="ref-hoogeveen2018did"/>
     <w:p>
       <w:pPr>
         <w:pStyle w:val="Literaturverzeichnis"/>
@@ -8373,8 +8895,8 @@
         <w:t xml:space="preserve">(11), 1720–1733.</w:t>
       </w:r>
     </w:p>
-    <w:bookmarkEnd w:id="89"/>
-    <w:bookmarkStart w:id="90" w:name="ref-isager2022student"/>
+    <w:bookmarkEnd w:id="90"/>
+    <w:bookmarkStart w:id="91" w:name="ref-isager2022student"/>
     <w:p>
       <w:pPr>
         <w:pStyle w:val="Literaturverzeichnis"/>
@@ -8405,8 +8927,8 @@
         <w:t xml:space="preserve">.</w:t>
       </w:r>
     </w:p>
-    <w:bookmarkEnd w:id="90"/>
-    <w:bookmarkStart w:id="91" w:name="ref-johnson2021toward"/>
+    <w:bookmarkEnd w:id="91"/>
+    <w:bookmarkStart w:id="92" w:name="ref-johnson2021toward"/>
     <w:p>
       <w:pPr>
         <w:pStyle w:val="Literaturverzeichnis"/>
@@ -8441,8 +8963,8 @@
         <w:t xml:space="preserve">(1), 1–15.</w:t>
       </w:r>
     </w:p>
-    <w:bookmarkEnd w:id="91"/>
-    <w:bookmarkStart w:id="92" w:name="ref-kanter2004experimental"/>
+    <w:bookmarkEnd w:id="92"/>
+    <w:bookmarkStart w:id="93" w:name="ref-kanter2004experimental"/>
     <w:p>
       <w:pPr>
         <w:pStyle w:val="Literaturverzeichnis"/>
@@ -8486,8 +9008,8 @@
         <w:t xml:space="preserve">, 229–239.</w:t>
       </w:r>
     </w:p>
-    <w:bookmarkEnd w:id="92"/>
-    <w:bookmarkStart w:id="93" w:name="ref-kenealy1988validation"/>
+    <w:bookmarkEnd w:id="93"/>
+    <w:bookmarkStart w:id="94" w:name="ref-kenealy1988validation"/>
     <w:p>
       <w:pPr>
         <w:pStyle w:val="Literaturverzeichnis"/>
@@ -8531,8 +9053,8 @@
         <w:t xml:space="preserve">(1), 41–48.</w:t>
       </w:r>
     </w:p>
-    <w:bookmarkEnd w:id="93"/>
-    <w:bookmarkStart w:id="94" w:name="ref-kersbergen2019hypothesis"/>
+    <w:bookmarkEnd w:id="94"/>
+    <w:bookmarkStart w:id="95" w:name="ref-kersbergen2019hypothesis"/>
     <w:p>
       <w:pPr>
         <w:pStyle w:val="Literaturverzeichnis"/>
@@ -8576,8 +9098,8 @@
         <w:t xml:space="preserve">, 104318.</w:t>
       </w:r>
     </w:p>
-    <w:bookmarkEnd w:id="94"/>
-    <w:bookmarkStart w:id="95" w:name="ref-kube2021beliefs"/>
+    <w:bookmarkEnd w:id="95"/>
+    <w:bookmarkStart w:id="96" w:name="ref-kube2021beliefs"/>
     <w:p>
       <w:pPr>
         <w:pStyle w:val="Literaturverzeichnis"/>
@@ -8612,8 +9134,8 @@
         <w:t xml:space="preserve">(2), 247–274.</w:t>
       </w:r>
     </w:p>
-    <w:bookmarkEnd w:id="95"/>
-    <w:bookmarkStart w:id="96" w:name="ref-lamberth1971similarity"/>
+    <w:bookmarkEnd w:id="96"/>
+    <w:bookmarkStart w:id="97" w:name="ref-lamberth1971similarity"/>
     <w:p>
       <w:pPr>
         <w:pStyle w:val="Literaturverzeichnis"/>
@@ -8657,8 +9179,8 @@
         <w:t xml:space="preserve">(2), 77–91.</w:t>
       </w:r>
     </w:p>
-    <w:bookmarkEnd w:id="96"/>
-    <w:bookmarkStart w:id="97" w:name="ref-lana1971subject"/>
+    <w:bookmarkEnd w:id="97"/>
+    <w:bookmarkStart w:id="98" w:name="ref-lana1971subject"/>
     <w:p>
       <w:pPr>
         <w:pStyle w:val="Literaturverzeichnis"/>
@@ -8702,8 +9224,8 @@
         <w:t xml:space="preserve">(2), 136.</w:t>
       </w:r>
     </w:p>
-    <w:bookmarkEnd w:id="97"/>
-    <w:bookmarkStart w:id="98" w:name="ref-lovakov2021empirically"/>
+    <w:bookmarkEnd w:id="98"/>
+    <w:bookmarkStart w:id="99" w:name="ref-lovakov2021empirically"/>
     <w:p>
       <w:pPr>
         <w:pStyle w:val="Literaturverzeichnis"/>
@@ -8738,8 +9260,8 @@
         <w:t xml:space="preserve">(3), 485–504.</w:t>
       </w:r>
     </w:p>
-    <w:bookmarkEnd w:id="98"/>
-    <w:bookmarkStart w:id="100" w:name="ref-R-performance"/>
+    <w:bookmarkEnd w:id="99"/>
+    <w:bookmarkStart w:id="101" w:name="ref-R-performance"/>
     <w:p>
       <w:pPr>
         <w:pStyle w:val="Literaturverzeichnis"/>
@@ -8797,7 +9319,7 @@
       <w:r>
         <w:t xml:space="preserve"> </w:t>
       </w:r>
-      <w:hyperlink r:id="rId99">
+      <w:hyperlink r:id="rId100">
         <w:r>
           <w:rPr>
             <w:rStyle w:val="Hyperlink"/>
@@ -8806,8 +9328,8 @@
         </w:r>
       </w:hyperlink>
     </w:p>
-    <w:bookmarkEnd w:id="100"/>
-    <w:bookmarkStart w:id="101" w:name="ref-martin2018attention"/>
+    <w:bookmarkEnd w:id="101"/>
+    <w:bookmarkStart w:id="102" w:name="ref-martin2018attention"/>
     <w:p>
       <w:pPr>
         <w:pStyle w:val="Literaturverzeichnis"/>
@@ -8851,8 +9373,8 @@
         <w:t xml:space="preserve">(4), 700–707.</w:t>
       </w:r>
     </w:p>
-    <w:bookmarkEnd w:id="101"/>
-    <w:bookmarkStart w:id="102" w:name="ref-masling1966role"/>
+    <w:bookmarkEnd w:id="102"/>
+    <w:bookmarkStart w:id="103" w:name="ref-masling1966role"/>
     <w:p>
       <w:pPr>
         <w:pStyle w:val="Literaturverzeichnis"/>
@@ -8887,8 +9409,8 @@
         <w:t xml:space="preserve">, 67–103.</w:t>
       </w:r>
     </w:p>
-    <w:bookmarkEnd w:id="102"/>
-    <w:bookmarkStart w:id="103" w:name="ref-mcginley1975subject"/>
+    <w:bookmarkEnd w:id="103"/>
+    <w:bookmarkStart w:id="104" w:name="ref-mcginley1975subject"/>
     <w:p>
       <w:pPr>
         <w:pStyle w:val="Literaturverzeichnis"/>
@@ -8932,8 +9454,8 @@
         <w:t xml:space="preserve">(1), 267–278.</w:t>
       </w:r>
     </w:p>
-    <w:bookmarkEnd w:id="103"/>
-    <w:bookmarkStart w:id="104" w:name="ref-mcglynn1972experimental"/>
+    <w:bookmarkEnd w:id="104"/>
+    <w:bookmarkStart w:id="105" w:name="ref-mcglynn1972experimental"/>
     <w:p>
       <w:pPr>
         <w:pStyle w:val="Literaturverzeichnis"/>
@@ -8964,8 +9486,8 @@
         <w:t xml:space="preserve">.</w:t>
       </w:r>
     </w:p>
-    <w:bookmarkEnd w:id="104"/>
-    <w:bookmarkStart w:id="105" w:name="ref-mummolo2019demand"/>
+    <w:bookmarkEnd w:id="105"/>
+    <w:bookmarkStart w:id="106" w:name="ref-mummolo2019demand"/>
     <w:p>
       <w:pPr>
         <w:pStyle w:val="Literaturverzeichnis"/>
@@ -9009,8 +9531,8 @@
         <w:t xml:space="preserve">(2), 517–529.</w:t>
       </w:r>
     </w:p>
-    <w:bookmarkEnd w:id="105"/>
-    <w:bookmarkStart w:id="106" w:name="ref-orne1959nature"/>
+    <w:bookmarkEnd w:id="106"/>
+    <w:bookmarkStart w:id="107" w:name="ref-orne1959nature"/>
     <w:p>
       <w:pPr>
         <w:pStyle w:val="Literaturverzeichnis"/>
@@ -9045,8 +9567,8 @@
         <w:t xml:space="preserve">(3), 277–299.</w:t>
       </w:r>
     </w:p>
-    <w:bookmarkEnd w:id="106"/>
-    <w:bookmarkStart w:id="107" w:name="ref-orne1962social"/>
+    <w:bookmarkEnd w:id="107"/>
+    <w:bookmarkStart w:id="108" w:name="ref-orne1962social"/>
     <w:p>
       <w:pPr>
         <w:pStyle w:val="Literaturverzeichnis"/>
@@ -9081,8 +9603,8 @@
         <w:t xml:space="preserve">(11), 776–783.</w:t>
       </w:r>
     </w:p>
-    <w:bookmarkEnd w:id="107"/>
-    <w:bookmarkStart w:id="108" w:name="ref-orne1969demand"/>
+    <w:bookmarkEnd w:id="108"/>
+    <w:bookmarkStart w:id="109" w:name="ref-orne1969demand"/>
     <w:p>
       <w:pPr>
         <w:pStyle w:val="Literaturverzeichnis"/>
@@ -9107,8 +9629,8 @@
         <w:t xml:space="preserve">(pp. 143–179). New York, NY: Academic Press.</w:t>
       </w:r>
     </w:p>
-    <w:bookmarkEnd w:id="108"/>
-    <w:bookmarkStart w:id="109" w:name="ref-orne1964contribution"/>
+    <w:bookmarkEnd w:id="109"/>
+    <w:bookmarkStart w:id="110" w:name="ref-orne1964contribution"/>
     <w:p>
       <w:pPr>
         <w:pStyle w:val="Literaturverzeichnis"/>
@@ -9152,8 +9674,8 @@
         <w:t xml:space="preserve">(1), 3.</w:t>
       </w:r>
     </w:p>
-    <w:bookmarkEnd w:id="109"/>
-    <w:bookmarkStart w:id="110" w:name="ref-perry1978demand"/>
+    <w:bookmarkEnd w:id="110"/>
+    <w:bookmarkStart w:id="111" w:name="ref-perry1978demand"/>
     <w:p>
       <w:pPr>
         <w:pStyle w:val="Literaturverzeichnis"/>
@@ -9197,8 +9719,8 @@
         <w:t xml:space="preserve">(2), 265–275.</w:t>
       </w:r>
     </w:p>
-    <w:bookmarkEnd w:id="110"/>
-    <w:bookmarkStart w:id="111" w:name="ref-polivy1980laboratory"/>
+    <w:bookmarkEnd w:id="111"/>
+    <w:bookmarkStart w:id="112" w:name="ref-polivy1980laboratory"/>
     <w:p>
       <w:pPr>
         <w:pStyle w:val="Literaturverzeichnis"/>
@@ -9242,8 +9764,8 @@
         <w:t xml:space="preserve">(2), 286.</w:t>
       </w:r>
     </w:p>
-    <w:bookmarkEnd w:id="111"/>
-    <w:bookmarkStart w:id="112" w:name="ref-pustejovsky2018small"/>
+    <w:bookmarkEnd w:id="112"/>
+    <w:bookmarkStart w:id="113" w:name="ref-pustejovsky2018small"/>
     <w:p>
       <w:pPr>
         <w:pStyle w:val="Literaturverzeichnis"/>
@@ -9278,8 +9800,8 @@
         <w:t xml:space="preserve">(4), 672–683.</w:t>
       </w:r>
     </w:p>
-    <w:bookmarkEnd w:id="112"/>
-    <w:bookmarkStart w:id="114" w:name="ref-R-base"/>
+    <w:bookmarkEnd w:id="113"/>
+    <w:bookmarkStart w:id="115" w:name="ref-R-base"/>
     <w:p>
       <w:pPr>
         <w:pStyle w:val="Literaturverzeichnis"/>
@@ -9303,7 +9825,7 @@
       <w:r>
         <w:t xml:space="preserve"> </w:t>
       </w:r>
-      <w:hyperlink r:id="rId113">
+      <w:hyperlink r:id="rId114">
         <w:r>
           <w:rPr>
             <w:rStyle w:val="Hyperlink"/>
@@ -9312,8 +9834,8 @@
         </w:r>
       </w:hyperlink>
     </w:p>
-    <w:bookmarkEnd w:id="114"/>
-    <w:bookmarkStart w:id="115" w:name="ref-riecken1962program"/>
+    <w:bookmarkEnd w:id="115"/>
+    <w:bookmarkStart w:id="116" w:name="ref-riecken1962program"/>
     <w:p>
       <w:pPr>
         <w:pStyle w:val="Literaturverzeichnis"/>
@@ -9338,8 +9860,8 @@
         <w:t xml:space="preserve">(Vol. 2, pp. 25–41). New York, NY: Pergamon Press.</w:t>
       </w:r>
     </w:p>
-    <w:bookmarkEnd w:id="115"/>
-    <w:bookmarkStart w:id="116" w:name="ref-rodgers2021evaluating"/>
+    <w:bookmarkEnd w:id="116"/>
+    <w:bookmarkStart w:id="117" w:name="ref-rodgers2021evaluating"/>
     <w:p>
       <w:pPr>
         <w:pStyle w:val="Literaturverzeichnis"/>
@@ -9374,8 +9896,8 @@
         <w:t xml:space="preserve">(2), 141.</w:t>
       </w:r>
     </w:p>
-    <w:bookmarkEnd w:id="116"/>
-    <w:bookmarkStart w:id="117" w:name="ref-rose2014choice"/>
+    <w:bookmarkEnd w:id="117"/>
+    <w:bookmarkStart w:id="118" w:name="ref-rose2014choice"/>
     <w:p>
       <w:pPr>
         <w:pStyle w:val="Literaturverzeichnis"/>
@@ -9419,8 +9941,8 @@
         <w:t xml:space="preserve">(1), 1–10.</w:t>
       </w:r>
     </w:p>
-    <w:bookmarkEnd w:id="117"/>
-    <w:bookmarkStart w:id="118" w:name="ref-rosenberg1969conditions"/>
+    <w:bookmarkEnd w:id="118"/>
+    <w:bookmarkStart w:id="119" w:name="ref-rosenberg1969conditions"/>
     <w:p>
       <w:pPr>
         <w:pStyle w:val="Literaturverzeichnis"/>
@@ -9445,8 +9967,8 @@
         <w:t xml:space="preserve">(pp. 280–350). New York, NY: Academic Press.</w:t>
       </w:r>
     </w:p>
-    <w:bookmarkEnd w:id="118"/>
-    <w:bookmarkStart w:id="119" w:name="ref-rosnow1973mediation"/>
+    <w:bookmarkEnd w:id="119"/>
+    <w:bookmarkStart w:id="120" w:name="ref-rosnow1973mediation"/>
     <w:p>
       <w:pPr>
         <w:pStyle w:val="Literaturverzeichnis"/>
@@ -9481,8 +10003,8 @@
         <w:t xml:space="preserve">(3), 181–201.</w:t>
       </w:r>
     </w:p>
-    <w:bookmarkEnd w:id="119"/>
-    <w:bookmarkStart w:id="120" w:name="ref-rosnow1997people"/>
+    <w:bookmarkEnd w:id="120"/>
+    <w:bookmarkStart w:id="121" w:name="ref-rosnow1997people"/>
     <w:p>
       <w:pPr>
         <w:pStyle w:val="Literaturverzeichnis"/>
@@ -9504,8 +10026,8 @@
         <w:t xml:space="preserve">. New York, NY: Freeman.</w:t>
       </w:r>
     </w:p>
-    <w:bookmarkEnd w:id="120"/>
-    <w:bookmarkStart w:id="121" w:name="ref-schardt2007utilization"/>
+    <w:bookmarkEnd w:id="121"/>
+    <w:bookmarkStart w:id="122" w:name="ref-schardt2007utilization"/>
     <w:p>
       <w:pPr>
         <w:pStyle w:val="Literaturverzeichnis"/>
@@ -9540,8 +10062,8 @@
         <w:t xml:space="preserve">(1), 1–6.</w:t>
       </w:r>
     </w:p>
-    <w:bookmarkEnd w:id="121"/>
-    <w:bookmarkStart w:id="122" w:name="ref-schauer1969demand"/>
+    <w:bookmarkEnd w:id="122"/>
+    <w:bookmarkStart w:id="123" w:name="ref-schauer1969demand"/>
     <w:p>
       <w:pPr>
         <w:pStyle w:val="Literaturverzeichnis"/>
@@ -9575,8 +10097,8 @@
         <w:t xml:space="preserve">(PhD thesis).</w:t>
       </w:r>
     </w:p>
-    <w:bookmarkEnd w:id="122"/>
-    <w:bookmarkStart w:id="123" w:name="ref-sharpe2016frightened"/>
+    <w:bookmarkEnd w:id="123"/>
+    <w:bookmarkStart w:id="124" w:name="ref-sharpe2016frightened"/>
     <w:p>
       <w:pPr>
         <w:pStyle w:val="Literaturverzeichnis"/>
@@ -9611,8 +10133,8 @@
         <w:t xml:space="preserve">(4), 349–368.</w:t>
       </w:r>
     </w:p>
-    <w:bookmarkEnd w:id="123"/>
-    <w:bookmarkStart w:id="124" w:name="ref-siegel1982influence"/>
+    <w:bookmarkEnd w:id="124"/>
+    <w:bookmarkStart w:id="125" w:name="ref-siegel1982influence"/>
     <w:p>
       <w:pPr>
         <w:pStyle w:val="Literaturverzeichnis"/>
@@ -9656,8 +10178,8 @@
         <w:t xml:space="preserve">, 179–185.</w:t>
       </w:r>
     </w:p>
-    <w:bookmarkEnd w:id="124"/>
-    <w:bookmarkStart w:id="125" w:name="ref-sigall1970cooperative"/>
+    <w:bookmarkEnd w:id="125"/>
+    <w:bookmarkStart w:id="126" w:name="ref-sigall1970cooperative"/>
     <w:p>
       <w:pPr>
         <w:pStyle w:val="Literaturverzeichnis"/>
@@ -9692,8 +10214,8 @@
         <w:t xml:space="preserve">(1), 1–10.</w:t>
       </w:r>
     </w:p>
-    <w:bookmarkEnd w:id="125"/>
-    <w:bookmarkStart w:id="126" w:name="ref-silverman1965demand"/>
+    <w:bookmarkEnd w:id="126"/>
+    <w:bookmarkStart w:id="127" w:name="ref-silverman1965demand"/>
     <w:p>
       <w:pPr>
         <w:pStyle w:val="Literaturverzeichnis"/>
@@ -9728,8 +10250,8 @@
         <w:t xml:space="preserve">(6), 882.</w:t>
       </w:r>
     </w:p>
-    <w:bookmarkEnd w:id="126"/>
-    <w:bookmarkStart w:id="127" w:name="ref-smith1986influence"/>
+    <w:bookmarkEnd w:id="127"/>
+    <w:bookmarkStart w:id="128" w:name="ref-smith1986influence"/>
     <w:p>
       <w:pPr>
         <w:pStyle w:val="Literaturverzeichnis"/>
@@ -9773,8 +10295,8 @@
         <w:t xml:space="preserve">(3), 289–297.</w:t>
       </w:r>
     </w:p>
-    <w:bookmarkEnd w:id="127"/>
-    <w:bookmarkStart w:id="128" w:name="ref-standing2008demonstration"/>
+    <w:bookmarkEnd w:id="128"/>
+    <w:bookmarkStart w:id="129" w:name="ref-standing2008demonstration"/>
     <w:p>
       <w:pPr>
         <w:pStyle w:val="Literaturverzeichnis"/>
@@ -9818,8 +10340,8 @@
         <w:t xml:space="preserve">(3), 553–566.</w:t>
       </w:r>
     </w:p>
-    <w:bookmarkEnd w:id="128"/>
-    <w:bookmarkStart w:id="129" w:name="ref-stanley2014meta"/>
+    <w:bookmarkEnd w:id="129"/>
+    <w:bookmarkStart w:id="130" w:name="ref-stanley2014meta"/>
     <w:p>
       <w:pPr>
         <w:pStyle w:val="Literaturverzeichnis"/>
@@ -9854,8 +10376,8 @@
         <w:t xml:space="preserve">(1), 60–78.</w:t>
       </w:r>
     </w:p>
-    <w:bookmarkEnd w:id="129"/>
-    <w:bookmarkStart w:id="130" w:name="ref-strohmetz2008research"/>
+    <w:bookmarkEnd w:id="130"/>
+    <w:bookmarkStart w:id="131" w:name="ref-strohmetz2008research"/>
     <w:p>
       <w:pPr>
         <w:pStyle w:val="Literaturverzeichnis"/>
@@ -9890,8 +10412,8 @@
         <w:t xml:space="preserve">(2), 861–877.</w:t>
       </w:r>
     </w:p>
-    <w:bookmarkEnd w:id="130"/>
-    <w:bookmarkStart w:id="131" w:name="ref-terhune2006induction"/>
+    <w:bookmarkEnd w:id="131"/>
+    <w:bookmarkStart w:id="132" w:name="ref-terhune2006induction"/>
     <w:p>
       <w:pPr>
         <w:pStyle w:val="Literaturverzeichnis"/>
@@ -9935,8 +10457,8 @@
         <w:t xml:space="preserve">(6), 415–421.</w:t>
       </w:r>
     </w:p>
-    <w:bookmarkEnd w:id="131"/>
-    <w:bookmarkStart w:id="132" w:name="ref-veitch1991demand"/>
+    <w:bookmarkEnd w:id="132"/>
+    <w:bookmarkStart w:id="133" w:name="ref-veitch1991demand"/>
     <w:p>
       <w:pPr>
         <w:pStyle w:val="Literaturverzeichnis"/>
@@ -9980,8 +10502,8 @@
         <w:t xml:space="preserve">(1), 87–95.</w:t>
       </w:r>
     </w:p>
-    <w:bookmarkEnd w:id="132"/>
-    <w:bookmarkStart w:id="133" w:name="ref-verpaelst2007demand"/>
+    <w:bookmarkEnd w:id="133"/>
+    <w:bookmarkStart w:id="134" w:name="ref-verpaelst2007demand"/>
     <w:p>
       <w:pPr>
         <w:pStyle w:val="Literaturverzeichnis"/>
@@ -10025,8 +10547,8 @@
         <w:t xml:space="preserve">(1), 153–154.</w:t>
       </w:r>
     </w:p>
-    <w:bookmarkEnd w:id="133"/>
-    <w:bookmarkStart w:id="134" w:name="ref-vevea1995general"/>
+    <w:bookmarkEnd w:id="134"/>
+    <w:bookmarkStart w:id="135" w:name="ref-vevea1995general"/>
     <w:p>
       <w:pPr>
         <w:pStyle w:val="Literaturverzeichnis"/>
@@ -10061,8 +10583,8 @@
         <w:t xml:space="preserve">(3), 419–435.</w:t>
       </w:r>
     </w:p>
-    <w:bookmarkEnd w:id="134"/>
-    <w:bookmarkStart w:id="135" w:name="ref-R-metafor"/>
+    <w:bookmarkEnd w:id="135"/>
+    <w:bookmarkStart w:id="136" w:name="ref-R-metafor"/>
     <w:p>
       <w:pPr>
         <w:pStyle w:val="Literaturverzeichnis"/>
@@ -10121,9 +10643,9 @@
         <w:t xml:space="preserve">(3), 1–48.</w:t>
       </w:r>
     </w:p>
-    <w:bookmarkEnd w:id="135"/>
     <w:bookmarkEnd w:id="136"/>
     <w:bookmarkEnd w:id="137"/>
+    <w:bookmarkEnd w:id="138"/>
     <w:sectPr>
       <w:headerReference r:id="rId9" w:type="even"/>
       <w:headerReference r:id="rId11" w:type="default"/>

</xml_diff>

<commit_message>
Three way interaction is now in
</commit_message>
<xml_diff>
--- a/metaware_manuscript.docx
+++ b/metaware_manuscript.docx
@@ -7,7 +7,43 @@
         <w:pStyle w:val="Titel"/>
       </w:pPr>
       <w:r>
-        <w:t xml:space="preserve">Demand</w:t>
+        <w:t xml:space="preserve">A</w:t>
+      </w:r>
+      <w:r>
+        <w:t xml:space="preserve"> </w:t>
+      </w:r>
+      <w:r>
+        <w:t xml:space="preserve">demanding</w:t>
+      </w:r>
+      <w:r>
+        <w:t xml:space="preserve"> </w:t>
+      </w:r>
+      <w:r>
+        <w:t xml:space="preserve">problem:</w:t>
+      </w:r>
+      <w:r>
+        <w:t xml:space="preserve"> </w:t>
+      </w:r>
+      <w:r>
+        <w:t xml:space="preserve">Meta-analysis</w:t>
+      </w:r>
+      <w:r>
+        <w:t xml:space="preserve"> </w:t>
+      </w:r>
+      <w:r>
+        <w:t xml:space="preserve">suggests</w:t>
+      </w:r>
+      <w:r>
+        <w:t xml:space="preserve"> </w:t>
+      </w:r>
+      <w:r>
+        <w:t xml:space="preserve">that</w:t>
+      </w:r>
+      <w:r>
+        <w:t xml:space="preserve"> </w:t>
+      </w:r>
+      <w:r>
+        <w:t xml:space="preserve">demand</w:t>
       </w:r>
       <w:r>
         <w:t xml:space="preserve"> </w:t>
@@ -25,18 +61,6 @@
         <w:t xml:space="preserve"> </w:t>
       </w:r>
       <w:r>
-        <w:t xml:space="preserve">potentially</w:t>
-      </w:r>
-      <w:r>
-        <w:t xml:space="preserve"> </w:t>
-      </w:r>
-      <w:r>
-        <w:t xml:space="preserve">powerful</w:t>
-      </w:r>
-      <w:r>
-        <w:t xml:space="preserve"> </w:t>
-      </w:r>
-      <w:r>
         <w:t xml:space="preserve">effects</w:t>
       </w:r>
       <w:r>
@@ -49,13 +73,25 @@
         <w:t xml:space="preserve"> </w:t>
       </w:r>
       <w:r>
-        <w:t xml:space="preserve">are</w:t>
-      </w:r>
-      <w:r>
-        <w:t xml:space="preserve"> </w:t>
-      </w:r>
-      <w:r>
-        <w:t xml:space="preserve">unreliable</w:t>
+        <w:t xml:space="preserve">can</w:t>
+      </w:r>
+      <w:r>
+        <w:t xml:space="preserve"> </w:t>
+      </w:r>
+      <w:r>
+        <w:t xml:space="preserve">be</w:t>
+      </w:r>
+      <w:r>
+        <w:t xml:space="preserve"> </w:t>
+      </w:r>
+      <w:r>
+        <w:t xml:space="preserve">powerful,</w:t>
+      </w:r>
+      <w:r>
+        <w:t xml:space="preserve"> </w:t>
+      </w:r>
+      <w:r>
+        <w:t xml:space="preserve">unreliable,</w:t>
       </w:r>
       <w:r>
         <w:t xml:space="preserve"> </w:t>
@@ -79,55 +115,7 @@
         <w:t xml:space="preserve"> </w:t>
       </w:r>
       <w:r>
-        <w:t xml:space="preserve">explain:</w:t>
-      </w:r>
-      <w:r>
-        <w:t xml:space="preserve"> </w:t>
-      </w:r>
-      <w:r>
-        <w:t xml:space="preserve">A</w:t>
-      </w:r>
-      <w:r>
-        <w:t xml:space="preserve"> </w:t>
-      </w:r>
-      <w:r>
-        <w:t xml:space="preserve">meta-analysis</w:t>
-      </w:r>
-      <w:r>
-        <w:t xml:space="preserve"> </w:t>
-      </w:r>
-      <w:r>
-        <w:t xml:space="preserve">of</w:t>
-      </w:r>
-      <w:r>
-        <w:t xml:space="preserve"> </w:t>
-      </w:r>
-      <w:r>
-        <w:t xml:space="preserve">manipulations</w:t>
-      </w:r>
-      <w:r>
-        <w:t xml:space="preserve"> </w:t>
-      </w:r>
-      <w:r>
-        <w:t xml:space="preserve">of</w:t>
-      </w:r>
-      <w:r>
-        <w:t xml:space="preserve"> </w:t>
-      </w:r>
-      <w:r>
-        <w:t xml:space="preserve">explicit</w:t>
-      </w:r>
-      <w:r>
-        <w:t xml:space="preserve"> </w:t>
-      </w:r>
-      <w:r>
-        <w:t xml:space="preserve">hypothesis</w:t>
-      </w:r>
-      <w:r>
-        <w:t xml:space="preserve"> </w:t>
-      </w:r>
-      <w:r>
-        <w:t xml:space="preserve">cues</w:t>
+        <w:t xml:space="preserve">explain</w:t>
       </w:r>
     </w:p>
     <w:p>
@@ -386,7 +374,7 @@
         <w:pStyle w:val="h1-pagebreak"/>
       </w:pPr>
       <w:r>
-        <w:t xml:space="preserve">Demand characteristics exert potentially powerful effects that are unreliable and difficult to explain: A meta-analysis of manipulations of explicit hypothesis cues</w:t>
+        <w:t xml:space="preserve">A demanding problem: Meta-analysis suggests that demand characteristics exert effects that can be powerful, unreliable, and difficult to explain</w:t>
       </w:r>
     </w:p>
     <w:p>
@@ -584,10 +572,10 @@
         <w:t xml:space="preserve"> </w:t>
       </w:r>
       <w:r>
-        <w:t xml:space="preserve">(Corneille &amp; Lush, 2022)</w:t>
-      </w:r>
-      <w:r>
-        <w:t xml:space="preserve">. We mention this receptivity moderator for the sake of comprehensiveness, but will not discuss it further.</w:t>
+        <w:t xml:space="preserve">(Corneille &amp; Lush, 2023)</w:t>
+      </w:r>
+      <w:r>
+        <w:t xml:space="preserve">.</w:t>
       </w:r>
     </w:p>
     <w:p>
@@ -679,7 +667,7 @@
         <w:t xml:space="preserve"> </w:t>
       </w:r>
       <w:r>
-        <w:t xml:space="preserve">Corneille and Lush (2022)</w:t>
+        <w:t xml:space="preserve">Corneille and Lush (2023)</w:t>
       </w:r>
       <w:r>
         <w:t xml:space="preserve">, this could occur through faking, imagination, or phenomenological control (voluntary changes experienced by the participant as involuntary).Taking this third moderator – opportunity – into account, Rosnow and colleagues concluded that demand characteristics only bias responses when participants (1) notice the cues, (2) are motivated to adjust their responses, and (3) can adjust their responses. This framework directly maps onto psychologists’ playbook for avoiding the impact of demand characteristics: use deception (reduce receptivity), incentivize honest reporting (reduce motivation), and/or deploy difficult-to-control outcome measures (reduce opportunity to adjust responses).</w:t>
@@ -722,7 +710,7 @@
         <w:t xml:space="preserve"> </w:t>
       </w:r>
       <w:r>
-        <w:t xml:space="preserve">(Corneille &amp; Lush, 2022; Rosnow &amp; Rosenthal, 1997; Sharpe &amp; Whelton, 2016; Strohmetz, 2008)</w:t>
+        <w:t xml:space="preserve">(Corneille &amp; Lush, 2023; Rosnow &amp; Rosenthal, 1997; Sharpe &amp; Whelton, 2016; Strohmetz, 2008)</w:t>
       </w:r>
       <w:r>
         <w:t xml:space="preserve">, meta-analysis allows us to quantitatively evaluate the magnitude, consistency, and potential moderators of demand effects.</w:t>
@@ -1799,7 +1787,7 @@
         <w:t xml:space="preserve"> </w:t>
       </w:r>
       <w:r>
-        <w:t xml:space="preserve">Corneille &amp; Lush (2022)</w:t>
+        <w:t xml:space="preserve">Corneille &amp; Lush (2023)</w:t>
       </w:r>
       <w:r>
         <w:t xml:space="preserve">.</w:t>
@@ -2356,7 +2344,7 @@
         <w:t xml:space="preserve">(Pustejovsky &amp; Tipton, 2018)</w:t>
       </w:r>
       <w:r>
-        <w:t xml:space="preserve">. To estimate the overall effect size, we fit an intercept-only 3LMA model. We conducted moderator analyses by separately entering variables (dummy-coded or mean-centered for categorical and continuous moderators respectively) factors into a new model. In doing so, we hoped to avoid issues with collinearity and overfitting. To test the significance of each moderators, we used model comparison</w:t>
+        <w:t xml:space="preserve">. To estimate the overall effect size, we fit an intercept-only 3LMA model. We conducted moderator analyses by separately entering variables into a new model. In doing so, we hoped to avoid issues with collinearity and overfitting. Categorical moderators were dummy coded. To test the significance of each moderators, we used model comparison</w:t>
       </w:r>
       <w:r>
         <w:t xml:space="preserve"> </w:t>
@@ -3181,7 +3169,7 @@
         <w:t xml:space="preserve"> </w:t>
       </w:r>
       <w:r>
-        <w:t xml:space="preserve">.287.</w:t>
+        <w:t xml:space="preserve">= .287.</w:t>
       </w:r>
     </w:p>
     <w:p>
@@ -3245,7 +3233,7 @@
         <w:t xml:space="preserve"> </w:t>
       </w:r>
       <w:r>
-        <w:t xml:space="preserve">= .007, or no change in the dependent variable (i.e., nil demand;</w:t>
+        <w:t xml:space="preserve">= .007), or no change in the dependent variable (i.e., nil demand;</w:t>
       </w:r>
       <w:r>
         <w:t xml:space="preserve"> </w:t>
@@ -3273,7 +3261,7 @@
         <w:t xml:space="preserve"> </w:t>
       </w:r>
       <w:r>
-        <w:t xml:space="preserve">.178. We did not find this to be the case,</w:t>
+        <w:t xml:space="preserve">.178). We did not find this to be the case,</w:t>
       </w:r>
       <w:r>
         <w:t xml:space="preserve"> </w:t>
@@ -3298,7 +3286,7 @@
         <w:t xml:space="preserve"> </w:t>
       </w:r>
       <w:r>
-        <w:t xml:space="preserve">.828. We also did not find that demand effects significantly varied depending on whether they were manipulated within- (</w:t>
+        <w:t xml:space="preserve">= .828. We also did not find that demand effects significantly varied depending on whether they were manipulated within- (</w:t>
       </w:r>
       <m:oMath>
         <m:r>
@@ -3581,7 +3569,7 @@
         <w:t xml:space="preserve"> </w:t>
       </w:r>
       <w:r>
-        <w:t xml:space="preserve">.002) vs. paid (</w:t>
+        <w:t xml:space="preserve">= .002) vs. paid (</w:t>
       </w:r>
       <m:oMath>
         <m:r>
@@ -6101,13 +6089,13 @@
       </w:r>
     </w:p>
     <w:bookmarkEnd w:id="44"/>
-    <w:bookmarkStart w:id="46" w:name="theoretical-moderators"/>
+    <w:bookmarkStart w:id="46" w:name="Xf8f236a9aa3ea0b5f395dffb55ab14e59ecf68b"/>
     <w:p>
       <w:pPr>
         <w:pStyle w:val="berschrift4"/>
       </w:pPr>
       <w:r>
-        <w:t xml:space="preserve">Theoretical moderators.</w:t>
+        <w:t xml:space="preserve">Can participants help us understand demand effects?.</w:t>
       </w:r>
     </w:p>
     <w:p>
@@ -6115,7 +6103,210 @@
         <w:pStyle w:val="FirstParagraph"/>
       </w:pPr>
       <w:r>
-        <w:t xml:space="preserve">Despite the popularity and comprehensiveness of the framework developed by Rosnow and colleagues, we did not uncover significant evidence that demand effects are moderated by ratings of motivation,</w:t>
+        <w:t xml:space="preserve">Even if researchers cannot explain how demand characteristics work, it might be valuable to be able to predict their effects</w:t>
+      </w:r>
+      <w:r>
+        <w:t xml:space="preserve"> </w:t>
+      </w:r>
+      <w:r>
+        <w:t xml:space="preserve">(Yarkoni &amp; Westfall, 2017)</w:t>
+      </w:r>
+      <w:r>
+        <w:t xml:space="preserve">.</w:t>
+      </w:r>
+      <w:r>
+        <w:t xml:space="preserve"> </w:t>
+      </w:r>
+      <w:r>
+        <w:t xml:space="preserve">Orne (1969)</w:t>
+      </w:r>
+      <w:r>
+        <w:t xml:space="preserve"> </w:t>
+      </w:r>
+      <w:r>
+        <w:t xml:space="preserve">suggested that one group that may be particularly good at predicting these effects is participants themselves.</w:t>
+      </w:r>
+    </w:p>
+    <w:p>
+      <w:pPr>
+        <w:pStyle w:val="Textkrper"/>
+      </w:pPr>
+      <w:r>
+        <w:t xml:space="preserve">Across the 119 vignettes reviewed, participants generally understood the researcher’s hypothesis (hypothesis correctly identified in 83). However, participants did not generally have strong beliefs about whether such hypothesized effects would actually occur (</w:t>
+      </w:r>
+      <w:r>
+        <w:rPr>
+          <w:iCs/>
+          <w:i/>
+        </w:rPr>
+        <w:t xml:space="preserve">M</w:t>
+      </w:r>
+      <w:r>
+        <w:t xml:space="preserve"> </w:t>
+      </w:r>
+      <w:r>
+        <w:t xml:space="preserve">= 0.50,</w:t>
+      </w:r>
+      <w:r>
+        <w:t xml:space="preserve"> </w:t>
+      </w:r>
+      <w:r>
+        <w:rPr>
+          <w:iCs/>
+          <w:i/>
+        </w:rPr>
+        <w:t xml:space="preserve">SD</w:t>
+      </w:r>
+      <w:r>
+        <w:t xml:space="preserve"> </w:t>
+      </w:r>
+      <w:r>
+        <w:t xml:space="preserve">= 0.72). Participants indicated that they are highly capable of adjusting their responses (</w:t>
+      </w:r>
+      <w:r>
+        <w:rPr>
+          <w:iCs/>
+          <w:i/>
+        </w:rPr>
+        <w:t xml:space="preserve">M</w:t>
+      </w:r>
+      <w:r>
+        <w:t xml:space="preserve"> </w:t>
+      </w:r>
+      <w:r>
+        <w:t xml:space="preserve">= 2.24,</w:t>
+      </w:r>
+      <w:r>
+        <w:t xml:space="preserve"> </w:t>
+      </w:r>
+      <w:r>
+        <w:rPr>
+          <w:iCs/>
+          <w:i/>
+        </w:rPr>
+        <w:t xml:space="preserve">SD</w:t>
+      </w:r>
+      <w:r>
+        <w:t xml:space="preserve"> </w:t>
+      </w:r>
+      <w:r>
+        <w:t xml:space="preserve">= 0.44), but not very motivated to do so (</w:t>
+      </w:r>
+      <w:r>
+        <w:rPr>
+          <w:iCs/>
+          <w:i/>
+        </w:rPr>
+        <w:t xml:space="preserve">M</w:t>
+      </w:r>
+      <w:r>
+        <w:t xml:space="preserve"> </w:t>
+      </w:r>
+      <w:r>
+        <w:t xml:space="preserve">= 0.33,</w:t>
+      </w:r>
+      <w:r>
+        <w:t xml:space="preserve"> </w:t>
+      </w:r>
+      <w:r>
+        <w:rPr>
+          <w:iCs/>
+          <w:i/>
+        </w:rPr>
+        <w:t xml:space="preserve">SD</w:t>
+      </w:r>
+      <w:r>
+        <w:t xml:space="preserve"> </w:t>
+      </w:r>
+      <w:r>
+        <w:t xml:space="preserve">= 0.37). Participants also predicted that other subjects would be generally unlikely to adjust their responses to fit the experimenter’s hypothesis (</w:t>
+      </w:r>
+      <w:r>
+        <w:rPr>
+          <w:iCs/>
+          <w:i/>
+        </w:rPr>
+        <w:t xml:space="preserve">M</w:t>
+      </w:r>
+      <w:r>
+        <w:t xml:space="preserve"> </w:t>
+      </w:r>
+      <w:r>
+        <w:t xml:space="preserve">= 0.74,</w:t>
+      </w:r>
+      <w:r>
+        <w:t xml:space="preserve"> </w:t>
+      </w:r>
+      <w:r>
+        <w:rPr>
+          <w:iCs/>
+          <w:i/>
+        </w:rPr>
+        <w:t xml:space="preserve">SD</w:t>
+      </w:r>
+      <w:r>
+        <w:t xml:space="preserve"> </w:t>
+      </w:r>
+      <w:r>
+        <w:t xml:space="preserve">= 0.41).</w:t>
+      </w:r>
+    </w:p>
+    <w:p>
+      <w:pPr>
+        <w:pStyle w:val="Textkrper"/>
+      </w:pPr>
+      <w:r>
+        <w:t xml:space="preserve">The above results suggests that participants generally report being receptive to demand characteristics, agnostic about hypothesized effects, capable of adjusting their responses, but not motivated to do so. That being said, the low reliability of their ratings might be suggestive of strong individual differences (or measurement difficulties, see</w:t>
+      </w:r>
+      <w:r>
+        <w:t xml:space="preserve"> </w:t>
+      </w:r>
+      <w:r>
+        <w:rPr>
+          <w:iCs/>
+          <w:i/>
+        </w:rPr>
+        <w:t xml:space="preserve">Discussion</w:t>
+      </w:r>
+      <w:r>
+        <w:t xml:space="preserve">; motivation ICC = 0.23; opportunity to adjust responses ICC = 0.23; belief ICC = 0.16).</w:t>
+      </w:r>
+    </w:p>
+    <w:p>
+      <w:pPr>
+        <w:pStyle w:val="Textkrper"/>
+      </w:pPr>
+      <w:r>
+        <w:t xml:space="preserve">Even after averaging across a large number of noisy participant forecasts (</w:t>
+      </w:r>
+      <w:r>
+        <w:rPr>
+          <w:iCs/>
+          <w:i/>
+        </w:rPr>
+        <w:t xml:space="preserve">M</w:t>
+      </w:r>
+      <w:r>
+        <w:t xml:space="preserve"> </w:t>
+      </w:r>
+      <w:r>
+        <w:t xml:space="preserve">= 0.74,</w:t>
+      </w:r>
+      <w:r>
+        <w:t xml:space="preserve"> </w:t>
+      </w:r>
+      <w:r>
+        <w:rPr>
+          <w:iCs/>
+          <w:i/>
+        </w:rPr>
+        <w:t xml:space="preserve">SD</w:t>
+      </w:r>
+      <w:r>
+        <w:t xml:space="preserve"> </w:t>
+      </w:r>
+      <w:r>
+        <w:t xml:space="preserve">= 0.41), we did not find they were able to predict the magnitude of demand effects,</w:t>
       </w:r>
       <w:r>
         <w:t xml:space="preserve"> </w:t>
@@ -6129,7 +6320,7 @@
         <w:t xml:space="preserve"> </w:t>
       </w:r>
       <w:r>
-        <w:t xml:space="preserve">= 0.01, 95% CI [-0.18, 0.19],</w:t>
+        <w:t xml:space="preserve">= 0.07, 95% CI [-0.07, 0.21],</w:t>
       </w:r>
       <w:r>
         <w:t xml:space="preserve"> </w:t>
@@ -6140,7 +6331,7 @@
         </m:r>
       </m:oMath>
       <w:r>
-        <w:t xml:space="preserve">(10.87) = 0.06,</w:t>
+        <w:t xml:space="preserve">(12.65) = 1.10,</w:t>
       </w:r>
       <w:r>
         <w:t xml:space="preserve"> </w:t>
@@ -6154,7 +6345,15 @@
         <w:t xml:space="preserve"> </w:t>
       </w:r>
       <w:r>
-        <w:t xml:space="preserve">= .953, or opportunity to adjust responses,</w:t>
+        <w:t xml:space="preserve">= .293.</w:t>
+      </w:r>
+    </w:p>
+    <w:p>
+      <w:pPr>
+        <w:pStyle w:val="Textkrper"/>
+      </w:pPr>
+      <w:r>
+        <w:t xml:space="preserve">Consistent with Rosnow and colleagues’ framework, the extent to which participants correctly identified the hypothesis described in vignettes was predictive of demand effects,</w:t>
       </w:r>
       <w:r>
         <w:t xml:space="preserve"> </w:t>
@@ -6168,7 +6367,7 @@
         <w:t xml:space="preserve"> </w:t>
       </w:r>
       <w:r>
-        <w:t xml:space="preserve">= 0.04, 95% CI [-0.01, 0.08],</w:t>
+        <w:t xml:space="preserve">= 0.18, 95% CI [0.04, 0.33],</w:t>
       </w:r>
       <w:r>
         <w:t xml:space="preserve"> </w:t>
@@ -6179,7 +6378,7 @@
         </m:r>
       </m:oMath>
       <w:r>
-        <w:t xml:space="preserve">(10.76) = 1.93,</w:t>
+        <w:t xml:space="preserve">(8.38) = 2.94,</w:t>
       </w:r>
       <w:r>
         <w:t xml:space="preserve"> </w:t>
@@ -6193,10 +6392,7 @@
         <w:t xml:space="preserve"> </w:t>
       </w:r>
       <w:r>
-        <w:t xml:space="preserve">= .080. We also did not find that demand effects are moderated by ratings of belief in the hypothesized effect,</w:t>
-      </w:r>
-      <w:r>
-        <w:t xml:space="preserve"> </w:t>
+        <w:t xml:space="preserve">= .018. In other words, demand effects were weaker when an external set of participants indicated confusion about the communicated hypothesis. However, we did not uncover a significant association between observed demand effects and participant ratings of (a) motivation to adjust responses (</w:t>
       </w:r>
       <m:oMath>
         <m:r>
@@ -6207,7 +6403,7 @@
         <w:t xml:space="preserve"> </w:t>
       </w:r>
       <w:r>
-        <w:t xml:space="preserve">= NA, 95% CI [-0.05, 0.17],</w:t>
+        <w:t xml:space="preserve">= 0.00, 95% CI [-0.22, 0.22],</w:t>
       </w:r>
       <w:r>
         <w:t xml:space="preserve"> </w:t>
@@ -6218,7 +6414,7 @@
         </m:r>
       </m:oMath>
       <w:r>
-        <w:t xml:space="preserve">(10.46) = 1.21,</w:t>
+        <w:t xml:space="preserve">(11.23) = 0.00,</w:t>
       </w:r>
       <w:r>
         <w:t xml:space="preserve"> </w:t>
@@ -6232,10 +6428,7 @@
         <w:t xml:space="preserve"> </w:t>
       </w:r>
       <w:r>
-        <w:t xml:space="preserve">= .254. Even more puzzlingly, we did not find that raters were able to accurately predict the emergence of demand effects,</w:t>
-      </w:r>
-      <w:r>
-        <w:t xml:space="preserve"> </w:t>
+        <w:t xml:space="preserve">= .997), (b) opportunity to adjust responses (</w:t>
       </w:r>
       <m:oMath>
         <m:r>
@@ -6246,7 +6439,7 @@
         <w:t xml:space="preserve"> </w:t>
       </w:r>
       <w:r>
-        <w:t xml:space="preserve">= 0.07, 95% CI [-0.04, 0.18],</w:t>
+        <w:t xml:space="preserve">= 0.04, 95% CI [-0.02, 0.10],</w:t>
       </w:r>
       <w:r>
         <w:t xml:space="preserve"> </w:t>
@@ -6257,7 +6450,7 @@
         </m:r>
       </m:oMath>
       <w:r>
-        <w:t xml:space="preserve">(14.95) = 1.31,</w:t>
+        <w:t xml:space="preserve">(8.66) = 1.62,</w:t>
       </w:r>
       <w:r>
         <w:t xml:space="preserve"> </w:t>
@@ -6271,7 +6464,96 @@
         <w:t xml:space="preserve"> </w:t>
       </w:r>
       <w:r>
-        <w:t xml:space="preserve">= .209. In other words, even equipped with theory-generated ratings scales, we failed to uncover evidence that participants are able to predict the impact and mechanisms underlying demand characteristics.</w:t>
+        <w:t xml:space="preserve">= .140), and belief in the hypothesized effect (</w:t>
+      </w:r>
+      <m:oMath>
+        <m:r>
+          <m:t>β</m:t>
+        </m:r>
+      </m:oMath>
+      <w:r>
+        <w:t xml:space="preserve"> </w:t>
+      </w:r>
+      <w:r>
+        <w:t xml:space="preserve">= NA, 95% CI [-0.06, 0.17],</w:t>
+      </w:r>
+      <w:r>
+        <w:t xml:space="preserve"> </w:t>
+      </w:r>
+      <m:oMath>
+        <m:r>
+          <m:t>t</m:t>
+        </m:r>
+      </m:oMath>
+      <w:r>
+        <w:t xml:space="preserve">(11.17) = 1.01,</w:t>
+      </w:r>
+      <w:r>
+        <w:t xml:space="preserve"> </w:t>
+      </w:r>
+      <m:oMath>
+        <m:r>
+          <m:t>p</m:t>
+        </m:r>
+      </m:oMath>
+      <w:r>
+        <w:t xml:space="preserve"> </w:t>
+      </w:r>
+      <w:r>
+        <w:t xml:space="preserve">= .333).</w:t>
+      </w:r>
+    </w:p>
+    <w:p>
+      <w:pPr>
+        <w:pStyle w:val="Textkrper"/>
+      </w:pPr>
+      <w:r>
+        <w:t xml:space="preserve">Of course, Rosnow and colleagues’ posited that receptivity, motivation, and opportunity</w:t>
+      </w:r>
+      <w:r>
+        <w:t xml:space="preserve"> </w:t>
+      </w:r>
+      <w:r>
+        <w:rPr>
+          <w:iCs/>
+          <w:i/>
+        </w:rPr>
+        <w:t xml:space="preserve">interact</w:t>
+      </w:r>
+      <w:r>
+        <w:t xml:space="preserve"> </w:t>
+      </w:r>
+      <w:r>
+        <w:t xml:space="preserve">to shape demand effects. However, when we explored this question, we did not find robust evidence that including all possible higher order interactions significantly improved model fit,</w:t>
+      </w:r>
+      <w:r>
+        <w:t xml:space="preserve"> </w:t>
+      </w:r>
+      <w:r>
+        <w:rPr>
+          <w:iCs/>
+          <w:i/>
+        </w:rPr>
+        <w:t xml:space="preserve">F</w:t>
+      </w:r>
+      <w:r>
+        <w:t xml:space="preserve">(7, 2.42) = 1.38,</w:t>
+      </w:r>
+      <w:r>
+        <w:t xml:space="preserve"> </w:t>
+      </w:r>
+      <w:r>
+        <w:rPr>
+          <w:iCs/>
+          <w:i/>
+        </w:rPr>
+        <w:t xml:space="preserve">p</w:t>
+      </w:r>
+      <w:r>
+        <w:t xml:space="preserve"> </w:t>
+      </w:r>
+      <w:r>
+        <w:t xml:space="preserve">= .458.</w:t>
       </w:r>
     </w:p>
     <w:p>
@@ -6470,19 +6752,19 @@
               <w:jc w:val="left"/>
             </w:pPr>
             <w:r>
-              <w:t xml:space="preserve">48</w:t>
-            </w:r>
-          </w:p>
-        </w:tc>
-        <w:tc>
-          <w:tcPr/>
-          <w:p>
-            <w:pPr>
-              <w:pStyle w:val="Compact"/>
-              <w:jc w:val="left"/>
-            </w:pPr>
-            <w:r>
-              <w:t xml:space="preserve">202</w:t>
+              <w:t xml:space="preserve">37</w:t>
+            </w:r>
+          </w:p>
+        </w:tc>
+        <w:tc>
+          <w:tcPr/>
+          <w:p>
+            <w:pPr>
+              <w:pStyle w:val="Compact"/>
+              <w:jc w:val="left"/>
+            </w:pPr>
+            <w:r>
+              <w:t xml:space="preserve">152</w:t>
             </w:r>
           </w:p>
         </w:tc>
@@ -6506,31 +6788,31 @@
               <w:jc w:val="left"/>
             </w:pPr>
             <w:r>
-              <w:t xml:space="preserve">[-0.04, 0.18]</w:t>
-            </w:r>
-          </w:p>
-        </w:tc>
-        <w:tc>
-          <w:tcPr/>
-          <w:p>
-            <w:pPr>
-              <w:pStyle w:val="Compact"/>
-              <w:jc w:val="left"/>
-            </w:pPr>
-            <w:r>
-              <w:t xml:space="preserve">1.72</w:t>
-            </w:r>
-          </w:p>
-        </w:tc>
-        <w:tc>
-          <w:tcPr/>
-          <w:p>
-            <w:pPr>
-              <w:pStyle w:val="Compact"/>
-              <w:jc w:val="left"/>
-            </w:pPr>
-            <w:r>
-              <w:t xml:space="preserve">.209</w:t>
+              <w:t xml:space="preserve">[-0.07, 0.21]</w:t>
+            </w:r>
+          </w:p>
+        </w:tc>
+        <w:tc>
+          <w:tcPr/>
+          <w:p>
+            <w:pPr>
+              <w:pStyle w:val="Compact"/>
+              <w:jc w:val="left"/>
+            </w:pPr>
+            <w:r>
+              <w:t xml:space="preserve">1.2</w:t>
+            </w:r>
+          </w:p>
+        </w:tc>
+        <w:tc>
+          <w:tcPr/>
+          <w:p>
+            <w:pPr>
+              <w:pStyle w:val="Compact"/>
+              <w:jc w:val="left"/>
+            </w:pPr>
+            <w:r>
+              <w:t xml:space="preserve">.293</w:t>
             </w:r>
           </w:p>
         </w:tc>
@@ -6556,43 +6838,19 @@
               <w:jc w:val="left"/>
             </w:pPr>
             <w:r>
-              <w:t xml:space="preserve">48</w:t>
-            </w:r>
-          </w:p>
-        </w:tc>
-        <w:tc>
-          <w:tcPr/>
-          <w:p>
-            <w:pPr>
-              <w:pStyle w:val="Compact"/>
-              <w:jc w:val="left"/>
-            </w:pPr>
-            <w:r>
-              <w:t xml:space="preserve">202</w:t>
-            </w:r>
-          </w:p>
-        </w:tc>
-        <w:tc>
-          <w:tcPr/>
-          <w:p>
-            <w:pPr>
-              <w:pStyle w:val="Compact"/>
-              <w:jc w:val="left"/>
-            </w:pPr>
-            <w:r>
-              <w:t xml:space="preserve">0.01</w:t>
-            </w:r>
-          </w:p>
-        </w:tc>
-        <w:tc>
-          <w:tcPr/>
-          <w:p>
-            <w:pPr>
-              <w:pStyle w:val="Compact"/>
-              <w:jc w:val="left"/>
-            </w:pPr>
-            <w:r>
-              <w:t xml:space="preserve">[-0.18, 0.19]</w:t>
+              <w:t xml:space="preserve">37</w:t>
+            </w:r>
+          </w:p>
+        </w:tc>
+        <w:tc>
+          <w:tcPr/>
+          <w:p>
+            <w:pPr>
+              <w:pStyle w:val="Compact"/>
+              <w:jc w:val="left"/>
+            </w:pPr>
+            <w:r>
+              <w:t xml:space="preserve">152</w:t>
             </w:r>
           </w:p>
         </w:tc>
@@ -6616,7 +6874,31 @@
               <w:jc w:val="left"/>
             </w:pPr>
             <w:r>
-              <w:t xml:space="preserve">.953</w:t>
+              <w:t xml:space="preserve">[-0.22, 0.22]</w:t>
+            </w:r>
+          </w:p>
+        </w:tc>
+        <w:tc>
+          <w:tcPr/>
+          <w:p>
+            <w:pPr>
+              <w:pStyle w:val="Compact"/>
+              <w:jc w:val="left"/>
+            </w:pPr>
+            <w:r>
+              <w:t xml:space="preserve">0</w:t>
+            </w:r>
+          </w:p>
+        </w:tc>
+        <w:tc>
+          <w:tcPr/>
+          <w:p>
+            <w:pPr>
+              <w:pStyle w:val="Compact"/>
+              <w:jc w:val="left"/>
+            </w:pPr>
+            <w:r>
+              <w:t xml:space="preserve">.997</w:t>
             </w:r>
           </w:p>
         </w:tc>
@@ -6642,19 +6924,19 @@
               <w:jc w:val="left"/>
             </w:pPr>
             <w:r>
-              <w:t xml:space="preserve">48</w:t>
-            </w:r>
-          </w:p>
-        </w:tc>
-        <w:tc>
-          <w:tcPr/>
-          <w:p>
-            <w:pPr>
-              <w:pStyle w:val="Compact"/>
-              <w:jc w:val="left"/>
-            </w:pPr>
-            <w:r>
-              <w:t xml:space="preserve">202</w:t>
+              <w:t xml:space="preserve">37</w:t>
+            </w:r>
+          </w:p>
+        </w:tc>
+        <w:tc>
+          <w:tcPr/>
+          <w:p>
+            <w:pPr>
+              <w:pStyle w:val="Compact"/>
+              <w:jc w:val="left"/>
+            </w:pPr>
+            <w:r>
+              <w:t xml:space="preserve">152</w:t>
             </w:r>
           </w:p>
         </w:tc>
@@ -6678,31 +6960,31 @@
               <w:jc w:val="left"/>
             </w:pPr>
             <w:r>
-              <w:t xml:space="preserve">[-0.01, 0.08]</w:t>
-            </w:r>
-          </w:p>
-        </w:tc>
-        <w:tc>
-          <w:tcPr/>
-          <w:p>
-            <w:pPr>
-              <w:pStyle w:val="Compact"/>
-              <w:jc w:val="left"/>
-            </w:pPr>
-            <w:r>
-              <w:t xml:space="preserve">3.73</w:t>
-            </w:r>
-          </w:p>
-        </w:tc>
-        <w:tc>
-          <w:tcPr/>
-          <w:p>
-            <w:pPr>
-              <w:pStyle w:val="Compact"/>
-              <w:jc w:val="left"/>
-            </w:pPr>
-            <w:r>
-              <w:t xml:space="preserve">.080</w:t>
+              <w:t xml:space="preserve">[-0.02, 0.1]</w:t>
+            </w:r>
+          </w:p>
+        </w:tc>
+        <w:tc>
+          <w:tcPr/>
+          <w:p>
+            <w:pPr>
+              <w:pStyle w:val="Compact"/>
+              <w:jc w:val="left"/>
+            </w:pPr>
+            <w:r>
+              <w:t xml:space="preserve">2.64</w:t>
+            </w:r>
+          </w:p>
+        </w:tc>
+        <w:tc>
+          <w:tcPr/>
+          <w:p>
+            <w:pPr>
+              <w:pStyle w:val="Compact"/>
+              <w:jc w:val="left"/>
+            </w:pPr>
+            <w:r>
+              <w:t xml:space="preserve">.140</w:t>
             </w:r>
           </w:p>
         </w:tc>
@@ -6728,67 +7010,67 @@
               <w:jc w:val="left"/>
             </w:pPr>
             <w:r>
-              <w:t xml:space="preserve">48</w:t>
-            </w:r>
-          </w:p>
-        </w:tc>
-        <w:tc>
-          <w:tcPr/>
-          <w:p>
-            <w:pPr>
-              <w:pStyle w:val="Compact"/>
-              <w:jc w:val="left"/>
-            </w:pPr>
-            <w:r>
-              <w:t xml:space="preserve">202</w:t>
-            </w:r>
-          </w:p>
-        </w:tc>
-        <w:tc>
-          <w:tcPr/>
-          <w:p>
-            <w:pPr>
-              <w:pStyle w:val="Compact"/>
-              <w:jc w:val="left"/>
-            </w:pPr>
-            <w:r>
-              <w:t xml:space="preserve">0.06</w:t>
-            </w:r>
-          </w:p>
-        </w:tc>
-        <w:tc>
-          <w:tcPr/>
-          <w:p>
-            <w:pPr>
-              <w:pStyle w:val="Compact"/>
-              <w:jc w:val="left"/>
-            </w:pPr>
-            <w:r>
-              <w:t xml:space="preserve">[-0.05, 0.17]</w:t>
-            </w:r>
-          </w:p>
-        </w:tc>
-        <w:tc>
-          <w:tcPr/>
-          <w:p>
-            <w:pPr>
-              <w:pStyle w:val="Compact"/>
-              <w:jc w:val="left"/>
-            </w:pPr>
-            <w:r>
-              <w:t xml:space="preserve">1.46</w:t>
-            </w:r>
-          </w:p>
-        </w:tc>
-        <w:tc>
-          <w:tcPr/>
-          <w:p>
-            <w:pPr>
-              <w:pStyle w:val="Compact"/>
-              <w:jc w:val="left"/>
-            </w:pPr>
-            <w:r>
-              <w:t xml:space="preserve">.254</w:t>
+              <w:t xml:space="preserve">37</w:t>
+            </w:r>
+          </w:p>
+        </w:tc>
+        <w:tc>
+          <w:tcPr/>
+          <w:p>
+            <w:pPr>
+              <w:pStyle w:val="Compact"/>
+              <w:jc w:val="left"/>
+            </w:pPr>
+            <w:r>
+              <w:t xml:space="preserve">152</w:t>
+            </w:r>
+          </w:p>
+        </w:tc>
+        <w:tc>
+          <w:tcPr/>
+          <w:p>
+            <w:pPr>
+              <w:pStyle w:val="Compact"/>
+              <w:jc w:val="left"/>
+            </w:pPr>
+            <w:r>
+              <w:t xml:space="preserve">0.05</w:t>
+            </w:r>
+          </w:p>
+        </w:tc>
+        <w:tc>
+          <w:tcPr/>
+          <w:p>
+            <w:pPr>
+              <w:pStyle w:val="Compact"/>
+              <w:jc w:val="left"/>
+            </w:pPr>
+            <w:r>
+              <w:t xml:space="preserve">[-0.06, 0.17]</w:t>
+            </w:r>
+          </w:p>
+        </w:tc>
+        <w:tc>
+          <w:tcPr/>
+          <w:p>
+            <w:pPr>
+              <w:pStyle w:val="Compact"/>
+              <w:jc w:val="left"/>
+            </w:pPr>
+            <w:r>
+              <w:t xml:space="preserve">1.02</w:t>
+            </w:r>
+          </w:p>
+        </w:tc>
+        <w:tc>
+          <w:tcPr/>
+          <w:p>
+            <w:pPr>
+              <w:pStyle w:val="Compact"/>
+              <w:jc w:val="left"/>
+            </w:pPr>
+            <w:r>
+              <w:t xml:space="preserve">.333</w:t>
             </w:r>
           </w:p>
         </w:tc>
@@ -6898,7 +7180,7 @@
         </m:sSup>
       </m:oMath>
       <w:r>
-        <w:t xml:space="preserve">) in a model containing only an intercept and (1) a model containing Study 1 moderators (type of demand characteristics manipulation, participant pool, setting, study design, and payment), (2) a model containing Study 2 moderators (motivation, opportunity, and expectations), and (3) a model containing both Study 1 and 2 moderators. To ensure comparability, all models included the same set of observations (e.g., any incomplete observations were removed). Results indicated that the Study 1 and 2 moderators respectively accounted for 27.95% and 7.18% of observed variability in demand effects. This might suggest that study features are more powerful predictors of demand effects than the theorized underlying psychological mechanisms; however, we caution against such interpretations given the imperfect ad-hoc measurement of motivations and expectations.</w:t>
+        <w:t xml:space="preserve">) in a model containing only an intercept and (1) a model containing Study 1 moderators (type of demand characteristics manipulation, participant pool, setting, study design, and payment), (2) a model containing Study 2 moderators (motivation, opportunity, and expectations), and (3) a model containing both Study 1 and 2 moderators. To ensure comparability, all models included the same set of observations (e.g., any incomplete observations were removed). Results indicated that the Study 1 and 2 moderators respectively accounted for 31.08% and 2.11% of observed variability in demand effects. This might suggest that study features are more powerful predictors of demand effects than the theorized underlying psychological mechanisms; however, we caution against such interpretations given the imperfect ad-hoc measurement of motivations and expectations.</w:t>
       </w:r>
     </w:p>
     <w:p>
@@ -6926,7 +7208,7 @@
         <w:t xml:space="preserve"> </w:t>
       </w:r>
       <w:r>
-        <w:t xml:space="preserve">to 27.67%, indicating that the majority of observed variability in demand effects is still unaccounted.</w:t>
+        <w:t xml:space="preserve">to 34.06%, indicating that the majority of observed variability in demand effects is still unaccounted.</w:t>
       </w:r>
     </w:p>
     <w:bookmarkEnd w:id="47"/>
@@ -7724,7 +8006,7 @@
         <w:t xml:space="preserve"> </w:t>
       </w:r>
       <w:r>
-        <w:t xml:space="preserve">(Boot, Simons, Stothart, &amp; Stutts, 2013; Corneille &amp; Lush, 2022; Sharpe &amp; Whelton, 2016)</w:t>
+        <w:t xml:space="preserve">(Boot, Simons, Stothart, &amp; Stutts, 2013; Corneille &amp; Lush, 2023; Sharpe &amp; Whelton, 2016)</w:t>
       </w:r>
       <w:r>
         <w:t xml:space="preserve">.</w:t>
@@ -7855,14 +8137,14 @@
         <w:t xml:space="preserve"> </w:t>
       </w:r>
       <w:r>
-        <w:t xml:space="preserve">(Boot et al., 2013; Corneille &amp; Lush, 2022)</w:t>
+        <w:t xml:space="preserve">(Boot et al., 2013; Corneille &amp; Lush, 2023)</w:t>
       </w:r>
       <w:r>
         <w:t xml:space="preserve">.</w:t>
       </w:r>
     </w:p>
     <w:bookmarkEnd w:id="62"/>
-    <w:bookmarkStart w:id="138" w:name="references"/>
+    <w:bookmarkStart w:id="146" w:name="references"/>
     <w:p>
       <w:pPr>
         <w:pStyle w:val="berschrift1"/>
@@ -7879,7 +8161,7 @@
         <w:t xml:space="preserve">References marked with an asterisk indicate studies included in the meta-analysis.</w:t>
       </w:r>
     </w:p>
-    <w:bookmarkStart w:id="137" w:name="refs"/>
+    <w:bookmarkStart w:id="145" w:name="refs"/>
     <w:bookmarkStart w:id="63" w:name="ref-allen2012demand"/>
     <w:p>
       <w:pPr>
@@ -8036,7 +8318,7 @@
       </w:hyperlink>
     </w:p>
     <w:bookmarkEnd w:id="65"/>
-    <w:bookmarkStart w:id="66" w:name="ref-barabasz1991effects"/>
+    <w:bookmarkStart w:id="66" w:name="ref-balze1998role"/>
     <w:p>
       <w:pPr>
         <w:pStyle w:val="Literaturverzeichnis"/>
@@ -8051,6 +8333,41 @@
         <w:t xml:space="preserve"> </w:t>
       </w:r>
       <w:r>
+        <w:t xml:space="preserve">Balze, E. M. (1998).</w:t>
+      </w:r>
+      <w:r>
+        <w:t xml:space="preserve"> </w:t>
+      </w:r>
+      <w:r>
+        <w:rPr>
+          <w:iCs/>
+          <w:i/>
+        </w:rPr>
+        <w:t xml:space="preserve">The role of expectancy in treatment efficacy: The use of a therapeutic" frame" to enhance performance</w:t>
+      </w:r>
+      <w:r>
+        <w:t xml:space="preserve"> </w:t>
+      </w:r>
+      <w:r>
+        <w:t xml:space="preserve">(PhD thesis).</w:t>
+      </w:r>
+    </w:p>
+    <w:bookmarkEnd w:id="66"/>
+    <w:bookmarkStart w:id="67" w:name="ref-barabasz1991effects"/>
+    <w:p>
+      <w:pPr>
+        <w:pStyle w:val="Literaturverzeichnis"/>
+      </w:pPr>
+      <w:r>
+        <w:rPr>
+          <w:vertAlign w:val="superscript"/>
+        </w:rPr>
+        <w:t xml:space="preserve">*</w:t>
+      </w:r>
+      <w:r>
+        <w:t xml:space="preserve"> </w:t>
+      </w:r>
+      <w:r>
         <w:t xml:space="preserve">Barabasz, M., Barabasz, A., &amp; O’Neill, M. (1991). Effects of experimental context, demand characteristics, and situational cues: New data.</w:t>
       </w:r>
       <w:r>
@@ -8080,8 +8397,8 @@
         <w:t xml:space="preserve">(1), 83–92.</w:t>
       </w:r>
     </w:p>
-    <w:bookmarkEnd w:id="66"/>
-    <w:bookmarkStart w:id="67" w:name="ref-R-lme4"/>
+    <w:bookmarkEnd w:id="67"/>
+    <w:bookmarkStart w:id="68" w:name="ref-R-lme4"/>
     <w:p>
       <w:pPr>
         <w:pStyle w:val="Literaturverzeichnis"/>
@@ -8125,8 +8442,8 @@
         <w:t xml:space="preserve">(1), 1–48.</w:t>
       </w:r>
     </w:p>
-    <w:bookmarkEnd w:id="67"/>
-    <w:bookmarkStart w:id="68" w:name="ref-boot2013pervasive"/>
+    <w:bookmarkEnd w:id="68"/>
+    <w:bookmarkStart w:id="69" w:name="ref-boot2013pervasive"/>
     <w:p>
       <w:pPr>
         <w:pStyle w:val="Literaturverzeichnis"/>
@@ -8161,8 +8478,8 @@
         <w:t xml:space="preserve">(4), 445–454.</w:t>
       </w:r>
     </w:p>
-    <w:bookmarkEnd w:id="68"/>
-    <w:bookmarkStart w:id="69" w:name="ref-borenstein2009effect"/>
+    <w:bookmarkEnd w:id="69"/>
+    <w:bookmarkStart w:id="70" w:name="ref-borenstein2009effect"/>
     <w:p>
       <w:pPr>
         <w:pStyle w:val="Literaturverzeichnis"/>
@@ -8187,8 +8504,8 @@
         <w:t xml:space="preserve">(pp. 221–235). New York, NY: Russell Sage Foundation.</w:t>
       </w:r>
     </w:p>
-    <w:bookmarkEnd w:id="69"/>
-    <w:bookmarkStart w:id="70" w:name="ref-borenstein2011introduction"/>
+    <w:bookmarkEnd w:id="70"/>
+    <w:bookmarkStart w:id="71" w:name="ref-borenstein2011introduction"/>
     <w:p>
       <w:pPr>
         <w:pStyle w:val="Literaturverzeichnis"/>
@@ -8210,8 +8527,8 @@
         <w:t xml:space="preserve">. John Wiley &amp; Sons.</w:t>
       </w:r>
     </w:p>
-    <w:bookmarkEnd w:id="70"/>
-    <w:bookmarkStart w:id="71" w:name="ref-busch2007follow"/>
+    <w:bookmarkEnd w:id="71"/>
+    <w:bookmarkStart w:id="72" w:name="ref-busch2007follow"/>
     <w:p>
       <w:pPr>
         <w:pStyle w:val="Literaturverzeichnis"/>
@@ -8255,8 +8572,8 @@
         <w:t xml:space="preserve">, 805–815.</w:t>
       </w:r>
     </w:p>
-    <w:bookmarkEnd w:id="71"/>
-    <w:bookmarkStart w:id="73" w:name="ref-R-weightr"/>
+    <w:bookmarkEnd w:id="72"/>
+    <w:bookmarkStart w:id="74" w:name="ref-R-weightr"/>
     <w:p>
       <w:pPr>
         <w:pStyle w:val="Literaturverzeichnis"/>
@@ -8280,7 +8597,7 @@
       <w:r>
         <w:t xml:space="preserve"> </w:t>
       </w:r>
-      <w:hyperlink r:id="rId72">
+      <w:hyperlink r:id="rId73">
         <w:r>
           <w:rPr>
             <w:rStyle w:val="Hyperlink"/>
@@ -8289,8 +8606,8 @@
         </w:r>
       </w:hyperlink>
     </w:p>
-    <w:bookmarkEnd w:id="73"/>
-    <w:bookmarkStart w:id="74" w:name="ref-cohen1988statistical"/>
+    <w:bookmarkEnd w:id="74"/>
+    <w:bookmarkStart w:id="75" w:name="ref-cohen1988statistical"/>
     <w:p>
       <w:pPr>
         <w:pStyle w:val="Literaturverzeichnis"/>
@@ -8315,8 +8632,8 @@
         <w:t xml:space="preserve">(Vol. 2). New York, NY: Lawrence Erlbaum Associates.</w:t>
       </w:r>
     </w:p>
-    <w:bookmarkEnd w:id="74"/>
-    <w:bookmarkStart w:id="75" w:name="ref-coles2022fact"/>
+    <w:bookmarkEnd w:id="75"/>
+    <w:bookmarkStart w:id="76" w:name="ref-coles2022fact"/>
     <w:p>
       <w:pPr>
         <w:pStyle w:val="Literaturverzeichnis"/>
@@ -8347,13 +8664,77 @@
         <w:t xml:space="preserve">.</w:t>
       </w:r>
     </w:p>
-    <w:bookmarkEnd w:id="75"/>
-    <w:bookmarkStart w:id="76" w:name="ref-cook1970demand"/>
+    <w:bookmarkEnd w:id="76"/>
+    <w:bookmarkStart w:id="77" w:name="ref-coles2024replication"/>
     <w:p>
       <w:pPr>
         <w:pStyle w:val="Literaturverzeichnis"/>
       </w:pPr>
       <w:r>
+        <w:rPr>
+          <w:vertAlign w:val="superscript"/>
+        </w:rPr>
+        <w:t xml:space="preserve">*</w:t>
+      </w:r>
+      <w:r>
+        <w:t xml:space="preserve"> </w:t>
+      </w:r>
+      <w:r>
+        <w:t xml:space="preserve">Coles, N. A., McCullough, M., Oishi, S., Dang, A., McCauley, T., Pfattheicher, S., … Sarabia, V. (2024).</w:t>
+      </w:r>
+      <w:r>
+        <w:t xml:space="preserve"> </w:t>
+      </w:r>
+      <w:r>
+        <w:rPr>
+          <w:iCs/>
+          <w:i/>
+        </w:rPr>
+        <w:t xml:space="preserve">Unpublished conceptual replication of berry, 1967</w:t>
+      </w:r>
+      <w:r>
+        <w:t xml:space="preserve">.</w:t>
+      </w:r>
+    </w:p>
+    <w:bookmarkEnd w:id="77"/>
+    <w:bookmarkStart w:id="78" w:name="ref-coles2023replication"/>
+    <w:p>
+      <w:pPr>
+        <w:pStyle w:val="Literaturverzeichnis"/>
+      </w:pPr>
+      <w:r>
+        <w:rPr>
+          <w:vertAlign w:val="superscript"/>
+        </w:rPr>
+        <w:t xml:space="preserve">*</w:t>
+      </w:r>
+      <w:r>
+        <w:t xml:space="preserve"> </w:t>
+      </w:r>
+      <w:r>
+        <w:t xml:space="preserve">Coles, N. A., Wyatt, M., &amp; Frank, M. C. (2023).</w:t>
+      </w:r>
+      <w:r>
+        <w:t xml:space="preserve"> </w:t>
+      </w:r>
+      <w:r>
+        <w:rPr>
+          <w:iCs/>
+          <w:i/>
+        </w:rPr>
+        <w:t xml:space="preserve">Coles, wyatt, and frank replication of coles et al. 2022</w:t>
+      </w:r>
+      <w:r>
+        <w:t xml:space="preserve">.</w:t>
+      </w:r>
+    </w:p>
+    <w:bookmarkEnd w:id="78"/>
+    <w:bookmarkStart w:id="79" w:name="ref-cook1970demand"/>
+    <w:p>
+      <w:pPr>
+        <w:pStyle w:val="Literaturverzeichnis"/>
+      </w:pPr>
+      <w:r>
         <w:t xml:space="preserve">Cook, T. D., Bean, J. R., Calder, B. J., Frey, R., Krovetz, M. L., &amp; Reisman, S. R. (1970). Demand characteristics and three conceptions of the frequently deceived subject.</w:t>
       </w:r>
       <w:r>
@@ -8383,14 +8764,14 @@
         <w:t xml:space="preserve">(3), 185–194.</w:t>
       </w:r>
     </w:p>
-    <w:bookmarkEnd w:id="76"/>
-    <w:bookmarkStart w:id="77" w:name="ref-corneille2022sixty"/>
+    <w:bookmarkEnd w:id="79"/>
+    <w:bookmarkStart w:id="80" w:name="ref-corneille2022sixty"/>
     <w:p>
       <w:pPr>
         <w:pStyle w:val="Literaturverzeichnis"/>
       </w:pPr>
       <w:r>
-        <w:t xml:space="preserve">Corneille, O., &amp; Lush, P. (2022). Sixty years after orne’s american psychologist article: A conceptual framework for subjective experiences elicited by demand characteristics.</w:t>
+        <w:t xml:space="preserve">Corneille, O., &amp; Lush, P. (2023). Sixty years after orne’s american psychologist article: A conceptual framework for subjective experiences elicited by demand characteristics.</w:t>
       </w:r>
       <w:r>
         <w:t xml:space="preserve"> </w:t>
@@ -8403,11 +8784,24 @@
         <w:t xml:space="preserve">Personality and Social Psychology Review</w:t>
       </w:r>
       <w:r>
-        <w:t xml:space="preserve">, 81–101.</w:t>
-      </w:r>
-    </w:p>
-    <w:bookmarkEnd w:id="77"/>
-    <w:bookmarkStart w:id="78" w:name="ref-cramer2004effect"/>
+        <w:t xml:space="preserve">,</w:t>
+      </w:r>
+      <w:r>
+        <w:t xml:space="preserve"> </w:t>
+      </w:r>
+      <w:r>
+        <w:rPr>
+          <w:iCs/>
+          <w:i/>
+        </w:rPr>
+        <w:t xml:space="preserve">27</w:t>
+      </w:r>
+      <w:r>
+        <w:t xml:space="preserve">(1), 81–101.</w:t>
+      </w:r>
+    </w:p>
+    <w:bookmarkEnd w:id="80"/>
+    <w:bookmarkStart w:id="81" w:name="ref-cramer2004effect"/>
     <w:p>
       <w:pPr>
         <w:pStyle w:val="Literaturverzeichnis"/>
@@ -8451,8 +8845,8 @@
         <w:t xml:space="preserve">(1), 121–133.</w:t>
       </w:r>
     </w:p>
-    <w:bookmarkEnd w:id="78"/>
-    <w:bookmarkStart w:id="79" w:name="ref-cramer2005effect"/>
+    <w:bookmarkEnd w:id="81"/>
+    <w:bookmarkStart w:id="82" w:name="ref-cramer2005effect"/>
     <w:p>
       <w:pPr>
         <w:pStyle w:val="Literaturverzeichnis"/>
@@ -8496,8 +8890,8 @@
         <w:t xml:space="preserve">(1), 57–66.</w:t>
       </w:r>
     </w:p>
-    <w:bookmarkEnd w:id="79"/>
-    <w:bookmarkStart w:id="80" w:name="ref-cramer1995effect"/>
+    <w:bookmarkEnd w:id="82"/>
+    <w:bookmarkStart w:id="83" w:name="ref-cramer1995effect"/>
     <w:p>
       <w:pPr>
         <w:pStyle w:val="Literaturverzeichnis"/>
@@ -8541,8 +8935,8 @@
         <w:t xml:space="preserve">(3), 269–275.</w:t>
       </w:r>
     </w:p>
-    <w:bookmarkEnd w:id="80"/>
-    <w:bookmarkStart w:id="81" w:name="ref-downs1998feasibility"/>
+    <w:bookmarkEnd w:id="83"/>
+    <w:bookmarkStart w:id="84" w:name="ref-downs1998feasibility"/>
     <w:p>
       <w:pPr>
         <w:pStyle w:val="Literaturverzeichnis"/>
@@ -8577,8 +8971,8 @@
         <w:t xml:space="preserve">(6), 377–384.</w:t>
       </w:r>
     </w:p>
-    <w:bookmarkEnd w:id="81"/>
-    <w:bookmarkStart w:id="82" w:name="ref-drevon2017intercoder"/>
+    <w:bookmarkEnd w:id="84"/>
+    <w:bookmarkStart w:id="85" w:name="ref-drevon2017intercoder"/>
     <w:p>
       <w:pPr>
         <w:pStyle w:val="Literaturverzeichnis"/>
@@ -8613,8 +9007,8 @@
         <w:t xml:space="preserve">(2), 323–339.</w:t>
       </w:r>
     </w:p>
-    <w:bookmarkEnd w:id="82"/>
-    <w:bookmarkStart w:id="83" w:name="ref-durgin2012social"/>
+    <w:bookmarkEnd w:id="85"/>
+    <w:bookmarkStart w:id="86" w:name="ref-durgin2012social"/>
     <w:p>
       <w:pPr>
         <w:pStyle w:val="Literaturverzeichnis"/>
@@ -8658,8 +9052,8 @@
         <w:t xml:space="preserve">(6), 1582.</w:t>
       </w:r>
     </w:p>
-    <w:bookmarkEnd w:id="83"/>
-    <w:bookmarkStart w:id="84" w:name="ref-dweck2012implicit"/>
+    <w:bookmarkEnd w:id="86"/>
+    <w:bookmarkStart w:id="87" w:name="ref-dweck2012implicit"/>
     <w:p>
       <w:pPr>
         <w:pStyle w:val="Literaturverzeichnis"/>
@@ -8684,8 +9078,8 @@
         <w:t xml:space="preserve">(Vol. 2, pp. 43–61). London: SAGE Publications Ltd.</w:t>
       </w:r>
     </w:p>
-    <w:bookmarkEnd w:id="84"/>
-    <w:bookmarkStart w:id="85" w:name="ref-earn1979experimental"/>
+    <w:bookmarkEnd w:id="87"/>
+    <w:bookmarkStart w:id="88" w:name="ref-earn1979experimental"/>
     <w:p>
       <w:pPr>
         <w:pStyle w:val="Literaturverzeichnis"/>
@@ -8719,8 +9113,8 @@
         <w:t xml:space="preserve">(PhD thesis).</w:t>
       </w:r>
     </w:p>
-    <w:bookmarkEnd w:id="85"/>
-    <w:bookmarkStart w:id="86" w:name="ref-fillenbaun1970more"/>
+    <w:bookmarkEnd w:id="88"/>
+    <w:bookmarkStart w:id="89" w:name="ref-fillenbaun1970more"/>
     <w:p>
       <w:pPr>
         <w:pStyle w:val="Literaturverzeichnis"/>
@@ -8755,8 +9149,8 @@
         <w:t xml:space="preserve">(1), 43–51.</w:t>
       </w:r>
     </w:p>
-    <w:bookmarkEnd w:id="86"/>
-    <w:bookmarkStart w:id="87" w:name="ref-franco2014publication"/>
+    <w:bookmarkEnd w:id="89"/>
+    <w:bookmarkStart w:id="90" w:name="ref-franco2014publication"/>
     <w:p>
       <w:pPr>
         <w:pStyle w:val="Literaturverzeichnis"/>
@@ -8791,8 +9185,8 @@
         <w:t xml:space="preserve">(6203), 1502–1505.</w:t>
       </w:r>
     </w:p>
-    <w:bookmarkEnd w:id="87"/>
-    <w:bookmarkStart w:id="88" w:name="ref-frank2023experimentology"/>
+    <w:bookmarkEnd w:id="90"/>
+    <w:bookmarkStart w:id="91" w:name="ref-frank2023experimentology"/>
     <w:p>
       <w:pPr>
         <w:pStyle w:val="Literaturverzeichnis"/>
@@ -8814,13 +9208,58 @@
         <w:t xml:space="preserve">. Boston, MA: MIT Press.</w:t>
       </w:r>
     </w:p>
-    <w:bookmarkEnd w:id="88"/>
-    <w:bookmarkStart w:id="89" w:name="ref-hayes1967two"/>
+    <w:bookmarkEnd w:id="91"/>
+    <w:bookmarkStart w:id="92" w:name="ref-fresson2017role"/>
     <w:p>
       <w:pPr>
         <w:pStyle w:val="Literaturverzeichnis"/>
       </w:pPr>
       <w:r>
+        <w:rPr>
+          <w:vertAlign w:val="superscript"/>
+        </w:rPr>
+        <w:t xml:space="preserve">*</w:t>
+      </w:r>
+      <w:r>
+        <w:t xml:space="preserve"> </w:t>
+      </w:r>
+      <w:r>
+        <w:t xml:space="preserve">Fresson, M., Dardenne, B., Geurten, M., Anzaldi, L., &amp; Meulemans, T. (2017). The role of self-transcendence and cognitive processes in the response expectancy effect.</w:t>
+      </w:r>
+      <w:r>
+        <w:t xml:space="preserve"> </w:t>
+      </w:r>
+      <w:r>
+        <w:rPr>
+          <w:iCs/>
+          <w:i/>
+        </w:rPr>
+        <w:t xml:space="preserve">Psychologica Belgica</w:t>
+      </w:r>
+      <w:r>
+        <w:t xml:space="preserve">,</w:t>
+      </w:r>
+      <w:r>
+        <w:t xml:space="preserve"> </w:t>
+      </w:r>
+      <w:r>
+        <w:rPr>
+          <w:iCs/>
+          <w:i/>
+        </w:rPr>
+        <w:t xml:space="preserve">57</w:t>
+      </w:r>
+      <w:r>
+        <w:t xml:space="preserve">(2), 77–92.</w:t>
+      </w:r>
+    </w:p>
+    <w:bookmarkEnd w:id="92"/>
+    <w:bookmarkStart w:id="93" w:name="ref-hayes1967two"/>
+    <w:p>
+      <w:pPr>
+        <w:pStyle w:val="Literaturverzeichnis"/>
+      </w:pPr>
+      <w:r>
         <w:t xml:space="preserve">Hayes, C., &amp; King, W. (1967). Two types of phenomenal instructions for size and distance judgments of objects presented on a two-dimensional plane.</w:t>
       </w:r>
       <w:r>
@@ -8850,8 +9289,8 @@
         <w:t xml:space="preserve">(11), 556–558.</w:t>
       </w:r>
     </w:p>
-    <w:bookmarkEnd w:id="89"/>
-    <w:bookmarkStart w:id="90" w:name="ref-hoogeveen2018did"/>
+    <w:bookmarkEnd w:id="93"/>
+    <w:bookmarkStart w:id="94" w:name="ref-hoogeveen2018did"/>
     <w:p>
       <w:pPr>
         <w:pStyle w:val="Literaturverzeichnis"/>
@@ -8895,8 +9334,8 @@
         <w:t xml:space="preserve">(11), 1720–1733.</w:t>
       </w:r>
     </w:p>
-    <w:bookmarkEnd w:id="90"/>
-    <w:bookmarkStart w:id="91" w:name="ref-isager2022student"/>
+    <w:bookmarkEnd w:id="94"/>
+    <w:bookmarkStart w:id="95" w:name="ref-isager2022student"/>
     <w:p>
       <w:pPr>
         <w:pStyle w:val="Literaturverzeichnis"/>
@@ -8927,8 +9366,8 @@
         <w:t xml:space="preserve">.</w:t>
       </w:r>
     </w:p>
-    <w:bookmarkEnd w:id="91"/>
-    <w:bookmarkStart w:id="92" w:name="ref-johnson2021toward"/>
+    <w:bookmarkEnd w:id="95"/>
+    <w:bookmarkStart w:id="96" w:name="ref-johnson2021toward"/>
     <w:p>
       <w:pPr>
         <w:pStyle w:val="Literaturverzeichnis"/>
@@ -8963,8 +9402,8 @@
         <w:t xml:space="preserve">(1), 1–15.</w:t>
       </w:r>
     </w:p>
-    <w:bookmarkEnd w:id="92"/>
-    <w:bookmarkStart w:id="93" w:name="ref-kanter2004experimental"/>
+    <w:bookmarkEnd w:id="96"/>
+    <w:bookmarkStart w:id="97" w:name="ref-kanter2004experimental"/>
     <w:p>
       <w:pPr>
         <w:pStyle w:val="Literaturverzeichnis"/>
@@ -9008,8 +9447,8 @@
         <w:t xml:space="preserve">, 229–239.</w:t>
       </w:r>
     </w:p>
-    <w:bookmarkEnd w:id="93"/>
-    <w:bookmarkStart w:id="94" w:name="ref-kenealy1988validation"/>
+    <w:bookmarkEnd w:id="97"/>
+    <w:bookmarkStart w:id="98" w:name="ref-kenealy1988validation"/>
     <w:p>
       <w:pPr>
         <w:pStyle w:val="Literaturverzeichnis"/>
@@ -9053,8 +9492,8 @@
         <w:t xml:space="preserve">(1), 41–48.</w:t>
       </w:r>
     </w:p>
-    <w:bookmarkEnd w:id="94"/>
-    <w:bookmarkStart w:id="95" w:name="ref-kersbergen2019hypothesis"/>
+    <w:bookmarkEnd w:id="98"/>
+    <w:bookmarkStart w:id="99" w:name="ref-kersbergen2019hypothesis"/>
     <w:p>
       <w:pPr>
         <w:pStyle w:val="Literaturverzeichnis"/>
@@ -9098,8 +9537,8 @@
         <w:t xml:space="preserve">, 104318.</w:t>
       </w:r>
     </w:p>
-    <w:bookmarkEnd w:id="95"/>
-    <w:bookmarkStart w:id="96" w:name="ref-kube2021beliefs"/>
+    <w:bookmarkEnd w:id="99"/>
+    <w:bookmarkStart w:id="100" w:name="ref-kube2021beliefs"/>
     <w:p>
       <w:pPr>
         <w:pStyle w:val="Literaturverzeichnis"/>
@@ -9134,8 +9573,8 @@
         <w:t xml:space="preserve">(2), 247–274.</w:t>
       </w:r>
     </w:p>
-    <w:bookmarkEnd w:id="96"/>
-    <w:bookmarkStart w:id="97" w:name="ref-lamberth1971similarity"/>
+    <w:bookmarkEnd w:id="100"/>
+    <w:bookmarkStart w:id="101" w:name="ref-lamberth1971similarity"/>
     <w:p>
       <w:pPr>
         <w:pStyle w:val="Literaturverzeichnis"/>
@@ -9179,8 +9618,8 @@
         <w:t xml:space="preserve">(2), 77–91.</w:t>
       </w:r>
     </w:p>
-    <w:bookmarkEnd w:id="97"/>
-    <w:bookmarkStart w:id="98" w:name="ref-lana1971subject"/>
+    <w:bookmarkEnd w:id="101"/>
+    <w:bookmarkStart w:id="102" w:name="ref-lana1971subject"/>
     <w:p>
       <w:pPr>
         <w:pStyle w:val="Literaturverzeichnis"/>
@@ -9224,13 +9663,58 @@
         <w:t xml:space="preserve">(2), 136.</w:t>
       </w:r>
     </w:p>
-    <w:bookmarkEnd w:id="98"/>
-    <w:bookmarkStart w:id="99" w:name="ref-lovakov2021empirically"/>
+    <w:bookmarkEnd w:id="102"/>
+    <w:bookmarkStart w:id="103" w:name="ref-larsen2011further"/>
     <w:p>
       <w:pPr>
         <w:pStyle w:val="Literaturverzeichnis"/>
       </w:pPr>
       <w:r>
+        <w:rPr>
+          <w:vertAlign w:val="superscript"/>
+        </w:rPr>
+        <w:t xml:space="preserve">*</w:t>
+      </w:r>
+      <w:r>
+        <w:t xml:space="preserve"> </w:t>
+      </w:r>
+      <w:r>
+        <w:t xml:space="preserve">Larsen, J. T., &amp; McGraw, A. P. (2011). Further evidence for mixed emotions.</w:t>
+      </w:r>
+      <w:r>
+        <w:t xml:space="preserve"> </w:t>
+      </w:r>
+      <w:r>
+        <w:rPr>
+          <w:iCs/>
+          <w:i/>
+        </w:rPr>
+        <w:t xml:space="preserve">Journal of Personality and Social Psychology</w:t>
+      </w:r>
+      <w:r>
+        <w:t xml:space="preserve">,</w:t>
+      </w:r>
+      <w:r>
+        <w:t xml:space="preserve"> </w:t>
+      </w:r>
+      <w:r>
+        <w:rPr>
+          <w:iCs/>
+          <w:i/>
+        </w:rPr>
+        <w:t xml:space="preserve">100</w:t>
+      </w:r>
+      <w:r>
+        <w:t xml:space="preserve">(6), 1095–1110.</w:t>
+      </w:r>
+    </w:p>
+    <w:bookmarkEnd w:id="103"/>
+    <w:bookmarkStart w:id="104" w:name="ref-lovakov2021empirically"/>
+    <w:p>
+      <w:pPr>
+        <w:pStyle w:val="Literaturverzeichnis"/>
+      </w:pPr>
+      <w:r>
         <w:t xml:space="preserve">Lovakov, A., &amp; Agadullina, E. R. (2021). Empirically derived guidelines for effect size interpretation in social psychology.</w:t>
       </w:r>
       <w:r>
@@ -9260,8 +9744,8 @@
         <w:t xml:space="preserve">(3), 485–504.</w:t>
       </w:r>
     </w:p>
-    <w:bookmarkEnd w:id="99"/>
-    <w:bookmarkStart w:id="101" w:name="ref-R-performance"/>
+    <w:bookmarkEnd w:id="104"/>
+    <w:bookmarkStart w:id="106" w:name="ref-R-performance"/>
     <w:p>
       <w:pPr>
         <w:pStyle w:val="Literaturverzeichnis"/>
@@ -9319,7 +9803,7 @@
       <w:r>
         <w:t xml:space="preserve"> </w:t>
       </w:r>
-      <w:hyperlink r:id="rId100">
+      <w:hyperlink r:id="rId105">
         <w:r>
           <w:rPr>
             <w:rStyle w:val="Hyperlink"/>
@@ -9328,8 +9812,8 @@
         </w:r>
       </w:hyperlink>
     </w:p>
-    <w:bookmarkEnd w:id="101"/>
-    <w:bookmarkStart w:id="102" w:name="ref-martin2018attention"/>
+    <w:bookmarkEnd w:id="106"/>
+    <w:bookmarkStart w:id="107" w:name="ref-martin2018attention"/>
     <w:p>
       <w:pPr>
         <w:pStyle w:val="Literaturverzeichnis"/>
@@ -9373,8 +9857,8 @@
         <w:t xml:space="preserve">(4), 700–707.</w:t>
       </w:r>
     </w:p>
-    <w:bookmarkEnd w:id="102"/>
-    <w:bookmarkStart w:id="103" w:name="ref-masling1966role"/>
+    <w:bookmarkEnd w:id="107"/>
+    <w:bookmarkStart w:id="108" w:name="ref-masling1966role"/>
     <w:p>
       <w:pPr>
         <w:pStyle w:val="Literaturverzeichnis"/>
@@ -9409,8 +9893,8 @@
         <w:t xml:space="preserve">, 67–103.</w:t>
       </w:r>
     </w:p>
-    <w:bookmarkEnd w:id="103"/>
-    <w:bookmarkStart w:id="104" w:name="ref-mcginley1975subject"/>
+    <w:bookmarkEnd w:id="108"/>
+    <w:bookmarkStart w:id="109" w:name="ref-mcginley1975subject"/>
     <w:p>
       <w:pPr>
         <w:pStyle w:val="Literaturverzeichnis"/>
@@ -9454,8 +9938,8 @@
         <w:t xml:space="preserve">(1), 267–278.</w:t>
       </w:r>
     </w:p>
-    <w:bookmarkEnd w:id="104"/>
-    <w:bookmarkStart w:id="105" w:name="ref-mcglynn1972experimental"/>
+    <w:bookmarkEnd w:id="109"/>
+    <w:bookmarkStart w:id="110" w:name="ref-mcglynn1972experimental"/>
     <w:p>
       <w:pPr>
         <w:pStyle w:val="Literaturverzeichnis"/>
@@ -9486,8 +9970,8 @@
         <w:t xml:space="preserve">.</w:t>
       </w:r>
     </w:p>
-    <w:bookmarkEnd w:id="105"/>
-    <w:bookmarkStart w:id="106" w:name="ref-mummolo2019demand"/>
+    <w:bookmarkEnd w:id="110"/>
+    <w:bookmarkStart w:id="111" w:name="ref-mummolo2019demand"/>
     <w:p>
       <w:pPr>
         <w:pStyle w:val="Literaturverzeichnis"/>
@@ -9531,8 +10015,8 @@
         <w:t xml:space="preserve">(2), 517–529.</w:t>
       </w:r>
     </w:p>
-    <w:bookmarkEnd w:id="106"/>
-    <w:bookmarkStart w:id="107" w:name="ref-orne1959nature"/>
+    <w:bookmarkEnd w:id="111"/>
+    <w:bookmarkStart w:id="112" w:name="ref-orne1959nature"/>
     <w:p>
       <w:pPr>
         <w:pStyle w:val="Literaturverzeichnis"/>
@@ -9567,8 +10051,8 @@
         <w:t xml:space="preserve">(3), 277–299.</w:t>
       </w:r>
     </w:p>
-    <w:bookmarkEnd w:id="107"/>
-    <w:bookmarkStart w:id="108" w:name="ref-orne1962social"/>
+    <w:bookmarkEnd w:id="112"/>
+    <w:bookmarkStart w:id="113" w:name="ref-orne1962social"/>
     <w:p>
       <w:pPr>
         <w:pStyle w:val="Literaturverzeichnis"/>
@@ -9603,8 +10087,8 @@
         <w:t xml:space="preserve">(11), 776–783.</w:t>
       </w:r>
     </w:p>
-    <w:bookmarkEnd w:id="108"/>
-    <w:bookmarkStart w:id="109" w:name="ref-orne1969demand"/>
+    <w:bookmarkEnd w:id="113"/>
+    <w:bookmarkStart w:id="114" w:name="ref-orne1969demand"/>
     <w:p>
       <w:pPr>
         <w:pStyle w:val="Literaturverzeichnis"/>
@@ -9629,8 +10113,8 @@
         <w:t xml:space="preserve">(pp. 143–179). New York, NY: Academic Press.</w:t>
       </w:r>
     </w:p>
-    <w:bookmarkEnd w:id="109"/>
-    <w:bookmarkStart w:id="110" w:name="ref-orne1964contribution"/>
+    <w:bookmarkEnd w:id="114"/>
+    <w:bookmarkStart w:id="115" w:name="ref-orne1964contribution"/>
     <w:p>
       <w:pPr>
         <w:pStyle w:val="Literaturverzeichnis"/>
@@ -9674,8 +10158,8 @@
         <w:t xml:space="preserve">(1), 3.</w:t>
       </w:r>
     </w:p>
-    <w:bookmarkEnd w:id="110"/>
-    <w:bookmarkStart w:id="111" w:name="ref-perry1978demand"/>
+    <w:bookmarkEnd w:id="115"/>
+    <w:bookmarkStart w:id="116" w:name="ref-palomba1995dissociation"/>
     <w:p>
       <w:pPr>
         <w:pStyle w:val="Literaturverzeichnis"/>
@@ -9690,6 +10174,41 @@
         <w:t xml:space="preserve"> </w:t>
       </w:r>
       <w:r>
+        <w:t xml:space="preserve">Palomba, D., &amp; Stegagno, L. (1995). Dissociation between actual and expected cardiac changes: Interoception and emotional experience. In D. Vaitl &amp; R. Schandry (Eds.),</w:t>
+      </w:r>
+      <w:r>
+        <w:t xml:space="preserve"> </w:t>
+      </w:r>
+      <w:r>
+        <w:rPr>
+          <w:iCs/>
+          <w:i/>
+        </w:rPr>
+        <w:t xml:space="preserve">From the heart to the brain: The psychophysiology of circulation – brain interaction</w:t>
+      </w:r>
+      <w:r>
+        <w:t xml:space="preserve"> </w:t>
+      </w:r>
+      <w:r>
+        <w:t xml:space="preserve">(pp. 283–298). Peter Lang Publishing.</w:t>
+      </w:r>
+    </w:p>
+    <w:bookmarkEnd w:id="116"/>
+    <w:bookmarkStart w:id="117" w:name="ref-perry1978demand"/>
+    <w:p>
+      <w:pPr>
+        <w:pStyle w:val="Literaturverzeichnis"/>
+      </w:pPr>
+      <w:r>
+        <w:rPr>
+          <w:vertAlign w:val="superscript"/>
+        </w:rPr>
+        <w:t xml:space="preserve">*</w:t>
+      </w:r>
+      <w:r>
+        <w:t xml:space="preserve"> </w:t>
+      </w:r>
+      <w:r>
         <w:t xml:space="preserve">Perry, D. G., Roots, R. D., &amp; Perry, L. C. (1978). Demand awareness and participant willingness as determinants of aggressive response to film violence.</w:t>
       </w:r>
       <w:r>
@@ -9719,8 +10238,8 @@
         <w:t xml:space="preserve">(2), 265–275.</w:t>
       </w:r>
     </w:p>
-    <w:bookmarkEnd w:id="111"/>
-    <w:bookmarkStart w:id="112" w:name="ref-polivy1980laboratory"/>
+    <w:bookmarkEnd w:id="117"/>
+    <w:bookmarkStart w:id="118" w:name="ref-polivy1980laboratory"/>
     <w:p>
       <w:pPr>
         <w:pStyle w:val="Literaturverzeichnis"/>
@@ -9764,8 +10283,8 @@
         <w:t xml:space="preserve">(2), 286.</w:t>
       </w:r>
     </w:p>
-    <w:bookmarkEnd w:id="112"/>
-    <w:bookmarkStart w:id="113" w:name="ref-pustejovsky2018small"/>
+    <w:bookmarkEnd w:id="118"/>
+    <w:bookmarkStart w:id="119" w:name="ref-pustejovsky2018small"/>
     <w:p>
       <w:pPr>
         <w:pStyle w:val="Literaturverzeichnis"/>
@@ -9800,8 +10319,8 @@
         <w:t xml:space="preserve">(4), 672–683.</w:t>
       </w:r>
     </w:p>
-    <w:bookmarkEnd w:id="113"/>
-    <w:bookmarkStart w:id="115" w:name="ref-R-base"/>
+    <w:bookmarkEnd w:id="119"/>
+    <w:bookmarkStart w:id="121" w:name="ref-R-base"/>
     <w:p>
       <w:pPr>
         <w:pStyle w:val="Literaturverzeichnis"/>
@@ -9825,7 +10344,7 @@
       <w:r>
         <w:t xml:space="preserve"> </w:t>
       </w:r>
-      <w:hyperlink r:id="rId114">
+      <w:hyperlink r:id="rId120">
         <w:r>
           <w:rPr>
             <w:rStyle w:val="Hyperlink"/>
@@ -9834,8 +10353,8 @@
         </w:r>
       </w:hyperlink>
     </w:p>
-    <w:bookmarkEnd w:id="115"/>
-    <w:bookmarkStart w:id="116" w:name="ref-riecken1962program"/>
+    <w:bookmarkEnd w:id="121"/>
+    <w:bookmarkStart w:id="122" w:name="ref-riecken1962program"/>
     <w:p>
       <w:pPr>
         <w:pStyle w:val="Literaturverzeichnis"/>
@@ -9860,8 +10379,8 @@
         <w:t xml:space="preserve">(Vol. 2, pp. 25–41). New York, NY: Pergamon Press.</w:t>
       </w:r>
     </w:p>
-    <w:bookmarkEnd w:id="116"/>
-    <w:bookmarkStart w:id="117" w:name="ref-rodgers2021evaluating"/>
+    <w:bookmarkEnd w:id="122"/>
+    <w:bookmarkStart w:id="123" w:name="ref-rodgers2021evaluating"/>
     <w:p>
       <w:pPr>
         <w:pStyle w:val="Literaturverzeichnis"/>
@@ -9896,8 +10415,8 @@
         <w:t xml:space="preserve">(2), 141.</w:t>
       </w:r>
     </w:p>
-    <w:bookmarkEnd w:id="117"/>
-    <w:bookmarkStart w:id="118" w:name="ref-rose2014choice"/>
+    <w:bookmarkEnd w:id="123"/>
+    <w:bookmarkStart w:id="124" w:name="ref-rose2014choice"/>
     <w:p>
       <w:pPr>
         <w:pStyle w:val="Literaturverzeichnis"/>
@@ -9941,8 +10460,8 @@
         <w:t xml:space="preserve">(1), 1–10.</w:t>
       </w:r>
     </w:p>
-    <w:bookmarkEnd w:id="118"/>
-    <w:bookmarkStart w:id="119" w:name="ref-rosenberg1969conditions"/>
+    <w:bookmarkEnd w:id="124"/>
+    <w:bookmarkStart w:id="125" w:name="ref-rosenberg1969conditions"/>
     <w:p>
       <w:pPr>
         <w:pStyle w:val="Literaturverzeichnis"/>
@@ -9967,8 +10486,8 @@
         <w:t xml:space="preserve">(pp. 280–350). New York, NY: Academic Press.</w:t>
       </w:r>
     </w:p>
-    <w:bookmarkEnd w:id="119"/>
-    <w:bookmarkStart w:id="120" w:name="ref-rosnow1973mediation"/>
+    <w:bookmarkEnd w:id="125"/>
+    <w:bookmarkStart w:id="126" w:name="ref-rosnow1973mediation"/>
     <w:p>
       <w:pPr>
         <w:pStyle w:val="Literaturverzeichnis"/>
@@ -10003,8 +10522,8 @@
         <w:t xml:space="preserve">(3), 181–201.</w:t>
       </w:r>
     </w:p>
-    <w:bookmarkEnd w:id="120"/>
-    <w:bookmarkStart w:id="121" w:name="ref-rosnow1997people"/>
+    <w:bookmarkEnd w:id="126"/>
+    <w:bookmarkStart w:id="127" w:name="ref-rosnow1997people"/>
     <w:p>
       <w:pPr>
         <w:pStyle w:val="Literaturverzeichnis"/>
@@ -10026,8 +10545,8 @@
         <w:t xml:space="preserve">. New York, NY: Freeman.</w:t>
       </w:r>
     </w:p>
-    <w:bookmarkEnd w:id="121"/>
-    <w:bookmarkStart w:id="122" w:name="ref-schardt2007utilization"/>
+    <w:bookmarkEnd w:id="127"/>
+    <w:bookmarkStart w:id="128" w:name="ref-schardt2007utilization"/>
     <w:p>
       <w:pPr>
         <w:pStyle w:val="Literaturverzeichnis"/>
@@ -10062,8 +10581,8 @@
         <w:t xml:space="preserve">(1), 1–6.</w:t>
       </w:r>
     </w:p>
-    <w:bookmarkEnd w:id="122"/>
-    <w:bookmarkStart w:id="123" w:name="ref-schauer1969demand"/>
+    <w:bookmarkEnd w:id="128"/>
+    <w:bookmarkStart w:id="129" w:name="ref-schauer1969demand"/>
     <w:p>
       <w:pPr>
         <w:pStyle w:val="Literaturverzeichnis"/>
@@ -10097,8 +10616,8 @@
         <w:t xml:space="preserve">(PhD thesis).</w:t>
       </w:r>
     </w:p>
-    <w:bookmarkEnd w:id="123"/>
-    <w:bookmarkStart w:id="124" w:name="ref-sharpe2016frightened"/>
+    <w:bookmarkEnd w:id="129"/>
+    <w:bookmarkStart w:id="130" w:name="ref-sharpe2016frightened"/>
     <w:p>
       <w:pPr>
         <w:pStyle w:val="Literaturverzeichnis"/>
@@ -10133,8 +10652,8 @@
         <w:t xml:space="preserve">(4), 349–368.</w:t>
       </w:r>
     </w:p>
-    <w:bookmarkEnd w:id="124"/>
-    <w:bookmarkStart w:id="125" w:name="ref-siegel1982influence"/>
+    <w:bookmarkEnd w:id="130"/>
+    <w:bookmarkStart w:id="131" w:name="ref-siegel1982influence"/>
     <w:p>
       <w:pPr>
         <w:pStyle w:val="Literaturverzeichnis"/>
@@ -10178,8 +10697,8 @@
         <w:t xml:space="preserve">, 179–185.</w:t>
       </w:r>
     </w:p>
-    <w:bookmarkEnd w:id="125"/>
-    <w:bookmarkStart w:id="126" w:name="ref-sigall1970cooperative"/>
+    <w:bookmarkEnd w:id="131"/>
+    <w:bookmarkStart w:id="132" w:name="ref-sigall1970cooperative"/>
     <w:p>
       <w:pPr>
         <w:pStyle w:val="Literaturverzeichnis"/>
@@ -10214,8 +10733,8 @@
         <w:t xml:space="preserve">(1), 1–10.</w:t>
       </w:r>
     </w:p>
-    <w:bookmarkEnd w:id="126"/>
-    <w:bookmarkStart w:id="127" w:name="ref-silverman1965demand"/>
+    <w:bookmarkEnd w:id="132"/>
+    <w:bookmarkStart w:id="133" w:name="ref-silverman1965demand"/>
     <w:p>
       <w:pPr>
         <w:pStyle w:val="Literaturverzeichnis"/>
@@ -10250,8 +10769,8 @@
         <w:t xml:space="preserve">(6), 882.</w:t>
       </w:r>
     </w:p>
-    <w:bookmarkEnd w:id="127"/>
-    <w:bookmarkStart w:id="128" w:name="ref-smith1986influence"/>
+    <w:bookmarkEnd w:id="133"/>
+    <w:bookmarkStart w:id="134" w:name="ref-smith1986influence"/>
     <w:p>
       <w:pPr>
         <w:pStyle w:val="Literaturverzeichnis"/>
@@ -10295,8 +10814,8 @@
         <w:t xml:space="preserve">(3), 289–297.</w:t>
       </w:r>
     </w:p>
-    <w:bookmarkEnd w:id="128"/>
-    <w:bookmarkStart w:id="129" w:name="ref-standing2008demonstration"/>
+    <w:bookmarkEnd w:id="134"/>
+    <w:bookmarkStart w:id="135" w:name="ref-standing2008demonstration"/>
     <w:p>
       <w:pPr>
         <w:pStyle w:val="Literaturverzeichnis"/>
@@ -10340,8 +10859,8 @@
         <w:t xml:space="preserve">(3), 553–566.</w:t>
       </w:r>
     </w:p>
-    <w:bookmarkEnd w:id="129"/>
-    <w:bookmarkStart w:id="130" w:name="ref-stanley2014meta"/>
+    <w:bookmarkEnd w:id="135"/>
+    <w:bookmarkStart w:id="136" w:name="ref-stanley2014meta"/>
     <w:p>
       <w:pPr>
         <w:pStyle w:val="Literaturverzeichnis"/>
@@ -10376,8 +10895,8 @@
         <w:t xml:space="preserve">(1), 60–78.</w:t>
       </w:r>
     </w:p>
-    <w:bookmarkEnd w:id="130"/>
-    <w:bookmarkStart w:id="131" w:name="ref-strohmetz2008research"/>
+    <w:bookmarkEnd w:id="136"/>
+    <w:bookmarkStart w:id="137" w:name="ref-strohmetz2008research"/>
     <w:p>
       <w:pPr>
         <w:pStyle w:val="Literaturverzeichnis"/>
@@ -10412,8 +10931,8 @@
         <w:t xml:space="preserve">(2), 861–877.</w:t>
       </w:r>
     </w:p>
-    <w:bookmarkEnd w:id="131"/>
-    <w:bookmarkStart w:id="132" w:name="ref-terhune2006induction"/>
+    <w:bookmarkEnd w:id="137"/>
+    <w:bookmarkStart w:id="138" w:name="ref-terhune2006induction"/>
     <w:p>
       <w:pPr>
         <w:pStyle w:val="Literaturverzeichnis"/>
@@ -10457,8 +10976,8 @@
         <w:t xml:space="preserve">(6), 415–421.</w:t>
       </w:r>
     </w:p>
-    <w:bookmarkEnd w:id="132"/>
-    <w:bookmarkStart w:id="133" w:name="ref-veitch1991demand"/>
+    <w:bookmarkEnd w:id="138"/>
+    <w:bookmarkStart w:id="139" w:name="ref-tsai2018great"/>
     <w:p>
       <w:pPr>
         <w:pStyle w:val="Literaturverzeichnis"/>
@@ -10473,6 +10992,51 @@
         <w:t xml:space="preserve"> </w:t>
       </w:r>
       <w:r>
+        <w:t xml:space="preserve">Tsai, N., Buschkuehl, M., Kamarsu, S., Shah, P., Jonides, J., &amp; Jaeggi, S. M. (2018). (Un) great expectations: The role of placebo effects in cognitive training.</w:t>
+      </w:r>
+      <w:r>
+        <w:t xml:space="preserve"> </w:t>
+      </w:r>
+      <w:r>
+        <w:rPr>
+          <w:iCs/>
+          <w:i/>
+        </w:rPr>
+        <w:t xml:space="preserve">Journal of Applied Research in Memory and Cognition</w:t>
+      </w:r>
+      <w:r>
+        <w:t xml:space="preserve">,</w:t>
+      </w:r>
+      <w:r>
+        <w:t xml:space="preserve"> </w:t>
+      </w:r>
+      <w:r>
+        <w:rPr>
+          <w:iCs/>
+          <w:i/>
+        </w:rPr>
+        <w:t xml:space="preserve">7</w:t>
+      </w:r>
+      <w:r>
+        <w:t xml:space="preserve">(4), 564–573.</w:t>
+      </w:r>
+    </w:p>
+    <w:bookmarkEnd w:id="139"/>
+    <w:bookmarkStart w:id="140" w:name="ref-veitch1991demand"/>
+    <w:p>
+      <w:pPr>
+        <w:pStyle w:val="Literaturverzeichnis"/>
+      </w:pPr>
+      <w:r>
+        <w:rPr>
+          <w:vertAlign w:val="superscript"/>
+        </w:rPr>
+        <w:t xml:space="preserve">*</w:t>
+      </w:r>
+      <w:r>
+        <w:t xml:space="preserve"> </w:t>
+      </w:r>
+      <w:r>
         <w:t xml:space="preserve">Veitch, J. A., Gifford, R., &amp; Hine, D. W. (1991). Demand characteristics and full spectrum lighting effects on performance and mood.</w:t>
       </w:r>
       <w:r>
@@ -10502,8 +11066,8 @@
         <w:t xml:space="preserve">(1), 87–95.</w:t>
       </w:r>
     </w:p>
-    <w:bookmarkEnd w:id="133"/>
-    <w:bookmarkStart w:id="134" w:name="ref-verpaelst2007demand"/>
+    <w:bookmarkEnd w:id="140"/>
+    <w:bookmarkStart w:id="141" w:name="ref-verpaelst2007demand"/>
     <w:p>
       <w:pPr>
         <w:pStyle w:val="Literaturverzeichnis"/>
@@ -10547,8 +11111,8 @@
         <w:t xml:space="preserve">(1), 153–154.</w:t>
       </w:r>
     </w:p>
-    <w:bookmarkEnd w:id="134"/>
-    <w:bookmarkStart w:id="135" w:name="ref-vevea1995general"/>
+    <w:bookmarkEnd w:id="141"/>
+    <w:bookmarkStart w:id="142" w:name="ref-vevea1995general"/>
     <w:p>
       <w:pPr>
         <w:pStyle w:val="Literaturverzeichnis"/>
@@ -10583,8 +11147,8 @@
         <w:t xml:space="preserve">(3), 419–435.</w:t>
       </w:r>
     </w:p>
-    <w:bookmarkEnd w:id="135"/>
-    <w:bookmarkStart w:id="136" w:name="ref-R-metafor"/>
+    <w:bookmarkEnd w:id="142"/>
+    <w:bookmarkStart w:id="143" w:name="ref-R-metafor"/>
     <w:p>
       <w:pPr>
         <w:pStyle w:val="Literaturverzeichnis"/>
@@ -10643,9 +11207,45 @@
         <w:t xml:space="preserve">(3), 1–48.</w:t>
       </w:r>
     </w:p>
-    <w:bookmarkEnd w:id="136"/>
-    <w:bookmarkEnd w:id="137"/>
-    <w:bookmarkEnd w:id="138"/>
+    <w:bookmarkEnd w:id="143"/>
+    <w:bookmarkStart w:id="144" w:name="ref-yarkoni2017choosing"/>
+    <w:p>
+      <w:pPr>
+        <w:pStyle w:val="Literaturverzeichnis"/>
+      </w:pPr>
+      <w:r>
+        <w:t xml:space="preserve">Yarkoni, T., &amp; Westfall, J. (2017). Choosing prediction over explanation in psychology: Lessons from machine learning.</w:t>
+      </w:r>
+      <w:r>
+        <w:t xml:space="preserve"> </w:t>
+      </w:r>
+      <w:r>
+        <w:rPr>
+          <w:iCs/>
+          <w:i/>
+        </w:rPr>
+        <w:t xml:space="preserve">Perspectives on Psychological Science</w:t>
+      </w:r>
+      <w:r>
+        <w:t xml:space="preserve">,</w:t>
+      </w:r>
+      <w:r>
+        <w:t xml:space="preserve"> </w:t>
+      </w:r>
+      <w:r>
+        <w:rPr>
+          <w:iCs/>
+          <w:i/>
+        </w:rPr>
+        <w:t xml:space="preserve">12</w:t>
+      </w:r>
+      <w:r>
+        <w:t xml:space="preserve">(6), 1100–1122.</w:t>
+      </w:r>
+    </w:p>
+    <w:bookmarkEnd w:id="144"/>
+    <w:bookmarkEnd w:id="145"/>
+    <w:bookmarkEnd w:id="146"/>
     <w:sectPr>
       <w:headerReference r:id="rId9" w:type="even"/>
       <w:headerReference r:id="rId11" w:type="default"/>

</xml_diff>

<commit_message>
Paper ready to be resubmitted
</commit_message>
<xml_diff>
--- a/metaware_manuscript.docx
+++ b/metaware_manuscript.docx
@@ -7,7 +7,7 @@
         <w:pStyle w:val="Title"/>
       </w:pPr>
       <w:r>
-        <w:t>A demanding problem: Meta-analysis suggests that demand characteristics exert effects that can be powerful, unreliable, and difficult to explain</w:t>
+        <w:t>A demanding problem: Meta-analysis suggests that demand characteristics can be consequential, unreliable, and difficult to explain</w:t>
       </w:r>
     </w:p>
     <w:p>
@@ -89,7 +89,7 @@
     <w:p>
       <w:pPr>
         <w:pStyle w:val="authornote-title"/>
-        <w:framePr w:wrap="notBeside"/>
+        <w:framePr w:wrap="notBeside" w:vAnchor="page" w:hAnchor="page" w:x="1453" w:y="1657"/>
       </w:pPr>
       <w:r>
         <w:lastRenderedPageBreak/>
@@ -99,7 +99,7 @@
     <w:p>
       <w:pPr>
         <w:pStyle w:val="authornote"/>
-        <w:framePr w:wrap="notBeside"/>
+        <w:framePr w:wrap="notBeside" w:vAnchor="page" w:hAnchor="page" w:x="1453" w:y="1657"/>
       </w:pPr>
       <w:r>
         <w:t>Public significance statement: A fundamental methodological concern in research with human participants is that their responses are biased by information that convey the study hypothesis (i.e., demand characteristics). In a meta-analysis, we combined evidence from 53 studies that experimentally tested this concern by explicitly manipulating cues about the study hypothesis. Results suggested that explicit information about the researcher’s hypothesis produce biases in participants’ responses that can be potentially large – but are troublingly unreliable and difficult to explain.</w:t>
@@ -108,7 +108,7 @@
     <w:p>
       <w:pPr>
         <w:pStyle w:val="authornote"/>
-        <w:framePr w:wrap="notBeside"/>
+        <w:framePr w:wrap="notBeside" w:vAnchor="page" w:hAnchor="page" w:x="1453" w:y="1657"/>
       </w:pPr>
       <w:r>
         <w:t xml:space="preserve">All materials, data (raw and processed), code, and pre-registrations are openly available at </w:t>
@@ -128,7 +128,7 @@
     <w:p>
       <w:pPr>
         <w:pStyle w:val="authornote"/>
-        <w:framePr w:wrap="notBeside"/>
+        <w:framePr w:wrap="notBeside" w:vAnchor="page" w:hAnchor="page" w:x="1453" w:y="1657"/>
       </w:pPr>
       <w:r>
         <w:t>The authors made the following contributions. Anonymous for peer review (NAC): Conceptualization, Data Curation, Formal Analysis, Investigation, Methodology, Project administration, Software, Supervision, Visualization, Writing - Original Draft Preparation, Writing - Review &amp; Editing; Anonymous for peer review (MW): Data Curation, Investigation, Project administration, Software, Writing - Review &amp; Editing; Anonymous for peer review (MCF): Formal Analysis, Investigation, Methodology, Project administration, Resources, Software, Supervision, Visualization, Writing - Review &amp; Editing.</w:t>
@@ -137,7 +137,7 @@
     <w:p>
       <w:pPr>
         <w:pStyle w:val="authornote"/>
-        <w:framePr w:wrap="notBeside"/>
+        <w:framePr w:wrap="notBeside" w:vAnchor="page" w:hAnchor="page" w:x="1453" w:y="1657"/>
       </w:pPr>
       <w:r>
         <w:t>Correspondence concerning this article should be addressed to Anonymous for peer review (NAC), Anonymous for peer review. E-mail: Anonymous for peer review</w:t>
@@ -157,7 +157,7 @@
         <w:pStyle w:val="BodyText"/>
       </w:pPr>
       <w:r>
-        <w:t>Demand characteristics are a fundamental methodological concern in experimental psychology. Yet, little is known about the direction, magnitude, consistency, and mechanisms underlying their effects. We conducted a three-level meta-analysis of 253 effect sizes from 53 studies that provided experimental tests of demand effects by explicitly manipulating cues about the study hypothesis. Results indicated that such manipulations tend to produce small overall increases in hypothesis-consistent responding (</w:t>
+        <w:t>Demand characteristics are a fundamental methodological concern in experimental psychology. Yet, little is known about the direction, magnitude, consistency, and mechanisms underlying their effects. We conducted a three-level meta-analysis of 253 effect sizes from 53 studies that provided experimental tests of demand effects by explicitly manipulating cues about the study hypothesis. These manipulations tended to produce small overall increases in hypothesis-consistent responding (</w:t>
       </w:r>
       <w:r>
         <w:rPr>
@@ -167,7 +167,7 @@
         <w:t>d</w:t>
       </w:r>
       <w:r>
-        <w:t xml:space="preserve"> = 0.20, 95% CI [0.11, 0.30]). However, these effects were extremely heterogeneous (between-study </w:t>
+        <w:t xml:space="preserve"> = 0.20, 95% CI [0.11, 0.30]). However, effects were extremely heterogeneous (between-study </w:t>
       </w:r>
       <m:oMath>
         <m:r>
@@ -219,7 +219,7 @@
         <w:t>decrease</w:t>
       </w:r>
       <w:r>
-        <w:t xml:space="preserve"> in hypothesis-consistent responding). Both the observed and estimated distribution of these effects suggested that demand characteristics can create false positives, false negatives, upward bias, and downward bias. However, such heterogeneity remains difficult to explain. Participants who reviewed key study details were neither able to predict nor provide insights into psychological mechanisms theorized to underlie demand effects. Many theorists have posited that demand effects are driven by participants’ motivation to adjust responses, opportunity to adjust responses, and/or belief in the researcher’s hypothesis. However, participants ratings of these mechanisms failed to predict observed effects. Coded methodological features (e.g., whether participants were paid) also often failed to predict observed effects. Although the meta-analysis did not capture the full depth of the demand characteristics construct, the synthesis of even a narrow subset of the literature suggests that such effects can be inferentially consequential, unreliable, and difficult to explain.</w:t>
+        <w:t xml:space="preserve"> in hypothesis-consistent responding). Both the observed and estimated distribution of these effects suggested that demand characteristics can create false positives, false negatives, upward bias, and downward bias. This heterogeneity is difficult to explain. New participants who reviewed key study details were neither able to predict nor provide insights into psychological mechanisms theorized to underlie demand effects. Participants ratings of three theorized moderators – motivation to adjust responses, opportunity to adjust responses, and belief in the researcher’s hypothesis – failed to predict observed demand effects. Coded methodological features (e.g., whether participants were paid) also often failed to predict observed effects. Although the meta-analysis did not capture the full depth of the demand characteristics construct, the synthesis of even a narrow subset of the literature suggests that such effects can be inferentially consequential, unreliable, and difficult to explain.</w:t>
       </w:r>
     </w:p>
     <w:p>
@@ -243,7 +243,7 @@
       </w:pPr>
       <w:r>
         <w:lastRenderedPageBreak/>
-        <w:t>A demanding problem: Meta-analysis suggests that demand characteristics exert effects that can be powerful, unreliable, and difficult to explain</w:t>
+        <w:t>A demanding problem: Meta-analysis suggests that demand characteristics can be consequential, unreliable, and difficult to explain</w:t>
       </w:r>
     </w:p>
     <w:p>
@@ -484,7 +484,7 @@
         <w:pStyle w:val="BodyText"/>
       </w:pPr>
       <w:r>
-        <w:t>Our search did not have language restrictions and went as far back as 1840, which yielded 1457, 168 of which were unpublished.</w:t>
+        <w:t>Our search did not have language restrictions and went as far back as 1840, which yielded 1457 records, 168 of which were unpublished.</w:t>
       </w:r>
     </w:p>
     <w:p>
@@ -498,7 +498,7 @@
         </w:rPr>
         <w:lastRenderedPageBreak/>
         <w:drawing>
-          <wp:inline distT="0" distB="0" distL="0" distR="0" wp14:anchorId="40927C9D" wp14:editId="4EC36515">
+          <wp:inline distT="0" distB="0" distL="0" distR="0" wp14:anchorId="7E0E28BE" wp14:editId="003E0C8B">
             <wp:extent cx="5969000" cy="4654658"/>
             <wp:effectExtent l="0" t="0" r="0" b="0"/>
             <wp:docPr id="23" name="Picture" descr="Figure 1: PRISMA-style flowchart illustrating the identification, screening, and selection of studies."/>
@@ -971,7 +971,7 @@
         <w:pStyle w:val="FirstParagraph"/>
       </w:pPr>
       <w:r>
-        <w:t xml:space="preserve">The studies we included in our meta-analysis were methodological varied (for more information, see </w:t>
+        <w:t xml:space="preserve">The studies we included in our meta-analysis were methodologically varied (for more information, see </w:t>
       </w:r>
       <w:r>
         <w:rPr>
@@ -1180,7 +1180,7 @@
       <w:bookmarkStart w:id="7" w:name="X644b31017b5320026d77df6b129e2f86e0cabcc"/>
       <w:bookmarkEnd w:id="6"/>
       <w:r>
-        <w:t>Can participants help us understand demand effects?</w:t>
+        <w:t>Can participants help us understand demand effects?.</w:t>
       </w:r>
     </w:p>
     <w:p>
@@ -1264,7 +1264,7 @@
           <w:noProof/>
         </w:rPr>
         <w:drawing>
-          <wp:inline distT="0" distB="0" distL="0" distR="0" wp14:anchorId="3909AC7F" wp14:editId="432B641F">
+          <wp:inline distT="0" distB="0" distL="0" distR="0" wp14:anchorId="6773EC5D" wp14:editId="653F8AA5">
             <wp:extent cx="5969000" cy="3740573"/>
             <wp:effectExtent l="0" t="0" r="0" b="0"/>
             <wp:docPr id="34" name="Picture" descr="Figure 2: Vignettes for Standing et al. (2008), which described the key details for each demand characteristic condition (bolded and underlined) and dependent variable (bolded and italicized) combination."/>
@@ -1338,7 +1338,7 @@
         <w:pStyle w:val="BodyText"/>
       </w:pPr>
       <w:r>
-        <w:t xml:space="preserve">Afterwards, participants rated the extent to which they would hypothetically (1) be motivated to adjust responses based on the researcher’s stated hypothesis (-3 = “extremely motivated to adjust responses to be inconsistent” to 3 = “extremely motivated to adjust responses to be consistent”), (2) be able to adjust their responses on the outcome-of-interest (0 = “extremely incapable” to 4 = “extremely capable”), and (3) believe the hypothesized effect would occur (-3 = “strong disbelief” to 3 = “strong belief”). Participants also indicated the extent to which they expected other participants to adjust their responses to confirm the hypothesized effect (-3 = “extremely likely to adjust responses to be </w:t>
+        <w:t xml:space="preserve">Afterwards, participants rated the extent to which they would hypothetically (a) be motivated to adjust responses based on the researcher’s stated hypothesis (-3 = “extremely motivated to adjust responses to be inconsistent” to 3 = “extremely motivated to adjust responses to be consistent”), (b) be able to adjust their responses on the outcome-of-interest (0 = “extremely incapable” to 4 = “extremely capable”), and (c) believe the hypothesized effect would occur (-3 = “strong disbelief” to 3 = “strong belief”). Participants also indicated the extent to which they expected other participants to adjust their responses to confirm the hypothesized effect (-3 = “extremely likely to adjust responses to be </w:t>
       </w:r>
       <w:r>
         <w:rPr>
@@ -1365,7 +1365,7 @@
         <w:footnoteReference w:id="4"/>
       </w:r>
       <w:r>
-        <w:t xml:space="preserve"> We originally collected as much data as possible (n = 192) in a single semester from undergraduates from (anonymous for </w:t>
+        <w:t xml:space="preserve"> We originally collected as much data as possible (n = 192) in a single quarter from undergraduates from (anonymous for </w:t>
       </w:r>
       <w:r>
         <w:lastRenderedPageBreak/>
@@ -1381,7 +1381,7 @@
       </w:r>
       <w:r>
         <w:lastRenderedPageBreak/>
-        <w:t>participants declined to respond or indicated their ethnicity could not be described a single (or any) provided category. The average participant age was 30.10 (</w:t>
+        <w:t>participants declined to respond or indicated their ethnicity could not be described by a single (or any) provided category. The average participant age was 30.10 (</w:t>
       </w:r>
       <m:oMath>
         <m:r>
@@ -1454,6 +1454,14 @@
     </w:p>
     <w:p>
       <w:pPr>
+        <w:spacing w:before="0" w:after="200" w:line="240" w:lineRule="auto"/>
+      </w:pPr>
+      <w:r>
+        <w:br w:type="page"/>
+      </w:r>
+    </w:p>
+    <w:p>
+      <w:pPr>
         <w:pStyle w:val="Heading3"/>
         <w:framePr w:wrap="around"/>
       </w:pPr>
@@ -1462,6 +1470,7 @@
       <w:bookmarkEnd w:id="8"/>
       <w:bookmarkEnd w:id="10"/>
       <w:r>
+        <w:lastRenderedPageBreak/>
         <w:t>Quality ratings.</w:t>
       </w:r>
     </w:p>
@@ -1470,7 +1479,6 @@
         <w:pStyle w:val="FirstParagraph"/>
       </w:pPr>
       <w:r>
-        <w:lastRenderedPageBreak/>
         <w:t>Following a reviewer recommendation, N.C. coded the quality of each record included in the meta-analysis. To do so, a modified version of the Downs and Black (1998) checklist was used. This original checklist contains ten items designed to evaluate reporting quality (e.g., “Are the main findings of the study clearly described?”), three to evaluate external validity (e.g., “Were the subjects asked to participate in the study representative of the entire population from which they were recruited?”), seven to evaluate internal validity (e.g., “Was an attempt made to blind those measuring the main outcomes of the intervention?), six to evaluate selection bias (e.g.,”Were losses of patients to follow-up taken into account?“), and one to evaluate statistical power.</w:t>
       </w:r>
     </w:p>
@@ -1674,7 +1682,31 @@
         </w:r>
       </w:hyperlink>
       <w:r>
-        <w:t>. This link also contains a list of amendments/deviations we made to our pre-registration as the project evolved and reviewer feedback was received.</w:t>
+        <w:t xml:space="preserve">. This link also contains a list of amendments/deviations we made to our pre-registration as the project evolved and reviewer feedback was received. These amendments were largely concerned with (a) whether and how many vignette ratings to collect, (b) whether to make vignette-related tests confirmatory vs. exploratory (we opted for the latter), (c) whether new primary data collected for the Coles et al. (2024) is described in the main text (reviewers convinced us that doing so would be unusual and not add much value), (d) whether to code the quality of included records, (e) expansions to </w:t>
+      </w:r>
+      <w:r>
+        <w:lastRenderedPageBreak/>
+        <w:t xml:space="preserve">the literature search, (f) whether to use Cohen’s </w:t>
+      </w:r>
+      <w:r>
+        <w:rPr>
+          <w:i/>
+          <w:iCs/>
+        </w:rPr>
+        <w:t>d</w:t>
+      </w:r>
+      <w:r>
+        <w:t xml:space="preserve"> or Hedge’s </w:t>
+      </w:r>
+      <w:r>
+        <w:rPr>
+          <w:i/>
+          <w:iCs/>
+        </w:rPr>
+        <w:t>g</w:t>
+      </w:r>
+      <w:r>
+        <w:t xml:space="preserve"> as our effect size index, and (g) decisions regarding whether to use robust variance estimation, mixed-effects models, or both.</w:t>
       </w:r>
     </w:p>
     <w:p>
@@ -1682,11 +1714,7 @@
         <w:pStyle w:val="BodyText"/>
       </w:pPr>
       <w:r>
-        <w:t xml:space="preserve">For the meta-analysis, sample size was determined by the availability of relevant records. For the vignette ratings, sample size was initially determined by the availability of resources (i.e., we collected as much data as possible in a single semester). However, our second wave of participant recruitment considered precision – and was designed to decrease the length of the </w:t>
-      </w:r>
-      <w:r>
-        <w:lastRenderedPageBreak/>
-        <w:t>95% confidence intervals of the predicted demand effect, motivation, opportunity, and belief ratings to 1.</w:t>
+        <w:t>For the meta-analysis, sample size was determined by the availability of relevant records. For the vignette ratings, sample size was initially determined by the availability of resources (i.e., we collected as much data as possible in a single quarter). However, our second wave of participant recruitment considered precision – and was designed to decrease the length of the 95% confidence intervals of the predicted demand effect, motivation, opportunity, and belief ratings to 1.</w:t>
       </w:r>
     </w:p>
     <w:p>
@@ -1740,13 +1768,7 @@
         <w:t>SD</w:t>
       </w:r>
       <w:r>
-        <w:t xml:space="preserve"> = 18.71). </w:t>
-      </w:r>
-      <w:r>
-        <w:t>Eleven</w:t>
-      </w:r>
-      <w:r>
-        <w:t xml:space="preserve"> of these studies were unpublished. Rating of reporting quality were modest (</w:t>
+        <w:t xml:space="preserve"> = 18.71). 11 of these studies were unpublished. Rating of reporting quality were modest (</w:t>
       </w:r>
       <w:r>
         <w:rPr>
@@ -1806,13 +1828,7 @@
         <w:t>SD</w:t>
       </w:r>
       <w:r>
-        <w:t xml:space="preserve"> = 0.17); and ratings of external validity were consistently </w:t>
-      </w:r>
-      <w:r>
-        <w:t>zero</w:t>
-      </w:r>
-      <w:r>
-        <w:t>. The low external validity scores were driven by the reliance on non-representative sampling methods, an unfortunately common limitation in experimental psychology (Frank et al., 2023). Quality ratings were not associated with observed effect sizes and are not discussed further.</w:t>
+        <w:t xml:space="preserve"> = 0.17); and ratings of external validity were consistently 0. The low external validity scores were driven by the reliance on non-representative sampling methods, an unfortunately common limitation in experimental psychology (Frank et al., 2023). Quality ratings were not associated with observed effect sizes and are not discussed further.</w:t>
       </w:r>
     </w:p>
     <w:p>
@@ -1820,6 +1836,7 @@
         <w:pStyle w:val="BodyText"/>
       </w:pPr>
       <w:r>
+        <w:lastRenderedPageBreak/>
         <w:t>Most effect sizes represented a positive demand compared to a control group (</w:t>
       </w:r>
       <w:r>
@@ -1918,7 +1935,6 @@
         <w:pStyle w:val="BodyText"/>
       </w:pPr>
       <w:r>
-        <w:lastRenderedPageBreak/>
         <w:t>Most effect sizes came from student samples (</w:t>
       </w:r>
       <w:r>
@@ -2084,7 +2100,7 @@
         </w:rPr>
         <w:lastRenderedPageBreak/>
         <w:drawing>
-          <wp:inline distT="0" distB="0" distL="0" distR="0" wp14:anchorId="72ACC6E2" wp14:editId="6956D332">
+          <wp:inline distT="0" distB="0" distL="0" distR="0" wp14:anchorId="51B6C284" wp14:editId="6B513557">
             <wp:extent cx="5963478" cy="6091922"/>
             <wp:effectExtent l="0" t="0" r="0" b="0"/>
             <wp:docPr id="50" name="Picture" descr="Figure 3: Forest plot of effect sizes (grey diamonds), their 95% confidence intervals (grey error bars), and their citations (left). For visualization purposes, effect sizes are aggregated within-studies (see openly-available data for non-aggregated effect sizes). The estimated effect size distribution is also shown and colored based on whether demand characteristics produce more hypothesis-consistent responding (green; g &gt; 0.10), more hypothesis-inconsistent responding (red; g &lt; -0.10), or negligible shifts in responding (grey; |g| &lt; 0.10)."/>
@@ -2133,7 +2149,37 @@
       <w:bookmarkStart w:id="17" w:name="fig:forest"/>
       <w:bookmarkEnd w:id="17"/>
       <w:r>
-        <w:t>Figure 3: Forest plot of effect sizes (grey diamonds), their 95% confidence intervals (grey error bars), and their citations (left). For visualization purposes, effect sizes are aggregated within-studies (see openly-available data for non-aggregated effect sizes). The estimated effect size distribution is also shown and colored based on whether demand characteristics produce more hypothesis-consistent responding (green; g &gt; 0.10), more hypothesis-inconsistent responding (red; g &lt; -0.10), or negligible shifts in responding (grey; |g| &lt; 0.10).</w:t>
+        <w:t xml:space="preserve">Figure 3: Forest plot of effect sizes (grey diamonds), their 95% confidence intervals (grey error bars), and their citations (left). For visualization purposes, effect sizes are aggregated within-studies (see openly-available data for non-aggregated effect sizes). The estimated effect size distribution is also shown and colored based on whether demand characteristics produce more hypothesis-consistent responding (green; </w:t>
+      </w:r>
+      <w:r>
+        <w:rPr>
+          <w:i/>
+          <w:iCs/>
+        </w:rPr>
+        <w:t>g</w:t>
+      </w:r>
+      <w:r>
+        <w:t xml:space="preserve"> &gt; 0.10), more hypothesis-inconsistent responding (red; </w:t>
+      </w:r>
+      <w:r>
+        <w:rPr>
+          <w:i/>
+          <w:iCs/>
+        </w:rPr>
+        <w:t>g</w:t>
+      </w:r>
+      <w:r>
+        <w:t xml:space="preserve"> &lt; -0.10), or negligible shifts in responding (grey; |</w:t>
+      </w:r>
+      <w:r>
+        <w:rPr>
+          <w:i/>
+          <w:iCs/>
+        </w:rPr>
+        <w:t>g</w:t>
+      </w:r>
+      <w:r>
+        <w:t>| &lt; 0.10).</w:t>
       </w:r>
     </w:p>
     <w:p>
@@ -2142,7 +2188,17 @@
       </w:pPr>
       <w:r>
         <w:lastRenderedPageBreak/>
-        <w:t xml:space="preserve">As a reminder, rather than assume that there is a single true effect of demand characteristics, 3LMA assumes a distribution of </w:t>
+        <w:t xml:space="preserve">As a reminder, rather than assuming that there is a </w:t>
+      </w:r>
+      <w:r>
+        <w:rPr>
+          <w:i/>
+          <w:iCs/>
+        </w:rPr>
+        <w:t>single true effect</w:t>
+      </w:r>
+      <w:r>
+        <w:t xml:space="preserve"> of demand characteristics, 3LMA assumes a distribution of </w:t>
       </w:r>
       <w:r>
         <w:rPr>
@@ -2284,12 +2340,21 @@
     </w:p>
     <w:p>
       <w:pPr>
+        <w:spacing w:before="0" w:after="200" w:line="240" w:lineRule="auto"/>
+      </w:pPr>
+      <w:r>
+        <w:br w:type="page"/>
+      </w:r>
+    </w:p>
+    <w:p>
+      <w:pPr>
         <w:pStyle w:val="Heading3"/>
         <w:framePr w:wrap="around"/>
       </w:pPr>
       <w:bookmarkStart w:id="18" w:name="moderator-analyses"/>
       <w:bookmarkEnd w:id="16"/>
       <w:r>
+        <w:lastRenderedPageBreak/>
         <w:t>Moderator analyses.</w:t>
       </w:r>
     </w:p>
@@ -2298,11 +2363,7 @@
         <w:pStyle w:val="FirstParagraph"/>
       </w:pPr>
       <w:r>
-        <w:t xml:space="preserve">When variability in effect sizes exceeds what would be </w:t>
-      </w:r>
-      <w:r>
-        <w:lastRenderedPageBreak/>
-        <w:t>expected from sampling error alone, it suggests the presence of moderators. Below, we examine several potential candidates.</w:t>
+        <w:t>When variability in effect sizes exceeds what would be expected from sampling error alone, it suggests the presence of moderators. Below, we examine several potential candidates.</w:t>
       </w:r>
     </w:p>
     <w:p>
@@ -2751,7 +2812,7 @@
         </m:r>
       </m:oMath>
       <w:r>
-        <w:t xml:space="preserve"> = .282). We also did not find that demand effects significant varied depending on whether those participants were paid (</w:t>
+        <w:t xml:space="preserve"> = .282. We also did not find that demand effects significant varied depending on whether those participants were paid (</w:t>
       </w:r>
       <m:oMath>
         <m:r>
@@ -2825,38 +2886,22 @@
         <w:pStyle w:val="TableCaption"/>
       </w:pPr>
       <w:r>
-        <w:t>Table 1.</w:t>
+        <w:t>Table 1</w:t>
+      </w:r>
+      <w:r>
+        <w:t>:</w:t>
+      </w:r>
+      <w:r>
+        <w:t xml:space="preserve"> Study</w:t>
       </w:r>
       <w:r>
         <w:t xml:space="preserve"> </w:t>
       </w:r>
       <w:r>
-        <w:rPr>
-          <w:i/>
-          <w:iCs/>
-        </w:rPr>
-        <w:t>Study</w:t>
-      </w:r>
-      <w:r>
-        <w:rPr>
-          <w:i/>
-          <w:iCs/>
-        </w:rPr>
-        <w:t xml:space="preserve"> </w:t>
-      </w:r>
-      <w:r>
-        <w:rPr>
-          <w:i/>
-          <w:iCs/>
-        </w:rPr>
-        <w:t>feature</w:t>
-      </w:r>
-      <w:r>
-        <w:rPr>
-          <w:i/>
-          <w:iCs/>
-        </w:rPr>
-        <w:t xml:space="preserve"> moderator and subgroup analyses</w:t>
+        <w:t>feature moderator and subgroup analyses</w:t>
+      </w:r>
+      <w:r>
+        <w:t>.</w:t>
       </w:r>
     </w:p>
     <w:tbl>
@@ -2864,17 +2909,16 @@
         <w:tblStyle w:val="Table"/>
         <w:tblW w:w="0" w:type="auto"/>
         <w:jc w:val="left"/>
-        <w:tblLayout w:type="fixed"/>
         <w:tblLook w:val="0020" w:firstRow="1" w:lastRow="0" w:firstColumn="0" w:lastColumn="0" w:noHBand="0" w:noVBand="0"/>
       </w:tblPr>
       <w:tblGrid>
-        <w:gridCol w:w="4518"/>
-        <w:gridCol w:w="540"/>
-        <w:gridCol w:w="630"/>
-        <w:gridCol w:w="720"/>
-        <w:gridCol w:w="1440"/>
-        <w:gridCol w:w="810"/>
-        <w:gridCol w:w="964"/>
+        <w:gridCol w:w="4788"/>
+        <w:gridCol w:w="636"/>
+        <w:gridCol w:w="576"/>
+        <w:gridCol w:w="636"/>
+        <w:gridCol w:w="1540"/>
+        <w:gridCol w:w="756"/>
+        <w:gridCol w:w="690"/>
       </w:tblGrid>
       <w:tr>
         <w:trPr>
@@ -2884,7 +2928,7 @@
         </w:trPr>
         <w:tc>
           <w:tcPr>
-            <w:tcW w:w="4518" w:type="dxa"/>
+            <w:tcW w:w="4788" w:type="dxa"/>
           </w:tcPr>
           <w:p>
             <w:pPr>
@@ -2897,7 +2941,7 @@
         </w:tc>
         <w:tc>
           <w:tcPr>
-            <w:tcW w:w="540" w:type="dxa"/>
+            <w:tcW w:w="636" w:type="dxa"/>
           </w:tcPr>
           <w:p>
             <w:pPr>
@@ -2918,7 +2962,7 @@
         </w:tc>
         <w:tc>
           <w:tcPr>
-            <w:tcW w:w="630" w:type="dxa"/>
+            <w:tcW w:w="0" w:type="auto"/>
           </w:tcPr>
           <w:p>
             <w:pPr>
@@ -2939,7 +2983,7 @@
         </w:tc>
         <w:tc>
           <w:tcPr>
-            <w:tcW w:w="720" w:type="dxa"/>
+            <w:tcW w:w="498" w:type="dxa"/>
           </w:tcPr>
           <w:p>
             <w:pPr>
@@ -2960,7 +3004,7 @@
         </w:tc>
         <w:tc>
           <w:tcPr>
-            <w:tcW w:w="1440" w:type="dxa"/>
+            <w:tcW w:w="1540" w:type="dxa"/>
           </w:tcPr>
           <w:p>
             <w:pPr>
@@ -2973,7 +3017,7 @@
         </w:tc>
         <w:tc>
           <w:tcPr>
-            <w:tcW w:w="810" w:type="dxa"/>
+            <w:tcW w:w="0" w:type="auto"/>
           </w:tcPr>
           <w:p>
             <w:pPr>
@@ -2994,7 +3038,7 @@
         </w:tc>
         <w:tc>
           <w:tcPr>
-            <w:tcW w:w="964" w:type="dxa"/>
+            <w:tcW w:w="0" w:type="auto"/>
           </w:tcPr>
           <w:p>
             <w:pPr>
@@ -3020,7 +3064,7 @@
         </w:trPr>
         <w:tc>
           <w:tcPr>
-            <w:tcW w:w="4518" w:type="dxa"/>
+            <w:tcW w:w="4788" w:type="dxa"/>
           </w:tcPr>
           <w:p>
             <w:pPr>
@@ -3041,7 +3085,7 @@
         </w:tc>
         <w:tc>
           <w:tcPr>
-            <w:tcW w:w="540" w:type="dxa"/>
+            <w:tcW w:w="636" w:type="dxa"/>
           </w:tcPr>
           <w:p>
             <w:pPr>
@@ -3054,7 +3098,7 @@
         </w:tc>
         <w:tc>
           <w:tcPr>
-            <w:tcW w:w="630" w:type="dxa"/>
+            <w:tcW w:w="0" w:type="auto"/>
           </w:tcPr>
           <w:p>
             <w:pPr>
@@ -3067,7 +3111,7 @@
         </w:tc>
         <w:tc>
           <w:tcPr>
-            <w:tcW w:w="720" w:type="dxa"/>
+            <w:tcW w:w="498" w:type="dxa"/>
           </w:tcPr>
           <w:p>
             <w:pPr>
@@ -3080,7 +3124,7 @@
         </w:tc>
         <w:tc>
           <w:tcPr>
-            <w:tcW w:w="1440" w:type="dxa"/>
+            <w:tcW w:w="1540" w:type="dxa"/>
           </w:tcPr>
           <w:p>
             <w:pPr>
@@ -3093,7 +3137,7 @@
         </w:tc>
         <w:tc>
           <w:tcPr>
-            <w:tcW w:w="810" w:type="dxa"/>
+            <w:tcW w:w="0" w:type="auto"/>
           </w:tcPr>
           <w:p>
             <w:pPr>
@@ -3106,7 +3150,7 @@
         </w:tc>
         <w:tc>
           <w:tcPr>
-            <w:tcW w:w="964" w:type="dxa"/>
+            <w:tcW w:w="0" w:type="auto"/>
           </w:tcPr>
           <w:p>
             <w:pPr>
@@ -3124,7 +3168,7 @@
         </w:trPr>
         <w:tc>
           <w:tcPr>
-            <w:tcW w:w="4518" w:type="dxa"/>
+            <w:tcW w:w="4788" w:type="dxa"/>
           </w:tcPr>
           <w:p>
             <w:pPr>
@@ -3137,7 +3181,7 @@
         </w:tc>
         <w:tc>
           <w:tcPr>
-            <w:tcW w:w="540" w:type="dxa"/>
+            <w:tcW w:w="636" w:type="dxa"/>
           </w:tcPr>
           <w:p>
             <w:pPr>
@@ -3150,7 +3194,7 @@
         </w:tc>
         <w:tc>
           <w:tcPr>
-            <w:tcW w:w="630" w:type="dxa"/>
+            <w:tcW w:w="0" w:type="auto"/>
           </w:tcPr>
           <w:p>
             <w:pPr>
@@ -3163,7 +3207,7 @@
         </w:tc>
         <w:tc>
           <w:tcPr>
-            <w:tcW w:w="720" w:type="dxa"/>
+            <w:tcW w:w="498" w:type="dxa"/>
           </w:tcPr>
           <w:p>
             <w:pPr>
@@ -3176,7 +3220,7 @@
         </w:tc>
         <w:tc>
           <w:tcPr>
-            <w:tcW w:w="1440" w:type="dxa"/>
+            <w:tcW w:w="1540" w:type="dxa"/>
           </w:tcPr>
           <w:p>
             <w:pPr>
@@ -3189,7 +3233,7 @@
         </w:tc>
         <w:tc>
           <w:tcPr>
-            <w:tcW w:w="810" w:type="dxa"/>
+            <w:tcW w:w="0" w:type="auto"/>
           </w:tcPr>
           <w:p>
             <w:pPr>
@@ -3202,7 +3246,7 @@
         </w:tc>
         <w:tc>
           <w:tcPr>
-            <w:tcW w:w="964" w:type="dxa"/>
+            <w:tcW w:w="0" w:type="auto"/>
           </w:tcPr>
           <w:p>
             <w:pPr>
@@ -3220,7 +3264,7 @@
         </w:trPr>
         <w:tc>
           <w:tcPr>
-            <w:tcW w:w="4518" w:type="dxa"/>
+            <w:tcW w:w="4788" w:type="dxa"/>
           </w:tcPr>
           <w:p>
             <w:pPr>
@@ -3233,7 +3277,7 @@
         </w:tc>
         <w:tc>
           <w:tcPr>
-            <w:tcW w:w="540" w:type="dxa"/>
+            <w:tcW w:w="636" w:type="dxa"/>
           </w:tcPr>
           <w:p>
             <w:pPr>
@@ -3246,7 +3290,7 @@
         </w:tc>
         <w:tc>
           <w:tcPr>
-            <w:tcW w:w="630" w:type="dxa"/>
+            <w:tcW w:w="0" w:type="auto"/>
           </w:tcPr>
           <w:p>
             <w:pPr>
@@ -3259,7 +3303,7 @@
         </w:tc>
         <w:tc>
           <w:tcPr>
-            <w:tcW w:w="720" w:type="dxa"/>
+            <w:tcW w:w="498" w:type="dxa"/>
           </w:tcPr>
           <w:p>
             <w:pPr>
@@ -3272,7 +3316,7 @@
         </w:tc>
         <w:tc>
           <w:tcPr>
-            <w:tcW w:w="1440" w:type="dxa"/>
+            <w:tcW w:w="1540" w:type="dxa"/>
           </w:tcPr>
           <w:p>
             <w:pPr>
@@ -3285,7 +3329,7 @@
         </w:tc>
         <w:tc>
           <w:tcPr>
-            <w:tcW w:w="810" w:type="dxa"/>
+            <w:tcW w:w="0" w:type="auto"/>
           </w:tcPr>
           <w:p>
             <w:pPr>
@@ -3298,7 +3342,7 @@
         </w:tc>
         <w:tc>
           <w:tcPr>
-            <w:tcW w:w="964" w:type="dxa"/>
+            <w:tcW w:w="0" w:type="auto"/>
           </w:tcPr>
           <w:p>
             <w:pPr>
@@ -3316,7 +3360,7 @@
         </w:trPr>
         <w:tc>
           <w:tcPr>
-            <w:tcW w:w="4518" w:type="dxa"/>
+            <w:tcW w:w="4788" w:type="dxa"/>
           </w:tcPr>
           <w:p>
             <w:pPr>
@@ -3329,7 +3373,7 @@
         </w:tc>
         <w:tc>
           <w:tcPr>
-            <w:tcW w:w="540" w:type="dxa"/>
+            <w:tcW w:w="636" w:type="dxa"/>
           </w:tcPr>
           <w:p>
             <w:pPr>
@@ -3342,7 +3386,7 @@
         </w:tc>
         <w:tc>
           <w:tcPr>
-            <w:tcW w:w="630" w:type="dxa"/>
+            <w:tcW w:w="0" w:type="auto"/>
           </w:tcPr>
           <w:p>
             <w:pPr>
@@ -3355,7 +3399,7 @@
         </w:tc>
         <w:tc>
           <w:tcPr>
-            <w:tcW w:w="720" w:type="dxa"/>
+            <w:tcW w:w="498" w:type="dxa"/>
           </w:tcPr>
           <w:p>
             <w:pPr>
@@ -3368,7 +3412,7 @@
         </w:tc>
         <w:tc>
           <w:tcPr>
-            <w:tcW w:w="1440" w:type="dxa"/>
+            <w:tcW w:w="1540" w:type="dxa"/>
           </w:tcPr>
           <w:p>
             <w:pPr>
@@ -3381,7 +3425,7 @@
         </w:tc>
         <w:tc>
           <w:tcPr>
-            <w:tcW w:w="810" w:type="dxa"/>
+            <w:tcW w:w="0" w:type="auto"/>
           </w:tcPr>
           <w:p>
             <w:pPr>
@@ -3394,7 +3438,7 @@
         </w:tc>
         <w:tc>
           <w:tcPr>
-            <w:tcW w:w="964" w:type="dxa"/>
+            <w:tcW w:w="0" w:type="auto"/>
           </w:tcPr>
           <w:p>
             <w:pPr>
@@ -3412,7 +3456,7 @@
         </w:trPr>
         <w:tc>
           <w:tcPr>
-            <w:tcW w:w="4518" w:type="dxa"/>
+            <w:tcW w:w="4788" w:type="dxa"/>
           </w:tcPr>
           <w:p>
             <w:pPr>
@@ -3425,7 +3469,7 @@
         </w:tc>
         <w:tc>
           <w:tcPr>
-            <w:tcW w:w="540" w:type="dxa"/>
+            <w:tcW w:w="636" w:type="dxa"/>
           </w:tcPr>
           <w:p>
             <w:pPr>
@@ -3438,7 +3482,7 @@
         </w:tc>
         <w:tc>
           <w:tcPr>
-            <w:tcW w:w="630" w:type="dxa"/>
+            <w:tcW w:w="0" w:type="auto"/>
           </w:tcPr>
           <w:p>
             <w:pPr>
@@ -3451,7 +3495,7 @@
         </w:tc>
         <w:tc>
           <w:tcPr>
-            <w:tcW w:w="720" w:type="dxa"/>
+            <w:tcW w:w="498" w:type="dxa"/>
           </w:tcPr>
           <w:p>
             <w:pPr>
@@ -3464,7 +3508,7 @@
         </w:tc>
         <w:tc>
           <w:tcPr>
-            <w:tcW w:w="1440" w:type="dxa"/>
+            <w:tcW w:w="1540" w:type="dxa"/>
           </w:tcPr>
           <w:p>
             <w:pPr>
@@ -3477,7 +3521,7 @@
         </w:tc>
         <w:tc>
           <w:tcPr>
-            <w:tcW w:w="810" w:type="dxa"/>
+            <w:tcW w:w="0" w:type="auto"/>
           </w:tcPr>
           <w:p>
             <w:pPr>
@@ -3490,7 +3534,7 @@
         </w:tc>
         <w:tc>
           <w:tcPr>
-            <w:tcW w:w="964" w:type="dxa"/>
+            <w:tcW w:w="0" w:type="auto"/>
           </w:tcPr>
           <w:p>
             <w:pPr>
@@ -3508,7 +3552,7 @@
         </w:trPr>
         <w:tc>
           <w:tcPr>
-            <w:tcW w:w="4518" w:type="dxa"/>
+            <w:tcW w:w="4788" w:type="dxa"/>
           </w:tcPr>
           <w:p>
             <w:pPr>
@@ -3521,7 +3565,7 @@
         </w:tc>
         <w:tc>
           <w:tcPr>
-            <w:tcW w:w="540" w:type="dxa"/>
+            <w:tcW w:w="636" w:type="dxa"/>
           </w:tcPr>
           <w:p>
             <w:pPr>
@@ -3534,7 +3578,7 @@
         </w:tc>
         <w:tc>
           <w:tcPr>
-            <w:tcW w:w="630" w:type="dxa"/>
+            <w:tcW w:w="0" w:type="auto"/>
           </w:tcPr>
           <w:p>
             <w:pPr>
@@ -3547,7 +3591,7 @@
         </w:tc>
         <w:tc>
           <w:tcPr>
-            <w:tcW w:w="720" w:type="dxa"/>
+            <w:tcW w:w="498" w:type="dxa"/>
           </w:tcPr>
           <w:p>
             <w:pPr>
@@ -3560,7 +3604,7 @@
         </w:tc>
         <w:tc>
           <w:tcPr>
-            <w:tcW w:w="1440" w:type="dxa"/>
+            <w:tcW w:w="1540" w:type="dxa"/>
           </w:tcPr>
           <w:p>
             <w:pPr>
@@ -3573,7 +3617,7 @@
         </w:tc>
         <w:tc>
           <w:tcPr>
-            <w:tcW w:w="810" w:type="dxa"/>
+            <w:tcW w:w="0" w:type="auto"/>
           </w:tcPr>
           <w:p>
             <w:pPr>
@@ -3586,7 +3630,7 @@
         </w:tc>
         <w:tc>
           <w:tcPr>
-            <w:tcW w:w="964" w:type="dxa"/>
+            <w:tcW w:w="0" w:type="auto"/>
           </w:tcPr>
           <w:p>
             <w:pPr>
@@ -3604,7 +3648,7 @@
         </w:trPr>
         <w:tc>
           <w:tcPr>
-            <w:tcW w:w="4518" w:type="dxa"/>
+            <w:tcW w:w="4788" w:type="dxa"/>
           </w:tcPr>
           <w:p>
             <w:pPr>
@@ -3625,7 +3669,7 @@
         </w:tc>
         <w:tc>
           <w:tcPr>
-            <w:tcW w:w="540" w:type="dxa"/>
+            <w:tcW w:w="636" w:type="dxa"/>
           </w:tcPr>
           <w:p>
             <w:pPr>
@@ -3638,7 +3682,7 @@
         </w:tc>
         <w:tc>
           <w:tcPr>
-            <w:tcW w:w="630" w:type="dxa"/>
+            <w:tcW w:w="0" w:type="auto"/>
           </w:tcPr>
           <w:p>
             <w:pPr>
@@ -3651,7 +3695,7 @@
         </w:tc>
         <w:tc>
           <w:tcPr>
-            <w:tcW w:w="720" w:type="dxa"/>
+            <w:tcW w:w="498" w:type="dxa"/>
           </w:tcPr>
           <w:p>
             <w:pPr>
@@ -3664,7 +3708,7 @@
         </w:tc>
         <w:tc>
           <w:tcPr>
-            <w:tcW w:w="1440" w:type="dxa"/>
+            <w:tcW w:w="1540" w:type="dxa"/>
           </w:tcPr>
           <w:p>
             <w:pPr>
@@ -3677,7 +3721,7 @@
         </w:tc>
         <w:tc>
           <w:tcPr>
-            <w:tcW w:w="810" w:type="dxa"/>
+            <w:tcW w:w="0" w:type="auto"/>
           </w:tcPr>
           <w:p>
             <w:pPr>
@@ -3690,7 +3734,7 @@
         </w:tc>
         <w:tc>
           <w:tcPr>
-            <w:tcW w:w="964" w:type="dxa"/>
+            <w:tcW w:w="0" w:type="auto"/>
           </w:tcPr>
           <w:p>
             <w:pPr>
@@ -3708,7 +3752,7 @@
         </w:trPr>
         <w:tc>
           <w:tcPr>
-            <w:tcW w:w="4518" w:type="dxa"/>
+            <w:tcW w:w="4788" w:type="dxa"/>
           </w:tcPr>
           <w:p>
             <w:pPr>
@@ -3721,7 +3765,7 @@
         </w:tc>
         <w:tc>
           <w:tcPr>
-            <w:tcW w:w="540" w:type="dxa"/>
+            <w:tcW w:w="636" w:type="dxa"/>
           </w:tcPr>
           <w:p>
             <w:pPr>
@@ -3734,7 +3778,7 @@
         </w:tc>
         <w:tc>
           <w:tcPr>
-            <w:tcW w:w="630" w:type="dxa"/>
+            <w:tcW w:w="0" w:type="auto"/>
           </w:tcPr>
           <w:p>
             <w:pPr>
@@ -3747,7 +3791,7 @@
         </w:tc>
         <w:tc>
           <w:tcPr>
-            <w:tcW w:w="720" w:type="dxa"/>
+            <w:tcW w:w="498" w:type="dxa"/>
           </w:tcPr>
           <w:p>
             <w:pPr>
@@ -3760,7 +3804,7 @@
         </w:tc>
         <w:tc>
           <w:tcPr>
-            <w:tcW w:w="1440" w:type="dxa"/>
+            <w:tcW w:w="1540" w:type="dxa"/>
           </w:tcPr>
           <w:p>
             <w:pPr>
@@ -3773,7 +3817,7 @@
         </w:tc>
         <w:tc>
           <w:tcPr>
-            <w:tcW w:w="810" w:type="dxa"/>
+            <w:tcW w:w="0" w:type="auto"/>
           </w:tcPr>
           <w:p>
             <w:pPr>
@@ -3786,7 +3830,7 @@
         </w:tc>
         <w:tc>
           <w:tcPr>
-            <w:tcW w:w="964" w:type="dxa"/>
+            <w:tcW w:w="0" w:type="auto"/>
           </w:tcPr>
           <w:p>
             <w:pPr>
@@ -3804,7 +3848,7 @@
         </w:trPr>
         <w:tc>
           <w:tcPr>
-            <w:tcW w:w="4518" w:type="dxa"/>
+            <w:tcW w:w="4788" w:type="dxa"/>
           </w:tcPr>
           <w:p>
             <w:pPr>
@@ -3817,7 +3861,7 @@
         </w:tc>
         <w:tc>
           <w:tcPr>
-            <w:tcW w:w="540" w:type="dxa"/>
+            <w:tcW w:w="636" w:type="dxa"/>
           </w:tcPr>
           <w:p>
             <w:pPr>
@@ -3830,7 +3874,7 @@
         </w:tc>
         <w:tc>
           <w:tcPr>
-            <w:tcW w:w="630" w:type="dxa"/>
+            <w:tcW w:w="0" w:type="auto"/>
           </w:tcPr>
           <w:p>
             <w:pPr>
@@ -3843,7 +3887,7 @@
         </w:tc>
         <w:tc>
           <w:tcPr>
-            <w:tcW w:w="720" w:type="dxa"/>
+            <w:tcW w:w="498" w:type="dxa"/>
           </w:tcPr>
           <w:p>
             <w:pPr>
@@ -3856,7 +3900,7 @@
         </w:tc>
         <w:tc>
           <w:tcPr>
-            <w:tcW w:w="1440" w:type="dxa"/>
+            <w:tcW w:w="1540" w:type="dxa"/>
           </w:tcPr>
           <w:p>
             <w:pPr>
@@ -3869,7 +3913,7 @@
         </w:tc>
         <w:tc>
           <w:tcPr>
-            <w:tcW w:w="810" w:type="dxa"/>
+            <w:tcW w:w="0" w:type="auto"/>
           </w:tcPr>
           <w:p>
             <w:pPr>
@@ -3882,7 +3926,7 @@
         </w:tc>
         <w:tc>
           <w:tcPr>
-            <w:tcW w:w="964" w:type="dxa"/>
+            <w:tcW w:w="0" w:type="auto"/>
           </w:tcPr>
           <w:p>
             <w:pPr>
@@ -3900,28 +3944,27 @@
         </w:trPr>
         <w:tc>
           <w:tcPr>
-            <w:tcW w:w="4518" w:type="dxa"/>
-          </w:tcPr>
-          <w:p>
-            <w:pPr>
-              <w:pStyle w:val="Compact"/>
+            <w:tcW w:w="4788" w:type="dxa"/>
+          </w:tcPr>
+          <w:p>
+            <w:pPr>
+              <w:pStyle w:val="Compact"/>
+            </w:pPr>
+            <w:r>
               <w:rPr>
                 <w:b/>
                 <w:bCs/>
               </w:rPr>
-            </w:pPr>
-            <w:r>
-              <w:rPr>
-                <w:b/>
-                <w:bCs/>
-              </w:rPr>
-              <w:t>Control group comparison (see levels above)</w:t>
-            </w:r>
-          </w:p>
-        </w:tc>
-        <w:tc>
-          <w:tcPr>
-            <w:tcW w:w="540" w:type="dxa"/>
+              <w:t>Control group comparison</w:t>
+            </w:r>
+            <w:r>
+              <w:t xml:space="preserve"> (see levels above)</w:t>
+            </w:r>
+          </w:p>
+        </w:tc>
+        <w:tc>
+          <w:tcPr>
+            <w:tcW w:w="636" w:type="dxa"/>
           </w:tcPr>
           <w:p>
             <w:pPr>
@@ -3934,7 +3977,7 @@
         </w:tc>
         <w:tc>
           <w:tcPr>
-            <w:tcW w:w="630" w:type="dxa"/>
+            <w:tcW w:w="0" w:type="auto"/>
           </w:tcPr>
           <w:p>
             <w:pPr>
@@ -3947,7 +3990,7 @@
         </w:tc>
         <w:tc>
           <w:tcPr>
-            <w:tcW w:w="720" w:type="dxa"/>
+            <w:tcW w:w="498" w:type="dxa"/>
           </w:tcPr>
           <w:p>
             <w:pPr>
@@ -3960,7 +4003,7 @@
         </w:tc>
         <w:tc>
           <w:tcPr>
-            <w:tcW w:w="1440" w:type="dxa"/>
+            <w:tcW w:w="1540" w:type="dxa"/>
           </w:tcPr>
           <w:p>
             <w:pPr>
@@ -3973,7 +4016,7 @@
         </w:tc>
         <w:tc>
           <w:tcPr>
-            <w:tcW w:w="810" w:type="dxa"/>
+            <w:tcW w:w="0" w:type="auto"/>
           </w:tcPr>
           <w:p>
             <w:pPr>
@@ -3986,7 +4029,7 @@
         </w:tc>
         <w:tc>
           <w:tcPr>
-            <w:tcW w:w="964" w:type="dxa"/>
+            <w:tcW w:w="0" w:type="auto"/>
           </w:tcPr>
           <w:p>
             <w:pPr>
@@ -4004,7 +4047,7 @@
         </w:trPr>
         <w:tc>
           <w:tcPr>
-            <w:tcW w:w="4518" w:type="dxa"/>
+            <w:tcW w:w="4788" w:type="dxa"/>
           </w:tcPr>
           <w:p>
             <w:pPr>
@@ -4026,7 +4069,7 @@
         </w:tc>
         <w:tc>
           <w:tcPr>
-            <w:tcW w:w="540" w:type="dxa"/>
+            <w:tcW w:w="636" w:type="dxa"/>
           </w:tcPr>
           <w:p>
             <w:pPr>
@@ -4039,7 +4082,7 @@
         </w:tc>
         <w:tc>
           <w:tcPr>
-            <w:tcW w:w="630" w:type="dxa"/>
+            <w:tcW w:w="0" w:type="auto"/>
           </w:tcPr>
           <w:p>
             <w:pPr>
@@ -4052,7 +4095,7 @@
         </w:tc>
         <w:tc>
           <w:tcPr>
-            <w:tcW w:w="720" w:type="dxa"/>
+            <w:tcW w:w="498" w:type="dxa"/>
           </w:tcPr>
           <w:p>
             <w:pPr>
@@ -4065,7 +4108,7 @@
         </w:tc>
         <w:tc>
           <w:tcPr>
-            <w:tcW w:w="1440" w:type="dxa"/>
+            <w:tcW w:w="1540" w:type="dxa"/>
           </w:tcPr>
           <w:p>
             <w:pPr>
@@ -4078,7 +4121,7 @@
         </w:tc>
         <w:tc>
           <w:tcPr>
-            <w:tcW w:w="810" w:type="dxa"/>
+            <w:tcW w:w="0" w:type="auto"/>
           </w:tcPr>
           <w:p>
             <w:pPr>
@@ -4091,7 +4134,7 @@
         </w:tc>
         <w:tc>
           <w:tcPr>
-            <w:tcW w:w="964" w:type="dxa"/>
+            <w:tcW w:w="0" w:type="auto"/>
           </w:tcPr>
           <w:p>
             <w:pPr>
@@ -4109,7 +4152,7 @@
         </w:trPr>
         <w:tc>
           <w:tcPr>
-            <w:tcW w:w="4518" w:type="dxa"/>
+            <w:tcW w:w="4788" w:type="dxa"/>
           </w:tcPr>
           <w:p>
             <w:pPr>
@@ -4122,7 +4165,7 @@
         </w:tc>
         <w:tc>
           <w:tcPr>
-            <w:tcW w:w="540" w:type="dxa"/>
+            <w:tcW w:w="636" w:type="dxa"/>
           </w:tcPr>
           <w:p>
             <w:pPr>
@@ -4135,7 +4178,7 @@
         </w:tc>
         <w:tc>
           <w:tcPr>
-            <w:tcW w:w="630" w:type="dxa"/>
+            <w:tcW w:w="0" w:type="auto"/>
           </w:tcPr>
           <w:p>
             <w:pPr>
@@ -4148,7 +4191,7 @@
         </w:tc>
         <w:tc>
           <w:tcPr>
-            <w:tcW w:w="720" w:type="dxa"/>
+            <w:tcW w:w="498" w:type="dxa"/>
           </w:tcPr>
           <w:p>
             <w:pPr>
@@ -4161,7 +4204,7 @@
         </w:tc>
         <w:tc>
           <w:tcPr>
-            <w:tcW w:w="1440" w:type="dxa"/>
+            <w:tcW w:w="1540" w:type="dxa"/>
           </w:tcPr>
           <w:p>
             <w:pPr>
@@ -4174,7 +4217,7 @@
         </w:tc>
         <w:tc>
           <w:tcPr>
-            <w:tcW w:w="810" w:type="dxa"/>
+            <w:tcW w:w="0" w:type="auto"/>
           </w:tcPr>
           <w:p>
             <w:pPr>
@@ -4187,7 +4230,7 @@
         </w:tc>
         <w:tc>
           <w:tcPr>
-            <w:tcW w:w="964" w:type="dxa"/>
+            <w:tcW w:w="0" w:type="auto"/>
           </w:tcPr>
           <w:p>
             <w:pPr>
@@ -4205,7 +4248,7 @@
         </w:trPr>
         <w:tc>
           <w:tcPr>
-            <w:tcW w:w="4518" w:type="dxa"/>
+            <w:tcW w:w="4788" w:type="dxa"/>
           </w:tcPr>
           <w:p>
             <w:pPr>
@@ -4218,7 +4261,7 @@
         </w:tc>
         <w:tc>
           <w:tcPr>
-            <w:tcW w:w="540" w:type="dxa"/>
+            <w:tcW w:w="636" w:type="dxa"/>
           </w:tcPr>
           <w:p>
             <w:pPr>
@@ -4231,7 +4274,7 @@
         </w:tc>
         <w:tc>
           <w:tcPr>
-            <w:tcW w:w="630" w:type="dxa"/>
+            <w:tcW w:w="0" w:type="auto"/>
           </w:tcPr>
           <w:p>
             <w:pPr>
@@ -4244,7 +4287,7 @@
         </w:tc>
         <w:tc>
           <w:tcPr>
-            <w:tcW w:w="720" w:type="dxa"/>
+            <w:tcW w:w="498" w:type="dxa"/>
           </w:tcPr>
           <w:p>
             <w:pPr>
@@ -4257,7 +4300,7 @@
         </w:tc>
         <w:tc>
           <w:tcPr>
-            <w:tcW w:w="1440" w:type="dxa"/>
+            <w:tcW w:w="1540" w:type="dxa"/>
           </w:tcPr>
           <w:p>
             <w:pPr>
@@ -4270,7 +4313,7 @@
         </w:tc>
         <w:tc>
           <w:tcPr>
-            <w:tcW w:w="810" w:type="dxa"/>
+            <w:tcW w:w="0" w:type="auto"/>
           </w:tcPr>
           <w:p>
             <w:pPr>
@@ -4283,7 +4326,7 @@
         </w:tc>
         <w:tc>
           <w:tcPr>
-            <w:tcW w:w="964" w:type="dxa"/>
+            <w:tcW w:w="0" w:type="auto"/>
           </w:tcPr>
           <w:p>
             <w:pPr>
@@ -4301,7 +4344,7 @@
         </w:trPr>
         <w:tc>
           <w:tcPr>
-            <w:tcW w:w="4518" w:type="dxa"/>
+            <w:tcW w:w="4788" w:type="dxa"/>
           </w:tcPr>
           <w:p>
             <w:pPr>
@@ -4322,7 +4365,7 @@
         </w:tc>
         <w:tc>
           <w:tcPr>
-            <w:tcW w:w="540" w:type="dxa"/>
+            <w:tcW w:w="636" w:type="dxa"/>
           </w:tcPr>
           <w:p>
             <w:pPr>
@@ -4335,7 +4378,7 @@
         </w:tc>
         <w:tc>
           <w:tcPr>
-            <w:tcW w:w="630" w:type="dxa"/>
+            <w:tcW w:w="0" w:type="auto"/>
           </w:tcPr>
           <w:p>
             <w:pPr>
@@ -4348,7 +4391,7 @@
         </w:tc>
         <w:tc>
           <w:tcPr>
-            <w:tcW w:w="720" w:type="dxa"/>
+            <w:tcW w:w="498" w:type="dxa"/>
           </w:tcPr>
           <w:p>
             <w:pPr>
@@ -4361,7 +4404,7 @@
         </w:tc>
         <w:tc>
           <w:tcPr>
-            <w:tcW w:w="1440" w:type="dxa"/>
+            <w:tcW w:w="1540" w:type="dxa"/>
           </w:tcPr>
           <w:p>
             <w:pPr>
@@ -4374,7 +4417,7 @@
         </w:tc>
         <w:tc>
           <w:tcPr>
-            <w:tcW w:w="810" w:type="dxa"/>
+            <w:tcW w:w="0" w:type="auto"/>
           </w:tcPr>
           <w:p>
             <w:pPr>
@@ -4387,7 +4430,7 @@
         </w:tc>
         <w:tc>
           <w:tcPr>
-            <w:tcW w:w="964" w:type="dxa"/>
+            <w:tcW w:w="0" w:type="auto"/>
           </w:tcPr>
           <w:p>
             <w:pPr>
@@ -4405,20 +4448,26 @@
         </w:trPr>
         <w:tc>
           <w:tcPr>
-            <w:tcW w:w="4518" w:type="dxa"/>
-          </w:tcPr>
-          <w:p>
-            <w:pPr>
-              <w:pStyle w:val="Compact"/>
-            </w:pPr>
-            <w:r>
-              <w:t>     students</w:t>
-            </w:r>
-          </w:p>
-        </w:tc>
-        <w:tc>
-          <w:tcPr>
-            <w:tcW w:w="540" w:type="dxa"/>
+            <w:tcW w:w="4788" w:type="dxa"/>
+          </w:tcPr>
+          <w:p>
+            <w:pPr>
+              <w:pStyle w:val="Compact"/>
+            </w:pPr>
+            <w:r>
+              <w:t xml:space="preserve">     </w:t>
+            </w:r>
+            <w:r>
+              <w:t>s</w:t>
+            </w:r>
+            <w:r>
+              <w:t>tudents</w:t>
+            </w:r>
+          </w:p>
+        </w:tc>
+        <w:tc>
+          <w:tcPr>
+            <w:tcW w:w="636" w:type="dxa"/>
           </w:tcPr>
           <w:p>
             <w:pPr>
@@ -4431,7 +4480,7 @@
         </w:tc>
         <w:tc>
           <w:tcPr>
-            <w:tcW w:w="630" w:type="dxa"/>
+            <w:tcW w:w="0" w:type="auto"/>
           </w:tcPr>
           <w:p>
             <w:pPr>
@@ -4444,7 +4493,7 @@
         </w:tc>
         <w:tc>
           <w:tcPr>
-            <w:tcW w:w="720" w:type="dxa"/>
+            <w:tcW w:w="498" w:type="dxa"/>
           </w:tcPr>
           <w:p>
             <w:pPr>
@@ -4457,7 +4506,7 @@
         </w:tc>
         <w:tc>
           <w:tcPr>
-            <w:tcW w:w="1440" w:type="dxa"/>
+            <w:tcW w:w="1540" w:type="dxa"/>
           </w:tcPr>
           <w:p>
             <w:pPr>
@@ -4470,7 +4519,7 @@
         </w:tc>
         <w:tc>
           <w:tcPr>
-            <w:tcW w:w="810" w:type="dxa"/>
+            <w:tcW w:w="0" w:type="auto"/>
           </w:tcPr>
           <w:p>
             <w:pPr>
@@ -4483,7 +4532,7 @@
         </w:tc>
         <w:tc>
           <w:tcPr>
-            <w:tcW w:w="964" w:type="dxa"/>
+            <w:tcW w:w="0" w:type="auto"/>
           </w:tcPr>
           <w:p>
             <w:pPr>
@@ -4501,7 +4550,7 @@
         </w:trPr>
         <w:tc>
           <w:tcPr>
-            <w:tcW w:w="4518" w:type="dxa"/>
+            <w:tcW w:w="4788" w:type="dxa"/>
           </w:tcPr>
           <w:p>
             <w:pPr>
@@ -4514,7 +4563,7 @@
         </w:tc>
         <w:tc>
           <w:tcPr>
-            <w:tcW w:w="540" w:type="dxa"/>
+            <w:tcW w:w="636" w:type="dxa"/>
           </w:tcPr>
           <w:p>
             <w:pPr>
@@ -4527,7 +4576,7 @@
         </w:tc>
         <w:tc>
           <w:tcPr>
-            <w:tcW w:w="630" w:type="dxa"/>
+            <w:tcW w:w="0" w:type="auto"/>
           </w:tcPr>
           <w:p>
             <w:pPr>
@@ -4540,7 +4589,7 @@
         </w:tc>
         <w:tc>
           <w:tcPr>
-            <w:tcW w:w="720" w:type="dxa"/>
+            <w:tcW w:w="498" w:type="dxa"/>
           </w:tcPr>
           <w:p>
             <w:pPr>
@@ -4553,7 +4602,7 @@
         </w:tc>
         <w:tc>
           <w:tcPr>
-            <w:tcW w:w="1440" w:type="dxa"/>
+            <w:tcW w:w="1540" w:type="dxa"/>
           </w:tcPr>
           <w:p>
             <w:pPr>
@@ -4566,7 +4615,7 @@
         </w:tc>
         <w:tc>
           <w:tcPr>
-            <w:tcW w:w="810" w:type="dxa"/>
+            <w:tcW w:w="0" w:type="auto"/>
           </w:tcPr>
           <w:p>
             <w:pPr>
@@ -4579,7 +4628,7 @@
         </w:tc>
         <w:tc>
           <w:tcPr>
-            <w:tcW w:w="964" w:type="dxa"/>
+            <w:tcW w:w="0" w:type="auto"/>
           </w:tcPr>
           <w:p>
             <w:pPr>
@@ -4597,20 +4646,26 @@
         </w:trPr>
         <w:tc>
           <w:tcPr>
-            <w:tcW w:w="4518" w:type="dxa"/>
-          </w:tcPr>
-          <w:p>
-            <w:pPr>
-              <w:pStyle w:val="Compact"/>
-            </w:pPr>
-            <w:r>
-              <w:t>     mix</w:t>
-            </w:r>
-          </w:p>
-        </w:tc>
-        <w:tc>
-          <w:tcPr>
-            <w:tcW w:w="540" w:type="dxa"/>
+            <w:tcW w:w="4788" w:type="dxa"/>
+          </w:tcPr>
+          <w:p>
+            <w:pPr>
+              <w:pStyle w:val="Compact"/>
+            </w:pPr>
+            <w:r>
+              <w:t xml:space="preserve">     </w:t>
+            </w:r>
+            <w:r>
+              <w:t>M</w:t>
+            </w:r>
+            <w:r>
+              <w:t>ix</w:t>
+            </w:r>
+          </w:p>
+        </w:tc>
+        <w:tc>
+          <w:tcPr>
+            <w:tcW w:w="636" w:type="dxa"/>
           </w:tcPr>
           <w:p>
             <w:pPr>
@@ -4623,7 +4678,7 @@
         </w:tc>
         <w:tc>
           <w:tcPr>
-            <w:tcW w:w="630" w:type="dxa"/>
+            <w:tcW w:w="0" w:type="auto"/>
           </w:tcPr>
           <w:p>
             <w:pPr>
@@ -4636,7 +4691,7 @@
         </w:tc>
         <w:tc>
           <w:tcPr>
-            <w:tcW w:w="720" w:type="dxa"/>
+            <w:tcW w:w="498" w:type="dxa"/>
           </w:tcPr>
           <w:p>
             <w:pPr>
@@ -4649,7 +4704,7 @@
         </w:tc>
         <w:tc>
           <w:tcPr>
-            <w:tcW w:w="1440" w:type="dxa"/>
+            <w:tcW w:w="1540" w:type="dxa"/>
           </w:tcPr>
           <w:p>
             <w:pPr>
@@ -4662,7 +4717,7 @@
         </w:tc>
         <w:tc>
           <w:tcPr>
-            <w:tcW w:w="810" w:type="dxa"/>
+            <w:tcW w:w="0" w:type="auto"/>
           </w:tcPr>
           <w:p>
             <w:pPr>
@@ -4675,7 +4730,7 @@
         </w:tc>
         <w:tc>
           <w:tcPr>
-            <w:tcW w:w="964" w:type="dxa"/>
+            <w:tcW w:w="0" w:type="auto"/>
           </w:tcPr>
           <w:p>
             <w:pPr>
@@ -4693,7 +4748,7 @@
         </w:trPr>
         <w:tc>
           <w:tcPr>
-            <w:tcW w:w="4518" w:type="dxa"/>
+            <w:tcW w:w="4788" w:type="dxa"/>
           </w:tcPr>
           <w:p>
             <w:pPr>
@@ -4714,7 +4769,7 @@
         </w:tc>
         <w:tc>
           <w:tcPr>
-            <w:tcW w:w="540" w:type="dxa"/>
+            <w:tcW w:w="636" w:type="dxa"/>
           </w:tcPr>
           <w:p>
             <w:pPr>
@@ -4727,7 +4782,7 @@
         </w:tc>
         <w:tc>
           <w:tcPr>
-            <w:tcW w:w="630" w:type="dxa"/>
+            <w:tcW w:w="0" w:type="auto"/>
           </w:tcPr>
           <w:p>
             <w:pPr>
@@ -4740,7 +4795,7 @@
         </w:tc>
         <w:tc>
           <w:tcPr>
-            <w:tcW w:w="720" w:type="dxa"/>
+            <w:tcW w:w="498" w:type="dxa"/>
           </w:tcPr>
           <w:p>
             <w:pPr>
@@ -4753,7 +4808,7 @@
         </w:tc>
         <w:tc>
           <w:tcPr>
-            <w:tcW w:w="1440" w:type="dxa"/>
+            <w:tcW w:w="1540" w:type="dxa"/>
           </w:tcPr>
           <w:p>
             <w:pPr>
@@ -4766,7 +4821,7 @@
         </w:tc>
         <w:tc>
           <w:tcPr>
-            <w:tcW w:w="810" w:type="dxa"/>
+            <w:tcW w:w="0" w:type="auto"/>
           </w:tcPr>
           <w:p>
             <w:pPr>
@@ -4779,7 +4834,7 @@
         </w:tc>
         <w:tc>
           <w:tcPr>
-            <w:tcW w:w="964" w:type="dxa"/>
+            <w:tcW w:w="0" w:type="auto"/>
           </w:tcPr>
           <w:p>
             <w:pPr>
@@ -4797,7 +4852,7 @@
         </w:trPr>
         <w:tc>
           <w:tcPr>
-            <w:tcW w:w="4518" w:type="dxa"/>
+            <w:tcW w:w="4788" w:type="dxa"/>
           </w:tcPr>
           <w:p>
             <w:pPr>
@@ -4810,7 +4865,7 @@
         </w:tc>
         <w:tc>
           <w:tcPr>
-            <w:tcW w:w="540" w:type="dxa"/>
+            <w:tcW w:w="636" w:type="dxa"/>
           </w:tcPr>
           <w:p>
             <w:pPr>
@@ -4823,7 +4878,7 @@
         </w:tc>
         <w:tc>
           <w:tcPr>
-            <w:tcW w:w="630" w:type="dxa"/>
+            <w:tcW w:w="0" w:type="auto"/>
           </w:tcPr>
           <w:p>
             <w:pPr>
@@ -4836,7 +4891,7 @@
         </w:tc>
         <w:tc>
           <w:tcPr>
-            <w:tcW w:w="720" w:type="dxa"/>
+            <w:tcW w:w="498" w:type="dxa"/>
           </w:tcPr>
           <w:p>
             <w:pPr>
@@ -4849,7 +4904,7 @@
         </w:tc>
         <w:tc>
           <w:tcPr>
-            <w:tcW w:w="1440" w:type="dxa"/>
+            <w:tcW w:w="1540" w:type="dxa"/>
           </w:tcPr>
           <w:p>
             <w:pPr>
@@ -4862,7 +4917,7 @@
         </w:tc>
         <w:tc>
           <w:tcPr>
-            <w:tcW w:w="810" w:type="dxa"/>
+            <w:tcW w:w="0" w:type="auto"/>
           </w:tcPr>
           <w:p>
             <w:pPr>
@@ -4875,7 +4930,7 @@
         </w:tc>
         <w:tc>
           <w:tcPr>
-            <w:tcW w:w="964" w:type="dxa"/>
+            <w:tcW w:w="0" w:type="auto"/>
           </w:tcPr>
           <w:p>
             <w:pPr>
@@ -4893,7 +4948,7 @@
         </w:trPr>
         <w:tc>
           <w:tcPr>
-            <w:tcW w:w="4518" w:type="dxa"/>
+            <w:tcW w:w="4788" w:type="dxa"/>
           </w:tcPr>
           <w:p>
             <w:pPr>
@@ -4906,7 +4961,7 @@
         </w:tc>
         <w:tc>
           <w:tcPr>
-            <w:tcW w:w="540" w:type="dxa"/>
+            <w:tcW w:w="636" w:type="dxa"/>
           </w:tcPr>
           <w:p>
             <w:pPr>
@@ -4919,7 +4974,7 @@
         </w:tc>
         <w:tc>
           <w:tcPr>
-            <w:tcW w:w="630" w:type="dxa"/>
+            <w:tcW w:w="0" w:type="auto"/>
           </w:tcPr>
           <w:p>
             <w:pPr>
@@ -4932,7 +4987,7 @@
         </w:tc>
         <w:tc>
           <w:tcPr>
-            <w:tcW w:w="720" w:type="dxa"/>
+            <w:tcW w:w="498" w:type="dxa"/>
           </w:tcPr>
           <w:p>
             <w:pPr>
@@ -4945,7 +5000,7 @@
         </w:tc>
         <w:tc>
           <w:tcPr>
-            <w:tcW w:w="1440" w:type="dxa"/>
+            <w:tcW w:w="1540" w:type="dxa"/>
           </w:tcPr>
           <w:p>
             <w:pPr>
@@ -4958,7 +5013,7 @@
         </w:tc>
         <w:tc>
           <w:tcPr>
-            <w:tcW w:w="810" w:type="dxa"/>
+            <w:tcW w:w="0" w:type="auto"/>
           </w:tcPr>
           <w:p>
             <w:pPr>
@@ -4971,7 +5026,7 @@
         </w:tc>
         <w:tc>
           <w:tcPr>
-            <w:tcW w:w="964" w:type="dxa"/>
+            <w:tcW w:w="0" w:type="auto"/>
           </w:tcPr>
           <w:p>
             <w:pPr>
@@ -4989,7 +5044,7 @@
         </w:trPr>
         <w:tc>
           <w:tcPr>
-            <w:tcW w:w="4518" w:type="dxa"/>
+            <w:tcW w:w="4788" w:type="dxa"/>
           </w:tcPr>
           <w:p>
             <w:pPr>
@@ -5010,7 +5065,7 @@
         </w:tc>
         <w:tc>
           <w:tcPr>
-            <w:tcW w:w="540" w:type="dxa"/>
+            <w:tcW w:w="636" w:type="dxa"/>
           </w:tcPr>
           <w:p>
             <w:pPr>
@@ -5023,7 +5078,7 @@
         </w:tc>
         <w:tc>
           <w:tcPr>
-            <w:tcW w:w="630" w:type="dxa"/>
+            <w:tcW w:w="0" w:type="auto"/>
           </w:tcPr>
           <w:p>
             <w:pPr>
@@ -5036,7 +5091,7 @@
         </w:tc>
         <w:tc>
           <w:tcPr>
-            <w:tcW w:w="720" w:type="dxa"/>
+            <w:tcW w:w="498" w:type="dxa"/>
           </w:tcPr>
           <w:p>
             <w:pPr>
@@ -5049,7 +5104,7 @@
         </w:tc>
         <w:tc>
           <w:tcPr>
-            <w:tcW w:w="1440" w:type="dxa"/>
+            <w:tcW w:w="1540" w:type="dxa"/>
           </w:tcPr>
           <w:p>
             <w:pPr>
@@ -5062,7 +5117,7 @@
         </w:tc>
         <w:tc>
           <w:tcPr>
-            <w:tcW w:w="810" w:type="dxa"/>
+            <w:tcW w:w="0" w:type="auto"/>
           </w:tcPr>
           <w:p>
             <w:pPr>
@@ -5075,7 +5130,7 @@
         </w:tc>
         <w:tc>
           <w:tcPr>
-            <w:tcW w:w="964" w:type="dxa"/>
+            <w:tcW w:w="0" w:type="auto"/>
           </w:tcPr>
           <w:p>
             <w:pPr>
@@ -5093,7 +5148,7 @@
         </w:trPr>
         <w:tc>
           <w:tcPr>
-            <w:tcW w:w="4518" w:type="dxa"/>
+            <w:tcW w:w="4788" w:type="dxa"/>
           </w:tcPr>
           <w:p>
             <w:pPr>
@@ -5106,7 +5161,7 @@
         </w:tc>
         <w:tc>
           <w:tcPr>
-            <w:tcW w:w="540" w:type="dxa"/>
+            <w:tcW w:w="636" w:type="dxa"/>
           </w:tcPr>
           <w:p>
             <w:pPr>
@@ -5119,7 +5174,7 @@
         </w:tc>
         <w:tc>
           <w:tcPr>
-            <w:tcW w:w="630" w:type="dxa"/>
+            <w:tcW w:w="0" w:type="auto"/>
           </w:tcPr>
           <w:p>
             <w:pPr>
@@ -5132,7 +5187,7 @@
         </w:tc>
         <w:tc>
           <w:tcPr>
-            <w:tcW w:w="720" w:type="dxa"/>
+            <w:tcW w:w="498" w:type="dxa"/>
           </w:tcPr>
           <w:p>
             <w:pPr>
@@ -5145,7 +5200,7 @@
         </w:tc>
         <w:tc>
           <w:tcPr>
-            <w:tcW w:w="1440" w:type="dxa"/>
+            <w:tcW w:w="1540" w:type="dxa"/>
           </w:tcPr>
           <w:p>
             <w:pPr>
@@ -5158,7 +5213,7 @@
         </w:tc>
         <w:tc>
           <w:tcPr>
-            <w:tcW w:w="810" w:type="dxa"/>
+            <w:tcW w:w="0" w:type="auto"/>
           </w:tcPr>
           <w:p>
             <w:pPr>
@@ -5171,7 +5226,7 @@
         </w:tc>
         <w:tc>
           <w:tcPr>
-            <w:tcW w:w="964" w:type="dxa"/>
+            <w:tcW w:w="0" w:type="auto"/>
           </w:tcPr>
           <w:p>
             <w:pPr>
@@ -5189,7 +5244,7 @@
         </w:trPr>
         <w:tc>
           <w:tcPr>
-            <w:tcW w:w="4518" w:type="dxa"/>
+            <w:tcW w:w="4788" w:type="dxa"/>
           </w:tcPr>
           <w:p>
             <w:pPr>
@@ -5202,7 +5257,7 @@
         </w:tc>
         <w:tc>
           <w:tcPr>
-            <w:tcW w:w="540" w:type="dxa"/>
+            <w:tcW w:w="636" w:type="dxa"/>
           </w:tcPr>
           <w:p>
             <w:pPr>
@@ -5215,7 +5270,7 @@
         </w:tc>
         <w:tc>
           <w:tcPr>
-            <w:tcW w:w="630" w:type="dxa"/>
+            <w:tcW w:w="0" w:type="auto"/>
           </w:tcPr>
           <w:p>
             <w:pPr>
@@ -5228,7 +5283,7 @@
         </w:tc>
         <w:tc>
           <w:tcPr>
-            <w:tcW w:w="720" w:type="dxa"/>
+            <w:tcW w:w="498" w:type="dxa"/>
           </w:tcPr>
           <w:p>
             <w:pPr>
@@ -5241,7 +5296,7 @@
         </w:tc>
         <w:tc>
           <w:tcPr>
-            <w:tcW w:w="1440" w:type="dxa"/>
+            <w:tcW w:w="1540" w:type="dxa"/>
           </w:tcPr>
           <w:p>
             <w:pPr>
@@ -5254,7 +5309,7 @@
         </w:tc>
         <w:tc>
           <w:tcPr>
-            <w:tcW w:w="810" w:type="dxa"/>
+            <w:tcW w:w="0" w:type="auto"/>
           </w:tcPr>
           <w:p>
             <w:pPr>
@@ -5267,7 +5322,7 @@
         </w:tc>
         <w:tc>
           <w:tcPr>
-            <w:tcW w:w="964" w:type="dxa"/>
+            <w:tcW w:w="0" w:type="auto"/>
           </w:tcPr>
           <w:p>
             <w:pPr>
@@ -5285,7 +5340,7 @@
         </w:trPr>
         <w:tc>
           <w:tcPr>
-            <w:tcW w:w="4518" w:type="dxa"/>
+            <w:tcW w:w="4788" w:type="dxa"/>
           </w:tcPr>
           <w:p>
             <w:pPr>
@@ -5306,7 +5361,7 @@
         </w:tc>
         <w:tc>
           <w:tcPr>
-            <w:tcW w:w="540" w:type="dxa"/>
+            <w:tcW w:w="636" w:type="dxa"/>
           </w:tcPr>
           <w:p>
             <w:pPr>
@@ -5319,7 +5374,7 @@
         </w:tc>
         <w:tc>
           <w:tcPr>
-            <w:tcW w:w="630" w:type="dxa"/>
+            <w:tcW w:w="0" w:type="auto"/>
           </w:tcPr>
           <w:p>
             <w:pPr>
@@ -5332,7 +5387,7 @@
         </w:tc>
         <w:tc>
           <w:tcPr>
-            <w:tcW w:w="720" w:type="dxa"/>
+            <w:tcW w:w="498" w:type="dxa"/>
           </w:tcPr>
           <w:p>
             <w:pPr>
@@ -5345,7 +5400,7 @@
         </w:tc>
         <w:tc>
           <w:tcPr>
-            <w:tcW w:w="1440" w:type="dxa"/>
+            <w:tcW w:w="1540" w:type="dxa"/>
           </w:tcPr>
           <w:p>
             <w:pPr>
@@ -5358,7 +5413,7 @@
         </w:tc>
         <w:tc>
           <w:tcPr>
-            <w:tcW w:w="810" w:type="dxa"/>
+            <w:tcW w:w="0" w:type="auto"/>
           </w:tcPr>
           <w:p>
             <w:pPr>
@@ -5371,7 +5426,7 @@
         </w:tc>
         <w:tc>
           <w:tcPr>
-            <w:tcW w:w="964" w:type="dxa"/>
+            <w:tcW w:w="0" w:type="auto"/>
           </w:tcPr>
           <w:p>
             <w:pPr>
@@ -5389,20 +5444,26 @@
         </w:trPr>
         <w:tc>
           <w:tcPr>
-            <w:tcW w:w="4518" w:type="dxa"/>
-          </w:tcPr>
-          <w:p>
-            <w:pPr>
-              <w:pStyle w:val="Compact"/>
-            </w:pPr>
-            <w:r>
-              <w:t>     published</w:t>
-            </w:r>
-          </w:p>
-        </w:tc>
-        <w:tc>
-          <w:tcPr>
-            <w:tcW w:w="540" w:type="dxa"/>
+            <w:tcW w:w="4788" w:type="dxa"/>
+          </w:tcPr>
+          <w:p>
+            <w:pPr>
+              <w:pStyle w:val="Compact"/>
+            </w:pPr>
+            <w:r>
+              <w:t xml:space="preserve">     </w:t>
+            </w:r>
+            <w:r>
+              <w:t>p</w:t>
+            </w:r>
+            <w:r>
+              <w:t>ublished</w:t>
+            </w:r>
+          </w:p>
+        </w:tc>
+        <w:tc>
+          <w:tcPr>
+            <w:tcW w:w="636" w:type="dxa"/>
           </w:tcPr>
           <w:p>
             <w:pPr>
@@ -5415,7 +5476,7 @@
         </w:tc>
         <w:tc>
           <w:tcPr>
-            <w:tcW w:w="630" w:type="dxa"/>
+            <w:tcW w:w="0" w:type="auto"/>
           </w:tcPr>
           <w:p>
             <w:pPr>
@@ -5428,7 +5489,7 @@
         </w:tc>
         <w:tc>
           <w:tcPr>
-            <w:tcW w:w="720" w:type="dxa"/>
+            <w:tcW w:w="498" w:type="dxa"/>
           </w:tcPr>
           <w:p>
             <w:pPr>
@@ -5441,7 +5502,7 @@
         </w:tc>
         <w:tc>
           <w:tcPr>
-            <w:tcW w:w="1440" w:type="dxa"/>
+            <w:tcW w:w="1540" w:type="dxa"/>
           </w:tcPr>
           <w:p>
             <w:pPr>
@@ -5454,7 +5515,7 @@
         </w:tc>
         <w:tc>
           <w:tcPr>
-            <w:tcW w:w="810" w:type="dxa"/>
+            <w:tcW w:w="0" w:type="auto"/>
           </w:tcPr>
           <w:p>
             <w:pPr>
@@ -5467,7 +5528,7 @@
         </w:tc>
         <w:tc>
           <w:tcPr>
-            <w:tcW w:w="964" w:type="dxa"/>
+            <w:tcW w:w="0" w:type="auto"/>
           </w:tcPr>
           <w:p>
             <w:pPr>
@@ -5485,20 +5546,26 @@
         </w:trPr>
         <w:tc>
           <w:tcPr>
-            <w:tcW w:w="4518" w:type="dxa"/>
-          </w:tcPr>
-          <w:p>
-            <w:pPr>
-              <w:pStyle w:val="Compact"/>
-            </w:pPr>
-            <w:r>
-              <w:t>     unpublished</w:t>
-            </w:r>
-          </w:p>
-        </w:tc>
-        <w:tc>
-          <w:tcPr>
-            <w:tcW w:w="540" w:type="dxa"/>
+            <w:tcW w:w="4788" w:type="dxa"/>
+          </w:tcPr>
+          <w:p>
+            <w:pPr>
+              <w:pStyle w:val="Compact"/>
+            </w:pPr>
+            <w:r>
+              <w:t xml:space="preserve">     </w:t>
+            </w:r>
+            <w:r>
+              <w:t>u</w:t>
+            </w:r>
+            <w:r>
+              <w:t>npublished</w:t>
+            </w:r>
+          </w:p>
+        </w:tc>
+        <w:tc>
+          <w:tcPr>
+            <w:tcW w:w="636" w:type="dxa"/>
           </w:tcPr>
           <w:p>
             <w:pPr>
@@ -5511,7 +5578,7 @@
         </w:tc>
         <w:tc>
           <w:tcPr>
-            <w:tcW w:w="630" w:type="dxa"/>
+            <w:tcW w:w="0" w:type="auto"/>
           </w:tcPr>
           <w:p>
             <w:pPr>
@@ -5524,7 +5591,7 @@
         </w:tc>
         <w:tc>
           <w:tcPr>
-            <w:tcW w:w="720" w:type="dxa"/>
+            <w:tcW w:w="498" w:type="dxa"/>
           </w:tcPr>
           <w:p>
             <w:pPr>
@@ -5537,7 +5604,7 @@
         </w:tc>
         <w:tc>
           <w:tcPr>
-            <w:tcW w:w="1440" w:type="dxa"/>
+            <w:tcW w:w="1540" w:type="dxa"/>
           </w:tcPr>
           <w:p>
             <w:pPr>
@@ -5550,7 +5617,7 @@
         </w:tc>
         <w:tc>
           <w:tcPr>
-            <w:tcW w:w="810" w:type="dxa"/>
+            <w:tcW w:w="0" w:type="auto"/>
           </w:tcPr>
           <w:p>
             <w:pPr>
@@ -5563,7 +5630,7 @@
         </w:tc>
         <w:tc>
           <w:tcPr>
-            <w:tcW w:w="964" w:type="dxa"/>
+            <w:tcW w:w="0" w:type="auto"/>
           </w:tcPr>
           <w:p>
             <w:pPr>
@@ -5588,76 +5655,19 @@
         <w:t>Note.</w:t>
       </w:r>
       <w:r>
-        <w:t xml:space="preserve"> </w:t>
-      </w:r>
-      <w:r>
-        <w:rPr>
-          <w:i/>
-          <w:iCs/>
-        </w:rPr>
-        <w:t>s</w:t>
-      </w:r>
-      <w:r>
-        <w:t xml:space="preserve"> = number of studies; </w:t>
-      </w:r>
-      <w:r>
-        <w:rPr>
-          <w:i/>
-          <w:iCs/>
-        </w:rPr>
-        <w:t>k</w:t>
-      </w:r>
-      <w:r>
-        <w:t xml:space="preserve"> = number of effect size estimates; </w:t>
-      </w:r>
-      <w:r>
-        <w:rPr>
-          <w:i/>
-          <w:iCs/>
-        </w:rPr>
-        <w:t>g</w:t>
-      </w:r>
-      <w:r>
-        <w:t xml:space="preserve"> = Hedge’s </w:t>
-      </w:r>
-      <w:r>
-        <w:rPr>
-          <w:i/>
-          <w:iCs/>
-        </w:rPr>
-        <w:t>g</w:t>
-      </w:r>
-      <w:r>
-        <w:t xml:space="preserve">; 95% CI corresponds to the estimated value of Hedge’s </w:t>
-      </w:r>
-      <w:r>
-        <w:rPr>
-          <w:i/>
-          <w:iCs/>
-        </w:rPr>
-        <w:t>g</w:t>
-      </w:r>
-      <w:r>
-        <w:t xml:space="preserve">; </w:t>
-      </w:r>
-      <w:r>
-        <w:rPr>
-          <w:i/>
-          <w:iCs/>
-        </w:rPr>
-        <w:t>F</w:t>
-      </w:r>
-      <w:r>
-        <w:t>-values represent the test of moderation in bolded rows – and tests of the model-dervied overall effect size in non-bolded rows; The number of studies listed for a moderator analysis is not necessarily the sum of the number of studies listed for the individual levels of the moderators because many studies yielded effect sizes for multiple levels of the moderator.</w:t>
-      </w:r>
-    </w:p>
-    <w:p>
-      <w:pPr>
-        <w:pStyle w:val="BodyText"/>
-      </w:pPr>
+        <w:t xml:space="preserve"> s = number of studies; k = number of effect size estimates; g = Hedge’s g; 95% CI corresponds to the estimated value of Hedge’s g; F-values represent the test of moderation in bolded rows – and tests of the model-dervied overall effect size in non-bolded rows; The number </w:t>
+      </w:r>
       <w:r>
         <w:lastRenderedPageBreak/>
-        <w:t> </w:t>
+        <w:t>of studies listed for a moderator analysis is not necessarily the sum of the number of studies listed for the individual levels of the moderators because many studies yielded effect sizes for multiple levels of the moderator.</w:t>
+      </w:r>
+    </w:p>
+    <w:p>
+      <w:pPr>
+        <w:spacing w:before="0" w:after="200" w:line="240" w:lineRule="auto"/>
+      </w:pPr>
+      <w:r>
+        <w:br w:type="page"/>
       </w:r>
     </w:p>
     <w:p>
@@ -5667,6 +5677,7 @@
       </w:pPr>
       <w:bookmarkStart w:id="20" w:name="residual-variability"/>
       <w:r>
+        <w:lastRenderedPageBreak/>
         <w:t>Residual variability.</w:t>
       </w:r>
     </w:p>
@@ -5777,7 +5788,7 @@
       <w:bookmarkEnd w:id="19"/>
       <w:bookmarkEnd w:id="20"/>
       <w:r>
-        <w:t>Can participants help us understand demand effects?.</w:t>
+        <w:t>Can participants help us understand demand effects?</w:t>
       </w:r>
     </w:p>
     <w:p>
@@ -5891,8 +5902,14 @@
         <w:pStyle w:val="BodyText"/>
       </w:pPr>
       <w:r>
+        <w:t>As shown in Table 2, w</w:t>
+      </w:r>
+      <w:r>
+        <w:t xml:space="preserve">e did not uncover a significant association between observed demand effects and (a) the extent to which participants correctly identified the hypothesis </w:t>
+      </w:r>
+      <w:r>
         <w:lastRenderedPageBreak/>
-        <w:t>We did not uncover a significant association between observed demand effects and (a) the extent to which participants correctly identified the hypothesis described in the vignettes, (</w:t>
+        <w:t>described in the vignettes, (</w:t>
       </w:r>
       <m:oMath>
         <m:r>
@@ -6002,7 +6019,13 @@
         </m:r>
       </m:oMath>
       <w:r>
-        <w:t xml:space="preserve"> = NA, 95% CI [-0.06, 0.17], </w:t>
+        <w:t xml:space="preserve"> = </w:t>
+      </w:r>
+      <w:r>
+        <w:t>0.05</w:t>
+      </w:r>
+      <w:r>
+        <w:t xml:space="preserve">, 95% CI [-0.06, 0.17], </w:t>
       </w:r>
       <m:oMath>
         <m:r>
@@ -6024,7 +6047,7 @@
         </m:r>
       </m:oMath>
       <w:r>
-        <w:t xml:space="preserve"> = .333). Of course, Rosnow and colleagues’ posited that receptivity, motivation, and opportunity </w:t>
+        <w:t xml:space="preserve"> = .333). Of course, Rosnow and colleagues posited that receptivity, motivation, and opportunity </w:t>
       </w:r>
       <w:r>
         <w:rPr>
@@ -6125,9 +6148,17 @@
       <w:bookmarkStart w:id="22" w:name="tab:unnamed-chunk-1"/>
       <w:bookmarkEnd w:id="22"/>
       <w:r>
+        <w:rPr>
+          <w:b/>
+          <w:bCs/>
+        </w:rPr>
         <w:t xml:space="preserve">Table </w:t>
       </w:r>
       <w:r>
+        <w:rPr>
+          <w:b/>
+          <w:bCs/>
+        </w:rPr>
         <w:t>2.</w:t>
       </w:r>
       <w:r>
@@ -6169,7 +6200,7 @@
               <w:pStyle w:val="Compact"/>
             </w:pPr>
             <w:r>
-              <w:t>Moderator (bolded) and level</w:t>
+              <w:t>Moderator</w:t>
             </w:r>
           </w:p>
         </w:tc>
@@ -6222,10 +6253,6 @@
           <w:p>
             <w:pPr>
               <w:pStyle w:val="Compact"/>
-              <w:rPr>
-                <w:i/>
-                <w:iCs/>
-              </w:rPr>
             </w:pPr>
             <m:oMathPara>
               <m:oMath>
@@ -6819,7 +6846,13 @@
         </m:r>
       </m:oMath>
       <w:r>
-        <w:t xml:space="preserve"> = estimated linear relationship between participant ratings and observed Hedge’s </w:t>
+        <w:t xml:space="preserve"> = estimated linear relationship between </w:t>
+      </w:r>
+      <w:r>
+        <w:t xml:space="preserve">moderator </w:t>
+      </w:r>
+      <w:r>
+        <w:t xml:space="preserve">and observed Hedge’s </w:t>
       </w:r>
       <w:r>
         <w:rPr>
@@ -6830,6 +6863,13 @@
       </w:r>
       <w:r>
         <w:t xml:space="preserve"> scores; 95% CI corresponds to the estimated value of </w:t>
+      </w:r>
+      <w:r>
+        <w:rPr>
+          <w:rFonts w:ascii="Cambria Math" w:hAnsi="Cambria Math"/>
+          <w:i/>
+        </w:rPr>
+        <w:br/>
       </w:r>
       <m:oMath>
         <m:r>
@@ -6848,7 +6888,6 @@
         <w:pStyle w:val="BodyText"/>
       </w:pPr>
       <w:r>
-        <w:lastRenderedPageBreak/>
         <w:t> </w:t>
       </w:r>
     </w:p>
@@ -6861,6 +6900,7 @@
       <w:bookmarkEnd w:id="18"/>
       <w:bookmarkEnd w:id="21"/>
       <w:r>
+        <w:lastRenderedPageBreak/>
         <w:t>Publication bias analyses.</w:t>
       </w:r>
     </w:p>
@@ -7112,7 +7152,7 @@
         </m:r>
       </m:oMath>
       <w:r>
-        <w:t xml:space="preserve"> = .801. If there is a biased selection of instances where participants responses shift in a hypothesis consistent manner, sensitivity analyses indicated that it would have to be extreme selection pressure to make the effect size non-significant (Mathur &amp; VanderWeele, 2020b). Even if hypothesis-consistent shifts were 10000000 more likely to be published, the overall effect would still be 0.06, 95% CI [0.01, 0.12], </w:t>
+        <w:t xml:space="preserve"> = .801. If there is a biased selection of instances where participants responses shift in a hypothesis consistent manner, sensitivity analyses indicated that it would have to be extreme selection pressure to make the effect size non-significant (Mathur &amp; VanderWeele, 2020b). Even if hypothesis-consistent shifts were 10000000 times more likely to be published, the overall effect would still be 0.06, 95% CI [0.01, 0.12], </w:t>
       </w:r>
       <w:r>
         <w:rPr>
@@ -7135,7 +7175,7 @@
           <w:noProof/>
         </w:rPr>
         <w:drawing>
-          <wp:inline distT="0" distB="0" distL="0" distR="0" wp14:anchorId="42F1122F" wp14:editId="355379EE">
+          <wp:inline distT="0" distB="0" distL="0" distR="0" wp14:anchorId="25784052" wp14:editId="11484B0E">
             <wp:extent cx="5963478" cy="3440468"/>
             <wp:effectExtent l="0" t="0" r="0" b="0"/>
             <wp:docPr id="61" name="Picture" descr="Figure 4: Raw (Panel A) or aggregated (Panel B) effect sizes plotted against their corresponding standard errors. Funnel plot is inverted to illustrate correspondance with slope estimates from precision-effect tests."/>
@@ -7347,7 +7387,7 @@
         <w:t>incapable</w:t>
       </w:r>
       <w:r>
-        <w:t> of responding to cues closely tied to the experimenter’s own expectation.” A second possibility is that these mechanisms are not as essential as Rosnow and colleagues expected. For example, Coles et al. (2022) argued that demand characteristics may activate mechanisms that do not require motivation or direct ability to adjust responses (e.g., conditioned responses). If demand effects are multiply determined, the effect of any single moderator may be weaker than previously expected. A third possibility is that participants are not able to accurately reflect on these mechanisms. For example, Corneille and Lush (2023) suggested that participants may ocassionally be unaware that they were motivated to adjust their responses – e.g., in cases of phenomenological control. A fourth possibility, of course, is that our own methodological limitations inhibited our ability to detect the effects of these moderators. We discuss these limitations next.</w:t>
+        <w:t xml:space="preserve"> of responding to cues closely tied to the experimenter’s own expectation.” A second possibility is that these mechanisms are not as essential as Rosnow and colleagues expected. For example, Coles et al. (2022) argued that demand characteristics may activate mechanisms that do not require motivation or direct ability to adjust responses (e.g., conditioned responses). If demand effects are multiply determined, the effect of any single moderator may be weaker than previously expected. A third possibility is that participants are not able to accurately reflect on these mechanisms. For example, Corneille and Lush (2023) suggested that participants may occasionally be unaware that they were motivated to adjust their responses – e.g., in cases of phenomenological control. A fourth possibility, of course, is that our own methodological limitations inhibited our ability to detect the effects of these moderators. We discuss these limitations next.</w:t>
       </w:r>
     </w:p>
     <w:p>
@@ -10492,7 +10532,10 @@
       <w:t xml:space="preserve">Running head: </w:t>
     </w:r>
     <w:r>
-      <w:t>DEMAND CHARACTERISTICS META-ANALYSIS</w:t>
+      <w:t xml:space="preserve">DEMAND </w:t>
+    </w:r>
+    <w:r>
+      <w:t>CHARACTERISTICS META-ANALYSIS</w:t>
     </w:r>
   </w:p>
 </w:hdr>
@@ -11151,79 +11194,79 @@
       </w:pPr>
     </w:lvl>
   </w:abstractNum>
-  <w:num w:numId="1" w16cid:durableId="2062558233">
+  <w:num w:numId="1" w16cid:durableId="103159764">
     <w:abstractNumId w:val="13"/>
   </w:num>
-  <w:num w:numId="2" w16cid:durableId="877008770">
+  <w:num w:numId="2" w16cid:durableId="1940482565">
     <w:abstractNumId w:val="13"/>
   </w:num>
-  <w:num w:numId="3" w16cid:durableId="1453478455">
+  <w:num w:numId="3" w16cid:durableId="1232809493">
     <w:abstractNumId w:val="14"/>
   </w:num>
-  <w:num w:numId="4" w16cid:durableId="1650094851">
+  <w:num w:numId="4" w16cid:durableId="477844955">
     <w:abstractNumId w:val="1"/>
   </w:num>
-  <w:num w:numId="5" w16cid:durableId="1031153997">
+  <w:num w:numId="5" w16cid:durableId="1128082872">
     <w:abstractNumId w:val="2"/>
   </w:num>
-  <w:num w:numId="6" w16cid:durableId="1666471594">
+  <w:num w:numId="6" w16cid:durableId="1764911095">
     <w:abstractNumId w:val="3"/>
   </w:num>
-  <w:num w:numId="7" w16cid:durableId="812940359">
+  <w:num w:numId="7" w16cid:durableId="925379319">
     <w:abstractNumId w:val="4"/>
   </w:num>
-  <w:num w:numId="8" w16cid:durableId="248973366">
+  <w:num w:numId="8" w16cid:durableId="1441294085">
     <w:abstractNumId w:val="9"/>
   </w:num>
-  <w:num w:numId="9" w16cid:durableId="305166271">
+  <w:num w:numId="9" w16cid:durableId="304242533">
     <w:abstractNumId w:val="5"/>
   </w:num>
-  <w:num w:numId="10" w16cid:durableId="428548714">
+  <w:num w:numId="10" w16cid:durableId="122231760">
     <w:abstractNumId w:val="6"/>
   </w:num>
-  <w:num w:numId="11" w16cid:durableId="1426151184">
+  <w:num w:numId="11" w16cid:durableId="790320151">
     <w:abstractNumId w:val="7"/>
   </w:num>
-  <w:num w:numId="12" w16cid:durableId="634943751">
+  <w:num w:numId="12" w16cid:durableId="1882403551">
     <w:abstractNumId w:val="8"/>
   </w:num>
-  <w:num w:numId="13" w16cid:durableId="240919388">
+  <w:num w:numId="13" w16cid:durableId="299775516">
     <w:abstractNumId w:val="10"/>
   </w:num>
-  <w:num w:numId="14" w16cid:durableId="1939603462">
+  <w:num w:numId="14" w16cid:durableId="794102404">
     <w:abstractNumId w:val="14"/>
   </w:num>
-  <w:num w:numId="15" w16cid:durableId="187912295">
+  <w:num w:numId="15" w16cid:durableId="1565870626">
     <w:abstractNumId w:val="0"/>
   </w:num>
-  <w:num w:numId="16" w16cid:durableId="1575970781">
+  <w:num w:numId="16" w16cid:durableId="1763381603">
     <w:abstractNumId w:val="0"/>
   </w:num>
-  <w:num w:numId="17" w16cid:durableId="1534616863">
+  <w:num w:numId="17" w16cid:durableId="770516802">
     <w:abstractNumId w:val="11"/>
   </w:num>
-  <w:num w:numId="18" w16cid:durableId="958219831">
+  <w:num w:numId="18" w16cid:durableId="692073161">
     <w:abstractNumId w:val="12"/>
   </w:num>
-  <w:num w:numId="19" w16cid:durableId="1848399417">
+  <w:num w:numId="19" w16cid:durableId="1521698527">
     <w:abstractNumId w:val="11"/>
   </w:num>
-  <w:num w:numId="20" w16cid:durableId="1698388868">
+  <w:num w:numId="20" w16cid:durableId="1198084048">
     <w:abstractNumId w:val="12"/>
   </w:num>
-  <w:num w:numId="21" w16cid:durableId="1759323044">
+  <w:num w:numId="21" w16cid:durableId="1728600389">
     <w:abstractNumId w:val="11"/>
   </w:num>
-  <w:num w:numId="22" w16cid:durableId="1586303558">
+  <w:num w:numId="22" w16cid:durableId="1050497989">
     <w:abstractNumId w:val="12"/>
   </w:num>
-  <w:num w:numId="23" w16cid:durableId="43794373">
+  <w:num w:numId="23" w16cid:durableId="949321195">
     <w:abstractNumId w:val="11"/>
   </w:num>
-  <w:num w:numId="24" w16cid:durableId="238756017">
+  <w:num w:numId="24" w16cid:durableId="24261232">
     <w:abstractNumId w:val="12"/>
   </w:num>
-  <w:num w:numId="25" w16cid:durableId="1810248525">
+  <w:num w:numId="25" w16cid:durableId="927152841">
     <w:abstractNumId w:val="12"/>
   </w:num>
 </w:numbering>
@@ -12747,6 +12790,15 @@
       <w:framePr w:wrap="notBeside" w:hAnchor="text" w:yAlign="bottom"/>
     </w:pPr>
   </w:style>
+  <w:style w:type="character" w:styleId="PlaceholderText">
+    <w:name w:val="Placeholder Text"/>
+    <w:basedOn w:val="DefaultParagraphFont"/>
+    <w:semiHidden/>
+    <w:rsid w:val="00E674AA"/>
+    <w:rPr>
+      <w:color w:val="666666"/>
+    </w:rPr>
+  </w:style>
 </w:styles>
 </file>
 

</xml_diff>

<commit_message>
Reviewer feedback looks good
</commit_message>
<xml_diff>
--- a/metaware_manuscript.docx
+++ b/metaware_manuscript.docx
@@ -319,7 +319,19 @@
         <w:t>or</w:t>
       </w:r>
       <w:r>
-        <w:t xml:space="preserve"> underestimated depending on whether the experimenter communicates expectations of positive or nil effects (Coles, Gaertner, Frohlich, Larsen, &amp; Basnight-Brown, 2022). Puzzlingly, though, demand characteristics do not always seem to matter. For example, in a set of large replications of classic studies in behavioral economics, explicit manipulations of demand characteristics consistently failed to produce significant changes in participants’ responses (Mummolo &amp; Peterson, 2019).</w:t>
+        <w:t xml:space="preserve"> underestimated depending on whether the experimenter communicates expectations of positive or nil effects (Coles</w:t>
+      </w:r>
+      <w:r>
+        <w:t xml:space="preserve"> et al.,</w:t>
+      </w:r>
+      <w:r>
+        <w:t xml:space="preserve"> 2022). Puzzlingly, though, demand characteristics do not always seem to matter. For example, in a set of large replications of classic studies in behavioral economics, explicit manipulations of demand characteristics consistently failed to produce </w:t>
+      </w:r>
+      <w:r>
+        <w:t xml:space="preserve">statistically </w:t>
+      </w:r>
+      <w:r>
+        <w:t>significant changes in participants’ responses (Mummolo &amp; Peterson, 2019).</w:t>
       </w:r>
     </w:p>
     <w:p>
@@ -374,7 +386,13 @@
         <w:pStyle w:val="BodyText"/>
       </w:pPr>
       <w:r>
-        <w:t xml:space="preserve">If participants correctly interpret demand characteristics, Rosnow and colleagues theorized that subsequent changes in participants’ responses would be driven by their motivation (or lack thereof) to provide hypothesis-consistent responses. For historical context, early work on demand characteristics was marked by debates about the extent to which participants are motivated to (a) help the researcher confirm their hypothesis (Orne, 1962), (b) receive positive evaluations (Riecken, 1962; Sigall, Aronson, &amp; Van Hoose, 1970), (c) interfere with the purpose of the study (Cook et al., 1970; Masling, 1966), or (d) follow directions as closely as possible (Fillenbaun &amp; Frey, 1970). Rosnow and colleagues advanced this line of thinking by illustrating that participants have </w:t>
+        <w:t>If participants correctly interpret demand characteristics, Rosnow and colleagues theorized that subsequent changes in participants’ responses would be driven by their motivation (or lack thereof) to provide hypothesis-consistent responses. For historical context, early work on demand characteristics was marked by debates about the extent to which participants are motivated to (a) help the researcher confirm their hypothesis (Orne, 1962), (b) receive positive evaluations (Riecken, 1962; Sigall</w:t>
+      </w:r>
+      <w:r>
+        <w:t xml:space="preserve"> et al.</w:t>
+      </w:r>
+      <w:r>
+        <w:t xml:space="preserve">, 1970), (c) interfere with the purpose of the study (Cook et al., 1970; Masling, 1966), or (d) follow directions as closely as possible (Fillenbaun &amp; Frey, 1970). Rosnow and colleagues advanced this line of thinking by illustrating that participants have </w:t>
       </w:r>
       <w:r>
         <w:rPr>
@@ -489,7 +507,13 @@
         <w:pStyle w:val="BodyText"/>
       </w:pPr>
       <w:r>
-        <w:t>Despite their convenience, EDCs have a notable limitation: they are not representative of the typical experimental context, wherein experimenters usually refrain from disclosing their hypotheses. Thus, the methodology has been adopted with some trepidation. For example, Orne warned that EDCs may cause participants to “lean over backwards to be honest” (i.e., non-acquiesce; 1962, p. 779) or engage in “paradoxical action” (i.e., possibly counter-acquiesce; 2009, p. 116). However, Orne also used the method in his own work – often finding that participants’ responses are indeed influenced by EDCs (e.g., Orne and Scheibe, 1964). Over the next few decades, dozen more studies would follow, providing an opportunity to evaluate the magnitude, consistency, and potential moderators of such effects via meta-analysis.</w:t>
+        <w:t xml:space="preserve">Despite their convenience, EDCs have a notable limitation: they are not representative of the typical experimental context, wherein experimenters usually refrain from disclosing their hypotheses. Thus, the methodology has been adopted with some trepidation. For example, Orne warned that EDCs may cause participants to “lean over backwards to be honest” (i.e., non-acquiesce; 1962, p. 779) or engage in “paradoxical action” (i.e., possibly counter-acquiesce; 2009, p. 116). However, Orne also used the method in his own work – often finding that participants’ responses are indeed influenced by EDCs (e.g., Orne </w:t>
+      </w:r>
+      <w:r>
+        <w:t>&amp;</w:t>
+      </w:r>
+      <w:r>
+        <w:t xml:space="preserve"> Scheibe, 1964). Over the next few decades, dozen more studies would follow, providing an opportunity to evaluate the magnitude, consistency, and potential moderators of such effects via meta-analysis.</w:t>
       </w:r>
     </w:p>
     <w:p>
@@ -499,23 +523,29 @@
       <w:bookmarkStart w:id="2" w:name="methodology"/>
       <w:bookmarkEnd w:id="1"/>
       <w:r>
+        <w:t>Methodology</w:t>
+      </w:r>
+    </w:p>
+    <w:p>
+      <w:pPr>
+        <w:pStyle w:val="FirstParagraph"/>
+      </w:pPr>
+      <w:r>
+        <w:t>We defined the scope of the meta-analysis using the Population, Intervention, Comparison, Outcome framework for structuring research questions (Schardt</w:t>
+      </w:r>
+      <w:r>
+        <w:t xml:space="preserve"> et al.</w:t>
+      </w:r>
+      <w:r>
+        <w:t>, 2007).</w:t>
+      </w:r>
+    </w:p>
+    <w:p>
+      <w:pPr>
+        <w:pStyle w:val="BodyText"/>
+      </w:pPr>
+      <w:r>
         <w:lastRenderedPageBreak/>
-        <w:t>Methodology</w:t>
-      </w:r>
-    </w:p>
-    <w:p>
-      <w:pPr>
-        <w:pStyle w:val="FirstParagraph"/>
-      </w:pPr>
-      <w:r>
-        <w:t>We defined the scope of the meta-analysis using the Population, Intervention, Comparison, Outcome framework for structuring research questions (Schardt, Adams, Owens, Keitz, &amp; Fontelo, 2007).</w:t>
-      </w:r>
-    </w:p>
-    <w:p>
-      <w:pPr>
-        <w:pStyle w:val="BodyText"/>
-      </w:pPr>
-      <w:r>
         <w:t>Our population-of-interest was human subjects participating in non-clinical psychology experiments. Given that there is a sizable literature and number of reviews on conceptually-related placebo effects, excluding clinical studies improved the feasibility and reduced the redundancy of our work. The intervention-of-interest was explicit demand characteristics (EDCs) – operationalized as scenarios where a researcher tells participants about the effect of an independent variable on a dependent variable. Our comparison-of-interest were conditions where either no hypothesis or a different hypothesis was communicated to participants. Last, the outcome-of-interest was the dependent variable described in the communicated hypothesis. For example, in a study that manipulated whether the intervention is described as “mood-boosting”, the outcome-of-interest would be any measure of mood.</w:t>
       </w:r>
     </w:p>
@@ -562,47 +592,48 @@
         <w:t>n</w:t>
       </w:r>
       <w:r>
-        <w:t xml:space="preserve"> = 29 records identified). At that time, we also expanded the search to include conceptually similar terms found in the appendix of Rosnow </w:t>
-      </w:r>
+        <w:t xml:space="preserve"> = 29 records identified). At that time, we also expanded the search to include conceptually similar terms found in the appendix of Rosnow and Rosenthal’s (1997) book on experimental artifacts: “participant role” OR “demand effects” OR “good subject effect” OR “expectancy effect” OR “evaluative apprehension” (</w:t>
+      </w:r>
+      <w:r>
+        <w:rPr>
+          <w:i/>
+          <w:iCs/>
+        </w:rPr>
+        <w:t>n</w:t>
+      </w:r>
+      <w:r>
+        <w:t xml:space="preserve"> = 572 records identified). We also released a call for unpublished studies on the Society for Personality and Social Psychology Open Forum, Twitter, the Facebook Psychological Methods Discussion group, and the Facebook PsychMAP group (</w:t>
+      </w:r>
+      <w:r>
+        <w:rPr>
+          <w:i/>
+          <w:iCs/>
+        </w:rPr>
+        <w:t>n</w:t>
+      </w:r>
+      <w:r>
+        <w:t xml:space="preserve"> = 6 records identified).</w:t>
+      </w:r>
+    </w:p>
+    <w:p>
+      <w:pPr>
+        <w:pStyle w:val="BodyText"/>
+      </w:pPr>
       <w:r>
         <w:lastRenderedPageBreak/>
-        <w:t>and Rosenthal’s (1997) book on experimental artifacts: “participant role” OR “demand effects” OR “good subject effect” OR “expectancy effect” OR “evaluative apprehension” (</w:t>
-      </w:r>
-      <w:r>
-        <w:rPr>
-          <w:i/>
-          <w:iCs/>
-        </w:rPr>
-        <w:t>n</w:t>
-      </w:r>
-      <w:r>
-        <w:t xml:space="preserve"> = 572 records identified). We also released a call for unpublished studies on the Society for Personality and Social Psychology Open Forum, Twitter, the Facebook Psychological Methods Discussion group, and the Facebook PsychMAP group (</w:t>
-      </w:r>
-      <w:r>
-        <w:rPr>
-          <w:i/>
-          <w:iCs/>
-        </w:rPr>
-        <w:t>n</w:t>
-      </w:r>
-      <w:r>
-        <w:t xml:space="preserve"> = 6 records identified).</w:t>
-      </w:r>
-    </w:p>
-    <w:p>
-      <w:pPr>
-        <w:pStyle w:val="BodyText"/>
-      </w:pPr>
-      <w:r>
-        <w:t xml:space="preserve">Our search did not have language or date </w:t>
-      </w:r>
-      <w:proofErr w:type="gramStart"/>
-      <w:r>
-        <w:t>restrictions, and</w:t>
-      </w:r>
-      <w:proofErr w:type="gramEnd"/>
-      <w:r>
-        <w:t xml:space="preserve"> ultimately yielded 1457 records (168 of which were unpublished).</w:t>
+        <w:t xml:space="preserve">Our search did not have language </w:t>
+      </w:r>
+      <w:r>
+        <w:t xml:space="preserve">restrictions, but all eligible records were published in English. Our search also did not have </w:t>
+      </w:r>
+      <w:r>
+        <w:t>date restrictions</w:t>
+      </w:r>
+      <w:r>
+        <w:t>. In total, the search</w:t>
+      </w:r>
+      <w:r>
+        <w:t xml:space="preserve"> yielded 1457 records (168 of which were unpublished).</w:t>
       </w:r>
     </w:p>
     <w:p>
@@ -995,7 +1026,21 @@
         <w:t>t</w:t>
       </w:r>
       <w:r>
-        <w:t xml:space="preserve">-values, (2) descriptive statistics extracted from figures (e.g., bar charts) using the WebPlotDigitizer (Drevon, Fursa, &amp; Malcolm, 2017), (3) </w:t>
+        <w:t xml:space="preserve">-values, (2) descriptive statistics extracted from figures (e.g., bar charts) using the </w:t>
+      </w:r>
+      <w:proofErr w:type="spellStart"/>
+      <w:r>
+        <w:t>WebPlotDigitizer</w:t>
+      </w:r>
+      <w:proofErr w:type="spellEnd"/>
+      <w:r>
+        <w:t xml:space="preserve"> (Drevon</w:t>
+      </w:r>
+      <w:r>
+        <w:t xml:space="preserve"> et al.,</w:t>
+      </w:r>
+      <w:r>
+        <w:t xml:space="preserve"> 2017), (3) </w:t>
       </w:r>
       <w:r>
         <w:rPr>
@@ -1035,7 +1080,13 @@
         <w:t>d</w:t>
       </w:r>
       <w:r>
-        <w:t xml:space="preserve"> score based on a transformation of the log odds ratio (Borenstein, Hedges, Higgins, &amp; Rothstein, 2011).</w:t>
+        <w:t xml:space="preserve"> score based on a transformation of the log odds ratio (Borenstein</w:t>
+      </w:r>
+      <w:r>
+        <w:t xml:space="preserve"> et al., </w:t>
+      </w:r>
+      <w:r>
+        <w:t>2011).</w:t>
       </w:r>
     </w:p>
     <w:p>
@@ -1410,7 +1461,13 @@
         <w:pStyle w:val="BodyText"/>
       </w:pPr>
       <w:r>
-        <w:t>As a sensitivity analysis, we used the PublicationBias package in R (Mathur &amp; VanderWeele, 2020a) to estimate the ratio in which publication bias would have to favor affirmative studies in order make the overall effect size in a robust random effects model non-significant (Mathur &amp; VanderWeele, 2020b). We also estimated the difference in the magnitude of published vs. unpublished effects in a moderator analysis.</w:t>
+        <w:t xml:space="preserve">As a sensitivity analysis, we used the PublicationBias package in R (Mathur &amp; VanderWeele, 2020a) to estimate the ratio in which publication bias would have to favor affirmative studies in order make the overall effect size in a robust random effects model </w:t>
+      </w:r>
+      <w:r>
+        <w:t xml:space="preserve">statistically </w:t>
+      </w:r>
+      <w:r>
+        <w:t>non-significant (Mathur &amp; VanderWeele, 2020b). We also estimated the difference in the magnitude of published vs. unpublished effects in a moderator analysis.</w:t>
       </w:r>
     </w:p>
     <w:p>
@@ -5845,7 +5902,13 @@
         <w:t xml:space="preserve"> = .801. If there is a biased selection of instances where participants responses shift in a hypothesis-consistent manner, sensitivity analyses indicated that it would have to be extreme selection pressure to make the effect size statistically non-significant (Mathur &amp; VanderWeele, 2020b). Even if hypothesis-consistent shifts were 10,000,000 times more likely to be published, the overall effect would still be</w:t>
       </w:r>
       <w:r>
-        <w:t xml:space="preserve"> significant, </w:t>
+        <w:t xml:space="preserve"> </w:t>
+      </w:r>
+      <w:r>
+        <w:t xml:space="preserve">statistically </w:t>
+      </w:r>
+      <w:r>
+        <w:t xml:space="preserve">significant, </w:t>
       </w:r>
       <w:r>
         <w:rPr>
@@ -6101,10 +6164,7 @@
         <w:t xml:space="preserve"> explicitly reveal their hypothesis. Our meta-analysis clearly rejects previous concerns that participants ignore (Orne, 1962) or counter-acquiesce </w:t>
       </w:r>
       <w:r>
-        <w:t>(Orne, 2009)</w:t>
-      </w:r>
-      <w:r>
-        <w:t xml:space="preserve"> </w:t>
+        <w:t xml:space="preserve">(Orne, 2009) </w:t>
       </w:r>
       <w:r>
         <w:t>against EDCs. Indeed, we found that participants most commonly respond to EDC’s the same way Orne suggested they respond to other (less explicit) demand characteristics: by helping the experimenter confirm the hypothesis. Nonetheless, studying a combination of relatively implicit and explicit demand characteristics would bolster confidence in the generalizability of the evidence base.</w:t>
@@ -6125,7 +6185,31 @@
         <w:pStyle w:val="FirstParagraph"/>
       </w:pPr>
       <w:r>
-        <w:t>Even with our relatively narrow subset of the demand characteristics literature, we encountered commensurability challenges. Researchers have tested the effects of EDCs on a variety of outcomes, including hypnosis symptoms (e.g., Orne &amp; Scheibe, 1964), eating behavior (e.g., Kersbergen, Whitelock, Haynes, Schroor, &amp; Robinson, 2019), visual judgments (e.g., Durgin, Klein, Spiegel, Strawser, &amp; Williams, 2012), relationship satisfaction (e.g., Cramer, 2005), mood (e.g., Coles et al., 2022), policy support (e.g., Mummolo &amp; Peterson, 2019), test scores (e.g., Veitch, Gifford, &amp; Hine, 1991), and so on. Researchers also varied in how they conducted their investigations – e.g., in whether they (a) conducted their studies in-person (e.g., Orne &amp; Scheibe, 1964) vs. online (e.g., Mummolo &amp; Peterson, 2019), (b) sampled students (e.g., Rose, Geers, Fowler, &amp; Rasinski, 2014) vs. non-students (e.g., Terhune &amp; Smith, 2006), and (c) manipulated hypothesis cues within- (e.g., Martin, Sackur, &amp; Dienes, 2018) vs. between-subjects (e.g., Coles et al., 2022).</w:t>
+        <w:t>Even with our relatively narrow subset of the demand characteristics literature, we encountered commensurability challenges. Researchers have tested the effects of EDCs on a variety of outcomes, including hypnosis symptoms (e.g., Orne &amp; Scheibe, 1964), eating behavior (e.g., Kersbergen</w:t>
+      </w:r>
+      <w:r>
+        <w:t xml:space="preserve"> et al.,</w:t>
+      </w:r>
+      <w:r>
+        <w:t xml:space="preserve"> 2019), visual judgments (e.g., Durgin, Klein, Spiegel, Strawser, &amp; Williams, 2012), relationship satisfaction (e.g., Cramer, 2005), mood (e.g., Coles et al., 2022), policy support (e.g., Mummolo &amp; Peterson, 2019), test scores (e.g., Veitch</w:t>
+      </w:r>
+      <w:r>
+        <w:t xml:space="preserve"> et al.,</w:t>
+      </w:r>
+      <w:r>
+        <w:t xml:space="preserve"> 1991), and so on. Researchers also varied in how they conducted their investigations – e.g., in whether they (a) conducted their studies in-person (e.g., Orne &amp; Scheibe, 1964) vs. online (e.g., Mummolo &amp; Peterson, 2019), (b) sampled students (e.g., Rose</w:t>
+      </w:r>
+      <w:r>
+        <w:t xml:space="preserve"> et al.</w:t>
+      </w:r>
+      <w:r>
+        <w:t>, 2014) vs. non-students (e.g., Terhune &amp; Smith, 2006), and (c) manipulated hypothesis cues within- (e.g., Martin</w:t>
+      </w:r>
+      <w:r>
+        <w:t xml:space="preserve"> et al.,</w:t>
+      </w:r>
+      <w:r>
+        <w:t xml:space="preserve"> 2018) vs. between-subjects (e.g., Coles et al., 2022).</w:t>
       </w:r>
     </w:p>
     <w:p>
@@ -6133,11 +6217,11 @@
         <w:pStyle w:val="BodyText"/>
       </w:pPr>
       <w:r>
-        <w:t xml:space="preserve">We generally failed to uncover evidence that such methodological differences explain a meaningful proportion of variability in demand effects. Nonetheless, it is possible that such a </w:t>
+        <w:t xml:space="preserve">We generally failed to uncover evidence that such methodological differences explain a meaningful proportion of variability in demand effects. Nonetheless, it is possible that such a large number of – often unsystematic – differences between studies limits power to detect </w:t>
       </w:r>
       <w:r>
         <w:lastRenderedPageBreak/>
-        <w:t>large number of – often unsystematic – differences between studies limits power to detect meaningful moderators. Manipulating such differences systematically in the future (e.g., in an single experimental design) would help clarify which (if any) of these methodological decisions are most impactful.</w:t>
+        <w:t>meaningful moderators. Manipulating such differences systematically in the future (e.g., in an single experimental design) would help clarify which (if any) of these methodological decisions are most impactful.</w:t>
       </w:r>
     </w:p>
     <w:p>

</xml_diff>

<commit_message>
Final push before resubmission?
</commit_message>
<xml_diff>
--- a/metaware_manuscript.docx
+++ b/metaware_manuscript.docx
@@ -1026,15 +1026,7 @@
         <w:t>t</w:t>
       </w:r>
       <w:r>
-        <w:t xml:space="preserve">-values, (2) descriptive statistics extracted from figures (e.g., bar charts) using the </w:t>
-      </w:r>
-      <w:proofErr w:type="spellStart"/>
-      <w:r>
-        <w:t>WebPlotDigitizer</w:t>
-      </w:r>
-      <w:proofErr w:type="spellEnd"/>
-      <w:r>
-        <w:t xml:space="preserve"> (Drevon</w:t>
+        <w:t>-values, (2) descriptive statistics extracted from figures (e.g., bar charts) using the WebPlotDigitizer (Drevon</w:t>
       </w:r>
       <w:r>
         <w:t xml:space="preserve"> et al.,</w:t>
@@ -11061,6 +11053,18 @@
       <w:framePr w:wrap="notBeside" w:hAnchor="text" w:yAlign="bottom"/>
     </w:pPr>
   </w:style>
+  <w:style w:type="paragraph" w:styleId="Revision">
+    <w:name w:val="Revision"/>
+    <w:hidden/>
+    <w:semiHidden/>
+    <w:rsid w:val="00E80FDD"/>
+    <w:pPr>
+      <w:spacing w:after="0"/>
+    </w:pPr>
+    <w:rPr>
+      <w:rFonts w:ascii="Times New Roman" w:hAnsi="Times New Roman"/>
+    </w:rPr>
+  </w:style>
 </w:styles>
 </file>
 

</xml_diff>